<commit_message>
Outlined sections for system general description part
</commit_message>
<xml_diff>
--- a/DECONSTRUCTORS_PROJECT_PROPOSAL.docx
+++ b/DECONSTRUCTORS_PROJECT_PROPOSAL.docx
@@ -821,15 +821,7 @@
           <w:sz w:val="32"/>
           <w:szCs w:val="36"/>
         </w:rPr>
-        <w:t>__________________________________          ____________</w:t>
-      </w:r>
-      <w:r>
-        <w:rPr>
-          <w:rFonts w:cstheme="minorHAnsi"/>
-          <w:sz w:val="32"/>
-          <w:szCs w:val="36"/>
-        </w:rPr>
-        <w:t xml:space="preserve"> </w:t>
+        <w:t xml:space="preserve">__________________________________          ____________ </w:t>
       </w:r>
       <w:r>
         <w:rPr>
@@ -910,148 +902,40 @@
           <w:sz w:val="32"/>
           <w:szCs w:val="36"/>
         </w:rPr>
-        <w:t>__________________________________          ____________</w:t>
-      </w:r>
-      <w:r>
-        <w:rPr>
-          <w:rFonts w:cstheme="minorHAnsi"/>
+        <w:t xml:space="preserve">__________________________________          ____________ </w:t>
+      </w:r>
+      <w:r>
+        <w:rPr>
+          <w:rFonts w:cstheme="minorHAnsi"/>
+          <w:b/>
+          <w:bCs/>
+          <w:sz w:val="32"/>
+          <w:szCs w:val="36"/>
+        </w:rPr>
+        <w:t>Author: Kacey</w:t>
+      </w:r>
+      <w:r>
+        <w:rPr>
+          <w:rFonts w:cstheme="minorHAnsi"/>
+          <w:b/>
+          <w:bCs/>
           <w:sz w:val="32"/>
           <w:szCs w:val="36"/>
         </w:rPr>
         <w:t xml:space="preserve"> </w:t>
       </w:r>
-      <w:r>
-        <w:rPr>
-          <w:rFonts w:cstheme="minorHAnsi"/>
-          <w:b/>
-          <w:bCs/>
-          <w:sz w:val="32"/>
-          <w:szCs w:val="36"/>
-        </w:rPr>
-        <w:t>Author: Kacey</w:t>
-      </w:r>
-      <w:r>
-        <w:rPr>
-          <w:rFonts w:cstheme="minorHAnsi"/>
-          <w:b/>
-          <w:bCs/>
-          <w:sz w:val="32"/>
-          <w:szCs w:val="36"/>
-        </w:rPr>
-        <w:tab/>
-      </w:r>
-      <w:r>
-        <w:rPr>
-          <w:rFonts w:cstheme="minorHAnsi"/>
-          <w:b/>
-          <w:bCs/>
-          <w:sz w:val="32"/>
-          <w:szCs w:val="36"/>
-        </w:rPr>
-        <w:tab/>
-      </w:r>
-      <w:r>
-        <w:rPr>
-          <w:rFonts w:cstheme="minorHAnsi"/>
-          <w:b/>
-          <w:bCs/>
-          <w:sz w:val="32"/>
-          <w:szCs w:val="36"/>
-        </w:rPr>
-        <w:tab/>
-      </w:r>
-      <w:r>
-        <w:rPr>
-          <w:rFonts w:cstheme="minorHAnsi"/>
-          <w:b/>
-          <w:bCs/>
-          <w:sz w:val="32"/>
-          <w:szCs w:val="36"/>
-        </w:rPr>
-        <w:tab/>
-      </w:r>
-      <w:r>
-        <w:rPr>
-          <w:rFonts w:cstheme="minorHAnsi"/>
-          <w:b/>
-          <w:bCs/>
-          <w:sz w:val="32"/>
-          <w:szCs w:val="36"/>
-        </w:rPr>
-        <w:tab/>
-      </w:r>
-      <w:r>
-        <w:rPr>
-          <w:rFonts w:cstheme="minorHAnsi"/>
-          <w:b/>
-          <w:bCs/>
-          <w:sz w:val="32"/>
-          <w:szCs w:val="36"/>
-        </w:rPr>
-        <w:tab/>
-      </w:r>
-      <w:r>
-        <w:rPr>
-          <w:rFonts w:cstheme="minorHAnsi"/>
-          <w:b/>
-          <w:bCs/>
-          <w:sz w:val="32"/>
-          <w:szCs w:val="36"/>
-        </w:rPr>
-        <w:t>Date</w:t>
-      </w:r>
-    </w:p>
-    <w:p>
-      <w:pPr>
-        <w:ind w:left="360"/>
-        <w:rPr>
-          <w:rFonts w:cstheme="minorHAnsi"/>
-          <w:sz w:val="32"/>
-          <w:szCs w:val="36"/>
-        </w:rPr>
-      </w:pPr>
-      <w:r>
-        <w:rPr>
-          <w:rFonts w:cstheme="minorHAnsi"/>
-          <w:sz w:val="32"/>
-          <w:szCs w:val="36"/>
-        </w:rPr>
-        <w:t xml:space="preserve">__________________________________         </w:t>
-      </w:r>
-      <w:r>
-        <w:rPr>
-          <w:rFonts w:cstheme="minorHAnsi"/>
-          <w:sz w:val="32"/>
-          <w:szCs w:val="36"/>
-        </w:rPr>
-        <w:t xml:space="preserve"> </w:t>
-      </w:r>
-      <w:r>
-        <w:rPr>
-          <w:rFonts w:cstheme="minorHAnsi"/>
-          <w:sz w:val="32"/>
-          <w:szCs w:val="36"/>
-        </w:rPr>
-        <w:t>____________</w:t>
-      </w:r>
-      <w:r>
-        <w:rPr>
-          <w:rFonts w:cstheme="minorHAnsi"/>
-          <w:sz w:val="32"/>
-          <w:szCs w:val="36"/>
-        </w:rPr>
-        <w:t xml:space="preserve"> </w:t>
-      </w:r>
-      <w:r>
-        <w:rPr>
-          <w:rFonts w:cstheme="minorHAnsi"/>
-          <w:b/>
-          <w:bCs/>
-          <w:sz w:val="32"/>
-          <w:szCs w:val="36"/>
-        </w:rPr>
-        <w:t>Author: Jared Glasser</w:t>
-      </w:r>
+      <w:proofErr w:type="spellStart"/>
+      <w:r>
+        <w:rPr>
+          <w:rFonts w:cstheme="minorHAnsi"/>
+          <w:b/>
+          <w:bCs/>
+          <w:sz w:val="32"/>
+          <w:szCs w:val="36"/>
+        </w:rPr>
+        <w:t>Balabin</w:t>
+      </w:r>
+      <w:proofErr w:type="spellEnd"/>
       <w:r>
         <w:rPr>
           <w:rFonts w:cstheme="minorHAnsi"/>
@@ -1119,47 +1003,17 @@
           <w:sz w:val="32"/>
           <w:szCs w:val="36"/>
         </w:rPr>
-        <w:t>__________________________________          ____________</w:t>
-      </w:r>
-      <w:r>
-        <w:rPr>
-          <w:rFonts w:cstheme="minorHAnsi"/>
-          <w:sz w:val="32"/>
-          <w:szCs w:val="36"/>
-        </w:rPr>
-        <w:t xml:space="preserve"> </w:t>
-      </w:r>
-      <w:r>
-        <w:rPr>
-          <w:rFonts w:cstheme="minorHAnsi"/>
-          <w:b/>
-          <w:bCs/>
-          <w:sz w:val="32"/>
-          <w:szCs w:val="36"/>
-        </w:rPr>
-        <w:t xml:space="preserve">Author: </w:t>
-      </w:r>
-      <w:proofErr w:type="spellStart"/>
-      <w:r>
-        <w:rPr>
-          <w:rFonts w:cstheme="minorHAnsi"/>
-          <w:b/>
-          <w:bCs/>
-          <w:sz w:val="32"/>
-          <w:szCs w:val="36"/>
-        </w:rPr>
-        <w:t>Jihyuk</w:t>
-      </w:r>
-      <w:proofErr w:type="spellEnd"/>
-      <w:r>
-        <w:rPr>
-          <w:rFonts w:cstheme="minorHAnsi"/>
-          <w:b/>
-          <w:bCs/>
-          <w:sz w:val="32"/>
-          <w:szCs w:val="36"/>
-        </w:rPr>
-        <w:t xml:space="preserve"> Chung</w:t>
+        <w:t xml:space="preserve">__________________________________          ____________ </w:t>
+      </w:r>
+      <w:r>
+        <w:rPr>
+          <w:rFonts w:cstheme="minorHAnsi"/>
+          <w:b/>
+          <w:bCs/>
+          <w:sz w:val="32"/>
+          <w:szCs w:val="36"/>
+        </w:rPr>
+        <w:t>Author: Jared Glasser</w:t>
       </w:r>
       <w:r>
         <w:rPr>
@@ -1222,6 +1076,97 @@
           <w:szCs w:val="36"/>
         </w:rPr>
       </w:pPr>
+      <w:r>
+        <w:rPr>
+          <w:rFonts w:cstheme="minorHAnsi"/>
+          <w:sz w:val="32"/>
+          <w:szCs w:val="36"/>
+        </w:rPr>
+        <w:t xml:space="preserve">__________________________________          ____________ </w:t>
+      </w:r>
+      <w:r>
+        <w:rPr>
+          <w:rFonts w:cstheme="minorHAnsi"/>
+          <w:b/>
+          <w:bCs/>
+          <w:sz w:val="32"/>
+          <w:szCs w:val="36"/>
+        </w:rPr>
+        <w:t xml:space="preserve">Author: </w:t>
+      </w:r>
+      <w:proofErr w:type="spellStart"/>
+      <w:r>
+        <w:rPr>
+          <w:rFonts w:cstheme="minorHAnsi"/>
+          <w:b/>
+          <w:bCs/>
+          <w:sz w:val="32"/>
+          <w:szCs w:val="36"/>
+        </w:rPr>
+        <w:t>Jihyuk</w:t>
+      </w:r>
+      <w:proofErr w:type="spellEnd"/>
+      <w:r>
+        <w:rPr>
+          <w:rFonts w:cstheme="minorHAnsi"/>
+          <w:b/>
+          <w:bCs/>
+          <w:sz w:val="32"/>
+          <w:szCs w:val="36"/>
+        </w:rPr>
+        <w:t xml:space="preserve"> Chung</w:t>
+      </w:r>
+      <w:r>
+        <w:rPr>
+          <w:rFonts w:cstheme="minorHAnsi"/>
+          <w:b/>
+          <w:bCs/>
+          <w:sz w:val="32"/>
+          <w:szCs w:val="36"/>
+        </w:rPr>
+        <w:tab/>
+      </w:r>
+      <w:r>
+        <w:rPr>
+          <w:rFonts w:cstheme="minorHAnsi"/>
+          <w:b/>
+          <w:bCs/>
+          <w:sz w:val="32"/>
+          <w:szCs w:val="36"/>
+        </w:rPr>
+        <w:tab/>
+      </w:r>
+      <w:r>
+        <w:rPr>
+          <w:rFonts w:cstheme="minorHAnsi"/>
+          <w:b/>
+          <w:bCs/>
+          <w:sz w:val="32"/>
+          <w:szCs w:val="36"/>
+        </w:rPr>
+        <w:tab/>
+      </w:r>
+      <w:r>
+        <w:rPr>
+          <w:rFonts w:cstheme="minorHAnsi"/>
+          <w:b/>
+          <w:bCs/>
+          <w:sz w:val="32"/>
+          <w:szCs w:val="36"/>
+        </w:rPr>
+        <w:tab/>
+      </w:r>
+      <w:r>
+        <w:rPr>
+          <w:rFonts w:cstheme="minorHAnsi"/>
+          <w:b/>
+          <w:bCs/>
+          <w:sz w:val="32"/>
+          <w:szCs w:val="36"/>
+        </w:rPr>
+        <w:tab/>
+        <w:t>Date</w:t>
+      </w:r>
     </w:p>
     <w:p>
       <w:pPr>
@@ -1258,27 +1203,29 @@
         <w:ind w:left="360"/>
         <w:rPr>
           <w:rFonts w:cstheme="minorHAnsi"/>
-          <w:b/>
-          <w:bCs/>
-          <w:sz w:val="32"/>
-          <w:szCs w:val="36"/>
-        </w:rPr>
-      </w:pPr>
-      <w:r>
-        <w:rPr>
-          <w:rFonts w:cstheme="minorHAnsi"/>
-          <w:sz w:val="32"/>
-          <w:szCs w:val="36"/>
-        </w:rPr>
-        <w:t>__________________________________          ____________</w:t>
-      </w:r>
-      <w:r>
-        <w:rPr>
-          <w:rFonts w:cstheme="minorHAnsi"/>
-          <w:sz w:val="32"/>
-          <w:szCs w:val="36"/>
-        </w:rPr>
-        <w:t xml:space="preserve"> </w:t>
+          <w:sz w:val="32"/>
+          <w:szCs w:val="36"/>
+        </w:rPr>
+      </w:pPr>
+    </w:p>
+    <w:p>
+      <w:pPr>
+        <w:ind w:left="360"/>
+        <w:rPr>
+          <w:rFonts w:cstheme="minorHAnsi"/>
+          <w:b/>
+          <w:bCs/>
+          <w:sz w:val="32"/>
+          <w:szCs w:val="36"/>
+        </w:rPr>
+      </w:pPr>
+      <w:r>
+        <w:rPr>
+          <w:rFonts w:cstheme="minorHAnsi"/>
+          <w:sz w:val="32"/>
+          <w:szCs w:val="36"/>
+        </w:rPr>
+        <w:t xml:space="preserve">__________________________________          ____________ </w:t>
       </w:r>
       <w:r>
         <w:rPr>
@@ -1361,8 +1308,6 @@
         </w:rPr>
         <w:br w:type="page"/>
       </w:r>
-      <w:bookmarkStart w:id="0" w:name="_GoBack"/>
-      <w:bookmarkEnd w:id="0"/>
     </w:p>
     <w:p>
       <w:pPr>
@@ -1523,16 +1468,565 @@
     </w:p>
     <w:p>
       <w:pPr>
-        <w:rPr>
-          <w:rFonts w:ascii="Franklin Gothic Heavy" w:hAnsi="Franklin Gothic Heavy" w:cs="Aharoni"/>
-          <w:color w:val="A8D08D" w:themeColor="accent6" w:themeTint="99"/>
-          <w:sz w:val="40"/>
-          <w:szCs w:val="40"/>
-        </w:rPr>
-      </w:pPr>
-      <w:r>
-        <w:rPr>
-          <w:rFonts w:ascii="Franklin Gothic Heavy" w:hAnsi="Franklin Gothic Heavy" w:cs="Aharoni"/>
+        <w:pStyle w:val="ListParagraph"/>
+        <w:numPr>
+          <w:ilvl w:val="1"/>
+          <w:numId w:val="1"/>
+        </w:numPr>
+        <w:rPr>
+          <w:rFonts w:cstheme="minorHAnsi"/>
+          <w:b/>
+          <w:bCs/>
+          <w:sz w:val="28"/>
+          <w:szCs w:val="28"/>
+        </w:rPr>
+      </w:pPr>
+      <w:r>
+        <w:rPr>
+          <w:rFonts w:cstheme="minorHAnsi"/>
+          <w:b/>
+          <w:bCs/>
+          <w:sz w:val="28"/>
+          <w:szCs w:val="28"/>
+        </w:rPr>
+        <w:t xml:space="preserve"> </w:t>
+      </w:r>
+      <w:r>
+        <w:rPr>
+          <w:rFonts w:cstheme="minorHAnsi"/>
+          <w:b/>
+          <w:bCs/>
+          <w:sz w:val="28"/>
+          <w:szCs w:val="28"/>
+        </w:rPr>
+        <w:t>PRODUCT REQUIREMENTS</w:t>
+      </w:r>
+    </w:p>
+    <w:p>
+      <w:pPr>
+        <w:pStyle w:val="ListParagraph"/>
+        <w:rPr>
+          <w:rFonts w:cstheme="minorHAnsi"/>
+          <w:sz w:val="24"/>
+          <w:szCs w:val="24"/>
+        </w:rPr>
+      </w:pPr>
+      <w:r>
+        <w:rPr>
+          <w:rFonts w:cstheme="minorHAnsi"/>
+          <w:sz w:val="24"/>
+          <w:szCs w:val="24"/>
+        </w:rPr>
+        <w:t>Describe this section here</w:t>
+      </w:r>
+    </w:p>
+    <w:p>
+      <w:pPr>
+        <w:ind w:left="360"/>
+        <w:rPr>
+          <w:rFonts w:cstheme="minorHAnsi"/>
+          <w:sz w:val="24"/>
+          <w:szCs w:val="24"/>
+        </w:rPr>
+      </w:pPr>
+      <w:r>
+        <w:rPr>
+          <w:rFonts w:cstheme="minorHAnsi"/>
+          <w:sz w:val="24"/>
+          <w:szCs w:val="24"/>
+        </w:rPr>
+        <w:t xml:space="preserve"> </w:t>
+      </w:r>
+    </w:p>
+    <w:p>
+      <w:pPr>
+        <w:ind w:left="360"/>
+        <w:rPr>
+          <w:rFonts w:cstheme="minorHAnsi"/>
+          <w:b/>
+          <w:bCs/>
+          <w:sz w:val="28"/>
+          <w:szCs w:val="28"/>
+        </w:rPr>
+      </w:pPr>
+      <w:r>
+        <w:rPr>
+          <w:rFonts w:cstheme="minorHAnsi"/>
+          <w:b/>
+          <w:bCs/>
+          <w:sz w:val="28"/>
+          <w:szCs w:val="28"/>
+        </w:rPr>
+        <w:t xml:space="preserve">8.3.1 </w:t>
+      </w:r>
+      <w:r>
+        <w:rPr>
+          <w:rFonts w:cstheme="minorHAnsi"/>
+          <w:b/>
+          <w:bCs/>
+          <w:sz w:val="28"/>
+          <w:szCs w:val="28"/>
+        </w:rPr>
+        <w:t>Functional Requirements</w:t>
+      </w:r>
+    </w:p>
+    <w:p>
+      <w:pPr>
+        <w:ind w:left="360"/>
+        <w:rPr>
+          <w:rFonts w:cstheme="minorHAnsi"/>
+          <w:b/>
+          <w:bCs/>
+          <w:sz w:val="28"/>
+          <w:szCs w:val="28"/>
+        </w:rPr>
+      </w:pPr>
+      <w:r>
+        <w:rPr>
+          <w:rFonts w:cstheme="minorHAnsi"/>
+          <w:b/>
+          <w:bCs/>
+          <w:sz w:val="26"/>
+          <w:szCs w:val="26"/>
+        </w:rPr>
+        <w:t xml:space="preserve">I. </w:t>
+      </w:r>
+      <w:r>
+        <w:rPr>
+          <w:rFonts w:cstheme="minorHAnsi"/>
+          <w:b/>
+          <w:bCs/>
+          <w:sz w:val="26"/>
+          <w:szCs w:val="26"/>
+        </w:rPr>
+        <w:t>Area 1</w:t>
+      </w:r>
+      <w:bookmarkStart w:id="0" w:name="_GoBack"/>
+      <w:bookmarkEnd w:id="0"/>
+    </w:p>
+    <w:p>
+      <w:pPr>
+        <w:ind w:left="360"/>
+        <w:rPr>
+          <w:rFonts w:cstheme="minorHAnsi"/>
+          <w:sz w:val="24"/>
+          <w:szCs w:val="24"/>
+        </w:rPr>
+      </w:pPr>
+      <w:r>
+        <w:rPr>
+          <w:rFonts w:cstheme="minorHAnsi"/>
+          <w:sz w:val="24"/>
+          <w:szCs w:val="24"/>
+        </w:rPr>
+        <w:t xml:space="preserve">1. </w:t>
+      </w:r>
+      <w:r>
+        <w:rPr>
+          <w:rFonts w:cstheme="minorHAnsi"/>
+          <w:sz w:val="24"/>
+          <w:szCs w:val="24"/>
+        </w:rPr>
+        <w:t xml:space="preserve">Description of </w:t>
+      </w:r>
+      <w:r>
+        <w:rPr>
+          <w:rFonts w:cstheme="minorHAnsi"/>
+          <w:sz w:val="24"/>
+          <w:szCs w:val="24"/>
+        </w:rPr>
+        <w:t>the area</w:t>
+      </w:r>
+    </w:p>
+    <w:p>
+      <w:pPr>
+        <w:ind w:left="360" w:firstLine="360"/>
+        <w:rPr>
+          <w:rFonts w:cstheme="minorHAnsi"/>
+          <w:sz w:val="24"/>
+          <w:szCs w:val="24"/>
+        </w:rPr>
+      </w:pPr>
+      <w:r>
+        <w:rPr>
+          <w:rFonts w:cstheme="minorHAnsi"/>
+          <w:sz w:val="24"/>
+          <w:szCs w:val="24"/>
+        </w:rPr>
+        <w:t xml:space="preserve">1.1 </w:t>
+      </w:r>
+      <w:r>
+        <w:rPr>
+          <w:rFonts w:cstheme="minorHAnsi"/>
+          <w:sz w:val="24"/>
+          <w:szCs w:val="24"/>
+        </w:rPr>
+        <w:t>specification of area</w:t>
+      </w:r>
+      <w:r>
+        <w:rPr>
+          <w:rFonts w:cstheme="minorHAnsi"/>
+          <w:sz w:val="24"/>
+          <w:szCs w:val="24"/>
+        </w:rPr>
+        <w:t xml:space="preserve"> </w:t>
+      </w:r>
+    </w:p>
+    <w:p>
+      <w:pPr>
+        <w:ind w:left="360" w:firstLine="360"/>
+        <w:rPr>
+          <w:rFonts w:cstheme="minorHAnsi"/>
+          <w:sz w:val="24"/>
+          <w:szCs w:val="24"/>
+        </w:rPr>
+      </w:pPr>
+      <w:r>
+        <w:rPr>
+          <w:rFonts w:cstheme="minorHAnsi"/>
+          <w:sz w:val="24"/>
+          <w:szCs w:val="24"/>
+        </w:rPr>
+        <w:t xml:space="preserve">1.2 </w:t>
+      </w:r>
+      <w:r>
+        <w:rPr>
+          <w:rFonts w:cstheme="minorHAnsi"/>
+          <w:sz w:val="24"/>
+          <w:szCs w:val="24"/>
+        </w:rPr>
+        <w:t>Another specification of the area</w:t>
+      </w:r>
+      <w:r>
+        <w:rPr>
+          <w:rFonts w:cstheme="minorHAnsi"/>
+          <w:sz w:val="24"/>
+          <w:szCs w:val="24"/>
+        </w:rPr>
+        <w:t xml:space="preserve">  </w:t>
+      </w:r>
+    </w:p>
+    <w:p>
+      <w:pPr>
+        <w:ind w:left="1080" w:firstLine="360"/>
+        <w:rPr>
+          <w:rFonts w:cstheme="minorHAnsi"/>
+          <w:sz w:val="24"/>
+          <w:szCs w:val="24"/>
+        </w:rPr>
+      </w:pPr>
+      <w:r>
+        <w:rPr>
+          <w:rFonts w:cstheme="minorHAnsi"/>
+          <w:sz w:val="24"/>
+          <w:szCs w:val="24"/>
+        </w:rPr>
+        <w:t xml:space="preserve">1.2.1 </w:t>
+      </w:r>
+      <w:r>
+        <w:rPr>
+          <w:rFonts w:cstheme="minorHAnsi"/>
+          <w:sz w:val="24"/>
+          <w:szCs w:val="24"/>
+        </w:rPr>
+        <w:t>Elaboration of specification</w:t>
+      </w:r>
+      <w:r>
+        <w:rPr>
+          <w:rFonts w:cstheme="minorHAnsi"/>
+          <w:sz w:val="24"/>
+          <w:szCs w:val="24"/>
+        </w:rPr>
+        <w:t xml:space="preserve"> </w:t>
+      </w:r>
+    </w:p>
+    <w:p>
+      <w:pPr>
+        <w:ind w:firstLine="360"/>
+        <w:rPr>
+          <w:rFonts w:cstheme="minorHAnsi"/>
+          <w:b/>
+          <w:bCs/>
+          <w:sz w:val="26"/>
+          <w:szCs w:val="26"/>
+        </w:rPr>
+      </w:pPr>
+      <w:r>
+        <w:rPr>
+          <w:rFonts w:cstheme="minorHAnsi"/>
+          <w:b/>
+          <w:bCs/>
+          <w:sz w:val="26"/>
+          <w:szCs w:val="26"/>
+        </w:rPr>
+        <w:t>II. Another Area</w:t>
+      </w:r>
+    </w:p>
+    <w:p>
+      <w:pPr>
+        <w:ind w:firstLine="360"/>
+        <w:rPr>
+          <w:rFonts w:cstheme="minorHAnsi"/>
+          <w:sz w:val="24"/>
+          <w:szCs w:val="24"/>
+        </w:rPr>
+      </w:pPr>
+      <w:r>
+        <w:rPr>
+          <w:rFonts w:cstheme="minorHAnsi"/>
+          <w:sz w:val="24"/>
+          <w:szCs w:val="24"/>
+        </w:rPr>
+        <w:t>2. Description of area</w:t>
+      </w:r>
+    </w:p>
+    <w:p>
+      <w:pPr>
+        <w:ind w:firstLine="360"/>
+        <w:rPr>
+          <w:rFonts w:cstheme="minorHAnsi"/>
+          <w:sz w:val="24"/>
+          <w:szCs w:val="24"/>
+        </w:rPr>
+      </w:pPr>
+      <w:r>
+        <w:rPr>
+          <w:rFonts w:cstheme="minorHAnsi"/>
+          <w:sz w:val="24"/>
+          <w:szCs w:val="24"/>
+        </w:rPr>
+        <w:tab/>
+        <w:t>2.1 specification</w:t>
+      </w:r>
+    </w:p>
+    <w:p>
+      <w:pPr>
+        <w:ind w:firstLine="360"/>
+        <w:rPr>
+          <w:rFonts w:cstheme="minorHAnsi"/>
+          <w:sz w:val="24"/>
+          <w:szCs w:val="24"/>
+        </w:rPr>
+      </w:pPr>
+      <w:r>
+        <w:rPr>
+          <w:rFonts w:cstheme="minorHAnsi"/>
+          <w:sz w:val="24"/>
+          <w:szCs w:val="24"/>
+        </w:rPr>
+        <w:tab/>
+        <w:t>2.2 specification</w:t>
+      </w:r>
+    </w:p>
+    <w:p>
+      <w:pPr>
+        <w:ind w:firstLine="360"/>
+        <w:rPr>
+          <w:rFonts w:cstheme="minorHAnsi"/>
+          <w:sz w:val="24"/>
+          <w:szCs w:val="24"/>
+        </w:rPr>
+      </w:pPr>
+      <w:r>
+        <w:rPr>
+          <w:rFonts w:cstheme="minorHAnsi"/>
+          <w:sz w:val="24"/>
+          <w:szCs w:val="24"/>
+        </w:rPr>
+        <w:tab/>
+      </w:r>
+      <w:r>
+        <w:rPr>
+          <w:rFonts w:cstheme="minorHAnsi"/>
+          <w:sz w:val="24"/>
+          <w:szCs w:val="24"/>
+        </w:rPr>
+        <w:tab/>
+        <w:t>2.2.1 Elaboration</w:t>
+      </w:r>
+    </w:p>
+    <w:p>
+      <w:pPr>
+        <w:ind w:firstLine="360"/>
+        <w:rPr>
+          <w:rFonts w:cstheme="minorHAnsi"/>
+          <w:b/>
+          <w:bCs/>
+          <w:sz w:val="26"/>
+          <w:szCs w:val="26"/>
+        </w:rPr>
+      </w:pPr>
+      <w:r>
+        <w:rPr>
+          <w:rFonts w:cstheme="minorHAnsi"/>
+          <w:b/>
+          <w:bCs/>
+          <w:sz w:val="26"/>
+          <w:szCs w:val="26"/>
+        </w:rPr>
+        <w:t xml:space="preserve">I. Notifications + Reminders </w:t>
+      </w:r>
+    </w:p>
+    <w:p>
+      <w:pPr>
+        <w:ind w:firstLine="360"/>
+        <w:rPr>
+          <w:rFonts w:cstheme="minorHAnsi"/>
+          <w:b/>
+          <w:bCs/>
+          <w:sz w:val="26"/>
+          <w:szCs w:val="26"/>
+        </w:rPr>
+      </w:pPr>
+      <w:r>
+        <w:rPr>
+          <w:rFonts w:cstheme="minorHAnsi"/>
+          <w:b/>
+          <w:bCs/>
+          <w:sz w:val="26"/>
+          <w:szCs w:val="26"/>
+        </w:rPr>
+        <w:t xml:space="preserve">II. Settings </w:t>
+      </w:r>
+    </w:p>
+    <w:p>
+      <w:pPr>
+        <w:ind w:firstLine="360"/>
+        <w:rPr>
+          <w:rFonts w:cstheme="minorHAnsi"/>
+          <w:b/>
+          <w:bCs/>
+          <w:sz w:val="26"/>
+          <w:szCs w:val="26"/>
+        </w:rPr>
+      </w:pPr>
+      <w:r>
+        <w:rPr>
+          <w:rFonts w:cstheme="minorHAnsi"/>
+          <w:b/>
+          <w:bCs/>
+          <w:sz w:val="26"/>
+          <w:szCs w:val="26"/>
+        </w:rPr>
+        <w:t xml:space="preserve">III. Graphic User Interface </w:t>
+      </w:r>
+    </w:p>
+    <w:p>
+      <w:pPr>
+        <w:ind w:firstLine="360"/>
+        <w:rPr>
+          <w:rFonts w:cstheme="minorHAnsi"/>
+          <w:b/>
+          <w:bCs/>
+          <w:sz w:val="26"/>
+          <w:szCs w:val="26"/>
+        </w:rPr>
+      </w:pPr>
+      <w:r>
+        <w:rPr>
+          <w:rFonts w:cstheme="minorHAnsi"/>
+          <w:b/>
+          <w:bCs/>
+          <w:sz w:val="26"/>
+          <w:szCs w:val="26"/>
+        </w:rPr>
+        <w:t xml:space="preserve">IV. Installer </w:t>
+      </w:r>
+    </w:p>
+    <w:p>
+      <w:pPr>
+        <w:ind w:firstLine="360"/>
+        <w:rPr>
+          <w:rFonts w:cstheme="minorHAnsi"/>
+          <w:b/>
+          <w:bCs/>
+          <w:sz w:val="26"/>
+          <w:szCs w:val="26"/>
+        </w:rPr>
+      </w:pPr>
+      <w:r>
+        <w:rPr>
+          <w:rFonts w:cstheme="minorHAnsi"/>
+          <w:b/>
+          <w:bCs/>
+          <w:sz w:val="26"/>
+          <w:szCs w:val="26"/>
+        </w:rPr>
+        <w:t>V. Error Handling</w:t>
+      </w:r>
+    </w:p>
+    <w:p>
+      <w:pPr>
+        <w:ind w:firstLine="360"/>
+        <w:rPr>
+          <w:rFonts w:cstheme="minorHAnsi"/>
+          <w:b/>
+          <w:bCs/>
+          <w:sz w:val="26"/>
+          <w:szCs w:val="26"/>
+        </w:rPr>
+      </w:pPr>
+      <w:r>
+        <w:rPr>
+          <w:rFonts w:cstheme="minorHAnsi"/>
+          <w:b/>
+          <w:bCs/>
+          <w:sz w:val="26"/>
+          <w:szCs w:val="26"/>
+        </w:rPr>
+        <w:t>VI. Platform</w:t>
+      </w:r>
+    </w:p>
+    <w:p>
+      <w:pPr>
+        <w:ind w:firstLine="360"/>
+        <w:rPr>
+          <w:rFonts w:cstheme="minorHAnsi"/>
+          <w:b/>
+          <w:bCs/>
+          <w:sz w:val="26"/>
+          <w:szCs w:val="26"/>
+        </w:rPr>
+      </w:pPr>
+      <w:r>
+        <w:rPr>
+          <w:rFonts w:cstheme="minorHAnsi"/>
+          <w:b/>
+          <w:bCs/>
+          <w:sz w:val="26"/>
+          <w:szCs w:val="26"/>
+        </w:rPr>
+        <w:t>VII. Performance</w:t>
+      </w:r>
+    </w:p>
+    <w:p>
+      <w:pPr>
+        <w:pStyle w:val="ListParagraph"/>
+        <w:numPr>
+          <w:ilvl w:val="1"/>
+          <w:numId w:val="1"/>
+        </w:numPr>
+        <w:rPr>
+          <w:rFonts w:cstheme="minorHAnsi"/>
+          <w:b/>
+          <w:bCs/>
+          <w:sz w:val="28"/>
+          <w:szCs w:val="28"/>
+        </w:rPr>
+      </w:pPr>
+      <w:r>
+        <w:rPr>
+          <w:rFonts w:cstheme="minorHAnsi"/>
+          <w:b/>
+          <w:bCs/>
+          <w:sz w:val="28"/>
+          <w:szCs w:val="28"/>
+        </w:rPr>
+        <w:t xml:space="preserve"> USER PROFILES</w:t>
+      </w:r>
+      <w:r>
+        <w:rPr>
+          <w:rFonts w:cstheme="minorHAnsi"/>
           <w:color w:val="A8D08D" w:themeColor="accent6" w:themeTint="99"/>
           <w:sz w:val="40"/>
           <w:szCs w:val="40"/>
@@ -1579,9 +2073,9 @@
 <w:numbering xmlns:wpc="http://schemas.microsoft.com/office/word/2010/wordprocessingCanvas" xmlns:cx="http://schemas.microsoft.com/office/drawing/2014/chartex" xmlns:cx1="http://schemas.microsoft.com/office/drawing/2015/9/8/chartex" xmlns:cx2="http://schemas.microsoft.com/office/drawing/2015/10/21/chartex" xmlns:cx3="http://schemas.microsoft.com/office/drawing/2016/5/9/chartex" xmlns:cx4="http://schemas.microsoft.com/office/drawing/2016/5/10/chartex" xmlns:cx5="http://schemas.microsoft.com/office/drawing/2016/5/11/chartex" xmlns:cx6="http://schemas.microsoft.com/office/drawing/2016/5/12/chartex" xmlns:cx7="http://schemas.microsoft.com/office/drawing/2016/5/13/chartex" xmlns:cx8="http://schemas.microsoft.com/office/drawing/2016/5/14/chartex" xmlns:mc="http://schemas.openxmlformats.org/markup-compatibility/2006" xmlns:aink="http://schemas.microsoft.com/office/drawing/2016/ink" xmlns:am3d="http://schemas.microsoft.com/office/drawing/2017/model3d" xmlns:o="urn:schemas-microsoft-com:office:office" xmlns:r="http://schemas.openxmlformats.org/officeDocument/2006/relationships" xmlns:m="http://schemas.openxmlformats.org/officeDocument/2006/math" xmlns:v="urn:schemas-microsoft-com:vml" xmlns:wp14="http://schemas.microsoft.com/office/word/2010/wordprocessingDrawing" xmlns:wp="http://schemas.openxmlformats.org/drawingml/2006/wordprocessingDrawing" xmlns:w10="urn:schemas-microsoft-com:office:word" xmlns:w="http://schemas.openxmlformats.org/wordprocessingml/2006/main" xmlns:w14="http://schemas.microsoft.com/office/word/2010/wordml" xmlns:w15="http://schemas.microsoft.com/office/word/2012/wordml" xmlns:w16cid="http://schemas.microsoft.com/office/word/2016/wordml/cid" xmlns:w16se="http://schemas.microsoft.com/office/word/2015/wordml/symex" xmlns:wpg="http://schemas.microsoft.com/office/word/2010/wordprocessingGroup" xmlns:wpi="http://schemas.microsoft.com/office/word/2010/wordprocessingInk" xmlns:wne="http://schemas.microsoft.com/office/word/2006/wordml" xmlns:wps="http://schemas.microsoft.com/office/word/2010/wordprocessingShape" mc:Ignorable="w14 w15 w16se w16cid wp14">
   <w:abstractNum w:abstractNumId="0" w15:restartNumberingAfterBreak="0">
     <w:nsid w:val="686A66CF"/>
-    <w:multiLevelType w:val="hybridMultilevel"/>
-    <w:tmpl w:val="B694CC38"/>
-    <w:lvl w:ilvl="0" w:tplc="0409000F">
+    <w:multiLevelType w:val="multilevel"/>
+    <w:tmpl w:val="EA2E80BC"/>
+    <w:lvl w:ilvl="0">
       <w:start w:val="1"/>
       <w:numFmt w:val="decimal"/>
       <w:lvlText w:val="%1."/>
@@ -1593,77 +2087,109 @@
         <w:rFonts w:hint="default"/>
       </w:rPr>
     </w:lvl>
-    <w:lvl w:ilvl="1" w:tplc="04090019" w:tentative="1">
-      <w:start w:val="1"/>
-      <w:numFmt w:val="lowerLetter"/>
-      <w:lvlText w:val="%2."/>
+    <w:lvl w:ilvl="1">
+      <w:start w:val="3"/>
+      <w:numFmt w:val="decimal"/>
+      <w:isLgl/>
+      <w:lvlText w:val="%1.%2"/>
       <w:lvlJc w:val="left"/>
       <w:pPr>
-        <w:ind w:left="1440" w:hanging="360"/>
-      </w:pPr>
+        <w:ind w:left="720" w:hanging="360"/>
+      </w:pPr>
+      <w:rPr>
+        <w:rFonts w:hint="default"/>
+      </w:rPr>
     </w:lvl>
-    <w:lvl w:ilvl="2" w:tplc="0409001B" w:tentative="1">
-      <w:start w:val="1"/>
-      <w:numFmt w:val="lowerRoman"/>
-      <w:lvlText w:val="%3."/>
-      <w:lvlJc w:val="right"/>
-      <w:pPr>
-        <w:ind w:left="2160" w:hanging="180"/>
-      </w:pPr>
-    </w:lvl>
-    <w:lvl w:ilvl="3" w:tplc="0409000F" w:tentative="1">
+    <w:lvl w:ilvl="2">
       <w:start w:val="1"/>
       <w:numFmt w:val="decimal"/>
-      <w:lvlText w:val="%4."/>
+      <w:isLgl/>
+      <w:lvlText w:val="%1.%2.%3"/>
       <w:lvlJc w:val="left"/>
       <w:pPr>
-        <w:ind w:left="2880" w:hanging="360"/>
-      </w:pPr>
+        <w:ind w:left="1080" w:hanging="720"/>
+      </w:pPr>
+      <w:rPr>
+        <w:rFonts w:hint="default"/>
+      </w:rPr>
     </w:lvl>
-    <w:lvl w:ilvl="4" w:tplc="04090019" w:tentative="1">
-      <w:start w:val="1"/>
-      <w:numFmt w:val="lowerLetter"/>
-      <w:lvlText w:val="%5."/>
-      <w:lvlJc w:val="left"/>
-      <w:pPr>
-        <w:ind w:left="3600" w:hanging="360"/>
-      </w:pPr>
-    </w:lvl>
-    <w:lvl w:ilvl="5" w:tplc="0409001B" w:tentative="1">
-      <w:start w:val="1"/>
-      <w:numFmt w:val="lowerRoman"/>
-      <w:lvlText w:val="%6."/>
-      <w:lvlJc w:val="right"/>
-      <w:pPr>
-        <w:ind w:left="4320" w:hanging="180"/>
-      </w:pPr>
-    </w:lvl>
-    <w:lvl w:ilvl="6" w:tplc="0409000F" w:tentative="1">
+    <w:lvl w:ilvl="3">
       <w:start w:val="1"/>
       <w:numFmt w:val="decimal"/>
-      <w:lvlText w:val="%7."/>
+      <w:isLgl/>
+      <w:lvlText w:val="%1.%2.%3.%4"/>
       <w:lvlJc w:val="left"/>
       <w:pPr>
-        <w:ind w:left="5040" w:hanging="360"/>
-      </w:pPr>
+        <w:ind w:left="1080" w:hanging="720"/>
+      </w:pPr>
+      <w:rPr>
+        <w:rFonts w:hint="default"/>
+      </w:rPr>
     </w:lvl>
-    <w:lvl w:ilvl="7" w:tplc="04090019" w:tentative="1">
+    <w:lvl w:ilvl="4">
       <w:start w:val="1"/>
-      <w:numFmt w:val="lowerLetter"/>
-      <w:lvlText w:val="%8."/>
+      <w:numFmt w:val="decimal"/>
+      <w:isLgl/>
+      <w:lvlText w:val="%1.%2.%3.%4.%5"/>
       <w:lvlJc w:val="left"/>
       <w:pPr>
-        <w:ind w:left="5760" w:hanging="360"/>
-      </w:pPr>
+        <w:ind w:left="1440" w:hanging="1080"/>
+      </w:pPr>
+      <w:rPr>
+        <w:rFonts w:hint="default"/>
+      </w:rPr>
     </w:lvl>
-    <w:lvl w:ilvl="8" w:tplc="0409001B" w:tentative="1">
+    <w:lvl w:ilvl="5">
       <w:start w:val="1"/>
-      <w:numFmt w:val="lowerRoman"/>
-      <w:lvlText w:val="%9."/>
-      <w:lvlJc w:val="right"/>
-      <w:pPr>
-        <w:ind w:left="6480" w:hanging="180"/>
-      </w:pPr>
+      <w:numFmt w:val="decimal"/>
+      <w:isLgl/>
+      <w:lvlText w:val="%1.%2.%3.%4.%5.%6"/>
+      <w:lvlJc w:val="left"/>
+      <w:pPr>
+        <w:ind w:left="1440" w:hanging="1080"/>
+      </w:pPr>
+      <w:rPr>
+        <w:rFonts w:hint="default"/>
+      </w:rPr>
+    </w:lvl>
+    <w:lvl w:ilvl="6">
+      <w:start w:val="1"/>
+      <w:numFmt w:val="decimal"/>
+      <w:isLgl/>
+      <w:lvlText w:val="%1.%2.%3.%4.%5.%6.%7"/>
+      <w:lvlJc w:val="left"/>
+      <w:pPr>
+        <w:ind w:left="1800" w:hanging="1440"/>
+      </w:pPr>
+      <w:rPr>
+        <w:rFonts w:hint="default"/>
+      </w:rPr>
+    </w:lvl>
+    <w:lvl w:ilvl="7">
+      <w:start w:val="1"/>
+      <w:numFmt w:val="decimal"/>
+      <w:isLgl/>
+      <w:lvlText w:val="%1.%2.%3.%4.%5.%6.%7.%8"/>
+      <w:lvlJc w:val="left"/>
+      <w:pPr>
+        <w:ind w:left="1800" w:hanging="1440"/>
+      </w:pPr>
+      <w:rPr>
+        <w:rFonts w:hint="default"/>
+      </w:rPr>
+    </w:lvl>
+    <w:lvl w:ilvl="8">
+      <w:start w:val="1"/>
+      <w:numFmt w:val="decimal"/>
+      <w:isLgl/>
+      <w:lvlText w:val="%1.%2.%3.%4.%5.%6.%7.%8.%9"/>
+      <w:lvlJc w:val="left"/>
+      <w:pPr>
+        <w:ind w:left="2160" w:hanging="1800"/>
+      </w:pPr>
+      <w:rPr>
+        <w:rFonts w:hint="default"/>
+      </w:rPr>
     </w:lvl>
   </w:abstractNum>
   <w:num w:numId="1">
@@ -3041,7 +3567,7 @@
 </file>
 
 <file path=customXml/itemProps1.xml><?xml version="1.0" encoding="utf-8"?>
-<ds:datastoreItem xmlns:ds="http://schemas.openxmlformats.org/officeDocument/2006/customXml" ds:itemID="{D9D0AC5F-DF17-4905-BF1E-B27193679288}">
+<ds:datastoreItem xmlns:ds="http://schemas.openxmlformats.org/officeDocument/2006/customXml" ds:itemID="{8C14272A-1B8C-4037-9734-E39464BAA458}">
   <ds:schemaRefs>
     <ds:schemaRef ds:uri="http://schemas.openxmlformats.org/officeDocument/2006/bibliography"/>
   </ds:schemaRefs>

</xml_diff>

<commit_message>
Additional content and formatting
Added more sections to System General Description and adjusted formatting for functional requirements
</commit_message>
<xml_diff>
--- a/DECONSTRUCTORS_PROJECT_PROPOSAL.docx
+++ b/DECONSTRUCTORS_PROJECT_PROPOSAL.docx
@@ -922,20 +922,8 @@
           <w:sz w:val="32"/>
           <w:szCs w:val="36"/>
         </w:rPr>
-        <w:t xml:space="preserve"> </w:t>
-      </w:r>
-      <w:proofErr w:type="spellStart"/>
-      <w:r>
-        <w:rPr>
-          <w:rFonts w:cstheme="minorHAnsi"/>
-          <w:b/>
-          <w:bCs/>
-          <w:sz w:val="32"/>
-          <w:szCs w:val="36"/>
-        </w:rPr>
-        <w:t>Balabin</w:t>
-      </w:r>
-      <w:proofErr w:type="spellEnd"/>
+        <w:t xml:space="preserve"> Balabin</w:t>
+      </w:r>
       <w:r>
         <w:rPr>
           <w:rFonts w:cstheme="minorHAnsi"/>
@@ -1092,29 +1080,7 @@
           <w:sz w:val="32"/>
           <w:szCs w:val="36"/>
         </w:rPr>
-        <w:t xml:space="preserve">Author: </w:t>
-      </w:r>
-      <w:proofErr w:type="spellStart"/>
-      <w:r>
-        <w:rPr>
-          <w:rFonts w:cstheme="minorHAnsi"/>
-          <w:b/>
-          <w:bCs/>
-          <w:sz w:val="32"/>
-          <w:szCs w:val="36"/>
-        </w:rPr>
-        <w:t>Jihyuk</w:t>
-      </w:r>
-      <w:proofErr w:type="spellEnd"/>
-      <w:r>
-        <w:rPr>
-          <w:rFonts w:cstheme="minorHAnsi"/>
-          <w:b/>
-          <w:bCs/>
-          <w:sz w:val="32"/>
-          <w:szCs w:val="36"/>
-        </w:rPr>
-        <w:t xml:space="preserve"> Chung</w:t>
+        <w:t>Author: Jihyuk Chung</w:t>
       </w:r>
       <w:r>
         <w:rPr>
@@ -1468,6 +1434,48 @@
     </w:p>
     <w:p>
       <w:pPr>
+        <w:ind w:left="360"/>
+        <w:rPr>
+          <w:rFonts w:cstheme="minorHAnsi"/>
+          <w:b/>
+          <w:bCs/>
+          <w:color w:val="385623" w:themeColor="accent6" w:themeShade="80"/>
+          <w:sz w:val="28"/>
+          <w:szCs w:val="28"/>
+        </w:rPr>
+      </w:pPr>
+      <w:r>
+        <w:rPr>
+          <w:rFonts w:cstheme="minorHAnsi"/>
+          <w:b/>
+          <w:bCs/>
+          <w:color w:val="385623" w:themeColor="accent6" w:themeShade="80"/>
+          <w:sz w:val="28"/>
+          <w:szCs w:val="28"/>
+        </w:rPr>
+        <w:t>8.1 PROBLEM STATEMENT</w:t>
+      </w:r>
+    </w:p>
+    <w:p>
+      <w:pPr>
+        <w:ind w:left="360"/>
+        <w:rPr>
+          <w:rFonts w:cstheme="minorHAnsi"/>
+          <w:sz w:val="24"/>
+          <w:szCs w:val="24"/>
+        </w:rPr>
+      </w:pPr>
+      <w:r>
+        <w:rPr>
+          <w:rFonts w:cstheme="minorHAnsi"/>
+          <w:sz w:val="24"/>
+          <w:szCs w:val="24"/>
+        </w:rPr>
+        <w:t>Develop a product that streamlines activity planning. This product should allow quick and easy creation of schedules for recreation or responsibility. This will come in the form of a mobile app, and it should be designed in an open enough way to allow the user to use it in a way that fits them best.</w:t>
+      </w:r>
+    </w:p>
+    <w:p>
+      <w:pPr>
         <w:pStyle w:val="ListParagraph"/>
         <w:numPr>
           <w:ilvl w:val="1"/>
@@ -1477,6 +1485,7 @@
           <w:rFonts w:cstheme="minorHAnsi"/>
           <w:b/>
           <w:bCs/>
+          <w:color w:val="385623" w:themeColor="accent6" w:themeShade="80"/>
           <w:sz w:val="28"/>
           <w:szCs w:val="28"/>
         </w:rPr>
@@ -1486,27 +1495,24 @@
           <w:rFonts w:cstheme="minorHAnsi"/>
           <w:b/>
           <w:bCs/>
+          <w:color w:val="385623" w:themeColor="accent6" w:themeShade="80"/>
           <w:sz w:val="28"/>
           <w:szCs w:val="28"/>
         </w:rPr>
-        <w:t xml:space="preserve"> </w:t>
-      </w:r>
-      <w:r>
-        <w:rPr>
-          <w:rFonts w:cstheme="minorHAnsi"/>
-          <w:b/>
-          <w:bCs/>
-          <w:sz w:val="28"/>
-          <w:szCs w:val="28"/>
-        </w:rPr>
-        <w:t>PRODUCT REQUIREMENTS</w:t>
+        <w:t xml:space="preserve"> PERSPECTIVE</w:t>
       </w:r>
     </w:p>
     <w:p>
       <w:pPr>
         <w:pStyle w:val="ListParagraph"/>
-        <w:rPr>
-          <w:rFonts w:cstheme="minorHAnsi"/>
+        <w:numPr>
+          <w:ilvl w:val="2"/>
+          <w:numId w:val="1"/>
+        </w:numPr>
+        <w:rPr>
+          <w:rFonts w:cstheme="minorHAnsi"/>
+          <w:b/>
+          <w:bCs/>
           <w:sz w:val="24"/>
           <w:szCs w:val="24"/>
         </w:rPr>
@@ -1514,15 +1520,18 @@
       <w:r>
         <w:rPr>
           <w:rFonts w:cstheme="minorHAnsi"/>
+          <w:b/>
+          <w:bCs/>
           <w:sz w:val="24"/>
           <w:szCs w:val="24"/>
         </w:rPr>
-        <w:t>Describe this section here</w:t>
-      </w:r>
-    </w:p>
-    <w:p>
-      <w:pPr>
-        <w:ind w:left="360"/>
+        <w:t>History / Background / Prior Releases</w:t>
+      </w:r>
+    </w:p>
+    <w:p>
+      <w:pPr>
+        <w:pStyle w:val="ListParagraph"/>
+        <w:ind w:left="1080"/>
         <w:rPr>
           <w:rFonts w:cstheme="minorHAnsi"/>
           <w:sz w:val="24"/>
@@ -1535,80 +1544,20 @@
           <w:sz w:val="24"/>
           <w:szCs w:val="24"/>
         </w:rPr>
-        <w:t xml:space="preserve"> </w:t>
-      </w:r>
-    </w:p>
-    <w:p>
-      <w:pPr>
-        <w:ind w:left="360"/>
-        <w:rPr>
-          <w:rFonts w:cstheme="minorHAnsi"/>
-          <w:b/>
-          <w:bCs/>
-          <w:sz w:val="28"/>
-          <w:szCs w:val="28"/>
-        </w:rPr>
-      </w:pPr>
-      <w:r>
-        <w:rPr>
-          <w:rFonts w:cstheme="minorHAnsi"/>
-          <w:b/>
-          <w:bCs/>
-          <w:sz w:val="28"/>
-          <w:szCs w:val="28"/>
-        </w:rPr>
-        <w:t xml:space="preserve">8.3.1 </w:t>
-      </w:r>
-      <w:r>
-        <w:rPr>
-          <w:rFonts w:cstheme="minorHAnsi"/>
-          <w:b/>
-          <w:bCs/>
-          <w:sz w:val="28"/>
-          <w:szCs w:val="28"/>
-        </w:rPr>
-        <w:t>Functional Requirements</w:t>
-      </w:r>
-    </w:p>
-    <w:p>
-      <w:pPr>
-        <w:ind w:left="360"/>
-        <w:rPr>
-          <w:rFonts w:cstheme="minorHAnsi"/>
-          <w:b/>
-          <w:bCs/>
-          <w:sz w:val="28"/>
-          <w:szCs w:val="28"/>
-        </w:rPr>
-      </w:pPr>
-      <w:r>
-        <w:rPr>
-          <w:rFonts w:cstheme="minorHAnsi"/>
-          <w:b/>
-          <w:bCs/>
-          <w:sz w:val="26"/>
-          <w:szCs w:val="26"/>
-        </w:rPr>
-        <w:t xml:space="preserve">I. </w:t>
-      </w:r>
-      <w:r>
-        <w:rPr>
-          <w:rFonts w:cstheme="minorHAnsi"/>
-          <w:b/>
-          <w:bCs/>
-          <w:sz w:val="26"/>
-          <w:szCs w:val="26"/>
-        </w:rPr>
-        <w:t>Area 1</w:t>
-      </w:r>
-      <w:bookmarkStart w:id="0" w:name="_GoBack"/>
-      <w:bookmarkEnd w:id="0"/>
-    </w:p>
-    <w:p>
-      <w:pPr>
-        <w:ind w:left="360"/>
-        <w:rPr>
-          <w:rFonts w:cstheme="minorHAnsi"/>
+        <w:t>[product] encompasses features that have existed in many organization software products over time, but this app will be able to bring more focus to the planning process that those could not. Other apps that attempt to serve the same purpose follow more of a spreadsheet-like design which is not the direction [product] will go.</w:t>
+      </w:r>
+    </w:p>
+    <w:p>
+      <w:pPr>
+        <w:pStyle w:val="ListParagraph"/>
+        <w:numPr>
+          <w:ilvl w:val="2"/>
+          <w:numId w:val="1"/>
+        </w:numPr>
+        <w:rPr>
+          <w:rFonts w:cstheme="minorHAnsi"/>
+          <w:b/>
+          <w:bCs/>
           <w:sz w:val="24"/>
           <w:szCs w:val="24"/>
         </w:rPr>
@@ -1616,387 +1565,31 @@
       <w:r>
         <w:rPr>
           <w:rFonts w:cstheme="minorHAnsi"/>
+          <w:b/>
+          <w:bCs/>
           <w:sz w:val="24"/>
           <w:szCs w:val="24"/>
         </w:rPr>
-        <w:t xml:space="preserve">1. </w:t>
-      </w:r>
-      <w:r>
+        <w:t>Relation of Development to Existing Systems</w:t>
+      </w:r>
+    </w:p>
+    <w:p>
+      <w:pPr>
+        <w:pStyle w:val="ListParagraph"/>
+        <w:ind w:left="1080"/>
         <w:rPr>
           <w:rFonts w:cstheme="minorHAnsi"/>
           <w:sz w:val="24"/>
           <w:szCs w:val="24"/>
         </w:rPr>
-        <w:t xml:space="preserve">Description of </w:t>
-      </w:r>
+      </w:pPr>
       <w:r>
         <w:rPr>
           <w:rFonts w:cstheme="minorHAnsi"/>
           <w:sz w:val="24"/>
           <w:szCs w:val="24"/>
         </w:rPr>
-        <w:t>the area</w:t>
-      </w:r>
-    </w:p>
-    <w:p>
-      <w:pPr>
-        <w:ind w:left="360" w:firstLine="360"/>
-        <w:rPr>
-          <w:rFonts w:cstheme="minorHAnsi"/>
-          <w:sz w:val="24"/>
-          <w:szCs w:val="24"/>
-        </w:rPr>
-      </w:pPr>
-      <w:r>
-        <w:rPr>
-          <w:rFonts w:cstheme="minorHAnsi"/>
-          <w:sz w:val="24"/>
-          <w:szCs w:val="24"/>
-        </w:rPr>
-        <w:t xml:space="preserve">1.1 </w:t>
-      </w:r>
-      <w:r>
-        <w:rPr>
-          <w:rFonts w:cstheme="minorHAnsi"/>
-          <w:sz w:val="24"/>
-          <w:szCs w:val="24"/>
-        </w:rPr>
-        <w:t>specification of area</w:t>
-      </w:r>
-      <w:r>
-        <w:rPr>
-          <w:rFonts w:cstheme="minorHAnsi"/>
-          <w:sz w:val="24"/>
-          <w:szCs w:val="24"/>
-        </w:rPr>
-        <w:t xml:space="preserve"> </w:t>
-      </w:r>
-    </w:p>
-    <w:p>
-      <w:pPr>
-        <w:ind w:left="360" w:firstLine="360"/>
-        <w:rPr>
-          <w:rFonts w:cstheme="minorHAnsi"/>
-          <w:sz w:val="24"/>
-          <w:szCs w:val="24"/>
-        </w:rPr>
-      </w:pPr>
-      <w:r>
-        <w:rPr>
-          <w:rFonts w:cstheme="minorHAnsi"/>
-          <w:sz w:val="24"/>
-          <w:szCs w:val="24"/>
-        </w:rPr>
-        <w:t xml:space="preserve">1.2 </w:t>
-      </w:r>
-      <w:r>
-        <w:rPr>
-          <w:rFonts w:cstheme="minorHAnsi"/>
-          <w:sz w:val="24"/>
-          <w:szCs w:val="24"/>
-        </w:rPr>
-        <w:t>Another specification of the area</w:t>
-      </w:r>
-      <w:r>
-        <w:rPr>
-          <w:rFonts w:cstheme="minorHAnsi"/>
-          <w:sz w:val="24"/>
-          <w:szCs w:val="24"/>
-        </w:rPr>
-        <w:t xml:space="preserve">  </w:t>
-      </w:r>
-    </w:p>
-    <w:p>
-      <w:pPr>
-        <w:ind w:left="1080" w:firstLine="360"/>
-        <w:rPr>
-          <w:rFonts w:cstheme="minorHAnsi"/>
-          <w:sz w:val="24"/>
-          <w:szCs w:val="24"/>
-        </w:rPr>
-      </w:pPr>
-      <w:r>
-        <w:rPr>
-          <w:rFonts w:cstheme="minorHAnsi"/>
-          <w:sz w:val="24"/>
-          <w:szCs w:val="24"/>
-        </w:rPr>
-        <w:t xml:space="preserve">1.2.1 </w:t>
-      </w:r>
-      <w:r>
-        <w:rPr>
-          <w:rFonts w:cstheme="minorHAnsi"/>
-          <w:sz w:val="24"/>
-          <w:szCs w:val="24"/>
-        </w:rPr>
-        <w:t>Elaboration of specification</w:t>
-      </w:r>
-      <w:r>
-        <w:rPr>
-          <w:rFonts w:cstheme="minorHAnsi"/>
-          <w:sz w:val="24"/>
-          <w:szCs w:val="24"/>
-        </w:rPr>
-        <w:t xml:space="preserve"> </w:t>
-      </w:r>
-    </w:p>
-    <w:p>
-      <w:pPr>
-        <w:ind w:firstLine="360"/>
-        <w:rPr>
-          <w:rFonts w:cstheme="minorHAnsi"/>
-          <w:b/>
-          <w:bCs/>
-          <w:sz w:val="26"/>
-          <w:szCs w:val="26"/>
-        </w:rPr>
-      </w:pPr>
-      <w:r>
-        <w:rPr>
-          <w:rFonts w:cstheme="minorHAnsi"/>
-          <w:b/>
-          <w:bCs/>
-          <w:sz w:val="26"/>
-          <w:szCs w:val="26"/>
-        </w:rPr>
-        <w:t>II. Another Area</w:t>
-      </w:r>
-    </w:p>
-    <w:p>
-      <w:pPr>
-        <w:ind w:firstLine="360"/>
-        <w:rPr>
-          <w:rFonts w:cstheme="minorHAnsi"/>
-          <w:sz w:val="24"/>
-          <w:szCs w:val="24"/>
-        </w:rPr>
-      </w:pPr>
-      <w:r>
-        <w:rPr>
-          <w:rFonts w:cstheme="minorHAnsi"/>
-          <w:sz w:val="24"/>
-          <w:szCs w:val="24"/>
-        </w:rPr>
-        <w:t>2. Description of area</w:t>
-      </w:r>
-    </w:p>
-    <w:p>
-      <w:pPr>
-        <w:ind w:firstLine="360"/>
-        <w:rPr>
-          <w:rFonts w:cstheme="minorHAnsi"/>
-          <w:sz w:val="24"/>
-          <w:szCs w:val="24"/>
-        </w:rPr>
-      </w:pPr>
-      <w:r>
-        <w:rPr>
-          <w:rFonts w:cstheme="minorHAnsi"/>
-          <w:sz w:val="24"/>
-          <w:szCs w:val="24"/>
-        </w:rPr>
-        <w:tab/>
-        <w:t>2.1 specification</w:t>
-      </w:r>
-    </w:p>
-    <w:p>
-      <w:pPr>
-        <w:ind w:firstLine="360"/>
-        <w:rPr>
-          <w:rFonts w:cstheme="minorHAnsi"/>
-          <w:sz w:val="24"/>
-          <w:szCs w:val="24"/>
-        </w:rPr>
-      </w:pPr>
-      <w:r>
-        <w:rPr>
-          <w:rFonts w:cstheme="minorHAnsi"/>
-          <w:sz w:val="24"/>
-          <w:szCs w:val="24"/>
-        </w:rPr>
-        <w:tab/>
-        <w:t>2.2 specification</w:t>
-      </w:r>
-    </w:p>
-    <w:p>
-      <w:pPr>
-        <w:ind w:firstLine="360"/>
-        <w:rPr>
-          <w:rFonts w:cstheme="minorHAnsi"/>
-          <w:sz w:val="24"/>
-          <w:szCs w:val="24"/>
-        </w:rPr>
-      </w:pPr>
-      <w:r>
-        <w:rPr>
-          <w:rFonts w:cstheme="minorHAnsi"/>
-          <w:sz w:val="24"/>
-          <w:szCs w:val="24"/>
-        </w:rPr>
-        <w:tab/>
-      </w:r>
-      <w:r>
-        <w:rPr>
-          <w:rFonts w:cstheme="minorHAnsi"/>
-          <w:sz w:val="24"/>
-          <w:szCs w:val="24"/>
-        </w:rPr>
-        <w:tab/>
-        <w:t>2.2.1 Elaboration</w:t>
-      </w:r>
-    </w:p>
-    <w:p>
-      <w:pPr>
-        <w:ind w:firstLine="360"/>
-        <w:rPr>
-          <w:rFonts w:cstheme="minorHAnsi"/>
-          <w:b/>
-          <w:bCs/>
-          <w:sz w:val="26"/>
-          <w:szCs w:val="26"/>
-        </w:rPr>
-      </w:pPr>
-      <w:r>
-        <w:rPr>
-          <w:rFonts w:cstheme="minorHAnsi"/>
-          <w:b/>
-          <w:bCs/>
-          <w:sz w:val="26"/>
-          <w:szCs w:val="26"/>
-        </w:rPr>
-        <w:t xml:space="preserve">I. Notifications + Reminders </w:t>
-      </w:r>
-    </w:p>
-    <w:p>
-      <w:pPr>
-        <w:ind w:firstLine="360"/>
-        <w:rPr>
-          <w:rFonts w:cstheme="minorHAnsi"/>
-          <w:b/>
-          <w:bCs/>
-          <w:sz w:val="26"/>
-          <w:szCs w:val="26"/>
-        </w:rPr>
-      </w:pPr>
-      <w:r>
-        <w:rPr>
-          <w:rFonts w:cstheme="minorHAnsi"/>
-          <w:b/>
-          <w:bCs/>
-          <w:sz w:val="26"/>
-          <w:szCs w:val="26"/>
-        </w:rPr>
-        <w:t xml:space="preserve">II. Settings </w:t>
-      </w:r>
-    </w:p>
-    <w:p>
-      <w:pPr>
-        <w:ind w:firstLine="360"/>
-        <w:rPr>
-          <w:rFonts w:cstheme="minorHAnsi"/>
-          <w:b/>
-          <w:bCs/>
-          <w:sz w:val="26"/>
-          <w:szCs w:val="26"/>
-        </w:rPr>
-      </w:pPr>
-      <w:r>
-        <w:rPr>
-          <w:rFonts w:cstheme="minorHAnsi"/>
-          <w:b/>
-          <w:bCs/>
-          <w:sz w:val="26"/>
-          <w:szCs w:val="26"/>
-        </w:rPr>
-        <w:t xml:space="preserve">III. Graphic User Interface </w:t>
-      </w:r>
-    </w:p>
-    <w:p>
-      <w:pPr>
-        <w:ind w:firstLine="360"/>
-        <w:rPr>
-          <w:rFonts w:cstheme="minorHAnsi"/>
-          <w:b/>
-          <w:bCs/>
-          <w:sz w:val="26"/>
-          <w:szCs w:val="26"/>
-        </w:rPr>
-      </w:pPr>
-      <w:r>
-        <w:rPr>
-          <w:rFonts w:cstheme="minorHAnsi"/>
-          <w:b/>
-          <w:bCs/>
-          <w:sz w:val="26"/>
-          <w:szCs w:val="26"/>
-        </w:rPr>
-        <w:t xml:space="preserve">IV. Installer </w:t>
-      </w:r>
-    </w:p>
-    <w:p>
-      <w:pPr>
-        <w:ind w:firstLine="360"/>
-        <w:rPr>
-          <w:rFonts w:cstheme="minorHAnsi"/>
-          <w:b/>
-          <w:bCs/>
-          <w:sz w:val="26"/>
-          <w:szCs w:val="26"/>
-        </w:rPr>
-      </w:pPr>
-      <w:r>
-        <w:rPr>
-          <w:rFonts w:cstheme="minorHAnsi"/>
-          <w:b/>
-          <w:bCs/>
-          <w:sz w:val="26"/>
-          <w:szCs w:val="26"/>
-        </w:rPr>
-        <w:t>V. Error Handling</w:t>
-      </w:r>
-    </w:p>
-    <w:p>
-      <w:pPr>
-        <w:ind w:firstLine="360"/>
-        <w:rPr>
-          <w:rFonts w:cstheme="minorHAnsi"/>
-          <w:b/>
-          <w:bCs/>
-          <w:sz w:val="26"/>
-          <w:szCs w:val="26"/>
-        </w:rPr>
-      </w:pPr>
-      <w:r>
-        <w:rPr>
-          <w:rFonts w:cstheme="minorHAnsi"/>
-          <w:b/>
-          <w:bCs/>
-          <w:sz w:val="26"/>
-          <w:szCs w:val="26"/>
-        </w:rPr>
-        <w:t>VI. Platform</w:t>
-      </w:r>
-    </w:p>
-    <w:p>
-      <w:pPr>
-        <w:ind w:firstLine="360"/>
-        <w:rPr>
-          <w:rFonts w:cstheme="minorHAnsi"/>
-          <w:b/>
-          <w:bCs/>
-          <w:sz w:val="26"/>
-          <w:szCs w:val="26"/>
-        </w:rPr>
-      </w:pPr>
-      <w:r>
-        <w:rPr>
-          <w:rFonts w:cstheme="minorHAnsi"/>
-          <w:b/>
-          <w:bCs/>
-          <w:sz w:val="26"/>
-          <w:szCs w:val="26"/>
-        </w:rPr>
-        <w:t>VII. Performance</w:t>
+        <w:t>[product] will not be built upon any existing system.</w:t>
       </w:r>
     </w:p>
     <w:p>
@@ -2022,7 +1615,584 @@
           <w:sz w:val="28"/>
           <w:szCs w:val="28"/>
         </w:rPr>
-        <w:t xml:space="preserve"> USER PROFILES</w:t>
+        <w:t xml:space="preserve"> </w:t>
+      </w:r>
+      <w:r>
+        <w:rPr>
+          <w:rFonts w:cstheme="minorHAnsi"/>
+          <w:b/>
+          <w:bCs/>
+          <w:color w:val="385623" w:themeColor="accent6" w:themeShade="80"/>
+          <w:sz w:val="28"/>
+          <w:szCs w:val="28"/>
+        </w:rPr>
+        <w:t>PRODUCT REQUIREMENTS</w:t>
+      </w:r>
+    </w:p>
+    <w:p>
+      <w:pPr>
+        <w:pStyle w:val="ListParagraph"/>
+        <w:rPr>
+          <w:rFonts w:cstheme="minorHAnsi"/>
+          <w:sz w:val="24"/>
+          <w:szCs w:val="24"/>
+        </w:rPr>
+      </w:pPr>
+      <w:r>
+        <w:rPr>
+          <w:rFonts w:cstheme="minorHAnsi"/>
+          <w:sz w:val="24"/>
+          <w:szCs w:val="24"/>
+        </w:rPr>
+        <w:t xml:space="preserve">This section serves the purpose of detailing all requirements the final product must meet upon </w:t>
+      </w:r>
+      <w:r>
+        <w:rPr>
+          <w:rFonts w:cstheme="minorHAnsi"/>
+          <w:sz w:val="24"/>
+          <w:szCs w:val="24"/>
+        </w:rPr>
+        <w:t>launch. The functional requirements are grouped by broad areas of requisite and detailed further in subgroups. They describe the features within the app we want to deliver directly to the user.</w:t>
+      </w:r>
+      <w:r>
+        <w:rPr>
+          <w:rFonts w:cstheme="minorHAnsi"/>
+          <w:sz w:val="24"/>
+          <w:szCs w:val="24"/>
+        </w:rPr>
+        <w:t xml:space="preserve"> </w:t>
+      </w:r>
+    </w:p>
+    <w:p>
+      <w:pPr>
+        <w:pStyle w:val="ListParagraph"/>
+        <w:numPr>
+          <w:ilvl w:val="2"/>
+          <w:numId w:val="1"/>
+        </w:numPr>
+        <w:rPr>
+          <w:rFonts w:cstheme="minorHAnsi"/>
+          <w:b/>
+          <w:bCs/>
+          <w:sz w:val="28"/>
+          <w:szCs w:val="28"/>
+        </w:rPr>
+      </w:pPr>
+      <w:r>
+        <w:rPr>
+          <w:rFonts w:cstheme="minorHAnsi"/>
+          <w:b/>
+          <w:bCs/>
+          <w:sz w:val="28"/>
+          <w:szCs w:val="28"/>
+        </w:rPr>
+        <w:t>Functional Requirements</w:t>
+      </w:r>
+    </w:p>
+    <w:p>
+      <w:pPr>
+        <w:pStyle w:val="ListParagraph"/>
+        <w:numPr>
+          <w:ilvl w:val="0"/>
+          <w:numId w:val="10"/>
+        </w:numPr>
+        <w:rPr>
+          <w:rFonts w:cstheme="minorHAnsi"/>
+          <w:b/>
+          <w:bCs/>
+          <w:sz w:val="28"/>
+          <w:szCs w:val="28"/>
+        </w:rPr>
+      </w:pPr>
+      <w:r>
+        <w:rPr>
+          <w:rFonts w:cstheme="minorHAnsi"/>
+          <w:b/>
+          <w:bCs/>
+          <w:sz w:val="26"/>
+          <w:szCs w:val="26"/>
+        </w:rPr>
+        <w:t>Startup / Login Screen</w:t>
+      </w:r>
+    </w:p>
+    <w:p>
+      <w:pPr>
+        <w:pStyle w:val="ListParagraph"/>
+        <w:numPr>
+          <w:ilvl w:val="0"/>
+          <w:numId w:val="9"/>
+        </w:numPr>
+        <w:rPr>
+          <w:rFonts w:cstheme="minorHAnsi"/>
+          <w:b/>
+          <w:bCs/>
+          <w:sz w:val="28"/>
+          <w:szCs w:val="28"/>
+        </w:rPr>
+      </w:pPr>
+      <w:r>
+        <w:rPr>
+          <w:rFonts w:cstheme="minorHAnsi"/>
+          <w:sz w:val="24"/>
+          <w:szCs w:val="24"/>
+        </w:rPr>
+        <w:t xml:space="preserve">This screen is used to capture the user’s credentials if they wish to use the product’s online features. </w:t>
+      </w:r>
+    </w:p>
+    <w:p>
+      <w:pPr>
+        <w:pStyle w:val="ListParagraph"/>
+        <w:numPr>
+          <w:ilvl w:val="1"/>
+          <w:numId w:val="9"/>
+        </w:numPr>
+        <w:rPr>
+          <w:rFonts w:cstheme="minorHAnsi"/>
+          <w:sz w:val="24"/>
+          <w:szCs w:val="24"/>
+        </w:rPr>
+      </w:pPr>
+      <w:r>
+        <w:rPr>
+          <w:rFonts w:cstheme="minorHAnsi"/>
+          <w:sz w:val="24"/>
+          <w:szCs w:val="24"/>
+        </w:rPr>
+        <w:t>Username and password fields</w:t>
+      </w:r>
+    </w:p>
+    <w:p>
+      <w:pPr>
+        <w:pStyle w:val="ListParagraph"/>
+        <w:numPr>
+          <w:ilvl w:val="1"/>
+          <w:numId w:val="9"/>
+        </w:numPr>
+        <w:rPr>
+          <w:rFonts w:cstheme="minorHAnsi"/>
+          <w:sz w:val="24"/>
+          <w:szCs w:val="24"/>
+        </w:rPr>
+      </w:pPr>
+      <w:r>
+        <w:rPr>
+          <w:rFonts w:cstheme="minorHAnsi"/>
+          <w:sz w:val="24"/>
+          <w:szCs w:val="24"/>
+        </w:rPr>
+        <w:t>Login as guest button</w:t>
+      </w:r>
+      <w:r>
+        <w:rPr>
+          <w:rFonts w:cstheme="minorHAnsi"/>
+          <w:sz w:val="24"/>
+          <w:szCs w:val="24"/>
+        </w:rPr>
+        <w:t xml:space="preserve"> </w:t>
+      </w:r>
+    </w:p>
+    <w:p>
+      <w:pPr>
+        <w:pStyle w:val="ListParagraph"/>
+        <w:numPr>
+          <w:ilvl w:val="2"/>
+          <w:numId w:val="9"/>
+        </w:numPr>
+        <w:rPr>
+          <w:rFonts w:cstheme="minorHAnsi"/>
+          <w:sz w:val="24"/>
+          <w:szCs w:val="24"/>
+        </w:rPr>
+      </w:pPr>
+      <w:r>
+        <w:rPr>
+          <w:rFonts w:cstheme="minorHAnsi"/>
+          <w:sz w:val="24"/>
+          <w:szCs w:val="24"/>
+        </w:rPr>
+        <w:t>User can choose not to go online and still use the app</w:t>
+      </w:r>
+      <w:r>
+        <w:rPr>
+          <w:rFonts w:cstheme="minorHAnsi"/>
+          <w:sz w:val="24"/>
+          <w:szCs w:val="24"/>
+        </w:rPr>
+        <w:t xml:space="preserve"> </w:t>
+      </w:r>
+    </w:p>
+    <w:p>
+      <w:pPr>
+        <w:pStyle w:val="ListParagraph"/>
+        <w:numPr>
+          <w:ilvl w:val="0"/>
+          <w:numId w:val="10"/>
+        </w:numPr>
+        <w:rPr>
+          <w:rFonts w:cstheme="minorHAnsi"/>
+          <w:b/>
+          <w:bCs/>
+          <w:sz w:val="26"/>
+          <w:szCs w:val="26"/>
+        </w:rPr>
+      </w:pPr>
+      <w:r>
+        <w:rPr>
+          <w:rFonts w:cstheme="minorHAnsi"/>
+          <w:b/>
+          <w:bCs/>
+          <w:sz w:val="26"/>
+          <w:szCs w:val="26"/>
+        </w:rPr>
+        <w:t>Main Screen</w:t>
+      </w:r>
+    </w:p>
+    <w:p>
+      <w:pPr>
+        <w:pStyle w:val="ListParagraph"/>
+        <w:numPr>
+          <w:ilvl w:val="0"/>
+          <w:numId w:val="9"/>
+        </w:numPr>
+        <w:rPr>
+          <w:rFonts w:cstheme="minorHAnsi"/>
+          <w:sz w:val="24"/>
+          <w:szCs w:val="24"/>
+        </w:rPr>
+      </w:pPr>
+      <w:r>
+        <w:rPr>
+          <w:rFonts w:cstheme="minorHAnsi"/>
+          <w:sz w:val="24"/>
+          <w:szCs w:val="24"/>
+        </w:rPr>
+        <w:t>This page is the landing for users to choose what feature they want to use in the app</w:t>
+      </w:r>
+    </w:p>
+    <w:p>
+      <w:pPr>
+        <w:pStyle w:val="ListParagraph"/>
+        <w:numPr>
+          <w:ilvl w:val="1"/>
+          <w:numId w:val="9"/>
+        </w:numPr>
+        <w:rPr>
+          <w:rFonts w:cstheme="minorHAnsi"/>
+          <w:sz w:val="24"/>
+          <w:szCs w:val="24"/>
+        </w:rPr>
+      </w:pPr>
+      <w:r>
+        <w:rPr>
+          <w:rFonts w:cstheme="minorHAnsi"/>
+          <w:sz w:val="24"/>
+          <w:szCs w:val="24"/>
+        </w:rPr>
+        <w:t>New Plan</w:t>
+      </w:r>
+    </w:p>
+    <w:p>
+      <w:pPr>
+        <w:pStyle w:val="ListParagraph"/>
+        <w:numPr>
+          <w:ilvl w:val="2"/>
+          <w:numId w:val="9"/>
+        </w:numPr>
+        <w:rPr>
+          <w:rFonts w:cstheme="minorHAnsi"/>
+          <w:sz w:val="24"/>
+          <w:szCs w:val="24"/>
+        </w:rPr>
+      </w:pPr>
+      <w:r>
+        <w:rPr>
+          <w:rFonts w:cstheme="minorHAnsi"/>
+          <w:sz w:val="24"/>
+          <w:szCs w:val="24"/>
+        </w:rPr>
+        <w:t>Users select this to begin creating a new plan</w:t>
+      </w:r>
+    </w:p>
+    <w:p>
+      <w:pPr>
+        <w:pStyle w:val="ListParagraph"/>
+        <w:numPr>
+          <w:ilvl w:val="1"/>
+          <w:numId w:val="9"/>
+        </w:numPr>
+        <w:rPr>
+          <w:rFonts w:cstheme="minorHAnsi"/>
+          <w:sz w:val="24"/>
+          <w:szCs w:val="24"/>
+        </w:rPr>
+      </w:pPr>
+      <w:r>
+        <w:rPr>
+          <w:rFonts w:cstheme="minorHAnsi"/>
+          <w:sz w:val="24"/>
+          <w:szCs w:val="24"/>
+        </w:rPr>
+        <w:t>My Plans</w:t>
+      </w:r>
+    </w:p>
+    <w:p>
+      <w:pPr>
+        <w:pStyle w:val="ListParagraph"/>
+        <w:numPr>
+          <w:ilvl w:val="2"/>
+          <w:numId w:val="9"/>
+        </w:numPr>
+        <w:rPr>
+          <w:rFonts w:cstheme="minorHAnsi"/>
+          <w:sz w:val="24"/>
+          <w:szCs w:val="24"/>
+        </w:rPr>
+      </w:pPr>
+      <w:r>
+        <w:rPr>
+          <w:rFonts w:cstheme="minorHAnsi"/>
+          <w:sz w:val="24"/>
+          <w:szCs w:val="24"/>
+        </w:rPr>
+        <w:t>Users select this to view their saved plans or plans stored on the cloud</w:t>
+      </w:r>
+    </w:p>
+    <w:p>
+      <w:pPr>
+        <w:pStyle w:val="ListParagraph"/>
+        <w:numPr>
+          <w:ilvl w:val="1"/>
+          <w:numId w:val="9"/>
+        </w:numPr>
+        <w:rPr>
+          <w:rFonts w:cstheme="minorHAnsi"/>
+          <w:sz w:val="24"/>
+          <w:szCs w:val="24"/>
+        </w:rPr>
+      </w:pPr>
+      <w:r>
+        <w:rPr>
+          <w:rFonts w:cstheme="minorHAnsi"/>
+          <w:sz w:val="24"/>
+          <w:szCs w:val="24"/>
+        </w:rPr>
+        <w:lastRenderedPageBreak/>
+        <w:t>Today</w:t>
+      </w:r>
+    </w:p>
+    <w:p>
+      <w:pPr>
+        <w:pStyle w:val="ListParagraph"/>
+        <w:numPr>
+          <w:ilvl w:val="2"/>
+          <w:numId w:val="9"/>
+        </w:numPr>
+        <w:rPr>
+          <w:rFonts w:cstheme="minorHAnsi"/>
+          <w:sz w:val="24"/>
+          <w:szCs w:val="24"/>
+        </w:rPr>
+      </w:pPr>
+      <w:r>
+        <w:rPr>
+          <w:rFonts w:cstheme="minorHAnsi"/>
+          <w:sz w:val="24"/>
+          <w:szCs w:val="24"/>
+        </w:rPr>
+        <w:t>This section is a quick access area to see what plans were scheduled for today</w:t>
+      </w:r>
+      <w:bookmarkStart w:id="0" w:name="_GoBack"/>
+      <w:bookmarkEnd w:id="0"/>
+    </w:p>
+    <w:p>
+      <w:pPr>
+        <w:ind w:firstLine="360"/>
+        <w:rPr>
+          <w:rFonts w:cstheme="minorHAnsi"/>
+          <w:b/>
+          <w:bCs/>
+          <w:sz w:val="26"/>
+          <w:szCs w:val="26"/>
+        </w:rPr>
+      </w:pPr>
+      <w:r>
+        <w:rPr>
+          <w:rFonts w:cstheme="minorHAnsi"/>
+          <w:b/>
+          <w:bCs/>
+          <w:sz w:val="26"/>
+          <w:szCs w:val="26"/>
+        </w:rPr>
+        <w:t xml:space="preserve">I. Notifications + Reminders </w:t>
+      </w:r>
+    </w:p>
+    <w:p>
+      <w:pPr>
+        <w:ind w:firstLine="360"/>
+        <w:rPr>
+          <w:rFonts w:cstheme="minorHAnsi"/>
+          <w:b/>
+          <w:bCs/>
+          <w:sz w:val="26"/>
+          <w:szCs w:val="26"/>
+        </w:rPr>
+      </w:pPr>
+      <w:r>
+        <w:rPr>
+          <w:rFonts w:cstheme="minorHAnsi"/>
+          <w:b/>
+          <w:bCs/>
+          <w:sz w:val="26"/>
+          <w:szCs w:val="26"/>
+        </w:rPr>
+        <w:t xml:space="preserve">II. Settings </w:t>
+      </w:r>
+    </w:p>
+    <w:p>
+      <w:pPr>
+        <w:ind w:firstLine="360"/>
+        <w:rPr>
+          <w:rFonts w:cstheme="minorHAnsi"/>
+          <w:b/>
+          <w:bCs/>
+          <w:sz w:val="26"/>
+          <w:szCs w:val="26"/>
+        </w:rPr>
+      </w:pPr>
+      <w:r>
+        <w:rPr>
+          <w:rFonts w:cstheme="minorHAnsi"/>
+          <w:b/>
+          <w:bCs/>
+          <w:sz w:val="26"/>
+          <w:szCs w:val="26"/>
+        </w:rPr>
+        <w:t xml:space="preserve">III. Graphic User Interface </w:t>
+      </w:r>
+    </w:p>
+    <w:p>
+      <w:pPr>
+        <w:ind w:firstLine="360"/>
+        <w:rPr>
+          <w:rFonts w:cstheme="minorHAnsi"/>
+          <w:b/>
+          <w:bCs/>
+          <w:sz w:val="26"/>
+          <w:szCs w:val="26"/>
+        </w:rPr>
+      </w:pPr>
+      <w:r>
+        <w:rPr>
+          <w:rFonts w:cstheme="minorHAnsi"/>
+          <w:b/>
+          <w:bCs/>
+          <w:sz w:val="26"/>
+          <w:szCs w:val="26"/>
+        </w:rPr>
+        <w:t xml:space="preserve">IV. Installer </w:t>
+      </w:r>
+    </w:p>
+    <w:p>
+      <w:pPr>
+        <w:ind w:firstLine="360"/>
+        <w:rPr>
+          <w:rFonts w:cstheme="minorHAnsi"/>
+          <w:b/>
+          <w:bCs/>
+          <w:sz w:val="26"/>
+          <w:szCs w:val="26"/>
+        </w:rPr>
+      </w:pPr>
+      <w:r>
+        <w:rPr>
+          <w:rFonts w:cstheme="minorHAnsi"/>
+          <w:b/>
+          <w:bCs/>
+          <w:sz w:val="26"/>
+          <w:szCs w:val="26"/>
+        </w:rPr>
+        <w:t>V. Error Handling</w:t>
+      </w:r>
+    </w:p>
+    <w:p>
+      <w:pPr>
+        <w:ind w:firstLine="360"/>
+        <w:rPr>
+          <w:rFonts w:cstheme="minorHAnsi"/>
+          <w:b/>
+          <w:bCs/>
+          <w:sz w:val="26"/>
+          <w:szCs w:val="26"/>
+        </w:rPr>
+      </w:pPr>
+      <w:r>
+        <w:rPr>
+          <w:rFonts w:cstheme="minorHAnsi"/>
+          <w:b/>
+          <w:bCs/>
+          <w:sz w:val="26"/>
+          <w:szCs w:val="26"/>
+        </w:rPr>
+        <w:t>VI. Platform</w:t>
+      </w:r>
+    </w:p>
+    <w:p>
+      <w:pPr>
+        <w:ind w:firstLine="360"/>
+        <w:rPr>
+          <w:rFonts w:cstheme="minorHAnsi"/>
+          <w:b/>
+          <w:bCs/>
+          <w:sz w:val="26"/>
+          <w:szCs w:val="26"/>
+        </w:rPr>
+      </w:pPr>
+      <w:r>
+        <w:rPr>
+          <w:rFonts w:cstheme="minorHAnsi"/>
+          <w:b/>
+          <w:bCs/>
+          <w:sz w:val="26"/>
+          <w:szCs w:val="26"/>
+        </w:rPr>
+        <w:t>VII. Performance</w:t>
+      </w:r>
+    </w:p>
+    <w:p>
+      <w:pPr>
+        <w:pStyle w:val="ListParagraph"/>
+        <w:numPr>
+          <w:ilvl w:val="1"/>
+          <w:numId w:val="1"/>
+        </w:numPr>
+        <w:rPr>
+          <w:rFonts w:cstheme="minorHAnsi"/>
+          <w:b/>
+          <w:bCs/>
+          <w:sz w:val="28"/>
+          <w:szCs w:val="28"/>
+        </w:rPr>
+      </w:pPr>
+      <w:r>
+        <w:rPr>
+          <w:rFonts w:cstheme="minorHAnsi"/>
+          <w:b/>
+          <w:bCs/>
+          <w:sz w:val="28"/>
+          <w:szCs w:val="28"/>
+        </w:rPr>
+        <w:t xml:space="preserve"> </w:t>
+      </w:r>
+      <w:r>
+        <w:rPr>
+          <w:rFonts w:cstheme="minorHAnsi"/>
+          <w:b/>
+          <w:bCs/>
+          <w:color w:val="385623" w:themeColor="accent6" w:themeShade="80"/>
+          <w:sz w:val="28"/>
+          <w:szCs w:val="28"/>
+        </w:rPr>
+        <w:t>USER PROFILES</w:t>
       </w:r>
       <w:r>
         <w:rPr>
@@ -2072,128 +2242,1017 @@
 <file path=word/numbering.xml><?xml version="1.0" encoding="utf-8"?>
 <w:numbering xmlns:wpc="http://schemas.microsoft.com/office/word/2010/wordprocessingCanvas" xmlns:cx="http://schemas.microsoft.com/office/drawing/2014/chartex" xmlns:cx1="http://schemas.microsoft.com/office/drawing/2015/9/8/chartex" xmlns:cx2="http://schemas.microsoft.com/office/drawing/2015/10/21/chartex" xmlns:cx3="http://schemas.microsoft.com/office/drawing/2016/5/9/chartex" xmlns:cx4="http://schemas.microsoft.com/office/drawing/2016/5/10/chartex" xmlns:cx5="http://schemas.microsoft.com/office/drawing/2016/5/11/chartex" xmlns:cx6="http://schemas.microsoft.com/office/drawing/2016/5/12/chartex" xmlns:cx7="http://schemas.microsoft.com/office/drawing/2016/5/13/chartex" xmlns:cx8="http://schemas.microsoft.com/office/drawing/2016/5/14/chartex" xmlns:mc="http://schemas.openxmlformats.org/markup-compatibility/2006" xmlns:aink="http://schemas.microsoft.com/office/drawing/2016/ink" xmlns:am3d="http://schemas.microsoft.com/office/drawing/2017/model3d" xmlns:o="urn:schemas-microsoft-com:office:office" xmlns:r="http://schemas.openxmlformats.org/officeDocument/2006/relationships" xmlns:m="http://schemas.openxmlformats.org/officeDocument/2006/math" xmlns:v="urn:schemas-microsoft-com:vml" xmlns:wp14="http://schemas.microsoft.com/office/word/2010/wordprocessingDrawing" xmlns:wp="http://schemas.openxmlformats.org/drawingml/2006/wordprocessingDrawing" xmlns:w10="urn:schemas-microsoft-com:office:word" xmlns:w="http://schemas.openxmlformats.org/wordprocessingml/2006/main" xmlns:w14="http://schemas.microsoft.com/office/word/2010/wordml" xmlns:w15="http://schemas.microsoft.com/office/word/2012/wordml" xmlns:w16cid="http://schemas.microsoft.com/office/word/2016/wordml/cid" xmlns:w16se="http://schemas.microsoft.com/office/word/2015/wordml/symex" xmlns:wpg="http://schemas.microsoft.com/office/word/2010/wordprocessingGroup" xmlns:wpi="http://schemas.microsoft.com/office/word/2010/wordprocessingInk" xmlns:wne="http://schemas.microsoft.com/office/word/2006/wordml" xmlns:wps="http://schemas.microsoft.com/office/word/2010/wordprocessingShape" mc:Ignorable="w14 w15 w16se w16cid wp14">
   <w:abstractNum w:abstractNumId="0" w15:restartNumberingAfterBreak="0">
-    <w:nsid w:val="686A66CF"/>
+    <w:nsid w:val="10873E46"/>
     <w:multiLevelType w:val="multilevel"/>
-    <w:tmpl w:val="EA2E80BC"/>
+    <w:tmpl w:val="0409001F"/>
     <w:lvl w:ilvl="0">
       <w:start w:val="1"/>
       <w:numFmt w:val="decimal"/>
       <w:lvlText w:val="%1."/>
       <w:lvlJc w:val="left"/>
       <w:pPr>
-        <w:ind w:left="720" w:hanging="360"/>
+        <w:ind w:left="360" w:hanging="360"/>
+      </w:pPr>
+    </w:lvl>
+    <w:lvl w:ilvl="1">
+      <w:start w:val="1"/>
+      <w:numFmt w:val="decimal"/>
+      <w:lvlText w:val="%1.%2."/>
+      <w:lvlJc w:val="left"/>
+      <w:pPr>
+        <w:ind w:left="792" w:hanging="432"/>
+      </w:pPr>
+    </w:lvl>
+    <w:lvl w:ilvl="2">
+      <w:start w:val="1"/>
+      <w:numFmt w:val="decimal"/>
+      <w:lvlText w:val="%1.%2.%3."/>
+      <w:lvlJc w:val="left"/>
+      <w:pPr>
+        <w:ind w:left="1224" w:hanging="504"/>
+      </w:pPr>
+    </w:lvl>
+    <w:lvl w:ilvl="3">
+      <w:start w:val="1"/>
+      <w:numFmt w:val="decimal"/>
+      <w:lvlText w:val="%1.%2.%3.%4."/>
+      <w:lvlJc w:val="left"/>
+      <w:pPr>
+        <w:ind w:left="1728" w:hanging="648"/>
+      </w:pPr>
+    </w:lvl>
+    <w:lvl w:ilvl="4">
+      <w:start w:val="1"/>
+      <w:numFmt w:val="decimal"/>
+      <w:lvlText w:val="%1.%2.%3.%4.%5."/>
+      <w:lvlJc w:val="left"/>
+      <w:pPr>
+        <w:ind w:left="2232" w:hanging="792"/>
+      </w:pPr>
+    </w:lvl>
+    <w:lvl w:ilvl="5">
+      <w:start w:val="1"/>
+      <w:numFmt w:val="decimal"/>
+      <w:lvlText w:val="%1.%2.%3.%4.%5.%6."/>
+      <w:lvlJc w:val="left"/>
+      <w:pPr>
+        <w:ind w:left="2736" w:hanging="936"/>
+      </w:pPr>
+    </w:lvl>
+    <w:lvl w:ilvl="6">
+      <w:start w:val="1"/>
+      <w:numFmt w:val="decimal"/>
+      <w:lvlText w:val="%1.%2.%3.%4.%5.%6.%7."/>
+      <w:lvlJc w:val="left"/>
+      <w:pPr>
+        <w:ind w:left="3240" w:hanging="1080"/>
+      </w:pPr>
+    </w:lvl>
+    <w:lvl w:ilvl="7">
+      <w:start w:val="1"/>
+      <w:numFmt w:val="decimal"/>
+      <w:lvlText w:val="%1.%2.%3.%4.%5.%6.%7.%8."/>
+      <w:lvlJc w:val="left"/>
+      <w:pPr>
+        <w:ind w:left="3744" w:hanging="1224"/>
+      </w:pPr>
+    </w:lvl>
+    <w:lvl w:ilvl="8">
+      <w:start w:val="1"/>
+      <w:numFmt w:val="decimal"/>
+      <w:lvlText w:val="%1.%2.%3.%4.%5.%6.%7.%8.%9."/>
+      <w:lvlJc w:val="left"/>
+      <w:pPr>
+        <w:ind w:left="4320" w:hanging="1440"/>
+      </w:pPr>
+    </w:lvl>
+  </w:abstractNum>
+  <w:abstractNum w:abstractNumId="1" w15:restartNumberingAfterBreak="0">
+    <w:nsid w:val="1B99777E"/>
+    <w:multiLevelType w:val="hybridMultilevel"/>
+    <w:tmpl w:val="50203ACA"/>
+    <w:lvl w:ilvl="0" w:tplc="58EE02B6">
+      <w:start w:val="1"/>
+      <w:numFmt w:val="upperRoman"/>
+      <w:lvlText w:val="%1."/>
+      <w:lvlJc w:val="left"/>
+      <w:pPr>
+        <w:ind w:left="1080" w:hanging="720"/>
       </w:pPr>
       <w:rPr>
         <w:rFonts w:hint="default"/>
       </w:rPr>
     </w:lvl>
-    <w:lvl w:ilvl="1">
-      <w:start w:val="3"/>
-      <w:numFmt w:val="decimal"/>
-      <w:isLgl/>
-      <w:lvlText w:val="%1.%2"/>
-      <w:lvlJc w:val="left"/>
-      <w:pPr>
-        <w:ind w:left="720" w:hanging="360"/>
+    <w:lvl w:ilvl="1" w:tplc="04090019" w:tentative="1">
+      <w:start w:val="1"/>
+      <w:numFmt w:val="lowerLetter"/>
+      <w:lvlText w:val="%2."/>
+      <w:lvlJc w:val="left"/>
+      <w:pPr>
+        <w:ind w:left="1440" w:hanging="360"/>
+      </w:pPr>
+    </w:lvl>
+    <w:lvl w:ilvl="2" w:tplc="0409001B" w:tentative="1">
+      <w:start w:val="1"/>
+      <w:numFmt w:val="lowerRoman"/>
+      <w:lvlText w:val="%3."/>
+      <w:lvlJc w:val="right"/>
+      <w:pPr>
+        <w:ind w:left="2160" w:hanging="180"/>
+      </w:pPr>
+    </w:lvl>
+    <w:lvl w:ilvl="3" w:tplc="0409000F" w:tentative="1">
+      <w:start w:val="1"/>
+      <w:numFmt w:val="decimal"/>
+      <w:lvlText w:val="%4."/>
+      <w:lvlJc w:val="left"/>
+      <w:pPr>
+        <w:ind w:left="2880" w:hanging="360"/>
+      </w:pPr>
+    </w:lvl>
+    <w:lvl w:ilvl="4" w:tplc="04090019" w:tentative="1">
+      <w:start w:val="1"/>
+      <w:numFmt w:val="lowerLetter"/>
+      <w:lvlText w:val="%5."/>
+      <w:lvlJc w:val="left"/>
+      <w:pPr>
+        <w:ind w:left="3600" w:hanging="360"/>
+      </w:pPr>
+    </w:lvl>
+    <w:lvl w:ilvl="5" w:tplc="0409001B" w:tentative="1">
+      <w:start w:val="1"/>
+      <w:numFmt w:val="lowerRoman"/>
+      <w:lvlText w:val="%6."/>
+      <w:lvlJc w:val="right"/>
+      <w:pPr>
+        <w:ind w:left="4320" w:hanging="180"/>
+      </w:pPr>
+    </w:lvl>
+    <w:lvl w:ilvl="6" w:tplc="0409000F" w:tentative="1">
+      <w:start w:val="1"/>
+      <w:numFmt w:val="decimal"/>
+      <w:lvlText w:val="%7."/>
+      <w:lvlJc w:val="left"/>
+      <w:pPr>
+        <w:ind w:left="5040" w:hanging="360"/>
+      </w:pPr>
+    </w:lvl>
+    <w:lvl w:ilvl="7" w:tplc="04090019" w:tentative="1">
+      <w:start w:val="1"/>
+      <w:numFmt w:val="lowerLetter"/>
+      <w:lvlText w:val="%8."/>
+      <w:lvlJc w:val="left"/>
+      <w:pPr>
+        <w:ind w:left="5760" w:hanging="360"/>
+      </w:pPr>
+    </w:lvl>
+    <w:lvl w:ilvl="8" w:tplc="0409001B" w:tentative="1">
+      <w:start w:val="1"/>
+      <w:numFmt w:val="lowerRoman"/>
+      <w:lvlText w:val="%9."/>
+      <w:lvlJc w:val="right"/>
+      <w:pPr>
+        <w:ind w:left="6480" w:hanging="180"/>
+      </w:pPr>
+    </w:lvl>
+  </w:abstractNum>
+  <w:abstractNum w:abstractNumId="2" w15:restartNumberingAfterBreak="0">
+    <w:nsid w:val="1DEE65F1"/>
+    <w:multiLevelType w:val="multilevel"/>
+    <w:tmpl w:val="0409001F"/>
+    <w:lvl w:ilvl="0">
+      <w:start w:val="1"/>
+      <w:numFmt w:val="decimal"/>
+      <w:lvlText w:val="%1."/>
+      <w:lvlJc w:val="left"/>
+      <w:pPr>
+        <w:ind w:left="360" w:hanging="360"/>
       </w:pPr>
       <w:rPr>
         <w:rFonts w:hint="default"/>
       </w:rPr>
     </w:lvl>
-    <w:lvl w:ilvl="2">
-      <w:start w:val="1"/>
-      <w:numFmt w:val="decimal"/>
-      <w:isLgl/>
-      <w:lvlText w:val="%1.%2.%3"/>
-      <w:lvlJc w:val="left"/>
-      <w:pPr>
-        <w:ind w:left="1080" w:hanging="720"/>
+    <w:lvl w:ilvl="1">
+      <w:start w:val="1"/>
+      <w:numFmt w:val="decimal"/>
+      <w:lvlText w:val="%1.%2."/>
+      <w:lvlJc w:val="left"/>
+      <w:pPr>
+        <w:ind w:left="792" w:hanging="432"/>
       </w:pPr>
       <w:rPr>
         <w:rFonts w:hint="default"/>
       </w:rPr>
     </w:lvl>
+    <w:lvl w:ilvl="2">
+      <w:start w:val="1"/>
+      <w:numFmt w:val="decimal"/>
+      <w:lvlText w:val="%1.%2.%3."/>
+      <w:lvlJc w:val="left"/>
+      <w:pPr>
+        <w:ind w:left="1224" w:hanging="504"/>
+      </w:pPr>
+    </w:lvl>
     <w:lvl w:ilvl="3">
       <w:start w:val="1"/>
       <w:numFmt w:val="decimal"/>
-      <w:isLgl/>
-      <w:lvlText w:val="%1.%2.%3.%4"/>
-      <w:lvlJc w:val="left"/>
-      <w:pPr>
-        <w:ind w:left="1080" w:hanging="720"/>
+      <w:lvlText w:val="%1.%2.%3.%4."/>
+      <w:lvlJc w:val="left"/>
+      <w:pPr>
+        <w:ind w:left="1728" w:hanging="648"/>
+      </w:pPr>
+    </w:lvl>
+    <w:lvl w:ilvl="4">
+      <w:start w:val="1"/>
+      <w:numFmt w:val="decimal"/>
+      <w:lvlText w:val="%1.%2.%3.%4.%5."/>
+      <w:lvlJc w:val="left"/>
+      <w:pPr>
+        <w:ind w:left="2232" w:hanging="792"/>
+      </w:pPr>
+    </w:lvl>
+    <w:lvl w:ilvl="5">
+      <w:start w:val="1"/>
+      <w:numFmt w:val="decimal"/>
+      <w:lvlText w:val="%1.%2.%3.%4.%5.%6."/>
+      <w:lvlJc w:val="left"/>
+      <w:pPr>
+        <w:ind w:left="2736" w:hanging="936"/>
+      </w:pPr>
+    </w:lvl>
+    <w:lvl w:ilvl="6">
+      <w:start w:val="1"/>
+      <w:numFmt w:val="decimal"/>
+      <w:lvlText w:val="%1.%2.%3.%4.%5.%6.%7."/>
+      <w:lvlJc w:val="left"/>
+      <w:pPr>
+        <w:ind w:left="3240" w:hanging="1080"/>
+      </w:pPr>
+    </w:lvl>
+    <w:lvl w:ilvl="7">
+      <w:start w:val="1"/>
+      <w:numFmt w:val="decimal"/>
+      <w:lvlText w:val="%1.%2.%3.%4.%5.%6.%7.%8."/>
+      <w:lvlJc w:val="left"/>
+      <w:pPr>
+        <w:ind w:left="3744" w:hanging="1224"/>
+      </w:pPr>
+    </w:lvl>
+    <w:lvl w:ilvl="8">
+      <w:start w:val="1"/>
+      <w:numFmt w:val="decimal"/>
+      <w:lvlText w:val="%1.%2.%3.%4.%5.%6.%7.%8.%9."/>
+      <w:lvlJc w:val="left"/>
+      <w:pPr>
+        <w:ind w:left="4320" w:hanging="1440"/>
+      </w:pPr>
+    </w:lvl>
+  </w:abstractNum>
+  <w:abstractNum w:abstractNumId="3" w15:restartNumberingAfterBreak="0">
+    <w:nsid w:val="29764A4C"/>
+    <w:multiLevelType w:val="hybridMultilevel"/>
+    <w:tmpl w:val="29C2680E"/>
+    <w:lvl w:ilvl="0" w:tplc="812AA5F2">
+      <w:start w:val="1"/>
+      <w:numFmt w:val="decimal"/>
+      <w:lvlText w:val="%1."/>
+      <w:lvlJc w:val="left"/>
+      <w:pPr>
+        <w:ind w:left="1800" w:hanging="720"/>
       </w:pPr>
       <w:rPr>
         <w:rFonts w:hint="default"/>
       </w:rPr>
     </w:lvl>
-    <w:lvl w:ilvl="4">
-      <w:start w:val="1"/>
-      <w:numFmt w:val="decimal"/>
-      <w:isLgl/>
-      <w:lvlText w:val="%1.%2.%3.%4.%5"/>
-      <w:lvlJc w:val="left"/>
-      <w:pPr>
-        <w:ind w:left="1440" w:hanging="1080"/>
+    <w:lvl w:ilvl="1" w:tplc="04090019" w:tentative="1">
+      <w:start w:val="1"/>
+      <w:numFmt w:val="lowerLetter"/>
+      <w:lvlText w:val="%2."/>
+      <w:lvlJc w:val="left"/>
+      <w:pPr>
+        <w:ind w:left="2160" w:hanging="360"/>
+      </w:pPr>
+    </w:lvl>
+    <w:lvl w:ilvl="2" w:tplc="0409001B" w:tentative="1">
+      <w:start w:val="1"/>
+      <w:numFmt w:val="lowerRoman"/>
+      <w:lvlText w:val="%3."/>
+      <w:lvlJc w:val="right"/>
+      <w:pPr>
+        <w:ind w:left="2880" w:hanging="180"/>
+      </w:pPr>
+    </w:lvl>
+    <w:lvl w:ilvl="3" w:tplc="0409000F" w:tentative="1">
+      <w:start w:val="1"/>
+      <w:numFmt w:val="decimal"/>
+      <w:lvlText w:val="%4."/>
+      <w:lvlJc w:val="left"/>
+      <w:pPr>
+        <w:ind w:left="3600" w:hanging="360"/>
+      </w:pPr>
+    </w:lvl>
+    <w:lvl w:ilvl="4" w:tplc="04090019" w:tentative="1">
+      <w:start w:val="1"/>
+      <w:numFmt w:val="lowerLetter"/>
+      <w:lvlText w:val="%5."/>
+      <w:lvlJc w:val="left"/>
+      <w:pPr>
+        <w:ind w:left="4320" w:hanging="360"/>
+      </w:pPr>
+    </w:lvl>
+    <w:lvl w:ilvl="5" w:tplc="0409001B" w:tentative="1">
+      <w:start w:val="1"/>
+      <w:numFmt w:val="lowerRoman"/>
+      <w:lvlText w:val="%6."/>
+      <w:lvlJc w:val="right"/>
+      <w:pPr>
+        <w:ind w:left="5040" w:hanging="180"/>
+      </w:pPr>
+    </w:lvl>
+    <w:lvl w:ilvl="6" w:tplc="0409000F" w:tentative="1">
+      <w:start w:val="1"/>
+      <w:numFmt w:val="decimal"/>
+      <w:lvlText w:val="%7."/>
+      <w:lvlJc w:val="left"/>
+      <w:pPr>
+        <w:ind w:left="5760" w:hanging="360"/>
+      </w:pPr>
+    </w:lvl>
+    <w:lvl w:ilvl="7" w:tplc="04090019" w:tentative="1">
+      <w:start w:val="1"/>
+      <w:numFmt w:val="lowerLetter"/>
+      <w:lvlText w:val="%8."/>
+      <w:lvlJc w:val="left"/>
+      <w:pPr>
+        <w:ind w:left="6480" w:hanging="360"/>
+      </w:pPr>
+    </w:lvl>
+    <w:lvl w:ilvl="8" w:tplc="0409001B" w:tentative="1">
+      <w:start w:val="1"/>
+      <w:numFmt w:val="lowerRoman"/>
+      <w:lvlText w:val="%9."/>
+      <w:lvlJc w:val="right"/>
+      <w:pPr>
+        <w:ind w:left="7200" w:hanging="180"/>
+      </w:pPr>
+    </w:lvl>
+  </w:abstractNum>
+  <w:abstractNum w:abstractNumId="4" w15:restartNumberingAfterBreak="0">
+    <w:nsid w:val="404E44AE"/>
+    <w:multiLevelType w:val="multilevel"/>
+    <w:tmpl w:val="94AC3492"/>
+    <w:lvl w:ilvl="0">
+      <w:start w:val="1"/>
+      <w:numFmt w:val="upperRoman"/>
+      <w:lvlText w:val="%1."/>
+      <w:lvlJc w:val="left"/>
+      <w:pPr>
+        <w:ind w:left="360" w:firstLine="0"/>
       </w:pPr>
       <w:rPr>
         <w:rFonts w:hint="default"/>
       </w:rPr>
     </w:lvl>
-    <w:lvl w:ilvl="5">
-      <w:start w:val="1"/>
-      <w:numFmt w:val="decimal"/>
-      <w:isLgl/>
-      <w:lvlText w:val="%1.%2.%3.%4.%5.%6"/>
-      <w:lvlJc w:val="left"/>
-      <w:pPr>
-        <w:ind w:left="1440" w:hanging="1080"/>
+    <w:lvl w:ilvl="1">
+      <w:start w:val="1"/>
+      <w:numFmt w:val="decimal"/>
+      <w:lvlText w:val="%2."/>
+      <w:lvlJc w:val="left"/>
+      <w:pPr>
+        <w:ind w:left="1080" w:firstLine="0"/>
+      </w:pPr>
+      <w:rPr>
+        <w:rFonts w:hint="default"/>
+        <w:b w:val="0"/>
+        <w:bCs w:val="0"/>
+        <w:sz w:val="24"/>
+        <w:szCs w:val="24"/>
+      </w:rPr>
+    </w:lvl>
+    <w:lvl w:ilvl="2">
+      <w:start w:val="1"/>
+      <w:numFmt w:val="decimal"/>
+      <w:lvlText w:val="%2.%3."/>
+      <w:lvlJc w:val="right"/>
+      <w:pPr>
+        <w:ind w:left="1800" w:firstLine="0"/>
       </w:pPr>
       <w:rPr>
         <w:rFonts w:hint="default"/>
       </w:rPr>
     </w:lvl>
-    <w:lvl w:ilvl="6">
-      <w:start w:val="1"/>
-      <w:numFmt w:val="decimal"/>
-      <w:isLgl/>
-      <w:lvlText w:val="%1.%2.%3.%4.%5.%6.%7"/>
-      <w:lvlJc w:val="left"/>
-      <w:pPr>
-        <w:ind w:left="1800" w:hanging="1440"/>
+    <w:lvl w:ilvl="3">
+      <w:start w:val="1"/>
+      <w:numFmt w:val="decimal"/>
+      <w:lvlText w:val="%3.%2.%4."/>
+      <w:lvlJc w:val="left"/>
+      <w:pPr>
+        <w:ind w:left="2520" w:firstLine="0"/>
       </w:pPr>
       <w:rPr>
         <w:rFonts w:hint="default"/>
       </w:rPr>
     </w:lvl>
-    <w:lvl w:ilvl="7">
-      <w:start w:val="1"/>
-      <w:numFmt w:val="decimal"/>
-      <w:isLgl/>
-      <w:lvlText w:val="%1.%2.%3.%4.%5.%6.%7.%8"/>
-      <w:lvlJc w:val="left"/>
-      <w:pPr>
-        <w:ind w:left="1800" w:hanging="1440"/>
+    <w:lvl w:ilvl="4">
+      <w:start w:val="1"/>
+      <w:numFmt w:val="decimal"/>
+      <w:lvlText w:val="%4.%2.%3.%5."/>
+      <w:lvlJc w:val="left"/>
+      <w:pPr>
+        <w:ind w:left="3240" w:firstLine="0"/>
       </w:pPr>
       <w:rPr>
         <w:rFonts w:hint="default"/>
       </w:rPr>
     </w:lvl>
-    <w:lvl w:ilvl="8">
-      <w:start w:val="1"/>
-      <w:numFmt w:val="decimal"/>
-      <w:isLgl/>
-      <w:lvlText w:val="%1.%2.%3.%4.%5.%6.%7.%8.%9"/>
-      <w:lvlJc w:val="left"/>
-      <w:pPr>
-        <w:ind w:left="2160" w:hanging="1800"/>
+    <w:lvl w:ilvl="5">
+      <w:start w:val="1"/>
+      <w:numFmt w:val="lowerRoman"/>
+      <w:lvlText w:val="%6."/>
+      <w:lvlJc w:val="right"/>
+      <w:pPr>
+        <w:ind w:left="3960" w:firstLine="0"/>
       </w:pPr>
       <w:rPr>
         <w:rFonts w:hint="default"/>
       </w:rPr>
     </w:lvl>
+    <w:lvl w:ilvl="6">
+      <w:start w:val="1"/>
+      <w:numFmt w:val="decimal"/>
+      <w:lvlText w:val="%7."/>
+      <w:lvlJc w:val="left"/>
+      <w:pPr>
+        <w:ind w:left="4680" w:firstLine="0"/>
+      </w:pPr>
+      <w:rPr>
+        <w:rFonts w:hint="default"/>
+      </w:rPr>
+    </w:lvl>
+    <w:lvl w:ilvl="7">
+      <w:start w:val="1"/>
+      <w:numFmt w:val="lowerLetter"/>
+      <w:lvlText w:val="%8."/>
+      <w:lvlJc w:val="left"/>
+      <w:pPr>
+        <w:ind w:left="5400" w:firstLine="0"/>
+      </w:pPr>
+      <w:rPr>
+        <w:rFonts w:hint="default"/>
+      </w:rPr>
+    </w:lvl>
+    <w:lvl w:ilvl="8">
+      <w:start w:val="1"/>
+      <w:numFmt w:val="lowerRoman"/>
+      <w:lvlText w:val="%9."/>
+      <w:lvlJc w:val="right"/>
+      <w:pPr>
+        <w:ind w:left="6120" w:firstLine="0"/>
+      </w:pPr>
+      <w:rPr>
+        <w:rFonts w:hint="default"/>
+      </w:rPr>
+    </w:lvl>
+  </w:abstractNum>
+  <w:abstractNum w:abstractNumId="5" w15:restartNumberingAfterBreak="0">
+    <w:nsid w:val="44E9644D"/>
+    <w:multiLevelType w:val="hybridMultilevel"/>
+    <w:tmpl w:val="D130A842"/>
+    <w:lvl w:ilvl="0" w:tplc="E6D666D8">
+      <w:start w:val="1"/>
+      <w:numFmt w:val="upperRoman"/>
+      <w:lvlText w:val="%1."/>
+      <w:lvlJc w:val="left"/>
+      <w:pPr>
+        <w:ind w:left="1800" w:hanging="720"/>
+      </w:pPr>
+      <w:rPr>
+        <w:rFonts w:hint="default"/>
+      </w:rPr>
+    </w:lvl>
+    <w:lvl w:ilvl="1" w:tplc="04090019" w:tentative="1">
+      <w:start w:val="1"/>
+      <w:numFmt w:val="lowerLetter"/>
+      <w:lvlText w:val="%2."/>
+      <w:lvlJc w:val="left"/>
+      <w:pPr>
+        <w:ind w:left="2160" w:hanging="360"/>
+      </w:pPr>
+    </w:lvl>
+    <w:lvl w:ilvl="2" w:tplc="0409001B" w:tentative="1">
+      <w:start w:val="1"/>
+      <w:numFmt w:val="lowerRoman"/>
+      <w:lvlText w:val="%3."/>
+      <w:lvlJc w:val="right"/>
+      <w:pPr>
+        <w:ind w:left="2880" w:hanging="180"/>
+      </w:pPr>
+    </w:lvl>
+    <w:lvl w:ilvl="3" w:tplc="0409000F" w:tentative="1">
+      <w:start w:val="1"/>
+      <w:numFmt w:val="decimal"/>
+      <w:lvlText w:val="%4."/>
+      <w:lvlJc w:val="left"/>
+      <w:pPr>
+        <w:ind w:left="3600" w:hanging="360"/>
+      </w:pPr>
+    </w:lvl>
+    <w:lvl w:ilvl="4" w:tplc="04090019" w:tentative="1">
+      <w:start w:val="1"/>
+      <w:numFmt w:val="lowerLetter"/>
+      <w:lvlText w:val="%5."/>
+      <w:lvlJc w:val="left"/>
+      <w:pPr>
+        <w:ind w:left="4320" w:hanging="360"/>
+      </w:pPr>
+    </w:lvl>
+    <w:lvl w:ilvl="5" w:tplc="0409001B" w:tentative="1">
+      <w:start w:val="1"/>
+      <w:numFmt w:val="lowerRoman"/>
+      <w:lvlText w:val="%6."/>
+      <w:lvlJc w:val="right"/>
+      <w:pPr>
+        <w:ind w:left="5040" w:hanging="180"/>
+      </w:pPr>
+    </w:lvl>
+    <w:lvl w:ilvl="6" w:tplc="0409000F" w:tentative="1">
+      <w:start w:val="1"/>
+      <w:numFmt w:val="decimal"/>
+      <w:lvlText w:val="%7."/>
+      <w:lvlJc w:val="left"/>
+      <w:pPr>
+        <w:ind w:left="5760" w:hanging="360"/>
+      </w:pPr>
+    </w:lvl>
+    <w:lvl w:ilvl="7" w:tplc="04090019" w:tentative="1">
+      <w:start w:val="1"/>
+      <w:numFmt w:val="lowerLetter"/>
+      <w:lvlText w:val="%8."/>
+      <w:lvlJc w:val="left"/>
+      <w:pPr>
+        <w:ind w:left="6480" w:hanging="360"/>
+      </w:pPr>
+    </w:lvl>
+    <w:lvl w:ilvl="8" w:tplc="0409001B" w:tentative="1">
+      <w:start w:val="1"/>
+      <w:numFmt w:val="lowerRoman"/>
+      <w:lvlText w:val="%9."/>
+      <w:lvlJc w:val="right"/>
+      <w:pPr>
+        <w:ind w:left="7200" w:hanging="180"/>
+      </w:pPr>
+    </w:lvl>
+  </w:abstractNum>
+  <w:abstractNum w:abstractNumId="6" w15:restartNumberingAfterBreak="0">
+    <w:nsid w:val="649A452D"/>
+    <w:multiLevelType w:val="hybridMultilevel"/>
+    <w:tmpl w:val="9162DEAE"/>
+    <w:lvl w:ilvl="0" w:tplc="0E72A892">
+      <w:start w:val="1"/>
+      <w:numFmt w:val="upperRoman"/>
+      <w:lvlText w:val="%1."/>
+      <w:lvlJc w:val="right"/>
+      <w:pPr>
+        <w:ind w:left="360" w:firstLine="0"/>
+      </w:pPr>
+      <w:rPr>
+        <w:rFonts w:hint="default"/>
+      </w:rPr>
+    </w:lvl>
+    <w:lvl w:ilvl="1" w:tplc="04090019" w:tentative="1">
+      <w:start w:val="1"/>
+      <w:numFmt w:val="lowerLetter"/>
+      <w:lvlText w:val="%2."/>
+      <w:lvlJc w:val="left"/>
+      <w:pPr>
+        <w:ind w:left="1440" w:hanging="360"/>
+      </w:pPr>
+    </w:lvl>
+    <w:lvl w:ilvl="2" w:tplc="0409001B" w:tentative="1">
+      <w:start w:val="1"/>
+      <w:numFmt w:val="lowerRoman"/>
+      <w:lvlText w:val="%3."/>
+      <w:lvlJc w:val="right"/>
+      <w:pPr>
+        <w:ind w:left="2160" w:hanging="180"/>
+      </w:pPr>
+    </w:lvl>
+    <w:lvl w:ilvl="3" w:tplc="0409000F" w:tentative="1">
+      <w:start w:val="1"/>
+      <w:numFmt w:val="decimal"/>
+      <w:lvlText w:val="%4."/>
+      <w:lvlJc w:val="left"/>
+      <w:pPr>
+        <w:ind w:left="2880" w:hanging="360"/>
+      </w:pPr>
+    </w:lvl>
+    <w:lvl w:ilvl="4" w:tplc="04090019" w:tentative="1">
+      <w:start w:val="1"/>
+      <w:numFmt w:val="lowerLetter"/>
+      <w:lvlText w:val="%5."/>
+      <w:lvlJc w:val="left"/>
+      <w:pPr>
+        <w:ind w:left="3600" w:hanging="360"/>
+      </w:pPr>
+    </w:lvl>
+    <w:lvl w:ilvl="5" w:tplc="0409001B" w:tentative="1">
+      <w:start w:val="1"/>
+      <w:numFmt w:val="lowerRoman"/>
+      <w:lvlText w:val="%6."/>
+      <w:lvlJc w:val="right"/>
+      <w:pPr>
+        <w:ind w:left="4320" w:hanging="180"/>
+      </w:pPr>
+    </w:lvl>
+    <w:lvl w:ilvl="6" w:tplc="0409000F" w:tentative="1">
+      <w:start w:val="1"/>
+      <w:numFmt w:val="decimal"/>
+      <w:lvlText w:val="%7."/>
+      <w:lvlJc w:val="left"/>
+      <w:pPr>
+        <w:ind w:left="5040" w:hanging="360"/>
+      </w:pPr>
+    </w:lvl>
+    <w:lvl w:ilvl="7" w:tplc="04090019" w:tentative="1">
+      <w:start w:val="1"/>
+      <w:numFmt w:val="lowerLetter"/>
+      <w:lvlText w:val="%8."/>
+      <w:lvlJc w:val="left"/>
+      <w:pPr>
+        <w:ind w:left="5760" w:hanging="360"/>
+      </w:pPr>
+    </w:lvl>
+    <w:lvl w:ilvl="8" w:tplc="0409001B" w:tentative="1">
+      <w:start w:val="1"/>
+      <w:numFmt w:val="lowerRoman"/>
+      <w:lvlText w:val="%9."/>
+      <w:lvlJc w:val="right"/>
+      <w:pPr>
+        <w:ind w:left="6480" w:hanging="180"/>
+      </w:pPr>
+    </w:lvl>
+  </w:abstractNum>
+  <w:abstractNum w:abstractNumId="7" w15:restartNumberingAfterBreak="0">
+    <w:nsid w:val="686A66CF"/>
+    <w:multiLevelType w:val="multilevel"/>
+    <w:tmpl w:val="95E0390C"/>
+    <w:lvl w:ilvl="0">
+      <w:start w:val="1"/>
+      <w:numFmt w:val="decimal"/>
+      <w:lvlText w:val="%1."/>
+      <w:lvlJc w:val="left"/>
+      <w:pPr>
+        <w:ind w:left="720" w:hanging="360"/>
+      </w:pPr>
+      <w:rPr>
+        <w:rFonts w:hint="default"/>
+      </w:rPr>
+    </w:lvl>
+    <w:lvl w:ilvl="1">
+      <w:start w:val="2"/>
+      <w:numFmt w:val="decimal"/>
+      <w:isLgl/>
+      <w:lvlText w:val="%1.%2"/>
+      <w:lvlJc w:val="left"/>
+      <w:pPr>
+        <w:ind w:left="720" w:hanging="360"/>
+      </w:pPr>
+      <w:rPr>
+        <w:rFonts w:hint="default"/>
+        <w:color w:val="385623" w:themeColor="accent6" w:themeShade="80"/>
+      </w:rPr>
+    </w:lvl>
+    <w:lvl w:ilvl="2">
+      <w:start w:val="1"/>
+      <w:numFmt w:val="decimal"/>
+      <w:isLgl/>
+      <w:lvlText w:val="%1.%2.%3"/>
+      <w:lvlJc w:val="left"/>
+      <w:pPr>
+        <w:ind w:left="1080" w:hanging="720"/>
+      </w:pPr>
+      <w:rPr>
+        <w:rFonts w:hint="default"/>
+      </w:rPr>
+    </w:lvl>
+    <w:lvl w:ilvl="3">
+      <w:start w:val="1"/>
+      <w:numFmt w:val="decimal"/>
+      <w:isLgl/>
+      <w:lvlText w:val="%1.%2.%3.%4"/>
+      <w:lvlJc w:val="left"/>
+      <w:pPr>
+        <w:ind w:left="1080" w:hanging="720"/>
+      </w:pPr>
+      <w:rPr>
+        <w:rFonts w:hint="default"/>
+      </w:rPr>
+    </w:lvl>
+    <w:lvl w:ilvl="4">
+      <w:start w:val="1"/>
+      <w:numFmt w:val="decimal"/>
+      <w:isLgl/>
+      <w:lvlText w:val="%1.%2.%3.%4.%5"/>
+      <w:lvlJc w:val="left"/>
+      <w:pPr>
+        <w:ind w:left="1440" w:hanging="1080"/>
+      </w:pPr>
+      <w:rPr>
+        <w:rFonts w:hint="default"/>
+      </w:rPr>
+    </w:lvl>
+    <w:lvl w:ilvl="5">
+      <w:start w:val="1"/>
+      <w:numFmt w:val="decimal"/>
+      <w:isLgl/>
+      <w:lvlText w:val="%1.%2.%3.%4.%5.%6"/>
+      <w:lvlJc w:val="left"/>
+      <w:pPr>
+        <w:ind w:left="1440" w:hanging="1080"/>
+      </w:pPr>
+      <w:rPr>
+        <w:rFonts w:hint="default"/>
+      </w:rPr>
+    </w:lvl>
+    <w:lvl w:ilvl="6">
+      <w:start w:val="1"/>
+      <w:numFmt w:val="decimal"/>
+      <w:isLgl/>
+      <w:lvlText w:val="%1.%2.%3.%4.%5.%6.%7"/>
+      <w:lvlJc w:val="left"/>
+      <w:pPr>
+        <w:ind w:left="1800" w:hanging="1440"/>
+      </w:pPr>
+      <w:rPr>
+        <w:rFonts w:hint="default"/>
+      </w:rPr>
+    </w:lvl>
+    <w:lvl w:ilvl="7">
+      <w:start w:val="1"/>
+      <w:numFmt w:val="decimal"/>
+      <w:isLgl/>
+      <w:lvlText w:val="%1.%2.%3.%4.%5.%6.%7.%8"/>
+      <w:lvlJc w:val="left"/>
+      <w:pPr>
+        <w:ind w:left="1800" w:hanging="1440"/>
+      </w:pPr>
+      <w:rPr>
+        <w:rFonts w:hint="default"/>
+      </w:rPr>
+    </w:lvl>
+    <w:lvl w:ilvl="8">
+      <w:start w:val="1"/>
+      <w:numFmt w:val="decimal"/>
+      <w:isLgl/>
+      <w:lvlText w:val="%1.%2.%3.%4.%5.%6.%7.%8.%9"/>
+      <w:lvlJc w:val="left"/>
+      <w:pPr>
+        <w:ind w:left="2160" w:hanging="1800"/>
+      </w:pPr>
+      <w:rPr>
+        <w:rFonts w:hint="default"/>
+      </w:rPr>
+    </w:lvl>
+  </w:abstractNum>
+  <w:abstractNum w:abstractNumId="8" w15:restartNumberingAfterBreak="0">
+    <w:nsid w:val="72AA400D"/>
+    <w:multiLevelType w:val="multilevel"/>
+    <w:tmpl w:val="B5669950"/>
+    <w:lvl w:ilvl="0">
+      <w:start w:val="1"/>
+      <w:numFmt w:val="decimal"/>
+      <w:lvlText w:val="%1."/>
+      <w:lvlJc w:val="left"/>
+      <w:pPr>
+        <w:ind w:left="360" w:firstLine="0"/>
+      </w:pPr>
+      <w:rPr>
+        <w:rFonts w:hint="default"/>
+        <w:b w:val="0"/>
+        <w:sz w:val="24"/>
+      </w:rPr>
+    </w:lvl>
+    <w:lvl w:ilvl="1">
+      <w:start w:val="1"/>
+      <w:numFmt w:val="decimal"/>
+      <w:lvlText w:val="%1.%2."/>
+      <w:lvlJc w:val="left"/>
+      <w:pPr>
+        <w:ind w:left="720" w:firstLine="0"/>
+      </w:pPr>
+      <w:rPr>
+        <w:rFonts w:hint="default"/>
+        <w:b w:val="0"/>
+        <w:bCs w:val="0"/>
+        <w:sz w:val="24"/>
+        <w:szCs w:val="24"/>
+      </w:rPr>
+    </w:lvl>
+    <w:lvl w:ilvl="2">
+      <w:start w:val="1"/>
+      <w:numFmt w:val="decimal"/>
+      <w:lvlText w:val="%1.%2.%3."/>
+      <w:lvlJc w:val="left"/>
+      <w:pPr>
+        <w:ind w:left="1080" w:firstLine="0"/>
+      </w:pPr>
+      <w:rPr>
+        <w:rFonts w:hint="default"/>
+        <w:b w:val="0"/>
+        <w:bCs w:val="0"/>
+      </w:rPr>
+    </w:lvl>
+    <w:lvl w:ilvl="3">
+      <w:start w:val="1"/>
+      <w:numFmt w:val="decimal"/>
+      <w:lvlText w:val="%1.%2.%3.%4."/>
+      <w:lvlJc w:val="left"/>
+      <w:pPr>
+        <w:ind w:left="1440" w:firstLine="0"/>
+      </w:pPr>
+      <w:rPr>
+        <w:rFonts w:hint="default"/>
+      </w:rPr>
+    </w:lvl>
+    <w:lvl w:ilvl="4">
+      <w:start w:val="1"/>
+      <w:numFmt w:val="decimal"/>
+      <w:lvlText w:val="%1.%2.%3.%4.%5."/>
+      <w:lvlJc w:val="left"/>
+      <w:pPr>
+        <w:ind w:left="1800" w:firstLine="0"/>
+      </w:pPr>
+      <w:rPr>
+        <w:rFonts w:hint="default"/>
+      </w:rPr>
+    </w:lvl>
+    <w:lvl w:ilvl="5">
+      <w:start w:val="1"/>
+      <w:numFmt w:val="decimal"/>
+      <w:lvlText w:val="%1.%2.%3.%4.%5.%6."/>
+      <w:lvlJc w:val="left"/>
+      <w:pPr>
+        <w:ind w:left="2160" w:firstLine="0"/>
+      </w:pPr>
+      <w:rPr>
+        <w:rFonts w:hint="default"/>
+      </w:rPr>
+    </w:lvl>
+    <w:lvl w:ilvl="6">
+      <w:start w:val="1"/>
+      <w:numFmt w:val="decimal"/>
+      <w:lvlText w:val="%1.%2.%3.%4.%5.%6.%7."/>
+      <w:lvlJc w:val="left"/>
+      <w:pPr>
+        <w:ind w:left="2520" w:firstLine="0"/>
+      </w:pPr>
+      <w:rPr>
+        <w:rFonts w:hint="default"/>
+      </w:rPr>
+    </w:lvl>
+    <w:lvl w:ilvl="7">
+      <w:start w:val="1"/>
+      <w:numFmt w:val="decimal"/>
+      <w:lvlText w:val="%1.%2.%3.%4.%5.%6.%7.%8."/>
+      <w:lvlJc w:val="left"/>
+      <w:pPr>
+        <w:ind w:left="2880" w:firstLine="0"/>
+      </w:pPr>
+      <w:rPr>
+        <w:rFonts w:hint="default"/>
+      </w:rPr>
+    </w:lvl>
+    <w:lvl w:ilvl="8">
+      <w:start w:val="1"/>
+      <w:numFmt w:val="decimal"/>
+      <w:lvlText w:val="%1.%2.%3.%4.%5.%6.%7.%8.%9."/>
+      <w:lvlJc w:val="left"/>
+      <w:pPr>
+        <w:ind w:left="3240" w:firstLine="0"/>
+      </w:pPr>
+      <w:rPr>
+        <w:rFonts w:hint="default"/>
+      </w:rPr>
+    </w:lvl>
+  </w:abstractNum>
+  <w:abstractNum w:abstractNumId="9" w15:restartNumberingAfterBreak="0">
+    <w:nsid w:val="7CF1045C"/>
+    <w:multiLevelType w:val="hybridMultilevel"/>
+    <w:tmpl w:val="C3AE9CB2"/>
+    <w:lvl w:ilvl="0" w:tplc="58EE02B6">
+      <w:start w:val="1"/>
+      <w:numFmt w:val="upperRoman"/>
+      <w:lvlText w:val="%1."/>
+      <w:lvlJc w:val="left"/>
+      <w:pPr>
+        <w:ind w:left="1080" w:hanging="720"/>
+      </w:pPr>
+      <w:rPr>
+        <w:rFonts w:hint="default"/>
+      </w:rPr>
+    </w:lvl>
+    <w:lvl w:ilvl="1" w:tplc="04090019" w:tentative="1">
+      <w:start w:val="1"/>
+      <w:numFmt w:val="lowerLetter"/>
+      <w:lvlText w:val="%2."/>
+      <w:lvlJc w:val="left"/>
+      <w:pPr>
+        <w:ind w:left="1440" w:hanging="360"/>
+      </w:pPr>
+    </w:lvl>
+    <w:lvl w:ilvl="2" w:tplc="0409001B" w:tentative="1">
+      <w:start w:val="1"/>
+      <w:numFmt w:val="lowerRoman"/>
+      <w:lvlText w:val="%3."/>
+      <w:lvlJc w:val="right"/>
+      <w:pPr>
+        <w:ind w:left="2160" w:hanging="180"/>
+      </w:pPr>
+    </w:lvl>
+    <w:lvl w:ilvl="3" w:tplc="0409000F" w:tentative="1">
+      <w:start w:val="1"/>
+      <w:numFmt w:val="decimal"/>
+      <w:lvlText w:val="%4."/>
+      <w:lvlJc w:val="left"/>
+      <w:pPr>
+        <w:ind w:left="2880" w:hanging="360"/>
+      </w:pPr>
+    </w:lvl>
+    <w:lvl w:ilvl="4" w:tplc="04090019" w:tentative="1">
+      <w:start w:val="1"/>
+      <w:numFmt w:val="lowerLetter"/>
+      <w:lvlText w:val="%5."/>
+      <w:lvlJc w:val="left"/>
+      <w:pPr>
+        <w:ind w:left="3600" w:hanging="360"/>
+      </w:pPr>
+    </w:lvl>
+    <w:lvl w:ilvl="5" w:tplc="0409001B" w:tentative="1">
+      <w:start w:val="1"/>
+      <w:numFmt w:val="lowerRoman"/>
+      <w:lvlText w:val="%6."/>
+      <w:lvlJc w:val="right"/>
+      <w:pPr>
+        <w:ind w:left="4320" w:hanging="180"/>
+      </w:pPr>
+    </w:lvl>
+    <w:lvl w:ilvl="6" w:tplc="0409000F" w:tentative="1">
+      <w:start w:val="1"/>
+      <w:numFmt w:val="decimal"/>
+      <w:lvlText w:val="%7."/>
+      <w:lvlJc w:val="left"/>
+      <w:pPr>
+        <w:ind w:left="5040" w:hanging="360"/>
+      </w:pPr>
+    </w:lvl>
+    <w:lvl w:ilvl="7" w:tplc="04090019" w:tentative="1">
+      <w:start w:val="1"/>
+      <w:numFmt w:val="lowerLetter"/>
+      <w:lvlText w:val="%8."/>
+      <w:lvlJc w:val="left"/>
+      <w:pPr>
+        <w:ind w:left="5760" w:hanging="360"/>
+      </w:pPr>
+    </w:lvl>
+    <w:lvl w:ilvl="8" w:tplc="0409001B" w:tentative="1">
+      <w:start w:val="1"/>
+      <w:numFmt w:val="lowerRoman"/>
+      <w:lvlText w:val="%9."/>
+      <w:lvlJc w:val="right"/>
+      <w:pPr>
+        <w:ind w:left="6480" w:hanging="180"/>
+      </w:pPr>
+    </w:lvl>
   </w:abstractNum>
   <w:num w:numId="1">
+    <w:abstractNumId w:val="7"/>
+  </w:num>
+  <w:num w:numId="2">
+    <w:abstractNumId w:val="2"/>
+  </w:num>
+  <w:num w:numId="3">
+    <w:abstractNumId w:val="1"/>
+  </w:num>
+  <w:num w:numId="4">
     <w:abstractNumId w:val="0"/>
+  </w:num>
+  <w:num w:numId="5">
+    <w:abstractNumId w:val="5"/>
+  </w:num>
+  <w:num w:numId="6">
+    <w:abstractNumId w:val="3"/>
+  </w:num>
+  <w:num w:numId="7">
+    <w:abstractNumId w:val="9"/>
+  </w:num>
+  <w:num w:numId="8">
+    <w:abstractNumId w:val="6"/>
+  </w:num>
+  <w:num w:numId="9">
+    <w:abstractNumId w:val="8"/>
+  </w:num>
+  <w:num w:numId="10">
+    <w:abstractNumId w:val="4"/>
   </w:num>
 </w:numbering>
 </file>
@@ -3567,7 +4626,7 @@
 </file>
 
 <file path=customXml/itemProps1.xml><?xml version="1.0" encoding="utf-8"?>
-<ds:datastoreItem xmlns:ds="http://schemas.openxmlformats.org/officeDocument/2006/customXml" ds:itemID="{8C14272A-1B8C-4037-9734-E39464BAA458}">
+<ds:datastoreItem xmlns:ds="http://schemas.openxmlformats.org/officeDocument/2006/customXml" ds:itemID="{6892350A-0BEE-4A75-B591-ECFB97F631E3}">
   <ds:schemaRefs>
     <ds:schemaRef ds:uri="http://schemas.openxmlformats.org/officeDocument/2006/bibliography"/>
   </ds:schemaRefs>

</xml_diff>

<commit_message>
Front page, Revision History, Formatted Table of Contents
</commit_message>
<xml_diff>
--- a/DECONSTRUCTORS_PROJECT_PROPOSAL.docx
+++ b/DECONSTRUCTORS_PROJECT_PROPOSAL.docx
@@ -2,15 +2,423 @@
 <file path=word/document.xml><?xml version="1.0" encoding="utf-8"?>
 <w:document xmlns:wpc="http://schemas.microsoft.com/office/word/2010/wordprocessingCanvas" xmlns:cx="http://schemas.microsoft.com/office/drawing/2014/chartex" xmlns:cx1="http://schemas.microsoft.com/office/drawing/2015/9/8/chartex" xmlns:cx2="http://schemas.microsoft.com/office/drawing/2015/10/21/chartex" xmlns:cx3="http://schemas.microsoft.com/office/drawing/2016/5/9/chartex" xmlns:cx4="http://schemas.microsoft.com/office/drawing/2016/5/10/chartex" xmlns:cx5="http://schemas.microsoft.com/office/drawing/2016/5/11/chartex" xmlns:cx6="http://schemas.microsoft.com/office/drawing/2016/5/12/chartex" xmlns:cx7="http://schemas.microsoft.com/office/drawing/2016/5/13/chartex" xmlns:cx8="http://schemas.microsoft.com/office/drawing/2016/5/14/chartex" xmlns:mc="http://schemas.openxmlformats.org/markup-compatibility/2006" xmlns:aink="http://schemas.microsoft.com/office/drawing/2016/ink" xmlns:am3d="http://schemas.microsoft.com/office/drawing/2017/model3d" xmlns:o="urn:schemas-microsoft-com:office:office" xmlns:r="http://schemas.openxmlformats.org/officeDocument/2006/relationships" xmlns:m="http://schemas.openxmlformats.org/officeDocument/2006/math" xmlns:v="urn:schemas-microsoft-com:vml" xmlns:wp14="http://schemas.microsoft.com/office/word/2010/wordprocessingDrawing" xmlns:wp="http://schemas.openxmlformats.org/drawingml/2006/wordprocessingDrawing" xmlns:w10="urn:schemas-microsoft-com:office:word" xmlns:w="http://schemas.openxmlformats.org/wordprocessingml/2006/main" xmlns:w14="http://schemas.microsoft.com/office/word/2010/wordml" xmlns:w15="http://schemas.microsoft.com/office/word/2012/wordml" xmlns:w16cid="http://schemas.microsoft.com/office/word/2016/wordml/cid" xmlns:w16se="http://schemas.microsoft.com/office/word/2015/wordml/symex" xmlns:wpg="http://schemas.microsoft.com/office/word/2010/wordprocessingGroup" xmlns:wpi="http://schemas.microsoft.com/office/word/2010/wordprocessingInk" xmlns:wne="http://schemas.microsoft.com/office/word/2006/wordml" xmlns:wps="http://schemas.microsoft.com/office/word/2010/wordprocessingShape" mc:Ignorable="w14 w15 w16se w16cid wp14">
   <w:body>
+    <w:sdt>
+      <w:sdtPr>
+        <w:id w:val="-587691718"/>
+        <w:docPartObj>
+          <w:docPartGallery w:val="Cover Pages"/>
+          <w:docPartUnique/>
+        </w:docPartObj>
+      </w:sdtPr>
+      <w:sdtContent>
+        <w:p/>
+        <w:p/>
+        <w:p/>
+        <w:p/>
+        <w:p>
+          <w:r>
+            <w:rPr>
+              <w:noProof/>
+            </w:rPr>
+            <mc:AlternateContent>
+              <mc:Choice Requires="wps">
+                <w:drawing>
+                  <wp:anchor distT="0" distB="0" distL="114300" distR="114300" simplePos="0" relativeHeight="251659264" behindDoc="0" locked="0" layoutInCell="1" allowOverlap="1" wp14:anchorId="0CC8839D" wp14:editId="349E4669">
+                    <wp:simplePos x="0" y="0"/>
+                    <wp:positionH relativeFrom="margin">
+                      <wp:align>right</wp:align>
+                    </wp:positionH>
+                    <mc:AlternateContent>
+                      <mc:Choice Requires="wp14">
+                        <wp:positionV relativeFrom="page">
+                          <wp14:pctPosVOffset>2300</wp14:pctPosVOffset>
+                        </wp:positionV>
+                      </mc:Choice>
+                      <mc:Fallback>
+                        <wp:positionV relativeFrom="page">
+                          <wp:posOffset>231140</wp:posOffset>
+                        </wp:positionV>
+                      </mc:Fallback>
+                    </mc:AlternateContent>
+                    <wp:extent cx="594360" cy="987552"/>
+                    <wp:effectExtent l="0" t="0" r="9525" b="5080"/>
+                    <wp:wrapNone/>
+                    <wp:docPr id="132" name="Rectangle 132"/>
+                    <wp:cNvGraphicFramePr>
+                      <a:graphicFrameLocks xmlns:a="http://schemas.openxmlformats.org/drawingml/2006/main" noChangeAspect="1"/>
+                    </wp:cNvGraphicFramePr>
+                    <a:graphic xmlns:a="http://schemas.openxmlformats.org/drawingml/2006/main">
+                      <a:graphicData uri="http://schemas.microsoft.com/office/word/2010/wordprocessingShape">
+                        <wps:wsp>
+                          <wps:cNvSpPr>
+                            <a:spLocks noChangeAspect="1"/>
+                          </wps:cNvSpPr>
+                          <wps:spPr>
+                            <a:xfrm>
+                              <a:off x="0" y="0"/>
+                              <a:ext cx="594360" cy="987552"/>
+                            </a:xfrm>
+                            <a:prstGeom prst="rect">
+                              <a:avLst/>
+                            </a:prstGeom>
+                            <a:ln>
+                              <a:noFill/>
+                            </a:ln>
+                          </wps:spPr>
+                          <wps:style>
+                            <a:lnRef idx="2">
+                              <a:schemeClr val="accent1">
+                                <a:shade val="50000"/>
+                              </a:schemeClr>
+                            </a:lnRef>
+                            <a:fillRef idx="1">
+                              <a:schemeClr val="accent1"/>
+                            </a:fillRef>
+                            <a:effectRef idx="0">
+                              <a:schemeClr val="accent1"/>
+                            </a:effectRef>
+                            <a:fontRef idx="minor">
+                              <a:schemeClr val="lt1"/>
+                            </a:fontRef>
+                          </wps:style>
+                          <wps:txbx>
+                            <w:txbxContent>
+                              <w:sdt>
+                                <w:sdtPr>
+                                  <w:rPr>
+                                    <w:color w:val="FFFFFF" w:themeColor="background1"/>
+                                    <w:sz w:val="24"/>
+                                    <w:szCs w:val="24"/>
+                                  </w:rPr>
+                                  <w:alias w:val="Year"/>
+                                  <w:tag w:val=""/>
+                                  <w:id w:val="-785116381"/>
+                                  <w:dataBinding w:prefixMappings="xmlns:ns0='http://schemas.microsoft.com/office/2006/coverPageProps' " w:xpath="/ns0:CoverPageProperties[1]/ns0:PublishDate[1]" w:storeItemID="{55AF091B-3C7A-41E3-B477-F2FDAA23CFDA}"/>
+                                  <w:date>
+                                    <w:dateFormat w:val="yyyy"/>
+                                    <w:lid w:val="en-US"/>
+                                    <w:storeMappedDataAs w:val="dateTime"/>
+                                    <w:calendar w:val="gregorian"/>
+                                  </w:date>
+                                </w:sdtPr>
+                                <w:sdtContent>
+                                  <w:p>
+                                    <w:pPr>
+                                      <w:pStyle w:val="NoSpacing"/>
+                                      <w:jc w:val="right"/>
+                                      <w:rPr>
+                                        <w:color w:val="FFFFFF" w:themeColor="background1"/>
+                                        <w:sz w:val="24"/>
+                                        <w:szCs w:val="24"/>
+                                      </w:rPr>
+                                    </w:pPr>
+                                    <w:r>
+                                      <w:rPr>
+                                        <w:color w:val="FFFFFF" w:themeColor="background1"/>
+                                        <w:sz w:val="24"/>
+                                        <w:szCs w:val="24"/>
+                                      </w:rPr>
+                                      <w:t>2019    2020</w:t>
+                                    </w:r>
+                                  </w:p>
+                                </w:sdtContent>
+                              </w:sdt>
+                            </w:txbxContent>
+                          </wps:txbx>
+                          <wps:bodyPr rot="0" spcFirstLastPara="0" vertOverflow="overflow" horzOverflow="overflow" vert="horz" wrap="square" lIns="45720" tIns="45720" rIns="45720" bIns="45720" numCol="1" spcCol="0" rtlCol="0" fromWordArt="0" anchor="b" anchorCtr="0" forceAA="0" compatLnSpc="1">
+                            <a:prstTxWarp prst="textNoShape">
+                              <a:avLst/>
+                            </a:prstTxWarp>
+                            <a:noAutofit/>
+                          </wps:bodyPr>
+                        </wps:wsp>
+                      </a:graphicData>
+                    </a:graphic>
+                    <wp14:sizeRelH relativeFrom="page">
+                      <wp14:pctWidth>7600</wp14:pctWidth>
+                    </wp14:sizeRelH>
+                    <wp14:sizeRelV relativeFrom="page">
+                      <wp14:pctHeight>9800</wp14:pctHeight>
+                    </wp14:sizeRelV>
+                  </wp:anchor>
+                </w:drawing>
+              </mc:Choice>
+              <mc:Fallback>
+                <w:pict>
+                  <v:rect w14:anchorId="0CC8839D" id="Rectangle 132" o:spid="_x0000_s1026" style="position:absolute;margin-left:-4.4pt;margin-top:0;width:46.8pt;height:77.75pt;z-index:251659264;visibility:visible;mso-wrap-style:square;mso-width-percent:76;mso-height-percent:98;mso-top-percent:23;mso-wrap-distance-left:9pt;mso-wrap-distance-top:0;mso-wrap-distance-right:9pt;mso-wrap-distance-bottom:0;mso-position-horizontal:right;mso-position-horizontal-relative:margin;mso-position-vertical-relative:page;mso-width-percent:76;mso-height-percent:98;mso-top-percent:23;mso-width-relative:page;mso-height-relative:page;v-text-anchor:bottom" o:gfxdata="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" fillcolor="#4472c4 [3204]" stroked="f" strokeweight="1pt">
+                    <o:lock v:ext="edit" aspectratio="t"/>
+                    <v:textbox inset="3.6pt,,3.6pt">
+                      <w:txbxContent>
+                        <w:sdt>
+                          <w:sdtPr>
+                            <w:rPr>
+                              <w:color w:val="FFFFFF" w:themeColor="background1"/>
+                              <w:sz w:val="24"/>
+                              <w:szCs w:val="24"/>
+                            </w:rPr>
+                            <w:alias w:val="Year"/>
+                            <w:tag w:val=""/>
+                            <w:id w:val="-785116381"/>
+                            <w:dataBinding w:prefixMappings="xmlns:ns0='http://schemas.microsoft.com/office/2006/coverPageProps' " w:xpath="/ns0:CoverPageProperties[1]/ns0:PublishDate[1]" w:storeItemID="{55AF091B-3C7A-41E3-B477-F2FDAA23CFDA}"/>
+                            <w:date>
+                              <w:dateFormat w:val="yyyy"/>
+                              <w:lid w:val="en-US"/>
+                              <w:storeMappedDataAs w:val="dateTime"/>
+                              <w:calendar w:val="gregorian"/>
+                            </w:date>
+                          </w:sdtPr>
+                          <w:sdtContent>
+                            <w:p>
+                              <w:pPr>
+                                <w:pStyle w:val="NoSpacing"/>
+                                <w:jc w:val="right"/>
+                                <w:rPr>
+                                  <w:color w:val="FFFFFF" w:themeColor="background1"/>
+                                  <w:sz w:val="24"/>
+                                  <w:szCs w:val="24"/>
+                                </w:rPr>
+                              </w:pPr>
+                              <w:r>
+                                <w:rPr>
+                                  <w:color w:val="FFFFFF" w:themeColor="background1"/>
+                                  <w:sz w:val="24"/>
+                                  <w:szCs w:val="24"/>
+                                </w:rPr>
+                                <w:t>2019    2020</w:t>
+                              </w:r>
+                            </w:p>
+                          </w:sdtContent>
+                        </w:sdt>
+                      </w:txbxContent>
+                    </v:textbox>
+                    <w10:wrap anchorx="margin" anchory="page"/>
+                  </v:rect>
+                </w:pict>
+              </mc:Fallback>
+            </mc:AlternateContent>
+          </w:r>
+        </w:p>
+      </w:sdtContent>
+    </w:sdt>
     <w:p>
       <w:pPr>
         <w:jc w:val="center"/>
-      </w:pPr>
-      <w:r>
-        <w:t>TITLE PAGE HERE</w:t>
+        <w:rPr>
+          <w:sz w:val="40"/>
+          <w:szCs w:val="40"/>
+        </w:rPr>
+      </w:pPr>
+      <w:r>
+        <w:rPr>
+          <w:noProof/>
+          <w:color w:val="FF0000"/>
+          <w:sz w:val="40"/>
+          <w:szCs w:val="40"/>
+        </w:rPr>
+        <w:drawing>
+          <wp:inline distT="0" distB="0" distL="0" distR="0" wp14:anchorId="1B2ACC49" wp14:editId="5AD07D7E">
+            <wp:extent cx="3228975" cy="3228975"/>
+            <wp:effectExtent l="0" t="0" r="9525" b="9525"/>
+            <wp:docPr id="12" name="Picture 12"/>
+            <wp:cNvGraphicFramePr>
+              <a:graphicFrameLocks xmlns:a="http://schemas.openxmlformats.org/drawingml/2006/main" noChangeAspect="1"/>
+            </wp:cNvGraphicFramePr>
+            <a:graphic xmlns:a="http://schemas.openxmlformats.org/drawingml/2006/main">
+              <a:graphicData uri="http://schemas.openxmlformats.org/drawingml/2006/picture">
+                <pic:pic xmlns:pic="http://schemas.openxmlformats.org/drawingml/2006/picture">
+                  <pic:nvPicPr>
+                    <pic:cNvPr id="0" name="Picture 2"/>
+                    <pic:cNvPicPr>
+                      <a:picLocks noChangeAspect="1" noChangeArrowheads="1"/>
+                    </pic:cNvPicPr>
+                  </pic:nvPicPr>
+                  <pic:blipFill>
+                    <a:blip r:embed="rId9">
+                      <a:extLst>
+                        <a:ext uri="{28A0092B-C50C-407E-A947-70E740481C1C}">
+                          <a14:useLocalDpi xmlns:a14="http://schemas.microsoft.com/office/drawing/2010/main" val="0"/>
+                        </a:ext>
+                      </a:extLst>
+                    </a:blip>
+                    <a:srcRect/>
+                    <a:stretch>
+                      <a:fillRect/>
+                    </a:stretch>
+                  </pic:blipFill>
+                  <pic:spPr bwMode="auto">
+                    <a:xfrm>
+                      <a:off x="0" y="0"/>
+                      <a:ext cx="3228975" cy="3228975"/>
+                    </a:xfrm>
+                    <a:prstGeom prst="rect">
+                      <a:avLst/>
+                    </a:prstGeom>
+                    <a:noFill/>
+                    <a:ln>
+                      <a:noFill/>
+                    </a:ln>
+                  </pic:spPr>
+                </pic:pic>
+              </a:graphicData>
+            </a:graphic>
+          </wp:inline>
+        </w:drawing>
       </w:r>
     </w:p>
     <w:p>
+      <w:pPr>
+        <w:rPr>
+          <w:color w:val="7F7F7F" w:themeColor="text1" w:themeTint="80"/>
+          <w:sz w:val="24"/>
+          <w:szCs w:val="24"/>
+        </w:rPr>
+      </w:pPr>
+    </w:p>
+    <w:p>
+      <w:pPr>
+        <w:rPr>
+          <w:color w:val="7F7F7F" w:themeColor="text1" w:themeTint="80"/>
+          <w:sz w:val="24"/>
+          <w:szCs w:val="24"/>
+        </w:rPr>
+      </w:pPr>
+      <w:r>
+        <w:rPr>
+          <w:color w:val="7F7F7F" w:themeColor="text1" w:themeTint="80"/>
+          <w:sz w:val="24"/>
+          <w:szCs w:val="24"/>
+        </w:rPr>
+        <w:t>\</w:t>
+      </w:r>
+    </w:p>
+    <w:p>
+      <w:pPr>
+        <w:rPr>
+          <w:color w:val="7F7F7F" w:themeColor="text1" w:themeTint="80"/>
+          <w:sz w:val="24"/>
+          <w:szCs w:val="24"/>
+        </w:rPr>
+      </w:pPr>
+    </w:p>
+    <w:p>
+      <w:pPr>
+        <w:rPr>
+          <w:color w:val="7F7F7F" w:themeColor="text1" w:themeTint="80"/>
+          <w:sz w:val="24"/>
+          <w:szCs w:val="24"/>
+        </w:rPr>
+      </w:pPr>
+      <w:r>
+        <w:rPr>
+          <w:color w:val="7F7F7F" w:themeColor="text1" w:themeTint="80"/>
+          <w:sz w:val="24"/>
+          <w:szCs w:val="24"/>
+        </w:rPr>
+        <w:t xml:space="preserve">Company Name: </w:t>
+      </w:r>
+      <w:proofErr w:type="spellStart"/>
+      <w:r>
+        <w:rPr>
+          <w:color w:val="7F7F7F" w:themeColor="text1" w:themeTint="80"/>
+          <w:sz w:val="24"/>
+          <w:szCs w:val="24"/>
+        </w:rPr>
+        <w:t>Deconstructors</w:t>
+      </w:r>
+      <w:proofErr w:type="spellEnd"/>
+    </w:p>
+    <w:p>
+      <w:pPr>
+        <w:rPr>
+          <w:color w:val="7F7F7F" w:themeColor="text1" w:themeTint="80"/>
+          <w:sz w:val="24"/>
+          <w:szCs w:val="24"/>
+        </w:rPr>
+      </w:pPr>
+      <w:r>
+        <w:rPr>
+          <w:color w:val="7F7F7F" w:themeColor="text1" w:themeTint="80"/>
+          <w:sz w:val="24"/>
+          <w:szCs w:val="24"/>
+        </w:rPr>
+        <w:t>Submitted to: Todd Breedlove</w:t>
+      </w:r>
+    </w:p>
+    <w:p>
+      <w:pPr>
+        <w:rPr>
+          <w:color w:val="7F7F7F" w:themeColor="text1" w:themeTint="80"/>
+          <w:sz w:val="24"/>
+          <w:szCs w:val="24"/>
+        </w:rPr>
+      </w:pPr>
+      <w:r>
+        <w:rPr>
+          <w:color w:val="7F7F7F" w:themeColor="text1" w:themeTint="80"/>
+          <w:sz w:val="24"/>
+          <w:szCs w:val="24"/>
+        </w:rPr>
+        <w:t xml:space="preserve">Submitted by: </w:t>
+      </w:r>
+    </w:p>
+    <w:p>
+      <w:pPr>
+        <w:rPr>
+          <w:color w:val="7F7F7F" w:themeColor="text1" w:themeTint="80"/>
+          <w:sz w:val="24"/>
+          <w:szCs w:val="24"/>
+        </w:rPr>
+      </w:pPr>
+    </w:p>
+    <w:p>
+      <w:pPr>
+        <w:rPr>
+          <w:color w:val="7F7F7F" w:themeColor="text1" w:themeTint="80"/>
+          <w:sz w:val="24"/>
+          <w:szCs w:val="24"/>
+        </w:rPr>
+      </w:pPr>
+      <w:r>
+        <w:rPr>
+          <w:color w:val="7F7F7F" w:themeColor="text1" w:themeTint="80"/>
+          <w:sz w:val="24"/>
+          <w:szCs w:val="24"/>
+        </w:rPr>
+        <w:t>Version: 0.1</w:t>
+      </w:r>
+    </w:p>
+    <w:p>
+      <w:pPr>
+        <w:rPr>
+          <w:color w:val="7F7F7F" w:themeColor="text1" w:themeTint="80"/>
+          <w:sz w:val="24"/>
+          <w:szCs w:val="24"/>
+        </w:rPr>
+      </w:pPr>
+      <w:r>
+        <w:rPr>
+          <w:color w:val="7F7F7F" w:themeColor="text1" w:themeTint="80"/>
+          <w:sz w:val="24"/>
+          <w:szCs w:val="24"/>
+        </w:rPr>
+        <w:t>Email:</w:t>
+      </w:r>
+    </w:p>
+    <w:p>
+      <w:pPr>
+        <w:rPr>
+          <w:sz w:val="24"/>
+          <w:szCs w:val="24"/>
+        </w:rPr>
+      </w:pPr>
+      <w:r>
+        <w:rPr>
+          <w:color w:val="7F7F7F" w:themeColor="text1" w:themeTint="80"/>
+          <w:sz w:val="24"/>
+          <w:szCs w:val="24"/>
+        </w:rPr>
+        <w:t>Date: Oct/21/2019</w:t>
+      </w:r>
       <w:r>
         <w:br w:type="page"/>
       </w:r>
@@ -145,12 +553,12 @@
         <w:tblLook w:val="04A0" w:firstRow="1" w:lastRow="0" w:firstColumn="1" w:lastColumn="0" w:noHBand="0" w:noVBand="1"/>
       </w:tblPr>
       <w:tblGrid>
-        <w:gridCol w:w="1435"/>
-        <w:gridCol w:w="1435"/>
-        <w:gridCol w:w="1435"/>
-        <w:gridCol w:w="1435"/>
-        <w:gridCol w:w="1436"/>
-        <w:gridCol w:w="1436"/>
+        <w:gridCol w:w="1165"/>
+        <w:gridCol w:w="1708"/>
+        <w:gridCol w:w="1197"/>
+        <w:gridCol w:w="1473"/>
+        <w:gridCol w:w="1708"/>
+        <w:gridCol w:w="1361"/>
       </w:tblGrid>
       <w:tr>
         <w:trPr>
@@ -240,7 +648,7 @@
                 <w:sz w:val="24"/>
                 <w:szCs w:val="24"/>
               </w:rPr>
-              <w:t>Date</w:t>
+              <w:t>Version</w:t>
             </w:r>
           </w:p>
         </w:tc>
@@ -269,7 +677,7 @@
                 <w:sz w:val="24"/>
                 <w:szCs w:val="24"/>
               </w:rPr>
-              <w:t>Version</w:t>
+              <w:t>Date</w:t>
             </w:r>
           </w:p>
         </w:tc>
@@ -367,6 +775,17 @@
                 <w:szCs w:val="24"/>
               </w:rPr>
             </w:pPr>
+            <w:proofErr w:type="spellStart"/>
+            <w:r>
+              <w:rPr>
+                <w:rFonts w:cstheme="minorHAnsi"/>
+                <w:color w:val="000000" w:themeColor="text1"/>
+                <w:sz w:val="24"/>
+                <w:szCs w:val="24"/>
+              </w:rPr>
+              <w:t>Deconstructors</w:t>
+            </w:r>
+            <w:proofErr w:type="spellEnd"/>
           </w:p>
         </w:tc>
         <w:tc>
@@ -383,6 +802,15 @@
                 <w:szCs w:val="24"/>
               </w:rPr>
             </w:pPr>
+            <w:r>
+              <w:rPr>
+                <w:rFonts w:cstheme="minorHAnsi"/>
+                <w:color w:val="000000" w:themeColor="text1"/>
+                <w:sz w:val="24"/>
+                <w:szCs w:val="24"/>
+              </w:rPr>
+              <w:t>0.1</w:t>
+            </w:r>
           </w:p>
         </w:tc>
         <w:tc>
@@ -399,6 +827,15 @@
                 <w:szCs w:val="24"/>
               </w:rPr>
             </w:pPr>
+            <w:r>
+              <w:rPr>
+                <w:rFonts w:cstheme="minorHAnsi"/>
+                <w:color w:val="000000" w:themeColor="text1"/>
+                <w:sz w:val="24"/>
+                <w:szCs w:val="24"/>
+              </w:rPr>
+              <w:t>Oct/21/2019</w:t>
+            </w:r>
           </w:p>
         </w:tc>
         <w:tc>
@@ -415,6 +852,77 @@
                 <w:szCs w:val="24"/>
               </w:rPr>
             </w:pPr>
+            <w:proofErr w:type="spellStart"/>
+            <w:r>
+              <w:rPr>
+                <w:rFonts w:cstheme="minorHAnsi"/>
+                <w:color w:val="000000" w:themeColor="text1"/>
+                <w:sz w:val="24"/>
+                <w:szCs w:val="24"/>
+              </w:rPr>
+              <w:t>Deconstructors</w:t>
+            </w:r>
+            <w:proofErr w:type="spellEnd"/>
+          </w:p>
+          <w:p>
+            <w:pPr>
+              <w:jc w:val="center"/>
+              <w:rPr>
+                <w:rFonts w:cstheme="minorHAnsi"/>
+                <w:color w:val="000000" w:themeColor="text1"/>
+                <w:sz w:val="24"/>
+                <w:szCs w:val="24"/>
+              </w:rPr>
+            </w:pPr>
+            <w:r>
+              <w:rPr>
+                <w:rFonts w:cstheme="minorHAnsi"/>
+                <w:color w:val="000000" w:themeColor="text1"/>
+                <w:sz w:val="24"/>
+                <w:szCs w:val="24"/>
+              </w:rPr>
+              <w:t>_Project</w:t>
+            </w:r>
+          </w:p>
+          <w:p>
+            <w:pPr>
+              <w:jc w:val="center"/>
+              <w:rPr>
+                <w:rFonts w:cstheme="minorHAnsi"/>
+                <w:color w:val="000000" w:themeColor="text1"/>
+                <w:sz w:val="24"/>
+                <w:szCs w:val="24"/>
+              </w:rPr>
+            </w:pPr>
+            <w:r>
+              <w:rPr>
+                <w:rFonts w:cstheme="minorHAnsi"/>
+                <w:color w:val="000000" w:themeColor="text1"/>
+                <w:sz w:val="24"/>
+                <w:szCs w:val="24"/>
+              </w:rPr>
+              <w:t>_Proposal</w:t>
+            </w:r>
+          </w:p>
+          <w:p>
+            <w:pPr>
+              <w:jc w:val="center"/>
+              <w:rPr>
+                <w:rFonts w:cstheme="minorHAnsi"/>
+                <w:color w:val="000000" w:themeColor="text1"/>
+                <w:sz w:val="24"/>
+                <w:szCs w:val="24"/>
+              </w:rPr>
+            </w:pPr>
+            <w:r>
+              <w:rPr>
+                <w:rFonts w:cstheme="minorHAnsi"/>
+                <w:color w:val="000000" w:themeColor="text1"/>
+                <w:sz w:val="24"/>
+                <w:szCs w:val="24"/>
+              </w:rPr>
+              <w:t>.docx</w:t>
+            </w:r>
           </w:p>
         </w:tc>
         <w:tc>
@@ -431,6 +939,15 @@
                 <w:szCs w:val="24"/>
               </w:rPr>
             </w:pPr>
+            <w:r>
+              <w:rPr>
+                <w:rFonts w:cstheme="minorHAnsi"/>
+                <w:color w:val="000000" w:themeColor="text1"/>
+                <w:sz w:val="24"/>
+                <w:szCs w:val="24"/>
+              </w:rPr>
+              <w:t>Rough Draft</w:t>
+            </w:r>
           </w:p>
         </w:tc>
       </w:tr>
@@ -922,8 +1439,20 @@
           <w:sz w:val="32"/>
           <w:szCs w:val="36"/>
         </w:rPr>
-        <w:t xml:space="preserve"> Balabin</w:t>
-      </w:r>
+        <w:t xml:space="preserve"> </w:t>
+      </w:r>
+      <w:proofErr w:type="spellStart"/>
+      <w:r>
+        <w:rPr>
+          <w:rFonts w:cstheme="minorHAnsi"/>
+          <w:b/>
+          <w:bCs/>
+          <w:sz w:val="32"/>
+          <w:szCs w:val="36"/>
+        </w:rPr>
+        <w:t>Balabin</w:t>
+      </w:r>
+      <w:proofErr w:type="spellEnd"/>
       <w:r>
         <w:rPr>
           <w:rFonts w:cstheme="minorHAnsi"/>
@@ -1275,12 +1804,705 @@
         <w:br w:type="page"/>
       </w:r>
     </w:p>
+    <w:sdt>
+      <w:sdtPr>
+        <w:id w:val="-1836454988"/>
+        <w:docPartObj>
+          <w:docPartGallery w:val="Table of Contents"/>
+          <w:docPartUnique/>
+        </w:docPartObj>
+      </w:sdtPr>
+      <w:sdtEndPr>
+        <w:rPr>
+          <w:rFonts w:asciiTheme="minorHAnsi" w:eastAsiaTheme="minorEastAsia" w:hAnsiTheme="minorHAnsi" w:cstheme="minorBidi"/>
+          <w:color w:val="auto"/>
+          <w:sz w:val="21"/>
+          <w:szCs w:val="21"/>
+        </w:rPr>
+      </w:sdtEndPr>
+      <w:sdtContent>
+        <w:p>
+          <w:pPr>
+            <w:pStyle w:val="TOCHeading"/>
+            <w:jc w:val="left"/>
+          </w:pPr>
+          <w:r>
+            <w:t>5. Table of Contents</w:t>
+          </w:r>
+        </w:p>
+        <w:p>
+          <w:pPr>
+            <w:pStyle w:val="TOC1"/>
+          </w:pPr>
+          <w:sdt>
+            <w:sdtPr>
+              <w:rPr>
+                <w:b/>
+                <w:bCs/>
+              </w:rPr>
+              <w:id w:val="183865962"/>
+              <w:placeholder>
+                <w:docPart w:val="5C1FF2241CE541D4AF0CD10F34024090"/>
+              </w:placeholder>
+              <w:temporary/>
+              <w:showingPlcHdr/>
+            </w:sdtPr>
+            <w:sdtContent>
+              <w:r>
+                <w:rPr>
+                  <w:b/>
+                  <w:bCs/>
+                </w:rPr>
+                <w:t>Type chapter title (level 1)</w:t>
+              </w:r>
+            </w:sdtContent>
+          </w:sdt>
+          <w:r>
+            <w:ptab w:relativeTo="margin" w:alignment="right" w:leader="dot"/>
+          </w:r>
+          <w:r>
+            <w:rPr>
+              <w:b/>
+              <w:bCs/>
+            </w:rPr>
+            <w:t>1</w:t>
+          </w:r>
+        </w:p>
+        <w:p>
+          <w:pPr>
+            <w:pStyle w:val="TOC2"/>
+            <w:ind w:left="216"/>
+          </w:pPr>
+          <w:sdt>
+            <w:sdtPr>
+              <w:id w:val="1667506712"/>
+              <w:placeholder>
+                <w:docPart w:val="BCEC7B7961F34B5EBB44B7762F150F6A"/>
+              </w:placeholder>
+              <w:temporary/>
+              <w:showingPlcHdr/>
+            </w:sdtPr>
+            <w:sdtContent>
+              <w:r>
+                <w:t>Type chapter title (level 2)</w:t>
+              </w:r>
+            </w:sdtContent>
+          </w:sdt>
+          <w:r>
+            <w:ptab w:relativeTo="margin" w:alignment="right" w:leader="dot"/>
+          </w:r>
+          <w:r>
+            <w:t>2</w:t>
+          </w:r>
+        </w:p>
+        <w:p>
+          <w:pPr>
+            <w:pStyle w:val="TOC3"/>
+            <w:ind w:left="446"/>
+          </w:pPr>
+          <w:sdt>
+            <w:sdtPr>
+              <w:id w:val="93059032"/>
+              <w:placeholder>
+                <w:docPart w:val="B32B2D3451B8452E8EC3BC66463A3E1B"/>
+              </w:placeholder>
+              <w:temporary/>
+              <w:showingPlcHdr/>
+            </w:sdtPr>
+            <w:sdtContent>
+              <w:r>
+                <w:t>Type chapter title (level 3)</w:t>
+              </w:r>
+            </w:sdtContent>
+          </w:sdt>
+          <w:r>
+            <w:ptab w:relativeTo="margin" w:alignment="right" w:leader="dot"/>
+          </w:r>
+          <w:r>
+            <w:t>3</w:t>
+          </w:r>
+        </w:p>
+        <w:p>
+          <w:pPr>
+            <w:pStyle w:val="TOC1"/>
+          </w:pPr>
+          <w:sdt>
+            <w:sdtPr>
+              <w:rPr>
+                <w:b/>
+                <w:bCs/>
+              </w:rPr>
+              <w:id w:val="183865966"/>
+              <w:placeholder>
+                <w:docPart w:val="5C1FF2241CE541D4AF0CD10F34024090"/>
+              </w:placeholder>
+              <w:temporary/>
+              <w:showingPlcHdr/>
+            </w:sdtPr>
+            <w:sdtContent>
+              <w:r>
+                <w:rPr>
+                  <w:b/>
+                  <w:bCs/>
+                </w:rPr>
+                <w:t>Type chapter title (level 1)</w:t>
+              </w:r>
+            </w:sdtContent>
+          </w:sdt>
+          <w:r>
+            <w:ptab w:relativeTo="margin" w:alignment="right" w:leader="dot"/>
+          </w:r>
+          <w:r>
+            <w:rPr>
+              <w:b/>
+              <w:bCs/>
+            </w:rPr>
+            <w:t>4</w:t>
+          </w:r>
+        </w:p>
+        <w:p>
+          <w:pPr>
+            <w:pStyle w:val="TOC2"/>
+            <w:ind w:left="216"/>
+          </w:pPr>
+          <w:sdt>
+            <w:sdtPr>
+              <w:id w:val="93059040"/>
+              <w:placeholder>
+                <w:docPart w:val="BCEC7B7961F34B5EBB44B7762F150F6A"/>
+              </w:placeholder>
+              <w:temporary/>
+              <w:showingPlcHdr/>
+            </w:sdtPr>
+            <w:sdtContent>
+              <w:r>
+                <w:t>Type chapter title (level 2)</w:t>
+              </w:r>
+            </w:sdtContent>
+          </w:sdt>
+          <w:r>
+            <w:ptab w:relativeTo="margin" w:alignment="right" w:leader="dot"/>
+          </w:r>
+          <w:r>
+            <w:t>5</w:t>
+          </w:r>
+        </w:p>
+        <w:p>
+          <w:pPr>
+            <w:pStyle w:val="TOC3"/>
+            <w:ind w:left="446"/>
+          </w:pPr>
+          <w:sdt>
+            <w:sdtPr>
+              <w:id w:val="93059044"/>
+              <w:placeholder>
+                <w:docPart w:val="B32B2D3451B8452E8EC3BC66463A3E1B"/>
+              </w:placeholder>
+              <w:temporary/>
+              <w:showingPlcHdr/>
+            </w:sdtPr>
+            <w:sdtContent>
+              <w:r>
+                <w:t>Type chapter title (level 3)</w:t>
+              </w:r>
+            </w:sdtContent>
+          </w:sdt>
+          <w:r>
+            <w:ptab w:relativeTo="margin" w:alignment="right" w:leader="dot"/>
+          </w:r>
+          <w:r>
+            <w:t>6</w:t>
+          </w:r>
+        </w:p>
+        <w:p>
+          <w:pPr>
+            <w:pStyle w:val="TOC1"/>
+          </w:pPr>
+          <w:sdt>
+            <w:sdtPr>
+              <w:rPr>
+                <w:b/>
+                <w:bCs/>
+              </w:rPr>
+              <w:id w:val="1423771966"/>
+              <w:placeholder>
+                <w:docPart w:val="FF9737D8F0D74CF6BE5187F1F4080B0C"/>
+              </w:placeholder>
+              <w:temporary/>
+              <w:showingPlcHdr/>
+            </w:sdtPr>
+            <w:sdtContent>
+              <w:r>
+                <w:rPr>
+                  <w:b/>
+                  <w:bCs/>
+                </w:rPr>
+                <w:t>Type chapter title (level 1)</w:t>
+              </w:r>
+            </w:sdtContent>
+          </w:sdt>
+          <w:r>
+            <w:ptab w:relativeTo="margin" w:alignment="right" w:leader="dot"/>
+          </w:r>
+          <w:r>
+            <w:rPr>
+              <w:b/>
+              <w:bCs/>
+            </w:rPr>
+            <w:t>4</w:t>
+          </w:r>
+        </w:p>
+        <w:p>
+          <w:pPr>
+            <w:pStyle w:val="TOC2"/>
+            <w:ind w:left="216"/>
+          </w:pPr>
+          <w:sdt>
+            <w:sdtPr>
+              <w:id w:val="-926502218"/>
+              <w:placeholder>
+                <w:docPart w:val="6131E28A088E4DBD8C3307292BAD89E2"/>
+              </w:placeholder>
+              <w:temporary/>
+              <w:showingPlcHdr/>
+            </w:sdtPr>
+            <w:sdtContent>
+              <w:r>
+                <w:t>Type chapter title (level 2)</w:t>
+              </w:r>
+            </w:sdtContent>
+          </w:sdt>
+          <w:r>
+            <w:ptab w:relativeTo="margin" w:alignment="right" w:leader="dot"/>
+          </w:r>
+          <w:r>
+            <w:t>5</w:t>
+          </w:r>
+        </w:p>
+        <w:p>
+          <w:pPr>
+            <w:pStyle w:val="TOC3"/>
+            <w:ind w:left="446"/>
+          </w:pPr>
+          <w:sdt>
+            <w:sdtPr>
+              <w:id w:val="1602214281"/>
+              <w:placeholder>
+                <w:docPart w:val="91B27E88E7164ECEA2B20C43DC43EAD7"/>
+              </w:placeholder>
+              <w:temporary/>
+              <w:showingPlcHdr/>
+            </w:sdtPr>
+            <w:sdtContent>
+              <w:r>
+                <w:t>Type chapter title (level 3)</w:t>
+              </w:r>
+            </w:sdtContent>
+          </w:sdt>
+          <w:r>
+            <w:ptab w:relativeTo="margin" w:alignment="right" w:leader="dot"/>
+          </w:r>
+          <w:r>
+            <w:t>6</w:t>
+          </w:r>
+        </w:p>
+        <w:p>
+          <w:pPr>
+            <w:pStyle w:val="TOC1"/>
+          </w:pPr>
+          <w:sdt>
+            <w:sdtPr>
+              <w:rPr>
+                <w:b/>
+                <w:bCs/>
+              </w:rPr>
+              <w:id w:val="-142733100"/>
+              <w:placeholder>
+                <w:docPart w:val="EFAC01DDFD514A56961B95CF8FA10A95"/>
+              </w:placeholder>
+              <w:temporary/>
+              <w:showingPlcHdr/>
+            </w:sdtPr>
+            <w:sdtContent>
+              <w:r>
+                <w:rPr>
+                  <w:b/>
+                  <w:bCs/>
+                </w:rPr>
+                <w:t>Type chapter title (level 1)</w:t>
+              </w:r>
+            </w:sdtContent>
+          </w:sdt>
+          <w:r>
+            <w:ptab w:relativeTo="margin" w:alignment="right" w:leader="dot"/>
+          </w:r>
+          <w:r>
+            <w:rPr>
+              <w:b/>
+              <w:bCs/>
+            </w:rPr>
+            <w:t>4</w:t>
+          </w:r>
+        </w:p>
+        <w:p>
+          <w:pPr>
+            <w:pStyle w:val="TOC2"/>
+            <w:ind w:left="216"/>
+          </w:pPr>
+          <w:sdt>
+            <w:sdtPr>
+              <w:id w:val="-803692374"/>
+              <w:placeholder>
+                <w:docPart w:val="784E1B2B27A548DA85573B38CC6527A1"/>
+              </w:placeholder>
+              <w:temporary/>
+              <w:showingPlcHdr/>
+            </w:sdtPr>
+            <w:sdtContent>
+              <w:r>
+                <w:t>Type chapter title (level 2)</w:t>
+              </w:r>
+            </w:sdtContent>
+          </w:sdt>
+          <w:r>
+            <w:ptab w:relativeTo="margin" w:alignment="right" w:leader="dot"/>
+          </w:r>
+          <w:r>
+            <w:t>5</w:t>
+          </w:r>
+        </w:p>
+        <w:p>
+          <w:pPr>
+            <w:pStyle w:val="TOC3"/>
+            <w:ind w:left="446"/>
+          </w:pPr>
+          <w:sdt>
+            <w:sdtPr>
+              <w:id w:val="58071494"/>
+              <w:placeholder>
+                <w:docPart w:val="7FF5C8D710D5427D85187D60BB9A18D5"/>
+              </w:placeholder>
+              <w:temporary/>
+              <w:showingPlcHdr/>
+            </w:sdtPr>
+            <w:sdtContent>
+              <w:r>
+                <w:t>Type chapter title (level 3)</w:t>
+              </w:r>
+            </w:sdtContent>
+          </w:sdt>
+          <w:r>
+            <w:ptab w:relativeTo="margin" w:alignment="right" w:leader="dot"/>
+          </w:r>
+          <w:r>
+            <w:t>6</w:t>
+          </w:r>
+        </w:p>
+        <w:p>
+          <w:pPr>
+            <w:pStyle w:val="TOC1"/>
+          </w:pPr>
+          <w:sdt>
+            <w:sdtPr>
+              <w:rPr>
+                <w:b/>
+                <w:bCs/>
+              </w:rPr>
+              <w:id w:val="665988144"/>
+              <w:placeholder>
+                <w:docPart w:val="41AC8632FAD94A6491D11D5F5AF0FF26"/>
+              </w:placeholder>
+              <w:temporary/>
+              <w:showingPlcHdr/>
+            </w:sdtPr>
+            <w:sdtContent>
+              <w:r>
+                <w:rPr>
+                  <w:b/>
+                  <w:bCs/>
+                </w:rPr>
+                <w:t>Type chapter title (level 1)</w:t>
+              </w:r>
+            </w:sdtContent>
+          </w:sdt>
+          <w:r>
+            <w:ptab w:relativeTo="margin" w:alignment="right" w:leader="dot"/>
+          </w:r>
+          <w:r>
+            <w:rPr>
+              <w:b/>
+              <w:bCs/>
+            </w:rPr>
+            <w:t>4</w:t>
+          </w:r>
+        </w:p>
+        <w:p>
+          <w:pPr>
+            <w:pStyle w:val="TOC2"/>
+            <w:ind w:left="216"/>
+          </w:pPr>
+          <w:sdt>
+            <w:sdtPr>
+              <w:id w:val="1845509503"/>
+              <w:placeholder>
+                <w:docPart w:val="61E1C0D833194A7B973CC0DB9DAA85D1"/>
+              </w:placeholder>
+              <w:temporary/>
+              <w:showingPlcHdr/>
+            </w:sdtPr>
+            <w:sdtContent>
+              <w:r>
+                <w:t>Type chapter title (level 2)</w:t>
+              </w:r>
+            </w:sdtContent>
+          </w:sdt>
+          <w:r>
+            <w:ptab w:relativeTo="margin" w:alignment="right" w:leader="dot"/>
+          </w:r>
+          <w:r>
+            <w:t>5</w:t>
+          </w:r>
+        </w:p>
+        <w:p>
+          <w:pPr>
+            <w:pStyle w:val="TOC3"/>
+            <w:ind w:left="446"/>
+          </w:pPr>
+          <w:sdt>
+            <w:sdtPr>
+              <w:id w:val="-1772921397"/>
+              <w:placeholder>
+                <w:docPart w:val="0513E2F44D7B4DB19CCB7754EFE6CFE8"/>
+              </w:placeholder>
+              <w:temporary/>
+              <w:showingPlcHdr/>
+            </w:sdtPr>
+            <w:sdtContent>
+              <w:r>
+                <w:t>Type chapter title (level 3)</w:t>
+              </w:r>
+            </w:sdtContent>
+          </w:sdt>
+          <w:r>
+            <w:ptab w:relativeTo="margin" w:alignment="right" w:leader="dot"/>
+          </w:r>
+          <w:r>
+            <w:t>6</w:t>
+          </w:r>
+        </w:p>
+        <w:p>
+          <w:pPr>
+            <w:pStyle w:val="TOC1"/>
+          </w:pPr>
+          <w:sdt>
+            <w:sdtPr>
+              <w:rPr>
+                <w:b/>
+                <w:bCs/>
+              </w:rPr>
+              <w:id w:val="-124157737"/>
+              <w:placeholder>
+                <w:docPart w:val="FF9ABD87A4054541A79580C84B65FDEE"/>
+              </w:placeholder>
+              <w:temporary/>
+              <w:showingPlcHdr/>
+            </w:sdtPr>
+            <w:sdtContent>
+              <w:r>
+                <w:rPr>
+                  <w:b/>
+                  <w:bCs/>
+                </w:rPr>
+                <w:t>Type chapter title (level 1)</w:t>
+              </w:r>
+            </w:sdtContent>
+          </w:sdt>
+          <w:r>
+            <w:ptab w:relativeTo="margin" w:alignment="right" w:leader="dot"/>
+          </w:r>
+          <w:r>
+            <w:rPr>
+              <w:b/>
+              <w:bCs/>
+            </w:rPr>
+            <w:t>4</w:t>
+          </w:r>
+        </w:p>
+        <w:p>
+          <w:pPr>
+            <w:pStyle w:val="TOC2"/>
+            <w:ind w:left="216"/>
+          </w:pPr>
+          <w:sdt>
+            <w:sdtPr>
+              <w:id w:val="457386356"/>
+              <w:placeholder>
+                <w:docPart w:val="78268AA80F5F4B7C84A183CDC7DA16B3"/>
+              </w:placeholder>
+              <w:temporary/>
+              <w:showingPlcHdr/>
+            </w:sdtPr>
+            <w:sdtContent>
+              <w:r>
+                <w:t>Type chapter title (level 2)</w:t>
+              </w:r>
+            </w:sdtContent>
+          </w:sdt>
+          <w:r>
+            <w:ptab w:relativeTo="margin" w:alignment="right" w:leader="dot"/>
+          </w:r>
+          <w:r>
+            <w:t>5</w:t>
+          </w:r>
+        </w:p>
+        <w:p>
+          <w:pPr>
+            <w:pStyle w:val="TOC3"/>
+            <w:ind w:left="446"/>
+          </w:pPr>
+          <w:sdt>
+            <w:sdtPr>
+              <w:id w:val="-1598173647"/>
+              <w:placeholder>
+                <w:docPart w:val="CBC170D62DD44626A705CE771C59BFD1"/>
+              </w:placeholder>
+              <w:temporary/>
+              <w:showingPlcHdr/>
+            </w:sdtPr>
+            <w:sdtContent>
+              <w:r>
+                <w:t>Type chapter title (level 3)</w:t>
+              </w:r>
+            </w:sdtContent>
+          </w:sdt>
+          <w:r>
+            <w:ptab w:relativeTo="margin" w:alignment="right" w:leader="dot"/>
+          </w:r>
+          <w:r>
+            <w:t>6</w:t>
+          </w:r>
+        </w:p>
+        <w:p>
+          <w:pPr>
+            <w:pStyle w:val="TOC1"/>
+          </w:pPr>
+          <w:sdt>
+            <w:sdtPr>
+              <w:rPr>
+                <w:b/>
+                <w:bCs/>
+              </w:rPr>
+              <w:id w:val="512726098"/>
+              <w:placeholder>
+                <w:docPart w:val="F989F3797C604847B5C16252FE112E2C"/>
+              </w:placeholder>
+              <w:temporary/>
+              <w:showingPlcHdr/>
+            </w:sdtPr>
+            <w:sdtContent>
+              <w:r>
+                <w:rPr>
+                  <w:b/>
+                  <w:bCs/>
+                </w:rPr>
+                <w:t>Type chapter title (level 1)</w:t>
+              </w:r>
+            </w:sdtContent>
+          </w:sdt>
+          <w:r>
+            <w:ptab w:relativeTo="margin" w:alignment="right" w:leader="dot"/>
+          </w:r>
+          <w:r>
+            <w:rPr>
+              <w:b/>
+              <w:bCs/>
+            </w:rPr>
+            <w:t>4</w:t>
+          </w:r>
+        </w:p>
+        <w:p>
+          <w:pPr>
+            <w:pStyle w:val="TOC2"/>
+            <w:ind w:left="216"/>
+          </w:pPr>
+          <w:sdt>
+            <w:sdtPr>
+              <w:id w:val="1615019883"/>
+              <w:placeholder>
+                <w:docPart w:val="918F1F2755334C0292EC66744CA78048"/>
+              </w:placeholder>
+              <w:temporary/>
+              <w:showingPlcHdr/>
+            </w:sdtPr>
+            <w:sdtContent>
+              <w:r>
+                <w:t>Type chapter title (level 2)</w:t>
+              </w:r>
+            </w:sdtContent>
+          </w:sdt>
+          <w:r>
+            <w:ptab w:relativeTo="margin" w:alignment="right" w:leader="dot"/>
+          </w:r>
+          <w:r>
+            <w:t>5</w:t>
+          </w:r>
+        </w:p>
+        <w:p>
+          <w:pPr>
+            <w:pStyle w:val="TOC3"/>
+            <w:ind w:left="446"/>
+          </w:pPr>
+          <w:sdt>
+            <w:sdtPr>
+              <w:id w:val="1006331211"/>
+              <w:placeholder>
+                <w:docPart w:val="9C16830674024CE1B360554DE939E6D9"/>
+              </w:placeholder>
+              <w:temporary/>
+              <w:showingPlcHdr/>
+            </w:sdtPr>
+            <w:sdtContent>
+              <w:r>
+                <w:t>Type chapter title (level 3)</w:t>
+              </w:r>
+            </w:sdtContent>
+          </w:sdt>
+          <w:r>
+            <w:ptab w:relativeTo="margin" w:alignment="right" w:leader="dot"/>
+          </w:r>
+          <w:r>
+            <w:t>6</w:t>
+          </w:r>
+        </w:p>
+        <w:p>
+          <w:bookmarkStart w:id="0" w:name="_GoBack"/>
+          <w:bookmarkEnd w:id="0"/>
+        </w:p>
+        <w:p/>
+        <w:p/>
+      </w:sdtContent>
+    </w:sdt>
+    <w:p>
+      <w:pPr>
+        <w:pStyle w:val="TOC3"/>
+        <w:ind w:left="446"/>
+      </w:pPr>
+      <w:r>
+        <w:rPr>
+          <w:rFonts w:ascii="Franklin Gothic Heavy" w:hAnsi="Franklin Gothic Heavy" w:cs="Aharoni"/>
+          <w:color w:val="A8D08D" w:themeColor="accent6" w:themeTint="99"/>
+          <w:sz w:val="36"/>
+          <w:szCs w:val="36"/>
+        </w:rPr>
+        <w:br w:type="page"/>
+      </w:r>
+    </w:p>
     <w:p>
       <w:pPr>
         <w:pStyle w:val="ListParagraph"/>
         <w:numPr>
           <w:ilvl w:val="0"/>
-          <w:numId w:val="1"/>
+          <w:numId w:val="12"/>
         </w:numPr>
         <w:rPr>
           <w:rFonts w:ascii="Franklin Gothic Heavy" w:hAnsi="Franklin Gothic Heavy" w:cs="Aharoni"/>
@@ -1297,7 +2519,7 @@
           <w:szCs w:val="40"/>
         </w:rPr>
         <w:lastRenderedPageBreak/>
-        <w:t>TABLE OF CONTENTS</w:t>
+        <w:t>INTRODUCTION</w:t>
       </w:r>
     </w:p>
     <w:p>
@@ -1324,7 +2546,7 @@
         <w:pStyle w:val="ListParagraph"/>
         <w:numPr>
           <w:ilvl w:val="0"/>
-          <w:numId w:val="1"/>
+          <w:numId w:val="12"/>
         </w:numPr>
         <w:rPr>
           <w:rFonts w:ascii="Franklin Gothic Heavy" w:hAnsi="Franklin Gothic Heavy" w:cs="Aharoni"/>
@@ -1341,7 +2563,7 @@
           <w:szCs w:val="40"/>
         </w:rPr>
         <w:lastRenderedPageBreak/>
-        <w:t>INTRODUCTION</w:t>
+        <w:t>PROJECT MANAGEMENT</w:t>
       </w:r>
     </w:p>
     <w:p>
@@ -1368,51 +2590,7 @@
         <w:pStyle w:val="ListParagraph"/>
         <w:numPr>
           <w:ilvl w:val="0"/>
-          <w:numId w:val="1"/>
-        </w:numPr>
-        <w:rPr>
-          <w:rFonts w:ascii="Franklin Gothic Heavy" w:hAnsi="Franklin Gothic Heavy" w:cs="Aharoni"/>
-          <w:color w:val="A8D08D" w:themeColor="accent6" w:themeTint="99"/>
-          <w:sz w:val="40"/>
-          <w:szCs w:val="40"/>
-        </w:rPr>
-      </w:pPr>
-      <w:r>
-        <w:rPr>
-          <w:rFonts w:ascii="Franklin Gothic Heavy" w:hAnsi="Franklin Gothic Heavy" w:cs="Aharoni"/>
-          <w:color w:val="A8D08D" w:themeColor="accent6" w:themeTint="99"/>
-          <w:sz w:val="40"/>
-          <w:szCs w:val="40"/>
-        </w:rPr>
-        <w:lastRenderedPageBreak/>
-        <w:t>PROJECT MANAGEMENT</w:t>
-      </w:r>
-    </w:p>
-    <w:p>
-      <w:pPr>
-        <w:rPr>
-          <w:rFonts w:ascii="Franklin Gothic Heavy" w:hAnsi="Franklin Gothic Heavy" w:cs="Aharoni"/>
-          <w:color w:val="A8D08D" w:themeColor="accent6" w:themeTint="99"/>
-          <w:sz w:val="40"/>
-          <w:szCs w:val="40"/>
-        </w:rPr>
-      </w:pPr>
-      <w:r>
-        <w:rPr>
-          <w:rFonts w:ascii="Franklin Gothic Heavy" w:hAnsi="Franklin Gothic Heavy" w:cs="Aharoni"/>
-          <w:color w:val="A8D08D" w:themeColor="accent6" w:themeTint="99"/>
-          <w:sz w:val="40"/>
-          <w:szCs w:val="40"/>
-        </w:rPr>
-        <w:br w:type="page"/>
-      </w:r>
-    </w:p>
-    <w:p>
-      <w:pPr>
-        <w:pStyle w:val="ListParagraph"/>
-        <w:numPr>
-          <w:ilvl w:val="0"/>
-          <w:numId w:val="1"/>
+          <w:numId w:val="12"/>
         </w:numPr>
         <w:rPr>
           <w:rFonts w:ascii="Franklin Gothic Heavy" w:hAnsi="Franklin Gothic Heavy" w:cs="Aharoni"/>
@@ -1479,7 +2657,7 @@
         <w:pStyle w:val="ListParagraph"/>
         <w:numPr>
           <w:ilvl w:val="1"/>
-          <w:numId w:val="1"/>
+          <w:numId w:val="12"/>
         </w:numPr>
         <w:rPr>
           <w:rFonts w:cstheme="minorHAnsi"/>
@@ -1507,7 +2685,7 @@
         <w:pStyle w:val="ListParagraph"/>
         <w:numPr>
           <w:ilvl w:val="2"/>
-          <w:numId w:val="1"/>
+          <w:numId w:val="12"/>
         </w:numPr>
         <w:rPr>
           <w:rFonts w:cstheme="minorHAnsi"/>
@@ -1552,7 +2730,7 @@
         <w:pStyle w:val="ListParagraph"/>
         <w:numPr>
           <w:ilvl w:val="2"/>
-          <w:numId w:val="1"/>
+          <w:numId w:val="12"/>
         </w:numPr>
         <w:rPr>
           <w:rFonts w:cstheme="minorHAnsi"/>
@@ -1597,7 +2775,7 @@
         <w:pStyle w:val="ListParagraph"/>
         <w:numPr>
           <w:ilvl w:val="1"/>
-          <w:numId w:val="1"/>
+          <w:numId w:val="12"/>
         </w:numPr>
         <w:rPr>
           <w:rFonts w:cstheme="minorHAnsi"/>
@@ -1668,7 +2846,7 @@
         <w:pStyle w:val="ListParagraph"/>
         <w:numPr>
           <w:ilvl w:val="2"/>
-          <w:numId w:val="1"/>
+          <w:numId w:val="12"/>
         </w:numPr>
         <w:rPr>
           <w:rFonts w:cstheme="minorHAnsi"/>
@@ -2001,8 +3179,6 @@
         </w:rPr>
         <w:t>This section is a quick access area to see what plans were scheduled for today</w:t>
       </w:r>
-      <w:bookmarkStart w:id="0" w:name="_GoBack"/>
-      <w:bookmarkEnd w:id="0"/>
     </w:p>
     <w:p>
       <w:pPr>
@@ -2163,7 +3339,7 @@
         <w:pStyle w:val="ListParagraph"/>
         <w:numPr>
           <w:ilvl w:val="1"/>
-          <w:numId w:val="1"/>
+          <w:numId w:val="12"/>
         </w:numPr>
         <w:rPr>
           <w:rFonts w:cstheme="minorHAnsi"/>
@@ -2209,7 +3385,7 @@
         <w:pStyle w:val="ListParagraph"/>
         <w:numPr>
           <w:ilvl w:val="0"/>
-          <w:numId w:val="1"/>
+          <w:numId w:val="12"/>
         </w:numPr>
         <w:rPr>
           <w:rFonts w:ascii="Franklin Gothic Heavy" w:hAnsi="Franklin Gothic Heavy" w:cs="Aharoni"/>
@@ -2230,13 +3406,396 @@
       </w:r>
     </w:p>
     <w:sectPr>
+      <w:headerReference w:type="default" r:id="rId10"/>
+      <w:footerReference w:type="default" r:id="rId11"/>
+      <w:footerReference w:type="first" r:id="rId12"/>
       <w:pgSz w:w="12240" w:h="15840"/>
       <w:pgMar w:top="1440" w:right="1440" w:bottom="1440" w:left="1440" w:header="720" w:footer="720" w:gutter="0"/>
+      <w:pgNumType w:start="0"/>
       <w:cols w:space="720"/>
+      <w:titlePg/>
       <w:docGrid w:linePitch="360"/>
     </w:sectPr>
   </w:body>
 </w:document>
+</file>
+
+<file path=word/endnotes.xml><?xml version="1.0" encoding="utf-8"?>
+<w:endnotes xmlns:wpc="http://schemas.microsoft.com/office/word/2010/wordprocessingCanvas" xmlns:cx="http://schemas.microsoft.com/office/drawing/2014/chartex" xmlns:cx1="http://schemas.microsoft.com/office/drawing/2015/9/8/chartex" xmlns:cx2="http://schemas.microsoft.com/office/drawing/2015/10/21/chartex" xmlns:cx3="http://schemas.microsoft.com/office/drawing/2016/5/9/chartex" xmlns:cx4="http://schemas.microsoft.com/office/drawing/2016/5/10/chartex" xmlns:cx5="http://schemas.microsoft.com/office/drawing/2016/5/11/chartex" xmlns:cx6="http://schemas.microsoft.com/office/drawing/2016/5/12/chartex" xmlns:cx7="http://schemas.microsoft.com/office/drawing/2016/5/13/chartex" xmlns:cx8="http://schemas.microsoft.com/office/drawing/2016/5/14/chartex" xmlns:mc="http://schemas.openxmlformats.org/markup-compatibility/2006" xmlns:aink="http://schemas.microsoft.com/office/drawing/2016/ink" xmlns:am3d="http://schemas.microsoft.com/office/drawing/2017/model3d" xmlns:o="urn:schemas-microsoft-com:office:office" xmlns:r="http://schemas.openxmlformats.org/officeDocument/2006/relationships" xmlns:m="http://schemas.openxmlformats.org/officeDocument/2006/math" xmlns:v="urn:schemas-microsoft-com:vml" xmlns:wp14="http://schemas.microsoft.com/office/word/2010/wordprocessingDrawing" xmlns:wp="http://schemas.openxmlformats.org/drawingml/2006/wordprocessingDrawing" xmlns:w10="urn:schemas-microsoft-com:office:word" xmlns:w="http://schemas.openxmlformats.org/wordprocessingml/2006/main" xmlns:w14="http://schemas.microsoft.com/office/word/2010/wordml" xmlns:w15="http://schemas.microsoft.com/office/word/2012/wordml" xmlns:w16cid="http://schemas.microsoft.com/office/word/2016/wordml/cid" xmlns:w16se="http://schemas.microsoft.com/office/word/2015/wordml/symex" xmlns:wpg="http://schemas.microsoft.com/office/word/2010/wordprocessingGroup" xmlns:wpi="http://schemas.microsoft.com/office/word/2010/wordprocessingInk" xmlns:wne="http://schemas.microsoft.com/office/word/2006/wordml" xmlns:wps="http://schemas.microsoft.com/office/word/2010/wordprocessingShape" mc:Ignorable="w14 w15 w16se w16cid wp14">
+  <w:endnote w:type="separator" w:id="-1">
+    <w:p>
+      <w:pPr>
+        <w:spacing w:after="0" w:line="240" w:lineRule="auto"/>
+      </w:pPr>
+      <w:r>
+        <w:separator/>
+      </w:r>
+    </w:p>
+  </w:endnote>
+  <w:endnote w:type="continuationSeparator" w:id="0">
+    <w:p>
+      <w:pPr>
+        <w:spacing w:after="0" w:line="240" w:lineRule="auto"/>
+      </w:pPr>
+      <w:r>
+        <w:continuationSeparator/>
+      </w:r>
+    </w:p>
+  </w:endnote>
+</w:endnotes>
+</file>
+
+<file path=word/footer1.xml><?xml version="1.0" encoding="utf-8"?>
+<w:ftr xmlns:wpc="http://schemas.microsoft.com/office/word/2010/wordprocessingCanvas" xmlns:cx="http://schemas.microsoft.com/office/drawing/2014/chartex" xmlns:cx1="http://schemas.microsoft.com/office/drawing/2015/9/8/chartex" xmlns:cx2="http://schemas.microsoft.com/office/drawing/2015/10/21/chartex" xmlns:cx3="http://schemas.microsoft.com/office/drawing/2016/5/9/chartex" xmlns:cx4="http://schemas.microsoft.com/office/drawing/2016/5/10/chartex" xmlns:cx5="http://schemas.microsoft.com/office/drawing/2016/5/11/chartex" xmlns:cx6="http://schemas.microsoft.com/office/drawing/2016/5/12/chartex" xmlns:cx7="http://schemas.microsoft.com/office/drawing/2016/5/13/chartex" xmlns:cx8="http://schemas.microsoft.com/office/drawing/2016/5/14/chartex" xmlns:mc="http://schemas.openxmlformats.org/markup-compatibility/2006" xmlns:aink="http://schemas.microsoft.com/office/drawing/2016/ink" xmlns:am3d="http://schemas.microsoft.com/office/drawing/2017/model3d" xmlns:o="urn:schemas-microsoft-com:office:office" xmlns:r="http://schemas.openxmlformats.org/officeDocument/2006/relationships" xmlns:m="http://schemas.openxmlformats.org/officeDocument/2006/math" xmlns:v="urn:schemas-microsoft-com:vml" xmlns:wp14="http://schemas.microsoft.com/office/word/2010/wordprocessingDrawing" xmlns:wp="http://schemas.openxmlformats.org/drawingml/2006/wordprocessingDrawing" xmlns:w10="urn:schemas-microsoft-com:office:word" xmlns:w="http://schemas.openxmlformats.org/wordprocessingml/2006/main" xmlns:w14="http://schemas.microsoft.com/office/word/2010/wordml" xmlns:w15="http://schemas.microsoft.com/office/word/2012/wordml" xmlns:w16cid="http://schemas.microsoft.com/office/word/2016/wordml/cid" xmlns:w16se="http://schemas.microsoft.com/office/word/2015/wordml/symex" xmlns:wpg="http://schemas.microsoft.com/office/word/2010/wordprocessingGroup" xmlns:wpi="http://schemas.microsoft.com/office/word/2010/wordprocessingInk" xmlns:wne="http://schemas.microsoft.com/office/word/2006/wordml" xmlns:wps="http://schemas.microsoft.com/office/word/2010/wordprocessingShape" mc:Ignorable="w14 w15 w16se w16cid wp14">
+  <w:sdt>
+    <w:sdtPr>
+      <w:id w:val="30314550"/>
+      <w:docPartObj>
+        <w:docPartGallery w:val="Page Numbers (Bottom of Page)"/>
+        <w:docPartUnique/>
+      </w:docPartObj>
+    </w:sdtPr>
+    <w:sdtContent>
+      <w:p>
+        <w:pPr>
+          <w:pStyle w:val="Footer"/>
+          <w:jc w:val="center"/>
+        </w:pPr>
+        <w:r>
+          <w:rPr>
+            <w:noProof/>
+          </w:rPr>
+          <mc:AlternateContent>
+            <mc:Choice Requires="wpg">
+              <w:drawing>
+                <wp:anchor distT="0" distB="0" distL="114300" distR="114300" simplePos="0" relativeHeight="251661312" behindDoc="0" locked="0" layoutInCell="1" allowOverlap="1" wp14:anchorId="092F1C6D" wp14:editId="54C4B46E">
+                  <wp:simplePos x="0" y="0"/>
+                  <wp:positionH relativeFrom="page">
+                    <wp:align>center</wp:align>
+                  </wp:positionH>
+                  <wp:positionV relativeFrom="bottomMargin">
+                    <wp:align>center</wp:align>
+                  </wp:positionV>
+                  <wp:extent cx="7753350" cy="190500"/>
+                  <wp:effectExtent l="9525" t="9525" r="9525" b="0"/>
+                  <wp:wrapNone/>
+                  <wp:docPr id="6" name="Group 6"/>
+                  <wp:cNvGraphicFramePr>
+                    <a:graphicFrameLocks xmlns:a="http://schemas.openxmlformats.org/drawingml/2006/main"/>
+                  </wp:cNvGraphicFramePr>
+                  <a:graphic xmlns:a="http://schemas.openxmlformats.org/drawingml/2006/main">
+                    <a:graphicData uri="http://schemas.microsoft.com/office/word/2010/wordprocessingGroup">
+                      <wpg:wgp>
+                        <wpg:cNvGrpSpPr>
+                          <a:grpSpLocks/>
+                        </wpg:cNvGrpSpPr>
+                        <wpg:grpSpPr bwMode="auto">
+                          <a:xfrm>
+                            <a:off x="0" y="0"/>
+                            <a:ext cx="7753350" cy="190500"/>
+                            <a:chOff x="0" y="14970"/>
+                            <a:chExt cx="12255" cy="300"/>
+                          </a:xfrm>
+                        </wpg:grpSpPr>
+                        <wps:wsp>
+                          <wps:cNvPr id="7" name="Text Box 25"/>
+                          <wps:cNvSpPr txBox="1">
+                            <a:spLocks noChangeArrowheads="1"/>
+                          </wps:cNvSpPr>
+                          <wps:spPr bwMode="auto">
+                            <a:xfrm>
+                              <a:off x="10803" y="14982"/>
+                              <a:ext cx="659" cy="288"/>
+                            </a:xfrm>
+                            <a:prstGeom prst="rect">
+                              <a:avLst/>
+                            </a:prstGeom>
+                            <a:noFill/>
+                            <a:ln>
+                              <a:noFill/>
+                            </a:ln>
+                            <a:extLst>
+                              <a:ext uri="{909E8E84-426E-40DD-AFC4-6F175D3DCCD1}">
+                                <a14:hiddenFill xmlns:a14="http://schemas.microsoft.com/office/drawing/2010/main">
+                                  <a:solidFill>
+                                    <a:srgbClr val="FFFFFF"/>
+                                  </a:solidFill>
+                                </a14:hiddenFill>
+                              </a:ext>
+                              <a:ext uri="{91240B29-F687-4F45-9708-019B960494DF}">
+                                <a14:hiddenLine xmlns:a14="http://schemas.microsoft.com/office/drawing/2010/main" w="9525">
+                                  <a:solidFill>
+                                    <a:srgbClr val="000000"/>
+                                  </a:solidFill>
+                                  <a:miter lim="800000"/>
+                                  <a:headEnd/>
+                                  <a:tailEnd/>
+                                </a14:hiddenLine>
+                              </a:ext>
+                            </a:extLst>
+                          </wps:spPr>
+                          <wps:txbx>
+                            <w:txbxContent>
+                              <w:p>
+                                <w:pPr>
+                                  <w:jc w:val="center"/>
+                                </w:pPr>
+                                <w:r>
+                                  <w:fldChar w:fldCharType="begin"/>
+                                </w:r>
+                                <w:r>
+                                  <w:instrText xml:space="preserve"> PAGE    \* MERGEFORMAT </w:instrText>
+                                </w:r>
+                                <w:r>
+                                  <w:fldChar w:fldCharType="separate"/>
+                                </w:r>
+                                <w:r>
+                                  <w:rPr>
+                                    <w:noProof/>
+                                    <w:color w:val="8C8C8C" w:themeColor="background1" w:themeShade="8C"/>
+                                  </w:rPr>
+                                  <w:t>2</w:t>
+                                </w:r>
+                                <w:r>
+                                  <w:rPr>
+                                    <w:noProof/>
+                                    <w:color w:val="8C8C8C" w:themeColor="background1" w:themeShade="8C"/>
+                                  </w:rPr>
+                                  <w:fldChar w:fldCharType="end"/>
+                                </w:r>
+                              </w:p>
+                            </w:txbxContent>
+                          </wps:txbx>
+                          <wps:bodyPr rot="0" vert="horz" wrap="square" lIns="0" tIns="0" rIns="0" bIns="0" anchor="t" anchorCtr="0" upright="1">
+                            <a:noAutofit/>
+                          </wps:bodyPr>
+                        </wps:wsp>
+                        <wpg:grpSp>
+                          <wpg:cNvPr id="8" name="Group 31"/>
+                          <wpg:cNvGrpSpPr>
+                            <a:grpSpLocks/>
+                          </wpg:cNvGrpSpPr>
+                          <wpg:grpSpPr bwMode="auto">
+                            <a:xfrm flipH="1">
+                              <a:off x="0" y="14970"/>
+                              <a:ext cx="12255" cy="230"/>
+                              <a:chOff x="-8" y="14978"/>
+                              <a:chExt cx="12255" cy="230"/>
+                            </a:xfrm>
+                          </wpg:grpSpPr>
+                          <wps:wsp>
+                            <wps:cNvPr id="9" name="AutoShape 27"/>
+                            <wps:cNvCnPr>
+                              <a:cxnSpLocks noChangeShapeType="1"/>
+                            </wps:cNvCnPr>
+                            <wps:spPr bwMode="auto">
+                              <a:xfrm flipV="1">
+                                <a:off x="-8" y="14978"/>
+                                <a:ext cx="1260" cy="230"/>
+                              </a:xfrm>
+                              <a:prstGeom prst="bentConnector3">
+                                <a:avLst>
+                                  <a:gd name="adj1" fmla="val 50000"/>
+                                </a:avLst>
+                              </a:prstGeom>
+                              <a:noFill/>
+                              <a:ln w="9525">
+                                <a:solidFill>
+                                  <a:srgbClr val="A5A5A5"/>
+                                </a:solidFill>
+                                <a:miter lim="800000"/>
+                                <a:headEnd/>
+                                <a:tailEnd/>
+                              </a:ln>
+                              <a:extLst>
+                                <a:ext uri="{909E8E84-426E-40DD-AFC4-6F175D3DCCD1}">
+                                  <a14:hiddenFill xmlns:a14="http://schemas.microsoft.com/office/drawing/2010/main">
+                                    <a:noFill/>
+                                  </a14:hiddenFill>
+                                </a:ext>
+                              </a:extLst>
+                            </wps:spPr>
+                            <wps:bodyPr/>
+                          </wps:wsp>
+                          <wps:wsp>
+                            <wps:cNvPr id="10" name="AutoShape 28"/>
+                            <wps:cNvCnPr>
+                              <a:cxnSpLocks noChangeShapeType="1"/>
+                            </wps:cNvCnPr>
+                            <wps:spPr bwMode="auto">
+                              <a:xfrm rot="10800000">
+                                <a:off x="1252" y="14978"/>
+                                <a:ext cx="10995" cy="230"/>
+                              </a:xfrm>
+                              <a:prstGeom prst="bentConnector3">
+                                <a:avLst>
+                                  <a:gd name="adj1" fmla="val 96778"/>
+                                </a:avLst>
+                              </a:prstGeom>
+                              <a:noFill/>
+                              <a:ln w="9525">
+                                <a:solidFill>
+                                  <a:srgbClr val="A5A5A5"/>
+                                </a:solidFill>
+                                <a:miter lim="800000"/>
+                                <a:headEnd/>
+                                <a:tailEnd/>
+                              </a:ln>
+                              <a:extLst>
+                                <a:ext uri="{909E8E84-426E-40DD-AFC4-6F175D3DCCD1}">
+                                  <a14:hiddenFill xmlns:a14="http://schemas.microsoft.com/office/drawing/2010/main">
+                                    <a:noFill/>
+                                  </a14:hiddenFill>
+                                </a:ext>
+                              </a:extLst>
+                            </wps:spPr>
+                            <wps:bodyPr/>
+                          </wps:wsp>
+                        </wpg:grpSp>
+                      </wpg:wgp>
+                    </a:graphicData>
+                  </a:graphic>
+                  <wp14:sizeRelH relativeFrom="page">
+                    <wp14:pctWidth>100000</wp14:pctWidth>
+                  </wp14:sizeRelH>
+                  <wp14:sizeRelV relativeFrom="page">
+                    <wp14:pctHeight>0</wp14:pctHeight>
+                  </wp14:sizeRelV>
+                </wp:anchor>
+              </w:drawing>
+            </mc:Choice>
+            <mc:Fallback>
+              <w:pict>
+                <v:group w14:anchorId="092F1C6D" id="Group 6" o:spid="_x0000_s1027" style="position:absolute;left:0;text-align:left;margin-left:0;margin-top:0;width:610.5pt;height:15pt;z-index:251661312;mso-width-percent:1000;mso-position-horizontal:center;mso-position-horizontal-relative:page;mso-position-vertical:center;mso-position-vertical-relative:bottom-margin-area;mso-width-percent:1000" coordorigin=",14970" coordsize="12255,300" o:gfxdata="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">
+                  <v:shapetype id="_x0000_t202" coordsize="21600,21600" o:spt="202" path="m,l,21600r21600,l21600,xe">
+                    <v:stroke joinstyle="miter"/>
+                    <v:path gradientshapeok="t" o:connecttype="rect"/>
+                  </v:shapetype>
+                  <v:shape id="Text Box 25" o:spid="_x0000_s1028" type="#_x0000_t202" style="position:absolute;left:10803;top:14982;width:659;height:288;visibility:visible;mso-wrap-style:square;v-text-anchor:top" o:gfxdata="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" filled="f" stroked="f">
+                    <v:textbox inset="0,0,0,0">
+                      <w:txbxContent>
+                        <w:p>
+                          <w:pPr>
+                            <w:jc w:val="center"/>
+                          </w:pPr>
+                          <w:r>
+                            <w:fldChar w:fldCharType="begin"/>
+                          </w:r>
+                          <w:r>
+                            <w:instrText xml:space="preserve"> PAGE    \* MERGEFORMAT </w:instrText>
+                          </w:r>
+                          <w:r>
+                            <w:fldChar w:fldCharType="separate"/>
+                          </w:r>
+                          <w:r>
+                            <w:rPr>
+                              <w:noProof/>
+                              <w:color w:val="8C8C8C" w:themeColor="background1" w:themeShade="8C"/>
+                            </w:rPr>
+                            <w:t>2</w:t>
+                          </w:r>
+                          <w:r>
+                            <w:rPr>
+                              <w:noProof/>
+                              <w:color w:val="8C8C8C" w:themeColor="background1" w:themeShade="8C"/>
+                            </w:rPr>
+                            <w:fldChar w:fldCharType="end"/>
+                          </w:r>
+                        </w:p>
+                      </w:txbxContent>
+                    </v:textbox>
+                  </v:shape>
+                  <v:group id="Group 31" o:spid="_x0000_s1029" style="position:absolute;top:14970;width:12255;height:230;flip:x" coordorigin="-8,14978" coordsize="12255,230" o:gfxdata="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">
+                    <v:shapetype id="_x0000_t34" coordsize="21600,21600" o:spt="34" o:oned="t" adj="10800" path="m,l@0,0@0,21600,21600,21600e" filled="f">
+                      <v:stroke joinstyle="miter"/>
+                      <v:formulas>
+                        <v:f eqn="val #0"/>
+                      </v:formulas>
+                      <v:path arrowok="t" fillok="f" o:connecttype="none"/>
+                      <v:handles>
+                        <v:h position="#0,center"/>
+                      </v:handles>
+                      <o:lock v:ext="edit" shapetype="t"/>
+                    </v:shapetype>
+                    <v:shape id="AutoShape 27" o:spid="_x0000_s1030" type="#_x0000_t34" style="position:absolute;left:-8;top:14978;width:1260;height:230;flip:y;visibility:visible;mso-wrap-style:square" o:connectortype="elbow" o:gfxdata="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" strokecolor="#a5a5a5"/>
+                    <v:shape id="AutoShape 28" o:spid="_x0000_s1031" type="#_x0000_t34" style="position:absolute;left:1252;top:14978;width:10995;height:230;rotation:180;visibility:visible;mso-wrap-style:square" o:connectortype="elbow" o:gfxdata="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" adj="20904" strokecolor="#a5a5a5"/>
+                  </v:group>
+                  <w10:wrap anchorx="page" anchory="margin"/>
+                </v:group>
+              </w:pict>
+            </mc:Fallback>
+          </mc:AlternateContent>
+        </w:r>
+      </w:p>
+    </w:sdtContent>
+  </w:sdt>
+</w:ftr>
+</file>
+
+<file path=word/footer2.xml><?xml version="1.0" encoding="utf-8"?>
+<w:ftr xmlns:wpc="http://schemas.microsoft.com/office/word/2010/wordprocessingCanvas" xmlns:cx="http://schemas.microsoft.com/office/drawing/2014/chartex" xmlns:cx1="http://schemas.microsoft.com/office/drawing/2015/9/8/chartex" xmlns:cx2="http://schemas.microsoft.com/office/drawing/2015/10/21/chartex" xmlns:cx3="http://schemas.microsoft.com/office/drawing/2016/5/9/chartex" xmlns:cx4="http://schemas.microsoft.com/office/drawing/2016/5/10/chartex" xmlns:cx5="http://schemas.microsoft.com/office/drawing/2016/5/11/chartex" xmlns:cx6="http://schemas.microsoft.com/office/drawing/2016/5/12/chartex" xmlns:cx7="http://schemas.microsoft.com/office/drawing/2016/5/13/chartex" xmlns:cx8="http://schemas.microsoft.com/office/drawing/2016/5/14/chartex" xmlns:mc="http://schemas.openxmlformats.org/markup-compatibility/2006" xmlns:aink="http://schemas.microsoft.com/office/drawing/2016/ink" xmlns:am3d="http://schemas.microsoft.com/office/drawing/2017/model3d" xmlns:o="urn:schemas-microsoft-com:office:office" xmlns:r="http://schemas.openxmlformats.org/officeDocument/2006/relationships" xmlns:m="http://schemas.openxmlformats.org/officeDocument/2006/math" xmlns:v="urn:schemas-microsoft-com:vml" xmlns:wp14="http://schemas.microsoft.com/office/word/2010/wordprocessingDrawing" xmlns:wp="http://schemas.openxmlformats.org/drawingml/2006/wordprocessingDrawing" xmlns:w10="urn:schemas-microsoft-com:office:word" xmlns:w="http://schemas.openxmlformats.org/wordprocessingml/2006/main" xmlns:w14="http://schemas.microsoft.com/office/word/2010/wordml" xmlns:w15="http://schemas.microsoft.com/office/word/2012/wordml" xmlns:w16cid="http://schemas.microsoft.com/office/word/2016/wordml/cid" xmlns:w16se="http://schemas.microsoft.com/office/word/2015/wordml/symex" xmlns:wpg="http://schemas.microsoft.com/office/word/2010/wordprocessingGroup" xmlns:wpi="http://schemas.microsoft.com/office/word/2010/wordprocessingInk" xmlns:wne="http://schemas.microsoft.com/office/word/2006/wordml" xmlns:wps="http://schemas.microsoft.com/office/word/2010/wordprocessingShape" mc:Ignorable="w14 w15 w16se w16cid wp14">
+  <w:sdt>
+    <w:sdtPr>
+      <w:id w:val="-1115829403"/>
+      <w:docPartObj>
+        <w:docPartGallery w:val="Page Numbers (Bottom of Page)"/>
+        <w:docPartUnique/>
+      </w:docPartObj>
+    </w:sdtPr>
+    <w:sdtContent>
+      <w:p>
+        <w:pPr>
+          <w:pStyle w:val="Footer"/>
+        </w:pPr>
+      </w:p>
+      <w:p>
+        <w:pPr>
+          <w:pStyle w:val="Footer"/>
+        </w:pPr>
+      </w:p>
+    </w:sdtContent>
+  </w:sdt>
+</w:ftr>
+</file>
+
+<file path=word/footnotes.xml><?xml version="1.0" encoding="utf-8"?>
+<w:footnotes xmlns:wpc="http://schemas.microsoft.com/office/word/2010/wordprocessingCanvas" xmlns:cx="http://schemas.microsoft.com/office/drawing/2014/chartex" xmlns:cx1="http://schemas.microsoft.com/office/drawing/2015/9/8/chartex" xmlns:cx2="http://schemas.microsoft.com/office/drawing/2015/10/21/chartex" xmlns:cx3="http://schemas.microsoft.com/office/drawing/2016/5/9/chartex" xmlns:cx4="http://schemas.microsoft.com/office/drawing/2016/5/10/chartex" xmlns:cx5="http://schemas.microsoft.com/office/drawing/2016/5/11/chartex" xmlns:cx6="http://schemas.microsoft.com/office/drawing/2016/5/12/chartex" xmlns:cx7="http://schemas.microsoft.com/office/drawing/2016/5/13/chartex" xmlns:cx8="http://schemas.microsoft.com/office/drawing/2016/5/14/chartex" xmlns:mc="http://schemas.openxmlformats.org/markup-compatibility/2006" xmlns:aink="http://schemas.microsoft.com/office/drawing/2016/ink" xmlns:am3d="http://schemas.microsoft.com/office/drawing/2017/model3d" xmlns:o="urn:schemas-microsoft-com:office:office" xmlns:r="http://schemas.openxmlformats.org/officeDocument/2006/relationships" xmlns:m="http://schemas.openxmlformats.org/officeDocument/2006/math" xmlns:v="urn:schemas-microsoft-com:vml" xmlns:wp14="http://schemas.microsoft.com/office/word/2010/wordprocessingDrawing" xmlns:wp="http://schemas.openxmlformats.org/drawingml/2006/wordprocessingDrawing" xmlns:w10="urn:schemas-microsoft-com:office:word" xmlns:w="http://schemas.openxmlformats.org/wordprocessingml/2006/main" xmlns:w14="http://schemas.microsoft.com/office/word/2010/wordml" xmlns:w15="http://schemas.microsoft.com/office/word/2012/wordml" xmlns:w16cid="http://schemas.microsoft.com/office/word/2016/wordml/cid" xmlns:w16se="http://schemas.microsoft.com/office/word/2015/wordml/symex" xmlns:wpg="http://schemas.microsoft.com/office/word/2010/wordprocessingGroup" xmlns:wpi="http://schemas.microsoft.com/office/word/2010/wordprocessingInk" xmlns:wne="http://schemas.microsoft.com/office/word/2006/wordml" xmlns:wps="http://schemas.microsoft.com/office/word/2010/wordprocessingShape" mc:Ignorable="w14 w15 w16se w16cid wp14">
+  <w:footnote w:type="separator" w:id="-1">
+    <w:p>
+      <w:pPr>
+        <w:spacing w:after="0" w:line="240" w:lineRule="auto"/>
+      </w:pPr>
+      <w:r>
+        <w:separator/>
+      </w:r>
+    </w:p>
+  </w:footnote>
+  <w:footnote w:type="continuationSeparator" w:id="0">
+    <w:p>
+      <w:pPr>
+        <w:spacing w:after="0" w:line="240" w:lineRule="auto"/>
+      </w:pPr>
+      <w:r>
+        <w:continuationSeparator/>
+      </w:r>
+    </w:p>
+  </w:footnote>
+</w:footnotes>
+</file>
+
+<file path=word/header1.xml><?xml version="1.0" encoding="utf-8"?>
+<w:hdr xmlns:wpc="http://schemas.microsoft.com/office/word/2010/wordprocessingCanvas" xmlns:cx="http://schemas.microsoft.com/office/drawing/2014/chartex" xmlns:cx1="http://schemas.microsoft.com/office/drawing/2015/9/8/chartex" xmlns:cx2="http://schemas.microsoft.com/office/drawing/2015/10/21/chartex" xmlns:cx3="http://schemas.microsoft.com/office/drawing/2016/5/9/chartex" xmlns:cx4="http://schemas.microsoft.com/office/drawing/2016/5/10/chartex" xmlns:cx5="http://schemas.microsoft.com/office/drawing/2016/5/11/chartex" xmlns:cx6="http://schemas.microsoft.com/office/drawing/2016/5/12/chartex" xmlns:cx7="http://schemas.microsoft.com/office/drawing/2016/5/13/chartex" xmlns:cx8="http://schemas.microsoft.com/office/drawing/2016/5/14/chartex" xmlns:mc="http://schemas.openxmlformats.org/markup-compatibility/2006" xmlns:aink="http://schemas.microsoft.com/office/drawing/2016/ink" xmlns:am3d="http://schemas.microsoft.com/office/drawing/2017/model3d" xmlns:o="urn:schemas-microsoft-com:office:office" xmlns:r="http://schemas.openxmlformats.org/officeDocument/2006/relationships" xmlns:m="http://schemas.openxmlformats.org/officeDocument/2006/math" xmlns:v="urn:schemas-microsoft-com:vml" xmlns:wp14="http://schemas.microsoft.com/office/word/2010/wordprocessingDrawing" xmlns:wp="http://schemas.openxmlformats.org/drawingml/2006/wordprocessingDrawing" xmlns:w10="urn:schemas-microsoft-com:office:word" xmlns:w="http://schemas.openxmlformats.org/wordprocessingml/2006/main" xmlns:w14="http://schemas.microsoft.com/office/word/2010/wordml" xmlns:w15="http://schemas.microsoft.com/office/word/2012/wordml" xmlns:w16cid="http://schemas.microsoft.com/office/word/2016/wordml/cid" xmlns:w16se="http://schemas.microsoft.com/office/word/2015/wordml/symex" xmlns:wpg="http://schemas.microsoft.com/office/word/2010/wordprocessingGroup" xmlns:wpi="http://schemas.microsoft.com/office/word/2010/wordprocessingInk" xmlns:wne="http://schemas.microsoft.com/office/word/2006/wordml" xmlns:wps="http://schemas.microsoft.com/office/word/2010/wordprocessingShape" mc:Ignorable="w14 w15 w16se w16cid wp14">
+  <w:p>
+    <w:pPr>
+      <w:pStyle w:val="Header"/>
+    </w:pPr>
+  </w:p>
+  <w:p>
+    <w:pPr>
+      <w:pStyle w:val="Header"/>
+    </w:pPr>
+  </w:p>
+</w:hdr>
 </file>
 
 <file path=word/numbering.xml><?xml version="1.0" encoding="utf-8"?>
@@ -2804,6 +4363,97 @@
     </w:lvl>
   </w:abstractNum>
   <w:abstractNum w:abstractNumId="6" w15:restartNumberingAfterBreak="0">
+    <w:nsid w:val="48342774"/>
+    <w:multiLevelType w:val="hybridMultilevel"/>
+    <w:tmpl w:val="994A4CFC"/>
+    <w:lvl w:ilvl="0" w:tplc="8656F348">
+      <w:start w:val="1"/>
+      <w:numFmt w:val="decimal"/>
+      <w:lvlText w:val="%1."/>
+      <w:lvlJc w:val="left"/>
+      <w:pPr>
+        <w:ind w:left="720" w:hanging="360"/>
+      </w:pPr>
+      <w:rPr>
+        <w:rFonts w:asciiTheme="minorHAnsi" w:hAnsiTheme="minorHAnsi" w:cstheme="minorHAnsi" w:hint="default"/>
+        <w:color w:val="auto"/>
+        <w:sz w:val="32"/>
+      </w:rPr>
+    </w:lvl>
+    <w:lvl w:ilvl="1" w:tplc="04090019">
+      <w:start w:val="1"/>
+      <w:numFmt w:val="lowerLetter"/>
+      <w:lvlText w:val="%2."/>
+      <w:lvlJc w:val="left"/>
+      <w:pPr>
+        <w:ind w:left="1440" w:hanging="360"/>
+      </w:pPr>
+    </w:lvl>
+    <w:lvl w:ilvl="2" w:tplc="0409001B">
+      <w:start w:val="1"/>
+      <w:numFmt w:val="lowerRoman"/>
+      <w:lvlText w:val="%3."/>
+      <w:lvlJc w:val="right"/>
+      <w:pPr>
+        <w:ind w:left="2160" w:hanging="180"/>
+      </w:pPr>
+    </w:lvl>
+    <w:lvl w:ilvl="3" w:tplc="0409000F" w:tentative="1">
+      <w:start w:val="1"/>
+      <w:numFmt w:val="decimal"/>
+      <w:lvlText w:val="%4."/>
+      <w:lvlJc w:val="left"/>
+      <w:pPr>
+        <w:ind w:left="2880" w:hanging="360"/>
+      </w:pPr>
+    </w:lvl>
+    <w:lvl w:ilvl="4" w:tplc="04090019" w:tentative="1">
+      <w:start w:val="1"/>
+      <w:numFmt w:val="lowerLetter"/>
+      <w:lvlText w:val="%5."/>
+      <w:lvlJc w:val="left"/>
+      <w:pPr>
+        <w:ind w:left="3600" w:hanging="360"/>
+      </w:pPr>
+    </w:lvl>
+    <w:lvl w:ilvl="5" w:tplc="0409001B" w:tentative="1">
+      <w:start w:val="1"/>
+      <w:numFmt w:val="lowerRoman"/>
+      <w:lvlText w:val="%6."/>
+      <w:lvlJc w:val="right"/>
+      <w:pPr>
+        <w:ind w:left="4320" w:hanging="180"/>
+      </w:pPr>
+    </w:lvl>
+    <w:lvl w:ilvl="6" w:tplc="0409000F" w:tentative="1">
+      <w:start w:val="1"/>
+      <w:numFmt w:val="decimal"/>
+      <w:lvlText w:val="%7."/>
+      <w:lvlJc w:val="left"/>
+      <w:pPr>
+        <w:ind w:left="5040" w:hanging="360"/>
+      </w:pPr>
+    </w:lvl>
+    <w:lvl w:ilvl="7" w:tplc="04090019" w:tentative="1">
+      <w:start w:val="1"/>
+      <w:numFmt w:val="lowerLetter"/>
+      <w:lvlText w:val="%8."/>
+      <w:lvlJc w:val="left"/>
+      <w:pPr>
+        <w:ind w:left="5760" w:hanging="360"/>
+      </w:pPr>
+    </w:lvl>
+    <w:lvl w:ilvl="8" w:tplc="0409001B" w:tentative="1">
+      <w:start w:val="1"/>
+      <w:numFmt w:val="lowerRoman"/>
+      <w:lvlText w:val="%9."/>
+      <w:lvlJc w:val="right"/>
+      <w:pPr>
+        <w:ind w:left="6480" w:hanging="180"/>
+      </w:pPr>
+    </w:lvl>
+  </w:abstractNum>
+  <w:abstractNum w:abstractNumId="7" w15:restartNumberingAfterBreak="0">
     <w:nsid w:val="649A452D"/>
     <w:multiLevelType w:val="hybridMultilevel"/>
     <w:tmpl w:val="9162DEAE"/>
@@ -2892,7 +4542,7 @@
       </w:pPr>
     </w:lvl>
   </w:abstractNum>
-  <w:abstractNum w:abstractNumId="7" w15:restartNumberingAfterBreak="0">
+  <w:abstractNum w:abstractNumId="8" w15:restartNumberingAfterBreak="0">
     <w:nsid w:val="686A66CF"/>
     <w:multiLevelType w:val="multilevel"/>
     <w:tmpl w:val="95E0390C"/>
@@ -3014,7 +4664,98 @@
       </w:rPr>
     </w:lvl>
   </w:abstractNum>
-  <w:abstractNum w:abstractNumId="8" w15:restartNumberingAfterBreak="0">
+  <w:abstractNum w:abstractNumId="9" w15:restartNumberingAfterBreak="0">
+    <w:nsid w:val="68A003EA"/>
+    <w:multiLevelType w:val="hybridMultilevel"/>
+    <w:tmpl w:val="C6B20DE0"/>
+    <w:lvl w:ilvl="0" w:tplc="6F72FC96">
+      <w:start w:val="1"/>
+      <w:numFmt w:val="decimal"/>
+      <w:lvlText w:val="%1."/>
+      <w:lvlJc w:val="left"/>
+      <w:pPr>
+        <w:ind w:left="720" w:hanging="360"/>
+      </w:pPr>
+      <w:rPr>
+        <w:rFonts w:asciiTheme="minorHAnsi" w:hAnsiTheme="minorHAnsi" w:cstheme="minorHAnsi" w:hint="default"/>
+        <w:color w:val="auto"/>
+        <w:sz w:val="24"/>
+      </w:rPr>
+    </w:lvl>
+    <w:lvl w:ilvl="1" w:tplc="04090019" w:tentative="1">
+      <w:start w:val="1"/>
+      <w:numFmt w:val="lowerLetter"/>
+      <w:lvlText w:val="%2."/>
+      <w:lvlJc w:val="left"/>
+      <w:pPr>
+        <w:ind w:left="1440" w:hanging="360"/>
+      </w:pPr>
+    </w:lvl>
+    <w:lvl w:ilvl="2" w:tplc="0409001B" w:tentative="1">
+      <w:start w:val="1"/>
+      <w:numFmt w:val="lowerRoman"/>
+      <w:lvlText w:val="%3."/>
+      <w:lvlJc w:val="right"/>
+      <w:pPr>
+        <w:ind w:left="2160" w:hanging="180"/>
+      </w:pPr>
+    </w:lvl>
+    <w:lvl w:ilvl="3" w:tplc="0409000F" w:tentative="1">
+      <w:start w:val="1"/>
+      <w:numFmt w:val="decimal"/>
+      <w:lvlText w:val="%4."/>
+      <w:lvlJc w:val="left"/>
+      <w:pPr>
+        <w:ind w:left="2880" w:hanging="360"/>
+      </w:pPr>
+    </w:lvl>
+    <w:lvl w:ilvl="4" w:tplc="04090019" w:tentative="1">
+      <w:start w:val="1"/>
+      <w:numFmt w:val="lowerLetter"/>
+      <w:lvlText w:val="%5."/>
+      <w:lvlJc w:val="left"/>
+      <w:pPr>
+        <w:ind w:left="3600" w:hanging="360"/>
+      </w:pPr>
+    </w:lvl>
+    <w:lvl w:ilvl="5" w:tplc="0409001B" w:tentative="1">
+      <w:start w:val="1"/>
+      <w:numFmt w:val="lowerRoman"/>
+      <w:lvlText w:val="%6."/>
+      <w:lvlJc w:val="right"/>
+      <w:pPr>
+        <w:ind w:left="4320" w:hanging="180"/>
+      </w:pPr>
+    </w:lvl>
+    <w:lvl w:ilvl="6" w:tplc="0409000F" w:tentative="1">
+      <w:start w:val="1"/>
+      <w:numFmt w:val="decimal"/>
+      <w:lvlText w:val="%7."/>
+      <w:lvlJc w:val="left"/>
+      <w:pPr>
+        <w:ind w:left="5040" w:hanging="360"/>
+      </w:pPr>
+    </w:lvl>
+    <w:lvl w:ilvl="7" w:tplc="04090019" w:tentative="1">
+      <w:start w:val="1"/>
+      <w:numFmt w:val="lowerLetter"/>
+      <w:lvlText w:val="%8."/>
+      <w:lvlJc w:val="left"/>
+      <w:pPr>
+        <w:ind w:left="5760" w:hanging="360"/>
+      </w:pPr>
+    </w:lvl>
+    <w:lvl w:ilvl="8" w:tplc="0409001B" w:tentative="1">
+      <w:start w:val="1"/>
+      <w:numFmt w:val="lowerRoman"/>
+      <w:lvlText w:val="%9."/>
+      <w:lvlJc w:val="right"/>
+      <w:pPr>
+        <w:ind w:left="6480" w:hanging="180"/>
+      </w:pPr>
+    </w:lvl>
+  </w:abstractNum>
+  <w:abstractNum w:abstractNumId="10" w15:restartNumberingAfterBreak="0">
     <w:nsid w:val="72AA400D"/>
     <w:multiLevelType w:val="multilevel"/>
     <w:tmpl w:val="B5669950"/>
@@ -3135,7 +4876,7 @@
       </w:rPr>
     </w:lvl>
   </w:abstractNum>
-  <w:abstractNum w:abstractNumId="9" w15:restartNumberingAfterBreak="0">
+  <w:abstractNum w:abstractNumId="11" w15:restartNumberingAfterBreak="0">
     <w:nsid w:val="7CF1045C"/>
     <w:multiLevelType w:val="hybridMultilevel"/>
     <w:tmpl w:val="C3AE9CB2"/>
@@ -3225,7 +4966,7 @@
     </w:lvl>
   </w:abstractNum>
   <w:num w:numId="1">
-    <w:abstractNumId w:val="7"/>
+    <w:abstractNumId w:val="8"/>
   </w:num>
   <w:num w:numId="2">
     <w:abstractNumId w:val="2"/>
@@ -3243,16 +4984,22 @@
     <w:abstractNumId w:val="3"/>
   </w:num>
   <w:num w:numId="7">
-    <w:abstractNumId w:val="9"/>
+    <w:abstractNumId w:val="11"/>
   </w:num>
   <w:num w:numId="8">
-    <w:abstractNumId w:val="6"/>
+    <w:abstractNumId w:val="7"/>
   </w:num>
   <w:num w:numId="9">
-    <w:abstractNumId w:val="8"/>
+    <w:abstractNumId w:val="10"/>
   </w:num>
   <w:num w:numId="10">
     <w:abstractNumId w:val="4"/>
+  </w:num>
+  <w:num w:numId="11">
+    <w:abstractNumId w:val="9"/>
+  </w:num>
+  <w:num w:numId="12">
+    <w:abstractNumId w:val="6"/>
   </w:num>
 </w:numbering>
 </file>
@@ -4144,6 +5891,7 @@
   </w:style>
   <w:style w:type="paragraph" w:styleId="NoSpacing">
     <w:name w:val="No Spacing"/>
+    <w:link w:val="NoSpacingChar"/>
     <w:uiPriority w:val="1"/>
     <w:qFormat/>
     <w:rsid w:val="002A1AFC"/>
@@ -4296,7 +6044,6 @@
     <w:basedOn w:val="Heading1"/>
     <w:next w:val="Normal"/>
     <w:uiPriority w:val="39"/>
-    <w:semiHidden/>
     <w:unhideWhenUsed/>
     <w:qFormat/>
     <w:rsid w:val="002A1AFC"/>
@@ -4323,7 +6070,1181 @@
       </w:tblBorders>
     </w:tblPr>
   </w:style>
+  <w:style w:type="paragraph" w:styleId="Header">
+    <w:name w:val="header"/>
+    <w:basedOn w:val="Normal"/>
+    <w:link w:val="HeaderChar"/>
+    <w:uiPriority w:val="99"/>
+    <w:unhideWhenUsed/>
+    <w:rsid w:val="003777CA"/>
+    <w:pPr>
+      <w:tabs>
+        <w:tab w:val="center" w:pos="4680"/>
+        <w:tab w:val="right" w:pos="9360"/>
+      </w:tabs>
+      <w:spacing w:after="0" w:line="240" w:lineRule="auto"/>
+    </w:pPr>
+  </w:style>
+  <w:style w:type="character" w:customStyle="1" w:styleId="HeaderChar">
+    <w:name w:val="Header Char"/>
+    <w:basedOn w:val="DefaultParagraphFont"/>
+    <w:link w:val="Header"/>
+    <w:uiPriority w:val="99"/>
+    <w:rsid w:val="003777CA"/>
+  </w:style>
+  <w:style w:type="paragraph" w:styleId="Footer">
+    <w:name w:val="footer"/>
+    <w:basedOn w:val="Normal"/>
+    <w:link w:val="FooterChar"/>
+    <w:uiPriority w:val="99"/>
+    <w:unhideWhenUsed/>
+    <w:rsid w:val="003777CA"/>
+    <w:pPr>
+      <w:tabs>
+        <w:tab w:val="center" w:pos="4680"/>
+        <w:tab w:val="right" w:pos="9360"/>
+      </w:tabs>
+      <w:spacing w:after="0" w:line="240" w:lineRule="auto"/>
+    </w:pPr>
+  </w:style>
+  <w:style w:type="character" w:customStyle="1" w:styleId="FooterChar">
+    <w:name w:val="Footer Char"/>
+    <w:basedOn w:val="DefaultParagraphFont"/>
+    <w:link w:val="Footer"/>
+    <w:uiPriority w:val="99"/>
+    <w:rsid w:val="003777CA"/>
+  </w:style>
+  <w:style w:type="character" w:customStyle="1" w:styleId="NoSpacingChar">
+    <w:name w:val="No Spacing Char"/>
+    <w:basedOn w:val="DefaultParagraphFont"/>
+    <w:link w:val="NoSpacing"/>
+    <w:uiPriority w:val="1"/>
+    <w:rsid w:val="003777CA"/>
+  </w:style>
+  <w:style w:type="paragraph" w:styleId="TOC2">
+    <w:name w:val="toc 2"/>
+    <w:basedOn w:val="Normal"/>
+    <w:next w:val="Normal"/>
+    <w:autoRedefine/>
+    <w:uiPriority w:val="39"/>
+    <w:unhideWhenUsed/>
+    <w:rsid w:val="00420DF0"/>
+    <w:pPr>
+      <w:spacing w:after="100" w:line="259" w:lineRule="auto"/>
+      <w:ind w:left="220"/>
+    </w:pPr>
+    <w:rPr>
+      <w:rFonts w:cs="Times New Roman"/>
+      <w:sz w:val="22"/>
+      <w:szCs w:val="22"/>
+    </w:rPr>
+  </w:style>
+  <w:style w:type="paragraph" w:styleId="TOC1">
+    <w:name w:val="toc 1"/>
+    <w:basedOn w:val="Normal"/>
+    <w:next w:val="Normal"/>
+    <w:autoRedefine/>
+    <w:uiPriority w:val="39"/>
+    <w:unhideWhenUsed/>
+    <w:rsid w:val="00420DF0"/>
+    <w:pPr>
+      <w:spacing w:after="100" w:line="259" w:lineRule="auto"/>
+    </w:pPr>
+    <w:rPr>
+      <w:rFonts w:cs="Times New Roman"/>
+      <w:sz w:val="22"/>
+      <w:szCs w:val="22"/>
+    </w:rPr>
+  </w:style>
+  <w:style w:type="paragraph" w:styleId="TOC3">
+    <w:name w:val="toc 3"/>
+    <w:basedOn w:val="Normal"/>
+    <w:next w:val="Normal"/>
+    <w:autoRedefine/>
+    <w:uiPriority w:val="39"/>
+    <w:unhideWhenUsed/>
+    <w:rsid w:val="00420DF0"/>
+    <w:pPr>
+      <w:spacing w:after="100" w:line="259" w:lineRule="auto"/>
+      <w:ind w:left="440"/>
+    </w:pPr>
+    <w:rPr>
+      <w:rFonts w:cs="Times New Roman"/>
+      <w:sz w:val="22"/>
+      <w:szCs w:val="22"/>
+    </w:rPr>
+  </w:style>
 </w:styles>
+</file>
+
+<file path=word/glossary/document.xml><?xml version="1.0" encoding="utf-8"?>
+<w:glossaryDocument xmlns:wpc="http://schemas.microsoft.com/office/word/2010/wordprocessingCanvas" xmlns:cx="http://schemas.microsoft.com/office/drawing/2014/chartex" xmlns:cx1="http://schemas.microsoft.com/office/drawing/2015/9/8/chartex" xmlns:cx2="http://schemas.microsoft.com/office/drawing/2015/10/21/chartex" xmlns:cx3="http://schemas.microsoft.com/office/drawing/2016/5/9/chartex" xmlns:cx4="http://schemas.microsoft.com/office/drawing/2016/5/10/chartex" xmlns:cx5="http://schemas.microsoft.com/office/drawing/2016/5/11/chartex" xmlns:cx6="http://schemas.microsoft.com/office/drawing/2016/5/12/chartex" xmlns:cx7="http://schemas.microsoft.com/office/drawing/2016/5/13/chartex" xmlns:cx8="http://schemas.microsoft.com/office/drawing/2016/5/14/chartex" xmlns:mc="http://schemas.openxmlformats.org/markup-compatibility/2006" xmlns:aink="http://schemas.microsoft.com/office/drawing/2016/ink" xmlns:am3d="http://schemas.microsoft.com/office/drawing/2017/model3d" xmlns:o="urn:schemas-microsoft-com:office:office" xmlns:r="http://schemas.openxmlformats.org/officeDocument/2006/relationships" xmlns:m="http://schemas.openxmlformats.org/officeDocument/2006/math" xmlns:v="urn:schemas-microsoft-com:vml" xmlns:wp14="http://schemas.microsoft.com/office/word/2010/wordprocessingDrawing" xmlns:wp="http://schemas.openxmlformats.org/drawingml/2006/wordprocessingDrawing" xmlns:w10="urn:schemas-microsoft-com:office:word" xmlns:w="http://schemas.openxmlformats.org/wordprocessingml/2006/main" xmlns:w14="http://schemas.microsoft.com/office/word/2010/wordml" xmlns:w15="http://schemas.microsoft.com/office/word/2012/wordml" xmlns:w16cid="http://schemas.microsoft.com/office/word/2016/wordml/cid" xmlns:w16se="http://schemas.microsoft.com/office/word/2015/wordml/symex" xmlns:wpg="http://schemas.microsoft.com/office/word/2010/wordprocessingGroup" xmlns:wpi="http://schemas.microsoft.com/office/word/2010/wordprocessingInk" xmlns:wne="http://schemas.microsoft.com/office/word/2006/wordml" xmlns:wps="http://schemas.microsoft.com/office/word/2010/wordprocessingShape" mc:Ignorable="w14 w15 w16se w16cid wp14">
+  <w:docParts>
+    <w:docPart>
+      <w:docPartPr>
+        <w:name w:val="5C1FF2241CE541D4AF0CD10F34024090"/>
+        <w:category>
+          <w:name w:val="General"/>
+          <w:gallery w:val="placeholder"/>
+        </w:category>
+        <w:types>
+          <w:type w:val="bbPlcHdr"/>
+        </w:types>
+        <w:behaviors>
+          <w:behavior w:val="content"/>
+        </w:behaviors>
+        <w:guid w:val="{8DC702C9-D861-4A55-A58B-F90D889348BB}"/>
+      </w:docPartPr>
+      <w:docPartBody>
+        <w:p>
+          <w:pPr>
+            <w:pStyle w:val="5C1FF2241CE541D4AF0CD10F34024090"/>
+          </w:pPr>
+          <w:r>
+            <w:t>Type chapter title (level 1)</w:t>
+          </w:r>
+        </w:p>
+      </w:docPartBody>
+    </w:docPart>
+    <w:docPart>
+      <w:docPartPr>
+        <w:name w:val="BCEC7B7961F34B5EBB44B7762F150F6A"/>
+        <w:category>
+          <w:name w:val="General"/>
+          <w:gallery w:val="placeholder"/>
+        </w:category>
+        <w:types>
+          <w:type w:val="bbPlcHdr"/>
+        </w:types>
+        <w:behaviors>
+          <w:behavior w:val="content"/>
+        </w:behaviors>
+        <w:guid w:val="{F8B0A379-886C-46DE-B2E1-E397BF3024E5}"/>
+      </w:docPartPr>
+      <w:docPartBody>
+        <w:p>
+          <w:pPr>
+            <w:pStyle w:val="BCEC7B7961F34B5EBB44B7762F150F6A"/>
+          </w:pPr>
+          <w:r>
+            <w:t>Type chapter title (level 2)</w:t>
+          </w:r>
+        </w:p>
+      </w:docPartBody>
+    </w:docPart>
+    <w:docPart>
+      <w:docPartPr>
+        <w:name w:val="B32B2D3451B8452E8EC3BC66463A3E1B"/>
+        <w:category>
+          <w:name w:val="General"/>
+          <w:gallery w:val="placeholder"/>
+        </w:category>
+        <w:types>
+          <w:type w:val="bbPlcHdr"/>
+        </w:types>
+        <w:behaviors>
+          <w:behavior w:val="content"/>
+        </w:behaviors>
+        <w:guid w:val="{8E151C84-9A35-4EB8-994B-80D9A6BCB33C}"/>
+      </w:docPartPr>
+      <w:docPartBody>
+        <w:p>
+          <w:pPr>
+            <w:pStyle w:val="B32B2D3451B8452E8EC3BC66463A3E1B"/>
+          </w:pPr>
+          <w:r>
+            <w:t>Type chapter title (level 3)</w:t>
+          </w:r>
+        </w:p>
+      </w:docPartBody>
+    </w:docPart>
+    <w:docPart>
+      <w:docPartPr>
+        <w:name w:val="FF9737D8F0D74CF6BE5187F1F4080B0C"/>
+        <w:category>
+          <w:name w:val="General"/>
+          <w:gallery w:val="placeholder"/>
+        </w:category>
+        <w:types>
+          <w:type w:val="bbPlcHdr"/>
+        </w:types>
+        <w:behaviors>
+          <w:behavior w:val="content"/>
+        </w:behaviors>
+        <w:guid w:val="{886F6154-1D78-4F10-9EA4-3576D98CD549}"/>
+      </w:docPartPr>
+      <w:docPartBody>
+        <w:p>
+          <w:pPr>
+            <w:pStyle w:val="FF9737D8F0D74CF6BE5187F1F4080B0C"/>
+          </w:pPr>
+          <w:r>
+            <w:t>Type chapter title (level 1)</w:t>
+          </w:r>
+        </w:p>
+      </w:docPartBody>
+    </w:docPart>
+    <w:docPart>
+      <w:docPartPr>
+        <w:name w:val="6131E28A088E4DBD8C3307292BAD89E2"/>
+        <w:category>
+          <w:name w:val="General"/>
+          <w:gallery w:val="placeholder"/>
+        </w:category>
+        <w:types>
+          <w:type w:val="bbPlcHdr"/>
+        </w:types>
+        <w:behaviors>
+          <w:behavior w:val="content"/>
+        </w:behaviors>
+        <w:guid w:val="{9D6B215B-67D3-44A0-8DDC-3442E5425C13}"/>
+      </w:docPartPr>
+      <w:docPartBody>
+        <w:p>
+          <w:pPr>
+            <w:pStyle w:val="6131E28A088E4DBD8C3307292BAD89E2"/>
+          </w:pPr>
+          <w:r>
+            <w:t>Type chapter title (level 2)</w:t>
+          </w:r>
+        </w:p>
+      </w:docPartBody>
+    </w:docPart>
+    <w:docPart>
+      <w:docPartPr>
+        <w:name w:val="91B27E88E7164ECEA2B20C43DC43EAD7"/>
+        <w:category>
+          <w:name w:val="General"/>
+          <w:gallery w:val="placeholder"/>
+        </w:category>
+        <w:types>
+          <w:type w:val="bbPlcHdr"/>
+        </w:types>
+        <w:behaviors>
+          <w:behavior w:val="content"/>
+        </w:behaviors>
+        <w:guid w:val="{1C4428F5-054B-4FE2-89F0-8CE6A38BEE0E}"/>
+      </w:docPartPr>
+      <w:docPartBody>
+        <w:p>
+          <w:pPr>
+            <w:pStyle w:val="91B27E88E7164ECEA2B20C43DC43EAD7"/>
+          </w:pPr>
+          <w:r>
+            <w:t>Type chapter title (level 3)</w:t>
+          </w:r>
+        </w:p>
+      </w:docPartBody>
+    </w:docPart>
+    <w:docPart>
+      <w:docPartPr>
+        <w:name w:val="EFAC01DDFD514A56961B95CF8FA10A95"/>
+        <w:category>
+          <w:name w:val="General"/>
+          <w:gallery w:val="placeholder"/>
+        </w:category>
+        <w:types>
+          <w:type w:val="bbPlcHdr"/>
+        </w:types>
+        <w:behaviors>
+          <w:behavior w:val="content"/>
+        </w:behaviors>
+        <w:guid w:val="{C04079BB-76BE-4496-B1F0-975F1AFF2B35}"/>
+      </w:docPartPr>
+      <w:docPartBody>
+        <w:p>
+          <w:pPr>
+            <w:pStyle w:val="EFAC01DDFD514A56961B95CF8FA10A95"/>
+          </w:pPr>
+          <w:r>
+            <w:t>Type chapter title (level 1)</w:t>
+          </w:r>
+        </w:p>
+      </w:docPartBody>
+    </w:docPart>
+    <w:docPart>
+      <w:docPartPr>
+        <w:name w:val="784E1B2B27A548DA85573B38CC6527A1"/>
+        <w:category>
+          <w:name w:val="General"/>
+          <w:gallery w:val="placeholder"/>
+        </w:category>
+        <w:types>
+          <w:type w:val="bbPlcHdr"/>
+        </w:types>
+        <w:behaviors>
+          <w:behavior w:val="content"/>
+        </w:behaviors>
+        <w:guid w:val="{6083151B-93C6-4393-AA6A-A993D7C4DA11}"/>
+      </w:docPartPr>
+      <w:docPartBody>
+        <w:p>
+          <w:pPr>
+            <w:pStyle w:val="784E1B2B27A548DA85573B38CC6527A1"/>
+          </w:pPr>
+          <w:r>
+            <w:t>Type chapter title (level 2)</w:t>
+          </w:r>
+        </w:p>
+      </w:docPartBody>
+    </w:docPart>
+    <w:docPart>
+      <w:docPartPr>
+        <w:name w:val="7FF5C8D710D5427D85187D60BB9A18D5"/>
+        <w:category>
+          <w:name w:val="General"/>
+          <w:gallery w:val="placeholder"/>
+        </w:category>
+        <w:types>
+          <w:type w:val="bbPlcHdr"/>
+        </w:types>
+        <w:behaviors>
+          <w:behavior w:val="content"/>
+        </w:behaviors>
+        <w:guid w:val="{4FAA4A67-8C26-4118-9225-DB07C75E40FA}"/>
+      </w:docPartPr>
+      <w:docPartBody>
+        <w:p>
+          <w:pPr>
+            <w:pStyle w:val="7FF5C8D710D5427D85187D60BB9A18D5"/>
+          </w:pPr>
+          <w:r>
+            <w:t>Type chapter title (level 3)</w:t>
+          </w:r>
+        </w:p>
+      </w:docPartBody>
+    </w:docPart>
+    <w:docPart>
+      <w:docPartPr>
+        <w:name w:val="41AC8632FAD94A6491D11D5F5AF0FF26"/>
+        <w:category>
+          <w:name w:val="General"/>
+          <w:gallery w:val="placeholder"/>
+        </w:category>
+        <w:types>
+          <w:type w:val="bbPlcHdr"/>
+        </w:types>
+        <w:behaviors>
+          <w:behavior w:val="content"/>
+        </w:behaviors>
+        <w:guid w:val="{6A9335E4-AAFC-4A75-B552-E2B897986D3D}"/>
+      </w:docPartPr>
+      <w:docPartBody>
+        <w:p>
+          <w:pPr>
+            <w:pStyle w:val="41AC8632FAD94A6491D11D5F5AF0FF26"/>
+          </w:pPr>
+          <w:r>
+            <w:t>Type chapter title (level 1)</w:t>
+          </w:r>
+        </w:p>
+      </w:docPartBody>
+    </w:docPart>
+    <w:docPart>
+      <w:docPartPr>
+        <w:name w:val="61E1C0D833194A7B973CC0DB9DAA85D1"/>
+        <w:category>
+          <w:name w:val="General"/>
+          <w:gallery w:val="placeholder"/>
+        </w:category>
+        <w:types>
+          <w:type w:val="bbPlcHdr"/>
+        </w:types>
+        <w:behaviors>
+          <w:behavior w:val="content"/>
+        </w:behaviors>
+        <w:guid w:val="{35A061B4-E6BF-4C94-9156-378F40245995}"/>
+      </w:docPartPr>
+      <w:docPartBody>
+        <w:p>
+          <w:pPr>
+            <w:pStyle w:val="61E1C0D833194A7B973CC0DB9DAA85D1"/>
+          </w:pPr>
+          <w:r>
+            <w:t>Type chapter title (level 2)</w:t>
+          </w:r>
+        </w:p>
+      </w:docPartBody>
+    </w:docPart>
+    <w:docPart>
+      <w:docPartPr>
+        <w:name w:val="0513E2F44D7B4DB19CCB7754EFE6CFE8"/>
+        <w:category>
+          <w:name w:val="General"/>
+          <w:gallery w:val="placeholder"/>
+        </w:category>
+        <w:types>
+          <w:type w:val="bbPlcHdr"/>
+        </w:types>
+        <w:behaviors>
+          <w:behavior w:val="content"/>
+        </w:behaviors>
+        <w:guid w:val="{51D3B9A0-AF51-43F6-86DC-819145925E39}"/>
+      </w:docPartPr>
+      <w:docPartBody>
+        <w:p>
+          <w:pPr>
+            <w:pStyle w:val="0513E2F44D7B4DB19CCB7754EFE6CFE8"/>
+          </w:pPr>
+          <w:r>
+            <w:t>Type chapter title (level 3)</w:t>
+          </w:r>
+        </w:p>
+      </w:docPartBody>
+    </w:docPart>
+    <w:docPart>
+      <w:docPartPr>
+        <w:name w:val="FF9ABD87A4054541A79580C84B65FDEE"/>
+        <w:category>
+          <w:name w:val="General"/>
+          <w:gallery w:val="placeholder"/>
+        </w:category>
+        <w:types>
+          <w:type w:val="bbPlcHdr"/>
+        </w:types>
+        <w:behaviors>
+          <w:behavior w:val="content"/>
+        </w:behaviors>
+        <w:guid w:val="{CDC16765-828C-44F0-B1F5-9082ADF16E32}"/>
+      </w:docPartPr>
+      <w:docPartBody>
+        <w:p>
+          <w:pPr>
+            <w:pStyle w:val="FF9ABD87A4054541A79580C84B65FDEE"/>
+          </w:pPr>
+          <w:r>
+            <w:t>Type chapter title (level 1)</w:t>
+          </w:r>
+        </w:p>
+      </w:docPartBody>
+    </w:docPart>
+    <w:docPart>
+      <w:docPartPr>
+        <w:name w:val="78268AA80F5F4B7C84A183CDC7DA16B3"/>
+        <w:category>
+          <w:name w:val="General"/>
+          <w:gallery w:val="placeholder"/>
+        </w:category>
+        <w:types>
+          <w:type w:val="bbPlcHdr"/>
+        </w:types>
+        <w:behaviors>
+          <w:behavior w:val="content"/>
+        </w:behaviors>
+        <w:guid w:val="{197DC9CD-2FAE-4863-AF52-1CAB494908E5}"/>
+      </w:docPartPr>
+      <w:docPartBody>
+        <w:p>
+          <w:pPr>
+            <w:pStyle w:val="78268AA80F5F4B7C84A183CDC7DA16B3"/>
+          </w:pPr>
+          <w:r>
+            <w:t>Type chapter title (level 2)</w:t>
+          </w:r>
+        </w:p>
+      </w:docPartBody>
+    </w:docPart>
+    <w:docPart>
+      <w:docPartPr>
+        <w:name w:val="CBC170D62DD44626A705CE771C59BFD1"/>
+        <w:category>
+          <w:name w:val="General"/>
+          <w:gallery w:val="placeholder"/>
+        </w:category>
+        <w:types>
+          <w:type w:val="bbPlcHdr"/>
+        </w:types>
+        <w:behaviors>
+          <w:behavior w:val="content"/>
+        </w:behaviors>
+        <w:guid w:val="{F8F4025C-132D-4012-801D-8885C750F79B}"/>
+      </w:docPartPr>
+      <w:docPartBody>
+        <w:p>
+          <w:pPr>
+            <w:pStyle w:val="CBC170D62DD44626A705CE771C59BFD1"/>
+          </w:pPr>
+          <w:r>
+            <w:t>Type chapter title (level 3)</w:t>
+          </w:r>
+        </w:p>
+      </w:docPartBody>
+    </w:docPart>
+    <w:docPart>
+      <w:docPartPr>
+        <w:name w:val="F989F3797C604847B5C16252FE112E2C"/>
+        <w:category>
+          <w:name w:val="General"/>
+          <w:gallery w:val="placeholder"/>
+        </w:category>
+        <w:types>
+          <w:type w:val="bbPlcHdr"/>
+        </w:types>
+        <w:behaviors>
+          <w:behavior w:val="content"/>
+        </w:behaviors>
+        <w:guid w:val="{878D15C1-39E4-4F54-9383-2640B1F4A7C6}"/>
+      </w:docPartPr>
+      <w:docPartBody>
+        <w:p>
+          <w:pPr>
+            <w:pStyle w:val="F989F3797C604847B5C16252FE112E2C"/>
+          </w:pPr>
+          <w:r>
+            <w:t>Type chapter title (level 1)</w:t>
+          </w:r>
+        </w:p>
+      </w:docPartBody>
+    </w:docPart>
+    <w:docPart>
+      <w:docPartPr>
+        <w:name w:val="918F1F2755334C0292EC66744CA78048"/>
+        <w:category>
+          <w:name w:val="General"/>
+          <w:gallery w:val="placeholder"/>
+        </w:category>
+        <w:types>
+          <w:type w:val="bbPlcHdr"/>
+        </w:types>
+        <w:behaviors>
+          <w:behavior w:val="content"/>
+        </w:behaviors>
+        <w:guid w:val="{8AC314E2-9612-40D3-B5EE-91D73501D38F}"/>
+      </w:docPartPr>
+      <w:docPartBody>
+        <w:p>
+          <w:pPr>
+            <w:pStyle w:val="918F1F2755334C0292EC66744CA78048"/>
+          </w:pPr>
+          <w:r>
+            <w:t>Type chapter title (level 2)</w:t>
+          </w:r>
+        </w:p>
+      </w:docPartBody>
+    </w:docPart>
+    <w:docPart>
+      <w:docPartPr>
+        <w:name w:val="9C16830674024CE1B360554DE939E6D9"/>
+        <w:category>
+          <w:name w:val="General"/>
+          <w:gallery w:val="placeholder"/>
+        </w:category>
+        <w:types>
+          <w:type w:val="bbPlcHdr"/>
+        </w:types>
+        <w:behaviors>
+          <w:behavior w:val="content"/>
+        </w:behaviors>
+        <w:guid w:val="{AB4B1CF2-ACF6-4F0A-8764-E4C7C6AC4EA4}"/>
+      </w:docPartPr>
+      <w:docPartBody>
+        <w:p>
+          <w:pPr>
+            <w:pStyle w:val="9C16830674024CE1B360554DE939E6D9"/>
+          </w:pPr>
+          <w:r>
+            <w:t>Type chapter title (level 3)</w:t>
+          </w:r>
+        </w:p>
+      </w:docPartBody>
+    </w:docPart>
+  </w:docParts>
+</w:glossaryDocument>
+</file>
+
+<file path=word/glossary/fontTable.xml><?xml version="1.0" encoding="utf-8"?>
+<w:fonts xmlns:mc="http://schemas.openxmlformats.org/markup-compatibility/2006" xmlns:r="http://schemas.openxmlformats.org/officeDocument/2006/relationships" xmlns:w="http://schemas.openxmlformats.org/wordprocessingml/2006/main" xmlns:w14="http://schemas.microsoft.com/office/word/2010/wordml" xmlns:w15="http://schemas.microsoft.com/office/word/2012/wordml" xmlns:w16cid="http://schemas.microsoft.com/office/word/2016/wordml/cid" xmlns:w16se="http://schemas.microsoft.com/office/word/2015/wordml/symex" mc:Ignorable="w14 w15 w16se w16cid">
+  <w:font w:name="Times New Roman">
+    <w:panose1 w:val="02020603050405020304"/>
+    <w:charset w:val="00"/>
+    <w:family w:val="roman"/>
+    <w:pitch w:val="variable"/>
+    <w:sig w:usb0="E0002EFF" w:usb1="C000785B" w:usb2="00000009" w:usb3="00000000" w:csb0="000001FF" w:csb1="00000000"/>
+  </w:font>
+  <w:font w:name="Calibri">
+    <w:panose1 w:val="020F0502020204030204"/>
+    <w:charset w:val="00"/>
+    <w:family w:val="swiss"/>
+    <w:pitch w:val="variable"/>
+    <w:sig w:usb0="E4002EFF" w:usb1="C000247B" w:usb2="00000009" w:usb3="00000000" w:csb0="000001FF" w:csb1="00000000"/>
+  </w:font>
+  <w:font w:name="맑은 고딕">
+    <w:panose1 w:val="020B0503020000020004"/>
+    <w:charset w:val="81"/>
+    <w:family w:val="modern"/>
+    <w:pitch w:val="variable"/>
+    <w:sig w:usb0="9000002F" w:usb1="29D77CFB" w:usb2="00000012" w:usb3="00000000" w:csb0="00080001" w:csb1="00000000"/>
+  </w:font>
+  <w:font w:name="Calibri Light">
+    <w:panose1 w:val="020F0302020204030204"/>
+    <w:charset w:val="00"/>
+    <w:family w:val="swiss"/>
+    <w:pitch w:val="variable"/>
+    <w:sig w:usb0="E4002EFF" w:usb1="C000247B" w:usb2="00000009" w:usb3="00000000" w:csb0="000001FF" w:csb1="00000000"/>
+  </w:font>
+  <w:font w:name="Franklin Gothic Heavy">
+    <w:panose1 w:val="020B0903020102020204"/>
+    <w:charset w:val="00"/>
+    <w:family w:val="swiss"/>
+    <w:pitch w:val="variable"/>
+    <w:sig w:usb0="00000287" w:usb1="00000000" w:usb2="00000000" w:usb3="00000000" w:csb0="0000009F" w:csb1="00000000"/>
+  </w:font>
+  <w:font w:name="Aharoni">
+    <w:charset w:val="B1"/>
+    <w:family w:val="auto"/>
+    <w:pitch w:val="variable"/>
+    <w:sig w:usb0="00000803" w:usb1="00000000" w:usb2="00000000" w:usb3="00000000" w:csb0="00000021" w:csb1="00000000"/>
+  </w:font>
+</w:fonts>
+</file>
+
+<file path=word/glossary/settings.xml><?xml version="1.0" encoding="utf-8"?>
+<w:settings xmlns:mc="http://schemas.openxmlformats.org/markup-compatibility/2006" xmlns:o="urn:schemas-microsoft-com:office:office" xmlns:r="http://schemas.openxmlformats.org/officeDocument/2006/relationships" xmlns:m="http://schemas.openxmlformats.org/officeDocument/2006/math" xmlns:v="urn:schemas-microsoft-com:vml" xmlns:w10="urn:schemas-microsoft-com:office:word" xmlns:w="http://schemas.openxmlformats.org/wordprocessingml/2006/main" xmlns:w14="http://schemas.microsoft.com/office/word/2010/wordml" xmlns:w15="http://schemas.microsoft.com/office/word/2012/wordml" xmlns:w16cid="http://schemas.microsoft.com/office/word/2016/wordml/cid" xmlns:w16se="http://schemas.microsoft.com/office/word/2015/wordml/symex" xmlns:sl="http://schemas.openxmlformats.org/schemaLibrary/2006/main" mc:Ignorable="w14 w15 w16se w16cid">
+  <w:view w:val="normal"/>
+  <w:defaultTabStop w:val="720"/>
+  <w:characterSpacingControl w:val="doNotCompress"/>
+  <w:compat>
+    <w:useFELayout/>
+    <w:compatSetting w:name="compatibilityMode" w:uri="http://schemas.microsoft.com/office/word" w:val="15"/>
+    <w:compatSetting w:name="overrideTableStyleFontSizeAndJustification" w:uri="http://schemas.microsoft.com/office/word" w:val="1"/>
+    <w:compatSetting w:name="enableOpenTypeFeatures" w:uri="http://schemas.microsoft.com/office/word" w:val="1"/>
+    <w:compatSetting w:name="doNotFlipMirrorIndents" w:uri="http://schemas.microsoft.com/office/word" w:val="1"/>
+    <w:compatSetting w:name="differentiateMultirowTableHeaders" w:uri="http://schemas.microsoft.com/office/word" w:val="1"/>
+    <w:compatSetting w:name="useWord2013TrackBottomHyphenation" w:uri="http://schemas.microsoft.com/office/word" w:val="0"/>
+  </w:compat>
+  <w:rsids>
+    <w:rsidRoot w:val="005B0745"/>
+    <w:rsid w:val="005B0745"/>
+    <w:rsid w:val="0074307F"/>
+  </w:rsids>
+  <m:mathPr>
+    <m:mathFont m:val="Cambria Math"/>
+    <m:brkBin m:val="before"/>
+    <m:brkBinSub m:val="--"/>
+    <m:smallFrac m:val="0"/>
+    <m:dispDef/>
+    <m:lMargin m:val="0"/>
+    <m:rMargin m:val="0"/>
+    <m:defJc m:val="centerGroup"/>
+    <m:wrapIndent m:val="1440"/>
+    <m:intLim m:val="subSup"/>
+    <m:naryLim m:val="undOvr"/>
+  </m:mathPr>
+  <w:themeFontLang w:val="en-US" w:eastAsia="ko-KR"/>
+  <w:clrSchemeMapping w:bg1="light1" w:t1="dark1" w:bg2="light2" w:t2="dark2" w:accent1="accent1" w:accent2="accent2" w:accent3="accent3" w:accent4="accent4" w:accent5="accent5" w:accent6="accent6" w:hyperlink="hyperlink" w:followedHyperlink="followedHyperlink"/>
+  <w:decimalSymbol w:val="."/>
+  <w:listSeparator w:val=","/>
+  <w15:chartTrackingRefBased/>
+</w:settings>
+</file>
+
+<file path=word/glossary/styles.xml><?xml version="1.0" encoding="utf-8"?>
+<w:styles xmlns:mc="http://schemas.openxmlformats.org/markup-compatibility/2006" xmlns:r="http://schemas.openxmlformats.org/officeDocument/2006/relationships" xmlns:w="http://schemas.openxmlformats.org/wordprocessingml/2006/main" xmlns:w14="http://schemas.microsoft.com/office/word/2010/wordml" xmlns:w15="http://schemas.microsoft.com/office/word/2012/wordml" xmlns:w16cid="http://schemas.microsoft.com/office/word/2016/wordml/cid" xmlns:w16se="http://schemas.microsoft.com/office/word/2015/wordml/symex" mc:Ignorable="w14 w15 w16se w16cid">
+  <w:docDefaults>
+    <w:rPrDefault>
+      <w:rPr>
+        <w:rFonts w:asciiTheme="minorHAnsi" w:eastAsiaTheme="minorEastAsia" w:hAnsiTheme="minorHAnsi" w:cstheme="minorBidi"/>
+        <w:sz w:val="22"/>
+        <w:szCs w:val="22"/>
+        <w:lang w:val="en-US" w:eastAsia="ko-KR" w:bidi="ar-SA"/>
+      </w:rPr>
+    </w:rPrDefault>
+    <w:pPrDefault>
+      <w:pPr>
+        <w:spacing w:after="160" w:line="259" w:lineRule="auto"/>
+      </w:pPr>
+    </w:pPrDefault>
+  </w:docDefaults>
+  <w:latentStyles w:defLockedState="0" w:defUIPriority="99" w:defSemiHidden="0" w:defUnhideWhenUsed="0" w:defQFormat="0" w:count="377">
+    <w:lsdException w:name="Normal" w:uiPriority="0" w:qFormat="1"/>
+    <w:lsdException w:name="heading 1" w:uiPriority="9" w:qFormat="1"/>
+    <w:lsdException w:name="heading 2" w:semiHidden="1" w:uiPriority="9" w:unhideWhenUsed="1" w:qFormat="1"/>
+    <w:lsdException w:name="heading 3" w:semiHidden="1" w:uiPriority="9" w:unhideWhenUsed="1" w:qFormat="1"/>
+    <w:lsdException w:name="heading 4" w:semiHidden="1" w:uiPriority="9" w:unhideWhenUsed="1" w:qFormat="1"/>
+    <w:lsdException w:name="heading 5" w:semiHidden="1" w:uiPriority="9" w:unhideWhenUsed="1" w:qFormat="1"/>
+    <w:lsdException w:name="heading 6" w:semiHidden="1" w:uiPriority="9" w:unhideWhenUsed="1" w:qFormat="1"/>
+    <w:lsdException w:name="heading 7" w:semiHidden="1" w:uiPriority="9" w:unhideWhenUsed="1" w:qFormat="1"/>
+    <w:lsdException w:name="heading 8" w:semiHidden="1" w:uiPriority="9" w:unhideWhenUsed="1" w:qFormat="1"/>
+    <w:lsdException w:name="heading 9" w:semiHidden="1" w:uiPriority="9" w:unhideWhenUsed="1" w:qFormat="1"/>
+    <w:lsdException w:name="index 1" w:semiHidden="1" w:unhideWhenUsed="1"/>
+    <w:lsdException w:name="index 2" w:semiHidden="1" w:unhideWhenUsed="1"/>
+    <w:lsdException w:name="index 3" w:semiHidden="1" w:unhideWhenUsed="1"/>
+    <w:lsdException w:name="index 4" w:semiHidden="1" w:unhideWhenUsed="1"/>
+    <w:lsdException w:name="index 5" w:semiHidden="1" w:unhideWhenUsed="1"/>
+    <w:lsdException w:name="index 6" w:semiHidden="1" w:unhideWhenUsed="1"/>
+    <w:lsdException w:name="index 7" w:semiHidden="1" w:unhideWhenUsed="1"/>
+    <w:lsdException w:name="index 8" w:semiHidden="1" w:unhideWhenUsed="1"/>
+    <w:lsdException w:name="index 9" w:semiHidden="1" w:unhideWhenUsed="1"/>
+    <w:lsdException w:name="toc 1" w:semiHidden="1" w:uiPriority="39" w:unhideWhenUsed="1"/>
+    <w:lsdException w:name="toc 2" w:semiHidden="1" w:uiPriority="39" w:unhideWhenUsed="1"/>
+    <w:lsdException w:name="toc 3" w:semiHidden="1" w:uiPriority="39" w:unhideWhenUsed="1"/>
+    <w:lsdException w:name="toc 4" w:semiHidden="1" w:uiPriority="39" w:unhideWhenUsed="1"/>
+    <w:lsdException w:name="toc 5" w:semiHidden="1" w:uiPriority="39" w:unhideWhenUsed="1"/>
+    <w:lsdException w:name="toc 6" w:semiHidden="1" w:uiPriority="39" w:unhideWhenUsed="1"/>
+    <w:lsdException w:name="toc 7" w:semiHidden="1" w:uiPriority="39" w:unhideWhenUsed="1"/>
+    <w:lsdException w:name="toc 8" w:semiHidden="1" w:uiPriority="39" w:unhideWhenUsed="1"/>
+    <w:lsdException w:name="toc 9" w:semiHidden="1" w:uiPriority="39" w:unhideWhenUsed="1"/>
+    <w:lsdException w:name="Normal Indent" w:semiHidden="1" w:unhideWhenUsed="1"/>
+    <w:lsdException w:name="footnote text" w:semiHidden="1" w:unhideWhenUsed="1"/>
+    <w:lsdException w:name="annotation text" w:semiHidden="1" w:unhideWhenUsed="1"/>
+    <w:lsdException w:name="header" w:semiHidden="1" w:unhideWhenUsed="1"/>
+    <w:lsdException w:name="footer" w:semiHidden="1" w:unhideWhenUsed="1"/>
+    <w:lsdException w:name="index heading" w:semiHidden="1" w:unhideWhenUsed="1"/>
+    <w:lsdException w:name="caption" w:semiHidden="1" w:uiPriority="35" w:unhideWhenUsed="1" w:qFormat="1"/>
+    <w:lsdException w:name="table of figures" w:semiHidden="1" w:unhideWhenUsed="1"/>
+    <w:lsdException w:name="envelope address" w:semiHidden="1" w:unhideWhenUsed="1"/>
+    <w:lsdException w:name="envelope return" w:semiHidden="1" w:unhideWhenUsed="1"/>
+    <w:lsdException w:name="footnote reference" w:semiHidden="1" w:unhideWhenUsed="1"/>
+    <w:lsdException w:name="annotation reference" w:semiHidden="1" w:unhideWhenUsed="1"/>
+    <w:lsdException w:name="line number" w:semiHidden="1" w:unhideWhenUsed="1"/>
+    <w:lsdException w:name="page number" w:semiHidden="1" w:unhideWhenUsed="1"/>
+    <w:lsdException w:name="endnote reference" w:semiHidden="1" w:unhideWhenUsed="1"/>
+    <w:lsdException w:name="endnote text" w:semiHidden="1" w:unhideWhenUsed="1"/>
+    <w:lsdException w:name="table of authorities" w:semiHidden="1" w:unhideWhenUsed="1"/>
+    <w:lsdException w:name="macro" w:semiHidden="1" w:unhideWhenUsed="1"/>
+    <w:lsdException w:name="toa heading" w:semiHidden="1" w:unhideWhenUsed="1"/>
+    <w:lsdException w:name="List" w:semiHidden="1" w:unhideWhenUsed="1"/>
+    <w:lsdException w:name="List Bullet" w:semiHidden="1" w:unhideWhenUsed="1"/>
+    <w:lsdException w:name="List Number" w:semiHidden="1" w:unhideWhenUsed="1"/>
+    <w:lsdException w:name="List 2" w:semiHidden="1" w:unhideWhenUsed="1"/>
+    <w:lsdException w:name="List 3" w:semiHidden="1" w:unhideWhenUsed="1"/>
+    <w:lsdException w:name="List 4" w:semiHidden="1" w:unhideWhenUsed="1"/>
+    <w:lsdException w:name="List 5" w:semiHidden="1" w:unhideWhenUsed="1"/>
+    <w:lsdException w:name="List Bullet 2" w:semiHidden="1" w:unhideWhenUsed="1"/>
+    <w:lsdException w:name="List Bullet 3" w:semiHidden="1" w:unhideWhenUsed="1"/>
+    <w:lsdException w:name="List Bullet 4" w:semiHidden="1" w:unhideWhenUsed="1"/>
+    <w:lsdException w:name="List Bullet 5" w:semiHidden="1" w:unhideWhenUsed="1"/>
+    <w:lsdException w:name="List Number 2" w:semiHidden="1" w:unhideWhenUsed="1"/>
+    <w:lsdException w:name="List Number 3" w:semiHidden="1" w:unhideWhenUsed="1"/>
+    <w:lsdException w:name="List Number 4" w:semiHidden="1" w:unhideWhenUsed="1"/>
+    <w:lsdException w:name="List Number 5" w:semiHidden="1" w:unhideWhenUsed="1"/>
+    <w:lsdException w:name="Title" w:uiPriority="10" w:qFormat="1"/>
+    <w:lsdException w:name="Closing" w:semiHidden="1" w:unhideWhenUsed="1"/>
+    <w:lsdException w:name="Signature" w:semiHidden="1" w:unhideWhenUsed="1"/>
+    <w:lsdException w:name="Default Paragraph Font" w:semiHidden="1" w:uiPriority="1" w:unhideWhenUsed="1"/>
+    <w:lsdException w:name="Body Text" w:semiHidden="1" w:unhideWhenUsed="1"/>
+    <w:lsdException w:name="Body Text Indent" w:semiHidden="1" w:unhideWhenUsed="1"/>
+    <w:lsdException w:name="List Continue" w:semiHidden="1" w:unhideWhenUsed="1"/>
+    <w:lsdException w:name="List Continue 2" w:semiHidden="1" w:unhideWhenUsed="1"/>
+    <w:lsdException w:name="List Continue 3" w:semiHidden="1" w:unhideWhenUsed="1"/>
+    <w:lsdException w:name="List Continue 4" w:semiHidden="1" w:unhideWhenUsed="1"/>
+    <w:lsdException w:name="List Continue 5" w:semiHidden="1" w:unhideWhenUsed="1"/>
+    <w:lsdException w:name="Message Header" w:semiHidden="1" w:unhideWhenUsed="1"/>
+    <w:lsdException w:name="Subtitle" w:uiPriority="11" w:qFormat="1"/>
+    <w:lsdException w:name="Salutation" w:semiHidden="1" w:unhideWhenUsed="1"/>
+    <w:lsdException w:name="Date" w:semiHidden="1" w:unhideWhenUsed="1"/>
+    <w:lsdException w:name="Body Text First Indent" w:semiHidden="1" w:unhideWhenUsed="1"/>
+    <w:lsdException w:name="Body Text First Indent 2" w:semiHidden="1" w:unhideWhenUsed="1"/>
+    <w:lsdException w:name="Note Heading" w:semiHidden="1" w:unhideWhenUsed="1"/>
+    <w:lsdException w:name="Body Text 2" w:semiHidden="1" w:unhideWhenUsed="1"/>
+    <w:lsdException w:name="Body Text 3" w:semiHidden="1" w:unhideWhenUsed="1"/>
+    <w:lsdException w:name="Body Text Indent 2" w:semiHidden="1" w:unhideWhenUsed="1"/>
+    <w:lsdException w:name="Body Text Indent 3" w:semiHidden="1" w:unhideWhenUsed="1"/>
+    <w:lsdException w:name="Block Text" w:semiHidden="1" w:unhideWhenUsed="1"/>
+    <w:lsdException w:name="Hyperlink" w:semiHidden="1" w:unhideWhenUsed="1"/>
+    <w:lsdException w:name="FollowedHyperlink" w:semiHidden="1" w:unhideWhenUsed="1"/>
+    <w:lsdException w:name="Strong" w:uiPriority="22" w:qFormat="1"/>
+    <w:lsdException w:name="Emphasis" w:uiPriority="20" w:qFormat="1"/>
+    <w:lsdException w:name="Document Map" w:semiHidden="1" w:unhideWhenUsed="1"/>
+    <w:lsdException w:name="Plain Text" w:semiHidden="1" w:unhideWhenUsed="1"/>
+    <w:lsdException w:name="E-mail Signature" w:semiHidden="1" w:unhideWhenUsed="1"/>
+    <w:lsdException w:name="HTML Top of Form" w:semiHidden="1" w:unhideWhenUsed="1"/>
+    <w:lsdException w:name="HTML Bottom of Form" w:semiHidden="1" w:unhideWhenUsed="1"/>
+    <w:lsdException w:name="Normal (Web)" w:semiHidden="1" w:unhideWhenUsed="1"/>
+    <w:lsdException w:name="HTML Acronym" w:semiHidden="1" w:unhideWhenUsed="1"/>
+    <w:lsdException w:name="HTML Address" w:semiHidden="1" w:unhideWhenUsed="1"/>
+    <w:lsdException w:name="HTML Cite" w:semiHidden="1" w:unhideWhenUsed="1"/>
+    <w:lsdException w:name="HTML Code" w:semiHidden="1" w:unhideWhenUsed="1"/>
+    <w:lsdException w:name="HTML Definition" w:semiHidden="1" w:unhideWhenUsed="1"/>
+    <w:lsdException w:name="HTML Keyboard" w:semiHidden="1" w:unhideWhenUsed="1"/>
+    <w:lsdException w:name="HTML Preformatted" w:semiHidden="1" w:unhideWhenUsed="1"/>
+    <w:lsdException w:name="HTML Sample" w:semiHidden="1" w:unhideWhenUsed="1"/>
+    <w:lsdException w:name="HTML Typewriter" w:semiHidden="1" w:unhideWhenUsed="1"/>
+    <w:lsdException w:name="HTML Variable" w:semiHidden="1" w:unhideWhenUsed="1"/>
+    <w:lsdException w:name="Normal Table" w:semiHidden="1" w:unhideWhenUsed="1"/>
+    <w:lsdException w:name="annotation subject" w:semiHidden="1" w:unhideWhenUsed="1"/>
+    <w:lsdException w:name="No List" w:semiHidden="1" w:unhideWhenUsed="1"/>
+    <w:lsdException w:name="Outline List 1" w:semiHidden="1" w:unhideWhenUsed="1"/>
+    <w:lsdException w:name="Outline List 2" w:semiHidden="1" w:unhideWhenUsed="1"/>
+    <w:lsdException w:name="Outline List 3" w:semiHidden="1" w:unhideWhenUsed="1"/>
+    <w:lsdException w:name="Table Simple 1" w:semiHidden="1" w:unhideWhenUsed="1"/>
+    <w:lsdException w:name="Table Simple 2" w:semiHidden="1" w:unhideWhenUsed="1"/>
+    <w:lsdException w:name="Table Simple 3" w:semiHidden="1" w:unhideWhenUsed="1"/>
+    <w:lsdException w:name="Table Classic 1" w:semiHidden="1" w:unhideWhenUsed="1"/>
+    <w:lsdException w:name="Table Classic 2" w:semiHidden="1" w:unhideWhenUsed="1"/>
+    <w:lsdException w:name="Table Classic 3" w:semiHidden="1" w:unhideWhenUsed="1"/>
+    <w:lsdException w:name="Table Classic 4" w:semiHidden="1" w:unhideWhenUsed="1"/>
+    <w:lsdException w:name="Table Colorful 1" w:semiHidden="1" w:unhideWhenUsed="1"/>
+    <w:lsdException w:name="Table Colorful 2" w:semiHidden="1" w:unhideWhenUsed="1"/>
+    <w:lsdException w:name="Table Colorful 3" w:semiHidden="1" w:unhideWhenUsed="1"/>
+    <w:lsdException w:name="Table Columns 1" w:semiHidden="1" w:unhideWhenUsed="1"/>
+    <w:lsdException w:name="Table Columns 2" w:semiHidden="1" w:unhideWhenUsed="1"/>
+    <w:lsdException w:name="Table Columns 3" w:semiHidden="1" w:unhideWhenUsed="1"/>
+    <w:lsdException w:name="Table Columns 4" w:semiHidden="1" w:unhideWhenUsed="1"/>
+    <w:lsdException w:name="Table Columns 5" w:semiHidden="1" w:unhideWhenUsed="1"/>
+    <w:lsdException w:name="Table Grid 1" w:semiHidden="1" w:unhideWhenUsed="1"/>
+    <w:lsdException w:name="Table Grid 2" w:semiHidden="1" w:unhideWhenUsed="1"/>
+    <w:lsdException w:name="Table Grid 3" w:semiHidden="1" w:unhideWhenUsed="1"/>
+    <w:lsdException w:name="Table Grid 4" w:semiHidden="1" w:unhideWhenUsed="1"/>
+    <w:lsdException w:name="Table Grid 5" w:semiHidden="1" w:unhideWhenUsed="1"/>
+    <w:lsdException w:name="Table Grid 6" w:semiHidden="1" w:unhideWhenUsed="1"/>
+    <w:lsdException w:name="Table Grid 7" w:semiHidden="1" w:unhideWhenUsed="1"/>
+    <w:lsdException w:name="Table Grid 8" w:semiHidden="1" w:unhideWhenUsed="1"/>
+    <w:lsdException w:name="Table List 1" w:semiHidden="1" w:unhideWhenUsed="1"/>
+    <w:lsdException w:name="Table List 2" w:semiHidden="1" w:unhideWhenUsed="1"/>
+    <w:lsdException w:name="Table List 3" w:semiHidden="1" w:unhideWhenUsed="1"/>
+    <w:lsdException w:name="Table List 4" w:semiHidden="1" w:unhideWhenUsed="1"/>
+    <w:lsdException w:name="Table List 5" w:semiHidden="1" w:unhideWhenUsed="1"/>
+    <w:lsdException w:name="Table List 6" w:semiHidden="1" w:unhideWhenUsed="1"/>
+    <w:lsdException w:name="Table List 7" w:semiHidden="1" w:unhideWhenUsed="1"/>
+    <w:lsdException w:name="Table List 8" w:semiHidden="1" w:unhideWhenUsed="1"/>
+    <w:lsdException w:name="Table 3D effects 1" w:semiHidden="1" w:unhideWhenUsed="1"/>
+    <w:lsdException w:name="Table 3D effects 2" w:semiHidden="1" w:unhideWhenUsed="1"/>
+    <w:lsdException w:name="Table 3D effects 3" w:semiHidden="1" w:unhideWhenUsed="1"/>
+    <w:lsdException w:name="Table Contemporary" w:semiHidden="1" w:unhideWhenUsed="1"/>
+    <w:lsdException w:name="Table Elegant" w:semiHidden="1" w:unhideWhenUsed="1"/>
+    <w:lsdException w:name="Table Professional" w:semiHidden="1" w:unhideWhenUsed="1"/>
+    <w:lsdException w:name="Table Subtle 1" w:semiHidden="1" w:unhideWhenUsed="1"/>
+    <w:lsdException w:name="Table Subtle 2" w:semiHidden="1" w:unhideWhenUsed="1"/>
+    <w:lsdException w:name="Table Web 1" w:semiHidden="1" w:unhideWhenUsed="1"/>
+    <w:lsdException w:name="Table Web 2" w:semiHidden="1" w:unhideWhenUsed="1"/>
+    <w:lsdException w:name="Table Web 3" w:semiHidden="1" w:unhideWhenUsed="1"/>
+    <w:lsdException w:name="Balloon Text" w:semiHidden="1" w:unhideWhenUsed="1"/>
+    <w:lsdException w:name="Table Grid" w:uiPriority="39"/>
+    <w:lsdException w:name="Table Theme" w:semiHidden="1" w:unhideWhenUsed="1"/>
+    <w:lsdException w:name="Placeholder Text" w:semiHidden="1"/>
+    <w:lsdException w:name="No Spacing" w:uiPriority="1" w:qFormat="1"/>
+    <w:lsdException w:name="Light Shading" w:uiPriority="60"/>
+    <w:lsdException w:name="Light List" w:uiPriority="61"/>
+    <w:lsdException w:name="Light Grid" w:uiPriority="62"/>
+    <w:lsdException w:name="Medium Shading 1" w:uiPriority="63"/>
+    <w:lsdException w:name="Medium Shading 2" w:uiPriority="64"/>
+    <w:lsdException w:name="Medium List 1" w:uiPriority="65"/>
+    <w:lsdException w:name="Medium List 2" w:uiPriority="66"/>
+    <w:lsdException w:name="Medium Grid 1" w:uiPriority="67"/>
+    <w:lsdException w:name="Medium Grid 2" w:uiPriority="68"/>
+    <w:lsdException w:name="Medium Grid 3" w:uiPriority="69"/>
+    <w:lsdException w:name="Dark List" w:uiPriority="70"/>
+    <w:lsdException w:name="Colorful Shading" w:uiPriority="71"/>
+    <w:lsdException w:name="Colorful List" w:uiPriority="72"/>
+    <w:lsdException w:name="Colorful Grid" w:uiPriority="73"/>
+    <w:lsdException w:name="Light Shading Accent 1" w:uiPriority="60"/>
+    <w:lsdException w:name="Light List Accent 1" w:uiPriority="61"/>
+    <w:lsdException w:name="Light Grid Accent 1" w:uiPriority="62"/>
+    <w:lsdException w:name="Medium Shading 1 Accent 1" w:uiPriority="63"/>
+    <w:lsdException w:name="Medium Shading 2 Accent 1" w:uiPriority="64"/>
+    <w:lsdException w:name="Medium List 1 Accent 1" w:uiPriority="65"/>
+    <w:lsdException w:name="Revision" w:semiHidden="1"/>
+    <w:lsdException w:name="List Paragraph" w:uiPriority="34" w:qFormat="1"/>
+    <w:lsdException w:name="Quote" w:uiPriority="29" w:qFormat="1"/>
+    <w:lsdException w:name="Intense Quote" w:uiPriority="30" w:qFormat="1"/>
+    <w:lsdException w:name="Medium List 2 Accent 1" w:uiPriority="66"/>
+    <w:lsdException w:name="Medium Grid 1 Accent 1" w:uiPriority="67"/>
+    <w:lsdException w:name="Medium Grid 2 Accent 1" w:uiPriority="68"/>
+    <w:lsdException w:name="Medium Grid 3 Accent 1" w:uiPriority="69"/>
+    <w:lsdException w:name="Dark List Accent 1" w:uiPriority="70"/>
+    <w:lsdException w:name="Colorful Shading Accent 1" w:uiPriority="71"/>
+    <w:lsdException w:name="Colorful List Accent 1" w:uiPriority="72"/>
+    <w:lsdException w:name="Colorful Grid Accent 1" w:uiPriority="73"/>
+    <w:lsdException w:name="Light Shading Accent 2" w:uiPriority="60"/>
+    <w:lsdException w:name="Light List Accent 2" w:uiPriority="61"/>
+    <w:lsdException w:name="Light Grid Accent 2" w:uiPriority="62"/>
+    <w:lsdException w:name="Medium Shading 1 Accent 2" w:uiPriority="63"/>
+    <w:lsdException w:name="Medium Shading 2 Accent 2" w:uiPriority="64"/>
+    <w:lsdException w:name="Medium List 1 Accent 2" w:uiPriority="65"/>
+    <w:lsdException w:name="Medium List 2 Accent 2" w:uiPriority="66"/>
+    <w:lsdException w:name="Medium Grid 1 Accent 2" w:uiPriority="67"/>
+    <w:lsdException w:name="Medium Grid 2 Accent 2" w:uiPriority="68"/>
+    <w:lsdException w:name="Medium Grid 3 Accent 2" w:uiPriority="69"/>
+    <w:lsdException w:name="Dark List Accent 2" w:uiPriority="70"/>
+    <w:lsdException w:name="Colorful Shading Accent 2" w:uiPriority="71"/>
+    <w:lsdException w:name="Colorful List Accent 2" w:uiPriority="72"/>
+    <w:lsdException w:name="Colorful Grid Accent 2" w:uiPriority="73"/>
+    <w:lsdException w:name="Light Shading Accent 3" w:uiPriority="60"/>
+    <w:lsdException w:name="Light List Accent 3" w:uiPriority="61"/>
+    <w:lsdException w:name="Light Grid Accent 3" w:uiPriority="62"/>
+    <w:lsdException w:name="Medium Shading 1 Accent 3" w:uiPriority="63"/>
+    <w:lsdException w:name="Medium Shading 2 Accent 3" w:uiPriority="64"/>
+    <w:lsdException w:name="Medium List 1 Accent 3" w:uiPriority="65"/>
+    <w:lsdException w:name="Medium List 2 Accent 3" w:uiPriority="66"/>
+    <w:lsdException w:name="Medium Grid 1 Accent 3" w:uiPriority="67"/>
+    <w:lsdException w:name="Medium Grid 2 Accent 3" w:uiPriority="68"/>
+    <w:lsdException w:name="Medium Grid 3 Accent 3" w:uiPriority="69"/>
+    <w:lsdException w:name="Dark List Accent 3" w:uiPriority="70"/>
+    <w:lsdException w:name="Colorful Shading Accent 3" w:uiPriority="71"/>
+    <w:lsdException w:name="Colorful List Accent 3" w:uiPriority="72"/>
+    <w:lsdException w:name="Colorful Grid Accent 3" w:uiPriority="73"/>
+    <w:lsdException w:name="Light Shading Accent 4" w:uiPriority="60"/>
+    <w:lsdException w:name="Light List Accent 4" w:uiPriority="61"/>
+    <w:lsdException w:name="Light Grid Accent 4" w:uiPriority="62"/>
+    <w:lsdException w:name="Medium Shading 1 Accent 4" w:uiPriority="63"/>
+    <w:lsdException w:name="Medium Shading 2 Accent 4" w:uiPriority="64"/>
+    <w:lsdException w:name="Medium List 1 Accent 4" w:uiPriority="65"/>
+    <w:lsdException w:name="Medium List 2 Accent 4" w:uiPriority="66"/>
+    <w:lsdException w:name="Medium Grid 1 Accent 4" w:uiPriority="67"/>
+    <w:lsdException w:name="Medium Grid 2 Accent 4" w:uiPriority="68"/>
+    <w:lsdException w:name="Medium Grid 3 Accent 4" w:uiPriority="69"/>
+    <w:lsdException w:name="Dark List Accent 4" w:uiPriority="70"/>
+    <w:lsdException w:name="Colorful Shading Accent 4" w:uiPriority="71"/>
+    <w:lsdException w:name="Colorful List Accent 4" w:uiPriority="72"/>
+    <w:lsdException w:name="Colorful Grid Accent 4" w:uiPriority="73"/>
+    <w:lsdException w:name="Light Shading Accent 5" w:uiPriority="60"/>
+    <w:lsdException w:name="Light List Accent 5" w:uiPriority="61"/>
+    <w:lsdException w:name="Light Grid Accent 5" w:uiPriority="62"/>
+    <w:lsdException w:name="Medium Shading 1 Accent 5" w:uiPriority="63"/>
+    <w:lsdException w:name="Medium Shading 2 Accent 5" w:uiPriority="64"/>
+    <w:lsdException w:name="Medium List 1 Accent 5" w:uiPriority="65"/>
+    <w:lsdException w:name="Medium List 2 Accent 5" w:uiPriority="66"/>
+    <w:lsdException w:name="Medium Grid 1 Accent 5" w:uiPriority="67"/>
+    <w:lsdException w:name="Medium Grid 2 Accent 5" w:uiPriority="68"/>
+    <w:lsdException w:name="Medium Grid 3 Accent 5" w:uiPriority="69"/>
+    <w:lsdException w:name="Dark List Accent 5" w:uiPriority="70"/>
+    <w:lsdException w:name="Colorful Shading Accent 5" w:uiPriority="71"/>
+    <w:lsdException w:name="Colorful List Accent 5" w:uiPriority="72"/>
+    <w:lsdException w:name="Colorful Grid Accent 5" w:uiPriority="73"/>
+    <w:lsdException w:name="Light Shading Accent 6" w:uiPriority="60"/>
+    <w:lsdException w:name="Light List Accent 6" w:uiPriority="61"/>
+    <w:lsdException w:name="Light Grid Accent 6" w:uiPriority="62"/>
+    <w:lsdException w:name="Medium Shading 1 Accent 6" w:uiPriority="63"/>
+    <w:lsdException w:name="Medium Shading 2 Accent 6" w:uiPriority="64"/>
+    <w:lsdException w:name="Medium List 1 Accent 6" w:uiPriority="65"/>
+    <w:lsdException w:name="Medium List 2 Accent 6" w:uiPriority="66"/>
+    <w:lsdException w:name="Medium Grid 1 Accent 6" w:uiPriority="67"/>
+    <w:lsdException w:name="Medium Grid 2 Accent 6" w:uiPriority="68"/>
+    <w:lsdException w:name="Medium Grid 3 Accent 6" w:uiPriority="69"/>
+    <w:lsdException w:name="Dark List Accent 6" w:uiPriority="70"/>
+    <w:lsdException w:name="Colorful Shading Accent 6" w:uiPriority="71"/>
+    <w:lsdException w:name="Colorful List Accent 6" w:uiPriority="72"/>
+    <w:lsdException w:name="Colorful Grid Accent 6" w:uiPriority="73"/>
+    <w:lsdException w:name="Subtle Emphasis" w:uiPriority="19" w:qFormat="1"/>
+    <w:lsdException w:name="Intense Emphasis" w:uiPriority="21" w:qFormat="1"/>
+    <w:lsdException w:name="Subtle Reference" w:uiPriority="31" w:qFormat="1"/>
+    <w:lsdException w:name="Intense Reference" w:uiPriority="32" w:qFormat="1"/>
+    <w:lsdException w:name="Book Title" w:uiPriority="33" w:qFormat="1"/>
+    <w:lsdException w:name="Bibliography" w:semiHidden="1" w:uiPriority="37" w:unhideWhenUsed="1"/>
+    <w:lsdException w:name="TOC Heading" w:semiHidden="1" w:uiPriority="39" w:unhideWhenUsed="1" w:qFormat="1"/>
+    <w:lsdException w:name="Plain Table 1" w:uiPriority="41"/>
+    <w:lsdException w:name="Plain Table 2" w:uiPriority="42"/>
+    <w:lsdException w:name="Plain Table 3" w:uiPriority="43"/>
+    <w:lsdException w:name="Plain Table 4" w:uiPriority="44"/>
+    <w:lsdException w:name="Plain Table 5" w:uiPriority="45"/>
+    <w:lsdException w:name="Grid Table Light" w:uiPriority="40"/>
+    <w:lsdException w:name="Grid Table 1 Light" w:uiPriority="46"/>
+    <w:lsdException w:name="Grid Table 2" w:uiPriority="47"/>
+    <w:lsdException w:name="Grid Table 3" w:uiPriority="48"/>
+    <w:lsdException w:name="Grid Table 4" w:uiPriority="49"/>
+    <w:lsdException w:name="Grid Table 5 Dark" w:uiPriority="50"/>
+    <w:lsdException w:name="Grid Table 6 Colorful" w:uiPriority="51"/>
+    <w:lsdException w:name="Grid Table 7 Colorful" w:uiPriority="52"/>
+    <w:lsdException w:name="Grid Table 1 Light Accent 1" w:uiPriority="46"/>
+    <w:lsdException w:name="Grid Table 2 Accent 1" w:uiPriority="47"/>
+    <w:lsdException w:name="Grid Table 3 Accent 1" w:uiPriority="48"/>
+    <w:lsdException w:name="Grid Table 4 Accent 1" w:uiPriority="49"/>
+    <w:lsdException w:name="Grid Table 5 Dark Accent 1" w:uiPriority="50"/>
+    <w:lsdException w:name="Grid Table 6 Colorful Accent 1" w:uiPriority="51"/>
+    <w:lsdException w:name="Grid Table 7 Colorful Accent 1" w:uiPriority="52"/>
+    <w:lsdException w:name="Grid Table 1 Light Accent 2" w:uiPriority="46"/>
+    <w:lsdException w:name="Grid Table 2 Accent 2" w:uiPriority="47"/>
+    <w:lsdException w:name="Grid Table 3 Accent 2" w:uiPriority="48"/>
+    <w:lsdException w:name="Grid Table 4 Accent 2" w:uiPriority="49"/>
+    <w:lsdException w:name="Grid Table 5 Dark Accent 2" w:uiPriority="50"/>
+    <w:lsdException w:name="Grid Table 6 Colorful Accent 2" w:uiPriority="51"/>
+    <w:lsdException w:name="Grid Table 7 Colorful Accent 2" w:uiPriority="52"/>
+    <w:lsdException w:name="Grid Table 1 Light Accent 3" w:uiPriority="46"/>
+    <w:lsdException w:name="Grid Table 2 Accent 3" w:uiPriority="47"/>
+    <w:lsdException w:name="Grid Table 3 Accent 3" w:uiPriority="48"/>
+    <w:lsdException w:name="Grid Table 4 Accent 3" w:uiPriority="49"/>
+    <w:lsdException w:name="Grid Table 5 Dark Accent 3" w:uiPriority="50"/>
+    <w:lsdException w:name="Grid Table 6 Colorful Accent 3" w:uiPriority="51"/>
+    <w:lsdException w:name="Grid Table 7 Colorful Accent 3" w:uiPriority="52"/>
+    <w:lsdException w:name="Grid Table 1 Light Accent 4" w:uiPriority="46"/>
+    <w:lsdException w:name="Grid Table 2 Accent 4" w:uiPriority="47"/>
+    <w:lsdException w:name="Grid Table 3 Accent 4" w:uiPriority="48"/>
+    <w:lsdException w:name="Grid Table 4 Accent 4" w:uiPriority="49"/>
+    <w:lsdException w:name="Grid Table 5 Dark Accent 4" w:uiPriority="50"/>
+    <w:lsdException w:name="Grid Table 6 Colorful Accent 4" w:uiPriority="51"/>
+    <w:lsdException w:name="Grid Table 7 Colorful Accent 4" w:uiPriority="52"/>
+    <w:lsdException w:name="Grid Table 1 Light Accent 5" w:uiPriority="46"/>
+    <w:lsdException w:name="Grid Table 2 Accent 5" w:uiPriority="47"/>
+    <w:lsdException w:name="Grid Table 3 Accent 5" w:uiPriority="48"/>
+    <w:lsdException w:name="Grid Table 4 Accent 5" w:uiPriority="49"/>
+    <w:lsdException w:name="Grid Table 5 Dark Accent 5" w:uiPriority="50"/>
+    <w:lsdException w:name="Grid Table 6 Colorful Accent 5" w:uiPriority="51"/>
+    <w:lsdException w:name="Grid Table 7 Colorful Accent 5" w:uiPriority="52"/>
+    <w:lsdException w:name="Grid Table 1 Light Accent 6" w:uiPriority="46"/>
+    <w:lsdException w:name="Grid Table 2 Accent 6" w:uiPriority="47"/>
+    <w:lsdException w:name="Grid Table 3 Accent 6" w:uiPriority="48"/>
+    <w:lsdException w:name="Grid Table 4 Accent 6" w:uiPriority="49"/>
+    <w:lsdException w:name="Grid Table 5 Dark Accent 6" w:uiPriority="50"/>
+    <w:lsdException w:name="Grid Table 6 Colorful Accent 6" w:uiPriority="51"/>
+    <w:lsdException w:name="Grid Table 7 Colorful Accent 6" w:uiPriority="52"/>
+    <w:lsdException w:name="List Table 1 Light" w:uiPriority="46"/>
+    <w:lsdException w:name="List Table 2" w:uiPriority="47"/>
+    <w:lsdException w:name="List Table 3" w:uiPriority="48"/>
+    <w:lsdException w:name="List Table 4" w:uiPriority="49"/>
+    <w:lsdException w:name="List Table 5 Dark" w:uiPriority="50"/>
+    <w:lsdException w:name="List Table 6 Colorful" w:uiPriority="51"/>
+    <w:lsdException w:name="List Table 7 Colorful" w:uiPriority="52"/>
+    <w:lsdException w:name="List Table 1 Light Accent 1" w:uiPriority="46"/>
+    <w:lsdException w:name="List Table 2 Accent 1" w:uiPriority="47"/>
+    <w:lsdException w:name="List Table 3 Accent 1" w:uiPriority="48"/>
+    <w:lsdException w:name="List Table 4 Accent 1" w:uiPriority="49"/>
+    <w:lsdException w:name="List Table 5 Dark Accent 1" w:uiPriority="50"/>
+    <w:lsdException w:name="List Table 6 Colorful Accent 1" w:uiPriority="51"/>
+    <w:lsdException w:name="List Table 7 Colorful Accent 1" w:uiPriority="52"/>
+    <w:lsdException w:name="List Table 1 Light Accent 2" w:uiPriority="46"/>
+    <w:lsdException w:name="List Table 2 Accent 2" w:uiPriority="47"/>
+    <w:lsdException w:name="List Table 3 Accent 2" w:uiPriority="48"/>
+    <w:lsdException w:name="List Table 4 Accent 2" w:uiPriority="49"/>
+    <w:lsdException w:name="List Table 5 Dark Accent 2" w:uiPriority="50"/>
+    <w:lsdException w:name="List Table 6 Colorful Accent 2" w:uiPriority="51"/>
+    <w:lsdException w:name="List Table 7 Colorful Accent 2" w:uiPriority="52"/>
+    <w:lsdException w:name="List Table 1 Light Accent 3" w:uiPriority="46"/>
+    <w:lsdException w:name="List Table 2 Accent 3" w:uiPriority="47"/>
+    <w:lsdException w:name="List Table 3 Accent 3" w:uiPriority="48"/>
+    <w:lsdException w:name="List Table 4 Accent 3" w:uiPriority="49"/>
+    <w:lsdException w:name="List Table 5 Dark Accent 3" w:uiPriority="50"/>
+    <w:lsdException w:name="List Table 6 Colorful Accent 3" w:uiPriority="51"/>
+    <w:lsdException w:name="List Table 7 Colorful Accent 3" w:uiPriority="52"/>
+    <w:lsdException w:name="List Table 1 Light Accent 4" w:uiPriority="46"/>
+    <w:lsdException w:name="List Table 2 Accent 4" w:uiPriority="47"/>
+    <w:lsdException w:name="List Table 3 Accent 4" w:uiPriority="48"/>
+    <w:lsdException w:name="List Table 4 Accent 4" w:uiPriority="49"/>
+    <w:lsdException w:name="List Table 5 Dark Accent 4" w:uiPriority="50"/>
+    <w:lsdException w:name="List Table 6 Colorful Accent 4" w:uiPriority="51"/>
+    <w:lsdException w:name="List Table 7 Colorful Accent 4" w:uiPriority="52"/>
+    <w:lsdException w:name="List Table 1 Light Accent 5" w:uiPriority="46"/>
+    <w:lsdException w:name="List Table 2 Accent 5" w:uiPriority="47"/>
+    <w:lsdException w:name="List Table 3 Accent 5" w:uiPriority="48"/>
+    <w:lsdException w:name="List Table 4 Accent 5" w:uiPriority="49"/>
+    <w:lsdException w:name="List Table 5 Dark Accent 5" w:uiPriority="50"/>
+    <w:lsdException w:name="List Table 6 Colorful Accent 5" w:uiPriority="51"/>
+    <w:lsdException w:name="List Table 7 Colorful Accent 5" w:uiPriority="52"/>
+    <w:lsdException w:name="List Table 1 Light Accent 6" w:uiPriority="46"/>
+    <w:lsdException w:name="List Table 2 Accent 6" w:uiPriority="47"/>
+    <w:lsdException w:name="List Table 3 Accent 6" w:uiPriority="48"/>
+    <w:lsdException w:name="List Table 4 Accent 6" w:uiPriority="49"/>
+    <w:lsdException w:name="List Table 5 Dark Accent 6" w:uiPriority="50"/>
+    <w:lsdException w:name="List Table 6 Colorful Accent 6" w:uiPriority="51"/>
+    <w:lsdException w:name="List Table 7 Colorful Accent 6" w:uiPriority="52"/>
+    <w:lsdException w:name="Mention" w:semiHidden="1" w:unhideWhenUsed="1"/>
+    <w:lsdException w:name="Smart Hyperlink" w:semiHidden="1" w:unhideWhenUsed="1"/>
+    <w:lsdException w:name="Hashtag" w:semiHidden="1" w:unhideWhenUsed="1"/>
+    <w:lsdException w:name="Unresolved Mention" w:semiHidden="1" w:unhideWhenUsed="1"/>
+    <w:lsdException w:name="Smart Link" w:semiHidden="1" w:unhideWhenUsed="1"/>
+    <w:lsdException w:name="Smart Link Error" w:semiHidden="1" w:unhideWhenUsed="1"/>
+  </w:latentStyles>
+  <w:style w:type="paragraph" w:default="1" w:styleId="Normal">
+    <w:name w:val="Normal"/>
+    <w:qFormat/>
+  </w:style>
+  <w:style w:type="character" w:default="1" w:styleId="DefaultParagraphFont">
+    <w:name w:val="Default Paragraph Font"/>
+    <w:uiPriority w:val="1"/>
+    <w:semiHidden/>
+    <w:unhideWhenUsed/>
+  </w:style>
+  <w:style w:type="table" w:default="1" w:styleId="TableNormal">
+    <w:name w:val="Normal Table"/>
+    <w:uiPriority w:val="99"/>
+    <w:semiHidden/>
+    <w:unhideWhenUsed/>
+    <w:tblPr>
+      <w:tblInd w:w="0" w:type="dxa"/>
+      <w:tblCellMar>
+        <w:top w:w="0" w:type="dxa"/>
+        <w:left w:w="108" w:type="dxa"/>
+        <w:bottom w:w="0" w:type="dxa"/>
+        <w:right w:w="108" w:type="dxa"/>
+      </w:tblCellMar>
+    </w:tblPr>
+  </w:style>
+  <w:style w:type="numbering" w:default="1" w:styleId="NoList">
+    <w:name w:val="No List"/>
+    <w:uiPriority w:val="99"/>
+    <w:semiHidden/>
+    <w:unhideWhenUsed/>
+  </w:style>
+  <w:style w:type="paragraph" w:customStyle="1" w:styleId="5C1FF2241CE541D4AF0CD10F34024090">
+    <w:name w:val="5C1FF2241CE541D4AF0CD10F34024090"/>
+    <w:rsid w:val="005B0745"/>
+  </w:style>
+  <w:style w:type="paragraph" w:customStyle="1" w:styleId="BCEC7B7961F34B5EBB44B7762F150F6A">
+    <w:name w:val="BCEC7B7961F34B5EBB44B7762F150F6A"/>
+    <w:rsid w:val="005B0745"/>
+  </w:style>
+  <w:style w:type="paragraph" w:customStyle="1" w:styleId="B32B2D3451B8452E8EC3BC66463A3E1B">
+    <w:name w:val="B32B2D3451B8452E8EC3BC66463A3E1B"/>
+    <w:rsid w:val="005B0745"/>
+  </w:style>
+  <w:style w:type="paragraph" w:customStyle="1" w:styleId="FF9737D8F0D74CF6BE5187F1F4080B0C">
+    <w:name w:val="FF9737D8F0D74CF6BE5187F1F4080B0C"/>
+    <w:rsid w:val="005B0745"/>
+  </w:style>
+  <w:style w:type="paragraph" w:customStyle="1" w:styleId="6131E28A088E4DBD8C3307292BAD89E2">
+    <w:name w:val="6131E28A088E4DBD8C3307292BAD89E2"/>
+    <w:rsid w:val="005B0745"/>
+  </w:style>
+  <w:style w:type="paragraph" w:customStyle="1" w:styleId="91B27E88E7164ECEA2B20C43DC43EAD7">
+    <w:name w:val="91B27E88E7164ECEA2B20C43DC43EAD7"/>
+    <w:rsid w:val="005B0745"/>
+  </w:style>
+  <w:style w:type="paragraph" w:customStyle="1" w:styleId="EFAC01DDFD514A56961B95CF8FA10A95">
+    <w:name w:val="EFAC01DDFD514A56961B95CF8FA10A95"/>
+    <w:rsid w:val="005B0745"/>
+  </w:style>
+  <w:style w:type="paragraph" w:customStyle="1" w:styleId="784E1B2B27A548DA85573B38CC6527A1">
+    <w:name w:val="784E1B2B27A548DA85573B38CC6527A1"/>
+    <w:rsid w:val="005B0745"/>
+  </w:style>
+  <w:style w:type="paragraph" w:customStyle="1" w:styleId="7FF5C8D710D5427D85187D60BB9A18D5">
+    <w:name w:val="7FF5C8D710D5427D85187D60BB9A18D5"/>
+    <w:rsid w:val="005B0745"/>
+  </w:style>
+  <w:style w:type="paragraph" w:customStyle="1" w:styleId="41AC8632FAD94A6491D11D5F5AF0FF26">
+    <w:name w:val="41AC8632FAD94A6491D11D5F5AF0FF26"/>
+    <w:rsid w:val="005B0745"/>
+  </w:style>
+  <w:style w:type="paragraph" w:customStyle="1" w:styleId="61E1C0D833194A7B973CC0DB9DAA85D1">
+    <w:name w:val="61E1C0D833194A7B973CC0DB9DAA85D1"/>
+    <w:rsid w:val="005B0745"/>
+  </w:style>
+  <w:style w:type="paragraph" w:customStyle="1" w:styleId="0513E2F44D7B4DB19CCB7754EFE6CFE8">
+    <w:name w:val="0513E2F44D7B4DB19CCB7754EFE6CFE8"/>
+    <w:rsid w:val="005B0745"/>
+  </w:style>
+  <w:style w:type="paragraph" w:customStyle="1" w:styleId="FF9ABD87A4054541A79580C84B65FDEE">
+    <w:name w:val="FF9ABD87A4054541A79580C84B65FDEE"/>
+    <w:rsid w:val="005B0745"/>
+  </w:style>
+  <w:style w:type="paragraph" w:customStyle="1" w:styleId="78268AA80F5F4B7C84A183CDC7DA16B3">
+    <w:name w:val="78268AA80F5F4B7C84A183CDC7DA16B3"/>
+    <w:rsid w:val="005B0745"/>
+  </w:style>
+  <w:style w:type="paragraph" w:customStyle="1" w:styleId="CBC170D62DD44626A705CE771C59BFD1">
+    <w:name w:val="CBC170D62DD44626A705CE771C59BFD1"/>
+    <w:rsid w:val="005B0745"/>
+  </w:style>
+  <w:style w:type="paragraph" w:customStyle="1" w:styleId="F989F3797C604847B5C16252FE112E2C">
+    <w:name w:val="F989F3797C604847B5C16252FE112E2C"/>
+    <w:rsid w:val="005B0745"/>
+  </w:style>
+  <w:style w:type="paragraph" w:customStyle="1" w:styleId="918F1F2755334C0292EC66744CA78048">
+    <w:name w:val="918F1F2755334C0292EC66744CA78048"/>
+    <w:rsid w:val="005B0745"/>
+  </w:style>
+  <w:style w:type="paragraph" w:customStyle="1" w:styleId="9C16830674024CE1B360554DE939E6D9">
+    <w:name w:val="9C16830674024CE1B360554DE939E6D9"/>
+    <w:rsid w:val="005B0745"/>
+  </w:style>
+</w:styles>
+</file>
+
+<file path=word/glossary/webSettings.xml><?xml version="1.0" encoding="utf-8"?>
+<w:webSettings xmlns:mc="http://schemas.openxmlformats.org/markup-compatibility/2006" xmlns:r="http://schemas.openxmlformats.org/officeDocument/2006/relationships" xmlns:w="http://schemas.openxmlformats.org/wordprocessingml/2006/main" xmlns:w14="http://schemas.microsoft.com/office/word/2010/wordml" xmlns:w15="http://schemas.microsoft.com/office/word/2012/wordml" xmlns:w16cid="http://schemas.microsoft.com/office/word/2016/wordml/cid" xmlns:w16se="http://schemas.microsoft.com/office/word/2015/wordml/symex" mc:Ignorable="w14 w15 w16se w16cid">
+  <w:optimizeForBrowser/>
+  <w:allowPNG/>
+</w:webSettings>
 </file>
 
 <file path=word/theme/theme1.xml><?xml version="1.0" encoding="utf-8"?>
@@ -4622,11 +7543,30 @@
 </file>
 
 <file path=customXml/item1.xml><?xml version="1.0" encoding="utf-8"?>
+<CoverPageProperties xmlns="http://schemas.microsoft.com/office/2006/coverPageProps">
+  <PublishDate>2019    2020</PublishDate>
+  <Abstract/>
+  <CompanyAddress/>
+  <CompanyPhone/>
+  <CompanyFax/>
+  <CompanyEmail/>
+</CoverPageProperties>
+</file>
+
+<file path=customXml/item2.xml><?xml version="1.0" encoding="utf-8"?>
 <b:Sources xmlns:b="http://schemas.openxmlformats.org/officeDocument/2006/bibliography" xmlns="http://schemas.openxmlformats.org/officeDocument/2006/bibliography" SelectedStyle="\APASixthEditionOfficeOnline.xsl" StyleName="APA" Version="6"/>
 </file>
 
 <file path=customXml/itemProps1.xml><?xml version="1.0" encoding="utf-8"?>
-<ds:datastoreItem xmlns:ds="http://schemas.openxmlformats.org/officeDocument/2006/customXml" ds:itemID="{6892350A-0BEE-4A75-B591-ECFB97F631E3}">
+<ds:datastoreItem xmlns:ds="http://schemas.openxmlformats.org/officeDocument/2006/customXml" ds:itemID="{55AF091B-3C7A-41E3-B477-F2FDAA23CFDA}">
+  <ds:schemaRefs>
+    <ds:schemaRef ds:uri="http://schemas.microsoft.com/office/2006/coverPageProps"/>
+  </ds:schemaRefs>
+</ds:datastoreItem>
+</file>
+
+<file path=customXml/itemProps2.xml><?xml version="1.0" encoding="utf-8"?>
+<ds:datastoreItem xmlns:ds="http://schemas.openxmlformats.org/officeDocument/2006/customXml" ds:itemID="{F86256F5-4E83-4BB3-ADE8-8E29D5B8576E}">
   <ds:schemaRefs>
     <ds:schemaRef ds:uri="http://schemas.openxmlformats.org/officeDocument/2006/bibliography"/>
   </ds:schemaRefs>

</xml_diff>

<commit_message>
Page Number Formats (Roman + Arabic Numerals)
</commit_message>
<xml_diff>
--- a/DECONSTRUCTORS_PROJECT_PROPOSAL.docx
+++ b/DECONSTRUCTORS_PROJECT_PROPOSAL.docx
@@ -234,8 +234,6 @@
           <w:szCs w:val="40"/>
         </w:rPr>
       </w:pPr>
-      <w:bookmarkStart w:id="0" w:name="_GoBack"/>
-      <w:bookmarkEnd w:id="0"/>
       <w:r>
         <w:rPr>
           <w:noProof/>
@@ -327,7 +325,7 @@
           <w:szCs w:val="24"/>
         </w:rPr>
       </w:pPr>
-      <w:bookmarkStart w:id="1" w:name="_Hlk22494917"/>
+      <w:bookmarkStart w:id="0" w:name="_Hlk22494917"/>
     </w:p>
     <w:p>
       <w:pPr>
@@ -391,80 +389,78 @@
         </w:rPr>
         <w:t xml:space="preserve">Company Name: </w:t>
       </w:r>
-      <w:proofErr w:type="spellStart"/>
       <w:r>
         <w:rPr>
           <w:color w:val="000000" w:themeColor="text1"/>
           <w:sz w:val="24"/>
           <w:szCs w:val="24"/>
         </w:rPr>
-        <w:t>Deconstructors</w:t>
-      </w:r>
-      <w:proofErr w:type="spellEnd"/>
-    </w:p>
-    <w:p>
-      <w:pPr>
-        <w:spacing w:after="0"/>
+        <w:t xml:space="preserve">The </w:t>
+      </w:r>
+      <w:proofErr w:type="spellStart"/>
+      <w:r>
         <w:rPr>
           <w:color w:val="000000" w:themeColor="text1"/>
           <w:sz w:val="24"/>
           <w:szCs w:val="24"/>
         </w:rPr>
-      </w:pPr>
-      <w:r>
+        <w:t>Deconstructors</w:t>
+      </w:r>
+      <w:proofErr w:type="spellEnd"/>
+    </w:p>
+    <w:p>
+      <w:pPr>
+        <w:spacing w:after="0"/>
         <w:rPr>
           <w:color w:val="000000" w:themeColor="text1"/>
           <w:sz w:val="24"/>
           <w:szCs w:val="24"/>
         </w:rPr>
-        <w:t xml:space="preserve">Submitted </w:t>
-      </w:r>
-      <w:proofErr w:type="gramStart"/>
+      </w:pPr>
       <w:r>
         <w:rPr>
           <w:color w:val="000000" w:themeColor="text1"/>
           <w:sz w:val="24"/>
           <w:szCs w:val="24"/>
         </w:rPr>
-        <w:t>to:</w:t>
-      </w:r>
-      <w:proofErr w:type="gramEnd"/>
+        <w:t xml:space="preserve">Submitted </w:t>
+      </w:r>
+      <w:proofErr w:type="gramStart"/>
       <w:r>
         <w:rPr>
           <w:color w:val="000000" w:themeColor="text1"/>
           <w:sz w:val="24"/>
           <w:szCs w:val="24"/>
         </w:rPr>
-        <w:t xml:space="preserve"> Todd Breedlove</w:t>
-      </w:r>
-    </w:p>
-    <w:p>
-      <w:pPr>
-        <w:spacing w:after="0"/>
+        <w:t>to:</w:t>
+      </w:r>
+      <w:proofErr w:type="gramEnd"/>
+      <w:r>
         <w:rPr>
           <w:color w:val="000000" w:themeColor="text1"/>
           <w:sz w:val="24"/>
           <w:szCs w:val="24"/>
         </w:rPr>
-      </w:pPr>
-      <w:r>
+        <w:t xml:space="preserve"> Todd Breedlove</w:t>
+      </w:r>
+    </w:p>
+    <w:p>
+      <w:pPr>
+        <w:spacing w:after="0"/>
         <w:rPr>
           <w:color w:val="000000" w:themeColor="text1"/>
           <w:sz w:val="24"/>
           <w:szCs w:val="24"/>
         </w:rPr>
-        <w:t xml:space="preserve">Submitted by: </w:t>
-      </w:r>
-    </w:p>
-    <w:p>
-      <w:pPr>
-        <w:spacing w:after="0"/>
+      </w:pPr>
+      <w:r>
         <w:rPr>
           <w:color w:val="000000" w:themeColor="text1"/>
           <w:sz w:val="24"/>
           <w:szCs w:val="24"/>
         </w:rPr>
-      </w:pPr>
+        <w:t xml:space="preserve">Submitted by: </w:t>
+      </w:r>
     </w:p>
     <w:p>
       <w:pPr>
@@ -475,45 +471,56 @@
           <w:szCs w:val="24"/>
         </w:rPr>
       </w:pPr>
-      <w:r>
+    </w:p>
+    <w:p>
+      <w:pPr>
+        <w:spacing w:after="0"/>
         <w:rPr>
           <w:color w:val="000000" w:themeColor="text1"/>
           <w:sz w:val="24"/>
           <w:szCs w:val="24"/>
         </w:rPr>
-        <w:t>Version: 0.1</w:t>
-      </w:r>
-    </w:p>
-    <w:p>
-      <w:pPr>
-        <w:spacing w:after="0"/>
+      </w:pPr>
+      <w:r>
         <w:rPr>
           <w:color w:val="000000" w:themeColor="text1"/>
           <w:sz w:val="24"/>
           <w:szCs w:val="24"/>
         </w:rPr>
-      </w:pPr>
-      <w:r>
+        <w:t>Version: 0.1</w:t>
+      </w:r>
+    </w:p>
+    <w:p>
+      <w:pPr>
+        <w:spacing w:after="0"/>
         <w:rPr>
           <w:color w:val="000000" w:themeColor="text1"/>
           <w:sz w:val="24"/>
           <w:szCs w:val="24"/>
         </w:rPr>
-        <w:t>Email:</w:t>
-      </w:r>
-    </w:p>
-    <w:p>
-      <w:pPr>
-        <w:spacing w:after="0"/>
+      </w:pPr>
+      <w:r>
         <w:rPr>
           <w:color w:val="000000" w:themeColor="text1"/>
           <w:sz w:val="24"/>
           <w:szCs w:val="24"/>
         </w:rPr>
+        <w:t>Email:</w:t>
+      </w:r>
+    </w:p>
+    <w:p>
+      <w:pPr>
+        <w:spacing w:after="0"/>
+        <w:rPr>
+          <w:color w:val="000000" w:themeColor="text1"/>
+          <w:sz w:val="24"/>
+          <w:szCs w:val="24"/>
+        </w:rPr>
         <w:sectPr>
           <w:headerReference w:type="default" r:id="rId10"/>
           <w:footerReference w:type="default" r:id="rId11"/>
-          <w:footerReference w:type="first" r:id="rId12"/>
+          <w:headerReference w:type="first" r:id="rId12"/>
+          <w:footerReference w:type="first" r:id="rId13"/>
           <w:pgSz w:w="12240" w:h="15840"/>
           <w:pgMar w:top="1440" w:right="1440" w:bottom="1440" w:left="1440" w:header="720" w:footer="720" w:gutter="0"/>
           <w:pgNumType w:fmt="lowerRoman" w:start="1"/>
@@ -533,11 +540,6 @@
     </w:p>
     <w:p>
       <w:pPr>
-        <w:pStyle w:val="ListParagraph"/>
-        <w:numPr>
-          <w:ilvl w:val="0"/>
-          <w:numId w:val="1"/>
-        </w:numPr>
         <w:spacing w:after="0"/>
         <w:outlineLvl w:val="0"/>
         <w:rPr>
@@ -547,8 +549,8 @@
           <w:szCs w:val="40"/>
         </w:rPr>
       </w:pPr>
-      <w:bookmarkStart w:id="2" w:name="_Toc22498422"/>
-      <w:bookmarkEnd w:id="1"/>
+      <w:bookmarkStart w:id="1" w:name="_Toc22499967"/>
+      <w:bookmarkEnd w:id="0"/>
       <w:r>
         <w:rPr>
           <w:rFonts w:ascii="Franklin Gothic Heavy" w:hAnsi="Franklin Gothic Heavy" w:cs="Aharoni"/>
@@ -559,7 +561,7 @@
         <w:lastRenderedPageBreak/>
         <w:t>LEGAL NOTICE</w:t>
       </w:r>
-      <w:bookmarkEnd w:id="2"/>
+      <w:bookmarkEnd w:id="1"/>
     </w:p>
     <w:p>
       <w:pPr>
@@ -595,11 +597,6 @@
     </w:p>
     <w:p>
       <w:pPr>
-        <w:pStyle w:val="ListParagraph"/>
-        <w:numPr>
-          <w:ilvl w:val="0"/>
-          <w:numId w:val="1"/>
-        </w:numPr>
         <w:spacing w:after="0"/>
         <w:outlineLvl w:val="0"/>
         <w:rPr>
@@ -609,7 +606,7 @@
           <w:szCs w:val="40"/>
         </w:rPr>
       </w:pPr>
-      <w:bookmarkStart w:id="3" w:name="_Toc22498423"/>
+      <w:bookmarkStart w:id="2" w:name="_Toc22499968"/>
       <w:r>
         <w:rPr>
           <w:rFonts w:ascii="Franklin Gothic Heavy" w:hAnsi="Franklin Gothic Heavy" w:cs="Aharoni"/>
@@ -637,7 +634,7 @@
         </w:rPr>
         <w:t>NOTICE</w:t>
       </w:r>
-      <w:bookmarkEnd w:id="3"/>
+      <w:bookmarkEnd w:id="2"/>
     </w:p>
     <w:p>
       <w:pPr>
@@ -671,11 +668,6 @@
     </w:p>
     <w:p>
       <w:pPr>
-        <w:pStyle w:val="ListParagraph"/>
-        <w:numPr>
-          <w:ilvl w:val="0"/>
-          <w:numId w:val="1"/>
-        </w:numPr>
         <w:spacing w:after="0"/>
         <w:outlineLvl w:val="0"/>
         <w:rPr>
@@ -685,7 +677,7 @@
           <w:szCs w:val="40"/>
         </w:rPr>
       </w:pPr>
-      <w:bookmarkStart w:id="4" w:name="_Toc22498424"/>
+      <w:bookmarkStart w:id="3" w:name="_Toc22499969"/>
       <w:r>
         <w:rPr>
           <w:rFonts w:ascii="Franklin Gothic Heavy" w:hAnsi="Franklin Gothic Heavy" w:cs="Aharoni"/>
@@ -695,7 +687,7 @@
         </w:rPr>
         <w:t>REVISION HISTORY</w:t>
       </w:r>
-      <w:bookmarkEnd w:id="4"/>
+      <w:bookmarkEnd w:id="3"/>
     </w:p>
     <w:p>
       <w:pPr>
@@ -1092,11 +1084,6 @@
     </w:p>
     <w:p>
       <w:pPr>
-        <w:pStyle w:val="ListParagraph"/>
-        <w:numPr>
-          <w:ilvl w:val="0"/>
-          <w:numId w:val="1"/>
-        </w:numPr>
         <w:spacing w:after="0"/>
         <w:outlineLvl w:val="0"/>
         <w:rPr>
@@ -1106,7 +1093,7 @@
           <w:szCs w:val="40"/>
         </w:rPr>
       </w:pPr>
-      <w:bookmarkStart w:id="5" w:name="_Toc22498425"/>
+      <w:bookmarkStart w:id="4" w:name="_Toc22499970"/>
       <w:r>
         <w:rPr>
           <w:rFonts w:ascii="Franklin Gothic Heavy" w:hAnsi="Franklin Gothic Heavy" w:cs="Aharoni"/>
@@ -1117,7 +1104,7 @@
         <w:lastRenderedPageBreak/>
         <w:t>SIGNATORY PAGE</w:t>
       </w:r>
-      <w:bookmarkEnd w:id="5"/>
+      <w:bookmarkEnd w:id="4"/>
     </w:p>
     <w:p>
       <w:pPr>
@@ -1656,6 +1643,7 @@
         <w:br w:type="page"/>
       </w:r>
     </w:p>
+    <w:bookmarkStart w:id="5" w:name="_Toc22499971" w:displacedByCustomXml="next"/>
     <w:sdt>
       <w:sdtPr>
         <w:rPr>
@@ -1678,14 +1666,9 @@
         </w:rPr>
       </w:sdtEndPr>
       <w:sdtContent>
-        <w:bookmarkStart w:id="6" w:name="_Toc22498426" w:displacedByCustomXml="prev"/>
         <w:p>
           <w:pPr>
             <w:pStyle w:val="TOCHeading"/>
-            <w:numPr>
-              <w:ilvl w:val="0"/>
-              <w:numId w:val="1"/>
-            </w:numPr>
             <w:spacing w:before="0" w:after="0"/>
             <w:jc w:val="left"/>
             <w:outlineLvl w:val="0"/>
@@ -1694,12 +1677,6 @@
               <w:color w:val="70AD47" w:themeColor="accent6"/>
             </w:rPr>
           </w:pPr>
-          <w:r>
-            <w:rPr>
-              <w:color w:val="70AD47" w:themeColor="accent6"/>
-            </w:rPr>
-            <w:t xml:space="preserve"> </w:t>
-          </w:r>
           <w:r>
             <w:rPr>
               <w:rFonts w:ascii="Franklin Gothic Heavy" w:hAnsi="Franklin Gothic Heavy"/>
@@ -1742,7 +1719,7 @@
             </w:rPr>
             <w:t>ONTENTS</w:t>
           </w:r>
-          <w:bookmarkEnd w:id="6"/>
+          <w:bookmarkEnd w:id="5"/>
         </w:p>
         <w:p>
           <w:pPr>
@@ -1757,7 +1734,6 @@
           <w:pPr>
             <w:pStyle w:val="TOC1"/>
             <w:tabs>
-              <w:tab w:val="left" w:pos="440"/>
               <w:tab w:val="right" w:leader="dot" w:pos="9350"/>
             </w:tabs>
             <w:rPr>
@@ -1775,30 +1751,85 @@
           <w:r>
             <w:fldChar w:fldCharType="separate"/>
           </w:r>
-          <w:hyperlink w:anchor="_Toc22498422" w:history="1">
+          <w:hyperlink w:anchor="_Toc22499967" w:history="1">
             <w:r>
               <w:rPr>
                 <w:rStyle w:val="Hyperlink"/>
                 <w:rFonts w:ascii="Franklin Gothic Heavy" w:hAnsi="Franklin Gothic Heavy" w:cs="Aharoni"/>
                 <w:noProof/>
               </w:rPr>
-              <w:t>1.</w:t>
-            </w:r>
-            <w:r>
-              <w:rPr>
-                <w:rFonts w:cstheme="minorBidi"/>
-                <w:noProof/>
-                <w:lang w:eastAsia="ko-KR"/>
+              <w:t>LEGAL NOTICE</w:t>
+            </w:r>
+            <w:r>
+              <w:rPr>
+                <w:noProof/>
+                <w:webHidden/>
               </w:rPr>
               <w:tab/>
             </w:r>
+            <w:r>
+              <w:rPr>
+                <w:noProof/>
+                <w:webHidden/>
+              </w:rPr>
+              <w:fldChar w:fldCharType="begin"/>
+            </w:r>
+            <w:r>
+              <w:rPr>
+                <w:noProof/>
+                <w:webHidden/>
+              </w:rPr>
+              <w:instrText xml:space="preserve"> PAGEREF _Toc22499967 \h </w:instrText>
+            </w:r>
+            <w:r>
+              <w:rPr>
+                <w:noProof/>
+                <w:webHidden/>
+              </w:rPr>
+            </w:r>
+            <w:r>
+              <w:rPr>
+                <w:noProof/>
+                <w:webHidden/>
+              </w:rPr>
+              <w:fldChar w:fldCharType="separate"/>
+            </w:r>
+            <w:r>
+              <w:rPr>
+                <w:noProof/>
+                <w:webHidden/>
+              </w:rPr>
+              <w:t>i</w:t>
+            </w:r>
+            <w:r>
+              <w:rPr>
+                <w:noProof/>
+                <w:webHidden/>
+              </w:rPr>
+              <w:fldChar w:fldCharType="end"/>
+            </w:r>
+          </w:hyperlink>
+        </w:p>
+        <w:p>
+          <w:pPr>
+            <w:pStyle w:val="TOC1"/>
+            <w:tabs>
+              <w:tab w:val="right" w:leader="dot" w:pos="9350"/>
+            </w:tabs>
+            <w:rPr>
+              <w:rFonts w:cstheme="minorBidi"/>
+              <w:noProof/>
+              <w:lang w:eastAsia="ko-KR"/>
+            </w:rPr>
+          </w:pPr>
+          <w:hyperlink w:anchor="_Toc22499968" w:history="1">
             <w:r>
               <w:rPr>
                 <w:rStyle w:val="Hyperlink"/>
                 <w:rFonts w:ascii="Franklin Gothic Heavy" w:hAnsi="Franklin Gothic Heavy" w:cs="Aharoni"/>
                 <w:noProof/>
               </w:rPr>
-              <w:t>LEGAL NOTICE</w:t>
+              <w:t>COPYRIGHT NOTICE</w:t>
             </w:r>
             <w:r>
               <w:rPr>
@@ -1819,7 +1850,7 @@
                 <w:noProof/>
                 <w:webHidden/>
               </w:rPr>
-              <w:instrText xml:space="preserve"> PAGEREF _Toc22498422 \h </w:instrText>
+              <w:instrText xml:space="preserve"> PAGEREF _Toc22499968 \h </w:instrText>
             </w:r>
             <w:r>
               <w:rPr>
@@ -1840,6 +1871,219 @@
                 <w:webHidden/>
               </w:rPr>
               <w:t>i</w:t>
+            </w:r>
+            <w:r>
+              <w:rPr>
+                <w:noProof/>
+                <w:webHidden/>
+              </w:rPr>
+              <w:fldChar w:fldCharType="end"/>
+            </w:r>
+          </w:hyperlink>
+        </w:p>
+        <w:p>
+          <w:pPr>
+            <w:pStyle w:val="TOC1"/>
+            <w:tabs>
+              <w:tab w:val="right" w:leader="dot" w:pos="9350"/>
+            </w:tabs>
+            <w:rPr>
+              <w:rFonts w:cstheme="minorBidi"/>
+              <w:noProof/>
+              <w:lang w:eastAsia="ko-KR"/>
+            </w:rPr>
+          </w:pPr>
+          <w:hyperlink w:anchor="_Toc22499969" w:history="1">
+            <w:r>
+              <w:rPr>
+                <w:rStyle w:val="Hyperlink"/>
+                <w:rFonts w:ascii="Franklin Gothic Heavy" w:hAnsi="Franklin Gothic Heavy" w:cs="Aharoni"/>
+                <w:noProof/>
+              </w:rPr>
+              <w:t>REVISION HISTORY</w:t>
+            </w:r>
+            <w:r>
+              <w:rPr>
+                <w:noProof/>
+                <w:webHidden/>
+              </w:rPr>
+              <w:tab/>
+            </w:r>
+            <w:r>
+              <w:rPr>
+                <w:noProof/>
+                <w:webHidden/>
+              </w:rPr>
+              <w:fldChar w:fldCharType="begin"/>
+            </w:r>
+            <w:r>
+              <w:rPr>
+                <w:noProof/>
+                <w:webHidden/>
+              </w:rPr>
+              <w:instrText xml:space="preserve"> PAGEREF _Toc22499969 \h </w:instrText>
+            </w:r>
+            <w:r>
+              <w:rPr>
+                <w:noProof/>
+                <w:webHidden/>
+              </w:rPr>
+            </w:r>
+            <w:r>
+              <w:rPr>
+                <w:noProof/>
+                <w:webHidden/>
+              </w:rPr>
+              <w:fldChar w:fldCharType="separate"/>
+            </w:r>
+            <w:r>
+              <w:rPr>
+                <w:noProof/>
+                <w:webHidden/>
+              </w:rPr>
+              <w:t>i</w:t>
+            </w:r>
+            <w:r>
+              <w:rPr>
+                <w:noProof/>
+                <w:webHidden/>
+              </w:rPr>
+              <w:fldChar w:fldCharType="end"/>
+            </w:r>
+          </w:hyperlink>
+        </w:p>
+        <w:p>
+          <w:pPr>
+            <w:pStyle w:val="TOC1"/>
+            <w:tabs>
+              <w:tab w:val="right" w:leader="dot" w:pos="9350"/>
+            </w:tabs>
+            <w:rPr>
+              <w:rFonts w:cstheme="minorBidi"/>
+              <w:noProof/>
+              <w:lang w:eastAsia="ko-KR"/>
+            </w:rPr>
+          </w:pPr>
+          <w:hyperlink w:anchor="_Toc22499970" w:history="1">
+            <w:r>
+              <w:rPr>
+                <w:rStyle w:val="Hyperlink"/>
+                <w:rFonts w:ascii="Franklin Gothic Heavy" w:hAnsi="Franklin Gothic Heavy" w:cs="Aharoni"/>
+                <w:noProof/>
+              </w:rPr>
+              <w:t>SIGNATORY PAGE</w:t>
+            </w:r>
+            <w:r>
+              <w:rPr>
+                <w:noProof/>
+                <w:webHidden/>
+              </w:rPr>
+              <w:tab/>
+            </w:r>
+            <w:r>
+              <w:rPr>
+                <w:noProof/>
+                <w:webHidden/>
+              </w:rPr>
+              <w:fldChar w:fldCharType="begin"/>
+            </w:r>
+            <w:r>
+              <w:rPr>
+                <w:noProof/>
+                <w:webHidden/>
+              </w:rPr>
+              <w:instrText xml:space="preserve"> PAGEREF _Toc22499970 \h </w:instrText>
+            </w:r>
+            <w:r>
+              <w:rPr>
+                <w:noProof/>
+                <w:webHidden/>
+              </w:rPr>
+            </w:r>
+            <w:r>
+              <w:rPr>
+                <w:noProof/>
+                <w:webHidden/>
+              </w:rPr>
+              <w:fldChar w:fldCharType="separate"/>
+            </w:r>
+            <w:r>
+              <w:rPr>
+                <w:noProof/>
+                <w:webHidden/>
+              </w:rPr>
+              <w:t>ii</w:t>
+            </w:r>
+            <w:r>
+              <w:rPr>
+                <w:noProof/>
+                <w:webHidden/>
+              </w:rPr>
+              <w:fldChar w:fldCharType="end"/>
+            </w:r>
+          </w:hyperlink>
+        </w:p>
+        <w:p>
+          <w:pPr>
+            <w:pStyle w:val="TOC1"/>
+            <w:tabs>
+              <w:tab w:val="right" w:leader="dot" w:pos="9350"/>
+            </w:tabs>
+            <w:rPr>
+              <w:rFonts w:cstheme="minorBidi"/>
+              <w:noProof/>
+              <w:lang w:eastAsia="ko-KR"/>
+            </w:rPr>
+          </w:pPr>
+          <w:hyperlink w:anchor="_Toc22499971" w:history="1">
+            <w:r>
+              <w:rPr>
+                <w:rStyle w:val="Hyperlink"/>
+                <w:rFonts w:ascii="Franklin Gothic Heavy" w:hAnsi="Franklin Gothic Heavy"/>
+                <w:noProof/>
+              </w:rPr>
+              <w:t>TABLE OF CONTENTS</w:t>
+            </w:r>
+            <w:r>
+              <w:rPr>
+                <w:noProof/>
+                <w:webHidden/>
+              </w:rPr>
+              <w:tab/>
+            </w:r>
+            <w:r>
+              <w:rPr>
+                <w:noProof/>
+                <w:webHidden/>
+              </w:rPr>
+              <w:fldChar w:fldCharType="begin"/>
+            </w:r>
+            <w:r>
+              <w:rPr>
+                <w:noProof/>
+                <w:webHidden/>
+              </w:rPr>
+              <w:instrText xml:space="preserve"> PAGEREF _Toc22499971 \h </w:instrText>
+            </w:r>
+            <w:r>
+              <w:rPr>
+                <w:noProof/>
+                <w:webHidden/>
+              </w:rPr>
+            </w:r>
+            <w:r>
+              <w:rPr>
+                <w:noProof/>
+                <w:webHidden/>
+              </w:rPr>
+              <w:fldChar w:fldCharType="separate"/>
+            </w:r>
+            <w:r>
+              <w:rPr>
+                <w:noProof/>
+                <w:webHidden/>
+              </w:rPr>
+              <w:t>iii</w:t>
             </w:r>
             <w:r>
               <w:rPr>
@@ -1863,14 +2107,14 @@
               <w:lang w:eastAsia="ko-KR"/>
             </w:rPr>
           </w:pPr>
-          <w:hyperlink w:anchor="_Toc22498423" w:history="1">
+          <w:hyperlink w:anchor="_Toc22499972" w:history="1">
             <w:r>
               <w:rPr>
                 <w:rStyle w:val="Hyperlink"/>
                 <w:rFonts w:ascii="Franklin Gothic Heavy" w:hAnsi="Franklin Gothic Heavy" w:cs="Aharoni"/>
                 <w:noProof/>
               </w:rPr>
-              <w:t>2.</w:t>
+              <w:t>1.</w:t>
             </w:r>
             <w:r>
               <w:rPr>
@@ -1886,7 +2130,7 @@
                 <w:rFonts w:ascii="Franklin Gothic Heavy" w:hAnsi="Franklin Gothic Heavy" w:cs="Aharoni"/>
                 <w:noProof/>
               </w:rPr>
-              <w:t>COPYRIGHT NOTICE</w:t>
+              <w:t>INTRODUCTION</w:t>
             </w:r>
             <w:r>
               <w:rPr>
@@ -1907,7 +2151,7 @@
                 <w:noProof/>
                 <w:webHidden/>
               </w:rPr>
-              <w:instrText xml:space="preserve"> PAGEREF _Toc22498423 \h </w:instrText>
+              <w:instrText xml:space="preserve"> PAGEREF _Toc22499972 \h </w:instrText>
             </w:r>
             <w:r>
               <w:rPr>
@@ -1927,7 +2171,283 @@
                 <w:noProof/>
                 <w:webHidden/>
               </w:rPr>
-              <w:t>i</w:t>
+              <w:t>1</w:t>
+            </w:r>
+            <w:r>
+              <w:rPr>
+                <w:noProof/>
+                <w:webHidden/>
+              </w:rPr>
+              <w:fldChar w:fldCharType="end"/>
+            </w:r>
+          </w:hyperlink>
+        </w:p>
+        <w:p>
+          <w:pPr>
+            <w:pStyle w:val="TOC2"/>
+            <w:tabs>
+              <w:tab w:val="left" w:pos="880"/>
+              <w:tab w:val="right" w:leader="dot" w:pos="9350"/>
+            </w:tabs>
+            <w:rPr>
+              <w:rFonts w:cstheme="minorBidi"/>
+              <w:noProof/>
+              <w:lang w:eastAsia="ko-KR"/>
+            </w:rPr>
+          </w:pPr>
+          <w:hyperlink w:anchor="_Toc22499973" w:history="1">
+            <w:r>
+              <w:rPr>
+                <w:rStyle w:val="Hyperlink"/>
+                <w:rFonts w:cstheme="minorHAnsi"/>
+                <w:b/>
+                <w:bCs/>
+                <w:noProof/>
+              </w:rPr>
+              <w:t>6.1</w:t>
+            </w:r>
+            <w:r>
+              <w:rPr>
+                <w:rFonts w:cstheme="minorBidi"/>
+                <w:noProof/>
+                <w:lang w:eastAsia="ko-KR"/>
+              </w:rPr>
+              <w:tab/>
+            </w:r>
+            <w:r>
+              <w:rPr>
+                <w:rStyle w:val="Hyperlink"/>
+                <w:rFonts w:cstheme="minorHAnsi"/>
+                <w:b/>
+                <w:bCs/>
+                <w:noProof/>
+              </w:rPr>
+              <w:t>PURPOSE</w:t>
+            </w:r>
+            <w:r>
+              <w:rPr>
+                <w:noProof/>
+                <w:webHidden/>
+              </w:rPr>
+              <w:tab/>
+            </w:r>
+            <w:r>
+              <w:rPr>
+                <w:noProof/>
+                <w:webHidden/>
+              </w:rPr>
+              <w:fldChar w:fldCharType="begin"/>
+            </w:r>
+            <w:r>
+              <w:rPr>
+                <w:noProof/>
+                <w:webHidden/>
+              </w:rPr>
+              <w:instrText xml:space="preserve"> PAGEREF _Toc22499973 \h </w:instrText>
+            </w:r>
+            <w:r>
+              <w:rPr>
+                <w:noProof/>
+                <w:webHidden/>
+              </w:rPr>
+            </w:r>
+            <w:r>
+              <w:rPr>
+                <w:noProof/>
+                <w:webHidden/>
+              </w:rPr>
+              <w:fldChar w:fldCharType="separate"/>
+            </w:r>
+            <w:r>
+              <w:rPr>
+                <w:noProof/>
+                <w:webHidden/>
+              </w:rPr>
+              <w:t>1</w:t>
+            </w:r>
+            <w:r>
+              <w:rPr>
+                <w:noProof/>
+                <w:webHidden/>
+              </w:rPr>
+              <w:fldChar w:fldCharType="end"/>
+            </w:r>
+          </w:hyperlink>
+        </w:p>
+        <w:p>
+          <w:pPr>
+            <w:pStyle w:val="TOC2"/>
+            <w:tabs>
+              <w:tab w:val="left" w:pos="880"/>
+              <w:tab w:val="right" w:leader="dot" w:pos="9350"/>
+            </w:tabs>
+            <w:rPr>
+              <w:rFonts w:cstheme="minorBidi"/>
+              <w:noProof/>
+              <w:lang w:eastAsia="ko-KR"/>
+            </w:rPr>
+          </w:pPr>
+          <w:hyperlink w:anchor="_Toc22499974" w:history="1">
+            <w:r>
+              <w:rPr>
+                <w:rStyle w:val="Hyperlink"/>
+                <w:rFonts w:cstheme="minorHAnsi"/>
+                <w:b/>
+                <w:bCs/>
+                <w:noProof/>
+              </w:rPr>
+              <w:t>6.2</w:t>
+            </w:r>
+            <w:r>
+              <w:rPr>
+                <w:rFonts w:cstheme="minorBidi"/>
+                <w:noProof/>
+                <w:lang w:eastAsia="ko-KR"/>
+              </w:rPr>
+              <w:tab/>
+            </w:r>
+            <w:r>
+              <w:rPr>
+                <w:rStyle w:val="Hyperlink"/>
+                <w:rFonts w:cstheme="minorHAnsi"/>
+                <w:b/>
+                <w:bCs/>
+                <w:noProof/>
+              </w:rPr>
+              <w:t>SCOPE</w:t>
+            </w:r>
+            <w:r>
+              <w:rPr>
+                <w:noProof/>
+                <w:webHidden/>
+              </w:rPr>
+              <w:tab/>
+            </w:r>
+            <w:r>
+              <w:rPr>
+                <w:noProof/>
+                <w:webHidden/>
+              </w:rPr>
+              <w:fldChar w:fldCharType="begin"/>
+            </w:r>
+            <w:r>
+              <w:rPr>
+                <w:noProof/>
+                <w:webHidden/>
+              </w:rPr>
+              <w:instrText xml:space="preserve"> PAGEREF _Toc22499974 \h </w:instrText>
+            </w:r>
+            <w:r>
+              <w:rPr>
+                <w:noProof/>
+                <w:webHidden/>
+              </w:rPr>
+            </w:r>
+            <w:r>
+              <w:rPr>
+                <w:noProof/>
+                <w:webHidden/>
+              </w:rPr>
+              <w:fldChar w:fldCharType="separate"/>
+            </w:r>
+            <w:r>
+              <w:rPr>
+                <w:noProof/>
+                <w:webHidden/>
+              </w:rPr>
+              <w:t>1</w:t>
+            </w:r>
+            <w:r>
+              <w:rPr>
+                <w:noProof/>
+                <w:webHidden/>
+              </w:rPr>
+              <w:fldChar w:fldCharType="end"/>
+            </w:r>
+          </w:hyperlink>
+        </w:p>
+        <w:p>
+          <w:pPr>
+            <w:pStyle w:val="TOC2"/>
+            <w:tabs>
+              <w:tab w:val="left" w:pos="880"/>
+              <w:tab w:val="right" w:leader="dot" w:pos="9350"/>
+            </w:tabs>
+            <w:rPr>
+              <w:rFonts w:cstheme="minorBidi"/>
+              <w:noProof/>
+              <w:lang w:eastAsia="ko-KR"/>
+            </w:rPr>
+          </w:pPr>
+          <w:hyperlink w:anchor="_Toc22499975" w:history="1">
+            <w:r>
+              <w:rPr>
+                <w:rStyle w:val="Hyperlink"/>
+                <w:rFonts w:cstheme="minorHAnsi"/>
+                <w:b/>
+                <w:bCs/>
+                <w:noProof/>
+              </w:rPr>
+              <w:t>6.3</w:t>
+            </w:r>
+            <w:r>
+              <w:rPr>
+                <w:rFonts w:cstheme="minorBidi"/>
+                <w:noProof/>
+                <w:lang w:eastAsia="ko-KR"/>
+              </w:rPr>
+              <w:tab/>
+            </w:r>
+            <w:r>
+              <w:rPr>
+                <w:rStyle w:val="Hyperlink"/>
+                <w:rFonts w:cstheme="minorHAnsi"/>
+                <w:b/>
+                <w:bCs/>
+                <w:noProof/>
+              </w:rPr>
+              <w:t>INTENDED AUDIENCE</w:t>
+            </w:r>
+            <w:r>
+              <w:rPr>
+                <w:noProof/>
+                <w:webHidden/>
+              </w:rPr>
+              <w:tab/>
+            </w:r>
+            <w:r>
+              <w:rPr>
+                <w:noProof/>
+                <w:webHidden/>
+              </w:rPr>
+              <w:fldChar w:fldCharType="begin"/>
+            </w:r>
+            <w:r>
+              <w:rPr>
+                <w:noProof/>
+                <w:webHidden/>
+              </w:rPr>
+              <w:instrText xml:space="preserve"> PAGEREF _Toc22499975 \h </w:instrText>
+            </w:r>
+            <w:r>
+              <w:rPr>
+                <w:noProof/>
+                <w:webHidden/>
+              </w:rPr>
+            </w:r>
+            <w:r>
+              <w:rPr>
+                <w:noProof/>
+                <w:webHidden/>
+              </w:rPr>
+              <w:fldChar w:fldCharType="separate"/>
+            </w:r>
+            <w:r>
+              <w:rPr>
+                <w:noProof/>
+                <w:webHidden/>
+              </w:rPr>
+              <w:t>1</w:t>
             </w:r>
             <w:r>
               <w:rPr>
@@ -1951,14 +2471,14 @@
               <w:lang w:eastAsia="ko-KR"/>
             </w:rPr>
           </w:pPr>
-          <w:hyperlink w:anchor="_Toc22498424" w:history="1">
+          <w:hyperlink w:anchor="_Toc22499976" w:history="1">
             <w:r>
               <w:rPr>
                 <w:rStyle w:val="Hyperlink"/>
                 <w:rFonts w:ascii="Franklin Gothic Heavy" w:hAnsi="Franklin Gothic Heavy" w:cs="Aharoni"/>
                 <w:noProof/>
               </w:rPr>
-              <w:t>3.</w:t>
+              <w:t>2.</w:t>
             </w:r>
             <w:r>
               <w:rPr>
@@ -1974,7 +2494,7 @@
                 <w:rFonts w:ascii="Franklin Gothic Heavy" w:hAnsi="Franklin Gothic Heavy" w:cs="Aharoni"/>
                 <w:noProof/>
               </w:rPr>
-              <w:t>REVISION HISTORY</w:t>
+              <w:t>PROJECT MANAGEMENT</w:t>
             </w:r>
             <w:r>
               <w:rPr>
@@ -1995,7 +2515,7 @@
                 <w:noProof/>
                 <w:webHidden/>
               </w:rPr>
-              <w:instrText xml:space="preserve"> PAGEREF _Toc22498424 \h </w:instrText>
+              <w:instrText xml:space="preserve"> PAGEREF _Toc22499976 \h </w:instrText>
             </w:r>
             <w:r>
               <w:rPr>
@@ -2015,7 +2535,191 @@
                 <w:noProof/>
                 <w:webHidden/>
               </w:rPr>
-              <w:t>i</w:t>
+              <w:t>2</w:t>
+            </w:r>
+            <w:r>
+              <w:rPr>
+                <w:noProof/>
+                <w:webHidden/>
+              </w:rPr>
+              <w:fldChar w:fldCharType="end"/>
+            </w:r>
+          </w:hyperlink>
+        </w:p>
+        <w:p>
+          <w:pPr>
+            <w:pStyle w:val="TOC2"/>
+            <w:tabs>
+              <w:tab w:val="left" w:pos="880"/>
+              <w:tab w:val="right" w:leader="dot" w:pos="9350"/>
+            </w:tabs>
+            <w:rPr>
+              <w:rFonts w:cstheme="minorBidi"/>
+              <w:noProof/>
+              <w:lang w:eastAsia="ko-KR"/>
+            </w:rPr>
+          </w:pPr>
+          <w:hyperlink w:anchor="_Toc22499977" w:history="1">
+            <w:r>
+              <w:rPr>
+                <w:rStyle w:val="Hyperlink"/>
+                <w:rFonts w:cstheme="minorHAnsi"/>
+                <w:b/>
+                <w:bCs/>
+                <w:noProof/>
+              </w:rPr>
+              <w:t>2.2</w:t>
+            </w:r>
+            <w:r>
+              <w:rPr>
+                <w:rFonts w:cstheme="minorBidi"/>
+                <w:noProof/>
+                <w:lang w:eastAsia="ko-KR"/>
+              </w:rPr>
+              <w:tab/>
+            </w:r>
+            <w:r>
+              <w:rPr>
+                <w:rStyle w:val="Hyperlink"/>
+                <w:rFonts w:cstheme="minorHAnsi"/>
+                <w:b/>
+                <w:bCs/>
+                <w:noProof/>
+              </w:rPr>
+              <w:t>Change Management Procedures</w:t>
+            </w:r>
+            <w:r>
+              <w:rPr>
+                <w:noProof/>
+                <w:webHidden/>
+              </w:rPr>
+              <w:tab/>
+            </w:r>
+            <w:r>
+              <w:rPr>
+                <w:noProof/>
+                <w:webHidden/>
+              </w:rPr>
+              <w:fldChar w:fldCharType="begin"/>
+            </w:r>
+            <w:r>
+              <w:rPr>
+                <w:noProof/>
+                <w:webHidden/>
+              </w:rPr>
+              <w:instrText xml:space="preserve"> PAGEREF _Toc22499977 \h </w:instrText>
+            </w:r>
+            <w:r>
+              <w:rPr>
+                <w:noProof/>
+                <w:webHidden/>
+              </w:rPr>
+            </w:r>
+            <w:r>
+              <w:rPr>
+                <w:noProof/>
+                <w:webHidden/>
+              </w:rPr>
+              <w:fldChar w:fldCharType="separate"/>
+            </w:r>
+            <w:r>
+              <w:rPr>
+                <w:noProof/>
+                <w:webHidden/>
+              </w:rPr>
+              <w:t>2</w:t>
+            </w:r>
+            <w:r>
+              <w:rPr>
+                <w:noProof/>
+                <w:webHidden/>
+              </w:rPr>
+              <w:fldChar w:fldCharType="end"/>
+            </w:r>
+          </w:hyperlink>
+        </w:p>
+        <w:p>
+          <w:pPr>
+            <w:pStyle w:val="TOC2"/>
+            <w:tabs>
+              <w:tab w:val="left" w:pos="880"/>
+              <w:tab w:val="right" w:leader="dot" w:pos="9350"/>
+            </w:tabs>
+            <w:rPr>
+              <w:rFonts w:cstheme="minorBidi"/>
+              <w:noProof/>
+              <w:lang w:eastAsia="ko-KR"/>
+            </w:rPr>
+          </w:pPr>
+          <w:hyperlink w:anchor="_Toc22499978" w:history="1">
+            <w:r>
+              <w:rPr>
+                <w:rStyle w:val="Hyperlink"/>
+                <w:rFonts w:cstheme="minorHAnsi"/>
+                <w:b/>
+                <w:bCs/>
+                <w:noProof/>
+              </w:rPr>
+              <w:t>2.3</w:t>
+            </w:r>
+            <w:r>
+              <w:rPr>
+                <w:rFonts w:cstheme="minorBidi"/>
+                <w:noProof/>
+                <w:lang w:eastAsia="ko-KR"/>
+              </w:rPr>
+              <w:tab/>
+            </w:r>
+            <w:r>
+              <w:rPr>
+                <w:rStyle w:val="Hyperlink"/>
+                <w:rFonts w:cstheme="minorHAnsi"/>
+                <w:b/>
+                <w:bCs/>
+                <w:noProof/>
+              </w:rPr>
+              <w:t>Deconstructors Team, Time Lines, and Documentation</w:t>
+            </w:r>
+            <w:r>
+              <w:rPr>
+                <w:noProof/>
+                <w:webHidden/>
+              </w:rPr>
+              <w:tab/>
+            </w:r>
+            <w:r>
+              <w:rPr>
+                <w:noProof/>
+                <w:webHidden/>
+              </w:rPr>
+              <w:fldChar w:fldCharType="begin"/>
+            </w:r>
+            <w:r>
+              <w:rPr>
+                <w:noProof/>
+                <w:webHidden/>
+              </w:rPr>
+              <w:instrText xml:space="preserve"> PAGEREF _Toc22499978 \h </w:instrText>
+            </w:r>
+            <w:r>
+              <w:rPr>
+                <w:noProof/>
+                <w:webHidden/>
+              </w:rPr>
+            </w:r>
+            <w:r>
+              <w:rPr>
+                <w:noProof/>
+                <w:webHidden/>
+              </w:rPr>
+              <w:fldChar w:fldCharType="separate"/>
+            </w:r>
+            <w:r>
+              <w:rPr>
+                <w:noProof/>
+                <w:webHidden/>
+              </w:rPr>
+              <w:t>2</w:t>
             </w:r>
             <w:r>
               <w:rPr>
@@ -2039,14 +2743,14 @@
               <w:lang w:eastAsia="ko-KR"/>
             </w:rPr>
           </w:pPr>
-          <w:hyperlink w:anchor="_Toc22498425" w:history="1">
+          <w:hyperlink w:anchor="_Toc22499979" w:history="1">
             <w:r>
               <w:rPr>
                 <w:rStyle w:val="Hyperlink"/>
                 <w:rFonts w:ascii="Franklin Gothic Heavy" w:hAnsi="Franklin Gothic Heavy" w:cs="Aharoni"/>
                 <w:noProof/>
               </w:rPr>
-              <w:t>4.</w:t>
+              <w:t>3.</w:t>
             </w:r>
             <w:r>
               <w:rPr>
@@ -2062,7 +2766,7 @@
                 <w:rFonts w:ascii="Franklin Gothic Heavy" w:hAnsi="Franklin Gothic Heavy" w:cs="Aharoni"/>
                 <w:noProof/>
               </w:rPr>
-              <w:t>SIGNATORY PAGE</w:t>
+              <w:t>SYSTEM GENERAL DESCRIPTION</w:t>
             </w:r>
             <w:r>
               <w:rPr>
@@ -2083,7 +2787,7 @@
                 <w:noProof/>
                 <w:webHidden/>
               </w:rPr>
-              <w:instrText xml:space="preserve"> PAGEREF _Toc22498425 \h </w:instrText>
+              <w:instrText xml:space="preserve"> PAGEREF _Toc22499979 \h </w:instrText>
             </w:r>
             <w:r>
               <w:rPr>
@@ -2103,7 +2807,375 @@
                 <w:noProof/>
                 <w:webHidden/>
               </w:rPr>
-              <w:t>ii</w:t>
+              <w:t>3</w:t>
+            </w:r>
+            <w:r>
+              <w:rPr>
+                <w:noProof/>
+                <w:webHidden/>
+              </w:rPr>
+              <w:fldChar w:fldCharType="end"/>
+            </w:r>
+          </w:hyperlink>
+        </w:p>
+        <w:p>
+          <w:pPr>
+            <w:pStyle w:val="TOC2"/>
+            <w:tabs>
+              <w:tab w:val="left" w:pos="880"/>
+              <w:tab w:val="right" w:leader="dot" w:pos="9350"/>
+            </w:tabs>
+            <w:rPr>
+              <w:rFonts w:cstheme="minorBidi"/>
+              <w:noProof/>
+              <w:lang w:eastAsia="ko-KR"/>
+            </w:rPr>
+          </w:pPr>
+          <w:hyperlink w:anchor="_Toc22499980" w:history="1">
+            <w:r>
+              <w:rPr>
+                <w:rStyle w:val="Hyperlink"/>
+                <w:rFonts w:cstheme="minorHAnsi"/>
+                <w:b/>
+                <w:bCs/>
+                <w:noProof/>
+              </w:rPr>
+              <w:t>8.1</w:t>
+            </w:r>
+            <w:r>
+              <w:rPr>
+                <w:rFonts w:cstheme="minorBidi"/>
+                <w:noProof/>
+                <w:lang w:eastAsia="ko-KR"/>
+              </w:rPr>
+              <w:tab/>
+            </w:r>
+            <w:r>
+              <w:rPr>
+                <w:rStyle w:val="Hyperlink"/>
+                <w:rFonts w:cstheme="minorHAnsi"/>
+                <w:b/>
+                <w:bCs/>
+                <w:noProof/>
+              </w:rPr>
+              <w:t>PROBLEM STATEMENT</w:t>
+            </w:r>
+            <w:r>
+              <w:rPr>
+                <w:noProof/>
+                <w:webHidden/>
+              </w:rPr>
+              <w:tab/>
+            </w:r>
+            <w:r>
+              <w:rPr>
+                <w:noProof/>
+                <w:webHidden/>
+              </w:rPr>
+              <w:fldChar w:fldCharType="begin"/>
+            </w:r>
+            <w:r>
+              <w:rPr>
+                <w:noProof/>
+                <w:webHidden/>
+              </w:rPr>
+              <w:instrText xml:space="preserve"> PAGEREF _Toc22499980 \h </w:instrText>
+            </w:r>
+            <w:r>
+              <w:rPr>
+                <w:noProof/>
+                <w:webHidden/>
+              </w:rPr>
+            </w:r>
+            <w:r>
+              <w:rPr>
+                <w:noProof/>
+                <w:webHidden/>
+              </w:rPr>
+              <w:fldChar w:fldCharType="separate"/>
+            </w:r>
+            <w:r>
+              <w:rPr>
+                <w:noProof/>
+                <w:webHidden/>
+              </w:rPr>
+              <w:t>3</w:t>
+            </w:r>
+            <w:r>
+              <w:rPr>
+                <w:noProof/>
+                <w:webHidden/>
+              </w:rPr>
+              <w:fldChar w:fldCharType="end"/>
+            </w:r>
+          </w:hyperlink>
+        </w:p>
+        <w:p>
+          <w:pPr>
+            <w:pStyle w:val="TOC2"/>
+            <w:tabs>
+              <w:tab w:val="left" w:pos="880"/>
+              <w:tab w:val="right" w:leader="dot" w:pos="9350"/>
+            </w:tabs>
+            <w:rPr>
+              <w:rFonts w:cstheme="minorBidi"/>
+              <w:noProof/>
+              <w:lang w:eastAsia="ko-KR"/>
+            </w:rPr>
+          </w:pPr>
+          <w:hyperlink w:anchor="_Toc22499981" w:history="1">
+            <w:r>
+              <w:rPr>
+                <w:rStyle w:val="Hyperlink"/>
+                <w:rFonts w:cstheme="minorHAnsi"/>
+                <w:b/>
+                <w:bCs/>
+                <w:noProof/>
+              </w:rPr>
+              <w:t>8.2</w:t>
+            </w:r>
+            <w:r>
+              <w:rPr>
+                <w:rFonts w:cstheme="minorBidi"/>
+                <w:noProof/>
+                <w:lang w:eastAsia="ko-KR"/>
+              </w:rPr>
+              <w:tab/>
+            </w:r>
+            <w:r>
+              <w:rPr>
+                <w:rStyle w:val="Hyperlink"/>
+                <w:rFonts w:cstheme="minorHAnsi"/>
+                <w:b/>
+                <w:bCs/>
+                <w:noProof/>
+              </w:rPr>
+              <w:t>PERSPECTIVE</w:t>
+            </w:r>
+            <w:r>
+              <w:rPr>
+                <w:noProof/>
+                <w:webHidden/>
+              </w:rPr>
+              <w:tab/>
+            </w:r>
+            <w:r>
+              <w:rPr>
+                <w:noProof/>
+                <w:webHidden/>
+              </w:rPr>
+              <w:fldChar w:fldCharType="begin"/>
+            </w:r>
+            <w:r>
+              <w:rPr>
+                <w:noProof/>
+                <w:webHidden/>
+              </w:rPr>
+              <w:instrText xml:space="preserve"> PAGEREF _Toc22499981 \h </w:instrText>
+            </w:r>
+            <w:r>
+              <w:rPr>
+                <w:noProof/>
+                <w:webHidden/>
+              </w:rPr>
+            </w:r>
+            <w:r>
+              <w:rPr>
+                <w:noProof/>
+                <w:webHidden/>
+              </w:rPr>
+              <w:fldChar w:fldCharType="separate"/>
+            </w:r>
+            <w:r>
+              <w:rPr>
+                <w:noProof/>
+                <w:webHidden/>
+              </w:rPr>
+              <w:t>3</w:t>
+            </w:r>
+            <w:r>
+              <w:rPr>
+                <w:noProof/>
+                <w:webHidden/>
+              </w:rPr>
+              <w:fldChar w:fldCharType="end"/>
+            </w:r>
+          </w:hyperlink>
+        </w:p>
+        <w:p>
+          <w:pPr>
+            <w:pStyle w:val="TOC3"/>
+            <w:tabs>
+              <w:tab w:val="left" w:pos="1320"/>
+              <w:tab w:val="right" w:leader="dot" w:pos="9350"/>
+            </w:tabs>
+            <w:rPr>
+              <w:rFonts w:cstheme="minorBidi"/>
+              <w:noProof/>
+              <w:lang w:eastAsia="ko-KR"/>
+            </w:rPr>
+          </w:pPr>
+          <w:hyperlink w:anchor="_Toc22499982" w:history="1">
+            <w:r>
+              <w:rPr>
+                <w:rStyle w:val="Hyperlink"/>
+                <w:rFonts w:cstheme="minorHAnsi"/>
+                <w:b/>
+                <w:bCs/>
+                <w:noProof/>
+              </w:rPr>
+              <w:t>8.2.1</w:t>
+            </w:r>
+            <w:r>
+              <w:rPr>
+                <w:rFonts w:cstheme="minorBidi"/>
+                <w:noProof/>
+                <w:lang w:eastAsia="ko-KR"/>
+              </w:rPr>
+              <w:tab/>
+            </w:r>
+            <w:r>
+              <w:rPr>
+                <w:rStyle w:val="Hyperlink"/>
+                <w:rFonts w:cstheme="minorHAnsi"/>
+                <w:b/>
+                <w:bCs/>
+                <w:noProof/>
+              </w:rPr>
+              <w:t>History / Background / Prior Releases</w:t>
+            </w:r>
+            <w:r>
+              <w:rPr>
+                <w:noProof/>
+                <w:webHidden/>
+              </w:rPr>
+              <w:tab/>
+            </w:r>
+            <w:r>
+              <w:rPr>
+                <w:noProof/>
+                <w:webHidden/>
+              </w:rPr>
+              <w:fldChar w:fldCharType="begin"/>
+            </w:r>
+            <w:r>
+              <w:rPr>
+                <w:noProof/>
+                <w:webHidden/>
+              </w:rPr>
+              <w:instrText xml:space="preserve"> PAGEREF _Toc22499982 \h </w:instrText>
+            </w:r>
+            <w:r>
+              <w:rPr>
+                <w:noProof/>
+                <w:webHidden/>
+              </w:rPr>
+            </w:r>
+            <w:r>
+              <w:rPr>
+                <w:noProof/>
+                <w:webHidden/>
+              </w:rPr>
+              <w:fldChar w:fldCharType="separate"/>
+            </w:r>
+            <w:r>
+              <w:rPr>
+                <w:noProof/>
+                <w:webHidden/>
+              </w:rPr>
+              <w:t>3</w:t>
+            </w:r>
+            <w:r>
+              <w:rPr>
+                <w:noProof/>
+                <w:webHidden/>
+              </w:rPr>
+              <w:fldChar w:fldCharType="end"/>
+            </w:r>
+          </w:hyperlink>
+        </w:p>
+        <w:p>
+          <w:pPr>
+            <w:pStyle w:val="TOC3"/>
+            <w:tabs>
+              <w:tab w:val="left" w:pos="1320"/>
+              <w:tab w:val="right" w:leader="dot" w:pos="9350"/>
+            </w:tabs>
+            <w:rPr>
+              <w:rFonts w:cstheme="minorBidi"/>
+              <w:noProof/>
+              <w:lang w:eastAsia="ko-KR"/>
+            </w:rPr>
+          </w:pPr>
+          <w:hyperlink w:anchor="_Toc22499983" w:history="1">
+            <w:r>
+              <w:rPr>
+                <w:rStyle w:val="Hyperlink"/>
+                <w:rFonts w:cstheme="minorHAnsi"/>
+                <w:b/>
+                <w:bCs/>
+                <w:noProof/>
+              </w:rPr>
+              <w:t>8.2.2</w:t>
+            </w:r>
+            <w:r>
+              <w:rPr>
+                <w:rFonts w:cstheme="minorBidi"/>
+                <w:noProof/>
+                <w:lang w:eastAsia="ko-KR"/>
+              </w:rPr>
+              <w:tab/>
+            </w:r>
+            <w:r>
+              <w:rPr>
+                <w:rStyle w:val="Hyperlink"/>
+                <w:rFonts w:cstheme="minorHAnsi"/>
+                <w:b/>
+                <w:bCs/>
+                <w:noProof/>
+              </w:rPr>
+              <w:t>Relation of Development to Existing Systems</w:t>
+            </w:r>
+            <w:r>
+              <w:rPr>
+                <w:noProof/>
+                <w:webHidden/>
+              </w:rPr>
+              <w:tab/>
+            </w:r>
+            <w:r>
+              <w:rPr>
+                <w:noProof/>
+                <w:webHidden/>
+              </w:rPr>
+              <w:fldChar w:fldCharType="begin"/>
+            </w:r>
+            <w:r>
+              <w:rPr>
+                <w:noProof/>
+                <w:webHidden/>
+              </w:rPr>
+              <w:instrText xml:space="preserve"> PAGEREF _Toc22499983 \h </w:instrText>
+            </w:r>
+            <w:r>
+              <w:rPr>
+                <w:noProof/>
+                <w:webHidden/>
+              </w:rPr>
+            </w:r>
+            <w:r>
+              <w:rPr>
+                <w:noProof/>
+                <w:webHidden/>
+              </w:rPr>
+              <w:fldChar w:fldCharType="separate"/>
+            </w:r>
+            <w:r>
+              <w:rPr>
+                <w:noProof/>
+                <w:webHidden/>
+              </w:rPr>
+              <w:t>3</w:t>
             </w:r>
             <w:r>
               <w:rPr>
@@ -2127,109 +3199,14 @@
               <w:lang w:eastAsia="ko-KR"/>
             </w:rPr>
           </w:pPr>
-          <w:hyperlink w:anchor="_Toc22498426" w:history="1">
-            <w:r>
-              <w:rPr>
-                <w:rStyle w:val="Hyperlink"/>
-                <w:rFonts w:ascii="Franklin Gothic Heavy" w:hAnsi="Franklin Gothic Heavy"/>
-                <w:noProof/>
-              </w:rPr>
-              <w:t>5.</w:t>
-            </w:r>
-            <w:r>
-              <w:rPr>
-                <w:rFonts w:cstheme="minorBidi"/>
-                <w:noProof/>
-                <w:lang w:eastAsia="ko-KR"/>
-              </w:rPr>
-              <w:tab/>
-            </w:r>
-            <w:r>
-              <w:rPr>
-                <w:rStyle w:val="Hyperlink"/>
-                <w:noProof/>
-              </w:rPr>
-              <w:t xml:space="preserve"> </w:t>
-            </w:r>
-            <w:r>
-              <w:rPr>
-                <w:rStyle w:val="Hyperlink"/>
-                <w:rFonts w:ascii="Franklin Gothic Heavy" w:hAnsi="Franklin Gothic Heavy"/>
-                <w:noProof/>
-              </w:rPr>
-              <w:t>TABLE OF CONTENTS</w:t>
-            </w:r>
-            <w:r>
-              <w:rPr>
-                <w:noProof/>
-                <w:webHidden/>
-              </w:rPr>
-              <w:tab/>
-            </w:r>
-            <w:r>
-              <w:rPr>
-                <w:noProof/>
-                <w:webHidden/>
-              </w:rPr>
-              <w:fldChar w:fldCharType="begin"/>
-            </w:r>
-            <w:r>
-              <w:rPr>
-                <w:noProof/>
-                <w:webHidden/>
-              </w:rPr>
-              <w:instrText xml:space="preserve"> PAGEREF _Toc22498426 \h </w:instrText>
-            </w:r>
-            <w:r>
-              <w:rPr>
-                <w:noProof/>
-                <w:webHidden/>
-              </w:rPr>
-            </w:r>
-            <w:r>
-              <w:rPr>
-                <w:noProof/>
-                <w:webHidden/>
-              </w:rPr>
-              <w:fldChar w:fldCharType="separate"/>
-            </w:r>
-            <w:r>
-              <w:rPr>
-                <w:noProof/>
-                <w:webHidden/>
-              </w:rPr>
-              <w:t>iii</w:t>
-            </w:r>
-            <w:r>
-              <w:rPr>
-                <w:noProof/>
-                <w:webHidden/>
-              </w:rPr>
-              <w:fldChar w:fldCharType="end"/>
-            </w:r>
-          </w:hyperlink>
-        </w:p>
-        <w:p>
-          <w:pPr>
-            <w:pStyle w:val="TOC1"/>
-            <w:tabs>
-              <w:tab w:val="left" w:pos="440"/>
-              <w:tab w:val="right" w:leader="dot" w:pos="9350"/>
-            </w:tabs>
-            <w:rPr>
-              <w:rFonts w:cstheme="minorBidi"/>
-              <w:noProof/>
-              <w:lang w:eastAsia="ko-KR"/>
-            </w:rPr>
-          </w:pPr>
-          <w:hyperlink w:anchor="_Toc22498427" w:history="1">
+          <w:hyperlink w:anchor="_Toc22499984" w:history="1">
             <w:r>
               <w:rPr>
                 <w:rStyle w:val="Hyperlink"/>
                 <w:rFonts w:ascii="Franklin Gothic Heavy" w:hAnsi="Franklin Gothic Heavy" w:cs="Aharoni"/>
                 <w:noProof/>
               </w:rPr>
-              <w:t>6.</w:t>
+              <w:t>4.</w:t>
             </w:r>
             <w:r>
               <w:rPr>
@@ -2245,7 +3222,7 @@
                 <w:rFonts w:ascii="Franklin Gothic Heavy" w:hAnsi="Franklin Gothic Heavy" w:cs="Aharoni"/>
                 <w:noProof/>
               </w:rPr>
-              <w:t>INTRODUCTION</w:t>
+              <w:t>PRODUCT REQUIREMENTS</w:t>
             </w:r>
             <w:r>
               <w:rPr>
@@ -2266,7 +3243,7 @@
                 <w:noProof/>
                 <w:webHidden/>
               </w:rPr>
-              <w:instrText xml:space="preserve"> PAGEREF _Toc22498427 \h </w:instrText>
+              <w:instrText xml:space="preserve"> PAGEREF _Toc22499984 \h </w:instrText>
             </w:r>
             <w:r>
               <w:rPr>
@@ -2286,7 +3263,7 @@
                 <w:noProof/>
                 <w:webHidden/>
               </w:rPr>
-              <w:t>iv</w:t>
+              <w:t>4</w:t>
             </w:r>
             <w:r>
               <w:rPr>
@@ -2310,7 +3287,7 @@
               <w:lang w:eastAsia="ko-KR"/>
             </w:rPr>
           </w:pPr>
-          <w:hyperlink w:anchor="_Toc22498428" w:history="1">
+          <w:hyperlink w:anchor="_Toc22499985" w:history="1">
             <w:r>
               <w:rPr>
                 <w:rStyle w:val="Hyperlink"/>
@@ -2319,7 +3296,7 @@
                 <w:bCs/>
                 <w:noProof/>
               </w:rPr>
-              <w:t>6.1</w:t>
+              <w:t>9.1</w:t>
             </w:r>
             <w:r>
               <w:rPr>
@@ -2337,7 +3314,7 @@
                 <w:bCs/>
                 <w:noProof/>
               </w:rPr>
-              <w:t>PURPOSE</w:t>
+              <w:t>Functional</w:t>
             </w:r>
             <w:r>
               <w:rPr>
@@ -2358,7 +3335,7 @@
                 <w:noProof/>
                 <w:webHidden/>
               </w:rPr>
-              <w:instrText xml:space="preserve"> PAGEREF _Toc22498428 \h </w:instrText>
+              <w:instrText xml:space="preserve"> PAGEREF _Toc22499985 \h </w:instrText>
             </w:r>
             <w:r>
               <w:rPr>
@@ -2378,1099 +3355,7 @@
                 <w:noProof/>
                 <w:webHidden/>
               </w:rPr>
-              <w:t>iv</w:t>
-            </w:r>
-            <w:r>
-              <w:rPr>
-                <w:noProof/>
-                <w:webHidden/>
-              </w:rPr>
-              <w:fldChar w:fldCharType="end"/>
-            </w:r>
-          </w:hyperlink>
-        </w:p>
-        <w:p>
-          <w:pPr>
-            <w:pStyle w:val="TOC2"/>
-            <w:tabs>
-              <w:tab w:val="left" w:pos="880"/>
-              <w:tab w:val="right" w:leader="dot" w:pos="9350"/>
-            </w:tabs>
-            <w:rPr>
-              <w:rFonts w:cstheme="minorBidi"/>
-              <w:noProof/>
-              <w:lang w:eastAsia="ko-KR"/>
-            </w:rPr>
-          </w:pPr>
-          <w:hyperlink w:anchor="_Toc22498429" w:history="1">
-            <w:r>
-              <w:rPr>
-                <w:rStyle w:val="Hyperlink"/>
-                <w:rFonts w:cstheme="minorHAnsi"/>
-                <w:b/>
-                <w:bCs/>
-                <w:noProof/>
-              </w:rPr>
-              <w:t>6.2</w:t>
-            </w:r>
-            <w:r>
-              <w:rPr>
-                <w:rFonts w:cstheme="minorBidi"/>
-                <w:noProof/>
-                <w:lang w:eastAsia="ko-KR"/>
-              </w:rPr>
-              <w:tab/>
-            </w:r>
-            <w:r>
-              <w:rPr>
-                <w:rStyle w:val="Hyperlink"/>
-                <w:rFonts w:cstheme="minorHAnsi"/>
-                <w:b/>
-                <w:bCs/>
-                <w:noProof/>
-              </w:rPr>
-              <w:t>SCOPE</w:t>
-            </w:r>
-            <w:r>
-              <w:rPr>
-                <w:noProof/>
-                <w:webHidden/>
-              </w:rPr>
-              <w:tab/>
-            </w:r>
-            <w:r>
-              <w:rPr>
-                <w:noProof/>
-                <w:webHidden/>
-              </w:rPr>
-              <w:fldChar w:fldCharType="begin"/>
-            </w:r>
-            <w:r>
-              <w:rPr>
-                <w:noProof/>
-                <w:webHidden/>
-              </w:rPr>
-              <w:instrText xml:space="preserve"> PAGEREF _Toc22498429 \h </w:instrText>
-            </w:r>
-            <w:r>
-              <w:rPr>
-                <w:noProof/>
-                <w:webHidden/>
-              </w:rPr>
-            </w:r>
-            <w:r>
-              <w:rPr>
-                <w:noProof/>
-                <w:webHidden/>
-              </w:rPr>
-              <w:fldChar w:fldCharType="separate"/>
-            </w:r>
-            <w:r>
-              <w:rPr>
-                <w:noProof/>
-                <w:webHidden/>
-              </w:rPr>
-              <w:t>iv</w:t>
-            </w:r>
-            <w:r>
-              <w:rPr>
-                <w:noProof/>
-                <w:webHidden/>
-              </w:rPr>
-              <w:fldChar w:fldCharType="end"/>
-            </w:r>
-          </w:hyperlink>
-        </w:p>
-        <w:p>
-          <w:pPr>
-            <w:pStyle w:val="TOC2"/>
-            <w:tabs>
-              <w:tab w:val="left" w:pos="880"/>
-              <w:tab w:val="right" w:leader="dot" w:pos="9350"/>
-            </w:tabs>
-            <w:rPr>
-              <w:rFonts w:cstheme="minorBidi"/>
-              <w:noProof/>
-              <w:lang w:eastAsia="ko-KR"/>
-            </w:rPr>
-          </w:pPr>
-          <w:hyperlink w:anchor="_Toc22498430" w:history="1">
-            <w:r>
-              <w:rPr>
-                <w:rStyle w:val="Hyperlink"/>
-                <w:rFonts w:cstheme="minorHAnsi"/>
-                <w:b/>
-                <w:bCs/>
-                <w:noProof/>
-              </w:rPr>
-              <w:t>6.3</w:t>
-            </w:r>
-            <w:r>
-              <w:rPr>
-                <w:rFonts w:cstheme="minorBidi"/>
-                <w:noProof/>
-                <w:lang w:eastAsia="ko-KR"/>
-              </w:rPr>
-              <w:tab/>
-            </w:r>
-            <w:r>
-              <w:rPr>
-                <w:rStyle w:val="Hyperlink"/>
-                <w:rFonts w:cstheme="minorHAnsi"/>
-                <w:b/>
-                <w:bCs/>
-                <w:noProof/>
-              </w:rPr>
-              <w:t>INTENDED AUDIENCE</w:t>
-            </w:r>
-            <w:r>
-              <w:rPr>
-                <w:noProof/>
-                <w:webHidden/>
-              </w:rPr>
-              <w:tab/>
-            </w:r>
-            <w:r>
-              <w:rPr>
-                <w:noProof/>
-                <w:webHidden/>
-              </w:rPr>
-              <w:fldChar w:fldCharType="begin"/>
-            </w:r>
-            <w:r>
-              <w:rPr>
-                <w:noProof/>
-                <w:webHidden/>
-              </w:rPr>
-              <w:instrText xml:space="preserve"> PAGEREF _Toc22498430 \h </w:instrText>
-            </w:r>
-            <w:r>
-              <w:rPr>
-                <w:noProof/>
-                <w:webHidden/>
-              </w:rPr>
-            </w:r>
-            <w:r>
-              <w:rPr>
-                <w:noProof/>
-                <w:webHidden/>
-              </w:rPr>
-              <w:fldChar w:fldCharType="separate"/>
-            </w:r>
-            <w:r>
-              <w:rPr>
-                <w:noProof/>
-                <w:webHidden/>
-              </w:rPr>
-              <w:t>iv</w:t>
-            </w:r>
-            <w:r>
-              <w:rPr>
-                <w:noProof/>
-                <w:webHidden/>
-              </w:rPr>
-              <w:fldChar w:fldCharType="end"/>
-            </w:r>
-          </w:hyperlink>
-        </w:p>
-        <w:p>
-          <w:pPr>
-            <w:pStyle w:val="TOC1"/>
-            <w:tabs>
-              <w:tab w:val="left" w:pos="440"/>
-              <w:tab w:val="right" w:leader="dot" w:pos="9350"/>
-            </w:tabs>
-            <w:rPr>
-              <w:rFonts w:cstheme="minorBidi"/>
-              <w:noProof/>
-              <w:lang w:eastAsia="ko-KR"/>
-            </w:rPr>
-          </w:pPr>
-          <w:hyperlink w:anchor="_Toc22498431" w:history="1">
-            <w:r>
-              <w:rPr>
-                <w:rStyle w:val="Hyperlink"/>
-                <w:rFonts w:ascii="Franklin Gothic Heavy" w:hAnsi="Franklin Gothic Heavy" w:cs="Aharoni"/>
-                <w:noProof/>
-              </w:rPr>
-              <w:t>7.</w:t>
-            </w:r>
-            <w:r>
-              <w:rPr>
-                <w:rFonts w:cstheme="minorBidi"/>
-                <w:noProof/>
-                <w:lang w:eastAsia="ko-KR"/>
-              </w:rPr>
-              <w:tab/>
-            </w:r>
-            <w:r>
-              <w:rPr>
-                <w:rStyle w:val="Hyperlink"/>
-                <w:rFonts w:ascii="Franklin Gothic Heavy" w:hAnsi="Franklin Gothic Heavy" w:cs="Aharoni"/>
-                <w:noProof/>
-              </w:rPr>
-              <w:t>PROJECT MANAGEMENT</w:t>
-            </w:r>
-            <w:r>
-              <w:rPr>
-                <w:noProof/>
-                <w:webHidden/>
-              </w:rPr>
-              <w:tab/>
-            </w:r>
-            <w:r>
-              <w:rPr>
-                <w:noProof/>
-                <w:webHidden/>
-              </w:rPr>
-              <w:fldChar w:fldCharType="begin"/>
-            </w:r>
-            <w:r>
-              <w:rPr>
-                <w:noProof/>
-                <w:webHidden/>
-              </w:rPr>
-              <w:instrText xml:space="preserve"> PAGEREF _Toc22498431 \h </w:instrText>
-            </w:r>
-            <w:r>
-              <w:rPr>
-                <w:noProof/>
-                <w:webHidden/>
-              </w:rPr>
-            </w:r>
-            <w:r>
-              <w:rPr>
-                <w:noProof/>
-                <w:webHidden/>
-              </w:rPr>
-              <w:fldChar w:fldCharType="separate"/>
-            </w:r>
-            <w:r>
-              <w:rPr>
-                <w:noProof/>
-                <w:webHidden/>
-              </w:rPr>
-              <w:t>v</w:t>
-            </w:r>
-            <w:r>
-              <w:rPr>
-                <w:noProof/>
-                <w:webHidden/>
-              </w:rPr>
-              <w:fldChar w:fldCharType="end"/>
-            </w:r>
-          </w:hyperlink>
-        </w:p>
-        <w:p>
-          <w:pPr>
-            <w:pStyle w:val="TOC2"/>
-            <w:tabs>
-              <w:tab w:val="left" w:pos="880"/>
-              <w:tab w:val="right" w:leader="dot" w:pos="9350"/>
-            </w:tabs>
-            <w:rPr>
-              <w:rFonts w:cstheme="minorBidi"/>
-              <w:noProof/>
-              <w:lang w:eastAsia="ko-KR"/>
-            </w:rPr>
-          </w:pPr>
-          <w:hyperlink w:anchor="_Toc22498432" w:history="1">
-            <w:r>
-              <w:rPr>
-                <w:rStyle w:val="Hyperlink"/>
-                <w:rFonts w:cstheme="minorHAnsi"/>
-                <w:b/>
-                <w:bCs/>
-                <w:noProof/>
-              </w:rPr>
-              <w:t>7.2</w:t>
-            </w:r>
-            <w:r>
-              <w:rPr>
-                <w:rFonts w:cstheme="minorBidi"/>
-                <w:noProof/>
-                <w:lang w:eastAsia="ko-KR"/>
-              </w:rPr>
-              <w:tab/>
-            </w:r>
-            <w:r>
-              <w:rPr>
-                <w:rStyle w:val="Hyperlink"/>
-                <w:rFonts w:cstheme="minorHAnsi"/>
-                <w:b/>
-                <w:bCs/>
-                <w:noProof/>
-              </w:rPr>
-              <w:t>Change Management Procedures</w:t>
-            </w:r>
-            <w:r>
-              <w:rPr>
-                <w:noProof/>
-                <w:webHidden/>
-              </w:rPr>
-              <w:tab/>
-            </w:r>
-            <w:r>
-              <w:rPr>
-                <w:noProof/>
-                <w:webHidden/>
-              </w:rPr>
-              <w:fldChar w:fldCharType="begin"/>
-            </w:r>
-            <w:r>
-              <w:rPr>
-                <w:noProof/>
-                <w:webHidden/>
-              </w:rPr>
-              <w:instrText xml:space="preserve"> PAGEREF _Toc22498432 \h </w:instrText>
-            </w:r>
-            <w:r>
-              <w:rPr>
-                <w:noProof/>
-                <w:webHidden/>
-              </w:rPr>
-            </w:r>
-            <w:r>
-              <w:rPr>
-                <w:noProof/>
-                <w:webHidden/>
-              </w:rPr>
-              <w:fldChar w:fldCharType="separate"/>
-            </w:r>
-            <w:r>
-              <w:rPr>
-                <w:noProof/>
-                <w:webHidden/>
-              </w:rPr>
-              <w:t>v</w:t>
-            </w:r>
-            <w:r>
-              <w:rPr>
-                <w:noProof/>
-                <w:webHidden/>
-              </w:rPr>
-              <w:fldChar w:fldCharType="end"/>
-            </w:r>
-          </w:hyperlink>
-        </w:p>
-        <w:p>
-          <w:pPr>
-            <w:pStyle w:val="TOC2"/>
-            <w:tabs>
-              <w:tab w:val="left" w:pos="880"/>
-              <w:tab w:val="right" w:leader="dot" w:pos="9350"/>
-            </w:tabs>
-            <w:rPr>
-              <w:rFonts w:cstheme="minorBidi"/>
-              <w:noProof/>
-              <w:lang w:eastAsia="ko-KR"/>
-            </w:rPr>
-          </w:pPr>
-          <w:hyperlink w:anchor="_Toc22498433" w:history="1">
-            <w:r>
-              <w:rPr>
-                <w:rStyle w:val="Hyperlink"/>
-                <w:rFonts w:cstheme="minorHAnsi"/>
-                <w:b/>
-                <w:bCs/>
-                <w:noProof/>
-              </w:rPr>
-              <w:t>7.3</w:t>
-            </w:r>
-            <w:r>
-              <w:rPr>
-                <w:rFonts w:cstheme="minorBidi"/>
-                <w:noProof/>
-                <w:lang w:eastAsia="ko-KR"/>
-              </w:rPr>
-              <w:tab/>
-            </w:r>
-            <w:r>
-              <w:rPr>
-                <w:rStyle w:val="Hyperlink"/>
-                <w:rFonts w:cstheme="minorHAnsi"/>
-                <w:b/>
-                <w:bCs/>
-                <w:noProof/>
-              </w:rPr>
-              <w:t>Deconstructors Team, Time Lines, and Documentation</w:t>
-            </w:r>
-            <w:r>
-              <w:rPr>
-                <w:noProof/>
-                <w:webHidden/>
-              </w:rPr>
-              <w:tab/>
-            </w:r>
-            <w:r>
-              <w:rPr>
-                <w:noProof/>
-                <w:webHidden/>
-              </w:rPr>
-              <w:fldChar w:fldCharType="begin"/>
-            </w:r>
-            <w:r>
-              <w:rPr>
-                <w:noProof/>
-                <w:webHidden/>
-              </w:rPr>
-              <w:instrText xml:space="preserve"> PAGEREF _Toc22498433 \h </w:instrText>
-            </w:r>
-            <w:r>
-              <w:rPr>
-                <w:noProof/>
-                <w:webHidden/>
-              </w:rPr>
-            </w:r>
-            <w:r>
-              <w:rPr>
-                <w:noProof/>
-                <w:webHidden/>
-              </w:rPr>
-              <w:fldChar w:fldCharType="separate"/>
-            </w:r>
-            <w:r>
-              <w:rPr>
-                <w:noProof/>
-                <w:webHidden/>
-              </w:rPr>
-              <w:t>v</w:t>
-            </w:r>
-            <w:r>
-              <w:rPr>
-                <w:noProof/>
-                <w:webHidden/>
-              </w:rPr>
-              <w:fldChar w:fldCharType="end"/>
-            </w:r>
-          </w:hyperlink>
-        </w:p>
-        <w:p>
-          <w:pPr>
-            <w:pStyle w:val="TOC1"/>
-            <w:tabs>
-              <w:tab w:val="left" w:pos="440"/>
-              <w:tab w:val="right" w:leader="dot" w:pos="9350"/>
-            </w:tabs>
-            <w:rPr>
-              <w:rFonts w:cstheme="minorBidi"/>
-              <w:noProof/>
-              <w:lang w:eastAsia="ko-KR"/>
-            </w:rPr>
-          </w:pPr>
-          <w:hyperlink w:anchor="_Toc22498434" w:history="1">
-            <w:r>
-              <w:rPr>
-                <w:rStyle w:val="Hyperlink"/>
-                <w:rFonts w:ascii="Franklin Gothic Heavy" w:hAnsi="Franklin Gothic Heavy" w:cs="Aharoni"/>
-                <w:noProof/>
-              </w:rPr>
-              <w:t>8.</w:t>
-            </w:r>
-            <w:r>
-              <w:rPr>
-                <w:rFonts w:cstheme="minorBidi"/>
-                <w:noProof/>
-                <w:lang w:eastAsia="ko-KR"/>
-              </w:rPr>
-              <w:tab/>
-            </w:r>
-            <w:r>
-              <w:rPr>
-                <w:rStyle w:val="Hyperlink"/>
-                <w:rFonts w:ascii="Franklin Gothic Heavy" w:hAnsi="Franklin Gothic Heavy" w:cs="Aharoni"/>
-                <w:noProof/>
-              </w:rPr>
-              <w:t>SYSTEM GENERAL DESCRIPTION</w:t>
-            </w:r>
-            <w:r>
-              <w:rPr>
-                <w:noProof/>
-                <w:webHidden/>
-              </w:rPr>
-              <w:tab/>
-            </w:r>
-            <w:r>
-              <w:rPr>
-                <w:noProof/>
-                <w:webHidden/>
-              </w:rPr>
-              <w:fldChar w:fldCharType="begin"/>
-            </w:r>
-            <w:r>
-              <w:rPr>
-                <w:noProof/>
-                <w:webHidden/>
-              </w:rPr>
-              <w:instrText xml:space="preserve"> PAGEREF _Toc22498434 \h </w:instrText>
-            </w:r>
-            <w:r>
-              <w:rPr>
-                <w:noProof/>
-                <w:webHidden/>
-              </w:rPr>
-            </w:r>
-            <w:r>
-              <w:rPr>
-                <w:noProof/>
-                <w:webHidden/>
-              </w:rPr>
-              <w:fldChar w:fldCharType="separate"/>
-            </w:r>
-            <w:r>
-              <w:rPr>
-                <w:noProof/>
-                <w:webHidden/>
-              </w:rPr>
-              <w:t>vi</w:t>
-            </w:r>
-            <w:r>
-              <w:rPr>
-                <w:noProof/>
-                <w:webHidden/>
-              </w:rPr>
-              <w:fldChar w:fldCharType="end"/>
-            </w:r>
-          </w:hyperlink>
-        </w:p>
-        <w:p>
-          <w:pPr>
-            <w:pStyle w:val="TOC2"/>
-            <w:tabs>
-              <w:tab w:val="left" w:pos="880"/>
-              <w:tab w:val="right" w:leader="dot" w:pos="9350"/>
-            </w:tabs>
-            <w:rPr>
-              <w:rFonts w:cstheme="minorBidi"/>
-              <w:noProof/>
-              <w:lang w:eastAsia="ko-KR"/>
-            </w:rPr>
-          </w:pPr>
-          <w:hyperlink w:anchor="_Toc22498435" w:history="1">
-            <w:r>
-              <w:rPr>
-                <w:rStyle w:val="Hyperlink"/>
-                <w:rFonts w:cstheme="minorHAnsi"/>
-                <w:b/>
-                <w:bCs/>
-                <w:noProof/>
-              </w:rPr>
-              <w:t>8.1</w:t>
-            </w:r>
-            <w:r>
-              <w:rPr>
-                <w:rFonts w:cstheme="minorBidi"/>
-                <w:noProof/>
-                <w:lang w:eastAsia="ko-KR"/>
-              </w:rPr>
-              <w:tab/>
-            </w:r>
-            <w:r>
-              <w:rPr>
-                <w:rStyle w:val="Hyperlink"/>
-                <w:rFonts w:cstheme="minorHAnsi"/>
-                <w:b/>
-                <w:bCs/>
-                <w:noProof/>
-              </w:rPr>
-              <w:t>PROBLEM STATEMENT</w:t>
-            </w:r>
-            <w:r>
-              <w:rPr>
-                <w:noProof/>
-                <w:webHidden/>
-              </w:rPr>
-              <w:tab/>
-            </w:r>
-            <w:r>
-              <w:rPr>
-                <w:noProof/>
-                <w:webHidden/>
-              </w:rPr>
-              <w:fldChar w:fldCharType="begin"/>
-            </w:r>
-            <w:r>
-              <w:rPr>
-                <w:noProof/>
-                <w:webHidden/>
-              </w:rPr>
-              <w:instrText xml:space="preserve"> PAGEREF _Toc22498435 \h </w:instrText>
-            </w:r>
-            <w:r>
-              <w:rPr>
-                <w:noProof/>
-                <w:webHidden/>
-              </w:rPr>
-            </w:r>
-            <w:r>
-              <w:rPr>
-                <w:noProof/>
-                <w:webHidden/>
-              </w:rPr>
-              <w:fldChar w:fldCharType="separate"/>
-            </w:r>
-            <w:r>
-              <w:rPr>
-                <w:noProof/>
-                <w:webHidden/>
-              </w:rPr>
-              <w:t>vi</w:t>
-            </w:r>
-            <w:r>
-              <w:rPr>
-                <w:noProof/>
-                <w:webHidden/>
-              </w:rPr>
-              <w:fldChar w:fldCharType="end"/>
-            </w:r>
-          </w:hyperlink>
-        </w:p>
-        <w:p>
-          <w:pPr>
-            <w:pStyle w:val="TOC2"/>
-            <w:tabs>
-              <w:tab w:val="left" w:pos="880"/>
-              <w:tab w:val="right" w:leader="dot" w:pos="9350"/>
-            </w:tabs>
-            <w:rPr>
-              <w:rFonts w:cstheme="minorBidi"/>
-              <w:noProof/>
-              <w:lang w:eastAsia="ko-KR"/>
-            </w:rPr>
-          </w:pPr>
-          <w:hyperlink w:anchor="_Toc22498436" w:history="1">
-            <w:r>
-              <w:rPr>
-                <w:rStyle w:val="Hyperlink"/>
-                <w:rFonts w:cstheme="minorHAnsi"/>
-                <w:b/>
-                <w:bCs/>
-                <w:noProof/>
-              </w:rPr>
-              <w:t>8.2</w:t>
-            </w:r>
-            <w:r>
-              <w:rPr>
-                <w:rFonts w:cstheme="minorBidi"/>
-                <w:noProof/>
-                <w:lang w:eastAsia="ko-KR"/>
-              </w:rPr>
-              <w:tab/>
-            </w:r>
-            <w:r>
-              <w:rPr>
-                <w:rStyle w:val="Hyperlink"/>
-                <w:rFonts w:cstheme="minorHAnsi"/>
-                <w:b/>
-                <w:bCs/>
-                <w:noProof/>
-              </w:rPr>
-              <w:t>PERSPECTIVE</w:t>
-            </w:r>
-            <w:r>
-              <w:rPr>
-                <w:noProof/>
-                <w:webHidden/>
-              </w:rPr>
-              <w:tab/>
-            </w:r>
-            <w:r>
-              <w:rPr>
-                <w:noProof/>
-                <w:webHidden/>
-              </w:rPr>
-              <w:fldChar w:fldCharType="begin"/>
-            </w:r>
-            <w:r>
-              <w:rPr>
-                <w:noProof/>
-                <w:webHidden/>
-              </w:rPr>
-              <w:instrText xml:space="preserve"> PAGEREF _Toc22498436 \h </w:instrText>
-            </w:r>
-            <w:r>
-              <w:rPr>
-                <w:noProof/>
-                <w:webHidden/>
-              </w:rPr>
-            </w:r>
-            <w:r>
-              <w:rPr>
-                <w:noProof/>
-                <w:webHidden/>
-              </w:rPr>
-              <w:fldChar w:fldCharType="separate"/>
-            </w:r>
-            <w:r>
-              <w:rPr>
-                <w:noProof/>
-                <w:webHidden/>
-              </w:rPr>
-              <w:t>vi</w:t>
-            </w:r>
-            <w:r>
-              <w:rPr>
-                <w:noProof/>
-                <w:webHidden/>
-              </w:rPr>
-              <w:fldChar w:fldCharType="end"/>
-            </w:r>
-          </w:hyperlink>
-        </w:p>
-        <w:p>
-          <w:pPr>
-            <w:pStyle w:val="TOC3"/>
-            <w:tabs>
-              <w:tab w:val="left" w:pos="1320"/>
-              <w:tab w:val="right" w:leader="dot" w:pos="9350"/>
-            </w:tabs>
-            <w:rPr>
-              <w:rFonts w:cstheme="minorBidi"/>
-              <w:noProof/>
-              <w:lang w:eastAsia="ko-KR"/>
-            </w:rPr>
-          </w:pPr>
-          <w:hyperlink w:anchor="_Toc22498437" w:history="1">
-            <w:r>
-              <w:rPr>
-                <w:rStyle w:val="Hyperlink"/>
-                <w:rFonts w:cstheme="minorHAnsi"/>
-                <w:b/>
-                <w:bCs/>
-                <w:noProof/>
-              </w:rPr>
-              <w:t>8.2.1</w:t>
-            </w:r>
-            <w:r>
-              <w:rPr>
-                <w:rFonts w:cstheme="minorBidi"/>
-                <w:noProof/>
-                <w:lang w:eastAsia="ko-KR"/>
-              </w:rPr>
-              <w:tab/>
-            </w:r>
-            <w:r>
-              <w:rPr>
-                <w:rStyle w:val="Hyperlink"/>
-                <w:rFonts w:cstheme="minorHAnsi"/>
-                <w:b/>
-                <w:bCs/>
-                <w:noProof/>
-              </w:rPr>
-              <w:t>History / Background / Prior Releases</w:t>
-            </w:r>
-            <w:r>
-              <w:rPr>
-                <w:noProof/>
-                <w:webHidden/>
-              </w:rPr>
-              <w:tab/>
-            </w:r>
-            <w:r>
-              <w:rPr>
-                <w:noProof/>
-                <w:webHidden/>
-              </w:rPr>
-              <w:fldChar w:fldCharType="begin"/>
-            </w:r>
-            <w:r>
-              <w:rPr>
-                <w:noProof/>
-                <w:webHidden/>
-              </w:rPr>
-              <w:instrText xml:space="preserve"> PAGEREF _Toc22498437 \h </w:instrText>
-            </w:r>
-            <w:r>
-              <w:rPr>
-                <w:noProof/>
-                <w:webHidden/>
-              </w:rPr>
-            </w:r>
-            <w:r>
-              <w:rPr>
-                <w:noProof/>
-                <w:webHidden/>
-              </w:rPr>
-              <w:fldChar w:fldCharType="separate"/>
-            </w:r>
-            <w:r>
-              <w:rPr>
-                <w:noProof/>
-                <w:webHidden/>
-              </w:rPr>
-              <w:t>vi</w:t>
-            </w:r>
-            <w:r>
-              <w:rPr>
-                <w:noProof/>
-                <w:webHidden/>
-              </w:rPr>
-              <w:fldChar w:fldCharType="end"/>
-            </w:r>
-          </w:hyperlink>
-        </w:p>
-        <w:p>
-          <w:pPr>
-            <w:pStyle w:val="TOC3"/>
-            <w:tabs>
-              <w:tab w:val="left" w:pos="1320"/>
-              <w:tab w:val="right" w:leader="dot" w:pos="9350"/>
-            </w:tabs>
-            <w:rPr>
-              <w:rFonts w:cstheme="minorBidi"/>
-              <w:noProof/>
-              <w:lang w:eastAsia="ko-KR"/>
-            </w:rPr>
-          </w:pPr>
-          <w:hyperlink w:anchor="_Toc22498438" w:history="1">
-            <w:r>
-              <w:rPr>
-                <w:rStyle w:val="Hyperlink"/>
-                <w:rFonts w:cstheme="minorHAnsi"/>
-                <w:b/>
-                <w:bCs/>
-                <w:noProof/>
-              </w:rPr>
-              <w:t>8.2.2</w:t>
-            </w:r>
-            <w:r>
-              <w:rPr>
-                <w:rFonts w:cstheme="minorBidi"/>
-                <w:noProof/>
-                <w:lang w:eastAsia="ko-KR"/>
-              </w:rPr>
-              <w:tab/>
-            </w:r>
-            <w:r>
-              <w:rPr>
-                <w:rStyle w:val="Hyperlink"/>
-                <w:rFonts w:cstheme="minorHAnsi"/>
-                <w:b/>
-                <w:bCs/>
-                <w:noProof/>
-              </w:rPr>
-              <w:t>Relation of Development to Existing Systems</w:t>
-            </w:r>
-            <w:r>
-              <w:rPr>
-                <w:noProof/>
-                <w:webHidden/>
-              </w:rPr>
-              <w:tab/>
-            </w:r>
-            <w:r>
-              <w:rPr>
-                <w:noProof/>
-                <w:webHidden/>
-              </w:rPr>
-              <w:fldChar w:fldCharType="begin"/>
-            </w:r>
-            <w:r>
-              <w:rPr>
-                <w:noProof/>
-                <w:webHidden/>
-              </w:rPr>
-              <w:instrText xml:space="preserve"> PAGEREF _Toc22498438 \h </w:instrText>
-            </w:r>
-            <w:r>
-              <w:rPr>
-                <w:noProof/>
-                <w:webHidden/>
-              </w:rPr>
-            </w:r>
-            <w:r>
-              <w:rPr>
-                <w:noProof/>
-                <w:webHidden/>
-              </w:rPr>
-              <w:fldChar w:fldCharType="separate"/>
-            </w:r>
-            <w:r>
-              <w:rPr>
-                <w:noProof/>
-                <w:webHidden/>
-              </w:rPr>
-              <w:t>vi</w:t>
-            </w:r>
-            <w:r>
-              <w:rPr>
-                <w:noProof/>
-                <w:webHidden/>
-              </w:rPr>
-              <w:fldChar w:fldCharType="end"/>
-            </w:r>
-          </w:hyperlink>
-        </w:p>
-        <w:p>
-          <w:pPr>
-            <w:pStyle w:val="TOC1"/>
-            <w:tabs>
-              <w:tab w:val="left" w:pos="440"/>
-              <w:tab w:val="right" w:leader="dot" w:pos="9350"/>
-            </w:tabs>
-            <w:rPr>
-              <w:rFonts w:cstheme="minorBidi"/>
-              <w:noProof/>
-              <w:lang w:eastAsia="ko-KR"/>
-            </w:rPr>
-          </w:pPr>
-          <w:hyperlink w:anchor="_Toc22498439" w:history="1">
-            <w:r>
-              <w:rPr>
-                <w:rStyle w:val="Hyperlink"/>
-                <w:rFonts w:ascii="Franklin Gothic Heavy" w:hAnsi="Franklin Gothic Heavy" w:cs="Aharoni"/>
-                <w:noProof/>
-              </w:rPr>
-              <w:t>9.</w:t>
-            </w:r>
-            <w:r>
-              <w:rPr>
-                <w:rFonts w:cstheme="minorBidi"/>
-                <w:noProof/>
-                <w:lang w:eastAsia="ko-KR"/>
-              </w:rPr>
-              <w:tab/>
-            </w:r>
-            <w:r>
-              <w:rPr>
-                <w:rStyle w:val="Hyperlink"/>
-                <w:rFonts w:ascii="Franklin Gothic Heavy" w:hAnsi="Franklin Gothic Heavy" w:cs="Aharoni"/>
-                <w:noProof/>
-              </w:rPr>
-              <w:t>PRODUCT REQUIREMENTS</w:t>
-            </w:r>
-            <w:r>
-              <w:rPr>
-                <w:noProof/>
-                <w:webHidden/>
-              </w:rPr>
-              <w:tab/>
-            </w:r>
-            <w:r>
-              <w:rPr>
-                <w:noProof/>
-                <w:webHidden/>
-              </w:rPr>
-              <w:fldChar w:fldCharType="begin"/>
-            </w:r>
-            <w:r>
-              <w:rPr>
-                <w:noProof/>
-                <w:webHidden/>
-              </w:rPr>
-              <w:instrText xml:space="preserve"> PAGEREF _Toc22498439 \h </w:instrText>
-            </w:r>
-            <w:r>
-              <w:rPr>
-                <w:noProof/>
-                <w:webHidden/>
-              </w:rPr>
-            </w:r>
-            <w:r>
-              <w:rPr>
-                <w:noProof/>
-                <w:webHidden/>
-              </w:rPr>
-              <w:fldChar w:fldCharType="separate"/>
-            </w:r>
-            <w:r>
-              <w:rPr>
-                <w:noProof/>
-                <w:webHidden/>
-              </w:rPr>
-              <w:t>vii</w:t>
-            </w:r>
-            <w:r>
-              <w:rPr>
-                <w:noProof/>
-                <w:webHidden/>
-              </w:rPr>
-              <w:fldChar w:fldCharType="end"/>
-            </w:r>
-          </w:hyperlink>
-        </w:p>
-        <w:p>
-          <w:pPr>
-            <w:pStyle w:val="TOC2"/>
-            <w:tabs>
-              <w:tab w:val="left" w:pos="880"/>
-              <w:tab w:val="right" w:leader="dot" w:pos="9350"/>
-            </w:tabs>
-            <w:rPr>
-              <w:rFonts w:cstheme="minorBidi"/>
-              <w:noProof/>
-              <w:lang w:eastAsia="ko-KR"/>
-            </w:rPr>
-          </w:pPr>
-          <w:hyperlink w:anchor="_Toc22498440" w:history="1">
-            <w:r>
-              <w:rPr>
-                <w:rStyle w:val="Hyperlink"/>
-                <w:rFonts w:cstheme="minorHAnsi"/>
-                <w:b/>
-                <w:bCs/>
-                <w:noProof/>
-              </w:rPr>
-              <w:t>9.1</w:t>
-            </w:r>
-            <w:r>
-              <w:rPr>
-                <w:rFonts w:cstheme="minorBidi"/>
-                <w:noProof/>
-                <w:lang w:eastAsia="ko-KR"/>
-              </w:rPr>
-              <w:tab/>
-            </w:r>
-            <w:r>
-              <w:rPr>
-                <w:rStyle w:val="Hyperlink"/>
-                <w:rFonts w:cstheme="minorHAnsi"/>
-                <w:b/>
-                <w:bCs/>
-                <w:noProof/>
-              </w:rPr>
-              <w:t>Functional</w:t>
-            </w:r>
-            <w:r>
-              <w:rPr>
-                <w:noProof/>
-                <w:webHidden/>
-              </w:rPr>
-              <w:tab/>
-            </w:r>
-            <w:r>
-              <w:rPr>
-                <w:noProof/>
-                <w:webHidden/>
-              </w:rPr>
-              <w:fldChar w:fldCharType="begin"/>
-            </w:r>
-            <w:r>
-              <w:rPr>
-                <w:noProof/>
-                <w:webHidden/>
-              </w:rPr>
-              <w:instrText xml:space="preserve"> PAGEREF _Toc22498440 \h </w:instrText>
-            </w:r>
-            <w:r>
-              <w:rPr>
-                <w:noProof/>
-                <w:webHidden/>
-              </w:rPr>
-            </w:r>
-            <w:r>
-              <w:rPr>
-                <w:noProof/>
-                <w:webHidden/>
-              </w:rPr>
-              <w:fldChar w:fldCharType="separate"/>
-            </w:r>
-            <w:r>
-              <w:rPr>
-                <w:noProof/>
-                <w:webHidden/>
-              </w:rPr>
-              <w:t>vii</w:t>
+              <w:t>4</w:t>
             </w:r>
             <w:r>
               <w:rPr>
@@ -3494,7 +3379,7 @@
               <w:lang w:eastAsia="ko-KR"/>
             </w:rPr>
           </w:pPr>
-          <w:hyperlink w:anchor="_Toc22498441" w:history="1">
+          <w:hyperlink w:anchor="_Toc22499986" w:history="1">
             <w:r>
               <w:rPr>
                 <w:rStyle w:val="Hyperlink"/>
@@ -3538,7 +3423,7 @@
                 <w:noProof/>
                 <w:webHidden/>
               </w:rPr>
-              <w:instrText xml:space="preserve"> PAGEREF _Toc22498441 \h </w:instrText>
+              <w:instrText xml:space="preserve"> PAGEREF _Toc22499986 \h </w:instrText>
             </w:r>
             <w:r>
               <w:rPr>
@@ -3558,7 +3443,7 @@
                 <w:noProof/>
                 <w:webHidden/>
               </w:rPr>
-              <w:t>viii</w:t>
+              <w:t>5</w:t>
             </w:r>
             <w:r>
               <w:rPr>
@@ -3582,7 +3467,7 @@
               <w:lang w:eastAsia="ko-KR"/>
             </w:rPr>
           </w:pPr>
-          <w:hyperlink w:anchor="_Toc22498442" w:history="1">
+          <w:hyperlink w:anchor="_Toc22499987" w:history="1">
             <w:r>
               <w:rPr>
                 <w:rStyle w:val="Hyperlink"/>
@@ -3626,7 +3511,7 @@
                 <w:noProof/>
                 <w:webHidden/>
               </w:rPr>
-              <w:instrText xml:space="preserve"> PAGEREF _Toc22498442 \h </w:instrText>
+              <w:instrText xml:space="preserve"> PAGEREF _Toc22499987 \h </w:instrText>
             </w:r>
             <w:r>
               <w:rPr>
@@ -3646,7 +3531,7 @@
                 <w:noProof/>
                 <w:webHidden/>
               </w:rPr>
-              <w:t>ix</w:t>
+              <w:t>6</w:t>
             </w:r>
             <w:r>
               <w:rPr>
@@ -3681,15 +3566,17 @@
           <w:sz w:val="40"/>
           <w:szCs w:val="40"/>
         </w:rPr>
-      </w:pPr>
-      <w:r>
-        <w:rPr>
-          <w:rFonts w:ascii="Franklin Gothic Heavy" w:hAnsi="Franklin Gothic Heavy" w:cs="Aharoni"/>
-          <w:sz w:val="40"/>
-          <w:szCs w:val="40"/>
-        </w:rPr>
-        <w:br w:type="page"/>
-      </w:r>
+        <w:sectPr>
+          <w:pgSz w:w="12240" w:h="15840"/>
+          <w:pgMar w:top="1440" w:right="1440" w:bottom="1440" w:left="1440" w:header="720" w:footer="720" w:gutter="0"/>
+          <w:pgNumType w:fmt="lowerRoman" w:start="1"/>
+          <w:cols w:space="720"/>
+          <w:titlePg/>
+          <w:docGrid w:linePitch="360"/>
+        </w:sectPr>
+      </w:pPr>
+      <w:bookmarkStart w:id="6" w:name="_GoBack"/>
+      <w:bookmarkEnd w:id="6"/>
     </w:p>
     <w:p>
       <w:pPr>
@@ -3707,16 +3594,7 @@
           <w:szCs w:val="40"/>
         </w:rPr>
       </w:pPr>
-      <w:r>
-        <w:rPr>
-          <w:rFonts w:ascii="Franklin Gothic Heavy" w:hAnsi="Franklin Gothic Heavy" w:cs="Aharoni"/>
-          <w:sz w:val="40"/>
-          <w:szCs w:val="40"/>
-        </w:rPr>
-        <w:lastRenderedPageBreak/>
-        <w:t xml:space="preserve"> </w:t>
-      </w:r>
-      <w:bookmarkStart w:id="7" w:name="_Toc22498427"/>
+      <w:bookmarkStart w:id="7" w:name="_Toc22499972"/>
       <w:r>
         <w:rPr>
           <w:rFonts w:ascii="Franklin Gothic Heavy" w:hAnsi="Franklin Gothic Heavy" w:cs="Aharoni"/>
@@ -3724,6 +3602,7 @@
           <w:sz w:val="40"/>
           <w:szCs w:val="40"/>
         </w:rPr>
+        <w:lastRenderedPageBreak/>
         <w:t>INTRODUCTION</w:t>
       </w:r>
       <w:bookmarkEnd w:id="7"/>
@@ -3759,7 +3638,7 @@
           <w:szCs w:val="28"/>
         </w:rPr>
       </w:pPr>
-      <w:bookmarkStart w:id="8" w:name="_Toc22498428"/>
+      <w:bookmarkStart w:id="8" w:name="_Toc22499973"/>
       <w:r>
         <w:rPr>
           <w:rFonts w:cstheme="minorHAnsi"/>
@@ -3803,7 +3682,7 @@
           <w:szCs w:val="28"/>
         </w:rPr>
       </w:pPr>
-      <w:bookmarkStart w:id="9" w:name="_Toc22498429"/>
+      <w:bookmarkStart w:id="9" w:name="_Toc22499974"/>
       <w:r>
         <w:rPr>
           <w:rFonts w:cstheme="minorHAnsi"/>
@@ -3847,7 +3726,7 @@
           <w:szCs w:val="28"/>
         </w:rPr>
       </w:pPr>
-      <w:bookmarkStart w:id="10" w:name="_Toc22498430"/>
+      <w:bookmarkStart w:id="10" w:name="_Toc22499975"/>
       <w:r>
         <w:rPr>
           <w:rFonts w:cstheme="minorHAnsi"/>
@@ -3908,7 +3787,7 @@
           <w:szCs w:val="40"/>
         </w:rPr>
       </w:pPr>
-      <w:bookmarkStart w:id="11" w:name="_Toc22498431"/>
+      <w:bookmarkStart w:id="11" w:name="_Toc22499976"/>
       <w:r>
         <w:rPr>
           <w:rFonts w:ascii="Franklin Gothic Heavy" w:hAnsi="Franklin Gothic Heavy" w:cs="Aharoni"/>
@@ -3952,7 +3831,7 @@
           <w:szCs w:val="28"/>
         </w:rPr>
       </w:pPr>
-      <w:bookmarkStart w:id="12" w:name="_Toc22498432"/>
+      <w:bookmarkStart w:id="12" w:name="_Toc22499977"/>
       <w:r>
         <w:rPr>
           <w:rFonts w:cstheme="minorHAnsi"/>
@@ -4014,7 +3893,7 @@
           <w:szCs w:val="28"/>
         </w:rPr>
       </w:pPr>
-      <w:bookmarkStart w:id="13" w:name="_Toc22498433"/>
+      <w:bookmarkStart w:id="13" w:name="_Toc22499978"/>
       <w:proofErr w:type="spellStart"/>
       <w:r>
         <w:rPr>
@@ -4115,7 +3994,7 @@
           <w:szCs w:val="40"/>
         </w:rPr>
       </w:pPr>
-      <w:bookmarkStart w:id="14" w:name="_Toc22498434"/>
+      <w:bookmarkStart w:id="14" w:name="_Toc22499979"/>
       <w:r>
         <w:rPr>
           <w:rFonts w:ascii="Franklin Gothic Heavy" w:hAnsi="Franklin Gothic Heavy" w:cs="Aharoni"/>
@@ -4160,7 +4039,7 @@
         </w:rPr>
       </w:pPr>
       <w:bookmarkStart w:id="15" w:name="_Hlk22495660"/>
-      <w:bookmarkStart w:id="16" w:name="_Toc22498435"/>
+      <w:bookmarkStart w:id="16" w:name="_Toc22499980"/>
       <w:r>
         <w:rPr>
           <w:rFonts w:cstheme="minorHAnsi"/>
@@ -4247,7 +4126,7 @@
         </w:rPr>
         <w:t xml:space="preserve"> </w:t>
       </w:r>
-      <w:bookmarkStart w:id="17" w:name="_Toc22498436"/>
+      <w:bookmarkStart w:id="17" w:name="_Toc22499981"/>
       <w:r>
         <w:rPr>
           <w:rFonts w:cstheme="minorHAnsi"/>
@@ -4277,7 +4156,7 @@
           <w:szCs w:val="24"/>
         </w:rPr>
       </w:pPr>
-      <w:bookmarkStart w:id="18" w:name="_Toc22498437"/>
+      <w:bookmarkStart w:id="18" w:name="_Toc22499982"/>
       <w:r>
         <w:rPr>
           <w:rFonts w:cstheme="minorHAnsi"/>
@@ -4328,7 +4207,7 @@
           <w:szCs w:val="24"/>
         </w:rPr>
       </w:pPr>
-      <w:bookmarkStart w:id="19" w:name="_Toc22498438"/>
+      <w:bookmarkStart w:id="19" w:name="_Toc22499983"/>
       <w:r>
         <w:rPr>
           <w:rFonts w:cstheme="minorHAnsi"/>
@@ -4408,7 +4287,7 @@
           <w:szCs w:val="40"/>
         </w:rPr>
       </w:pPr>
-      <w:bookmarkStart w:id="20" w:name="_Toc22498439"/>
+      <w:bookmarkStart w:id="20" w:name="_Toc22499984"/>
       <w:r>
         <w:rPr>
           <w:rFonts w:ascii="Franklin Gothic Heavy" w:hAnsi="Franklin Gothic Heavy" w:cs="Aharoni"/>
@@ -4489,7 +4368,7 @@
         </w:rPr>
         <w:t xml:space="preserve"> </w:t>
       </w:r>
-      <w:bookmarkStart w:id="21" w:name="_Toc22498440"/>
+      <w:bookmarkStart w:id="21" w:name="_Toc22499985"/>
       <w:r>
         <w:rPr>
           <w:rFonts w:cstheme="minorHAnsi"/>
@@ -5136,7 +5015,7 @@
           <w:szCs w:val="40"/>
         </w:rPr>
       </w:pPr>
-      <w:bookmarkStart w:id="22" w:name="_Toc22498441"/>
+      <w:bookmarkStart w:id="22" w:name="_Toc22499986"/>
       <w:r>
         <w:rPr>
           <w:rFonts w:ascii="Franklin Gothic Heavy" w:hAnsi="Franklin Gothic Heavy" w:cs="Aharoni"/>
@@ -5184,7 +5063,7 @@
           <w:szCs w:val="40"/>
         </w:rPr>
       </w:pPr>
-      <w:bookmarkStart w:id="23" w:name="_Toc22498442"/>
+      <w:bookmarkStart w:id="23" w:name="_Toc22499987"/>
       <w:r>
         <w:rPr>
           <w:rFonts w:ascii="Franklin Gothic Heavy" w:hAnsi="Franklin Gothic Heavy" w:cs="Aharoni"/>
@@ -5200,7 +5079,7 @@
     <w:sectPr>
       <w:pgSz w:w="12240" w:h="15840"/>
       <w:pgMar w:top="1440" w:right="1440" w:bottom="1440" w:left="1440" w:header="720" w:footer="720" w:gutter="0"/>
-      <w:pgNumType w:fmt="lowerRoman" w:start="1"/>
+      <w:pgNumType w:start="1"/>
       <w:cols w:space="720"/>
       <w:titlePg/>
       <w:docGrid w:linePitch="360"/>
@@ -5306,6 +5185,88 @@
         <w:spacing w:val="60"/>
       </w:rPr>
       <w:id w:val="26068066"/>
+      <w:docPartObj>
+        <w:docPartGallery w:val="Page Numbers (Top of Page)"/>
+        <w:docPartUnique/>
+      </w:docPartObj>
+    </w:sdtPr>
+    <w:sdtEndPr>
+      <w:rPr>
+        <w:b/>
+        <w:bCs/>
+        <w:noProof/>
+        <w:color w:val="auto"/>
+        <w:spacing w:val="0"/>
+      </w:rPr>
+    </w:sdtEndPr>
+    <w:sdtContent>
+      <w:p>
+        <w:pPr>
+          <w:pStyle w:val="Header"/>
+          <w:pBdr>
+            <w:bottom w:val="single" w:sz="4" w:space="1" w:color="D9D9D9" w:themeColor="background1" w:themeShade="D9"/>
+          </w:pBdr>
+          <w:jc w:val="right"/>
+          <w:rPr>
+            <w:b/>
+            <w:bCs/>
+          </w:rPr>
+        </w:pPr>
+        <w:r>
+          <w:rPr>
+            <w:color w:val="7F7F7F" w:themeColor="background1" w:themeShade="7F"/>
+            <w:spacing w:val="60"/>
+          </w:rPr>
+          <w:t>Page</w:t>
+        </w:r>
+        <w:r>
+          <w:t xml:space="preserve"> | </w:t>
+        </w:r>
+        <w:r>
+          <w:fldChar w:fldCharType="begin"/>
+        </w:r>
+        <w:r>
+          <w:instrText xml:space="preserve"> PAGE   \* MERGEFORMAT </w:instrText>
+        </w:r>
+        <w:r>
+          <w:fldChar w:fldCharType="separate"/>
+        </w:r>
+        <w:r>
+          <w:rPr>
+            <w:b/>
+            <w:bCs/>
+            <w:noProof/>
+          </w:rPr>
+          <w:t>2</w:t>
+        </w:r>
+        <w:r>
+          <w:rPr>
+            <w:b/>
+            <w:bCs/>
+            <w:noProof/>
+          </w:rPr>
+          <w:fldChar w:fldCharType="end"/>
+        </w:r>
+      </w:p>
+    </w:sdtContent>
+  </w:sdt>
+  <w:p>
+    <w:pPr>
+      <w:pStyle w:val="Header"/>
+    </w:pPr>
+  </w:p>
+</w:hdr>
+</file>
+
+<file path=word/header2.xml><?xml version="1.0" encoding="utf-8"?>
+<w:hdr xmlns:wpc="http://schemas.microsoft.com/office/word/2010/wordprocessingCanvas" xmlns:cx="http://schemas.microsoft.com/office/drawing/2014/chartex" xmlns:cx1="http://schemas.microsoft.com/office/drawing/2015/9/8/chartex" xmlns:cx2="http://schemas.microsoft.com/office/drawing/2015/10/21/chartex" xmlns:cx3="http://schemas.microsoft.com/office/drawing/2016/5/9/chartex" xmlns:cx4="http://schemas.microsoft.com/office/drawing/2016/5/10/chartex" xmlns:cx5="http://schemas.microsoft.com/office/drawing/2016/5/11/chartex" xmlns:cx6="http://schemas.microsoft.com/office/drawing/2016/5/12/chartex" xmlns:cx7="http://schemas.microsoft.com/office/drawing/2016/5/13/chartex" xmlns:cx8="http://schemas.microsoft.com/office/drawing/2016/5/14/chartex" xmlns:mc="http://schemas.openxmlformats.org/markup-compatibility/2006" xmlns:aink="http://schemas.microsoft.com/office/drawing/2016/ink" xmlns:am3d="http://schemas.microsoft.com/office/drawing/2017/model3d" xmlns:o="urn:schemas-microsoft-com:office:office" xmlns:r="http://schemas.openxmlformats.org/officeDocument/2006/relationships" xmlns:m="http://schemas.openxmlformats.org/officeDocument/2006/math" xmlns:v="urn:schemas-microsoft-com:vml" xmlns:wp14="http://schemas.microsoft.com/office/word/2010/wordprocessingDrawing" xmlns:wp="http://schemas.openxmlformats.org/drawingml/2006/wordprocessingDrawing" xmlns:w10="urn:schemas-microsoft-com:office:word" xmlns:w="http://schemas.openxmlformats.org/wordprocessingml/2006/main" xmlns:w14="http://schemas.microsoft.com/office/word/2010/wordml" xmlns:w15="http://schemas.microsoft.com/office/word/2012/wordml" xmlns:w16cid="http://schemas.microsoft.com/office/word/2016/wordml/cid" xmlns:w16se="http://schemas.microsoft.com/office/word/2015/wordml/symex" xmlns:wpg="http://schemas.microsoft.com/office/word/2010/wordprocessingGroup" xmlns:wpi="http://schemas.microsoft.com/office/word/2010/wordprocessingInk" xmlns:wne="http://schemas.microsoft.com/office/word/2006/wordml" xmlns:wps="http://schemas.microsoft.com/office/word/2010/wordprocessingShape" mc:Ignorable="w14 w15 w16se w16cid wp14">
+  <w:sdt>
+    <w:sdtPr>
+      <w:rPr>
+        <w:color w:val="7F7F7F" w:themeColor="background1" w:themeShade="7F"/>
+        <w:spacing w:val="60"/>
+      </w:rPr>
+      <w:id w:val="-611743239"/>
       <w:docPartObj>
         <w:docPartGallery w:val="Page Numbers (Top of Page)"/>
         <w:docPartUnique/>
@@ -9244,7 +9205,7 @@
 </file>
 
 <file path=customXml/itemProps2.xml><?xml version="1.0" encoding="utf-8"?>
-<ds:datastoreItem xmlns:ds="http://schemas.openxmlformats.org/officeDocument/2006/customXml" ds:itemID="{E44176E2-F87C-4340-875F-8A938D77A8E0}">
+<ds:datastoreItem xmlns:ds="http://schemas.openxmlformats.org/officeDocument/2006/customXml" ds:itemID="{558123F4-0C58-4235-9241-02E5AEC7D2B6}">
   <ds:schemaRefs>
     <ds:schemaRef ds:uri="http://schemas.openxmlformats.org/officeDocument/2006/bibliography"/>
   </ds:schemaRefs>

</xml_diff>

<commit_message>
Introduction, Glossery, Change Request Form
</commit_message>
<xml_diff>
--- a/DECONSTRUCTORS_PROJECT_PROPOSAL.docx
+++ b/DECONSTRUCTORS_PROJECT_PROPOSAL.docx
@@ -531,7 +531,7 @@
           <w:szCs w:val="40"/>
         </w:rPr>
       </w:pPr>
-      <w:bookmarkStart w:id="1" w:name="_Toc22499967"/>
+      <w:bookmarkStart w:id="1" w:name="_Toc22505488"/>
       <w:bookmarkEnd w:id="0"/>
       <w:r>
         <w:rPr>
@@ -588,7 +588,7 @@
           <w:szCs w:val="40"/>
         </w:rPr>
       </w:pPr>
-      <w:bookmarkStart w:id="2" w:name="_Toc22499968"/>
+      <w:bookmarkStart w:id="2" w:name="_Toc22505489"/>
       <w:r>
         <w:rPr>
           <w:rFonts w:ascii="Franklin Gothic Heavy" w:hAnsi="Franklin Gothic Heavy" w:cs="Aharoni"/>
@@ -659,7 +659,7 @@
           <w:szCs w:val="40"/>
         </w:rPr>
       </w:pPr>
-      <w:bookmarkStart w:id="3" w:name="_Toc22499969"/>
+      <w:bookmarkStart w:id="3" w:name="_Toc22505490"/>
       <w:r>
         <w:rPr>
           <w:rFonts w:ascii="Franklin Gothic Heavy" w:hAnsi="Franklin Gothic Heavy" w:cs="Aharoni"/>
@@ -1075,7 +1075,7 @@
           <w:szCs w:val="40"/>
         </w:rPr>
       </w:pPr>
-      <w:bookmarkStart w:id="4" w:name="_Toc22499970"/>
+      <w:bookmarkStart w:id="4" w:name="_Toc22505491"/>
       <w:r>
         <w:rPr>
           <w:rFonts w:ascii="Franklin Gothic Heavy" w:hAnsi="Franklin Gothic Heavy" w:cs="Aharoni"/>
@@ -1641,7 +1641,7 @@
         <w:br w:type="page"/>
       </w:r>
     </w:p>
-    <w:bookmarkStart w:id="5" w:name="_Toc22499971" w:displacedByCustomXml="next"/>
+    <w:bookmarkStart w:id="5" w:name="_Toc22505492" w:displacedByCustomXml="next"/>
     <w:sdt>
       <w:sdtPr>
         <w:rPr>
@@ -1749,7 +1749,7 @@
           <w:r>
             <w:fldChar w:fldCharType="separate"/>
           </w:r>
-          <w:hyperlink w:anchor="_Toc22499967" w:history="1">
+          <w:hyperlink w:anchor="_Toc22505488" w:history="1">
             <w:r>
               <w:rPr>
                 <w:rStyle w:val="Hyperlink"/>
@@ -1777,7 +1777,7 @@
                 <w:noProof/>
                 <w:webHidden/>
               </w:rPr>
-              <w:instrText xml:space="preserve"> PAGEREF _Toc22499967 \h </w:instrText>
+              <w:instrText xml:space="preserve"> PAGEREF _Toc22505488 \h </w:instrText>
             </w:r>
             <w:r>
               <w:rPr>
@@ -1820,7 +1820,7 @@
               <w:lang w:eastAsia="ko-KR"/>
             </w:rPr>
           </w:pPr>
-          <w:hyperlink w:anchor="_Toc22499968" w:history="1">
+          <w:hyperlink w:anchor="_Toc22505489" w:history="1">
             <w:r>
               <w:rPr>
                 <w:rStyle w:val="Hyperlink"/>
@@ -1848,7 +1848,7 @@
                 <w:noProof/>
                 <w:webHidden/>
               </w:rPr>
-              <w:instrText xml:space="preserve"> PAGEREF _Toc22499968 \h </w:instrText>
+              <w:instrText xml:space="preserve"> PAGEREF _Toc22505489 \h </w:instrText>
             </w:r>
             <w:r>
               <w:rPr>
@@ -1891,7 +1891,7 @@
               <w:lang w:eastAsia="ko-KR"/>
             </w:rPr>
           </w:pPr>
-          <w:hyperlink w:anchor="_Toc22499969" w:history="1">
+          <w:hyperlink w:anchor="_Toc22505490" w:history="1">
             <w:r>
               <w:rPr>
                 <w:rStyle w:val="Hyperlink"/>
@@ -1919,7 +1919,7 @@
                 <w:noProof/>
                 <w:webHidden/>
               </w:rPr>
-              <w:instrText xml:space="preserve"> PAGEREF _Toc22499969 \h </w:instrText>
+              <w:instrText xml:space="preserve"> PAGEREF _Toc22505490 \h </w:instrText>
             </w:r>
             <w:r>
               <w:rPr>
@@ -1962,7 +1962,7 @@
               <w:lang w:eastAsia="ko-KR"/>
             </w:rPr>
           </w:pPr>
-          <w:hyperlink w:anchor="_Toc22499970" w:history="1">
+          <w:hyperlink w:anchor="_Toc22505491" w:history="1">
             <w:r>
               <w:rPr>
                 <w:rStyle w:val="Hyperlink"/>
@@ -1990,7 +1990,7 @@
                 <w:noProof/>
                 <w:webHidden/>
               </w:rPr>
-              <w:instrText xml:space="preserve"> PAGEREF _Toc22499970 \h </w:instrText>
+              <w:instrText xml:space="preserve"> PAGEREF _Toc22505491 \h </w:instrText>
             </w:r>
             <w:r>
               <w:rPr>
@@ -2033,7 +2033,7 @@
               <w:lang w:eastAsia="ko-KR"/>
             </w:rPr>
           </w:pPr>
-          <w:hyperlink w:anchor="_Toc22499971" w:history="1">
+          <w:hyperlink w:anchor="_Toc22505492" w:history="1">
             <w:r>
               <w:rPr>
                 <w:rStyle w:val="Hyperlink"/>
@@ -2061,7 +2061,7 @@
                 <w:noProof/>
                 <w:webHidden/>
               </w:rPr>
-              <w:instrText xml:space="preserve"> PAGEREF _Toc22499971 \h </w:instrText>
+              <w:instrText xml:space="preserve"> PAGEREF _Toc22505492 \h </w:instrText>
             </w:r>
             <w:r>
               <w:rPr>
@@ -2105,7 +2105,7 @@
               <w:lang w:eastAsia="ko-KR"/>
             </w:rPr>
           </w:pPr>
-          <w:hyperlink w:anchor="_Toc22499972" w:history="1">
+          <w:hyperlink w:anchor="_Toc22505493" w:history="1">
             <w:r>
               <w:rPr>
                 <w:rStyle w:val="Hyperlink"/>
@@ -2149,7 +2149,7 @@
                 <w:noProof/>
                 <w:webHidden/>
               </w:rPr>
-              <w:instrText xml:space="preserve"> PAGEREF _Toc22499972 \h </w:instrText>
+              <w:instrText xml:space="preserve"> PAGEREF _Toc22505493 \h </w:instrText>
             </w:r>
             <w:r>
               <w:rPr>
@@ -2193,7 +2193,7 @@
               <w:lang w:eastAsia="ko-KR"/>
             </w:rPr>
           </w:pPr>
-          <w:hyperlink w:anchor="_Toc22499973" w:history="1">
+          <w:hyperlink w:anchor="_Toc22505494" w:history="1">
             <w:r>
               <w:rPr>
                 <w:rStyle w:val="Hyperlink"/>
@@ -2202,7 +2202,15 @@
                 <w:bCs/>
                 <w:noProof/>
               </w:rPr>
-              <w:t>1</w:t>
+              <w:t>1.1</w:t>
+            </w:r>
+            <w:r>
+              <w:rPr>
+                <w:rFonts w:cstheme="minorBidi"/>
+                <w:noProof/>
+                <w:lang w:eastAsia="ko-KR"/>
+              </w:rPr>
+              <w:tab/>
             </w:r>
             <w:r>
               <w:rPr>
@@ -2212,35 +2220,17 @@
                 <w:bCs/>
                 <w:noProof/>
               </w:rPr>
-              <w:t>.1</w:t>
-            </w:r>
-            <w:r>
-              <w:rPr>
-                <w:rFonts w:cstheme="minorBidi"/>
-                <w:noProof/>
-                <w:lang w:eastAsia="ko-KR"/>
+              <w:t>PURPOSE</w:t>
+            </w:r>
+            <w:r>
+              <w:rPr>
+                <w:noProof/>
+                <w:webHidden/>
               </w:rPr>
               <w:tab/>
             </w:r>
             <w:r>
               <w:rPr>
-                <w:rStyle w:val="Hyperlink"/>
-                <w:rFonts w:cstheme="minorHAnsi"/>
-                <w:b/>
-                <w:bCs/>
-                <w:noProof/>
-              </w:rPr>
-              <w:t>PURPOSE</w:t>
-            </w:r>
-            <w:r>
-              <w:rPr>
-                <w:noProof/>
-                <w:webHidden/>
-              </w:rPr>
-              <w:tab/>
-            </w:r>
-            <w:r>
-              <w:rPr>
                 <w:noProof/>
                 <w:webHidden/>
               </w:rPr>
@@ -2251,7 +2241,7 @@
                 <w:noProof/>
                 <w:webHidden/>
               </w:rPr>
-              <w:instrText xml:space="preserve"> PAGEREF _Toc22499973 \h </w:instrText>
+              <w:instrText xml:space="preserve"> PAGEREF _Toc22505494 \h </w:instrText>
             </w:r>
             <w:r>
               <w:rPr>
@@ -2295,7 +2285,7 @@
               <w:lang w:eastAsia="ko-KR"/>
             </w:rPr>
           </w:pPr>
-          <w:hyperlink w:anchor="_Toc22499974" w:history="1">
+          <w:hyperlink w:anchor="_Toc22505495" w:history="1">
             <w:r>
               <w:rPr>
                 <w:rStyle w:val="Hyperlink"/>
@@ -2304,7 +2294,15 @@
                 <w:bCs/>
                 <w:noProof/>
               </w:rPr>
-              <w:t>1</w:t>
+              <w:t>1.2</w:t>
+            </w:r>
+            <w:r>
+              <w:rPr>
+                <w:rFonts w:cstheme="minorBidi"/>
+                <w:noProof/>
+                <w:lang w:eastAsia="ko-KR"/>
+              </w:rPr>
+              <w:tab/>
             </w:r>
             <w:r>
               <w:rPr>
@@ -2314,35 +2312,17 @@
                 <w:bCs/>
                 <w:noProof/>
               </w:rPr>
-              <w:t>.2</w:t>
-            </w:r>
-            <w:r>
-              <w:rPr>
-                <w:rFonts w:cstheme="minorBidi"/>
-                <w:noProof/>
-                <w:lang w:eastAsia="ko-KR"/>
+              <w:t>SCOPE</w:t>
+            </w:r>
+            <w:r>
+              <w:rPr>
+                <w:noProof/>
+                <w:webHidden/>
               </w:rPr>
               <w:tab/>
             </w:r>
             <w:r>
               <w:rPr>
-                <w:rStyle w:val="Hyperlink"/>
-                <w:rFonts w:cstheme="minorHAnsi"/>
-                <w:b/>
-                <w:bCs/>
-                <w:noProof/>
-              </w:rPr>
-              <w:t>SCOPE</w:t>
-            </w:r>
-            <w:r>
-              <w:rPr>
-                <w:noProof/>
-                <w:webHidden/>
-              </w:rPr>
-              <w:tab/>
-            </w:r>
-            <w:r>
-              <w:rPr>
                 <w:noProof/>
                 <w:webHidden/>
               </w:rPr>
@@ -2353,7 +2333,7 @@
                 <w:noProof/>
                 <w:webHidden/>
               </w:rPr>
-              <w:instrText xml:space="preserve"> PAGEREF _Toc22499974 \h </w:instrText>
+              <w:instrText xml:space="preserve"> PAGEREF _Toc22505495 \h </w:instrText>
             </w:r>
             <w:r>
               <w:rPr>
@@ -2397,7 +2377,7 @@
               <w:lang w:eastAsia="ko-KR"/>
             </w:rPr>
           </w:pPr>
-          <w:hyperlink w:anchor="_Toc22499975" w:history="1">
+          <w:hyperlink w:anchor="_Toc22505496" w:history="1">
             <w:r>
               <w:rPr>
                 <w:rStyle w:val="Hyperlink"/>
@@ -2406,7 +2386,15 @@
                 <w:bCs/>
                 <w:noProof/>
               </w:rPr>
-              <w:t>1</w:t>
+              <w:t>1.3</w:t>
+            </w:r>
+            <w:r>
+              <w:rPr>
+                <w:rFonts w:cstheme="minorBidi"/>
+                <w:noProof/>
+                <w:lang w:eastAsia="ko-KR"/>
+              </w:rPr>
+              <w:tab/>
             </w:r>
             <w:r>
               <w:rPr>
@@ -2416,35 +2404,17 @@
                 <w:bCs/>
                 <w:noProof/>
               </w:rPr>
-              <w:t>.3</w:t>
-            </w:r>
-            <w:r>
-              <w:rPr>
-                <w:rFonts w:cstheme="minorBidi"/>
-                <w:noProof/>
-                <w:lang w:eastAsia="ko-KR"/>
+              <w:t>INTENDED AUDIENCE</w:t>
+            </w:r>
+            <w:r>
+              <w:rPr>
+                <w:noProof/>
+                <w:webHidden/>
               </w:rPr>
               <w:tab/>
             </w:r>
             <w:r>
               <w:rPr>
-                <w:rStyle w:val="Hyperlink"/>
-                <w:rFonts w:cstheme="minorHAnsi"/>
-                <w:b/>
-                <w:bCs/>
-                <w:noProof/>
-              </w:rPr>
-              <w:t>INTENDED AUDIENCE</w:t>
-            </w:r>
-            <w:r>
-              <w:rPr>
-                <w:noProof/>
-                <w:webHidden/>
-              </w:rPr>
-              <w:tab/>
-            </w:r>
-            <w:r>
-              <w:rPr>
                 <w:noProof/>
                 <w:webHidden/>
               </w:rPr>
@@ -2455,7 +2425,7 @@
                 <w:noProof/>
                 <w:webHidden/>
               </w:rPr>
-              <w:instrText xml:space="preserve"> PAGEREF _Toc22499975 \h </w:instrText>
+              <w:instrText xml:space="preserve"> PAGEREF _Toc22505496 \h </w:instrText>
             </w:r>
             <w:r>
               <w:rPr>
@@ -2499,7 +2469,7 @@
               <w:lang w:eastAsia="ko-KR"/>
             </w:rPr>
           </w:pPr>
-          <w:hyperlink w:anchor="_Toc22499976" w:history="1">
+          <w:hyperlink w:anchor="_Toc22505497" w:history="1">
             <w:r>
               <w:rPr>
                 <w:rStyle w:val="Hyperlink"/>
@@ -2543,7 +2513,7 @@
                 <w:noProof/>
                 <w:webHidden/>
               </w:rPr>
-              <w:instrText xml:space="preserve"> PAGEREF _Toc22499976 \h </w:instrText>
+              <w:instrText xml:space="preserve"> PAGEREF _Toc22505497 \h </w:instrText>
             </w:r>
             <w:r>
               <w:rPr>
@@ -2587,7 +2557,7 @@
               <w:lang w:eastAsia="ko-KR"/>
             </w:rPr>
           </w:pPr>
-          <w:hyperlink w:anchor="_Toc22499977" w:history="1">
+          <w:hyperlink w:anchor="_Toc22505498" w:history="1">
             <w:r>
               <w:rPr>
                 <w:rStyle w:val="Hyperlink"/>
@@ -2635,7 +2605,7 @@
                 <w:noProof/>
                 <w:webHidden/>
               </w:rPr>
-              <w:instrText xml:space="preserve"> PAGEREF _Toc22499977 \h </w:instrText>
+              <w:instrText xml:space="preserve"> PAGEREF _Toc22505498 \h </w:instrText>
             </w:r>
             <w:r>
               <w:rPr>
@@ -2679,7 +2649,7 @@
               <w:lang w:eastAsia="ko-KR"/>
             </w:rPr>
           </w:pPr>
-          <w:hyperlink w:anchor="_Toc22499978" w:history="1">
+          <w:hyperlink w:anchor="_Toc22505499" w:history="1">
             <w:r>
               <w:rPr>
                 <w:rStyle w:val="Hyperlink"/>
@@ -2727,7 +2697,7 @@
                 <w:noProof/>
                 <w:webHidden/>
               </w:rPr>
-              <w:instrText xml:space="preserve"> PAGEREF _Toc22499978 \h </w:instrText>
+              <w:instrText xml:space="preserve"> PAGEREF _Toc22505499 \h </w:instrText>
             </w:r>
             <w:r>
               <w:rPr>
@@ -2771,7 +2741,7 @@
               <w:lang w:eastAsia="ko-KR"/>
             </w:rPr>
           </w:pPr>
-          <w:hyperlink w:anchor="_Toc22499979" w:history="1">
+          <w:hyperlink w:anchor="_Toc22505500" w:history="1">
             <w:r>
               <w:rPr>
                 <w:rStyle w:val="Hyperlink"/>
@@ -2815,7 +2785,7 @@
                 <w:noProof/>
                 <w:webHidden/>
               </w:rPr>
-              <w:instrText xml:space="preserve"> PAGEREF _Toc22499979 \h </w:instrText>
+              <w:instrText xml:space="preserve"> PAGEREF _Toc22505500 \h </w:instrText>
             </w:r>
             <w:r>
               <w:rPr>
@@ -2859,7 +2829,7 @@
               <w:lang w:eastAsia="ko-KR"/>
             </w:rPr>
           </w:pPr>
-          <w:hyperlink w:anchor="_Toc22499980" w:history="1">
+          <w:hyperlink w:anchor="_Toc22505501" w:history="1">
             <w:r>
               <w:rPr>
                 <w:rStyle w:val="Hyperlink"/>
@@ -2868,7 +2838,15 @@
                 <w:bCs/>
                 <w:noProof/>
               </w:rPr>
-              <w:t>3</w:t>
+              <w:t>3.1</w:t>
+            </w:r>
+            <w:r>
+              <w:rPr>
+                <w:rFonts w:cstheme="minorBidi"/>
+                <w:noProof/>
+                <w:lang w:eastAsia="ko-KR"/>
+              </w:rPr>
+              <w:tab/>
             </w:r>
             <w:r>
               <w:rPr>
@@ -2878,35 +2856,17 @@
                 <w:bCs/>
                 <w:noProof/>
               </w:rPr>
-              <w:t>.1</w:t>
-            </w:r>
-            <w:r>
-              <w:rPr>
-                <w:rFonts w:cstheme="minorBidi"/>
-                <w:noProof/>
-                <w:lang w:eastAsia="ko-KR"/>
+              <w:t>PROBLEM STATEMENT</w:t>
+            </w:r>
+            <w:r>
+              <w:rPr>
+                <w:noProof/>
+                <w:webHidden/>
               </w:rPr>
               <w:tab/>
             </w:r>
             <w:r>
               <w:rPr>
-                <w:rStyle w:val="Hyperlink"/>
-                <w:rFonts w:cstheme="minorHAnsi"/>
-                <w:b/>
-                <w:bCs/>
-                <w:noProof/>
-              </w:rPr>
-              <w:t>PROBLEM STATEMENT</w:t>
-            </w:r>
-            <w:r>
-              <w:rPr>
-                <w:noProof/>
-                <w:webHidden/>
-              </w:rPr>
-              <w:tab/>
-            </w:r>
-            <w:r>
-              <w:rPr>
                 <w:noProof/>
                 <w:webHidden/>
               </w:rPr>
@@ -2917,7 +2877,7 @@
                 <w:noProof/>
                 <w:webHidden/>
               </w:rPr>
-              <w:instrText xml:space="preserve"> PAGEREF _Toc22499980 \h </w:instrText>
+              <w:instrText xml:space="preserve"> PAGEREF _Toc22505501 \h </w:instrText>
             </w:r>
             <w:r>
               <w:rPr>
@@ -2961,7 +2921,7 @@
               <w:lang w:eastAsia="ko-KR"/>
             </w:rPr>
           </w:pPr>
-          <w:hyperlink w:anchor="_Toc22499981" w:history="1">
+          <w:hyperlink w:anchor="_Toc22505502" w:history="1">
             <w:r>
               <w:rPr>
                 <w:rStyle w:val="Hyperlink"/>
@@ -2970,7 +2930,15 @@
                 <w:bCs/>
                 <w:noProof/>
               </w:rPr>
-              <w:t>3</w:t>
+              <w:t>3.2</w:t>
+            </w:r>
+            <w:r>
+              <w:rPr>
+                <w:rFonts w:cstheme="minorBidi"/>
+                <w:noProof/>
+                <w:lang w:eastAsia="ko-KR"/>
+              </w:rPr>
+              <w:tab/>
             </w:r>
             <w:r>
               <w:rPr>
@@ -2980,35 +2948,17 @@
                 <w:bCs/>
                 <w:noProof/>
               </w:rPr>
-              <w:t>.2</w:t>
-            </w:r>
-            <w:r>
-              <w:rPr>
-                <w:rFonts w:cstheme="minorBidi"/>
-                <w:noProof/>
-                <w:lang w:eastAsia="ko-KR"/>
+              <w:t>PERSPECTIVE</w:t>
+            </w:r>
+            <w:r>
+              <w:rPr>
+                <w:noProof/>
+                <w:webHidden/>
               </w:rPr>
               <w:tab/>
             </w:r>
             <w:r>
               <w:rPr>
-                <w:rStyle w:val="Hyperlink"/>
-                <w:rFonts w:cstheme="minorHAnsi"/>
-                <w:b/>
-                <w:bCs/>
-                <w:noProof/>
-              </w:rPr>
-              <w:t>PERSPECTIVE</w:t>
-            </w:r>
-            <w:r>
-              <w:rPr>
-                <w:noProof/>
-                <w:webHidden/>
-              </w:rPr>
-              <w:tab/>
-            </w:r>
-            <w:r>
-              <w:rPr>
                 <w:noProof/>
                 <w:webHidden/>
               </w:rPr>
@@ -3019,7 +2969,7 @@
                 <w:noProof/>
                 <w:webHidden/>
               </w:rPr>
-              <w:instrText xml:space="preserve"> PAGEREF _Toc22499981 \h </w:instrText>
+              <w:instrText xml:space="preserve"> PAGEREF _Toc22505502 \h </w:instrText>
             </w:r>
             <w:r>
               <w:rPr>
@@ -3063,7 +3013,7 @@
               <w:lang w:eastAsia="ko-KR"/>
             </w:rPr>
           </w:pPr>
-          <w:hyperlink w:anchor="_Toc22499982" w:history="1">
+          <w:hyperlink w:anchor="_Toc22505503" w:history="1">
             <w:r>
               <w:rPr>
                 <w:rStyle w:val="Hyperlink"/>
@@ -3072,7 +3022,15 @@
                 <w:bCs/>
                 <w:noProof/>
               </w:rPr>
-              <w:t>3</w:t>
+              <w:t>3.2.1</w:t>
+            </w:r>
+            <w:r>
+              <w:rPr>
+                <w:rFonts w:cstheme="minorBidi"/>
+                <w:noProof/>
+                <w:lang w:eastAsia="ko-KR"/>
+              </w:rPr>
+              <w:tab/>
             </w:r>
             <w:r>
               <w:rPr>
@@ -3082,35 +3040,17 @@
                 <w:bCs/>
                 <w:noProof/>
               </w:rPr>
-              <w:t>.2.1</w:t>
-            </w:r>
-            <w:r>
-              <w:rPr>
-                <w:rFonts w:cstheme="minorBidi"/>
-                <w:noProof/>
-                <w:lang w:eastAsia="ko-KR"/>
+              <w:t>History / Background / Prior Releases</w:t>
+            </w:r>
+            <w:r>
+              <w:rPr>
+                <w:noProof/>
+                <w:webHidden/>
               </w:rPr>
               <w:tab/>
             </w:r>
             <w:r>
               <w:rPr>
-                <w:rStyle w:val="Hyperlink"/>
-                <w:rFonts w:cstheme="minorHAnsi"/>
-                <w:b/>
-                <w:bCs/>
-                <w:noProof/>
-              </w:rPr>
-              <w:t>History / Background / Prior Releases</w:t>
-            </w:r>
-            <w:r>
-              <w:rPr>
-                <w:noProof/>
-                <w:webHidden/>
-              </w:rPr>
-              <w:tab/>
-            </w:r>
-            <w:r>
-              <w:rPr>
                 <w:noProof/>
                 <w:webHidden/>
               </w:rPr>
@@ -3121,7 +3061,7 @@
                 <w:noProof/>
                 <w:webHidden/>
               </w:rPr>
-              <w:instrText xml:space="preserve"> PAGEREF _Toc22499982 \h </w:instrText>
+              <w:instrText xml:space="preserve"> PAGEREF _Toc22505503 \h </w:instrText>
             </w:r>
             <w:r>
               <w:rPr>
@@ -3165,7 +3105,7 @@
               <w:lang w:eastAsia="ko-KR"/>
             </w:rPr>
           </w:pPr>
-          <w:hyperlink w:anchor="_Toc22499983" w:history="1">
+          <w:hyperlink w:anchor="_Toc22505504" w:history="1">
             <w:r>
               <w:rPr>
                 <w:rStyle w:val="Hyperlink"/>
@@ -3174,7 +3114,15 @@
                 <w:bCs/>
                 <w:noProof/>
               </w:rPr>
-              <w:t>3</w:t>
+              <w:t>3.2.2</w:t>
+            </w:r>
+            <w:r>
+              <w:rPr>
+                <w:rFonts w:cstheme="minorBidi"/>
+                <w:noProof/>
+                <w:lang w:eastAsia="ko-KR"/>
+              </w:rPr>
+              <w:tab/>
             </w:r>
             <w:r>
               <w:rPr>
@@ -3184,35 +3132,17 @@
                 <w:bCs/>
                 <w:noProof/>
               </w:rPr>
-              <w:t>.2.2</w:t>
-            </w:r>
-            <w:r>
-              <w:rPr>
-                <w:rFonts w:cstheme="minorBidi"/>
-                <w:noProof/>
-                <w:lang w:eastAsia="ko-KR"/>
+              <w:t>Relation of Development to Existing Systems</w:t>
+            </w:r>
+            <w:r>
+              <w:rPr>
+                <w:noProof/>
+                <w:webHidden/>
               </w:rPr>
               <w:tab/>
             </w:r>
             <w:r>
               <w:rPr>
-                <w:rStyle w:val="Hyperlink"/>
-                <w:rFonts w:cstheme="minorHAnsi"/>
-                <w:b/>
-                <w:bCs/>
-                <w:noProof/>
-              </w:rPr>
-              <w:t>Relation of Development to Existing Systems</w:t>
-            </w:r>
-            <w:r>
-              <w:rPr>
-                <w:noProof/>
-                <w:webHidden/>
-              </w:rPr>
-              <w:tab/>
-            </w:r>
-            <w:r>
-              <w:rPr>
                 <w:noProof/>
                 <w:webHidden/>
               </w:rPr>
@@ -3223,7 +3153,7 @@
                 <w:noProof/>
                 <w:webHidden/>
               </w:rPr>
-              <w:instrText xml:space="preserve"> PAGEREF _Toc22499983 \h </w:instrText>
+              <w:instrText xml:space="preserve"> PAGEREF _Toc22505504 \h </w:instrText>
             </w:r>
             <w:r>
               <w:rPr>
@@ -3267,7 +3197,7 @@
               <w:lang w:eastAsia="ko-KR"/>
             </w:rPr>
           </w:pPr>
-          <w:hyperlink w:anchor="_Toc22499984" w:history="1">
+          <w:hyperlink w:anchor="_Toc22505505" w:history="1">
             <w:r>
               <w:rPr>
                 <w:rStyle w:val="Hyperlink"/>
@@ -3311,7 +3241,7 @@
                 <w:noProof/>
                 <w:webHidden/>
               </w:rPr>
-              <w:instrText xml:space="preserve"> PAGEREF _Toc22499984 \h </w:instrText>
+              <w:instrText xml:space="preserve"> PAGEREF _Toc22505505 \h </w:instrText>
             </w:r>
             <w:r>
               <w:rPr>
@@ -3355,7 +3285,7 @@
               <w:lang w:eastAsia="ko-KR"/>
             </w:rPr>
           </w:pPr>
-          <w:hyperlink w:anchor="_Toc22499985" w:history="1">
+          <w:hyperlink w:anchor="_Toc22505506" w:history="1">
             <w:r>
               <w:rPr>
                 <w:rStyle w:val="Hyperlink"/>
@@ -3364,7 +3294,15 @@
                 <w:bCs/>
                 <w:noProof/>
               </w:rPr>
-              <w:t>4</w:t>
+              <w:t>4.1</w:t>
+            </w:r>
+            <w:r>
+              <w:rPr>
+                <w:rFonts w:cstheme="minorBidi"/>
+                <w:noProof/>
+                <w:lang w:eastAsia="ko-KR"/>
+              </w:rPr>
+              <w:tab/>
             </w:r>
             <w:r>
               <w:rPr>
@@ -3374,35 +3312,17 @@
                 <w:bCs/>
                 <w:noProof/>
               </w:rPr>
-              <w:t>.1</w:t>
-            </w:r>
-            <w:r>
-              <w:rPr>
-                <w:rFonts w:cstheme="minorBidi"/>
-                <w:noProof/>
-                <w:lang w:eastAsia="ko-KR"/>
+              <w:t>Functional</w:t>
+            </w:r>
+            <w:r>
+              <w:rPr>
+                <w:noProof/>
+                <w:webHidden/>
               </w:rPr>
               <w:tab/>
             </w:r>
             <w:r>
               <w:rPr>
-                <w:rStyle w:val="Hyperlink"/>
-                <w:rFonts w:cstheme="minorHAnsi"/>
-                <w:b/>
-                <w:bCs/>
-                <w:noProof/>
-              </w:rPr>
-              <w:t>Functional</w:t>
-            </w:r>
-            <w:r>
-              <w:rPr>
-                <w:noProof/>
-                <w:webHidden/>
-              </w:rPr>
-              <w:tab/>
-            </w:r>
-            <w:r>
-              <w:rPr>
                 <w:noProof/>
                 <w:webHidden/>
               </w:rPr>
@@ -3413,7 +3333,7 @@
                 <w:noProof/>
                 <w:webHidden/>
               </w:rPr>
-              <w:instrText xml:space="preserve"> PAGEREF _Toc22499985 \h </w:instrText>
+              <w:instrText xml:space="preserve"> PAGEREF _Toc22505506 \h </w:instrText>
             </w:r>
             <w:r>
               <w:rPr>
@@ -3448,7 +3368,7 @@
           <w:pPr>
             <w:pStyle w:val="TOC1"/>
             <w:tabs>
-              <w:tab w:val="left" w:pos="660"/>
+              <w:tab w:val="left" w:pos="440"/>
               <w:tab w:val="right" w:leader="dot" w:pos="9350"/>
             </w:tabs>
             <w:rPr>
@@ -3457,14 +3377,14 @@
               <w:lang w:eastAsia="ko-KR"/>
             </w:rPr>
           </w:pPr>
-          <w:hyperlink w:anchor="_Toc22499986" w:history="1">
+          <w:hyperlink w:anchor="_Toc22505507" w:history="1">
             <w:r>
               <w:rPr>
                 <w:rStyle w:val="Hyperlink"/>
                 <w:rFonts w:ascii="Franklin Gothic Heavy" w:hAnsi="Franklin Gothic Heavy" w:cs="Aharoni"/>
                 <w:noProof/>
               </w:rPr>
-              <w:t>10.</w:t>
+              <w:t>5.</w:t>
             </w:r>
             <w:r>
               <w:rPr>
@@ -3501,7 +3421,7 @@
                 <w:noProof/>
                 <w:webHidden/>
               </w:rPr>
-              <w:instrText xml:space="preserve"> PAGEREF _Toc22499986 \h </w:instrText>
+              <w:instrText xml:space="preserve"> PAGEREF _Toc22505507 \h </w:instrText>
             </w:r>
             <w:r>
               <w:rPr>
@@ -3536,7 +3456,7 @@
           <w:pPr>
             <w:pStyle w:val="TOC1"/>
             <w:tabs>
-              <w:tab w:val="left" w:pos="660"/>
+              <w:tab w:val="left" w:pos="440"/>
               <w:tab w:val="right" w:leader="dot" w:pos="9350"/>
             </w:tabs>
             <w:rPr>
@@ -3545,14 +3465,14 @@
               <w:lang w:eastAsia="ko-KR"/>
             </w:rPr>
           </w:pPr>
-          <w:hyperlink w:anchor="_Toc22499987" w:history="1">
+          <w:hyperlink w:anchor="_Toc22505508" w:history="1">
             <w:r>
               <w:rPr>
                 <w:rStyle w:val="Hyperlink"/>
                 <w:rFonts w:ascii="Franklin Gothic Heavy" w:hAnsi="Franklin Gothic Heavy" w:cs="Aharoni"/>
                 <w:noProof/>
               </w:rPr>
-              <w:t>11.</w:t>
+              <w:t>5.</w:t>
             </w:r>
             <w:r>
               <w:rPr>
@@ -3589,7 +3509,7 @@
                 <w:noProof/>
                 <w:webHidden/>
               </w:rPr>
-              <w:instrText xml:space="preserve"> PAGEREF _Toc22499987 \h </w:instrText>
+              <w:instrText xml:space="preserve"> PAGEREF _Toc22505508 \h </w:instrText>
             </w:r>
             <w:r>
               <w:rPr>
@@ -3670,7 +3590,7 @@
           <w:szCs w:val="40"/>
         </w:rPr>
       </w:pPr>
-      <w:bookmarkStart w:id="6" w:name="_Toc22499972"/>
+      <w:bookmarkStart w:id="6" w:name="_Toc22505493"/>
       <w:r>
         <w:rPr>
           <w:rFonts w:ascii="Franklin Gothic Heavy" w:hAnsi="Franklin Gothic Heavy" w:cs="Aharoni"/>
@@ -3714,7 +3634,7 @@
           <w:szCs w:val="28"/>
         </w:rPr>
       </w:pPr>
-      <w:bookmarkStart w:id="7" w:name="_Toc22499973"/>
+      <w:bookmarkStart w:id="7" w:name="_Toc22505494"/>
       <w:r>
         <w:rPr>
           <w:rFonts w:cstheme="minorHAnsi"/>
@@ -3731,6 +3651,25 @@
     <w:p>
       <w:pPr>
         <w:spacing w:after="0"/>
+        <w:ind w:left="360"/>
+        <w:rPr>
+          <w:rFonts w:cstheme="minorHAnsi"/>
+          <w:sz w:val="24"/>
+          <w:szCs w:val="24"/>
+        </w:rPr>
+      </w:pPr>
+      <w:r>
+        <w:rPr>
+          <w:rFonts w:cstheme="minorHAnsi"/>
+          <w:sz w:val="24"/>
+          <w:szCs w:val="24"/>
+        </w:rPr>
+        <w:t>The purpose of this document is to propose the design and implementation of the [product] application. The section and subsections following are dedication to defining and describing the format of this document or the intended design plans.</w:t>
+      </w:r>
+    </w:p>
+    <w:p>
+      <w:pPr>
+        <w:spacing w:after="0"/>
         <w:rPr>
           <w:rFonts w:cstheme="minorHAnsi"/>
           <w:b/>
@@ -3758,7 +3697,7 @@
           <w:szCs w:val="28"/>
         </w:rPr>
       </w:pPr>
-      <w:bookmarkStart w:id="8" w:name="_Toc22499974"/>
+      <w:bookmarkStart w:id="8" w:name="_Toc22505495"/>
       <w:r>
         <w:rPr>
           <w:rFonts w:cstheme="minorHAnsi"/>
@@ -3774,11 +3713,27 @@
     </w:p>
     <w:p>
       <w:pPr>
-        <w:spacing w:after="0"/>
-        <w:rPr>
-          <w:rFonts w:cstheme="minorHAnsi"/>
-          <w:b/>
-          <w:bCs/>
+        <w:rPr>
+          <w:rFonts w:cstheme="minorHAnsi"/>
+          <w:sz w:val="24"/>
+          <w:szCs w:val="24"/>
+        </w:rPr>
+      </w:pPr>
+      <w:r>
+        <w:rPr>
+          <w:rFonts w:cstheme="minorHAnsi"/>
+          <w:sz w:val="24"/>
+          <w:szCs w:val="24"/>
+        </w:rPr>
+        <w:t>The scope of this document is limited to project management, general system discussions, and a description of the product requirements which will describe in limited detail the intended design features and functionality. Also, includes is the specific functionality of modules and otherwise discrete functionalities that may later be added to the system.</w:t>
+      </w:r>
+    </w:p>
+    <w:p>
+      <w:pPr>
+        <w:spacing w:after="0"/>
+        <w:ind w:left="360"/>
+        <w:rPr>
+          <w:rFonts w:cstheme="minorHAnsi"/>
           <w:sz w:val="24"/>
           <w:szCs w:val="24"/>
         </w:rPr>
@@ -3802,7 +3757,7 @@
           <w:szCs w:val="28"/>
         </w:rPr>
       </w:pPr>
-      <w:bookmarkStart w:id="9" w:name="_Toc22499975"/>
+      <w:bookmarkStart w:id="9" w:name="_Toc22505496"/>
       <w:r>
         <w:rPr>
           <w:rFonts w:cstheme="minorHAnsi"/>
@@ -3818,7 +3773,25 @@
     </w:p>
     <w:p>
       <w:pPr>
+        <w:rPr>
+          <w:rFonts w:cstheme="minorHAnsi"/>
+          <w:sz w:val="24"/>
+          <w:szCs w:val="24"/>
+        </w:rPr>
+      </w:pPr>
+      <w:r>
+        <w:rPr>
+          <w:rFonts w:cstheme="minorHAnsi"/>
+          <w:sz w:val="24"/>
+          <w:szCs w:val="24"/>
+        </w:rPr>
+        <w:t>The intended audience of this document includes everyone, including children and any third party interested in this project.</w:t>
+      </w:r>
+    </w:p>
+    <w:p>
+      <w:pPr>
         <w:pStyle w:val="ListParagraph"/>
+        <w:spacing w:after="0"/>
         <w:rPr>
           <w:rFonts w:cstheme="minorHAnsi"/>
           <w:b/>
@@ -3830,6 +3803,7 @@
     </w:p>
     <w:p>
       <w:pPr>
+        <w:spacing w:after="0"/>
         <w:rPr>
           <w:rFonts w:ascii="Franklin Gothic Heavy" w:hAnsi="Franklin Gothic Heavy" w:cs="Aharoni"/>
           <w:color w:val="595959" w:themeColor="text1" w:themeTint="A6"/>
@@ -3863,7 +3837,7 @@
           <w:szCs w:val="40"/>
         </w:rPr>
       </w:pPr>
-      <w:bookmarkStart w:id="10" w:name="_Toc22499976"/>
+      <w:bookmarkStart w:id="10" w:name="_Toc22505497"/>
       <w:r>
         <w:rPr>
           <w:rFonts w:ascii="Franklin Gothic Heavy" w:hAnsi="Franklin Gothic Heavy" w:cs="Aharoni"/>
@@ -3907,7 +3881,7 @@
           <w:szCs w:val="28"/>
         </w:rPr>
       </w:pPr>
-      <w:bookmarkStart w:id="11" w:name="_Toc22499977"/>
+      <w:bookmarkStart w:id="11" w:name="_Toc22505498"/>
       <w:r>
         <w:rPr>
           <w:rFonts w:cstheme="minorHAnsi"/>
@@ -3969,7 +3943,7 @@
           <w:szCs w:val="28"/>
         </w:rPr>
       </w:pPr>
-      <w:bookmarkStart w:id="12" w:name="_Toc22499978"/>
+      <w:bookmarkStart w:id="12" w:name="_Toc22505499"/>
       <w:proofErr w:type="spellStart"/>
       <w:r>
         <w:rPr>
@@ -4046,7 +4020,7 @@
           <w:szCs w:val="40"/>
         </w:rPr>
       </w:pPr>
-      <w:bookmarkStart w:id="13" w:name="_Toc22499979"/>
+      <w:bookmarkStart w:id="13" w:name="_Toc22505500"/>
       <w:r>
         <w:rPr>
           <w:rFonts w:ascii="Franklin Gothic Heavy" w:hAnsi="Franklin Gothic Heavy" w:cs="Aharoni"/>
@@ -4090,8 +4064,8 @@
           <w:szCs w:val="28"/>
         </w:rPr>
       </w:pPr>
-      <w:bookmarkStart w:id="14" w:name="_Toc22499980"/>
-      <w:bookmarkStart w:id="15" w:name="_Hlk22495660"/>
+      <w:bookmarkStart w:id="14" w:name="_Hlk22495660"/>
+      <w:bookmarkStart w:id="15" w:name="_Toc22505501"/>
       <w:r>
         <w:rPr>
           <w:rFonts w:cstheme="minorHAnsi"/>
@@ -4114,8 +4088,9 @@
         </w:rPr>
         <w:t>ROBLEM STATEMENT</w:t>
       </w:r>
-      <w:bookmarkEnd w:id="14"/>
-    </w:p>
+      <w:bookmarkEnd w:id="15"/>
+    </w:p>
+    <w:bookmarkEnd w:id="14"/>
     <w:p>
       <w:pPr>
         <w:pStyle w:val="ListParagraph"/>
@@ -4127,24 +4102,13 @@
           <w:szCs w:val="24"/>
         </w:rPr>
       </w:pPr>
-      <w:bookmarkStart w:id="16" w:name="_GoBack"/>
-      <w:bookmarkEnd w:id="15"/>
-      <w:r>
-        <w:rPr>
-          <w:rFonts w:cstheme="minorHAnsi"/>
-          <w:sz w:val="24"/>
-          <w:szCs w:val="24"/>
-        </w:rPr>
-        <w:t xml:space="preserve">Develop a product that streamlines activity planning. This product should allow quick and </w:t>
-      </w:r>
-      <w:bookmarkEnd w:id="16"/>
-      <w:r>
-        <w:rPr>
-          <w:rFonts w:cstheme="minorHAnsi"/>
-          <w:sz w:val="24"/>
-          <w:szCs w:val="24"/>
-        </w:rPr>
-        <w:t>easy creation of schedules for recreation or responsibility. This will come in the form of a mobile app, and it should be designed in an open enough way to allow the user to use it in a way that fits them best.</w:t>
+      <w:r>
+        <w:rPr>
+          <w:rFonts w:cstheme="minorHAnsi"/>
+          <w:sz w:val="24"/>
+          <w:szCs w:val="24"/>
+        </w:rPr>
+        <w:t>Develop a product that streamlines activity planning. This product should allow quick and easy creation of schedules for recreation or responsibility. This will come in the form of a mobile app, and it should be designed in an open enough way to allow the user to use it in a way that fits them best.</w:t>
       </w:r>
     </w:p>
     <w:p>
@@ -4188,7 +4152,7 @@
         </w:rPr>
         <w:t xml:space="preserve"> </w:t>
       </w:r>
-      <w:bookmarkStart w:id="17" w:name="_Toc22499981"/>
+      <w:bookmarkStart w:id="16" w:name="_Toc22505502"/>
       <w:r>
         <w:rPr>
           <w:rFonts w:cstheme="minorHAnsi"/>
@@ -4200,7 +4164,7 @@
         </w:rPr>
         <w:t>PERSPECTIVE</w:t>
       </w:r>
-      <w:bookmarkEnd w:id="17"/>
+      <w:bookmarkEnd w:id="16"/>
     </w:p>
     <w:p>
       <w:pPr>
@@ -4218,7 +4182,7 @@
           <w:szCs w:val="24"/>
         </w:rPr>
       </w:pPr>
-      <w:bookmarkStart w:id="18" w:name="_Toc22499982"/>
+      <w:bookmarkStart w:id="17" w:name="_Toc22505503"/>
       <w:r>
         <w:rPr>
           <w:rFonts w:cstheme="minorHAnsi"/>
@@ -4230,7 +4194,7 @@
         </w:rPr>
         <w:t>History / Background / Prior Releases</w:t>
       </w:r>
-      <w:bookmarkEnd w:id="18"/>
+      <w:bookmarkEnd w:id="17"/>
     </w:p>
     <w:p>
       <w:pPr>
@@ -4269,7 +4233,7 @@
           <w:szCs w:val="24"/>
         </w:rPr>
       </w:pPr>
-      <w:bookmarkStart w:id="19" w:name="_Toc22499983"/>
+      <w:bookmarkStart w:id="18" w:name="_Toc22505504"/>
       <w:r>
         <w:rPr>
           <w:rFonts w:cstheme="minorHAnsi"/>
@@ -4281,7 +4245,7 @@
         </w:rPr>
         <w:t>Relation of Development to Existing Systems</w:t>
       </w:r>
-      <w:bookmarkEnd w:id="19"/>
+      <w:bookmarkEnd w:id="18"/>
     </w:p>
     <w:p>
       <w:pPr>
@@ -4349,7 +4313,7 @@
           <w:szCs w:val="40"/>
         </w:rPr>
       </w:pPr>
-      <w:bookmarkStart w:id="20" w:name="_Toc22499984"/>
+      <w:bookmarkStart w:id="19" w:name="_Toc22505505"/>
       <w:r>
         <w:rPr>
           <w:rFonts w:ascii="Franklin Gothic Heavy" w:hAnsi="Franklin Gothic Heavy" w:cs="Aharoni"/>
@@ -4369,7 +4333,7 @@
         </w:rPr>
         <w:t xml:space="preserve"> REQUIREMENTS</w:t>
       </w:r>
-      <w:bookmarkEnd w:id="20"/>
+      <w:bookmarkEnd w:id="19"/>
     </w:p>
     <w:p>
       <w:pPr>
@@ -4430,7 +4394,7 @@
         </w:rPr>
         <w:t xml:space="preserve"> </w:t>
       </w:r>
-      <w:bookmarkStart w:id="21" w:name="_Toc22499985"/>
+      <w:bookmarkStart w:id="20" w:name="_Toc22505506"/>
       <w:r>
         <w:rPr>
           <w:rFonts w:cstheme="minorHAnsi"/>
@@ -4442,7 +4406,7 @@
         </w:rPr>
         <w:t>Functional</w:t>
       </w:r>
-      <w:bookmarkEnd w:id="21"/>
+      <w:bookmarkEnd w:id="20"/>
     </w:p>
     <w:p>
       <w:pPr>
@@ -5066,7 +5030,7 @@
         <w:pStyle w:val="ListParagraph"/>
         <w:numPr>
           <w:ilvl w:val="0"/>
-          <w:numId w:val="18"/>
+          <w:numId w:val="23"/>
         </w:numPr>
         <w:spacing w:after="0"/>
         <w:outlineLvl w:val="0"/>
@@ -5077,7 +5041,7 @@
           <w:szCs w:val="40"/>
         </w:rPr>
       </w:pPr>
-      <w:bookmarkStart w:id="22" w:name="_Toc22499986"/>
+      <w:bookmarkStart w:id="21" w:name="_Toc22504066"/>
       <w:r>
         <w:rPr>
           <w:rFonts w:ascii="Franklin Gothic Heavy" w:hAnsi="Franklin Gothic Heavy" w:cs="Aharoni"/>
@@ -5088,10 +5052,195 @@
         <w:lastRenderedPageBreak/>
         <w:t>USER PROFILES</w:t>
       </w:r>
+      <w:bookmarkEnd w:id="21"/>
+    </w:p>
+    <w:p>
+      <w:pPr>
+        <w:rPr>
+          <w:rFonts w:ascii="Franklin Gothic Heavy" w:hAnsi="Franklin Gothic Heavy" w:cs="Aharoni"/>
+          <w:color w:val="70AD47" w:themeColor="accent6"/>
+          <w:sz w:val="40"/>
+          <w:szCs w:val="40"/>
+        </w:rPr>
+      </w:pPr>
+      <w:bookmarkStart w:id="22" w:name="_Toc22504067"/>
+      <w:r>
+        <w:rPr>
+          <w:rFonts w:ascii="Franklin Gothic Heavy" w:hAnsi="Franklin Gothic Heavy" w:cs="Aharoni"/>
+          <w:color w:val="70AD47" w:themeColor="accent6"/>
+          <w:sz w:val="40"/>
+          <w:szCs w:val="40"/>
+        </w:rPr>
+        <w:br w:type="page"/>
+      </w:r>
+    </w:p>
+    <w:p>
+      <w:pPr>
+        <w:pStyle w:val="ListParagraph"/>
+        <w:numPr>
+          <w:ilvl w:val="0"/>
+          <w:numId w:val="23"/>
+        </w:numPr>
+        <w:spacing w:after="0"/>
+        <w:outlineLvl w:val="0"/>
+        <w:rPr>
+          <w:rFonts w:ascii="Franklin Gothic Heavy" w:hAnsi="Franklin Gothic Heavy" w:cs="Aharoni"/>
+          <w:color w:val="70AD47" w:themeColor="accent6"/>
+          <w:sz w:val="40"/>
+          <w:szCs w:val="40"/>
+        </w:rPr>
+      </w:pPr>
+      <w:r>
+        <w:rPr>
+          <w:rFonts w:ascii="Franklin Gothic Heavy" w:hAnsi="Franklin Gothic Heavy" w:cs="Aharoni"/>
+          <w:color w:val="70AD47" w:themeColor="accent6"/>
+          <w:sz w:val="40"/>
+          <w:szCs w:val="40"/>
+        </w:rPr>
+        <w:lastRenderedPageBreak/>
+        <w:t xml:space="preserve">APPENDIX A – </w:t>
+      </w:r>
+      <w:r>
+        <w:rPr>
+          <w:rFonts w:ascii="Franklin Gothic Heavy" w:hAnsi="Franklin Gothic Heavy" w:cs="Aharoni"/>
+          <w:color w:val="70AD47" w:themeColor="accent6"/>
+          <w:sz w:val="40"/>
+          <w:szCs w:val="40"/>
+        </w:rPr>
+        <w:t>GLOSSARY</w:t>
+      </w:r>
+      <w:r>
+        <w:rPr>
+          <w:rFonts w:ascii="Franklin Gothic Heavy" w:hAnsi="Franklin Gothic Heavy" w:cs="Aharoni"/>
+          <w:color w:val="70AD47" w:themeColor="accent6"/>
+          <w:sz w:val="40"/>
+          <w:szCs w:val="40"/>
+        </w:rPr>
+        <w:t xml:space="preserve"> OF TERMS</w:t>
+      </w:r>
       <w:bookmarkEnd w:id="22"/>
     </w:p>
     <w:p>
       <w:pPr>
+        <w:pStyle w:val="ListParagraph"/>
+        <w:spacing w:after="0"/>
+        <w:ind w:left="432"/>
+        <w:rPr>
+          <w:rFonts w:cstheme="minorHAnsi"/>
+          <w:sz w:val="24"/>
+          <w:szCs w:val="24"/>
+        </w:rPr>
+      </w:pPr>
+      <w:r>
+        <w:rPr>
+          <w:rFonts w:cstheme="minorHAnsi"/>
+          <w:sz w:val="24"/>
+          <w:szCs w:val="24"/>
+        </w:rPr>
+        <w:t>[Product] – The proposed project, which is and planner application for everyone to help manage daily life better.</w:t>
+      </w:r>
+    </w:p>
+    <w:p>
+      <w:pPr>
+        <w:pStyle w:val="ListParagraph"/>
+        <w:spacing w:after="0"/>
+        <w:ind w:left="432"/>
+        <w:rPr>
+          <w:rFonts w:cstheme="minorHAnsi"/>
+          <w:sz w:val="24"/>
+          <w:szCs w:val="24"/>
+        </w:rPr>
+      </w:pPr>
+    </w:p>
+    <w:p>
+      <w:pPr>
+        <w:pStyle w:val="ListParagraph"/>
+        <w:spacing w:after="0"/>
+        <w:ind w:left="432"/>
+        <w:rPr>
+          <w:rFonts w:cstheme="minorHAnsi"/>
+          <w:sz w:val="24"/>
+          <w:szCs w:val="24"/>
+        </w:rPr>
+      </w:pPr>
+    </w:p>
+    <w:p>
+      <w:pPr>
+        <w:pStyle w:val="ListParagraph"/>
+        <w:spacing w:after="0"/>
+        <w:ind w:left="432"/>
+        <w:rPr>
+          <w:rFonts w:cstheme="minorHAnsi"/>
+          <w:sz w:val="24"/>
+          <w:szCs w:val="24"/>
+        </w:rPr>
+      </w:pPr>
+    </w:p>
+    <w:p>
+      <w:pPr>
+        <w:pStyle w:val="ListParagraph"/>
+        <w:spacing w:after="0"/>
+        <w:ind w:left="432"/>
+        <w:rPr>
+          <w:rFonts w:cstheme="minorHAnsi"/>
+          <w:sz w:val="24"/>
+          <w:szCs w:val="24"/>
+        </w:rPr>
+      </w:pPr>
+    </w:p>
+    <w:p>
+      <w:pPr>
+        <w:pStyle w:val="ListParagraph"/>
+        <w:spacing w:after="0"/>
+        <w:ind w:left="432"/>
+        <w:rPr>
+          <w:rFonts w:cstheme="minorHAnsi"/>
+          <w:sz w:val="24"/>
+          <w:szCs w:val="24"/>
+        </w:rPr>
+      </w:pPr>
+    </w:p>
+    <w:p>
+      <w:pPr>
+        <w:pStyle w:val="ListParagraph"/>
+        <w:spacing w:after="0"/>
+        <w:ind w:left="432"/>
+        <w:rPr>
+          <w:rFonts w:cstheme="minorHAnsi"/>
+          <w:sz w:val="24"/>
+          <w:szCs w:val="24"/>
+        </w:rPr>
+      </w:pPr>
+    </w:p>
+    <w:p>
+      <w:pPr>
+        <w:pStyle w:val="ListParagraph"/>
+        <w:spacing w:after="0"/>
+        <w:ind w:left="432"/>
+        <w:rPr>
+          <w:rFonts w:cstheme="minorHAnsi"/>
+          <w:sz w:val="24"/>
+          <w:szCs w:val="24"/>
+        </w:rPr>
+      </w:pPr>
+    </w:p>
+    <w:p>
+      <w:pPr>
+        <w:pStyle w:val="ListParagraph"/>
+        <w:spacing w:after="0"/>
+        <w:ind w:left="432"/>
+        <w:rPr>
+          <w:rFonts w:cstheme="minorHAnsi"/>
+          <w:sz w:val="24"/>
+          <w:szCs w:val="24"/>
+        </w:rPr>
+      </w:pPr>
+    </w:p>
+    <w:p>
+      <w:pPr>
+        <w:pStyle w:val="ListParagraph"/>
+        <w:spacing w:after="0"/>
+        <w:ind w:left="432"/>
         <w:rPr>
           <w:rFonts w:ascii="Franklin Gothic Heavy" w:hAnsi="Franklin Gothic Heavy" w:cs="Aharoni"/>
           <w:color w:val="595959" w:themeColor="text1" w:themeTint="A6"/>
@@ -5099,25 +5248,9 @@
           <w:szCs w:val="40"/>
         </w:rPr>
       </w:pPr>
-      <w:r>
-        <w:rPr>
-          <w:rFonts w:ascii="Franklin Gothic Heavy" w:hAnsi="Franklin Gothic Heavy" w:cs="Aharoni"/>
-          <w:color w:val="595959" w:themeColor="text1" w:themeTint="A6"/>
-          <w:sz w:val="40"/>
-          <w:szCs w:val="40"/>
-        </w:rPr>
-        <w:br w:type="page"/>
-      </w:r>
-    </w:p>
-    <w:p>
-      <w:pPr>
-        <w:pStyle w:val="ListParagraph"/>
-        <w:numPr>
-          <w:ilvl w:val="0"/>
-          <w:numId w:val="18"/>
-        </w:numPr>
-        <w:spacing w:after="0"/>
-        <w:outlineLvl w:val="0"/>
+    </w:p>
+    <w:p>
+      <w:pPr>
         <w:rPr>
           <w:rFonts w:ascii="Franklin Gothic Heavy" w:hAnsi="Franklin Gothic Heavy" w:cs="Aharoni"/>
           <w:color w:val="70AD47" w:themeColor="accent6"/>
@@ -5125,7 +5258,6 @@
           <w:szCs w:val="40"/>
         </w:rPr>
       </w:pPr>
-      <w:bookmarkStart w:id="23" w:name="_Toc22499987"/>
       <w:r>
         <w:rPr>
           <w:rFonts w:ascii="Franklin Gothic Heavy" w:hAnsi="Franklin Gothic Heavy" w:cs="Aharoni"/>
@@ -5133,10 +5265,344 @@
           <w:sz w:val="40"/>
           <w:szCs w:val="40"/>
         </w:rPr>
+        <w:br w:type="page"/>
+      </w:r>
+    </w:p>
+    <w:p>
+      <w:pPr>
+        <w:pStyle w:val="ListParagraph"/>
+        <w:numPr>
+          <w:ilvl w:val="0"/>
+          <w:numId w:val="23"/>
+        </w:numPr>
+        <w:spacing w:after="0"/>
+        <w:outlineLvl w:val="0"/>
+        <w:rPr>
+          <w:rFonts w:ascii="Franklin Gothic Heavy" w:hAnsi="Franklin Gothic Heavy" w:cs="Aharoni"/>
+          <w:color w:val="70AD47" w:themeColor="accent6"/>
+          <w:sz w:val="40"/>
+          <w:szCs w:val="40"/>
+        </w:rPr>
+      </w:pPr>
+      <w:bookmarkStart w:id="23" w:name="_GoBack"/>
+      <w:bookmarkEnd w:id="23"/>
+      <w:r>
+        <w:rPr>
+          <w:rFonts w:ascii="Franklin Gothic Heavy" w:hAnsi="Franklin Gothic Heavy" w:cs="Aharoni"/>
+          <w:color w:val="70AD47" w:themeColor="accent6"/>
+          <w:sz w:val="40"/>
+          <w:szCs w:val="40"/>
+        </w:rPr>
         <w:lastRenderedPageBreak/>
-        <w:t>GLOSSARY</w:t>
-      </w:r>
-      <w:bookmarkEnd w:id="23"/>
+        <w:t>APPENDIX B – CHANGE REQUEST FORM</w:t>
+      </w:r>
+    </w:p>
+    <w:p>
+      <w:pPr>
+        <w:spacing w:after="0"/>
+        <w:ind w:left="432"/>
+        <w:rPr>
+          <w:rFonts w:cstheme="minorHAnsi"/>
+          <w:sz w:val="24"/>
+          <w:szCs w:val="24"/>
+        </w:rPr>
+      </w:pPr>
+    </w:p>
+    <w:p>
+      <w:pPr>
+        <w:spacing w:after="0"/>
+        <w:ind w:left="432"/>
+        <w:rPr>
+          <w:rFonts w:cstheme="minorHAnsi"/>
+          <w:sz w:val="24"/>
+          <w:szCs w:val="24"/>
+        </w:rPr>
+      </w:pPr>
+      <w:r>
+        <w:rPr>
+          <w:rFonts w:cstheme="minorHAnsi"/>
+          <w:sz w:val="24"/>
+          <w:szCs w:val="24"/>
+        </w:rPr>
+        <w:t>Name: __________________________________</w:t>
+      </w:r>
+    </w:p>
+    <w:p>
+      <w:pPr>
+        <w:spacing w:after="0"/>
+        <w:ind w:left="432"/>
+        <w:rPr>
+          <w:rFonts w:cstheme="minorHAnsi"/>
+          <w:sz w:val="24"/>
+          <w:szCs w:val="24"/>
+        </w:rPr>
+      </w:pPr>
+      <w:r>
+        <w:rPr>
+          <w:rFonts w:cstheme="minorHAnsi"/>
+          <w:sz w:val="24"/>
+          <w:szCs w:val="24"/>
+        </w:rPr>
+        <w:t>Date Requested: __________________________</w:t>
+      </w:r>
+    </w:p>
+    <w:p>
+      <w:pPr>
+        <w:spacing w:after="0"/>
+        <w:ind w:left="432"/>
+        <w:rPr>
+          <w:rFonts w:cstheme="minorHAnsi"/>
+          <w:sz w:val="24"/>
+          <w:szCs w:val="24"/>
+        </w:rPr>
+      </w:pPr>
+    </w:p>
+    <w:p>
+      <w:pPr>
+        <w:spacing w:after="0"/>
+        <w:ind w:left="432"/>
+        <w:rPr>
+          <w:rFonts w:cstheme="minorHAnsi"/>
+          <w:sz w:val="24"/>
+          <w:szCs w:val="24"/>
+        </w:rPr>
+      </w:pPr>
+      <w:r>
+        <w:rPr>
+          <w:rFonts w:cstheme="minorHAnsi"/>
+          <w:sz w:val="24"/>
+          <w:szCs w:val="24"/>
+        </w:rPr>
+        <w:t>Description of Proposed Change:</w:t>
+      </w:r>
+    </w:p>
+    <w:p>
+      <w:pPr>
+        <w:spacing w:after="0"/>
+        <w:ind w:left="432"/>
+        <w:rPr>
+          <w:rFonts w:cstheme="minorHAnsi"/>
+          <w:sz w:val="24"/>
+          <w:szCs w:val="24"/>
+        </w:rPr>
+      </w:pPr>
+    </w:p>
+    <w:p>
+      <w:pPr>
+        <w:spacing w:after="0"/>
+        <w:ind w:left="432"/>
+        <w:rPr>
+          <w:rFonts w:cstheme="minorHAnsi"/>
+          <w:sz w:val="24"/>
+          <w:szCs w:val="24"/>
+        </w:rPr>
+      </w:pPr>
+    </w:p>
+    <w:p>
+      <w:pPr>
+        <w:spacing w:after="0"/>
+        <w:ind w:left="432"/>
+        <w:rPr>
+          <w:rFonts w:cstheme="minorHAnsi"/>
+          <w:sz w:val="24"/>
+          <w:szCs w:val="24"/>
+        </w:rPr>
+      </w:pPr>
+    </w:p>
+    <w:p>
+      <w:pPr>
+        <w:spacing w:after="0"/>
+        <w:ind w:left="432"/>
+        <w:rPr>
+          <w:rFonts w:cstheme="minorHAnsi"/>
+          <w:sz w:val="24"/>
+          <w:szCs w:val="24"/>
+        </w:rPr>
+      </w:pPr>
+    </w:p>
+    <w:p>
+      <w:pPr>
+        <w:spacing w:after="0"/>
+        <w:ind w:left="432"/>
+        <w:rPr>
+          <w:rFonts w:cstheme="minorHAnsi"/>
+          <w:sz w:val="24"/>
+          <w:szCs w:val="24"/>
+        </w:rPr>
+      </w:pPr>
+    </w:p>
+    <w:p>
+      <w:pPr>
+        <w:spacing w:after="0"/>
+        <w:ind w:left="432"/>
+        <w:rPr>
+          <w:rFonts w:cstheme="minorHAnsi"/>
+          <w:sz w:val="24"/>
+          <w:szCs w:val="24"/>
+        </w:rPr>
+      </w:pPr>
+    </w:p>
+    <w:p>
+      <w:pPr>
+        <w:spacing w:after="0"/>
+        <w:ind w:left="432"/>
+        <w:rPr>
+          <w:rFonts w:cstheme="minorHAnsi"/>
+          <w:sz w:val="24"/>
+          <w:szCs w:val="24"/>
+        </w:rPr>
+      </w:pPr>
+    </w:p>
+    <w:p>
+      <w:pPr>
+        <w:spacing w:after="0"/>
+        <w:ind w:left="432"/>
+        <w:rPr>
+          <w:rFonts w:cstheme="minorHAnsi"/>
+          <w:sz w:val="24"/>
+          <w:szCs w:val="24"/>
+        </w:rPr>
+      </w:pPr>
+    </w:p>
+    <w:p>
+      <w:pPr>
+        <w:spacing w:after="0"/>
+        <w:ind w:left="432"/>
+        <w:rPr>
+          <w:rFonts w:cstheme="minorHAnsi"/>
+          <w:sz w:val="24"/>
+          <w:szCs w:val="24"/>
+        </w:rPr>
+      </w:pPr>
+      <w:r>
+        <w:rPr>
+          <w:rFonts w:cstheme="minorHAnsi"/>
+          <w:sz w:val="24"/>
+          <w:szCs w:val="24"/>
+        </w:rPr>
+        <w:t>Reason for change:</w:t>
+      </w:r>
+    </w:p>
+    <w:p>
+      <w:pPr>
+        <w:spacing w:after="0"/>
+        <w:ind w:left="432"/>
+        <w:rPr>
+          <w:rFonts w:cstheme="minorHAnsi"/>
+          <w:sz w:val="24"/>
+          <w:szCs w:val="24"/>
+        </w:rPr>
+      </w:pPr>
+    </w:p>
+    <w:p>
+      <w:pPr>
+        <w:spacing w:after="0"/>
+        <w:ind w:left="432"/>
+        <w:rPr>
+          <w:rFonts w:cstheme="minorHAnsi"/>
+          <w:sz w:val="24"/>
+          <w:szCs w:val="24"/>
+        </w:rPr>
+      </w:pPr>
+    </w:p>
+    <w:p>
+      <w:pPr>
+        <w:spacing w:after="0"/>
+        <w:ind w:left="432"/>
+        <w:rPr>
+          <w:rFonts w:cstheme="minorHAnsi"/>
+          <w:sz w:val="24"/>
+          <w:szCs w:val="24"/>
+        </w:rPr>
+      </w:pPr>
+    </w:p>
+    <w:p>
+      <w:pPr>
+        <w:spacing w:after="0"/>
+        <w:ind w:left="432"/>
+        <w:rPr>
+          <w:rFonts w:cstheme="minorHAnsi"/>
+          <w:sz w:val="24"/>
+          <w:szCs w:val="24"/>
+        </w:rPr>
+      </w:pPr>
+    </w:p>
+    <w:p>
+      <w:pPr>
+        <w:spacing w:after="0"/>
+        <w:ind w:left="432"/>
+        <w:rPr>
+          <w:rFonts w:cstheme="minorHAnsi"/>
+          <w:sz w:val="24"/>
+          <w:szCs w:val="24"/>
+        </w:rPr>
+      </w:pPr>
+    </w:p>
+    <w:p>
+      <w:pPr>
+        <w:spacing w:after="0"/>
+        <w:ind w:left="432"/>
+        <w:rPr>
+          <w:rFonts w:cstheme="minorHAnsi"/>
+          <w:sz w:val="24"/>
+          <w:szCs w:val="24"/>
+        </w:rPr>
+      </w:pPr>
+    </w:p>
+    <w:p>
+      <w:pPr>
+        <w:spacing w:after="0"/>
+        <w:ind w:left="432"/>
+        <w:rPr>
+          <w:rFonts w:cstheme="minorHAnsi"/>
+          <w:sz w:val="24"/>
+          <w:szCs w:val="24"/>
+        </w:rPr>
+      </w:pPr>
+    </w:p>
+    <w:p>
+      <w:pPr>
+        <w:spacing w:after="0"/>
+        <w:ind w:left="432"/>
+        <w:rPr>
+          <w:rFonts w:cstheme="minorHAnsi"/>
+          <w:sz w:val="24"/>
+          <w:szCs w:val="24"/>
+        </w:rPr>
+      </w:pPr>
+    </w:p>
+    <w:p>
+      <w:pPr>
+        <w:spacing w:after="0"/>
+        <w:ind w:left="432"/>
+        <w:rPr>
+          <w:rFonts w:cstheme="minorHAnsi"/>
+          <w:sz w:val="24"/>
+          <w:szCs w:val="24"/>
+        </w:rPr>
+      </w:pPr>
+      <w:r>
+        <w:rPr>
+          <w:rFonts w:cstheme="minorHAnsi"/>
+          <w:sz w:val="24"/>
+          <w:szCs w:val="24"/>
+        </w:rPr>
+        <w:t xml:space="preserve">Comments: </w:t>
+      </w:r>
+    </w:p>
+    <w:p>
+      <w:pPr>
+        <w:pStyle w:val="ListParagraph"/>
+        <w:spacing w:after="0"/>
+        <w:ind w:left="432"/>
+        <w:outlineLvl w:val="0"/>
+        <w:rPr>
+          <w:rFonts w:ascii="Franklin Gothic Heavy" w:hAnsi="Franklin Gothic Heavy" w:cs="Aharoni"/>
+          <w:color w:val="70AD47" w:themeColor="accent6"/>
+          <w:sz w:val="40"/>
+          <w:szCs w:val="40"/>
+        </w:rPr>
+      </w:pPr>
     </w:p>
     <w:sectPr>
       <w:pgSz w:w="12240" w:h="15840"/>
@@ -5998,7 +6464,7 @@
   <w:abstractNum w:abstractNumId="6" w15:restartNumberingAfterBreak="0">
     <w:nsid w:val="25C52F9E"/>
     <w:multiLevelType w:val="multilevel"/>
-    <w:tmpl w:val="DEEE0290"/>
+    <w:tmpl w:val="916A08FE"/>
     <w:lvl w:ilvl="0">
       <w:start w:val="6"/>
       <w:numFmt w:val="decimal"/>
@@ -6017,7 +6483,7 @@
       <w:lvlText w:val="1.%2"/>
       <w:lvlJc w:val="left"/>
       <w:pPr>
-        <w:ind w:left="1080" w:hanging="720"/>
+        <w:ind w:left="792" w:hanging="432"/>
       </w:pPr>
       <w:rPr>
         <w:rFonts w:hint="default"/>
@@ -6631,16 +7097,477 @@
     </w:lvl>
   </w:abstractNum>
   <w:abstractNum w:abstractNumId="12" w15:restartNumberingAfterBreak="0">
+    <w:nsid w:val="56652A9C"/>
+    <w:multiLevelType w:val="multilevel"/>
+    <w:tmpl w:val="717E7D4E"/>
+    <w:lvl w:ilvl="0">
+      <w:start w:val="5"/>
+      <w:numFmt w:val="decimal"/>
+      <w:lvlText w:val="%1."/>
+      <w:lvlJc w:val="left"/>
+      <w:pPr>
+        <w:ind w:left="432" w:hanging="432"/>
+      </w:pPr>
+      <w:rPr>
+        <w:rFonts w:hint="default"/>
+        <w:b w:val="0"/>
+        <w:bCs w:val="0"/>
+        <w:color w:val="70AD47" w:themeColor="accent6"/>
+      </w:rPr>
+    </w:lvl>
+    <w:lvl w:ilvl="1">
+      <w:start w:val="1"/>
+      <w:numFmt w:val="decimal"/>
+      <w:isLgl/>
+      <w:lvlText w:val="4.%2"/>
+      <w:lvlJc w:val="left"/>
+      <w:pPr>
+        <w:ind w:left="720" w:hanging="360"/>
+      </w:pPr>
+      <w:rPr>
+        <w:rFonts w:hint="default"/>
+        <w:color w:val="595959" w:themeColor="text1" w:themeTint="A6"/>
+      </w:rPr>
+    </w:lvl>
+    <w:lvl w:ilvl="2">
+      <w:start w:val="1"/>
+      <w:numFmt w:val="decimal"/>
+      <w:isLgl/>
+      <w:lvlText w:val="%1.%2.%3"/>
+      <w:lvlJc w:val="left"/>
+      <w:pPr>
+        <w:ind w:left="1080" w:hanging="720"/>
+      </w:pPr>
+      <w:rPr>
+        <w:rFonts w:hint="default"/>
+      </w:rPr>
+    </w:lvl>
+    <w:lvl w:ilvl="3">
+      <w:start w:val="1"/>
+      <w:numFmt w:val="decimal"/>
+      <w:isLgl/>
+      <w:lvlText w:val="%1.%2.%3.%4"/>
+      <w:lvlJc w:val="left"/>
+      <w:pPr>
+        <w:ind w:left="1080" w:hanging="720"/>
+      </w:pPr>
+      <w:rPr>
+        <w:rFonts w:hint="default"/>
+      </w:rPr>
+    </w:lvl>
+    <w:lvl w:ilvl="4">
+      <w:start w:val="1"/>
+      <w:numFmt w:val="decimal"/>
+      <w:isLgl/>
+      <w:lvlText w:val="%1.%2.%3.%4.%5"/>
+      <w:lvlJc w:val="left"/>
+      <w:pPr>
+        <w:ind w:left="1440" w:hanging="1080"/>
+      </w:pPr>
+      <w:rPr>
+        <w:rFonts w:hint="default"/>
+      </w:rPr>
+    </w:lvl>
+    <w:lvl w:ilvl="5">
+      <w:start w:val="1"/>
+      <w:numFmt w:val="decimal"/>
+      <w:isLgl/>
+      <w:lvlText w:val="%1.%2.%3.%4.%5.%6"/>
+      <w:lvlJc w:val="left"/>
+      <w:pPr>
+        <w:ind w:left="1440" w:hanging="1080"/>
+      </w:pPr>
+      <w:rPr>
+        <w:rFonts w:hint="default"/>
+      </w:rPr>
+    </w:lvl>
+    <w:lvl w:ilvl="6">
+      <w:start w:val="1"/>
+      <w:numFmt w:val="decimal"/>
+      <w:isLgl/>
+      <w:lvlText w:val="%1.%2.%3.%4.%5.%6.%7"/>
+      <w:lvlJc w:val="left"/>
+      <w:pPr>
+        <w:ind w:left="1800" w:hanging="1440"/>
+      </w:pPr>
+      <w:rPr>
+        <w:rFonts w:hint="default"/>
+      </w:rPr>
+    </w:lvl>
+    <w:lvl w:ilvl="7">
+      <w:start w:val="1"/>
+      <w:numFmt w:val="decimal"/>
+      <w:isLgl/>
+      <w:lvlText w:val="%1.%2.%3.%4.%5.%6.%7.%8"/>
+      <w:lvlJc w:val="left"/>
+      <w:pPr>
+        <w:ind w:left="1800" w:hanging="1440"/>
+      </w:pPr>
+      <w:rPr>
+        <w:rFonts w:hint="default"/>
+      </w:rPr>
+    </w:lvl>
+    <w:lvl w:ilvl="8">
+      <w:start w:val="1"/>
+      <w:numFmt w:val="decimal"/>
+      <w:isLgl/>
+      <w:lvlText w:val="%1.%2.%3.%4.%5.%6.%7.%8.%9"/>
+      <w:lvlJc w:val="left"/>
+      <w:pPr>
+        <w:ind w:left="2160" w:hanging="1800"/>
+      </w:pPr>
+      <w:rPr>
+        <w:rFonts w:hint="default"/>
+      </w:rPr>
+    </w:lvl>
+  </w:abstractNum>
+  <w:abstractNum w:abstractNumId="13" w15:restartNumberingAfterBreak="0">
     <w:nsid w:val="60E211A9"/>
     <w:multiLevelType w:val="multilevel"/>
-    <w:tmpl w:val="3FD2CE04"/>
+    <w:tmpl w:val="BEECF9CA"/>
     <w:lvl w:ilvl="0">
-      <w:start w:val="9"/>
-      <w:numFmt w:val="none"/>
-      <w:lvlText w:val="5."/>
-      <w:lvlJc w:val="left"/>
-      <w:pPr>
-        <w:ind w:left="360" w:hanging="360"/>
+      <w:start w:val="1"/>
+      <w:numFmt w:val="decimal"/>
+      <w:lvlText w:val="%1."/>
+      <w:lvlJc w:val="left"/>
+      <w:pPr>
+        <w:ind w:left="432" w:hanging="432"/>
+      </w:pPr>
+      <w:rPr>
+        <w:rFonts w:hint="default"/>
+        <w:b w:val="0"/>
+        <w:bCs w:val="0"/>
+        <w:color w:val="70AD47" w:themeColor="accent6"/>
+      </w:rPr>
+    </w:lvl>
+    <w:lvl w:ilvl="1">
+      <w:start w:val="1"/>
+      <w:numFmt w:val="decimal"/>
+      <w:isLgl/>
+      <w:lvlText w:val="4.%2"/>
+      <w:lvlJc w:val="left"/>
+      <w:pPr>
+        <w:ind w:left="720" w:hanging="360"/>
+      </w:pPr>
+      <w:rPr>
+        <w:rFonts w:hint="default"/>
+        <w:color w:val="595959" w:themeColor="text1" w:themeTint="A6"/>
+      </w:rPr>
+    </w:lvl>
+    <w:lvl w:ilvl="2">
+      <w:start w:val="1"/>
+      <w:numFmt w:val="decimal"/>
+      <w:isLgl/>
+      <w:lvlText w:val="%1.%2.%3"/>
+      <w:lvlJc w:val="left"/>
+      <w:pPr>
+        <w:ind w:left="1080" w:hanging="720"/>
+      </w:pPr>
+      <w:rPr>
+        <w:rFonts w:hint="default"/>
+      </w:rPr>
+    </w:lvl>
+    <w:lvl w:ilvl="3">
+      <w:start w:val="1"/>
+      <w:numFmt w:val="decimal"/>
+      <w:isLgl/>
+      <w:lvlText w:val="%1.%2.%3.%4"/>
+      <w:lvlJc w:val="left"/>
+      <w:pPr>
+        <w:ind w:left="1080" w:hanging="720"/>
+      </w:pPr>
+      <w:rPr>
+        <w:rFonts w:hint="default"/>
+      </w:rPr>
+    </w:lvl>
+    <w:lvl w:ilvl="4">
+      <w:start w:val="1"/>
+      <w:numFmt w:val="decimal"/>
+      <w:isLgl/>
+      <w:lvlText w:val="%1.%2.%3.%4.%5"/>
+      <w:lvlJc w:val="left"/>
+      <w:pPr>
+        <w:ind w:left="1440" w:hanging="1080"/>
+      </w:pPr>
+      <w:rPr>
+        <w:rFonts w:hint="default"/>
+      </w:rPr>
+    </w:lvl>
+    <w:lvl w:ilvl="5">
+      <w:start w:val="1"/>
+      <w:numFmt w:val="decimal"/>
+      <w:isLgl/>
+      <w:lvlText w:val="%1.%2.%3.%4.%5.%6"/>
+      <w:lvlJc w:val="left"/>
+      <w:pPr>
+        <w:ind w:left="1440" w:hanging="1080"/>
+      </w:pPr>
+      <w:rPr>
+        <w:rFonts w:hint="default"/>
+      </w:rPr>
+    </w:lvl>
+    <w:lvl w:ilvl="6">
+      <w:start w:val="1"/>
+      <w:numFmt w:val="decimal"/>
+      <w:isLgl/>
+      <w:lvlText w:val="%1.%2.%3.%4.%5.%6.%7"/>
+      <w:lvlJc w:val="left"/>
+      <w:pPr>
+        <w:ind w:left="1800" w:hanging="1440"/>
+      </w:pPr>
+      <w:rPr>
+        <w:rFonts w:hint="default"/>
+      </w:rPr>
+    </w:lvl>
+    <w:lvl w:ilvl="7">
+      <w:start w:val="1"/>
+      <w:numFmt w:val="decimal"/>
+      <w:isLgl/>
+      <w:lvlText w:val="%1.%2.%3.%4.%5.%6.%7.%8"/>
+      <w:lvlJc w:val="left"/>
+      <w:pPr>
+        <w:ind w:left="1800" w:hanging="1440"/>
+      </w:pPr>
+      <w:rPr>
+        <w:rFonts w:hint="default"/>
+      </w:rPr>
+    </w:lvl>
+    <w:lvl w:ilvl="8">
+      <w:start w:val="1"/>
+      <w:numFmt w:val="decimal"/>
+      <w:isLgl/>
+      <w:lvlText w:val="%1.%2.%3.%4.%5.%6.%7.%8.%9"/>
+      <w:lvlJc w:val="left"/>
+      <w:pPr>
+        <w:ind w:left="2160" w:hanging="1800"/>
+      </w:pPr>
+      <w:rPr>
+        <w:rFonts w:hint="default"/>
+      </w:rPr>
+    </w:lvl>
+  </w:abstractNum>
+  <w:abstractNum w:abstractNumId="14" w15:restartNumberingAfterBreak="0">
+    <w:nsid w:val="649A452D"/>
+    <w:multiLevelType w:val="hybridMultilevel"/>
+    <w:tmpl w:val="9162DEAE"/>
+    <w:lvl w:ilvl="0" w:tplc="0E72A892">
+      <w:start w:val="1"/>
+      <w:numFmt w:val="upperRoman"/>
+      <w:lvlText w:val="%1."/>
+      <w:lvlJc w:val="right"/>
+      <w:pPr>
+        <w:ind w:left="360" w:firstLine="0"/>
+      </w:pPr>
+      <w:rPr>
+        <w:rFonts w:hint="default"/>
+      </w:rPr>
+    </w:lvl>
+    <w:lvl w:ilvl="1" w:tplc="04090019" w:tentative="1">
+      <w:start w:val="1"/>
+      <w:numFmt w:val="lowerLetter"/>
+      <w:lvlText w:val="%2."/>
+      <w:lvlJc w:val="left"/>
+      <w:pPr>
+        <w:ind w:left="1440" w:hanging="360"/>
+      </w:pPr>
+    </w:lvl>
+    <w:lvl w:ilvl="2" w:tplc="0409001B" w:tentative="1">
+      <w:start w:val="1"/>
+      <w:numFmt w:val="lowerRoman"/>
+      <w:lvlText w:val="%3."/>
+      <w:lvlJc w:val="right"/>
+      <w:pPr>
+        <w:ind w:left="2160" w:hanging="180"/>
+      </w:pPr>
+    </w:lvl>
+    <w:lvl w:ilvl="3" w:tplc="0409000F" w:tentative="1">
+      <w:start w:val="1"/>
+      <w:numFmt w:val="decimal"/>
+      <w:lvlText w:val="%4."/>
+      <w:lvlJc w:val="left"/>
+      <w:pPr>
+        <w:ind w:left="2880" w:hanging="360"/>
+      </w:pPr>
+    </w:lvl>
+    <w:lvl w:ilvl="4" w:tplc="04090019" w:tentative="1">
+      <w:start w:val="1"/>
+      <w:numFmt w:val="lowerLetter"/>
+      <w:lvlText w:val="%5."/>
+      <w:lvlJc w:val="left"/>
+      <w:pPr>
+        <w:ind w:left="3600" w:hanging="360"/>
+      </w:pPr>
+    </w:lvl>
+    <w:lvl w:ilvl="5" w:tplc="0409001B" w:tentative="1">
+      <w:start w:val="1"/>
+      <w:numFmt w:val="lowerRoman"/>
+      <w:lvlText w:val="%6."/>
+      <w:lvlJc w:val="right"/>
+      <w:pPr>
+        <w:ind w:left="4320" w:hanging="180"/>
+      </w:pPr>
+    </w:lvl>
+    <w:lvl w:ilvl="6" w:tplc="0409000F" w:tentative="1">
+      <w:start w:val="1"/>
+      <w:numFmt w:val="decimal"/>
+      <w:lvlText w:val="%7."/>
+      <w:lvlJc w:val="left"/>
+      <w:pPr>
+        <w:ind w:left="5040" w:hanging="360"/>
+      </w:pPr>
+    </w:lvl>
+    <w:lvl w:ilvl="7" w:tplc="04090019" w:tentative="1">
+      <w:start w:val="1"/>
+      <w:numFmt w:val="lowerLetter"/>
+      <w:lvlText w:val="%8."/>
+      <w:lvlJc w:val="left"/>
+      <w:pPr>
+        <w:ind w:left="5760" w:hanging="360"/>
+      </w:pPr>
+    </w:lvl>
+    <w:lvl w:ilvl="8" w:tplc="0409001B" w:tentative="1">
+      <w:start w:val="1"/>
+      <w:numFmt w:val="lowerRoman"/>
+      <w:lvlText w:val="%9."/>
+      <w:lvlJc w:val="right"/>
+      <w:pPr>
+        <w:ind w:left="6480" w:hanging="180"/>
+      </w:pPr>
+    </w:lvl>
+  </w:abstractNum>
+  <w:abstractNum w:abstractNumId="15" w15:restartNumberingAfterBreak="0">
+    <w:nsid w:val="66563F16"/>
+    <w:multiLevelType w:val="multilevel"/>
+    <w:tmpl w:val="95E0390C"/>
+    <w:lvl w:ilvl="0">
+      <w:start w:val="1"/>
+      <w:numFmt w:val="decimal"/>
+      <w:lvlText w:val="%1."/>
+      <w:lvlJc w:val="left"/>
+      <w:pPr>
+        <w:ind w:left="720" w:hanging="360"/>
+      </w:pPr>
+      <w:rPr>
+        <w:rFonts w:hint="default"/>
+      </w:rPr>
+    </w:lvl>
+    <w:lvl w:ilvl="1">
+      <w:start w:val="2"/>
+      <w:numFmt w:val="decimal"/>
+      <w:isLgl/>
+      <w:lvlText w:val="%1.%2"/>
+      <w:lvlJc w:val="left"/>
+      <w:pPr>
+        <w:ind w:left="720" w:hanging="360"/>
+      </w:pPr>
+      <w:rPr>
+        <w:rFonts w:hint="default"/>
+        <w:color w:val="385623" w:themeColor="accent6" w:themeShade="80"/>
+      </w:rPr>
+    </w:lvl>
+    <w:lvl w:ilvl="2">
+      <w:start w:val="1"/>
+      <w:numFmt w:val="decimal"/>
+      <w:isLgl/>
+      <w:lvlText w:val="%1.%2.%3"/>
+      <w:lvlJc w:val="left"/>
+      <w:pPr>
+        <w:ind w:left="1080" w:hanging="720"/>
+      </w:pPr>
+      <w:rPr>
+        <w:rFonts w:hint="default"/>
+      </w:rPr>
+    </w:lvl>
+    <w:lvl w:ilvl="3">
+      <w:start w:val="1"/>
+      <w:numFmt w:val="decimal"/>
+      <w:isLgl/>
+      <w:lvlText w:val="%1.%2.%3.%4"/>
+      <w:lvlJc w:val="left"/>
+      <w:pPr>
+        <w:ind w:left="1080" w:hanging="720"/>
+      </w:pPr>
+      <w:rPr>
+        <w:rFonts w:hint="default"/>
+      </w:rPr>
+    </w:lvl>
+    <w:lvl w:ilvl="4">
+      <w:start w:val="1"/>
+      <w:numFmt w:val="decimal"/>
+      <w:isLgl/>
+      <w:lvlText w:val="%1.%2.%3.%4.%5"/>
+      <w:lvlJc w:val="left"/>
+      <w:pPr>
+        <w:ind w:left="1440" w:hanging="1080"/>
+      </w:pPr>
+      <w:rPr>
+        <w:rFonts w:hint="default"/>
+      </w:rPr>
+    </w:lvl>
+    <w:lvl w:ilvl="5">
+      <w:start w:val="1"/>
+      <w:numFmt w:val="decimal"/>
+      <w:isLgl/>
+      <w:lvlText w:val="%1.%2.%3.%4.%5.%6"/>
+      <w:lvlJc w:val="left"/>
+      <w:pPr>
+        <w:ind w:left="1440" w:hanging="1080"/>
+      </w:pPr>
+      <w:rPr>
+        <w:rFonts w:hint="default"/>
+      </w:rPr>
+    </w:lvl>
+    <w:lvl w:ilvl="6">
+      <w:start w:val="1"/>
+      <w:numFmt w:val="decimal"/>
+      <w:isLgl/>
+      <w:lvlText w:val="%1.%2.%3.%4.%5.%6.%7"/>
+      <w:lvlJc w:val="left"/>
+      <w:pPr>
+        <w:ind w:left="1800" w:hanging="1440"/>
+      </w:pPr>
+      <w:rPr>
+        <w:rFonts w:hint="default"/>
+      </w:rPr>
+    </w:lvl>
+    <w:lvl w:ilvl="7">
+      <w:start w:val="1"/>
+      <w:numFmt w:val="decimal"/>
+      <w:isLgl/>
+      <w:lvlText w:val="%1.%2.%3.%4.%5.%6.%7.%8"/>
+      <w:lvlJc w:val="left"/>
+      <w:pPr>
+        <w:ind w:left="1800" w:hanging="1440"/>
+      </w:pPr>
+      <w:rPr>
+        <w:rFonts w:hint="default"/>
+      </w:rPr>
+    </w:lvl>
+    <w:lvl w:ilvl="8">
+      <w:start w:val="1"/>
+      <w:numFmt w:val="decimal"/>
+      <w:isLgl/>
+      <w:lvlText w:val="%1.%2.%3.%4.%5.%6.%7.%8.%9"/>
+      <w:lvlJc w:val="left"/>
+      <w:pPr>
+        <w:ind w:left="2160" w:hanging="1800"/>
+      </w:pPr>
+      <w:rPr>
+        <w:rFonts w:hint="default"/>
+      </w:rPr>
+    </w:lvl>
+  </w:abstractNum>
+  <w:abstractNum w:abstractNumId="16" w15:restartNumberingAfterBreak="0">
+    <w:nsid w:val="686A66CF"/>
+    <w:multiLevelType w:val="multilevel"/>
+    <w:tmpl w:val="B97420E8"/>
+    <w:lvl w:ilvl="0">
+      <w:start w:val="1"/>
+      <w:numFmt w:val="decimal"/>
+      <w:lvlText w:val="%1."/>
+      <w:lvlJc w:val="left"/>
+      <w:pPr>
+        <w:ind w:left="432" w:hanging="432"/>
       </w:pPr>
       <w:rPr>
         <w:rFonts w:ascii="Franklin Gothic Heavy" w:hAnsi="Franklin Gothic Heavy" w:hint="default"/>
@@ -6650,13 +7577,13 @@
       </w:rPr>
     </w:lvl>
     <w:lvl w:ilvl="1">
-      <w:start w:val="1"/>
+      <w:start w:val="2"/>
       <w:numFmt w:val="decimal"/>
       <w:isLgl/>
-      <w:lvlText w:val="4.%2"/>
-      <w:lvlJc w:val="left"/>
-      <w:pPr>
-        <w:ind w:left="720" w:hanging="360"/>
+      <w:lvlText w:val="%1.%2"/>
+      <w:lvlJc w:val="left"/>
+      <w:pPr>
+        <w:ind w:left="1008" w:hanging="648"/>
       </w:pPr>
       <w:rPr>
         <w:rFonts w:hint="default"/>
@@ -6670,7 +7597,7 @@
       <w:lvlText w:val="%1.%2.%3"/>
       <w:lvlJc w:val="left"/>
       <w:pPr>
-        <w:ind w:left="1080" w:hanging="720"/>
+        <w:ind w:left="1872" w:hanging="864"/>
       </w:pPr>
       <w:rPr>
         <w:rFonts w:hint="default"/>
@@ -6755,20 +7682,22 @@
       </w:rPr>
     </w:lvl>
   </w:abstractNum>
-  <w:abstractNum w:abstractNumId="13" w15:restartNumberingAfterBreak="0">
-    <w:nsid w:val="649A452D"/>
+  <w:abstractNum w:abstractNumId="17" w15:restartNumberingAfterBreak="0">
+    <w:nsid w:val="68A003EA"/>
     <w:multiLevelType w:val="hybridMultilevel"/>
-    <w:tmpl w:val="9162DEAE"/>
-    <w:lvl w:ilvl="0" w:tplc="0E72A892">
-      <w:start w:val="1"/>
-      <w:numFmt w:val="upperRoman"/>
+    <w:tmpl w:val="C6B20DE0"/>
+    <w:lvl w:ilvl="0" w:tplc="6F72FC96">
+      <w:start w:val="1"/>
+      <w:numFmt w:val="decimal"/>
       <w:lvlText w:val="%1."/>
-      <w:lvlJc w:val="right"/>
-      <w:pPr>
-        <w:ind w:left="360" w:firstLine="0"/>
-      </w:pPr>
-      <w:rPr>
-        <w:rFonts w:hint="default"/>
+      <w:lvlJc w:val="left"/>
+      <w:pPr>
+        <w:ind w:left="720" w:hanging="360"/>
+      </w:pPr>
+      <w:rPr>
+        <w:rFonts w:asciiTheme="minorHAnsi" w:hAnsiTheme="minorHAnsi" w:cstheme="minorHAnsi" w:hint="default"/>
+        <w:color w:val="auto"/>
+        <w:sz w:val="24"/>
       </w:rPr>
     </w:lvl>
     <w:lvl w:ilvl="1" w:tplc="04090019" w:tentative="1">
@@ -6844,10 +7773,10 @@
       </w:pPr>
     </w:lvl>
   </w:abstractNum>
-  <w:abstractNum w:abstractNumId="14" w15:restartNumberingAfterBreak="0">
-    <w:nsid w:val="66563F16"/>
+  <w:abstractNum w:abstractNumId="18" w15:restartNumberingAfterBreak="0">
+    <w:nsid w:val="6BB84693"/>
     <w:multiLevelType w:val="multilevel"/>
-    <w:tmpl w:val="95E0390C"/>
+    <w:tmpl w:val="C05C2D8C"/>
     <w:lvl w:ilvl="0">
       <w:start w:val="1"/>
       <w:numFmt w:val="decimal"/>
@@ -6857,21 +7786,20 @@
         <w:ind w:left="720" w:hanging="360"/>
       </w:pPr>
       <w:rPr>
-        <w:rFonts w:hint="default"/>
+        <w:rFonts w:hint="eastAsia"/>
       </w:rPr>
     </w:lvl>
     <w:lvl w:ilvl="1">
-      <w:start w:val="2"/>
+      <w:start w:val="6"/>
       <w:numFmt w:val="decimal"/>
       <w:isLgl/>
       <w:lvlText w:val="%1.%2"/>
       <w:lvlJc w:val="left"/>
       <w:pPr>
-        <w:ind w:left="720" w:hanging="360"/>
-      </w:pPr>
-      <w:rPr>
-        <w:rFonts w:hint="default"/>
-        <w:color w:val="385623" w:themeColor="accent6" w:themeShade="80"/>
+        <w:ind w:left="1080" w:hanging="720"/>
+      </w:pPr>
+      <w:rPr>
+        <w:rFonts w:hint="default"/>
       </w:rPr>
     </w:lvl>
     <w:lvl w:ilvl="2">
@@ -6881,7 +7809,7 @@
       <w:lvlText w:val="%1.%2.%3"/>
       <w:lvlJc w:val="left"/>
       <w:pPr>
-        <w:ind w:left="1080" w:hanging="720"/>
+        <w:ind w:left="1440" w:hanging="1080"/>
       </w:pPr>
       <w:rPr>
         <w:rFonts w:hint="default"/>
@@ -6894,7 +7822,7 @@
       <w:lvlText w:val="%1.%2.%3.%4"/>
       <w:lvlJc w:val="left"/>
       <w:pPr>
-        <w:ind w:left="1080" w:hanging="720"/>
+        <w:ind w:left="1800" w:hanging="1440"/>
       </w:pPr>
       <w:rPr>
         <w:rFonts w:hint="default"/>
@@ -6907,7 +7835,7 @@
       <w:lvlText w:val="%1.%2.%3.%4.%5"/>
       <w:lvlJc w:val="left"/>
       <w:pPr>
-        <w:ind w:left="1440" w:hanging="1080"/>
+        <w:ind w:left="2160" w:hanging="1800"/>
       </w:pPr>
       <w:rPr>
         <w:rFonts w:hint="default"/>
@@ -6920,7 +7848,7 @@
       <w:lvlText w:val="%1.%2.%3.%4.%5.%6"/>
       <w:lvlJc w:val="left"/>
       <w:pPr>
-        <w:ind w:left="1440" w:hanging="1080"/>
+        <w:ind w:left="2520" w:hanging="2160"/>
       </w:pPr>
       <w:rPr>
         <w:rFonts w:hint="default"/>
@@ -6933,7 +7861,7 @@
       <w:lvlText w:val="%1.%2.%3.%4.%5.%6.%7"/>
       <w:lvlJc w:val="left"/>
       <w:pPr>
-        <w:ind w:left="1800" w:hanging="1440"/>
+        <w:ind w:left="2880" w:hanging="2520"/>
       </w:pPr>
       <w:rPr>
         <w:rFonts w:hint="default"/>
@@ -6946,7 +7874,7 @@
       <w:lvlText w:val="%1.%2.%3.%4.%5.%6.%7.%8"/>
       <w:lvlJc w:val="left"/>
       <w:pPr>
-        <w:ind w:left="1800" w:hanging="1440"/>
+        <w:ind w:left="3240" w:hanging="2880"/>
       </w:pPr>
       <w:rPr>
         <w:rFonts w:hint="default"/>
@@ -6959,19 +7887,19 @@
       <w:lvlText w:val="%1.%2.%3.%4.%5.%6.%7.%8.%9"/>
       <w:lvlJc w:val="left"/>
       <w:pPr>
-        <w:ind w:left="2160" w:hanging="1800"/>
+        <w:ind w:left="3600" w:hanging="3240"/>
       </w:pPr>
       <w:rPr>
         <w:rFonts w:hint="default"/>
       </w:rPr>
     </w:lvl>
   </w:abstractNum>
-  <w:abstractNum w:abstractNumId="15" w15:restartNumberingAfterBreak="0">
-    <w:nsid w:val="686A66CF"/>
+  <w:abstractNum w:abstractNumId="19" w15:restartNumberingAfterBreak="0">
+    <w:nsid w:val="6EA57DCB"/>
     <w:multiLevelType w:val="multilevel"/>
-    <w:tmpl w:val="B97420E8"/>
+    <w:tmpl w:val="DF7E8C4C"/>
     <w:lvl w:ilvl="0">
-      <w:start w:val="1"/>
+      <w:start w:val="5"/>
       <w:numFmt w:val="decimal"/>
       <w:lvlText w:val="%1."/>
       <w:lvlJc w:val="left"/>
@@ -6986,13 +7914,13 @@
       </w:rPr>
     </w:lvl>
     <w:lvl w:ilvl="1">
-      <w:start w:val="2"/>
+      <w:start w:val="1"/>
       <w:numFmt w:val="decimal"/>
       <w:isLgl/>
       <w:lvlText w:val="%1.%2"/>
       <w:lvlJc w:val="left"/>
       <w:pPr>
-        <w:ind w:left="1008" w:hanging="648"/>
+        <w:ind w:left="720" w:hanging="360"/>
       </w:pPr>
       <w:rPr>
         <w:rFonts w:hint="default"/>
@@ -7006,7 +7934,7 @@
       <w:lvlText w:val="%1.%2.%3"/>
       <w:lvlJc w:val="left"/>
       <w:pPr>
-        <w:ind w:left="1872" w:hanging="864"/>
+        <w:ind w:left="1080" w:hanging="720"/>
       </w:pPr>
       <w:rPr>
         <w:rFonts w:hint="default"/>
@@ -7091,219 +8019,7 @@
       </w:rPr>
     </w:lvl>
   </w:abstractNum>
-  <w:abstractNum w:abstractNumId="16" w15:restartNumberingAfterBreak="0">
-    <w:nsid w:val="68A003EA"/>
-    <w:multiLevelType w:val="hybridMultilevel"/>
-    <w:tmpl w:val="C6B20DE0"/>
-    <w:lvl w:ilvl="0" w:tplc="6F72FC96">
-      <w:start w:val="1"/>
-      <w:numFmt w:val="decimal"/>
-      <w:lvlText w:val="%1."/>
-      <w:lvlJc w:val="left"/>
-      <w:pPr>
-        <w:ind w:left="720" w:hanging="360"/>
-      </w:pPr>
-      <w:rPr>
-        <w:rFonts w:asciiTheme="minorHAnsi" w:hAnsiTheme="minorHAnsi" w:cstheme="minorHAnsi" w:hint="default"/>
-        <w:color w:val="auto"/>
-        <w:sz w:val="24"/>
-      </w:rPr>
-    </w:lvl>
-    <w:lvl w:ilvl="1" w:tplc="04090019" w:tentative="1">
-      <w:start w:val="1"/>
-      <w:numFmt w:val="lowerLetter"/>
-      <w:lvlText w:val="%2."/>
-      <w:lvlJc w:val="left"/>
-      <w:pPr>
-        <w:ind w:left="1440" w:hanging="360"/>
-      </w:pPr>
-    </w:lvl>
-    <w:lvl w:ilvl="2" w:tplc="0409001B" w:tentative="1">
-      <w:start w:val="1"/>
-      <w:numFmt w:val="lowerRoman"/>
-      <w:lvlText w:val="%3."/>
-      <w:lvlJc w:val="right"/>
-      <w:pPr>
-        <w:ind w:left="2160" w:hanging="180"/>
-      </w:pPr>
-    </w:lvl>
-    <w:lvl w:ilvl="3" w:tplc="0409000F" w:tentative="1">
-      <w:start w:val="1"/>
-      <w:numFmt w:val="decimal"/>
-      <w:lvlText w:val="%4."/>
-      <w:lvlJc w:val="left"/>
-      <w:pPr>
-        <w:ind w:left="2880" w:hanging="360"/>
-      </w:pPr>
-    </w:lvl>
-    <w:lvl w:ilvl="4" w:tplc="04090019" w:tentative="1">
-      <w:start w:val="1"/>
-      <w:numFmt w:val="lowerLetter"/>
-      <w:lvlText w:val="%5."/>
-      <w:lvlJc w:val="left"/>
-      <w:pPr>
-        <w:ind w:left="3600" w:hanging="360"/>
-      </w:pPr>
-    </w:lvl>
-    <w:lvl w:ilvl="5" w:tplc="0409001B" w:tentative="1">
-      <w:start w:val="1"/>
-      <w:numFmt w:val="lowerRoman"/>
-      <w:lvlText w:val="%6."/>
-      <w:lvlJc w:val="right"/>
-      <w:pPr>
-        <w:ind w:left="4320" w:hanging="180"/>
-      </w:pPr>
-    </w:lvl>
-    <w:lvl w:ilvl="6" w:tplc="0409000F" w:tentative="1">
-      <w:start w:val="1"/>
-      <w:numFmt w:val="decimal"/>
-      <w:lvlText w:val="%7."/>
-      <w:lvlJc w:val="left"/>
-      <w:pPr>
-        <w:ind w:left="5040" w:hanging="360"/>
-      </w:pPr>
-    </w:lvl>
-    <w:lvl w:ilvl="7" w:tplc="04090019" w:tentative="1">
-      <w:start w:val="1"/>
-      <w:numFmt w:val="lowerLetter"/>
-      <w:lvlText w:val="%8."/>
-      <w:lvlJc w:val="left"/>
-      <w:pPr>
-        <w:ind w:left="5760" w:hanging="360"/>
-      </w:pPr>
-    </w:lvl>
-    <w:lvl w:ilvl="8" w:tplc="0409001B" w:tentative="1">
-      <w:start w:val="1"/>
-      <w:numFmt w:val="lowerRoman"/>
-      <w:lvlText w:val="%9."/>
-      <w:lvlJc w:val="right"/>
-      <w:pPr>
-        <w:ind w:left="6480" w:hanging="180"/>
-      </w:pPr>
-    </w:lvl>
-  </w:abstractNum>
-  <w:abstractNum w:abstractNumId="17" w15:restartNumberingAfterBreak="0">
-    <w:nsid w:val="6BB84693"/>
-    <w:multiLevelType w:val="multilevel"/>
-    <w:tmpl w:val="C05C2D8C"/>
-    <w:lvl w:ilvl="0">
-      <w:start w:val="1"/>
-      <w:numFmt w:val="decimal"/>
-      <w:lvlText w:val="%1."/>
-      <w:lvlJc w:val="left"/>
-      <w:pPr>
-        <w:ind w:left="720" w:hanging="360"/>
-      </w:pPr>
-      <w:rPr>
-        <w:rFonts w:hint="eastAsia"/>
-      </w:rPr>
-    </w:lvl>
-    <w:lvl w:ilvl="1">
-      <w:start w:val="6"/>
-      <w:numFmt w:val="decimal"/>
-      <w:isLgl/>
-      <w:lvlText w:val="%1.%2"/>
-      <w:lvlJc w:val="left"/>
-      <w:pPr>
-        <w:ind w:left="1080" w:hanging="720"/>
-      </w:pPr>
-      <w:rPr>
-        <w:rFonts w:hint="default"/>
-      </w:rPr>
-    </w:lvl>
-    <w:lvl w:ilvl="2">
-      <w:start w:val="1"/>
-      <w:numFmt w:val="decimal"/>
-      <w:isLgl/>
-      <w:lvlText w:val="%1.%2.%3"/>
-      <w:lvlJc w:val="left"/>
-      <w:pPr>
-        <w:ind w:left="1440" w:hanging="1080"/>
-      </w:pPr>
-      <w:rPr>
-        <w:rFonts w:hint="default"/>
-      </w:rPr>
-    </w:lvl>
-    <w:lvl w:ilvl="3">
-      <w:start w:val="1"/>
-      <w:numFmt w:val="decimal"/>
-      <w:isLgl/>
-      <w:lvlText w:val="%1.%2.%3.%4"/>
-      <w:lvlJc w:val="left"/>
-      <w:pPr>
-        <w:ind w:left="1800" w:hanging="1440"/>
-      </w:pPr>
-      <w:rPr>
-        <w:rFonts w:hint="default"/>
-      </w:rPr>
-    </w:lvl>
-    <w:lvl w:ilvl="4">
-      <w:start w:val="1"/>
-      <w:numFmt w:val="decimal"/>
-      <w:isLgl/>
-      <w:lvlText w:val="%1.%2.%3.%4.%5"/>
-      <w:lvlJc w:val="left"/>
-      <w:pPr>
-        <w:ind w:left="2160" w:hanging="1800"/>
-      </w:pPr>
-      <w:rPr>
-        <w:rFonts w:hint="default"/>
-      </w:rPr>
-    </w:lvl>
-    <w:lvl w:ilvl="5">
-      <w:start w:val="1"/>
-      <w:numFmt w:val="decimal"/>
-      <w:isLgl/>
-      <w:lvlText w:val="%1.%2.%3.%4.%5.%6"/>
-      <w:lvlJc w:val="left"/>
-      <w:pPr>
-        <w:ind w:left="2520" w:hanging="2160"/>
-      </w:pPr>
-      <w:rPr>
-        <w:rFonts w:hint="default"/>
-      </w:rPr>
-    </w:lvl>
-    <w:lvl w:ilvl="6">
-      <w:start w:val="1"/>
-      <w:numFmt w:val="decimal"/>
-      <w:isLgl/>
-      <w:lvlText w:val="%1.%2.%3.%4.%5.%6.%7"/>
-      <w:lvlJc w:val="left"/>
-      <w:pPr>
-        <w:ind w:left="2880" w:hanging="2520"/>
-      </w:pPr>
-      <w:rPr>
-        <w:rFonts w:hint="default"/>
-      </w:rPr>
-    </w:lvl>
-    <w:lvl w:ilvl="7">
-      <w:start w:val="1"/>
-      <w:numFmt w:val="decimal"/>
-      <w:isLgl/>
-      <w:lvlText w:val="%1.%2.%3.%4.%5.%6.%7.%8"/>
-      <w:lvlJc w:val="left"/>
-      <w:pPr>
-        <w:ind w:left="3240" w:hanging="2880"/>
-      </w:pPr>
-      <w:rPr>
-        <w:rFonts w:hint="default"/>
-      </w:rPr>
-    </w:lvl>
-    <w:lvl w:ilvl="8">
-      <w:start w:val="1"/>
-      <w:numFmt w:val="decimal"/>
-      <w:isLgl/>
-      <w:lvlText w:val="%1.%2.%3.%4.%5.%6.%7.%8.%9"/>
-      <w:lvlJc w:val="left"/>
-      <w:pPr>
-        <w:ind w:left="3600" w:hanging="3240"/>
-      </w:pPr>
-      <w:rPr>
-        <w:rFonts w:hint="default"/>
-      </w:rPr>
-    </w:lvl>
-  </w:abstractNum>
-  <w:abstractNum w:abstractNumId="18" w15:restartNumberingAfterBreak="0">
+  <w:abstractNum w:abstractNumId="20" w15:restartNumberingAfterBreak="0">
     <w:nsid w:val="72AA400D"/>
     <w:multiLevelType w:val="multilevel"/>
     <w:tmpl w:val="2320ED84"/>
@@ -7424,7 +8140,7 @@
       </w:rPr>
     </w:lvl>
   </w:abstractNum>
-  <w:abstractNum w:abstractNumId="19" w15:restartNumberingAfterBreak="0">
+  <w:abstractNum w:abstractNumId="21" w15:restartNumberingAfterBreak="0">
     <w:nsid w:val="7CF1045C"/>
     <w:multiLevelType w:val="hybridMultilevel"/>
     <w:tmpl w:val="C3AE9CB2"/>
@@ -7513,7 +8229,7 @@
       </w:pPr>
     </w:lvl>
   </w:abstractNum>
-  <w:abstractNum w:abstractNumId="20" w15:restartNumberingAfterBreak="0">
+  <w:abstractNum w:abstractNumId="22" w15:restartNumberingAfterBreak="0">
     <w:nsid w:val="7D190E30"/>
     <w:multiLevelType w:val="hybridMultilevel"/>
     <w:tmpl w:val="224C093A"/>
@@ -7603,7 +8319,7 @@
     </w:lvl>
   </w:abstractNum>
   <w:num w:numId="1">
-    <w:abstractNumId w:val="15"/>
+    <w:abstractNumId w:val="16"/>
   </w:num>
   <w:num w:numId="2">
     <w:abstractNumId w:val="4"/>
@@ -7621,28 +8337,28 @@
     <w:abstractNumId w:val="7"/>
   </w:num>
   <w:num w:numId="7">
-    <w:abstractNumId w:val="19"/>
+    <w:abstractNumId w:val="21"/>
   </w:num>
   <w:num w:numId="8">
-    <w:abstractNumId w:val="13"/>
+    <w:abstractNumId w:val="14"/>
   </w:num>
   <w:num w:numId="9">
-    <w:abstractNumId w:val="18"/>
+    <w:abstractNumId w:val="20"/>
   </w:num>
   <w:num w:numId="10">
     <w:abstractNumId w:val="9"/>
   </w:num>
   <w:num w:numId="11">
-    <w:abstractNumId w:val="16"/>
+    <w:abstractNumId w:val="17"/>
   </w:num>
   <w:num w:numId="12">
     <w:abstractNumId w:val="11"/>
   </w:num>
   <w:num w:numId="13">
-    <w:abstractNumId w:val="14"/>
+    <w:abstractNumId w:val="15"/>
   </w:num>
   <w:num w:numId="14">
-    <w:abstractNumId w:val="17"/>
+    <w:abstractNumId w:val="18"/>
   </w:num>
   <w:num w:numId="15">
     <w:abstractNumId w:val="1"/>
@@ -7654,16 +8370,22 @@
     <w:abstractNumId w:val="8"/>
   </w:num>
   <w:num w:numId="18">
-    <w:abstractNumId w:val="12"/>
+    <w:abstractNumId w:val="13"/>
   </w:num>
   <w:num w:numId="19">
-    <w:abstractNumId w:val="20"/>
+    <w:abstractNumId w:val="22"/>
   </w:num>
   <w:num w:numId="20">
     <w:abstractNumId w:val="5"/>
   </w:num>
   <w:num w:numId="21">
     <w:abstractNumId w:val="0"/>
+  </w:num>
+  <w:num w:numId="22">
+    <w:abstractNumId w:val="19"/>
+  </w:num>
+  <w:num w:numId="23">
+    <w:abstractNumId w:val="12"/>
   </w:num>
 </w:numbering>
 </file>
@@ -7685,7 +8407,7 @@
       </w:pPr>
     </w:pPrDefault>
   </w:docDefaults>
-  <w:latentStyles w:defLockedState="0" w:defUIPriority="99" w:defSemiHidden="0" w:defUnhideWhenUsed="0" w:defQFormat="0" w:count="375">
+  <w:latentStyles w:defLockedState="0" w:defUIPriority="99" w:defSemiHidden="0" w:defUnhideWhenUsed="0" w:defQFormat="0" w:count="377">
     <w:lsdException w:name="Normal" w:uiPriority="0" w:qFormat="1"/>
     <w:lsdException w:name="heading 1" w:uiPriority="9" w:qFormat="1"/>
     <w:lsdException w:name="heading 2" w:semiHidden="1" w:uiPriority="9" w:unhideWhenUsed="1" w:qFormat="1"/>
@@ -7791,7 +8513,6 @@
     <w:lsdException w:name="HTML Sample" w:semiHidden="1" w:unhideWhenUsed="1"/>
     <w:lsdException w:name="HTML Typewriter" w:semiHidden="1" w:unhideWhenUsed="1"/>
     <w:lsdException w:name="HTML Variable" w:semiHidden="1" w:unhideWhenUsed="1"/>
-    <w:lsdException w:name="Normal Table" w:semiHidden="1" w:unhideWhenUsed="1"/>
     <w:lsdException w:name="annotation subject" w:semiHidden="1" w:unhideWhenUsed="1"/>
     <w:lsdException w:name="No List" w:semiHidden="1" w:unhideWhenUsed="1"/>
     <w:lsdException w:name="Outline List 1" w:semiHidden="1" w:unhideWhenUsed="1"/>
@@ -7837,11 +8558,9 @@
     <w:lsdException w:name="Table Subtle 1" w:semiHidden="1" w:unhideWhenUsed="1"/>
     <w:lsdException w:name="Table Subtle 2" w:semiHidden="1" w:unhideWhenUsed="1"/>
     <w:lsdException w:name="Table Web 1" w:semiHidden="1" w:unhideWhenUsed="1"/>
-    <w:lsdException w:name="Table Web 2" w:semiHidden="1" w:unhideWhenUsed="1"/>
     <w:lsdException w:name="Table Web 3" w:semiHidden="1" w:unhideWhenUsed="1"/>
     <w:lsdException w:name="Balloon Text" w:semiHidden="1" w:unhideWhenUsed="1"/>
     <w:lsdException w:name="Table Grid" w:uiPriority="39"/>
-    <w:lsdException w:name="Table Theme" w:semiHidden="1" w:unhideWhenUsed="1"/>
     <w:lsdException w:name="Placeholder Text" w:semiHidden="1"/>
     <w:lsdException w:name="No Spacing" w:uiPriority="1" w:qFormat="1"/>
     <w:lsdException w:name="Light Shading" w:uiPriority="60"/>
@@ -8061,6 +8780,8 @@
     <w:lsdException w:name="Smart Hyperlink" w:semiHidden="1" w:unhideWhenUsed="1"/>
     <w:lsdException w:name="Hashtag" w:semiHidden="1" w:unhideWhenUsed="1"/>
     <w:lsdException w:name="Unresolved Mention" w:semiHidden="1" w:unhideWhenUsed="1"/>
+    <w:lsdException w:name="Smart Link" w:semiHidden="1" w:unhideWhenUsed="1"/>
+    <w:lsdException w:name="Smart Link Error" w:semiHidden="1" w:unhideWhenUsed="1"/>
   </w:latentStyles>
   <w:style w:type="paragraph" w:default="1" w:styleId="Normal">
     <w:name w:val="Normal"/>
@@ -9265,7 +9986,7 @@
 </file>
 
 <file path=customXml/itemProps2.xml><?xml version="1.0" encoding="utf-8"?>
-<ds:datastoreItem xmlns:ds="http://schemas.openxmlformats.org/officeDocument/2006/customXml" ds:itemID="{EFC5F1ED-A8F7-46AE-AF78-8F9979A7918F}">
+<ds:datastoreItem xmlns:ds="http://schemas.openxmlformats.org/officeDocument/2006/customXml" ds:itemID="{E1EC8735-A853-4207-B4D2-3A3D9BFF3747}">
   <ds:schemaRefs>
     <ds:schemaRef ds:uri="http://schemas.openxmlformats.org/officeDocument/2006/bibliography"/>
   </ds:schemaRefs>

</xml_diff>

<commit_message>
User Profile & Fixed Indentation Issues
</commit_message>
<xml_diff>
--- a/DECONSTRUCTORS_PROJECT_PROPOSAL.docx
+++ b/DECONSTRUCTORS_PROJECT_PROPOSAL.docx
@@ -397,7 +397,6 @@
         </w:rPr>
         <w:t xml:space="preserve">The </w:t>
       </w:r>
-      <w:proofErr w:type="spellStart"/>
       <w:r>
         <w:rPr>
           <w:color w:val="000000" w:themeColor="text1"/>
@@ -406,7 +405,6 @@
         </w:rPr>
         <w:t>Deconstructors</w:t>
       </w:r>
-      <w:proofErr w:type="spellEnd"/>
     </w:p>
     <w:p>
       <w:pPr>
@@ -876,7 +874,6 @@
                 <w:szCs w:val="24"/>
               </w:rPr>
             </w:pPr>
-            <w:proofErr w:type="spellStart"/>
             <w:r>
               <w:rPr>
                 <w:rFonts w:cstheme="minorHAnsi"/>
@@ -885,7 +882,6 @@
               </w:rPr>
               <w:t>Deconstructors</w:t>
             </w:r>
-            <w:proofErr w:type="spellEnd"/>
           </w:p>
         </w:tc>
         <w:tc>
@@ -946,7 +942,6 @@
                 <w:szCs w:val="24"/>
               </w:rPr>
             </w:pPr>
-            <w:proofErr w:type="spellStart"/>
             <w:r>
               <w:rPr>
                 <w:rFonts w:cstheme="minorHAnsi"/>
@@ -955,7 +950,6 @@
               </w:rPr>
               <w:t>Deconstructors</w:t>
             </w:r>
-            <w:proofErr w:type="spellEnd"/>
           </w:p>
           <w:p>
             <w:pPr>
@@ -1320,18 +1314,8 @@
           <w:sz w:val="32"/>
           <w:szCs w:val="36"/>
         </w:rPr>
-        <w:t xml:space="preserve"> </w:t>
-      </w:r>
-      <w:proofErr w:type="spellStart"/>
-      <w:r>
-        <w:rPr>
-          <w:rFonts w:cstheme="minorHAnsi"/>
-          <w:sz w:val="32"/>
-          <w:szCs w:val="36"/>
-        </w:rPr>
-        <w:t>Balabin</w:t>
-      </w:r>
-      <w:proofErr w:type="spellEnd"/>
+        <w:t xml:space="preserve"> Balabin</w:t>
+      </w:r>
       <w:r>
         <w:rPr>
           <w:rFonts w:cstheme="minorHAnsi"/>
@@ -3670,10 +3654,9 @@
     <w:p>
       <w:pPr>
         <w:spacing w:after="0"/>
-        <w:rPr>
-          <w:rFonts w:cstheme="minorHAnsi"/>
-          <w:b/>
-          <w:bCs/>
+        <w:ind w:left="360"/>
+        <w:rPr>
+          <w:rFonts w:cstheme="minorHAnsi"/>
           <w:sz w:val="24"/>
           <w:szCs w:val="24"/>
         </w:rPr>
@@ -3713,6 +3696,8 @@
     </w:p>
     <w:p>
       <w:pPr>
+        <w:spacing w:after="0"/>
+        <w:ind w:left="360"/>
         <w:rPr>
           <w:rFonts w:cstheme="minorHAnsi"/>
           <w:sz w:val="24"/>
@@ -3773,6 +3758,8 @@
     </w:p>
     <w:p>
       <w:pPr>
+        <w:spacing w:after="0"/>
+        <w:ind w:left="360"/>
         <w:rPr>
           <w:rFonts w:cstheme="minorHAnsi"/>
           <w:sz w:val="24"/>
@@ -3944,7 +3931,6 @@
         </w:rPr>
       </w:pPr>
       <w:bookmarkStart w:id="12" w:name="_Toc22505499"/>
-      <w:proofErr w:type="spellStart"/>
       <w:r>
         <w:rPr>
           <w:rFonts w:cstheme="minorHAnsi"/>
@@ -3954,10 +3940,15 @@
           <w:sz w:val="28"/>
           <w:szCs w:val="28"/>
         </w:rPr>
-        <w:t>Deconstructors</w:t>
-      </w:r>
-      <w:proofErr w:type="spellEnd"/>
-      <w:r>
+        <w:t>Deconstructors Team, Time Lines, and Documentation</w:t>
+      </w:r>
+      <w:bookmarkEnd w:id="12"/>
+    </w:p>
+    <w:p>
+      <w:pPr>
+        <w:pStyle w:val="ListParagraph"/>
+        <w:spacing w:after="0"/>
+        <w:ind w:left="1008"/>
         <w:rPr>
           <w:rFonts w:cstheme="minorHAnsi"/>
           <w:b/>
@@ -3966,15 +3957,78 @@
           <w:sz w:val="28"/>
           <w:szCs w:val="28"/>
         </w:rPr>
-        <w:t xml:space="preserve"> Team, Time Lines, and Documentation</w:t>
-      </w:r>
-      <w:bookmarkEnd w:id="12"/>
+      </w:pPr>
+    </w:p>
+    <w:p>
+      <w:pPr>
+        <w:rPr>
+          <w:rFonts w:ascii="Franklin Gothic Heavy" w:hAnsi="Franklin Gothic Heavy" w:cs="Aharoni"/>
+          <w:color w:val="595959" w:themeColor="text1" w:themeTint="A6"/>
+          <w:sz w:val="40"/>
+          <w:szCs w:val="40"/>
+        </w:rPr>
+      </w:pPr>
+      <w:r>
+        <w:rPr>
+          <w:rFonts w:ascii="Franklin Gothic Heavy" w:hAnsi="Franklin Gothic Heavy" w:cs="Aharoni"/>
+          <w:color w:val="595959" w:themeColor="text1" w:themeTint="A6"/>
+          <w:sz w:val="40"/>
+          <w:szCs w:val="40"/>
+        </w:rPr>
+        <w:br w:type="page"/>
+      </w:r>
     </w:p>
     <w:p>
       <w:pPr>
         <w:pStyle w:val="ListParagraph"/>
-        <w:spacing w:after="0"/>
-        <w:ind w:left="1008"/>
+        <w:numPr>
+          <w:ilvl w:val="0"/>
+          <w:numId w:val="1"/>
+        </w:numPr>
+        <w:spacing w:after="0"/>
+        <w:outlineLvl w:val="0"/>
+        <w:rPr>
+          <w:rFonts w:ascii="Franklin Gothic Heavy" w:hAnsi="Franklin Gothic Heavy" w:cs="Aharoni"/>
+          <w:color w:val="70AD47" w:themeColor="accent6"/>
+          <w:sz w:val="40"/>
+          <w:szCs w:val="40"/>
+        </w:rPr>
+      </w:pPr>
+      <w:bookmarkStart w:id="13" w:name="_Toc22505500"/>
+      <w:r>
+        <w:rPr>
+          <w:rFonts w:ascii="Franklin Gothic Heavy" w:hAnsi="Franklin Gothic Heavy" w:cs="Aharoni"/>
+          <w:color w:val="70AD47" w:themeColor="accent6"/>
+          <w:sz w:val="40"/>
+          <w:szCs w:val="40"/>
+        </w:rPr>
+        <w:lastRenderedPageBreak/>
+        <w:t>SYSTEM GENERAL DESCRIPTION</w:t>
+      </w:r>
+      <w:bookmarkEnd w:id="13"/>
+    </w:p>
+    <w:p>
+      <w:pPr>
+        <w:pStyle w:val="ListParagraph"/>
+        <w:spacing w:after="0"/>
+        <w:ind w:left="360"/>
+        <w:rPr>
+          <w:rFonts w:ascii="Franklin Gothic Heavy" w:hAnsi="Franklin Gothic Heavy" w:cs="Aharoni"/>
+          <w:color w:val="595959" w:themeColor="text1" w:themeTint="A6"/>
+          <w:sz w:val="24"/>
+          <w:szCs w:val="24"/>
+        </w:rPr>
+      </w:pPr>
+    </w:p>
+    <w:p>
+      <w:pPr>
+        <w:pStyle w:val="ListParagraph"/>
+        <w:numPr>
+          <w:ilvl w:val="1"/>
+          <w:numId w:val="17"/>
+        </w:numPr>
+        <w:spacing w:after="0"/>
+        <w:outlineLvl w:val="1"/>
         <w:rPr>
           <w:rFonts w:cstheme="minorHAnsi"/>
           <w:b/>
@@ -3984,77 +4038,9 @@
           <w:szCs w:val="28"/>
         </w:rPr>
       </w:pPr>
-    </w:p>
-    <w:p>
-      <w:pPr>
-        <w:rPr>
-          <w:rFonts w:ascii="Franklin Gothic Heavy" w:hAnsi="Franklin Gothic Heavy" w:cs="Aharoni"/>
-          <w:color w:val="595959" w:themeColor="text1" w:themeTint="A6"/>
-          <w:sz w:val="40"/>
-          <w:szCs w:val="40"/>
-        </w:rPr>
-      </w:pPr>
-      <w:r>
-        <w:rPr>
-          <w:rFonts w:ascii="Franklin Gothic Heavy" w:hAnsi="Franklin Gothic Heavy" w:cs="Aharoni"/>
-          <w:color w:val="595959" w:themeColor="text1" w:themeTint="A6"/>
-          <w:sz w:val="40"/>
-          <w:szCs w:val="40"/>
-        </w:rPr>
-        <w:br w:type="page"/>
-      </w:r>
-    </w:p>
-    <w:p>
-      <w:pPr>
-        <w:pStyle w:val="ListParagraph"/>
-        <w:numPr>
-          <w:ilvl w:val="0"/>
-          <w:numId w:val="1"/>
-        </w:numPr>
-        <w:spacing w:after="0"/>
-        <w:outlineLvl w:val="0"/>
-        <w:rPr>
-          <w:rFonts w:ascii="Franklin Gothic Heavy" w:hAnsi="Franklin Gothic Heavy" w:cs="Aharoni"/>
-          <w:color w:val="70AD47" w:themeColor="accent6"/>
-          <w:sz w:val="40"/>
-          <w:szCs w:val="40"/>
-        </w:rPr>
-      </w:pPr>
-      <w:bookmarkStart w:id="13" w:name="_Toc22505500"/>
-      <w:r>
-        <w:rPr>
-          <w:rFonts w:ascii="Franklin Gothic Heavy" w:hAnsi="Franklin Gothic Heavy" w:cs="Aharoni"/>
-          <w:color w:val="70AD47" w:themeColor="accent6"/>
-          <w:sz w:val="40"/>
-          <w:szCs w:val="40"/>
-        </w:rPr>
-        <w:lastRenderedPageBreak/>
-        <w:t>SYSTEM GENERAL DESCRIPTION</w:t>
-      </w:r>
-      <w:bookmarkEnd w:id="13"/>
-    </w:p>
-    <w:p>
-      <w:pPr>
-        <w:pStyle w:val="ListParagraph"/>
-        <w:spacing w:after="0"/>
-        <w:ind w:left="360"/>
-        <w:rPr>
-          <w:rFonts w:ascii="Franklin Gothic Heavy" w:hAnsi="Franklin Gothic Heavy" w:cs="Aharoni"/>
-          <w:color w:val="595959" w:themeColor="text1" w:themeTint="A6"/>
-          <w:sz w:val="24"/>
-          <w:szCs w:val="24"/>
-        </w:rPr>
-      </w:pPr>
-    </w:p>
-    <w:p>
-      <w:pPr>
-        <w:pStyle w:val="ListParagraph"/>
-        <w:numPr>
-          <w:ilvl w:val="1"/>
-          <w:numId w:val="17"/>
-        </w:numPr>
-        <w:spacing w:after="0"/>
-        <w:outlineLvl w:val="1"/>
+      <w:bookmarkStart w:id="14" w:name="_Toc22505501"/>
+      <w:bookmarkStart w:id="15" w:name="_Hlk22495660"/>
+      <w:r>
         <w:rPr>
           <w:rFonts w:cstheme="minorHAnsi"/>
           <w:b/>
@@ -4063,9 +4049,8 @@
           <w:sz w:val="28"/>
           <w:szCs w:val="28"/>
         </w:rPr>
-      </w:pPr>
-      <w:bookmarkStart w:id="14" w:name="_Hlk22495660"/>
-      <w:bookmarkStart w:id="15" w:name="_Toc22505501"/>
+        <w:t>P</w:t>
+      </w:r>
       <w:r>
         <w:rPr>
           <w:rFonts w:cstheme="minorHAnsi"/>
@@ -4075,22 +4060,11 @@
           <w:sz w:val="28"/>
           <w:szCs w:val="28"/>
         </w:rPr>
-        <w:t>P</w:t>
-      </w:r>
-      <w:r>
-        <w:rPr>
-          <w:rFonts w:cstheme="minorHAnsi"/>
-          <w:b/>
-          <w:bCs/>
-          <w:color w:val="595959" w:themeColor="text1" w:themeTint="A6"/>
-          <w:sz w:val="28"/>
-          <w:szCs w:val="28"/>
-        </w:rPr>
         <w:t>ROBLEM STATEMENT</w:t>
       </w:r>
-      <w:bookmarkEnd w:id="15"/>
-    </w:p>
-    <w:bookmarkEnd w:id="14"/>
+      <w:bookmarkEnd w:id="14"/>
+    </w:p>
+    <w:bookmarkEnd w:id="15"/>
     <w:p>
       <w:pPr>
         <w:pStyle w:val="ListParagraph"/>
@@ -5056,6 +5030,42 @@
     </w:p>
     <w:p>
       <w:pPr>
+        <w:spacing w:after="0"/>
+        <w:ind w:left="432"/>
+        <w:rPr>
+          <w:rFonts w:cstheme="minorHAnsi"/>
+          <w:sz w:val="24"/>
+          <w:szCs w:val="24"/>
+        </w:rPr>
+      </w:pPr>
+      <w:bookmarkStart w:id="22" w:name="_Toc22504067"/>
+      <w:r>
+        <w:rPr>
+          <w:rFonts w:cstheme="minorHAnsi"/>
+          <w:sz w:val="24"/>
+          <w:szCs w:val="24"/>
+        </w:rPr>
+        <w:t xml:space="preserve">The users of </w:t>
+      </w:r>
+      <w:r>
+        <w:rPr>
+          <w:rFonts w:cstheme="minorHAnsi"/>
+          <w:sz w:val="24"/>
+          <w:szCs w:val="24"/>
+        </w:rPr>
+        <w:t xml:space="preserve">[Product] </w:t>
+      </w:r>
+      <w:r>
+        <w:rPr>
+          <w:rFonts w:cstheme="minorHAnsi"/>
+          <w:sz w:val="24"/>
+          <w:szCs w:val="24"/>
+        </w:rPr>
+        <w:t>are everyone who are interested in a new application to manage and organize their localized activity.</w:t>
+      </w:r>
+    </w:p>
+    <w:p>
+      <w:pPr>
         <w:rPr>
           <w:rFonts w:ascii="Franklin Gothic Heavy" w:hAnsi="Franklin Gothic Heavy" w:cs="Aharoni"/>
           <w:color w:val="70AD47" w:themeColor="accent6"/>
@@ -5063,7 +5073,6 @@
           <w:szCs w:val="40"/>
         </w:rPr>
       </w:pPr>
-      <w:bookmarkStart w:id="22" w:name="_Toc22504067"/>
       <w:r>
         <w:rPr>
           <w:rFonts w:ascii="Franklin Gothic Heavy" w:hAnsi="Franklin Gothic Heavy" w:cs="Aharoni"/>
@@ -5137,7 +5146,25 @@
           <w:sz w:val="24"/>
           <w:szCs w:val="24"/>
         </w:rPr>
-        <w:t>[Product] – The proposed project, which is and planner application for everyone to help manage daily life better.</w:t>
+        <w:t xml:space="preserve">[Product] – The proposed project, which is and planner application for everyone to help manage daily life </w:t>
+      </w:r>
+      <w:r>
+        <w:rPr>
+          <w:rFonts w:cstheme="minorHAnsi"/>
+          <w:sz w:val="24"/>
+          <w:szCs w:val="24"/>
+        </w:rPr>
+        <w:t xml:space="preserve">and localized activities </w:t>
+      </w:r>
+      <w:bookmarkStart w:id="23" w:name="_GoBack"/>
+      <w:bookmarkEnd w:id="23"/>
+      <w:r>
+        <w:rPr>
+          <w:rFonts w:cstheme="minorHAnsi"/>
+          <w:sz w:val="24"/>
+          <w:szCs w:val="24"/>
+        </w:rPr>
+        <w:t>better.</w:t>
       </w:r>
     </w:p>
     <w:p>
@@ -5284,8 +5311,6 @@
           <w:szCs w:val="40"/>
         </w:rPr>
       </w:pPr>
-      <w:bookmarkStart w:id="23" w:name="_GoBack"/>
-      <w:bookmarkEnd w:id="23"/>
       <w:r>
         <w:rPr>
           <w:rFonts w:ascii="Franklin Gothic Heavy" w:hAnsi="Franklin Gothic Heavy" w:cs="Aharoni"/>
@@ -8513,6 +8538,7 @@
     <w:lsdException w:name="HTML Sample" w:semiHidden="1" w:unhideWhenUsed="1"/>
     <w:lsdException w:name="HTML Typewriter" w:semiHidden="1" w:unhideWhenUsed="1"/>
     <w:lsdException w:name="HTML Variable" w:semiHidden="1" w:unhideWhenUsed="1"/>
+    <w:lsdException w:name="Normal Table" w:semiHidden="1" w:unhideWhenUsed="1"/>
     <w:lsdException w:name="annotation subject" w:semiHidden="1" w:unhideWhenUsed="1"/>
     <w:lsdException w:name="No List" w:semiHidden="1" w:unhideWhenUsed="1"/>
     <w:lsdException w:name="Outline List 1" w:semiHidden="1" w:unhideWhenUsed="1"/>
@@ -8558,9 +8584,11 @@
     <w:lsdException w:name="Table Subtle 1" w:semiHidden="1" w:unhideWhenUsed="1"/>
     <w:lsdException w:name="Table Subtle 2" w:semiHidden="1" w:unhideWhenUsed="1"/>
     <w:lsdException w:name="Table Web 1" w:semiHidden="1" w:unhideWhenUsed="1"/>
+    <w:lsdException w:name="Table Web 2" w:semiHidden="1" w:unhideWhenUsed="1"/>
     <w:lsdException w:name="Table Web 3" w:semiHidden="1" w:unhideWhenUsed="1"/>
     <w:lsdException w:name="Balloon Text" w:semiHidden="1" w:unhideWhenUsed="1"/>
     <w:lsdException w:name="Table Grid" w:uiPriority="39"/>
+    <w:lsdException w:name="Table Theme" w:semiHidden="1" w:unhideWhenUsed="1"/>
     <w:lsdException w:name="Placeholder Text" w:semiHidden="1"/>
     <w:lsdException w:name="No Spacing" w:uiPriority="1" w:qFormat="1"/>
     <w:lsdException w:name="Light Shading" w:uiPriority="60"/>
@@ -9986,7 +10014,7 @@
 </file>
 
 <file path=customXml/itemProps2.xml><?xml version="1.0" encoding="utf-8"?>
-<ds:datastoreItem xmlns:ds="http://schemas.openxmlformats.org/officeDocument/2006/customXml" ds:itemID="{E1EC8735-A853-4207-B4D2-3A3D9BFF3747}">
+<ds:datastoreItem xmlns:ds="http://schemas.openxmlformats.org/officeDocument/2006/customXml" ds:itemID="{7DE13AE5-76F3-44DA-9365-74804F40567F}">
   <ds:schemaRefs>
     <ds:schemaRef ds:uri="http://schemas.openxmlformats.org/officeDocument/2006/bibliography"/>
   </ds:schemaRefs>

</xml_diff>

<commit_message>
Title, Page Number Fix
</commit_message>
<xml_diff>
--- a/DECONSTRUCTORS_PROJECT_PROPOSAL.docx
+++ b/DECONSTRUCTORS_PROJECT_PROPOSAL.docx
@@ -293,66 +293,99 @@
     <w:p>
       <w:pPr>
         <w:spacing w:after="0"/>
-        <w:rPr>
-          <w:sz w:val="24"/>
-          <w:szCs w:val="24"/>
-        </w:rPr>
-      </w:pPr>
-    </w:p>
-    <w:p>
-      <w:pPr>
-        <w:spacing w:after="0"/>
-        <w:rPr>
-          <w:sz w:val="24"/>
-          <w:szCs w:val="24"/>
-        </w:rPr>
-      </w:pPr>
-    </w:p>
-    <w:p>
-      <w:pPr>
-        <w:spacing w:after="0"/>
-        <w:rPr>
-          <w:sz w:val="24"/>
-          <w:szCs w:val="24"/>
-        </w:rPr>
-      </w:pPr>
-    </w:p>
-    <w:p>
-      <w:pPr>
-        <w:spacing w:after="0"/>
-        <w:rPr>
-          <w:sz w:val="24"/>
-          <w:szCs w:val="24"/>
-        </w:rPr>
-      </w:pPr>
-      <w:bookmarkStart w:id="0" w:name="_Hlk22494917"/>
-    </w:p>
-    <w:p>
-      <w:pPr>
-        <w:spacing w:after="0"/>
-        <w:rPr>
-          <w:sz w:val="24"/>
-          <w:szCs w:val="24"/>
-        </w:rPr>
-      </w:pPr>
-    </w:p>
-    <w:p>
-      <w:pPr>
-        <w:spacing w:after="0"/>
-        <w:rPr>
-          <w:sz w:val="24"/>
-          <w:szCs w:val="24"/>
-        </w:rPr>
-      </w:pPr>
-    </w:p>
-    <w:p>
-      <w:pPr>
-        <w:spacing w:after="0"/>
-        <w:rPr>
-          <w:sz w:val="24"/>
-          <w:szCs w:val="24"/>
-        </w:rPr>
-      </w:pPr>
+        <w:jc w:val="center"/>
+        <w:outlineLvl w:val="0"/>
+        <w:rPr>
+          <w:rFonts w:ascii="Franklin Gothic Heavy" w:hAnsi="Franklin Gothic Heavy" w:cs="Aharoni"/>
+          <w:color w:val="70AD47" w:themeColor="accent6"/>
+          <w:sz w:val="40"/>
+          <w:szCs w:val="40"/>
+        </w:rPr>
+      </w:pPr>
+      <w:r>
+        <w:rPr>
+          <w:rFonts w:ascii="Franklin Gothic Heavy" w:hAnsi="Franklin Gothic Heavy" w:cs="Aharoni"/>
+          <w:color w:val="70AD47" w:themeColor="accent6"/>
+          <w:sz w:val="40"/>
+          <w:szCs w:val="40"/>
+        </w:rPr>
+        <w:t>Project Proposal</w:t>
+      </w:r>
+      <w:r>
+        <w:rPr>
+          <w:rFonts w:ascii="Franklin Gothic Heavy" w:hAnsi="Franklin Gothic Heavy" w:cs="Aharoni"/>
+          <w:color w:val="70AD47" w:themeColor="accent6"/>
+          <w:sz w:val="40"/>
+          <w:szCs w:val="40"/>
+        </w:rPr>
+        <w:t xml:space="preserve"> - </w:t>
+      </w:r>
+      <w:r>
+        <w:rPr>
+          <w:rFonts w:ascii="Franklin Gothic Heavy" w:hAnsi="Franklin Gothic Heavy" w:cs="Aharoni"/>
+          <w:color w:val="70AD47" w:themeColor="accent6"/>
+          <w:sz w:val="40"/>
+          <w:szCs w:val="40"/>
+        </w:rPr>
+        <w:t xml:space="preserve">Rough </w:t>
+      </w:r>
+      <w:commentRangeStart w:id="0"/>
+      <w:r>
+        <w:rPr>
+          <w:rFonts w:ascii="Franklin Gothic Heavy" w:hAnsi="Franklin Gothic Heavy" w:cs="Aharoni"/>
+          <w:color w:val="70AD47" w:themeColor="accent6"/>
+          <w:sz w:val="40"/>
+          <w:szCs w:val="40"/>
+        </w:rPr>
+        <w:t>Draft</w:t>
+      </w:r>
+      <w:commentRangeEnd w:id="0"/>
+      <w:r>
+        <w:rPr>
+          <w:rStyle w:val="CommentReference"/>
+        </w:rPr>
+        <w:commentReference w:id="0"/>
+      </w:r>
+    </w:p>
+    <w:p>
+      <w:pPr>
+        <w:spacing w:after="0"/>
+        <w:jc w:val="center"/>
+        <w:rPr>
+          <w:sz w:val="24"/>
+          <w:szCs w:val="24"/>
+        </w:rPr>
+      </w:pPr>
+    </w:p>
+    <w:p>
+      <w:pPr>
+        <w:spacing w:after="0"/>
+        <w:rPr>
+          <w:sz w:val="24"/>
+          <w:szCs w:val="24"/>
+        </w:rPr>
+      </w:pPr>
+      <w:bookmarkStart w:id="1" w:name="_Hlk22494917"/>
+    </w:p>
+    <w:p>
+      <w:pPr>
+        <w:spacing w:after="0"/>
+        <w:rPr>
+          <w:sz w:val="24"/>
+          <w:szCs w:val="24"/>
+        </w:rPr>
+      </w:pPr>
+    </w:p>
+    <w:p>
+      <w:pPr>
+        <w:spacing w:after="0"/>
+        <w:rPr>
+          <w:sz w:val="24"/>
+          <w:szCs w:val="24"/>
+        </w:rPr>
+      </w:pPr>
+      <w:bookmarkStart w:id="2" w:name="_GoBack"/>
+      <w:bookmarkEnd w:id="2"/>
     </w:p>
     <w:p>
       <w:pPr>
@@ -397,6 +430,7 @@
         </w:rPr>
         <w:t xml:space="preserve">The </w:t>
       </w:r>
+      <w:proofErr w:type="spellStart"/>
       <w:r>
         <w:rPr>
           <w:color w:val="000000" w:themeColor="text1"/>
@@ -405,6 +439,7 @@
         </w:rPr>
         <w:t>Deconstructors</w:t>
       </w:r>
+      <w:proofErr w:type="spellEnd"/>
     </w:p>
     <w:p>
       <w:pPr>
@@ -421,24 +456,42 @@
           <w:sz w:val="24"/>
           <w:szCs w:val="24"/>
         </w:rPr>
-        <w:t>Submitted to: Todd Breedlove</w:t>
-      </w:r>
-    </w:p>
-    <w:p>
-      <w:pPr>
-        <w:spacing w:after="0"/>
+        <w:t xml:space="preserve">Submitted </w:t>
+      </w:r>
+      <w:proofErr w:type="gramStart"/>
+      <w:r>
         <w:rPr>
           <w:color w:val="000000" w:themeColor="text1"/>
           <w:sz w:val="24"/>
           <w:szCs w:val="24"/>
         </w:rPr>
-      </w:pPr>
+        <w:t>to:</w:t>
+      </w:r>
+      <w:proofErr w:type="gramEnd"/>
       <w:r>
         <w:rPr>
           <w:color w:val="000000" w:themeColor="text1"/>
           <w:sz w:val="24"/>
           <w:szCs w:val="24"/>
         </w:rPr>
+        <w:t xml:space="preserve"> Todd Breedlove</w:t>
+      </w:r>
+    </w:p>
+    <w:p>
+      <w:pPr>
+        <w:spacing w:after="0"/>
+        <w:rPr>
+          <w:color w:val="000000" w:themeColor="text1"/>
+          <w:sz w:val="24"/>
+          <w:szCs w:val="24"/>
+        </w:rPr>
+      </w:pPr>
+      <w:r>
+        <w:rPr>
+          <w:color w:val="000000" w:themeColor="text1"/>
+          <w:sz w:val="24"/>
+          <w:szCs w:val="24"/>
+        </w:rPr>
         <w:t xml:space="preserve">Submitted by: </w:t>
       </w:r>
     </w:p>
@@ -497,10 +550,9 @@
           <w:szCs w:val="24"/>
         </w:rPr>
         <w:sectPr>
-          <w:headerReference w:type="default" r:id="rId10"/>
-          <w:footerReference w:type="default" r:id="rId11"/>
-          <w:headerReference w:type="first" r:id="rId12"/>
-          <w:footerReference w:type="first" r:id="rId13"/>
+          <w:headerReference w:type="default" r:id="rId13"/>
+          <w:footerReference w:type="default" r:id="rId14"/>
+          <w:footerReference w:type="first" r:id="rId15"/>
           <w:pgSz w:w="12240" w:h="15840"/>
           <w:pgMar w:top="1440" w:right="1440" w:bottom="1440" w:left="1440" w:header="720" w:footer="720" w:gutter="0"/>
           <w:pgNumType w:fmt="lowerRoman" w:start="1"/>
@@ -529,8 +581,8 @@
           <w:szCs w:val="40"/>
         </w:rPr>
       </w:pPr>
-      <w:bookmarkStart w:id="1" w:name="_Toc22505488"/>
-      <w:bookmarkEnd w:id="0"/>
+      <w:bookmarkStart w:id="3" w:name="_Toc22506287"/>
+      <w:bookmarkEnd w:id="1"/>
       <w:r>
         <w:rPr>
           <w:rFonts w:ascii="Franklin Gothic Heavy" w:hAnsi="Franklin Gothic Heavy" w:cs="Aharoni"/>
@@ -541,7 +593,7 @@
         <w:lastRenderedPageBreak/>
         <w:t>LEGAL NOTICE</w:t>
       </w:r>
-      <w:bookmarkEnd w:id="1"/>
+      <w:bookmarkEnd w:id="3"/>
     </w:p>
     <w:p>
       <w:pPr>
@@ -586,7 +638,7 @@
           <w:szCs w:val="40"/>
         </w:rPr>
       </w:pPr>
-      <w:bookmarkStart w:id="2" w:name="_Toc22505489"/>
+      <w:bookmarkStart w:id="4" w:name="_Toc22506288"/>
       <w:r>
         <w:rPr>
           <w:rFonts w:ascii="Franklin Gothic Heavy" w:hAnsi="Franklin Gothic Heavy" w:cs="Aharoni"/>
@@ -614,7 +666,7 @@
         </w:rPr>
         <w:t>NOTICE</w:t>
       </w:r>
-      <w:bookmarkEnd w:id="2"/>
+      <w:bookmarkEnd w:id="4"/>
     </w:p>
     <w:p>
       <w:pPr>
@@ -657,7 +709,7 @@
           <w:szCs w:val="40"/>
         </w:rPr>
       </w:pPr>
-      <w:bookmarkStart w:id="3" w:name="_Toc22505490"/>
+      <w:bookmarkStart w:id="5" w:name="_Toc22506289"/>
       <w:r>
         <w:rPr>
           <w:rFonts w:ascii="Franklin Gothic Heavy" w:hAnsi="Franklin Gothic Heavy" w:cs="Aharoni"/>
@@ -667,7 +719,7 @@
         </w:rPr>
         <w:t>REVISION HISTORY</w:t>
       </w:r>
-      <w:bookmarkEnd w:id="3"/>
+      <w:bookmarkEnd w:id="5"/>
     </w:p>
     <w:p>
       <w:pPr>
@@ -874,6 +926,7 @@
                 <w:szCs w:val="24"/>
               </w:rPr>
             </w:pPr>
+            <w:proofErr w:type="spellStart"/>
             <w:r>
               <w:rPr>
                 <w:rFonts w:cstheme="minorHAnsi"/>
@@ -882,6 +935,7 @@
               </w:rPr>
               <w:t>Deconstructors</w:t>
             </w:r>
+            <w:proofErr w:type="spellEnd"/>
           </w:p>
         </w:tc>
         <w:tc>
@@ -942,6 +996,7 @@
                 <w:szCs w:val="24"/>
               </w:rPr>
             </w:pPr>
+            <w:proofErr w:type="spellStart"/>
             <w:r>
               <w:rPr>
                 <w:rFonts w:cstheme="minorHAnsi"/>
@@ -950,6 +1005,7 @@
               </w:rPr>
               <w:t>Deconstructors</w:t>
             </w:r>
+            <w:proofErr w:type="spellEnd"/>
           </w:p>
           <w:p>
             <w:pPr>
@@ -1069,7 +1125,7 @@
           <w:szCs w:val="40"/>
         </w:rPr>
       </w:pPr>
-      <w:bookmarkStart w:id="4" w:name="_Toc22505491"/>
+      <w:bookmarkStart w:id="6" w:name="_Toc22506290"/>
       <w:r>
         <w:rPr>
           <w:rFonts w:ascii="Franklin Gothic Heavy" w:hAnsi="Franklin Gothic Heavy" w:cs="Aharoni"/>
@@ -1080,7 +1136,7 @@
         <w:lastRenderedPageBreak/>
         <w:t>SIGNATORY PAGE</w:t>
       </w:r>
-      <w:bookmarkEnd w:id="4"/>
+      <w:bookmarkEnd w:id="6"/>
     </w:p>
     <w:p>
       <w:pPr>
@@ -1314,8 +1370,18 @@
           <w:sz w:val="32"/>
           <w:szCs w:val="36"/>
         </w:rPr>
-        <w:t xml:space="preserve"> Balabin</w:t>
-      </w:r>
+        <w:t xml:space="preserve"> </w:t>
+      </w:r>
+      <w:proofErr w:type="spellStart"/>
+      <w:r>
+        <w:rPr>
+          <w:rFonts w:cstheme="minorHAnsi"/>
+          <w:sz w:val="32"/>
+          <w:szCs w:val="36"/>
+        </w:rPr>
+        <w:t>Balabin</w:t>
+      </w:r>
+      <w:proofErr w:type="spellEnd"/>
       <w:r>
         <w:rPr>
           <w:rFonts w:cstheme="minorHAnsi"/>
@@ -1625,7 +1691,7 @@
         <w:br w:type="page"/>
       </w:r>
     </w:p>
-    <w:bookmarkStart w:id="5" w:name="_Toc22505492" w:displacedByCustomXml="next"/>
+    <w:bookmarkStart w:id="7" w:name="_Toc22506291" w:displacedByCustomXml="next"/>
     <w:sdt>
       <w:sdtPr>
         <w:rPr>
@@ -1701,7 +1767,7 @@
             </w:rPr>
             <w:t>ONTENTS</w:t>
           </w:r>
-          <w:bookmarkEnd w:id="5"/>
+          <w:bookmarkEnd w:id="7"/>
         </w:p>
         <w:p>
           <w:pPr>
@@ -1733,7 +1799,7 @@
           <w:r>
             <w:fldChar w:fldCharType="separate"/>
           </w:r>
-          <w:hyperlink w:anchor="_Toc22505488" w:history="1">
+          <w:hyperlink w:anchor="_Toc22506287" w:history="1">
             <w:r>
               <w:rPr>
                 <w:rStyle w:val="Hyperlink"/>
@@ -1761,7 +1827,7 @@
                 <w:noProof/>
                 <w:webHidden/>
               </w:rPr>
-              <w:instrText xml:space="preserve"> PAGEREF _Toc22505488 \h </w:instrText>
+              <w:instrText xml:space="preserve"> PAGEREF _Toc22506287 \h </w:instrText>
             </w:r>
             <w:r>
               <w:rPr>
@@ -1804,7 +1870,7 @@
               <w:lang w:eastAsia="ko-KR"/>
             </w:rPr>
           </w:pPr>
-          <w:hyperlink w:anchor="_Toc22505489" w:history="1">
+          <w:hyperlink w:anchor="_Toc22506288" w:history="1">
             <w:r>
               <w:rPr>
                 <w:rStyle w:val="Hyperlink"/>
@@ -1832,7 +1898,7 @@
                 <w:noProof/>
                 <w:webHidden/>
               </w:rPr>
-              <w:instrText xml:space="preserve"> PAGEREF _Toc22505489 \h </w:instrText>
+              <w:instrText xml:space="preserve"> PAGEREF _Toc22506288 \h </w:instrText>
             </w:r>
             <w:r>
               <w:rPr>
@@ -1875,7 +1941,7 @@
               <w:lang w:eastAsia="ko-KR"/>
             </w:rPr>
           </w:pPr>
-          <w:hyperlink w:anchor="_Toc22505490" w:history="1">
+          <w:hyperlink w:anchor="_Toc22506289" w:history="1">
             <w:r>
               <w:rPr>
                 <w:rStyle w:val="Hyperlink"/>
@@ -1903,7 +1969,7 @@
                 <w:noProof/>
                 <w:webHidden/>
               </w:rPr>
-              <w:instrText xml:space="preserve"> PAGEREF _Toc22505490 \h </w:instrText>
+              <w:instrText xml:space="preserve"> PAGEREF _Toc22506289 \h </w:instrText>
             </w:r>
             <w:r>
               <w:rPr>
@@ -1946,7 +2012,7 @@
               <w:lang w:eastAsia="ko-KR"/>
             </w:rPr>
           </w:pPr>
-          <w:hyperlink w:anchor="_Toc22505491" w:history="1">
+          <w:hyperlink w:anchor="_Toc22506290" w:history="1">
             <w:r>
               <w:rPr>
                 <w:rStyle w:val="Hyperlink"/>
@@ -1974,7 +2040,7 @@
                 <w:noProof/>
                 <w:webHidden/>
               </w:rPr>
-              <w:instrText xml:space="preserve"> PAGEREF _Toc22505491 \h </w:instrText>
+              <w:instrText xml:space="preserve"> PAGEREF _Toc22506290 \h </w:instrText>
             </w:r>
             <w:r>
               <w:rPr>
@@ -2017,7 +2083,7 @@
               <w:lang w:eastAsia="ko-KR"/>
             </w:rPr>
           </w:pPr>
-          <w:hyperlink w:anchor="_Toc22505492" w:history="1">
+          <w:hyperlink w:anchor="_Toc22506291" w:history="1">
             <w:r>
               <w:rPr>
                 <w:rStyle w:val="Hyperlink"/>
@@ -2045,7 +2111,7 @@
                 <w:noProof/>
                 <w:webHidden/>
               </w:rPr>
-              <w:instrText xml:space="preserve"> PAGEREF _Toc22505492 \h </w:instrText>
+              <w:instrText xml:space="preserve"> PAGEREF _Toc22506291 \h </w:instrText>
             </w:r>
             <w:r>
               <w:rPr>
@@ -2089,7 +2155,7 @@
               <w:lang w:eastAsia="ko-KR"/>
             </w:rPr>
           </w:pPr>
-          <w:hyperlink w:anchor="_Toc22505493" w:history="1">
+          <w:hyperlink w:anchor="_Toc22506292" w:history="1">
             <w:r>
               <w:rPr>
                 <w:rStyle w:val="Hyperlink"/>
@@ -2133,7 +2199,7 @@
                 <w:noProof/>
                 <w:webHidden/>
               </w:rPr>
-              <w:instrText xml:space="preserve"> PAGEREF _Toc22505493 \h </w:instrText>
+              <w:instrText xml:space="preserve"> PAGEREF _Toc22506292 \h </w:instrText>
             </w:r>
             <w:r>
               <w:rPr>
@@ -2177,7 +2243,7 @@
               <w:lang w:eastAsia="ko-KR"/>
             </w:rPr>
           </w:pPr>
-          <w:hyperlink w:anchor="_Toc22505494" w:history="1">
+          <w:hyperlink w:anchor="_Toc22506293" w:history="1">
             <w:r>
               <w:rPr>
                 <w:rStyle w:val="Hyperlink"/>
@@ -2225,7 +2291,7 @@
                 <w:noProof/>
                 <w:webHidden/>
               </w:rPr>
-              <w:instrText xml:space="preserve"> PAGEREF _Toc22505494 \h </w:instrText>
+              <w:instrText xml:space="preserve"> PAGEREF _Toc22506293 \h </w:instrText>
             </w:r>
             <w:r>
               <w:rPr>
@@ -2269,7 +2335,7 @@
               <w:lang w:eastAsia="ko-KR"/>
             </w:rPr>
           </w:pPr>
-          <w:hyperlink w:anchor="_Toc22505495" w:history="1">
+          <w:hyperlink w:anchor="_Toc22506294" w:history="1">
             <w:r>
               <w:rPr>
                 <w:rStyle w:val="Hyperlink"/>
@@ -2317,7 +2383,7 @@
                 <w:noProof/>
                 <w:webHidden/>
               </w:rPr>
-              <w:instrText xml:space="preserve"> PAGEREF _Toc22505495 \h </w:instrText>
+              <w:instrText xml:space="preserve"> PAGEREF _Toc22506294 \h </w:instrText>
             </w:r>
             <w:r>
               <w:rPr>
@@ -2361,7 +2427,7 @@
               <w:lang w:eastAsia="ko-KR"/>
             </w:rPr>
           </w:pPr>
-          <w:hyperlink w:anchor="_Toc22505496" w:history="1">
+          <w:hyperlink w:anchor="_Toc22506295" w:history="1">
             <w:r>
               <w:rPr>
                 <w:rStyle w:val="Hyperlink"/>
@@ -2409,7 +2475,7 @@
                 <w:noProof/>
                 <w:webHidden/>
               </w:rPr>
-              <w:instrText xml:space="preserve"> PAGEREF _Toc22505496 \h </w:instrText>
+              <w:instrText xml:space="preserve"> PAGEREF _Toc22506295 \h </w:instrText>
             </w:r>
             <w:r>
               <w:rPr>
@@ -2453,7 +2519,7 @@
               <w:lang w:eastAsia="ko-KR"/>
             </w:rPr>
           </w:pPr>
-          <w:hyperlink w:anchor="_Toc22505497" w:history="1">
+          <w:hyperlink w:anchor="_Toc22506296" w:history="1">
             <w:r>
               <w:rPr>
                 <w:rStyle w:val="Hyperlink"/>
@@ -2497,7 +2563,7 @@
                 <w:noProof/>
                 <w:webHidden/>
               </w:rPr>
-              <w:instrText xml:space="preserve"> PAGEREF _Toc22505497 \h </w:instrText>
+              <w:instrText xml:space="preserve"> PAGEREF _Toc22506296 \h </w:instrText>
             </w:r>
             <w:r>
               <w:rPr>
@@ -2541,7 +2607,7 @@
               <w:lang w:eastAsia="ko-KR"/>
             </w:rPr>
           </w:pPr>
-          <w:hyperlink w:anchor="_Toc22505498" w:history="1">
+          <w:hyperlink w:anchor="_Toc22506297" w:history="1">
             <w:r>
               <w:rPr>
                 <w:rStyle w:val="Hyperlink"/>
@@ -2589,7 +2655,7 @@
                 <w:noProof/>
                 <w:webHidden/>
               </w:rPr>
-              <w:instrText xml:space="preserve"> PAGEREF _Toc22505498 \h </w:instrText>
+              <w:instrText xml:space="preserve"> PAGEREF _Toc22506297 \h </w:instrText>
             </w:r>
             <w:r>
               <w:rPr>
@@ -2633,7 +2699,7 @@
               <w:lang w:eastAsia="ko-KR"/>
             </w:rPr>
           </w:pPr>
-          <w:hyperlink w:anchor="_Toc22505499" w:history="1">
+          <w:hyperlink w:anchor="_Toc22506298" w:history="1">
             <w:r>
               <w:rPr>
                 <w:rStyle w:val="Hyperlink"/>
@@ -2660,7 +2726,7 @@
                 <w:bCs/>
                 <w:noProof/>
               </w:rPr>
-              <w:t>Deconstructors Team, Time Lines, and Documentation</w:t>
+              <w:t>The Deconstructors Team, Timelines, and Documentation</w:t>
             </w:r>
             <w:r>
               <w:rPr>
@@ -2681,7 +2747,7 @@
                 <w:noProof/>
                 <w:webHidden/>
               </w:rPr>
-              <w:instrText xml:space="preserve"> PAGEREF _Toc22505499 \h </w:instrText>
+              <w:instrText xml:space="preserve"> PAGEREF _Toc22506298 \h </w:instrText>
             </w:r>
             <w:r>
               <w:rPr>
@@ -2725,7 +2791,7 @@
               <w:lang w:eastAsia="ko-KR"/>
             </w:rPr>
           </w:pPr>
-          <w:hyperlink w:anchor="_Toc22505500" w:history="1">
+          <w:hyperlink w:anchor="_Toc22506299" w:history="1">
             <w:r>
               <w:rPr>
                 <w:rStyle w:val="Hyperlink"/>
@@ -2769,7 +2835,7 @@
                 <w:noProof/>
                 <w:webHidden/>
               </w:rPr>
-              <w:instrText xml:space="preserve"> PAGEREF _Toc22505500 \h </w:instrText>
+              <w:instrText xml:space="preserve"> PAGEREF _Toc22506299 \h </w:instrText>
             </w:r>
             <w:r>
               <w:rPr>
@@ -2813,7 +2879,7 @@
               <w:lang w:eastAsia="ko-KR"/>
             </w:rPr>
           </w:pPr>
-          <w:hyperlink w:anchor="_Toc22505501" w:history="1">
+          <w:hyperlink w:anchor="_Toc22506300" w:history="1">
             <w:r>
               <w:rPr>
                 <w:rStyle w:val="Hyperlink"/>
@@ -2861,7 +2927,7 @@
                 <w:noProof/>
                 <w:webHidden/>
               </w:rPr>
-              <w:instrText xml:space="preserve"> PAGEREF _Toc22505501 \h </w:instrText>
+              <w:instrText xml:space="preserve"> PAGEREF _Toc22506300 \h </w:instrText>
             </w:r>
             <w:r>
               <w:rPr>
@@ -2905,7 +2971,7 @@
               <w:lang w:eastAsia="ko-KR"/>
             </w:rPr>
           </w:pPr>
-          <w:hyperlink w:anchor="_Toc22505502" w:history="1">
+          <w:hyperlink w:anchor="_Toc22506301" w:history="1">
             <w:r>
               <w:rPr>
                 <w:rStyle w:val="Hyperlink"/>
@@ -2953,7 +3019,7 @@
                 <w:noProof/>
                 <w:webHidden/>
               </w:rPr>
-              <w:instrText xml:space="preserve"> PAGEREF _Toc22505502 \h </w:instrText>
+              <w:instrText xml:space="preserve"> PAGEREF _Toc22506301 \h </w:instrText>
             </w:r>
             <w:r>
               <w:rPr>
@@ -2997,7 +3063,7 @@
               <w:lang w:eastAsia="ko-KR"/>
             </w:rPr>
           </w:pPr>
-          <w:hyperlink w:anchor="_Toc22505503" w:history="1">
+          <w:hyperlink w:anchor="_Toc22506302" w:history="1">
             <w:r>
               <w:rPr>
                 <w:rStyle w:val="Hyperlink"/>
@@ -3045,7 +3111,7 @@
                 <w:noProof/>
                 <w:webHidden/>
               </w:rPr>
-              <w:instrText xml:space="preserve"> PAGEREF _Toc22505503 \h </w:instrText>
+              <w:instrText xml:space="preserve"> PAGEREF _Toc22506302 \h </w:instrText>
             </w:r>
             <w:r>
               <w:rPr>
@@ -3089,7 +3155,7 @@
               <w:lang w:eastAsia="ko-KR"/>
             </w:rPr>
           </w:pPr>
-          <w:hyperlink w:anchor="_Toc22505504" w:history="1">
+          <w:hyperlink w:anchor="_Toc22506303" w:history="1">
             <w:r>
               <w:rPr>
                 <w:rStyle w:val="Hyperlink"/>
@@ -3137,7 +3203,7 @@
                 <w:noProof/>
                 <w:webHidden/>
               </w:rPr>
-              <w:instrText xml:space="preserve"> PAGEREF _Toc22505504 \h </w:instrText>
+              <w:instrText xml:space="preserve"> PAGEREF _Toc22506303 \h </w:instrText>
             </w:r>
             <w:r>
               <w:rPr>
@@ -3181,7 +3247,7 @@
               <w:lang w:eastAsia="ko-KR"/>
             </w:rPr>
           </w:pPr>
-          <w:hyperlink w:anchor="_Toc22505505" w:history="1">
+          <w:hyperlink w:anchor="_Toc22506304" w:history="1">
             <w:r>
               <w:rPr>
                 <w:rStyle w:val="Hyperlink"/>
@@ -3225,7 +3291,7 @@
                 <w:noProof/>
                 <w:webHidden/>
               </w:rPr>
-              <w:instrText xml:space="preserve"> PAGEREF _Toc22505505 \h </w:instrText>
+              <w:instrText xml:space="preserve"> PAGEREF _Toc22506304 \h </w:instrText>
             </w:r>
             <w:r>
               <w:rPr>
@@ -3269,7 +3335,7 @@
               <w:lang w:eastAsia="ko-KR"/>
             </w:rPr>
           </w:pPr>
-          <w:hyperlink w:anchor="_Toc22505506" w:history="1">
+          <w:hyperlink w:anchor="_Toc22506305" w:history="1">
             <w:r>
               <w:rPr>
                 <w:rStyle w:val="Hyperlink"/>
@@ -3317,7 +3383,7 @@
                 <w:noProof/>
                 <w:webHidden/>
               </w:rPr>
-              <w:instrText xml:space="preserve"> PAGEREF _Toc22505506 \h </w:instrText>
+              <w:instrText xml:space="preserve"> PAGEREF _Toc22506305 \h </w:instrText>
             </w:r>
             <w:r>
               <w:rPr>
@@ -3361,7 +3427,7 @@
               <w:lang w:eastAsia="ko-KR"/>
             </w:rPr>
           </w:pPr>
-          <w:hyperlink w:anchor="_Toc22505507" w:history="1">
+          <w:hyperlink w:anchor="_Toc22506306" w:history="1">
             <w:r>
               <w:rPr>
                 <w:rStyle w:val="Hyperlink"/>
@@ -3405,7 +3471,7 @@
                 <w:noProof/>
                 <w:webHidden/>
               </w:rPr>
-              <w:instrText xml:space="preserve"> PAGEREF _Toc22505507 \h </w:instrText>
+              <w:instrText xml:space="preserve"> PAGEREF _Toc22506306 \h </w:instrText>
             </w:r>
             <w:r>
               <w:rPr>
@@ -3449,14 +3515,14 @@
               <w:lang w:eastAsia="ko-KR"/>
             </w:rPr>
           </w:pPr>
-          <w:hyperlink w:anchor="_Toc22505508" w:history="1">
+          <w:hyperlink w:anchor="_Toc22506307" w:history="1">
             <w:r>
               <w:rPr>
                 <w:rStyle w:val="Hyperlink"/>
                 <w:rFonts w:ascii="Franklin Gothic Heavy" w:hAnsi="Franklin Gothic Heavy" w:cs="Aharoni"/>
                 <w:noProof/>
               </w:rPr>
-              <w:t>5.</w:t>
+              <w:t>6.</w:t>
             </w:r>
             <w:r>
               <w:rPr>
@@ -3472,7 +3538,7 @@
                 <w:rFonts w:ascii="Franklin Gothic Heavy" w:hAnsi="Franklin Gothic Heavy" w:cs="Aharoni"/>
                 <w:noProof/>
               </w:rPr>
-              <w:t>GLOSSARY</w:t>
+              <w:t>APPENDIX A – GLOSSARY OF TERMS</w:t>
             </w:r>
             <w:r>
               <w:rPr>
@@ -3493,7 +3559,7 @@
                 <w:noProof/>
                 <w:webHidden/>
               </w:rPr>
-              <w:instrText xml:space="preserve"> PAGEREF _Toc22505508 \h </w:instrText>
+              <w:instrText xml:space="preserve"> PAGEREF _Toc22506307 \h </w:instrText>
             </w:r>
             <w:r>
               <w:rPr>
@@ -3514,6 +3580,94 @@
                 <w:webHidden/>
               </w:rPr>
               <w:t>6</w:t>
+            </w:r>
+            <w:r>
+              <w:rPr>
+                <w:noProof/>
+                <w:webHidden/>
+              </w:rPr>
+              <w:fldChar w:fldCharType="end"/>
+            </w:r>
+          </w:hyperlink>
+        </w:p>
+        <w:p>
+          <w:pPr>
+            <w:pStyle w:val="TOC1"/>
+            <w:tabs>
+              <w:tab w:val="left" w:pos="440"/>
+              <w:tab w:val="right" w:leader="dot" w:pos="9350"/>
+            </w:tabs>
+            <w:rPr>
+              <w:rFonts w:cstheme="minorBidi"/>
+              <w:noProof/>
+              <w:lang w:eastAsia="ko-KR"/>
+            </w:rPr>
+          </w:pPr>
+          <w:hyperlink w:anchor="_Toc22506308" w:history="1">
+            <w:r>
+              <w:rPr>
+                <w:rStyle w:val="Hyperlink"/>
+                <w:rFonts w:ascii="Franklin Gothic Heavy" w:hAnsi="Franklin Gothic Heavy" w:cs="Aharoni"/>
+                <w:noProof/>
+              </w:rPr>
+              <w:t>7.</w:t>
+            </w:r>
+            <w:r>
+              <w:rPr>
+                <w:rFonts w:cstheme="minorBidi"/>
+                <w:noProof/>
+                <w:lang w:eastAsia="ko-KR"/>
+              </w:rPr>
+              <w:tab/>
+            </w:r>
+            <w:r>
+              <w:rPr>
+                <w:rStyle w:val="Hyperlink"/>
+                <w:rFonts w:ascii="Franklin Gothic Heavy" w:hAnsi="Franklin Gothic Heavy" w:cs="Aharoni"/>
+                <w:noProof/>
+              </w:rPr>
+              <w:t>APPENDIX B – CHANGE REQUEST FORM</w:t>
+            </w:r>
+            <w:r>
+              <w:rPr>
+                <w:noProof/>
+                <w:webHidden/>
+              </w:rPr>
+              <w:tab/>
+            </w:r>
+            <w:r>
+              <w:rPr>
+                <w:noProof/>
+                <w:webHidden/>
+              </w:rPr>
+              <w:fldChar w:fldCharType="begin"/>
+            </w:r>
+            <w:r>
+              <w:rPr>
+                <w:noProof/>
+                <w:webHidden/>
+              </w:rPr>
+              <w:instrText xml:space="preserve"> PAGEREF _Toc22506308 \h </w:instrText>
+            </w:r>
+            <w:r>
+              <w:rPr>
+                <w:noProof/>
+                <w:webHidden/>
+              </w:rPr>
+            </w:r>
+            <w:r>
+              <w:rPr>
+                <w:noProof/>
+                <w:webHidden/>
+              </w:rPr>
+              <w:fldChar w:fldCharType="separate"/>
+            </w:r>
+            <w:r>
+              <w:rPr>
+                <w:noProof/>
+                <w:webHidden/>
+              </w:rPr>
+              <w:t>7</w:t>
             </w:r>
             <w:r>
               <w:rPr>
@@ -3553,7 +3707,6 @@
           <w:pgMar w:top="1440" w:right="1440" w:bottom="1440" w:left="1440" w:header="720" w:footer="720" w:gutter="0"/>
           <w:pgNumType w:fmt="lowerRoman" w:start="1"/>
           <w:cols w:space="720"/>
-          <w:titlePg/>
           <w:docGrid w:linePitch="360"/>
         </w:sectPr>
       </w:pPr>
@@ -3574,7 +3727,7 @@
           <w:szCs w:val="40"/>
         </w:rPr>
       </w:pPr>
-      <w:bookmarkStart w:id="6" w:name="_Toc22505493"/>
+      <w:bookmarkStart w:id="8" w:name="_Toc22506292"/>
       <w:r>
         <w:rPr>
           <w:rFonts w:ascii="Franklin Gothic Heavy" w:hAnsi="Franklin Gothic Heavy" w:cs="Aharoni"/>
@@ -3585,7 +3738,7 @@
         <w:lastRenderedPageBreak/>
         <w:t>INTRODUCTION</w:t>
       </w:r>
-      <w:bookmarkEnd w:id="6"/>
+      <w:bookmarkEnd w:id="8"/>
     </w:p>
     <w:p>
       <w:pPr>
@@ -3618,7 +3771,7 @@
           <w:szCs w:val="28"/>
         </w:rPr>
       </w:pPr>
-      <w:bookmarkStart w:id="7" w:name="_Toc22505494"/>
+      <w:bookmarkStart w:id="9" w:name="_Toc22506293"/>
       <w:r>
         <w:rPr>
           <w:rFonts w:cstheme="minorHAnsi"/>
@@ -3630,7 +3783,7 @@
         </w:rPr>
         <w:t>PURPOSE</w:t>
       </w:r>
-      <w:bookmarkEnd w:id="7"/>
+      <w:bookmarkEnd w:id="9"/>
     </w:p>
     <w:p>
       <w:pPr>
@@ -3680,7 +3833,7 @@
           <w:szCs w:val="28"/>
         </w:rPr>
       </w:pPr>
-      <w:bookmarkStart w:id="8" w:name="_Toc22505495"/>
+      <w:bookmarkStart w:id="10" w:name="_Toc22506294"/>
       <w:r>
         <w:rPr>
           <w:rFonts w:cstheme="minorHAnsi"/>
@@ -3692,7 +3845,7 @@
         </w:rPr>
         <w:t>SCOPE</w:t>
       </w:r>
-      <w:bookmarkEnd w:id="8"/>
+      <w:bookmarkEnd w:id="10"/>
     </w:p>
     <w:p>
       <w:pPr>
@@ -3742,7 +3895,7 @@
           <w:szCs w:val="28"/>
         </w:rPr>
       </w:pPr>
-      <w:bookmarkStart w:id="9" w:name="_Toc22505496"/>
+      <w:bookmarkStart w:id="11" w:name="_Toc22506295"/>
       <w:r>
         <w:rPr>
           <w:rFonts w:cstheme="minorHAnsi"/>
@@ -3754,7 +3907,7 @@
         </w:rPr>
         <w:t>INTENDED AUDIENCE</w:t>
       </w:r>
-      <w:bookmarkEnd w:id="9"/>
+      <w:bookmarkEnd w:id="11"/>
     </w:p>
     <w:p>
       <w:pPr>
@@ -3824,7 +3977,7 @@
           <w:szCs w:val="40"/>
         </w:rPr>
       </w:pPr>
-      <w:bookmarkStart w:id="10" w:name="_Toc22505497"/>
+      <w:bookmarkStart w:id="12" w:name="_Toc22506296"/>
       <w:r>
         <w:rPr>
           <w:rFonts w:ascii="Franklin Gothic Heavy" w:hAnsi="Franklin Gothic Heavy" w:cs="Aharoni"/>
@@ -3835,7 +3988,7 @@
         <w:lastRenderedPageBreak/>
         <w:t>PROJECT MANAGEMENT</w:t>
       </w:r>
-      <w:bookmarkEnd w:id="10"/>
+      <w:bookmarkEnd w:id="12"/>
     </w:p>
     <w:p>
       <w:pPr>
@@ -3868,7 +4021,7 @@
           <w:szCs w:val="28"/>
         </w:rPr>
       </w:pPr>
-      <w:bookmarkStart w:id="11" w:name="_Toc22505498"/>
+      <w:bookmarkStart w:id="13" w:name="_Toc22506297"/>
       <w:r>
         <w:rPr>
           <w:rFonts w:cstheme="minorHAnsi"/>
@@ -3880,7 +4033,7 @@
         </w:rPr>
         <w:t>Change Management Procedures</w:t>
       </w:r>
-      <w:bookmarkEnd w:id="11"/>
+      <w:bookmarkEnd w:id="13"/>
     </w:p>
     <w:p>
       <w:pPr>
@@ -3930,7 +4083,7 @@
           <w:szCs w:val="28"/>
         </w:rPr>
       </w:pPr>
-      <w:bookmarkStart w:id="12" w:name="_Toc22505499"/>
+      <w:bookmarkStart w:id="14" w:name="_Toc22506298"/>
       <w:r>
         <w:rPr>
           <w:rFonts w:cstheme="minorHAnsi"/>
@@ -3940,15 +4093,10 @@
           <w:sz w:val="28"/>
           <w:szCs w:val="28"/>
         </w:rPr>
-        <w:t>Deconstructors Team, Time Lines, and Documentation</w:t>
-      </w:r>
-      <w:bookmarkEnd w:id="12"/>
-    </w:p>
-    <w:p>
-      <w:pPr>
-        <w:pStyle w:val="ListParagraph"/>
-        <w:spacing w:after="0"/>
-        <w:ind w:left="1008"/>
+        <w:t xml:space="preserve">The </w:t>
+      </w:r>
+      <w:proofErr w:type="spellStart"/>
+      <w:r>
         <w:rPr>
           <w:rFonts w:cstheme="minorHAnsi"/>
           <w:b/>
@@ -3957,6 +4105,57 @@
           <w:sz w:val="28"/>
           <w:szCs w:val="28"/>
         </w:rPr>
+        <w:t>Deconstructors</w:t>
+      </w:r>
+      <w:proofErr w:type="spellEnd"/>
+      <w:r>
+        <w:rPr>
+          <w:rFonts w:cstheme="minorHAnsi"/>
+          <w:b/>
+          <w:bCs/>
+          <w:color w:val="595959" w:themeColor="text1" w:themeTint="A6"/>
+          <w:sz w:val="28"/>
+          <w:szCs w:val="28"/>
+        </w:rPr>
+        <w:t xml:space="preserve"> Team, </w:t>
+      </w:r>
+      <w:r>
+        <w:rPr>
+          <w:rFonts w:cstheme="minorHAnsi"/>
+          <w:b/>
+          <w:bCs/>
+          <w:color w:val="595959" w:themeColor="text1" w:themeTint="A6"/>
+          <w:sz w:val="28"/>
+          <w:szCs w:val="28"/>
+        </w:rPr>
+        <w:t>Timelines</w:t>
+      </w:r>
+      <w:r>
+        <w:rPr>
+          <w:rFonts w:cstheme="minorHAnsi"/>
+          <w:b/>
+          <w:bCs/>
+          <w:color w:val="595959" w:themeColor="text1" w:themeTint="A6"/>
+          <w:sz w:val="28"/>
+          <w:szCs w:val="28"/>
+        </w:rPr>
+        <w:t>, and Documentation</w:t>
+      </w:r>
+      <w:bookmarkEnd w:id="14"/>
+    </w:p>
+    <w:p>
+      <w:pPr>
+        <w:pStyle w:val="ListParagraph"/>
+        <w:spacing w:after="0"/>
+        <w:ind w:left="1008"/>
+        <w:rPr>
+          <w:rFonts w:cstheme="minorHAnsi"/>
+          <w:b/>
+          <w:bCs/>
+          <w:color w:val="595959" w:themeColor="text1" w:themeTint="A6"/>
+          <w:sz w:val="28"/>
+          <w:szCs w:val="28"/>
+        </w:rPr>
       </w:pPr>
     </w:p>
     <w:p>
@@ -3994,7 +4193,7 @@
           <w:szCs w:val="40"/>
         </w:rPr>
       </w:pPr>
-      <w:bookmarkStart w:id="13" w:name="_Toc22505500"/>
+      <w:bookmarkStart w:id="15" w:name="_Toc22506299"/>
       <w:r>
         <w:rPr>
           <w:rFonts w:ascii="Franklin Gothic Heavy" w:hAnsi="Franklin Gothic Heavy" w:cs="Aharoni"/>
@@ -4005,7 +4204,7 @@
         <w:lastRenderedPageBreak/>
         <w:t>SYSTEM GENERAL DESCRIPTION</w:t>
       </w:r>
-      <w:bookmarkEnd w:id="13"/>
+      <w:bookmarkEnd w:id="15"/>
     </w:p>
     <w:p>
       <w:pPr>
@@ -4038,8 +4237,8 @@
           <w:szCs w:val="28"/>
         </w:rPr>
       </w:pPr>
-      <w:bookmarkStart w:id="14" w:name="_Toc22505501"/>
-      <w:bookmarkStart w:id="15" w:name="_Hlk22495660"/>
+      <w:bookmarkStart w:id="16" w:name="_Hlk22495660"/>
+      <w:bookmarkStart w:id="17" w:name="_Toc22506300"/>
       <w:r>
         <w:rPr>
           <w:rFonts w:cstheme="minorHAnsi"/>
@@ -4062,9 +4261,9 @@
         </w:rPr>
         <w:t>ROBLEM STATEMENT</w:t>
       </w:r>
-      <w:bookmarkEnd w:id="14"/>
-    </w:p>
-    <w:bookmarkEnd w:id="15"/>
+      <w:bookmarkEnd w:id="17"/>
+    </w:p>
+    <w:bookmarkEnd w:id="16"/>
     <w:p>
       <w:pPr>
         <w:pStyle w:val="ListParagraph"/>
@@ -4126,7 +4325,7 @@
         </w:rPr>
         <w:t xml:space="preserve"> </w:t>
       </w:r>
-      <w:bookmarkStart w:id="16" w:name="_Toc22505502"/>
+      <w:bookmarkStart w:id="18" w:name="_Toc22506301"/>
       <w:r>
         <w:rPr>
           <w:rFonts w:cstheme="minorHAnsi"/>
@@ -4138,7 +4337,7 @@
         </w:rPr>
         <w:t>PERSPECTIVE</w:t>
       </w:r>
-      <w:bookmarkEnd w:id="16"/>
+      <w:bookmarkEnd w:id="18"/>
     </w:p>
     <w:p>
       <w:pPr>
@@ -4156,7 +4355,7 @@
           <w:szCs w:val="24"/>
         </w:rPr>
       </w:pPr>
-      <w:bookmarkStart w:id="17" w:name="_Toc22505503"/>
+      <w:bookmarkStart w:id="19" w:name="_Toc22506302"/>
       <w:r>
         <w:rPr>
           <w:rFonts w:cstheme="minorHAnsi"/>
@@ -4168,7 +4367,7 @@
         </w:rPr>
         <w:t>History / Background / Prior Releases</w:t>
       </w:r>
-      <w:bookmarkEnd w:id="17"/>
+      <w:bookmarkEnd w:id="19"/>
     </w:p>
     <w:p>
       <w:pPr>
@@ -4207,7 +4406,7 @@
           <w:szCs w:val="24"/>
         </w:rPr>
       </w:pPr>
-      <w:bookmarkStart w:id="18" w:name="_Toc22505504"/>
+      <w:bookmarkStart w:id="20" w:name="_Toc22506303"/>
       <w:r>
         <w:rPr>
           <w:rFonts w:cstheme="minorHAnsi"/>
@@ -4219,7 +4418,7 @@
         </w:rPr>
         <w:t>Relation of Development to Existing Systems</w:t>
       </w:r>
-      <w:bookmarkEnd w:id="18"/>
+      <w:bookmarkEnd w:id="20"/>
     </w:p>
     <w:p>
       <w:pPr>
@@ -4287,7 +4486,7 @@
           <w:szCs w:val="40"/>
         </w:rPr>
       </w:pPr>
-      <w:bookmarkStart w:id="19" w:name="_Toc22505505"/>
+      <w:bookmarkStart w:id="21" w:name="_Toc22506304"/>
       <w:r>
         <w:rPr>
           <w:rFonts w:ascii="Franklin Gothic Heavy" w:hAnsi="Franklin Gothic Heavy" w:cs="Aharoni"/>
@@ -4307,7 +4506,7 @@
         </w:rPr>
         <w:t xml:space="preserve"> REQUIREMENTS</w:t>
       </w:r>
-      <w:bookmarkEnd w:id="19"/>
+      <w:bookmarkEnd w:id="21"/>
     </w:p>
     <w:p>
       <w:pPr>
@@ -4368,7 +4567,7 @@
         </w:rPr>
         <w:t xml:space="preserve"> </w:t>
       </w:r>
-      <w:bookmarkStart w:id="20" w:name="_Toc22505506"/>
+      <w:bookmarkStart w:id="22" w:name="_Toc22506305"/>
       <w:r>
         <w:rPr>
           <w:rFonts w:cstheme="minorHAnsi"/>
@@ -4380,7 +4579,7 @@
         </w:rPr>
         <w:t>Functional</w:t>
       </w:r>
-      <w:bookmarkEnd w:id="20"/>
+      <w:bookmarkEnd w:id="22"/>
     </w:p>
     <w:p>
       <w:pPr>
@@ -5015,7 +5214,8 @@
           <w:szCs w:val="40"/>
         </w:rPr>
       </w:pPr>
-      <w:bookmarkStart w:id="21" w:name="_Toc22504066"/>
+      <w:bookmarkStart w:id="23" w:name="_Toc22504066"/>
+      <w:bookmarkStart w:id="24" w:name="_Toc22506306"/>
       <w:r>
         <w:rPr>
           <w:rFonts w:ascii="Franklin Gothic Heavy" w:hAnsi="Franklin Gothic Heavy" w:cs="Aharoni"/>
@@ -5026,7 +5226,8 @@
         <w:lastRenderedPageBreak/>
         <w:t>USER PROFILES</w:t>
       </w:r>
-      <w:bookmarkEnd w:id="21"/>
+      <w:bookmarkEnd w:id="23"/>
+      <w:bookmarkEnd w:id="24"/>
     </w:p>
     <w:p>
       <w:pPr>
@@ -5038,7 +5239,7 @@
           <w:szCs w:val="24"/>
         </w:rPr>
       </w:pPr>
-      <w:bookmarkStart w:id="22" w:name="_Toc22504067"/>
+      <w:bookmarkStart w:id="25" w:name="_Toc22504067"/>
       <w:r>
         <w:rPr>
           <w:rFonts w:cstheme="minorHAnsi"/>
@@ -5099,6 +5300,7 @@
           <w:szCs w:val="40"/>
         </w:rPr>
       </w:pPr>
+      <w:bookmarkStart w:id="26" w:name="_Toc22506307"/>
       <w:r>
         <w:rPr>
           <w:rFonts w:ascii="Franklin Gothic Heavy" w:hAnsi="Franklin Gothic Heavy" w:cs="Aharoni"/>
@@ -5127,7 +5329,8 @@
         </w:rPr>
         <w:t xml:space="preserve"> OF TERMS</w:t>
       </w:r>
-      <w:bookmarkEnd w:id="22"/>
+      <w:bookmarkEnd w:id="25"/>
+      <w:bookmarkEnd w:id="26"/>
     </w:p>
     <w:p>
       <w:pPr>
@@ -5156,8 +5359,6 @@
         </w:rPr>
         <w:t xml:space="preserve">and localized activities </w:t>
       </w:r>
-      <w:bookmarkStart w:id="23" w:name="_GoBack"/>
-      <w:bookmarkEnd w:id="23"/>
       <w:r>
         <w:rPr>
           <w:rFonts w:cstheme="minorHAnsi"/>
@@ -5311,6 +5512,7 @@
           <w:szCs w:val="40"/>
         </w:rPr>
       </w:pPr>
+      <w:bookmarkStart w:id="27" w:name="_Toc22506308"/>
       <w:r>
         <w:rPr>
           <w:rFonts w:ascii="Franklin Gothic Heavy" w:hAnsi="Franklin Gothic Heavy" w:cs="Aharoni"/>
@@ -5321,6 +5523,7 @@
         <w:lastRenderedPageBreak/>
         <w:t>APPENDIX B – CHANGE REQUEST FORM</w:t>
       </w:r>
+      <w:bookmarkEnd w:id="27"/>
     </w:p>
     <w:p>
       <w:pPr>
@@ -5639,6 +5842,39 @@
     </w:sectPr>
   </w:body>
 </w:document>
+</file>
+
+<file path=word/comments.xml><?xml version="1.0" encoding="utf-8"?>
+<w:comments xmlns:wpc="http://schemas.microsoft.com/office/word/2010/wordprocessingCanvas" xmlns:cx="http://schemas.microsoft.com/office/drawing/2014/chartex" xmlns:cx1="http://schemas.microsoft.com/office/drawing/2015/9/8/chartex" xmlns:cx2="http://schemas.microsoft.com/office/drawing/2015/10/21/chartex" xmlns:cx3="http://schemas.microsoft.com/office/drawing/2016/5/9/chartex" xmlns:cx4="http://schemas.microsoft.com/office/drawing/2016/5/10/chartex" xmlns:cx5="http://schemas.microsoft.com/office/drawing/2016/5/11/chartex" xmlns:cx6="http://schemas.microsoft.com/office/drawing/2016/5/12/chartex" xmlns:cx7="http://schemas.microsoft.com/office/drawing/2016/5/13/chartex" xmlns:cx8="http://schemas.microsoft.com/office/drawing/2016/5/14/chartex" xmlns:mc="http://schemas.openxmlformats.org/markup-compatibility/2006" xmlns:aink="http://schemas.microsoft.com/office/drawing/2016/ink" xmlns:am3d="http://schemas.microsoft.com/office/drawing/2017/model3d" xmlns:o="urn:schemas-microsoft-com:office:office" xmlns:r="http://schemas.openxmlformats.org/officeDocument/2006/relationships" xmlns:m="http://schemas.openxmlformats.org/officeDocument/2006/math" xmlns:v="urn:schemas-microsoft-com:vml" xmlns:wp14="http://schemas.microsoft.com/office/word/2010/wordprocessingDrawing" xmlns:wp="http://schemas.openxmlformats.org/drawingml/2006/wordprocessingDrawing" xmlns:w10="urn:schemas-microsoft-com:office:word" xmlns:w="http://schemas.openxmlformats.org/wordprocessingml/2006/main" xmlns:w14="http://schemas.microsoft.com/office/word/2010/wordml" xmlns:w15="http://schemas.microsoft.com/office/word/2012/wordml" xmlns:w16cid="http://schemas.microsoft.com/office/word/2016/wordml/cid" xmlns:w16se="http://schemas.microsoft.com/office/word/2015/wordml/symex" xmlns:wpg="http://schemas.microsoft.com/office/word/2010/wordprocessingGroup" xmlns:wpi="http://schemas.microsoft.com/office/word/2010/wordprocessingInk" xmlns:wne="http://schemas.microsoft.com/office/word/2006/wordml" xmlns:wps="http://schemas.microsoft.com/office/word/2010/wordprocessingShape" mc:Ignorable="w14 w15 w16se w16cid wp14">
+  <w:comment w:id="0" w:author="JiHyuk Chung" w:date="2019-10-20T23:34:00Z" w:initials="JC">
+    <w:p>
+      <w:pPr>
+        <w:pStyle w:val="CommentText"/>
+      </w:pPr>
+      <w:r>
+        <w:rPr>
+          <w:rStyle w:val="CommentReference"/>
+        </w:rPr>
+        <w:annotationRef/>
+      </w:r>
+      <w:r>
+        <w:t>We can later change the team logo, preferably one with higher resolution, and have the title included in the image.</w:t>
+      </w:r>
+    </w:p>
+  </w:comment>
+</w:comments>
+</file>
+
+<file path=word/commentsExtended.xml><?xml version="1.0" encoding="utf-8"?>
+<w15:commentsEx xmlns:wpc="http://schemas.microsoft.com/office/word/2010/wordprocessingCanvas" xmlns:cx="http://schemas.microsoft.com/office/drawing/2014/chartex" xmlns:cx1="http://schemas.microsoft.com/office/drawing/2015/9/8/chartex" xmlns:cx2="http://schemas.microsoft.com/office/drawing/2015/10/21/chartex" xmlns:cx3="http://schemas.microsoft.com/office/drawing/2016/5/9/chartex" xmlns:cx4="http://schemas.microsoft.com/office/drawing/2016/5/10/chartex" xmlns:cx5="http://schemas.microsoft.com/office/drawing/2016/5/11/chartex" xmlns:cx6="http://schemas.microsoft.com/office/drawing/2016/5/12/chartex" xmlns:cx7="http://schemas.microsoft.com/office/drawing/2016/5/13/chartex" xmlns:cx8="http://schemas.microsoft.com/office/drawing/2016/5/14/chartex" xmlns:mc="http://schemas.openxmlformats.org/markup-compatibility/2006" xmlns:aink="http://schemas.microsoft.com/office/drawing/2016/ink" xmlns:am3d="http://schemas.microsoft.com/office/drawing/2017/model3d" xmlns:o="urn:schemas-microsoft-com:office:office" xmlns:r="http://schemas.openxmlformats.org/officeDocument/2006/relationships" xmlns:m="http://schemas.openxmlformats.org/officeDocument/2006/math" xmlns:v="urn:schemas-microsoft-com:vml" xmlns:wp14="http://schemas.microsoft.com/office/word/2010/wordprocessingDrawing" xmlns:wp="http://schemas.openxmlformats.org/drawingml/2006/wordprocessingDrawing" xmlns:w10="urn:schemas-microsoft-com:office:word" xmlns:w="http://schemas.openxmlformats.org/wordprocessingml/2006/main" xmlns:w14="http://schemas.microsoft.com/office/word/2010/wordml" xmlns:w15="http://schemas.microsoft.com/office/word/2012/wordml" xmlns:w16cid="http://schemas.microsoft.com/office/word/2016/wordml/cid" xmlns:w16se="http://schemas.microsoft.com/office/word/2015/wordml/symex" xmlns:wpg="http://schemas.microsoft.com/office/word/2010/wordprocessingGroup" xmlns:wpi="http://schemas.microsoft.com/office/word/2010/wordprocessingInk" xmlns:wne="http://schemas.microsoft.com/office/word/2006/wordml" xmlns:wps="http://schemas.microsoft.com/office/word/2010/wordprocessingShape" mc:Ignorable="w14 w15 w16se w16cid wp14">
+  <w15:commentEx w15:paraId="3CFEDED7" w15:done="0"/>
+</w15:commentsEx>
+</file>
+
+<file path=word/commentsIds.xml><?xml version="1.0" encoding="utf-8"?>
+<w16cid:commentsIds xmlns:wpc="http://schemas.microsoft.com/office/word/2010/wordprocessingCanvas" xmlns:cx="http://schemas.microsoft.com/office/drawing/2014/chartex" xmlns:cx1="http://schemas.microsoft.com/office/drawing/2015/9/8/chartex" xmlns:cx2="http://schemas.microsoft.com/office/drawing/2015/10/21/chartex" xmlns:cx3="http://schemas.microsoft.com/office/drawing/2016/5/9/chartex" xmlns:cx4="http://schemas.microsoft.com/office/drawing/2016/5/10/chartex" xmlns:cx5="http://schemas.microsoft.com/office/drawing/2016/5/11/chartex" xmlns:cx6="http://schemas.microsoft.com/office/drawing/2016/5/12/chartex" xmlns:cx7="http://schemas.microsoft.com/office/drawing/2016/5/13/chartex" xmlns:cx8="http://schemas.microsoft.com/office/drawing/2016/5/14/chartex" xmlns:mc="http://schemas.openxmlformats.org/markup-compatibility/2006" xmlns:aink="http://schemas.microsoft.com/office/drawing/2016/ink" xmlns:am3d="http://schemas.microsoft.com/office/drawing/2017/model3d" xmlns:o="urn:schemas-microsoft-com:office:office" xmlns:r="http://schemas.openxmlformats.org/officeDocument/2006/relationships" xmlns:m="http://schemas.openxmlformats.org/officeDocument/2006/math" xmlns:v="urn:schemas-microsoft-com:vml" xmlns:wp14="http://schemas.microsoft.com/office/word/2010/wordprocessingDrawing" xmlns:wp="http://schemas.openxmlformats.org/drawingml/2006/wordprocessingDrawing" xmlns:w10="urn:schemas-microsoft-com:office:word" xmlns:w="http://schemas.openxmlformats.org/wordprocessingml/2006/main" xmlns:w14="http://schemas.microsoft.com/office/word/2010/wordml" xmlns:w15="http://schemas.microsoft.com/office/word/2012/wordml" xmlns:w16cid="http://schemas.microsoft.com/office/word/2016/wordml/cid" xmlns:w16se="http://schemas.microsoft.com/office/word/2015/wordml/symex" xmlns:wpg="http://schemas.microsoft.com/office/word/2010/wordprocessingGroup" xmlns:wpi="http://schemas.microsoft.com/office/word/2010/wordprocessingInk" xmlns:wne="http://schemas.microsoft.com/office/word/2006/wordml" xmlns:wps="http://schemas.microsoft.com/office/word/2010/wordprocessingShape" mc:Ignorable="w14 w15 w16se w16cid wp14">
+  <w16cid:commentId w16cid:paraId="3CFEDED7" w16cid:durableId="21576D9A"/>
+</w16cid:commentsIds>
 </file>
 
 <file path=word/endnotes.xml><?xml version="1.0" encoding="utf-8"?>
@@ -5738,88 +5974,6 @@
         <w:spacing w:val="60"/>
       </w:rPr>
       <w:id w:val="26068066"/>
-      <w:docPartObj>
-        <w:docPartGallery w:val="Page Numbers (Top of Page)"/>
-        <w:docPartUnique/>
-      </w:docPartObj>
-    </w:sdtPr>
-    <w:sdtEndPr>
-      <w:rPr>
-        <w:b/>
-        <w:bCs/>
-        <w:noProof/>
-        <w:color w:val="auto"/>
-        <w:spacing w:val="0"/>
-      </w:rPr>
-    </w:sdtEndPr>
-    <w:sdtContent>
-      <w:p>
-        <w:pPr>
-          <w:pStyle w:val="Header"/>
-          <w:pBdr>
-            <w:bottom w:val="single" w:sz="4" w:space="1" w:color="D9D9D9" w:themeColor="background1" w:themeShade="D9"/>
-          </w:pBdr>
-          <w:jc w:val="right"/>
-          <w:rPr>
-            <w:b/>
-            <w:bCs/>
-          </w:rPr>
-        </w:pPr>
-        <w:r>
-          <w:rPr>
-            <w:color w:val="7F7F7F" w:themeColor="background1" w:themeShade="7F"/>
-            <w:spacing w:val="60"/>
-          </w:rPr>
-          <w:t>Page</w:t>
-        </w:r>
-        <w:r>
-          <w:t xml:space="preserve"> | </w:t>
-        </w:r>
-        <w:r>
-          <w:fldChar w:fldCharType="begin"/>
-        </w:r>
-        <w:r>
-          <w:instrText xml:space="preserve"> PAGE   \* MERGEFORMAT </w:instrText>
-        </w:r>
-        <w:r>
-          <w:fldChar w:fldCharType="separate"/>
-        </w:r>
-        <w:r>
-          <w:rPr>
-            <w:b/>
-            <w:bCs/>
-            <w:noProof/>
-          </w:rPr>
-          <w:t>2</w:t>
-        </w:r>
-        <w:r>
-          <w:rPr>
-            <w:b/>
-            <w:bCs/>
-            <w:noProof/>
-          </w:rPr>
-          <w:fldChar w:fldCharType="end"/>
-        </w:r>
-      </w:p>
-    </w:sdtContent>
-  </w:sdt>
-  <w:p>
-    <w:pPr>
-      <w:pStyle w:val="Header"/>
-    </w:pPr>
-  </w:p>
-</w:hdr>
-</file>
-
-<file path=word/header2.xml><?xml version="1.0" encoding="utf-8"?>
-<w:hdr xmlns:wpc="http://schemas.microsoft.com/office/word/2010/wordprocessingCanvas" xmlns:cx="http://schemas.microsoft.com/office/drawing/2014/chartex" xmlns:cx1="http://schemas.microsoft.com/office/drawing/2015/9/8/chartex" xmlns:cx2="http://schemas.microsoft.com/office/drawing/2015/10/21/chartex" xmlns:cx3="http://schemas.microsoft.com/office/drawing/2016/5/9/chartex" xmlns:cx4="http://schemas.microsoft.com/office/drawing/2016/5/10/chartex" xmlns:cx5="http://schemas.microsoft.com/office/drawing/2016/5/11/chartex" xmlns:cx6="http://schemas.microsoft.com/office/drawing/2016/5/12/chartex" xmlns:cx7="http://schemas.microsoft.com/office/drawing/2016/5/13/chartex" xmlns:cx8="http://schemas.microsoft.com/office/drawing/2016/5/14/chartex" xmlns:mc="http://schemas.openxmlformats.org/markup-compatibility/2006" xmlns:aink="http://schemas.microsoft.com/office/drawing/2016/ink" xmlns:am3d="http://schemas.microsoft.com/office/drawing/2017/model3d" xmlns:o="urn:schemas-microsoft-com:office:office" xmlns:r="http://schemas.openxmlformats.org/officeDocument/2006/relationships" xmlns:m="http://schemas.openxmlformats.org/officeDocument/2006/math" xmlns:v="urn:schemas-microsoft-com:vml" xmlns:wp14="http://schemas.microsoft.com/office/word/2010/wordprocessingDrawing" xmlns:wp="http://schemas.openxmlformats.org/drawingml/2006/wordprocessingDrawing" xmlns:w10="urn:schemas-microsoft-com:office:word" xmlns:w="http://schemas.openxmlformats.org/wordprocessingml/2006/main" xmlns:w14="http://schemas.microsoft.com/office/word/2010/wordml" xmlns:w15="http://schemas.microsoft.com/office/word/2012/wordml" xmlns:w16cid="http://schemas.microsoft.com/office/word/2016/wordml/cid" xmlns:w16se="http://schemas.microsoft.com/office/word/2015/wordml/symex" xmlns:wpg="http://schemas.microsoft.com/office/word/2010/wordprocessingGroup" xmlns:wpi="http://schemas.microsoft.com/office/word/2010/wordprocessingInk" xmlns:wne="http://schemas.microsoft.com/office/word/2006/wordml" xmlns:wps="http://schemas.microsoft.com/office/word/2010/wordprocessingShape" mc:Ignorable="w14 w15 w16se w16cid wp14">
-  <w:sdt>
-    <w:sdtPr>
-      <w:rPr>
-        <w:color w:val="7F7F7F" w:themeColor="background1" w:themeShade="7F"/>
-        <w:spacing w:val="60"/>
-      </w:rPr>
-      <w:id w:val="-611743239"/>
       <w:docPartObj>
         <w:docPartGallery w:val="Page Numbers (Top of Page)"/>
         <w:docPartUnique/>
@@ -8413,6 +8567,14 @@
     <w:abstractNumId w:val="12"/>
   </w:num>
 </w:numbering>
+</file>
+
+<file path=word/people.xml><?xml version="1.0" encoding="utf-8"?>
+<w15:people xmlns:wpc="http://schemas.microsoft.com/office/word/2010/wordprocessingCanvas" xmlns:cx="http://schemas.microsoft.com/office/drawing/2014/chartex" xmlns:cx1="http://schemas.microsoft.com/office/drawing/2015/9/8/chartex" xmlns:cx2="http://schemas.microsoft.com/office/drawing/2015/10/21/chartex" xmlns:cx3="http://schemas.microsoft.com/office/drawing/2016/5/9/chartex" xmlns:cx4="http://schemas.microsoft.com/office/drawing/2016/5/10/chartex" xmlns:cx5="http://schemas.microsoft.com/office/drawing/2016/5/11/chartex" xmlns:cx6="http://schemas.microsoft.com/office/drawing/2016/5/12/chartex" xmlns:cx7="http://schemas.microsoft.com/office/drawing/2016/5/13/chartex" xmlns:cx8="http://schemas.microsoft.com/office/drawing/2016/5/14/chartex" xmlns:mc="http://schemas.openxmlformats.org/markup-compatibility/2006" xmlns:aink="http://schemas.microsoft.com/office/drawing/2016/ink" xmlns:am3d="http://schemas.microsoft.com/office/drawing/2017/model3d" xmlns:o="urn:schemas-microsoft-com:office:office" xmlns:r="http://schemas.openxmlformats.org/officeDocument/2006/relationships" xmlns:m="http://schemas.openxmlformats.org/officeDocument/2006/math" xmlns:v="urn:schemas-microsoft-com:vml" xmlns:wp14="http://schemas.microsoft.com/office/word/2010/wordprocessingDrawing" xmlns:wp="http://schemas.openxmlformats.org/drawingml/2006/wordprocessingDrawing" xmlns:w10="urn:schemas-microsoft-com:office:word" xmlns:w="http://schemas.openxmlformats.org/wordprocessingml/2006/main" xmlns:w14="http://schemas.microsoft.com/office/word/2010/wordml" xmlns:w15="http://schemas.microsoft.com/office/word/2012/wordml" xmlns:w16cid="http://schemas.microsoft.com/office/word/2016/wordml/cid" xmlns:w16se="http://schemas.microsoft.com/office/word/2015/wordml/symex" xmlns:wpg="http://schemas.microsoft.com/office/word/2010/wordprocessingGroup" xmlns:wpi="http://schemas.microsoft.com/office/word/2010/wordprocessingInk" xmlns:wne="http://schemas.microsoft.com/office/word/2006/wordml" xmlns:wps="http://schemas.microsoft.com/office/word/2010/wordprocessingShape" mc:Ignorable="w14 w15 w16se w16cid wp14">
+  <w15:person w15:author="JiHyuk Chung">
+    <w15:presenceInfo w15:providerId="None" w15:userId="JiHyuk Chung"/>
+  </w15:person>
+</w15:people>
 </file>
 
 <file path=word/styles.xml><?xml version="1.0" encoding="utf-8"?>
@@ -10014,7 +10176,7 @@
 </file>
 
 <file path=customXml/itemProps2.xml><?xml version="1.0" encoding="utf-8"?>
-<ds:datastoreItem xmlns:ds="http://schemas.openxmlformats.org/officeDocument/2006/customXml" ds:itemID="{7DE13AE5-76F3-44DA-9365-74804F40567F}">
+<ds:datastoreItem xmlns:ds="http://schemas.openxmlformats.org/officeDocument/2006/customXml" ds:itemID="{A5D613FA-BB0F-4DCC-A2DA-62937DE2F839}">
   <ds:schemaRefs>
     <ds:schemaRef ds:uri="http://schemas.openxmlformats.org/officeDocument/2006/bibliography"/>
   </ds:schemaRefs>

</xml_diff>

<commit_message>
Multi-Level Lists in Section 4.1 Fix
Posted More Info @ Discord
</commit_message>
<xml_diff>
--- a/DECONSTRUCTORS_PROJECT_PROPOSAL.docx
+++ b/DECONSTRUCTORS_PROJECT_PROPOSAL.docx
@@ -384,8 +384,6 @@
           <w:szCs w:val="24"/>
         </w:rPr>
       </w:pPr>
-      <w:bookmarkStart w:id="2" w:name="_GoBack"/>
-      <w:bookmarkEnd w:id="2"/>
     </w:p>
     <w:p>
       <w:pPr>
@@ -581,7 +579,7 @@
           <w:szCs w:val="40"/>
         </w:rPr>
       </w:pPr>
-      <w:bookmarkStart w:id="3" w:name="_Toc22506287"/>
+      <w:bookmarkStart w:id="2" w:name="_Toc22506287"/>
       <w:bookmarkEnd w:id="1"/>
       <w:r>
         <w:rPr>
@@ -593,7 +591,7 @@
         <w:lastRenderedPageBreak/>
         <w:t>LEGAL NOTICE</w:t>
       </w:r>
-      <w:bookmarkEnd w:id="3"/>
+      <w:bookmarkEnd w:id="2"/>
     </w:p>
     <w:p>
       <w:pPr>
@@ -638,7 +636,7 @@
           <w:szCs w:val="40"/>
         </w:rPr>
       </w:pPr>
-      <w:bookmarkStart w:id="4" w:name="_Toc22506288"/>
+      <w:bookmarkStart w:id="3" w:name="_Toc22506288"/>
       <w:r>
         <w:rPr>
           <w:rFonts w:ascii="Franklin Gothic Heavy" w:hAnsi="Franklin Gothic Heavy" w:cs="Aharoni"/>
@@ -666,7 +664,7 @@
         </w:rPr>
         <w:t>NOTICE</w:t>
       </w:r>
-      <w:bookmarkEnd w:id="4"/>
+      <w:bookmarkEnd w:id="3"/>
     </w:p>
     <w:p>
       <w:pPr>
@@ -709,7 +707,7 @@
           <w:szCs w:val="40"/>
         </w:rPr>
       </w:pPr>
-      <w:bookmarkStart w:id="5" w:name="_Toc22506289"/>
+      <w:bookmarkStart w:id="4" w:name="_Toc22506289"/>
       <w:r>
         <w:rPr>
           <w:rFonts w:ascii="Franklin Gothic Heavy" w:hAnsi="Franklin Gothic Heavy" w:cs="Aharoni"/>
@@ -719,7 +717,7 @@
         </w:rPr>
         <w:t>REVISION HISTORY</w:t>
       </w:r>
-      <w:bookmarkEnd w:id="5"/>
+      <w:bookmarkEnd w:id="4"/>
     </w:p>
     <w:p>
       <w:pPr>
@@ -1125,7 +1123,7 @@
           <w:szCs w:val="40"/>
         </w:rPr>
       </w:pPr>
-      <w:bookmarkStart w:id="6" w:name="_Toc22506290"/>
+      <w:bookmarkStart w:id="5" w:name="_Toc22506290"/>
       <w:r>
         <w:rPr>
           <w:rFonts w:ascii="Franklin Gothic Heavy" w:hAnsi="Franklin Gothic Heavy" w:cs="Aharoni"/>
@@ -1136,7 +1134,7 @@
         <w:lastRenderedPageBreak/>
         <w:t>SIGNATORY PAGE</w:t>
       </w:r>
-      <w:bookmarkEnd w:id="6"/>
+      <w:bookmarkEnd w:id="5"/>
     </w:p>
     <w:p>
       <w:pPr>
@@ -1691,7 +1689,7 @@
         <w:br w:type="page"/>
       </w:r>
     </w:p>
-    <w:bookmarkStart w:id="7" w:name="_Toc22506291" w:displacedByCustomXml="next"/>
+    <w:bookmarkStart w:id="6" w:name="_Toc22506291" w:displacedByCustomXml="next"/>
     <w:sdt>
       <w:sdtPr>
         <w:rPr>
@@ -1767,7 +1765,7 @@
             </w:rPr>
             <w:t>ONTENTS</w:t>
           </w:r>
-          <w:bookmarkEnd w:id="7"/>
+          <w:bookmarkEnd w:id="6"/>
         </w:p>
         <w:p>
           <w:pPr>
@@ -3727,7 +3725,7 @@
           <w:szCs w:val="40"/>
         </w:rPr>
       </w:pPr>
-      <w:bookmarkStart w:id="8" w:name="_Toc22506292"/>
+      <w:bookmarkStart w:id="7" w:name="_Toc22506292"/>
       <w:r>
         <w:rPr>
           <w:rFonts w:ascii="Franklin Gothic Heavy" w:hAnsi="Franklin Gothic Heavy" w:cs="Aharoni"/>
@@ -3738,7 +3736,7 @@
         <w:lastRenderedPageBreak/>
         <w:t>INTRODUCTION</w:t>
       </w:r>
-      <w:bookmarkEnd w:id="8"/>
+      <w:bookmarkEnd w:id="7"/>
     </w:p>
     <w:p>
       <w:pPr>
@@ -3771,7 +3769,7 @@
           <w:szCs w:val="28"/>
         </w:rPr>
       </w:pPr>
-      <w:bookmarkStart w:id="9" w:name="_Toc22506293"/>
+      <w:bookmarkStart w:id="8" w:name="_Toc22506293"/>
       <w:r>
         <w:rPr>
           <w:rFonts w:cstheme="minorHAnsi"/>
@@ -3783,7 +3781,7 @@
         </w:rPr>
         <w:t>PURPOSE</w:t>
       </w:r>
-      <w:bookmarkEnd w:id="9"/>
+      <w:bookmarkEnd w:id="8"/>
     </w:p>
     <w:p>
       <w:pPr>
@@ -3833,7 +3831,7 @@
           <w:szCs w:val="28"/>
         </w:rPr>
       </w:pPr>
-      <w:bookmarkStart w:id="10" w:name="_Toc22506294"/>
+      <w:bookmarkStart w:id="9" w:name="_Toc22506294"/>
       <w:r>
         <w:rPr>
           <w:rFonts w:cstheme="minorHAnsi"/>
@@ -3845,7 +3843,7 @@
         </w:rPr>
         <w:t>SCOPE</w:t>
       </w:r>
-      <w:bookmarkEnd w:id="10"/>
+      <w:bookmarkEnd w:id="9"/>
     </w:p>
     <w:p>
       <w:pPr>
@@ -3895,7 +3893,7 @@
           <w:szCs w:val="28"/>
         </w:rPr>
       </w:pPr>
-      <w:bookmarkStart w:id="11" w:name="_Toc22506295"/>
+      <w:bookmarkStart w:id="10" w:name="_Toc22506295"/>
       <w:r>
         <w:rPr>
           <w:rFonts w:cstheme="minorHAnsi"/>
@@ -3907,7 +3905,7 @@
         </w:rPr>
         <w:t>INTENDED AUDIENCE</w:t>
       </w:r>
-      <w:bookmarkEnd w:id="11"/>
+      <w:bookmarkEnd w:id="10"/>
     </w:p>
     <w:p>
       <w:pPr>
@@ -3977,7 +3975,7 @@
           <w:szCs w:val="40"/>
         </w:rPr>
       </w:pPr>
-      <w:bookmarkStart w:id="12" w:name="_Toc22506296"/>
+      <w:bookmarkStart w:id="11" w:name="_Toc22506296"/>
       <w:r>
         <w:rPr>
           <w:rFonts w:ascii="Franklin Gothic Heavy" w:hAnsi="Franklin Gothic Heavy" w:cs="Aharoni"/>
@@ -3988,7 +3986,7 @@
         <w:lastRenderedPageBreak/>
         <w:t>PROJECT MANAGEMENT</w:t>
       </w:r>
-      <w:bookmarkEnd w:id="12"/>
+      <w:bookmarkEnd w:id="11"/>
     </w:p>
     <w:p>
       <w:pPr>
@@ -4021,7 +4019,7 @@
           <w:szCs w:val="28"/>
         </w:rPr>
       </w:pPr>
-      <w:bookmarkStart w:id="13" w:name="_Toc22506297"/>
+      <w:bookmarkStart w:id="12" w:name="_Toc22506297"/>
       <w:r>
         <w:rPr>
           <w:rFonts w:cstheme="minorHAnsi"/>
@@ -4033,7 +4031,7 @@
         </w:rPr>
         <w:t>Change Management Procedures</w:t>
       </w:r>
-      <w:bookmarkEnd w:id="13"/>
+      <w:bookmarkEnd w:id="12"/>
     </w:p>
     <w:p>
       <w:pPr>
@@ -4083,7 +4081,7 @@
           <w:szCs w:val="28"/>
         </w:rPr>
       </w:pPr>
-      <w:bookmarkStart w:id="14" w:name="_Toc22506298"/>
+      <w:bookmarkStart w:id="13" w:name="_Toc22506298"/>
       <w:r>
         <w:rPr>
           <w:rFonts w:cstheme="minorHAnsi"/>
@@ -4141,7 +4139,7 @@
         </w:rPr>
         <w:t>, and Documentation</w:t>
       </w:r>
-      <w:bookmarkEnd w:id="14"/>
+      <w:bookmarkEnd w:id="13"/>
     </w:p>
     <w:p>
       <w:pPr>
@@ -4193,7 +4191,7 @@
           <w:szCs w:val="40"/>
         </w:rPr>
       </w:pPr>
-      <w:bookmarkStart w:id="15" w:name="_Toc22506299"/>
+      <w:bookmarkStart w:id="14" w:name="_Toc22506299"/>
       <w:r>
         <w:rPr>
           <w:rFonts w:ascii="Franklin Gothic Heavy" w:hAnsi="Franklin Gothic Heavy" w:cs="Aharoni"/>
@@ -4204,7 +4202,7 @@
         <w:lastRenderedPageBreak/>
         <w:t>SYSTEM GENERAL DESCRIPTION</w:t>
       </w:r>
-      <w:bookmarkEnd w:id="15"/>
+      <w:bookmarkEnd w:id="14"/>
     </w:p>
     <w:p>
       <w:pPr>
@@ -4237,8 +4235,8 @@
           <w:szCs w:val="28"/>
         </w:rPr>
       </w:pPr>
+      <w:bookmarkStart w:id="15" w:name="_Toc22506300"/>
       <w:bookmarkStart w:id="16" w:name="_Hlk22495660"/>
-      <w:bookmarkStart w:id="17" w:name="_Toc22506300"/>
       <w:r>
         <w:rPr>
           <w:rFonts w:cstheme="minorHAnsi"/>
@@ -4261,7 +4259,7 @@
         </w:rPr>
         <w:t>ROBLEM STATEMENT</w:t>
       </w:r>
-      <w:bookmarkEnd w:id="17"/>
+      <w:bookmarkEnd w:id="15"/>
     </w:p>
     <w:bookmarkEnd w:id="16"/>
     <w:p>
@@ -4325,7 +4323,7 @@
         </w:rPr>
         <w:t xml:space="preserve"> </w:t>
       </w:r>
-      <w:bookmarkStart w:id="18" w:name="_Toc22506301"/>
+      <w:bookmarkStart w:id="17" w:name="_Toc22506301"/>
       <w:r>
         <w:rPr>
           <w:rFonts w:cstheme="minorHAnsi"/>
@@ -4337,7 +4335,7 @@
         </w:rPr>
         <w:t>PERSPECTIVE</w:t>
       </w:r>
-      <w:bookmarkEnd w:id="18"/>
+      <w:bookmarkEnd w:id="17"/>
     </w:p>
     <w:p>
       <w:pPr>
@@ -4355,7 +4353,7 @@
           <w:szCs w:val="24"/>
         </w:rPr>
       </w:pPr>
-      <w:bookmarkStart w:id="19" w:name="_Toc22506302"/>
+      <w:bookmarkStart w:id="18" w:name="_Toc22506302"/>
       <w:r>
         <w:rPr>
           <w:rFonts w:cstheme="minorHAnsi"/>
@@ -4367,7 +4365,7 @@
         </w:rPr>
         <w:t>History / Background / Prior Releases</w:t>
       </w:r>
-      <w:bookmarkEnd w:id="19"/>
+      <w:bookmarkEnd w:id="18"/>
     </w:p>
     <w:p>
       <w:pPr>
@@ -4406,7 +4404,7 @@
           <w:szCs w:val="24"/>
         </w:rPr>
       </w:pPr>
-      <w:bookmarkStart w:id="20" w:name="_Toc22506303"/>
+      <w:bookmarkStart w:id="19" w:name="_Toc22506303"/>
       <w:r>
         <w:rPr>
           <w:rFonts w:cstheme="minorHAnsi"/>
@@ -4418,7 +4416,7 @@
         </w:rPr>
         <w:t>Relation of Development to Existing Systems</w:t>
       </w:r>
-      <w:bookmarkEnd w:id="20"/>
+      <w:bookmarkEnd w:id="19"/>
     </w:p>
     <w:p>
       <w:pPr>
@@ -4486,7 +4484,7 @@
           <w:szCs w:val="40"/>
         </w:rPr>
       </w:pPr>
-      <w:bookmarkStart w:id="21" w:name="_Toc22506304"/>
+      <w:bookmarkStart w:id="20" w:name="_Toc22506304"/>
       <w:r>
         <w:rPr>
           <w:rFonts w:ascii="Franklin Gothic Heavy" w:hAnsi="Franklin Gothic Heavy" w:cs="Aharoni"/>
@@ -4506,7 +4504,7 @@
         </w:rPr>
         <w:t xml:space="preserve"> REQUIREMENTS</w:t>
       </w:r>
-      <w:bookmarkEnd w:id="21"/>
+      <w:bookmarkEnd w:id="20"/>
     </w:p>
     <w:p>
       <w:pPr>
@@ -4567,7 +4565,7 @@
         </w:rPr>
         <w:t xml:space="preserve"> </w:t>
       </w:r>
-      <w:bookmarkStart w:id="22" w:name="_Toc22506305"/>
+      <w:bookmarkStart w:id="21" w:name="_Toc22506305"/>
       <w:r>
         <w:rPr>
           <w:rFonts w:cstheme="minorHAnsi"/>
@@ -4579,7 +4577,7 @@
         </w:rPr>
         <w:t>Functional</w:t>
       </w:r>
-      <w:bookmarkEnd w:id="22"/>
+      <w:bookmarkEnd w:id="21"/>
     </w:p>
     <w:p>
       <w:pPr>
@@ -4633,8 +4631,8 @@
       <w:pPr>
         <w:pStyle w:val="ListParagraph"/>
         <w:numPr>
-          <w:ilvl w:val="1"/>
-          <w:numId w:val="10"/>
+          <w:ilvl w:val="0"/>
+          <w:numId w:val="28"/>
         </w:numPr>
         <w:spacing w:after="0"/>
         <w:rPr>
@@ -4650,6 +4648,29 @@
           <w:szCs w:val="24"/>
         </w:rPr>
         <w:t>Username and password fields</w:t>
+      </w:r>
+    </w:p>
+    <w:p>
+      <w:pPr>
+        <w:pStyle w:val="ListParagraph"/>
+        <w:numPr>
+          <w:ilvl w:val="0"/>
+          <w:numId w:val="28"/>
+        </w:numPr>
+        <w:spacing w:after="0"/>
+        <w:rPr>
+          <w:rFonts w:cstheme="minorHAnsi"/>
+          <w:sz w:val="24"/>
+          <w:szCs w:val="24"/>
+        </w:rPr>
+      </w:pPr>
+      <w:r>
+        <w:rPr>
+          <w:rFonts w:cstheme="minorHAnsi"/>
+          <w:sz w:val="24"/>
+          <w:szCs w:val="24"/>
+        </w:rPr>
+        <w:t>Login as guest button</w:t>
       </w:r>
     </w:p>
     <w:p>
@@ -4657,49 +4678,7 @@
         <w:pStyle w:val="ListParagraph"/>
         <w:numPr>
           <w:ilvl w:val="1"/>
-          <w:numId w:val="10"/>
-        </w:numPr>
-        <w:spacing w:after="0"/>
-        <w:rPr>
-          <w:rFonts w:cstheme="minorHAnsi"/>
-          <w:b/>
-          <w:bCs/>
-          <w:color w:val="595959" w:themeColor="text1" w:themeTint="A6"/>
-          <w:sz w:val="28"/>
-          <w:szCs w:val="28"/>
-        </w:rPr>
-      </w:pPr>
-      <w:r>
-        <w:rPr>
-          <w:rFonts w:cstheme="minorHAnsi"/>
-          <w:sz w:val="24"/>
-          <w:szCs w:val="24"/>
-        </w:rPr>
-        <w:t>Login as guest button</w:t>
-      </w:r>
-    </w:p>
-    <w:p>
-      <w:pPr>
-        <w:pStyle w:val="ListParagraph"/>
-        <w:numPr>
-          <w:ilvl w:val="2"/>
-          <w:numId w:val="10"/>
-        </w:numPr>
-        <w:spacing w:after="0"/>
-        <w:rPr>
-          <w:rFonts w:cstheme="minorHAnsi"/>
-          <w:vanish/>
-          <w:sz w:val="24"/>
-          <w:szCs w:val="24"/>
-        </w:rPr>
-      </w:pPr>
-    </w:p>
-    <w:p>
-      <w:pPr>
-        <w:pStyle w:val="ListParagraph"/>
-        <w:numPr>
-          <w:ilvl w:val="2"/>
-          <w:numId w:val="10"/>
+          <w:numId w:val="28"/>
         </w:numPr>
         <w:spacing w:after="0"/>
         <w:rPr>
@@ -4769,8 +4748,8 @@
       <w:pPr>
         <w:pStyle w:val="ListParagraph"/>
         <w:numPr>
-          <w:ilvl w:val="1"/>
-          <w:numId w:val="21"/>
+          <w:ilvl w:val="0"/>
+          <w:numId w:val="29"/>
         </w:numPr>
         <w:spacing w:after="0"/>
         <w:rPr>
@@ -4786,29 +4765,6 @@
           <w:szCs w:val="24"/>
         </w:rPr>
         <w:t>New Plan</w:t>
-      </w:r>
-    </w:p>
-    <w:p>
-      <w:pPr>
-        <w:pStyle w:val="ListParagraph"/>
-        <w:numPr>
-          <w:ilvl w:val="2"/>
-          <w:numId w:val="21"/>
-        </w:numPr>
-        <w:spacing w:after="0"/>
-        <w:rPr>
-          <w:rFonts w:cstheme="minorHAnsi"/>
-          <w:sz w:val="24"/>
-          <w:szCs w:val="24"/>
-        </w:rPr>
-      </w:pPr>
-      <w:r>
-        <w:rPr>
-          <w:rFonts w:cstheme="minorHAnsi"/>
-          <w:sz w:val="24"/>
-          <w:szCs w:val="24"/>
-        </w:rPr>
-        <w:t>Users select this to begin creating a new plan</w:t>
       </w:r>
     </w:p>
     <w:p>
@@ -4816,7 +4772,7 @@
         <w:pStyle w:val="ListParagraph"/>
         <w:numPr>
           <w:ilvl w:val="1"/>
-          <w:numId w:val="21"/>
+          <w:numId w:val="29"/>
         </w:numPr>
         <w:spacing w:after="0"/>
         <w:rPr>
@@ -4831,15 +4787,23 @@
           <w:sz w:val="24"/>
           <w:szCs w:val="24"/>
         </w:rPr>
-        <w:t>My Plans</w:t>
+        <w:t>Users can</w:t>
+      </w:r>
+      <w:r>
+        <w:rPr>
+          <w:rFonts w:cstheme="minorHAnsi"/>
+          <w:sz w:val="24"/>
+          <w:szCs w:val="24"/>
+        </w:rPr>
+        <w:t xml:space="preserve"> select this to begin creating a new plan</w:t>
       </w:r>
     </w:p>
     <w:p>
       <w:pPr>
         <w:pStyle w:val="ListParagraph"/>
         <w:numPr>
-          <w:ilvl w:val="2"/>
-          <w:numId w:val="21"/>
+          <w:ilvl w:val="0"/>
+          <w:numId w:val="29"/>
         </w:numPr>
         <w:spacing w:after="0"/>
         <w:rPr>
@@ -4854,7 +4818,7 @@
           <w:sz w:val="24"/>
           <w:szCs w:val="24"/>
         </w:rPr>
-        <w:t>Users select this to view their saved plans or plans stored on the cloud</w:t>
+        <w:t>My Plans</w:t>
       </w:r>
     </w:p>
     <w:p>
@@ -4862,7 +4826,7 @@
         <w:pStyle w:val="ListParagraph"/>
         <w:numPr>
           <w:ilvl w:val="1"/>
-          <w:numId w:val="21"/>
+          <w:numId w:val="29"/>
         </w:numPr>
         <w:spacing w:after="0"/>
         <w:rPr>
@@ -4877,15 +4841,15 @@
           <w:sz w:val="24"/>
           <w:szCs w:val="24"/>
         </w:rPr>
-        <w:t>Today</w:t>
+        <w:t>Users can select this to view their saved plans or plans stored on the cloud</w:t>
       </w:r>
     </w:p>
     <w:p>
       <w:pPr>
         <w:pStyle w:val="ListParagraph"/>
         <w:numPr>
-          <w:ilvl w:val="2"/>
-          <w:numId w:val="21"/>
+          <w:ilvl w:val="0"/>
+          <w:numId w:val="29"/>
         </w:numPr>
         <w:spacing w:after="0"/>
         <w:rPr>
@@ -4900,7 +4864,30 @@
           <w:sz w:val="24"/>
           <w:szCs w:val="24"/>
         </w:rPr>
-        <w:t>This section is a quick access area to see what plans were scheduled for today</w:t>
+        <w:t>Today</w:t>
+      </w:r>
+    </w:p>
+    <w:p>
+      <w:pPr>
+        <w:pStyle w:val="ListParagraph"/>
+        <w:numPr>
+          <w:ilvl w:val="1"/>
+          <w:numId w:val="29"/>
+        </w:numPr>
+        <w:spacing w:after="0"/>
+        <w:rPr>
+          <w:rFonts w:cstheme="minorHAnsi"/>
+          <w:sz w:val="24"/>
+          <w:szCs w:val="24"/>
+        </w:rPr>
+      </w:pPr>
+      <w:r>
+        <w:rPr>
+          <w:rFonts w:cstheme="minorHAnsi"/>
+          <w:sz w:val="24"/>
+          <w:szCs w:val="24"/>
+        </w:rPr>
+        <w:t>This section is a quick access are to see what plans were scheduled for today</w:t>
       </w:r>
     </w:p>
     <w:p>
@@ -4929,8 +4916,104 @@
           <w:sz w:val="24"/>
           <w:szCs w:val="24"/>
         </w:rPr>
-        <w:t>Notifications + Reminders</w:t>
-      </w:r>
+        <w:t xml:space="preserve">Notifications + </w:t>
+      </w:r>
+      <w:commentRangeStart w:id="22"/>
+      <w:r>
+        <w:rPr>
+          <w:rFonts w:cstheme="minorHAnsi"/>
+          <w:b/>
+          <w:bCs/>
+          <w:color w:val="595959" w:themeColor="text1" w:themeTint="A6"/>
+          <w:sz w:val="24"/>
+          <w:szCs w:val="24"/>
+        </w:rPr>
+        <w:t>Reminders</w:t>
+      </w:r>
+      <w:commentRangeEnd w:id="22"/>
+      <w:r>
+        <w:rPr>
+          <w:rStyle w:val="CommentReference"/>
+        </w:rPr>
+        <w:commentReference w:id="22"/>
+      </w:r>
+    </w:p>
+    <w:p>
+      <w:pPr>
+        <w:pStyle w:val="ListParagraph"/>
+        <w:numPr>
+          <w:ilvl w:val="0"/>
+          <w:numId w:val="33"/>
+        </w:numPr>
+        <w:spacing w:after="0"/>
+        <w:rPr>
+          <w:rFonts w:cstheme="minorHAnsi"/>
+          <w:sz w:val="24"/>
+          <w:szCs w:val="24"/>
+        </w:rPr>
+      </w:pPr>
+      <w:proofErr w:type="spellStart"/>
+      <w:r>
+        <w:rPr>
+          <w:rFonts w:cstheme="minorHAnsi"/>
+          <w:sz w:val="24"/>
+          <w:szCs w:val="24"/>
+        </w:rPr>
+        <w:t>Sfsdf</w:t>
+      </w:r>
+      <w:bookmarkStart w:id="23" w:name="_GoBack"/>
+      <w:bookmarkEnd w:id="23"/>
+      <w:proofErr w:type="spellEnd"/>
+    </w:p>
+    <w:p>
+      <w:pPr>
+        <w:pStyle w:val="ListParagraph"/>
+        <w:numPr>
+          <w:ilvl w:val="1"/>
+          <w:numId w:val="33"/>
+        </w:numPr>
+        <w:spacing w:after="0"/>
+        <w:rPr>
+          <w:rFonts w:cstheme="minorHAnsi"/>
+          <w:sz w:val="24"/>
+          <w:szCs w:val="24"/>
+        </w:rPr>
+      </w:pPr>
+      <w:proofErr w:type="spellStart"/>
+      <w:r>
+        <w:rPr>
+          <w:rFonts w:cstheme="minorHAnsi"/>
+          <w:sz w:val="24"/>
+          <w:szCs w:val="24"/>
+        </w:rPr>
+        <w:t>Sdfdsf</w:t>
+      </w:r>
+      <w:proofErr w:type="spellEnd"/>
+    </w:p>
+    <w:p>
+      <w:pPr>
+        <w:pStyle w:val="ListParagraph"/>
+        <w:numPr>
+          <w:ilvl w:val="1"/>
+          <w:numId w:val="33"/>
+        </w:numPr>
+        <w:spacing w:after="0"/>
+        <w:rPr>
+          <w:rFonts w:cstheme="minorHAnsi"/>
+          <w:sz w:val="24"/>
+          <w:szCs w:val="24"/>
+        </w:rPr>
+      </w:pPr>
+    </w:p>
+    <w:p>
+      <w:pPr>
+        <w:spacing w:after="0"/>
+        <w:rPr>
+          <w:rFonts w:cstheme="minorHAnsi"/>
+          <w:sz w:val="24"/>
+          <w:szCs w:val="24"/>
+        </w:rPr>
+      </w:pPr>
     </w:p>
     <w:p>
       <w:pPr>
@@ -4963,6 +5046,19 @@
     </w:p>
     <w:p>
       <w:pPr>
+        <w:spacing w:after="0"/>
+        <w:rPr>
+          <w:rFonts w:cstheme="minorHAnsi"/>
+          <w:b/>
+          <w:bCs/>
+          <w:color w:val="595959" w:themeColor="text1" w:themeTint="A6"/>
+          <w:sz w:val="24"/>
+          <w:szCs w:val="24"/>
+        </w:rPr>
+      </w:pPr>
+    </w:p>
+    <w:p>
+      <w:pPr>
         <w:pStyle w:val="ListParagraph"/>
         <w:numPr>
           <w:ilvl w:val="0"/>
@@ -4993,6 +5089,43 @@
     <w:p>
       <w:pPr>
         <w:pStyle w:val="ListParagraph"/>
+        <w:spacing w:after="0"/>
+        <w:rPr>
+          <w:rFonts w:cstheme="minorHAnsi"/>
+          <w:b/>
+          <w:bCs/>
+          <w:color w:val="595959" w:themeColor="text1" w:themeTint="A6"/>
+          <w:sz w:val="24"/>
+          <w:szCs w:val="24"/>
+        </w:rPr>
+      </w:pPr>
+    </w:p>
+    <w:p>
+      <w:pPr>
+        <w:rPr>
+          <w:rFonts w:cstheme="minorHAnsi"/>
+          <w:b/>
+          <w:bCs/>
+          <w:color w:val="595959" w:themeColor="text1" w:themeTint="A6"/>
+          <w:sz w:val="24"/>
+          <w:szCs w:val="24"/>
+        </w:rPr>
+      </w:pPr>
+      <w:r>
+        <w:rPr>
+          <w:rFonts w:cstheme="minorHAnsi"/>
+          <w:b/>
+          <w:bCs/>
+          <w:color w:val="595959" w:themeColor="text1" w:themeTint="A6"/>
+          <w:sz w:val="24"/>
+          <w:szCs w:val="24"/>
+        </w:rPr>
+        <w:br w:type="page"/>
+      </w:r>
+    </w:p>
+    <w:p>
+      <w:pPr>
+        <w:pStyle w:val="ListParagraph"/>
         <w:numPr>
           <w:ilvl w:val="0"/>
           <w:numId w:val="20"/>
@@ -5016,6 +5149,7 @@
           <w:sz w:val="24"/>
           <w:szCs w:val="24"/>
         </w:rPr>
+        <w:lastRenderedPageBreak/>
         <w:t>Installer</w:t>
       </w:r>
     </w:p>
@@ -5214,8 +5348,8 @@
           <w:szCs w:val="40"/>
         </w:rPr>
       </w:pPr>
-      <w:bookmarkStart w:id="23" w:name="_Toc22504066"/>
-      <w:bookmarkStart w:id="24" w:name="_Toc22506306"/>
+      <w:bookmarkStart w:id="24" w:name="_Toc22504066"/>
+      <w:bookmarkStart w:id="25" w:name="_Toc22506306"/>
       <w:r>
         <w:rPr>
           <w:rFonts w:ascii="Franklin Gothic Heavy" w:hAnsi="Franklin Gothic Heavy" w:cs="Aharoni"/>
@@ -5226,8 +5360,8 @@
         <w:lastRenderedPageBreak/>
         <w:t>USER PROFILES</w:t>
       </w:r>
-      <w:bookmarkEnd w:id="23"/>
       <w:bookmarkEnd w:id="24"/>
+      <w:bookmarkEnd w:id="25"/>
     </w:p>
     <w:p>
       <w:pPr>
@@ -5239,7 +5373,7 @@
           <w:szCs w:val="24"/>
         </w:rPr>
       </w:pPr>
-      <w:bookmarkStart w:id="25" w:name="_Toc22504067"/>
+      <w:bookmarkStart w:id="26" w:name="_Toc22504067"/>
       <w:r>
         <w:rPr>
           <w:rFonts w:cstheme="minorHAnsi"/>
@@ -5300,7 +5434,7 @@
           <w:szCs w:val="40"/>
         </w:rPr>
       </w:pPr>
-      <w:bookmarkStart w:id="26" w:name="_Toc22506307"/>
+      <w:bookmarkStart w:id="27" w:name="_Toc22506307"/>
       <w:r>
         <w:rPr>
           <w:rFonts w:ascii="Franklin Gothic Heavy" w:hAnsi="Franklin Gothic Heavy" w:cs="Aharoni"/>
@@ -5329,8 +5463,8 @@
         </w:rPr>
         <w:t xml:space="preserve"> OF TERMS</w:t>
       </w:r>
-      <w:bookmarkEnd w:id="25"/>
       <w:bookmarkEnd w:id="26"/>
+      <w:bookmarkEnd w:id="27"/>
     </w:p>
     <w:p>
       <w:pPr>
@@ -5512,7 +5646,7 @@
           <w:szCs w:val="40"/>
         </w:rPr>
       </w:pPr>
-      <w:bookmarkStart w:id="27" w:name="_Toc22506308"/>
+      <w:bookmarkStart w:id="28" w:name="_Toc22506308"/>
       <w:r>
         <w:rPr>
           <w:rFonts w:ascii="Franklin Gothic Heavy" w:hAnsi="Franklin Gothic Heavy" w:cs="Aharoni"/>
@@ -5523,7 +5657,7 @@
         <w:lastRenderedPageBreak/>
         <w:t>APPENDIX B – CHANGE REQUEST FORM</w:t>
       </w:r>
-      <w:bookmarkEnd w:id="27"/>
+      <w:bookmarkEnd w:id="28"/>
     </w:p>
     <w:p>
       <w:pPr>
@@ -5862,18 +5996,45 @@
       </w:r>
     </w:p>
   </w:comment>
+  <w:comment w:id="22" w:author="JiHyuk Chung" w:date="2019-10-21T00:43:00Z" w:initials="JC">
+    <w:p>
+      <w:pPr>
+        <w:pStyle w:val="CommentText"/>
+      </w:pPr>
+      <w:r>
+        <w:rPr>
+          <w:rStyle w:val="CommentReference"/>
+        </w:rPr>
+        <w:annotationRef/>
+      </w:r>
+      <w:r>
+        <w:t xml:space="preserve">List Numberings are acting weird because </w:t>
+      </w:r>
+      <w:r>
+        <w:t xml:space="preserve">there are so many </w:t>
+      </w:r>
+      <w:r>
+        <w:t>hierarchies</w:t>
+      </w:r>
+      <w:r>
+        <w:t xml:space="preserve"> all formatted differently. Start a new list as shown from images I posted at Discord.</w:t>
+      </w:r>
+    </w:p>
+  </w:comment>
 </w:comments>
 </file>
 
 <file path=word/commentsExtended.xml><?xml version="1.0" encoding="utf-8"?>
 <w15:commentsEx xmlns:wpc="http://schemas.microsoft.com/office/word/2010/wordprocessingCanvas" xmlns:cx="http://schemas.microsoft.com/office/drawing/2014/chartex" xmlns:cx1="http://schemas.microsoft.com/office/drawing/2015/9/8/chartex" xmlns:cx2="http://schemas.microsoft.com/office/drawing/2015/10/21/chartex" xmlns:cx3="http://schemas.microsoft.com/office/drawing/2016/5/9/chartex" xmlns:cx4="http://schemas.microsoft.com/office/drawing/2016/5/10/chartex" xmlns:cx5="http://schemas.microsoft.com/office/drawing/2016/5/11/chartex" xmlns:cx6="http://schemas.microsoft.com/office/drawing/2016/5/12/chartex" xmlns:cx7="http://schemas.microsoft.com/office/drawing/2016/5/13/chartex" xmlns:cx8="http://schemas.microsoft.com/office/drawing/2016/5/14/chartex" xmlns:mc="http://schemas.openxmlformats.org/markup-compatibility/2006" xmlns:aink="http://schemas.microsoft.com/office/drawing/2016/ink" xmlns:am3d="http://schemas.microsoft.com/office/drawing/2017/model3d" xmlns:o="urn:schemas-microsoft-com:office:office" xmlns:r="http://schemas.openxmlformats.org/officeDocument/2006/relationships" xmlns:m="http://schemas.openxmlformats.org/officeDocument/2006/math" xmlns:v="urn:schemas-microsoft-com:vml" xmlns:wp14="http://schemas.microsoft.com/office/word/2010/wordprocessingDrawing" xmlns:wp="http://schemas.openxmlformats.org/drawingml/2006/wordprocessingDrawing" xmlns:w10="urn:schemas-microsoft-com:office:word" xmlns:w="http://schemas.openxmlformats.org/wordprocessingml/2006/main" xmlns:w14="http://schemas.microsoft.com/office/word/2010/wordml" xmlns:w15="http://schemas.microsoft.com/office/word/2012/wordml" xmlns:w16cid="http://schemas.microsoft.com/office/word/2016/wordml/cid" xmlns:w16se="http://schemas.microsoft.com/office/word/2015/wordml/symex" xmlns:wpg="http://schemas.microsoft.com/office/word/2010/wordprocessingGroup" xmlns:wpi="http://schemas.microsoft.com/office/word/2010/wordprocessingInk" xmlns:wne="http://schemas.microsoft.com/office/word/2006/wordml" xmlns:wps="http://schemas.microsoft.com/office/word/2010/wordprocessingShape" mc:Ignorable="w14 w15 w16se w16cid wp14">
   <w15:commentEx w15:paraId="3CFEDED7" w15:done="0"/>
+  <w15:commentEx w15:paraId="7BA7C92C" w15:done="0"/>
 </w15:commentsEx>
 </file>
 
 <file path=word/commentsIds.xml><?xml version="1.0" encoding="utf-8"?>
 <w16cid:commentsIds xmlns:wpc="http://schemas.microsoft.com/office/word/2010/wordprocessingCanvas" xmlns:cx="http://schemas.microsoft.com/office/drawing/2014/chartex" xmlns:cx1="http://schemas.microsoft.com/office/drawing/2015/9/8/chartex" xmlns:cx2="http://schemas.microsoft.com/office/drawing/2015/10/21/chartex" xmlns:cx3="http://schemas.microsoft.com/office/drawing/2016/5/9/chartex" xmlns:cx4="http://schemas.microsoft.com/office/drawing/2016/5/10/chartex" xmlns:cx5="http://schemas.microsoft.com/office/drawing/2016/5/11/chartex" xmlns:cx6="http://schemas.microsoft.com/office/drawing/2016/5/12/chartex" xmlns:cx7="http://schemas.microsoft.com/office/drawing/2016/5/13/chartex" xmlns:cx8="http://schemas.microsoft.com/office/drawing/2016/5/14/chartex" xmlns:mc="http://schemas.openxmlformats.org/markup-compatibility/2006" xmlns:aink="http://schemas.microsoft.com/office/drawing/2016/ink" xmlns:am3d="http://schemas.microsoft.com/office/drawing/2017/model3d" xmlns:o="urn:schemas-microsoft-com:office:office" xmlns:r="http://schemas.openxmlformats.org/officeDocument/2006/relationships" xmlns:m="http://schemas.openxmlformats.org/officeDocument/2006/math" xmlns:v="urn:schemas-microsoft-com:vml" xmlns:wp14="http://schemas.microsoft.com/office/word/2010/wordprocessingDrawing" xmlns:wp="http://schemas.openxmlformats.org/drawingml/2006/wordprocessingDrawing" xmlns:w10="urn:schemas-microsoft-com:office:word" xmlns:w="http://schemas.openxmlformats.org/wordprocessingml/2006/main" xmlns:w14="http://schemas.microsoft.com/office/word/2010/wordml" xmlns:w15="http://schemas.microsoft.com/office/word/2012/wordml" xmlns:w16cid="http://schemas.microsoft.com/office/word/2016/wordml/cid" xmlns:w16se="http://schemas.microsoft.com/office/word/2015/wordml/symex" xmlns:wpg="http://schemas.microsoft.com/office/word/2010/wordprocessingGroup" xmlns:wpi="http://schemas.microsoft.com/office/word/2010/wordprocessingInk" xmlns:wne="http://schemas.microsoft.com/office/word/2006/wordml" xmlns:wps="http://schemas.microsoft.com/office/word/2010/wordprocessingShape" mc:Ignorable="w14 w15 w16se w16cid wp14">
   <w16cid:commentId w16cid:paraId="3CFEDED7" w16cid:durableId="21576D9A"/>
+  <w16cid:commentId w16cid:paraId="7BA7C92C" w16cid:durableId="21577DA6"/>
 </w16cid:commentsIds>
 </file>
 
@@ -6052,7 +6213,7 @@
   <w:abstractNum w:abstractNumId="0" w15:restartNumberingAfterBreak="0">
     <w:nsid w:val="011A7A9E"/>
     <w:multiLevelType w:val="multilevel"/>
-    <w:tmpl w:val="1C3A3E64"/>
+    <w:tmpl w:val="C5AAA834"/>
     <w:lvl w:ilvl="0">
       <w:start w:val="1"/>
       <w:numFmt w:val="upperRoman"/>
@@ -6091,7 +6252,7 @@
         <w:ind w:left="1440" w:firstLine="0"/>
       </w:pPr>
       <w:rPr>
-        <w:rFonts w:asciiTheme="minorHAnsi" w:eastAsiaTheme="minorEastAsia" w:hAnsiTheme="minorHAnsi" w:cstheme="minorHAnsi" w:hint="eastAsia"/>
+        <w:rFonts w:asciiTheme="minorHAnsi" w:eastAsiaTheme="minorEastAsia" w:hAnsiTheme="minorHAnsi" w:cstheme="minorHAnsi" w:hint="default"/>
         <w:b/>
         <w:bCs/>
         <w:sz w:val="24"/>
@@ -6288,6 +6449,119 @@
     </w:lvl>
   </w:abstractNum>
   <w:abstractNum w:abstractNumId="2" w15:restartNumberingAfterBreak="0">
+    <w:nsid w:val="0A4D57EC"/>
+    <w:multiLevelType w:val="multilevel"/>
+    <w:tmpl w:val="D09A5854"/>
+    <w:lvl w:ilvl="0">
+      <w:start w:val="1"/>
+      <w:numFmt w:val="decimal"/>
+      <w:lvlText w:val="%1."/>
+      <w:lvlJc w:val="left"/>
+      <w:pPr>
+        <w:ind w:left="360" w:hanging="360"/>
+      </w:pPr>
+      <w:rPr>
+        <w:rFonts w:hint="eastAsia"/>
+      </w:rPr>
+    </w:lvl>
+    <w:lvl w:ilvl="1">
+      <w:start w:val="1"/>
+      <w:numFmt w:val="decimal"/>
+      <w:lvlText w:val="%1.%2."/>
+      <w:lvlJc w:val="left"/>
+      <w:pPr>
+        <w:ind w:left="792" w:hanging="432"/>
+      </w:pPr>
+      <w:rPr>
+        <w:rFonts w:hint="eastAsia"/>
+      </w:rPr>
+    </w:lvl>
+    <w:lvl w:ilvl="2">
+      <w:start w:val="1"/>
+      <w:numFmt w:val="decimal"/>
+      <w:lvlText w:val="%3."/>
+      <w:lvlJc w:val="left"/>
+      <w:pPr>
+        <w:ind w:left="1224" w:hanging="504"/>
+      </w:pPr>
+      <w:rPr>
+        <w:rFonts w:hint="eastAsia"/>
+      </w:rPr>
+    </w:lvl>
+    <w:lvl w:ilvl="3">
+      <w:start w:val="1"/>
+      <w:numFmt w:val="decimal"/>
+      <w:lvlText w:val="%1.%4."/>
+      <w:lvlJc w:val="left"/>
+      <w:pPr>
+        <w:ind w:left="1728" w:hanging="648"/>
+      </w:pPr>
+      <w:rPr>
+        <w:rFonts w:hint="eastAsia"/>
+      </w:rPr>
+    </w:lvl>
+    <w:lvl w:ilvl="4">
+      <w:start w:val="1"/>
+      <w:numFmt w:val="decimal"/>
+      <w:lvlText w:val="%1.%2.%3.%4.%5."/>
+      <w:lvlJc w:val="left"/>
+      <w:pPr>
+        <w:ind w:left="2232" w:hanging="792"/>
+      </w:pPr>
+      <w:rPr>
+        <w:rFonts w:hint="eastAsia"/>
+      </w:rPr>
+    </w:lvl>
+    <w:lvl w:ilvl="5">
+      <w:start w:val="1"/>
+      <w:numFmt w:val="decimal"/>
+      <w:lvlText w:val="%1.%2.%3.%4.%5.%6."/>
+      <w:lvlJc w:val="left"/>
+      <w:pPr>
+        <w:ind w:left="2736" w:hanging="936"/>
+      </w:pPr>
+      <w:rPr>
+        <w:rFonts w:hint="eastAsia"/>
+      </w:rPr>
+    </w:lvl>
+    <w:lvl w:ilvl="6">
+      <w:start w:val="1"/>
+      <w:numFmt w:val="decimal"/>
+      <w:lvlText w:val="%1.%2.%3.%4.%5.%6.%7."/>
+      <w:lvlJc w:val="left"/>
+      <w:pPr>
+        <w:ind w:left="3240" w:hanging="1080"/>
+      </w:pPr>
+      <w:rPr>
+        <w:rFonts w:hint="eastAsia"/>
+      </w:rPr>
+    </w:lvl>
+    <w:lvl w:ilvl="7">
+      <w:start w:val="1"/>
+      <w:numFmt w:val="decimal"/>
+      <w:lvlText w:val="%1.%2.%3.%4.%5.%6.%7.%8."/>
+      <w:lvlJc w:val="left"/>
+      <w:pPr>
+        <w:ind w:left="3744" w:hanging="1224"/>
+      </w:pPr>
+      <w:rPr>
+        <w:rFonts w:hint="eastAsia"/>
+      </w:rPr>
+    </w:lvl>
+    <w:lvl w:ilvl="8">
+      <w:start w:val="1"/>
+      <w:numFmt w:val="decimal"/>
+      <w:lvlText w:val="%1.%2.%3.%4.%5.%6.%7.%8.%9."/>
+      <w:lvlJc w:val="left"/>
+      <w:pPr>
+        <w:ind w:left="4320" w:hanging="1440"/>
+      </w:pPr>
+      <w:rPr>
+        <w:rFonts w:hint="eastAsia"/>
+      </w:rPr>
+    </w:lvl>
+  </w:abstractNum>
+  <w:abstractNum w:abstractNumId="3" w15:restartNumberingAfterBreak="0">
     <w:nsid w:val="10873E46"/>
     <w:multiLevelType w:val="multilevel"/>
     <w:tmpl w:val="0409001F"/>
@@ -6373,7 +6647,7 @@
       </w:pPr>
     </w:lvl>
   </w:abstractNum>
-  <w:abstractNum w:abstractNumId="3" w15:restartNumberingAfterBreak="0">
+  <w:abstractNum w:abstractNumId="4" w15:restartNumberingAfterBreak="0">
     <w:nsid w:val="1B99777E"/>
     <w:multiLevelType w:val="hybridMultilevel"/>
     <w:tmpl w:val="50203ACA"/>
@@ -6462,7 +6736,7 @@
       </w:pPr>
     </w:lvl>
   </w:abstractNum>
-  <w:abstractNum w:abstractNumId="4" w15:restartNumberingAfterBreak="0">
+  <w:abstractNum w:abstractNumId="5" w15:restartNumberingAfterBreak="0">
     <w:nsid w:val="1DEE65F1"/>
     <w:multiLevelType w:val="multilevel"/>
     <w:tmpl w:val="0409001F"/>
@@ -6554,7 +6828,213 @@
       </w:pPr>
     </w:lvl>
   </w:abstractNum>
-  <w:abstractNum w:abstractNumId="5" w15:restartNumberingAfterBreak="0">
+  <w:abstractNum w:abstractNumId="6" w15:restartNumberingAfterBreak="0">
+    <w:nsid w:val="22857FDD"/>
+    <w:multiLevelType w:val="multilevel"/>
+    <w:tmpl w:val="395C0A34"/>
+    <w:lvl w:ilvl="0">
+      <w:start w:val="1"/>
+      <w:numFmt w:val="decimal"/>
+      <w:lvlText w:val="%1."/>
+      <w:lvlJc w:val="left"/>
+      <w:pPr>
+        <w:ind w:left="1080" w:hanging="360"/>
+      </w:pPr>
+      <w:rPr>
+        <w:rFonts w:hint="eastAsia"/>
+        <w:b/>
+        <w:bCs/>
+      </w:rPr>
+    </w:lvl>
+    <w:lvl w:ilvl="1">
+      <w:start w:val="1"/>
+      <w:numFmt w:val="decimal"/>
+      <w:lvlText w:val="%1.%2."/>
+      <w:lvlJc w:val="left"/>
+      <w:pPr>
+        <w:ind w:left="1512" w:hanging="432"/>
+      </w:pPr>
+      <w:rPr>
+        <w:rFonts w:hint="eastAsia"/>
+        <w:b/>
+        <w:bCs/>
+      </w:rPr>
+    </w:lvl>
+    <w:lvl w:ilvl="2">
+      <w:start w:val="1"/>
+      <w:numFmt w:val="decimal"/>
+      <w:lvlText w:val="%3.1.1."/>
+      <w:lvlJc w:val="left"/>
+      <w:pPr>
+        <w:ind w:left="1944" w:hanging="504"/>
+      </w:pPr>
+      <w:rPr>
+        <w:rFonts w:hint="eastAsia"/>
+      </w:rPr>
+    </w:lvl>
+    <w:lvl w:ilvl="3">
+      <w:start w:val="1"/>
+      <w:numFmt w:val="decimal"/>
+      <w:lvlText w:val="%1.%4.1.1."/>
+      <w:lvlJc w:val="left"/>
+      <w:pPr>
+        <w:ind w:left="2448" w:hanging="648"/>
+      </w:pPr>
+      <w:rPr>
+        <w:rFonts w:hint="eastAsia"/>
+      </w:rPr>
+    </w:lvl>
+    <w:lvl w:ilvl="4">
+      <w:start w:val="1"/>
+      <w:numFmt w:val="decimal"/>
+      <w:lvlText w:val="%1.%2.%3.%4.%5."/>
+      <w:lvlJc w:val="left"/>
+      <w:pPr>
+        <w:ind w:left="2952" w:hanging="792"/>
+      </w:pPr>
+      <w:rPr>
+        <w:rFonts w:hint="eastAsia"/>
+      </w:rPr>
+    </w:lvl>
+    <w:lvl w:ilvl="5">
+      <w:start w:val="1"/>
+      <w:numFmt w:val="decimal"/>
+      <w:lvlText w:val="%1.%2.%3.%4.%5.%6."/>
+      <w:lvlJc w:val="left"/>
+      <w:pPr>
+        <w:ind w:left="3456" w:hanging="936"/>
+      </w:pPr>
+      <w:rPr>
+        <w:rFonts w:hint="eastAsia"/>
+      </w:rPr>
+    </w:lvl>
+    <w:lvl w:ilvl="6">
+      <w:start w:val="1"/>
+      <w:numFmt w:val="decimal"/>
+      <w:lvlText w:val="%1.%2.%3.%4.%5.%6.%7."/>
+      <w:lvlJc w:val="left"/>
+      <w:pPr>
+        <w:ind w:left="3960" w:hanging="1080"/>
+      </w:pPr>
+      <w:rPr>
+        <w:rFonts w:hint="eastAsia"/>
+      </w:rPr>
+    </w:lvl>
+    <w:lvl w:ilvl="7">
+      <w:start w:val="1"/>
+      <w:numFmt w:val="decimal"/>
+      <w:lvlText w:val="%1.%2.%3.%4.%5.%6.%7.%8."/>
+      <w:lvlJc w:val="left"/>
+      <w:pPr>
+        <w:ind w:left="4464" w:hanging="1224"/>
+      </w:pPr>
+      <w:rPr>
+        <w:rFonts w:hint="eastAsia"/>
+      </w:rPr>
+    </w:lvl>
+    <w:lvl w:ilvl="8">
+      <w:start w:val="1"/>
+      <w:numFmt w:val="decimal"/>
+      <w:lvlText w:val="%1.%2.%3.%4.%5.%6.%7.%8.%9."/>
+      <w:lvlJc w:val="left"/>
+      <w:pPr>
+        <w:ind w:left="5040" w:hanging="1440"/>
+      </w:pPr>
+      <w:rPr>
+        <w:rFonts w:hint="eastAsia"/>
+      </w:rPr>
+    </w:lvl>
+  </w:abstractNum>
+  <w:abstractNum w:abstractNumId="7" w15:restartNumberingAfterBreak="0">
+    <w:nsid w:val="2331500F"/>
+    <w:multiLevelType w:val="hybridMultilevel"/>
+    <w:tmpl w:val="0E3C52BA"/>
+    <w:lvl w:ilvl="0" w:tplc="10F870BC">
+      <w:start w:val="1"/>
+      <w:numFmt w:val="lowerLetter"/>
+      <w:lvlText w:val="%1."/>
+      <w:lvlJc w:val="left"/>
+      <w:pPr>
+        <w:ind w:left="1800" w:hanging="360"/>
+      </w:pPr>
+      <w:rPr>
+        <w:rFonts w:hint="eastAsia"/>
+      </w:rPr>
+    </w:lvl>
+    <w:lvl w:ilvl="1" w:tplc="04090019">
+      <w:start w:val="1"/>
+      <w:numFmt w:val="lowerLetter"/>
+      <w:lvlText w:val="%2."/>
+      <w:lvlJc w:val="left"/>
+      <w:pPr>
+        <w:ind w:left="1440" w:hanging="360"/>
+      </w:pPr>
+    </w:lvl>
+    <w:lvl w:ilvl="2" w:tplc="0409001B" w:tentative="1">
+      <w:start w:val="1"/>
+      <w:numFmt w:val="lowerRoman"/>
+      <w:lvlText w:val="%3."/>
+      <w:lvlJc w:val="right"/>
+      <w:pPr>
+        <w:ind w:left="2160" w:hanging="180"/>
+      </w:pPr>
+    </w:lvl>
+    <w:lvl w:ilvl="3" w:tplc="0409000F" w:tentative="1">
+      <w:start w:val="1"/>
+      <w:numFmt w:val="decimal"/>
+      <w:lvlText w:val="%4."/>
+      <w:lvlJc w:val="left"/>
+      <w:pPr>
+        <w:ind w:left="2880" w:hanging="360"/>
+      </w:pPr>
+    </w:lvl>
+    <w:lvl w:ilvl="4" w:tplc="04090019" w:tentative="1">
+      <w:start w:val="1"/>
+      <w:numFmt w:val="lowerLetter"/>
+      <w:lvlText w:val="%5."/>
+      <w:lvlJc w:val="left"/>
+      <w:pPr>
+        <w:ind w:left="3600" w:hanging="360"/>
+      </w:pPr>
+    </w:lvl>
+    <w:lvl w:ilvl="5" w:tplc="0409001B" w:tentative="1">
+      <w:start w:val="1"/>
+      <w:numFmt w:val="lowerRoman"/>
+      <w:lvlText w:val="%6."/>
+      <w:lvlJc w:val="right"/>
+      <w:pPr>
+        <w:ind w:left="4320" w:hanging="180"/>
+      </w:pPr>
+    </w:lvl>
+    <w:lvl w:ilvl="6" w:tplc="0409000F" w:tentative="1">
+      <w:start w:val="1"/>
+      <w:numFmt w:val="decimal"/>
+      <w:lvlText w:val="%7."/>
+      <w:lvlJc w:val="left"/>
+      <w:pPr>
+        <w:ind w:left="5040" w:hanging="360"/>
+      </w:pPr>
+    </w:lvl>
+    <w:lvl w:ilvl="7" w:tplc="04090019" w:tentative="1">
+      <w:start w:val="1"/>
+      <w:numFmt w:val="lowerLetter"/>
+      <w:lvlText w:val="%8."/>
+      <w:lvlJc w:val="left"/>
+      <w:pPr>
+        <w:ind w:left="5760" w:hanging="360"/>
+      </w:pPr>
+    </w:lvl>
+    <w:lvl w:ilvl="8" w:tplc="0409001B" w:tentative="1">
+      <w:start w:val="1"/>
+      <w:numFmt w:val="lowerRoman"/>
+      <w:lvlText w:val="%9."/>
+      <w:lvlJc w:val="right"/>
+      <w:pPr>
+        <w:ind w:left="6480" w:hanging="180"/>
+      </w:pPr>
+    </w:lvl>
+  </w:abstractNum>
+  <w:abstractNum w:abstractNumId="8" w15:restartNumberingAfterBreak="0">
     <w:nsid w:val="239B374C"/>
     <w:multiLevelType w:val="hybridMultilevel"/>
     <w:tmpl w:val="2B8AB984"/>
@@ -6640,7 +7120,7 @@
       </w:pPr>
     </w:lvl>
   </w:abstractNum>
-  <w:abstractNum w:abstractNumId="6" w15:restartNumberingAfterBreak="0">
+  <w:abstractNum w:abstractNumId="9" w15:restartNumberingAfterBreak="0">
     <w:nsid w:val="25C52F9E"/>
     <w:multiLevelType w:val="multilevel"/>
     <w:tmpl w:val="916A08FE"/>
@@ -6754,7 +7234,7 @@
       </w:rPr>
     </w:lvl>
   </w:abstractNum>
-  <w:abstractNum w:abstractNumId="7" w15:restartNumberingAfterBreak="0">
+  <w:abstractNum w:abstractNumId="10" w15:restartNumberingAfterBreak="0">
     <w:nsid w:val="29764A4C"/>
     <w:multiLevelType w:val="hybridMultilevel"/>
     <w:tmpl w:val="29C2680E"/>
@@ -6843,137 +7323,10 @@
       </w:pPr>
     </w:lvl>
   </w:abstractNum>
-  <w:abstractNum w:abstractNumId="8" w15:restartNumberingAfterBreak="0">
-    <w:nsid w:val="3A82458E"/>
+  <w:abstractNum w:abstractNumId="11" w15:restartNumberingAfterBreak="0">
+    <w:nsid w:val="3A55197A"/>
     <w:multiLevelType w:val="multilevel"/>
-    <w:tmpl w:val="C16CD07E"/>
-    <w:lvl w:ilvl="0">
-      <w:start w:val="8"/>
-      <w:numFmt w:val="decimal"/>
-      <w:lvlText w:val="%1."/>
-      <w:lvlJc w:val="left"/>
-      <w:pPr>
-        <w:ind w:left="360" w:hanging="360"/>
-      </w:pPr>
-      <w:rPr>
-        <w:rFonts w:ascii="Franklin Gothic Heavy" w:hAnsi="Franklin Gothic Heavy" w:hint="default"/>
-        <w:b w:val="0"/>
-        <w:bCs w:val="0"/>
-        <w:color w:val="595959" w:themeColor="text1" w:themeTint="A6"/>
-      </w:rPr>
-    </w:lvl>
-    <w:lvl w:ilvl="1">
-      <w:start w:val="1"/>
-      <w:numFmt w:val="decimal"/>
-      <w:isLgl/>
-      <w:lvlText w:val="3.%2"/>
-      <w:lvlJc w:val="left"/>
-      <w:pPr>
-        <w:ind w:left="792" w:hanging="432"/>
-      </w:pPr>
-      <w:rPr>
-        <w:rFonts w:hint="default"/>
-        <w:color w:val="595959" w:themeColor="text1" w:themeTint="A6"/>
-      </w:rPr>
-    </w:lvl>
-    <w:lvl w:ilvl="2">
-      <w:start w:val="1"/>
-      <w:numFmt w:val="decimal"/>
-      <w:isLgl/>
-      <w:lvlText w:val="3.%2.%3"/>
-      <w:lvlJc w:val="left"/>
-      <w:pPr>
-        <w:ind w:left="1080" w:hanging="288"/>
-      </w:pPr>
-      <w:rPr>
-        <w:rFonts w:hint="default"/>
-        <w:b/>
-        <w:bCs/>
-      </w:rPr>
-    </w:lvl>
-    <w:lvl w:ilvl="3">
-      <w:start w:val="1"/>
-      <w:numFmt w:val="decimal"/>
-      <w:isLgl/>
-      <w:lvlText w:val="%1.%2.%3.%4"/>
-      <w:lvlJc w:val="left"/>
-      <w:pPr>
-        <w:ind w:left="1080" w:hanging="720"/>
-      </w:pPr>
-      <w:rPr>
-        <w:rFonts w:hint="default"/>
-      </w:rPr>
-    </w:lvl>
-    <w:lvl w:ilvl="4">
-      <w:start w:val="1"/>
-      <w:numFmt w:val="decimal"/>
-      <w:isLgl/>
-      <w:lvlText w:val="%1.%2.%3.%4.%5"/>
-      <w:lvlJc w:val="left"/>
-      <w:pPr>
-        <w:ind w:left="1440" w:hanging="1080"/>
-      </w:pPr>
-      <w:rPr>
-        <w:rFonts w:hint="default"/>
-      </w:rPr>
-    </w:lvl>
-    <w:lvl w:ilvl="5">
-      <w:start w:val="1"/>
-      <w:numFmt w:val="decimal"/>
-      <w:isLgl/>
-      <w:lvlText w:val="%1.%2.%3.%4.%5.%6"/>
-      <w:lvlJc w:val="left"/>
-      <w:pPr>
-        <w:ind w:left="1440" w:hanging="1080"/>
-      </w:pPr>
-      <w:rPr>
-        <w:rFonts w:hint="default"/>
-      </w:rPr>
-    </w:lvl>
-    <w:lvl w:ilvl="6">
-      <w:start w:val="1"/>
-      <w:numFmt w:val="decimal"/>
-      <w:isLgl/>
-      <w:lvlText w:val="%1.%2.%3.%4.%5.%6.%7"/>
-      <w:lvlJc w:val="left"/>
-      <w:pPr>
-        <w:ind w:left="1800" w:hanging="1440"/>
-      </w:pPr>
-      <w:rPr>
-        <w:rFonts w:hint="default"/>
-      </w:rPr>
-    </w:lvl>
-    <w:lvl w:ilvl="7">
-      <w:start w:val="1"/>
-      <w:numFmt w:val="decimal"/>
-      <w:isLgl/>
-      <w:lvlText w:val="%1.%2.%3.%4.%5.%6.%7.%8"/>
-      <w:lvlJc w:val="left"/>
-      <w:pPr>
-        <w:ind w:left="1800" w:hanging="1440"/>
-      </w:pPr>
-      <w:rPr>
-        <w:rFonts w:hint="default"/>
-      </w:rPr>
-    </w:lvl>
-    <w:lvl w:ilvl="8">
-      <w:start w:val="1"/>
-      <w:numFmt w:val="decimal"/>
-      <w:isLgl/>
-      <w:lvlText w:val="%1.%2.%3.%4.%5.%6.%7.%8.%9"/>
-      <w:lvlJc w:val="left"/>
-      <w:pPr>
-        <w:ind w:left="2160" w:hanging="1800"/>
-      </w:pPr>
-      <w:rPr>
-        <w:rFonts w:hint="default"/>
-      </w:rPr>
-    </w:lvl>
-  </w:abstractNum>
-  <w:abstractNum w:abstractNumId="9" w15:restartNumberingAfterBreak="0">
-    <w:nsid w:val="404E44AE"/>
-    <w:multiLevelType w:val="multilevel"/>
-    <w:tmpl w:val="1C3A3E64"/>
+    <w:tmpl w:val="50EE128A"/>
     <w:lvl w:ilvl="0">
       <w:start w:val="1"/>
       <w:numFmt w:val="upperRoman"/>
@@ -6987,7 +7340,7 @@
       </w:rPr>
     </w:lvl>
     <w:lvl w:ilvl="1">
-      <w:start w:val="1"/>
+      <w:start w:val="4"/>
       <w:numFmt w:val="decimal"/>
       <w:lvlText w:val="%2. "/>
       <w:lvlJc w:val="left"/>
@@ -7004,7 +7357,7 @@
       </w:rPr>
     </w:lvl>
     <w:lvl w:ilvl="2">
-      <w:start w:val="1"/>
+      <w:start w:val="4"/>
       <w:numFmt w:val="decimal"/>
       <w:lvlText w:val="%3.1 "/>
       <w:lvlJc w:val="right"/>
@@ -7095,7 +7448,464 @@
       </w:rPr>
     </w:lvl>
   </w:abstractNum>
-  <w:abstractNum w:abstractNumId="10" w15:restartNumberingAfterBreak="0">
+  <w:abstractNum w:abstractNumId="12" w15:restartNumberingAfterBreak="0">
+    <w:nsid w:val="3A82458E"/>
+    <w:multiLevelType w:val="multilevel"/>
+    <w:tmpl w:val="C16CD07E"/>
+    <w:lvl w:ilvl="0">
+      <w:start w:val="8"/>
+      <w:numFmt w:val="decimal"/>
+      <w:lvlText w:val="%1."/>
+      <w:lvlJc w:val="left"/>
+      <w:pPr>
+        <w:ind w:left="360" w:hanging="360"/>
+      </w:pPr>
+      <w:rPr>
+        <w:rFonts w:ascii="Franklin Gothic Heavy" w:hAnsi="Franklin Gothic Heavy" w:hint="default"/>
+        <w:b w:val="0"/>
+        <w:bCs w:val="0"/>
+        <w:color w:val="595959" w:themeColor="text1" w:themeTint="A6"/>
+      </w:rPr>
+    </w:lvl>
+    <w:lvl w:ilvl="1">
+      <w:start w:val="1"/>
+      <w:numFmt w:val="decimal"/>
+      <w:isLgl/>
+      <w:lvlText w:val="3.%2"/>
+      <w:lvlJc w:val="left"/>
+      <w:pPr>
+        <w:ind w:left="792" w:hanging="432"/>
+      </w:pPr>
+      <w:rPr>
+        <w:rFonts w:hint="default"/>
+        <w:color w:val="595959" w:themeColor="text1" w:themeTint="A6"/>
+      </w:rPr>
+    </w:lvl>
+    <w:lvl w:ilvl="2">
+      <w:start w:val="1"/>
+      <w:numFmt w:val="decimal"/>
+      <w:isLgl/>
+      <w:lvlText w:val="3.%2.%3"/>
+      <w:lvlJc w:val="left"/>
+      <w:pPr>
+        <w:ind w:left="1080" w:hanging="288"/>
+      </w:pPr>
+      <w:rPr>
+        <w:rFonts w:hint="default"/>
+        <w:b/>
+        <w:bCs/>
+      </w:rPr>
+    </w:lvl>
+    <w:lvl w:ilvl="3">
+      <w:start w:val="1"/>
+      <w:numFmt w:val="decimal"/>
+      <w:isLgl/>
+      <w:lvlText w:val="%1.%2.%3.%4"/>
+      <w:lvlJc w:val="left"/>
+      <w:pPr>
+        <w:ind w:left="1080" w:hanging="720"/>
+      </w:pPr>
+      <w:rPr>
+        <w:rFonts w:hint="default"/>
+      </w:rPr>
+    </w:lvl>
+    <w:lvl w:ilvl="4">
+      <w:start w:val="1"/>
+      <w:numFmt w:val="decimal"/>
+      <w:isLgl/>
+      <w:lvlText w:val="%1.%2.%3.%4.%5"/>
+      <w:lvlJc w:val="left"/>
+      <w:pPr>
+        <w:ind w:left="1440" w:hanging="1080"/>
+      </w:pPr>
+      <w:rPr>
+        <w:rFonts w:hint="default"/>
+      </w:rPr>
+    </w:lvl>
+    <w:lvl w:ilvl="5">
+      <w:start w:val="1"/>
+      <w:numFmt w:val="decimal"/>
+      <w:isLgl/>
+      <w:lvlText w:val="%1.%2.%3.%4.%5.%6"/>
+      <w:lvlJc w:val="left"/>
+      <w:pPr>
+        <w:ind w:left="1440" w:hanging="1080"/>
+      </w:pPr>
+      <w:rPr>
+        <w:rFonts w:hint="default"/>
+      </w:rPr>
+    </w:lvl>
+    <w:lvl w:ilvl="6">
+      <w:start w:val="1"/>
+      <w:numFmt w:val="decimal"/>
+      <w:isLgl/>
+      <w:lvlText w:val="%1.%2.%3.%4.%5.%6.%7"/>
+      <w:lvlJc w:val="left"/>
+      <w:pPr>
+        <w:ind w:left="1800" w:hanging="1440"/>
+      </w:pPr>
+      <w:rPr>
+        <w:rFonts w:hint="default"/>
+      </w:rPr>
+    </w:lvl>
+    <w:lvl w:ilvl="7">
+      <w:start w:val="1"/>
+      <w:numFmt w:val="decimal"/>
+      <w:isLgl/>
+      <w:lvlText w:val="%1.%2.%3.%4.%5.%6.%7.%8"/>
+      <w:lvlJc w:val="left"/>
+      <w:pPr>
+        <w:ind w:left="1800" w:hanging="1440"/>
+      </w:pPr>
+      <w:rPr>
+        <w:rFonts w:hint="default"/>
+      </w:rPr>
+    </w:lvl>
+    <w:lvl w:ilvl="8">
+      <w:start w:val="1"/>
+      <w:numFmt w:val="decimal"/>
+      <w:isLgl/>
+      <w:lvlText w:val="%1.%2.%3.%4.%5.%6.%7.%8.%9"/>
+      <w:lvlJc w:val="left"/>
+      <w:pPr>
+        <w:ind w:left="2160" w:hanging="1800"/>
+      </w:pPr>
+      <w:rPr>
+        <w:rFonts w:hint="default"/>
+      </w:rPr>
+    </w:lvl>
+  </w:abstractNum>
+  <w:abstractNum w:abstractNumId="13" w15:restartNumberingAfterBreak="0">
+    <w:nsid w:val="404E44AE"/>
+    <w:multiLevelType w:val="multilevel"/>
+    <w:tmpl w:val="7E7E24E0"/>
+    <w:lvl w:ilvl="0">
+      <w:start w:val="1"/>
+      <w:numFmt w:val="upperRoman"/>
+      <w:lvlText w:val="%1. "/>
+      <w:lvlJc w:val="left"/>
+      <w:pPr>
+        <w:ind w:left="720" w:firstLine="0"/>
+      </w:pPr>
+      <w:rPr>
+        <w:rFonts w:hint="default"/>
+      </w:rPr>
+    </w:lvl>
+    <w:lvl w:ilvl="1">
+      <w:start w:val="1"/>
+      <w:numFmt w:val="decimal"/>
+      <w:lvlText w:val="%2. "/>
+      <w:lvlJc w:val="left"/>
+      <w:pPr>
+        <w:ind w:left="1080" w:hanging="288"/>
+      </w:pPr>
+      <w:rPr>
+        <w:rFonts w:hint="default"/>
+        <w:b/>
+        <w:bCs/>
+        <w:color w:val="auto"/>
+        <w:sz w:val="24"/>
+        <w:szCs w:val="24"/>
+      </w:rPr>
+    </w:lvl>
+    <w:lvl w:ilvl="2">
+      <w:start w:val="2"/>
+      <w:numFmt w:val="decimal"/>
+      <w:lvlRestart w:val="1"/>
+      <w:isLgl/>
+      <w:lvlText w:val="%3.1 "/>
+      <w:lvlJc w:val="right"/>
+      <w:pPr>
+        <w:ind w:left="1440" w:firstLine="0"/>
+      </w:pPr>
+      <w:rPr>
+        <w:rFonts w:asciiTheme="minorHAnsi" w:eastAsiaTheme="minorEastAsia" w:hAnsiTheme="minorHAnsi" w:cstheme="minorHAnsi" w:hint="eastAsia"/>
+        <w:b/>
+        <w:bCs/>
+        <w:sz w:val="24"/>
+        <w:szCs w:val="24"/>
+        <w:vertAlign w:val="baseline"/>
+      </w:rPr>
+    </w:lvl>
+    <w:lvl w:ilvl="3">
+      <w:start w:val="2"/>
+      <w:numFmt w:val="decimal"/>
+      <w:lvlText w:val="%3.%2.1"/>
+      <w:lvlJc w:val="right"/>
+      <w:pPr>
+        <w:ind w:left="1800" w:firstLine="0"/>
+      </w:pPr>
+      <w:rPr>
+        <w:rFonts w:hint="default"/>
+        <w:sz w:val="24"/>
+        <w:szCs w:val="24"/>
+      </w:rPr>
+    </w:lvl>
+    <w:lvl w:ilvl="4">
+      <w:start w:val="1"/>
+      <w:numFmt w:val="decimal"/>
+      <w:lvlText w:val="%4.%2.%3.%5."/>
+      <w:lvlJc w:val="left"/>
+      <w:pPr>
+        <w:ind w:left="3600" w:firstLine="0"/>
+      </w:pPr>
+      <w:rPr>
+        <w:rFonts w:hint="default"/>
+      </w:rPr>
+    </w:lvl>
+    <w:lvl w:ilvl="5">
+      <w:start w:val="1"/>
+      <w:numFmt w:val="lowerRoman"/>
+      <w:lvlText w:val="%6."/>
+      <w:lvlJc w:val="right"/>
+      <w:pPr>
+        <w:ind w:left="4320" w:firstLine="0"/>
+      </w:pPr>
+      <w:rPr>
+        <w:rFonts w:hint="default"/>
+      </w:rPr>
+    </w:lvl>
+    <w:lvl w:ilvl="6">
+      <w:start w:val="1"/>
+      <w:numFmt w:val="decimal"/>
+      <w:lvlText w:val="%7."/>
+      <w:lvlJc w:val="left"/>
+      <w:pPr>
+        <w:ind w:left="5040" w:firstLine="0"/>
+      </w:pPr>
+      <w:rPr>
+        <w:rFonts w:hint="default"/>
+      </w:rPr>
+    </w:lvl>
+    <w:lvl w:ilvl="7">
+      <w:start w:val="1"/>
+      <w:numFmt w:val="lowerLetter"/>
+      <w:lvlText w:val="%8."/>
+      <w:lvlJc w:val="left"/>
+      <w:pPr>
+        <w:ind w:left="5760" w:firstLine="0"/>
+      </w:pPr>
+      <w:rPr>
+        <w:rFonts w:hint="default"/>
+      </w:rPr>
+    </w:lvl>
+    <w:lvl w:ilvl="8">
+      <w:start w:val="1"/>
+      <w:numFmt w:val="lowerRoman"/>
+      <w:lvlText w:val="%9."/>
+      <w:lvlJc w:val="right"/>
+      <w:pPr>
+        <w:ind w:left="6480" w:firstLine="0"/>
+      </w:pPr>
+      <w:rPr>
+        <w:rFonts w:hint="default"/>
+      </w:rPr>
+    </w:lvl>
+  </w:abstractNum>
+  <w:abstractNum w:abstractNumId="14" w15:restartNumberingAfterBreak="0">
+    <w:nsid w:val="44D84C6D"/>
+    <w:multiLevelType w:val="multilevel"/>
+    <w:tmpl w:val="395C0A34"/>
+    <w:lvl w:ilvl="0">
+      <w:start w:val="1"/>
+      <w:numFmt w:val="decimal"/>
+      <w:lvlText w:val="%1."/>
+      <w:lvlJc w:val="left"/>
+      <w:pPr>
+        <w:ind w:left="1080" w:hanging="360"/>
+      </w:pPr>
+      <w:rPr>
+        <w:rFonts w:hint="eastAsia"/>
+        <w:b/>
+        <w:bCs/>
+      </w:rPr>
+    </w:lvl>
+    <w:lvl w:ilvl="1">
+      <w:start w:val="1"/>
+      <w:numFmt w:val="decimal"/>
+      <w:lvlText w:val="%1.%2."/>
+      <w:lvlJc w:val="left"/>
+      <w:pPr>
+        <w:ind w:left="1512" w:hanging="432"/>
+      </w:pPr>
+      <w:rPr>
+        <w:rFonts w:hint="eastAsia"/>
+        <w:b/>
+        <w:bCs/>
+      </w:rPr>
+    </w:lvl>
+    <w:lvl w:ilvl="2">
+      <w:start w:val="1"/>
+      <w:numFmt w:val="decimal"/>
+      <w:lvlText w:val="%3.1.1."/>
+      <w:lvlJc w:val="left"/>
+      <w:pPr>
+        <w:ind w:left="1944" w:hanging="504"/>
+      </w:pPr>
+      <w:rPr>
+        <w:rFonts w:hint="eastAsia"/>
+      </w:rPr>
+    </w:lvl>
+    <w:lvl w:ilvl="3">
+      <w:start w:val="1"/>
+      <w:numFmt w:val="decimal"/>
+      <w:lvlText w:val="%1.%4.1.1."/>
+      <w:lvlJc w:val="left"/>
+      <w:pPr>
+        <w:ind w:left="2448" w:hanging="648"/>
+      </w:pPr>
+      <w:rPr>
+        <w:rFonts w:hint="eastAsia"/>
+      </w:rPr>
+    </w:lvl>
+    <w:lvl w:ilvl="4">
+      <w:start w:val="1"/>
+      <w:numFmt w:val="decimal"/>
+      <w:lvlText w:val="%1.%2.%3.%4.%5."/>
+      <w:lvlJc w:val="left"/>
+      <w:pPr>
+        <w:ind w:left="2952" w:hanging="792"/>
+      </w:pPr>
+      <w:rPr>
+        <w:rFonts w:hint="eastAsia"/>
+      </w:rPr>
+    </w:lvl>
+    <w:lvl w:ilvl="5">
+      <w:start w:val="1"/>
+      <w:numFmt w:val="decimal"/>
+      <w:lvlText w:val="%1.%2.%3.%4.%5.%6."/>
+      <w:lvlJc w:val="left"/>
+      <w:pPr>
+        <w:ind w:left="3456" w:hanging="936"/>
+      </w:pPr>
+      <w:rPr>
+        <w:rFonts w:hint="eastAsia"/>
+      </w:rPr>
+    </w:lvl>
+    <w:lvl w:ilvl="6">
+      <w:start w:val="1"/>
+      <w:numFmt w:val="decimal"/>
+      <w:lvlText w:val="%1.%2.%3.%4.%5.%6.%7."/>
+      <w:lvlJc w:val="left"/>
+      <w:pPr>
+        <w:ind w:left="3960" w:hanging="1080"/>
+      </w:pPr>
+      <w:rPr>
+        <w:rFonts w:hint="eastAsia"/>
+      </w:rPr>
+    </w:lvl>
+    <w:lvl w:ilvl="7">
+      <w:start w:val="1"/>
+      <w:numFmt w:val="decimal"/>
+      <w:lvlText w:val="%1.%2.%3.%4.%5.%6.%7.%8."/>
+      <w:lvlJc w:val="left"/>
+      <w:pPr>
+        <w:ind w:left="4464" w:hanging="1224"/>
+      </w:pPr>
+      <w:rPr>
+        <w:rFonts w:hint="eastAsia"/>
+      </w:rPr>
+    </w:lvl>
+    <w:lvl w:ilvl="8">
+      <w:start w:val="1"/>
+      <w:numFmt w:val="decimal"/>
+      <w:lvlText w:val="%1.%2.%3.%4.%5.%6.%7.%8.%9."/>
+      <w:lvlJc w:val="left"/>
+      <w:pPr>
+        <w:ind w:left="5040" w:hanging="1440"/>
+      </w:pPr>
+      <w:rPr>
+        <w:rFonts w:hint="eastAsia"/>
+      </w:rPr>
+    </w:lvl>
+  </w:abstractNum>
+  <w:abstractNum w:abstractNumId="15" w15:restartNumberingAfterBreak="0">
+    <w:nsid w:val="44DD20C6"/>
+    <w:multiLevelType w:val="hybridMultilevel"/>
+    <w:tmpl w:val="ECB815E8"/>
+    <w:lvl w:ilvl="0" w:tplc="0409000F">
+      <w:start w:val="1"/>
+      <w:numFmt w:val="decimal"/>
+      <w:lvlText w:val="%1."/>
+      <w:lvlJc w:val="left"/>
+      <w:pPr>
+        <w:ind w:left="1080" w:hanging="360"/>
+      </w:pPr>
+    </w:lvl>
+    <w:lvl w:ilvl="1" w:tplc="04090019">
+      <w:start w:val="1"/>
+      <w:numFmt w:val="lowerLetter"/>
+      <w:lvlText w:val="%2."/>
+      <w:lvlJc w:val="left"/>
+      <w:pPr>
+        <w:ind w:left="1800" w:hanging="360"/>
+      </w:pPr>
+    </w:lvl>
+    <w:lvl w:ilvl="2" w:tplc="0409001B">
+      <w:start w:val="1"/>
+      <w:numFmt w:val="lowerRoman"/>
+      <w:lvlText w:val="%3."/>
+      <w:lvlJc w:val="right"/>
+      <w:pPr>
+        <w:ind w:left="2520" w:hanging="180"/>
+      </w:pPr>
+    </w:lvl>
+    <w:lvl w:ilvl="3" w:tplc="0409000F" w:tentative="1">
+      <w:start w:val="1"/>
+      <w:numFmt w:val="decimal"/>
+      <w:lvlText w:val="%4."/>
+      <w:lvlJc w:val="left"/>
+      <w:pPr>
+        <w:ind w:left="3240" w:hanging="360"/>
+      </w:pPr>
+    </w:lvl>
+    <w:lvl w:ilvl="4" w:tplc="04090019" w:tentative="1">
+      <w:start w:val="1"/>
+      <w:numFmt w:val="lowerLetter"/>
+      <w:lvlText w:val="%5."/>
+      <w:lvlJc w:val="left"/>
+      <w:pPr>
+        <w:ind w:left="3960" w:hanging="360"/>
+      </w:pPr>
+    </w:lvl>
+    <w:lvl w:ilvl="5" w:tplc="0409001B" w:tentative="1">
+      <w:start w:val="1"/>
+      <w:numFmt w:val="lowerRoman"/>
+      <w:lvlText w:val="%6."/>
+      <w:lvlJc w:val="right"/>
+      <w:pPr>
+        <w:ind w:left="4680" w:hanging="180"/>
+      </w:pPr>
+    </w:lvl>
+    <w:lvl w:ilvl="6" w:tplc="0409000F" w:tentative="1">
+      <w:start w:val="1"/>
+      <w:numFmt w:val="decimal"/>
+      <w:lvlText w:val="%7."/>
+      <w:lvlJc w:val="left"/>
+      <w:pPr>
+        <w:ind w:left="5400" w:hanging="360"/>
+      </w:pPr>
+    </w:lvl>
+    <w:lvl w:ilvl="7" w:tplc="04090019" w:tentative="1">
+      <w:start w:val="1"/>
+      <w:numFmt w:val="lowerLetter"/>
+      <w:lvlText w:val="%8."/>
+      <w:lvlJc w:val="left"/>
+      <w:pPr>
+        <w:ind w:left="6120" w:hanging="360"/>
+      </w:pPr>
+    </w:lvl>
+    <w:lvl w:ilvl="8" w:tplc="0409001B" w:tentative="1">
+      <w:start w:val="1"/>
+      <w:numFmt w:val="lowerRoman"/>
+      <w:lvlText w:val="%9."/>
+      <w:lvlJc w:val="right"/>
+      <w:pPr>
+        <w:ind w:left="6840" w:hanging="180"/>
+      </w:pPr>
+    </w:lvl>
+  </w:abstractNum>
+  <w:abstractNum w:abstractNumId="16" w15:restartNumberingAfterBreak="0">
     <w:nsid w:val="44E9644D"/>
     <w:multiLevelType w:val="hybridMultilevel"/>
     <w:tmpl w:val="D130A842"/>
@@ -7184,7 +7994,7 @@
       </w:pPr>
     </w:lvl>
   </w:abstractNum>
-  <w:abstractNum w:abstractNumId="11" w15:restartNumberingAfterBreak="0">
+  <w:abstractNum w:abstractNumId="17" w15:restartNumberingAfterBreak="0">
     <w:nsid w:val="48342774"/>
     <w:multiLevelType w:val="hybridMultilevel"/>
     <w:tmpl w:val="994A4CFC"/>
@@ -7275,7 +8085,7 @@
       </w:pPr>
     </w:lvl>
   </w:abstractNum>
-  <w:abstractNum w:abstractNumId="12" w15:restartNumberingAfterBreak="0">
+  <w:abstractNum w:abstractNumId="18" w15:restartNumberingAfterBreak="0">
     <w:nsid w:val="56652A9C"/>
     <w:multiLevelType w:val="multilevel"/>
     <w:tmpl w:val="717E7D4E"/>
@@ -7400,7 +8210,182 @@
       </w:rPr>
     </w:lvl>
   </w:abstractNum>
-  <w:abstractNum w:abstractNumId="13" w15:restartNumberingAfterBreak="0">
+  <w:abstractNum w:abstractNumId="19" w15:restartNumberingAfterBreak="0">
+    <w:nsid w:val="5F2679F2"/>
+    <w:multiLevelType w:val="hybridMultilevel"/>
+    <w:tmpl w:val="F8384896"/>
+    <w:lvl w:ilvl="0" w:tplc="CA688654">
+      <w:start w:val="1"/>
+      <w:numFmt w:val="lowerLetter"/>
+      <w:lvlText w:val="%1."/>
+      <w:lvlJc w:val="left"/>
+      <w:pPr>
+        <w:ind w:left="1440" w:hanging="360"/>
+      </w:pPr>
+      <w:rPr>
+        <w:rFonts w:hint="eastAsia"/>
+      </w:rPr>
+    </w:lvl>
+    <w:lvl w:ilvl="1" w:tplc="04090019">
+      <w:start w:val="1"/>
+      <w:numFmt w:val="lowerLetter"/>
+      <w:lvlText w:val="%2."/>
+      <w:lvlJc w:val="left"/>
+      <w:pPr>
+        <w:ind w:left="1440" w:hanging="360"/>
+      </w:pPr>
+    </w:lvl>
+    <w:lvl w:ilvl="2" w:tplc="0409001B" w:tentative="1">
+      <w:start w:val="1"/>
+      <w:numFmt w:val="lowerRoman"/>
+      <w:lvlText w:val="%3."/>
+      <w:lvlJc w:val="right"/>
+      <w:pPr>
+        <w:ind w:left="2160" w:hanging="180"/>
+      </w:pPr>
+    </w:lvl>
+    <w:lvl w:ilvl="3" w:tplc="0409000F" w:tentative="1">
+      <w:start w:val="1"/>
+      <w:numFmt w:val="decimal"/>
+      <w:lvlText w:val="%4."/>
+      <w:lvlJc w:val="left"/>
+      <w:pPr>
+        <w:ind w:left="2880" w:hanging="360"/>
+      </w:pPr>
+    </w:lvl>
+    <w:lvl w:ilvl="4" w:tplc="04090019" w:tentative="1">
+      <w:start w:val="1"/>
+      <w:numFmt w:val="lowerLetter"/>
+      <w:lvlText w:val="%5."/>
+      <w:lvlJc w:val="left"/>
+      <w:pPr>
+        <w:ind w:left="3600" w:hanging="360"/>
+      </w:pPr>
+    </w:lvl>
+    <w:lvl w:ilvl="5" w:tplc="0409001B" w:tentative="1">
+      <w:start w:val="1"/>
+      <w:numFmt w:val="lowerRoman"/>
+      <w:lvlText w:val="%6."/>
+      <w:lvlJc w:val="right"/>
+      <w:pPr>
+        <w:ind w:left="4320" w:hanging="180"/>
+      </w:pPr>
+    </w:lvl>
+    <w:lvl w:ilvl="6" w:tplc="0409000F" w:tentative="1">
+      <w:start w:val="1"/>
+      <w:numFmt w:val="decimal"/>
+      <w:lvlText w:val="%7."/>
+      <w:lvlJc w:val="left"/>
+      <w:pPr>
+        <w:ind w:left="5040" w:hanging="360"/>
+      </w:pPr>
+    </w:lvl>
+    <w:lvl w:ilvl="7" w:tplc="04090019" w:tentative="1">
+      <w:start w:val="1"/>
+      <w:numFmt w:val="lowerLetter"/>
+      <w:lvlText w:val="%8."/>
+      <w:lvlJc w:val="left"/>
+      <w:pPr>
+        <w:ind w:left="5760" w:hanging="360"/>
+      </w:pPr>
+    </w:lvl>
+    <w:lvl w:ilvl="8" w:tplc="0409001B" w:tentative="1">
+      <w:start w:val="1"/>
+      <w:numFmt w:val="lowerRoman"/>
+      <w:lvlText w:val="%9."/>
+      <w:lvlJc w:val="right"/>
+      <w:pPr>
+        <w:ind w:left="6480" w:hanging="180"/>
+      </w:pPr>
+    </w:lvl>
+  </w:abstractNum>
+  <w:abstractNum w:abstractNumId="20" w15:restartNumberingAfterBreak="0">
+    <w:nsid w:val="5FC31176"/>
+    <w:multiLevelType w:val="hybridMultilevel"/>
+    <w:tmpl w:val="415A6F46"/>
+    <w:lvl w:ilvl="0" w:tplc="0409000F">
+      <w:start w:val="1"/>
+      <w:numFmt w:val="decimal"/>
+      <w:lvlText w:val="%1."/>
+      <w:lvlJc w:val="left"/>
+      <w:pPr>
+        <w:ind w:left="1080" w:hanging="360"/>
+      </w:pPr>
+    </w:lvl>
+    <w:lvl w:ilvl="1" w:tplc="04090019">
+      <w:start w:val="1"/>
+      <w:numFmt w:val="lowerLetter"/>
+      <w:lvlText w:val="%2."/>
+      <w:lvlJc w:val="left"/>
+      <w:pPr>
+        <w:ind w:left="1800" w:hanging="360"/>
+      </w:pPr>
+    </w:lvl>
+    <w:lvl w:ilvl="2" w:tplc="0409001B">
+      <w:start w:val="1"/>
+      <w:numFmt w:val="lowerRoman"/>
+      <w:lvlText w:val="%3."/>
+      <w:lvlJc w:val="right"/>
+      <w:pPr>
+        <w:ind w:left="2520" w:hanging="180"/>
+      </w:pPr>
+    </w:lvl>
+    <w:lvl w:ilvl="3" w:tplc="0409000F" w:tentative="1">
+      <w:start w:val="1"/>
+      <w:numFmt w:val="decimal"/>
+      <w:lvlText w:val="%4."/>
+      <w:lvlJc w:val="left"/>
+      <w:pPr>
+        <w:ind w:left="3240" w:hanging="360"/>
+      </w:pPr>
+    </w:lvl>
+    <w:lvl w:ilvl="4" w:tplc="04090019" w:tentative="1">
+      <w:start w:val="1"/>
+      <w:numFmt w:val="lowerLetter"/>
+      <w:lvlText w:val="%5."/>
+      <w:lvlJc w:val="left"/>
+      <w:pPr>
+        <w:ind w:left="3960" w:hanging="360"/>
+      </w:pPr>
+    </w:lvl>
+    <w:lvl w:ilvl="5" w:tplc="0409001B" w:tentative="1">
+      <w:start w:val="1"/>
+      <w:numFmt w:val="lowerRoman"/>
+      <w:lvlText w:val="%6."/>
+      <w:lvlJc w:val="right"/>
+      <w:pPr>
+        <w:ind w:left="4680" w:hanging="180"/>
+      </w:pPr>
+    </w:lvl>
+    <w:lvl w:ilvl="6" w:tplc="0409000F" w:tentative="1">
+      <w:start w:val="1"/>
+      <w:numFmt w:val="decimal"/>
+      <w:lvlText w:val="%7."/>
+      <w:lvlJc w:val="left"/>
+      <w:pPr>
+        <w:ind w:left="5400" w:hanging="360"/>
+      </w:pPr>
+    </w:lvl>
+    <w:lvl w:ilvl="7" w:tplc="04090019" w:tentative="1">
+      <w:start w:val="1"/>
+      <w:numFmt w:val="lowerLetter"/>
+      <w:lvlText w:val="%8."/>
+      <w:lvlJc w:val="left"/>
+      <w:pPr>
+        <w:ind w:left="6120" w:hanging="360"/>
+      </w:pPr>
+    </w:lvl>
+    <w:lvl w:ilvl="8" w:tplc="0409001B" w:tentative="1">
+      <w:start w:val="1"/>
+      <w:numFmt w:val="lowerRoman"/>
+      <w:lvlText w:val="%9."/>
+      <w:lvlJc w:val="right"/>
+      <w:pPr>
+        <w:ind w:left="6840" w:hanging="180"/>
+      </w:pPr>
+    </w:lvl>
+  </w:abstractNum>
+  <w:abstractNum w:abstractNumId="21" w15:restartNumberingAfterBreak="0">
     <w:nsid w:val="60E211A9"/>
     <w:multiLevelType w:val="multilevel"/>
     <w:tmpl w:val="BEECF9CA"/>
@@ -7525,7 +8510,7 @@
       </w:rPr>
     </w:lvl>
   </w:abstractNum>
-  <w:abstractNum w:abstractNumId="14" w15:restartNumberingAfterBreak="0">
+  <w:abstractNum w:abstractNumId="22" w15:restartNumberingAfterBreak="0">
     <w:nsid w:val="649A452D"/>
     <w:multiLevelType w:val="hybridMultilevel"/>
     <w:tmpl w:val="9162DEAE"/>
@@ -7614,7 +8599,7 @@
       </w:pPr>
     </w:lvl>
   </w:abstractNum>
-  <w:abstractNum w:abstractNumId="15" w15:restartNumberingAfterBreak="0">
+  <w:abstractNum w:abstractNumId="23" w15:restartNumberingAfterBreak="0">
     <w:nsid w:val="66563F16"/>
     <w:multiLevelType w:val="multilevel"/>
     <w:tmpl w:val="95E0390C"/>
@@ -7736,7 +8721,101 @@
       </w:rPr>
     </w:lvl>
   </w:abstractNum>
-  <w:abstractNum w:abstractNumId="16" w15:restartNumberingAfterBreak="0">
+  <w:abstractNum w:abstractNumId="24" w15:restartNumberingAfterBreak="0">
+    <w:nsid w:val="66BB7411"/>
+    <w:multiLevelType w:val="multilevel"/>
+    <w:tmpl w:val="14F434D6"/>
+    <w:lvl w:ilvl="0">
+      <w:start w:val="1"/>
+      <w:numFmt w:val="decimal"/>
+      <w:lvlText w:val="%1."/>
+      <w:lvlJc w:val="left"/>
+      <w:pPr>
+        <w:ind w:left="1080" w:hanging="360"/>
+      </w:pPr>
+      <w:rPr>
+        <w:b/>
+        <w:bCs/>
+      </w:rPr>
+    </w:lvl>
+    <w:lvl w:ilvl="1">
+      <w:start w:val="1"/>
+      <w:numFmt w:val="decimal"/>
+      <w:lvlText w:val="%1.%2."/>
+      <w:lvlJc w:val="left"/>
+      <w:pPr>
+        <w:ind w:left="1512" w:hanging="432"/>
+      </w:pPr>
+      <w:rPr>
+        <w:b/>
+        <w:bCs/>
+      </w:rPr>
+    </w:lvl>
+    <w:lvl w:ilvl="2">
+      <w:start w:val="1"/>
+      <w:numFmt w:val="decimal"/>
+      <w:lvlText w:val="%1.%2.%3."/>
+      <w:lvlJc w:val="left"/>
+      <w:pPr>
+        <w:ind w:left="1944" w:hanging="504"/>
+      </w:pPr>
+    </w:lvl>
+    <w:lvl w:ilvl="3">
+      <w:start w:val="1"/>
+      <w:numFmt w:val="decimal"/>
+      <w:lvlText w:val="%1.%2.%3.%4."/>
+      <w:lvlJc w:val="left"/>
+      <w:pPr>
+        <w:ind w:left="2448" w:hanging="648"/>
+      </w:pPr>
+    </w:lvl>
+    <w:lvl w:ilvl="4">
+      <w:start w:val="1"/>
+      <w:numFmt w:val="decimal"/>
+      <w:lvlText w:val="%1.%2.%3.%4.%5."/>
+      <w:lvlJc w:val="left"/>
+      <w:pPr>
+        <w:ind w:left="2952" w:hanging="792"/>
+      </w:pPr>
+    </w:lvl>
+    <w:lvl w:ilvl="5">
+      <w:start w:val="1"/>
+      <w:numFmt w:val="decimal"/>
+      <w:lvlText w:val="%1.%2.%3.%4.%5.%6."/>
+      <w:lvlJc w:val="left"/>
+      <w:pPr>
+        <w:ind w:left="3456" w:hanging="936"/>
+      </w:pPr>
+    </w:lvl>
+    <w:lvl w:ilvl="6">
+      <w:start w:val="1"/>
+      <w:numFmt w:val="decimal"/>
+      <w:lvlText w:val="%1.%2.%3.%4.%5.%6.%7."/>
+      <w:lvlJc w:val="left"/>
+      <w:pPr>
+        <w:ind w:left="3960" w:hanging="1080"/>
+      </w:pPr>
+    </w:lvl>
+    <w:lvl w:ilvl="7">
+      <w:start w:val="1"/>
+      <w:numFmt w:val="decimal"/>
+      <w:lvlText w:val="%1.%2.%3.%4.%5.%6.%7.%8."/>
+      <w:lvlJc w:val="left"/>
+      <w:pPr>
+        <w:ind w:left="4464" w:hanging="1224"/>
+      </w:pPr>
+    </w:lvl>
+    <w:lvl w:ilvl="8">
+      <w:start w:val="1"/>
+      <w:numFmt w:val="decimal"/>
+      <w:lvlText w:val="%1.%2.%3.%4.%5.%6.%7.%8.%9."/>
+      <w:lvlJc w:val="left"/>
+      <w:pPr>
+        <w:ind w:left="5040" w:hanging="1440"/>
+      </w:pPr>
+    </w:lvl>
+  </w:abstractNum>
+  <w:abstractNum w:abstractNumId="25" w15:restartNumberingAfterBreak="0">
     <w:nsid w:val="686A66CF"/>
     <w:multiLevelType w:val="multilevel"/>
     <w:tmpl w:val="B97420E8"/>
@@ -7861,7 +8940,7 @@
       </w:rPr>
     </w:lvl>
   </w:abstractNum>
-  <w:abstractNum w:abstractNumId="17" w15:restartNumberingAfterBreak="0">
+  <w:abstractNum w:abstractNumId="26" w15:restartNumberingAfterBreak="0">
     <w:nsid w:val="68A003EA"/>
     <w:multiLevelType w:val="hybridMultilevel"/>
     <w:tmpl w:val="C6B20DE0"/>
@@ -7952,7 +9031,96 @@
       </w:pPr>
     </w:lvl>
   </w:abstractNum>
-  <w:abstractNum w:abstractNumId="18" w15:restartNumberingAfterBreak="0">
+  <w:abstractNum w:abstractNumId="27" w15:restartNumberingAfterBreak="0">
+    <w:nsid w:val="6A9A5F04"/>
+    <w:multiLevelType w:val="hybridMultilevel"/>
+    <w:tmpl w:val="0160FEDC"/>
+    <w:lvl w:ilvl="0" w:tplc="0409000F">
+      <w:start w:val="1"/>
+      <w:numFmt w:val="decimal"/>
+      <w:lvlText w:val="%1."/>
+      <w:lvlJc w:val="left"/>
+      <w:pPr>
+        <w:ind w:left="1080" w:hanging="360"/>
+      </w:pPr>
+      <w:rPr>
+        <w:rFonts w:hint="default"/>
+      </w:rPr>
+    </w:lvl>
+    <w:lvl w:ilvl="1" w:tplc="04090019" w:tentative="1">
+      <w:start w:val="1"/>
+      <w:numFmt w:val="lowerLetter"/>
+      <w:lvlText w:val="%2."/>
+      <w:lvlJc w:val="left"/>
+      <w:pPr>
+        <w:ind w:left="1800" w:hanging="360"/>
+      </w:pPr>
+    </w:lvl>
+    <w:lvl w:ilvl="2" w:tplc="0409001B" w:tentative="1">
+      <w:start w:val="1"/>
+      <w:numFmt w:val="lowerRoman"/>
+      <w:lvlText w:val="%3."/>
+      <w:lvlJc w:val="right"/>
+      <w:pPr>
+        <w:ind w:left="2520" w:hanging="180"/>
+      </w:pPr>
+    </w:lvl>
+    <w:lvl w:ilvl="3" w:tplc="0409000F" w:tentative="1">
+      <w:start w:val="1"/>
+      <w:numFmt w:val="decimal"/>
+      <w:lvlText w:val="%4."/>
+      <w:lvlJc w:val="left"/>
+      <w:pPr>
+        <w:ind w:left="3240" w:hanging="360"/>
+      </w:pPr>
+    </w:lvl>
+    <w:lvl w:ilvl="4" w:tplc="04090019" w:tentative="1">
+      <w:start w:val="1"/>
+      <w:numFmt w:val="lowerLetter"/>
+      <w:lvlText w:val="%5."/>
+      <w:lvlJc w:val="left"/>
+      <w:pPr>
+        <w:ind w:left="3960" w:hanging="360"/>
+      </w:pPr>
+    </w:lvl>
+    <w:lvl w:ilvl="5" w:tplc="0409001B" w:tentative="1">
+      <w:start w:val="1"/>
+      <w:numFmt w:val="lowerRoman"/>
+      <w:lvlText w:val="%6."/>
+      <w:lvlJc w:val="right"/>
+      <w:pPr>
+        <w:ind w:left="4680" w:hanging="180"/>
+      </w:pPr>
+    </w:lvl>
+    <w:lvl w:ilvl="6" w:tplc="0409000F" w:tentative="1">
+      <w:start w:val="1"/>
+      <w:numFmt w:val="decimal"/>
+      <w:lvlText w:val="%7."/>
+      <w:lvlJc w:val="left"/>
+      <w:pPr>
+        <w:ind w:left="5400" w:hanging="360"/>
+      </w:pPr>
+    </w:lvl>
+    <w:lvl w:ilvl="7" w:tplc="04090019" w:tentative="1">
+      <w:start w:val="1"/>
+      <w:numFmt w:val="lowerLetter"/>
+      <w:lvlText w:val="%8."/>
+      <w:lvlJc w:val="left"/>
+      <w:pPr>
+        <w:ind w:left="6120" w:hanging="360"/>
+      </w:pPr>
+    </w:lvl>
+    <w:lvl w:ilvl="8" w:tplc="0409001B" w:tentative="1">
+      <w:start w:val="1"/>
+      <w:numFmt w:val="lowerRoman"/>
+      <w:lvlText w:val="%9."/>
+      <w:lvlJc w:val="right"/>
+      <w:pPr>
+        <w:ind w:left="6840" w:hanging="180"/>
+      </w:pPr>
+    </w:lvl>
+  </w:abstractNum>
+  <w:abstractNum w:abstractNumId="28" w15:restartNumberingAfterBreak="0">
     <w:nsid w:val="6BB84693"/>
     <w:multiLevelType w:val="multilevel"/>
     <w:tmpl w:val="C05C2D8C"/>
@@ -8073,7 +9241,7 @@
       </w:rPr>
     </w:lvl>
   </w:abstractNum>
-  <w:abstractNum w:abstractNumId="19" w15:restartNumberingAfterBreak="0">
+  <w:abstractNum w:abstractNumId="29" w15:restartNumberingAfterBreak="0">
     <w:nsid w:val="6EA57DCB"/>
     <w:multiLevelType w:val="multilevel"/>
     <w:tmpl w:val="DF7E8C4C"/>
@@ -8198,7 +9366,97 @@
       </w:rPr>
     </w:lvl>
   </w:abstractNum>
-  <w:abstractNum w:abstractNumId="20" w15:restartNumberingAfterBreak="0">
+  <w:abstractNum w:abstractNumId="30" w15:restartNumberingAfterBreak="0">
+    <w:nsid w:val="6EBB4DD6"/>
+    <w:multiLevelType w:val="hybridMultilevel"/>
+    <w:tmpl w:val="0F4C386C"/>
+    <w:lvl w:ilvl="0" w:tplc="1F101814">
+      <w:start w:val="1"/>
+      <w:numFmt w:val="decimal"/>
+      <w:lvlText w:val="%1."/>
+      <w:lvlJc w:val="left"/>
+      <w:pPr>
+        <w:ind w:left="1080" w:hanging="360"/>
+      </w:pPr>
+      <w:rPr>
+        <w:b/>
+        <w:bCs/>
+      </w:rPr>
+    </w:lvl>
+    <w:lvl w:ilvl="1" w:tplc="04090019">
+      <w:start w:val="1"/>
+      <w:numFmt w:val="lowerLetter"/>
+      <w:lvlText w:val="%2."/>
+      <w:lvlJc w:val="left"/>
+      <w:pPr>
+        <w:ind w:left="1800" w:hanging="360"/>
+      </w:pPr>
+    </w:lvl>
+    <w:lvl w:ilvl="2" w:tplc="0409001B" w:tentative="1">
+      <w:start w:val="1"/>
+      <w:numFmt w:val="lowerRoman"/>
+      <w:lvlText w:val="%3."/>
+      <w:lvlJc w:val="right"/>
+      <w:pPr>
+        <w:ind w:left="2520" w:hanging="180"/>
+      </w:pPr>
+    </w:lvl>
+    <w:lvl w:ilvl="3" w:tplc="0409000F" w:tentative="1">
+      <w:start w:val="1"/>
+      <w:numFmt w:val="decimal"/>
+      <w:lvlText w:val="%4."/>
+      <w:lvlJc w:val="left"/>
+      <w:pPr>
+        <w:ind w:left="3240" w:hanging="360"/>
+      </w:pPr>
+    </w:lvl>
+    <w:lvl w:ilvl="4" w:tplc="04090019" w:tentative="1">
+      <w:start w:val="1"/>
+      <w:numFmt w:val="lowerLetter"/>
+      <w:lvlText w:val="%5."/>
+      <w:lvlJc w:val="left"/>
+      <w:pPr>
+        <w:ind w:left="3960" w:hanging="360"/>
+      </w:pPr>
+    </w:lvl>
+    <w:lvl w:ilvl="5" w:tplc="0409001B" w:tentative="1">
+      <w:start w:val="1"/>
+      <w:numFmt w:val="lowerRoman"/>
+      <w:lvlText w:val="%6."/>
+      <w:lvlJc w:val="right"/>
+      <w:pPr>
+        <w:ind w:left="4680" w:hanging="180"/>
+      </w:pPr>
+    </w:lvl>
+    <w:lvl w:ilvl="6" w:tplc="0409000F" w:tentative="1">
+      <w:start w:val="1"/>
+      <w:numFmt w:val="decimal"/>
+      <w:lvlText w:val="%7."/>
+      <w:lvlJc w:val="left"/>
+      <w:pPr>
+        <w:ind w:left="5400" w:hanging="360"/>
+      </w:pPr>
+    </w:lvl>
+    <w:lvl w:ilvl="7" w:tplc="04090019" w:tentative="1">
+      <w:start w:val="1"/>
+      <w:numFmt w:val="lowerLetter"/>
+      <w:lvlText w:val="%8."/>
+      <w:lvlJc w:val="left"/>
+      <w:pPr>
+        <w:ind w:left="6120" w:hanging="360"/>
+      </w:pPr>
+    </w:lvl>
+    <w:lvl w:ilvl="8" w:tplc="0409001B" w:tentative="1">
+      <w:start w:val="1"/>
+      <w:numFmt w:val="lowerRoman"/>
+      <w:lvlText w:val="%9."/>
+      <w:lvlJc w:val="right"/>
+      <w:pPr>
+        <w:ind w:left="6840" w:hanging="180"/>
+      </w:pPr>
+    </w:lvl>
+  </w:abstractNum>
+  <w:abstractNum w:abstractNumId="31" w15:restartNumberingAfterBreak="0">
     <w:nsid w:val="72AA400D"/>
     <w:multiLevelType w:val="multilevel"/>
     <w:tmpl w:val="2320ED84"/>
@@ -8319,7 +9577,245 @@
       </w:rPr>
     </w:lvl>
   </w:abstractNum>
-  <w:abstractNum w:abstractNumId="21" w15:restartNumberingAfterBreak="0">
+  <w:abstractNum w:abstractNumId="32" w15:restartNumberingAfterBreak="0">
+    <w:nsid w:val="7A2773FB"/>
+    <w:multiLevelType w:val="multilevel"/>
+    <w:tmpl w:val="D09A5854"/>
+    <w:lvl w:ilvl="0">
+      <w:start w:val="1"/>
+      <w:numFmt w:val="decimal"/>
+      <w:lvlText w:val="%1."/>
+      <w:lvlJc w:val="left"/>
+      <w:pPr>
+        <w:ind w:left="360" w:hanging="360"/>
+      </w:pPr>
+      <w:rPr>
+        <w:rFonts w:hint="eastAsia"/>
+      </w:rPr>
+    </w:lvl>
+    <w:lvl w:ilvl="1">
+      <w:start w:val="1"/>
+      <w:numFmt w:val="decimal"/>
+      <w:lvlText w:val="%1.%2."/>
+      <w:lvlJc w:val="left"/>
+      <w:pPr>
+        <w:ind w:left="792" w:hanging="432"/>
+      </w:pPr>
+      <w:rPr>
+        <w:rFonts w:hint="eastAsia"/>
+      </w:rPr>
+    </w:lvl>
+    <w:lvl w:ilvl="2">
+      <w:start w:val="1"/>
+      <w:numFmt w:val="decimal"/>
+      <w:lvlText w:val="%3."/>
+      <w:lvlJc w:val="left"/>
+      <w:pPr>
+        <w:ind w:left="1224" w:hanging="504"/>
+      </w:pPr>
+      <w:rPr>
+        <w:rFonts w:hint="eastAsia"/>
+      </w:rPr>
+    </w:lvl>
+    <w:lvl w:ilvl="3">
+      <w:start w:val="1"/>
+      <w:numFmt w:val="decimal"/>
+      <w:lvlText w:val="%1.%4."/>
+      <w:lvlJc w:val="left"/>
+      <w:pPr>
+        <w:ind w:left="1728" w:hanging="648"/>
+      </w:pPr>
+      <w:rPr>
+        <w:rFonts w:hint="eastAsia"/>
+      </w:rPr>
+    </w:lvl>
+    <w:lvl w:ilvl="4">
+      <w:start w:val="1"/>
+      <w:numFmt w:val="decimal"/>
+      <w:lvlText w:val="%1.%2.%3.%4.%5."/>
+      <w:lvlJc w:val="left"/>
+      <w:pPr>
+        <w:ind w:left="2232" w:hanging="792"/>
+      </w:pPr>
+      <w:rPr>
+        <w:rFonts w:hint="eastAsia"/>
+      </w:rPr>
+    </w:lvl>
+    <w:lvl w:ilvl="5">
+      <w:start w:val="1"/>
+      <w:numFmt w:val="decimal"/>
+      <w:lvlText w:val="%1.%2.%3.%4.%5.%6."/>
+      <w:lvlJc w:val="left"/>
+      <w:pPr>
+        <w:ind w:left="2736" w:hanging="936"/>
+      </w:pPr>
+      <w:rPr>
+        <w:rFonts w:hint="eastAsia"/>
+      </w:rPr>
+    </w:lvl>
+    <w:lvl w:ilvl="6">
+      <w:start w:val="1"/>
+      <w:numFmt w:val="decimal"/>
+      <w:lvlText w:val="%1.%2.%3.%4.%5.%6.%7."/>
+      <w:lvlJc w:val="left"/>
+      <w:pPr>
+        <w:ind w:left="3240" w:hanging="1080"/>
+      </w:pPr>
+      <w:rPr>
+        <w:rFonts w:hint="eastAsia"/>
+      </w:rPr>
+    </w:lvl>
+    <w:lvl w:ilvl="7">
+      <w:start w:val="1"/>
+      <w:numFmt w:val="decimal"/>
+      <w:lvlText w:val="%1.%2.%3.%4.%5.%6.%7.%8."/>
+      <w:lvlJc w:val="left"/>
+      <w:pPr>
+        <w:ind w:left="3744" w:hanging="1224"/>
+      </w:pPr>
+      <w:rPr>
+        <w:rFonts w:hint="eastAsia"/>
+      </w:rPr>
+    </w:lvl>
+    <w:lvl w:ilvl="8">
+      <w:start w:val="1"/>
+      <w:numFmt w:val="decimal"/>
+      <w:lvlText w:val="%1.%2.%3.%4.%5.%6.%7.%8.%9."/>
+      <w:lvlJc w:val="left"/>
+      <w:pPr>
+        <w:ind w:left="4320" w:hanging="1440"/>
+      </w:pPr>
+      <w:rPr>
+        <w:rFonts w:hint="eastAsia"/>
+      </w:rPr>
+    </w:lvl>
+  </w:abstractNum>
+  <w:abstractNum w:abstractNumId="33" w15:restartNumberingAfterBreak="0">
+    <w:nsid w:val="7B19367A"/>
+    <w:multiLevelType w:val="multilevel"/>
+    <w:tmpl w:val="1C3A3E64"/>
+    <w:lvl w:ilvl="0">
+      <w:start w:val="1"/>
+      <w:numFmt w:val="upperRoman"/>
+      <w:lvlText w:val="%1. "/>
+      <w:lvlJc w:val="left"/>
+      <w:pPr>
+        <w:ind w:left="720" w:firstLine="0"/>
+      </w:pPr>
+      <w:rPr>
+        <w:rFonts w:hint="default"/>
+      </w:rPr>
+    </w:lvl>
+    <w:lvl w:ilvl="1">
+      <w:start w:val="1"/>
+      <w:numFmt w:val="decimal"/>
+      <w:lvlText w:val="%2. "/>
+      <w:lvlJc w:val="left"/>
+      <w:pPr>
+        <w:ind w:left="1080" w:hanging="288"/>
+      </w:pPr>
+      <w:rPr>
+        <w:rFonts w:hint="default"/>
+        <w:b/>
+        <w:bCs/>
+        <w:color w:val="auto"/>
+        <w:sz w:val="24"/>
+        <w:szCs w:val="24"/>
+      </w:rPr>
+    </w:lvl>
+    <w:lvl w:ilvl="2">
+      <w:start w:val="1"/>
+      <w:numFmt w:val="decimal"/>
+      <w:lvlText w:val="%3.1 "/>
+      <w:lvlJc w:val="right"/>
+      <w:pPr>
+        <w:ind w:left="1440" w:firstLine="0"/>
+      </w:pPr>
+      <w:rPr>
+        <w:rFonts w:asciiTheme="minorHAnsi" w:eastAsiaTheme="minorEastAsia" w:hAnsiTheme="minorHAnsi" w:cstheme="minorHAnsi" w:hint="eastAsia"/>
+        <w:b/>
+        <w:bCs/>
+        <w:sz w:val="24"/>
+        <w:szCs w:val="24"/>
+        <w:vertAlign w:val="baseline"/>
+      </w:rPr>
+    </w:lvl>
+    <w:lvl w:ilvl="3">
+      <w:start w:val="1"/>
+      <w:numFmt w:val="decimal"/>
+      <w:lvlText w:val="%3.%2.%4. "/>
+      <w:lvlJc w:val="right"/>
+      <w:pPr>
+        <w:ind w:left="1800" w:firstLine="0"/>
+      </w:pPr>
+      <w:rPr>
+        <w:rFonts w:hint="default"/>
+        <w:sz w:val="24"/>
+        <w:szCs w:val="24"/>
+      </w:rPr>
+    </w:lvl>
+    <w:lvl w:ilvl="4">
+      <w:start w:val="1"/>
+      <w:numFmt w:val="decimal"/>
+      <w:lvlText w:val="%4.%2.%3.%5."/>
+      <w:lvlJc w:val="left"/>
+      <w:pPr>
+        <w:ind w:left="3600" w:firstLine="0"/>
+      </w:pPr>
+      <w:rPr>
+        <w:rFonts w:hint="default"/>
+      </w:rPr>
+    </w:lvl>
+    <w:lvl w:ilvl="5">
+      <w:start w:val="1"/>
+      <w:numFmt w:val="lowerRoman"/>
+      <w:lvlText w:val="%6."/>
+      <w:lvlJc w:val="right"/>
+      <w:pPr>
+        <w:ind w:left="4320" w:firstLine="0"/>
+      </w:pPr>
+      <w:rPr>
+        <w:rFonts w:hint="default"/>
+      </w:rPr>
+    </w:lvl>
+    <w:lvl w:ilvl="6">
+      <w:start w:val="1"/>
+      <w:numFmt w:val="decimal"/>
+      <w:lvlText w:val="%7."/>
+      <w:lvlJc w:val="left"/>
+      <w:pPr>
+        <w:ind w:left="5040" w:firstLine="0"/>
+      </w:pPr>
+      <w:rPr>
+        <w:rFonts w:hint="default"/>
+      </w:rPr>
+    </w:lvl>
+    <w:lvl w:ilvl="7">
+      <w:start w:val="1"/>
+      <w:numFmt w:val="lowerLetter"/>
+      <w:lvlText w:val="%8."/>
+      <w:lvlJc w:val="left"/>
+      <w:pPr>
+        <w:ind w:left="5760" w:firstLine="0"/>
+      </w:pPr>
+      <w:rPr>
+        <w:rFonts w:hint="default"/>
+      </w:rPr>
+    </w:lvl>
+    <w:lvl w:ilvl="8">
+      <w:start w:val="1"/>
+      <w:numFmt w:val="lowerRoman"/>
+      <w:lvlText w:val="%9."/>
+      <w:lvlJc w:val="right"/>
+      <w:pPr>
+        <w:ind w:left="6480" w:firstLine="0"/>
+      </w:pPr>
+      <w:rPr>
+        <w:rFonts w:hint="default"/>
+      </w:rPr>
+    </w:lvl>
+  </w:abstractNum>
+  <w:abstractNum w:abstractNumId="34" w15:restartNumberingAfterBreak="0">
     <w:nsid w:val="7CF1045C"/>
     <w:multiLevelType w:val="hybridMultilevel"/>
     <w:tmpl w:val="C3AE9CB2"/>
@@ -8408,7 +9904,7 @@
       </w:pPr>
     </w:lvl>
   </w:abstractNum>
-  <w:abstractNum w:abstractNumId="22" w15:restartNumberingAfterBreak="0">
+  <w:abstractNum w:abstractNumId="35" w15:restartNumberingAfterBreak="0">
     <w:nsid w:val="7D190E30"/>
     <w:multiLevelType w:val="hybridMultilevel"/>
     <w:tmpl w:val="224C093A"/>
@@ -8498,73 +9994,112 @@
     </w:lvl>
   </w:abstractNum>
   <w:num w:numId="1">
+    <w:abstractNumId w:val="25"/>
+  </w:num>
+  <w:num w:numId="2">
+    <w:abstractNumId w:val="5"/>
+  </w:num>
+  <w:num w:numId="3">
+    <w:abstractNumId w:val="4"/>
+  </w:num>
+  <w:num w:numId="4">
+    <w:abstractNumId w:val="3"/>
+  </w:num>
+  <w:num w:numId="5">
     <w:abstractNumId w:val="16"/>
   </w:num>
-  <w:num w:numId="2">
-    <w:abstractNumId w:val="4"/>
-  </w:num>
-  <w:num w:numId="3">
-    <w:abstractNumId w:val="3"/>
-  </w:num>
-  <w:num w:numId="4">
-    <w:abstractNumId w:val="2"/>
-  </w:num>
-  <w:num w:numId="5">
+  <w:num w:numId="6">
     <w:abstractNumId w:val="10"/>
   </w:num>
-  <w:num w:numId="6">
-    <w:abstractNumId w:val="7"/>
-  </w:num>
   <w:num w:numId="7">
-    <w:abstractNumId w:val="21"/>
+    <w:abstractNumId w:val="34"/>
   </w:num>
   <w:num w:numId="8">
-    <w:abstractNumId w:val="14"/>
+    <w:abstractNumId w:val="22"/>
   </w:num>
   <w:num w:numId="9">
-    <w:abstractNumId w:val="20"/>
+    <w:abstractNumId w:val="31"/>
   </w:num>
   <w:num w:numId="10">
-    <w:abstractNumId w:val="9"/>
+    <w:abstractNumId w:val="13"/>
   </w:num>
   <w:num w:numId="11">
+    <w:abstractNumId w:val="26"/>
+  </w:num>
+  <w:num w:numId="12">
     <w:abstractNumId w:val="17"/>
   </w:num>
-  <w:num w:numId="12">
-    <w:abstractNumId w:val="11"/>
-  </w:num>
   <w:num w:numId="13">
-    <w:abstractNumId w:val="15"/>
+    <w:abstractNumId w:val="23"/>
   </w:num>
   <w:num w:numId="14">
-    <w:abstractNumId w:val="18"/>
+    <w:abstractNumId w:val="28"/>
   </w:num>
   <w:num w:numId="15">
     <w:abstractNumId w:val="1"/>
   </w:num>
   <w:num w:numId="16">
-    <w:abstractNumId w:val="6"/>
+    <w:abstractNumId w:val="9"/>
   </w:num>
   <w:num w:numId="17">
-    <w:abstractNumId w:val="8"/>
+    <w:abstractNumId w:val="12"/>
   </w:num>
   <w:num w:numId="18">
-    <w:abstractNumId w:val="13"/>
+    <w:abstractNumId w:val="21"/>
   </w:num>
   <w:num w:numId="19">
-    <w:abstractNumId w:val="22"/>
+    <w:abstractNumId w:val="35"/>
   </w:num>
   <w:num w:numId="20">
-    <w:abstractNumId w:val="5"/>
+    <w:abstractNumId w:val="8"/>
   </w:num>
   <w:num w:numId="21">
     <w:abstractNumId w:val="0"/>
   </w:num>
   <w:num w:numId="22">
-    <w:abstractNumId w:val="19"/>
+    <w:abstractNumId w:val="29"/>
   </w:num>
   <w:num w:numId="23">
-    <w:abstractNumId w:val="12"/>
+    <w:abstractNumId w:val="18"/>
+  </w:num>
+  <w:num w:numId="24">
+    <w:abstractNumId w:val="33"/>
+  </w:num>
+  <w:num w:numId="25">
+    <w:abstractNumId w:val="11"/>
+  </w:num>
+  <w:num w:numId="26">
+    <w:abstractNumId w:val="32"/>
+  </w:num>
+  <w:num w:numId="27">
+    <w:abstractNumId w:val="2"/>
+  </w:num>
+  <w:num w:numId="28">
+    <w:abstractNumId w:val="14"/>
+  </w:num>
+  <w:num w:numId="29">
+    <w:abstractNumId w:val="6"/>
+  </w:num>
+  <w:num w:numId="30">
+    <w:abstractNumId w:val="15"/>
+  </w:num>
+  <w:num w:numId="31">
+    <w:abstractNumId w:val="20"/>
+  </w:num>
+  <w:num w:numId="32">
+    <w:abstractNumId w:val="27"/>
+  </w:num>
+  <w:num w:numId="33">
+    <w:abstractNumId w:val="24"/>
+  </w:num>
+  <w:num w:numId="34">
+    <w:abstractNumId w:val="30"/>
+  </w:num>
+  <w:num w:numId="35">
+    <w:abstractNumId w:val="7"/>
+  </w:num>
+  <w:num w:numId="36">
+    <w:abstractNumId w:val="19"/>
   </w:num>
 </w:numbering>
 </file>
@@ -10176,7 +11711,7 @@
 </file>
 
 <file path=customXml/itemProps2.xml><?xml version="1.0" encoding="utf-8"?>
-<ds:datastoreItem xmlns:ds="http://schemas.openxmlformats.org/officeDocument/2006/customXml" ds:itemID="{A5D613FA-BB0F-4DCC-A2DA-62937DE2F839}">
+<ds:datastoreItem xmlns:ds="http://schemas.openxmlformats.org/officeDocument/2006/customXml" ds:itemID="{A12CB8C0-5110-49B3-B80D-17D1991D7904}">
   <ds:schemaRefs>
     <ds:schemaRef ds:uri="http://schemas.openxmlformats.org/officeDocument/2006/bibliography"/>
   </ds:schemaRefs>

</xml_diff>

<commit_message>
A Small Numbering Fix in Section 2
</commit_message>
<xml_diff>
--- a/DECONSTRUCTORS_PROJECT_PROPOSAL.docx
+++ b/DECONSTRUCTORS_PROJECT_PROPOSAL.docx
@@ -3781,8 +3781,6 @@
           <w:docGrid w:linePitch="360"/>
         </w:sectPr>
       </w:pPr>
-      <w:bookmarkStart w:id="8" w:name="_GoBack"/>
-      <w:bookmarkEnd w:id="8"/>
     </w:p>
     <w:p>
       <w:pPr>
@@ -3800,7 +3798,7 @@
           <w:szCs w:val="40"/>
         </w:rPr>
       </w:pPr>
-      <w:bookmarkStart w:id="9" w:name="_Toc22512827"/>
+      <w:bookmarkStart w:id="8" w:name="_Toc22512827"/>
       <w:r>
         <w:rPr>
           <w:rFonts w:ascii="Franklin Gothic Heavy" w:hAnsi="Franklin Gothic Heavy" w:cs="Aharoni"/>
@@ -3811,7 +3809,7 @@
         <w:lastRenderedPageBreak/>
         <w:t>INTRODUCTION</w:t>
       </w:r>
-      <w:bookmarkEnd w:id="9"/>
+      <w:bookmarkEnd w:id="8"/>
     </w:p>
     <w:p>
       <w:pPr>
@@ -3844,7 +3842,7 @@
           <w:szCs w:val="28"/>
         </w:rPr>
       </w:pPr>
-      <w:bookmarkStart w:id="10" w:name="_Toc22512828"/>
+      <w:bookmarkStart w:id="9" w:name="_Toc22512828"/>
       <w:r>
         <w:rPr>
           <w:rFonts w:cstheme="minorHAnsi"/>
@@ -3856,7 +3854,7 @@
         </w:rPr>
         <w:t>PURPOSE</w:t>
       </w:r>
-      <w:bookmarkEnd w:id="10"/>
+      <w:bookmarkEnd w:id="9"/>
     </w:p>
     <w:p>
       <w:pPr>
@@ -3906,7 +3904,7 @@
           <w:szCs w:val="28"/>
         </w:rPr>
       </w:pPr>
-      <w:bookmarkStart w:id="11" w:name="_Toc22512829"/>
+      <w:bookmarkStart w:id="10" w:name="_Toc22512829"/>
       <w:r>
         <w:rPr>
           <w:rFonts w:cstheme="minorHAnsi"/>
@@ -3918,7 +3916,7 @@
         </w:rPr>
         <w:t>SCOPE</w:t>
       </w:r>
-      <w:bookmarkEnd w:id="11"/>
+      <w:bookmarkEnd w:id="10"/>
     </w:p>
     <w:p>
       <w:pPr>
@@ -3968,7 +3966,7 @@
           <w:szCs w:val="28"/>
         </w:rPr>
       </w:pPr>
-      <w:bookmarkStart w:id="12" w:name="_Toc22512830"/>
+      <w:bookmarkStart w:id="11" w:name="_Toc22512830"/>
       <w:r>
         <w:rPr>
           <w:rFonts w:cstheme="minorHAnsi"/>
@@ -3980,7 +3978,7 @@
         </w:rPr>
         <w:t>INTENDED AUDIENCE</w:t>
       </w:r>
-      <w:bookmarkEnd w:id="12"/>
+      <w:bookmarkEnd w:id="11"/>
     </w:p>
     <w:p>
       <w:pPr>
@@ -4050,7 +4048,7 @@
           <w:szCs w:val="40"/>
         </w:rPr>
       </w:pPr>
-      <w:bookmarkStart w:id="13" w:name="_Toc22512831"/>
+      <w:bookmarkStart w:id="12" w:name="_Toc22512831"/>
       <w:r>
         <w:rPr>
           <w:rFonts w:ascii="Franklin Gothic Heavy" w:hAnsi="Franklin Gothic Heavy" w:cs="Aharoni"/>
@@ -4061,7 +4059,7 @@
         <w:lastRenderedPageBreak/>
         <w:t>PROJECT MANAGEMENT</w:t>
       </w:r>
-      <w:bookmarkEnd w:id="13"/>
+      <w:bookmarkEnd w:id="12"/>
     </w:p>
     <w:p>
       <w:pPr>
@@ -4081,7 +4079,7 @@
         <w:pStyle w:val="ListParagraph"/>
         <w:numPr>
           <w:ilvl w:val="1"/>
-          <w:numId w:val="1"/>
+          <w:numId w:val="43"/>
         </w:numPr>
         <w:spacing w:after="0"/>
         <w:outlineLvl w:val="1"/>
@@ -4094,7 +4092,7 @@
           <w:szCs w:val="28"/>
         </w:rPr>
       </w:pPr>
-      <w:bookmarkStart w:id="14" w:name="_Toc22512832"/>
+      <w:bookmarkStart w:id="13" w:name="_Toc22512832"/>
       <w:r>
         <w:rPr>
           <w:rFonts w:cstheme="minorHAnsi"/>
@@ -4106,7 +4104,7 @@
         </w:rPr>
         <w:t>Change Management Procedures</w:t>
       </w:r>
-      <w:bookmarkEnd w:id="14"/>
+      <w:bookmarkEnd w:id="13"/>
     </w:p>
     <w:p>
       <w:pPr>
@@ -4143,7 +4141,7 @@
         <w:pStyle w:val="ListParagraph"/>
         <w:numPr>
           <w:ilvl w:val="1"/>
-          <w:numId w:val="1"/>
+          <w:numId w:val="43"/>
         </w:numPr>
         <w:spacing w:after="0"/>
         <w:outlineLvl w:val="1"/>
@@ -4156,7 +4154,7 @@
           <w:szCs w:val="28"/>
         </w:rPr>
       </w:pPr>
-      <w:bookmarkStart w:id="15" w:name="_Toc22512833"/>
+      <w:bookmarkStart w:id="14" w:name="_Toc22512833"/>
       <w:r>
         <w:rPr>
           <w:rFonts w:cstheme="minorHAnsi"/>
@@ -4214,7 +4212,7 @@
         </w:rPr>
         <w:t>, and Documentation</w:t>
       </w:r>
-      <w:bookmarkEnd w:id="15"/>
+      <w:bookmarkEnd w:id="14"/>
     </w:p>
     <w:p>
       <w:pPr>
@@ -4230,6 +4228,8 @@
           <w:szCs w:val="28"/>
         </w:rPr>
       </w:pPr>
+      <w:bookmarkStart w:id="15" w:name="_GoBack"/>
+      <w:bookmarkEnd w:id="15"/>
     </w:p>
     <w:p>
       <w:pPr>
@@ -4255,7 +4255,7 @@
         <w:pStyle w:val="ListParagraph"/>
         <w:numPr>
           <w:ilvl w:val="0"/>
-          <w:numId w:val="1"/>
+          <w:numId w:val="43"/>
         </w:numPr>
         <w:spacing w:after="0"/>
         <w:outlineLvl w:val="0"/>
@@ -4310,8 +4310,8 @@
           <w:szCs w:val="28"/>
         </w:rPr>
       </w:pPr>
-      <w:bookmarkStart w:id="17" w:name="_Hlk22495660"/>
-      <w:bookmarkStart w:id="18" w:name="_Toc22512835"/>
+      <w:bookmarkStart w:id="17" w:name="_Toc22512835"/>
+      <w:bookmarkStart w:id="18" w:name="_Hlk22495660"/>
       <w:r>
         <w:rPr>
           <w:rFonts w:cstheme="minorHAnsi"/>
@@ -4334,9 +4334,9 @@
         </w:rPr>
         <w:t>ROBLEM STATEMENT</w:t>
       </w:r>
-      <w:bookmarkEnd w:id="18"/>
-    </w:p>
-    <w:bookmarkEnd w:id="17"/>
+      <w:bookmarkEnd w:id="17"/>
+    </w:p>
+    <w:bookmarkEnd w:id="18"/>
     <w:p>
       <w:pPr>
         <w:pStyle w:val="ListParagraph"/>
@@ -4548,7 +4548,7 @@
         <w:pStyle w:val="ListParagraph"/>
         <w:numPr>
           <w:ilvl w:val="0"/>
-          <w:numId w:val="1"/>
+          <w:numId w:val="43"/>
         </w:numPr>
         <w:spacing w:after="0"/>
         <w:outlineLvl w:val="0"/>
@@ -9295,6 +9295,131 @@
     </w:lvl>
   </w:abstractNum>
   <w:abstractNum w:abstractNumId="23" w15:restartNumberingAfterBreak="0">
+    <w:nsid w:val="5A1B7B82"/>
+    <w:multiLevelType w:val="multilevel"/>
+    <w:tmpl w:val="82A45AAA"/>
+    <w:lvl w:ilvl="0">
+      <w:start w:val="2"/>
+      <w:numFmt w:val="decimal"/>
+      <w:lvlText w:val="%1."/>
+      <w:lvlJc w:val="left"/>
+      <w:pPr>
+        <w:ind w:left="432" w:hanging="432"/>
+      </w:pPr>
+      <w:rPr>
+        <w:rFonts w:ascii="Franklin Gothic Heavy" w:hAnsi="Franklin Gothic Heavy" w:hint="default"/>
+        <w:b w:val="0"/>
+        <w:bCs w:val="0"/>
+        <w:color w:val="70AD47" w:themeColor="accent6"/>
+      </w:rPr>
+    </w:lvl>
+    <w:lvl w:ilvl="1">
+      <w:start w:val="1"/>
+      <w:numFmt w:val="decimal"/>
+      <w:isLgl/>
+      <w:lvlText w:val="%1.%2"/>
+      <w:lvlJc w:val="left"/>
+      <w:pPr>
+        <w:ind w:left="1008" w:hanging="648"/>
+      </w:pPr>
+      <w:rPr>
+        <w:rFonts w:hint="default"/>
+        <w:color w:val="595959" w:themeColor="text1" w:themeTint="A6"/>
+      </w:rPr>
+    </w:lvl>
+    <w:lvl w:ilvl="2">
+      <w:start w:val="1"/>
+      <w:numFmt w:val="decimal"/>
+      <w:isLgl/>
+      <w:lvlText w:val="%1.%2.%3"/>
+      <w:lvlJc w:val="left"/>
+      <w:pPr>
+        <w:ind w:left="1872" w:hanging="864"/>
+      </w:pPr>
+      <w:rPr>
+        <w:rFonts w:hint="default"/>
+      </w:rPr>
+    </w:lvl>
+    <w:lvl w:ilvl="3">
+      <w:start w:val="1"/>
+      <w:numFmt w:val="decimal"/>
+      <w:isLgl/>
+      <w:lvlText w:val="%1.%2.%3.%4"/>
+      <w:lvlJc w:val="left"/>
+      <w:pPr>
+        <w:ind w:left="1080" w:hanging="720"/>
+      </w:pPr>
+      <w:rPr>
+        <w:rFonts w:hint="default"/>
+      </w:rPr>
+    </w:lvl>
+    <w:lvl w:ilvl="4">
+      <w:start w:val="1"/>
+      <w:numFmt w:val="decimal"/>
+      <w:isLgl/>
+      <w:lvlText w:val="%1.%2.%3.%4.%5"/>
+      <w:lvlJc w:val="left"/>
+      <w:pPr>
+        <w:ind w:left="1440" w:hanging="1080"/>
+      </w:pPr>
+      <w:rPr>
+        <w:rFonts w:hint="default"/>
+      </w:rPr>
+    </w:lvl>
+    <w:lvl w:ilvl="5">
+      <w:start w:val="1"/>
+      <w:numFmt w:val="decimal"/>
+      <w:isLgl/>
+      <w:lvlText w:val="%1.%2.%3.%4.%5.%6"/>
+      <w:lvlJc w:val="left"/>
+      <w:pPr>
+        <w:ind w:left="1440" w:hanging="1080"/>
+      </w:pPr>
+      <w:rPr>
+        <w:rFonts w:hint="default"/>
+      </w:rPr>
+    </w:lvl>
+    <w:lvl w:ilvl="6">
+      <w:start w:val="1"/>
+      <w:numFmt w:val="decimal"/>
+      <w:isLgl/>
+      <w:lvlText w:val="%1.%2.%3.%4.%5.%6.%7"/>
+      <w:lvlJc w:val="left"/>
+      <w:pPr>
+        <w:ind w:left="1800" w:hanging="1440"/>
+      </w:pPr>
+      <w:rPr>
+        <w:rFonts w:hint="default"/>
+      </w:rPr>
+    </w:lvl>
+    <w:lvl w:ilvl="7">
+      <w:start w:val="1"/>
+      <w:numFmt w:val="decimal"/>
+      <w:isLgl/>
+      <w:lvlText w:val="%1.%2.%3.%4.%5.%6.%7.%8"/>
+      <w:lvlJc w:val="left"/>
+      <w:pPr>
+        <w:ind w:left="1800" w:hanging="1440"/>
+      </w:pPr>
+      <w:rPr>
+        <w:rFonts w:hint="default"/>
+      </w:rPr>
+    </w:lvl>
+    <w:lvl w:ilvl="8">
+      <w:start w:val="1"/>
+      <w:numFmt w:val="decimal"/>
+      <w:isLgl/>
+      <w:lvlText w:val="%1.%2.%3.%4.%5.%6.%7.%8.%9"/>
+      <w:lvlJc w:val="left"/>
+      <w:pPr>
+        <w:ind w:left="2160" w:hanging="1800"/>
+      </w:pPr>
+      <w:rPr>
+        <w:rFonts w:hint="default"/>
+      </w:rPr>
+    </w:lvl>
+  </w:abstractNum>
+  <w:abstractNum w:abstractNumId="24" w15:restartNumberingAfterBreak="0">
     <w:nsid w:val="5F2679F2"/>
     <w:multiLevelType w:val="hybridMultilevel"/>
     <w:tmpl w:val="F8384896"/>
@@ -9383,7 +9508,7 @@
       </w:pPr>
     </w:lvl>
   </w:abstractNum>
-  <w:abstractNum w:abstractNumId="24" w15:restartNumberingAfterBreak="0">
+  <w:abstractNum w:abstractNumId="25" w15:restartNumberingAfterBreak="0">
     <w:nsid w:val="5F8E156D"/>
     <w:multiLevelType w:val="multilevel"/>
     <w:tmpl w:val="75FEF466"/>
@@ -9477,7 +9602,7 @@
       </w:pPr>
     </w:lvl>
   </w:abstractNum>
-  <w:abstractNum w:abstractNumId="25" w15:restartNumberingAfterBreak="0">
+  <w:abstractNum w:abstractNumId="26" w15:restartNumberingAfterBreak="0">
     <w:nsid w:val="5FC31176"/>
     <w:multiLevelType w:val="hybridMultilevel"/>
     <w:tmpl w:val="415A6F46"/>
@@ -9563,7 +9688,7 @@
       </w:pPr>
     </w:lvl>
   </w:abstractNum>
-  <w:abstractNum w:abstractNumId="26" w15:restartNumberingAfterBreak="0">
+  <w:abstractNum w:abstractNumId="27" w15:restartNumberingAfterBreak="0">
     <w:nsid w:val="60E211A9"/>
     <w:multiLevelType w:val="multilevel"/>
     <w:tmpl w:val="BEECF9CA"/>
@@ -9688,7 +9813,7 @@
       </w:rPr>
     </w:lvl>
   </w:abstractNum>
-  <w:abstractNum w:abstractNumId="27" w15:restartNumberingAfterBreak="0">
+  <w:abstractNum w:abstractNumId="28" w15:restartNumberingAfterBreak="0">
     <w:nsid w:val="649A452D"/>
     <w:multiLevelType w:val="hybridMultilevel"/>
     <w:tmpl w:val="9162DEAE"/>
@@ -9777,7 +9902,7 @@
       </w:pPr>
     </w:lvl>
   </w:abstractNum>
-  <w:abstractNum w:abstractNumId="28" w15:restartNumberingAfterBreak="0">
+  <w:abstractNum w:abstractNumId="29" w15:restartNumberingAfterBreak="0">
     <w:nsid w:val="66563F16"/>
     <w:multiLevelType w:val="multilevel"/>
     <w:tmpl w:val="95E0390C"/>
@@ -9899,7 +10024,7 @@
       </w:rPr>
     </w:lvl>
   </w:abstractNum>
-  <w:abstractNum w:abstractNumId="29" w15:restartNumberingAfterBreak="0">
+  <w:abstractNum w:abstractNumId="30" w15:restartNumberingAfterBreak="0">
     <w:nsid w:val="66BB7411"/>
     <w:multiLevelType w:val="multilevel"/>
     <w:tmpl w:val="14F434D6"/>
@@ -9993,7 +10118,7 @@
       </w:pPr>
     </w:lvl>
   </w:abstractNum>
-  <w:abstractNum w:abstractNumId="30" w15:restartNumberingAfterBreak="0">
+  <w:abstractNum w:abstractNumId="31" w15:restartNumberingAfterBreak="0">
     <w:nsid w:val="686A66CF"/>
     <w:multiLevelType w:val="multilevel"/>
     <w:tmpl w:val="B97420E8"/>
@@ -10118,7 +10243,7 @@
       </w:rPr>
     </w:lvl>
   </w:abstractNum>
-  <w:abstractNum w:abstractNumId="31" w15:restartNumberingAfterBreak="0">
+  <w:abstractNum w:abstractNumId="32" w15:restartNumberingAfterBreak="0">
     <w:nsid w:val="68A003EA"/>
     <w:multiLevelType w:val="hybridMultilevel"/>
     <w:tmpl w:val="C6B20DE0"/>
@@ -10209,7 +10334,7 @@
       </w:pPr>
     </w:lvl>
   </w:abstractNum>
-  <w:abstractNum w:abstractNumId="32" w15:restartNumberingAfterBreak="0">
+  <w:abstractNum w:abstractNumId="33" w15:restartNumberingAfterBreak="0">
     <w:nsid w:val="6A9A5F04"/>
     <w:multiLevelType w:val="hybridMultilevel"/>
     <w:tmpl w:val="0160FEDC"/>
@@ -10298,7 +10423,7 @@
       </w:pPr>
     </w:lvl>
   </w:abstractNum>
-  <w:abstractNum w:abstractNumId="33" w15:restartNumberingAfterBreak="0">
+  <w:abstractNum w:abstractNumId="34" w15:restartNumberingAfterBreak="0">
     <w:nsid w:val="6BB84693"/>
     <w:multiLevelType w:val="multilevel"/>
     <w:tmpl w:val="C05C2D8C"/>
@@ -10419,7 +10544,7 @@
       </w:rPr>
     </w:lvl>
   </w:abstractNum>
-  <w:abstractNum w:abstractNumId="34" w15:restartNumberingAfterBreak="0">
+  <w:abstractNum w:abstractNumId="35" w15:restartNumberingAfterBreak="0">
     <w:nsid w:val="6EA57DCB"/>
     <w:multiLevelType w:val="multilevel"/>
     <w:tmpl w:val="DF7E8C4C"/>
@@ -10544,7 +10669,7 @@
       </w:rPr>
     </w:lvl>
   </w:abstractNum>
-  <w:abstractNum w:abstractNumId="35" w15:restartNumberingAfterBreak="0">
+  <w:abstractNum w:abstractNumId="36" w15:restartNumberingAfterBreak="0">
     <w:nsid w:val="6EBB4DD6"/>
     <w:multiLevelType w:val="hybridMultilevel"/>
     <w:tmpl w:val="0F4C386C"/>
@@ -10634,7 +10759,7 @@
       </w:pPr>
     </w:lvl>
   </w:abstractNum>
-  <w:abstractNum w:abstractNumId="36" w15:restartNumberingAfterBreak="0">
+  <w:abstractNum w:abstractNumId="37" w15:restartNumberingAfterBreak="0">
     <w:nsid w:val="72AA400D"/>
     <w:multiLevelType w:val="multilevel"/>
     <w:tmpl w:val="2320ED84"/>
@@ -10755,7 +10880,7 @@
       </w:rPr>
     </w:lvl>
   </w:abstractNum>
-  <w:abstractNum w:abstractNumId="37" w15:restartNumberingAfterBreak="0">
+  <w:abstractNum w:abstractNumId="38" w15:restartNumberingAfterBreak="0">
     <w:nsid w:val="7835546D"/>
     <w:multiLevelType w:val="multilevel"/>
     <w:tmpl w:val="AB64BA30"/>
@@ -10849,7 +10974,7 @@
       </w:pPr>
     </w:lvl>
   </w:abstractNum>
-  <w:abstractNum w:abstractNumId="38" w15:restartNumberingAfterBreak="0">
+  <w:abstractNum w:abstractNumId="39" w15:restartNumberingAfterBreak="0">
     <w:nsid w:val="7A2773FB"/>
     <w:multiLevelType w:val="multilevel"/>
     <w:tmpl w:val="D09A5854"/>
@@ -10962,7 +11087,7 @@
       </w:rPr>
     </w:lvl>
   </w:abstractNum>
-  <w:abstractNum w:abstractNumId="39" w15:restartNumberingAfterBreak="0">
+  <w:abstractNum w:abstractNumId="40" w15:restartNumberingAfterBreak="0">
     <w:nsid w:val="7B19367A"/>
     <w:multiLevelType w:val="multilevel"/>
     <w:tmpl w:val="1C3A3E64"/>
@@ -11087,7 +11212,7 @@
       </w:rPr>
     </w:lvl>
   </w:abstractNum>
-  <w:abstractNum w:abstractNumId="40" w15:restartNumberingAfterBreak="0">
+  <w:abstractNum w:abstractNumId="41" w15:restartNumberingAfterBreak="0">
     <w:nsid w:val="7CF1045C"/>
     <w:multiLevelType w:val="hybridMultilevel"/>
     <w:tmpl w:val="C3AE9CB2"/>
@@ -11176,7 +11301,7 @@
       </w:pPr>
     </w:lvl>
   </w:abstractNum>
-  <w:abstractNum w:abstractNumId="41" w15:restartNumberingAfterBreak="0">
+  <w:abstractNum w:abstractNumId="42" w15:restartNumberingAfterBreak="0">
     <w:nsid w:val="7D190E30"/>
     <w:multiLevelType w:val="hybridMultilevel"/>
     <w:tmpl w:val="224C093A"/>
@@ -11266,7 +11391,7 @@
     </w:lvl>
   </w:abstractNum>
   <w:num w:numId="1">
-    <w:abstractNumId w:val="30"/>
+    <w:abstractNumId w:val="31"/>
   </w:num>
   <w:num w:numId="2">
     <w:abstractNumId w:val="6"/>
@@ -11284,28 +11409,28 @@
     <w:abstractNumId w:val="11"/>
   </w:num>
   <w:num w:numId="7">
-    <w:abstractNumId w:val="40"/>
+    <w:abstractNumId w:val="41"/>
   </w:num>
   <w:num w:numId="8">
-    <w:abstractNumId w:val="27"/>
+    <w:abstractNumId w:val="28"/>
   </w:num>
   <w:num w:numId="9">
-    <w:abstractNumId w:val="36"/>
+    <w:abstractNumId w:val="37"/>
   </w:num>
   <w:num w:numId="10">
     <w:abstractNumId w:val="15"/>
   </w:num>
   <w:num w:numId="11">
-    <w:abstractNumId w:val="31"/>
+    <w:abstractNumId w:val="32"/>
   </w:num>
   <w:num w:numId="12">
     <w:abstractNumId w:val="20"/>
   </w:num>
   <w:num w:numId="13">
-    <w:abstractNumId w:val="28"/>
+    <w:abstractNumId w:val="29"/>
   </w:num>
   <w:num w:numId="14">
-    <w:abstractNumId w:val="33"/>
+    <w:abstractNumId w:val="34"/>
   </w:num>
   <w:num w:numId="15">
     <w:abstractNumId w:val="1"/>
@@ -11317,10 +11442,10 @@
     <w:abstractNumId w:val="14"/>
   </w:num>
   <w:num w:numId="18">
-    <w:abstractNumId w:val="26"/>
+    <w:abstractNumId w:val="27"/>
   </w:num>
   <w:num w:numId="19">
-    <w:abstractNumId w:val="41"/>
+    <w:abstractNumId w:val="42"/>
   </w:num>
   <w:num w:numId="20">
     <w:abstractNumId w:val="9"/>
@@ -11329,19 +11454,19 @@
     <w:abstractNumId w:val="0"/>
   </w:num>
   <w:num w:numId="22">
-    <w:abstractNumId w:val="34"/>
+    <w:abstractNumId w:val="35"/>
   </w:num>
   <w:num w:numId="23">
     <w:abstractNumId w:val="22"/>
   </w:num>
   <w:num w:numId="24">
-    <w:abstractNumId w:val="39"/>
+    <w:abstractNumId w:val="40"/>
   </w:num>
   <w:num w:numId="25">
     <w:abstractNumId w:val="13"/>
   </w:num>
   <w:num w:numId="26">
-    <w:abstractNumId w:val="38"/>
+    <w:abstractNumId w:val="39"/>
   </w:num>
   <w:num w:numId="27">
     <w:abstractNumId w:val="2"/>
@@ -11356,40 +11481,43 @@
     <w:abstractNumId w:val="18"/>
   </w:num>
   <w:num w:numId="31">
-    <w:abstractNumId w:val="25"/>
+    <w:abstractNumId w:val="26"/>
   </w:num>
   <w:num w:numId="32">
-    <w:abstractNumId w:val="32"/>
+    <w:abstractNumId w:val="33"/>
   </w:num>
   <w:num w:numId="33">
-    <w:abstractNumId w:val="29"/>
+    <w:abstractNumId w:val="30"/>
   </w:num>
   <w:num w:numId="34">
-    <w:abstractNumId w:val="35"/>
+    <w:abstractNumId w:val="36"/>
   </w:num>
   <w:num w:numId="35">
     <w:abstractNumId w:val="8"/>
   </w:num>
   <w:num w:numId="36">
-    <w:abstractNumId w:val="23"/>
+    <w:abstractNumId w:val="24"/>
   </w:num>
   <w:num w:numId="37">
     <w:abstractNumId w:val="21"/>
   </w:num>
   <w:num w:numId="38">
-    <w:abstractNumId w:val="37"/>
+    <w:abstractNumId w:val="38"/>
   </w:num>
   <w:num w:numId="39">
     <w:abstractNumId w:val="12"/>
   </w:num>
   <w:num w:numId="40">
-    <w:abstractNumId w:val="24"/>
+    <w:abstractNumId w:val="25"/>
   </w:num>
   <w:num w:numId="41">
     <w:abstractNumId w:val="4"/>
   </w:num>
   <w:num w:numId="42">
     <w:abstractNumId w:val="16"/>
+  </w:num>
+  <w:num w:numId="43">
+    <w:abstractNumId w:val="23"/>
   </w:num>
 </w:numbering>
 </file>
@@ -13001,7 +13129,7 @@
 </file>
 
 <file path=customXml/itemProps2.xml><?xml version="1.0" encoding="utf-8"?>
-<ds:datastoreItem xmlns:ds="http://schemas.openxmlformats.org/officeDocument/2006/customXml" ds:itemID="{A7A68613-A16E-499F-8293-E755A64A64C8}">
+<ds:datastoreItem xmlns:ds="http://schemas.openxmlformats.org/officeDocument/2006/customXml" ds:itemID="{2364C504-E590-4154-83A1-6BCE5B3F6777}">
   <ds:schemaRefs>
     <ds:schemaRef ds:uri="http://schemas.openxmlformats.org/officeDocument/2006/bibliography"/>
   </ds:schemaRefs>

</xml_diff>

<commit_message>
4.1.2 to 4.1.8 Functional Requirements
</commit_message>
<xml_diff>
--- a/DECONSTRUCTORS_PROJECT_PROPOSAL.docx
+++ b/DECONSTRUCTORS_PROJECT_PROPOSAL.docx
@@ -4102,15 +4102,9 @@
           <w:sz w:val="28"/>
           <w:szCs w:val="28"/>
         </w:rPr>
-        <w:t>Change Management Procedures</w:t>
-      </w:r>
-      <w:bookmarkEnd w:id="13"/>
-    </w:p>
-    <w:p>
-      <w:pPr>
-        <w:pStyle w:val="ListParagraph"/>
-        <w:spacing w:after="0"/>
-        <w:ind w:left="1008"/>
+        <w:t>CHANGE</w:t>
+      </w:r>
+      <w:r>
         <w:rPr>
           <w:rFonts w:cstheme="minorHAnsi"/>
           <w:b/>
@@ -4119,13 +4113,9 @@
           <w:sz w:val="28"/>
           <w:szCs w:val="28"/>
         </w:rPr>
-      </w:pPr>
-    </w:p>
-    <w:p>
-      <w:pPr>
-        <w:pStyle w:val="ListParagraph"/>
-        <w:spacing w:after="0"/>
-        <w:ind w:left="1008"/>
+        <w:t xml:space="preserve"> </w:t>
+      </w:r>
+      <w:r>
         <w:rPr>
           <w:rFonts w:cstheme="minorHAnsi"/>
           <w:b/>
@@ -4134,6 +4124,60 @@
           <w:sz w:val="28"/>
           <w:szCs w:val="28"/>
         </w:rPr>
+        <w:t>MANAGEMENT</w:t>
+      </w:r>
+      <w:r>
+        <w:rPr>
+          <w:rFonts w:cstheme="minorHAnsi"/>
+          <w:b/>
+          <w:bCs/>
+          <w:color w:val="595959" w:themeColor="text1" w:themeTint="A6"/>
+          <w:sz w:val="28"/>
+          <w:szCs w:val="28"/>
+        </w:rPr>
+        <w:t xml:space="preserve"> </w:t>
+      </w:r>
+      <w:bookmarkEnd w:id="13"/>
+      <w:r>
+        <w:rPr>
+          <w:rFonts w:cstheme="minorHAnsi"/>
+          <w:b/>
+          <w:bCs/>
+          <w:color w:val="595959" w:themeColor="text1" w:themeTint="A6"/>
+          <w:sz w:val="28"/>
+          <w:szCs w:val="28"/>
+        </w:rPr>
+        <w:t>PROCEDURES</w:t>
+      </w:r>
+    </w:p>
+    <w:p>
+      <w:pPr>
+        <w:pStyle w:val="ListParagraph"/>
+        <w:spacing w:after="0"/>
+        <w:ind w:left="1008"/>
+        <w:rPr>
+          <w:rFonts w:cstheme="minorHAnsi"/>
+          <w:b/>
+          <w:bCs/>
+          <w:color w:val="595959" w:themeColor="text1" w:themeTint="A6"/>
+          <w:sz w:val="28"/>
+          <w:szCs w:val="28"/>
+        </w:rPr>
+      </w:pPr>
+    </w:p>
+    <w:p>
+      <w:pPr>
+        <w:pStyle w:val="ListParagraph"/>
+        <w:spacing w:after="0"/>
+        <w:ind w:left="1008"/>
+        <w:rPr>
+          <w:rFonts w:cstheme="minorHAnsi"/>
+          <w:b/>
+          <w:bCs/>
+          <w:color w:val="595959" w:themeColor="text1" w:themeTint="A6"/>
+          <w:sz w:val="28"/>
+          <w:szCs w:val="28"/>
+        </w:rPr>
       </w:pPr>
     </w:p>
     <w:p>
@@ -4164,9 +4208,8 @@
           <w:sz w:val="28"/>
           <w:szCs w:val="28"/>
         </w:rPr>
-        <w:t xml:space="preserve">The </w:t>
-      </w:r>
-      <w:proofErr w:type="spellStart"/>
+        <w:t>THE</w:t>
+      </w:r>
       <w:r>
         <w:rPr>
           <w:rFonts w:cstheme="minorHAnsi"/>
@@ -4176,9 +4219,8 @@
           <w:sz w:val="28"/>
           <w:szCs w:val="28"/>
         </w:rPr>
-        <w:t>Deconstructors</w:t>
-      </w:r>
-      <w:proofErr w:type="spellEnd"/>
+        <w:t xml:space="preserve"> </w:t>
+      </w:r>
       <w:r>
         <w:rPr>
           <w:rFonts w:cstheme="minorHAnsi"/>
@@ -4188,7 +4230,7 @@
           <w:sz w:val="28"/>
           <w:szCs w:val="28"/>
         </w:rPr>
-        <w:t xml:space="preserve"> Team, </w:t>
+        <w:t>DECONSTRUCTORS</w:t>
       </w:r>
       <w:r>
         <w:rPr>
@@ -4199,7 +4241,7 @@
           <w:sz w:val="28"/>
           <w:szCs w:val="28"/>
         </w:rPr>
-        <w:t>Timelines</w:t>
+        <w:t xml:space="preserve"> </w:t>
       </w:r>
       <w:r>
         <w:rPr>
@@ -4210,15 +4252,9 @@
           <w:sz w:val="28"/>
           <w:szCs w:val="28"/>
         </w:rPr>
-        <w:t>, and Documentation</w:t>
-      </w:r>
-      <w:bookmarkEnd w:id="14"/>
-    </w:p>
-    <w:p>
-      <w:pPr>
-        <w:pStyle w:val="ListParagraph"/>
-        <w:spacing w:after="0"/>
-        <w:ind w:left="1008"/>
+        <w:t>TEAM</w:t>
+      </w:r>
+      <w:r>
         <w:rPr>
           <w:rFonts w:cstheme="minorHAnsi"/>
           <w:b/>
@@ -4227,9 +4263,79 @@
           <w:sz w:val="28"/>
           <w:szCs w:val="28"/>
         </w:rPr>
-      </w:pPr>
-      <w:bookmarkStart w:id="15" w:name="_GoBack"/>
-      <w:bookmarkEnd w:id="15"/>
+        <w:t xml:space="preserve">, </w:t>
+      </w:r>
+      <w:r>
+        <w:rPr>
+          <w:rFonts w:cstheme="minorHAnsi"/>
+          <w:b/>
+          <w:bCs/>
+          <w:color w:val="595959" w:themeColor="text1" w:themeTint="A6"/>
+          <w:sz w:val="28"/>
+          <w:szCs w:val="28"/>
+        </w:rPr>
+        <w:t>TIMELINES</w:t>
+      </w:r>
+      <w:r>
+        <w:rPr>
+          <w:rFonts w:cstheme="minorHAnsi"/>
+          <w:b/>
+          <w:bCs/>
+          <w:color w:val="595959" w:themeColor="text1" w:themeTint="A6"/>
+          <w:sz w:val="28"/>
+          <w:szCs w:val="28"/>
+        </w:rPr>
+        <w:t xml:space="preserve">, </w:t>
+      </w:r>
+      <w:r>
+        <w:rPr>
+          <w:rFonts w:cstheme="minorHAnsi"/>
+          <w:b/>
+          <w:bCs/>
+          <w:color w:val="595959" w:themeColor="text1" w:themeTint="A6"/>
+          <w:sz w:val="28"/>
+          <w:szCs w:val="28"/>
+        </w:rPr>
+        <w:t>AND</w:t>
+      </w:r>
+      <w:r>
+        <w:rPr>
+          <w:rFonts w:cstheme="minorHAnsi"/>
+          <w:b/>
+          <w:bCs/>
+          <w:color w:val="595959" w:themeColor="text1" w:themeTint="A6"/>
+          <w:sz w:val="28"/>
+          <w:szCs w:val="28"/>
+        </w:rPr>
+        <w:t xml:space="preserve"> </w:t>
+      </w:r>
+      <w:bookmarkEnd w:id="14"/>
+      <w:r>
+        <w:rPr>
+          <w:rFonts w:cstheme="minorHAnsi"/>
+          <w:b/>
+          <w:bCs/>
+          <w:color w:val="595959" w:themeColor="text1" w:themeTint="A6"/>
+          <w:sz w:val="28"/>
+          <w:szCs w:val="28"/>
+        </w:rPr>
+        <w:t>DOCUMENTATION</w:t>
+      </w:r>
+    </w:p>
+    <w:p>
+      <w:pPr>
+        <w:pStyle w:val="ListParagraph"/>
+        <w:spacing w:after="0"/>
+        <w:ind w:left="1008"/>
+        <w:rPr>
+          <w:rFonts w:cstheme="minorHAnsi"/>
+          <w:b/>
+          <w:bCs/>
+          <w:color w:val="595959" w:themeColor="text1" w:themeTint="A6"/>
+          <w:sz w:val="28"/>
+          <w:szCs w:val="28"/>
+        </w:rPr>
+      </w:pPr>
     </w:p>
     <w:p>
       <w:pPr>
@@ -4266,7 +4372,7 @@
           <w:szCs w:val="40"/>
         </w:rPr>
       </w:pPr>
-      <w:bookmarkStart w:id="16" w:name="_Toc22512834"/>
+      <w:bookmarkStart w:id="15" w:name="_Toc22512834"/>
       <w:r>
         <w:rPr>
           <w:rFonts w:ascii="Franklin Gothic Heavy" w:hAnsi="Franklin Gothic Heavy" w:cs="Aharoni"/>
@@ -4277,7 +4383,7 @@
         <w:lastRenderedPageBreak/>
         <w:t>SYSTEM GENERAL DESCRIPTION</w:t>
       </w:r>
-      <w:bookmarkEnd w:id="16"/>
+      <w:bookmarkEnd w:id="15"/>
     </w:p>
     <w:p>
       <w:pPr>
@@ -4310,8 +4416,8 @@
           <w:szCs w:val="28"/>
         </w:rPr>
       </w:pPr>
-      <w:bookmarkStart w:id="17" w:name="_Toc22512835"/>
-      <w:bookmarkStart w:id="18" w:name="_Hlk22495660"/>
+      <w:bookmarkStart w:id="16" w:name="_Toc22512835"/>
+      <w:bookmarkStart w:id="17" w:name="_Hlk22495660"/>
       <w:r>
         <w:rPr>
           <w:rFonts w:cstheme="minorHAnsi"/>
@@ -4334,9 +4440,9 @@
         </w:rPr>
         <w:t>ROBLEM STATEMENT</w:t>
       </w:r>
-      <w:bookmarkEnd w:id="17"/>
-    </w:p>
-    <w:bookmarkEnd w:id="18"/>
+      <w:bookmarkEnd w:id="16"/>
+    </w:p>
+    <w:bookmarkEnd w:id="17"/>
     <w:p>
       <w:pPr>
         <w:pStyle w:val="ListParagraph"/>
@@ -4398,7 +4504,7 @@
         </w:rPr>
         <w:t xml:space="preserve"> </w:t>
       </w:r>
-      <w:bookmarkStart w:id="19" w:name="_Toc22512836"/>
+      <w:bookmarkStart w:id="18" w:name="_Toc22512836"/>
       <w:r>
         <w:rPr>
           <w:rFonts w:cstheme="minorHAnsi"/>
@@ -4410,7 +4516,7 @@
         </w:rPr>
         <w:t>PERSPECTIVE</w:t>
       </w:r>
-      <w:bookmarkEnd w:id="19"/>
+      <w:bookmarkEnd w:id="18"/>
     </w:p>
     <w:p>
       <w:pPr>
@@ -4428,7 +4534,7 @@
           <w:szCs w:val="24"/>
         </w:rPr>
       </w:pPr>
-      <w:bookmarkStart w:id="20" w:name="_Toc22512837"/>
+      <w:bookmarkStart w:id="19" w:name="_Toc22512837"/>
       <w:r>
         <w:rPr>
           <w:rFonts w:cstheme="minorHAnsi"/>
@@ -4440,7 +4546,7 @@
         </w:rPr>
         <w:t>History / Background / Prior Releases</w:t>
       </w:r>
-      <w:bookmarkEnd w:id="20"/>
+      <w:bookmarkEnd w:id="19"/>
     </w:p>
     <w:p>
       <w:pPr>
@@ -4479,7 +4585,7 @@
           <w:szCs w:val="24"/>
         </w:rPr>
       </w:pPr>
-      <w:bookmarkStart w:id="21" w:name="_Toc22512838"/>
+      <w:bookmarkStart w:id="20" w:name="_Toc22512838"/>
       <w:r>
         <w:rPr>
           <w:rFonts w:cstheme="minorHAnsi"/>
@@ -4491,7 +4597,7 @@
         </w:rPr>
         <w:t>Relation of Development to Existing Systems</w:t>
       </w:r>
-      <w:bookmarkEnd w:id="21"/>
+      <w:bookmarkEnd w:id="20"/>
     </w:p>
     <w:p>
       <w:pPr>
@@ -4559,7 +4665,7 @@
           <w:szCs w:val="40"/>
         </w:rPr>
       </w:pPr>
-      <w:bookmarkStart w:id="22" w:name="_Toc22512839"/>
+      <w:bookmarkStart w:id="21" w:name="_Toc22512839"/>
       <w:r>
         <w:rPr>
           <w:rFonts w:ascii="Franklin Gothic Heavy" w:hAnsi="Franklin Gothic Heavy" w:cs="Aharoni"/>
@@ -4579,7 +4685,7 @@
         </w:rPr>
         <w:t xml:space="preserve"> REQUIREMENTS</w:t>
       </w:r>
-      <w:bookmarkEnd w:id="22"/>
+      <w:bookmarkEnd w:id="21"/>
     </w:p>
     <w:p>
       <w:pPr>
@@ -4640,7 +4746,6 @@
         </w:rPr>
         <w:t xml:space="preserve"> </w:t>
       </w:r>
-      <w:bookmarkStart w:id="23" w:name="_Toc22512840"/>
       <w:r>
         <w:rPr>
           <w:rFonts w:cstheme="minorHAnsi"/>
@@ -4650,9 +4755,8 @@
           <w:sz w:val="28"/>
           <w:szCs w:val="28"/>
         </w:rPr>
-        <w:t>Functional</w:t>
-      </w:r>
-      <w:bookmarkEnd w:id="23"/>
+        <w:t>FUNCTIONAL</w:t>
+      </w:r>
     </w:p>
     <w:p>
       <w:pPr>
@@ -5139,7 +5243,7 @@
         </w:rPr>
         <w:t xml:space="preserve">Notifications + </w:t>
       </w:r>
-      <w:commentRangeStart w:id="24"/>
+      <w:commentRangeStart w:id="22"/>
       <w:r>
         <w:rPr>
           <w:rFonts w:cstheme="minorHAnsi"/>
@@ -5151,12 +5255,12 @@
         </w:rPr>
         <w:t>Reminders</w:t>
       </w:r>
-      <w:commentRangeEnd w:id="24"/>
+      <w:commentRangeEnd w:id="22"/>
       <w:r>
         <w:rPr>
           <w:rStyle w:val="CommentReference"/>
         </w:rPr>
-        <w:commentReference w:id="24"/>
+        <w:commentReference w:id="22"/>
       </w:r>
     </w:p>
     <w:p>
@@ -5173,16 +5277,14 @@
           <w:szCs w:val="24"/>
         </w:rPr>
       </w:pPr>
-      <w:proofErr w:type="spellStart"/>
-      <w:r>
-        <w:rPr>
-          <w:rFonts w:cstheme="minorHAnsi"/>
-          <w:sz w:val="24"/>
-          <w:szCs w:val="24"/>
-        </w:rPr>
-        <w:t>Sfsdf</w:t>
-      </w:r>
-      <w:proofErr w:type="spellEnd"/>
+      <w:r>
+        <w:rPr>
+          <w:rFonts w:cstheme="minorHAnsi"/>
+          <w:sz w:val="24"/>
+          <w:szCs w:val="24"/>
+        </w:rPr>
+        <w:t>The system will have a notification and reminder system</w:t>
+      </w:r>
     </w:p>
     <w:p>
       <w:pPr>
@@ -5198,16 +5300,37 @@
           <w:szCs w:val="24"/>
         </w:rPr>
       </w:pPr>
-      <w:proofErr w:type="spellStart"/>
-      <w:r>
-        <w:rPr>
-          <w:rFonts w:cstheme="minorHAnsi"/>
-          <w:sz w:val="24"/>
-          <w:szCs w:val="24"/>
-        </w:rPr>
-        <w:t>Sdfdsf</w:t>
-      </w:r>
-      <w:proofErr w:type="spellEnd"/>
+      <w:r>
+        <w:rPr>
+          <w:rFonts w:cstheme="minorHAnsi"/>
+          <w:sz w:val="24"/>
+          <w:szCs w:val="24"/>
+        </w:rPr>
+        <w:t>The system will notify the user of upcoming events through push notifications</w:t>
+      </w:r>
+    </w:p>
+    <w:p>
+      <w:pPr>
+        <w:pStyle w:val="ListParagraph"/>
+        <w:numPr>
+          <w:ilvl w:val="2"/>
+          <w:numId w:val="33"/>
+        </w:numPr>
+        <w:spacing w:after="0"/>
+        <w:rPr>
+          <w:rFonts w:cstheme="minorHAnsi"/>
+          <w:sz w:val="24"/>
+          <w:szCs w:val="24"/>
+        </w:rPr>
+      </w:pPr>
+      <w:r>
+        <w:rPr>
+          <w:rFonts w:cstheme="minorHAnsi"/>
+          <w:sz w:val="24"/>
+          <w:szCs w:val="24"/>
+        </w:rPr>
+        <w:t>The system will use the android’s native push notifications and banners</w:t>
+      </w:r>
     </w:p>
     <w:p>
       <w:pPr>
@@ -5223,6 +5346,14 @@
           <w:szCs w:val="24"/>
         </w:rPr>
       </w:pPr>
+      <w:r>
+        <w:rPr>
+          <w:rFonts w:cstheme="minorHAnsi"/>
+          <w:sz w:val="24"/>
+          <w:szCs w:val="24"/>
+        </w:rPr>
+        <w:t>The users will be able to disable messaging notifications</w:t>
+      </w:r>
     </w:p>
     <w:p>
       <w:pPr>
@@ -5302,43 +5433,14 @@
           <w:szCs w:val="24"/>
         </w:rPr>
       </w:pPr>
-      <w:proofErr w:type="spellStart"/>
-      <w:r>
-        <w:rPr>
-          <w:rFonts w:cstheme="minorHAnsi"/>
-          <w:sz w:val="24"/>
-          <w:szCs w:val="24"/>
-        </w:rPr>
-        <w:t>Xxxx</w:t>
-      </w:r>
-      <w:proofErr w:type="spellEnd"/>
-    </w:p>
-    <w:p>
-      <w:pPr>
-        <w:pStyle w:val="ListParagraph"/>
-        <w:numPr>
-          <w:ilvl w:val="0"/>
-          <w:numId w:val="37"/>
-        </w:numPr>
-        <w:spacing w:after="0"/>
-        <w:rPr>
-          <w:rFonts w:cstheme="minorHAnsi"/>
-          <w:color w:val="000000" w:themeColor="text1"/>
-          <w:sz w:val="24"/>
-          <w:szCs w:val="24"/>
-        </w:rPr>
-      </w:pPr>
-      <w:proofErr w:type="spellStart"/>
-      <w:r>
-        <w:rPr>
-          <w:rFonts w:cstheme="minorHAnsi"/>
-          <w:color w:val="000000" w:themeColor="text1"/>
-          <w:sz w:val="24"/>
-          <w:szCs w:val="24"/>
-        </w:rPr>
-        <w:t>Xxxx</w:t>
-      </w:r>
-      <w:proofErr w:type="spellEnd"/>
+      <w:r>
+        <w:rPr>
+          <w:rFonts w:cstheme="minorHAnsi"/>
+          <w:sz w:val="24"/>
+          <w:szCs w:val="24"/>
+        </w:rPr>
+        <w:t>The system will have a settings tab containing app preferences</w:t>
+      </w:r>
     </w:p>
     <w:p>
       <w:pPr>
@@ -5350,49 +5452,19 @@
         <w:spacing w:after="0"/>
         <w:rPr>
           <w:rFonts w:cstheme="minorHAnsi"/>
-          <w:color w:val="000000" w:themeColor="text1"/>
-          <w:sz w:val="24"/>
-          <w:szCs w:val="24"/>
-        </w:rPr>
-      </w:pPr>
-      <w:proofErr w:type="spellStart"/>
-      <w:r>
-        <w:rPr>
-          <w:rFonts w:cstheme="minorHAnsi"/>
-          <w:color w:val="000000" w:themeColor="text1"/>
-          <w:sz w:val="24"/>
-          <w:szCs w:val="24"/>
-        </w:rPr>
-        <w:t>Xxxx</w:t>
-      </w:r>
-      <w:proofErr w:type="spellEnd"/>
-    </w:p>
-    <w:p>
-      <w:pPr>
-        <w:pStyle w:val="ListParagraph"/>
-        <w:numPr>
-          <w:ilvl w:val="1"/>
-          <w:numId w:val="37"/>
-        </w:numPr>
-        <w:spacing w:after="0"/>
-        <w:rPr>
-          <w:rFonts w:cstheme="minorHAnsi"/>
-          <w:color w:val="000000" w:themeColor="text1"/>
-          <w:sz w:val="24"/>
-          <w:szCs w:val="24"/>
-        </w:rPr>
-      </w:pPr>
-      <w:proofErr w:type="spellStart"/>
-      <w:r>
-        <w:rPr>
-          <w:rFonts w:cstheme="minorHAnsi"/>
-          <w:color w:val="000000" w:themeColor="text1"/>
-          <w:sz w:val="24"/>
-          <w:szCs w:val="24"/>
-        </w:rPr>
-        <w:t>xxxx</w:t>
-      </w:r>
-      <w:proofErr w:type="spellEnd"/>
+          <w:color w:val="595959" w:themeColor="text1" w:themeTint="A6"/>
+          <w:sz w:val="24"/>
+          <w:szCs w:val="24"/>
+        </w:rPr>
+      </w:pPr>
+      <w:r>
+        <w:rPr>
+          <w:rFonts w:cstheme="minorHAnsi"/>
+          <w:sz w:val="24"/>
+          <w:szCs w:val="24"/>
+        </w:rPr>
+        <w:t>The system will allow the user to edit how they are reminded about upcoming events.</w:t>
+      </w:r>
     </w:p>
     <w:p>
       <w:pPr>
@@ -5425,6 +5497,25 @@
     </w:p>
     <w:p>
       <w:pPr>
+        <w:spacing w:after="0"/>
+        <w:ind w:left="720"/>
+        <w:rPr>
+          <w:rFonts w:cstheme="minorHAnsi"/>
+          <w:sz w:val="24"/>
+          <w:szCs w:val="24"/>
+        </w:rPr>
+      </w:pPr>
+      <w:r>
+        <w:rPr>
+          <w:rFonts w:cstheme="minorHAnsi"/>
+          <w:sz w:val="24"/>
+          <w:szCs w:val="24"/>
+        </w:rPr>
+        <w:t>The application’s main interface and button layout</w:t>
+      </w:r>
+    </w:p>
+    <w:p>
+      <w:pPr>
         <w:pStyle w:val="ListParagraph"/>
         <w:numPr>
           <w:ilvl w:val="0"/>
@@ -5445,7 +5536,7 @@
           <w:sz w:val="24"/>
           <w:szCs w:val="24"/>
         </w:rPr>
-        <w:t>Xxx</w:t>
+        <w:t>The system will display login page</w:t>
       </w:r>
     </w:p>
     <w:p>
@@ -5470,7 +5561,7 @@
           <w:sz w:val="24"/>
           <w:szCs w:val="24"/>
         </w:rPr>
-        <w:t>Xx</w:t>
+        <w:t>The system will give the user choice to log in as a guest</w:t>
       </w:r>
     </w:p>
     <w:p>
@@ -5495,14 +5586,50 @@
           <w:sz w:val="24"/>
           <w:szCs w:val="24"/>
         </w:rPr>
-        <w:t>xxx</w:t>
+        <w:t xml:space="preserve">(Optional) </w:t>
+      </w:r>
+      <w:r>
+        <w:rPr>
+          <w:rFonts w:cstheme="minorHAnsi"/>
+          <w:color w:val="000000" w:themeColor="text1"/>
+          <w:sz w:val="24"/>
+          <w:szCs w:val="24"/>
+        </w:rPr>
+        <w:t>The system will give the user to log</w:t>
+      </w:r>
+      <w:r>
+        <w:rPr>
+          <w:rFonts w:cstheme="minorHAnsi"/>
+          <w:color w:val="000000" w:themeColor="text1"/>
+          <w:sz w:val="24"/>
+          <w:szCs w:val="24"/>
+        </w:rPr>
+        <w:t xml:space="preserve"> </w:t>
+      </w:r>
+      <w:r>
+        <w:rPr>
+          <w:rFonts w:cstheme="minorHAnsi"/>
+          <w:color w:val="000000" w:themeColor="text1"/>
+          <w:sz w:val="24"/>
+          <w:szCs w:val="24"/>
+        </w:rPr>
+        <w:t xml:space="preserve">in </w:t>
+      </w:r>
+      <w:r>
+        <w:rPr>
+          <w:rFonts w:cstheme="minorHAnsi"/>
+          <w:color w:val="000000" w:themeColor="text1"/>
+          <w:sz w:val="24"/>
+          <w:szCs w:val="24"/>
+        </w:rPr>
+        <w:t>with Google+</w:t>
       </w:r>
     </w:p>
     <w:p>
       <w:pPr>
         <w:pStyle w:val="ListParagraph"/>
         <w:numPr>
-          <w:ilvl w:val="0"/>
+          <w:ilvl w:val="1"/>
           <w:numId w:val="38"/>
         </w:numPr>
         <w:spacing w:after="0"/>
@@ -5513,7 +5640,6 @@
           <w:szCs w:val="24"/>
         </w:rPr>
       </w:pPr>
-      <w:proofErr w:type="spellStart"/>
       <w:r>
         <w:rPr>
           <w:rFonts w:cstheme="minorHAnsi"/>
@@ -5521,9 +5647,35 @@
           <w:sz w:val="24"/>
           <w:szCs w:val="24"/>
         </w:rPr>
-        <w:t>Xxxx</w:t>
-      </w:r>
-      <w:proofErr w:type="spellEnd"/>
+        <w:t xml:space="preserve">(Optional) </w:t>
+      </w:r>
+      <w:r>
+        <w:rPr>
+          <w:rFonts w:cstheme="minorHAnsi"/>
+          <w:color w:val="000000" w:themeColor="text1"/>
+          <w:sz w:val="24"/>
+          <w:szCs w:val="24"/>
+        </w:rPr>
+        <w:t xml:space="preserve">The system will </w:t>
+      </w:r>
+      <w:r>
+        <w:rPr>
+          <w:rFonts w:cstheme="minorHAnsi"/>
+          <w:color w:val="000000" w:themeColor="text1"/>
+          <w:sz w:val="24"/>
+          <w:szCs w:val="24"/>
+        </w:rPr>
+        <w:t>give the user</w:t>
+      </w:r>
+      <w:r>
+        <w:rPr>
+          <w:rFonts w:cstheme="minorHAnsi"/>
+          <w:color w:val="000000" w:themeColor="text1"/>
+          <w:sz w:val="24"/>
+          <w:szCs w:val="24"/>
+        </w:rPr>
+        <w:t xml:space="preserve"> to log in with Facebook </w:t>
+      </w:r>
     </w:p>
     <w:p>
       <w:pPr>
@@ -5569,7 +5721,6 @@
           <w:szCs w:val="24"/>
         </w:rPr>
       </w:pPr>
-      <w:proofErr w:type="spellStart"/>
       <w:r>
         <w:rPr>
           <w:rFonts w:cstheme="minorHAnsi"/>
@@ -5577,9 +5728,42 @@
           <w:sz w:val="24"/>
           <w:szCs w:val="24"/>
         </w:rPr>
-        <w:t>Sxxx</w:t>
-      </w:r>
-      <w:proofErr w:type="spellEnd"/>
+        <w:t>Create Installer for android devices</w:t>
+      </w:r>
+    </w:p>
+    <w:p>
+      <w:pPr>
+        <w:pStyle w:val="ListParagraph"/>
+        <w:numPr>
+          <w:ilvl w:val="1"/>
+          <w:numId w:val="39"/>
+        </w:numPr>
+        <w:spacing w:after="0"/>
+        <w:rPr>
+          <w:rFonts w:cstheme="minorHAnsi"/>
+          <w:color w:val="000000" w:themeColor="text1"/>
+          <w:sz w:val="24"/>
+          <w:szCs w:val="24"/>
+        </w:rPr>
+      </w:pPr>
+      <w:r>
+        <w:rPr>
+          <w:rFonts w:cstheme="minorHAnsi"/>
+          <w:color w:val="000000" w:themeColor="text1"/>
+          <w:sz w:val="24"/>
+          <w:szCs w:val="24"/>
+        </w:rPr>
+        <w:t xml:space="preserve">(Optional) </w:t>
+      </w:r>
+      <w:r>
+        <w:rPr>
+          <w:rFonts w:cstheme="minorHAnsi"/>
+          <w:color w:val="000000" w:themeColor="text1"/>
+          <w:sz w:val="24"/>
+          <w:szCs w:val="24"/>
+        </w:rPr>
+        <w:t>Add ability to change language</w:t>
+      </w:r>
     </w:p>
     <w:p>
       <w:pPr>
@@ -5603,24 +5787,46 @@
           <w:sz w:val="24"/>
           <w:szCs w:val="24"/>
         </w:rPr>
-        <w:t>Xxx</w:t>
-      </w:r>
-    </w:p>
-    <w:p>
-      <w:pPr>
-        <w:pStyle w:val="ListParagraph"/>
-        <w:numPr>
-          <w:ilvl w:val="1"/>
-          <w:numId w:val="39"/>
-        </w:numPr>
-        <w:spacing w:after="0"/>
+        <w:t xml:space="preserve">(Optional) </w:t>
+      </w:r>
+      <w:r>
         <w:rPr>
           <w:rFonts w:cstheme="minorHAnsi"/>
           <w:color w:val="000000" w:themeColor="text1"/>
           <w:sz w:val="24"/>
           <w:szCs w:val="24"/>
         </w:rPr>
-      </w:pPr>
+        <w:t>Create a Websi</w:t>
+      </w:r>
+      <w:bookmarkStart w:id="23" w:name="_GoBack"/>
+      <w:bookmarkEnd w:id="23"/>
+      <w:r>
+        <w:rPr>
+          <w:rFonts w:cstheme="minorHAnsi"/>
+          <w:color w:val="000000" w:themeColor="text1"/>
+          <w:sz w:val="24"/>
+          <w:szCs w:val="24"/>
+        </w:rPr>
+        <w:t xml:space="preserve">te for </w:t>
+      </w:r>
+      <w:r>
+        <w:rPr>
+          <w:rFonts w:cstheme="minorHAnsi"/>
+          <w:color w:val="000000" w:themeColor="text1"/>
+          <w:sz w:val="24"/>
+          <w:szCs w:val="24"/>
+        </w:rPr>
+        <w:t>PC</w:t>
+      </w:r>
+      <w:r>
+        <w:rPr>
+          <w:rFonts w:cstheme="minorHAnsi"/>
+          <w:color w:val="000000" w:themeColor="text1"/>
+          <w:sz w:val="24"/>
+          <w:szCs w:val="24"/>
+        </w:rPr>
+        <w:t xml:space="preserve"> users</w:t>
+      </w:r>
     </w:p>
     <w:p>
       <w:pPr>
@@ -5666,7 +5872,6 @@
           <w:szCs w:val="24"/>
         </w:rPr>
       </w:pPr>
-      <w:proofErr w:type="spellStart"/>
       <w:r>
         <w:rPr>
           <w:rFonts w:cstheme="minorHAnsi"/>
@@ -5674,58 +5879,7 @@
           <w:sz w:val="24"/>
           <w:szCs w:val="24"/>
         </w:rPr>
-        <w:t>Xxxx</w:t>
-      </w:r>
-      <w:proofErr w:type="spellEnd"/>
-    </w:p>
-    <w:p>
-      <w:pPr>
-        <w:pStyle w:val="ListParagraph"/>
-        <w:numPr>
-          <w:ilvl w:val="0"/>
-          <w:numId w:val="40"/>
-        </w:numPr>
-        <w:spacing w:after="0"/>
-        <w:rPr>
-          <w:rFonts w:cstheme="minorHAnsi"/>
-          <w:color w:val="000000" w:themeColor="text1"/>
-          <w:sz w:val="24"/>
-          <w:szCs w:val="24"/>
-        </w:rPr>
-      </w:pPr>
-      <w:r>
-        <w:rPr>
-          <w:rFonts w:cstheme="minorHAnsi"/>
-          <w:color w:val="000000" w:themeColor="text1"/>
-          <w:sz w:val="24"/>
-          <w:szCs w:val="24"/>
-        </w:rPr>
-        <w:t>Xx</w:t>
-      </w:r>
-    </w:p>
-    <w:p>
-      <w:pPr>
-        <w:pStyle w:val="ListParagraph"/>
-        <w:numPr>
-          <w:ilvl w:val="1"/>
-          <w:numId w:val="40"/>
-        </w:numPr>
-        <w:spacing w:after="0"/>
-        <w:rPr>
-          <w:rFonts w:cstheme="minorHAnsi"/>
-          <w:color w:val="000000" w:themeColor="text1"/>
-          <w:sz w:val="24"/>
-          <w:szCs w:val="24"/>
-        </w:rPr>
-      </w:pPr>
-      <w:r>
-        <w:rPr>
-          <w:rFonts w:cstheme="minorHAnsi"/>
-          <w:color w:val="000000" w:themeColor="text1"/>
-          <w:sz w:val="24"/>
-          <w:szCs w:val="24"/>
-        </w:rPr>
-        <w:t>xxx</w:t>
+        <w:t>Create custom error module</w:t>
       </w:r>
     </w:p>
     <w:p>
@@ -5772,7 +5926,6 @@
           <w:szCs w:val="24"/>
         </w:rPr>
       </w:pPr>
-      <w:proofErr w:type="spellStart"/>
       <w:r>
         <w:rPr>
           <w:rFonts w:cstheme="minorHAnsi"/>
@@ -5780,9 +5933,8 @@
           <w:sz w:val="24"/>
           <w:szCs w:val="24"/>
         </w:rPr>
-        <w:t>Xxxx</w:t>
-      </w:r>
-      <w:proofErr w:type="spellEnd"/>
+        <w:t>Android Studio development</w:t>
+      </w:r>
     </w:p>
     <w:p>
       <w:pPr>
@@ -5799,7 +5951,6 @@
           <w:szCs w:val="24"/>
         </w:rPr>
       </w:pPr>
-      <w:proofErr w:type="spellStart"/>
       <w:r>
         <w:rPr>
           <w:rFonts w:cstheme="minorHAnsi"/>
@@ -5807,36 +5958,17 @@
           <w:sz w:val="24"/>
           <w:szCs w:val="24"/>
         </w:rPr>
-        <w:t>Xxxx</w:t>
-      </w:r>
-      <w:proofErr w:type="spellEnd"/>
-    </w:p>
-    <w:p>
-      <w:pPr>
-        <w:pStyle w:val="ListParagraph"/>
-        <w:numPr>
-          <w:ilvl w:val="1"/>
-          <w:numId w:val="41"/>
-        </w:numPr>
-        <w:spacing w:after="0"/>
+        <w:t xml:space="preserve">Application and server code written in </w:t>
+      </w:r>
+      <w:r>
         <w:rPr>
           <w:rFonts w:cstheme="minorHAnsi"/>
           <w:color w:val="000000" w:themeColor="text1"/>
           <w:sz w:val="24"/>
           <w:szCs w:val="24"/>
         </w:rPr>
-      </w:pPr>
-      <w:proofErr w:type="spellStart"/>
-      <w:r>
-        <w:rPr>
-          <w:rFonts w:cstheme="minorHAnsi"/>
-          <w:color w:val="000000" w:themeColor="text1"/>
-          <w:sz w:val="24"/>
-          <w:szCs w:val="24"/>
-        </w:rPr>
-        <w:t>xxxx</w:t>
-      </w:r>
-      <w:proofErr w:type="spellEnd"/>
+        <w:t>Kotlin</w:t>
+      </w:r>
     </w:p>
     <w:p>
       <w:pPr>
@@ -6054,8 +6186,8 @@
           <w:szCs w:val="40"/>
         </w:rPr>
       </w:pPr>
-      <w:bookmarkStart w:id="25" w:name="_Toc22504066"/>
-      <w:bookmarkStart w:id="26" w:name="_Toc22512841"/>
+      <w:bookmarkStart w:id="24" w:name="_Toc22504066"/>
+      <w:bookmarkStart w:id="25" w:name="_Toc22512841"/>
       <w:r>
         <w:rPr>
           <w:rFonts w:ascii="Franklin Gothic Heavy" w:hAnsi="Franklin Gothic Heavy" w:cs="Aharoni"/>
@@ -6066,8 +6198,8 @@
         <w:lastRenderedPageBreak/>
         <w:t>USER PROFILES</w:t>
       </w:r>
+      <w:bookmarkEnd w:id="24"/>
       <w:bookmarkEnd w:id="25"/>
-      <w:bookmarkEnd w:id="26"/>
     </w:p>
     <w:p>
       <w:pPr>
@@ -6079,7 +6211,7 @@
           <w:szCs w:val="24"/>
         </w:rPr>
       </w:pPr>
-      <w:bookmarkStart w:id="27" w:name="_Toc22504067"/>
+      <w:bookmarkStart w:id="26" w:name="_Toc22504067"/>
       <w:r>
         <w:rPr>
           <w:rFonts w:cstheme="minorHAnsi"/>
@@ -6140,7 +6272,7 @@
           <w:szCs w:val="40"/>
         </w:rPr>
       </w:pPr>
-      <w:bookmarkStart w:id="28" w:name="_Toc22512842"/>
+      <w:bookmarkStart w:id="27" w:name="_Toc22512842"/>
       <w:r>
         <w:rPr>
           <w:rFonts w:ascii="Franklin Gothic Heavy" w:hAnsi="Franklin Gothic Heavy" w:cs="Aharoni"/>
@@ -6169,8 +6301,8 @@
         </w:rPr>
         <w:t xml:space="preserve"> OF TERMS</w:t>
       </w:r>
+      <w:bookmarkEnd w:id="26"/>
       <w:bookmarkEnd w:id="27"/>
-      <w:bookmarkEnd w:id="28"/>
     </w:p>
     <w:p>
       <w:pPr>
@@ -6352,7 +6484,7 @@
           <w:szCs w:val="40"/>
         </w:rPr>
       </w:pPr>
-      <w:bookmarkStart w:id="29" w:name="_Toc22512843"/>
+      <w:bookmarkStart w:id="28" w:name="_Toc22512843"/>
       <w:r>
         <w:rPr>
           <w:rFonts w:ascii="Franklin Gothic Heavy" w:hAnsi="Franklin Gothic Heavy" w:cs="Aharoni"/>
@@ -6363,7 +6495,7 @@
         <w:lastRenderedPageBreak/>
         <w:t>APPENDIX B – CHANGE REQUEST FORM</w:t>
       </w:r>
-      <w:bookmarkEnd w:id="29"/>
+      <w:bookmarkEnd w:id="28"/>
     </w:p>
     <w:p>
       <w:pPr>
@@ -6702,7 +6834,7 @@
       </w:r>
     </w:p>
   </w:comment>
-  <w:comment w:id="24" w:author="JiHyuk Chung" w:date="2019-10-21T00:43:00Z" w:initials="JC">
+  <w:comment w:id="22" w:author="JiHyuk Chung" w:date="2019-10-21T00:43:00Z" w:initials="JC">
     <w:p>
       <w:pPr>
         <w:pStyle w:val="CommentText"/>
@@ -10027,7 +10159,7 @@
   <w:abstractNum w:abstractNumId="30" w15:restartNumberingAfterBreak="0">
     <w:nsid w:val="66BB7411"/>
     <w:multiLevelType w:val="multilevel"/>
-    <w:tmpl w:val="14F434D6"/>
+    <w:tmpl w:val="2CF663F6"/>
     <w:lvl w:ilvl="0">
       <w:start w:val="1"/>
       <w:numFmt w:val="decimal"/>
@@ -10062,6 +10194,10 @@
       <w:pPr>
         <w:ind w:left="1944" w:hanging="504"/>
       </w:pPr>
+      <w:rPr>
+        <w:b/>
+        <w:bCs/>
+      </w:rPr>
     </w:lvl>
     <w:lvl w:ilvl="3">
       <w:start w:val="1"/>
@@ -13129,7 +13265,7 @@
 </file>
 
 <file path=customXml/itemProps2.xml><?xml version="1.0" encoding="utf-8"?>
-<ds:datastoreItem xmlns:ds="http://schemas.openxmlformats.org/officeDocument/2006/customXml" ds:itemID="{2364C504-E590-4154-83A1-6BCE5B3F6777}">
+<ds:datastoreItem xmlns:ds="http://schemas.openxmlformats.org/officeDocument/2006/customXml" ds:itemID="{49E697A9-87A7-4143-99AB-D82242E344B6}">
   <ds:schemaRefs>
     <ds:schemaRef ds:uri="http://schemas.openxmlformats.org/officeDocument/2006/bibliography"/>
   </ds:schemaRefs>

</xml_diff>

<commit_message>
Performance & Reliability Update
</commit_message>
<xml_diff>
--- a/DECONSTRUCTORS_PROJECT_PROPOSAL.docx
+++ b/DECONSTRUCTORS_PROJECT_PROPOSAL.docx
@@ -302,7 +302,7 @@
           <w:szCs w:val="40"/>
         </w:rPr>
       </w:pPr>
-      <w:bookmarkStart w:id="0" w:name="_Toc22512821"/>
+      <w:bookmarkStart w:id="0" w:name="_Toc22559193"/>
       <w:r>
         <w:rPr>
           <w:rFonts w:ascii="Franklin Gothic Heavy" w:hAnsi="Franklin Gothic Heavy" w:cs="Aharoni"/>
@@ -409,6 +409,24 @@
       <w:pPr>
         <w:spacing w:after="0"/>
         <w:rPr>
+          <w:sz w:val="24"/>
+          <w:szCs w:val="24"/>
+        </w:rPr>
+      </w:pPr>
+    </w:p>
+    <w:p>
+      <w:pPr>
+        <w:spacing w:after="0"/>
+        <w:rPr>
+          <w:sz w:val="24"/>
+          <w:szCs w:val="24"/>
+        </w:rPr>
+      </w:pPr>
+    </w:p>
+    <w:p>
+      <w:pPr>
+        <w:spacing w:after="0"/>
+        <w:rPr>
           <w:color w:val="000000" w:themeColor="text1"/>
           <w:sz w:val="24"/>
           <w:szCs w:val="24"/>
@@ -420,7 +438,7 @@
           <w:sz w:val="24"/>
           <w:szCs w:val="24"/>
         </w:rPr>
-        <w:t xml:space="preserve">Company Name: </w:t>
+        <w:t xml:space="preserve">Company: </w:t>
       </w:r>
       <w:r>
         <w:rPr>
@@ -539,6 +557,14 @@
           <w:szCs w:val="24"/>
         </w:rPr>
         <w:t>Email:</w:t>
+      </w:r>
+      <w:r>
+        <w:rPr>
+          <w:color w:val="000000" w:themeColor="text1"/>
+          <w:sz w:val="24"/>
+          <w:szCs w:val="24"/>
+        </w:rPr>
+        <w:t xml:space="preserve"> </w:t>
       </w:r>
     </w:p>
     <w:p>
@@ -581,7 +607,7 @@
           <w:szCs w:val="40"/>
         </w:rPr>
       </w:pPr>
-      <w:bookmarkStart w:id="3" w:name="_Toc22512822"/>
+      <w:bookmarkStart w:id="3" w:name="_Toc22559194"/>
       <w:bookmarkEnd w:id="2"/>
       <w:r>
         <w:rPr>
@@ -638,7 +664,7 @@
           <w:szCs w:val="40"/>
         </w:rPr>
       </w:pPr>
-      <w:bookmarkStart w:id="4" w:name="_Toc22512823"/>
+      <w:bookmarkStart w:id="4" w:name="_Toc22559195"/>
       <w:r>
         <w:rPr>
           <w:rFonts w:ascii="Franklin Gothic Heavy" w:hAnsi="Franklin Gothic Heavy" w:cs="Aharoni"/>
@@ -709,7 +735,7 @@
           <w:szCs w:val="40"/>
         </w:rPr>
       </w:pPr>
-      <w:bookmarkStart w:id="5" w:name="_Toc22512824"/>
+      <w:bookmarkStart w:id="5" w:name="_Toc22559196"/>
       <w:r>
         <w:rPr>
           <w:rFonts w:ascii="Franklin Gothic Heavy" w:hAnsi="Franklin Gothic Heavy" w:cs="Aharoni"/>
@@ -738,20 +764,21 @@
         <w:tblLook w:val="04A0" w:firstRow="1" w:lastRow="0" w:firstColumn="1" w:lastColumn="0" w:noHBand="0" w:noVBand="1"/>
       </w:tblPr>
       <w:tblGrid>
-        <w:gridCol w:w="1436"/>
+        <w:gridCol w:w="1885"/>
+        <w:gridCol w:w="1746"/>
+        <w:gridCol w:w="977"/>
+        <w:gridCol w:w="1538"/>
         <w:gridCol w:w="1708"/>
-        <w:gridCol w:w="1448"/>
-        <w:gridCol w:w="1542"/>
-        <w:gridCol w:w="1708"/>
-        <w:gridCol w:w="1508"/>
+        <w:gridCol w:w="1496"/>
       </w:tblGrid>
       <w:tr>
         <w:tc>
           <w:tcPr>
-            <w:tcW w:w="1436" w:type="dxa"/>
+            <w:tcW w:w="1885" w:type="dxa"/>
           </w:tcPr>
           <w:p>
             <w:pPr>
+              <w:jc w:val="center"/>
               <w:rPr>
                 <w:rFonts w:ascii="Franklin Gothic Heavy" w:hAnsi="Franklin Gothic Heavy" w:cs="Aharoni"/>
                 <w:color w:val="595959" w:themeColor="text1" w:themeTint="A6"/>
@@ -768,6 +795,94 @@
                 <w:szCs w:val="24"/>
               </w:rPr>
               <w:t>Author</w:t>
+            </w:r>
+            <w:r>
+              <w:rPr>
+                <w:rFonts w:cstheme="minorHAnsi"/>
+                <w:b/>
+                <w:bCs/>
+                <w:sz w:val="24"/>
+                <w:szCs w:val="24"/>
+              </w:rPr>
+              <w:t>s</w:t>
+            </w:r>
+          </w:p>
+        </w:tc>
+        <w:tc>
+          <w:tcPr>
+            <w:tcW w:w="1746" w:type="dxa"/>
+          </w:tcPr>
+          <w:p>
+            <w:pPr>
+              <w:jc w:val="center"/>
+              <w:rPr>
+                <w:rFonts w:ascii="Franklin Gothic Heavy" w:hAnsi="Franklin Gothic Heavy" w:cs="Aharoni"/>
+                <w:color w:val="595959" w:themeColor="text1" w:themeTint="A6"/>
+                <w:sz w:val="24"/>
+                <w:szCs w:val="24"/>
+              </w:rPr>
+            </w:pPr>
+            <w:r>
+              <w:rPr>
+                <w:rFonts w:cstheme="minorHAnsi"/>
+                <w:b/>
+                <w:bCs/>
+                <w:sz w:val="24"/>
+                <w:szCs w:val="24"/>
+              </w:rPr>
+              <w:t>Company</w:t>
+            </w:r>
+          </w:p>
+        </w:tc>
+        <w:tc>
+          <w:tcPr>
+            <w:tcW w:w="977" w:type="dxa"/>
+          </w:tcPr>
+          <w:p>
+            <w:pPr>
+              <w:jc w:val="center"/>
+              <w:rPr>
+                <w:rFonts w:ascii="Franklin Gothic Heavy" w:hAnsi="Franklin Gothic Heavy" w:cs="Aharoni"/>
+                <w:color w:val="595959" w:themeColor="text1" w:themeTint="A6"/>
+                <w:sz w:val="24"/>
+                <w:szCs w:val="24"/>
+              </w:rPr>
+            </w:pPr>
+            <w:r>
+              <w:rPr>
+                <w:rFonts w:cstheme="minorHAnsi"/>
+                <w:b/>
+                <w:bCs/>
+                <w:sz w:val="24"/>
+                <w:szCs w:val="24"/>
+              </w:rPr>
+              <w:t>Version</w:t>
+            </w:r>
+          </w:p>
+        </w:tc>
+        <w:tc>
+          <w:tcPr>
+            <w:tcW w:w="1538" w:type="dxa"/>
+          </w:tcPr>
+          <w:p>
+            <w:pPr>
+              <w:jc w:val="center"/>
+              <w:rPr>
+                <w:rFonts w:ascii="Franklin Gothic Heavy" w:hAnsi="Franklin Gothic Heavy" w:cs="Aharoni"/>
+                <w:color w:val="595959" w:themeColor="text1" w:themeTint="A6"/>
+                <w:sz w:val="24"/>
+                <w:szCs w:val="24"/>
+              </w:rPr>
+            </w:pPr>
+            <w:r>
+              <w:rPr>
+                <w:rFonts w:cstheme="minorHAnsi"/>
+                <w:b/>
+                <w:bCs/>
+                <w:sz w:val="24"/>
+                <w:szCs w:val="24"/>
+              </w:rPr>
+              <w:t>Date</w:t>
             </w:r>
           </w:p>
         </w:tc>
@@ -777,6 +892,7 @@
           </w:tcPr>
           <w:p>
             <w:pPr>
+              <w:jc w:val="center"/>
               <w:rPr>
                 <w:rFonts w:ascii="Franklin Gothic Heavy" w:hAnsi="Franklin Gothic Heavy" w:cs="Aharoni"/>
                 <w:color w:val="595959" w:themeColor="text1" w:themeTint="A6"/>
@@ -792,16 +908,17 @@
                 <w:sz w:val="24"/>
                 <w:szCs w:val="24"/>
               </w:rPr>
-              <w:t>Company</w:t>
+              <w:t>Filename</w:t>
             </w:r>
           </w:p>
         </w:tc>
         <w:tc>
           <w:tcPr>
-            <w:tcW w:w="1448" w:type="dxa"/>
+            <w:tcW w:w="1496" w:type="dxa"/>
           </w:tcPr>
           <w:p>
             <w:pPr>
+              <w:jc w:val="center"/>
               <w:rPr>
                 <w:rFonts w:ascii="Franklin Gothic Heavy" w:hAnsi="Franklin Gothic Heavy" w:cs="Aharoni"/>
                 <w:color w:val="595959" w:themeColor="text1" w:themeTint="A6"/>
@@ -817,13 +934,115 @@
                 <w:sz w:val="24"/>
                 <w:szCs w:val="24"/>
               </w:rPr>
-              <w:t>Version</w:t>
+              <w:t>Comments</w:t>
+            </w:r>
+          </w:p>
+        </w:tc>
+      </w:tr>
+      <w:tr>
+        <w:tc>
+          <w:tcPr>
+            <w:tcW w:w="1885" w:type="dxa"/>
+          </w:tcPr>
+          <w:p>
+            <w:pPr>
+              <w:rPr>
+                <w:rFonts w:cstheme="minorHAnsi"/>
+                <w:sz w:val="24"/>
+                <w:szCs w:val="24"/>
+              </w:rPr>
+            </w:pPr>
+            <w:r>
+              <w:rPr>
+                <w:rFonts w:cstheme="minorHAnsi"/>
+                <w:sz w:val="24"/>
+                <w:szCs w:val="24"/>
+              </w:rPr>
+              <w:t>Michael Remley</w:t>
+            </w:r>
+          </w:p>
+          <w:p>
+            <w:pPr>
+              <w:rPr>
+                <w:rFonts w:cstheme="minorHAnsi"/>
+                <w:sz w:val="24"/>
+                <w:szCs w:val="24"/>
+              </w:rPr>
+            </w:pPr>
+            <w:r>
+              <w:rPr>
+                <w:rFonts w:cstheme="minorHAnsi"/>
+                <w:sz w:val="24"/>
+                <w:szCs w:val="24"/>
+              </w:rPr>
+              <w:t>Codey Winslow</w:t>
+            </w:r>
+          </w:p>
+          <w:p>
+            <w:pPr>
+              <w:rPr>
+                <w:rFonts w:cstheme="minorHAnsi"/>
+                <w:sz w:val="24"/>
+                <w:szCs w:val="24"/>
+              </w:rPr>
+            </w:pPr>
+            <w:r>
+              <w:rPr>
+                <w:rFonts w:cstheme="minorHAnsi"/>
+                <w:sz w:val="24"/>
+                <w:szCs w:val="24"/>
+              </w:rPr>
+              <w:t xml:space="preserve">Kacey </w:t>
+            </w:r>
+            <w:proofErr w:type="spellStart"/>
+            <w:r>
+              <w:rPr>
+                <w:rFonts w:cstheme="minorHAnsi"/>
+                <w:sz w:val="24"/>
+                <w:szCs w:val="24"/>
+              </w:rPr>
+              <w:t>Balabin</w:t>
+            </w:r>
+            <w:proofErr w:type="spellEnd"/>
+          </w:p>
+          <w:p>
+            <w:pPr>
+              <w:rPr>
+                <w:rFonts w:cstheme="minorHAnsi"/>
+                <w:sz w:val="24"/>
+                <w:szCs w:val="24"/>
+              </w:rPr>
+            </w:pPr>
+            <w:r>
+              <w:rPr>
+                <w:rFonts w:cstheme="minorHAnsi"/>
+                <w:sz w:val="24"/>
+                <w:szCs w:val="24"/>
+              </w:rPr>
+              <w:t>Jared Glasser</w:t>
+            </w:r>
+          </w:p>
+          <w:p>
+            <w:pPr>
+              <w:rPr>
+                <w:rFonts w:cstheme="minorHAnsi"/>
+                <w:sz w:val="24"/>
+                <w:szCs w:val="24"/>
+              </w:rPr>
+            </w:pPr>
+            <w:r>
+              <w:rPr>
+                <w:rFonts w:cstheme="minorHAnsi"/>
+                <w:sz w:val="24"/>
+                <w:szCs w:val="24"/>
+              </w:rPr>
+              <w:t>Jihyuk Chung</w:t>
             </w:r>
           </w:p>
         </w:tc>
         <w:tc>
           <w:tcPr>
-            <w:tcW w:w="1542" w:type="dxa"/>
+            <w:tcW w:w="1746" w:type="dxa"/>
           </w:tcPr>
           <w:p>
             <w:pPr>
@@ -834,15 +1053,61 @@
                 <w:szCs w:val="24"/>
               </w:rPr>
             </w:pPr>
+            <w:proofErr w:type="spellStart"/>
             <w:r>
               <w:rPr>
                 <w:rFonts w:cstheme="minorHAnsi"/>
-                <w:b/>
-                <w:bCs/>
                 <w:sz w:val="24"/>
                 <w:szCs w:val="24"/>
               </w:rPr>
-              <w:t>Date</w:t>
+              <w:t>Deconstructors</w:t>
+            </w:r>
+            <w:proofErr w:type="spellEnd"/>
+          </w:p>
+        </w:tc>
+        <w:tc>
+          <w:tcPr>
+            <w:tcW w:w="977" w:type="dxa"/>
+          </w:tcPr>
+          <w:p>
+            <w:pPr>
+              <w:rPr>
+                <w:rFonts w:ascii="Franklin Gothic Heavy" w:hAnsi="Franklin Gothic Heavy" w:cs="Aharoni"/>
+                <w:color w:val="595959" w:themeColor="text1" w:themeTint="A6"/>
+                <w:sz w:val="24"/>
+                <w:szCs w:val="24"/>
+              </w:rPr>
+            </w:pPr>
+            <w:r>
+              <w:rPr>
+                <w:rFonts w:cstheme="minorHAnsi"/>
+                <w:sz w:val="24"/>
+                <w:szCs w:val="24"/>
+              </w:rPr>
+              <w:t>0.1</w:t>
+            </w:r>
+          </w:p>
+        </w:tc>
+        <w:tc>
+          <w:tcPr>
+            <w:tcW w:w="1538" w:type="dxa"/>
+          </w:tcPr>
+          <w:p>
+            <w:pPr>
+              <w:rPr>
+                <w:rFonts w:ascii="Franklin Gothic Heavy" w:hAnsi="Franklin Gothic Heavy" w:cs="Aharoni"/>
+                <w:color w:val="595959" w:themeColor="text1" w:themeTint="A6"/>
+                <w:sz w:val="24"/>
+                <w:szCs w:val="24"/>
+              </w:rPr>
+            </w:pPr>
+            <w:r>
+              <w:rPr>
+                <w:rFonts w:cstheme="minorHAnsi"/>
+                <w:sz w:val="24"/>
+                <w:szCs w:val="24"/>
+              </w:rPr>
+              <w:t>Oct/21/2019</w:t>
             </w:r>
           </w:p>
         </w:tc>
@@ -853,6 +1118,59 @@
           <w:p>
             <w:pPr>
               <w:rPr>
+                <w:rFonts w:cstheme="minorHAnsi"/>
+                <w:sz w:val="24"/>
+                <w:szCs w:val="24"/>
+              </w:rPr>
+            </w:pPr>
+            <w:proofErr w:type="spellStart"/>
+            <w:r>
+              <w:rPr>
+                <w:rFonts w:cstheme="minorHAnsi"/>
+                <w:sz w:val="24"/>
+                <w:szCs w:val="24"/>
+              </w:rPr>
+              <w:t>Deconstructors</w:t>
+            </w:r>
+            <w:proofErr w:type="spellEnd"/>
+          </w:p>
+          <w:p>
+            <w:pPr>
+              <w:rPr>
+                <w:rFonts w:cstheme="minorHAnsi"/>
+                <w:sz w:val="24"/>
+                <w:szCs w:val="24"/>
+              </w:rPr>
+            </w:pPr>
+            <w:r>
+              <w:rPr>
+                <w:rFonts w:cstheme="minorHAnsi"/>
+                <w:sz w:val="24"/>
+                <w:szCs w:val="24"/>
+              </w:rPr>
+              <w:t>_Project</w:t>
+            </w:r>
+          </w:p>
+          <w:p>
+            <w:pPr>
+              <w:rPr>
+                <w:rFonts w:cstheme="minorHAnsi"/>
+                <w:sz w:val="24"/>
+                <w:szCs w:val="24"/>
+              </w:rPr>
+            </w:pPr>
+            <w:r>
+              <w:rPr>
+                <w:rFonts w:cstheme="minorHAnsi"/>
+                <w:sz w:val="24"/>
+                <w:szCs w:val="24"/>
+              </w:rPr>
+              <w:t>_Proposal</w:t>
+            </w:r>
+          </w:p>
+          <w:p>
+            <w:pPr>
+              <w:rPr>
                 <w:rFonts w:ascii="Franklin Gothic Heavy" w:hAnsi="Franklin Gothic Heavy" w:cs="Aharoni"/>
                 <w:color w:val="595959" w:themeColor="text1" w:themeTint="A6"/>
                 <w:sz w:val="24"/>
@@ -862,18 +1180,16 @@
             <w:r>
               <w:rPr>
                 <w:rFonts w:cstheme="minorHAnsi"/>
-                <w:b/>
-                <w:bCs/>
                 <w:sz w:val="24"/>
                 <w:szCs w:val="24"/>
               </w:rPr>
-              <w:t>Filename</w:t>
+              <w:t>.docx</w:t>
             </w:r>
           </w:p>
         </w:tc>
         <w:tc>
           <w:tcPr>
-            <w:tcW w:w="1508" w:type="dxa"/>
+            <w:tcW w:w="1496" w:type="dxa"/>
           </w:tcPr>
           <w:p>
             <w:pPr>
@@ -887,195 +1203,6 @@
             <w:r>
               <w:rPr>
                 <w:rFonts w:cstheme="minorHAnsi"/>
-                <w:b/>
-                <w:bCs/>
-                <w:sz w:val="24"/>
-                <w:szCs w:val="24"/>
-              </w:rPr>
-              <w:t>Comments</w:t>
-            </w:r>
-          </w:p>
-        </w:tc>
-      </w:tr>
-      <w:tr>
-        <w:tc>
-          <w:tcPr>
-            <w:tcW w:w="1436" w:type="dxa"/>
-          </w:tcPr>
-          <w:p>
-            <w:pPr>
-              <w:rPr>
-                <w:rFonts w:ascii="Franklin Gothic Heavy" w:hAnsi="Franklin Gothic Heavy" w:cs="Aharoni"/>
-                <w:color w:val="595959" w:themeColor="text1" w:themeTint="A6"/>
-                <w:sz w:val="24"/>
-                <w:szCs w:val="24"/>
-              </w:rPr>
-            </w:pPr>
-          </w:p>
-        </w:tc>
-        <w:tc>
-          <w:tcPr>
-            <w:tcW w:w="1708" w:type="dxa"/>
-          </w:tcPr>
-          <w:p>
-            <w:pPr>
-              <w:rPr>
-                <w:rFonts w:ascii="Franklin Gothic Heavy" w:hAnsi="Franklin Gothic Heavy" w:cs="Aharoni"/>
-                <w:color w:val="595959" w:themeColor="text1" w:themeTint="A6"/>
-                <w:sz w:val="24"/>
-                <w:szCs w:val="24"/>
-              </w:rPr>
-            </w:pPr>
-            <w:proofErr w:type="spellStart"/>
-            <w:r>
-              <w:rPr>
-                <w:rFonts w:cstheme="minorHAnsi"/>
-                <w:sz w:val="24"/>
-                <w:szCs w:val="24"/>
-              </w:rPr>
-              <w:t>Deconstructors</w:t>
-            </w:r>
-            <w:proofErr w:type="spellEnd"/>
-          </w:p>
-        </w:tc>
-        <w:tc>
-          <w:tcPr>
-            <w:tcW w:w="1448" w:type="dxa"/>
-          </w:tcPr>
-          <w:p>
-            <w:pPr>
-              <w:rPr>
-                <w:rFonts w:ascii="Franklin Gothic Heavy" w:hAnsi="Franklin Gothic Heavy" w:cs="Aharoni"/>
-                <w:color w:val="595959" w:themeColor="text1" w:themeTint="A6"/>
-                <w:sz w:val="24"/>
-                <w:szCs w:val="24"/>
-              </w:rPr>
-            </w:pPr>
-            <w:r>
-              <w:rPr>
-                <w:rFonts w:cstheme="minorHAnsi"/>
-                <w:sz w:val="24"/>
-                <w:szCs w:val="24"/>
-              </w:rPr>
-              <w:t>0.1</w:t>
-            </w:r>
-          </w:p>
-        </w:tc>
-        <w:tc>
-          <w:tcPr>
-            <w:tcW w:w="1542" w:type="dxa"/>
-          </w:tcPr>
-          <w:p>
-            <w:pPr>
-              <w:rPr>
-                <w:rFonts w:ascii="Franklin Gothic Heavy" w:hAnsi="Franklin Gothic Heavy" w:cs="Aharoni"/>
-                <w:color w:val="595959" w:themeColor="text1" w:themeTint="A6"/>
-                <w:sz w:val="24"/>
-                <w:szCs w:val="24"/>
-              </w:rPr>
-            </w:pPr>
-            <w:r>
-              <w:rPr>
-                <w:rFonts w:cstheme="minorHAnsi"/>
-                <w:sz w:val="24"/>
-                <w:szCs w:val="24"/>
-              </w:rPr>
-              <w:t>Oct/21/2019</w:t>
-            </w:r>
-          </w:p>
-        </w:tc>
-        <w:tc>
-          <w:tcPr>
-            <w:tcW w:w="1708" w:type="dxa"/>
-          </w:tcPr>
-          <w:p>
-            <w:pPr>
-              <w:rPr>
-                <w:rFonts w:cstheme="minorHAnsi"/>
-                <w:sz w:val="24"/>
-                <w:szCs w:val="24"/>
-              </w:rPr>
-            </w:pPr>
-            <w:proofErr w:type="spellStart"/>
-            <w:r>
-              <w:rPr>
-                <w:rFonts w:cstheme="minorHAnsi"/>
-                <w:sz w:val="24"/>
-                <w:szCs w:val="24"/>
-              </w:rPr>
-              <w:t>Deconstructors</w:t>
-            </w:r>
-            <w:proofErr w:type="spellEnd"/>
-          </w:p>
-          <w:p>
-            <w:pPr>
-              <w:rPr>
-                <w:rFonts w:cstheme="minorHAnsi"/>
-                <w:sz w:val="24"/>
-                <w:szCs w:val="24"/>
-              </w:rPr>
-            </w:pPr>
-            <w:r>
-              <w:rPr>
-                <w:rFonts w:cstheme="minorHAnsi"/>
-                <w:sz w:val="24"/>
-                <w:szCs w:val="24"/>
-              </w:rPr>
-              <w:t>_Project</w:t>
-            </w:r>
-          </w:p>
-          <w:p>
-            <w:pPr>
-              <w:rPr>
-                <w:rFonts w:cstheme="minorHAnsi"/>
-                <w:sz w:val="24"/>
-                <w:szCs w:val="24"/>
-              </w:rPr>
-            </w:pPr>
-            <w:r>
-              <w:rPr>
-                <w:rFonts w:cstheme="minorHAnsi"/>
-                <w:sz w:val="24"/>
-                <w:szCs w:val="24"/>
-              </w:rPr>
-              <w:t>_Proposal</w:t>
-            </w:r>
-          </w:p>
-          <w:p>
-            <w:pPr>
-              <w:rPr>
-                <w:rFonts w:ascii="Franklin Gothic Heavy" w:hAnsi="Franklin Gothic Heavy" w:cs="Aharoni"/>
-                <w:color w:val="595959" w:themeColor="text1" w:themeTint="A6"/>
-                <w:sz w:val="24"/>
-                <w:szCs w:val="24"/>
-              </w:rPr>
-            </w:pPr>
-            <w:r>
-              <w:rPr>
-                <w:rFonts w:cstheme="minorHAnsi"/>
-                <w:sz w:val="24"/>
-                <w:szCs w:val="24"/>
-              </w:rPr>
-              <w:t>.docx</w:t>
-            </w:r>
-          </w:p>
-        </w:tc>
-        <w:tc>
-          <w:tcPr>
-            <w:tcW w:w="1508" w:type="dxa"/>
-          </w:tcPr>
-          <w:p>
-            <w:pPr>
-              <w:rPr>
-                <w:rFonts w:ascii="Franklin Gothic Heavy" w:hAnsi="Franklin Gothic Heavy" w:cs="Aharoni"/>
-                <w:color w:val="595959" w:themeColor="text1" w:themeTint="A6"/>
-                <w:sz w:val="24"/>
-                <w:szCs w:val="24"/>
-              </w:rPr>
-            </w:pPr>
-            <w:r>
-              <w:rPr>
-                <w:rFonts w:cstheme="minorHAnsi"/>
                 <w:sz w:val="24"/>
                 <w:szCs w:val="24"/>
               </w:rPr>
@@ -1125,7 +1252,7 @@
           <w:szCs w:val="40"/>
         </w:rPr>
       </w:pPr>
-      <w:bookmarkStart w:id="6" w:name="_Toc22512825"/>
+      <w:bookmarkStart w:id="6" w:name="_Toc22559197"/>
       <w:r>
         <w:rPr>
           <w:rFonts w:ascii="Franklin Gothic Heavy" w:hAnsi="Franklin Gothic Heavy" w:cs="Aharoni"/>
@@ -1161,6 +1288,26 @@
     <w:p>
       <w:pPr>
         <w:spacing w:after="0"/>
+        <w:rPr>
+          <w:rFonts w:cstheme="minorHAnsi"/>
+          <w:sz w:val="32"/>
+          <w:szCs w:val="36"/>
+        </w:rPr>
+      </w:pPr>
+    </w:p>
+    <w:p>
+      <w:pPr>
+        <w:spacing w:after="0"/>
+        <w:rPr>
+          <w:rFonts w:cstheme="minorHAnsi"/>
+          <w:sz w:val="32"/>
+          <w:szCs w:val="36"/>
+        </w:rPr>
+      </w:pPr>
+    </w:p>
+    <w:p>
+      <w:pPr>
+        <w:spacing w:after="0"/>
         <w:ind w:left="360"/>
         <w:rPr>
           <w:rFonts w:cstheme="minorHAnsi"/>
@@ -1691,7 +1838,7 @@
         <w:br w:type="page"/>
       </w:r>
     </w:p>
-    <w:bookmarkStart w:id="7" w:name="_Toc22512826" w:displacedByCustomXml="next"/>
+    <w:bookmarkStart w:id="7" w:name="_Toc22559198" w:displacedByCustomXml="next"/>
     <w:sdt>
       <w:sdtPr>
         <w:rPr>
@@ -1799,7 +1946,7 @@
           <w:r>
             <w:fldChar w:fldCharType="separate"/>
           </w:r>
-          <w:hyperlink w:anchor="_Toc22512821" w:history="1">
+          <w:hyperlink w:anchor="_Toc22559193" w:history="1">
             <w:r>
               <w:rPr>
                 <w:rStyle w:val="Hyperlink"/>
@@ -1827,7 +1974,7 @@
                 <w:noProof/>
                 <w:webHidden/>
               </w:rPr>
-              <w:instrText xml:space="preserve"> PAGEREF _Toc22512821 \h </w:instrText>
+              <w:instrText xml:space="preserve"> PAGEREF _Toc22559193 \h </w:instrText>
             </w:r>
             <w:r>
               <w:rPr>
@@ -1870,7 +2017,7 @@
               <w:lang w:eastAsia="ko-KR"/>
             </w:rPr>
           </w:pPr>
-          <w:hyperlink w:anchor="_Toc22512822" w:history="1">
+          <w:hyperlink w:anchor="_Toc22559194" w:history="1">
             <w:r>
               <w:rPr>
                 <w:rStyle w:val="Hyperlink"/>
@@ -1898,7 +2045,7 @@
                 <w:noProof/>
                 <w:webHidden/>
               </w:rPr>
-              <w:instrText xml:space="preserve"> PAGEREF _Toc22512822 \h </w:instrText>
+              <w:instrText xml:space="preserve"> PAGEREF _Toc22559194 \h </w:instrText>
             </w:r>
             <w:r>
               <w:rPr>
@@ -1941,7 +2088,7 @@
               <w:lang w:eastAsia="ko-KR"/>
             </w:rPr>
           </w:pPr>
-          <w:hyperlink w:anchor="_Toc22512823" w:history="1">
+          <w:hyperlink w:anchor="_Toc22559195" w:history="1">
             <w:r>
               <w:rPr>
                 <w:rStyle w:val="Hyperlink"/>
@@ -1969,7 +2116,7 @@
                 <w:noProof/>
                 <w:webHidden/>
               </w:rPr>
-              <w:instrText xml:space="preserve"> PAGEREF _Toc22512823 \h </w:instrText>
+              <w:instrText xml:space="preserve"> PAGEREF _Toc22559195 \h </w:instrText>
             </w:r>
             <w:r>
               <w:rPr>
@@ -2012,7 +2159,7 @@
               <w:lang w:eastAsia="ko-KR"/>
             </w:rPr>
           </w:pPr>
-          <w:hyperlink w:anchor="_Toc22512824" w:history="1">
+          <w:hyperlink w:anchor="_Toc22559196" w:history="1">
             <w:r>
               <w:rPr>
                 <w:rStyle w:val="Hyperlink"/>
@@ -2040,7 +2187,7 @@
                 <w:noProof/>
                 <w:webHidden/>
               </w:rPr>
-              <w:instrText xml:space="preserve"> PAGEREF _Toc22512824 \h </w:instrText>
+              <w:instrText xml:space="preserve"> PAGEREF _Toc22559196 \h </w:instrText>
             </w:r>
             <w:r>
               <w:rPr>
@@ -2083,7 +2230,7 @@
               <w:lang w:eastAsia="ko-KR"/>
             </w:rPr>
           </w:pPr>
-          <w:hyperlink w:anchor="_Toc22512825" w:history="1">
+          <w:hyperlink w:anchor="_Toc22559197" w:history="1">
             <w:r>
               <w:rPr>
                 <w:rStyle w:val="Hyperlink"/>
@@ -2111,7 +2258,7 @@
                 <w:noProof/>
                 <w:webHidden/>
               </w:rPr>
-              <w:instrText xml:space="preserve"> PAGEREF _Toc22512825 \h </w:instrText>
+              <w:instrText xml:space="preserve"> PAGEREF _Toc22559197 \h </w:instrText>
             </w:r>
             <w:r>
               <w:rPr>
@@ -2154,7 +2301,7 @@
               <w:lang w:eastAsia="ko-KR"/>
             </w:rPr>
           </w:pPr>
-          <w:hyperlink w:anchor="_Toc22512826" w:history="1">
+          <w:hyperlink w:anchor="_Toc22559198" w:history="1">
             <w:r>
               <w:rPr>
                 <w:rStyle w:val="Hyperlink"/>
@@ -2182,7 +2329,7 @@
                 <w:noProof/>
                 <w:webHidden/>
               </w:rPr>
-              <w:instrText xml:space="preserve"> PAGEREF _Toc22512826 \h </w:instrText>
+              <w:instrText xml:space="preserve"> PAGEREF _Toc22559198 \h </w:instrText>
             </w:r>
             <w:r>
               <w:rPr>
@@ -2226,7 +2373,7 @@
               <w:lang w:eastAsia="ko-KR"/>
             </w:rPr>
           </w:pPr>
-          <w:hyperlink w:anchor="_Toc22512827" w:history="1">
+          <w:hyperlink w:anchor="_Toc22559199" w:history="1">
             <w:r>
               <w:rPr>
                 <w:rStyle w:val="Hyperlink"/>
@@ -2270,7 +2417,7 @@
                 <w:noProof/>
                 <w:webHidden/>
               </w:rPr>
-              <w:instrText xml:space="preserve"> PAGEREF _Toc22512827 \h </w:instrText>
+              <w:instrText xml:space="preserve"> PAGEREF _Toc22559199 \h </w:instrText>
             </w:r>
             <w:r>
               <w:rPr>
@@ -2314,7 +2461,7 @@
               <w:lang w:eastAsia="ko-KR"/>
             </w:rPr>
           </w:pPr>
-          <w:hyperlink w:anchor="_Toc22512828" w:history="1">
+          <w:hyperlink w:anchor="_Toc22559200" w:history="1">
             <w:r>
               <w:rPr>
                 <w:rStyle w:val="Hyperlink"/>
@@ -2362,7 +2509,7 @@
                 <w:noProof/>
                 <w:webHidden/>
               </w:rPr>
-              <w:instrText xml:space="preserve"> PAGEREF _Toc22512828 \h </w:instrText>
+              <w:instrText xml:space="preserve"> PAGEREF _Toc22559200 \h </w:instrText>
             </w:r>
             <w:r>
               <w:rPr>
@@ -2406,7 +2553,7 @@
               <w:lang w:eastAsia="ko-KR"/>
             </w:rPr>
           </w:pPr>
-          <w:hyperlink w:anchor="_Toc22512829" w:history="1">
+          <w:hyperlink w:anchor="_Toc22559201" w:history="1">
             <w:r>
               <w:rPr>
                 <w:rStyle w:val="Hyperlink"/>
@@ -2454,7 +2601,7 @@
                 <w:noProof/>
                 <w:webHidden/>
               </w:rPr>
-              <w:instrText xml:space="preserve"> PAGEREF _Toc22512829 \h </w:instrText>
+              <w:instrText xml:space="preserve"> PAGEREF _Toc22559201 \h </w:instrText>
             </w:r>
             <w:r>
               <w:rPr>
@@ -2498,7 +2645,7 @@
               <w:lang w:eastAsia="ko-KR"/>
             </w:rPr>
           </w:pPr>
-          <w:hyperlink w:anchor="_Toc22512830" w:history="1">
+          <w:hyperlink w:anchor="_Toc22559202" w:history="1">
             <w:r>
               <w:rPr>
                 <w:rStyle w:val="Hyperlink"/>
@@ -2546,7 +2693,7 @@
                 <w:noProof/>
                 <w:webHidden/>
               </w:rPr>
-              <w:instrText xml:space="preserve"> PAGEREF _Toc22512830 \h </w:instrText>
+              <w:instrText xml:space="preserve"> PAGEREF _Toc22559202 \h </w:instrText>
             </w:r>
             <w:r>
               <w:rPr>
@@ -2590,7 +2737,7 @@
               <w:lang w:eastAsia="ko-KR"/>
             </w:rPr>
           </w:pPr>
-          <w:hyperlink w:anchor="_Toc22512831" w:history="1">
+          <w:hyperlink w:anchor="_Toc22559203" w:history="1">
             <w:r>
               <w:rPr>
                 <w:rStyle w:val="Hyperlink"/>
@@ -2634,7 +2781,7 @@
                 <w:noProof/>
                 <w:webHidden/>
               </w:rPr>
-              <w:instrText xml:space="preserve"> PAGEREF _Toc22512831 \h </w:instrText>
+              <w:instrText xml:space="preserve"> PAGEREF _Toc22559203 \h </w:instrText>
             </w:r>
             <w:r>
               <w:rPr>
@@ -2678,7 +2825,7 @@
               <w:lang w:eastAsia="ko-KR"/>
             </w:rPr>
           </w:pPr>
-          <w:hyperlink w:anchor="_Toc22512832" w:history="1">
+          <w:hyperlink w:anchor="_Toc22559204" w:history="1">
             <w:r>
               <w:rPr>
                 <w:rStyle w:val="Hyperlink"/>
@@ -2687,7 +2834,7 @@
                 <w:bCs/>
                 <w:noProof/>
               </w:rPr>
-              <w:t>2.2</w:t>
+              <w:t>2.1</w:t>
             </w:r>
             <w:r>
               <w:rPr>
@@ -2705,7 +2852,7 @@
                 <w:bCs/>
                 <w:noProof/>
               </w:rPr>
-              <w:t>Change Management Procedures</w:t>
+              <w:t>CHANGE MANAGEMENT PROCEDURES</w:t>
             </w:r>
             <w:r>
               <w:rPr>
@@ -2726,7 +2873,7 @@
                 <w:noProof/>
                 <w:webHidden/>
               </w:rPr>
-              <w:instrText xml:space="preserve"> PAGEREF _Toc22512832 \h </w:instrText>
+              <w:instrText xml:space="preserve"> PAGEREF _Toc22559204 \h </w:instrText>
             </w:r>
             <w:r>
               <w:rPr>
@@ -2770,7 +2917,7 @@
               <w:lang w:eastAsia="ko-KR"/>
             </w:rPr>
           </w:pPr>
-          <w:hyperlink w:anchor="_Toc22512833" w:history="1">
+          <w:hyperlink w:anchor="_Toc22559205" w:history="1">
             <w:r>
               <w:rPr>
                 <w:rStyle w:val="Hyperlink"/>
@@ -2779,7 +2926,7 @@
                 <w:bCs/>
                 <w:noProof/>
               </w:rPr>
-              <w:t>2.3</w:t>
+              <w:t>2.2</w:t>
             </w:r>
             <w:r>
               <w:rPr>
@@ -2797,7 +2944,7 @@
                 <w:bCs/>
                 <w:noProof/>
               </w:rPr>
-              <w:t>The Deconstructors Team, Timelines, and Documentation</w:t>
+              <w:t>THE DECONSTRUCTORS TEAM, TIMELINES, AND DOCUMENTATION</w:t>
             </w:r>
             <w:r>
               <w:rPr>
@@ -2818,7 +2965,7 @@
                 <w:noProof/>
                 <w:webHidden/>
               </w:rPr>
-              <w:instrText xml:space="preserve"> PAGEREF _Toc22512833 \h </w:instrText>
+              <w:instrText xml:space="preserve"> PAGEREF _Toc22559205 \h </w:instrText>
             </w:r>
             <w:r>
               <w:rPr>
@@ -2862,7 +3009,7 @@
               <w:lang w:eastAsia="ko-KR"/>
             </w:rPr>
           </w:pPr>
-          <w:hyperlink w:anchor="_Toc22512834" w:history="1">
+          <w:hyperlink w:anchor="_Toc22559206" w:history="1">
             <w:r>
               <w:rPr>
                 <w:rStyle w:val="Hyperlink"/>
@@ -2906,7 +3053,7 @@
                 <w:noProof/>
                 <w:webHidden/>
               </w:rPr>
-              <w:instrText xml:space="preserve"> PAGEREF _Toc22512834 \h </w:instrText>
+              <w:instrText xml:space="preserve"> PAGEREF _Toc22559206 \h </w:instrText>
             </w:r>
             <w:r>
               <w:rPr>
@@ -2950,7 +3097,7 @@
               <w:lang w:eastAsia="ko-KR"/>
             </w:rPr>
           </w:pPr>
-          <w:hyperlink w:anchor="_Toc22512835" w:history="1">
+          <w:hyperlink w:anchor="_Toc22559207" w:history="1">
             <w:r>
               <w:rPr>
                 <w:rStyle w:val="Hyperlink"/>
@@ -2998,7 +3145,7 @@
                 <w:noProof/>
                 <w:webHidden/>
               </w:rPr>
-              <w:instrText xml:space="preserve"> PAGEREF _Toc22512835 \h </w:instrText>
+              <w:instrText xml:space="preserve"> PAGEREF _Toc22559207 \h </w:instrText>
             </w:r>
             <w:r>
               <w:rPr>
@@ -3042,7 +3189,7 @@
               <w:lang w:eastAsia="ko-KR"/>
             </w:rPr>
           </w:pPr>
-          <w:hyperlink w:anchor="_Toc22512836" w:history="1">
+          <w:hyperlink w:anchor="_Toc22559208" w:history="1">
             <w:r>
               <w:rPr>
                 <w:rStyle w:val="Hyperlink"/>
@@ -3090,7 +3237,7 @@
                 <w:noProof/>
                 <w:webHidden/>
               </w:rPr>
-              <w:instrText xml:space="preserve"> PAGEREF _Toc22512836 \h </w:instrText>
+              <w:instrText xml:space="preserve"> PAGEREF _Toc22559208 \h </w:instrText>
             </w:r>
             <w:r>
               <w:rPr>
@@ -3134,7 +3281,7 @@
               <w:lang w:eastAsia="ko-KR"/>
             </w:rPr>
           </w:pPr>
-          <w:hyperlink w:anchor="_Toc22512837" w:history="1">
+          <w:hyperlink w:anchor="_Toc22559209" w:history="1">
             <w:r>
               <w:rPr>
                 <w:rStyle w:val="Hyperlink"/>
@@ -3182,7 +3329,7 @@
                 <w:noProof/>
                 <w:webHidden/>
               </w:rPr>
-              <w:instrText xml:space="preserve"> PAGEREF _Toc22512837 \h </w:instrText>
+              <w:instrText xml:space="preserve"> PAGEREF _Toc22559209 \h </w:instrText>
             </w:r>
             <w:r>
               <w:rPr>
@@ -3226,7 +3373,7 @@
               <w:lang w:eastAsia="ko-KR"/>
             </w:rPr>
           </w:pPr>
-          <w:hyperlink w:anchor="_Toc22512838" w:history="1">
+          <w:hyperlink w:anchor="_Toc22559210" w:history="1">
             <w:r>
               <w:rPr>
                 <w:rStyle w:val="Hyperlink"/>
@@ -3274,7 +3421,7 @@
                 <w:noProof/>
                 <w:webHidden/>
               </w:rPr>
-              <w:instrText xml:space="preserve"> PAGEREF _Toc22512838 \h </w:instrText>
+              <w:instrText xml:space="preserve"> PAGEREF _Toc22559210 \h </w:instrText>
             </w:r>
             <w:r>
               <w:rPr>
@@ -3318,7 +3465,7 @@
               <w:lang w:eastAsia="ko-KR"/>
             </w:rPr>
           </w:pPr>
-          <w:hyperlink w:anchor="_Toc22512839" w:history="1">
+          <w:hyperlink w:anchor="_Toc22559211" w:history="1">
             <w:r>
               <w:rPr>
                 <w:rStyle w:val="Hyperlink"/>
@@ -3362,7 +3509,7 @@
                 <w:noProof/>
                 <w:webHidden/>
               </w:rPr>
-              <w:instrText xml:space="preserve"> PAGEREF _Toc22512839 \h </w:instrText>
+              <w:instrText xml:space="preserve"> PAGEREF _Toc22559211 \h </w:instrText>
             </w:r>
             <w:r>
               <w:rPr>
@@ -3406,7 +3553,7 @@
               <w:lang w:eastAsia="ko-KR"/>
             </w:rPr>
           </w:pPr>
-          <w:hyperlink w:anchor="_Toc22512840" w:history="1">
+          <w:hyperlink w:anchor="_Toc22559212" w:history="1">
             <w:r>
               <w:rPr>
                 <w:rStyle w:val="Hyperlink"/>
@@ -3433,7 +3580,7 @@
                 <w:bCs/>
                 <w:noProof/>
               </w:rPr>
-              <w:t>Functional</w:t>
+              <w:t>FUNCTIONAL</w:t>
             </w:r>
             <w:r>
               <w:rPr>
@@ -3454,7 +3601,7 @@
                 <w:noProof/>
                 <w:webHidden/>
               </w:rPr>
-              <w:instrText xml:space="preserve"> PAGEREF _Toc22512840 \h </w:instrText>
+              <w:instrText xml:space="preserve"> PAGEREF _Toc22559212 \h </w:instrText>
             </w:r>
             <w:r>
               <w:rPr>
@@ -3475,6 +3622,261 @@
                 <w:webHidden/>
               </w:rPr>
               <w:t>4</w:t>
+            </w:r>
+            <w:r>
+              <w:rPr>
+                <w:noProof/>
+                <w:webHidden/>
+              </w:rPr>
+              <w:fldChar w:fldCharType="end"/>
+            </w:r>
+          </w:hyperlink>
+        </w:p>
+        <w:p>
+          <w:pPr>
+            <w:pStyle w:val="TOC2"/>
+            <w:tabs>
+              <w:tab w:val="left" w:pos="880"/>
+              <w:tab w:val="right" w:leader="dot" w:pos="9350"/>
+            </w:tabs>
+            <w:rPr>
+              <w:rFonts w:cstheme="minorBidi"/>
+              <w:noProof/>
+              <w:lang w:eastAsia="ko-KR"/>
+            </w:rPr>
+          </w:pPr>
+          <w:hyperlink w:anchor="_Toc22559213" w:history="1">
+            <w:r>
+              <w:rPr>
+                <w:rStyle w:val="Hyperlink"/>
+                <w:rFonts w:cstheme="minorHAnsi"/>
+                <w:b/>
+                <w:bCs/>
+                <w:noProof/>
+              </w:rPr>
+              <w:t>4.2</w:t>
+            </w:r>
+            <w:r>
+              <w:rPr>
+                <w:rFonts w:cstheme="minorBidi"/>
+                <w:noProof/>
+                <w:lang w:eastAsia="ko-KR"/>
+              </w:rPr>
+              <w:tab/>
+            </w:r>
+            <w:r>
+              <w:rPr>
+                <w:rStyle w:val="Hyperlink"/>
+                <w:rFonts w:cstheme="minorHAnsi"/>
+                <w:b/>
+                <w:bCs/>
+                <w:noProof/>
+              </w:rPr>
+              <w:t>Performance</w:t>
+            </w:r>
+            <w:r>
+              <w:rPr>
+                <w:noProof/>
+                <w:webHidden/>
+              </w:rPr>
+              <w:tab/>
+            </w:r>
+            <w:r>
+              <w:rPr>
+                <w:noProof/>
+                <w:webHidden/>
+              </w:rPr>
+              <w:fldChar w:fldCharType="begin"/>
+            </w:r>
+            <w:r>
+              <w:rPr>
+                <w:noProof/>
+                <w:webHidden/>
+              </w:rPr>
+              <w:instrText xml:space="preserve"> PAGEREF _Toc22559213 \h </w:instrText>
+            </w:r>
+            <w:r>
+              <w:rPr>
+                <w:noProof/>
+                <w:webHidden/>
+              </w:rPr>
+            </w:r>
+            <w:r>
+              <w:rPr>
+                <w:noProof/>
+                <w:webHidden/>
+              </w:rPr>
+              <w:fldChar w:fldCharType="separate"/>
+            </w:r>
+            <w:r>
+              <w:rPr>
+                <w:noProof/>
+                <w:webHidden/>
+              </w:rPr>
+              <w:t>6</w:t>
+            </w:r>
+            <w:r>
+              <w:rPr>
+                <w:noProof/>
+                <w:webHidden/>
+              </w:rPr>
+              <w:fldChar w:fldCharType="end"/>
+            </w:r>
+          </w:hyperlink>
+        </w:p>
+        <w:p>
+          <w:pPr>
+            <w:pStyle w:val="TOC2"/>
+            <w:tabs>
+              <w:tab w:val="right" w:leader="dot" w:pos="9350"/>
+            </w:tabs>
+            <w:rPr>
+              <w:rFonts w:cstheme="minorBidi"/>
+              <w:noProof/>
+              <w:lang w:eastAsia="ko-KR"/>
+            </w:rPr>
+          </w:pPr>
+          <w:hyperlink w:anchor="_Toc22559214" w:history="1">
+            <w:r>
+              <w:rPr>
+                <w:rStyle w:val="Hyperlink"/>
+                <w:rFonts w:cstheme="minorHAnsi"/>
+                <w:noProof/>
+              </w:rPr>
+              <w:t>The application will operate some minor loading time primarily due to database access for the user and location information. Anytime the application needs to load data, it will display a loading symbol so that the user understands what is happening.</w:t>
+            </w:r>
+            <w:r>
+              <w:rPr>
+                <w:noProof/>
+                <w:webHidden/>
+              </w:rPr>
+              <w:tab/>
+            </w:r>
+            <w:r>
+              <w:rPr>
+                <w:noProof/>
+                <w:webHidden/>
+              </w:rPr>
+              <w:fldChar w:fldCharType="begin"/>
+            </w:r>
+            <w:r>
+              <w:rPr>
+                <w:noProof/>
+                <w:webHidden/>
+              </w:rPr>
+              <w:instrText xml:space="preserve"> PAGEREF _Toc22559214 \h </w:instrText>
+            </w:r>
+            <w:r>
+              <w:rPr>
+                <w:noProof/>
+                <w:webHidden/>
+              </w:rPr>
+            </w:r>
+            <w:r>
+              <w:rPr>
+                <w:noProof/>
+                <w:webHidden/>
+              </w:rPr>
+              <w:fldChar w:fldCharType="separate"/>
+            </w:r>
+            <w:r>
+              <w:rPr>
+                <w:noProof/>
+                <w:webHidden/>
+              </w:rPr>
+              <w:t>6</w:t>
+            </w:r>
+            <w:r>
+              <w:rPr>
+                <w:noProof/>
+                <w:webHidden/>
+              </w:rPr>
+              <w:fldChar w:fldCharType="end"/>
+            </w:r>
+          </w:hyperlink>
+        </w:p>
+        <w:p>
+          <w:pPr>
+            <w:pStyle w:val="TOC2"/>
+            <w:tabs>
+              <w:tab w:val="left" w:pos="880"/>
+              <w:tab w:val="right" w:leader="dot" w:pos="9350"/>
+            </w:tabs>
+            <w:rPr>
+              <w:rFonts w:cstheme="minorBidi"/>
+              <w:noProof/>
+              <w:lang w:eastAsia="ko-KR"/>
+            </w:rPr>
+          </w:pPr>
+          <w:hyperlink w:anchor="_Toc22559215" w:history="1">
+            <w:r>
+              <w:rPr>
+                <w:rStyle w:val="Hyperlink"/>
+                <w:rFonts w:cstheme="minorHAnsi"/>
+                <w:b/>
+                <w:bCs/>
+                <w:noProof/>
+              </w:rPr>
+              <w:t>4.3</w:t>
+            </w:r>
+            <w:r>
+              <w:rPr>
+                <w:rFonts w:cstheme="minorBidi"/>
+                <w:noProof/>
+                <w:lang w:eastAsia="ko-KR"/>
+              </w:rPr>
+              <w:tab/>
+            </w:r>
+            <w:r>
+              <w:rPr>
+                <w:rStyle w:val="Hyperlink"/>
+                <w:rFonts w:cstheme="minorHAnsi"/>
+                <w:b/>
+                <w:bCs/>
+                <w:noProof/>
+              </w:rPr>
+              <w:t>Reliability</w:t>
+            </w:r>
+            <w:r>
+              <w:rPr>
+                <w:noProof/>
+                <w:webHidden/>
+              </w:rPr>
+              <w:tab/>
+            </w:r>
+            <w:r>
+              <w:rPr>
+                <w:noProof/>
+                <w:webHidden/>
+              </w:rPr>
+              <w:fldChar w:fldCharType="begin"/>
+            </w:r>
+            <w:r>
+              <w:rPr>
+                <w:noProof/>
+                <w:webHidden/>
+              </w:rPr>
+              <w:instrText xml:space="preserve"> PAGEREF _Toc22559215 \h </w:instrText>
+            </w:r>
+            <w:r>
+              <w:rPr>
+                <w:noProof/>
+                <w:webHidden/>
+              </w:rPr>
+            </w:r>
+            <w:r>
+              <w:rPr>
+                <w:noProof/>
+                <w:webHidden/>
+              </w:rPr>
+              <w:fldChar w:fldCharType="separate"/>
+            </w:r>
+            <w:r>
+              <w:rPr>
+                <w:noProof/>
+                <w:webHidden/>
+              </w:rPr>
+              <w:t>6</w:t>
             </w:r>
             <w:r>
               <w:rPr>
@@ -3498,7 +3900,7 @@
               <w:lang w:eastAsia="ko-KR"/>
             </w:rPr>
           </w:pPr>
-          <w:hyperlink w:anchor="_Toc22512841" w:history="1">
+          <w:hyperlink w:anchor="_Toc22559216" w:history="1">
             <w:r>
               <w:rPr>
                 <w:rStyle w:val="Hyperlink"/>
@@ -3542,7 +3944,7 @@
                 <w:noProof/>
                 <w:webHidden/>
               </w:rPr>
-              <w:instrText xml:space="preserve"> PAGEREF _Toc22512841 \h </w:instrText>
+              <w:instrText xml:space="preserve"> PAGEREF _Toc22559216 \h </w:instrText>
             </w:r>
             <w:r>
               <w:rPr>
@@ -3562,7 +3964,7 @@
                 <w:noProof/>
                 <w:webHidden/>
               </w:rPr>
-              <w:t>6</w:t>
+              <w:t>7</w:t>
             </w:r>
             <w:r>
               <w:rPr>
@@ -3586,7 +3988,7 @@
               <w:lang w:eastAsia="ko-KR"/>
             </w:rPr>
           </w:pPr>
-          <w:hyperlink w:anchor="_Toc22512842" w:history="1">
+          <w:hyperlink w:anchor="_Toc22559217" w:history="1">
             <w:r>
               <w:rPr>
                 <w:rStyle w:val="Hyperlink"/>
@@ -3630,7 +4032,7 @@
                 <w:noProof/>
                 <w:webHidden/>
               </w:rPr>
-              <w:instrText xml:space="preserve"> PAGEREF _Toc22512842 \h </w:instrText>
+              <w:instrText xml:space="preserve"> PAGEREF _Toc22559217 \h </w:instrText>
             </w:r>
             <w:r>
               <w:rPr>
@@ -3650,7 +4052,7 @@
                 <w:noProof/>
                 <w:webHidden/>
               </w:rPr>
-              <w:t>7</w:t>
+              <w:t>8</w:t>
             </w:r>
             <w:r>
               <w:rPr>
@@ -3674,7 +4076,7 @@
               <w:lang w:eastAsia="ko-KR"/>
             </w:rPr>
           </w:pPr>
-          <w:hyperlink w:anchor="_Toc22512843" w:history="1">
+          <w:hyperlink w:anchor="_Toc22559218" w:history="1">
             <w:r>
               <w:rPr>
                 <w:rStyle w:val="Hyperlink"/>
@@ -3718,7 +4120,7 @@
                 <w:noProof/>
                 <w:webHidden/>
               </w:rPr>
-              <w:instrText xml:space="preserve"> PAGEREF _Toc22512843 \h </w:instrText>
+              <w:instrText xml:space="preserve"> PAGEREF _Toc22559218 \h </w:instrText>
             </w:r>
             <w:r>
               <w:rPr>
@@ -3738,7 +4140,7 @@
                 <w:noProof/>
                 <w:webHidden/>
               </w:rPr>
-              <w:t>8</w:t>
+              <w:t>9</w:t>
             </w:r>
             <w:r>
               <w:rPr>
@@ -3798,7 +4200,7 @@
           <w:szCs w:val="40"/>
         </w:rPr>
       </w:pPr>
-      <w:bookmarkStart w:id="8" w:name="_Toc22512827"/>
+      <w:bookmarkStart w:id="8" w:name="_Toc22559199"/>
       <w:r>
         <w:rPr>
           <w:rFonts w:ascii="Franklin Gothic Heavy" w:hAnsi="Franklin Gothic Heavy" w:cs="Aharoni"/>
@@ -3842,7 +4244,7 @@
           <w:szCs w:val="28"/>
         </w:rPr>
       </w:pPr>
-      <w:bookmarkStart w:id="9" w:name="_Toc22512828"/>
+      <w:bookmarkStart w:id="9" w:name="_Toc22559200"/>
       <w:r>
         <w:rPr>
           <w:rFonts w:cstheme="minorHAnsi"/>
@@ -3904,7 +4306,7 @@
           <w:szCs w:val="28"/>
         </w:rPr>
       </w:pPr>
-      <w:bookmarkStart w:id="10" w:name="_Toc22512829"/>
+      <w:bookmarkStart w:id="10" w:name="_Toc22559201"/>
       <w:r>
         <w:rPr>
           <w:rFonts w:cstheme="minorHAnsi"/>
@@ -3966,7 +4368,7 @@
           <w:szCs w:val="28"/>
         </w:rPr>
       </w:pPr>
-      <w:bookmarkStart w:id="11" w:name="_Toc22512830"/>
+      <w:bookmarkStart w:id="11" w:name="_Toc22559202"/>
       <w:r>
         <w:rPr>
           <w:rFonts w:cstheme="minorHAnsi"/>
@@ -4048,7 +4450,7 @@
           <w:szCs w:val="40"/>
         </w:rPr>
       </w:pPr>
-      <w:bookmarkStart w:id="12" w:name="_Toc22512831"/>
+      <w:bookmarkStart w:id="12" w:name="_Toc22559203"/>
       <w:r>
         <w:rPr>
           <w:rFonts w:ascii="Franklin Gothic Heavy" w:hAnsi="Franklin Gothic Heavy" w:cs="Aharoni"/>
@@ -4092,7 +4494,7 @@
           <w:szCs w:val="28"/>
         </w:rPr>
       </w:pPr>
-      <w:bookmarkStart w:id="13" w:name="_Toc22512832"/>
+      <w:bookmarkStart w:id="13" w:name="_Toc22559204"/>
       <w:r>
         <w:rPr>
           <w:rFonts w:cstheme="minorHAnsi"/>
@@ -4137,7 +4539,6 @@
         </w:rPr>
         <w:t xml:space="preserve"> </w:t>
       </w:r>
-      <w:bookmarkEnd w:id="13"/>
       <w:r>
         <w:rPr>
           <w:rFonts w:cstheme="minorHAnsi"/>
@@ -4149,6 +4550,7 @@
         </w:rPr>
         <w:t>PROCEDURES</w:t>
       </w:r>
+      <w:bookmarkEnd w:id="13"/>
     </w:p>
     <w:p>
       <w:pPr>
@@ -4198,7 +4600,7 @@
           <w:szCs w:val="28"/>
         </w:rPr>
       </w:pPr>
-      <w:bookmarkStart w:id="14" w:name="_Toc22512833"/>
+      <w:bookmarkStart w:id="14" w:name="_Toc22559205"/>
       <w:r>
         <w:rPr>
           <w:rFonts w:cstheme="minorHAnsi"/>
@@ -4309,7 +4711,6 @@
         </w:rPr>
         <w:t xml:space="preserve"> </w:t>
       </w:r>
-      <w:bookmarkEnd w:id="14"/>
       <w:r>
         <w:rPr>
           <w:rFonts w:cstheme="minorHAnsi"/>
@@ -4321,6 +4722,7 @@
         </w:rPr>
         <w:t>DOCUMENTATION</w:t>
       </w:r>
+      <w:bookmarkEnd w:id="14"/>
     </w:p>
     <w:p>
       <w:pPr>
@@ -4372,7 +4774,7 @@
           <w:szCs w:val="40"/>
         </w:rPr>
       </w:pPr>
-      <w:bookmarkStart w:id="15" w:name="_Toc22512834"/>
+      <w:bookmarkStart w:id="15" w:name="_Toc22559206"/>
       <w:r>
         <w:rPr>
           <w:rFonts w:ascii="Franklin Gothic Heavy" w:hAnsi="Franklin Gothic Heavy" w:cs="Aharoni"/>
@@ -4416,8 +4818,8 @@
           <w:szCs w:val="28"/>
         </w:rPr>
       </w:pPr>
-      <w:bookmarkStart w:id="16" w:name="_Toc22512835"/>
-      <w:bookmarkStart w:id="17" w:name="_Hlk22495660"/>
+      <w:bookmarkStart w:id="16" w:name="_Hlk22495660"/>
+      <w:bookmarkStart w:id="17" w:name="_Toc22559207"/>
       <w:r>
         <w:rPr>
           <w:rFonts w:cstheme="minorHAnsi"/>
@@ -4440,9 +4842,9 @@
         </w:rPr>
         <w:t>ROBLEM STATEMENT</w:t>
       </w:r>
-      <w:bookmarkEnd w:id="16"/>
-    </w:p>
-    <w:bookmarkEnd w:id="17"/>
+      <w:bookmarkEnd w:id="17"/>
+    </w:p>
+    <w:bookmarkEnd w:id="16"/>
     <w:p>
       <w:pPr>
         <w:pStyle w:val="ListParagraph"/>
@@ -4504,7 +4906,7 @@
         </w:rPr>
         <w:t xml:space="preserve"> </w:t>
       </w:r>
-      <w:bookmarkStart w:id="18" w:name="_Toc22512836"/>
+      <w:bookmarkStart w:id="18" w:name="_Toc22559208"/>
       <w:r>
         <w:rPr>
           <w:rFonts w:cstheme="minorHAnsi"/>
@@ -4534,7 +4936,7 @@
           <w:szCs w:val="24"/>
         </w:rPr>
       </w:pPr>
-      <w:bookmarkStart w:id="19" w:name="_Toc22512837"/>
+      <w:bookmarkStart w:id="19" w:name="_Toc22559209"/>
       <w:r>
         <w:rPr>
           <w:rFonts w:cstheme="minorHAnsi"/>
@@ -4585,7 +4987,7 @@
           <w:szCs w:val="24"/>
         </w:rPr>
       </w:pPr>
-      <w:bookmarkStart w:id="20" w:name="_Toc22512838"/>
+      <w:bookmarkStart w:id="20" w:name="_Toc22559210"/>
       <w:r>
         <w:rPr>
           <w:rFonts w:cstheme="minorHAnsi"/>
@@ -4665,7 +5067,7 @@
           <w:szCs w:val="40"/>
         </w:rPr>
       </w:pPr>
-      <w:bookmarkStart w:id="21" w:name="_Toc22512839"/>
+      <w:bookmarkStart w:id="21" w:name="_Toc22559211"/>
       <w:r>
         <w:rPr>
           <w:rFonts w:ascii="Franklin Gothic Heavy" w:hAnsi="Franklin Gothic Heavy" w:cs="Aharoni"/>
@@ -4746,6 +5148,7 @@
         </w:rPr>
         <w:t xml:space="preserve"> </w:t>
       </w:r>
+      <w:bookmarkStart w:id="22" w:name="_Toc22559212"/>
       <w:r>
         <w:rPr>
           <w:rFonts w:cstheme="minorHAnsi"/>
@@ -4757,6 +5160,7 @@
         </w:rPr>
         <w:t>FUNCTIONAL</w:t>
       </w:r>
+      <w:bookmarkEnd w:id="22"/>
     </w:p>
     <w:p>
       <w:pPr>
@@ -4981,6 +5385,29 @@
       <w:pPr>
         <w:pStyle w:val="ListParagraph"/>
         <w:numPr>
+          <w:ilvl w:val="2"/>
+          <w:numId w:val="29"/>
+        </w:numPr>
+        <w:spacing w:after="0"/>
+        <w:rPr>
+          <w:rFonts w:cstheme="minorHAnsi"/>
+          <w:sz w:val="24"/>
+          <w:szCs w:val="24"/>
+        </w:rPr>
+      </w:pPr>
+      <w:r>
+        <w:rPr>
+          <w:rFonts w:cstheme="minorHAnsi"/>
+          <w:sz w:val="24"/>
+          <w:szCs w:val="24"/>
+        </w:rPr>
+        <w:t>Users can choose one-time event option for non-recurring activities</w:t>
+      </w:r>
+    </w:p>
+    <w:p>
+      <w:pPr>
+        <w:pStyle w:val="ListParagraph"/>
+        <w:numPr>
           <w:ilvl w:val="0"/>
           <w:numId w:val="29"/>
         </w:numPr>
@@ -5220,7 +5647,7 @@
         </w:rPr>
         <w:t xml:space="preserve">Notifications + </w:t>
       </w:r>
-      <w:commentRangeStart w:id="22"/>
+      <w:commentRangeStart w:id="23"/>
       <w:r>
         <w:rPr>
           <w:rFonts w:cstheme="minorHAnsi"/>
@@ -5232,12 +5659,12 @@
         </w:rPr>
         <w:t>Reminders</w:t>
       </w:r>
-      <w:commentRangeEnd w:id="22"/>
+      <w:commentRangeEnd w:id="23"/>
       <w:r>
         <w:rPr>
           <w:rStyle w:val="CommentReference"/>
         </w:rPr>
-        <w:commentReference w:id="22"/>
+        <w:commentReference w:id="23"/>
       </w:r>
     </w:p>
     <w:p>
@@ -5472,39 +5899,7 @@
           <w:sz w:val="24"/>
           <w:szCs w:val="24"/>
         </w:rPr>
-        <w:t xml:space="preserve">have a </w:t>
-      </w:r>
-      <w:r>
-        <w:rPr>
-          <w:rFonts w:cstheme="minorHAnsi"/>
-          <w:sz w:val="24"/>
-          <w:szCs w:val="24"/>
-        </w:rPr>
-        <w:t>privacy</w:t>
-      </w:r>
-      <w:r>
-        <w:rPr>
-          <w:rFonts w:cstheme="minorHAnsi"/>
-          <w:sz w:val="24"/>
-          <w:szCs w:val="24"/>
-        </w:rPr>
-        <w:t xml:space="preserve"> tab containing </w:t>
-      </w:r>
-      <w:r>
-        <w:rPr>
-          <w:rFonts w:cstheme="minorHAnsi"/>
-          <w:sz w:val="24"/>
-          <w:szCs w:val="24"/>
-        </w:rPr>
-        <w:t>privacy</w:t>
-      </w:r>
-      <w:r>
-        <w:rPr>
-          <w:rFonts w:cstheme="minorHAnsi"/>
-          <w:sz w:val="24"/>
-          <w:szCs w:val="24"/>
-        </w:rPr>
-        <w:t xml:space="preserve"> preferences</w:t>
+        <w:t>have a privacy tab containing privacy preferences</w:t>
       </w:r>
       <w:r>
         <w:rPr>
@@ -5560,15 +5955,7 @@
           <w:sz w:val="24"/>
           <w:szCs w:val="24"/>
         </w:rPr>
-        <w:t>The system will allow the user to</w:t>
-      </w:r>
-      <w:r>
-        <w:rPr>
-          <w:rFonts w:cstheme="minorHAnsi"/>
-          <w:sz w:val="24"/>
-          <w:szCs w:val="24"/>
-        </w:rPr>
-        <w:t xml:space="preserve"> edit privacy settings</w:t>
+        <w:t>The system will allow the user to edit privacy settings</w:t>
       </w:r>
     </w:p>
     <w:p>
@@ -5693,15 +6080,7 @@
           <w:sz w:val="24"/>
           <w:szCs w:val="24"/>
         </w:rPr>
-        <w:t>The system will give the user choice</w:t>
-      </w:r>
-      <w:r>
-        <w:rPr>
-          <w:rFonts w:cstheme="minorHAnsi"/>
-          <w:sz w:val="24"/>
-          <w:szCs w:val="24"/>
-        </w:rPr>
-        <w:t xml:space="preserve"> to share plans with friends</w:t>
+        <w:t>The system will give the user choice to share plans with friends</w:t>
       </w:r>
     </w:p>
     <w:p>
@@ -5799,16 +6178,7 @@
           <w:sz w:val="24"/>
           <w:szCs w:val="24"/>
         </w:rPr>
-        <w:t xml:space="preserve">The system will give the user choice to log </w:t>
-      </w:r>
-      <w:r>
-        <w:rPr>
-          <w:rFonts w:cstheme="minorHAnsi"/>
-          <w:color w:val="000000" w:themeColor="text1"/>
-          <w:sz w:val="24"/>
-          <w:szCs w:val="24"/>
-        </w:rPr>
-        <w:t>in using an email</w:t>
+        <w:t>The system will give the user choice to log in using an email</w:t>
       </w:r>
     </w:p>
     <w:p>
@@ -5951,27 +6321,7 @@
           <w:sz w:val="24"/>
           <w:szCs w:val="24"/>
         </w:rPr>
-        <w:t>The system will have</w:t>
-      </w:r>
-      <w:r>
-        <w:rPr>
-          <w:rFonts w:cstheme="minorHAnsi"/>
-          <w:color w:val="000000" w:themeColor="text1"/>
-          <w:sz w:val="24"/>
-          <w:szCs w:val="24"/>
-        </w:rPr>
-        <w:t xml:space="preserve"> visual aids for constructed </w:t>
-      </w:r>
-      <w:bookmarkStart w:id="23" w:name="_GoBack"/>
-      <w:bookmarkEnd w:id="23"/>
-      <w:r>
-        <w:rPr>
-          <w:rFonts w:cstheme="minorHAnsi"/>
-          <w:color w:val="000000" w:themeColor="text1"/>
-          <w:sz w:val="24"/>
-          <w:szCs w:val="24"/>
-        </w:rPr>
-        <w:t>schedules and plans</w:t>
+        <w:t>The system will have visual aids for constructed schedules and plans</w:t>
       </w:r>
     </w:p>
     <w:p>
@@ -6252,56 +6602,313 @@
         <w:pStyle w:val="ListParagraph"/>
         <w:numPr>
           <w:ilvl w:val="0"/>
-          <w:numId w:val="20"/>
+          <w:numId w:val="41"/>
         </w:numPr>
         <w:spacing w:after="0"/>
+        <w:rPr>
+          <w:rFonts w:cstheme="minorHAnsi"/>
+          <w:color w:val="000000" w:themeColor="text1"/>
+          <w:sz w:val="24"/>
+          <w:szCs w:val="24"/>
+        </w:rPr>
+      </w:pPr>
+      <w:r>
+        <w:rPr>
+          <w:rFonts w:cstheme="minorHAnsi"/>
+          <w:color w:val="000000" w:themeColor="text1"/>
+          <w:sz w:val="24"/>
+          <w:szCs w:val="24"/>
+        </w:rPr>
+        <w:t>Database management with SQL Server</w:t>
+      </w:r>
+    </w:p>
+    <w:p>
+      <w:pPr>
+        <w:spacing w:after="0"/>
+        <w:outlineLvl w:val="1"/>
         <w:rPr>
           <w:rFonts w:cstheme="minorHAnsi"/>
           <w:b/>
           <w:bCs/>
           <w:color w:val="595959" w:themeColor="text1" w:themeTint="A6"/>
-          <w:sz w:val="24"/>
-          <w:szCs w:val="24"/>
-        </w:rPr>
-      </w:pPr>
-      <w:r>
+          <w:sz w:val="28"/>
+          <w:szCs w:val="28"/>
+        </w:rPr>
+      </w:pPr>
+    </w:p>
+    <w:p>
+      <w:pPr>
         <w:rPr>
           <w:rFonts w:cstheme="minorHAnsi"/>
           <w:b/>
           <w:bCs/>
           <w:color w:val="595959" w:themeColor="text1" w:themeTint="A6"/>
-          <w:sz w:val="24"/>
-          <w:szCs w:val="24"/>
-        </w:rPr>
-        <w:t>Performance</w:t>
+          <w:sz w:val="28"/>
+          <w:szCs w:val="28"/>
+        </w:rPr>
+      </w:pPr>
+      <w:r>
+        <w:rPr>
+          <w:rFonts w:cstheme="minorHAnsi"/>
+          <w:b/>
+          <w:bCs/>
+          <w:color w:val="595959" w:themeColor="text1" w:themeTint="A6"/>
+          <w:sz w:val="28"/>
+          <w:szCs w:val="28"/>
+        </w:rPr>
+        <w:br w:type="page"/>
       </w:r>
     </w:p>
     <w:p>
       <w:pPr>
         <w:pStyle w:val="ListParagraph"/>
         <w:numPr>
-          <w:ilvl w:val="0"/>
-          <w:numId w:val="42"/>
+          <w:ilvl w:val="1"/>
+          <w:numId w:val="18"/>
         </w:numPr>
         <w:spacing w:after="0"/>
-        <w:rPr>
-          <w:rFonts w:cstheme="minorHAnsi"/>
-          <w:color w:val="000000" w:themeColor="text1"/>
-          <w:sz w:val="24"/>
-          <w:szCs w:val="24"/>
-        </w:rPr>
-      </w:pPr>
-      <w:proofErr w:type="spellStart"/>
-      <w:r>
-        <w:rPr>
-          <w:rFonts w:cstheme="minorHAnsi"/>
-          <w:color w:val="000000" w:themeColor="text1"/>
-          <w:sz w:val="24"/>
-          <w:szCs w:val="24"/>
-        </w:rPr>
-        <w:t>Xxxx</w:t>
-      </w:r>
-      <w:proofErr w:type="spellEnd"/>
+        <w:outlineLvl w:val="1"/>
+        <w:rPr>
+          <w:rFonts w:cstheme="minorHAnsi"/>
+          <w:b/>
+          <w:bCs/>
+          <w:color w:val="595959" w:themeColor="text1" w:themeTint="A6"/>
+          <w:sz w:val="28"/>
+          <w:szCs w:val="28"/>
+        </w:rPr>
+      </w:pPr>
+      <w:r>
+        <w:rPr>
+          <w:rFonts w:cstheme="minorHAnsi"/>
+          <w:b/>
+          <w:bCs/>
+          <w:color w:val="595959" w:themeColor="text1" w:themeTint="A6"/>
+          <w:sz w:val="28"/>
+          <w:szCs w:val="28"/>
+        </w:rPr>
+        <w:lastRenderedPageBreak/>
+        <w:t xml:space="preserve"> </w:t>
+      </w:r>
+      <w:r>
+        <w:rPr>
+          <w:rFonts w:cstheme="minorHAnsi"/>
+          <w:b/>
+          <w:bCs/>
+          <w:color w:val="595959" w:themeColor="text1" w:themeTint="A6"/>
+          <w:sz w:val="28"/>
+          <w:szCs w:val="28"/>
+        </w:rPr>
+        <w:t>PERFORMANCE</w:t>
+      </w:r>
+    </w:p>
+    <w:p>
+      <w:pPr>
+        <w:spacing w:after="0"/>
+        <w:ind w:left="360"/>
+        <w:rPr>
+          <w:rFonts w:cstheme="minorHAnsi"/>
+          <w:sz w:val="24"/>
+          <w:szCs w:val="24"/>
+        </w:rPr>
+      </w:pPr>
+      <w:bookmarkStart w:id="24" w:name="_Toc22559214"/>
+      <w:r>
+        <w:rPr>
+          <w:rFonts w:cstheme="minorHAnsi"/>
+          <w:sz w:val="24"/>
+          <w:szCs w:val="24"/>
+        </w:rPr>
+        <w:t xml:space="preserve">The </w:t>
+      </w:r>
+      <w:r>
+        <w:rPr>
+          <w:rFonts w:cstheme="minorHAnsi"/>
+          <w:sz w:val="24"/>
+          <w:szCs w:val="24"/>
+        </w:rPr>
+        <w:t>application</w:t>
+      </w:r>
+      <w:r>
+        <w:rPr>
+          <w:rFonts w:cstheme="minorHAnsi"/>
+          <w:sz w:val="24"/>
+          <w:szCs w:val="24"/>
+        </w:rPr>
+        <w:t xml:space="preserve"> will operate some minor loading time primarily due to database access for the user and location information. Anytime the application needs to load data, it will display a loading symbol so that the user understands what is happening.</w:t>
+      </w:r>
+      <w:bookmarkStart w:id="25" w:name="_GoBack"/>
+      <w:bookmarkEnd w:id="24"/>
+      <w:bookmarkEnd w:id="25"/>
+    </w:p>
+    <w:p>
+      <w:pPr>
+        <w:spacing w:after="0"/>
+        <w:outlineLvl w:val="1"/>
+        <w:rPr>
+          <w:rFonts w:cstheme="minorHAnsi"/>
+          <w:b/>
+          <w:bCs/>
+          <w:color w:val="595959" w:themeColor="text1" w:themeTint="A6"/>
+          <w:sz w:val="24"/>
+          <w:szCs w:val="24"/>
+        </w:rPr>
+      </w:pPr>
+    </w:p>
+    <w:p>
+      <w:pPr>
+        <w:pStyle w:val="ListParagraph"/>
+        <w:numPr>
+          <w:ilvl w:val="1"/>
+          <w:numId w:val="18"/>
+        </w:numPr>
+        <w:spacing w:after="0"/>
+        <w:outlineLvl w:val="1"/>
+        <w:rPr>
+          <w:rFonts w:cstheme="minorHAnsi"/>
+          <w:b/>
+          <w:bCs/>
+          <w:color w:val="595959" w:themeColor="text1" w:themeTint="A6"/>
+          <w:sz w:val="28"/>
+          <w:szCs w:val="28"/>
+        </w:rPr>
+      </w:pPr>
+      <w:r>
+        <w:rPr>
+          <w:rFonts w:cstheme="minorHAnsi"/>
+          <w:b/>
+          <w:bCs/>
+          <w:color w:val="595959" w:themeColor="text1" w:themeTint="A6"/>
+          <w:sz w:val="28"/>
+          <w:szCs w:val="28"/>
+        </w:rPr>
+        <w:t xml:space="preserve"> </w:t>
+      </w:r>
+      <w:r>
+        <w:rPr>
+          <w:rFonts w:cstheme="minorHAnsi"/>
+          <w:b/>
+          <w:bCs/>
+          <w:color w:val="595959" w:themeColor="text1" w:themeTint="A6"/>
+          <w:sz w:val="28"/>
+          <w:szCs w:val="28"/>
+        </w:rPr>
+        <w:t>RELIABILITY</w:t>
+      </w:r>
+    </w:p>
+    <w:p>
+      <w:pPr>
+        <w:spacing w:after="0"/>
+        <w:ind w:left="360"/>
+        <w:rPr>
+          <w:rFonts w:cstheme="minorHAnsi"/>
+          <w:sz w:val="24"/>
+          <w:szCs w:val="24"/>
+        </w:rPr>
+      </w:pPr>
+      <w:r>
+        <w:rPr>
+          <w:rFonts w:cstheme="minorHAnsi"/>
+          <w:sz w:val="24"/>
+          <w:szCs w:val="24"/>
+        </w:rPr>
+        <w:t xml:space="preserve">Software reliability is without doubt, one of the most important </w:t>
+      </w:r>
+      <w:r>
+        <w:rPr>
+          <w:rFonts w:cstheme="minorHAnsi"/>
+          <w:sz w:val="24"/>
+          <w:szCs w:val="24"/>
+        </w:rPr>
+        <w:t>quality</w:t>
+      </w:r>
+      <w:r>
+        <w:rPr>
+          <w:rFonts w:cstheme="minorHAnsi"/>
+          <w:sz w:val="24"/>
+          <w:szCs w:val="24"/>
+        </w:rPr>
+        <w:t xml:space="preserve"> of software.</w:t>
+      </w:r>
+      <w:r>
+        <w:rPr>
+          <w:rFonts w:cstheme="minorHAnsi"/>
+          <w:sz w:val="24"/>
+          <w:szCs w:val="24"/>
+        </w:rPr>
+        <w:t xml:space="preserve"> There will be software reliability tests to measure the application’s ability to function</w:t>
+      </w:r>
+      <w:r>
+        <w:rPr>
+          <w:rFonts w:cstheme="minorHAnsi"/>
+          <w:sz w:val="24"/>
+          <w:szCs w:val="24"/>
+        </w:rPr>
+        <w:t>. The goal is to</w:t>
+      </w:r>
+      <w:r>
+        <w:rPr>
+          <w:rFonts w:cstheme="minorHAnsi"/>
+          <w:sz w:val="24"/>
+          <w:szCs w:val="24"/>
+        </w:rPr>
+        <w:t xml:space="preserve"> maintain 98% reliability based on </w:t>
+      </w:r>
+      <w:r>
+        <w:rPr>
+          <w:rFonts w:cstheme="minorHAnsi"/>
+          <w:sz w:val="24"/>
+          <w:szCs w:val="24"/>
+        </w:rPr>
+        <w:t>n</w:t>
+      </w:r>
+      <w:r>
+        <w:rPr>
+          <w:rFonts w:cstheme="minorHAnsi"/>
+          <w:sz w:val="24"/>
+          <w:szCs w:val="24"/>
+        </w:rPr>
+        <w:t xml:space="preserve">umber of failing cases </w:t>
+      </w:r>
+      <w:r>
+        <w:rPr>
+          <w:rFonts w:cstheme="minorHAnsi"/>
+          <w:sz w:val="24"/>
+          <w:szCs w:val="24"/>
+        </w:rPr>
+        <w:t>divided by</w:t>
+      </w:r>
+      <w:r>
+        <w:rPr>
+          <w:rFonts w:cstheme="minorHAnsi"/>
+          <w:sz w:val="24"/>
+          <w:szCs w:val="24"/>
+        </w:rPr>
+        <w:t xml:space="preserve"> </w:t>
+      </w:r>
+      <w:r>
+        <w:rPr>
+          <w:rFonts w:cstheme="minorHAnsi"/>
+          <w:sz w:val="24"/>
+          <w:szCs w:val="24"/>
+        </w:rPr>
+        <w:t>t</w:t>
+      </w:r>
+      <w:r>
+        <w:rPr>
+          <w:rFonts w:cstheme="minorHAnsi"/>
+          <w:sz w:val="24"/>
+          <w:szCs w:val="24"/>
+        </w:rPr>
+        <w:t>otal number of cases under consideration</w:t>
+      </w:r>
+      <w:r>
+        <w:rPr>
+          <w:rFonts w:cstheme="minorHAnsi"/>
+          <w:sz w:val="24"/>
+          <w:szCs w:val="24"/>
+        </w:rPr>
+        <w:t>.</w:t>
+      </w:r>
     </w:p>
     <w:p>
       <w:pPr>
@@ -6341,24 +6948,6 @@
     </w:p>
     <w:p>
       <w:pPr>
-        <w:pStyle w:val="ListParagraph"/>
-        <w:numPr>
-          <w:ilvl w:val="0"/>
-          <w:numId w:val="19"/>
-        </w:numPr>
-        <w:spacing w:after="0"/>
-        <w:rPr>
-          <w:rFonts w:cstheme="minorHAnsi"/>
-          <w:b/>
-          <w:bCs/>
-          <w:vanish/>
-          <w:sz w:val="26"/>
-          <w:szCs w:val="26"/>
-        </w:rPr>
-      </w:pPr>
-    </w:p>
-    <w:p>
-      <w:pPr>
         <w:rPr>
           <w:rFonts w:ascii="Franklin Gothic Heavy" w:hAnsi="Franklin Gothic Heavy" w:cs="Aharoni"/>
           <w:color w:val="595959" w:themeColor="text1" w:themeTint="A6"/>
@@ -6392,8 +6981,8 @@
           <w:szCs w:val="40"/>
         </w:rPr>
       </w:pPr>
-      <w:bookmarkStart w:id="24" w:name="_Toc22504066"/>
-      <w:bookmarkStart w:id="25" w:name="_Toc22512841"/>
+      <w:bookmarkStart w:id="26" w:name="_Toc22504066"/>
+      <w:bookmarkStart w:id="27" w:name="_Toc22559216"/>
       <w:r>
         <w:rPr>
           <w:rFonts w:ascii="Franklin Gothic Heavy" w:hAnsi="Franklin Gothic Heavy" w:cs="Aharoni"/>
@@ -6404,8 +6993,8 @@
         <w:lastRenderedPageBreak/>
         <w:t>USER PROFILES</w:t>
       </w:r>
-      <w:bookmarkEnd w:id="24"/>
-      <w:bookmarkEnd w:id="25"/>
+      <w:bookmarkEnd w:id="26"/>
+      <w:bookmarkEnd w:id="27"/>
     </w:p>
     <w:p>
       <w:pPr>
@@ -6417,7 +7006,7 @@
           <w:szCs w:val="24"/>
         </w:rPr>
       </w:pPr>
-      <w:bookmarkStart w:id="26" w:name="_Toc22504067"/>
+      <w:bookmarkStart w:id="28" w:name="_Toc22504067"/>
       <w:r>
         <w:rPr>
           <w:rFonts w:cstheme="minorHAnsi"/>
@@ -6478,7 +7067,7 @@
           <w:szCs w:val="40"/>
         </w:rPr>
       </w:pPr>
-      <w:bookmarkStart w:id="27" w:name="_Toc22512842"/>
+      <w:bookmarkStart w:id="29" w:name="_Toc22559217"/>
       <w:r>
         <w:rPr>
           <w:rFonts w:ascii="Franklin Gothic Heavy" w:hAnsi="Franklin Gothic Heavy" w:cs="Aharoni"/>
@@ -6507,8 +7096,8 @@
         </w:rPr>
         <w:t xml:space="preserve"> OF TERMS</w:t>
       </w:r>
-      <w:bookmarkEnd w:id="26"/>
-      <w:bookmarkEnd w:id="27"/>
+      <w:bookmarkEnd w:id="28"/>
+      <w:bookmarkEnd w:id="29"/>
     </w:p>
     <w:p>
       <w:pPr>
@@ -6690,7 +7279,7 @@
           <w:szCs w:val="40"/>
         </w:rPr>
       </w:pPr>
-      <w:bookmarkStart w:id="28" w:name="_Toc22512843"/>
+      <w:bookmarkStart w:id="30" w:name="_Toc22559218"/>
       <w:r>
         <w:rPr>
           <w:rFonts w:ascii="Franklin Gothic Heavy" w:hAnsi="Franklin Gothic Heavy" w:cs="Aharoni"/>
@@ -6701,7 +7290,7 @@
         <w:lastRenderedPageBreak/>
         <w:t>APPENDIX B – CHANGE REQUEST FORM</w:t>
       </w:r>
-      <w:bookmarkEnd w:id="28"/>
+      <w:bookmarkEnd w:id="30"/>
     </w:p>
     <w:p>
       <w:pPr>
@@ -7040,7 +7629,7 @@
       </w:r>
     </w:p>
   </w:comment>
-  <w:comment w:id="22" w:author="JiHyuk Chung" w:date="2019-10-21T00:43:00Z" w:initials="JC">
+  <w:comment w:id="23" w:author="JiHyuk Chung" w:date="2019-10-21T00:43:00Z" w:initials="JC">
     <w:p>
       <w:pPr>
         <w:pStyle w:val="CommentText"/>
@@ -7969,7 +8558,7 @@
   <w:abstractNum w:abstractNumId="7" w15:restartNumberingAfterBreak="0">
     <w:nsid w:val="22857FDD"/>
     <w:multiLevelType w:val="multilevel"/>
-    <w:tmpl w:val="395C0A34"/>
+    <w:tmpl w:val="2CD0A36C"/>
     <w:lvl w:ilvl="0">
       <w:start w:val="1"/>
       <w:numFmt w:val="decimal"/>
@@ -8008,6 +8597,8 @@
       </w:pPr>
       <w:rPr>
         <w:rFonts w:hint="eastAsia"/>
+        <w:b/>
+        <w:bCs/>
       </w:rPr>
     </w:lvl>
     <w:lvl w:ilvl="3">
@@ -10148,7 +10739,7 @@
   <w:abstractNum w:abstractNumId="28" w15:restartNumberingAfterBreak="0">
     <w:nsid w:val="60E211A9"/>
     <w:multiLevelType w:val="multilevel"/>
-    <w:tmpl w:val="BEECF9CA"/>
+    <w:tmpl w:val="4CE208CE"/>
     <w:lvl w:ilvl="0">
       <w:start w:val="1"/>
       <w:numFmt w:val="decimal"/>
@@ -13593,7 +14184,7 @@
 </file>
 
 <file path=customXml/itemProps2.xml><?xml version="1.0" encoding="utf-8"?>
-<ds:datastoreItem xmlns:ds="http://schemas.openxmlformats.org/officeDocument/2006/customXml" ds:itemID="{DFCE23DD-F9C9-465F-BB22-FF016FA64C41}">
+<ds:datastoreItem xmlns:ds="http://schemas.openxmlformats.org/officeDocument/2006/customXml" ds:itemID="{18B23266-6FC3-41CC-9E03-7BF315E09E54}">
   <ds:schemaRefs>
     <ds:schemaRef ds:uri="http://schemas.openxmlformats.org/officeDocument/2006/bibliography"/>
   </ds:schemaRefs>

</xml_diff>

<commit_message>
Functional Requirements Order Fix & Numbering Fix & Added More Contents
</commit_message>
<xml_diff>
--- a/DECONSTRUCTORS_PROJECT_PROPOSAL.docx
+++ b/DECONSTRUCTORS_PROJECT_PROPOSAL.docx
@@ -302,7 +302,7 @@
           <w:szCs w:val="40"/>
         </w:rPr>
       </w:pPr>
-      <w:bookmarkStart w:id="0" w:name="_Toc22559193"/>
+      <w:bookmarkStart w:id="0" w:name="_Toc22559303"/>
       <w:r>
         <w:rPr>
           <w:rFonts w:ascii="Franklin Gothic Heavy" w:hAnsi="Franklin Gothic Heavy" w:cs="Aharoni"/>
@@ -607,7 +607,7 @@
           <w:szCs w:val="40"/>
         </w:rPr>
       </w:pPr>
-      <w:bookmarkStart w:id="3" w:name="_Toc22559194"/>
+      <w:bookmarkStart w:id="3" w:name="_Toc22559304"/>
       <w:bookmarkEnd w:id="2"/>
       <w:r>
         <w:rPr>
@@ -664,7 +664,7 @@
           <w:szCs w:val="40"/>
         </w:rPr>
       </w:pPr>
-      <w:bookmarkStart w:id="4" w:name="_Toc22559195"/>
+      <w:bookmarkStart w:id="4" w:name="_Toc22559305"/>
       <w:r>
         <w:rPr>
           <w:rFonts w:ascii="Franklin Gothic Heavy" w:hAnsi="Franklin Gothic Heavy" w:cs="Aharoni"/>
@@ -735,7 +735,7 @@
           <w:szCs w:val="40"/>
         </w:rPr>
       </w:pPr>
-      <w:bookmarkStart w:id="5" w:name="_Toc22559196"/>
+      <w:bookmarkStart w:id="5" w:name="_Toc22559306"/>
       <w:r>
         <w:rPr>
           <w:rFonts w:ascii="Franklin Gothic Heavy" w:hAnsi="Franklin Gothic Heavy" w:cs="Aharoni"/>
@@ -1252,7 +1252,7 @@
           <w:szCs w:val="40"/>
         </w:rPr>
       </w:pPr>
-      <w:bookmarkStart w:id="6" w:name="_Toc22559197"/>
+      <w:bookmarkStart w:id="6" w:name="_Toc22559307"/>
       <w:r>
         <w:rPr>
           <w:rFonts w:ascii="Franklin Gothic Heavy" w:hAnsi="Franklin Gothic Heavy" w:cs="Aharoni"/>
@@ -1838,7 +1838,7 @@
         <w:br w:type="page"/>
       </w:r>
     </w:p>
-    <w:bookmarkStart w:id="7" w:name="_Toc22559198" w:displacedByCustomXml="next"/>
+    <w:bookmarkStart w:id="7" w:name="_Toc22559308" w:displacedByCustomXml="next"/>
     <w:sdt>
       <w:sdtPr>
         <w:rPr>
@@ -1946,7 +1946,7 @@
           <w:r>
             <w:fldChar w:fldCharType="separate"/>
           </w:r>
-          <w:hyperlink w:anchor="_Toc22559193" w:history="1">
+          <w:hyperlink w:anchor="_Toc22559303" w:history="1">
             <w:r>
               <w:rPr>
                 <w:rStyle w:val="Hyperlink"/>
@@ -1974,7 +1974,7 @@
                 <w:noProof/>
                 <w:webHidden/>
               </w:rPr>
-              <w:instrText xml:space="preserve"> PAGEREF _Toc22559193 \h </w:instrText>
+              <w:instrText xml:space="preserve"> PAGEREF _Toc22559303 \h </w:instrText>
             </w:r>
             <w:r>
               <w:rPr>
@@ -2017,7 +2017,7 @@
               <w:lang w:eastAsia="ko-KR"/>
             </w:rPr>
           </w:pPr>
-          <w:hyperlink w:anchor="_Toc22559194" w:history="1">
+          <w:hyperlink w:anchor="_Toc22559304" w:history="1">
             <w:r>
               <w:rPr>
                 <w:rStyle w:val="Hyperlink"/>
@@ -2045,7 +2045,7 @@
                 <w:noProof/>
                 <w:webHidden/>
               </w:rPr>
-              <w:instrText xml:space="preserve"> PAGEREF _Toc22559194 \h </w:instrText>
+              <w:instrText xml:space="preserve"> PAGEREF _Toc22559304 \h </w:instrText>
             </w:r>
             <w:r>
               <w:rPr>
@@ -2088,7 +2088,7 @@
               <w:lang w:eastAsia="ko-KR"/>
             </w:rPr>
           </w:pPr>
-          <w:hyperlink w:anchor="_Toc22559195" w:history="1">
+          <w:hyperlink w:anchor="_Toc22559305" w:history="1">
             <w:r>
               <w:rPr>
                 <w:rStyle w:val="Hyperlink"/>
@@ -2116,7 +2116,7 @@
                 <w:noProof/>
                 <w:webHidden/>
               </w:rPr>
-              <w:instrText xml:space="preserve"> PAGEREF _Toc22559195 \h </w:instrText>
+              <w:instrText xml:space="preserve"> PAGEREF _Toc22559305 \h </w:instrText>
             </w:r>
             <w:r>
               <w:rPr>
@@ -2159,7 +2159,7 @@
               <w:lang w:eastAsia="ko-KR"/>
             </w:rPr>
           </w:pPr>
-          <w:hyperlink w:anchor="_Toc22559196" w:history="1">
+          <w:hyperlink w:anchor="_Toc22559306" w:history="1">
             <w:r>
               <w:rPr>
                 <w:rStyle w:val="Hyperlink"/>
@@ -2187,7 +2187,7 @@
                 <w:noProof/>
                 <w:webHidden/>
               </w:rPr>
-              <w:instrText xml:space="preserve"> PAGEREF _Toc22559196 \h </w:instrText>
+              <w:instrText xml:space="preserve"> PAGEREF _Toc22559306 \h </w:instrText>
             </w:r>
             <w:r>
               <w:rPr>
@@ -2230,7 +2230,7 @@
               <w:lang w:eastAsia="ko-KR"/>
             </w:rPr>
           </w:pPr>
-          <w:hyperlink w:anchor="_Toc22559197" w:history="1">
+          <w:hyperlink w:anchor="_Toc22559307" w:history="1">
             <w:r>
               <w:rPr>
                 <w:rStyle w:val="Hyperlink"/>
@@ -2258,7 +2258,7 @@
                 <w:noProof/>
                 <w:webHidden/>
               </w:rPr>
-              <w:instrText xml:space="preserve"> PAGEREF _Toc22559197 \h </w:instrText>
+              <w:instrText xml:space="preserve"> PAGEREF _Toc22559307 \h </w:instrText>
             </w:r>
             <w:r>
               <w:rPr>
@@ -2301,7 +2301,7 @@
               <w:lang w:eastAsia="ko-KR"/>
             </w:rPr>
           </w:pPr>
-          <w:hyperlink w:anchor="_Toc22559198" w:history="1">
+          <w:hyperlink w:anchor="_Toc22559308" w:history="1">
             <w:r>
               <w:rPr>
                 <w:rStyle w:val="Hyperlink"/>
@@ -2329,7 +2329,7 @@
                 <w:noProof/>
                 <w:webHidden/>
               </w:rPr>
-              <w:instrText xml:space="preserve"> PAGEREF _Toc22559198 \h </w:instrText>
+              <w:instrText xml:space="preserve"> PAGEREF _Toc22559308 \h </w:instrText>
             </w:r>
             <w:r>
               <w:rPr>
@@ -2373,7 +2373,7 @@
               <w:lang w:eastAsia="ko-KR"/>
             </w:rPr>
           </w:pPr>
-          <w:hyperlink w:anchor="_Toc22559199" w:history="1">
+          <w:hyperlink w:anchor="_Toc22559309" w:history="1">
             <w:r>
               <w:rPr>
                 <w:rStyle w:val="Hyperlink"/>
@@ -2417,7 +2417,7 @@
                 <w:noProof/>
                 <w:webHidden/>
               </w:rPr>
-              <w:instrText xml:space="preserve"> PAGEREF _Toc22559199 \h </w:instrText>
+              <w:instrText xml:space="preserve"> PAGEREF _Toc22559309 \h </w:instrText>
             </w:r>
             <w:r>
               <w:rPr>
@@ -2461,7 +2461,7 @@
               <w:lang w:eastAsia="ko-KR"/>
             </w:rPr>
           </w:pPr>
-          <w:hyperlink w:anchor="_Toc22559200" w:history="1">
+          <w:hyperlink w:anchor="_Toc22559310" w:history="1">
             <w:r>
               <w:rPr>
                 <w:rStyle w:val="Hyperlink"/>
@@ -2509,7 +2509,7 @@
                 <w:noProof/>
                 <w:webHidden/>
               </w:rPr>
-              <w:instrText xml:space="preserve"> PAGEREF _Toc22559200 \h </w:instrText>
+              <w:instrText xml:space="preserve"> PAGEREF _Toc22559310 \h </w:instrText>
             </w:r>
             <w:r>
               <w:rPr>
@@ -2553,7 +2553,7 @@
               <w:lang w:eastAsia="ko-KR"/>
             </w:rPr>
           </w:pPr>
-          <w:hyperlink w:anchor="_Toc22559201" w:history="1">
+          <w:hyperlink w:anchor="_Toc22559311" w:history="1">
             <w:r>
               <w:rPr>
                 <w:rStyle w:val="Hyperlink"/>
@@ -2601,7 +2601,7 @@
                 <w:noProof/>
                 <w:webHidden/>
               </w:rPr>
-              <w:instrText xml:space="preserve"> PAGEREF _Toc22559201 \h </w:instrText>
+              <w:instrText xml:space="preserve"> PAGEREF _Toc22559311 \h </w:instrText>
             </w:r>
             <w:r>
               <w:rPr>
@@ -2645,7 +2645,7 @@
               <w:lang w:eastAsia="ko-KR"/>
             </w:rPr>
           </w:pPr>
-          <w:hyperlink w:anchor="_Toc22559202" w:history="1">
+          <w:hyperlink w:anchor="_Toc22559312" w:history="1">
             <w:r>
               <w:rPr>
                 <w:rStyle w:val="Hyperlink"/>
@@ -2693,7 +2693,7 @@
                 <w:noProof/>
                 <w:webHidden/>
               </w:rPr>
-              <w:instrText xml:space="preserve"> PAGEREF _Toc22559202 \h </w:instrText>
+              <w:instrText xml:space="preserve"> PAGEREF _Toc22559312 \h </w:instrText>
             </w:r>
             <w:r>
               <w:rPr>
@@ -2737,7 +2737,7 @@
               <w:lang w:eastAsia="ko-KR"/>
             </w:rPr>
           </w:pPr>
-          <w:hyperlink w:anchor="_Toc22559203" w:history="1">
+          <w:hyperlink w:anchor="_Toc22559313" w:history="1">
             <w:r>
               <w:rPr>
                 <w:rStyle w:val="Hyperlink"/>
@@ -2781,7 +2781,7 @@
                 <w:noProof/>
                 <w:webHidden/>
               </w:rPr>
-              <w:instrText xml:space="preserve"> PAGEREF _Toc22559203 \h </w:instrText>
+              <w:instrText xml:space="preserve"> PAGEREF _Toc22559313 \h </w:instrText>
             </w:r>
             <w:r>
               <w:rPr>
@@ -2825,7 +2825,7 @@
               <w:lang w:eastAsia="ko-KR"/>
             </w:rPr>
           </w:pPr>
-          <w:hyperlink w:anchor="_Toc22559204" w:history="1">
+          <w:hyperlink w:anchor="_Toc22559314" w:history="1">
             <w:r>
               <w:rPr>
                 <w:rStyle w:val="Hyperlink"/>
@@ -2873,7 +2873,7 @@
                 <w:noProof/>
                 <w:webHidden/>
               </w:rPr>
-              <w:instrText xml:space="preserve"> PAGEREF _Toc22559204 \h </w:instrText>
+              <w:instrText xml:space="preserve"> PAGEREF _Toc22559314 \h </w:instrText>
             </w:r>
             <w:r>
               <w:rPr>
@@ -2917,7 +2917,7 @@
               <w:lang w:eastAsia="ko-KR"/>
             </w:rPr>
           </w:pPr>
-          <w:hyperlink w:anchor="_Toc22559205" w:history="1">
+          <w:hyperlink w:anchor="_Toc22559315" w:history="1">
             <w:r>
               <w:rPr>
                 <w:rStyle w:val="Hyperlink"/>
@@ -2965,7 +2965,7 @@
                 <w:noProof/>
                 <w:webHidden/>
               </w:rPr>
-              <w:instrText xml:space="preserve"> PAGEREF _Toc22559205 \h </w:instrText>
+              <w:instrText xml:space="preserve"> PAGEREF _Toc22559315 \h </w:instrText>
             </w:r>
             <w:r>
               <w:rPr>
@@ -3009,7 +3009,7 @@
               <w:lang w:eastAsia="ko-KR"/>
             </w:rPr>
           </w:pPr>
-          <w:hyperlink w:anchor="_Toc22559206" w:history="1">
+          <w:hyperlink w:anchor="_Toc22559316" w:history="1">
             <w:r>
               <w:rPr>
                 <w:rStyle w:val="Hyperlink"/>
@@ -3053,7 +3053,7 @@
                 <w:noProof/>
                 <w:webHidden/>
               </w:rPr>
-              <w:instrText xml:space="preserve"> PAGEREF _Toc22559206 \h </w:instrText>
+              <w:instrText xml:space="preserve"> PAGEREF _Toc22559316 \h </w:instrText>
             </w:r>
             <w:r>
               <w:rPr>
@@ -3097,7 +3097,7 @@
               <w:lang w:eastAsia="ko-KR"/>
             </w:rPr>
           </w:pPr>
-          <w:hyperlink w:anchor="_Toc22559207" w:history="1">
+          <w:hyperlink w:anchor="_Toc22559317" w:history="1">
             <w:r>
               <w:rPr>
                 <w:rStyle w:val="Hyperlink"/>
@@ -3145,7 +3145,7 @@
                 <w:noProof/>
                 <w:webHidden/>
               </w:rPr>
-              <w:instrText xml:space="preserve"> PAGEREF _Toc22559207 \h </w:instrText>
+              <w:instrText xml:space="preserve"> PAGEREF _Toc22559317 \h </w:instrText>
             </w:r>
             <w:r>
               <w:rPr>
@@ -3189,7 +3189,7 @@
               <w:lang w:eastAsia="ko-KR"/>
             </w:rPr>
           </w:pPr>
-          <w:hyperlink w:anchor="_Toc22559208" w:history="1">
+          <w:hyperlink w:anchor="_Toc22559318" w:history="1">
             <w:r>
               <w:rPr>
                 <w:rStyle w:val="Hyperlink"/>
@@ -3237,7 +3237,7 @@
                 <w:noProof/>
                 <w:webHidden/>
               </w:rPr>
-              <w:instrText xml:space="preserve"> PAGEREF _Toc22559208 \h </w:instrText>
+              <w:instrText xml:space="preserve"> PAGEREF _Toc22559318 \h </w:instrText>
             </w:r>
             <w:r>
               <w:rPr>
@@ -3281,7 +3281,7 @@
               <w:lang w:eastAsia="ko-KR"/>
             </w:rPr>
           </w:pPr>
-          <w:hyperlink w:anchor="_Toc22559209" w:history="1">
+          <w:hyperlink w:anchor="_Toc22559319" w:history="1">
             <w:r>
               <w:rPr>
                 <w:rStyle w:val="Hyperlink"/>
@@ -3329,7 +3329,7 @@
                 <w:noProof/>
                 <w:webHidden/>
               </w:rPr>
-              <w:instrText xml:space="preserve"> PAGEREF _Toc22559209 \h </w:instrText>
+              <w:instrText xml:space="preserve"> PAGEREF _Toc22559319 \h </w:instrText>
             </w:r>
             <w:r>
               <w:rPr>
@@ -3373,7 +3373,7 @@
               <w:lang w:eastAsia="ko-KR"/>
             </w:rPr>
           </w:pPr>
-          <w:hyperlink w:anchor="_Toc22559210" w:history="1">
+          <w:hyperlink w:anchor="_Toc22559320" w:history="1">
             <w:r>
               <w:rPr>
                 <w:rStyle w:val="Hyperlink"/>
@@ -3421,7 +3421,7 @@
                 <w:noProof/>
                 <w:webHidden/>
               </w:rPr>
-              <w:instrText xml:space="preserve"> PAGEREF _Toc22559210 \h </w:instrText>
+              <w:instrText xml:space="preserve"> PAGEREF _Toc22559320 \h </w:instrText>
             </w:r>
             <w:r>
               <w:rPr>
@@ -3465,7 +3465,7 @@
               <w:lang w:eastAsia="ko-KR"/>
             </w:rPr>
           </w:pPr>
-          <w:hyperlink w:anchor="_Toc22559211" w:history="1">
+          <w:hyperlink w:anchor="_Toc22559321" w:history="1">
             <w:r>
               <w:rPr>
                 <w:rStyle w:val="Hyperlink"/>
@@ -3509,7 +3509,7 @@
                 <w:noProof/>
                 <w:webHidden/>
               </w:rPr>
-              <w:instrText xml:space="preserve"> PAGEREF _Toc22559211 \h </w:instrText>
+              <w:instrText xml:space="preserve"> PAGEREF _Toc22559321 \h </w:instrText>
             </w:r>
             <w:r>
               <w:rPr>
@@ -3553,7 +3553,7 @@
               <w:lang w:eastAsia="ko-KR"/>
             </w:rPr>
           </w:pPr>
-          <w:hyperlink w:anchor="_Toc22559212" w:history="1">
+          <w:hyperlink w:anchor="_Toc22559322" w:history="1">
             <w:r>
               <w:rPr>
                 <w:rStyle w:val="Hyperlink"/>
@@ -3601,7 +3601,7 @@
                 <w:noProof/>
                 <w:webHidden/>
               </w:rPr>
-              <w:instrText xml:space="preserve"> PAGEREF _Toc22559212 \h </w:instrText>
+              <w:instrText xml:space="preserve"> PAGEREF _Toc22559322 \h </w:instrText>
             </w:r>
             <w:r>
               <w:rPr>
@@ -3645,7 +3645,7 @@
               <w:lang w:eastAsia="ko-KR"/>
             </w:rPr>
           </w:pPr>
-          <w:hyperlink w:anchor="_Toc22559213" w:history="1">
+          <w:hyperlink w:anchor="_Toc22559323" w:history="1">
             <w:r>
               <w:rPr>
                 <w:rStyle w:val="Hyperlink"/>
@@ -3672,7 +3672,7 @@
                 <w:bCs/>
                 <w:noProof/>
               </w:rPr>
-              <w:t>Performance</w:t>
+              <w:t>PERFORMANCE</w:t>
             </w:r>
             <w:r>
               <w:rPr>
@@ -3693,78 +3693,7 @@
                 <w:noProof/>
                 <w:webHidden/>
               </w:rPr>
-              <w:instrText xml:space="preserve"> PAGEREF _Toc22559213 \h </w:instrText>
-            </w:r>
-            <w:r>
-              <w:rPr>
-                <w:noProof/>
-                <w:webHidden/>
-              </w:rPr>
-            </w:r>
-            <w:r>
-              <w:rPr>
-                <w:noProof/>
-                <w:webHidden/>
-              </w:rPr>
-              <w:fldChar w:fldCharType="separate"/>
-            </w:r>
-            <w:r>
-              <w:rPr>
-                <w:noProof/>
-                <w:webHidden/>
-              </w:rPr>
-              <w:t>6</w:t>
-            </w:r>
-            <w:r>
-              <w:rPr>
-                <w:noProof/>
-                <w:webHidden/>
-              </w:rPr>
-              <w:fldChar w:fldCharType="end"/>
-            </w:r>
-          </w:hyperlink>
-        </w:p>
-        <w:p>
-          <w:pPr>
-            <w:pStyle w:val="TOC2"/>
-            <w:tabs>
-              <w:tab w:val="right" w:leader="dot" w:pos="9350"/>
-            </w:tabs>
-            <w:rPr>
-              <w:rFonts w:cstheme="minorBidi"/>
-              <w:noProof/>
-              <w:lang w:eastAsia="ko-KR"/>
-            </w:rPr>
-          </w:pPr>
-          <w:hyperlink w:anchor="_Toc22559214" w:history="1">
-            <w:r>
-              <w:rPr>
-                <w:rStyle w:val="Hyperlink"/>
-                <w:rFonts w:cstheme="minorHAnsi"/>
-                <w:noProof/>
-              </w:rPr>
-              <w:t>The application will operate some minor loading time primarily due to database access for the user and location information. Anytime the application needs to load data, it will display a loading symbol so that the user understands what is happening.</w:t>
-            </w:r>
-            <w:r>
-              <w:rPr>
-                <w:noProof/>
-                <w:webHidden/>
-              </w:rPr>
-              <w:tab/>
-            </w:r>
-            <w:r>
-              <w:rPr>
-                <w:noProof/>
-                <w:webHidden/>
-              </w:rPr>
-              <w:fldChar w:fldCharType="begin"/>
-            </w:r>
-            <w:r>
-              <w:rPr>
-                <w:noProof/>
-                <w:webHidden/>
-              </w:rPr>
-              <w:instrText xml:space="preserve"> PAGEREF _Toc22559214 \h </w:instrText>
+              <w:instrText xml:space="preserve"> PAGEREF _Toc22559323 \h </w:instrText>
             </w:r>
             <w:r>
               <w:rPr>
@@ -3808,7 +3737,7 @@
               <w:lang w:eastAsia="ko-KR"/>
             </w:rPr>
           </w:pPr>
-          <w:hyperlink w:anchor="_Toc22559215" w:history="1">
+          <w:hyperlink w:anchor="_Toc22559324" w:history="1">
             <w:r>
               <w:rPr>
                 <w:rStyle w:val="Hyperlink"/>
@@ -3835,7 +3764,7 @@
                 <w:bCs/>
                 <w:noProof/>
               </w:rPr>
-              <w:t>Reliability</w:t>
+              <w:t>RELIABILITY</w:t>
             </w:r>
             <w:r>
               <w:rPr>
@@ -3856,7 +3785,7 @@
                 <w:noProof/>
                 <w:webHidden/>
               </w:rPr>
-              <w:instrText xml:space="preserve"> PAGEREF _Toc22559215 \h </w:instrText>
+              <w:instrText xml:space="preserve"> PAGEREF _Toc22559324 \h </w:instrText>
             </w:r>
             <w:r>
               <w:rPr>
@@ -3900,7 +3829,7 @@
               <w:lang w:eastAsia="ko-KR"/>
             </w:rPr>
           </w:pPr>
-          <w:hyperlink w:anchor="_Toc22559216" w:history="1">
+          <w:hyperlink w:anchor="_Toc22559325" w:history="1">
             <w:r>
               <w:rPr>
                 <w:rStyle w:val="Hyperlink"/>
@@ -3944,7 +3873,7 @@
                 <w:noProof/>
                 <w:webHidden/>
               </w:rPr>
-              <w:instrText xml:space="preserve"> PAGEREF _Toc22559216 \h </w:instrText>
+              <w:instrText xml:space="preserve"> PAGEREF _Toc22559325 \h </w:instrText>
             </w:r>
             <w:r>
               <w:rPr>
@@ -3988,7 +3917,7 @@
               <w:lang w:eastAsia="ko-KR"/>
             </w:rPr>
           </w:pPr>
-          <w:hyperlink w:anchor="_Toc22559217" w:history="1">
+          <w:hyperlink w:anchor="_Toc22559326" w:history="1">
             <w:r>
               <w:rPr>
                 <w:rStyle w:val="Hyperlink"/>
@@ -4032,7 +3961,7 @@
                 <w:noProof/>
                 <w:webHidden/>
               </w:rPr>
-              <w:instrText xml:space="preserve"> PAGEREF _Toc22559217 \h </w:instrText>
+              <w:instrText xml:space="preserve"> PAGEREF _Toc22559326 \h </w:instrText>
             </w:r>
             <w:r>
               <w:rPr>
@@ -4076,7 +4005,7 @@
               <w:lang w:eastAsia="ko-KR"/>
             </w:rPr>
           </w:pPr>
-          <w:hyperlink w:anchor="_Toc22559218" w:history="1">
+          <w:hyperlink w:anchor="_Toc22559327" w:history="1">
             <w:r>
               <w:rPr>
                 <w:rStyle w:val="Hyperlink"/>
@@ -4120,7 +4049,7 @@
                 <w:noProof/>
                 <w:webHidden/>
               </w:rPr>
-              <w:instrText xml:space="preserve"> PAGEREF _Toc22559218 \h </w:instrText>
+              <w:instrText xml:space="preserve"> PAGEREF _Toc22559327 \h </w:instrText>
             </w:r>
             <w:r>
               <w:rPr>
@@ -4200,7 +4129,7 @@
           <w:szCs w:val="40"/>
         </w:rPr>
       </w:pPr>
-      <w:bookmarkStart w:id="8" w:name="_Toc22559199"/>
+      <w:bookmarkStart w:id="8" w:name="_Toc22559309"/>
       <w:r>
         <w:rPr>
           <w:rFonts w:ascii="Franklin Gothic Heavy" w:hAnsi="Franklin Gothic Heavy" w:cs="Aharoni"/>
@@ -4244,7 +4173,7 @@
           <w:szCs w:val="28"/>
         </w:rPr>
       </w:pPr>
-      <w:bookmarkStart w:id="9" w:name="_Toc22559200"/>
+      <w:bookmarkStart w:id="9" w:name="_Toc22559310"/>
       <w:r>
         <w:rPr>
           <w:rFonts w:cstheme="minorHAnsi"/>
@@ -4306,7 +4235,7 @@
           <w:szCs w:val="28"/>
         </w:rPr>
       </w:pPr>
-      <w:bookmarkStart w:id="10" w:name="_Toc22559201"/>
+      <w:bookmarkStart w:id="10" w:name="_Toc22559311"/>
       <w:r>
         <w:rPr>
           <w:rFonts w:cstheme="minorHAnsi"/>
@@ -4368,7 +4297,7 @@
           <w:szCs w:val="28"/>
         </w:rPr>
       </w:pPr>
-      <w:bookmarkStart w:id="11" w:name="_Toc22559202"/>
+      <w:bookmarkStart w:id="11" w:name="_Toc22559312"/>
       <w:r>
         <w:rPr>
           <w:rFonts w:cstheme="minorHAnsi"/>
@@ -4450,7 +4379,7 @@
           <w:szCs w:val="40"/>
         </w:rPr>
       </w:pPr>
-      <w:bookmarkStart w:id="12" w:name="_Toc22559203"/>
+      <w:bookmarkStart w:id="12" w:name="_Toc22559313"/>
       <w:r>
         <w:rPr>
           <w:rFonts w:ascii="Franklin Gothic Heavy" w:hAnsi="Franklin Gothic Heavy" w:cs="Aharoni"/>
@@ -4494,7 +4423,7 @@
           <w:szCs w:val="28"/>
         </w:rPr>
       </w:pPr>
-      <w:bookmarkStart w:id="13" w:name="_Toc22559204"/>
+      <w:bookmarkStart w:id="13" w:name="_Toc22559314"/>
       <w:r>
         <w:rPr>
           <w:rFonts w:cstheme="minorHAnsi"/>
@@ -4600,7 +4529,7 @@
           <w:szCs w:val="28"/>
         </w:rPr>
       </w:pPr>
-      <w:bookmarkStart w:id="14" w:name="_Toc22559205"/>
+      <w:bookmarkStart w:id="14" w:name="_Toc22559315"/>
       <w:r>
         <w:rPr>
           <w:rFonts w:cstheme="minorHAnsi"/>
@@ -4774,7 +4703,7 @@
           <w:szCs w:val="40"/>
         </w:rPr>
       </w:pPr>
-      <w:bookmarkStart w:id="15" w:name="_Toc22559206"/>
+      <w:bookmarkStart w:id="15" w:name="_Toc22559316"/>
       <w:r>
         <w:rPr>
           <w:rFonts w:ascii="Franklin Gothic Heavy" w:hAnsi="Franklin Gothic Heavy" w:cs="Aharoni"/>
@@ -4819,7 +4748,7 @@
         </w:rPr>
       </w:pPr>
       <w:bookmarkStart w:id="16" w:name="_Hlk22495660"/>
-      <w:bookmarkStart w:id="17" w:name="_Toc22559207"/>
+      <w:bookmarkStart w:id="17" w:name="_Toc22559317"/>
       <w:r>
         <w:rPr>
           <w:rFonts w:cstheme="minorHAnsi"/>
@@ -4906,7 +4835,7 @@
         </w:rPr>
         <w:t xml:space="preserve"> </w:t>
       </w:r>
-      <w:bookmarkStart w:id="18" w:name="_Toc22559208"/>
+      <w:bookmarkStart w:id="18" w:name="_Toc22559318"/>
       <w:r>
         <w:rPr>
           <w:rFonts w:cstheme="minorHAnsi"/>
@@ -4936,7 +4865,7 @@
           <w:szCs w:val="24"/>
         </w:rPr>
       </w:pPr>
-      <w:bookmarkStart w:id="19" w:name="_Toc22559209"/>
+      <w:bookmarkStart w:id="19" w:name="_Toc22559319"/>
       <w:r>
         <w:rPr>
           <w:rFonts w:cstheme="minorHAnsi"/>
@@ -4987,7 +4916,7 @@
           <w:szCs w:val="24"/>
         </w:rPr>
       </w:pPr>
-      <w:bookmarkStart w:id="20" w:name="_Toc22559210"/>
+      <w:bookmarkStart w:id="20" w:name="_Toc22559320"/>
       <w:r>
         <w:rPr>
           <w:rFonts w:cstheme="minorHAnsi"/>
@@ -5067,7 +4996,7 @@
           <w:szCs w:val="40"/>
         </w:rPr>
       </w:pPr>
-      <w:bookmarkStart w:id="21" w:name="_Toc22559211"/>
+      <w:bookmarkStart w:id="21" w:name="_Toc22559321"/>
       <w:r>
         <w:rPr>
           <w:rFonts w:ascii="Franklin Gothic Heavy" w:hAnsi="Franklin Gothic Heavy" w:cs="Aharoni"/>
@@ -5148,7 +5077,7 @@
         </w:rPr>
         <w:t xml:space="preserve"> </w:t>
       </w:r>
-      <w:bookmarkStart w:id="22" w:name="_Toc22559212"/>
+      <w:bookmarkStart w:id="22" w:name="_Toc22559322"/>
       <w:r>
         <w:rPr>
           <w:rFonts w:cstheme="minorHAnsi"/>
@@ -5284,6 +5213,56 @@
         <w:pStyle w:val="ListParagraph"/>
         <w:numPr>
           <w:ilvl w:val="0"/>
+          <w:numId w:val="28"/>
+        </w:numPr>
+        <w:spacing w:after="0"/>
+        <w:rPr>
+          <w:rFonts w:cstheme="minorHAnsi"/>
+          <w:color w:val="000000" w:themeColor="text1"/>
+          <w:sz w:val="24"/>
+          <w:szCs w:val="24"/>
+        </w:rPr>
+      </w:pPr>
+      <w:r>
+        <w:rPr>
+          <w:rFonts w:cstheme="minorHAnsi"/>
+          <w:color w:val="000000" w:themeColor="text1"/>
+          <w:sz w:val="24"/>
+          <w:szCs w:val="24"/>
+        </w:rPr>
+        <w:t>(Optional) The system will give the user to log in with Google+</w:t>
+      </w:r>
+    </w:p>
+    <w:p>
+      <w:pPr>
+        <w:pStyle w:val="ListParagraph"/>
+        <w:numPr>
+          <w:ilvl w:val="0"/>
+          <w:numId w:val="28"/>
+        </w:numPr>
+        <w:spacing w:after="0"/>
+        <w:rPr>
+          <w:rFonts w:cstheme="minorHAnsi"/>
+          <w:color w:val="000000" w:themeColor="text1"/>
+          <w:sz w:val="24"/>
+          <w:szCs w:val="24"/>
+        </w:rPr>
+      </w:pPr>
+      <w:r>
+        <w:rPr>
+          <w:rFonts w:cstheme="minorHAnsi"/>
+          <w:color w:val="000000" w:themeColor="text1"/>
+          <w:sz w:val="24"/>
+          <w:szCs w:val="24"/>
+        </w:rPr>
+        <w:t>(Optional) The system will give the user to log in with Facebook</w:t>
+      </w:r>
+    </w:p>
+    <w:p>
+      <w:pPr>
+        <w:pStyle w:val="ListParagraph"/>
+        <w:numPr>
+          <w:ilvl w:val="0"/>
           <w:numId w:val="20"/>
         </w:numPr>
         <w:spacing w:after="0"/>
@@ -5532,7 +5511,7 @@
         <w:pStyle w:val="ListParagraph"/>
         <w:numPr>
           <w:ilvl w:val="0"/>
-          <w:numId w:val="29"/>
+          <w:numId w:val="46"/>
         </w:numPr>
         <w:spacing w:after="0"/>
         <w:rPr>
@@ -5555,7 +5534,7 @@
         <w:pStyle w:val="ListParagraph"/>
         <w:numPr>
           <w:ilvl w:val="1"/>
-          <w:numId w:val="29"/>
+          <w:numId w:val="46"/>
         </w:numPr>
         <w:spacing w:after="0"/>
         <w:rPr>
@@ -5570,7 +5549,7 @@
           <w:sz w:val="24"/>
           <w:szCs w:val="24"/>
         </w:rPr>
-        <w:t>Users can send add other users as their friends</w:t>
+        <w:t>Users can send add other users as friends</w:t>
       </w:r>
     </w:p>
     <w:p>
@@ -5578,7 +5557,53 @@
         <w:pStyle w:val="ListParagraph"/>
         <w:numPr>
           <w:ilvl w:val="2"/>
-          <w:numId w:val="44"/>
+          <w:numId w:val="46"/>
+        </w:numPr>
+        <w:spacing w:after="0"/>
+        <w:rPr>
+          <w:rFonts w:cstheme="minorHAnsi"/>
+          <w:sz w:val="24"/>
+          <w:szCs w:val="24"/>
+        </w:rPr>
+      </w:pPr>
+      <w:r>
+        <w:rPr>
+          <w:rFonts w:cstheme="minorHAnsi"/>
+          <w:sz w:val="24"/>
+          <w:szCs w:val="24"/>
+        </w:rPr>
+        <w:t>Users search for friends using emails</w:t>
+      </w:r>
+    </w:p>
+    <w:p>
+      <w:pPr>
+        <w:pStyle w:val="ListParagraph"/>
+        <w:numPr>
+          <w:ilvl w:val="2"/>
+          <w:numId w:val="46"/>
+        </w:numPr>
+        <w:spacing w:after="0"/>
+        <w:rPr>
+          <w:rFonts w:cstheme="minorHAnsi"/>
+          <w:sz w:val="24"/>
+          <w:szCs w:val="24"/>
+        </w:rPr>
+      </w:pPr>
+      <w:r>
+        <w:rPr>
+          <w:rFonts w:cstheme="minorHAnsi"/>
+          <w:sz w:val="24"/>
+          <w:szCs w:val="24"/>
+        </w:rPr>
+        <w:t>(Optional) Users search for friends using Google+ and Facebook profiles.</w:t>
+      </w:r>
+    </w:p>
+    <w:p>
+      <w:pPr>
+        <w:pStyle w:val="ListParagraph"/>
+        <w:numPr>
+          <w:ilvl w:val="2"/>
+          <w:numId w:val="46"/>
         </w:numPr>
         <w:spacing w:after="0"/>
         <w:rPr>
@@ -5601,7 +5626,7 @@
         <w:pStyle w:val="ListParagraph"/>
         <w:numPr>
           <w:ilvl w:val="1"/>
-          <w:numId w:val="44"/>
+          <w:numId w:val="46"/>
         </w:numPr>
         <w:spacing w:after="0"/>
         <w:rPr>
@@ -5616,7 +5641,30 @@
           <w:sz w:val="24"/>
           <w:szCs w:val="24"/>
         </w:rPr>
-        <w:t>Users can send messages to other users</w:t>
+        <w:t>Users can send messages to discoverable users</w:t>
+      </w:r>
+    </w:p>
+    <w:p>
+      <w:pPr>
+        <w:rPr>
+          <w:rFonts w:cstheme="minorHAnsi"/>
+          <w:b/>
+          <w:bCs/>
+          <w:color w:val="595959" w:themeColor="text1" w:themeTint="A6"/>
+          <w:sz w:val="24"/>
+          <w:szCs w:val="24"/>
+        </w:rPr>
+      </w:pPr>
+      <w:r>
+        <w:rPr>
+          <w:rFonts w:cstheme="minorHAnsi"/>
+          <w:b/>
+          <w:bCs/>
+          <w:color w:val="595959" w:themeColor="text1" w:themeTint="A6"/>
+          <w:sz w:val="24"/>
+          <w:szCs w:val="24"/>
+        </w:rPr>
+        <w:br w:type="page"/>
       </w:r>
     </w:p>
     <w:p>
@@ -5636,6 +5684,8 @@
           <w:szCs w:val="24"/>
         </w:rPr>
       </w:pPr>
+      <w:bookmarkStart w:id="23" w:name="_GoBack"/>
+      <w:bookmarkEnd w:id="23"/>
       <w:r>
         <w:rPr>
           <w:rFonts w:cstheme="minorHAnsi"/>
@@ -5645,9 +5695,10 @@
           <w:sz w:val="24"/>
           <w:szCs w:val="24"/>
         </w:rPr>
+        <w:lastRenderedPageBreak/>
         <w:t xml:space="preserve">Notifications + </w:t>
       </w:r>
-      <w:commentRangeStart w:id="23"/>
+      <w:commentRangeStart w:id="24"/>
       <w:r>
         <w:rPr>
           <w:rFonts w:cstheme="minorHAnsi"/>
@@ -5659,12 +5710,12 @@
         </w:rPr>
         <w:t>Reminders</w:t>
       </w:r>
-      <w:commentRangeEnd w:id="23"/>
+      <w:commentRangeEnd w:id="24"/>
       <w:r>
         <w:rPr>
           <w:rStyle w:val="CommentReference"/>
         </w:rPr>
-        <w:commentReference w:id="23"/>
+        <w:commentReference w:id="24"/>
       </w:r>
     </w:p>
     <w:p>
@@ -5761,39 +5812,6 @@
     </w:p>
     <w:p>
       <w:pPr>
-        <w:spacing w:after="0"/>
-        <w:rPr>
-          <w:rFonts w:cstheme="minorHAnsi"/>
-          <w:sz w:val="24"/>
-          <w:szCs w:val="24"/>
-        </w:rPr>
-      </w:pPr>
-    </w:p>
-    <w:p>
-      <w:pPr>
-        <w:rPr>
-          <w:rFonts w:cstheme="minorHAnsi"/>
-          <w:b/>
-          <w:bCs/>
-          <w:color w:val="595959" w:themeColor="text1" w:themeTint="A6"/>
-          <w:sz w:val="24"/>
-          <w:szCs w:val="24"/>
-        </w:rPr>
-      </w:pPr>
-      <w:r>
-        <w:rPr>
-          <w:rFonts w:cstheme="minorHAnsi"/>
-          <w:b/>
-          <w:bCs/>
-          <w:color w:val="595959" w:themeColor="text1" w:themeTint="A6"/>
-          <w:sz w:val="24"/>
-          <w:szCs w:val="24"/>
-        </w:rPr>
-        <w:br w:type="page"/>
-      </w:r>
-    </w:p>
-    <w:p>
-      <w:pPr>
         <w:pStyle w:val="ListParagraph"/>
         <w:numPr>
           <w:ilvl w:val="0"/>
@@ -5818,7 +5836,6 @@
           <w:sz w:val="24"/>
           <w:szCs w:val="24"/>
         </w:rPr>
-        <w:lastRenderedPageBreak/>
         <w:t>Settings</w:t>
       </w:r>
     </w:p>
@@ -6160,7 +6177,7 @@
       <w:pPr>
         <w:pStyle w:val="ListParagraph"/>
         <w:numPr>
-          <w:ilvl w:val="1"/>
+          <w:ilvl w:val="0"/>
           <w:numId w:val="38"/>
         </w:numPr>
         <w:spacing w:after="0"/>
@@ -6178,100 +6195,7 @@
           <w:sz w:val="24"/>
           <w:szCs w:val="24"/>
         </w:rPr>
-        <w:t>The system will give the user choice to log in using an email</w:t>
-      </w:r>
-    </w:p>
-    <w:p>
-      <w:pPr>
-        <w:pStyle w:val="ListParagraph"/>
-        <w:numPr>
-          <w:ilvl w:val="1"/>
-          <w:numId w:val="38"/>
-        </w:numPr>
-        <w:spacing w:after="0"/>
-        <w:rPr>
-          <w:rFonts w:cstheme="minorHAnsi"/>
-          <w:color w:val="000000" w:themeColor="text1"/>
-          <w:sz w:val="24"/>
-          <w:szCs w:val="24"/>
-        </w:rPr>
-      </w:pPr>
-      <w:r>
-        <w:rPr>
-          <w:rFonts w:cstheme="minorHAnsi"/>
-          <w:color w:val="000000" w:themeColor="text1"/>
-          <w:sz w:val="24"/>
-          <w:szCs w:val="24"/>
-        </w:rPr>
-        <w:t>The system will give the user choice to log in as a guest</w:t>
-      </w:r>
-    </w:p>
-    <w:p>
-      <w:pPr>
-        <w:pStyle w:val="ListParagraph"/>
-        <w:numPr>
-          <w:ilvl w:val="1"/>
-          <w:numId w:val="38"/>
-        </w:numPr>
-        <w:spacing w:after="0"/>
-        <w:rPr>
-          <w:rFonts w:cstheme="minorHAnsi"/>
-          <w:color w:val="000000" w:themeColor="text1"/>
-          <w:sz w:val="24"/>
-          <w:szCs w:val="24"/>
-        </w:rPr>
-      </w:pPr>
-      <w:r>
-        <w:rPr>
-          <w:rFonts w:cstheme="minorHAnsi"/>
-          <w:color w:val="000000" w:themeColor="text1"/>
-          <w:sz w:val="24"/>
-          <w:szCs w:val="24"/>
-        </w:rPr>
-        <w:t xml:space="preserve">(Optional) </w:t>
-      </w:r>
-      <w:r>
-        <w:rPr>
-          <w:rFonts w:cstheme="minorHAnsi"/>
-          <w:color w:val="000000" w:themeColor="text1"/>
-          <w:sz w:val="24"/>
-          <w:szCs w:val="24"/>
-        </w:rPr>
-        <w:t>The system will give the user to log in with Google+</w:t>
-      </w:r>
-    </w:p>
-    <w:p>
-      <w:pPr>
-        <w:pStyle w:val="ListParagraph"/>
-        <w:numPr>
-          <w:ilvl w:val="1"/>
-          <w:numId w:val="38"/>
-        </w:numPr>
-        <w:spacing w:after="0"/>
-        <w:rPr>
-          <w:rFonts w:cstheme="minorHAnsi"/>
-          <w:color w:val="000000" w:themeColor="text1"/>
-          <w:sz w:val="24"/>
-          <w:szCs w:val="24"/>
-        </w:rPr>
-      </w:pPr>
-      <w:r>
-        <w:rPr>
-          <w:rFonts w:cstheme="minorHAnsi"/>
-          <w:color w:val="000000" w:themeColor="text1"/>
-          <w:sz w:val="24"/>
-          <w:szCs w:val="24"/>
-        </w:rPr>
-        <w:t xml:space="preserve">(Optional) </w:t>
-      </w:r>
-      <w:r>
-        <w:rPr>
-          <w:rFonts w:cstheme="minorHAnsi"/>
-          <w:color w:val="000000" w:themeColor="text1"/>
-          <w:sz w:val="24"/>
-          <w:szCs w:val="24"/>
-        </w:rPr>
-        <w:t>The system will give the user to log in with Facebook</w:t>
+        <w:t>The system will have adjustable time frames for selected activities</w:t>
       </w:r>
     </w:p>
     <w:p>
@@ -6296,31 +6220,6 @@
           <w:sz w:val="24"/>
           <w:szCs w:val="24"/>
         </w:rPr>
-        <w:t>The system will have adjustable time frames for selected activities</w:t>
-      </w:r>
-    </w:p>
-    <w:p>
-      <w:pPr>
-        <w:pStyle w:val="ListParagraph"/>
-        <w:numPr>
-          <w:ilvl w:val="0"/>
-          <w:numId w:val="38"/>
-        </w:numPr>
-        <w:spacing w:after="0"/>
-        <w:rPr>
-          <w:rFonts w:cstheme="minorHAnsi"/>
-          <w:color w:val="000000" w:themeColor="text1"/>
-          <w:sz w:val="24"/>
-          <w:szCs w:val="24"/>
-        </w:rPr>
-      </w:pPr>
-      <w:r>
-        <w:rPr>
-          <w:rFonts w:cstheme="minorHAnsi"/>
-          <w:color w:val="000000" w:themeColor="text1"/>
-          <w:sz w:val="24"/>
-          <w:szCs w:val="24"/>
-        </w:rPr>
         <w:t>The system will have visual aids for constructed schedules and plans</w:t>
       </w:r>
     </w:p>
@@ -6689,6 +6588,7 @@
         <w:lastRenderedPageBreak/>
         <w:t xml:space="preserve"> </w:t>
       </w:r>
+      <w:bookmarkStart w:id="25" w:name="_Toc22559323"/>
       <w:r>
         <w:rPr>
           <w:rFonts w:cstheme="minorHAnsi"/>
@@ -6700,6 +6600,7 @@
         </w:rPr>
         <w:t>PERFORMANCE</w:t>
       </w:r>
+      <w:bookmarkEnd w:id="25"/>
     </w:p>
     <w:p>
       <w:pPr>
@@ -6711,7 +6612,6 @@
           <w:szCs w:val="24"/>
         </w:rPr>
       </w:pPr>
-      <w:bookmarkStart w:id="24" w:name="_Toc22559214"/>
       <w:r>
         <w:rPr>
           <w:rFonts w:cstheme="minorHAnsi"/>
@@ -6736,9 +6636,6 @@
         </w:rPr>
         <w:t xml:space="preserve"> will operate some minor loading time primarily due to database access for the user and location information. Anytime the application needs to load data, it will display a loading symbol so that the user understands what is happening.</w:t>
       </w:r>
-      <w:bookmarkStart w:id="25" w:name="_GoBack"/>
-      <w:bookmarkEnd w:id="24"/>
-      <w:bookmarkEnd w:id="25"/>
     </w:p>
     <w:p>
       <w:pPr>
@@ -6783,6 +6680,7 @@
         </w:rPr>
         <w:t xml:space="preserve"> </w:t>
       </w:r>
+      <w:bookmarkStart w:id="26" w:name="_Toc22559324"/>
       <w:r>
         <w:rPr>
           <w:rFonts w:cstheme="minorHAnsi"/>
@@ -6794,6 +6692,7 @@
         </w:rPr>
         <w:t>RELIABILITY</w:t>
       </w:r>
+      <w:bookmarkEnd w:id="26"/>
     </w:p>
     <w:p>
       <w:pPr>
@@ -6981,8 +6880,8 @@
           <w:szCs w:val="40"/>
         </w:rPr>
       </w:pPr>
-      <w:bookmarkStart w:id="26" w:name="_Toc22504066"/>
-      <w:bookmarkStart w:id="27" w:name="_Toc22559216"/>
+      <w:bookmarkStart w:id="27" w:name="_Toc22504066"/>
+      <w:bookmarkStart w:id="28" w:name="_Toc22559325"/>
       <w:r>
         <w:rPr>
           <w:rFonts w:ascii="Franklin Gothic Heavy" w:hAnsi="Franklin Gothic Heavy" w:cs="Aharoni"/>
@@ -6993,8 +6892,8 @@
         <w:lastRenderedPageBreak/>
         <w:t>USER PROFILES</w:t>
       </w:r>
-      <w:bookmarkEnd w:id="26"/>
       <w:bookmarkEnd w:id="27"/>
+      <w:bookmarkEnd w:id="28"/>
     </w:p>
     <w:p>
       <w:pPr>
@@ -7006,7 +6905,7 @@
           <w:szCs w:val="24"/>
         </w:rPr>
       </w:pPr>
-      <w:bookmarkStart w:id="28" w:name="_Toc22504067"/>
+      <w:bookmarkStart w:id="29" w:name="_Toc22504067"/>
       <w:r>
         <w:rPr>
           <w:rFonts w:cstheme="minorHAnsi"/>
@@ -7067,7 +6966,7 @@
           <w:szCs w:val="40"/>
         </w:rPr>
       </w:pPr>
-      <w:bookmarkStart w:id="29" w:name="_Toc22559217"/>
+      <w:bookmarkStart w:id="30" w:name="_Toc22559326"/>
       <w:r>
         <w:rPr>
           <w:rFonts w:ascii="Franklin Gothic Heavy" w:hAnsi="Franklin Gothic Heavy" w:cs="Aharoni"/>
@@ -7096,8 +6995,8 @@
         </w:rPr>
         <w:t xml:space="preserve"> OF TERMS</w:t>
       </w:r>
-      <w:bookmarkEnd w:id="28"/>
       <w:bookmarkEnd w:id="29"/>
+      <w:bookmarkEnd w:id="30"/>
     </w:p>
     <w:p>
       <w:pPr>
@@ -7279,7 +7178,7 @@
           <w:szCs w:val="40"/>
         </w:rPr>
       </w:pPr>
-      <w:bookmarkStart w:id="30" w:name="_Toc22559218"/>
+      <w:bookmarkStart w:id="31" w:name="_Toc22559327"/>
       <w:r>
         <w:rPr>
           <w:rFonts w:ascii="Franklin Gothic Heavy" w:hAnsi="Franklin Gothic Heavy" w:cs="Aharoni"/>
@@ -7290,7 +7189,7 @@
         <w:lastRenderedPageBreak/>
         <w:t>APPENDIX B – CHANGE REQUEST FORM</w:t>
       </w:r>
-      <w:bookmarkEnd w:id="30"/>
+      <w:bookmarkEnd w:id="31"/>
     </w:p>
     <w:p>
       <w:pPr>
@@ -7629,7 +7528,7 @@
       </w:r>
     </w:p>
   </w:comment>
-  <w:comment w:id="23" w:author="JiHyuk Chung" w:date="2019-10-21T00:43:00Z" w:initials="JC">
+  <w:comment w:id="24" w:author="JiHyuk Chung" w:date="2019-10-21T00:43:00Z" w:initials="JC">
     <w:p>
       <w:pPr>
         <w:pStyle w:val="CommentText"/>
@@ -10468,6 +10367,125 @@
     </w:lvl>
   </w:abstractNum>
   <w:abstractNum w:abstractNumId="25" w15:restartNumberingAfterBreak="0">
+    <w:nsid w:val="5D4A1C4D"/>
+    <w:multiLevelType w:val="multilevel"/>
+    <w:tmpl w:val="9D7AC7E2"/>
+    <w:lvl w:ilvl="0">
+      <w:start w:val="4"/>
+      <w:numFmt w:val="decimal"/>
+      <w:lvlText w:val="%1."/>
+      <w:lvlJc w:val="left"/>
+      <w:pPr>
+        <w:ind w:left="1080" w:hanging="360"/>
+      </w:pPr>
+      <w:rPr>
+        <w:rFonts w:hint="eastAsia"/>
+        <w:b/>
+        <w:bCs/>
+      </w:rPr>
+    </w:lvl>
+    <w:lvl w:ilvl="1">
+      <w:start w:val="1"/>
+      <w:numFmt w:val="decimal"/>
+      <w:lvlText w:val="%1.%2."/>
+      <w:lvlJc w:val="left"/>
+      <w:pPr>
+        <w:ind w:left="1512" w:hanging="432"/>
+      </w:pPr>
+      <w:rPr>
+        <w:rFonts w:hint="eastAsia"/>
+        <w:b/>
+        <w:bCs/>
+      </w:rPr>
+    </w:lvl>
+    <w:lvl w:ilvl="2">
+      <w:start w:val="4"/>
+      <w:numFmt w:val="decimal"/>
+      <w:lvlText w:val="%3.1.1."/>
+      <w:lvlJc w:val="left"/>
+      <w:pPr>
+        <w:ind w:left="1944" w:hanging="504"/>
+      </w:pPr>
+      <w:rPr>
+        <w:rFonts w:hint="eastAsia"/>
+        <w:b/>
+        <w:bCs/>
+      </w:rPr>
+    </w:lvl>
+    <w:lvl w:ilvl="3">
+      <w:start w:val="1"/>
+      <w:numFmt w:val="decimal"/>
+      <w:lvlText w:val="%1.%4.1.1."/>
+      <w:lvlJc w:val="left"/>
+      <w:pPr>
+        <w:ind w:left="2448" w:hanging="648"/>
+      </w:pPr>
+      <w:rPr>
+        <w:rFonts w:hint="eastAsia"/>
+      </w:rPr>
+    </w:lvl>
+    <w:lvl w:ilvl="4">
+      <w:start w:val="1"/>
+      <w:numFmt w:val="decimal"/>
+      <w:lvlText w:val="%1.%2.%3.%4.%5."/>
+      <w:lvlJc w:val="left"/>
+      <w:pPr>
+        <w:ind w:left="2952" w:hanging="792"/>
+      </w:pPr>
+      <w:rPr>
+        <w:rFonts w:hint="eastAsia"/>
+      </w:rPr>
+    </w:lvl>
+    <w:lvl w:ilvl="5">
+      <w:start w:val="1"/>
+      <w:numFmt w:val="decimal"/>
+      <w:lvlText w:val="%1.%2.%3.%4.%5.%6."/>
+      <w:lvlJc w:val="left"/>
+      <w:pPr>
+        <w:ind w:left="3456" w:hanging="936"/>
+      </w:pPr>
+      <w:rPr>
+        <w:rFonts w:hint="eastAsia"/>
+      </w:rPr>
+    </w:lvl>
+    <w:lvl w:ilvl="6">
+      <w:start w:val="1"/>
+      <w:numFmt w:val="decimal"/>
+      <w:lvlText w:val="%1.%2.%3.%4.%5.%6.%7."/>
+      <w:lvlJc w:val="left"/>
+      <w:pPr>
+        <w:ind w:left="3960" w:hanging="1080"/>
+      </w:pPr>
+      <w:rPr>
+        <w:rFonts w:hint="eastAsia"/>
+      </w:rPr>
+    </w:lvl>
+    <w:lvl w:ilvl="7">
+      <w:start w:val="1"/>
+      <w:numFmt w:val="decimal"/>
+      <w:lvlText w:val="%1.%2.%3.%4.%5.%6.%7.%8."/>
+      <w:lvlJc w:val="left"/>
+      <w:pPr>
+        <w:ind w:left="4464" w:hanging="1224"/>
+      </w:pPr>
+      <w:rPr>
+        <w:rFonts w:hint="eastAsia"/>
+      </w:rPr>
+    </w:lvl>
+    <w:lvl w:ilvl="8">
+      <w:start w:val="1"/>
+      <w:numFmt w:val="decimal"/>
+      <w:lvlText w:val="%1.%2.%3.%4.%5.%6.%7.%8.%9."/>
+      <w:lvlJc w:val="left"/>
+      <w:pPr>
+        <w:ind w:left="5040" w:hanging="1440"/>
+      </w:pPr>
+      <w:rPr>
+        <w:rFonts w:hint="eastAsia"/>
+      </w:rPr>
+    </w:lvl>
+  </w:abstractNum>
+  <w:abstractNum w:abstractNumId="26" w15:restartNumberingAfterBreak="0">
     <w:nsid w:val="5F2679F2"/>
     <w:multiLevelType w:val="hybridMultilevel"/>
     <w:tmpl w:val="F8384896"/>
@@ -10556,7 +10574,7 @@
       </w:pPr>
     </w:lvl>
   </w:abstractNum>
-  <w:abstractNum w:abstractNumId="26" w15:restartNumberingAfterBreak="0">
+  <w:abstractNum w:abstractNumId="27" w15:restartNumberingAfterBreak="0">
     <w:nsid w:val="5F8E156D"/>
     <w:multiLevelType w:val="multilevel"/>
     <w:tmpl w:val="75FEF466"/>
@@ -10650,7 +10668,7 @@
       </w:pPr>
     </w:lvl>
   </w:abstractNum>
-  <w:abstractNum w:abstractNumId="27" w15:restartNumberingAfterBreak="0">
+  <w:abstractNum w:abstractNumId="28" w15:restartNumberingAfterBreak="0">
     <w:nsid w:val="5FC31176"/>
     <w:multiLevelType w:val="hybridMultilevel"/>
     <w:tmpl w:val="415A6F46"/>
@@ -10736,7 +10754,7 @@
       </w:pPr>
     </w:lvl>
   </w:abstractNum>
-  <w:abstractNum w:abstractNumId="28" w15:restartNumberingAfterBreak="0">
+  <w:abstractNum w:abstractNumId="29" w15:restartNumberingAfterBreak="0">
     <w:nsid w:val="60E211A9"/>
     <w:multiLevelType w:val="multilevel"/>
     <w:tmpl w:val="4CE208CE"/>
@@ -10861,7 +10879,7 @@
       </w:rPr>
     </w:lvl>
   </w:abstractNum>
-  <w:abstractNum w:abstractNumId="29" w15:restartNumberingAfterBreak="0">
+  <w:abstractNum w:abstractNumId="30" w15:restartNumberingAfterBreak="0">
     <w:nsid w:val="649A452D"/>
     <w:multiLevelType w:val="hybridMultilevel"/>
     <w:tmpl w:val="9162DEAE"/>
@@ -10950,7 +10968,7 @@
       </w:pPr>
     </w:lvl>
   </w:abstractNum>
-  <w:abstractNum w:abstractNumId="30" w15:restartNumberingAfterBreak="0">
+  <w:abstractNum w:abstractNumId="31" w15:restartNumberingAfterBreak="0">
     <w:nsid w:val="66563F16"/>
     <w:multiLevelType w:val="multilevel"/>
     <w:tmpl w:val="95E0390C"/>
@@ -11072,7 +11090,7 @@
       </w:rPr>
     </w:lvl>
   </w:abstractNum>
-  <w:abstractNum w:abstractNumId="31" w15:restartNumberingAfterBreak="0">
+  <w:abstractNum w:abstractNumId="32" w15:restartNumberingAfterBreak="0">
     <w:nsid w:val="66BB7411"/>
     <w:multiLevelType w:val="multilevel"/>
     <w:tmpl w:val="2CF663F6"/>
@@ -11170,7 +11188,7 @@
       </w:pPr>
     </w:lvl>
   </w:abstractNum>
-  <w:abstractNum w:abstractNumId="32" w15:restartNumberingAfterBreak="0">
+  <w:abstractNum w:abstractNumId="33" w15:restartNumberingAfterBreak="0">
     <w:nsid w:val="686A66CF"/>
     <w:multiLevelType w:val="multilevel"/>
     <w:tmpl w:val="B97420E8"/>
@@ -11295,7 +11313,7 @@
       </w:rPr>
     </w:lvl>
   </w:abstractNum>
-  <w:abstractNum w:abstractNumId="33" w15:restartNumberingAfterBreak="0">
+  <w:abstractNum w:abstractNumId="34" w15:restartNumberingAfterBreak="0">
     <w:nsid w:val="68A003EA"/>
     <w:multiLevelType w:val="hybridMultilevel"/>
     <w:tmpl w:val="C6B20DE0"/>
@@ -11386,7 +11404,7 @@
       </w:pPr>
     </w:lvl>
   </w:abstractNum>
-  <w:abstractNum w:abstractNumId="34" w15:restartNumberingAfterBreak="0">
+  <w:abstractNum w:abstractNumId="35" w15:restartNumberingAfterBreak="0">
     <w:nsid w:val="6A9A5F04"/>
     <w:multiLevelType w:val="hybridMultilevel"/>
     <w:tmpl w:val="0160FEDC"/>
@@ -11475,7 +11493,7 @@
       </w:pPr>
     </w:lvl>
   </w:abstractNum>
-  <w:abstractNum w:abstractNumId="35" w15:restartNumberingAfterBreak="0">
+  <w:abstractNum w:abstractNumId="36" w15:restartNumberingAfterBreak="0">
     <w:nsid w:val="6BB84693"/>
     <w:multiLevelType w:val="multilevel"/>
     <w:tmpl w:val="C05C2D8C"/>
@@ -11596,7 +11614,7 @@
       </w:rPr>
     </w:lvl>
   </w:abstractNum>
-  <w:abstractNum w:abstractNumId="36" w15:restartNumberingAfterBreak="0">
+  <w:abstractNum w:abstractNumId="37" w15:restartNumberingAfterBreak="0">
     <w:nsid w:val="6EA57DCB"/>
     <w:multiLevelType w:val="multilevel"/>
     <w:tmpl w:val="DF7E8C4C"/>
@@ -11721,7 +11739,7 @@
       </w:rPr>
     </w:lvl>
   </w:abstractNum>
-  <w:abstractNum w:abstractNumId="37" w15:restartNumberingAfterBreak="0">
+  <w:abstractNum w:abstractNumId="38" w15:restartNumberingAfterBreak="0">
     <w:nsid w:val="6EBB4DD6"/>
     <w:multiLevelType w:val="hybridMultilevel"/>
     <w:tmpl w:val="0F4C386C"/>
@@ -11811,7 +11829,7 @@
       </w:pPr>
     </w:lvl>
   </w:abstractNum>
-  <w:abstractNum w:abstractNumId="38" w15:restartNumberingAfterBreak="0">
+  <w:abstractNum w:abstractNumId="39" w15:restartNumberingAfterBreak="0">
     <w:nsid w:val="72AA400D"/>
     <w:multiLevelType w:val="multilevel"/>
     <w:tmpl w:val="2320ED84"/>
@@ -11932,7 +11950,7 @@
       </w:rPr>
     </w:lvl>
   </w:abstractNum>
-  <w:abstractNum w:abstractNumId="39" w15:restartNumberingAfterBreak="0">
+  <w:abstractNum w:abstractNumId="40" w15:restartNumberingAfterBreak="0">
     <w:nsid w:val="7835546D"/>
     <w:multiLevelType w:val="multilevel"/>
     <w:tmpl w:val="AB64BA30"/>
@@ -12026,7 +12044,7 @@
       </w:pPr>
     </w:lvl>
   </w:abstractNum>
-  <w:abstractNum w:abstractNumId="40" w15:restartNumberingAfterBreak="0">
+  <w:abstractNum w:abstractNumId="41" w15:restartNumberingAfterBreak="0">
     <w:nsid w:val="7A2773FB"/>
     <w:multiLevelType w:val="multilevel"/>
     <w:tmpl w:val="D09A5854"/>
@@ -12139,7 +12157,7 @@
       </w:rPr>
     </w:lvl>
   </w:abstractNum>
-  <w:abstractNum w:abstractNumId="41" w15:restartNumberingAfterBreak="0">
+  <w:abstractNum w:abstractNumId="42" w15:restartNumberingAfterBreak="0">
     <w:nsid w:val="7B19367A"/>
     <w:multiLevelType w:val="multilevel"/>
     <w:tmpl w:val="1C3A3E64"/>
@@ -12264,7 +12282,7 @@
       </w:rPr>
     </w:lvl>
   </w:abstractNum>
-  <w:abstractNum w:abstractNumId="42" w15:restartNumberingAfterBreak="0">
+  <w:abstractNum w:abstractNumId="43" w15:restartNumberingAfterBreak="0">
     <w:nsid w:val="7CF1045C"/>
     <w:multiLevelType w:val="hybridMultilevel"/>
     <w:tmpl w:val="C3AE9CB2"/>
@@ -12353,7 +12371,7 @@
       </w:pPr>
     </w:lvl>
   </w:abstractNum>
-  <w:abstractNum w:abstractNumId="43" w15:restartNumberingAfterBreak="0">
+  <w:abstractNum w:abstractNumId="44" w15:restartNumberingAfterBreak="0">
     <w:nsid w:val="7D190E30"/>
     <w:multiLevelType w:val="hybridMultilevel"/>
     <w:tmpl w:val="224C093A"/>
@@ -12442,8 +12460,127 @@
       </w:pPr>
     </w:lvl>
   </w:abstractNum>
+  <w:abstractNum w:abstractNumId="45" w15:restartNumberingAfterBreak="0">
+    <w:nsid w:val="7EF006F3"/>
+    <w:multiLevelType w:val="multilevel"/>
+    <w:tmpl w:val="CA7EDFBC"/>
+    <w:lvl w:ilvl="0">
+      <w:start w:val="4"/>
+      <w:numFmt w:val="decimal"/>
+      <w:lvlText w:val="%1."/>
+      <w:lvlJc w:val="left"/>
+      <w:pPr>
+        <w:ind w:left="1080" w:hanging="360"/>
+      </w:pPr>
+      <w:rPr>
+        <w:rFonts w:hint="eastAsia"/>
+        <w:b/>
+        <w:bCs/>
+      </w:rPr>
+    </w:lvl>
+    <w:lvl w:ilvl="1">
+      <w:start w:val="1"/>
+      <w:numFmt w:val="decimal"/>
+      <w:lvlText w:val="%1.%2."/>
+      <w:lvlJc w:val="left"/>
+      <w:pPr>
+        <w:ind w:left="1512" w:hanging="432"/>
+      </w:pPr>
+      <w:rPr>
+        <w:rFonts w:hint="eastAsia"/>
+        <w:b/>
+        <w:bCs/>
+      </w:rPr>
+    </w:lvl>
+    <w:lvl w:ilvl="2">
+      <w:start w:val="1"/>
+      <w:numFmt w:val="decimal"/>
+      <w:lvlText w:val="%1.%2.%3."/>
+      <w:lvlJc w:val="left"/>
+      <w:pPr>
+        <w:ind w:left="1944" w:hanging="504"/>
+      </w:pPr>
+      <w:rPr>
+        <w:rFonts w:hint="eastAsia"/>
+        <w:b/>
+        <w:bCs/>
+      </w:rPr>
+    </w:lvl>
+    <w:lvl w:ilvl="3">
+      <w:start w:val="1"/>
+      <w:numFmt w:val="decimal"/>
+      <w:lvlText w:val="%1.%2.%3.%4."/>
+      <w:lvlJc w:val="left"/>
+      <w:pPr>
+        <w:ind w:left="2448" w:hanging="648"/>
+      </w:pPr>
+      <w:rPr>
+        <w:rFonts w:hint="eastAsia"/>
+      </w:rPr>
+    </w:lvl>
+    <w:lvl w:ilvl="4">
+      <w:start w:val="1"/>
+      <w:numFmt w:val="decimal"/>
+      <w:lvlText w:val="%1.%2.%3.%4.%5."/>
+      <w:lvlJc w:val="left"/>
+      <w:pPr>
+        <w:ind w:left="2952" w:hanging="792"/>
+      </w:pPr>
+      <w:rPr>
+        <w:rFonts w:hint="eastAsia"/>
+      </w:rPr>
+    </w:lvl>
+    <w:lvl w:ilvl="5">
+      <w:start w:val="1"/>
+      <w:numFmt w:val="decimal"/>
+      <w:lvlText w:val="%1.%2.%3.%4.%5.%6."/>
+      <w:lvlJc w:val="left"/>
+      <w:pPr>
+        <w:ind w:left="3456" w:hanging="936"/>
+      </w:pPr>
+      <w:rPr>
+        <w:rFonts w:hint="eastAsia"/>
+      </w:rPr>
+    </w:lvl>
+    <w:lvl w:ilvl="6">
+      <w:start w:val="1"/>
+      <w:numFmt w:val="decimal"/>
+      <w:lvlText w:val="%1.%2.%3.%4.%5.%6.%7."/>
+      <w:lvlJc w:val="left"/>
+      <w:pPr>
+        <w:ind w:left="3960" w:hanging="1080"/>
+      </w:pPr>
+      <w:rPr>
+        <w:rFonts w:hint="eastAsia"/>
+      </w:rPr>
+    </w:lvl>
+    <w:lvl w:ilvl="7">
+      <w:start w:val="1"/>
+      <w:numFmt w:val="decimal"/>
+      <w:lvlText w:val="%1.%2.%3.%4.%5.%6.%7.%8."/>
+      <w:lvlJc w:val="left"/>
+      <w:pPr>
+        <w:ind w:left="4464" w:hanging="1224"/>
+      </w:pPr>
+      <w:rPr>
+        <w:rFonts w:hint="eastAsia"/>
+      </w:rPr>
+    </w:lvl>
+    <w:lvl w:ilvl="8">
+      <w:start w:val="1"/>
+      <w:numFmt w:val="decimal"/>
+      <w:lvlText w:val="%1.%2.%3.%4.%5.%6.%7.%8.%9."/>
+      <w:lvlJc w:val="left"/>
+      <w:pPr>
+        <w:ind w:left="5040" w:hanging="1440"/>
+      </w:pPr>
+      <w:rPr>
+        <w:rFonts w:hint="eastAsia"/>
+      </w:rPr>
+    </w:lvl>
+  </w:abstractNum>
   <w:num w:numId="1">
-    <w:abstractNumId w:val="32"/>
+    <w:abstractNumId w:val="33"/>
   </w:num>
   <w:num w:numId="2">
     <w:abstractNumId w:val="6"/>
@@ -12461,28 +12598,28 @@
     <w:abstractNumId w:val="11"/>
   </w:num>
   <w:num w:numId="7">
-    <w:abstractNumId w:val="42"/>
+    <w:abstractNumId w:val="43"/>
   </w:num>
   <w:num w:numId="8">
-    <w:abstractNumId w:val="29"/>
+    <w:abstractNumId w:val="30"/>
   </w:num>
   <w:num w:numId="9">
-    <w:abstractNumId w:val="38"/>
+    <w:abstractNumId w:val="39"/>
   </w:num>
   <w:num w:numId="10">
     <w:abstractNumId w:val="16"/>
   </w:num>
   <w:num w:numId="11">
-    <w:abstractNumId w:val="33"/>
+    <w:abstractNumId w:val="34"/>
   </w:num>
   <w:num w:numId="12">
     <w:abstractNumId w:val="21"/>
   </w:num>
   <w:num w:numId="13">
-    <w:abstractNumId w:val="30"/>
+    <w:abstractNumId w:val="31"/>
   </w:num>
   <w:num w:numId="14">
-    <w:abstractNumId w:val="35"/>
+    <w:abstractNumId w:val="36"/>
   </w:num>
   <w:num w:numId="15">
     <w:abstractNumId w:val="1"/>
@@ -12494,10 +12631,10 @@
     <w:abstractNumId w:val="15"/>
   </w:num>
   <w:num w:numId="18">
-    <w:abstractNumId w:val="28"/>
+    <w:abstractNumId w:val="29"/>
   </w:num>
   <w:num w:numId="19">
-    <w:abstractNumId w:val="43"/>
+    <w:abstractNumId w:val="44"/>
   </w:num>
   <w:num w:numId="20">
     <w:abstractNumId w:val="9"/>
@@ -12506,19 +12643,19 @@
     <w:abstractNumId w:val="0"/>
   </w:num>
   <w:num w:numId="22">
-    <w:abstractNumId w:val="36"/>
+    <w:abstractNumId w:val="37"/>
   </w:num>
   <w:num w:numId="23">
     <w:abstractNumId w:val="23"/>
   </w:num>
   <w:num w:numId="24">
-    <w:abstractNumId w:val="41"/>
+    <w:abstractNumId w:val="42"/>
   </w:num>
   <w:num w:numId="25">
     <w:abstractNumId w:val="14"/>
   </w:num>
   <w:num w:numId="26">
-    <w:abstractNumId w:val="40"/>
+    <w:abstractNumId w:val="41"/>
   </w:num>
   <w:num w:numId="27">
     <w:abstractNumId w:val="2"/>
@@ -12533,34 +12670,34 @@
     <w:abstractNumId w:val="19"/>
   </w:num>
   <w:num w:numId="31">
-    <w:abstractNumId w:val="27"/>
+    <w:abstractNumId w:val="28"/>
   </w:num>
   <w:num w:numId="32">
-    <w:abstractNumId w:val="34"/>
+    <w:abstractNumId w:val="35"/>
   </w:num>
   <w:num w:numId="33">
-    <w:abstractNumId w:val="31"/>
+    <w:abstractNumId w:val="32"/>
   </w:num>
   <w:num w:numId="34">
-    <w:abstractNumId w:val="37"/>
+    <w:abstractNumId w:val="38"/>
   </w:num>
   <w:num w:numId="35">
     <w:abstractNumId w:val="8"/>
   </w:num>
   <w:num w:numId="36">
-    <w:abstractNumId w:val="25"/>
+    <w:abstractNumId w:val="26"/>
   </w:num>
   <w:num w:numId="37">
     <w:abstractNumId w:val="22"/>
   </w:num>
   <w:num w:numId="38">
-    <w:abstractNumId w:val="39"/>
+    <w:abstractNumId w:val="40"/>
   </w:num>
   <w:num w:numId="39">
     <w:abstractNumId w:val="13"/>
   </w:num>
   <w:num w:numId="40">
-    <w:abstractNumId w:val="26"/>
+    <w:abstractNumId w:val="27"/>
   </w:num>
   <w:num w:numId="41">
     <w:abstractNumId w:val="4"/>
@@ -12573,6 +12710,12 @@
   </w:num>
   <w:num w:numId="44">
     <w:abstractNumId w:val="12"/>
+  </w:num>
+  <w:num w:numId="45">
+    <w:abstractNumId w:val="25"/>
+  </w:num>
+  <w:num w:numId="46">
+    <w:abstractNumId w:val="45"/>
   </w:num>
 </w:numbering>
 </file>
@@ -14184,7 +14327,7 @@
 </file>
 
 <file path=customXml/itemProps2.xml><?xml version="1.0" encoding="utf-8"?>
-<ds:datastoreItem xmlns:ds="http://schemas.openxmlformats.org/officeDocument/2006/customXml" ds:itemID="{18B23266-6FC3-41CC-9E03-7BF315E09E54}">
+<ds:datastoreItem xmlns:ds="http://schemas.openxmlformats.org/officeDocument/2006/customXml" ds:itemID="{62A2BBFE-1BD4-46A3-B005-1217E8251B8E}">
   <ds:schemaRefs>
     <ds:schemaRef ds:uri="http://schemas.openxmlformats.org/officeDocument/2006/bibliography"/>
   </ds:schemaRefs>

</xml_diff>

<commit_message>
Small adjustments in descriptions. Created new requirements list hierarchy. Updated table of contents.
</commit_message>
<xml_diff>
--- a/DECONSTRUCTORS_PROJECT_PROPOSAL.docx
+++ b/DECONSTRUCTORS_PROJECT_PROPOSAL.docx
@@ -302,7 +302,7 @@
           <w:szCs w:val="40"/>
         </w:rPr>
       </w:pPr>
-      <w:bookmarkStart w:id="0" w:name="_Toc22559303"/>
+      <w:bookmarkStart w:id="0" w:name="_Toc22641547"/>
       <w:r>
         <w:rPr>
           <w:rFonts w:ascii="Franklin Gothic Heavy" w:hAnsi="Franklin Gothic Heavy" w:cs="Aharoni"/>
@@ -597,7 +597,7 @@
           <w:szCs w:val="40"/>
         </w:rPr>
       </w:pPr>
-      <w:bookmarkStart w:id="3" w:name="_Toc22559304"/>
+      <w:bookmarkStart w:id="3" w:name="_Toc22641548"/>
       <w:bookmarkEnd w:id="2"/>
       <w:r>
         <w:rPr>
@@ -654,7 +654,7 @@
           <w:szCs w:val="40"/>
         </w:rPr>
       </w:pPr>
-      <w:bookmarkStart w:id="4" w:name="_Toc22559305"/>
+      <w:bookmarkStart w:id="4" w:name="_Toc22641549"/>
       <w:r>
         <w:rPr>
           <w:rFonts w:ascii="Franklin Gothic Heavy" w:hAnsi="Franklin Gothic Heavy" w:cs="Aharoni"/>
@@ -725,7 +725,7 @@
           <w:szCs w:val="40"/>
         </w:rPr>
       </w:pPr>
-      <w:bookmarkStart w:id="5" w:name="_Toc22559306"/>
+      <w:bookmarkStart w:id="5" w:name="_Toc22641550"/>
       <w:r>
         <w:rPr>
           <w:rFonts w:ascii="Franklin Gothic Heavy" w:hAnsi="Franklin Gothic Heavy" w:cs="Aharoni"/>
@@ -1242,7 +1242,7 @@
           <w:szCs w:val="40"/>
         </w:rPr>
       </w:pPr>
-      <w:bookmarkStart w:id="6" w:name="_Toc22559307"/>
+      <w:bookmarkStart w:id="6" w:name="_Toc22641551"/>
       <w:r>
         <w:rPr>
           <w:rFonts w:ascii="Franklin Gothic Heavy" w:hAnsi="Franklin Gothic Heavy" w:cs="Aharoni"/>
@@ -1828,7 +1828,7 @@
         <w:br w:type="page"/>
       </w:r>
     </w:p>
-    <w:bookmarkStart w:id="7" w:name="_Toc22559308" w:displacedByCustomXml="next"/>
+    <w:bookmarkStart w:id="7" w:name="_Toc22641552" w:displacedByCustomXml="next"/>
     <w:sdt>
       <w:sdtPr>
         <w:rPr>
@@ -1924,7 +1924,6 @@
             <w:rPr>
               <w:rFonts w:cstheme="minorBidi"/>
               <w:noProof/>
-              <w:lang w:eastAsia="ko-KR"/>
             </w:rPr>
           </w:pPr>
           <w:r>
@@ -1936,7 +1935,7 @@
           <w:r>
             <w:fldChar w:fldCharType="separate"/>
           </w:r>
-          <w:hyperlink w:anchor="_Toc22559303" w:history="1">
+          <w:hyperlink w:anchor="_Toc22641547" w:history="1">
             <w:r>
               <w:rPr>
                 <w:rStyle w:val="Hyperlink"/>
@@ -1964,7 +1963,7 @@
                 <w:noProof/>
                 <w:webHidden/>
               </w:rPr>
-              <w:instrText xml:space="preserve"> PAGEREF _Toc22559303 \h </w:instrText>
+              <w:instrText xml:space="preserve"> PAGEREF _Toc22641547 \h </w:instrText>
             </w:r>
             <w:r>
               <w:rPr>
@@ -2004,10 +2003,9 @@
             <w:rPr>
               <w:rFonts w:cstheme="minorBidi"/>
               <w:noProof/>
-              <w:lang w:eastAsia="ko-KR"/>
             </w:rPr>
           </w:pPr>
-          <w:hyperlink w:anchor="_Toc22559304" w:history="1">
+          <w:hyperlink w:anchor="_Toc22641548" w:history="1">
             <w:r>
               <w:rPr>
                 <w:rStyle w:val="Hyperlink"/>
@@ -2035,7 +2033,7 @@
                 <w:noProof/>
                 <w:webHidden/>
               </w:rPr>
-              <w:instrText xml:space="preserve"> PAGEREF _Toc22559304 \h </w:instrText>
+              <w:instrText xml:space="preserve"> PAGEREF _Toc22641548 \h </w:instrText>
             </w:r>
             <w:r>
               <w:rPr>
@@ -2075,10 +2073,9 @@
             <w:rPr>
               <w:rFonts w:cstheme="minorBidi"/>
               <w:noProof/>
-              <w:lang w:eastAsia="ko-KR"/>
             </w:rPr>
           </w:pPr>
-          <w:hyperlink w:anchor="_Toc22559305" w:history="1">
+          <w:hyperlink w:anchor="_Toc22641549" w:history="1">
             <w:r>
               <w:rPr>
                 <w:rStyle w:val="Hyperlink"/>
@@ -2106,7 +2103,7 @@
                 <w:noProof/>
                 <w:webHidden/>
               </w:rPr>
-              <w:instrText xml:space="preserve"> PAGEREF _Toc22559305 \h </w:instrText>
+              <w:instrText xml:space="preserve"> PAGEREF _Toc22641549 \h </w:instrText>
             </w:r>
             <w:r>
               <w:rPr>
@@ -2146,10 +2143,9 @@
             <w:rPr>
               <w:rFonts w:cstheme="minorBidi"/>
               <w:noProof/>
-              <w:lang w:eastAsia="ko-KR"/>
             </w:rPr>
           </w:pPr>
-          <w:hyperlink w:anchor="_Toc22559306" w:history="1">
+          <w:hyperlink w:anchor="_Toc22641550" w:history="1">
             <w:r>
               <w:rPr>
                 <w:rStyle w:val="Hyperlink"/>
@@ -2177,7 +2173,7 @@
                 <w:noProof/>
                 <w:webHidden/>
               </w:rPr>
-              <w:instrText xml:space="preserve"> PAGEREF _Toc22559306 \h </w:instrText>
+              <w:instrText xml:space="preserve"> PAGEREF _Toc22641550 \h </w:instrText>
             </w:r>
             <w:r>
               <w:rPr>
@@ -2217,10 +2213,9 @@
             <w:rPr>
               <w:rFonts w:cstheme="minorBidi"/>
               <w:noProof/>
-              <w:lang w:eastAsia="ko-KR"/>
             </w:rPr>
           </w:pPr>
-          <w:hyperlink w:anchor="_Toc22559307" w:history="1">
+          <w:hyperlink w:anchor="_Toc22641551" w:history="1">
             <w:r>
               <w:rPr>
                 <w:rStyle w:val="Hyperlink"/>
@@ -2248,7 +2243,7 @@
                 <w:noProof/>
                 <w:webHidden/>
               </w:rPr>
-              <w:instrText xml:space="preserve"> PAGEREF _Toc22559307 \h </w:instrText>
+              <w:instrText xml:space="preserve"> PAGEREF _Toc22641551 \h </w:instrText>
             </w:r>
             <w:r>
               <w:rPr>
@@ -2288,10 +2283,9 @@
             <w:rPr>
               <w:rFonts w:cstheme="minorBidi"/>
               <w:noProof/>
-              <w:lang w:eastAsia="ko-KR"/>
             </w:rPr>
           </w:pPr>
-          <w:hyperlink w:anchor="_Toc22559308" w:history="1">
+          <w:hyperlink w:anchor="_Toc22641552" w:history="1">
             <w:r>
               <w:rPr>
                 <w:rStyle w:val="Hyperlink"/>
@@ -2319,7 +2313,7 @@
                 <w:noProof/>
                 <w:webHidden/>
               </w:rPr>
-              <w:instrText xml:space="preserve"> PAGEREF _Toc22559308 \h </w:instrText>
+              <w:instrText xml:space="preserve"> PAGEREF _Toc22641552 \h </w:instrText>
             </w:r>
             <w:r>
               <w:rPr>
@@ -2360,10 +2354,9 @@
             <w:rPr>
               <w:rFonts w:cstheme="minorBidi"/>
               <w:noProof/>
-              <w:lang w:eastAsia="ko-KR"/>
             </w:rPr>
           </w:pPr>
-          <w:hyperlink w:anchor="_Toc22559309" w:history="1">
+          <w:hyperlink w:anchor="_Toc22641553" w:history="1">
             <w:r>
               <w:rPr>
                 <w:rStyle w:val="Hyperlink"/>
@@ -2376,7 +2369,6 @@
               <w:rPr>
                 <w:rFonts w:cstheme="minorBidi"/>
                 <w:noProof/>
-                <w:lang w:eastAsia="ko-KR"/>
               </w:rPr>
               <w:tab/>
             </w:r>
@@ -2407,7 +2399,7 @@
                 <w:noProof/>
                 <w:webHidden/>
               </w:rPr>
-              <w:instrText xml:space="preserve"> PAGEREF _Toc22559309 \h </w:instrText>
+              <w:instrText xml:space="preserve"> PAGEREF _Toc22641553 \h </w:instrText>
             </w:r>
             <w:r>
               <w:rPr>
@@ -2448,10 +2440,9 @@
             <w:rPr>
               <w:rFonts w:cstheme="minorBidi"/>
               <w:noProof/>
-              <w:lang w:eastAsia="ko-KR"/>
             </w:rPr>
           </w:pPr>
-          <w:hyperlink w:anchor="_Toc22559310" w:history="1">
+          <w:hyperlink w:anchor="_Toc22641554" w:history="1">
             <w:r>
               <w:rPr>
                 <w:rStyle w:val="Hyperlink"/>
@@ -2466,7 +2457,6 @@
               <w:rPr>
                 <w:rFonts w:cstheme="minorBidi"/>
                 <w:noProof/>
-                <w:lang w:eastAsia="ko-KR"/>
               </w:rPr>
               <w:tab/>
             </w:r>
@@ -2499,7 +2489,7 @@
                 <w:noProof/>
                 <w:webHidden/>
               </w:rPr>
-              <w:instrText xml:space="preserve"> PAGEREF _Toc22559310 \h </w:instrText>
+              <w:instrText xml:space="preserve"> PAGEREF _Toc22641554 \h </w:instrText>
             </w:r>
             <w:r>
               <w:rPr>
@@ -2540,10 +2530,9 @@
             <w:rPr>
               <w:rFonts w:cstheme="minorBidi"/>
               <w:noProof/>
-              <w:lang w:eastAsia="ko-KR"/>
             </w:rPr>
           </w:pPr>
-          <w:hyperlink w:anchor="_Toc22559311" w:history="1">
+          <w:hyperlink w:anchor="_Toc22641555" w:history="1">
             <w:r>
               <w:rPr>
                 <w:rStyle w:val="Hyperlink"/>
@@ -2558,7 +2547,6 @@
               <w:rPr>
                 <w:rFonts w:cstheme="minorBidi"/>
                 <w:noProof/>
-                <w:lang w:eastAsia="ko-KR"/>
               </w:rPr>
               <w:tab/>
             </w:r>
@@ -2591,7 +2579,7 @@
                 <w:noProof/>
                 <w:webHidden/>
               </w:rPr>
-              <w:instrText xml:space="preserve"> PAGEREF _Toc22559311 \h </w:instrText>
+              <w:instrText xml:space="preserve"> PAGEREF _Toc22641555 \h </w:instrText>
             </w:r>
             <w:r>
               <w:rPr>
@@ -2632,10 +2620,9 @@
             <w:rPr>
               <w:rFonts w:cstheme="minorBidi"/>
               <w:noProof/>
-              <w:lang w:eastAsia="ko-KR"/>
             </w:rPr>
           </w:pPr>
-          <w:hyperlink w:anchor="_Toc22559312" w:history="1">
+          <w:hyperlink w:anchor="_Toc22641556" w:history="1">
             <w:r>
               <w:rPr>
                 <w:rStyle w:val="Hyperlink"/>
@@ -2650,7 +2637,6 @@
               <w:rPr>
                 <w:rFonts w:cstheme="minorBidi"/>
                 <w:noProof/>
-                <w:lang w:eastAsia="ko-KR"/>
               </w:rPr>
               <w:tab/>
             </w:r>
@@ -2683,7 +2669,7 @@
                 <w:noProof/>
                 <w:webHidden/>
               </w:rPr>
-              <w:instrText xml:space="preserve"> PAGEREF _Toc22559312 \h </w:instrText>
+              <w:instrText xml:space="preserve"> PAGEREF _Toc22641556 \h </w:instrText>
             </w:r>
             <w:r>
               <w:rPr>
@@ -2724,10 +2710,9 @@
             <w:rPr>
               <w:rFonts w:cstheme="minorBidi"/>
               <w:noProof/>
-              <w:lang w:eastAsia="ko-KR"/>
             </w:rPr>
           </w:pPr>
-          <w:hyperlink w:anchor="_Toc22559313" w:history="1">
+          <w:hyperlink w:anchor="_Toc22641557" w:history="1">
             <w:r>
               <w:rPr>
                 <w:rStyle w:val="Hyperlink"/>
@@ -2740,7 +2725,6 @@
               <w:rPr>
                 <w:rFonts w:cstheme="minorBidi"/>
                 <w:noProof/>
-                <w:lang w:eastAsia="ko-KR"/>
               </w:rPr>
               <w:tab/>
             </w:r>
@@ -2771,7 +2755,7 @@
                 <w:noProof/>
                 <w:webHidden/>
               </w:rPr>
-              <w:instrText xml:space="preserve"> PAGEREF _Toc22559313 \h </w:instrText>
+              <w:instrText xml:space="preserve"> PAGEREF _Toc22641557 \h </w:instrText>
             </w:r>
             <w:r>
               <w:rPr>
@@ -2812,10 +2796,9 @@
             <w:rPr>
               <w:rFonts w:cstheme="minorBidi"/>
               <w:noProof/>
-              <w:lang w:eastAsia="ko-KR"/>
             </w:rPr>
           </w:pPr>
-          <w:hyperlink w:anchor="_Toc22559314" w:history="1">
+          <w:hyperlink w:anchor="_Toc22641558" w:history="1">
             <w:r>
               <w:rPr>
                 <w:rStyle w:val="Hyperlink"/>
@@ -2830,7 +2813,6 @@
               <w:rPr>
                 <w:rFonts w:cstheme="minorBidi"/>
                 <w:noProof/>
-                <w:lang w:eastAsia="ko-KR"/>
               </w:rPr>
               <w:tab/>
             </w:r>
@@ -2863,7 +2845,7 @@
                 <w:noProof/>
                 <w:webHidden/>
               </w:rPr>
-              <w:instrText xml:space="preserve"> PAGEREF _Toc22559314 \h </w:instrText>
+              <w:instrText xml:space="preserve"> PAGEREF _Toc22641558 \h </w:instrText>
             </w:r>
             <w:r>
               <w:rPr>
@@ -2904,10 +2886,9 @@
             <w:rPr>
               <w:rFonts w:cstheme="minorBidi"/>
               <w:noProof/>
-              <w:lang w:eastAsia="ko-KR"/>
             </w:rPr>
           </w:pPr>
-          <w:hyperlink w:anchor="_Toc22559315" w:history="1">
+          <w:hyperlink w:anchor="_Toc22641559" w:history="1">
             <w:r>
               <w:rPr>
                 <w:rStyle w:val="Hyperlink"/>
@@ -2922,7 +2903,6 @@
               <w:rPr>
                 <w:rFonts w:cstheme="minorBidi"/>
                 <w:noProof/>
-                <w:lang w:eastAsia="ko-KR"/>
               </w:rPr>
               <w:tab/>
             </w:r>
@@ -2955,7 +2935,7 @@
                 <w:noProof/>
                 <w:webHidden/>
               </w:rPr>
-              <w:instrText xml:space="preserve"> PAGEREF _Toc22559315 \h </w:instrText>
+              <w:instrText xml:space="preserve"> PAGEREF _Toc22641559 \h </w:instrText>
             </w:r>
             <w:r>
               <w:rPr>
@@ -2996,10 +2976,9 @@
             <w:rPr>
               <w:rFonts w:cstheme="minorBidi"/>
               <w:noProof/>
-              <w:lang w:eastAsia="ko-KR"/>
             </w:rPr>
           </w:pPr>
-          <w:hyperlink w:anchor="_Toc22559316" w:history="1">
+          <w:hyperlink w:anchor="_Toc22641560" w:history="1">
             <w:r>
               <w:rPr>
                 <w:rStyle w:val="Hyperlink"/>
@@ -3012,7 +2991,6 @@
               <w:rPr>
                 <w:rFonts w:cstheme="minorBidi"/>
                 <w:noProof/>
-                <w:lang w:eastAsia="ko-KR"/>
               </w:rPr>
               <w:tab/>
             </w:r>
@@ -3043,7 +3021,7 @@
                 <w:noProof/>
                 <w:webHidden/>
               </w:rPr>
-              <w:instrText xml:space="preserve"> PAGEREF _Toc22559316 \h </w:instrText>
+              <w:instrText xml:space="preserve"> PAGEREF _Toc22641560 \h </w:instrText>
             </w:r>
             <w:r>
               <w:rPr>
@@ -3084,10 +3062,9 @@
             <w:rPr>
               <w:rFonts w:cstheme="minorBidi"/>
               <w:noProof/>
-              <w:lang w:eastAsia="ko-KR"/>
             </w:rPr>
           </w:pPr>
-          <w:hyperlink w:anchor="_Toc22559317" w:history="1">
+          <w:hyperlink w:anchor="_Toc22641561" w:history="1">
             <w:r>
               <w:rPr>
                 <w:rStyle w:val="Hyperlink"/>
@@ -3102,7 +3079,6 @@
               <w:rPr>
                 <w:rFonts w:cstheme="minorBidi"/>
                 <w:noProof/>
-                <w:lang w:eastAsia="ko-KR"/>
               </w:rPr>
               <w:tab/>
             </w:r>
@@ -3135,7 +3111,7 @@
                 <w:noProof/>
                 <w:webHidden/>
               </w:rPr>
-              <w:instrText xml:space="preserve"> PAGEREF _Toc22559317 \h </w:instrText>
+              <w:instrText xml:space="preserve"> PAGEREF _Toc22641561 \h </w:instrText>
             </w:r>
             <w:r>
               <w:rPr>
@@ -3176,10 +3152,9 @@
             <w:rPr>
               <w:rFonts w:cstheme="minorBidi"/>
               <w:noProof/>
-              <w:lang w:eastAsia="ko-KR"/>
             </w:rPr>
           </w:pPr>
-          <w:hyperlink w:anchor="_Toc22559318" w:history="1">
+          <w:hyperlink w:anchor="_Toc22641562" w:history="1">
             <w:r>
               <w:rPr>
                 <w:rStyle w:val="Hyperlink"/>
@@ -3194,7 +3169,6 @@
               <w:rPr>
                 <w:rFonts w:cstheme="minorBidi"/>
                 <w:noProof/>
-                <w:lang w:eastAsia="ko-KR"/>
               </w:rPr>
               <w:tab/>
             </w:r>
@@ -3227,7 +3201,7 @@
                 <w:noProof/>
                 <w:webHidden/>
               </w:rPr>
-              <w:instrText xml:space="preserve"> PAGEREF _Toc22559318 \h </w:instrText>
+              <w:instrText xml:space="preserve"> PAGEREF _Toc22641562 \h </w:instrText>
             </w:r>
             <w:r>
               <w:rPr>
@@ -3268,10 +3242,9 @@
             <w:rPr>
               <w:rFonts w:cstheme="minorBidi"/>
               <w:noProof/>
-              <w:lang w:eastAsia="ko-KR"/>
             </w:rPr>
           </w:pPr>
-          <w:hyperlink w:anchor="_Toc22559319" w:history="1">
+          <w:hyperlink w:anchor="_Toc22641563" w:history="1">
             <w:r>
               <w:rPr>
                 <w:rStyle w:val="Hyperlink"/>
@@ -3286,7 +3259,6 @@
               <w:rPr>
                 <w:rFonts w:cstheme="minorBidi"/>
                 <w:noProof/>
-                <w:lang w:eastAsia="ko-KR"/>
               </w:rPr>
               <w:tab/>
             </w:r>
@@ -3319,7 +3291,7 @@
                 <w:noProof/>
                 <w:webHidden/>
               </w:rPr>
-              <w:instrText xml:space="preserve"> PAGEREF _Toc22559319 \h </w:instrText>
+              <w:instrText xml:space="preserve"> PAGEREF _Toc22641563 \h </w:instrText>
             </w:r>
             <w:r>
               <w:rPr>
@@ -3360,10 +3332,9 @@
             <w:rPr>
               <w:rFonts w:cstheme="minorBidi"/>
               <w:noProof/>
-              <w:lang w:eastAsia="ko-KR"/>
             </w:rPr>
           </w:pPr>
-          <w:hyperlink w:anchor="_Toc22559320" w:history="1">
+          <w:hyperlink w:anchor="_Toc22641564" w:history="1">
             <w:r>
               <w:rPr>
                 <w:rStyle w:val="Hyperlink"/>
@@ -3378,7 +3349,6 @@
               <w:rPr>
                 <w:rFonts w:cstheme="minorBidi"/>
                 <w:noProof/>
-                <w:lang w:eastAsia="ko-KR"/>
               </w:rPr>
               <w:tab/>
             </w:r>
@@ -3411,7 +3381,7 @@
                 <w:noProof/>
                 <w:webHidden/>
               </w:rPr>
-              <w:instrText xml:space="preserve"> PAGEREF _Toc22559320 \h </w:instrText>
+              <w:instrText xml:space="preserve"> PAGEREF _Toc22641564 \h </w:instrText>
             </w:r>
             <w:r>
               <w:rPr>
@@ -3452,10 +3422,9 @@
             <w:rPr>
               <w:rFonts w:cstheme="minorBidi"/>
               <w:noProof/>
-              <w:lang w:eastAsia="ko-KR"/>
             </w:rPr>
           </w:pPr>
-          <w:hyperlink w:anchor="_Toc22559321" w:history="1">
+          <w:hyperlink w:anchor="_Toc22641565" w:history="1">
             <w:r>
               <w:rPr>
                 <w:rStyle w:val="Hyperlink"/>
@@ -3468,7 +3437,6 @@
               <w:rPr>
                 <w:rFonts w:cstheme="minorBidi"/>
                 <w:noProof/>
-                <w:lang w:eastAsia="ko-KR"/>
               </w:rPr>
               <w:tab/>
             </w:r>
@@ -3499,7 +3467,7 @@
                 <w:noProof/>
                 <w:webHidden/>
               </w:rPr>
-              <w:instrText xml:space="preserve"> PAGEREF _Toc22559321 \h </w:instrText>
+              <w:instrText xml:space="preserve"> PAGEREF _Toc22641565 \h </w:instrText>
             </w:r>
             <w:r>
               <w:rPr>
@@ -3540,10 +3508,9 @@
             <w:rPr>
               <w:rFonts w:cstheme="minorBidi"/>
               <w:noProof/>
-              <w:lang w:eastAsia="ko-KR"/>
             </w:rPr>
           </w:pPr>
-          <w:hyperlink w:anchor="_Toc22559322" w:history="1">
+          <w:hyperlink w:anchor="_Toc22641566" w:history="1">
             <w:r>
               <w:rPr>
                 <w:rStyle w:val="Hyperlink"/>
@@ -3558,7 +3525,6 @@
               <w:rPr>
                 <w:rFonts w:cstheme="minorBidi"/>
                 <w:noProof/>
-                <w:lang w:eastAsia="ko-KR"/>
               </w:rPr>
               <w:tab/>
             </w:r>
@@ -3591,7 +3557,187 @@
                 <w:noProof/>
                 <w:webHidden/>
               </w:rPr>
-              <w:instrText xml:space="preserve"> PAGEREF _Toc22559322 \h </w:instrText>
+              <w:instrText xml:space="preserve"> PAGEREF _Toc22641566 \h </w:instrText>
+            </w:r>
+            <w:r>
+              <w:rPr>
+                <w:noProof/>
+                <w:webHidden/>
+              </w:rPr>
+            </w:r>
+            <w:r>
+              <w:rPr>
+                <w:noProof/>
+                <w:webHidden/>
+              </w:rPr>
+              <w:fldChar w:fldCharType="separate"/>
+            </w:r>
+            <w:r>
+              <w:rPr>
+                <w:noProof/>
+                <w:webHidden/>
+              </w:rPr>
+              <w:t>4</w:t>
+            </w:r>
+            <w:r>
+              <w:rPr>
+                <w:noProof/>
+                <w:webHidden/>
+              </w:rPr>
+              <w:fldChar w:fldCharType="end"/>
+            </w:r>
+          </w:hyperlink>
+        </w:p>
+        <w:p>
+          <w:pPr>
+            <w:pStyle w:val="TOC2"/>
+            <w:tabs>
+              <w:tab w:val="left" w:pos="660"/>
+              <w:tab w:val="right" w:leader="dot" w:pos="9350"/>
+            </w:tabs>
+            <w:rPr>
+              <w:rFonts w:cstheme="minorBidi"/>
+              <w:noProof/>
+            </w:rPr>
+          </w:pPr>
+          <w:hyperlink w:anchor="_Toc22641567" w:history="1">
+            <w:r>
+              <w:rPr>
+                <w:rStyle w:val="Hyperlink"/>
+                <w:rFonts w:cstheme="minorHAnsi"/>
+                <w:b/>
+                <w:bCs/>
+                <w:noProof/>
+              </w:rPr>
+              <w:t>I.</w:t>
+            </w:r>
+            <w:r>
+              <w:rPr>
+                <w:rFonts w:cstheme="minorBidi"/>
+                <w:noProof/>
+              </w:rPr>
+              <w:tab/>
+            </w:r>
+            <w:r>
+              <w:rPr>
+                <w:rStyle w:val="Hyperlink"/>
+                <w:rFonts w:cstheme="minorHAnsi"/>
+                <w:b/>
+                <w:bCs/>
+                <w:noProof/>
+              </w:rPr>
+              <w:t>Feature 1</w:t>
+            </w:r>
+            <w:r>
+              <w:rPr>
+                <w:noProof/>
+                <w:webHidden/>
+              </w:rPr>
+              <w:tab/>
+            </w:r>
+            <w:r>
+              <w:rPr>
+                <w:noProof/>
+                <w:webHidden/>
+              </w:rPr>
+              <w:fldChar w:fldCharType="begin"/>
+            </w:r>
+            <w:r>
+              <w:rPr>
+                <w:noProof/>
+                <w:webHidden/>
+              </w:rPr>
+              <w:instrText xml:space="preserve"> PAGEREF _Toc22641567 \h </w:instrText>
+            </w:r>
+            <w:r>
+              <w:rPr>
+                <w:noProof/>
+                <w:webHidden/>
+              </w:rPr>
+            </w:r>
+            <w:r>
+              <w:rPr>
+                <w:noProof/>
+                <w:webHidden/>
+              </w:rPr>
+              <w:fldChar w:fldCharType="separate"/>
+            </w:r>
+            <w:r>
+              <w:rPr>
+                <w:noProof/>
+                <w:webHidden/>
+              </w:rPr>
+              <w:t>4</w:t>
+            </w:r>
+            <w:r>
+              <w:rPr>
+                <w:noProof/>
+                <w:webHidden/>
+              </w:rPr>
+              <w:fldChar w:fldCharType="end"/>
+            </w:r>
+          </w:hyperlink>
+        </w:p>
+        <w:p>
+          <w:pPr>
+            <w:pStyle w:val="TOC2"/>
+            <w:tabs>
+              <w:tab w:val="left" w:pos="660"/>
+              <w:tab w:val="right" w:leader="dot" w:pos="9350"/>
+            </w:tabs>
+            <w:rPr>
+              <w:rFonts w:cstheme="minorBidi"/>
+              <w:noProof/>
+            </w:rPr>
+          </w:pPr>
+          <w:hyperlink w:anchor="_Toc22641568" w:history="1">
+            <w:r>
+              <w:rPr>
+                <w:rStyle w:val="Hyperlink"/>
+                <w:rFonts w:cstheme="minorHAnsi"/>
+                <w:b/>
+                <w:bCs/>
+                <w:noProof/>
+              </w:rPr>
+              <w:t>II.</w:t>
+            </w:r>
+            <w:r>
+              <w:rPr>
+                <w:rFonts w:cstheme="minorBidi"/>
+                <w:noProof/>
+              </w:rPr>
+              <w:tab/>
+            </w:r>
+            <w:r>
+              <w:rPr>
+                <w:rStyle w:val="Hyperlink"/>
+                <w:rFonts w:cstheme="minorHAnsi"/>
+                <w:b/>
+                <w:bCs/>
+                <w:noProof/>
+              </w:rPr>
+              <w:t>Feature 2</w:t>
+            </w:r>
+            <w:r>
+              <w:rPr>
+                <w:noProof/>
+                <w:webHidden/>
+              </w:rPr>
+              <w:tab/>
+            </w:r>
+            <w:r>
+              <w:rPr>
+                <w:noProof/>
+                <w:webHidden/>
+              </w:rPr>
+              <w:fldChar w:fldCharType="begin"/>
+            </w:r>
+            <w:r>
+              <w:rPr>
+                <w:noProof/>
+                <w:webHidden/>
+              </w:rPr>
+              <w:instrText xml:space="preserve"> PAGEREF _Toc22641568 \h </w:instrText>
             </w:r>
             <w:r>
               <w:rPr>
@@ -3632,10 +3778,9 @@
             <w:rPr>
               <w:rFonts w:cstheme="minorBidi"/>
               <w:noProof/>
-              <w:lang w:eastAsia="ko-KR"/>
             </w:rPr>
           </w:pPr>
-          <w:hyperlink w:anchor="_Toc22559323" w:history="1">
+          <w:hyperlink w:anchor="_Toc22641569" w:history="1">
             <w:r>
               <w:rPr>
                 <w:rStyle w:val="Hyperlink"/>
@@ -3650,7 +3795,6 @@
               <w:rPr>
                 <w:rFonts w:cstheme="minorBidi"/>
                 <w:noProof/>
-                <w:lang w:eastAsia="ko-KR"/>
               </w:rPr>
               <w:tab/>
             </w:r>
@@ -3683,7 +3827,7 @@
                 <w:noProof/>
                 <w:webHidden/>
               </w:rPr>
-              <w:instrText xml:space="preserve"> PAGEREF _Toc22559323 \h </w:instrText>
+              <w:instrText xml:space="preserve"> PAGEREF _Toc22641569 \h </w:instrText>
             </w:r>
             <w:r>
               <w:rPr>
@@ -3703,7 +3847,7 @@
                 <w:noProof/>
                 <w:webHidden/>
               </w:rPr>
-              <w:t>6</w:t>
+              <w:t>7</w:t>
             </w:r>
             <w:r>
               <w:rPr>
@@ -3724,10 +3868,9 @@
             <w:rPr>
               <w:rFonts w:cstheme="minorBidi"/>
               <w:noProof/>
-              <w:lang w:eastAsia="ko-KR"/>
             </w:rPr>
           </w:pPr>
-          <w:hyperlink w:anchor="_Toc22559324" w:history="1">
+          <w:hyperlink w:anchor="_Toc22641570" w:history="1">
             <w:r>
               <w:rPr>
                 <w:rStyle w:val="Hyperlink"/>
@@ -3742,7 +3885,6 @@
               <w:rPr>
                 <w:rFonts w:cstheme="minorBidi"/>
                 <w:noProof/>
-                <w:lang w:eastAsia="ko-KR"/>
               </w:rPr>
               <w:tab/>
             </w:r>
@@ -3775,7 +3917,7 @@
                 <w:noProof/>
                 <w:webHidden/>
               </w:rPr>
-              <w:instrText xml:space="preserve"> PAGEREF _Toc22559324 \h </w:instrText>
+              <w:instrText xml:space="preserve"> PAGEREF _Toc22641570 \h </w:instrText>
             </w:r>
             <w:r>
               <w:rPr>
@@ -3795,7 +3937,7 @@
                 <w:noProof/>
                 <w:webHidden/>
               </w:rPr>
-              <w:t>6</w:t>
+              <w:t>7</w:t>
             </w:r>
             <w:r>
               <w:rPr>
@@ -3816,10 +3958,9 @@
             <w:rPr>
               <w:rFonts w:cstheme="minorBidi"/>
               <w:noProof/>
-              <w:lang w:eastAsia="ko-KR"/>
             </w:rPr>
           </w:pPr>
-          <w:hyperlink w:anchor="_Toc22559325" w:history="1">
+          <w:hyperlink w:anchor="_Toc22641571" w:history="1">
             <w:r>
               <w:rPr>
                 <w:rStyle w:val="Hyperlink"/>
@@ -3832,7 +3973,6 @@
               <w:rPr>
                 <w:rFonts w:cstheme="minorBidi"/>
                 <w:noProof/>
-                <w:lang w:eastAsia="ko-KR"/>
               </w:rPr>
               <w:tab/>
             </w:r>
@@ -3863,7 +4003,7 @@
                 <w:noProof/>
                 <w:webHidden/>
               </w:rPr>
-              <w:instrText xml:space="preserve"> PAGEREF _Toc22559325 \h </w:instrText>
+              <w:instrText xml:space="preserve"> PAGEREF _Toc22641571 \h </w:instrText>
             </w:r>
             <w:r>
               <w:rPr>
@@ -3883,7 +4023,7 @@
                 <w:noProof/>
                 <w:webHidden/>
               </w:rPr>
-              <w:t>7</w:t>
+              <w:t>8</w:t>
             </w:r>
             <w:r>
               <w:rPr>
@@ -3904,10 +4044,9 @@
             <w:rPr>
               <w:rFonts w:cstheme="minorBidi"/>
               <w:noProof/>
-              <w:lang w:eastAsia="ko-KR"/>
             </w:rPr>
           </w:pPr>
-          <w:hyperlink w:anchor="_Toc22559326" w:history="1">
+          <w:hyperlink w:anchor="_Toc22641572" w:history="1">
             <w:r>
               <w:rPr>
                 <w:rStyle w:val="Hyperlink"/>
@@ -3920,7 +4059,6 @@
               <w:rPr>
                 <w:rFonts w:cstheme="minorBidi"/>
                 <w:noProof/>
-                <w:lang w:eastAsia="ko-KR"/>
               </w:rPr>
               <w:tab/>
             </w:r>
@@ -3951,7 +4089,7 @@
                 <w:noProof/>
                 <w:webHidden/>
               </w:rPr>
-              <w:instrText xml:space="preserve"> PAGEREF _Toc22559326 \h </w:instrText>
+              <w:instrText xml:space="preserve"> PAGEREF _Toc22641572 \h </w:instrText>
             </w:r>
             <w:r>
               <w:rPr>
@@ -3971,7 +4109,7 @@
                 <w:noProof/>
                 <w:webHidden/>
               </w:rPr>
-              <w:t>8</w:t>
+              <w:t>9</w:t>
             </w:r>
             <w:r>
               <w:rPr>
@@ -3992,10 +4130,9 @@
             <w:rPr>
               <w:rFonts w:cstheme="minorBidi"/>
               <w:noProof/>
-              <w:lang w:eastAsia="ko-KR"/>
             </w:rPr>
           </w:pPr>
-          <w:hyperlink w:anchor="_Toc22559327" w:history="1">
+          <w:hyperlink w:anchor="_Toc22641573" w:history="1">
             <w:r>
               <w:rPr>
                 <w:rStyle w:val="Hyperlink"/>
@@ -4008,7 +4145,6 @@
               <w:rPr>
                 <w:rFonts w:cstheme="minorBidi"/>
                 <w:noProof/>
-                <w:lang w:eastAsia="ko-KR"/>
               </w:rPr>
               <w:tab/>
             </w:r>
@@ -4039,7 +4175,7 @@
                 <w:noProof/>
                 <w:webHidden/>
               </w:rPr>
-              <w:instrText xml:space="preserve"> PAGEREF _Toc22559327 \h </w:instrText>
+              <w:instrText xml:space="preserve"> PAGEREF _Toc22641573 \h </w:instrText>
             </w:r>
             <w:r>
               <w:rPr>
@@ -4059,7 +4195,7 @@
                 <w:noProof/>
                 <w:webHidden/>
               </w:rPr>
-              <w:t>9</w:t>
+              <w:t>10</w:t>
             </w:r>
             <w:r>
               <w:rPr>
@@ -4119,7 +4255,7 @@
           <w:szCs w:val="40"/>
         </w:rPr>
       </w:pPr>
-      <w:bookmarkStart w:id="8" w:name="_Toc22559309"/>
+      <w:bookmarkStart w:id="8" w:name="_Toc22641553"/>
       <w:r>
         <w:rPr>
           <w:rFonts w:ascii="Franklin Gothic Heavy" w:hAnsi="Franklin Gothic Heavy" w:cs="Aharoni"/>
@@ -4163,7 +4299,7 @@
           <w:szCs w:val="28"/>
         </w:rPr>
       </w:pPr>
-      <w:bookmarkStart w:id="9" w:name="_Toc22559310"/>
+      <w:bookmarkStart w:id="9" w:name="_Toc22641554"/>
       <w:r>
         <w:rPr>
           <w:rFonts w:cstheme="minorHAnsi"/>
@@ -4225,7 +4361,7 @@
           <w:szCs w:val="28"/>
         </w:rPr>
       </w:pPr>
-      <w:bookmarkStart w:id="10" w:name="_Toc22559311"/>
+      <w:bookmarkStart w:id="10" w:name="_Toc22641555"/>
       <w:r>
         <w:rPr>
           <w:rFonts w:cstheme="minorHAnsi"/>
@@ -4287,7 +4423,7 @@
           <w:szCs w:val="28"/>
         </w:rPr>
       </w:pPr>
-      <w:bookmarkStart w:id="11" w:name="_Toc22559312"/>
+      <w:bookmarkStart w:id="11" w:name="_Toc22641556"/>
       <w:r>
         <w:rPr>
           <w:rFonts w:cstheme="minorHAnsi"/>
@@ -4369,7 +4505,7 @@
           <w:szCs w:val="40"/>
         </w:rPr>
       </w:pPr>
-      <w:bookmarkStart w:id="12" w:name="_Toc22559313"/>
+      <w:bookmarkStart w:id="12" w:name="_Toc22641557"/>
       <w:r>
         <w:rPr>
           <w:rFonts w:ascii="Franklin Gothic Heavy" w:hAnsi="Franklin Gothic Heavy" w:cs="Aharoni"/>
@@ -4413,7 +4549,7 @@
           <w:szCs w:val="28"/>
         </w:rPr>
       </w:pPr>
-      <w:bookmarkStart w:id="13" w:name="_Toc22559314"/>
+      <w:bookmarkStart w:id="13" w:name="_Toc22641558"/>
       <w:r>
         <w:rPr>
           <w:rFonts w:cstheme="minorHAnsi"/>
@@ -4519,7 +4655,7 @@
           <w:szCs w:val="28"/>
         </w:rPr>
       </w:pPr>
-      <w:bookmarkStart w:id="14" w:name="_Toc22559315"/>
+      <w:bookmarkStart w:id="14" w:name="_Toc22641559"/>
       <w:r>
         <w:rPr>
           <w:rFonts w:cstheme="minorHAnsi"/>
@@ -4693,7 +4829,7 @@
           <w:szCs w:val="40"/>
         </w:rPr>
       </w:pPr>
-      <w:bookmarkStart w:id="15" w:name="_Toc22559316"/>
+      <w:bookmarkStart w:id="15" w:name="_Toc22641560"/>
       <w:r>
         <w:rPr>
           <w:rFonts w:ascii="Franklin Gothic Heavy" w:hAnsi="Franklin Gothic Heavy" w:cs="Aharoni"/>
@@ -4737,8 +4873,8 @@
           <w:szCs w:val="28"/>
         </w:rPr>
       </w:pPr>
-      <w:bookmarkStart w:id="16" w:name="_Toc22559317"/>
-      <w:bookmarkStart w:id="17" w:name="_Hlk22495660"/>
+      <w:bookmarkStart w:id="16" w:name="_Hlk22495660"/>
+      <w:bookmarkStart w:id="17" w:name="_Toc22641561"/>
       <w:r>
         <w:rPr>
           <w:rFonts w:cstheme="minorHAnsi"/>
@@ -4761,9 +4897,9 @@
         </w:rPr>
         <w:t>ROBLEM STATEMENT</w:t>
       </w:r>
-      <w:bookmarkEnd w:id="16"/>
-    </w:p>
-    <w:bookmarkEnd w:id="17"/>
+      <w:bookmarkEnd w:id="17"/>
+    </w:p>
+    <w:bookmarkEnd w:id="16"/>
     <w:p>
       <w:pPr>
         <w:pStyle w:val="ListParagraph"/>
@@ -4781,7 +4917,39 @@
           <w:sz w:val="24"/>
           <w:szCs w:val="24"/>
         </w:rPr>
-        <w:t>Develop a product that streamlines activity planning. This product should allow quick and easy creation of schedules for recreation or responsibility. This will come in the form of a mobile app, and it should be designed in an open enough way to allow the user to use it in a way that fits them best.</w:t>
+        <w:t>Develop a product that streamlines activity planning</w:t>
+      </w:r>
+      <w:r>
+        <w:rPr>
+          <w:rFonts w:cstheme="minorHAnsi"/>
+          <w:sz w:val="24"/>
+          <w:szCs w:val="24"/>
+        </w:rPr>
+        <w:t xml:space="preserve"> in a social context</w:t>
+      </w:r>
+      <w:r>
+        <w:rPr>
+          <w:rFonts w:cstheme="minorHAnsi"/>
+          <w:sz w:val="24"/>
+          <w:szCs w:val="24"/>
+        </w:rPr>
+        <w:t>. This product should allow quick and easy creation of schedules for recreation or responsibility</w:t>
+      </w:r>
+      <w:r>
+        <w:rPr>
+          <w:rFonts w:cstheme="minorHAnsi"/>
+          <w:sz w:val="24"/>
+          <w:szCs w:val="24"/>
+        </w:rPr>
+        <w:t xml:space="preserve"> with optional collaboration</w:t>
+      </w:r>
+      <w:r>
+        <w:rPr>
+          <w:rFonts w:cstheme="minorHAnsi"/>
+          <w:sz w:val="24"/>
+          <w:szCs w:val="24"/>
+        </w:rPr>
+        <w:t>. This will come in the form of a mobile app, and it should be designed in an open enough way to allow the user to use it in a way that fits them best.</w:t>
       </w:r>
     </w:p>
     <w:p>
@@ -4825,7 +4993,7 @@
         </w:rPr>
         <w:t xml:space="preserve"> </w:t>
       </w:r>
-      <w:bookmarkStart w:id="18" w:name="_Toc22559318"/>
+      <w:bookmarkStart w:id="18" w:name="_Toc22641562"/>
       <w:r>
         <w:rPr>
           <w:rFonts w:cstheme="minorHAnsi"/>
@@ -4855,7 +5023,7 @@
           <w:szCs w:val="24"/>
         </w:rPr>
       </w:pPr>
-      <w:bookmarkStart w:id="19" w:name="_Toc22559319"/>
+      <w:bookmarkStart w:id="19" w:name="_Toc22641563"/>
       <w:r>
         <w:rPr>
           <w:rFonts w:cstheme="minorHAnsi"/>
@@ -4906,7 +5074,7 @@
           <w:szCs w:val="24"/>
         </w:rPr>
       </w:pPr>
-      <w:bookmarkStart w:id="20" w:name="_Toc22559320"/>
+      <w:bookmarkStart w:id="20" w:name="_Toc22641564"/>
       <w:r>
         <w:rPr>
           <w:rFonts w:cstheme="minorHAnsi"/>
@@ -4986,7 +5154,7 @@
           <w:szCs w:val="40"/>
         </w:rPr>
       </w:pPr>
-      <w:bookmarkStart w:id="21" w:name="_Toc22559321"/>
+      <w:bookmarkStart w:id="21" w:name="_Toc22641565"/>
       <w:r>
         <w:rPr>
           <w:rFonts w:ascii="Franklin Gothic Heavy" w:hAnsi="Franklin Gothic Heavy" w:cs="Aharoni"/>
@@ -5067,7 +5235,7 @@
         </w:rPr>
         <w:t xml:space="preserve"> </w:t>
       </w:r>
-      <w:bookmarkStart w:id="22" w:name="_Toc22559322"/>
+      <w:bookmarkStart w:id="22" w:name="_Toc22641566"/>
       <w:r>
         <w:rPr>
           <w:rFonts w:cstheme="minorHAnsi"/>
@@ -5086,6 +5254,210 @@
         <w:pStyle w:val="ListParagraph"/>
         <w:numPr>
           <w:ilvl w:val="0"/>
+          <w:numId w:val="47"/>
+        </w:numPr>
+        <w:spacing w:after="0"/>
+        <w:outlineLvl w:val="1"/>
+        <w:rPr>
+          <w:rFonts w:cstheme="minorHAnsi"/>
+          <w:b/>
+          <w:bCs/>
+          <w:color w:val="595959" w:themeColor="text1" w:themeTint="A6"/>
+          <w:sz w:val="24"/>
+          <w:szCs w:val="24"/>
+        </w:rPr>
+      </w:pPr>
+      <w:bookmarkStart w:id="23" w:name="_Toc22641567"/>
+      <w:r>
+        <w:rPr>
+          <w:rFonts w:cstheme="minorHAnsi"/>
+          <w:b/>
+          <w:bCs/>
+          <w:color w:val="595959" w:themeColor="text1" w:themeTint="A6"/>
+          <w:sz w:val="24"/>
+          <w:szCs w:val="24"/>
+        </w:rPr>
+        <w:t>Feature 1</w:t>
+      </w:r>
+      <w:bookmarkEnd w:id="23"/>
+    </w:p>
+    <w:p>
+      <w:pPr>
+        <w:pStyle w:val="ListParagraph"/>
+        <w:numPr>
+          <w:ilvl w:val="1"/>
+          <w:numId w:val="47"/>
+        </w:numPr>
+        <w:spacing w:after="0"/>
+        <w:rPr>
+          <w:rFonts w:cstheme="minorHAnsi"/>
+          <w:sz w:val="24"/>
+          <w:szCs w:val="24"/>
+        </w:rPr>
+      </w:pPr>
+      <w:bookmarkStart w:id="24" w:name="_GoBack"/>
+      <w:r>
+        <w:rPr>
+          <w:rFonts w:cstheme="minorHAnsi"/>
+          <w:sz w:val="24"/>
+          <w:szCs w:val="24"/>
+        </w:rPr>
+        <w:t>Requirement for feature 1</w:t>
+      </w:r>
+    </w:p>
+    <w:p>
+      <w:pPr>
+        <w:pStyle w:val="ListParagraph"/>
+        <w:numPr>
+          <w:ilvl w:val="2"/>
+          <w:numId w:val="47"/>
+        </w:numPr>
+        <w:spacing w:after="0"/>
+        <w:rPr>
+          <w:rFonts w:cstheme="minorHAnsi"/>
+          <w:sz w:val="24"/>
+          <w:szCs w:val="24"/>
+        </w:rPr>
+      </w:pPr>
+      <w:r>
+        <w:rPr>
+          <w:rFonts w:cstheme="minorHAnsi"/>
+          <w:sz w:val="24"/>
+          <w:szCs w:val="24"/>
+        </w:rPr>
+        <w:t>Specific requirement 1</w:t>
+      </w:r>
+    </w:p>
+    <w:p>
+      <w:pPr>
+        <w:pStyle w:val="ListParagraph"/>
+        <w:numPr>
+          <w:ilvl w:val="3"/>
+          <w:numId w:val="47"/>
+        </w:numPr>
+        <w:spacing w:after="0"/>
+        <w:rPr>
+          <w:rFonts w:cstheme="minorHAnsi"/>
+          <w:sz w:val="24"/>
+          <w:szCs w:val="24"/>
+        </w:rPr>
+      </w:pPr>
+      <w:r>
+        <w:rPr>
+          <w:rFonts w:cstheme="minorHAnsi"/>
+          <w:sz w:val="24"/>
+          <w:szCs w:val="24"/>
+        </w:rPr>
+        <w:t>Description of requirement</w:t>
+      </w:r>
+    </w:p>
+    <w:p>
+      <w:pPr>
+        <w:pStyle w:val="ListParagraph"/>
+        <w:numPr>
+          <w:ilvl w:val="2"/>
+          <w:numId w:val="47"/>
+        </w:numPr>
+        <w:spacing w:after="0"/>
+        <w:rPr>
+          <w:rFonts w:cstheme="minorHAnsi"/>
+          <w:sz w:val="24"/>
+          <w:szCs w:val="24"/>
+        </w:rPr>
+      </w:pPr>
+      <w:r>
+        <w:rPr>
+          <w:rFonts w:cstheme="minorHAnsi"/>
+          <w:sz w:val="24"/>
+          <w:szCs w:val="24"/>
+        </w:rPr>
+        <w:t>Specific requirement 2</w:t>
+      </w:r>
+    </w:p>
+    <w:p>
+      <w:pPr>
+        <w:pStyle w:val="ListParagraph"/>
+        <w:numPr>
+          <w:ilvl w:val="3"/>
+          <w:numId w:val="47"/>
+        </w:numPr>
+        <w:spacing w:after="0"/>
+        <w:rPr>
+          <w:rFonts w:cstheme="minorHAnsi"/>
+          <w:sz w:val="24"/>
+          <w:szCs w:val="24"/>
+        </w:rPr>
+      </w:pPr>
+      <w:r>
+        <w:rPr>
+          <w:rFonts w:cstheme="minorHAnsi"/>
+          <w:sz w:val="24"/>
+          <w:szCs w:val="24"/>
+        </w:rPr>
+        <w:t>Description of requirement</w:t>
+      </w:r>
+    </w:p>
+    <w:p>
+      <w:pPr>
+        <w:pStyle w:val="ListParagraph"/>
+        <w:numPr>
+          <w:ilvl w:val="1"/>
+          <w:numId w:val="47"/>
+        </w:numPr>
+        <w:spacing w:after="0"/>
+        <w:rPr>
+          <w:rFonts w:cstheme="minorHAnsi"/>
+          <w:sz w:val="24"/>
+          <w:szCs w:val="24"/>
+        </w:rPr>
+      </w:pPr>
+      <w:r>
+        <w:rPr>
+          <w:rFonts w:cstheme="minorHAnsi"/>
+          <w:sz w:val="24"/>
+          <w:szCs w:val="24"/>
+        </w:rPr>
+        <w:t>Requirement for feature 2</w:t>
+      </w:r>
+      <w:bookmarkEnd w:id="24"/>
+    </w:p>
+    <w:p>
+      <w:pPr>
+        <w:pStyle w:val="ListParagraph"/>
+        <w:numPr>
+          <w:ilvl w:val="0"/>
+          <w:numId w:val="47"/>
+        </w:numPr>
+        <w:spacing w:after="0"/>
+        <w:outlineLvl w:val="1"/>
+        <w:rPr>
+          <w:rFonts w:cstheme="minorHAnsi"/>
+          <w:b/>
+          <w:bCs/>
+          <w:color w:val="595959" w:themeColor="text1" w:themeTint="A6"/>
+          <w:sz w:val="24"/>
+          <w:szCs w:val="24"/>
+        </w:rPr>
+      </w:pPr>
+      <w:bookmarkStart w:id="25" w:name="_Toc22641568"/>
+      <w:r>
+        <w:rPr>
+          <w:rFonts w:cstheme="minorHAnsi"/>
+          <w:b/>
+          <w:bCs/>
+          <w:color w:val="595959" w:themeColor="text1" w:themeTint="A6"/>
+          <w:sz w:val="24"/>
+          <w:szCs w:val="24"/>
+        </w:rPr>
+        <w:t>Feature 2</w:t>
+      </w:r>
+      <w:bookmarkEnd w:id="25"/>
+    </w:p>
+    <w:p>
+      <w:pPr>
+        <w:pStyle w:val="ListParagraph"/>
+        <w:numPr>
+          <w:ilvl w:val="0"/>
           <w:numId w:val="20"/>
         </w:numPr>
         <w:spacing w:after="0"/>
@@ -5539,6 +5911,7 @@
           <w:sz w:val="24"/>
           <w:szCs w:val="24"/>
         </w:rPr>
+        <w:lastRenderedPageBreak/>
         <w:t>Users can send add other users as friends</w:t>
       </w:r>
     </w:p>
@@ -5686,7 +6059,7 @@
         <w:lastRenderedPageBreak/>
         <w:t xml:space="preserve">Notifications + </w:t>
       </w:r>
-      <w:commentRangeStart w:id="23"/>
+      <w:commentRangeStart w:id="26"/>
       <w:r>
         <w:rPr>
           <w:rFonts w:cstheme="minorHAnsi"/>
@@ -5698,12 +6071,12 @@
         </w:rPr>
         <w:t>Reminders</w:t>
       </w:r>
-      <w:commentRangeEnd w:id="23"/>
+      <w:commentRangeEnd w:id="26"/>
       <w:r>
         <w:rPr>
           <w:rStyle w:val="CommentReference"/>
         </w:rPr>
-        <w:commentReference w:id="23"/>
+        <w:commentReference w:id="26"/>
       </w:r>
     </w:p>
     <w:p>
@@ -6576,7 +6949,7 @@
         <w:lastRenderedPageBreak/>
         <w:t xml:space="preserve"> </w:t>
       </w:r>
-      <w:bookmarkStart w:id="24" w:name="_Toc22559323"/>
+      <w:bookmarkStart w:id="27" w:name="_Toc22641569"/>
       <w:r>
         <w:rPr>
           <w:rFonts w:cstheme="minorHAnsi"/>
@@ -6588,7 +6961,7 @@
         </w:rPr>
         <w:t>PERFORMANCE</w:t>
       </w:r>
-      <w:bookmarkEnd w:id="24"/>
+      <w:bookmarkEnd w:id="27"/>
     </w:p>
     <w:p>
       <w:pPr>
@@ -6622,7 +6995,23 @@
           <w:sz w:val="24"/>
           <w:szCs w:val="24"/>
         </w:rPr>
-        <w:t xml:space="preserve"> will operate some minor loading time primarily due to database access for the user and location information. Anytime the application needs to load data, it will display a loading symbol so that the user understands what is happening.</w:t>
+        <w:t xml:space="preserve"> will operate some minor loading time primarily due to database access for the user</w:t>
+      </w:r>
+      <w:r>
+        <w:rPr>
+          <w:rFonts w:cstheme="minorHAnsi"/>
+          <w:sz w:val="24"/>
+          <w:szCs w:val="24"/>
+        </w:rPr>
+        <w:t>, network communication,</w:t>
+      </w:r>
+      <w:r>
+        <w:rPr>
+          <w:rFonts w:cstheme="minorHAnsi"/>
+          <w:sz w:val="24"/>
+          <w:szCs w:val="24"/>
+        </w:rPr>
+        <w:t xml:space="preserve"> and location information. Anytime the application needs to load data, it will display a loading symbol so that the user understands what is happening.</w:t>
       </w:r>
     </w:p>
     <w:p>
@@ -6668,7 +7057,7 @@
         </w:rPr>
         <w:t xml:space="preserve"> </w:t>
       </w:r>
-      <w:bookmarkStart w:id="25" w:name="_Toc22559324"/>
+      <w:bookmarkStart w:id="28" w:name="_Toc22641570"/>
       <w:r>
         <w:rPr>
           <w:rFonts w:cstheme="minorHAnsi"/>
@@ -6680,7 +7069,7 @@
         </w:rPr>
         <w:t>RELIABILITY</w:t>
       </w:r>
-      <w:bookmarkEnd w:id="25"/>
+      <w:bookmarkEnd w:id="28"/>
     </w:p>
     <w:p>
       <w:pPr>
@@ -6764,8 +7153,6 @@
         </w:rPr>
         <w:t xml:space="preserve"> 1 - (</w:t>
       </w:r>
-      <w:bookmarkStart w:id="26" w:name="_GoBack"/>
-      <w:bookmarkEnd w:id="26"/>
       <w:r>
         <w:rPr>
           <w:rFonts w:cstheme="minorHAnsi"/>
@@ -6902,8 +7289,8 @@
           <w:szCs w:val="40"/>
         </w:rPr>
       </w:pPr>
-      <w:bookmarkStart w:id="27" w:name="_Toc22504066"/>
-      <w:bookmarkStart w:id="28" w:name="_Toc22559325"/>
+      <w:bookmarkStart w:id="29" w:name="_Toc22504066"/>
+      <w:bookmarkStart w:id="30" w:name="_Toc22641571"/>
       <w:r>
         <w:rPr>
           <w:rFonts w:ascii="Franklin Gothic Heavy" w:hAnsi="Franklin Gothic Heavy" w:cs="Aharoni"/>
@@ -6914,8 +7301,8 @@
         <w:lastRenderedPageBreak/>
         <w:t>USER PROFILES</w:t>
       </w:r>
-      <w:bookmarkEnd w:id="27"/>
-      <w:bookmarkEnd w:id="28"/>
+      <w:bookmarkEnd w:id="29"/>
+      <w:bookmarkEnd w:id="30"/>
     </w:p>
     <w:p>
       <w:pPr>
@@ -6927,7 +7314,7 @@
           <w:szCs w:val="24"/>
         </w:rPr>
       </w:pPr>
-      <w:bookmarkStart w:id="29" w:name="_Toc22504067"/>
+      <w:bookmarkStart w:id="31" w:name="_Toc22504067"/>
       <w:r>
         <w:rPr>
           <w:rFonts w:cstheme="minorHAnsi"/>
@@ -6950,7 +7337,23 @@
           <w:sz w:val="24"/>
           <w:szCs w:val="24"/>
         </w:rPr>
-        <w:t>are everyone who are interested in a new application to manage and organize their localized activity.</w:t>
+        <w:t>are everyone who are interested in a new application to manage and organize their localized activity</w:t>
+      </w:r>
+      <w:r>
+        <w:rPr>
+          <w:rFonts w:cstheme="minorHAnsi"/>
+          <w:sz w:val="24"/>
+          <w:szCs w:val="24"/>
+        </w:rPr>
+        <w:t xml:space="preserve"> alone or with friends or colleagues</w:t>
+      </w:r>
+      <w:r>
+        <w:rPr>
+          <w:rFonts w:cstheme="minorHAnsi"/>
+          <w:sz w:val="24"/>
+          <w:szCs w:val="24"/>
+        </w:rPr>
+        <w:t>.</w:t>
       </w:r>
     </w:p>
     <w:p>
@@ -6988,7 +7391,7 @@
           <w:szCs w:val="40"/>
         </w:rPr>
       </w:pPr>
-      <w:bookmarkStart w:id="30" w:name="_Toc22559326"/>
+      <w:bookmarkStart w:id="32" w:name="_Toc22641572"/>
       <w:r>
         <w:rPr>
           <w:rFonts w:ascii="Franklin Gothic Heavy" w:hAnsi="Franklin Gothic Heavy" w:cs="Aharoni"/>
@@ -7017,8 +7420,8 @@
         </w:rPr>
         <w:t xml:space="preserve"> OF TERMS</w:t>
       </w:r>
-      <w:bookmarkEnd w:id="29"/>
-      <w:bookmarkEnd w:id="30"/>
+      <w:bookmarkEnd w:id="31"/>
+      <w:bookmarkEnd w:id="32"/>
     </w:p>
     <w:p>
       <w:pPr>
@@ -7200,7 +7603,7 @@
           <w:szCs w:val="40"/>
         </w:rPr>
       </w:pPr>
-      <w:bookmarkStart w:id="31" w:name="_Toc22559327"/>
+      <w:bookmarkStart w:id="33" w:name="_Toc22641573"/>
       <w:r>
         <w:rPr>
           <w:rFonts w:ascii="Franklin Gothic Heavy" w:hAnsi="Franklin Gothic Heavy" w:cs="Aharoni"/>
@@ -7211,7 +7614,7 @@
         <w:lastRenderedPageBreak/>
         <w:t>APPENDIX B – CHANGE REQUEST FORM</w:t>
       </w:r>
-      <w:bookmarkEnd w:id="31"/>
+      <w:bookmarkEnd w:id="33"/>
     </w:p>
     <w:p>
       <w:pPr>
@@ -7550,7 +7953,7 @@
       </w:r>
     </w:p>
   </w:comment>
-  <w:comment w:id="23" w:author="JiHyuk Chung" w:date="2019-10-21T00:43:00Z" w:initials="JC">
+  <w:comment w:id="26" w:author="JiHyuk Chung" w:date="2019-10-21T00:43:00Z" w:initials="JC">
     <w:p>
       <w:pPr>
         <w:pStyle w:val="CommentText"/>
@@ -8122,6 +8525,127 @@
     </w:lvl>
   </w:abstractNum>
   <w:abstractNum w:abstractNumId="3" w15:restartNumberingAfterBreak="0">
+    <w:nsid w:val="0A982471"/>
+    <w:multiLevelType w:val="multilevel"/>
+    <w:tmpl w:val="5DF02D1A"/>
+    <w:lvl w:ilvl="0">
+      <w:start w:val="1"/>
+      <w:numFmt w:val="upperRoman"/>
+      <w:lvlText w:val="%1."/>
+      <w:lvlJc w:val="left"/>
+      <w:pPr>
+        <w:ind w:left="360" w:hanging="360"/>
+      </w:pPr>
+      <w:rPr>
+        <w:rFonts w:hint="default"/>
+        <w:b/>
+        <w:bCs/>
+      </w:rPr>
+    </w:lvl>
+    <w:lvl w:ilvl="1">
+      <w:start w:val="1"/>
+      <w:numFmt w:val="decimal"/>
+      <w:lvlText w:val="%2"/>
+      <w:lvlJc w:val="left"/>
+      <w:pPr>
+        <w:ind w:left="720" w:hanging="360"/>
+      </w:pPr>
+      <w:rPr>
+        <w:rFonts w:hint="default"/>
+        <w:b/>
+        <w:bCs/>
+      </w:rPr>
+    </w:lvl>
+    <w:lvl w:ilvl="2">
+      <w:start w:val="1"/>
+      <w:numFmt w:val="decimal"/>
+      <w:lvlText w:val="%2.%3"/>
+      <w:lvlJc w:val="left"/>
+      <w:pPr>
+        <w:ind w:left="1080" w:hanging="360"/>
+      </w:pPr>
+      <w:rPr>
+        <w:rFonts w:hint="default"/>
+        <w:b/>
+        <w:bCs/>
+      </w:rPr>
+    </w:lvl>
+    <w:lvl w:ilvl="3">
+      <w:start w:val="1"/>
+      <w:numFmt w:val="decimal"/>
+      <w:lvlText w:val="%2.%3.%4"/>
+      <w:lvlJc w:val="left"/>
+      <w:pPr>
+        <w:ind w:left="1440" w:hanging="360"/>
+      </w:pPr>
+      <w:rPr>
+        <w:rFonts w:hint="default"/>
+        <w:b/>
+        <w:bCs/>
+      </w:rPr>
+    </w:lvl>
+    <w:lvl w:ilvl="4">
+      <w:start w:val="1"/>
+      <w:numFmt w:val="decimal"/>
+      <w:lvlText w:val="%2.%3.%4.%5"/>
+      <w:lvlJc w:val="left"/>
+      <w:pPr>
+        <w:ind w:left="1800" w:hanging="360"/>
+      </w:pPr>
+      <w:rPr>
+        <w:rFonts w:hint="default"/>
+      </w:rPr>
+    </w:lvl>
+    <w:lvl w:ilvl="5">
+      <w:start w:val="1"/>
+      <w:numFmt w:val="lowerRoman"/>
+      <w:lvlText w:val="(%6)"/>
+      <w:lvlJc w:val="left"/>
+      <w:pPr>
+        <w:ind w:left="2160" w:hanging="360"/>
+      </w:pPr>
+      <w:rPr>
+        <w:rFonts w:hint="default"/>
+      </w:rPr>
+    </w:lvl>
+    <w:lvl w:ilvl="6">
+      <w:start w:val="1"/>
+      <w:numFmt w:val="decimal"/>
+      <w:lvlText w:val="%7."/>
+      <w:lvlJc w:val="left"/>
+      <w:pPr>
+        <w:ind w:left="2520" w:hanging="360"/>
+      </w:pPr>
+      <w:rPr>
+        <w:rFonts w:hint="default"/>
+      </w:rPr>
+    </w:lvl>
+    <w:lvl w:ilvl="7">
+      <w:start w:val="1"/>
+      <w:numFmt w:val="lowerLetter"/>
+      <w:lvlText w:val="%8."/>
+      <w:lvlJc w:val="left"/>
+      <w:pPr>
+        <w:ind w:left="2880" w:hanging="360"/>
+      </w:pPr>
+      <w:rPr>
+        <w:rFonts w:hint="default"/>
+      </w:rPr>
+    </w:lvl>
+    <w:lvl w:ilvl="8">
+      <w:start w:val="1"/>
+      <w:numFmt w:val="lowerRoman"/>
+      <w:lvlText w:val="%9."/>
+      <w:lvlJc w:val="left"/>
+      <w:pPr>
+        <w:ind w:left="3240" w:hanging="360"/>
+      </w:pPr>
+      <w:rPr>
+        <w:rFonts w:hint="default"/>
+      </w:rPr>
+    </w:lvl>
+  </w:abstractNum>
+  <w:abstractNum w:abstractNumId="4" w15:restartNumberingAfterBreak="0">
     <w:nsid w:val="10873E46"/>
     <w:multiLevelType w:val="multilevel"/>
     <w:tmpl w:val="0409001F"/>
@@ -8207,7 +8731,7 @@
       </w:pPr>
     </w:lvl>
   </w:abstractNum>
-  <w:abstractNum w:abstractNumId="4" w15:restartNumberingAfterBreak="0">
+  <w:abstractNum w:abstractNumId="5" w15:restartNumberingAfterBreak="0">
     <w:nsid w:val="11715B02"/>
     <w:multiLevelType w:val="multilevel"/>
     <w:tmpl w:val="BC4EB686"/>
@@ -8301,7 +8825,7 @@
       </w:pPr>
     </w:lvl>
   </w:abstractNum>
-  <w:abstractNum w:abstractNumId="5" w15:restartNumberingAfterBreak="0">
+  <w:abstractNum w:abstractNumId="6" w15:restartNumberingAfterBreak="0">
     <w:nsid w:val="1B99777E"/>
     <w:multiLevelType w:val="hybridMultilevel"/>
     <w:tmpl w:val="50203ACA"/>
@@ -8390,7 +8914,7 @@
       </w:pPr>
     </w:lvl>
   </w:abstractNum>
-  <w:abstractNum w:abstractNumId="6" w15:restartNumberingAfterBreak="0">
+  <w:abstractNum w:abstractNumId="7" w15:restartNumberingAfterBreak="0">
     <w:nsid w:val="1DEE65F1"/>
     <w:multiLevelType w:val="multilevel"/>
     <w:tmpl w:val="0409001F"/>
@@ -8482,7 +9006,7 @@
       </w:pPr>
     </w:lvl>
   </w:abstractNum>
-  <w:abstractNum w:abstractNumId="7" w15:restartNumberingAfterBreak="0">
+  <w:abstractNum w:abstractNumId="8" w15:restartNumberingAfterBreak="0">
     <w:nsid w:val="22857FDD"/>
     <w:multiLevelType w:val="multilevel"/>
     <w:tmpl w:val="2CD0A36C"/>
@@ -8601,7 +9125,7 @@
       </w:rPr>
     </w:lvl>
   </w:abstractNum>
-  <w:abstractNum w:abstractNumId="8" w15:restartNumberingAfterBreak="0">
+  <w:abstractNum w:abstractNumId="9" w15:restartNumberingAfterBreak="0">
     <w:nsid w:val="2331500F"/>
     <w:multiLevelType w:val="hybridMultilevel"/>
     <w:tmpl w:val="0E3C52BA"/>
@@ -8690,7 +9214,7 @@
       </w:pPr>
     </w:lvl>
   </w:abstractNum>
-  <w:abstractNum w:abstractNumId="9" w15:restartNumberingAfterBreak="0">
+  <w:abstractNum w:abstractNumId="10" w15:restartNumberingAfterBreak="0">
     <w:nsid w:val="239B374C"/>
     <w:multiLevelType w:val="hybridMultilevel"/>
     <w:tmpl w:val="2B8AB984"/>
@@ -8776,7 +9300,7 @@
       </w:pPr>
     </w:lvl>
   </w:abstractNum>
-  <w:abstractNum w:abstractNumId="10" w15:restartNumberingAfterBreak="0">
+  <w:abstractNum w:abstractNumId="11" w15:restartNumberingAfterBreak="0">
     <w:nsid w:val="25C52F9E"/>
     <w:multiLevelType w:val="multilevel"/>
     <w:tmpl w:val="916A08FE"/>
@@ -8890,7 +9414,7 @@
       </w:rPr>
     </w:lvl>
   </w:abstractNum>
-  <w:abstractNum w:abstractNumId="11" w15:restartNumberingAfterBreak="0">
+  <w:abstractNum w:abstractNumId="12" w15:restartNumberingAfterBreak="0">
     <w:nsid w:val="29764A4C"/>
     <w:multiLevelType w:val="hybridMultilevel"/>
     <w:tmpl w:val="29C2680E"/>
@@ -8979,7 +9503,7 @@
       </w:pPr>
     </w:lvl>
   </w:abstractNum>
-  <w:abstractNum w:abstractNumId="12" w15:restartNumberingAfterBreak="0">
+  <w:abstractNum w:abstractNumId="13" w15:restartNumberingAfterBreak="0">
     <w:nsid w:val="2DCE03EE"/>
     <w:multiLevelType w:val="multilevel"/>
     <w:tmpl w:val="52A269EC"/>
@@ -9098,7 +9622,7 @@
       </w:rPr>
     </w:lvl>
   </w:abstractNum>
-  <w:abstractNum w:abstractNumId="13" w15:restartNumberingAfterBreak="0">
+  <w:abstractNum w:abstractNumId="14" w15:restartNumberingAfterBreak="0">
     <w:nsid w:val="39497648"/>
     <w:multiLevelType w:val="multilevel"/>
     <w:tmpl w:val="C0A616D6"/>
@@ -9192,7 +9716,7 @@
       </w:pPr>
     </w:lvl>
   </w:abstractNum>
-  <w:abstractNum w:abstractNumId="14" w15:restartNumberingAfterBreak="0">
+  <w:abstractNum w:abstractNumId="15" w15:restartNumberingAfterBreak="0">
     <w:nsid w:val="3A55197A"/>
     <w:multiLevelType w:val="multilevel"/>
     <w:tmpl w:val="50EE128A"/>
@@ -9317,7 +9841,7 @@
       </w:rPr>
     </w:lvl>
   </w:abstractNum>
-  <w:abstractNum w:abstractNumId="15" w15:restartNumberingAfterBreak="0">
+  <w:abstractNum w:abstractNumId="16" w15:restartNumberingAfterBreak="0">
     <w:nsid w:val="3A82458E"/>
     <w:multiLevelType w:val="multilevel"/>
     <w:tmpl w:val="C16CD07E"/>
@@ -9444,7 +9968,7 @@
       </w:rPr>
     </w:lvl>
   </w:abstractNum>
-  <w:abstractNum w:abstractNumId="16" w15:restartNumberingAfterBreak="0">
+  <w:abstractNum w:abstractNumId="17" w15:restartNumberingAfterBreak="0">
     <w:nsid w:val="404E44AE"/>
     <w:multiLevelType w:val="multilevel"/>
     <w:tmpl w:val="7E7E24E0"/>
@@ -9571,7 +10095,7 @@
       </w:rPr>
     </w:lvl>
   </w:abstractNum>
-  <w:abstractNum w:abstractNumId="17" w15:restartNumberingAfterBreak="0">
+  <w:abstractNum w:abstractNumId="18" w15:restartNumberingAfterBreak="0">
     <w:nsid w:val="42CC3E05"/>
     <w:multiLevelType w:val="multilevel"/>
     <w:tmpl w:val="93D036B0"/>
@@ -9665,7 +10189,7 @@
       </w:pPr>
     </w:lvl>
   </w:abstractNum>
-  <w:abstractNum w:abstractNumId="18" w15:restartNumberingAfterBreak="0">
+  <w:abstractNum w:abstractNumId="19" w15:restartNumberingAfterBreak="0">
     <w:nsid w:val="44D84C6D"/>
     <w:multiLevelType w:val="multilevel"/>
     <w:tmpl w:val="395C0A34"/>
@@ -9782,7 +10306,7 @@
       </w:rPr>
     </w:lvl>
   </w:abstractNum>
-  <w:abstractNum w:abstractNumId="19" w15:restartNumberingAfterBreak="0">
+  <w:abstractNum w:abstractNumId="20" w15:restartNumberingAfterBreak="0">
     <w:nsid w:val="44DD20C6"/>
     <w:multiLevelType w:val="hybridMultilevel"/>
     <w:tmpl w:val="ECB815E8"/>
@@ -9868,7 +10392,7 @@
       </w:pPr>
     </w:lvl>
   </w:abstractNum>
-  <w:abstractNum w:abstractNumId="20" w15:restartNumberingAfterBreak="0">
+  <w:abstractNum w:abstractNumId="21" w15:restartNumberingAfterBreak="0">
     <w:nsid w:val="44E9644D"/>
     <w:multiLevelType w:val="hybridMultilevel"/>
     <w:tmpl w:val="D130A842"/>
@@ -9957,7 +10481,7 @@
       </w:pPr>
     </w:lvl>
   </w:abstractNum>
-  <w:abstractNum w:abstractNumId="21" w15:restartNumberingAfterBreak="0">
+  <w:abstractNum w:abstractNumId="22" w15:restartNumberingAfterBreak="0">
     <w:nsid w:val="48342774"/>
     <w:multiLevelType w:val="hybridMultilevel"/>
     <w:tmpl w:val="994A4CFC"/>
@@ -10048,7 +10572,7 @@
       </w:pPr>
     </w:lvl>
   </w:abstractNum>
-  <w:abstractNum w:abstractNumId="22" w15:restartNumberingAfterBreak="0">
+  <w:abstractNum w:abstractNumId="23" w15:restartNumberingAfterBreak="0">
     <w:nsid w:val="4A8D3EC8"/>
     <w:multiLevelType w:val="multilevel"/>
     <w:tmpl w:val="E87468C0"/>
@@ -10144,7 +10668,7 @@
       </w:pPr>
     </w:lvl>
   </w:abstractNum>
-  <w:abstractNum w:abstractNumId="23" w15:restartNumberingAfterBreak="0">
+  <w:abstractNum w:abstractNumId="24" w15:restartNumberingAfterBreak="0">
     <w:nsid w:val="56652A9C"/>
     <w:multiLevelType w:val="multilevel"/>
     <w:tmpl w:val="717E7D4E"/>
@@ -10269,7 +10793,7 @@
       </w:rPr>
     </w:lvl>
   </w:abstractNum>
-  <w:abstractNum w:abstractNumId="24" w15:restartNumberingAfterBreak="0">
+  <w:abstractNum w:abstractNumId="25" w15:restartNumberingAfterBreak="0">
     <w:nsid w:val="5A1B7B82"/>
     <w:multiLevelType w:val="multilevel"/>
     <w:tmpl w:val="82A45AAA"/>
@@ -10394,7 +10918,7 @@
       </w:rPr>
     </w:lvl>
   </w:abstractNum>
-  <w:abstractNum w:abstractNumId="25" w15:restartNumberingAfterBreak="0">
+  <w:abstractNum w:abstractNumId="26" w15:restartNumberingAfterBreak="0">
     <w:nsid w:val="5D4A1C4D"/>
     <w:multiLevelType w:val="multilevel"/>
     <w:tmpl w:val="9D7AC7E2"/>
@@ -10513,7 +11037,7 @@
       </w:rPr>
     </w:lvl>
   </w:abstractNum>
-  <w:abstractNum w:abstractNumId="26" w15:restartNumberingAfterBreak="0">
+  <w:abstractNum w:abstractNumId="27" w15:restartNumberingAfterBreak="0">
     <w:nsid w:val="5F2679F2"/>
     <w:multiLevelType w:val="hybridMultilevel"/>
     <w:tmpl w:val="F8384896"/>
@@ -10602,7 +11126,7 @@
       </w:pPr>
     </w:lvl>
   </w:abstractNum>
-  <w:abstractNum w:abstractNumId="27" w15:restartNumberingAfterBreak="0">
+  <w:abstractNum w:abstractNumId="28" w15:restartNumberingAfterBreak="0">
     <w:nsid w:val="5F8E156D"/>
     <w:multiLevelType w:val="multilevel"/>
     <w:tmpl w:val="75FEF466"/>
@@ -10696,7 +11220,7 @@
       </w:pPr>
     </w:lvl>
   </w:abstractNum>
-  <w:abstractNum w:abstractNumId="28" w15:restartNumberingAfterBreak="0">
+  <w:abstractNum w:abstractNumId="29" w15:restartNumberingAfterBreak="0">
     <w:nsid w:val="5FC31176"/>
     <w:multiLevelType w:val="hybridMultilevel"/>
     <w:tmpl w:val="415A6F46"/>
@@ -10782,7 +11306,7 @@
       </w:pPr>
     </w:lvl>
   </w:abstractNum>
-  <w:abstractNum w:abstractNumId="29" w15:restartNumberingAfterBreak="0">
+  <w:abstractNum w:abstractNumId="30" w15:restartNumberingAfterBreak="0">
     <w:nsid w:val="60E211A9"/>
     <w:multiLevelType w:val="multilevel"/>
     <w:tmpl w:val="4CE208CE"/>
@@ -10907,7 +11431,7 @@
       </w:rPr>
     </w:lvl>
   </w:abstractNum>
-  <w:abstractNum w:abstractNumId="30" w15:restartNumberingAfterBreak="0">
+  <w:abstractNum w:abstractNumId="31" w15:restartNumberingAfterBreak="0">
     <w:nsid w:val="649A452D"/>
     <w:multiLevelType w:val="hybridMultilevel"/>
     <w:tmpl w:val="9162DEAE"/>
@@ -10996,7 +11520,7 @@
       </w:pPr>
     </w:lvl>
   </w:abstractNum>
-  <w:abstractNum w:abstractNumId="31" w15:restartNumberingAfterBreak="0">
+  <w:abstractNum w:abstractNumId="32" w15:restartNumberingAfterBreak="0">
     <w:nsid w:val="66563F16"/>
     <w:multiLevelType w:val="multilevel"/>
     <w:tmpl w:val="95E0390C"/>
@@ -11118,7 +11642,7 @@
       </w:rPr>
     </w:lvl>
   </w:abstractNum>
-  <w:abstractNum w:abstractNumId="32" w15:restartNumberingAfterBreak="0">
+  <w:abstractNum w:abstractNumId="33" w15:restartNumberingAfterBreak="0">
     <w:nsid w:val="66BB7411"/>
     <w:multiLevelType w:val="multilevel"/>
     <w:tmpl w:val="2CF663F6"/>
@@ -11216,7 +11740,7 @@
       </w:pPr>
     </w:lvl>
   </w:abstractNum>
-  <w:abstractNum w:abstractNumId="33" w15:restartNumberingAfterBreak="0">
+  <w:abstractNum w:abstractNumId="34" w15:restartNumberingAfterBreak="0">
     <w:nsid w:val="686A66CF"/>
     <w:multiLevelType w:val="multilevel"/>
     <w:tmpl w:val="B97420E8"/>
@@ -11341,7 +11865,7 @@
       </w:rPr>
     </w:lvl>
   </w:abstractNum>
-  <w:abstractNum w:abstractNumId="34" w15:restartNumberingAfterBreak="0">
+  <w:abstractNum w:abstractNumId="35" w15:restartNumberingAfterBreak="0">
     <w:nsid w:val="68A003EA"/>
     <w:multiLevelType w:val="hybridMultilevel"/>
     <w:tmpl w:val="C6B20DE0"/>
@@ -11432,7 +11956,7 @@
       </w:pPr>
     </w:lvl>
   </w:abstractNum>
-  <w:abstractNum w:abstractNumId="35" w15:restartNumberingAfterBreak="0">
+  <w:abstractNum w:abstractNumId="36" w15:restartNumberingAfterBreak="0">
     <w:nsid w:val="6A9A5F04"/>
     <w:multiLevelType w:val="hybridMultilevel"/>
     <w:tmpl w:val="0160FEDC"/>
@@ -11521,7 +12045,7 @@
       </w:pPr>
     </w:lvl>
   </w:abstractNum>
-  <w:abstractNum w:abstractNumId="36" w15:restartNumberingAfterBreak="0">
+  <w:abstractNum w:abstractNumId="37" w15:restartNumberingAfterBreak="0">
     <w:nsid w:val="6BB84693"/>
     <w:multiLevelType w:val="multilevel"/>
     <w:tmpl w:val="C05C2D8C"/>
@@ -11642,7 +12166,7 @@
       </w:rPr>
     </w:lvl>
   </w:abstractNum>
-  <w:abstractNum w:abstractNumId="37" w15:restartNumberingAfterBreak="0">
+  <w:abstractNum w:abstractNumId="38" w15:restartNumberingAfterBreak="0">
     <w:nsid w:val="6EA57DCB"/>
     <w:multiLevelType w:val="multilevel"/>
     <w:tmpl w:val="DF7E8C4C"/>
@@ -11767,7 +12291,7 @@
       </w:rPr>
     </w:lvl>
   </w:abstractNum>
-  <w:abstractNum w:abstractNumId="38" w15:restartNumberingAfterBreak="0">
+  <w:abstractNum w:abstractNumId="39" w15:restartNumberingAfterBreak="0">
     <w:nsid w:val="6EBB4DD6"/>
     <w:multiLevelType w:val="hybridMultilevel"/>
     <w:tmpl w:val="0F4C386C"/>
@@ -11857,7 +12381,7 @@
       </w:pPr>
     </w:lvl>
   </w:abstractNum>
-  <w:abstractNum w:abstractNumId="39" w15:restartNumberingAfterBreak="0">
+  <w:abstractNum w:abstractNumId="40" w15:restartNumberingAfterBreak="0">
     <w:nsid w:val="72AA400D"/>
     <w:multiLevelType w:val="multilevel"/>
     <w:tmpl w:val="2320ED84"/>
@@ -11978,7 +12502,7 @@
       </w:rPr>
     </w:lvl>
   </w:abstractNum>
-  <w:abstractNum w:abstractNumId="40" w15:restartNumberingAfterBreak="0">
+  <w:abstractNum w:abstractNumId="41" w15:restartNumberingAfterBreak="0">
     <w:nsid w:val="7835546D"/>
     <w:multiLevelType w:val="multilevel"/>
     <w:tmpl w:val="AB64BA30"/>
@@ -12072,7 +12596,7 @@
       </w:pPr>
     </w:lvl>
   </w:abstractNum>
-  <w:abstractNum w:abstractNumId="41" w15:restartNumberingAfterBreak="0">
+  <w:abstractNum w:abstractNumId="42" w15:restartNumberingAfterBreak="0">
     <w:nsid w:val="7A2773FB"/>
     <w:multiLevelType w:val="multilevel"/>
     <w:tmpl w:val="D09A5854"/>
@@ -12185,7 +12709,7 @@
       </w:rPr>
     </w:lvl>
   </w:abstractNum>
-  <w:abstractNum w:abstractNumId="42" w15:restartNumberingAfterBreak="0">
+  <w:abstractNum w:abstractNumId="43" w15:restartNumberingAfterBreak="0">
     <w:nsid w:val="7B19367A"/>
     <w:multiLevelType w:val="multilevel"/>
     <w:tmpl w:val="1C3A3E64"/>
@@ -12310,7 +12834,7 @@
       </w:rPr>
     </w:lvl>
   </w:abstractNum>
-  <w:abstractNum w:abstractNumId="43" w15:restartNumberingAfterBreak="0">
+  <w:abstractNum w:abstractNumId="44" w15:restartNumberingAfterBreak="0">
     <w:nsid w:val="7CF1045C"/>
     <w:multiLevelType w:val="hybridMultilevel"/>
     <w:tmpl w:val="C3AE9CB2"/>
@@ -12399,7 +12923,7 @@
       </w:pPr>
     </w:lvl>
   </w:abstractNum>
-  <w:abstractNum w:abstractNumId="44" w15:restartNumberingAfterBreak="0">
+  <w:abstractNum w:abstractNumId="45" w15:restartNumberingAfterBreak="0">
     <w:nsid w:val="7D190E30"/>
     <w:multiLevelType w:val="hybridMultilevel"/>
     <w:tmpl w:val="224C093A"/>
@@ -12488,7 +13012,7 @@
       </w:pPr>
     </w:lvl>
   </w:abstractNum>
-  <w:abstractNum w:abstractNumId="45" w15:restartNumberingAfterBreak="0">
+  <w:abstractNum w:abstractNumId="46" w15:restartNumberingAfterBreak="0">
     <w:nsid w:val="7EF006F3"/>
     <w:multiLevelType w:val="multilevel"/>
     <w:tmpl w:val="CA7EDFBC"/>
@@ -12608,142 +13132,145 @@
     </w:lvl>
   </w:abstractNum>
   <w:num w:numId="1">
-    <w:abstractNumId w:val="33"/>
+    <w:abstractNumId w:val="34"/>
   </w:num>
   <w:num w:numId="2">
+    <w:abstractNumId w:val="7"/>
+  </w:num>
+  <w:num w:numId="3">
     <w:abstractNumId w:val="6"/>
   </w:num>
-  <w:num w:numId="3">
-    <w:abstractNumId w:val="5"/>
-  </w:num>
   <w:num w:numId="4">
-    <w:abstractNumId w:val="3"/>
+    <w:abstractNumId w:val="4"/>
   </w:num>
   <w:num w:numId="5">
-    <w:abstractNumId w:val="20"/>
+    <w:abstractNumId w:val="21"/>
   </w:num>
   <w:num w:numId="6">
-    <w:abstractNumId w:val="11"/>
+    <w:abstractNumId w:val="12"/>
   </w:num>
   <w:num w:numId="7">
-    <w:abstractNumId w:val="43"/>
+    <w:abstractNumId w:val="44"/>
   </w:num>
   <w:num w:numId="8">
-    <w:abstractNumId w:val="30"/>
+    <w:abstractNumId w:val="31"/>
   </w:num>
   <w:num w:numId="9">
-    <w:abstractNumId w:val="39"/>
+    <w:abstractNumId w:val="40"/>
   </w:num>
   <w:num w:numId="10">
-    <w:abstractNumId w:val="16"/>
+    <w:abstractNumId w:val="17"/>
   </w:num>
   <w:num w:numId="11">
-    <w:abstractNumId w:val="34"/>
+    <w:abstractNumId w:val="35"/>
   </w:num>
   <w:num w:numId="12">
-    <w:abstractNumId w:val="21"/>
+    <w:abstractNumId w:val="22"/>
   </w:num>
   <w:num w:numId="13">
-    <w:abstractNumId w:val="31"/>
+    <w:abstractNumId w:val="32"/>
   </w:num>
   <w:num w:numId="14">
-    <w:abstractNumId w:val="36"/>
+    <w:abstractNumId w:val="37"/>
   </w:num>
   <w:num w:numId="15">
     <w:abstractNumId w:val="1"/>
   </w:num>
   <w:num w:numId="16">
-    <w:abstractNumId w:val="10"/>
+    <w:abstractNumId w:val="11"/>
   </w:num>
   <w:num w:numId="17">
-    <w:abstractNumId w:val="15"/>
+    <w:abstractNumId w:val="16"/>
   </w:num>
   <w:num w:numId="18">
-    <w:abstractNumId w:val="29"/>
+    <w:abstractNumId w:val="30"/>
   </w:num>
   <w:num w:numId="19">
-    <w:abstractNumId w:val="44"/>
+    <w:abstractNumId w:val="45"/>
   </w:num>
   <w:num w:numId="20">
-    <w:abstractNumId w:val="9"/>
+    <w:abstractNumId w:val="10"/>
   </w:num>
   <w:num w:numId="21">
     <w:abstractNumId w:val="0"/>
   </w:num>
   <w:num w:numId="22">
-    <w:abstractNumId w:val="37"/>
+    <w:abstractNumId w:val="38"/>
   </w:num>
   <w:num w:numId="23">
-    <w:abstractNumId w:val="23"/>
+    <w:abstractNumId w:val="24"/>
   </w:num>
   <w:num w:numId="24">
-    <w:abstractNumId w:val="42"/>
+    <w:abstractNumId w:val="43"/>
   </w:num>
   <w:num w:numId="25">
-    <w:abstractNumId w:val="14"/>
+    <w:abstractNumId w:val="15"/>
   </w:num>
   <w:num w:numId="26">
-    <w:abstractNumId w:val="41"/>
+    <w:abstractNumId w:val="42"/>
   </w:num>
   <w:num w:numId="27">
     <w:abstractNumId w:val="2"/>
   </w:num>
   <w:num w:numId="28">
+    <w:abstractNumId w:val="19"/>
+  </w:num>
+  <w:num w:numId="29">
+    <w:abstractNumId w:val="8"/>
+  </w:num>
+  <w:num w:numId="30">
+    <w:abstractNumId w:val="20"/>
+  </w:num>
+  <w:num w:numId="31">
+    <w:abstractNumId w:val="29"/>
+  </w:num>
+  <w:num w:numId="32">
+    <w:abstractNumId w:val="36"/>
+  </w:num>
+  <w:num w:numId="33">
+    <w:abstractNumId w:val="33"/>
+  </w:num>
+  <w:num w:numId="34">
+    <w:abstractNumId w:val="39"/>
+  </w:num>
+  <w:num w:numId="35">
+    <w:abstractNumId w:val="9"/>
+  </w:num>
+  <w:num w:numId="36">
+    <w:abstractNumId w:val="27"/>
+  </w:num>
+  <w:num w:numId="37">
+    <w:abstractNumId w:val="23"/>
+  </w:num>
+  <w:num w:numId="38">
+    <w:abstractNumId w:val="41"/>
+  </w:num>
+  <w:num w:numId="39">
+    <w:abstractNumId w:val="14"/>
+  </w:num>
+  <w:num w:numId="40">
+    <w:abstractNumId w:val="28"/>
+  </w:num>
+  <w:num w:numId="41">
+    <w:abstractNumId w:val="5"/>
+  </w:num>
+  <w:num w:numId="42">
     <w:abstractNumId w:val="18"/>
   </w:num>
-  <w:num w:numId="29">
-    <w:abstractNumId w:val="7"/>
+  <w:num w:numId="43">
+    <w:abstractNumId w:val="25"/>
   </w:num>
-  <w:num w:numId="30">
-    <w:abstractNumId w:val="19"/>
+  <w:num w:numId="44">
+    <w:abstractNumId w:val="13"/>
   </w:num>
-  <w:num w:numId="31">
-    <w:abstractNumId w:val="28"/>
-  </w:num>
-  <w:num w:numId="32">
-    <w:abstractNumId w:val="35"/>
-  </w:num>
-  <w:num w:numId="33">
-    <w:abstractNumId w:val="32"/>
-  </w:num>
-  <w:num w:numId="34">
-    <w:abstractNumId w:val="38"/>
-  </w:num>
-  <w:num w:numId="35">
-    <w:abstractNumId w:val="8"/>
-  </w:num>
-  <w:num w:numId="36">
+  <w:num w:numId="45">
     <w:abstractNumId w:val="26"/>
   </w:num>
-  <w:num w:numId="37">
-    <w:abstractNumId w:val="22"/>
+  <w:num w:numId="46">
+    <w:abstractNumId w:val="46"/>
   </w:num>
-  <w:num w:numId="38">
-    <w:abstractNumId w:val="40"/>
-  </w:num>
-  <w:num w:numId="39">
-    <w:abstractNumId w:val="13"/>
-  </w:num>
-  <w:num w:numId="40">
-    <w:abstractNumId w:val="27"/>
-  </w:num>
-  <w:num w:numId="41">
-    <w:abstractNumId w:val="4"/>
-  </w:num>
-  <w:num w:numId="42">
-    <w:abstractNumId w:val="17"/>
-  </w:num>
-  <w:num w:numId="43">
-    <w:abstractNumId w:val="24"/>
-  </w:num>
-  <w:num w:numId="44">
-    <w:abstractNumId w:val="12"/>
-  </w:num>
-  <w:num w:numId="45">
-    <w:abstractNumId w:val="25"/>
-  </w:num>
-  <w:num w:numId="46">
-    <w:abstractNumId w:val="45"/>
+  <w:num w:numId="47">
+    <w:abstractNumId w:val="3"/>
   </w:num>
 </w:numbering>
 </file>
@@ -14355,7 +14882,7 @@
 </file>
 
 <file path=customXml/itemProps2.xml><?xml version="1.0" encoding="utf-8"?>
-<ds:datastoreItem xmlns:ds="http://schemas.openxmlformats.org/officeDocument/2006/customXml" ds:itemID="{13151A78-4E9C-44FA-A0EB-A072AB35D67C}">
+<ds:datastoreItem xmlns:ds="http://schemas.openxmlformats.org/officeDocument/2006/customXml" ds:itemID="{5647A4B7-EFF6-48F2-A0F6-5763F843DF3D}">
   <ds:schemaRefs>
     <ds:schemaRef ds:uri="http://schemas.openxmlformats.org/officeDocument/2006/bibliography"/>
   </ds:schemaRefs>

</xml_diff>

<commit_message>
Removed Comments & Small TOC Fix
</commit_message>
<xml_diff>
--- a/DECONSTRUCTORS_PROJECT_PROPOSAL.docx
+++ b/DECONSTRUCTORS_PROJECT_PROPOSAL.docx
@@ -1,6 +1,6 @@
 
 <file path=word/document.xml><?xml version="1.0" encoding="utf-8"?>
-<w:document xmlns:wpc="http://schemas.microsoft.com/office/word/2010/wordprocessingCanvas" xmlns:cx="http://schemas.microsoft.com/office/drawing/2014/chartex" xmlns:cx1="http://schemas.microsoft.com/office/drawing/2015/9/8/chartex" xmlns:cx2="http://schemas.microsoft.com/office/drawing/2015/10/21/chartex" xmlns:cx3="http://schemas.microsoft.com/office/drawing/2016/5/9/chartex" xmlns:cx4="http://schemas.microsoft.com/office/drawing/2016/5/10/chartex" xmlns:cx5="http://schemas.microsoft.com/office/drawing/2016/5/11/chartex" xmlns:cx6="http://schemas.microsoft.com/office/drawing/2016/5/12/chartex" xmlns:cx7="http://schemas.microsoft.com/office/drawing/2016/5/13/chartex" xmlns:cx8="http://schemas.microsoft.com/office/drawing/2016/5/14/chartex" xmlns:mc="http://schemas.openxmlformats.org/markup-compatibility/2006" xmlns:aink="http://schemas.microsoft.com/office/drawing/2016/ink" xmlns:am3d="http://schemas.microsoft.com/office/drawing/2017/model3d" xmlns:o="urn:schemas-microsoft-com:office:office" xmlns:r="http://schemas.openxmlformats.org/officeDocument/2006/relationships" xmlns:m="http://schemas.openxmlformats.org/officeDocument/2006/math" xmlns:v="urn:schemas-microsoft-com:vml" xmlns:wp14="http://schemas.microsoft.com/office/word/2010/wordprocessingDrawing" xmlns:wp="http://schemas.openxmlformats.org/drawingml/2006/wordprocessingDrawing" xmlns:w10="urn:schemas-microsoft-com:office:word" xmlns:w="http://schemas.openxmlformats.org/wordprocessingml/2006/main" xmlns:w14="http://schemas.microsoft.com/office/word/2010/wordml" xmlns:w15="http://schemas.microsoft.com/office/word/2012/wordml" xmlns:w16cid="http://schemas.microsoft.com/office/word/2016/wordml/cid" xmlns:w16se="http://schemas.microsoft.com/office/word/2015/wordml/symex" xmlns:wpg="http://schemas.microsoft.com/office/word/2010/wordprocessingGroup" xmlns:wpi="http://schemas.microsoft.com/office/word/2010/wordprocessingInk" xmlns:wne="http://schemas.microsoft.com/office/word/2006/wordml" xmlns:wps="http://schemas.microsoft.com/office/word/2010/wordprocessingShape" mc:Ignorable="w14 w15 w16se w16cid wp14">
+<w:document xmlns:wpc="http://schemas.microsoft.com/office/word/2010/wordprocessingCanvas" xmlns:cx="http://schemas.microsoft.com/office/drawing/2014/chartex" xmlns:mc="http://schemas.openxmlformats.org/markup-compatibility/2006" xmlns:o="urn:schemas-microsoft-com:office:office" xmlns:r="http://schemas.openxmlformats.org/officeDocument/2006/relationships" xmlns:m="http://schemas.openxmlformats.org/officeDocument/2006/math" xmlns:v="urn:schemas-microsoft-com:vml" xmlns:wp14="http://schemas.microsoft.com/office/word/2010/wordprocessingDrawing" xmlns:wp="http://schemas.openxmlformats.org/drawingml/2006/wordprocessingDrawing" xmlns:w10="urn:schemas-microsoft-com:office:word" xmlns:w="http://schemas.openxmlformats.org/wordprocessingml/2006/main" xmlns:w14="http://schemas.microsoft.com/office/word/2010/wordml" xmlns:w15="http://schemas.microsoft.com/office/word/2012/wordml" xmlns:w16se="http://schemas.microsoft.com/office/word/2015/wordml/symex" xmlns:wpg="http://schemas.microsoft.com/office/word/2010/wordprocessingGroup" xmlns:wpi="http://schemas.microsoft.com/office/word/2010/wordprocessingInk" xmlns:wne="http://schemas.microsoft.com/office/word/2006/wordml" xmlns:wps="http://schemas.microsoft.com/office/word/2010/wordprocessingShape" mc:Ignorable="w14 w15 w16se wp14">
   <w:body>
     <w:sdt>
       <w:sdtPr>
@@ -167,7 +167,7 @@
                   </wp:anchor>
                 </w:drawing>
               </mc:Choice>
-              <mc:Fallback>
+              <mc:Fallback xmlns:cx1="http://schemas.microsoft.com/office/drawing/2015/9/8/chartex" xmlns:cx2="http://schemas.microsoft.com/office/drawing/2015/10/21/chartex" xmlns:cx3="http://schemas.microsoft.com/office/drawing/2016/5/9/chartex" xmlns:cx4="http://schemas.microsoft.com/office/drawing/2016/5/10/chartex" xmlns:cx5="http://schemas.microsoft.com/office/drawing/2016/5/11/chartex" xmlns:cx6="http://schemas.microsoft.com/office/drawing/2016/5/12/chartex" xmlns:cx7="http://schemas.microsoft.com/office/drawing/2016/5/13/chartex" xmlns:cx8="http://schemas.microsoft.com/office/drawing/2016/5/14/chartex" xmlns:aink="http://schemas.microsoft.com/office/drawing/2016/ink" xmlns:am3d="http://schemas.microsoft.com/office/drawing/2017/model3d" xmlns:w16cid="http://schemas.microsoft.com/office/word/2016/wordml/cid">
                 <w:pict>
                   <v:rect w14:anchorId="0CC8839D" id="Rectangle 132" o:spid="_x0000_s1026" style="position:absolute;margin-left:-4.4pt;margin-top:0;width:46.8pt;height:77.75pt;z-index:251659264;visibility:visible;mso-wrap-style:square;mso-width-percent:76;mso-height-percent:98;mso-top-percent:23;mso-wrap-distance-left:9pt;mso-wrap-distance-top:0;mso-wrap-distance-right:9pt;mso-wrap-distance-bottom:0;mso-position-horizontal:right;mso-position-horizontal-relative:margin;mso-position-vertical-relative:page;mso-width-percent:76;mso-height-percent:98;mso-top-percent:23;mso-width-relative:page;mso-height-relative:page;v-text-anchor:bottom" o:gfxdata="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" fillcolor="#70ad47 [3209]" stroked="f" strokeweight="1pt">
                     <o:lock v:ext="edit" aspectratio="t"/>
@@ -302,7 +302,9 @@
           <w:szCs w:val="40"/>
         </w:rPr>
       </w:pPr>
-      <w:bookmarkStart w:id="0" w:name="_Toc22641547"/>
+      <w:bookmarkStart w:id="0" w:name="_Toc22651451"/>
+      <w:bookmarkStart w:id="1" w:name="_GoBack"/>
+      <w:bookmarkEnd w:id="1"/>
       <w:r>
         <w:rPr>
           <w:rFonts w:ascii="Franklin Gothic Heavy" w:hAnsi="Franklin Gothic Heavy" w:cs="Aharoni"/>
@@ -328,24 +330,7 @@
           <w:sz w:val="40"/>
           <w:szCs w:val="40"/>
         </w:rPr>
-        <w:t xml:space="preserve">Rough </w:t>
-      </w:r>
-      <w:commentRangeStart w:id="1"/>
-      <w:r>
-        <w:rPr>
-          <w:rFonts w:ascii="Franklin Gothic Heavy" w:hAnsi="Franklin Gothic Heavy" w:cs="Aharoni"/>
-          <w:color w:val="70AD47" w:themeColor="accent6"/>
-          <w:sz w:val="40"/>
-          <w:szCs w:val="40"/>
-        </w:rPr>
-        <w:t>Draft</w:t>
-      </w:r>
-      <w:commentRangeEnd w:id="1"/>
-      <w:r>
-        <w:rPr>
-          <w:rStyle w:val="CommentReference"/>
-        </w:rPr>
-        <w:commentReference w:id="1"/>
+        <w:t>Rough Draft</w:t>
       </w:r>
       <w:bookmarkEnd w:id="0"/>
     </w:p>
@@ -439,7 +424,6 @@
         </w:rPr>
         <w:t xml:space="preserve">The </w:t>
       </w:r>
-      <w:proofErr w:type="spellStart"/>
       <w:r>
         <w:rPr>
           <w:color w:val="000000" w:themeColor="text1"/>
@@ -448,7 +432,6 @@
         </w:rPr>
         <w:t>Deconstructors</w:t>
       </w:r>
-      <w:proofErr w:type="spellEnd"/>
     </w:p>
     <w:p>
       <w:pPr>
@@ -465,110 +448,92 @@
           <w:sz w:val="24"/>
           <w:szCs w:val="24"/>
         </w:rPr>
-        <w:t xml:space="preserve">Submitted </w:t>
-      </w:r>
-      <w:proofErr w:type="gramStart"/>
+        <w:t>Submitted to: Todd Breedlove</w:t>
+      </w:r>
+    </w:p>
+    <w:p>
+      <w:pPr>
+        <w:rPr>
+          <w:rFonts w:cstheme="minorHAnsi"/>
+          <w:sz w:val="24"/>
+          <w:szCs w:val="24"/>
+        </w:rPr>
+      </w:pPr>
       <w:r>
         <w:rPr>
           <w:color w:val="000000" w:themeColor="text1"/>
           <w:sz w:val="24"/>
           <w:szCs w:val="24"/>
         </w:rPr>
-        <w:t>to:</w:t>
-      </w:r>
-      <w:proofErr w:type="gramEnd"/>
-      <w:r>
+        <w:t xml:space="preserve">Submitted by: </w:t>
+      </w:r>
+    </w:p>
+    <w:p>
+      <w:pPr>
+        <w:spacing w:after="0"/>
         <w:rPr>
           <w:color w:val="000000" w:themeColor="text1"/>
           <w:sz w:val="24"/>
           <w:szCs w:val="24"/>
         </w:rPr>
-        <w:t xml:space="preserve"> Todd Breedlove</w:t>
-      </w:r>
-    </w:p>
-    <w:p>
-      <w:pPr>
-        <w:rPr>
-          <w:rFonts w:cstheme="minorHAnsi"/>
-          <w:sz w:val="24"/>
-          <w:szCs w:val="24"/>
-        </w:rPr>
-      </w:pPr>
-      <w:r>
+      </w:pPr>
+    </w:p>
+    <w:p>
+      <w:pPr>
+        <w:spacing w:after="0"/>
         <w:rPr>
           <w:color w:val="000000" w:themeColor="text1"/>
           <w:sz w:val="24"/>
           <w:szCs w:val="24"/>
         </w:rPr>
-        <w:t xml:space="preserve">Submitted by: </w:t>
-      </w:r>
-    </w:p>
-    <w:p>
-      <w:pPr>
-        <w:spacing w:after="0"/>
+      </w:pPr>
+      <w:r>
         <w:rPr>
           <w:color w:val="000000" w:themeColor="text1"/>
           <w:sz w:val="24"/>
           <w:szCs w:val="24"/>
         </w:rPr>
-      </w:pPr>
-    </w:p>
-    <w:p>
-      <w:pPr>
-        <w:spacing w:after="0"/>
+        <w:t>Version: 0.1</w:t>
+      </w:r>
+    </w:p>
+    <w:p>
+      <w:pPr>
+        <w:spacing w:after="0"/>
+        <w:rPr>
+          <w:rFonts w:cstheme="minorHAnsi"/>
+          <w:sz w:val="24"/>
+          <w:szCs w:val="24"/>
+        </w:rPr>
+      </w:pPr>
+      <w:r>
         <w:rPr>
           <w:color w:val="000000" w:themeColor="text1"/>
           <w:sz w:val="24"/>
           <w:szCs w:val="24"/>
         </w:rPr>
-      </w:pPr>
+        <w:t>Email:</w:t>
+      </w:r>
       <w:r>
         <w:rPr>
           <w:color w:val="000000" w:themeColor="text1"/>
           <w:sz w:val="24"/>
           <w:szCs w:val="24"/>
         </w:rPr>
-        <w:t>Version: 0.1</w:t>
-      </w:r>
-    </w:p>
-    <w:p>
-      <w:pPr>
-        <w:spacing w:after="0"/>
-        <w:rPr>
-          <w:rFonts w:cstheme="minorHAnsi"/>
-          <w:sz w:val="24"/>
-          <w:szCs w:val="24"/>
-        </w:rPr>
-      </w:pPr>
-      <w:r>
+        <w:t xml:space="preserve"> </w:t>
+      </w:r>
+    </w:p>
+    <w:p>
+      <w:pPr>
+        <w:spacing w:after="0"/>
         <w:rPr>
           <w:color w:val="000000" w:themeColor="text1"/>
           <w:sz w:val="24"/>
           <w:szCs w:val="24"/>
         </w:rPr>
-        <w:t>Email:</w:t>
-      </w:r>
-      <w:r>
-        <w:rPr>
-          <w:color w:val="000000" w:themeColor="text1"/>
-          <w:sz w:val="24"/>
-          <w:szCs w:val="24"/>
-        </w:rPr>
-        <w:t xml:space="preserve"> </w:t>
-      </w:r>
-    </w:p>
-    <w:p>
-      <w:pPr>
-        <w:spacing w:after="0"/>
-        <w:rPr>
-          <w:color w:val="000000" w:themeColor="text1"/>
-          <w:sz w:val="24"/>
-          <w:szCs w:val="24"/>
-        </w:rPr>
         <w:sectPr>
-          <w:headerReference w:type="default" r:id="rId13"/>
-          <w:footerReference w:type="default" r:id="rId14"/>
-          <w:footerReference w:type="first" r:id="rId15"/>
+          <w:headerReference w:type="default" r:id="rId10"/>
+          <w:footerReference w:type="default" r:id="rId11"/>
+          <w:footerReference w:type="first" r:id="rId12"/>
           <w:pgSz w:w="12240" w:h="15840"/>
           <w:pgMar w:top="1440" w:right="1440" w:bottom="1440" w:left="1440" w:header="720" w:footer="720" w:gutter="0"/>
           <w:pgNumType w:fmt="lowerRoman" w:start="1"/>
@@ -597,7 +562,7 @@
           <w:szCs w:val="40"/>
         </w:rPr>
       </w:pPr>
-      <w:bookmarkStart w:id="3" w:name="_Toc22641548"/>
+      <w:bookmarkStart w:id="3" w:name="_Toc22651452"/>
       <w:bookmarkEnd w:id="2"/>
       <w:r>
         <w:rPr>
@@ -654,7 +619,7 @@
           <w:szCs w:val="40"/>
         </w:rPr>
       </w:pPr>
-      <w:bookmarkStart w:id="4" w:name="_Toc22641549"/>
+      <w:bookmarkStart w:id="4" w:name="_Toc22651453"/>
       <w:r>
         <w:rPr>
           <w:rFonts w:ascii="Franklin Gothic Heavy" w:hAnsi="Franklin Gothic Heavy" w:cs="Aharoni"/>
@@ -725,7 +690,7 @@
           <w:szCs w:val="40"/>
         </w:rPr>
       </w:pPr>
-      <w:bookmarkStart w:id="5" w:name="_Toc22641550"/>
+      <w:bookmarkStart w:id="5" w:name="_Toc22651454"/>
       <w:r>
         <w:rPr>
           <w:rFonts w:ascii="Franklin Gothic Heavy" w:hAnsi="Franklin Gothic Heavy" w:cs="Aharoni"/>
@@ -982,18 +947,8 @@
                 <w:sz w:val="24"/>
                 <w:szCs w:val="24"/>
               </w:rPr>
-              <w:t xml:space="preserve">Kacey </w:t>
-            </w:r>
-            <w:proofErr w:type="spellStart"/>
-            <w:r>
-              <w:rPr>
-                <w:rFonts w:cstheme="minorHAnsi"/>
-                <w:sz w:val="24"/>
-                <w:szCs w:val="24"/>
-              </w:rPr>
-              <w:t>Balabin</w:t>
-            </w:r>
-            <w:proofErr w:type="spellEnd"/>
+              <w:t>Kacey Balabin</w:t>
+            </w:r>
           </w:p>
           <w:p>
             <w:pPr>
@@ -1043,7 +998,6 @@
                 <w:szCs w:val="24"/>
               </w:rPr>
             </w:pPr>
-            <w:proofErr w:type="spellStart"/>
             <w:r>
               <w:rPr>
                 <w:rFonts w:cstheme="minorHAnsi"/>
@@ -1052,7 +1006,6 @@
               </w:rPr>
               <w:t>Deconstructors</w:t>
             </w:r>
-            <w:proofErr w:type="spellEnd"/>
           </w:p>
         </w:tc>
         <w:tc>
@@ -1113,7 +1066,6 @@
                 <w:szCs w:val="24"/>
               </w:rPr>
             </w:pPr>
-            <w:proofErr w:type="spellStart"/>
             <w:r>
               <w:rPr>
                 <w:rFonts w:cstheme="minorHAnsi"/>
@@ -1122,7 +1074,6 @@
               </w:rPr>
               <w:t>Deconstructors</w:t>
             </w:r>
-            <w:proofErr w:type="spellEnd"/>
           </w:p>
           <w:p>
             <w:pPr>
@@ -1242,7 +1193,7 @@
           <w:szCs w:val="40"/>
         </w:rPr>
       </w:pPr>
-      <w:bookmarkStart w:id="6" w:name="_Toc22641551"/>
+      <w:bookmarkStart w:id="6" w:name="_Toc22651455"/>
       <w:r>
         <w:rPr>
           <w:rFonts w:ascii="Franklin Gothic Heavy" w:hAnsi="Franklin Gothic Heavy" w:cs="Aharoni"/>
@@ -1507,18 +1458,8 @@
           <w:sz w:val="32"/>
           <w:szCs w:val="36"/>
         </w:rPr>
-        <w:t xml:space="preserve"> </w:t>
-      </w:r>
-      <w:proofErr w:type="spellStart"/>
-      <w:r>
-        <w:rPr>
-          <w:rFonts w:cstheme="minorHAnsi"/>
-          <w:sz w:val="32"/>
-          <w:szCs w:val="36"/>
-        </w:rPr>
-        <w:t>Balabin</w:t>
-      </w:r>
-      <w:proofErr w:type="spellEnd"/>
+        <w:t xml:space="preserve"> Balabin</w:t>
+      </w:r>
       <w:r>
         <w:rPr>
           <w:rFonts w:cstheme="minorHAnsi"/>
@@ -1828,7 +1769,7 @@
         <w:br w:type="page"/>
       </w:r>
     </w:p>
-    <w:bookmarkStart w:id="7" w:name="_Toc22641552" w:displacedByCustomXml="next"/>
+    <w:bookmarkStart w:id="7" w:name="_Toc22651456" w:displacedByCustomXml="next"/>
     <w:sdt>
       <w:sdtPr>
         <w:rPr>
@@ -1935,7 +1876,7 @@
           <w:r>
             <w:fldChar w:fldCharType="separate"/>
           </w:r>
-          <w:hyperlink w:anchor="_Toc22641547" w:history="1">
+          <w:hyperlink w:anchor="_Toc22651451" w:history="1">
             <w:r>
               <w:rPr>
                 <w:rStyle w:val="Hyperlink"/>
@@ -1963,7 +1904,7 @@
                 <w:noProof/>
                 <w:webHidden/>
               </w:rPr>
-              <w:instrText xml:space="preserve"> PAGEREF _Toc22641547 \h </w:instrText>
+              <w:instrText xml:space="preserve"> PAGEREF _Toc22651451 \h </w:instrText>
             </w:r>
             <w:r>
               <w:rPr>
@@ -2005,7 +1946,7 @@
               <w:noProof/>
             </w:rPr>
           </w:pPr>
-          <w:hyperlink w:anchor="_Toc22641548" w:history="1">
+          <w:hyperlink w:anchor="_Toc22651452" w:history="1">
             <w:r>
               <w:rPr>
                 <w:rStyle w:val="Hyperlink"/>
@@ -2033,7 +1974,7 @@
                 <w:noProof/>
                 <w:webHidden/>
               </w:rPr>
-              <w:instrText xml:space="preserve"> PAGEREF _Toc22641548 \h </w:instrText>
+              <w:instrText xml:space="preserve"> PAGEREF _Toc22651452 \h </w:instrText>
             </w:r>
             <w:r>
               <w:rPr>
@@ -2075,7 +2016,7 @@
               <w:noProof/>
             </w:rPr>
           </w:pPr>
-          <w:hyperlink w:anchor="_Toc22641549" w:history="1">
+          <w:hyperlink w:anchor="_Toc22651453" w:history="1">
             <w:r>
               <w:rPr>
                 <w:rStyle w:val="Hyperlink"/>
@@ -2103,7 +2044,7 @@
                 <w:noProof/>
                 <w:webHidden/>
               </w:rPr>
-              <w:instrText xml:space="preserve"> PAGEREF _Toc22641549 \h </w:instrText>
+              <w:instrText xml:space="preserve"> PAGEREF _Toc22651453 \h </w:instrText>
             </w:r>
             <w:r>
               <w:rPr>
@@ -2145,7 +2086,7 @@
               <w:noProof/>
             </w:rPr>
           </w:pPr>
-          <w:hyperlink w:anchor="_Toc22641550" w:history="1">
+          <w:hyperlink w:anchor="_Toc22651454" w:history="1">
             <w:r>
               <w:rPr>
                 <w:rStyle w:val="Hyperlink"/>
@@ -2173,7 +2114,7 @@
                 <w:noProof/>
                 <w:webHidden/>
               </w:rPr>
-              <w:instrText xml:space="preserve"> PAGEREF _Toc22641550 \h </w:instrText>
+              <w:instrText xml:space="preserve"> PAGEREF _Toc22651454 \h </w:instrText>
             </w:r>
             <w:r>
               <w:rPr>
@@ -2215,7 +2156,7 @@
               <w:noProof/>
             </w:rPr>
           </w:pPr>
-          <w:hyperlink w:anchor="_Toc22641551" w:history="1">
+          <w:hyperlink w:anchor="_Toc22651455" w:history="1">
             <w:r>
               <w:rPr>
                 <w:rStyle w:val="Hyperlink"/>
@@ -2243,7 +2184,7 @@
                 <w:noProof/>
                 <w:webHidden/>
               </w:rPr>
-              <w:instrText xml:space="preserve"> PAGEREF _Toc22641551 \h </w:instrText>
+              <w:instrText xml:space="preserve"> PAGEREF _Toc22651455 \h </w:instrText>
             </w:r>
             <w:r>
               <w:rPr>
@@ -2285,7 +2226,7 @@
               <w:noProof/>
             </w:rPr>
           </w:pPr>
-          <w:hyperlink w:anchor="_Toc22641552" w:history="1">
+          <w:hyperlink w:anchor="_Toc22651456" w:history="1">
             <w:r>
               <w:rPr>
                 <w:rStyle w:val="Hyperlink"/>
@@ -2313,7 +2254,7 @@
                 <w:noProof/>
                 <w:webHidden/>
               </w:rPr>
-              <w:instrText xml:space="preserve"> PAGEREF _Toc22641552 \h </w:instrText>
+              <w:instrText xml:space="preserve"> PAGEREF _Toc22651456 \h </w:instrText>
             </w:r>
             <w:r>
               <w:rPr>
@@ -2356,7 +2297,7 @@
               <w:noProof/>
             </w:rPr>
           </w:pPr>
-          <w:hyperlink w:anchor="_Toc22641553" w:history="1">
+          <w:hyperlink w:anchor="_Toc22651457" w:history="1">
             <w:r>
               <w:rPr>
                 <w:rStyle w:val="Hyperlink"/>
@@ -2399,7 +2340,7 @@
                 <w:noProof/>
                 <w:webHidden/>
               </w:rPr>
-              <w:instrText xml:space="preserve"> PAGEREF _Toc22641553 \h </w:instrText>
+              <w:instrText xml:space="preserve"> PAGEREF _Toc22651457 \h </w:instrText>
             </w:r>
             <w:r>
               <w:rPr>
@@ -2442,7 +2383,7 @@
               <w:noProof/>
             </w:rPr>
           </w:pPr>
-          <w:hyperlink w:anchor="_Toc22641554" w:history="1">
+          <w:hyperlink w:anchor="_Toc22651458" w:history="1">
             <w:r>
               <w:rPr>
                 <w:rStyle w:val="Hyperlink"/>
@@ -2489,7 +2430,7 @@
                 <w:noProof/>
                 <w:webHidden/>
               </w:rPr>
-              <w:instrText xml:space="preserve"> PAGEREF _Toc22641554 \h </w:instrText>
+              <w:instrText xml:space="preserve"> PAGEREF _Toc22651458 \h </w:instrText>
             </w:r>
             <w:r>
               <w:rPr>
@@ -2532,7 +2473,7 @@
               <w:noProof/>
             </w:rPr>
           </w:pPr>
-          <w:hyperlink w:anchor="_Toc22641555" w:history="1">
+          <w:hyperlink w:anchor="_Toc22651459" w:history="1">
             <w:r>
               <w:rPr>
                 <w:rStyle w:val="Hyperlink"/>
@@ -2579,7 +2520,7 @@
                 <w:noProof/>
                 <w:webHidden/>
               </w:rPr>
-              <w:instrText xml:space="preserve"> PAGEREF _Toc22641555 \h </w:instrText>
+              <w:instrText xml:space="preserve"> PAGEREF _Toc22651459 \h </w:instrText>
             </w:r>
             <w:r>
               <w:rPr>
@@ -2622,7 +2563,7 @@
               <w:noProof/>
             </w:rPr>
           </w:pPr>
-          <w:hyperlink w:anchor="_Toc22641556" w:history="1">
+          <w:hyperlink w:anchor="_Toc22651460" w:history="1">
             <w:r>
               <w:rPr>
                 <w:rStyle w:val="Hyperlink"/>
@@ -2669,7 +2610,7 @@
                 <w:noProof/>
                 <w:webHidden/>
               </w:rPr>
-              <w:instrText xml:space="preserve"> PAGEREF _Toc22641556 \h </w:instrText>
+              <w:instrText xml:space="preserve"> PAGEREF _Toc22651460 \h </w:instrText>
             </w:r>
             <w:r>
               <w:rPr>
@@ -2712,7 +2653,7 @@
               <w:noProof/>
             </w:rPr>
           </w:pPr>
-          <w:hyperlink w:anchor="_Toc22641557" w:history="1">
+          <w:hyperlink w:anchor="_Toc22651461" w:history="1">
             <w:r>
               <w:rPr>
                 <w:rStyle w:val="Hyperlink"/>
@@ -2755,7 +2696,7 @@
                 <w:noProof/>
                 <w:webHidden/>
               </w:rPr>
-              <w:instrText xml:space="preserve"> PAGEREF _Toc22641557 \h </w:instrText>
+              <w:instrText xml:space="preserve"> PAGEREF _Toc22651461 \h </w:instrText>
             </w:r>
             <w:r>
               <w:rPr>
@@ -2798,7 +2739,7 @@
               <w:noProof/>
             </w:rPr>
           </w:pPr>
-          <w:hyperlink w:anchor="_Toc22641558" w:history="1">
+          <w:hyperlink w:anchor="_Toc22651462" w:history="1">
             <w:r>
               <w:rPr>
                 <w:rStyle w:val="Hyperlink"/>
@@ -2845,7 +2786,7 @@
                 <w:noProof/>
                 <w:webHidden/>
               </w:rPr>
-              <w:instrText xml:space="preserve"> PAGEREF _Toc22641558 \h </w:instrText>
+              <w:instrText xml:space="preserve"> PAGEREF _Toc22651462 \h </w:instrText>
             </w:r>
             <w:r>
               <w:rPr>
@@ -2888,7 +2829,7 @@
               <w:noProof/>
             </w:rPr>
           </w:pPr>
-          <w:hyperlink w:anchor="_Toc22641559" w:history="1">
+          <w:hyperlink w:anchor="_Toc22651463" w:history="1">
             <w:r>
               <w:rPr>
                 <w:rStyle w:val="Hyperlink"/>
@@ -2935,7 +2876,7 @@
                 <w:noProof/>
                 <w:webHidden/>
               </w:rPr>
-              <w:instrText xml:space="preserve"> PAGEREF _Toc22641559 \h </w:instrText>
+              <w:instrText xml:space="preserve"> PAGEREF _Toc22651463 \h </w:instrText>
             </w:r>
             <w:r>
               <w:rPr>
@@ -2978,7 +2919,7 @@
               <w:noProof/>
             </w:rPr>
           </w:pPr>
-          <w:hyperlink w:anchor="_Toc22641560" w:history="1">
+          <w:hyperlink w:anchor="_Toc22651464" w:history="1">
             <w:r>
               <w:rPr>
                 <w:rStyle w:val="Hyperlink"/>
@@ -3021,7 +2962,7 @@
                 <w:noProof/>
                 <w:webHidden/>
               </w:rPr>
-              <w:instrText xml:space="preserve"> PAGEREF _Toc22641560 \h </w:instrText>
+              <w:instrText xml:space="preserve"> PAGEREF _Toc22651464 \h </w:instrText>
             </w:r>
             <w:r>
               <w:rPr>
@@ -3064,7 +3005,7 @@
               <w:noProof/>
             </w:rPr>
           </w:pPr>
-          <w:hyperlink w:anchor="_Toc22641561" w:history="1">
+          <w:hyperlink w:anchor="_Toc22651465" w:history="1">
             <w:r>
               <w:rPr>
                 <w:rStyle w:val="Hyperlink"/>
@@ -3111,7 +3052,7 @@
                 <w:noProof/>
                 <w:webHidden/>
               </w:rPr>
-              <w:instrText xml:space="preserve"> PAGEREF _Toc22641561 \h </w:instrText>
+              <w:instrText xml:space="preserve"> PAGEREF _Toc22651465 \h </w:instrText>
             </w:r>
             <w:r>
               <w:rPr>
@@ -3154,7 +3095,7 @@
               <w:noProof/>
             </w:rPr>
           </w:pPr>
-          <w:hyperlink w:anchor="_Toc22641562" w:history="1">
+          <w:hyperlink w:anchor="_Toc22651466" w:history="1">
             <w:r>
               <w:rPr>
                 <w:rStyle w:val="Hyperlink"/>
@@ -3201,7 +3142,7 @@
                 <w:noProof/>
                 <w:webHidden/>
               </w:rPr>
-              <w:instrText xml:space="preserve"> PAGEREF _Toc22641562 \h </w:instrText>
+              <w:instrText xml:space="preserve"> PAGEREF _Toc22651466 \h </w:instrText>
             </w:r>
             <w:r>
               <w:rPr>
@@ -3244,7 +3185,7 @@
               <w:noProof/>
             </w:rPr>
           </w:pPr>
-          <w:hyperlink w:anchor="_Toc22641563" w:history="1">
+          <w:hyperlink w:anchor="_Toc22651467" w:history="1">
             <w:r>
               <w:rPr>
                 <w:rStyle w:val="Hyperlink"/>
@@ -3291,7 +3232,7 @@
                 <w:noProof/>
                 <w:webHidden/>
               </w:rPr>
-              <w:instrText xml:space="preserve"> PAGEREF _Toc22641563 \h </w:instrText>
+              <w:instrText xml:space="preserve"> PAGEREF _Toc22651467 \h </w:instrText>
             </w:r>
             <w:r>
               <w:rPr>
@@ -3334,7 +3275,7 @@
               <w:noProof/>
             </w:rPr>
           </w:pPr>
-          <w:hyperlink w:anchor="_Toc22641564" w:history="1">
+          <w:hyperlink w:anchor="_Toc22651468" w:history="1">
             <w:r>
               <w:rPr>
                 <w:rStyle w:val="Hyperlink"/>
@@ -3381,7 +3322,7 @@
                 <w:noProof/>
                 <w:webHidden/>
               </w:rPr>
-              <w:instrText xml:space="preserve"> PAGEREF _Toc22641564 \h </w:instrText>
+              <w:instrText xml:space="preserve"> PAGEREF _Toc22651468 \h </w:instrText>
             </w:r>
             <w:r>
               <w:rPr>
@@ -3424,7 +3365,7 @@
               <w:noProof/>
             </w:rPr>
           </w:pPr>
-          <w:hyperlink w:anchor="_Toc22641565" w:history="1">
+          <w:hyperlink w:anchor="_Toc22651469" w:history="1">
             <w:r>
               <w:rPr>
                 <w:rStyle w:val="Hyperlink"/>
@@ -3467,7 +3408,7 @@
                 <w:noProof/>
                 <w:webHidden/>
               </w:rPr>
-              <w:instrText xml:space="preserve"> PAGEREF _Toc22641565 \h </w:instrText>
+              <w:instrText xml:space="preserve"> PAGEREF _Toc22651469 \h </w:instrText>
             </w:r>
             <w:r>
               <w:rPr>
@@ -3510,7 +3451,7 @@
               <w:noProof/>
             </w:rPr>
           </w:pPr>
-          <w:hyperlink w:anchor="_Toc22641566" w:history="1">
+          <w:hyperlink w:anchor="_Toc22651470" w:history="1">
             <w:r>
               <w:rPr>
                 <w:rStyle w:val="Hyperlink"/>
@@ -3557,7 +3498,7 @@
                 <w:noProof/>
                 <w:webHidden/>
               </w:rPr>
-              <w:instrText xml:space="preserve"> PAGEREF _Toc22641566 \h </w:instrText>
+              <w:instrText xml:space="preserve"> PAGEREF _Toc22651470 \h </w:instrText>
             </w:r>
             <w:r>
               <w:rPr>
@@ -3600,7 +3541,7 @@
               <w:noProof/>
             </w:rPr>
           </w:pPr>
-          <w:hyperlink w:anchor="_Toc22641567" w:history="1">
+          <w:hyperlink w:anchor="_Toc22651471" w:history="1">
             <w:r>
               <w:rPr>
                 <w:rStyle w:val="Hyperlink"/>
@@ -3647,7 +3588,7 @@
                 <w:noProof/>
                 <w:webHidden/>
               </w:rPr>
-              <w:instrText xml:space="preserve"> PAGEREF _Toc22641567 \h </w:instrText>
+              <w:instrText xml:space="preserve"> PAGEREF _Toc22651471 \h </w:instrText>
             </w:r>
             <w:r>
               <w:rPr>
@@ -3690,7 +3631,7 @@
               <w:noProof/>
             </w:rPr>
           </w:pPr>
-          <w:hyperlink w:anchor="_Toc22641568" w:history="1">
+          <w:hyperlink w:anchor="_Toc22651472" w:history="1">
             <w:r>
               <w:rPr>
                 <w:rStyle w:val="Hyperlink"/>
@@ -3737,7 +3678,7 @@
                 <w:noProof/>
                 <w:webHidden/>
               </w:rPr>
-              <w:instrText xml:space="preserve"> PAGEREF _Toc22641568 \h </w:instrText>
+              <w:instrText xml:space="preserve"> PAGEREF _Toc22651472 \h </w:instrText>
             </w:r>
             <w:r>
               <w:rPr>
@@ -3780,7 +3721,7 @@
               <w:noProof/>
             </w:rPr>
           </w:pPr>
-          <w:hyperlink w:anchor="_Toc22641569" w:history="1">
+          <w:hyperlink w:anchor="_Toc22651473" w:history="1">
             <w:r>
               <w:rPr>
                 <w:rStyle w:val="Hyperlink"/>
@@ -3827,7 +3768,7 @@
                 <w:noProof/>
                 <w:webHidden/>
               </w:rPr>
-              <w:instrText xml:space="preserve"> PAGEREF _Toc22641569 \h </w:instrText>
+              <w:instrText xml:space="preserve"> PAGEREF _Toc22651473 \h </w:instrText>
             </w:r>
             <w:r>
               <w:rPr>
@@ -3870,7 +3811,7 @@
               <w:noProof/>
             </w:rPr>
           </w:pPr>
-          <w:hyperlink w:anchor="_Toc22641570" w:history="1">
+          <w:hyperlink w:anchor="_Toc22651474" w:history="1">
             <w:r>
               <w:rPr>
                 <w:rStyle w:val="Hyperlink"/>
@@ -3917,7 +3858,7 @@
                 <w:noProof/>
                 <w:webHidden/>
               </w:rPr>
-              <w:instrText xml:space="preserve"> PAGEREF _Toc22641570 \h </w:instrText>
+              <w:instrText xml:space="preserve"> PAGEREF _Toc22651474 \h </w:instrText>
             </w:r>
             <w:r>
               <w:rPr>
@@ -3960,7 +3901,7 @@
               <w:noProof/>
             </w:rPr>
           </w:pPr>
-          <w:hyperlink w:anchor="_Toc22641571" w:history="1">
+          <w:hyperlink w:anchor="_Toc22651475" w:history="1">
             <w:r>
               <w:rPr>
                 <w:rStyle w:val="Hyperlink"/>
@@ -4003,7 +3944,7 @@
                 <w:noProof/>
                 <w:webHidden/>
               </w:rPr>
-              <w:instrText xml:space="preserve"> PAGEREF _Toc22641571 \h </w:instrText>
+              <w:instrText xml:space="preserve"> PAGEREF _Toc22651475 \h </w:instrText>
             </w:r>
             <w:r>
               <w:rPr>
@@ -4046,7 +3987,7 @@
               <w:noProof/>
             </w:rPr>
           </w:pPr>
-          <w:hyperlink w:anchor="_Toc22641572" w:history="1">
+          <w:hyperlink w:anchor="_Toc22651476" w:history="1">
             <w:r>
               <w:rPr>
                 <w:rStyle w:val="Hyperlink"/>
@@ -4089,7 +4030,7 @@
                 <w:noProof/>
                 <w:webHidden/>
               </w:rPr>
-              <w:instrText xml:space="preserve"> PAGEREF _Toc22641572 \h </w:instrText>
+              <w:instrText xml:space="preserve"> PAGEREF _Toc22651476 \h </w:instrText>
             </w:r>
             <w:r>
               <w:rPr>
@@ -4132,7 +4073,7 @@
               <w:noProof/>
             </w:rPr>
           </w:pPr>
-          <w:hyperlink w:anchor="_Toc22641573" w:history="1">
+          <w:hyperlink w:anchor="_Toc22651477" w:history="1">
             <w:r>
               <w:rPr>
                 <w:rStyle w:val="Hyperlink"/>
@@ -4175,7 +4116,7 @@
                 <w:noProof/>
                 <w:webHidden/>
               </w:rPr>
-              <w:instrText xml:space="preserve"> PAGEREF _Toc22641573 \h </w:instrText>
+              <w:instrText xml:space="preserve"> PAGEREF _Toc22651477 \h </w:instrText>
             </w:r>
             <w:r>
               <w:rPr>
@@ -4255,7 +4196,7 @@
           <w:szCs w:val="40"/>
         </w:rPr>
       </w:pPr>
-      <w:bookmarkStart w:id="8" w:name="_Toc22641553"/>
+      <w:bookmarkStart w:id="8" w:name="_Toc22651457"/>
       <w:r>
         <w:rPr>
           <w:rFonts w:ascii="Franklin Gothic Heavy" w:hAnsi="Franklin Gothic Heavy" w:cs="Aharoni"/>
@@ -4299,7 +4240,7 @@
           <w:szCs w:val="28"/>
         </w:rPr>
       </w:pPr>
-      <w:bookmarkStart w:id="9" w:name="_Toc22641554"/>
+      <w:bookmarkStart w:id="9" w:name="_Toc22651458"/>
       <w:r>
         <w:rPr>
           <w:rFonts w:cstheme="minorHAnsi"/>
@@ -4361,7 +4302,7 @@
           <w:szCs w:val="28"/>
         </w:rPr>
       </w:pPr>
-      <w:bookmarkStart w:id="10" w:name="_Toc22641555"/>
+      <w:bookmarkStart w:id="10" w:name="_Toc22651459"/>
       <w:r>
         <w:rPr>
           <w:rFonts w:cstheme="minorHAnsi"/>
@@ -4423,7 +4364,7 @@
           <w:szCs w:val="28"/>
         </w:rPr>
       </w:pPr>
-      <w:bookmarkStart w:id="11" w:name="_Toc22641556"/>
+      <w:bookmarkStart w:id="11" w:name="_Toc22651460"/>
       <w:r>
         <w:rPr>
           <w:rFonts w:cstheme="minorHAnsi"/>
@@ -4505,7 +4446,7 @@
           <w:szCs w:val="40"/>
         </w:rPr>
       </w:pPr>
-      <w:bookmarkStart w:id="12" w:name="_Toc22641557"/>
+      <w:bookmarkStart w:id="12" w:name="_Toc22651461"/>
       <w:r>
         <w:rPr>
           <w:rFonts w:ascii="Franklin Gothic Heavy" w:hAnsi="Franklin Gothic Heavy" w:cs="Aharoni"/>
@@ -4549,7 +4490,7 @@
           <w:szCs w:val="28"/>
         </w:rPr>
       </w:pPr>
-      <w:bookmarkStart w:id="13" w:name="_Toc22641558"/>
+      <w:bookmarkStart w:id="13" w:name="_Toc22651462"/>
       <w:r>
         <w:rPr>
           <w:rFonts w:cstheme="minorHAnsi"/>
@@ -4655,7 +4596,7 @@
           <w:szCs w:val="28"/>
         </w:rPr>
       </w:pPr>
-      <w:bookmarkStart w:id="14" w:name="_Toc22641559"/>
+      <w:bookmarkStart w:id="14" w:name="_Toc22651463"/>
       <w:r>
         <w:rPr>
           <w:rFonts w:cstheme="minorHAnsi"/>
@@ -4829,7 +4770,7 @@
           <w:szCs w:val="40"/>
         </w:rPr>
       </w:pPr>
-      <w:bookmarkStart w:id="15" w:name="_Toc22641560"/>
+      <w:bookmarkStart w:id="15" w:name="_Toc22651464"/>
       <w:r>
         <w:rPr>
           <w:rFonts w:ascii="Franklin Gothic Heavy" w:hAnsi="Franklin Gothic Heavy" w:cs="Aharoni"/>
@@ -4873,8 +4814,8 @@
           <w:szCs w:val="28"/>
         </w:rPr>
       </w:pPr>
-      <w:bookmarkStart w:id="16" w:name="_Hlk22495660"/>
-      <w:bookmarkStart w:id="17" w:name="_Toc22641561"/>
+      <w:bookmarkStart w:id="16" w:name="_Toc22651465"/>
+      <w:bookmarkStart w:id="17" w:name="_Hlk22495660"/>
       <w:r>
         <w:rPr>
           <w:rFonts w:cstheme="minorHAnsi"/>
@@ -4897,9 +4838,9 @@
         </w:rPr>
         <w:t>ROBLEM STATEMENT</w:t>
       </w:r>
-      <w:bookmarkEnd w:id="17"/>
-    </w:p>
-    <w:bookmarkEnd w:id="16"/>
+      <w:bookmarkEnd w:id="16"/>
+    </w:p>
+    <w:bookmarkEnd w:id="17"/>
     <w:p>
       <w:pPr>
         <w:pStyle w:val="ListParagraph"/>
@@ -4993,7 +4934,7 @@
         </w:rPr>
         <w:t xml:space="preserve"> </w:t>
       </w:r>
-      <w:bookmarkStart w:id="18" w:name="_Toc22641562"/>
+      <w:bookmarkStart w:id="18" w:name="_Toc22651466"/>
       <w:r>
         <w:rPr>
           <w:rFonts w:cstheme="minorHAnsi"/>
@@ -5023,7 +4964,7 @@
           <w:szCs w:val="24"/>
         </w:rPr>
       </w:pPr>
-      <w:bookmarkStart w:id="19" w:name="_Toc22641563"/>
+      <w:bookmarkStart w:id="19" w:name="_Toc22651467"/>
       <w:r>
         <w:rPr>
           <w:rFonts w:cstheme="minorHAnsi"/>
@@ -5074,7 +5015,7 @@
           <w:szCs w:val="24"/>
         </w:rPr>
       </w:pPr>
-      <w:bookmarkStart w:id="20" w:name="_Toc22641564"/>
+      <w:bookmarkStart w:id="20" w:name="_Toc22651468"/>
       <w:r>
         <w:rPr>
           <w:rFonts w:cstheme="minorHAnsi"/>
@@ -5154,7 +5095,7 @@
           <w:szCs w:val="40"/>
         </w:rPr>
       </w:pPr>
-      <w:bookmarkStart w:id="21" w:name="_Toc22641565"/>
+      <w:bookmarkStart w:id="21" w:name="_Toc22651469"/>
       <w:r>
         <w:rPr>
           <w:rFonts w:ascii="Franklin Gothic Heavy" w:hAnsi="Franklin Gothic Heavy" w:cs="Aharoni"/>
@@ -5235,7 +5176,7 @@
         </w:rPr>
         <w:t xml:space="preserve"> </w:t>
       </w:r>
-      <w:bookmarkStart w:id="22" w:name="_Toc22641566"/>
+      <w:bookmarkStart w:id="22" w:name="_Toc22651470"/>
       <w:r>
         <w:rPr>
           <w:rFonts w:cstheme="minorHAnsi"/>
@@ -5267,7 +5208,7 @@
           <w:szCs w:val="24"/>
         </w:rPr>
       </w:pPr>
-      <w:bookmarkStart w:id="23" w:name="_Toc22641567"/>
+      <w:bookmarkStart w:id="23" w:name="_Toc22651471"/>
       <w:r>
         <w:rPr>
           <w:rFonts w:cstheme="minorHAnsi"/>
@@ -5295,7 +5236,6 @@
           <w:szCs w:val="24"/>
         </w:rPr>
       </w:pPr>
-      <w:bookmarkStart w:id="24" w:name="_GoBack"/>
       <w:r>
         <w:rPr>
           <w:rFonts w:cstheme="minorHAnsi"/>
@@ -5419,7 +5359,6 @@
         </w:rPr>
         <w:t>Requirement for feature 2</w:t>
       </w:r>
-      <w:bookmarkEnd w:id="24"/>
     </w:p>
     <w:p>
       <w:pPr>
@@ -5439,7 +5378,7 @@
           <w:szCs w:val="24"/>
         </w:rPr>
       </w:pPr>
-      <w:bookmarkStart w:id="25" w:name="_Toc22641568"/>
+      <w:bookmarkStart w:id="24" w:name="_Toc22651472"/>
       <w:r>
         <w:rPr>
           <w:rFonts w:cstheme="minorHAnsi"/>
@@ -5451,7 +5390,7 @@
         </w:rPr>
         <w:t>Feature 2</w:t>
       </w:r>
-      <w:bookmarkEnd w:id="25"/>
+      <w:bookmarkEnd w:id="24"/>
     </w:p>
     <w:p>
       <w:pPr>
@@ -6011,19 +5950,13 @@
       <w:pPr>
         <w:rPr>
           <w:rFonts w:cstheme="minorHAnsi"/>
-          <w:b/>
-          <w:bCs/>
-          <w:color w:val="595959" w:themeColor="text1" w:themeTint="A6"/>
-          <w:sz w:val="24"/>
-          <w:szCs w:val="24"/>
-        </w:rPr>
-      </w:pPr>
-      <w:r>
-        <w:rPr>
-          <w:rFonts w:cstheme="minorHAnsi"/>
-          <w:b/>
-          <w:bCs/>
-          <w:color w:val="595959" w:themeColor="text1" w:themeTint="A6"/>
+          <w:sz w:val="24"/>
+          <w:szCs w:val="24"/>
+        </w:rPr>
+      </w:pPr>
+      <w:r>
+        <w:rPr>
+          <w:rFonts w:cstheme="minorHAnsi"/>
           <w:sz w:val="24"/>
           <w:szCs w:val="24"/>
         </w:rPr>
@@ -6057,26 +5990,7 @@
           <w:szCs w:val="24"/>
         </w:rPr>
         <w:lastRenderedPageBreak/>
-        <w:t xml:space="preserve">Notifications + </w:t>
-      </w:r>
-      <w:commentRangeStart w:id="26"/>
-      <w:r>
-        <w:rPr>
-          <w:rFonts w:cstheme="minorHAnsi"/>
-          <w:b/>
-          <w:bCs/>
-          <w:color w:val="595959" w:themeColor="text1" w:themeTint="A6"/>
-          <w:sz w:val="24"/>
-          <w:szCs w:val="24"/>
-        </w:rPr>
-        <w:t>Reminders</w:t>
-      </w:r>
-      <w:commentRangeEnd w:id="26"/>
-      <w:r>
-        <w:rPr>
-          <w:rStyle w:val="CommentReference"/>
-        </w:rPr>
-        <w:commentReference w:id="26"/>
+        <w:t>Notifications + Reminders</w:t>
       </w:r>
     </w:p>
     <w:p>
@@ -6884,8 +6798,6 @@
     </w:p>
     <w:p>
       <w:pPr>
-        <w:spacing w:after="0"/>
-        <w:outlineLvl w:val="1"/>
         <w:rPr>
           <w:rFonts w:cstheme="minorHAnsi"/>
           <w:b/>
@@ -6895,9 +6807,7 @@
           <w:szCs w:val="28"/>
         </w:rPr>
       </w:pPr>
-    </w:p>
-    <w:p>
-      <w:pPr>
+      <w:r>
         <w:rPr>
           <w:rFonts w:cstheme="minorHAnsi"/>
           <w:b/>
@@ -6906,8 +6816,18 @@
           <w:sz w:val="28"/>
           <w:szCs w:val="28"/>
         </w:rPr>
-      </w:pPr>
-      <w:r>
+        <w:br w:type="page"/>
+      </w:r>
+    </w:p>
+    <w:p>
+      <w:pPr>
+        <w:pStyle w:val="ListParagraph"/>
+        <w:numPr>
+          <w:ilvl w:val="1"/>
+          <w:numId w:val="18"/>
+        </w:numPr>
+        <w:spacing w:after="0"/>
+        <w:outlineLvl w:val="1"/>
         <w:rPr>
           <w:rFonts w:cstheme="minorHAnsi"/>
           <w:b/>
@@ -6916,8 +6836,95 @@
           <w:sz w:val="28"/>
           <w:szCs w:val="28"/>
         </w:rPr>
-        <w:br w:type="page"/>
-      </w:r>
+      </w:pPr>
+      <w:r>
+        <w:rPr>
+          <w:rFonts w:cstheme="minorHAnsi"/>
+          <w:b/>
+          <w:bCs/>
+          <w:color w:val="595959" w:themeColor="text1" w:themeTint="A6"/>
+          <w:sz w:val="28"/>
+          <w:szCs w:val="28"/>
+        </w:rPr>
+        <w:lastRenderedPageBreak/>
+        <w:t xml:space="preserve"> </w:t>
+      </w:r>
+      <w:bookmarkStart w:id="25" w:name="_Toc22651473"/>
+      <w:r>
+        <w:rPr>
+          <w:rFonts w:cstheme="minorHAnsi"/>
+          <w:b/>
+          <w:bCs/>
+          <w:color w:val="595959" w:themeColor="text1" w:themeTint="A6"/>
+          <w:sz w:val="28"/>
+          <w:szCs w:val="28"/>
+        </w:rPr>
+        <w:t>PERFORMANCE</w:t>
+      </w:r>
+      <w:bookmarkEnd w:id="25"/>
+    </w:p>
+    <w:p>
+      <w:pPr>
+        <w:spacing w:after="0"/>
+        <w:ind w:left="360"/>
+        <w:rPr>
+          <w:rFonts w:cstheme="minorHAnsi"/>
+          <w:sz w:val="24"/>
+          <w:szCs w:val="24"/>
+        </w:rPr>
+      </w:pPr>
+      <w:r>
+        <w:rPr>
+          <w:rFonts w:cstheme="minorHAnsi"/>
+          <w:sz w:val="24"/>
+          <w:szCs w:val="24"/>
+        </w:rPr>
+        <w:t xml:space="preserve">The </w:t>
+      </w:r>
+      <w:r>
+        <w:rPr>
+          <w:rFonts w:cstheme="minorHAnsi"/>
+          <w:sz w:val="24"/>
+          <w:szCs w:val="24"/>
+        </w:rPr>
+        <w:t>application</w:t>
+      </w:r>
+      <w:r>
+        <w:rPr>
+          <w:rFonts w:cstheme="minorHAnsi"/>
+          <w:sz w:val="24"/>
+          <w:szCs w:val="24"/>
+        </w:rPr>
+        <w:t xml:space="preserve"> will operate some minor loading time primarily due to database access for the user</w:t>
+      </w:r>
+      <w:r>
+        <w:rPr>
+          <w:rFonts w:cstheme="minorHAnsi"/>
+          <w:sz w:val="24"/>
+          <w:szCs w:val="24"/>
+        </w:rPr>
+        <w:t>, network communication,</w:t>
+      </w:r>
+      <w:r>
+        <w:rPr>
+          <w:rFonts w:cstheme="minorHAnsi"/>
+          <w:sz w:val="24"/>
+          <w:szCs w:val="24"/>
+        </w:rPr>
+        <w:t xml:space="preserve"> and location information. Anytime the application needs to load data, it will display a loading symbol so that the user understands what is happening.</w:t>
+      </w:r>
+    </w:p>
+    <w:p>
+      <w:pPr>
+        <w:rPr>
+          <w:rFonts w:cstheme="minorHAnsi"/>
+          <w:b/>
+          <w:bCs/>
+          <w:color w:val="595959" w:themeColor="text1" w:themeTint="A6"/>
+          <w:sz w:val="24"/>
+          <w:szCs w:val="24"/>
+        </w:rPr>
+      </w:pPr>
     </w:p>
     <w:p>
       <w:pPr>
@@ -6946,10 +6953,9 @@
           <w:sz w:val="28"/>
           <w:szCs w:val="28"/>
         </w:rPr>
-        <w:lastRenderedPageBreak/>
         <w:t xml:space="preserve"> </w:t>
       </w:r>
-      <w:bookmarkStart w:id="27" w:name="_Toc22641569"/>
+      <w:bookmarkStart w:id="26" w:name="_Toc22651474"/>
       <w:r>
         <w:rPr>
           <w:rFonts w:cstheme="minorHAnsi"/>
@@ -6959,117 +6965,9 @@
           <w:sz w:val="28"/>
           <w:szCs w:val="28"/>
         </w:rPr>
-        <w:t>PERFORMANCE</w:t>
-      </w:r>
-      <w:bookmarkEnd w:id="27"/>
-    </w:p>
-    <w:p>
-      <w:pPr>
-        <w:spacing w:after="0"/>
-        <w:ind w:left="360"/>
-        <w:rPr>
-          <w:rFonts w:cstheme="minorHAnsi"/>
-          <w:sz w:val="24"/>
-          <w:szCs w:val="24"/>
-        </w:rPr>
-      </w:pPr>
-      <w:r>
-        <w:rPr>
-          <w:rFonts w:cstheme="minorHAnsi"/>
-          <w:sz w:val="24"/>
-          <w:szCs w:val="24"/>
-        </w:rPr>
-        <w:t xml:space="preserve">The </w:t>
-      </w:r>
-      <w:r>
-        <w:rPr>
-          <w:rFonts w:cstheme="minorHAnsi"/>
-          <w:sz w:val="24"/>
-          <w:szCs w:val="24"/>
-        </w:rPr>
-        <w:t>application</w:t>
-      </w:r>
-      <w:r>
-        <w:rPr>
-          <w:rFonts w:cstheme="minorHAnsi"/>
-          <w:sz w:val="24"/>
-          <w:szCs w:val="24"/>
-        </w:rPr>
-        <w:t xml:space="preserve"> will operate some minor loading time primarily due to database access for the user</w:t>
-      </w:r>
-      <w:r>
-        <w:rPr>
-          <w:rFonts w:cstheme="minorHAnsi"/>
-          <w:sz w:val="24"/>
-          <w:szCs w:val="24"/>
-        </w:rPr>
-        <w:t>, network communication,</w:t>
-      </w:r>
-      <w:r>
-        <w:rPr>
-          <w:rFonts w:cstheme="minorHAnsi"/>
-          <w:sz w:val="24"/>
-          <w:szCs w:val="24"/>
-        </w:rPr>
-        <w:t xml:space="preserve"> and location information. Anytime the application needs to load data, it will display a loading symbol so that the user understands what is happening.</w:t>
-      </w:r>
-    </w:p>
-    <w:p>
-      <w:pPr>
-        <w:spacing w:after="0"/>
-        <w:outlineLvl w:val="1"/>
-        <w:rPr>
-          <w:rFonts w:cstheme="minorHAnsi"/>
-          <w:b/>
-          <w:bCs/>
-          <w:color w:val="595959" w:themeColor="text1" w:themeTint="A6"/>
-          <w:sz w:val="24"/>
-          <w:szCs w:val="24"/>
-        </w:rPr>
-      </w:pPr>
-    </w:p>
-    <w:p>
-      <w:pPr>
-        <w:pStyle w:val="ListParagraph"/>
-        <w:numPr>
-          <w:ilvl w:val="1"/>
-          <w:numId w:val="18"/>
-        </w:numPr>
-        <w:spacing w:after="0"/>
-        <w:outlineLvl w:val="1"/>
-        <w:rPr>
-          <w:rFonts w:cstheme="minorHAnsi"/>
-          <w:b/>
-          <w:bCs/>
-          <w:color w:val="595959" w:themeColor="text1" w:themeTint="A6"/>
-          <w:sz w:val="28"/>
-          <w:szCs w:val="28"/>
-        </w:rPr>
-      </w:pPr>
-      <w:r>
-        <w:rPr>
-          <w:rFonts w:cstheme="minorHAnsi"/>
-          <w:b/>
-          <w:bCs/>
-          <w:color w:val="595959" w:themeColor="text1" w:themeTint="A6"/>
-          <w:sz w:val="28"/>
-          <w:szCs w:val="28"/>
-        </w:rPr>
-        <w:t xml:space="preserve"> </w:t>
-      </w:r>
-      <w:bookmarkStart w:id="28" w:name="_Toc22641570"/>
-      <w:r>
-        <w:rPr>
-          <w:rFonts w:cstheme="minorHAnsi"/>
-          <w:b/>
-          <w:bCs/>
-          <w:color w:val="595959" w:themeColor="text1" w:themeTint="A6"/>
-          <w:sz w:val="28"/>
-          <w:szCs w:val="28"/>
-        </w:rPr>
         <w:t>RELIABILITY</w:t>
       </w:r>
-      <w:bookmarkEnd w:id="28"/>
+      <w:bookmarkEnd w:id="26"/>
     </w:p>
     <w:p>
       <w:pPr>
@@ -7289,8 +7187,8 @@
           <w:szCs w:val="40"/>
         </w:rPr>
       </w:pPr>
-      <w:bookmarkStart w:id="29" w:name="_Toc22504066"/>
-      <w:bookmarkStart w:id="30" w:name="_Toc22641571"/>
+      <w:bookmarkStart w:id="27" w:name="_Toc22504066"/>
+      <w:bookmarkStart w:id="28" w:name="_Toc22651475"/>
       <w:r>
         <w:rPr>
           <w:rFonts w:ascii="Franklin Gothic Heavy" w:hAnsi="Franklin Gothic Heavy" w:cs="Aharoni"/>
@@ -7301,8 +7199,8 @@
         <w:lastRenderedPageBreak/>
         <w:t>USER PROFILES</w:t>
       </w:r>
-      <w:bookmarkEnd w:id="29"/>
-      <w:bookmarkEnd w:id="30"/>
+      <w:bookmarkEnd w:id="27"/>
+      <w:bookmarkEnd w:id="28"/>
     </w:p>
     <w:p>
       <w:pPr>
@@ -7314,7 +7212,7 @@
           <w:szCs w:val="24"/>
         </w:rPr>
       </w:pPr>
-      <w:bookmarkStart w:id="31" w:name="_Toc22504067"/>
+      <w:bookmarkStart w:id="29" w:name="_Toc22504067"/>
       <w:r>
         <w:rPr>
           <w:rFonts w:cstheme="minorHAnsi"/>
@@ -7391,7 +7289,7 @@
           <w:szCs w:val="40"/>
         </w:rPr>
       </w:pPr>
-      <w:bookmarkStart w:id="32" w:name="_Toc22641572"/>
+      <w:bookmarkStart w:id="30" w:name="_Toc22651476"/>
       <w:r>
         <w:rPr>
           <w:rFonts w:ascii="Franklin Gothic Heavy" w:hAnsi="Franklin Gothic Heavy" w:cs="Aharoni"/>
@@ -7420,8 +7318,8 @@
         </w:rPr>
         <w:t xml:space="preserve"> OF TERMS</w:t>
       </w:r>
-      <w:bookmarkEnd w:id="31"/>
-      <w:bookmarkEnd w:id="32"/>
+      <w:bookmarkEnd w:id="29"/>
+      <w:bookmarkEnd w:id="30"/>
     </w:p>
     <w:p>
       <w:pPr>
@@ -7603,7 +7501,7 @@
           <w:szCs w:val="40"/>
         </w:rPr>
       </w:pPr>
-      <w:bookmarkStart w:id="33" w:name="_Toc22641573"/>
+      <w:bookmarkStart w:id="31" w:name="_Toc22651477"/>
       <w:r>
         <w:rPr>
           <w:rFonts w:ascii="Franklin Gothic Heavy" w:hAnsi="Franklin Gothic Heavy" w:cs="Aharoni"/>
@@ -7614,7 +7512,7 @@
         <w:lastRenderedPageBreak/>
         <w:t>APPENDIX B – CHANGE REQUEST FORM</w:t>
       </w:r>
-      <w:bookmarkEnd w:id="33"/>
+      <w:bookmarkEnd w:id="31"/>
     </w:p>
     <w:p>
       <w:pPr>
@@ -7935,65 +7833,6 @@
 </w:document>
 </file>
 
-<file path=word/comments.xml><?xml version="1.0" encoding="utf-8"?>
-<w:comments xmlns:wpc="http://schemas.microsoft.com/office/word/2010/wordprocessingCanvas" xmlns:cx="http://schemas.microsoft.com/office/drawing/2014/chartex" xmlns:cx1="http://schemas.microsoft.com/office/drawing/2015/9/8/chartex" xmlns:cx2="http://schemas.microsoft.com/office/drawing/2015/10/21/chartex" xmlns:cx3="http://schemas.microsoft.com/office/drawing/2016/5/9/chartex" xmlns:cx4="http://schemas.microsoft.com/office/drawing/2016/5/10/chartex" xmlns:cx5="http://schemas.microsoft.com/office/drawing/2016/5/11/chartex" xmlns:cx6="http://schemas.microsoft.com/office/drawing/2016/5/12/chartex" xmlns:cx7="http://schemas.microsoft.com/office/drawing/2016/5/13/chartex" xmlns:cx8="http://schemas.microsoft.com/office/drawing/2016/5/14/chartex" xmlns:mc="http://schemas.openxmlformats.org/markup-compatibility/2006" xmlns:aink="http://schemas.microsoft.com/office/drawing/2016/ink" xmlns:am3d="http://schemas.microsoft.com/office/drawing/2017/model3d" xmlns:o="urn:schemas-microsoft-com:office:office" xmlns:r="http://schemas.openxmlformats.org/officeDocument/2006/relationships" xmlns:m="http://schemas.openxmlformats.org/officeDocument/2006/math" xmlns:v="urn:schemas-microsoft-com:vml" xmlns:wp14="http://schemas.microsoft.com/office/word/2010/wordprocessingDrawing" xmlns:wp="http://schemas.openxmlformats.org/drawingml/2006/wordprocessingDrawing" xmlns:w10="urn:schemas-microsoft-com:office:word" xmlns:w="http://schemas.openxmlformats.org/wordprocessingml/2006/main" xmlns:w14="http://schemas.microsoft.com/office/word/2010/wordml" xmlns:w15="http://schemas.microsoft.com/office/word/2012/wordml" xmlns:w16cid="http://schemas.microsoft.com/office/word/2016/wordml/cid" xmlns:w16se="http://schemas.microsoft.com/office/word/2015/wordml/symex" xmlns:wpg="http://schemas.microsoft.com/office/word/2010/wordprocessingGroup" xmlns:wpi="http://schemas.microsoft.com/office/word/2010/wordprocessingInk" xmlns:wne="http://schemas.microsoft.com/office/word/2006/wordml" xmlns:wps="http://schemas.microsoft.com/office/word/2010/wordprocessingShape" mc:Ignorable="w14 w15 w16se w16cid wp14">
-  <w:comment w:id="1" w:author="JiHyuk Chung" w:date="2019-10-20T23:34:00Z" w:initials="JC">
-    <w:p>
-      <w:pPr>
-        <w:pStyle w:val="CommentText"/>
-      </w:pPr>
-      <w:r>
-        <w:rPr>
-          <w:rStyle w:val="CommentReference"/>
-        </w:rPr>
-        <w:annotationRef/>
-      </w:r>
-      <w:r>
-        <w:t>We can later change the team logo, preferably one with higher resolution, and have the title included in the image.</w:t>
-      </w:r>
-    </w:p>
-  </w:comment>
-  <w:comment w:id="26" w:author="JiHyuk Chung" w:date="2019-10-21T00:43:00Z" w:initials="JC">
-    <w:p>
-      <w:pPr>
-        <w:pStyle w:val="CommentText"/>
-      </w:pPr>
-      <w:r>
-        <w:rPr>
-          <w:rStyle w:val="CommentReference"/>
-        </w:rPr>
-        <w:annotationRef/>
-      </w:r>
-      <w:r>
-        <w:t xml:space="preserve">List Numberings are acting weird because </w:t>
-      </w:r>
-      <w:r>
-        <w:t xml:space="preserve">there are so many </w:t>
-      </w:r>
-      <w:r>
-        <w:t>hierarchies</w:t>
-      </w:r>
-      <w:r>
-        <w:t xml:space="preserve"> all formatted differently. Start a new list as shown </w:t>
-      </w:r>
-      <w:r>
-        <w:t>in</w:t>
-      </w:r>
-      <w:r>
-        <w:t xml:space="preserve"> images I posted at Discord.</w:t>
-      </w:r>
-    </w:p>
-  </w:comment>
-</w:comments>
-</file>
-
-<file path=word/commentsExtended.xml><?xml version="1.0" encoding="utf-8"?>
-<w15:commentsEx xmlns:wpc="http://schemas.microsoft.com/office/word/2010/wordprocessingCanvas" xmlns:cx="http://schemas.microsoft.com/office/drawing/2014/chartex" xmlns:cx1="http://schemas.microsoft.com/office/drawing/2015/9/8/chartex" xmlns:cx2="http://schemas.microsoft.com/office/drawing/2015/10/21/chartex" xmlns:cx3="http://schemas.microsoft.com/office/drawing/2016/5/9/chartex" xmlns:cx4="http://schemas.microsoft.com/office/drawing/2016/5/10/chartex" xmlns:cx5="http://schemas.microsoft.com/office/drawing/2016/5/11/chartex" xmlns:cx6="http://schemas.microsoft.com/office/drawing/2016/5/12/chartex" xmlns:cx7="http://schemas.microsoft.com/office/drawing/2016/5/13/chartex" xmlns:cx8="http://schemas.microsoft.com/office/drawing/2016/5/14/chartex" xmlns:mc="http://schemas.openxmlformats.org/markup-compatibility/2006" xmlns:aink="http://schemas.microsoft.com/office/drawing/2016/ink" xmlns:am3d="http://schemas.microsoft.com/office/drawing/2017/model3d" xmlns:o="urn:schemas-microsoft-com:office:office" xmlns:r="http://schemas.openxmlformats.org/officeDocument/2006/relationships" xmlns:m="http://schemas.openxmlformats.org/officeDocument/2006/math" xmlns:v="urn:schemas-microsoft-com:vml" xmlns:wp14="http://schemas.microsoft.com/office/word/2010/wordprocessingDrawing" xmlns:wp="http://schemas.openxmlformats.org/drawingml/2006/wordprocessingDrawing" xmlns:w10="urn:schemas-microsoft-com:office:word" xmlns:w="http://schemas.openxmlformats.org/wordprocessingml/2006/main" xmlns:w14="http://schemas.microsoft.com/office/word/2010/wordml" xmlns:w15="http://schemas.microsoft.com/office/word/2012/wordml" xmlns:w16cid="http://schemas.microsoft.com/office/word/2016/wordml/cid" xmlns:w16se="http://schemas.microsoft.com/office/word/2015/wordml/symex" xmlns:wpg="http://schemas.microsoft.com/office/word/2010/wordprocessingGroup" xmlns:wpi="http://schemas.microsoft.com/office/word/2010/wordprocessingInk" xmlns:wne="http://schemas.microsoft.com/office/word/2006/wordml" xmlns:wps="http://schemas.microsoft.com/office/word/2010/wordprocessingShape" mc:Ignorable="w14 w15 w16se w16cid wp14">
-  <w15:commentEx w15:paraId="3CFEDED7" w15:done="0"/>
-  <w15:commentEx w15:paraId="7BA7C92C" w15:done="0"/>
-</w15:commentsEx>
-</file>
-
 <file path=word/commentsIds.xml><?xml version="1.0" encoding="utf-8"?>
 <w16cid:commentsIds xmlns:wpc="http://schemas.microsoft.com/office/word/2010/wordprocessingCanvas" xmlns:cx="http://schemas.microsoft.com/office/drawing/2014/chartex" xmlns:cx1="http://schemas.microsoft.com/office/drawing/2015/9/8/chartex" xmlns:cx2="http://schemas.microsoft.com/office/drawing/2015/10/21/chartex" xmlns:cx3="http://schemas.microsoft.com/office/drawing/2016/5/9/chartex" xmlns:cx4="http://schemas.microsoft.com/office/drawing/2016/5/10/chartex" xmlns:cx5="http://schemas.microsoft.com/office/drawing/2016/5/11/chartex" xmlns:cx6="http://schemas.microsoft.com/office/drawing/2016/5/12/chartex" xmlns:cx7="http://schemas.microsoft.com/office/drawing/2016/5/13/chartex" xmlns:cx8="http://schemas.microsoft.com/office/drawing/2016/5/14/chartex" xmlns:mc="http://schemas.openxmlformats.org/markup-compatibility/2006" xmlns:aink="http://schemas.microsoft.com/office/drawing/2016/ink" xmlns:am3d="http://schemas.microsoft.com/office/drawing/2017/model3d" xmlns:o="urn:schemas-microsoft-com:office:office" xmlns:r="http://schemas.openxmlformats.org/officeDocument/2006/relationships" xmlns:m="http://schemas.openxmlformats.org/officeDocument/2006/math" xmlns:v="urn:schemas-microsoft-com:vml" xmlns:wp14="http://schemas.microsoft.com/office/word/2010/wordprocessingDrawing" xmlns:wp="http://schemas.openxmlformats.org/drawingml/2006/wordprocessingDrawing" xmlns:w10="urn:schemas-microsoft-com:office:word" xmlns:w="http://schemas.openxmlformats.org/wordprocessingml/2006/main" xmlns:w14="http://schemas.microsoft.com/office/word/2010/wordml" xmlns:w15="http://schemas.microsoft.com/office/word/2012/wordml" xmlns:w16cid="http://schemas.microsoft.com/office/word/2016/wordml/cid" xmlns:w16se="http://schemas.microsoft.com/office/word/2015/wordml/symex" xmlns:wpg="http://schemas.microsoft.com/office/word/2010/wordprocessingGroup" xmlns:wpi="http://schemas.microsoft.com/office/word/2010/wordprocessingInk" xmlns:wne="http://schemas.microsoft.com/office/word/2006/wordml" xmlns:wps="http://schemas.microsoft.com/office/word/2010/wordprocessingShape" mc:Ignorable="w14 w15 w16se w16cid wp14">
   <w16cid:commentId w16cid:paraId="3CFEDED7" w16cid:durableId="21576D9A"/>
@@ -8002,7 +7841,7 @@
 </file>
 
 <file path=word/endnotes.xml><?xml version="1.0" encoding="utf-8"?>
-<w:endnotes xmlns:wpc="http://schemas.microsoft.com/office/word/2010/wordprocessingCanvas" xmlns:cx="http://schemas.microsoft.com/office/drawing/2014/chartex" xmlns:cx1="http://schemas.microsoft.com/office/drawing/2015/9/8/chartex" xmlns:cx2="http://schemas.microsoft.com/office/drawing/2015/10/21/chartex" xmlns:cx3="http://schemas.microsoft.com/office/drawing/2016/5/9/chartex" xmlns:cx4="http://schemas.microsoft.com/office/drawing/2016/5/10/chartex" xmlns:cx5="http://schemas.microsoft.com/office/drawing/2016/5/11/chartex" xmlns:cx6="http://schemas.microsoft.com/office/drawing/2016/5/12/chartex" xmlns:cx7="http://schemas.microsoft.com/office/drawing/2016/5/13/chartex" xmlns:cx8="http://schemas.microsoft.com/office/drawing/2016/5/14/chartex" xmlns:mc="http://schemas.openxmlformats.org/markup-compatibility/2006" xmlns:aink="http://schemas.microsoft.com/office/drawing/2016/ink" xmlns:am3d="http://schemas.microsoft.com/office/drawing/2017/model3d" xmlns:o="urn:schemas-microsoft-com:office:office" xmlns:r="http://schemas.openxmlformats.org/officeDocument/2006/relationships" xmlns:m="http://schemas.openxmlformats.org/officeDocument/2006/math" xmlns:v="urn:schemas-microsoft-com:vml" xmlns:wp14="http://schemas.microsoft.com/office/word/2010/wordprocessingDrawing" xmlns:wp="http://schemas.openxmlformats.org/drawingml/2006/wordprocessingDrawing" xmlns:w10="urn:schemas-microsoft-com:office:word" xmlns:w="http://schemas.openxmlformats.org/wordprocessingml/2006/main" xmlns:w14="http://schemas.microsoft.com/office/word/2010/wordml" xmlns:w15="http://schemas.microsoft.com/office/word/2012/wordml" xmlns:w16cid="http://schemas.microsoft.com/office/word/2016/wordml/cid" xmlns:w16se="http://schemas.microsoft.com/office/word/2015/wordml/symex" xmlns:wpg="http://schemas.microsoft.com/office/word/2010/wordprocessingGroup" xmlns:wpi="http://schemas.microsoft.com/office/word/2010/wordprocessingInk" xmlns:wne="http://schemas.microsoft.com/office/word/2006/wordml" xmlns:wps="http://schemas.microsoft.com/office/word/2010/wordprocessingShape" mc:Ignorable="w14 w15 w16se w16cid wp14">
+<w:endnotes xmlns:wpc="http://schemas.microsoft.com/office/word/2010/wordprocessingCanvas" xmlns:cx="http://schemas.microsoft.com/office/drawing/2014/chartex" xmlns:mc="http://schemas.openxmlformats.org/markup-compatibility/2006" xmlns:o="urn:schemas-microsoft-com:office:office" xmlns:r="http://schemas.openxmlformats.org/officeDocument/2006/relationships" xmlns:m="http://schemas.openxmlformats.org/officeDocument/2006/math" xmlns:v="urn:schemas-microsoft-com:vml" xmlns:wp14="http://schemas.microsoft.com/office/word/2010/wordprocessingDrawing" xmlns:wp="http://schemas.openxmlformats.org/drawingml/2006/wordprocessingDrawing" xmlns:w10="urn:schemas-microsoft-com:office:word" xmlns:w="http://schemas.openxmlformats.org/wordprocessingml/2006/main" xmlns:w14="http://schemas.microsoft.com/office/word/2010/wordml" xmlns:w15="http://schemas.microsoft.com/office/word/2012/wordml" xmlns:w16se="http://schemas.microsoft.com/office/word/2015/wordml/symex" xmlns:wpg="http://schemas.microsoft.com/office/word/2010/wordprocessingGroup" xmlns:wpi="http://schemas.microsoft.com/office/word/2010/wordprocessingInk" xmlns:wne="http://schemas.microsoft.com/office/word/2006/wordml" xmlns:wps="http://schemas.microsoft.com/office/word/2010/wordprocessingShape" mc:Ignorable="w14 w15 w16se wp14">
   <w:endnote w:type="separator" w:id="-1">
     <w:p>
       <w:pPr>
@@ -8027,7 +7866,7 @@
 </file>
 
 <file path=word/footer1.xml><?xml version="1.0" encoding="utf-8"?>
-<w:ftr xmlns:wpc="http://schemas.microsoft.com/office/word/2010/wordprocessingCanvas" xmlns:cx="http://schemas.microsoft.com/office/drawing/2014/chartex" xmlns:cx1="http://schemas.microsoft.com/office/drawing/2015/9/8/chartex" xmlns:cx2="http://schemas.microsoft.com/office/drawing/2015/10/21/chartex" xmlns:cx3="http://schemas.microsoft.com/office/drawing/2016/5/9/chartex" xmlns:cx4="http://schemas.microsoft.com/office/drawing/2016/5/10/chartex" xmlns:cx5="http://schemas.microsoft.com/office/drawing/2016/5/11/chartex" xmlns:cx6="http://schemas.microsoft.com/office/drawing/2016/5/12/chartex" xmlns:cx7="http://schemas.microsoft.com/office/drawing/2016/5/13/chartex" xmlns:cx8="http://schemas.microsoft.com/office/drawing/2016/5/14/chartex" xmlns:mc="http://schemas.openxmlformats.org/markup-compatibility/2006" xmlns:aink="http://schemas.microsoft.com/office/drawing/2016/ink" xmlns:am3d="http://schemas.microsoft.com/office/drawing/2017/model3d" xmlns:o="urn:schemas-microsoft-com:office:office" xmlns:r="http://schemas.openxmlformats.org/officeDocument/2006/relationships" xmlns:m="http://schemas.openxmlformats.org/officeDocument/2006/math" xmlns:v="urn:schemas-microsoft-com:vml" xmlns:wp14="http://schemas.microsoft.com/office/word/2010/wordprocessingDrawing" xmlns:wp="http://schemas.openxmlformats.org/drawingml/2006/wordprocessingDrawing" xmlns:w10="urn:schemas-microsoft-com:office:word" xmlns:w="http://schemas.openxmlformats.org/wordprocessingml/2006/main" xmlns:w14="http://schemas.microsoft.com/office/word/2010/wordml" xmlns:w15="http://schemas.microsoft.com/office/word/2012/wordml" xmlns:w16cid="http://schemas.microsoft.com/office/word/2016/wordml/cid" xmlns:w16se="http://schemas.microsoft.com/office/word/2015/wordml/symex" xmlns:wpg="http://schemas.microsoft.com/office/word/2010/wordprocessingGroup" xmlns:wpi="http://schemas.microsoft.com/office/word/2010/wordprocessingInk" xmlns:wne="http://schemas.microsoft.com/office/word/2006/wordml" xmlns:wps="http://schemas.microsoft.com/office/word/2010/wordprocessingShape" mc:Ignorable="w14 w15 w16se w16cid wp14">
+<w:ftr xmlns:wpc="http://schemas.microsoft.com/office/word/2010/wordprocessingCanvas" xmlns:cx="http://schemas.microsoft.com/office/drawing/2014/chartex" xmlns:mc="http://schemas.openxmlformats.org/markup-compatibility/2006" xmlns:o="urn:schemas-microsoft-com:office:office" xmlns:r="http://schemas.openxmlformats.org/officeDocument/2006/relationships" xmlns:m="http://schemas.openxmlformats.org/officeDocument/2006/math" xmlns:v="urn:schemas-microsoft-com:vml" xmlns:wp14="http://schemas.microsoft.com/office/word/2010/wordprocessingDrawing" xmlns:wp="http://schemas.openxmlformats.org/drawingml/2006/wordprocessingDrawing" xmlns:w10="urn:schemas-microsoft-com:office:word" xmlns:w="http://schemas.openxmlformats.org/wordprocessingml/2006/main" xmlns:w14="http://schemas.microsoft.com/office/word/2010/wordml" xmlns:w15="http://schemas.microsoft.com/office/word/2012/wordml" xmlns:w16se="http://schemas.microsoft.com/office/word/2015/wordml/symex" xmlns:wpg="http://schemas.microsoft.com/office/word/2010/wordprocessingGroup" xmlns:wpi="http://schemas.microsoft.com/office/word/2010/wordprocessingInk" xmlns:wne="http://schemas.microsoft.com/office/word/2006/wordml" xmlns:wps="http://schemas.microsoft.com/office/word/2010/wordprocessingShape" mc:Ignorable="w14 w15 w16se wp14">
   <w:p>
     <w:pPr>
       <w:pStyle w:val="Footer"/>
@@ -8038,7 +7877,7 @@
 </file>
 
 <file path=word/footer2.xml><?xml version="1.0" encoding="utf-8"?>
-<w:ftr xmlns:wpc="http://schemas.microsoft.com/office/word/2010/wordprocessingCanvas" xmlns:cx="http://schemas.microsoft.com/office/drawing/2014/chartex" xmlns:cx1="http://schemas.microsoft.com/office/drawing/2015/9/8/chartex" xmlns:cx2="http://schemas.microsoft.com/office/drawing/2015/10/21/chartex" xmlns:cx3="http://schemas.microsoft.com/office/drawing/2016/5/9/chartex" xmlns:cx4="http://schemas.microsoft.com/office/drawing/2016/5/10/chartex" xmlns:cx5="http://schemas.microsoft.com/office/drawing/2016/5/11/chartex" xmlns:cx6="http://schemas.microsoft.com/office/drawing/2016/5/12/chartex" xmlns:cx7="http://schemas.microsoft.com/office/drawing/2016/5/13/chartex" xmlns:cx8="http://schemas.microsoft.com/office/drawing/2016/5/14/chartex" xmlns:mc="http://schemas.openxmlformats.org/markup-compatibility/2006" xmlns:aink="http://schemas.microsoft.com/office/drawing/2016/ink" xmlns:am3d="http://schemas.microsoft.com/office/drawing/2017/model3d" xmlns:o="urn:schemas-microsoft-com:office:office" xmlns:r="http://schemas.openxmlformats.org/officeDocument/2006/relationships" xmlns:m="http://schemas.openxmlformats.org/officeDocument/2006/math" xmlns:v="urn:schemas-microsoft-com:vml" xmlns:wp14="http://schemas.microsoft.com/office/word/2010/wordprocessingDrawing" xmlns:wp="http://schemas.openxmlformats.org/drawingml/2006/wordprocessingDrawing" xmlns:w10="urn:schemas-microsoft-com:office:word" xmlns:w="http://schemas.openxmlformats.org/wordprocessingml/2006/main" xmlns:w14="http://schemas.microsoft.com/office/word/2010/wordml" xmlns:w15="http://schemas.microsoft.com/office/word/2012/wordml" xmlns:w16cid="http://schemas.microsoft.com/office/word/2016/wordml/cid" xmlns:w16se="http://schemas.microsoft.com/office/word/2015/wordml/symex" xmlns:wpg="http://schemas.microsoft.com/office/word/2010/wordprocessingGroup" xmlns:wpi="http://schemas.microsoft.com/office/word/2010/wordprocessingInk" xmlns:wne="http://schemas.microsoft.com/office/word/2006/wordml" xmlns:wps="http://schemas.microsoft.com/office/word/2010/wordprocessingShape" mc:Ignorable="w14 w15 w16se w16cid wp14">
+<w:ftr xmlns:wpc="http://schemas.microsoft.com/office/word/2010/wordprocessingCanvas" xmlns:cx="http://schemas.microsoft.com/office/drawing/2014/chartex" xmlns:mc="http://schemas.openxmlformats.org/markup-compatibility/2006" xmlns:o="urn:schemas-microsoft-com:office:office" xmlns:r="http://schemas.openxmlformats.org/officeDocument/2006/relationships" xmlns:m="http://schemas.openxmlformats.org/officeDocument/2006/math" xmlns:v="urn:schemas-microsoft-com:vml" xmlns:wp14="http://schemas.microsoft.com/office/word/2010/wordprocessingDrawing" xmlns:wp="http://schemas.openxmlformats.org/drawingml/2006/wordprocessingDrawing" xmlns:w10="urn:schemas-microsoft-com:office:word" xmlns:w="http://schemas.openxmlformats.org/wordprocessingml/2006/main" xmlns:w14="http://schemas.microsoft.com/office/word/2010/wordml" xmlns:w15="http://schemas.microsoft.com/office/word/2012/wordml" xmlns:w16se="http://schemas.microsoft.com/office/word/2015/wordml/symex" xmlns:wpg="http://schemas.microsoft.com/office/word/2010/wordprocessingGroup" xmlns:wpi="http://schemas.microsoft.com/office/word/2010/wordprocessingInk" xmlns:wne="http://schemas.microsoft.com/office/word/2006/wordml" xmlns:wps="http://schemas.microsoft.com/office/word/2010/wordprocessingShape" mc:Ignorable="w14 w15 w16se wp14">
   <w:sdt>
     <w:sdtPr>
       <w:id w:val="-1115829403"/>
@@ -8065,7 +7904,7 @@
 </file>
 
 <file path=word/footnotes.xml><?xml version="1.0" encoding="utf-8"?>
-<w:footnotes xmlns:wpc="http://schemas.microsoft.com/office/word/2010/wordprocessingCanvas" xmlns:cx="http://schemas.microsoft.com/office/drawing/2014/chartex" xmlns:cx1="http://schemas.microsoft.com/office/drawing/2015/9/8/chartex" xmlns:cx2="http://schemas.microsoft.com/office/drawing/2015/10/21/chartex" xmlns:cx3="http://schemas.microsoft.com/office/drawing/2016/5/9/chartex" xmlns:cx4="http://schemas.microsoft.com/office/drawing/2016/5/10/chartex" xmlns:cx5="http://schemas.microsoft.com/office/drawing/2016/5/11/chartex" xmlns:cx6="http://schemas.microsoft.com/office/drawing/2016/5/12/chartex" xmlns:cx7="http://schemas.microsoft.com/office/drawing/2016/5/13/chartex" xmlns:cx8="http://schemas.microsoft.com/office/drawing/2016/5/14/chartex" xmlns:mc="http://schemas.openxmlformats.org/markup-compatibility/2006" xmlns:aink="http://schemas.microsoft.com/office/drawing/2016/ink" xmlns:am3d="http://schemas.microsoft.com/office/drawing/2017/model3d" xmlns:o="urn:schemas-microsoft-com:office:office" xmlns:r="http://schemas.openxmlformats.org/officeDocument/2006/relationships" xmlns:m="http://schemas.openxmlformats.org/officeDocument/2006/math" xmlns:v="urn:schemas-microsoft-com:vml" xmlns:wp14="http://schemas.microsoft.com/office/word/2010/wordprocessingDrawing" xmlns:wp="http://schemas.openxmlformats.org/drawingml/2006/wordprocessingDrawing" xmlns:w10="urn:schemas-microsoft-com:office:word" xmlns:w="http://schemas.openxmlformats.org/wordprocessingml/2006/main" xmlns:w14="http://schemas.microsoft.com/office/word/2010/wordml" xmlns:w15="http://schemas.microsoft.com/office/word/2012/wordml" xmlns:w16cid="http://schemas.microsoft.com/office/word/2016/wordml/cid" xmlns:w16se="http://schemas.microsoft.com/office/word/2015/wordml/symex" xmlns:wpg="http://schemas.microsoft.com/office/word/2010/wordprocessingGroup" xmlns:wpi="http://schemas.microsoft.com/office/word/2010/wordprocessingInk" xmlns:wne="http://schemas.microsoft.com/office/word/2006/wordml" xmlns:wps="http://schemas.microsoft.com/office/word/2010/wordprocessingShape" mc:Ignorable="w14 w15 w16se w16cid wp14">
+<w:footnotes xmlns:wpc="http://schemas.microsoft.com/office/word/2010/wordprocessingCanvas" xmlns:cx="http://schemas.microsoft.com/office/drawing/2014/chartex" xmlns:mc="http://schemas.openxmlformats.org/markup-compatibility/2006" xmlns:o="urn:schemas-microsoft-com:office:office" xmlns:r="http://schemas.openxmlformats.org/officeDocument/2006/relationships" xmlns:m="http://schemas.openxmlformats.org/officeDocument/2006/math" xmlns:v="urn:schemas-microsoft-com:vml" xmlns:wp14="http://schemas.microsoft.com/office/word/2010/wordprocessingDrawing" xmlns:wp="http://schemas.openxmlformats.org/drawingml/2006/wordprocessingDrawing" xmlns:w10="urn:schemas-microsoft-com:office:word" xmlns:w="http://schemas.openxmlformats.org/wordprocessingml/2006/main" xmlns:w14="http://schemas.microsoft.com/office/word/2010/wordml" xmlns:w15="http://schemas.microsoft.com/office/word/2012/wordml" xmlns:w16se="http://schemas.microsoft.com/office/word/2015/wordml/symex" xmlns:wpg="http://schemas.microsoft.com/office/word/2010/wordprocessingGroup" xmlns:wpi="http://schemas.microsoft.com/office/word/2010/wordprocessingInk" xmlns:wne="http://schemas.microsoft.com/office/word/2006/wordml" xmlns:wps="http://schemas.microsoft.com/office/word/2010/wordprocessingShape" mc:Ignorable="w14 w15 w16se wp14">
   <w:footnote w:type="separator" w:id="-1">
     <w:p>
       <w:pPr>
@@ -8090,7 +7929,7 @@
 </file>
 
 <file path=word/header1.xml><?xml version="1.0" encoding="utf-8"?>
-<w:hdr xmlns:wpc="http://schemas.microsoft.com/office/word/2010/wordprocessingCanvas" xmlns:cx="http://schemas.microsoft.com/office/drawing/2014/chartex" xmlns:cx1="http://schemas.microsoft.com/office/drawing/2015/9/8/chartex" xmlns:cx2="http://schemas.microsoft.com/office/drawing/2015/10/21/chartex" xmlns:cx3="http://schemas.microsoft.com/office/drawing/2016/5/9/chartex" xmlns:cx4="http://schemas.microsoft.com/office/drawing/2016/5/10/chartex" xmlns:cx5="http://schemas.microsoft.com/office/drawing/2016/5/11/chartex" xmlns:cx6="http://schemas.microsoft.com/office/drawing/2016/5/12/chartex" xmlns:cx7="http://schemas.microsoft.com/office/drawing/2016/5/13/chartex" xmlns:cx8="http://schemas.microsoft.com/office/drawing/2016/5/14/chartex" xmlns:mc="http://schemas.openxmlformats.org/markup-compatibility/2006" xmlns:aink="http://schemas.microsoft.com/office/drawing/2016/ink" xmlns:am3d="http://schemas.microsoft.com/office/drawing/2017/model3d" xmlns:o="urn:schemas-microsoft-com:office:office" xmlns:r="http://schemas.openxmlformats.org/officeDocument/2006/relationships" xmlns:m="http://schemas.openxmlformats.org/officeDocument/2006/math" xmlns:v="urn:schemas-microsoft-com:vml" xmlns:wp14="http://schemas.microsoft.com/office/word/2010/wordprocessingDrawing" xmlns:wp="http://schemas.openxmlformats.org/drawingml/2006/wordprocessingDrawing" xmlns:w10="urn:schemas-microsoft-com:office:word" xmlns:w="http://schemas.openxmlformats.org/wordprocessingml/2006/main" xmlns:w14="http://schemas.microsoft.com/office/word/2010/wordml" xmlns:w15="http://schemas.microsoft.com/office/word/2012/wordml" xmlns:w16cid="http://schemas.microsoft.com/office/word/2016/wordml/cid" xmlns:w16se="http://schemas.microsoft.com/office/word/2015/wordml/symex" xmlns:wpg="http://schemas.microsoft.com/office/word/2010/wordprocessingGroup" xmlns:wpi="http://schemas.microsoft.com/office/word/2010/wordprocessingInk" xmlns:wne="http://schemas.microsoft.com/office/word/2006/wordml" xmlns:wps="http://schemas.microsoft.com/office/word/2010/wordprocessingShape" mc:Ignorable="w14 w15 w16se w16cid wp14">
+<w:hdr xmlns:wpc="http://schemas.microsoft.com/office/word/2010/wordprocessingCanvas" xmlns:cx="http://schemas.microsoft.com/office/drawing/2014/chartex" xmlns:mc="http://schemas.openxmlformats.org/markup-compatibility/2006" xmlns:o="urn:schemas-microsoft-com:office:office" xmlns:r="http://schemas.openxmlformats.org/officeDocument/2006/relationships" xmlns:m="http://schemas.openxmlformats.org/officeDocument/2006/math" xmlns:v="urn:schemas-microsoft-com:vml" xmlns:wp14="http://schemas.microsoft.com/office/word/2010/wordprocessingDrawing" xmlns:wp="http://schemas.openxmlformats.org/drawingml/2006/wordprocessingDrawing" xmlns:w10="urn:schemas-microsoft-com:office:word" xmlns:w="http://schemas.openxmlformats.org/wordprocessingml/2006/main" xmlns:w14="http://schemas.microsoft.com/office/word/2010/wordml" xmlns:w15="http://schemas.microsoft.com/office/word/2012/wordml" xmlns:w16se="http://schemas.microsoft.com/office/word/2015/wordml/symex" xmlns:wpg="http://schemas.microsoft.com/office/word/2010/wordprocessingGroup" xmlns:wpi="http://schemas.microsoft.com/office/word/2010/wordprocessingInk" xmlns:wne="http://schemas.microsoft.com/office/word/2006/wordml" xmlns:wps="http://schemas.microsoft.com/office/word/2010/wordprocessingShape" mc:Ignorable="w14 w15 w16se wp14">
   <w:sdt>
     <w:sdtPr>
       <w:rPr>
@@ -8150,7 +7989,7 @@
             <w:bCs/>
             <w:noProof/>
           </w:rPr>
-          <w:t>2</w:t>
+          <w:t>10</w:t>
         </w:r>
         <w:r>
           <w:rPr>
@@ -8172,7 +8011,7 @@
 </file>
 
 <file path=word/numbering.xml><?xml version="1.0" encoding="utf-8"?>
-<w:numbering xmlns:wpc="http://schemas.microsoft.com/office/word/2010/wordprocessingCanvas" xmlns:cx="http://schemas.microsoft.com/office/drawing/2014/chartex" xmlns:cx1="http://schemas.microsoft.com/office/drawing/2015/9/8/chartex" xmlns:cx2="http://schemas.microsoft.com/office/drawing/2015/10/21/chartex" xmlns:cx3="http://schemas.microsoft.com/office/drawing/2016/5/9/chartex" xmlns:cx4="http://schemas.microsoft.com/office/drawing/2016/5/10/chartex" xmlns:cx5="http://schemas.microsoft.com/office/drawing/2016/5/11/chartex" xmlns:cx6="http://schemas.microsoft.com/office/drawing/2016/5/12/chartex" xmlns:cx7="http://schemas.microsoft.com/office/drawing/2016/5/13/chartex" xmlns:cx8="http://schemas.microsoft.com/office/drawing/2016/5/14/chartex" xmlns:mc="http://schemas.openxmlformats.org/markup-compatibility/2006" xmlns:aink="http://schemas.microsoft.com/office/drawing/2016/ink" xmlns:am3d="http://schemas.microsoft.com/office/drawing/2017/model3d" xmlns:o="urn:schemas-microsoft-com:office:office" xmlns:r="http://schemas.openxmlformats.org/officeDocument/2006/relationships" xmlns:m="http://schemas.openxmlformats.org/officeDocument/2006/math" xmlns:v="urn:schemas-microsoft-com:vml" xmlns:wp14="http://schemas.microsoft.com/office/word/2010/wordprocessingDrawing" xmlns:wp="http://schemas.openxmlformats.org/drawingml/2006/wordprocessingDrawing" xmlns:w10="urn:schemas-microsoft-com:office:word" xmlns:w="http://schemas.openxmlformats.org/wordprocessingml/2006/main" xmlns:w14="http://schemas.microsoft.com/office/word/2010/wordml" xmlns:w15="http://schemas.microsoft.com/office/word/2012/wordml" xmlns:w16cid="http://schemas.microsoft.com/office/word/2016/wordml/cid" xmlns:w16se="http://schemas.microsoft.com/office/word/2015/wordml/symex" xmlns:wpg="http://schemas.microsoft.com/office/word/2010/wordprocessingGroup" xmlns:wpi="http://schemas.microsoft.com/office/word/2010/wordprocessingInk" xmlns:wne="http://schemas.microsoft.com/office/word/2006/wordml" xmlns:wps="http://schemas.microsoft.com/office/word/2010/wordprocessingShape" mc:Ignorable="w14 w15 w16se w16cid wp14">
+<w:numbering xmlns:wpc="http://schemas.microsoft.com/office/word/2010/wordprocessingCanvas" xmlns:cx="http://schemas.microsoft.com/office/drawing/2014/chartex" xmlns:mc="http://schemas.openxmlformats.org/markup-compatibility/2006" xmlns:o="urn:schemas-microsoft-com:office:office" xmlns:r="http://schemas.openxmlformats.org/officeDocument/2006/relationships" xmlns:m="http://schemas.openxmlformats.org/officeDocument/2006/math" xmlns:v="urn:schemas-microsoft-com:vml" xmlns:wp14="http://schemas.microsoft.com/office/word/2010/wordprocessingDrawing" xmlns:wp="http://schemas.openxmlformats.org/drawingml/2006/wordprocessingDrawing" xmlns:w10="urn:schemas-microsoft-com:office:word" xmlns:w="http://schemas.openxmlformats.org/wordprocessingml/2006/main" xmlns:w14="http://schemas.microsoft.com/office/word/2010/wordml" xmlns:w15="http://schemas.microsoft.com/office/word/2012/wordml" xmlns:w16se="http://schemas.microsoft.com/office/word/2015/wordml/symex" xmlns:wpg="http://schemas.microsoft.com/office/word/2010/wordprocessingGroup" xmlns:wpi="http://schemas.microsoft.com/office/word/2010/wordprocessingInk" xmlns:wne="http://schemas.microsoft.com/office/word/2006/wordml" xmlns:wps="http://schemas.microsoft.com/office/word/2010/wordprocessingShape" mc:Ignorable="w14 w15 w16se wp14">
   <w:abstractNum w:abstractNumId="0" w15:restartNumberingAfterBreak="0">
     <w:nsid w:val="011A7A9E"/>
     <w:multiLevelType w:val="multilevel"/>
@@ -13275,16 +13114,8 @@
 </w:numbering>
 </file>
 
-<file path=word/people.xml><?xml version="1.0" encoding="utf-8"?>
-<w15:people xmlns:wpc="http://schemas.microsoft.com/office/word/2010/wordprocessingCanvas" xmlns:cx="http://schemas.microsoft.com/office/drawing/2014/chartex" xmlns:cx1="http://schemas.microsoft.com/office/drawing/2015/9/8/chartex" xmlns:cx2="http://schemas.microsoft.com/office/drawing/2015/10/21/chartex" xmlns:cx3="http://schemas.microsoft.com/office/drawing/2016/5/9/chartex" xmlns:cx4="http://schemas.microsoft.com/office/drawing/2016/5/10/chartex" xmlns:cx5="http://schemas.microsoft.com/office/drawing/2016/5/11/chartex" xmlns:cx6="http://schemas.microsoft.com/office/drawing/2016/5/12/chartex" xmlns:cx7="http://schemas.microsoft.com/office/drawing/2016/5/13/chartex" xmlns:cx8="http://schemas.microsoft.com/office/drawing/2016/5/14/chartex" xmlns:mc="http://schemas.openxmlformats.org/markup-compatibility/2006" xmlns:aink="http://schemas.microsoft.com/office/drawing/2016/ink" xmlns:am3d="http://schemas.microsoft.com/office/drawing/2017/model3d" xmlns:o="urn:schemas-microsoft-com:office:office" xmlns:r="http://schemas.openxmlformats.org/officeDocument/2006/relationships" xmlns:m="http://schemas.openxmlformats.org/officeDocument/2006/math" xmlns:v="urn:schemas-microsoft-com:vml" xmlns:wp14="http://schemas.microsoft.com/office/word/2010/wordprocessingDrawing" xmlns:wp="http://schemas.openxmlformats.org/drawingml/2006/wordprocessingDrawing" xmlns:w10="urn:schemas-microsoft-com:office:word" xmlns:w="http://schemas.openxmlformats.org/wordprocessingml/2006/main" xmlns:w14="http://schemas.microsoft.com/office/word/2010/wordml" xmlns:w15="http://schemas.microsoft.com/office/word/2012/wordml" xmlns:w16cid="http://schemas.microsoft.com/office/word/2016/wordml/cid" xmlns:w16se="http://schemas.microsoft.com/office/word/2015/wordml/symex" xmlns:wpg="http://schemas.microsoft.com/office/word/2010/wordprocessingGroup" xmlns:wpi="http://schemas.microsoft.com/office/word/2010/wordprocessingInk" xmlns:wne="http://schemas.microsoft.com/office/word/2006/wordml" xmlns:wps="http://schemas.microsoft.com/office/word/2010/wordprocessingShape" mc:Ignorable="w14 w15 w16se w16cid wp14">
-  <w15:person w15:author="JiHyuk Chung">
-    <w15:presenceInfo w15:providerId="None" w15:userId="JiHyuk Chung"/>
-  </w15:person>
-</w15:people>
-</file>
-
 <file path=word/styles.xml><?xml version="1.0" encoding="utf-8"?>
-<w:styles xmlns:mc="http://schemas.openxmlformats.org/markup-compatibility/2006" xmlns:r="http://schemas.openxmlformats.org/officeDocument/2006/relationships" xmlns:w="http://schemas.openxmlformats.org/wordprocessingml/2006/main" xmlns:w14="http://schemas.microsoft.com/office/word/2010/wordml" xmlns:w15="http://schemas.microsoft.com/office/word/2012/wordml" xmlns:w16cid="http://schemas.microsoft.com/office/word/2016/wordml/cid" xmlns:w16se="http://schemas.microsoft.com/office/word/2015/wordml/symex" mc:Ignorable="w14 w15 w16se w16cid">
+<w:styles xmlns:mc="http://schemas.openxmlformats.org/markup-compatibility/2006" xmlns:r="http://schemas.openxmlformats.org/officeDocument/2006/relationships" xmlns:w="http://schemas.openxmlformats.org/wordprocessingml/2006/main" xmlns:w14="http://schemas.microsoft.com/office/word/2010/wordml" xmlns:w15="http://schemas.microsoft.com/office/word/2012/wordml" xmlns:w16se="http://schemas.microsoft.com/office/word/2015/wordml/symex" mc:Ignorable="w14 w15 w16se">
   <w:docDefaults>
     <w:rPrDefault>
       <w:rPr>
@@ -13300,7 +13131,7 @@
       </w:pPr>
     </w:pPrDefault>
   </w:docDefaults>
-  <w:latentStyles w:defLockedState="0" w:defUIPriority="99" w:defSemiHidden="0" w:defUnhideWhenUsed="0" w:defQFormat="0" w:count="377">
+  <w:latentStyles w:defLockedState="0" w:defUIPriority="99" w:defSemiHidden="0" w:defUnhideWhenUsed="0" w:defQFormat="0" w:count="371">
     <w:lsdException w:name="Normal" w:uiPriority="0" w:qFormat="1"/>
     <w:lsdException w:name="heading 1" w:uiPriority="9" w:qFormat="1"/>
     <w:lsdException w:name="heading 2" w:semiHidden="1" w:uiPriority="9" w:unhideWhenUsed="1" w:qFormat="1"/>
@@ -13672,12 +13503,6 @@
     <w:lsdException w:name="List Table 5 Dark Accent 6" w:uiPriority="50"/>
     <w:lsdException w:name="List Table 6 Colorful Accent 6" w:uiPriority="51"/>
     <w:lsdException w:name="List Table 7 Colorful Accent 6" w:uiPriority="52"/>
-    <w:lsdException w:name="Mention" w:semiHidden="1" w:unhideWhenUsed="1"/>
-    <w:lsdException w:name="Smart Hyperlink" w:semiHidden="1" w:unhideWhenUsed="1"/>
-    <w:lsdException w:name="Hashtag" w:semiHidden="1" w:unhideWhenUsed="1"/>
-    <w:lsdException w:name="Unresolved Mention" w:semiHidden="1" w:unhideWhenUsed="1"/>
-    <w:lsdException w:name="Smart Link" w:semiHidden="1" w:unhideWhenUsed="1"/>
-    <w:lsdException w:name="Smart Link Error" w:semiHidden="1" w:unhideWhenUsed="1"/>
   </w:latentStyles>
   <w:style w:type="paragraph" w:default="1" w:styleId="Normal">
     <w:name w:val="Normal"/>
@@ -14882,7 +14707,7 @@
 </file>
 
 <file path=customXml/itemProps2.xml><?xml version="1.0" encoding="utf-8"?>
-<ds:datastoreItem xmlns:ds="http://schemas.openxmlformats.org/officeDocument/2006/customXml" ds:itemID="{5647A4B7-EFF6-48F2-A0F6-5763F843DF3D}">
+<ds:datastoreItem xmlns:ds="http://schemas.openxmlformats.org/officeDocument/2006/customXml" ds:itemID="{0A03CC2B-3C9F-4FD4-A64E-37AADE00A285}">
   <ds:schemaRefs>
     <ds:schemaRef ds:uri="http://schemas.openxmlformats.org/officeDocument/2006/bibliography"/>
   </ds:schemaRefs>

</xml_diff>

<commit_message>
Revision History, Formatting Fix, Proofread, Grammar & Spelling Corrections
</commit_message>
<xml_diff>
--- a/DECONSTRUCTORS_PROJECT_PROPOSAL.docx
+++ b/DECONSTRUCTORS_PROJECT_PROPOSAL.docx
@@ -191,7 +191,6 @@
                               <w:calendar w:val="gregorian"/>
                             </w:date>
                           </w:sdtPr>
-                          <w:sdtEndPr/>
                           <w:sdtContent>
                             <w:p>
                               <w:pPr>
@@ -556,7 +555,7 @@
           <w:szCs w:val="40"/>
         </w:rPr>
       </w:pPr>
-      <w:bookmarkStart w:id="1" w:name="_Toc22860616"/>
+      <w:bookmarkStart w:id="1" w:name="_Toc23072001"/>
       <w:bookmarkEnd w:id="0"/>
       <w:r>
         <w:rPr>
@@ -613,7 +612,7 @@
           <w:szCs w:val="40"/>
         </w:rPr>
       </w:pPr>
-      <w:bookmarkStart w:id="2" w:name="_Toc22860617"/>
+      <w:bookmarkStart w:id="2" w:name="_Toc23072002"/>
       <w:r>
         <w:rPr>
           <w:rFonts w:ascii="Franklin Gothic Heavy" w:hAnsi="Franklin Gothic Heavy" w:cs="Aharoni"/>
@@ -684,7 +683,7 @@
           <w:szCs w:val="40"/>
         </w:rPr>
       </w:pPr>
-      <w:bookmarkStart w:id="3" w:name="_Toc22860618"/>
+      <w:bookmarkStart w:id="3" w:name="_Toc23072003"/>
       <w:r>
         <w:rPr>
           <w:rFonts w:ascii="Franklin Gothic Heavy" w:hAnsi="Franklin Gothic Heavy" w:cs="Aharoni"/>
@@ -695,16 +694,6 @@
         <w:t>REVISION HISTORY</w:t>
       </w:r>
       <w:bookmarkEnd w:id="3"/>
-    </w:p>
-    <w:p>
-      <w:pPr>
-        <w:rPr>
-          <w:rFonts w:cstheme="minorHAnsi"/>
-          <w:color w:val="595959" w:themeColor="text1" w:themeTint="A6"/>
-          <w:sz w:val="24"/>
-          <w:szCs w:val="24"/>
-        </w:rPr>
-      </w:pPr>
     </w:p>
     <w:tbl>
       <w:tblPr>
@@ -941,18 +930,8 @@
                 <w:sz w:val="24"/>
                 <w:szCs w:val="24"/>
               </w:rPr>
-              <w:t xml:space="preserve">Kacey </w:t>
-            </w:r>
-            <w:proofErr w:type="spellStart"/>
-            <w:r>
-              <w:rPr>
-                <w:rFonts w:cstheme="minorHAnsi"/>
-                <w:sz w:val="24"/>
-                <w:szCs w:val="24"/>
-              </w:rPr>
-              <w:t>Balabin</w:t>
-            </w:r>
-            <w:proofErr w:type="spellEnd"/>
+              <w:t>Kacey Balabin</w:t>
+            </w:r>
           </w:p>
           <w:p>
             <w:pPr>
@@ -1156,6 +1135,275 @@
           </w:p>
         </w:tc>
       </w:tr>
+      <w:tr>
+        <w:tc>
+          <w:tcPr>
+            <w:tcW w:w="1885" w:type="dxa"/>
+          </w:tcPr>
+          <w:p>
+            <w:pPr>
+              <w:rPr>
+                <w:rFonts w:cstheme="minorHAnsi"/>
+                <w:sz w:val="24"/>
+                <w:szCs w:val="24"/>
+              </w:rPr>
+            </w:pPr>
+            <w:r>
+              <w:rPr>
+                <w:rFonts w:cstheme="minorHAnsi"/>
+                <w:sz w:val="24"/>
+                <w:szCs w:val="24"/>
+              </w:rPr>
+              <w:t>Michael Remley</w:t>
+            </w:r>
+          </w:p>
+          <w:p>
+            <w:pPr>
+              <w:rPr>
+                <w:rFonts w:cstheme="minorHAnsi"/>
+                <w:sz w:val="24"/>
+                <w:szCs w:val="24"/>
+              </w:rPr>
+            </w:pPr>
+            <w:r>
+              <w:rPr>
+                <w:rFonts w:cstheme="minorHAnsi"/>
+                <w:sz w:val="24"/>
+                <w:szCs w:val="24"/>
+              </w:rPr>
+              <w:t>Codey Winslow</w:t>
+            </w:r>
+          </w:p>
+          <w:p>
+            <w:pPr>
+              <w:rPr>
+                <w:rFonts w:cstheme="minorHAnsi"/>
+                <w:sz w:val="24"/>
+                <w:szCs w:val="24"/>
+              </w:rPr>
+            </w:pPr>
+            <w:r>
+              <w:rPr>
+                <w:rFonts w:cstheme="minorHAnsi"/>
+                <w:sz w:val="24"/>
+                <w:szCs w:val="24"/>
+              </w:rPr>
+              <w:t>Kacey Balabin</w:t>
+            </w:r>
+          </w:p>
+          <w:p>
+            <w:pPr>
+              <w:rPr>
+                <w:rFonts w:cstheme="minorHAnsi"/>
+                <w:sz w:val="24"/>
+                <w:szCs w:val="24"/>
+              </w:rPr>
+            </w:pPr>
+            <w:r>
+              <w:rPr>
+                <w:rFonts w:cstheme="minorHAnsi"/>
+                <w:sz w:val="24"/>
+                <w:szCs w:val="24"/>
+              </w:rPr>
+              <w:t>Jared Glasser</w:t>
+            </w:r>
+          </w:p>
+          <w:p>
+            <w:pPr>
+              <w:rPr>
+                <w:rFonts w:cstheme="minorHAnsi"/>
+                <w:sz w:val="24"/>
+                <w:szCs w:val="24"/>
+              </w:rPr>
+            </w:pPr>
+            <w:r>
+              <w:rPr>
+                <w:rFonts w:cstheme="minorHAnsi"/>
+                <w:sz w:val="24"/>
+                <w:szCs w:val="24"/>
+              </w:rPr>
+              <w:t>Jihyuk Chung</w:t>
+            </w:r>
+          </w:p>
+        </w:tc>
+        <w:tc>
+          <w:tcPr>
+            <w:tcW w:w="1746" w:type="dxa"/>
+          </w:tcPr>
+          <w:p>
+            <w:pPr>
+              <w:rPr>
+                <w:rFonts w:cstheme="minorHAnsi"/>
+                <w:sz w:val="24"/>
+                <w:szCs w:val="24"/>
+              </w:rPr>
+            </w:pPr>
+            <w:r>
+              <w:rPr>
+                <w:rFonts w:cstheme="minorHAnsi"/>
+                <w:sz w:val="24"/>
+                <w:szCs w:val="24"/>
+              </w:rPr>
+              <w:t>Deconstructors</w:t>
+            </w:r>
+          </w:p>
+        </w:tc>
+        <w:tc>
+          <w:tcPr>
+            <w:tcW w:w="977" w:type="dxa"/>
+          </w:tcPr>
+          <w:p>
+            <w:pPr>
+              <w:rPr>
+                <w:rFonts w:cstheme="minorHAnsi"/>
+                <w:sz w:val="24"/>
+                <w:szCs w:val="24"/>
+              </w:rPr>
+            </w:pPr>
+            <w:r>
+              <w:rPr>
+                <w:rFonts w:cstheme="minorHAnsi"/>
+                <w:sz w:val="24"/>
+                <w:szCs w:val="24"/>
+              </w:rPr>
+              <w:t>1.0</w:t>
+            </w:r>
+          </w:p>
+        </w:tc>
+        <w:tc>
+          <w:tcPr>
+            <w:tcW w:w="1538" w:type="dxa"/>
+          </w:tcPr>
+          <w:p>
+            <w:pPr>
+              <w:rPr>
+                <w:rFonts w:cstheme="minorHAnsi"/>
+                <w:sz w:val="24"/>
+                <w:szCs w:val="24"/>
+              </w:rPr>
+            </w:pPr>
+            <w:r>
+              <w:rPr>
+                <w:rFonts w:cstheme="minorHAnsi"/>
+                <w:sz w:val="24"/>
+                <w:szCs w:val="24"/>
+              </w:rPr>
+              <w:t>Oct/</w:t>
+            </w:r>
+            <w:r>
+              <w:rPr>
+                <w:rFonts w:cstheme="minorHAnsi"/>
+                <w:sz w:val="24"/>
+                <w:szCs w:val="24"/>
+              </w:rPr>
+              <w:t>28</w:t>
+            </w:r>
+            <w:r>
+              <w:rPr>
+                <w:rFonts w:cstheme="minorHAnsi"/>
+                <w:sz w:val="24"/>
+                <w:szCs w:val="24"/>
+              </w:rPr>
+              <w:t>/2019</w:t>
+            </w:r>
+          </w:p>
+        </w:tc>
+        <w:tc>
+          <w:tcPr>
+            <w:tcW w:w="1708" w:type="dxa"/>
+          </w:tcPr>
+          <w:p>
+            <w:pPr>
+              <w:rPr>
+                <w:rFonts w:cstheme="minorHAnsi"/>
+                <w:sz w:val="24"/>
+                <w:szCs w:val="24"/>
+              </w:rPr>
+            </w:pPr>
+            <w:r>
+              <w:rPr>
+                <w:rFonts w:cstheme="minorHAnsi"/>
+                <w:sz w:val="24"/>
+                <w:szCs w:val="24"/>
+              </w:rPr>
+              <w:t>Deconstructors</w:t>
+            </w:r>
+          </w:p>
+          <w:p>
+            <w:pPr>
+              <w:rPr>
+                <w:rFonts w:cstheme="minorHAnsi"/>
+                <w:sz w:val="24"/>
+                <w:szCs w:val="24"/>
+              </w:rPr>
+            </w:pPr>
+            <w:r>
+              <w:rPr>
+                <w:rFonts w:cstheme="minorHAnsi"/>
+                <w:sz w:val="24"/>
+                <w:szCs w:val="24"/>
+              </w:rPr>
+              <w:t>_Project</w:t>
+            </w:r>
+          </w:p>
+          <w:p>
+            <w:pPr>
+              <w:rPr>
+                <w:rFonts w:cstheme="minorHAnsi"/>
+                <w:sz w:val="24"/>
+                <w:szCs w:val="24"/>
+              </w:rPr>
+            </w:pPr>
+            <w:r>
+              <w:rPr>
+                <w:rFonts w:cstheme="minorHAnsi"/>
+                <w:sz w:val="24"/>
+                <w:szCs w:val="24"/>
+              </w:rPr>
+              <w:t>_Proposal</w:t>
+            </w:r>
+          </w:p>
+          <w:p>
+            <w:pPr>
+              <w:rPr>
+                <w:rFonts w:cstheme="minorHAnsi"/>
+                <w:sz w:val="24"/>
+                <w:szCs w:val="24"/>
+              </w:rPr>
+            </w:pPr>
+            <w:r>
+              <w:rPr>
+                <w:rFonts w:cstheme="minorHAnsi"/>
+                <w:sz w:val="24"/>
+                <w:szCs w:val="24"/>
+              </w:rPr>
+              <w:t>.docx</w:t>
+            </w:r>
+          </w:p>
+        </w:tc>
+        <w:tc>
+          <w:tcPr>
+            <w:tcW w:w="1496" w:type="dxa"/>
+          </w:tcPr>
+          <w:p>
+            <w:pPr>
+              <w:rPr>
+                <w:rFonts w:cstheme="minorHAnsi"/>
+                <w:sz w:val="24"/>
+                <w:szCs w:val="24"/>
+              </w:rPr>
+            </w:pPr>
+            <w:r>
+              <w:rPr>
+                <w:rFonts w:cstheme="minorHAnsi"/>
+                <w:sz w:val="24"/>
+                <w:szCs w:val="24"/>
+              </w:rPr>
+              <w:t>Final Draft</w:t>
+            </w:r>
+          </w:p>
+        </w:tc>
+      </w:tr>
     </w:tbl>
     <w:p>
       <w:pPr>
@@ -1197,7 +1445,7 @@
           <w:szCs w:val="40"/>
         </w:rPr>
       </w:pPr>
-      <w:bookmarkStart w:id="4" w:name="_Toc22860619"/>
+      <w:bookmarkStart w:id="4" w:name="_Toc23072004"/>
       <w:r>
         <w:rPr>
           <w:rFonts w:ascii="Franklin Gothic Heavy" w:hAnsi="Franklin Gothic Heavy" w:cs="Aharoni"/>
@@ -1484,18 +1732,8 @@
           <w:sz w:val="32"/>
           <w:szCs w:val="36"/>
         </w:rPr>
-        <w:t xml:space="preserve"> </w:t>
-      </w:r>
-      <w:proofErr w:type="spellStart"/>
-      <w:r>
-        <w:rPr>
-          <w:rFonts w:cstheme="minorHAnsi"/>
-          <w:sz w:val="32"/>
-          <w:szCs w:val="36"/>
-        </w:rPr>
-        <w:t>Balabin</w:t>
-      </w:r>
-      <w:proofErr w:type="spellEnd"/>
+        <w:t xml:space="preserve"> Balabin</w:t>
+      </w:r>
       <w:r>
         <w:rPr>
           <w:rFonts w:cstheme="minorHAnsi"/>
@@ -1827,7 +2065,7 @@
         <w:br w:type="page"/>
       </w:r>
     </w:p>
-    <w:bookmarkStart w:id="5" w:name="_Toc22860620" w:displacedByCustomXml="next"/>
+    <w:bookmarkStart w:id="5" w:name="_Toc23072005" w:displacedByCustomXml="next"/>
     <w:sdt>
       <w:sdtPr>
         <w:rPr>
@@ -1935,7 +2173,7 @@
           <w:r>
             <w:fldChar w:fldCharType="separate"/>
           </w:r>
-          <w:hyperlink w:anchor="_Toc22860616" w:history="1">
+          <w:hyperlink w:anchor="_Toc23072001" w:history="1">
             <w:r>
               <w:rPr>
                 <w:rStyle w:val="Hyperlink"/>
@@ -1963,7 +2201,7 @@
                 <w:noProof/>
                 <w:webHidden/>
               </w:rPr>
-              <w:instrText xml:space="preserve"> PAGEREF _Toc22860616 \h </w:instrText>
+              <w:instrText xml:space="preserve"> PAGEREF _Toc23072001 \h </w:instrText>
             </w:r>
             <w:r>
               <w:rPr>
@@ -2006,7 +2244,7 @@
               <w:lang w:eastAsia="ko-KR"/>
             </w:rPr>
           </w:pPr>
-          <w:hyperlink w:anchor="_Toc22860617" w:history="1">
+          <w:hyperlink w:anchor="_Toc23072002" w:history="1">
             <w:r>
               <w:rPr>
                 <w:rStyle w:val="Hyperlink"/>
@@ -2034,7 +2272,7 @@
                 <w:noProof/>
                 <w:webHidden/>
               </w:rPr>
-              <w:instrText xml:space="preserve"> PAGEREF _Toc22860617 \h </w:instrText>
+              <w:instrText xml:space="preserve"> PAGEREF _Toc23072002 \h </w:instrText>
             </w:r>
             <w:r>
               <w:rPr>
@@ -2077,7 +2315,7 @@
               <w:lang w:eastAsia="ko-KR"/>
             </w:rPr>
           </w:pPr>
-          <w:hyperlink w:anchor="_Toc22860618" w:history="1">
+          <w:hyperlink w:anchor="_Toc23072003" w:history="1">
             <w:r>
               <w:rPr>
                 <w:rStyle w:val="Hyperlink"/>
@@ -2105,7 +2343,7 @@
                 <w:noProof/>
                 <w:webHidden/>
               </w:rPr>
-              <w:instrText xml:space="preserve"> PAGEREF _Toc22860618 \h </w:instrText>
+              <w:instrText xml:space="preserve"> PAGEREF _Toc23072003 \h </w:instrText>
             </w:r>
             <w:r>
               <w:rPr>
@@ -2148,7 +2386,7 @@
               <w:lang w:eastAsia="ko-KR"/>
             </w:rPr>
           </w:pPr>
-          <w:hyperlink w:anchor="_Toc22860619" w:history="1">
+          <w:hyperlink w:anchor="_Toc23072004" w:history="1">
             <w:r>
               <w:rPr>
                 <w:rStyle w:val="Hyperlink"/>
@@ -2176,7 +2414,7 @@
                 <w:noProof/>
                 <w:webHidden/>
               </w:rPr>
-              <w:instrText xml:space="preserve"> PAGEREF _Toc22860619 \h </w:instrText>
+              <w:instrText xml:space="preserve"> PAGEREF _Toc23072004 \h </w:instrText>
             </w:r>
             <w:r>
               <w:rPr>
@@ -2219,7 +2457,7 @@
               <w:lang w:eastAsia="ko-KR"/>
             </w:rPr>
           </w:pPr>
-          <w:hyperlink w:anchor="_Toc22860620" w:history="1">
+          <w:hyperlink w:anchor="_Toc23072005" w:history="1">
             <w:r>
               <w:rPr>
                 <w:rStyle w:val="Hyperlink"/>
@@ -2247,7 +2485,7 @@
                 <w:noProof/>
                 <w:webHidden/>
               </w:rPr>
-              <w:instrText xml:space="preserve"> PAGEREF _Toc22860620 \h </w:instrText>
+              <w:instrText xml:space="preserve"> PAGEREF _Toc23072005 \h </w:instrText>
             </w:r>
             <w:r>
               <w:rPr>
@@ -2291,7 +2529,7 @@
               <w:lang w:eastAsia="ko-KR"/>
             </w:rPr>
           </w:pPr>
-          <w:hyperlink w:anchor="_Toc22860621" w:history="1">
+          <w:hyperlink w:anchor="_Toc23072006" w:history="1">
             <w:r>
               <w:rPr>
                 <w:rStyle w:val="Hyperlink"/>
@@ -2335,7 +2573,7 @@
                 <w:noProof/>
                 <w:webHidden/>
               </w:rPr>
-              <w:instrText xml:space="preserve"> PAGEREF _Toc22860621 \h </w:instrText>
+              <w:instrText xml:space="preserve"> PAGEREF _Toc23072006 \h </w:instrText>
             </w:r>
             <w:r>
               <w:rPr>
@@ -2379,7 +2617,7 @@
               <w:lang w:eastAsia="ko-KR"/>
             </w:rPr>
           </w:pPr>
-          <w:hyperlink w:anchor="_Toc22860622" w:history="1">
+          <w:hyperlink w:anchor="_Toc23072007" w:history="1">
             <w:r>
               <w:rPr>
                 <w:rStyle w:val="Hyperlink"/>
@@ -2427,7 +2665,7 @@
                 <w:noProof/>
                 <w:webHidden/>
               </w:rPr>
-              <w:instrText xml:space="preserve"> PAGEREF _Toc22860622 \h </w:instrText>
+              <w:instrText xml:space="preserve"> PAGEREF _Toc23072007 \h </w:instrText>
             </w:r>
             <w:r>
               <w:rPr>
@@ -2471,7 +2709,7 @@
               <w:lang w:eastAsia="ko-KR"/>
             </w:rPr>
           </w:pPr>
-          <w:hyperlink w:anchor="_Toc22860623" w:history="1">
+          <w:hyperlink w:anchor="_Toc23072008" w:history="1">
             <w:r>
               <w:rPr>
                 <w:rStyle w:val="Hyperlink"/>
@@ -2519,7 +2757,7 @@
                 <w:noProof/>
                 <w:webHidden/>
               </w:rPr>
-              <w:instrText xml:space="preserve"> PAGEREF _Toc22860623 \h </w:instrText>
+              <w:instrText xml:space="preserve"> PAGEREF _Toc23072008 \h </w:instrText>
             </w:r>
             <w:r>
               <w:rPr>
@@ -2563,7 +2801,7 @@
               <w:lang w:eastAsia="ko-KR"/>
             </w:rPr>
           </w:pPr>
-          <w:hyperlink w:anchor="_Toc22860624" w:history="1">
+          <w:hyperlink w:anchor="_Toc23072009" w:history="1">
             <w:r>
               <w:rPr>
                 <w:rStyle w:val="Hyperlink"/>
@@ -2611,7 +2849,7 @@
                 <w:noProof/>
                 <w:webHidden/>
               </w:rPr>
-              <w:instrText xml:space="preserve"> PAGEREF _Toc22860624 \h </w:instrText>
+              <w:instrText xml:space="preserve"> PAGEREF _Toc23072009 \h </w:instrText>
             </w:r>
             <w:r>
               <w:rPr>
@@ -2655,7 +2893,7 @@
               <w:lang w:eastAsia="ko-KR"/>
             </w:rPr>
           </w:pPr>
-          <w:hyperlink w:anchor="_Toc22860625" w:history="1">
+          <w:hyperlink w:anchor="_Toc23072010" w:history="1">
             <w:r>
               <w:rPr>
                 <w:rStyle w:val="Hyperlink"/>
@@ -2699,7 +2937,7 @@
                 <w:noProof/>
                 <w:webHidden/>
               </w:rPr>
-              <w:instrText xml:space="preserve"> PAGEREF _Toc22860625 \h </w:instrText>
+              <w:instrText xml:space="preserve"> PAGEREF _Toc23072010 \h </w:instrText>
             </w:r>
             <w:r>
               <w:rPr>
@@ -2743,7 +2981,7 @@
               <w:lang w:eastAsia="ko-KR"/>
             </w:rPr>
           </w:pPr>
-          <w:hyperlink w:anchor="_Toc22860626" w:history="1">
+          <w:hyperlink w:anchor="_Toc23072011" w:history="1">
             <w:r>
               <w:rPr>
                 <w:rStyle w:val="Hyperlink"/>
@@ -2791,7 +3029,7 @@
                 <w:noProof/>
                 <w:webHidden/>
               </w:rPr>
-              <w:instrText xml:space="preserve"> PAGEREF _Toc22860626 \h </w:instrText>
+              <w:instrText xml:space="preserve"> PAGEREF _Toc23072011 \h </w:instrText>
             </w:r>
             <w:r>
               <w:rPr>
@@ -2835,7 +3073,7 @@
               <w:lang w:eastAsia="ko-KR"/>
             </w:rPr>
           </w:pPr>
-          <w:hyperlink w:anchor="_Toc22860627" w:history="1">
+          <w:hyperlink w:anchor="_Toc23072012" w:history="1">
             <w:r>
               <w:rPr>
                 <w:rStyle w:val="Hyperlink"/>
@@ -2862,7 +3100,7 @@
                 <w:bCs/>
                 <w:noProof/>
               </w:rPr>
-              <w:t>THE DECONSTRUCTORS TEAM, TIMELINES, AND DOCUMENTATION</w:t>
+              <w:t>DOCUMENTATION</w:t>
             </w:r>
             <w:r>
               <w:rPr>
@@ -2883,7 +3121,7 @@
                 <w:noProof/>
                 <w:webHidden/>
               </w:rPr>
-              <w:instrText xml:space="preserve"> PAGEREF _Toc22860627 \h </w:instrText>
+              <w:instrText xml:space="preserve"> PAGEREF _Toc23072012 \h </w:instrText>
             </w:r>
             <w:r>
               <w:rPr>
@@ -2904,6 +3142,374 @@
                 <w:webHidden/>
               </w:rPr>
               <w:t>2</w:t>
+            </w:r>
+            <w:r>
+              <w:rPr>
+                <w:noProof/>
+                <w:webHidden/>
+              </w:rPr>
+              <w:fldChar w:fldCharType="end"/>
+            </w:r>
+          </w:hyperlink>
+        </w:p>
+        <w:p>
+          <w:pPr>
+            <w:pStyle w:val="TOC2"/>
+            <w:tabs>
+              <w:tab w:val="left" w:pos="880"/>
+              <w:tab w:val="right" w:leader="dot" w:pos="9350"/>
+            </w:tabs>
+            <w:rPr>
+              <w:rFonts w:cstheme="minorBidi"/>
+              <w:noProof/>
+              <w:lang w:eastAsia="ko-KR"/>
+            </w:rPr>
+          </w:pPr>
+          <w:hyperlink w:anchor="_Toc23072013" w:history="1">
+            <w:r>
+              <w:rPr>
+                <w:rStyle w:val="Hyperlink"/>
+                <w:rFonts w:cstheme="minorHAnsi"/>
+                <w:b/>
+                <w:bCs/>
+                <w:noProof/>
+              </w:rPr>
+              <w:t>2.3</w:t>
+            </w:r>
+            <w:r>
+              <w:rPr>
+                <w:rFonts w:cstheme="minorBidi"/>
+                <w:noProof/>
+                <w:lang w:eastAsia="ko-KR"/>
+              </w:rPr>
+              <w:tab/>
+            </w:r>
+            <w:r>
+              <w:rPr>
+                <w:rStyle w:val="Hyperlink"/>
+                <w:rFonts w:cstheme="minorHAnsi"/>
+                <w:b/>
+                <w:bCs/>
+                <w:noProof/>
+              </w:rPr>
+              <w:t>Customer Responsibility</w:t>
+            </w:r>
+            <w:r>
+              <w:rPr>
+                <w:noProof/>
+                <w:webHidden/>
+              </w:rPr>
+              <w:tab/>
+            </w:r>
+            <w:r>
+              <w:rPr>
+                <w:noProof/>
+                <w:webHidden/>
+              </w:rPr>
+              <w:fldChar w:fldCharType="begin"/>
+            </w:r>
+            <w:r>
+              <w:rPr>
+                <w:noProof/>
+                <w:webHidden/>
+              </w:rPr>
+              <w:instrText xml:space="preserve"> PAGEREF _Toc23072013 \h </w:instrText>
+            </w:r>
+            <w:r>
+              <w:rPr>
+                <w:noProof/>
+                <w:webHidden/>
+              </w:rPr>
+            </w:r>
+            <w:r>
+              <w:rPr>
+                <w:noProof/>
+                <w:webHidden/>
+              </w:rPr>
+              <w:fldChar w:fldCharType="separate"/>
+            </w:r>
+            <w:r>
+              <w:rPr>
+                <w:noProof/>
+                <w:webHidden/>
+              </w:rPr>
+              <w:t>3</w:t>
+            </w:r>
+            <w:r>
+              <w:rPr>
+                <w:noProof/>
+                <w:webHidden/>
+              </w:rPr>
+              <w:fldChar w:fldCharType="end"/>
+            </w:r>
+          </w:hyperlink>
+        </w:p>
+        <w:p>
+          <w:pPr>
+            <w:pStyle w:val="TOC2"/>
+            <w:tabs>
+              <w:tab w:val="left" w:pos="880"/>
+              <w:tab w:val="right" w:leader="dot" w:pos="9350"/>
+            </w:tabs>
+            <w:rPr>
+              <w:rFonts w:cstheme="minorBidi"/>
+              <w:noProof/>
+              <w:lang w:eastAsia="ko-KR"/>
+            </w:rPr>
+          </w:pPr>
+          <w:hyperlink w:anchor="_Toc23072014" w:history="1">
+            <w:r>
+              <w:rPr>
+                <w:rStyle w:val="Hyperlink"/>
+                <w:rFonts w:cstheme="minorHAnsi"/>
+                <w:b/>
+                <w:bCs/>
+                <w:noProof/>
+              </w:rPr>
+              <w:t>2.4</w:t>
+            </w:r>
+            <w:r>
+              <w:rPr>
+                <w:rFonts w:cstheme="minorBidi"/>
+                <w:noProof/>
+                <w:lang w:eastAsia="ko-KR"/>
+              </w:rPr>
+              <w:tab/>
+            </w:r>
+            <w:r>
+              <w:rPr>
+                <w:rStyle w:val="Hyperlink"/>
+                <w:rFonts w:cstheme="minorHAnsi"/>
+                <w:b/>
+                <w:bCs/>
+                <w:noProof/>
+              </w:rPr>
+              <w:t>Software Acquisition</w:t>
+            </w:r>
+            <w:r>
+              <w:rPr>
+                <w:noProof/>
+                <w:webHidden/>
+              </w:rPr>
+              <w:tab/>
+            </w:r>
+            <w:r>
+              <w:rPr>
+                <w:noProof/>
+                <w:webHidden/>
+              </w:rPr>
+              <w:fldChar w:fldCharType="begin"/>
+            </w:r>
+            <w:r>
+              <w:rPr>
+                <w:noProof/>
+                <w:webHidden/>
+              </w:rPr>
+              <w:instrText xml:space="preserve"> PAGEREF _Toc23072014 \h </w:instrText>
+            </w:r>
+            <w:r>
+              <w:rPr>
+                <w:noProof/>
+                <w:webHidden/>
+              </w:rPr>
+            </w:r>
+            <w:r>
+              <w:rPr>
+                <w:noProof/>
+                <w:webHidden/>
+              </w:rPr>
+              <w:fldChar w:fldCharType="separate"/>
+            </w:r>
+            <w:r>
+              <w:rPr>
+                <w:noProof/>
+                <w:webHidden/>
+              </w:rPr>
+              <w:t>3</w:t>
+            </w:r>
+            <w:r>
+              <w:rPr>
+                <w:noProof/>
+                <w:webHidden/>
+              </w:rPr>
+              <w:fldChar w:fldCharType="end"/>
+            </w:r>
+          </w:hyperlink>
+        </w:p>
+        <w:p>
+          <w:pPr>
+            <w:pStyle w:val="TOC2"/>
+            <w:tabs>
+              <w:tab w:val="left" w:pos="880"/>
+              <w:tab w:val="right" w:leader="dot" w:pos="9350"/>
+            </w:tabs>
+            <w:rPr>
+              <w:rFonts w:cstheme="minorBidi"/>
+              <w:noProof/>
+              <w:lang w:eastAsia="ko-KR"/>
+            </w:rPr>
+          </w:pPr>
+          <w:hyperlink w:anchor="_Toc23072015" w:history="1">
+            <w:r>
+              <w:rPr>
+                <w:rStyle w:val="Hyperlink"/>
+                <w:rFonts w:cstheme="minorHAnsi"/>
+                <w:b/>
+                <w:bCs/>
+                <w:noProof/>
+              </w:rPr>
+              <w:t>2.5</w:t>
+            </w:r>
+            <w:r>
+              <w:rPr>
+                <w:rFonts w:cstheme="minorBidi"/>
+                <w:noProof/>
+                <w:lang w:eastAsia="ko-KR"/>
+              </w:rPr>
+              <w:tab/>
+            </w:r>
+            <w:r>
+              <w:rPr>
+                <w:rStyle w:val="Hyperlink"/>
+                <w:rFonts w:cstheme="minorHAnsi"/>
+                <w:b/>
+                <w:bCs/>
+                <w:noProof/>
+              </w:rPr>
+              <w:t>Project Risks</w:t>
+            </w:r>
+            <w:r>
+              <w:rPr>
+                <w:noProof/>
+                <w:webHidden/>
+              </w:rPr>
+              <w:tab/>
+            </w:r>
+            <w:r>
+              <w:rPr>
+                <w:noProof/>
+                <w:webHidden/>
+              </w:rPr>
+              <w:fldChar w:fldCharType="begin"/>
+            </w:r>
+            <w:r>
+              <w:rPr>
+                <w:noProof/>
+                <w:webHidden/>
+              </w:rPr>
+              <w:instrText xml:space="preserve"> PAGEREF _Toc23072015 \h </w:instrText>
+            </w:r>
+            <w:r>
+              <w:rPr>
+                <w:noProof/>
+                <w:webHidden/>
+              </w:rPr>
+            </w:r>
+            <w:r>
+              <w:rPr>
+                <w:noProof/>
+                <w:webHidden/>
+              </w:rPr>
+              <w:fldChar w:fldCharType="separate"/>
+            </w:r>
+            <w:r>
+              <w:rPr>
+                <w:noProof/>
+                <w:webHidden/>
+              </w:rPr>
+              <w:t>3</w:t>
+            </w:r>
+            <w:r>
+              <w:rPr>
+                <w:noProof/>
+                <w:webHidden/>
+              </w:rPr>
+              <w:fldChar w:fldCharType="end"/>
+            </w:r>
+          </w:hyperlink>
+        </w:p>
+        <w:p>
+          <w:pPr>
+            <w:pStyle w:val="TOC2"/>
+            <w:tabs>
+              <w:tab w:val="left" w:pos="880"/>
+              <w:tab w:val="right" w:leader="dot" w:pos="9350"/>
+            </w:tabs>
+            <w:rPr>
+              <w:rFonts w:cstheme="minorBidi"/>
+              <w:noProof/>
+              <w:lang w:eastAsia="ko-KR"/>
+            </w:rPr>
+          </w:pPr>
+          <w:hyperlink w:anchor="_Toc23072016" w:history="1">
+            <w:r>
+              <w:rPr>
+                <w:rStyle w:val="Hyperlink"/>
+                <w:rFonts w:cstheme="minorHAnsi"/>
+                <w:b/>
+                <w:bCs/>
+                <w:noProof/>
+              </w:rPr>
+              <w:t>2.6</w:t>
+            </w:r>
+            <w:r>
+              <w:rPr>
+                <w:rFonts w:cstheme="minorBidi"/>
+                <w:noProof/>
+                <w:lang w:eastAsia="ko-KR"/>
+              </w:rPr>
+              <w:tab/>
+            </w:r>
+            <w:r>
+              <w:rPr>
+                <w:rStyle w:val="Hyperlink"/>
+                <w:rFonts w:cstheme="minorHAnsi"/>
+                <w:b/>
+                <w:bCs/>
+                <w:noProof/>
+              </w:rPr>
+              <w:t>Status Reporting</w:t>
+            </w:r>
+            <w:r>
+              <w:rPr>
+                <w:noProof/>
+                <w:webHidden/>
+              </w:rPr>
+              <w:tab/>
+            </w:r>
+            <w:r>
+              <w:rPr>
+                <w:noProof/>
+                <w:webHidden/>
+              </w:rPr>
+              <w:fldChar w:fldCharType="begin"/>
+            </w:r>
+            <w:r>
+              <w:rPr>
+                <w:noProof/>
+                <w:webHidden/>
+              </w:rPr>
+              <w:instrText xml:space="preserve"> PAGEREF _Toc23072016 \h </w:instrText>
+            </w:r>
+            <w:r>
+              <w:rPr>
+                <w:noProof/>
+                <w:webHidden/>
+              </w:rPr>
+            </w:r>
+            <w:r>
+              <w:rPr>
+                <w:noProof/>
+                <w:webHidden/>
+              </w:rPr>
+              <w:fldChar w:fldCharType="separate"/>
+            </w:r>
+            <w:r>
+              <w:rPr>
+                <w:noProof/>
+                <w:webHidden/>
+              </w:rPr>
+              <w:t>3</w:t>
             </w:r>
             <w:r>
               <w:rPr>
@@ -2927,7 +3533,7 @@
               <w:lang w:eastAsia="ko-KR"/>
             </w:rPr>
           </w:pPr>
-          <w:hyperlink w:anchor="_Toc22860628" w:history="1">
+          <w:hyperlink w:anchor="_Toc23072017" w:history="1">
             <w:r>
               <w:rPr>
                 <w:rStyle w:val="Hyperlink"/>
@@ -2971,7 +3577,7 @@
                 <w:noProof/>
                 <w:webHidden/>
               </w:rPr>
-              <w:instrText xml:space="preserve"> PAGEREF _Toc22860628 \h </w:instrText>
+              <w:instrText xml:space="preserve"> PAGEREF _Toc23072017 \h </w:instrText>
             </w:r>
             <w:r>
               <w:rPr>
@@ -2991,7 +3597,7 @@
                 <w:noProof/>
                 <w:webHidden/>
               </w:rPr>
-              <w:t>3</w:t>
+              <w:t>4</w:t>
             </w:r>
             <w:r>
               <w:rPr>
@@ -3015,7 +3621,7 @@
               <w:lang w:eastAsia="ko-KR"/>
             </w:rPr>
           </w:pPr>
-          <w:hyperlink w:anchor="_Toc22860629" w:history="1">
+          <w:hyperlink w:anchor="_Toc23072018" w:history="1">
             <w:r>
               <w:rPr>
                 <w:rStyle w:val="Hyperlink"/>
@@ -3063,7 +3669,7 @@
                 <w:noProof/>
                 <w:webHidden/>
               </w:rPr>
-              <w:instrText xml:space="preserve"> PAGEREF _Toc22860629 \h </w:instrText>
+              <w:instrText xml:space="preserve"> PAGEREF _Toc23072018 \h </w:instrText>
             </w:r>
             <w:r>
               <w:rPr>
@@ -3083,7 +3689,7 @@
                 <w:noProof/>
                 <w:webHidden/>
               </w:rPr>
-              <w:t>3</w:t>
+              <w:t>4</w:t>
             </w:r>
             <w:r>
               <w:rPr>
@@ -3107,7 +3713,7 @@
               <w:lang w:eastAsia="ko-KR"/>
             </w:rPr>
           </w:pPr>
-          <w:hyperlink w:anchor="_Toc22860630" w:history="1">
+          <w:hyperlink w:anchor="_Toc23072019" w:history="1">
             <w:r>
               <w:rPr>
                 <w:rStyle w:val="Hyperlink"/>
@@ -3155,7 +3761,7 @@
                 <w:noProof/>
                 <w:webHidden/>
               </w:rPr>
-              <w:instrText xml:space="preserve"> PAGEREF _Toc22860630 \h </w:instrText>
+              <w:instrText xml:space="preserve"> PAGEREF _Toc23072019 \h </w:instrText>
             </w:r>
             <w:r>
               <w:rPr>
@@ -3175,7 +3781,375 @@
                 <w:noProof/>
                 <w:webHidden/>
               </w:rPr>
-              <w:t>3</w:t>
+              <w:t>4</w:t>
+            </w:r>
+            <w:r>
+              <w:rPr>
+                <w:noProof/>
+                <w:webHidden/>
+              </w:rPr>
+              <w:fldChar w:fldCharType="end"/>
+            </w:r>
+          </w:hyperlink>
+        </w:p>
+        <w:p>
+          <w:pPr>
+            <w:pStyle w:val="TOC2"/>
+            <w:tabs>
+              <w:tab w:val="left" w:pos="880"/>
+              <w:tab w:val="right" w:leader="dot" w:pos="9350"/>
+            </w:tabs>
+            <w:rPr>
+              <w:rFonts w:cstheme="minorBidi"/>
+              <w:noProof/>
+              <w:lang w:eastAsia="ko-KR"/>
+            </w:rPr>
+          </w:pPr>
+          <w:hyperlink w:anchor="_Toc23072020" w:history="1">
+            <w:r>
+              <w:rPr>
+                <w:rStyle w:val="Hyperlink"/>
+                <w:rFonts w:cstheme="minorHAnsi"/>
+                <w:b/>
+                <w:bCs/>
+                <w:noProof/>
+              </w:rPr>
+              <w:t>3.3</w:t>
+            </w:r>
+            <w:r>
+              <w:rPr>
+                <w:rFonts w:cstheme="minorBidi"/>
+                <w:noProof/>
+                <w:lang w:eastAsia="ko-KR"/>
+              </w:rPr>
+              <w:tab/>
+            </w:r>
+            <w:r>
+              <w:rPr>
+                <w:rStyle w:val="Hyperlink"/>
+                <w:rFonts w:cstheme="minorHAnsi"/>
+                <w:b/>
+                <w:bCs/>
+                <w:noProof/>
+              </w:rPr>
+              <w:t>MAJOR SUBSYSTEMS</w:t>
+            </w:r>
+            <w:r>
+              <w:rPr>
+                <w:noProof/>
+                <w:webHidden/>
+              </w:rPr>
+              <w:tab/>
+            </w:r>
+            <w:r>
+              <w:rPr>
+                <w:noProof/>
+                <w:webHidden/>
+              </w:rPr>
+              <w:fldChar w:fldCharType="begin"/>
+            </w:r>
+            <w:r>
+              <w:rPr>
+                <w:noProof/>
+                <w:webHidden/>
+              </w:rPr>
+              <w:instrText xml:space="preserve"> PAGEREF _Toc23072020 \h </w:instrText>
+            </w:r>
+            <w:r>
+              <w:rPr>
+                <w:noProof/>
+                <w:webHidden/>
+              </w:rPr>
+            </w:r>
+            <w:r>
+              <w:rPr>
+                <w:noProof/>
+                <w:webHidden/>
+              </w:rPr>
+              <w:fldChar w:fldCharType="separate"/>
+            </w:r>
+            <w:r>
+              <w:rPr>
+                <w:noProof/>
+                <w:webHidden/>
+              </w:rPr>
+              <w:t>4</w:t>
+            </w:r>
+            <w:r>
+              <w:rPr>
+                <w:noProof/>
+                <w:webHidden/>
+              </w:rPr>
+              <w:fldChar w:fldCharType="end"/>
+            </w:r>
+          </w:hyperlink>
+        </w:p>
+        <w:p>
+          <w:pPr>
+            <w:pStyle w:val="TOC2"/>
+            <w:tabs>
+              <w:tab w:val="left" w:pos="880"/>
+              <w:tab w:val="right" w:leader="dot" w:pos="9350"/>
+            </w:tabs>
+            <w:rPr>
+              <w:rFonts w:cstheme="minorBidi"/>
+              <w:noProof/>
+              <w:lang w:eastAsia="ko-KR"/>
+            </w:rPr>
+          </w:pPr>
+          <w:hyperlink w:anchor="_Toc23072021" w:history="1">
+            <w:r>
+              <w:rPr>
+                <w:rStyle w:val="Hyperlink"/>
+                <w:rFonts w:cstheme="minorHAnsi"/>
+                <w:b/>
+                <w:bCs/>
+                <w:noProof/>
+              </w:rPr>
+              <w:t>3.4</w:t>
+            </w:r>
+            <w:r>
+              <w:rPr>
+                <w:rFonts w:cstheme="minorBidi"/>
+                <w:noProof/>
+                <w:lang w:eastAsia="ko-KR"/>
+              </w:rPr>
+              <w:tab/>
+            </w:r>
+            <w:r>
+              <w:rPr>
+                <w:rStyle w:val="Hyperlink"/>
+                <w:rFonts w:cstheme="minorHAnsi"/>
+                <w:b/>
+                <w:bCs/>
+                <w:noProof/>
+              </w:rPr>
+              <w:t>HARDWARE PLATFORM DESCRIPTION</w:t>
+            </w:r>
+            <w:r>
+              <w:rPr>
+                <w:noProof/>
+                <w:webHidden/>
+              </w:rPr>
+              <w:tab/>
+            </w:r>
+            <w:r>
+              <w:rPr>
+                <w:noProof/>
+                <w:webHidden/>
+              </w:rPr>
+              <w:fldChar w:fldCharType="begin"/>
+            </w:r>
+            <w:r>
+              <w:rPr>
+                <w:noProof/>
+                <w:webHidden/>
+              </w:rPr>
+              <w:instrText xml:space="preserve"> PAGEREF _Toc23072021 \h </w:instrText>
+            </w:r>
+            <w:r>
+              <w:rPr>
+                <w:noProof/>
+                <w:webHidden/>
+              </w:rPr>
+            </w:r>
+            <w:r>
+              <w:rPr>
+                <w:noProof/>
+                <w:webHidden/>
+              </w:rPr>
+              <w:fldChar w:fldCharType="separate"/>
+            </w:r>
+            <w:r>
+              <w:rPr>
+                <w:noProof/>
+                <w:webHidden/>
+              </w:rPr>
+              <w:t>4</w:t>
+            </w:r>
+            <w:r>
+              <w:rPr>
+                <w:noProof/>
+                <w:webHidden/>
+              </w:rPr>
+              <w:fldChar w:fldCharType="end"/>
+            </w:r>
+          </w:hyperlink>
+        </w:p>
+        <w:p>
+          <w:pPr>
+            <w:pStyle w:val="TOC2"/>
+            <w:tabs>
+              <w:tab w:val="left" w:pos="880"/>
+              <w:tab w:val="right" w:leader="dot" w:pos="9350"/>
+            </w:tabs>
+            <w:rPr>
+              <w:rFonts w:cstheme="minorBidi"/>
+              <w:noProof/>
+              <w:lang w:eastAsia="ko-KR"/>
+            </w:rPr>
+          </w:pPr>
+          <w:hyperlink w:anchor="_Toc23072022" w:history="1">
+            <w:r>
+              <w:rPr>
+                <w:rStyle w:val="Hyperlink"/>
+                <w:rFonts w:cstheme="minorHAnsi"/>
+                <w:b/>
+                <w:bCs/>
+                <w:noProof/>
+              </w:rPr>
+              <w:t>3.5</w:t>
+            </w:r>
+            <w:r>
+              <w:rPr>
+                <w:rFonts w:cstheme="minorBidi"/>
+                <w:noProof/>
+                <w:lang w:eastAsia="ko-KR"/>
+              </w:rPr>
+              <w:tab/>
+            </w:r>
+            <w:r>
+              <w:rPr>
+                <w:rStyle w:val="Hyperlink"/>
+                <w:rFonts w:cstheme="minorHAnsi"/>
+                <w:b/>
+                <w:bCs/>
+                <w:noProof/>
+              </w:rPr>
+              <w:t>SOFTWARE PLATFORM DESCRIPTION</w:t>
+            </w:r>
+            <w:r>
+              <w:rPr>
+                <w:noProof/>
+                <w:webHidden/>
+              </w:rPr>
+              <w:tab/>
+            </w:r>
+            <w:r>
+              <w:rPr>
+                <w:noProof/>
+                <w:webHidden/>
+              </w:rPr>
+              <w:fldChar w:fldCharType="begin"/>
+            </w:r>
+            <w:r>
+              <w:rPr>
+                <w:noProof/>
+                <w:webHidden/>
+              </w:rPr>
+              <w:instrText xml:space="preserve"> PAGEREF _Toc23072022 \h </w:instrText>
+            </w:r>
+            <w:r>
+              <w:rPr>
+                <w:noProof/>
+                <w:webHidden/>
+              </w:rPr>
+            </w:r>
+            <w:r>
+              <w:rPr>
+                <w:noProof/>
+                <w:webHidden/>
+              </w:rPr>
+              <w:fldChar w:fldCharType="separate"/>
+            </w:r>
+            <w:r>
+              <w:rPr>
+                <w:noProof/>
+                <w:webHidden/>
+              </w:rPr>
+              <w:t>4</w:t>
+            </w:r>
+            <w:r>
+              <w:rPr>
+                <w:noProof/>
+                <w:webHidden/>
+              </w:rPr>
+              <w:fldChar w:fldCharType="end"/>
+            </w:r>
+          </w:hyperlink>
+        </w:p>
+        <w:p>
+          <w:pPr>
+            <w:pStyle w:val="TOC2"/>
+            <w:tabs>
+              <w:tab w:val="left" w:pos="880"/>
+              <w:tab w:val="right" w:leader="dot" w:pos="9350"/>
+            </w:tabs>
+            <w:rPr>
+              <w:rFonts w:cstheme="minorBidi"/>
+              <w:noProof/>
+              <w:lang w:eastAsia="ko-KR"/>
+            </w:rPr>
+          </w:pPr>
+          <w:hyperlink w:anchor="_Toc23072023" w:history="1">
+            <w:r>
+              <w:rPr>
+                <w:rStyle w:val="Hyperlink"/>
+                <w:rFonts w:cstheme="minorHAnsi"/>
+                <w:b/>
+                <w:bCs/>
+                <w:noProof/>
+              </w:rPr>
+              <w:t>3.6</w:t>
+            </w:r>
+            <w:r>
+              <w:rPr>
+                <w:rFonts w:cstheme="minorBidi"/>
+                <w:noProof/>
+                <w:lang w:eastAsia="ko-KR"/>
+              </w:rPr>
+              <w:tab/>
+            </w:r>
+            <w:r>
+              <w:rPr>
+                <w:rStyle w:val="Hyperlink"/>
+                <w:rFonts w:cstheme="minorHAnsi"/>
+                <w:b/>
+                <w:bCs/>
+                <w:noProof/>
+              </w:rPr>
+              <w:t>THIRD PARTY LIBRARIES</w:t>
+            </w:r>
+            <w:r>
+              <w:rPr>
+                <w:noProof/>
+                <w:webHidden/>
+              </w:rPr>
+              <w:tab/>
+            </w:r>
+            <w:r>
+              <w:rPr>
+                <w:noProof/>
+                <w:webHidden/>
+              </w:rPr>
+              <w:fldChar w:fldCharType="begin"/>
+            </w:r>
+            <w:r>
+              <w:rPr>
+                <w:noProof/>
+                <w:webHidden/>
+              </w:rPr>
+              <w:instrText xml:space="preserve"> PAGEREF _Toc23072023 \h </w:instrText>
+            </w:r>
+            <w:r>
+              <w:rPr>
+                <w:noProof/>
+                <w:webHidden/>
+              </w:rPr>
+            </w:r>
+            <w:r>
+              <w:rPr>
+                <w:noProof/>
+                <w:webHidden/>
+              </w:rPr>
+              <w:fldChar w:fldCharType="separate"/>
+            </w:r>
+            <w:r>
+              <w:rPr>
+                <w:noProof/>
+                <w:webHidden/>
+              </w:rPr>
+              <w:t>5</w:t>
             </w:r>
             <w:r>
               <w:rPr>
@@ -3199,7 +4173,7 @@
               <w:lang w:eastAsia="ko-KR"/>
             </w:rPr>
           </w:pPr>
-          <w:hyperlink w:anchor="_Toc22860631" w:history="1">
+          <w:hyperlink w:anchor="_Toc23072024" w:history="1">
             <w:r>
               <w:rPr>
                 <w:rStyle w:val="Hyperlink"/>
@@ -3243,7 +4217,7 @@
                 <w:noProof/>
                 <w:webHidden/>
               </w:rPr>
-              <w:instrText xml:space="preserve"> PAGEREF _Toc22860631 \h </w:instrText>
+              <w:instrText xml:space="preserve"> PAGEREF _Toc23072024 \h </w:instrText>
             </w:r>
             <w:r>
               <w:rPr>
@@ -3263,7 +4237,7 @@
                 <w:noProof/>
                 <w:webHidden/>
               </w:rPr>
-              <w:t>4</w:t>
+              <w:t>6</w:t>
             </w:r>
             <w:r>
               <w:rPr>
@@ -3287,7 +4261,7 @@
               <w:lang w:eastAsia="ko-KR"/>
             </w:rPr>
           </w:pPr>
-          <w:hyperlink w:anchor="_Toc22860632" w:history="1">
+          <w:hyperlink w:anchor="_Toc23072025" w:history="1">
             <w:r>
               <w:rPr>
                 <w:rStyle w:val="Hyperlink"/>
@@ -3335,7 +4309,7 @@
                 <w:noProof/>
                 <w:webHidden/>
               </w:rPr>
-              <w:instrText xml:space="preserve"> PAGEREF _Toc22860632 \h </w:instrText>
+              <w:instrText xml:space="preserve"> PAGEREF _Toc23072025 \h </w:instrText>
             </w:r>
             <w:r>
               <w:rPr>
@@ -3355,7 +4329,7 @@
                 <w:noProof/>
                 <w:webHidden/>
               </w:rPr>
-              <w:t>4</w:t>
+              <w:t>6</w:t>
             </w:r>
             <w:r>
               <w:rPr>
@@ -3379,7 +4353,7 @@
               <w:lang w:eastAsia="ko-KR"/>
             </w:rPr>
           </w:pPr>
-          <w:hyperlink w:anchor="_Toc22860633" w:history="1">
+          <w:hyperlink w:anchor="_Toc23072026" w:history="1">
             <w:r>
               <w:rPr>
                 <w:rStyle w:val="Hyperlink"/>
@@ -3427,7 +4401,7 @@
                 <w:noProof/>
                 <w:webHidden/>
               </w:rPr>
-              <w:instrText xml:space="preserve"> PAGEREF _Toc22860633 \h </w:instrText>
+              <w:instrText xml:space="preserve"> PAGEREF _Toc23072026 \h </w:instrText>
             </w:r>
             <w:r>
               <w:rPr>
@@ -3447,7 +4421,7 @@
                 <w:noProof/>
                 <w:webHidden/>
               </w:rPr>
-              <w:t>7</w:t>
+              <w:t>9</w:t>
             </w:r>
             <w:r>
               <w:rPr>
@@ -3471,7 +4445,7 @@
               <w:lang w:eastAsia="ko-KR"/>
             </w:rPr>
           </w:pPr>
-          <w:hyperlink w:anchor="_Toc22860634" w:history="1">
+          <w:hyperlink w:anchor="_Toc23072027" w:history="1">
             <w:r>
               <w:rPr>
                 <w:rStyle w:val="Hyperlink"/>
@@ -3519,7 +4493,7 @@
                 <w:noProof/>
                 <w:webHidden/>
               </w:rPr>
-              <w:instrText xml:space="preserve"> PAGEREF _Toc22860634 \h </w:instrText>
+              <w:instrText xml:space="preserve"> PAGEREF _Toc23072027 \h </w:instrText>
             </w:r>
             <w:r>
               <w:rPr>
@@ -3539,7 +4513,7 @@
                 <w:noProof/>
                 <w:webHidden/>
               </w:rPr>
-              <w:t>7</w:t>
+              <w:t>9</w:t>
             </w:r>
             <w:r>
               <w:rPr>
@@ -3563,7 +4537,7 @@
               <w:lang w:eastAsia="ko-KR"/>
             </w:rPr>
           </w:pPr>
-          <w:hyperlink w:anchor="_Toc22860635" w:history="1">
+          <w:hyperlink w:anchor="_Toc23072028" w:history="1">
             <w:r>
               <w:rPr>
                 <w:rStyle w:val="Hyperlink"/>
@@ -3607,7 +4581,7 @@
                 <w:noProof/>
                 <w:webHidden/>
               </w:rPr>
-              <w:instrText xml:space="preserve"> PAGEREF _Toc22860635 \h </w:instrText>
+              <w:instrText xml:space="preserve"> PAGEREF _Toc23072028 \h </w:instrText>
             </w:r>
             <w:r>
               <w:rPr>
@@ -3627,7 +4601,7 @@
                 <w:noProof/>
                 <w:webHidden/>
               </w:rPr>
-              <w:t>8</w:t>
+              <w:t>10</w:t>
             </w:r>
             <w:r>
               <w:rPr>
@@ -3651,7 +4625,7 @@
               <w:lang w:eastAsia="ko-KR"/>
             </w:rPr>
           </w:pPr>
-          <w:hyperlink w:anchor="_Toc22860636" w:history="1">
+          <w:hyperlink w:anchor="_Toc23072029" w:history="1">
             <w:r>
               <w:rPr>
                 <w:rStyle w:val="Hyperlink"/>
@@ -3695,7 +4669,7 @@
                 <w:noProof/>
                 <w:webHidden/>
               </w:rPr>
-              <w:instrText xml:space="preserve"> PAGEREF _Toc22860636 \h </w:instrText>
+              <w:instrText xml:space="preserve"> PAGEREF _Toc23072029 \h </w:instrText>
             </w:r>
             <w:r>
               <w:rPr>
@@ -3715,7 +4689,7 @@
                 <w:noProof/>
                 <w:webHidden/>
               </w:rPr>
-              <w:t>9</w:t>
+              <w:t>11</w:t>
             </w:r>
             <w:r>
               <w:rPr>
@@ -3739,7 +4713,7 @@
               <w:lang w:eastAsia="ko-KR"/>
             </w:rPr>
           </w:pPr>
-          <w:hyperlink w:anchor="_Toc22860637" w:history="1">
+          <w:hyperlink w:anchor="_Toc23072030" w:history="1">
             <w:r>
               <w:rPr>
                 <w:rStyle w:val="Hyperlink"/>
@@ -3783,7 +4757,7 @@
                 <w:noProof/>
                 <w:webHidden/>
               </w:rPr>
-              <w:instrText xml:space="preserve"> PAGEREF _Toc22860637 \h </w:instrText>
+              <w:instrText xml:space="preserve"> PAGEREF _Toc23072030 \h </w:instrText>
             </w:r>
             <w:r>
               <w:rPr>
@@ -3803,7 +4777,7 @@
                 <w:noProof/>
                 <w:webHidden/>
               </w:rPr>
-              <w:t>10</w:t>
+              <w:t>12</w:t>
             </w:r>
             <w:r>
               <w:rPr>
@@ -3852,7 +4826,7 @@
           <w:szCs w:val="40"/>
         </w:rPr>
       </w:pPr>
-      <w:bookmarkStart w:id="6" w:name="_Toc22860621"/>
+      <w:bookmarkStart w:id="6" w:name="_Toc23072006"/>
       <w:r>
         <w:rPr>
           <w:rFonts w:ascii="Franklin Gothic Heavy" w:hAnsi="Franklin Gothic Heavy" w:cs="Aharoni"/>
@@ -3896,7 +4870,7 @@
           <w:szCs w:val="28"/>
         </w:rPr>
       </w:pPr>
-      <w:bookmarkStart w:id="7" w:name="_Toc22860622"/>
+      <w:bookmarkStart w:id="7" w:name="_Toc23072007"/>
       <w:r>
         <w:rPr>
           <w:rFonts w:cstheme="minorHAnsi"/>
@@ -3958,7 +4932,7 @@
           <w:szCs w:val="28"/>
         </w:rPr>
       </w:pPr>
-      <w:bookmarkStart w:id="8" w:name="_Toc22860623"/>
+      <w:bookmarkStart w:id="8" w:name="_Toc23072008"/>
       <w:r>
         <w:rPr>
           <w:rFonts w:cstheme="minorHAnsi"/>
@@ -3988,7 +4962,23 @@
           <w:sz w:val="24"/>
           <w:szCs w:val="24"/>
         </w:rPr>
-        <w:t>The scope of this document is limited to project management, general system discussions, and a description of the product requirements which will describe in limited detail the intended design features and functionality. Also, includes is the specific functionality of modules and otherwise discrete functionalities that may later be added to the system.</w:t>
+        <w:t xml:space="preserve">The scope of this document is limited to project management, general system discussions, and a description of the product requirements which will describe in limited detail the intended design features and functionality. Also, </w:t>
+      </w:r>
+      <w:r>
+        <w:rPr>
+          <w:rFonts w:cstheme="minorHAnsi"/>
+          <w:sz w:val="24"/>
+          <w:szCs w:val="24"/>
+        </w:rPr>
+        <w:t xml:space="preserve">it </w:t>
+      </w:r>
+      <w:r>
+        <w:rPr>
+          <w:rFonts w:cstheme="minorHAnsi"/>
+          <w:sz w:val="24"/>
+          <w:szCs w:val="24"/>
+        </w:rPr>
+        <w:t>includes the specific functionality of modules and otherwise discrete functionalities that may later be added to the system.</w:t>
       </w:r>
     </w:p>
     <w:p>
@@ -4020,7 +5010,7 @@
           <w:szCs w:val="28"/>
         </w:rPr>
       </w:pPr>
-      <w:bookmarkStart w:id="9" w:name="_Toc22860624"/>
+      <w:bookmarkStart w:id="9" w:name="_Toc23072009"/>
       <w:r>
         <w:rPr>
           <w:rFonts w:cstheme="minorHAnsi"/>
@@ -4102,7 +5092,7 @@
           <w:szCs w:val="40"/>
         </w:rPr>
       </w:pPr>
-      <w:bookmarkStart w:id="10" w:name="_Toc22860625"/>
+      <w:bookmarkStart w:id="10" w:name="_Toc23072010"/>
       <w:r>
         <w:rPr>
           <w:rFonts w:ascii="Franklin Gothic Heavy" w:hAnsi="Franklin Gothic Heavy" w:cs="Aharoni"/>
@@ -4147,6 +5137,7 @@
         </w:rPr>
       </w:pPr>
       <w:bookmarkStart w:id="11" w:name="_Toc22827402"/>
+      <w:bookmarkStart w:id="12" w:name="_Toc23072011"/>
       <w:r>
         <w:rPr>
           <w:rFonts w:cstheme="minorHAnsi"/>
@@ -4159,6 +5150,7 @@
         <w:t>CHANGE MANAGEMENT PROCEDURES</w:t>
       </w:r>
       <w:bookmarkEnd w:id="11"/>
+      <w:bookmarkEnd w:id="12"/>
     </w:p>
     <w:p>
       <w:pPr>
@@ -4197,76 +5189,16 @@
           <w:sz w:val="24"/>
           <w:szCs w:val="24"/>
         </w:rPr>
-        <w:t xml:space="preserve"> become necessary, the Change Administration Team, (CAT), will convene and discuss the requested change. The CAT team will consist of Kacey </w:t>
-      </w:r>
-      <w:proofErr w:type="spellStart"/>
-      <w:r>
-        <w:rPr>
-          <w:rFonts w:cstheme="minorHAnsi"/>
-          <w:color w:val="595959" w:themeColor="text1" w:themeTint="A6"/>
-          <w:sz w:val="24"/>
-          <w:szCs w:val="24"/>
-        </w:rPr>
-        <w:t>Balabin</w:t>
-      </w:r>
-      <w:proofErr w:type="spellEnd"/>
-      <w:r>
-        <w:rPr>
-          <w:rFonts w:cstheme="minorHAnsi"/>
-          <w:color w:val="595959" w:themeColor="text1" w:themeTint="A6"/>
-          <w:sz w:val="24"/>
-          <w:szCs w:val="24"/>
-        </w:rPr>
-        <w:t xml:space="preserve">, </w:t>
-      </w:r>
-      <w:proofErr w:type="spellStart"/>
-      <w:r>
-        <w:rPr>
-          <w:rFonts w:cstheme="minorHAnsi"/>
-          <w:color w:val="595959" w:themeColor="text1" w:themeTint="A6"/>
-          <w:sz w:val="24"/>
-          <w:szCs w:val="24"/>
-        </w:rPr>
-        <w:t>JiHyuk</w:t>
-      </w:r>
-      <w:proofErr w:type="spellEnd"/>
-      <w:r>
-        <w:rPr>
-          <w:rFonts w:cstheme="minorHAnsi"/>
-          <w:color w:val="595959" w:themeColor="text1" w:themeTint="A6"/>
-          <w:sz w:val="24"/>
-          <w:szCs w:val="24"/>
-        </w:rPr>
-        <w:t xml:space="preserve"> Chung, Jared Glasser, Michael Remley, Codey Winslow, </w:t>
-      </w:r>
-      <w:r>
-        <w:rPr>
-          <w:rFonts w:cstheme="minorHAnsi"/>
-          <w:color w:val="595959" w:themeColor="text1" w:themeTint="A6"/>
-          <w:sz w:val="24"/>
-          <w:szCs w:val="24"/>
-        </w:rPr>
-        <w:t xml:space="preserve">(The </w:t>
-      </w:r>
-      <w:proofErr w:type="spellStart"/>
-      <w:r>
-        <w:rPr>
-          <w:rFonts w:cstheme="minorHAnsi"/>
-          <w:color w:val="595959" w:themeColor="text1" w:themeTint="A6"/>
-          <w:sz w:val="24"/>
-          <w:szCs w:val="24"/>
-        </w:rPr>
-        <w:t>Deconstructors</w:t>
-      </w:r>
-      <w:proofErr w:type="spellEnd"/>
-      <w:r>
-        <w:rPr>
-          <w:rFonts w:cstheme="minorHAnsi"/>
-          <w:color w:val="595959" w:themeColor="text1" w:themeTint="A6"/>
-          <w:sz w:val="24"/>
-          <w:szCs w:val="24"/>
-        </w:rPr>
-        <w:t xml:space="preserve">), </w:t>
+        <w:t xml:space="preserve"> become necessary, the Change Administration Team, (CAT), will convene and discuss the requested change. The CAT team will consist of Kacey Balabin, JiHyuk Chung, Jared Glasser, Michael Remley, Codey Winslow, </w:t>
+      </w:r>
+      <w:r>
+        <w:rPr>
+          <w:rFonts w:cstheme="minorHAnsi"/>
+          <w:color w:val="595959" w:themeColor="text1" w:themeTint="A6"/>
+          <w:sz w:val="24"/>
+          <w:szCs w:val="24"/>
+        </w:rPr>
+        <w:t xml:space="preserve">(The Deconstructors), </w:t>
       </w:r>
       <w:r>
         <w:rPr>
@@ -4357,7 +5289,25 @@
           <w:sz w:val="24"/>
           <w:szCs w:val="24"/>
         </w:rPr>
-        <w:t xml:space="preserve"> – Any changes must be submitted in the format presented by the Change Request From (Appendix B). Submission is to be physical copy only – digital submissions will not be accepted.</w:t>
+        <w:t xml:space="preserve"> – Any changes must be submitted in the format presented by the Change Request </w:t>
+      </w:r>
+      <w:r>
+        <w:rPr>
+          <w:rFonts w:cstheme="minorHAnsi"/>
+          <w:color w:val="595959" w:themeColor="text1" w:themeTint="A6"/>
+          <w:sz w:val="24"/>
+          <w:szCs w:val="24"/>
+        </w:rPr>
+        <w:t>Form</w:t>
+      </w:r>
+      <w:r>
+        <w:rPr>
+          <w:rFonts w:cstheme="minorHAnsi"/>
+          <w:color w:val="595959" w:themeColor="text1" w:themeTint="A6"/>
+          <w:sz w:val="24"/>
+          <w:szCs w:val="24"/>
+        </w:rPr>
+        <w:t xml:space="preserve"> (Appendix B). Submission is to be physical copy only – digital submissions will not be accepted.</w:t>
       </w:r>
     </w:p>
     <w:p>
@@ -4543,17 +5493,17 @@
         </w:rPr>
         <w:t xml:space="preserve"> – All changes, whether accepted or denied, must be archived in the Revision History section of this document (see page </w:t>
       </w:r>
-      <w:proofErr w:type="spellStart"/>
-      <w:r>
-        <w:rPr>
-          <w:rFonts w:cstheme="minorHAnsi"/>
+      <w:r>
+        <w:rPr>
+          <w:rFonts w:cstheme="minorHAnsi"/>
+          <w:i/>
+          <w:iCs/>
           <w:color w:val="595959" w:themeColor="text1" w:themeTint="A6"/>
           <w:sz w:val="24"/>
           <w:szCs w:val="24"/>
         </w:rPr>
         <w:t>i</w:t>
       </w:r>
-      <w:proofErr w:type="spellEnd"/>
       <w:r>
         <w:rPr>
           <w:rFonts w:cstheme="minorHAnsi"/>
@@ -4597,7 +5547,8 @@
           <w:szCs w:val="28"/>
         </w:rPr>
       </w:pPr>
-      <w:bookmarkStart w:id="12" w:name="_Toc22827403"/>
+      <w:bookmarkStart w:id="13" w:name="_Toc22827403"/>
+      <w:bookmarkStart w:id="14" w:name="_Toc23072012"/>
       <w:r>
         <w:rPr>
           <w:rFonts w:cstheme="minorHAnsi"/>
@@ -4609,14 +5560,14 @@
         </w:rPr>
         <w:t>DOCUMENTATION</w:t>
       </w:r>
-      <w:bookmarkEnd w:id="12"/>
+      <w:bookmarkEnd w:id="13"/>
+      <w:bookmarkEnd w:id="14"/>
     </w:p>
     <w:p>
       <w:pPr>
         <w:pStyle w:val="ListParagraph"/>
         <w:spacing w:after="0"/>
         <w:ind w:left="1008"/>
-        <w:outlineLvl w:val="1"/>
         <w:rPr>
           <w:rFonts w:cstheme="minorHAnsi"/>
           <w:color w:val="595959" w:themeColor="text1" w:themeTint="A6"/>
@@ -4651,7 +5602,7 @@
           <w:sz w:val="24"/>
           <w:szCs w:val="24"/>
         </w:rPr>
-        <w:t>, alongside the app.</w:t>
+        <w:t>.</w:t>
       </w:r>
     </w:p>
     <w:p>
@@ -4659,7 +5610,6 @@
         <w:pStyle w:val="ListParagraph"/>
         <w:spacing w:after="0"/>
         <w:ind w:left="1008"/>
-        <w:outlineLvl w:val="1"/>
         <w:rPr>
           <w:rFonts w:cstheme="minorHAnsi"/>
           <w:color w:val="595959" w:themeColor="text1" w:themeTint="A6"/>
@@ -4686,6 +5636,7 @@
           <w:szCs w:val="28"/>
         </w:rPr>
       </w:pPr>
+      <w:bookmarkStart w:id="15" w:name="_Toc23072013"/>
       <w:r>
         <w:rPr>
           <w:rFonts w:cstheme="minorHAnsi"/>
@@ -4696,36 +5647,34 @@
           <w:szCs w:val="28"/>
         </w:rPr>
         <w:lastRenderedPageBreak/>
-        <w:t>Customer Responsibility</w:t>
-      </w:r>
+        <w:t>CUSTOMER RESPONSIBILITY</w:t>
+      </w:r>
+      <w:bookmarkEnd w:id="15"/>
     </w:p>
     <w:p>
       <w:pPr>
         <w:pStyle w:val="ListParagraph"/>
         <w:spacing w:after="0"/>
         <w:ind w:left="1008"/>
-        <w:outlineLvl w:val="1"/>
-        <w:rPr>
-          <w:rFonts w:cstheme="minorHAnsi"/>
-          <w:color w:val="595959" w:themeColor="text1" w:themeTint="A6"/>
-          <w:sz w:val="24"/>
-          <w:szCs w:val="24"/>
-        </w:rPr>
-      </w:pPr>
-      <w:r>
-        <w:rPr>
-          <w:rFonts w:cstheme="minorHAnsi"/>
-          <w:color w:val="595959" w:themeColor="text1" w:themeTint="A6"/>
-          <w:sz w:val="24"/>
-          <w:szCs w:val="24"/>
-        </w:rPr>
-        <w:t>The customer will be responsible for providing their own mobile device, Apple or Android, and access to an internet connection.</w:t>
-      </w:r>
-    </w:p>
-    <w:p>
-      <w:pPr>
-        <w:spacing w:after="0"/>
-        <w:outlineLvl w:val="1"/>
+        <w:rPr>
+          <w:rFonts w:cstheme="minorHAnsi"/>
+          <w:color w:val="595959" w:themeColor="text1" w:themeTint="A6"/>
+          <w:sz w:val="24"/>
+          <w:szCs w:val="24"/>
+        </w:rPr>
+      </w:pPr>
+      <w:r>
+        <w:rPr>
+          <w:rFonts w:cstheme="minorHAnsi"/>
+          <w:color w:val="595959" w:themeColor="text1" w:themeTint="A6"/>
+          <w:sz w:val="24"/>
+          <w:szCs w:val="24"/>
+        </w:rPr>
+        <w:t>The customer will be responsible for providing their mobile device and access to an internet connection.</w:t>
+      </w:r>
+    </w:p>
+    <w:p>
+      <w:pPr>
         <w:rPr>
           <w:rFonts w:cstheme="minorHAnsi"/>
           <w:color w:val="595959" w:themeColor="text1" w:themeTint="A6"/>
@@ -4752,6 +5701,7 @@
           <w:szCs w:val="28"/>
         </w:rPr>
       </w:pPr>
+      <w:bookmarkStart w:id="16" w:name="_Toc23072014"/>
       <w:r>
         <w:rPr>
           <w:rFonts w:cstheme="minorHAnsi"/>
@@ -4761,15 +5711,15 @@
           <w:sz w:val="28"/>
           <w:szCs w:val="28"/>
         </w:rPr>
-        <w:t>Software Acquisition</w:t>
-      </w:r>
+        <w:t>SOFTWARE ACQUISITION</w:t>
+      </w:r>
+      <w:bookmarkEnd w:id="16"/>
     </w:p>
     <w:p>
       <w:pPr>
         <w:pStyle w:val="ListParagraph"/>
         <w:spacing w:after="0"/>
         <w:ind w:left="1008"/>
-        <w:outlineLvl w:val="1"/>
         <w:rPr>
           <w:rFonts w:cstheme="minorHAnsi"/>
           <w:color w:val="595959" w:themeColor="text1" w:themeTint="A6"/>
@@ -4792,7 +5742,6 @@
         <w:pStyle w:val="ListParagraph"/>
         <w:spacing w:after="0"/>
         <w:ind w:left="1008"/>
-        <w:outlineLvl w:val="1"/>
         <w:rPr>
           <w:rFonts w:cstheme="minorHAnsi"/>
           <w:color w:val="595959" w:themeColor="text1" w:themeTint="A6"/>
@@ -4819,6 +5768,7 @@
           <w:szCs w:val="28"/>
         </w:rPr>
       </w:pPr>
+      <w:bookmarkStart w:id="17" w:name="_Toc23072015"/>
       <w:r>
         <w:rPr>
           <w:rFonts w:cstheme="minorHAnsi"/>
@@ -4828,8 +5778,9 @@
           <w:sz w:val="28"/>
           <w:szCs w:val="28"/>
         </w:rPr>
-        <w:t>Project Risks</w:t>
-      </w:r>
+        <w:t>PROJECT RISKS</w:t>
+      </w:r>
+      <w:bookmarkEnd w:id="17"/>
     </w:p>
     <w:p>
       <w:pPr>
@@ -4855,9 +5806,6 @@
     </w:p>
     <w:p>
       <w:pPr>
-        <w:spacing w:after="0"/>
-        <w:ind w:left="1008"/>
-        <w:outlineLvl w:val="1"/>
         <w:rPr>
           <w:rFonts w:cstheme="minorHAnsi"/>
           <w:b/>
@@ -4886,6 +5834,7 @@
           <w:szCs w:val="28"/>
         </w:rPr>
       </w:pPr>
+      <w:bookmarkStart w:id="18" w:name="_Toc23072016"/>
       <w:r>
         <w:rPr>
           <w:rFonts w:cstheme="minorHAnsi"/>
@@ -4895,8 +5844,11 @@
           <w:sz w:val="28"/>
           <w:szCs w:val="28"/>
         </w:rPr>
-        <w:t>Status Reporting</w:t>
-      </w:r>
+        <w:t>STATUS REPORTING</w:t>
+      </w:r>
+      <w:bookmarkStart w:id="19" w:name="_GoBack"/>
+      <w:bookmarkEnd w:id="18"/>
+      <w:bookmarkEnd w:id="19"/>
     </w:p>
     <w:p>
       <w:pPr>
@@ -4925,76 +5877,16 @@
           <w:sz w:val="24"/>
           <w:szCs w:val="24"/>
         </w:rPr>
-        <w:t xml:space="preserve">Kacey </w:t>
-      </w:r>
-      <w:proofErr w:type="spellStart"/>
-      <w:r>
-        <w:rPr>
-          <w:rFonts w:cstheme="minorHAnsi"/>
-          <w:color w:val="595959" w:themeColor="text1" w:themeTint="A6"/>
-          <w:sz w:val="24"/>
-          <w:szCs w:val="24"/>
-        </w:rPr>
-        <w:t>Balabin</w:t>
-      </w:r>
-      <w:proofErr w:type="spellEnd"/>
-      <w:r>
-        <w:rPr>
-          <w:rFonts w:cstheme="minorHAnsi"/>
-          <w:color w:val="595959" w:themeColor="text1" w:themeTint="A6"/>
-          <w:sz w:val="24"/>
-          <w:szCs w:val="24"/>
-        </w:rPr>
-        <w:t xml:space="preserve">, </w:t>
-      </w:r>
-      <w:proofErr w:type="spellStart"/>
-      <w:r>
-        <w:rPr>
-          <w:rFonts w:cstheme="minorHAnsi"/>
-          <w:color w:val="595959" w:themeColor="text1" w:themeTint="A6"/>
-          <w:sz w:val="24"/>
-          <w:szCs w:val="24"/>
-        </w:rPr>
-        <w:t>JiHyuk</w:t>
-      </w:r>
-      <w:proofErr w:type="spellEnd"/>
-      <w:r>
-        <w:rPr>
-          <w:rFonts w:cstheme="minorHAnsi"/>
-          <w:color w:val="595959" w:themeColor="text1" w:themeTint="A6"/>
-          <w:sz w:val="24"/>
-          <w:szCs w:val="24"/>
-        </w:rPr>
-        <w:t xml:space="preserve"> Chung, Jared Glasser, Michael Remley, Codey Winslow</w:t>
-      </w:r>
-      <w:r>
-        <w:rPr>
-          <w:rFonts w:cstheme="minorHAnsi"/>
-          <w:color w:val="595959" w:themeColor="text1" w:themeTint="A6"/>
-          <w:sz w:val="24"/>
-          <w:szCs w:val="24"/>
-        </w:rPr>
-        <w:t xml:space="preserve"> (the </w:t>
-      </w:r>
-      <w:proofErr w:type="spellStart"/>
-      <w:r>
-        <w:rPr>
-          <w:rFonts w:cstheme="minorHAnsi"/>
-          <w:color w:val="595959" w:themeColor="text1" w:themeTint="A6"/>
-          <w:sz w:val="24"/>
-          <w:szCs w:val="24"/>
-        </w:rPr>
-        <w:t>Deconstructors</w:t>
-      </w:r>
-      <w:proofErr w:type="spellEnd"/>
-      <w:r>
-        <w:rPr>
-          <w:rFonts w:cstheme="minorHAnsi"/>
-          <w:color w:val="595959" w:themeColor="text1" w:themeTint="A6"/>
-          <w:sz w:val="24"/>
-          <w:szCs w:val="24"/>
-        </w:rPr>
-        <w:t>) will meet with Todd Breedlove to report on the project’s progress. Items to discuss include:</w:t>
+        <w:t>Kacey Balabin, JiHyuk Chung, Jared Glasser, Michael Remley, Codey Winslow</w:t>
+      </w:r>
+      <w:r>
+        <w:rPr>
+          <w:rFonts w:cstheme="minorHAnsi"/>
+          <w:color w:val="595959" w:themeColor="text1" w:themeTint="A6"/>
+          <w:sz w:val="24"/>
+          <w:szCs w:val="24"/>
+        </w:rPr>
+        <w:t xml:space="preserve"> (the Deconstructors) will meet with Todd Breedlove to report on the project’s progress. Items to discuss include:</w:t>
       </w:r>
     </w:p>
     <w:p>
@@ -5019,7 +5911,25 @@
           <w:sz w:val="24"/>
           <w:szCs w:val="24"/>
         </w:rPr>
-        <w:t>Progress on current sprint</w:t>
+        <w:t xml:space="preserve">Progress on </w:t>
+      </w:r>
+      <w:r>
+        <w:rPr>
+          <w:rFonts w:cstheme="minorHAnsi"/>
+          <w:color w:val="595959" w:themeColor="text1" w:themeTint="A6"/>
+          <w:sz w:val="24"/>
+          <w:szCs w:val="24"/>
+        </w:rPr>
+        <w:t xml:space="preserve">the </w:t>
+      </w:r>
+      <w:r>
+        <w:rPr>
+          <w:rFonts w:cstheme="minorHAnsi"/>
+          <w:color w:val="595959" w:themeColor="text1" w:themeTint="A6"/>
+          <w:sz w:val="24"/>
+          <w:szCs w:val="24"/>
+        </w:rPr>
+        <w:t>current sprint</w:t>
       </w:r>
     </w:p>
     <w:p>
@@ -5249,16 +6159,6 @@
     </w:p>
     <w:p>
       <w:pPr>
-        <w:rPr>
-          <w:rFonts w:ascii="Franklin Gothic Heavy" w:hAnsi="Franklin Gothic Heavy" w:cs="Aharoni"/>
-          <w:color w:val="595959" w:themeColor="text1" w:themeTint="A6"/>
-          <w:sz w:val="40"/>
-          <w:szCs w:val="40"/>
-        </w:rPr>
-      </w:pPr>
-    </w:p>
-    <w:p>
-      <w:pPr>
         <w:pStyle w:val="ListParagraph"/>
         <w:numPr>
           <w:ilvl w:val="0"/>
@@ -5273,7 +6173,7 @@
           <w:szCs w:val="40"/>
         </w:rPr>
       </w:pPr>
-      <w:bookmarkStart w:id="13" w:name="_Toc22860628"/>
+      <w:bookmarkStart w:id="20" w:name="_Toc23072017"/>
       <w:r>
         <w:rPr>
           <w:rFonts w:ascii="Franklin Gothic Heavy" w:hAnsi="Franklin Gothic Heavy" w:cs="Aharoni"/>
@@ -5284,7 +6184,7 @@
         <w:lastRenderedPageBreak/>
         <w:t>SYSTEM GENERAL DESCRIPTION</w:t>
       </w:r>
-      <w:bookmarkEnd w:id="13"/>
+      <w:bookmarkEnd w:id="20"/>
     </w:p>
     <w:p>
       <w:pPr>
@@ -5317,8 +6217,8 @@
           <w:szCs w:val="28"/>
         </w:rPr>
       </w:pPr>
-      <w:bookmarkStart w:id="14" w:name="_Toc22860629"/>
-      <w:bookmarkStart w:id="15" w:name="_Hlk22495660"/>
+      <w:bookmarkStart w:id="21" w:name="_Hlk22495660"/>
+      <w:bookmarkStart w:id="22" w:name="_Toc23072018"/>
       <w:r>
         <w:rPr>
           <w:rFonts w:cstheme="minorHAnsi"/>
@@ -5341,9 +6241,9 @@
         </w:rPr>
         <w:t>ROBLEM STATEMENT</w:t>
       </w:r>
-      <w:bookmarkEnd w:id="14"/>
-    </w:p>
-    <w:bookmarkEnd w:id="15"/>
+      <w:bookmarkEnd w:id="22"/>
+    </w:p>
+    <w:bookmarkEnd w:id="21"/>
     <w:p>
       <w:pPr>
         <w:pStyle w:val="ListParagraph"/>
@@ -5437,7 +6337,7 @@
         </w:rPr>
         <w:t xml:space="preserve"> </w:t>
       </w:r>
-      <w:bookmarkStart w:id="16" w:name="_Toc22860630"/>
+      <w:bookmarkStart w:id="23" w:name="_Toc23072019"/>
       <w:r>
         <w:rPr>
           <w:rFonts w:cstheme="minorHAnsi"/>
@@ -5449,7 +6349,7 @@
         </w:rPr>
         <w:t>PERSPECTIVE</w:t>
       </w:r>
-      <w:bookmarkEnd w:id="16"/>
+      <w:bookmarkEnd w:id="23"/>
     </w:p>
     <w:p>
       <w:pPr>
@@ -5502,31 +6402,7 @@
           <w:sz w:val="24"/>
           <w:szCs w:val="24"/>
         </w:rPr>
-        <w:t xml:space="preserve"> </w:t>
-      </w:r>
-      <w:r>
-        <w:rPr>
-          <w:rFonts w:cstheme="minorHAnsi"/>
-          <w:sz w:val="24"/>
-          <w:szCs w:val="24"/>
-        </w:rPr>
-        <w:t xml:space="preserve">There will also be </w:t>
-      </w:r>
-      <w:r>
-        <w:rPr>
-          <w:rFonts w:cstheme="minorHAnsi"/>
-          <w:sz w:val="24"/>
-          <w:szCs w:val="24"/>
-        </w:rPr>
-        <w:t xml:space="preserve">more of </w:t>
-      </w:r>
-      <w:r>
-        <w:rPr>
-          <w:rFonts w:cstheme="minorHAnsi"/>
-          <w:sz w:val="24"/>
-          <w:szCs w:val="24"/>
-        </w:rPr>
-        <w:t>an emphasis on connecting users of [product] via its social interfaces.</w:t>
+        <w:t xml:space="preserve"> There will also be more of an emphasis on connecting users of [product] via its social interfaces.</w:t>
       </w:r>
     </w:p>
     <w:p>
@@ -5607,6 +6483,7 @@
           <w:szCs w:val="28"/>
         </w:rPr>
       </w:pPr>
+      <w:bookmarkStart w:id="24" w:name="_Toc23072020"/>
       <w:r>
         <w:rPr>
           <w:rFonts w:cstheme="minorHAnsi"/>
@@ -5618,6 +6495,7 @@
         </w:rPr>
         <w:t>MAJOR SUBSYSTEMS</w:t>
       </w:r>
+      <w:bookmarkEnd w:id="24"/>
     </w:p>
     <w:p>
       <w:pPr>
@@ -5657,8 +6535,6 @@
     </w:p>
     <w:p>
       <w:pPr>
-        <w:spacing w:after="0"/>
-        <w:outlineLvl w:val="1"/>
         <w:rPr>
           <w:rFonts w:cstheme="minorHAnsi"/>
           <w:b/>
@@ -5687,6 +6563,7 @@
           <w:szCs w:val="28"/>
         </w:rPr>
       </w:pPr>
+      <w:bookmarkStart w:id="25" w:name="_Toc23072021"/>
       <w:r>
         <w:rPr>
           <w:rFonts w:cstheme="minorHAnsi"/>
@@ -5698,6 +6575,7 @@
         </w:rPr>
         <w:t>HARDWARE PLATFORM DESCRIPTION</w:t>
       </w:r>
+      <w:bookmarkEnd w:id="25"/>
     </w:p>
     <w:p>
       <w:pPr>
@@ -5740,13 +6618,9 @@
         </w:rPr>
         <w:t>Internet access</w:t>
       </w:r>
-      <w:bookmarkStart w:id="17" w:name="_GoBack"/>
-      <w:bookmarkEnd w:id="17"/>
-    </w:p>
-    <w:p>
-      <w:pPr>
-        <w:spacing w:after="0"/>
-        <w:outlineLvl w:val="1"/>
+    </w:p>
+    <w:p>
+      <w:pPr>
         <w:rPr>
           <w:rFonts w:cstheme="minorHAnsi"/>
           <w:b/>
@@ -5775,6 +6649,7 @@
           <w:szCs w:val="28"/>
         </w:rPr>
       </w:pPr>
+      <w:bookmarkStart w:id="26" w:name="_Toc23072022"/>
       <w:r>
         <w:rPr>
           <w:rFonts w:cstheme="minorHAnsi"/>
@@ -5786,6 +6661,7 @@
         </w:rPr>
         <w:t>SOFTWARE PLATFORM DESCRIPTION</w:t>
       </w:r>
+      <w:bookmarkEnd w:id="26"/>
     </w:p>
     <w:p>
       <w:pPr>
@@ -5806,8 +6682,6 @@
     </w:p>
     <w:p>
       <w:pPr>
-        <w:spacing w:after="0"/>
-        <w:outlineLvl w:val="1"/>
         <w:rPr>
           <w:rFonts w:cstheme="minorHAnsi"/>
           <w:b/>
@@ -5817,11 +6691,7 @@
           <w:szCs w:val="28"/>
         </w:rPr>
       </w:pPr>
-    </w:p>
-    <w:p>
-      <w:pPr>
-        <w:spacing w:after="0"/>
-        <w:outlineLvl w:val="1"/>
+      <w:r>
         <w:rPr>
           <w:rFonts w:cstheme="minorHAnsi"/>
           <w:b/>
@@ -5830,7 +6700,8 @@
           <w:sz w:val="28"/>
           <w:szCs w:val="28"/>
         </w:rPr>
-      </w:pPr>
+        <w:br w:type="page"/>
+      </w:r>
     </w:p>
     <w:p>
       <w:pPr>
@@ -5850,6 +6721,7 @@
           <w:szCs w:val="28"/>
         </w:rPr>
       </w:pPr>
+      <w:bookmarkStart w:id="27" w:name="_Toc23072023"/>
       <w:r>
         <w:rPr>
           <w:rFonts w:cstheme="minorHAnsi"/>
@@ -5862,6 +6734,7 @@
         <w:lastRenderedPageBreak/>
         <w:t>THIRD PARTY LIBRARIES</w:t>
       </w:r>
+      <w:bookmarkEnd w:id="27"/>
     </w:p>
     <w:p>
       <w:pPr>
@@ -5957,7 +6830,7 @@
           <w:szCs w:val="40"/>
         </w:rPr>
       </w:pPr>
-      <w:bookmarkStart w:id="18" w:name="_Toc22860631"/>
+      <w:bookmarkStart w:id="28" w:name="_Toc23072024"/>
       <w:r>
         <w:rPr>
           <w:rFonts w:ascii="Franklin Gothic Heavy" w:hAnsi="Franklin Gothic Heavy" w:cs="Aharoni"/>
@@ -5977,7 +6850,7 @@
         </w:rPr>
         <w:t xml:space="preserve"> REQUIREMENTS</w:t>
       </w:r>
-      <w:bookmarkEnd w:id="18"/>
+      <w:bookmarkEnd w:id="28"/>
     </w:p>
     <w:p>
       <w:pPr>
@@ -6038,7 +6911,7 @@
         </w:rPr>
         <w:t xml:space="preserve"> </w:t>
       </w:r>
-      <w:bookmarkStart w:id="19" w:name="_Toc22860632"/>
+      <w:bookmarkStart w:id="29" w:name="_Toc23072025"/>
       <w:r>
         <w:rPr>
           <w:rFonts w:cstheme="minorHAnsi"/>
@@ -6050,7 +6923,7 @@
         </w:rPr>
         <w:t>FUNCTIONAL</w:t>
       </w:r>
-      <w:bookmarkEnd w:id="19"/>
+      <w:bookmarkEnd w:id="29"/>
     </w:p>
     <w:p>
       <w:pPr>
@@ -6069,7 +6942,7 @@
           <w:szCs w:val="24"/>
         </w:rPr>
       </w:pPr>
-      <w:bookmarkStart w:id="20" w:name="_Toc22733926"/>
+      <w:bookmarkStart w:id="30" w:name="_Toc22733926"/>
       <w:r>
         <w:rPr>
           <w:rFonts w:cstheme="minorHAnsi"/>
@@ -6081,7 +6954,7 @@
         </w:rPr>
         <w:t>Login</w:t>
       </w:r>
-      <w:bookmarkEnd w:id="20"/>
+      <w:bookmarkEnd w:id="30"/>
     </w:p>
     <w:p>
       <w:pPr>
@@ -6289,7 +7162,25 @@
           <w:sz w:val="24"/>
           <w:szCs w:val="24"/>
         </w:rPr>
-        <w:t xml:space="preserve">oogle login method allows one to sign into our application via </w:t>
+        <w:t>oogle login method allows one to sign in</w:t>
+      </w:r>
+      <w:r>
+        <w:rPr>
+          <w:rFonts w:cstheme="minorHAnsi"/>
+          <w:color w:val="000000" w:themeColor="text1"/>
+          <w:sz w:val="24"/>
+          <w:szCs w:val="24"/>
+        </w:rPr>
+        <w:t xml:space="preserve"> </w:t>
+      </w:r>
+      <w:r>
+        <w:rPr>
+          <w:rFonts w:cstheme="minorHAnsi"/>
+          <w:color w:val="000000" w:themeColor="text1"/>
+          <w:sz w:val="24"/>
+          <w:szCs w:val="24"/>
+        </w:rPr>
+        <w:t xml:space="preserve">to our application via </w:t>
       </w:r>
       <w:r>
         <w:rPr>
@@ -6352,7 +7243,25 @@
           <w:sz w:val="24"/>
           <w:szCs w:val="24"/>
         </w:rPr>
-        <w:t>contacts, or otherwise useful features that pertain to the many social aspect of our app.</w:t>
+        <w:t>contacts, or otherwise useful features that pertain to the many social aspect</w:t>
+      </w:r>
+      <w:r>
+        <w:rPr>
+          <w:rFonts w:cstheme="minorHAnsi"/>
+          <w:color w:val="000000" w:themeColor="text1"/>
+          <w:sz w:val="24"/>
+          <w:szCs w:val="24"/>
+        </w:rPr>
+        <w:t>s</w:t>
+      </w:r>
+      <w:r>
+        <w:rPr>
+          <w:rFonts w:cstheme="minorHAnsi"/>
+          <w:color w:val="000000" w:themeColor="text1"/>
+          <w:sz w:val="24"/>
+          <w:szCs w:val="24"/>
+        </w:rPr>
+        <w:t xml:space="preserve"> of our app.</w:t>
       </w:r>
     </w:p>
     <w:p>
@@ -6541,7 +7450,25 @@
           <w:szCs w:val="24"/>
         </w:rPr>
         <w:br/>
-        <w:t>Provides users that have not yet signed up to our local database and do-not wish to use any of the other login options.</w:t>
+        <w:t>Provides users that have not yet signed up to our local database and do-not wish to use any of the other log</w:t>
+      </w:r>
+      <w:r>
+        <w:rPr>
+          <w:rFonts w:cstheme="minorHAnsi"/>
+          <w:color w:val="000000" w:themeColor="text1"/>
+          <w:sz w:val="24"/>
+          <w:szCs w:val="24"/>
+        </w:rPr>
+        <w:t xml:space="preserve"> </w:t>
+      </w:r>
+      <w:r>
+        <w:rPr>
+          <w:rFonts w:cstheme="minorHAnsi"/>
+          <w:color w:val="000000" w:themeColor="text1"/>
+          <w:sz w:val="24"/>
+          <w:szCs w:val="24"/>
+        </w:rPr>
+        <w:t>in options.</w:t>
       </w:r>
     </w:p>
     <w:p>
@@ -6687,7 +7614,7 @@
           <w:szCs w:val="24"/>
         </w:rPr>
       </w:pPr>
-      <w:bookmarkStart w:id="21" w:name="_Toc22733927"/>
+      <w:bookmarkStart w:id="31" w:name="_Toc22733927"/>
       <w:r>
         <w:rPr>
           <w:rFonts w:cstheme="minorHAnsi"/>
@@ -6699,7 +7626,7 @@
         </w:rPr>
         <w:t>Activity Bank</w:t>
       </w:r>
-      <w:bookmarkEnd w:id="21"/>
+      <w:bookmarkEnd w:id="31"/>
     </w:p>
     <w:p>
       <w:pPr>
@@ -6872,7 +7799,7 @@
           <w:szCs w:val="24"/>
         </w:rPr>
       </w:pPr>
-      <w:bookmarkStart w:id="22" w:name="_Toc22733929"/>
+      <w:bookmarkStart w:id="32" w:name="_Toc22733929"/>
       <w:r>
         <w:rPr>
           <w:rFonts w:cstheme="minorHAnsi"/>
@@ -6884,7 +7811,7 @@
         </w:rPr>
         <w:t>Plan Construction</w:t>
       </w:r>
-      <w:bookmarkEnd w:id="22"/>
+      <w:bookmarkEnd w:id="32"/>
     </w:p>
     <w:p>
       <w:pPr>
@@ -7003,7 +7930,7 @@
           <w:szCs w:val="24"/>
         </w:rPr>
       </w:pPr>
-      <w:bookmarkStart w:id="23" w:name="_Toc22733930"/>
+      <w:bookmarkStart w:id="33" w:name="_Toc22733930"/>
       <w:r>
         <w:rPr>
           <w:rFonts w:cstheme="minorHAnsi"/>
@@ -7015,7 +7942,7 @@
         </w:rPr>
         <w:t>Plan Visualization</w:t>
       </w:r>
-      <w:bookmarkEnd w:id="23"/>
+      <w:bookmarkEnd w:id="33"/>
     </w:p>
     <w:p>
       <w:pPr>
@@ -7059,7 +7986,7 @@
           <w:szCs w:val="24"/>
         </w:rPr>
       </w:pPr>
-      <w:bookmarkStart w:id="24" w:name="_Toc22733931"/>
+      <w:bookmarkStart w:id="34" w:name="_Toc22733931"/>
       <w:r>
         <w:rPr>
           <w:rFonts w:cstheme="minorHAnsi"/>
@@ -7071,7 +7998,7 @@
         </w:rPr>
         <w:t>Friends</w:t>
       </w:r>
-      <w:bookmarkEnd w:id="24"/>
+      <w:bookmarkEnd w:id="34"/>
     </w:p>
     <w:p>
       <w:pPr>
@@ -7190,7 +8117,7 @@
           <w:szCs w:val="24"/>
         </w:rPr>
       </w:pPr>
-      <w:bookmarkStart w:id="25" w:name="_Toc22733932"/>
+      <w:bookmarkStart w:id="35" w:name="_Toc22733932"/>
       <w:r>
         <w:rPr>
           <w:rFonts w:cstheme="minorHAnsi"/>
@@ -7202,7 +8129,7 @@
         </w:rPr>
         <w:t>Collaborative Planning</w:t>
       </w:r>
-      <w:bookmarkEnd w:id="25"/>
+      <w:bookmarkEnd w:id="35"/>
     </w:p>
     <w:p>
       <w:pPr>
@@ -7323,7 +8250,7 @@
           <w:szCs w:val="24"/>
         </w:rPr>
       </w:pPr>
-      <w:bookmarkStart w:id="26" w:name="_Toc22733933"/>
+      <w:bookmarkStart w:id="36" w:name="_Toc22733933"/>
       <w:r>
         <w:rPr>
           <w:rFonts w:cstheme="minorHAnsi"/>
@@ -7335,7 +8262,7 @@
         </w:rPr>
         <w:t>Geo Capability</w:t>
       </w:r>
-      <w:bookmarkEnd w:id="26"/>
+      <w:bookmarkEnd w:id="36"/>
     </w:p>
     <w:p>
       <w:pPr>
@@ -7429,7 +8356,7 @@
           <w:szCs w:val="24"/>
         </w:rPr>
       </w:pPr>
-      <w:bookmarkStart w:id="27" w:name="_Toc22733934"/>
+      <w:bookmarkStart w:id="37" w:name="_Toc22733934"/>
       <w:r>
         <w:rPr>
           <w:rFonts w:cstheme="minorHAnsi"/>
@@ -7441,7 +8368,7 @@
         </w:rPr>
         <w:t>(Stretch) Plan Generator</w:t>
       </w:r>
-      <w:bookmarkEnd w:id="27"/>
+      <w:bookmarkEnd w:id="37"/>
     </w:p>
     <w:p>
       <w:pPr>
@@ -8300,7 +9227,7 @@
         <w:lastRenderedPageBreak/>
         <w:t xml:space="preserve"> </w:t>
       </w:r>
-      <w:bookmarkStart w:id="28" w:name="_Toc22860633"/>
+      <w:bookmarkStart w:id="38" w:name="_Toc23072026"/>
       <w:r>
         <w:rPr>
           <w:rFonts w:cstheme="minorHAnsi"/>
@@ -8312,7 +9239,7 @@
         </w:rPr>
         <w:t>PERFORMANCE</w:t>
       </w:r>
-      <w:bookmarkEnd w:id="28"/>
+      <w:bookmarkEnd w:id="38"/>
     </w:p>
     <w:p>
       <w:pPr>
@@ -8406,7 +9333,7 @@
         </w:rPr>
         <w:t xml:space="preserve"> </w:t>
       </w:r>
-      <w:bookmarkStart w:id="29" w:name="_Toc22860634"/>
+      <w:bookmarkStart w:id="39" w:name="_Toc23072027"/>
       <w:r>
         <w:rPr>
           <w:rFonts w:cstheme="minorHAnsi"/>
@@ -8418,7 +9345,7 @@
         </w:rPr>
         <w:t>RELIABILITY</w:t>
       </w:r>
-      <w:bookmarkEnd w:id="29"/>
+      <w:bookmarkEnd w:id="39"/>
     </w:p>
     <w:p>
       <w:pPr>
@@ -8436,15 +9363,55 @@
           <w:sz w:val="24"/>
           <w:szCs w:val="24"/>
         </w:rPr>
-        <w:t xml:space="preserve">Software reliability is without doubt, one of the most important </w:t>
-      </w:r>
-      <w:r>
-        <w:rPr>
-          <w:rFonts w:cstheme="minorHAnsi"/>
-          <w:sz w:val="24"/>
-          <w:szCs w:val="24"/>
-        </w:rPr>
-        <w:t>aspects in</w:t>
+        <w:t>Software reliability is</w:t>
+      </w:r>
+      <w:r>
+        <w:rPr>
+          <w:rFonts w:cstheme="minorHAnsi"/>
+          <w:sz w:val="24"/>
+          <w:szCs w:val="24"/>
+        </w:rPr>
+        <w:t>,</w:t>
+      </w:r>
+      <w:r>
+        <w:rPr>
+          <w:rFonts w:cstheme="minorHAnsi"/>
+          <w:sz w:val="24"/>
+          <w:szCs w:val="24"/>
+        </w:rPr>
+        <w:t xml:space="preserve"> without </w:t>
+      </w:r>
+      <w:r>
+        <w:rPr>
+          <w:rFonts w:cstheme="minorHAnsi"/>
+          <w:sz w:val="24"/>
+          <w:szCs w:val="24"/>
+        </w:rPr>
+        <w:t xml:space="preserve">a </w:t>
+      </w:r>
+      <w:r>
+        <w:rPr>
+          <w:rFonts w:cstheme="minorHAnsi"/>
+          <w:sz w:val="24"/>
+          <w:szCs w:val="24"/>
+        </w:rPr>
+        <w:t xml:space="preserve">doubt, one of the most important </w:t>
+      </w:r>
+      <w:r>
+        <w:rPr>
+          <w:rFonts w:cstheme="minorHAnsi"/>
+          <w:sz w:val="24"/>
+          <w:szCs w:val="24"/>
+        </w:rPr>
+        <w:t xml:space="preserve">aspects </w:t>
+      </w:r>
+      <w:r>
+        <w:rPr>
+          <w:rFonts w:cstheme="minorHAnsi"/>
+          <w:sz w:val="24"/>
+          <w:szCs w:val="24"/>
+        </w:rPr>
+        <w:t>of</w:t>
       </w:r>
       <w:r>
         <w:rPr>
@@ -8476,31 +9443,23 @@
           <w:sz w:val="24"/>
           <w:szCs w:val="24"/>
         </w:rPr>
-        <w:t xml:space="preserve"> maintain 98% reliability based on</w:t>
-      </w:r>
-      <w:r>
-        <w:rPr>
-          <w:rFonts w:cstheme="minorHAnsi"/>
-          <w:sz w:val="24"/>
-          <w:szCs w:val="24"/>
-        </w:rPr>
-        <w:t>:</w:t>
-      </w:r>
-      <w:r>
-        <w:rPr>
-          <w:rFonts w:cstheme="minorHAnsi"/>
-          <w:sz w:val="24"/>
-          <w:szCs w:val="24"/>
-        </w:rPr>
-        <w:t xml:space="preserve"> </w:t>
-      </w:r>
-      <w:r>
-        <w:rPr>
-          <w:rFonts w:cstheme="minorHAnsi"/>
-          <w:sz w:val="24"/>
-          <w:szCs w:val="24"/>
-        </w:rPr>
-        <w:t xml:space="preserve"> 1 - (</w:t>
+        <w:t xml:space="preserve"> maintain 98% reliability based on </w:t>
+      </w:r>
+      <w:r>
+        <w:rPr>
+          <w:rFonts w:cstheme="minorHAnsi"/>
+          <w:sz w:val="24"/>
+          <w:szCs w:val="24"/>
+        </w:rPr>
+        <w:t xml:space="preserve">this equation: </w:t>
+      </w:r>
+      <w:r>
+        <w:rPr>
+          <w:rFonts w:cstheme="minorHAnsi"/>
+          <w:sz w:val="24"/>
+          <w:szCs w:val="24"/>
+        </w:rPr>
+        <w:t>1 - (</w:t>
       </w:r>
       <w:r>
         <w:rPr>
@@ -8638,8 +9597,8 @@
           <w:szCs w:val="40"/>
         </w:rPr>
       </w:pPr>
-      <w:bookmarkStart w:id="30" w:name="_Toc22504066"/>
-      <w:bookmarkStart w:id="31" w:name="_Toc22860635"/>
+      <w:bookmarkStart w:id="40" w:name="_Toc22504066"/>
+      <w:bookmarkStart w:id="41" w:name="_Toc23072028"/>
       <w:r>
         <w:rPr>
           <w:rFonts w:ascii="Franklin Gothic Heavy" w:hAnsi="Franklin Gothic Heavy" w:cs="Aharoni"/>
@@ -8650,8 +9609,8 @@
         <w:lastRenderedPageBreak/>
         <w:t>USER PROFILES</w:t>
       </w:r>
-      <w:bookmarkEnd w:id="30"/>
-      <w:bookmarkEnd w:id="31"/>
+      <w:bookmarkEnd w:id="40"/>
+      <w:bookmarkEnd w:id="41"/>
     </w:p>
     <w:p>
       <w:pPr>
@@ -8663,7 +9622,7 @@
           <w:szCs w:val="24"/>
         </w:rPr>
       </w:pPr>
-      <w:bookmarkStart w:id="32" w:name="_Toc22504067"/>
+      <w:bookmarkStart w:id="42" w:name="_Toc22504067"/>
       <w:r>
         <w:rPr>
           <w:rFonts w:cstheme="minorHAnsi"/>
@@ -8686,7 +9645,23 @@
           <w:sz w:val="24"/>
           <w:szCs w:val="24"/>
         </w:rPr>
-        <w:t>are everyone who are interested in a new application to manage and organize their localized activity</w:t>
+        <w:t xml:space="preserve">are everyone who </w:t>
+      </w:r>
+      <w:r>
+        <w:rPr>
+          <w:rFonts w:cstheme="minorHAnsi"/>
+          <w:sz w:val="24"/>
+          <w:szCs w:val="24"/>
+        </w:rPr>
+        <w:t xml:space="preserve">is </w:t>
+      </w:r>
+      <w:r>
+        <w:rPr>
+          <w:rFonts w:cstheme="minorHAnsi"/>
+          <w:sz w:val="24"/>
+          <w:szCs w:val="24"/>
+        </w:rPr>
+        <w:t xml:space="preserve"> interested in a new application to manage and organize their localized activity</w:t>
       </w:r>
       <w:r>
         <w:rPr>
@@ -8740,7 +9715,7 @@
           <w:szCs w:val="40"/>
         </w:rPr>
       </w:pPr>
-      <w:bookmarkStart w:id="33" w:name="_Toc22860636"/>
+      <w:bookmarkStart w:id="43" w:name="_Toc23072029"/>
       <w:r>
         <w:rPr>
           <w:rFonts w:ascii="Franklin Gothic Heavy" w:hAnsi="Franklin Gothic Heavy" w:cs="Aharoni"/>
@@ -8769,8 +9744,8 @@
         </w:rPr>
         <w:t xml:space="preserve"> OF TERMS</w:t>
       </w:r>
-      <w:bookmarkEnd w:id="32"/>
-      <w:bookmarkEnd w:id="33"/>
+      <w:bookmarkEnd w:id="42"/>
+      <w:bookmarkEnd w:id="43"/>
     </w:p>
     <w:p>
       <w:pPr>
@@ -8952,7 +9927,7 @@
           <w:szCs w:val="40"/>
         </w:rPr>
       </w:pPr>
-      <w:bookmarkStart w:id="34" w:name="_Toc22860637"/>
+      <w:bookmarkStart w:id="44" w:name="_Toc23072030"/>
       <w:r>
         <w:rPr>
           <w:rFonts w:ascii="Franklin Gothic Heavy" w:hAnsi="Franklin Gothic Heavy" w:cs="Aharoni"/>
@@ -8963,7 +9938,7 @@
         <w:lastRenderedPageBreak/>
         <w:t>APPENDIX B – CHANGE REQUEST FORM</w:t>
       </w:r>
-      <w:bookmarkEnd w:id="34"/>
+      <w:bookmarkEnd w:id="44"/>
     </w:p>
     <w:p>
       <w:pPr>
@@ -9585,7 +10560,7 @@
   <w:abstractNum w:abstractNumId="1" w15:restartNumberingAfterBreak="0">
     <w:nsid w:val="25C52F9E"/>
     <w:multiLevelType w:val="multilevel"/>
-    <w:tmpl w:val="916A08FE"/>
+    <w:tmpl w:val="37DC7288"/>
     <w:lvl w:ilvl="0">
       <w:start w:val="6"/>
       <w:numFmt w:val="decimal"/>
@@ -9951,7 +10926,7 @@
   <w:abstractNum w:abstractNumId="4" w15:restartNumberingAfterBreak="0">
     <w:nsid w:val="5A1B7B82"/>
     <w:multiLevelType w:val="multilevel"/>
-    <w:tmpl w:val="82A45AAA"/>
+    <w:tmpl w:val="4F0CE3C2"/>
     <w:lvl w:ilvl="0">
       <w:start w:val="2"/>
       <w:numFmt w:val="decimal"/>
@@ -12484,7 +13459,7 @@
 </file>
 
 <file path=customXml/itemProps2.xml><?xml version="1.0" encoding="utf-8"?>
-<ds:datastoreItem xmlns:ds="http://schemas.openxmlformats.org/officeDocument/2006/customXml" ds:itemID="{9A90500D-B038-4429-B89E-5B26482B62C2}">
+<ds:datastoreItem xmlns:ds="http://schemas.openxmlformats.org/officeDocument/2006/customXml" ds:itemID="{E69CA1EF-D1D1-452A-9E5C-A94C13197EC3}">
   <ds:schemaRefs>
     <ds:schemaRef ds:uri="http://schemas.openxmlformats.org/officeDocument/2006/bibliography"/>
   </ds:schemaRefs>

</xml_diff>

<commit_message>
further developed functional requirements
</commit_message>
<xml_diff>
--- a/DECONSTRUCTORS_PROJECT_PROPOSAL.docx
+++ b/DECONSTRUCTORS_PROJECT_PROPOSAL.docx
@@ -941,18 +941,8 @@
                 <w:sz w:val="24"/>
                 <w:szCs w:val="24"/>
               </w:rPr>
-              <w:t xml:space="preserve">Kacey </w:t>
-            </w:r>
-            <w:proofErr w:type="spellStart"/>
-            <w:r>
-              <w:rPr>
-                <w:rFonts w:cstheme="minorHAnsi"/>
-                <w:sz w:val="24"/>
-                <w:szCs w:val="24"/>
-              </w:rPr>
-              <w:t>Balabin</w:t>
-            </w:r>
-            <w:proofErr w:type="spellEnd"/>
+              <w:t>Kacey Balabin</w:t>
+            </w:r>
           </w:p>
           <w:p>
             <w:pPr>
@@ -1484,18 +1474,8 @@
           <w:sz w:val="32"/>
           <w:szCs w:val="36"/>
         </w:rPr>
-        <w:t xml:space="preserve"> </w:t>
-      </w:r>
-      <w:proofErr w:type="spellStart"/>
-      <w:r>
-        <w:rPr>
-          <w:rFonts w:cstheme="minorHAnsi"/>
-          <w:sz w:val="32"/>
-          <w:szCs w:val="36"/>
-        </w:rPr>
-        <w:t>Balabin</w:t>
-      </w:r>
-      <w:proofErr w:type="spellEnd"/>
+        <w:t xml:space="preserve"> Balabin</w:t>
+      </w:r>
       <w:r>
         <w:rPr>
           <w:rFonts w:cstheme="minorHAnsi"/>
@@ -4197,9 +4177,8 @@
           <w:sz w:val="24"/>
           <w:szCs w:val="24"/>
         </w:rPr>
-        <w:t xml:space="preserve"> become necessary, the Change Administration Team, (CAT), will convene and discuss the requested change. The CAT team will consist of Kacey </w:t>
-      </w:r>
-      <w:proofErr w:type="spellStart"/>
+        <w:t xml:space="preserve"> become necessary, the Change Administration Team, (CAT), will convene and discuss the requested change. The CAT team will consist of Kacey Balabin, JiHyuk Chung, Jared Glasser, Michael Remley, Codey Winslow, </w:t>
+      </w:r>
       <w:r>
         <w:rPr>
           <w:rFonts w:cstheme="minorHAnsi"/>
@@ -4207,66 +4186,7 @@
           <w:sz w:val="24"/>
           <w:szCs w:val="24"/>
         </w:rPr>
-        <w:t>Balabin</w:t>
-      </w:r>
-      <w:proofErr w:type="spellEnd"/>
-      <w:r>
-        <w:rPr>
-          <w:rFonts w:cstheme="minorHAnsi"/>
-          <w:color w:val="595959" w:themeColor="text1" w:themeTint="A6"/>
-          <w:sz w:val="24"/>
-          <w:szCs w:val="24"/>
-        </w:rPr>
-        <w:t xml:space="preserve">, </w:t>
-      </w:r>
-      <w:proofErr w:type="spellStart"/>
-      <w:r>
-        <w:rPr>
-          <w:rFonts w:cstheme="minorHAnsi"/>
-          <w:color w:val="595959" w:themeColor="text1" w:themeTint="A6"/>
-          <w:sz w:val="24"/>
-          <w:szCs w:val="24"/>
-        </w:rPr>
-        <w:t>JiHyuk</w:t>
-      </w:r>
-      <w:proofErr w:type="spellEnd"/>
-      <w:r>
-        <w:rPr>
-          <w:rFonts w:cstheme="minorHAnsi"/>
-          <w:color w:val="595959" w:themeColor="text1" w:themeTint="A6"/>
-          <w:sz w:val="24"/>
-          <w:szCs w:val="24"/>
-        </w:rPr>
-        <w:t xml:space="preserve"> Chung, Jared Glasser, Michael Remley, Codey Winslow, </w:t>
-      </w:r>
-      <w:r>
-        <w:rPr>
-          <w:rFonts w:cstheme="minorHAnsi"/>
-          <w:color w:val="595959" w:themeColor="text1" w:themeTint="A6"/>
-          <w:sz w:val="24"/>
-          <w:szCs w:val="24"/>
-        </w:rPr>
-        <w:t xml:space="preserve">(The </w:t>
-      </w:r>
-      <w:proofErr w:type="spellStart"/>
-      <w:r>
-        <w:rPr>
-          <w:rFonts w:cstheme="minorHAnsi"/>
-          <w:color w:val="595959" w:themeColor="text1" w:themeTint="A6"/>
-          <w:sz w:val="24"/>
-          <w:szCs w:val="24"/>
-        </w:rPr>
-        <w:t>Deconstructors</w:t>
-      </w:r>
-      <w:proofErr w:type="spellEnd"/>
-      <w:r>
-        <w:rPr>
-          <w:rFonts w:cstheme="minorHAnsi"/>
-          <w:color w:val="595959" w:themeColor="text1" w:themeTint="A6"/>
-          <w:sz w:val="24"/>
-          <w:szCs w:val="24"/>
-        </w:rPr>
-        <w:t xml:space="preserve">), </w:t>
+        <w:t xml:space="preserve">(The Deconstructors), </w:t>
       </w:r>
       <w:r>
         <w:rPr>
@@ -4541,27 +4461,7 @@
           <w:sz w:val="24"/>
           <w:szCs w:val="24"/>
         </w:rPr>
-        <w:t xml:space="preserve"> – All changes, whether accepted or denied, must be archived in the Revision History section of this document (see page </w:t>
-      </w:r>
-      <w:proofErr w:type="spellStart"/>
-      <w:r>
-        <w:rPr>
-          <w:rFonts w:cstheme="minorHAnsi"/>
-          <w:color w:val="595959" w:themeColor="text1" w:themeTint="A6"/>
-          <w:sz w:val="24"/>
-          <w:szCs w:val="24"/>
-        </w:rPr>
-        <w:t>i</w:t>
-      </w:r>
-      <w:proofErr w:type="spellEnd"/>
-      <w:r>
-        <w:rPr>
-          <w:rFonts w:cstheme="minorHAnsi"/>
-          <w:color w:val="595959" w:themeColor="text1" w:themeTint="A6"/>
-          <w:sz w:val="24"/>
-          <w:szCs w:val="24"/>
-        </w:rPr>
-        <w:t xml:space="preserve"> for reference).</w:t>
+        <w:t xml:space="preserve"> – All changes, whether accepted or denied, must be archived in the Revision History section of this document (see page i for reference).</w:t>
       </w:r>
     </w:p>
     <w:p>
@@ -4925,9 +4825,8 @@
           <w:sz w:val="24"/>
           <w:szCs w:val="24"/>
         </w:rPr>
-        <w:t xml:space="preserve">Kacey </w:t>
-      </w:r>
-      <w:proofErr w:type="spellStart"/>
+        <w:t>Kacey Balabin, JiHyuk Chung, Jared Glasser, Michael Remley, Codey Winslow</w:t>
+      </w:r>
       <w:r>
         <w:rPr>
           <w:rFonts w:cstheme="minorHAnsi"/>
@@ -4935,66 +4834,7 @@
           <w:sz w:val="24"/>
           <w:szCs w:val="24"/>
         </w:rPr>
-        <w:t>Balabin</w:t>
-      </w:r>
-      <w:proofErr w:type="spellEnd"/>
-      <w:r>
-        <w:rPr>
-          <w:rFonts w:cstheme="minorHAnsi"/>
-          <w:color w:val="595959" w:themeColor="text1" w:themeTint="A6"/>
-          <w:sz w:val="24"/>
-          <w:szCs w:val="24"/>
-        </w:rPr>
-        <w:t xml:space="preserve">, </w:t>
-      </w:r>
-      <w:proofErr w:type="spellStart"/>
-      <w:r>
-        <w:rPr>
-          <w:rFonts w:cstheme="minorHAnsi"/>
-          <w:color w:val="595959" w:themeColor="text1" w:themeTint="A6"/>
-          <w:sz w:val="24"/>
-          <w:szCs w:val="24"/>
-        </w:rPr>
-        <w:t>JiHyuk</w:t>
-      </w:r>
-      <w:proofErr w:type="spellEnd"/>
-      <w:r>
-        <w:rPr>
-          <w:rFonts w:cstheme="minorHAnsi"/>
-          <w:color w:val="595959" w:themeColor="text1" w:themeTint="A6"/>
-          <w:sz w:val="24"/>
-          <w:szCs w:val="24"/>
-        </w:rPr>
-        <w:t xml:space="preserve"> Chung, Jared Glasser, Michael Remley, Codey Winslow</w:t>
-      </w:r>
-      <w:r>
-        <w:rPr>
-          <w:rFonts w:cstheme="minorHAnsi"/>
-          <w:color w:val="595959" w:themeColor="text1" w:themeTint="A6"/>
-          <w:sz w:val="24"/>
-          <w:szCs w:val="24"/>
-        </w:rPr>
-        <w:t xml:space="preserve"> (the </w:t>
-      </w:r>
-      <w:proofErr w:type="spellStart"/>
-      <w:r>
-        <w:rPr>
-          <w:rFonts w:cstheme="minorHAnsi"/>
-          <w:color w:val="595959" w:themeColor="text1" w:themeTint="A6"/>
-          <w:sz w:val="24"/>
-          <w:szCs w:val="24"/>
-        </w:rPr>
-        <w:t>Deconstructors</w:t>
-      </w:r>
-      <w:proofErr w:type="spellEnd"/>
-      <w:r>
-        <w:rPr>
-          <w:rFonts w:cstheme="minorHAnsi"/>
-          <w:color w:val="595959" w:themeColor="text1" w:themeTint="A6"/>
-          <w:sz w:val="24"/>
-          <w:szCs w:val="24"/>
-        </w:rPr>
-        <w:t>) will meet with Todd Breedlove to report on the project’s progress. Items to discuss include:</w:t>
+        <w:t xml:space="preserve"> (the Deconstructors) will meet with Todd Breedlove to report on the project’s progress. Items to discuss include:</w:t>
       </w:r>
     </w:p>
     <w:p>
@@ -5502,31 +5342,7 @@
           <w:sz w:val="24"/>
           <w:szCs w:val="24"/>
         </w:rPr>
-        <w:t xml:space="preserve"> </w:t>
-      </w:r>
-      <w:r>
-        <w:rPr>
-          <w:rFonts w:cstheme="minorHAnsi"/>
-          <w:sz w:val="24"/>
-          <w:szCs w:val="24"/>
-        </w:rPr>
-        <w:t xml:space="preserve">There will also be </w:t>
-      </w:r>
-      <w:r>
-        <w:rPr>
-          <w:rFonts w:cstheme="minorHAnsi"/>
-          <w:sz w:val="24"/>
-          <w:szCs w:val="24"/>
-        </w:rPr>
-        <w:t xml:space="preserve">more of </w:t>
-      </w:r>
-      <w:r>
-        <w:rPr>
-          <w:rFonts w:cstheme="minorHAnsi"/>
-          <w:sz w:val="24"/>
-          <w:szCs w:val="24"/>
-        </w:rPr>
-        <w:t>an emphasis on connecting users of [product] via its social interfaces.</w:t>
+        <w:t xml:space="preserve"> There will also be more of an emphasis on connecting users of [product] via its social interfaces.</w:t>
       </w:r>
     </w:p>
     <w:p>
@@ -5740,8 +5556,6 @@
         </w:rPr>
         <w:t>Internet access</w:t>
       </w:r>
-      <w:bookmarkStart w:id="17" w:name="_GoBack"/>
-      <w:bookmarkEnd w:id="17"/>
     </w:p>
     <w:p>
       <w:pPr>
@@ -5957,7 +5771,7 @@
           <w:szCs w:val="40"/>
         </w:rPr>
       </w:pPr>
-      <w:bookmarkStart w:id="18" w:name="_Toc22860631"/>
+      <w:bookmarkStart w:id="17" w:name="_Toc22860631"/>
       <w:r>
         <w:rPr>
           <w:rFonts w:ascii="Franklin Gothic Heavy" w:hAnsi="Franklin Gothic Heavy" w:cs="Aharoni"/>
@@ -5977,7 +5791,7 @@
         </w:rPr>
         <w:t xml:space="preserve"> REQUIREMENTS</w:t>
       </w:r>
-      <w:bookmarkEnd w:id="18"/>
+      <w:bookmarkEnd w:id="17"/>
     </w:p>
     <w:p>
       <w:pPr>
@@ -6038,7 +5852,7 @@
         </w:rPr>
         <w:t xml:space="preserve"> </w:t>
       </w:r>
-      <w:bookmarkStart w:id="19" w:name="_Toc22860632"/>
+      <w:bookmarkStart w:id="18" w:name="_Toc22860632"/>
       <w:r>
         <w:rPr>
           <w:rFonts w:cstheme="minorHAnsi"/>
@@ -6050,7 +5864,7 @@
         </w:rPr>
         <w:t>FUNCTIONAL</w:t>
       </w:r>
-      <w:bookmarkEnd w:id="19"/>
+      <w:bookmarkEnd w:id="18"/>
     </w:p>
     <w:p>
       <w:pPr>
@@ -6069,7 +5883,7 @@
           <w:szCs w:val="24"/>
         </w:rPr>
       </w:pPr>
-      <w:bookmarkStart w:id="20" w:name="_Toc22733926"/>
+      <w:bookmarkStart w:id="19" w:name="_Toc22733926"/>
       <w:r>
         <w:rPr>
           <w:rFonts w:cstheme="minorHAnsi"/>
@@ -6081,7 +5895,7 @@
         </w:rPr>
         <w:t>Login</w:t>
       </w:r>
-      <w:bookmarkEnd w:id="20"/>
+      <w:bookmarkEnd w:id="19"/>
     </w:p>
     <w:p>
       <w:pPr>
@@ -6175,7 +5989,25 @@
           <w:szCs w:val="24"/>
         </w:rPr>
         <w:br/>
-        <w:t xml:space="preserve">Our local database will contain information for users that wish to solely use our application </w:t>
+        <w:t>Our local database will contain</w:t>
+      </w:r>
+      <w:r>
+        <w:rPr>
+          <w:rFonts w:cstheme="minorHAnsi"/>
+          <w:color w:val="000000" w:themeColor="text1"/>
+          <w:sz w:val="24"/>
+          <w:szCs w:val="24"/>
+        </w:rPr>
+        <w:t xml:space="preserve"> login</w:t>
+      </w:r>
+      <w:r>
+        <w:rPr>
+          <w:rFonts w:cstheme="minorHAnsi"/>
+          <w:color w:val="000000" w:themeColor="text1"/>
+          <w:sz w:val="24"/>
+          <w:szCs w:val="24"/>
+        </w:rPr>
+        <w:t xml:space="preserve"> information for users that wish to solely use our application </w:t>
       </w:r>
       <w:r>
         <w:rPr>
@@ -6202,7 +6034,25 @@
           <w:sz w:val="24"/>
           <w:szCs w:val="24"/>
         </w:rPr>
-        <w:t xml:space="preserve"> (Users may still connect to their favorite social platform in later settings)</w:t>
+        <w:t xml:space="preserve"> (Users may still connect to their favorite social platform in </w:t>
+      </w:r>
+      <w:r>
+        <w:rPr>
+          <w:rFonts w:cstheme="minorHAnsi"/>
+          <w:color w:val="000000" w:themeColor="text1"/>
+          <w:sz w:val="24"/>
+          <w:szCs w:val="24"/>
+        </w:rPr>
+        <w:t>account</w:t>
+      </w:r>
+      <w:r>
+        <w:rPr>
+          <w:rFonts w:cstheme="minorHAnsi"/>
+          <w:color w:val="000000" w:themeColor="text1"/>
+          <w:sz w:val="24"/>
+          <w:szCs w:val="24"/>
+        </w:rPr>
+        <w:t xml:space="preserve"> settings)</w:t>
       </w:r>
     </w:p>
     <w:p>
@@ -6243,6 +6093,56 @@
       <w:pPr>
         <w:pStyle w:val="ListParagraph"/>
         <w:numPr>
+          <w:ilvl w:val="2"/>
+          <w:numId w:val="9"/>
+        </w:numPr>
+        <w:spacing w:after="0"/>
+        <w:rPr>
+          <w:rFonts w:cstheme="minorHAnsi"/>
+          <w:color w:val="000000" w:themeColor="text1"/>
+          <w:sz w:val="24"/>
+          <w:szCs w:val="24"/>
+        </w:rPr>
+      </w:pPr>
+      <w:r>
+        <w:rPr>
+          <w:rFonts w:cstheme="minorHAnsi"/>
+          <w:color w:val="000000" w:themeColor="text1"/>
+          <w:sz w:val="24"/>
+          <w:szCs w:val="24"/>
+        </w:rPr>
+        <w:t>Web service for communication</w:t>
+      </w:r>
+    </w:p>
+    <w:p>
+      <w:pPr>
+        <w:pStyle w:val="ListParagraph"/>
+        <w:numPr>
+          <w:ilvl w:val="2"/>
+          <w:numId w:val="9"/>
+        </w:numPr>
+        <w:spacing w:after="0"/>
+        <w:rPr>
+          <w:rFonts w:cstheme="minorHAnsi"/>
+          <w:color w:val="000000" w:themeColor="text1"/>
+          <w:sz w:val="24"/>
+          <w:szCs w:val="24"/>
+        </w:rPr>
+      </w:pPr>
+      <w:r>
+        <w:rPr>
+          <w:rFonts w:cstheme="minorHAnsi"/>
+          <w:color w:val="000000" w:themeColor="text1"/>
+          <w:sz w:val="24"/>
+          <w:szCs w:val="24"/>
+        </w:rPr>
+        <w:t>Cloud data services for storage and query capability</w:t>
+      </w:r>
+    </w:p>
+    <w:p>
+      <w:pPr>
+        <w:pStyle w:val="ListParagraph"/>
+        <w:numPr>
           <w:ilvl w:val="1"/>
           <w:numId w:val="9"/>
         </w:numPr>
@@ -6352,7 +6252,25 @@
           <w:sz w:val="24"/>
           <w:szCs w:val="24"/>
         </w:rPr>
-        <w:t>contacts, or otherwise useful features that pertain to the many social aspect of our app.</w:t>
+        <w:t>contacts, or otherwise useful features that pertain to the many social aspect</w:t>
+      </w:r>
+      <w:r>
+        <w:rPr>
+          <w:rFonts w:cstheme="minorHAnsi"/>
+          <w:color w:val="000000" w:themeColor="text1"/>
+          <w:sz w:val="24"/>
+          <w:szCs w:val="24"/>
+        </w:rPr>
+        <w:t>s</w:t>
+      </w:r>
+      <w:r>
+        <w:rPr>
+          <w:rFonts w:cstheme="minorHAnsi"/>
+          <w:color w:val="000000" w:themeColor="text1"/>
+          <w:sz w:val="24"/>
+          <w:szCs w:val="24"/>
+        </w:rPr>
+        <w:t xml:space="preserve"> of our app.</w:t>
       </w:r>
     </w:p>
     <w:p>
@@ -6384,6 +6302,31 @@
       <w:pPr>
         <w:pStyle w:val="ListParagraph"/>
         <w:numPr>
+          <w:ilvl w:val="2"/>
+          <w:numId w:val="9"/>
+        </w:numPr>
+        <w:spacing w:after="0"/>
+        <w:rPr>
+          <w:rFonts w:cstheme="minorHAnsi"/>
+          <w:color w:val="000000" w:themeColor="text1"/>
+          <w:sz w:val="24"/>
+          <w:szCs w:val="24"/>
+        </w:rPr>
+      </w:pPr>
+      <w:r>
+        <w:rPr>
+          <w:rFonts w:cstheme="minorHAnsi"/>
+          <w:color w:val="000000" w:themeColor="text1"/>
+          <w:sz w:val="24"/>
+          <w:szCs w:val="24"/>
+        </w:rPr>
+        <w:t>Google API for communication</w:t>
+      </w:r>
+    </w:p>
+    <w:p>
+      <w:pPr>
+        <w:pStyle w:val="ListParagraph"/>
+        <w:numPr>
           <w:ilvl w:val="1"/>
           <w:numId w:val="9"/>
         </w:numPr>
@@ -6444,6 +6387,31 @@
       <w:pPr>
         <w:pStyle w:val="ListParagraph"/>
         <w:numPr>
+          <w:ilvl w:val="2"/>
+          <w:numId w:val="9"/>
+        </w:numPr>
+        <w:spacing w:after="0"/>
+        <w:rPr>
+          <w:rFonts w:cstheme="minorHAnsi"/>
+          <w:color w:val="000000" w:themeColor="text1"/>
+          <w:sz w:val="24"/>
+          <w:szCs w:val="24"/>
+        </w:rPr>
+      </w:pPr>
+      <w:r>
+        <w:rPr>
+          <w:rFonts w:cstheme="minorHAnsi"/>
+          <w:color w:val="000000" w:themeColor="text1"/>
+          <w:sz w:val="24"/>
+          <w:szCs w:val="24"/>
+        </w:rPr>
+        <w:t>Facebook API for communcation</w:t>
+      </w:r>
+    </w:p>
+    <w:p>
+      <w:pPr>
+        <w:pStyle w:val="ListParagraph"/>
+        <w:numPr>
           <w:ilvl w:val="1"/>
           <w:numId w:val="9"/>
         </w:numPr>
@@ -6481,7 +6449,7 @@
           <w:szCs w:val="24"/>
         </w:rPr>
         <w:br/>
-        <w:t>Allows the option of bypassing all online features, whether that be to test the application and its features before signing up, or to purely use the app as an activity planner.</w:t>
+        <w:t>Allows the option of bypassing all online features, whether to test the application and its features before signing up, or to purely use the app as an activity planner.</w:t>
       </w:r>
     </w:p>
     <w:p>
@@ -6506,6 +6474,7 @@
           <w:sz w:val="24"/>
           <w:szCs w:val="24"/>
         </w:rPr>
+        <w:lastRenderedPageBreak/>
         <w:t>Offline login button</w:t>
       </w:r>
     </w:p>
@@ -6541,7 +6510,25 @@
           <w:szCs w:val="24"/>
         </w:rPr>
         <w:br/>
-        <w:t>Provides users that have not yet signed up to our local database and do-not wish to use any of the other login options.</w:t>
+        <w:t>Provides users that have not yet signed up to our local database and do</w:t>
+      </w:r>
+      <w:r>
+        <w:rPr>
+          <w:rFonts w:cstheme="minorHAnsi"/>
+          <w:color w:val="000000" w:themeColor="text1"/>
+          <w:sz w:val="24"/>
+          <w:szCs w:val="24"/>
+        </w:rPr>
+        <w:t xml:space="preserve"> </w:t>
+      </w:r>
+      <w:r>
+        <w:rPr>
+          <w:rFonts w:cstheme="minorHAnsi"/>
+          <w:color w:val="000000" w:themeColor="text1"/>
+          <w:sz w:val="24"/>
+          <w:szCs w:val="24"/>
+        </w:rPr>
+        <w:t>not wish to use any of the other login options.</w:t>
       </w:r>
     </w:p>
     <w:p>
@@ -6566,8 +6553,82 @@
           <w:sz w:val="24"/>
           <w:szCs w:val="24"/>
         </w:rPr>
-        <w:lastRenderedPageBreak/>
-        <w:t>Sign-up button</w:t>
+        <w:t>Prompt for data entry</w:t>
+      </w:r>
+    </w:p>
+    <w:p>
+      <w:pPr>
+        <w:pStyle w:val="ListParagraph"/>
+        <w:numPr>
+          <w:ilvl w:val="3"/>
+          <w:numId w:val="9"/>
+        </w:numPr>
+        <w:spacing w:after="0"/>
+        <w:rPr>
+          <w:rFonts w:cstheme="minorHAnsi"/>
+          <w:color w:val="000000" w:themeColor="text1"/>
+          <w:sz w:val="24"/>
+          <w:szCs w:val="24"/>
+        </w:rPr>
+      </w:pPr>
+      <w:r>
+        <w:rPr>
+          <w:rFonts w:cstheme="minorHAnsi"/>
+          <w:color w:val="000000" w:themeColor="text1"/>
+          <w:sz w:val="24"/>
+          <w:szCs w:val="24"/>
+        </w:rPr>
+        <w:t>Username</w:t>
+      </w:r>
+    </w:p>
+    <w:p>
+      <w:pPr>
+        <w:pStyle w:val="ListParagraph"/>
+        <w:numPr>
+          <w:ilvl w:val="3"/>
+          <w:numId w:val="9"/>
+        </w:numPr>
+        <w:spacing w:after="0"/>
+        <w:rPr>
+          <w:rFonts w:cstheme="minorHAnsi"/>
+          <w:color w:val="000000" w:themeColor="text1"/>
+          <w:sz w:val="24"/>
+          <w:szCs w:val="24"/>
+        </w:rPr>
+      </w:pPr>
+      <w:r>
+        <w:rPr>
+          <w:rFonts w:cstheme="minorHAnsi"/>
+          <w:color w:val="000000" w:themeColor="text1"/>
+          <w:sz w:val="24"/>
+          <w:szCs w:val="24"/>
+        </w:rPr>
+        <w:t>Password</w:t>
+      </w:r>
+    </w:p>
+    <w:p>
+      <w:pPr>
+        <w:pStyle w:val="ListParagraph"/>
+        <w:numPr>
+          <w:ilvl w:val="3"/>
+          <w:numId w:val="9"/>
+        </w:numPr>
+        <w:spacing w:after="0"/>
+        <w:rPr>
+          <w:rFonts w:cstheme="minorHAnsi"/>
+          <w:color w:val="000000" w:themeColor="text1"/>
+          <w:sz w:val="24"/>
+          <w:szCs w:val="24"/>
+        </w:rPr>
+      </w:pPr>
+      <w:r>
+        <w:rPr>
+          <w:rFonts w:cstheme="minorHAnsi"/>
+          <w:color w:val="000000" w:themeColor="text1"/>
+          <w:sz w:val="24"/>
+          <w:szCs w:val="24"/>
+        </w:rPr>
+        <w:t>Email (optional)</w:t>
       </w:r>
     </w:p>
     <w:p>
@@ -6592,7 +6653,650 @@
           <w:sz w:val="24"/>
           <w:szCs w:val="24"/>
         </w:rPr>
-        <w:t>Prompt for data entry</w:t>
+        <w:t>Sign-up button</w:t>
+      </w:r>
+    </w:p>
+    <w:p>
+      <w:pPr>
+        <w:pStyle w:val="ListParagraph"/>
+        <w:numPr>
+          <w:ilvl w:val="2"/>
+          <w:numId w:val="9"/>
+        </w:numPr>
+        <w:spacing w:after="0"/>
+        <w:rPr>
+          <w:rFonts w:cstheme="minorHAnsi"/>
+          <w:color w:val="000000" w:themeColor="text1"/>
+          <w:sz w:val="24"/>
+          <w:szCs w:val="24"/>
+        </w:rPr>
+      </w:pPr>
+      <w:r>
+        <w:rPr>
+          <w:rFonts w:cstheme="minorHAnsi"/>
+          <w:color w:val="000000" w:themeColor="text1"/>
+          <w:sz w:val="24"/>
+          <w:szCs w:val="24"/>
+        </w:rPr>
+        <w:t>Sign up web service</w:t>
+      </w:r>
+    </w:p>
+    <w:p>
+      <w:pPr>
+        <w:pStyle w:val="ListParagraph"/>
+        <w:numPr>
+          <w:ilvl w:val="0"/>
+          <w:numId w:val="9"/>
+        </w:numPr>
+        <w:spacing w:after="0"/>
+        <w:rPr>
+          <w:rFonts w:cstheme="minorHAnsi"/>
+          <w:b/>
+          <w:bCs/>
+          <w:color w:val="000000" w:themeColor="text1"/>
+          <w:sz w:val="24"/>
+          <w:szCs w:val="24"/>
+        </w:rPr>
+      </w:pPr>
+      <w:bookmarkStart w:id="20" w:name="_Toc22733927"/>
+      <w:r>
+        <w:rPr>
+          <w:rFonts w:cstheme="minorHAnsi"/>
+          <w:b/>
+          <w:bCs/>
+          <w:color w:val="000000" w:themeColor="text1"/>
+          <w:sz w:val="24"/>
+          <w:szCs w:val="24"/>
+        </w:rPr>
+        <w:t>Activity Bank</w:t>
+      </w:r>
+      <w:bookmarkEnd w:id="20"/>
+    </w:p>
+    <w:p>
+      <w:pPr>
+        <w:pStyle w:val="ListParagraph"/>
+        <w:numPr>
+          <w:ilvl w:val="1"/>
+          <w:numId w:val="9"/>
+        </w:numPr>
+        <w:spacing w:after="0"/>
+        <w:rPr>
+          <w:rFonts w:cstheme="minorHAnsi"/>
+          <w:color w:val="000000" w:themeColor="text1"/>
+          <w:sz w:val="24"/>
+          <w:szCs w:val="24"/>
+        </w:rPr>
+      </w:pPr>
+      <w:r>
+        <w:rPr>
+          <w:rFonts w:cstheme="minorHAnsi"/>
+          <w:color w:val="000000" w:themeColor="text1"/>
+          <w:sz w:val="24"/>
+          <w:szCs w:val="24"/>
+        </w:rPr>
+        <w:t xml:space="preserve">Custom </w:t>
+      </w:r>
+      <w:r>
+        <w:rPr>
+          <w:rFonts w:cstheme="minorHAnsi"/>
+          <w:color w:val="000000" w:themeColor="text1"/>
+          <w:sz w:val="24"/>
+          <w:szCs w:val="24"/>
+        </w:rPr>
+        <w:t>a</w:t>
+      </w:r>
+      <w:r>
+        <w:rPr>
+          <w:rFonts w:cstheme="minorHAnsi"/>
+          <w:color w:val="000000" w:themeColor="text1"/>
+          <w:sz w:val="24"/>
+          <w:szCs w:val="24"/>
+        </w:rPr>
+        <w:t>ctivities</w:t>
+      </w:r>
+    </w:p>
+    <w:p>
+      <w:pPr>
+        <w:pStyle w:val="ListParagraph"/>
+        <w:numPr>
+          <w:ilvl w:val="2"/>
+          <w:numId w:val="9"/>
+        </w:numPr>
+        <w:spacing w:after="0"/>
+        <w:rPr>
+          <w:rFonts w:cstheme="minorHAnsi"/>
+          <w:color w:val="000000" w:themeColor="text1"/>
+          <w:sz w:val="24"/>
+          <w:szCs w:val="24"/>
+        </w:rPr>
+      </w:pPr>
+      <w:r>
+        <w:rPr>
+          <w:rFonts w:cstheme="minorHAnsi"/>
+          <w:color w:val="000000" w:themeColor="text1"/>
+          <w:sz w:val="24"/>
+          <w:szCs w:val="24"/>
+        </w:rPr>
+        <w:t>Activity name</w:t>
+      </w:r>
+    </w:p>
+    <w:p>
+      <w:pPr>
+        <w:pStyle w:val="ListParagraph"/>
+        <w:numPr>
+          <w:ilvl w:val="2"/>
+          <w:numId w:val="9"/>
+        </w:numPr>
+        <w:spacing w:after="0"/>
+        <w:rPr>
+          <w:rFonts w:cstheme="minorHAnsi"/>
+          <w:color w:val="000000" w:themeColor="text1"/>
+          <w:sz w:val="24"/>
+          <w:szCs w:val="24"/>
+        </w:rPr>
+      </w:pPr>
+      <w:r>
+        <w:rPr>
+          <w:rFonts w:cstheme="minorHAnsi"/>
+          <w:color w:val="000000" w:themeColor="text1"/>
+          <w:sz w:val="24"/>
+          <w:szCs w:val="24"/>
+        </w:rPr>
+        <w:t>Activity description</w:t>
+      </w:r>
+    </w:p>
+    <w:p>
+      <w:pPr>
+        <w:pStyle w:val="ListParagraph"/>
+        <w:numPr>
+          <w:ilvl w:val="2"/>
+          <w:numId w:val="9"/>
+        </w:numPr>
+        <w:spacing w:after="0"/>
+        <w:rPr>
+          <w:rFonts w:cstheme="minorHAnsi"/>
+          <w:color w:val="000000" w:themeColor="text1"/>
+          <w:sz w:val="24"/>
+          <w:szCs w:val="24"/>
+        </w:rPr>
+      </w:pPr>
+      <w:r>
+        <w:rPr>
+          <w:rFonts w:cstheme="minorHAnsi"/>
+          <w:color w:val="000000" w:themeColor="text1"/>
+          <w:sz w:val="24"/>
+          <w:szCs w:val="24"/>
+        </w:rPr>
+        <w:t>Duration</w:t>
+      </w:r>
+    </w:p>
+    <w:p>
+      <w:pPr>
+        <w:pStyle w:val="ListParagraph"/>
+        <w:numPr>
+          <w:ilvl w:val="2"/>
+          <w:numId w:val="9"/>
+        </w:numPr>
+        <w:spacing w:after="0"/>
+        <w:rPr>
+          <w:rFonts w:cstheme="minorHAnsi"/>
+          <w:color w:val="000000" w:themeColor="text1"/>
+          <w:sz w:val="24"/>
+          <w:szCs w:val="24"/>
+        </w:rPr>
+      </w:pPr>
+      <w:r>
+        <w:rPr>
+          <w:rFonts w:cstheme="minorHAnsi"/>
+          <w:color w:val="000000" w:themeColor="text1"/>
+          <w:sz w:val="24"/>
+          <w:szCs w:val="24"/>
+        </w:rPr>
+        <w:t>One-time activity checkbox</w:t>
+      </w:r>
+    </w:p>
+    <w:p>
+      <w:pPr>
+        <w:pStyle w:val="ListParagraph"/>
+        <w:numPr>
+          <w:ilvl w:val="2"/>
+          <w:numId w:val="9"/>
+        </w:numPr>
+        <w:spacing w:after="0"/>
+        <w:rPr>
+          <w:rFonts w:cstheme="minorHAnsi"/>
+          <w:color w:val="000000" w:themeColor="text1"/>
+          <w:sz w:val="24"/>
+          <w:szCs w:val="24"/>
+        </w:rPr>
+      </w:pPr>
+      <w:r>
+        <w:rPr>
+          <w:rFonts w:cstheme="minorHAnsi"/>
+          <w:color w:val="000000" w:themeColor="text1"/>
+          <w:sz w:val="24"/>
+          <w:szCs w:val="24"/>
+        </w:rPr>
+        <w:t>Social checkbox</w:t>
+      </w:r>
+    </w:p>
+    <w:p>
+      <w:pPr>
+        <w:pStyle w:val="ListParagraph"/>
+        <w:numPr>
+          <w:ilvl w:val="1"/>
+          <w:numId w:val="9"/>
+        </w:numPr>
+        <w:spacing w:after="0"/>
+        <w:rPr>
+          <w:rFonts w:cstheme="minorHAnsi"/>
+          <w:color w:val="000000" w:themeColor="text1"/>
+          <w:sz w:val="24"/>
+          <w:szCs w:val="24"/>
+        </w:rPr>
+      </w:pPr>
+      <w:r>
+        <w:rPr>
+          <w:rFonts w:cstheme="minorHAnsi"/>
+          <w:color w:val="000000" w:themeColor="text1"/>
+          <w:sz w:val="24"/>
+          <w:szCs w:val="24"/>
+        </w:rPr>
+        <w:t>Geological activities</w:t>
+      </w:r>
+    </w:p>
+    <w:p>
+      <w:pPr>
+        <w:pStyle w:val="ListParagraph"/>
+        <w:numPr>
+          <w:ilvl w:val="2"/>
+          <w:numId w:val="9"/>
+        </w:numPr>
+        <w:spacing w:after="0"/>
+        <w:rPr>
+          <w:rFonts w:cstheme="minorHAnsi"/>
+          <w:color w:val="000000" w:themeColor="text1"/>
+          <w:sz w:val="24"/>
+          <w:szCs w:val="24"/>
+        </w:rPr>
+      </w:pPr>
+      <w:r>
+        <w:rPr>
+          <w:rFonts w:cstheme="minorHAnsi"/>
+          <w:color w:val="000000" w:themeColor="text1"/>
+          <w:sz w:val="24"/>
+          <w:szCs w:val="24"/>
+        </w:rPr>
+        <w:t>Google API for nearby POIs</w:t>
+      </w:r>
+    </w:p>
+    <w:p>
+      <w:pPr>
+        <w:pStyle w:val="ListParagraph"/>
+        <w:numPr>
+          <w:ilvl w:val="2"/>
+          <w:numId w:val="9"/>
+        </w:numPr>
+        <w:spacing w:after="0"/>
+        <w:rPr>
+          <w:rFonts w:cstheme="minorHAnsi"/>
+          <w:color w:val="000000" w:themeColor="text1"/>
+          <w:sz w:val="24"/>
+          <w:szCs w:val="24"/>
+        </w:rPr>
+      </w:pPr>
+      <w:r>
+        <w:rPr>
+          <w:rFonts w:cstheme="minorHAnsi"/>
+          <w:color w:val="000000" w:themeColor="text1"/>
+          <w:sz w:val="24"/>
+          <w:szCs w:val="24"/>
+        </w:rPr>
+        <w:t>Map view for local POIs</w:t>
+      </w:r>
+    </w:p>
+    <w:p>
+      <w:pPr>
+        <w:pStyle w:val="ListParagraph"/>
+        <w:numPr>
+          <w:ilvl w:val="2"/>
+          <w:numId w:val="9"/>
+        </w:numPr>
+        <w:spacing w:after="0"/>
+        <w:rPr>
+          <w:rFonts w:cstheme="minorHAnsi"/>
+          <w:color w:val="000000" w:themeColor="text1"/>
+          <w:sz w:val="24"/>
+          <w:szCs w:val="24"/>
+        </w:rPr>
+      </w:pPr>
+      <w:r>
+        <w:rPr>
+          <w:rFonts w:cstheme="minorHAnsi"/>
+          <w:color w:val="000000" w:themeColor="text1"/>
+          <w:sz w:val="24"/>
+          <w:szCs w:val="24"/>
+        </w:rPr>
+        <w:t>List view for local POIs</w:t>
+      </w:r>
+    </w:p>
+    <w:p>
+      <w:pPr>
+        <w:pStyle w:val="ListParagraph"/>
+        <w:numPr>
+          <w:ilvl w:val="2"/>
+          <w:numId w:val="9"/>
+        </w:numPr>
+        <w:spacing w:after="0"/>
+        <w:rPr>
+          <w:rFonts w:cstheme="minorHAnsi"/>
+          <w:color w:val="000000" w:themeColor="text1"/>
+          <w:sz w:val="24"/>
+          <w:szCs w:val="24"/>
+        </w:rPr>
+      </w:pPr>
+      <w:r>
+        <w:rPr>
+          <w:rFonts w:cstheme="minorHAnsi"/>
+          <w:color w:val="000000" w:themeColor="text1"/>
+          <w:sz w:val="24"/>
+          <w:szCs w:val="24"/>
+        </w:rPr>
+        <w:t>Parser for POI</w:t>
+      </w:r>
+      <w:r>
+        <w:rPr>
+          <w:rFonts w:cstheme="minorHAnsi"/>
+          <w:color w:val="000000" w:themeColor="text1"/>
+          <w:sz w:val="24"/>
+          <w:szCs w:val="24"/>
+        </w:rPr>
+        <w:t xml:space="preserve"> to Activity</w:t>
+      </w:r>
+    </w:p>
+    <w:p>
+      <w:pPr>
+        <w:pStyle w:val="ListParagraph"/>
+        <w:numPr>
+          <w:ilvl w:val="1"/>
+          <w:numId w:val="9"/>
+        </w:numPr>
+        <w:spacing w:after="0"/>
+        <w:rPr>
+          <w:rFonts w:cstheme="minorHAnsi"/>
+          <w:color w:val="000000" w:themeColor="text1"/>
+          <w:sz w:val="24"/>
+          <w:szCs w:val="24"/>
+        </w:rPr>
+      </w:pPr>
+      <w:r>
+        <w:rPr>
+          <w:rFonts w:cstheme="minorHAnsi"/>
+          <w:color w:val="000000" w:themeColor="text1"/>
+          <w:sz w:val="24"/>
+          <w:szCs w:val="24"/>
+        </w:rPr>
+        <w:t>(Stretch) Tags</w:t>
+      </w:r>
+    </w:p>
+    <w:p>
+      <w:pPr>
+        <w:pStyle w:val="ListParagraph"/>
+        <w:numPr>
+          <w:ilvl w:val="2"/>
+          <w:numId w:val="9"/>
+        </w:numPr>
+        <w:spacing w:after="0"/>
+        <w:rPr>
+          <w:rFonts w:cstheme="minorHAnsi"/>
+          <w:color w:val="000000" w:themeColor="text1"/>
+          <w:sz w:val="24"/>
+          <w:szCs w:val="24"/>
+        </w:rPr>
+      </w:pPr>
+      <w:r>
+        <w:rPr>
+          <w:rFonts w:cstheme="minorHAnsi"/>
+          <w:color w:val="000000" w:themeColor="text1"/>
+          <w:sz w:val="24"/>
+          <w:szCs w:val="24"/>
+        </w:rPr>
+        <w:t>Extra tag dropdown field for custom activities</w:t>
+      </w:r>
+    </w:p>
+    <w:p>
+      <w:pPr>
+        <w:pStyle w:val="ListParagraph"/>
+        <w:numPr>
+          <w:ilvl w:val="2"/>
+          <w:numId w:val="9"/>
+        </w:numPr>
+        <w:spacing w:after="0"/>
+        <w:rPr>
+          <w:rFonts w:cstheme="minorHAnsi"/>
+          <w:color w:val="000000" w:themeColor="text1"/>
+          <w:sz w:val="24"/>
+          <w:szCs w:val="24"/>
+        </w:rPr>
+      </w:pPr>
+      <w:r>
+        <w:rPr>
+          <w:rFonts w:cstheme="minorHAnsi"/>
+          <w:color w:val="000000" w:themeColor="text1"/>
+          <w:sz w:val="24"/>
+          <w:szCs w:val="24"/>
+        </w:rPr>
+        <w:t>‘Add new’ option in dropdown to create new tag</w:t>
+      </w:r>
+    </w:p>
+    <w:p>
+      <w:pPr>
+        <w:pStyle w:val="ListParagraph"/>
+        <w:numPr>
+          <w:ilvl w:val="0"/>
+          <w:numId w:val="9"/>
+        </w:numPr>
+        <w:spacing w:after="0"/>
+        <w:rPr>
+          <w:rFonts w:cstheme="minorHAnsi"/>
+          <w:b/>
+          <w:bCs/>
+          <w:color w:val="000000" w:themeColor="text1"/>
+          <w:sz w:val="24"/>
+          <w:szCs w:val="24"/>
+        </w:rPr>
+      </w:pPr>
+      <w:r>
+        <w:rPr>
+          <w:rFonts w:cstheme="minorHAnsi"/>
+          <w:b/>
+          <w:bCs/>
+          <w:color w:val="000000" w:themeColor="text1"/>
+          <w:sz w:val="24"/>
+          <w:szCs w:val="24"/>
+        </w:rPr>
+        <w:t>Cloud Activities</w:t>
+      </w:r>
+    </w:p>
+    <w:p>
+      <w:pPr>
+        <w:pStyle w:val="ListParagraph"/>
+        <w:numPr>
+          <w:ilvl w:val="1"/>
+          <w:numId w:val="9"/>
+        </w:numPr>
+        <w:spacing w:after="0"/>
+        <w:rPr>
+          <w:rFonts w:cstheme="minorHAnsi"/>
+          <w:color w:val="000000" w:themeColor="text1"/>
+          <w:sz w:val="24"/>
+          <w:szCs w:val="24"/>
+        </w:rPr>
+      </w:pPr>
+      <w:r>
+        <w:rPr>
+          <w:rFonts w:cstheme="minorHAnsi"/>
+          <w:color w:val="000000" w:themeColor="text1"/>
+          <w:sz w:val="24"/>
+          <w:szCs w:val="24"/>
+        </w:rPr>
+        <w:t>Cloud Storage</w:t>
+      </w:r>
+    </w:p>
+    <w:p>
+      <w:pPr>
+        <w:pStyle w:val="ListParagraph"/>
+        <w:numPr>
+          <w:ilvl w:val="2"/>
+          <w:numId w:val="9"/>
+        </w:numPr>
+        <w:spacing w:after="0"/>
+        <w:rPr>
+          <w:rFonts w:cstheme="minorHAnsi"/>
+          <w:color w:val="000000" w:themeColor="text1"/>
+          <w:sz w:val="24"/>
+          <w:szCs w:val="24"/>
+        </w:rPr>
+      </w:pPr>
+      <w:r>
+        <w:rPr>
+          <w:rFonts w:cstheme="minorHAnsi"/>
+          <w:color w:val="000000" w:themeColor="text1"/>
+          <w:sz w:val="24"/>
+          <w:szCs w:val="24"/>
+        </w:rPr>
+        <w:t>Google Cloud Services (BigQuery)</w:t>
+      </w:r>
+    </w:p>
+    <w:p>
+      <w:pPr>
+        <w:pStyle w:val="ListParagraph"/>
+        <w:numPr>
+          <w:ilvl w:val="1"/>
+          <w:numId w:val="9"/>
+        </w:numPr>
+        <w:spacing w:after="0"/>
+        <w:rPr>
+          <w:rFonts w:cstheme="minorHAnsi"/>
+          <w:color w:val="000000" w:themeColor="text1"/>
+          <w:sz w:val="24"/>
+          <w:szCs w:val="24"/>
+        </w:rPr>
+      </w:pPr>
+      <w:r>
+        <w:rPr>
+          <w:rFonts w:cstheme="minorHAnsi"/>
+          <w:color w:val="000000" w:themeColor="text1"/>
+          <w:sz w:val="24"/>
+          <w:szCs w:val="24"/>
+        </w:rPr>
+        <w:t>Cloud Communication</w:t>
+      </w:r>
+    </w:p>
+    <w:p>
+      <w:pPr>
+        <w:pStyle w:val="ListParagraph"/>
+        <w:numPr>
+          <w:ilvl w:val="2"/>
+          <w:numId w:val="9"/>
+        </w:numPr>
+        <w:spacing w:after="0"/>
+        <w:rPr>
+          <w:rFonts w:cstheme="minorHAnsi"/>
+          <w:color w:val="000000" w:themeColor="text1"/>
+          <w:sz w:val="24"/>
+          <w:szCs w:val="24"/>
+        </w:rPr>
+      </w:pPr>
+      <w:r>
+        <w:rPr>
+          <w:rFonts w:cstheme="minorHAnsi"/>
+          <w:color w:val="000000" w:themeColor="text1"/>
+          <w:sz w:val="24"/>
+          <w:szCs w:val="24"/>
+        </w:rPr>
+        <w:t>Google BigQuery API</w:t>
+      </w:r>
+    </w:p>
+    <w:p>
+      <w:pPr>
+        <w:pStyle w:val="ListParagraph"/>
+        <w:numPr>
+          <w:ilvl w:val="0"/>
+          <w:numId w:val="9"/>
+        </w:numPr>
+        <w:spacing w:after="0"/>
+        <w:rPr>
+          <w:rFonts w:cstheme="minorHAnsi"/>
+          <w:b/>
+          <w:bCs/>
+          <w:color w:val="000000" w:themeColor="text1"/>
+          <w:sz w:val="24"/>
+          <w:szCs w:val="24"/>
+        </w:rPr>
+      </w:pPr>
+      <w:bookmarkStart w:id="21" w:name="_Toc22733929"/>
+      <w:r>
+        <w:rPr>
+          <w:rFonts w:cstheme="minorHAnsi"/>
+          <w:b/>
+          <w:bCs/>
+          <w:color w:val="000000" w:themeColor="text1"/>
+          <w:sz w:val="24"/>
+          <w:szCs w:val="24"/>
+        </w:rPr>
+        <w:t>Plan Construction</w:t>
+      </w:r>
+      <w:bookmarkEnd w:id="21"/>
+    </w:p>
+    <w:p>
+      <w:pPr>
+        <w:pStyle w:val="ListParagraph"/>
+        <w:numPr>
+          <w:ilvl w:val="1"/>
+          <w:numId w:val="9"/>
+        </w:numPr>
+        <w:spacing w:after="0"/>
+        <w:rPr>
+          <w:rFonts w:cstheme="minorHAnsi"/>
+          <w:color w:val="000000" w:themeColor="text1"/>
+          <w:sz w:val="24"/>
+          <w:szCs w:val="24"/>
+        </w:rPr>
+      </w:pPr>
+      <w:r>
+        <w:rPr>
+          <w:rFonts w:cstheme="minorHAnsi"/>
+          <w:color w:val="000000" w:themeColor="text1"/>
+          <w:sz w:val="24"/>
+          <w:szCs w:val="24"/>
+        </w:rPr>
+        <w:t>New Plan</w:t>
+      </w:r>
+    </w:p>
+    <w:p>
+      <w:pPr>
+        <w:pStyle w:val="ListParagraph"/>
+        <w:numPr>
+          <w:ilvl w:val="2"/>
+          <w:numId w:val="9"/>
+        </w:numPr>
+        <w:spacing w:after="0"/>
+        <w:rPr>
+          <w:rFonts w:cstheme="minorHAnsi"/>
+          <w:color w:val="000000" w:themeColor="text1"/>
+          <w:sz w:val="24"/>
+          <w:szCs w:val="24"/>
+        </w:rPr>
+      </w:pPr>
+      <w:r>
+        <w:rPr>
+          <w:rFonts w:cstheme="minorHAnsi"/>
+          <w:color w:val="000000" w:themeColor="text1"/>
+          <w:sz w:val="24"/>
+          <w:szCs w:val="24"/>
+        </w:rPr>
+        <w:t>Choose Plan</w:t>
       </w:r>
     </w:p>
     <w:p>
@@ -6617,7 +7321,7 @@
           <w:sz w:val="24"/>
           <w:szCs w:val="24"/>
         </w:rPr>
-        <w:t>Username</w:t>
+        <w:t>Custom activity list</w:t>
       </w:r>
     </w:p>
     <w:p>
@@ -6642,7 +7346,7 @@
           <w:sz w:val="24"/>
           <w:szCs w:val="24"/>
         </w:rPr>
-        <w:t>Password</w:t>
+        <w:t>Local activity list</w:t>
       </w:r>
     </w:p>
     <w:p>
@@ -6667,7 +7371,458 @@
           <w:sz w:val="24"/>
           <w:szCs w:val="24"/>
         </w:rPr>
-        <w:t>Email (optional)</w:t>
+        <w:lastRenderedPageBreak/>
+        <w:t>Current plan view (dynamic)</w:t>
+      </w:r>
+    </w:p>
+    <w:p>
+      <w:pPr>
+        <w:pStyle w:val="ListParagraph"/>
+        <w:numPr>
+          <w:ilvl w:val="3"/>
+          <w:numId w:val="9"/>
+        </w:numPr>
+        <w:spacing w:after="0"/>
+        <w:rPr>
+          <w:rFonts w:cstheme="minorHAnsi"/>
+          <w:color w:val="000000" w:themeColor="text1"/>
+          <w:sz w:val="24"/>
+          <w:szCs w:val="24"/>
+        </w:rPr>
+      </w:pPr>
+      <w:r>
+        <w:rPr>
+          <w:rFonts w:cstheme="minorHAnsi"/>
+          <w:color w:val="000000" w:themeColor="text1"/>
+          <w:sz w:val="24"/>
+          <w:szCs w:val="24"/>
+        </w:rPr>
+        <w:t>Plan date</w:t>
+      </w:r>
+    </w:p>
+    <w:p>
+      <w:pPr>
+        <w:pStyle w:val="ListParagraph"/>
+        <w:numPr>
+          <w:ilvl w:val="3"/>
+          <w:numId w:val="9"/>
+        </w:numPr>
+        <w:spacing w:after="0"/>
+        <w:rPr>
+          <w:rFonts w:cstheme="minorHAnsi"/>
+          <w:color w:val="000000" w:themeColor="text1"/>
+          <w:sz w:val="24"/>
+          <w:szCs w:val="24"/>
+        </w:rPr>
+      </w:pPr>
+      <w:r>
+        <w:rPr>
+          <w:rFonts w:cstheme="minorHAnsi"/>
+          <w:color w:val="000000" w:themeColor="text1"/>
+          <w:sz w:val="24"/>
+          <w:szCs w:val="24"/>
+        </w:rPr>
+        <w:t>Plan duration</w:t>
+      </w:r>
+    </w:p>
+    <w:p>
+      <w:pPr>
+        <w:pStyle w:val="ListParagraph"/>
+        <w:numPr>
+          <w:ilvl w:val="3"/>
+          <w:numId w:val="9"/>
+        </w:numPr>
+        <w:spacing w:after="0"/>
+        <w:rPr>
+          <w:rFonts w:cstheme="minorHAnsi"/>
+          <w:color w:val="000000" w:themeColor="text1"/>
+          <w:sz w:val="24"/>
+          <w:szCs w:val="24"/>
+        </w:rPr>
+      </w:pPr>
+      <w:r>
+        <w:rPr>
+          <w:rFonts w:cstheme="minorHAnsi"/>
+          <w:color w:val="000000" w:themeColor="text1"/>
+          <w:sz w:val="24"/>
+          <w:szCs w:val="24"/>
+        </w:rPr>
+        <w:t>Plan location</w:t>
+      </w:r>
+    </w:p>
+    <w:p>
+      <w:pPr>
+        <w:pStyle w:val="ListParagraph"/>
+        <w:numPr>
+          <w:ilvl w:val="3"/>
+          <w:numId w:val="9"/>
+        </w:numPr>
+        <w:spacing w:after="0"/>
+        <w:rPr>
+          <w:rFonts w:cstheme="minorHAnsi"/>
+          <w:color w:val="000000" w:themeColor="text1"/>
+          <w:sz w:val="24"/>
+          <w:szCs w:val="24"/>
+        </w:rPr>
+      </w:pPr>
+      <w:r>
+        <w:rPr>
+          <w:rFonts w:cstheme="minorHAnsi"/>
+          <w:color w:val="000000" w:themeColor="text1"/>
+          <w:sz w:val="24"/>
+          <w:szCs w:val="24"/>
+        </w:rPr>
+        <w:t>Privacy setting</w:t>
+      </w:r>
+    </w:p>
+    <w:p>
+      <w:pPr>
+        <w:pStyle w:val="ListParagraph"/>
+        <w:numPr>
+          <w:ilvl w:val="3"/>
+          <w:numId w:val="9"/>
+        </w:numPr>
+        <w:spacing w:after="0"/>
+        <w:rPr>
+          <w:rFonts w:cstheme="minorHAnsi"/>
+          <w:color w:val="000000" w:themeColor="text1"/>
+          <w:sz w:val="24"/>
+          <w:szCs w:val="24"/>
+        </w:rPr>
+      </w:pPr>
+      <w:r>
+        <w:rPr>
+          <w:rFonts w:cstheme="minorHAnsi"/>
+          <w:color w:val="000000" w:themeColor="text1"/>
+          <w:sz w:val="24"/>
+          <w:szCs w:val="24"/>
+        </w:rPr>
+        <w:t>Joinable checkbox</w:t>
+      </w:r>
+    </w:p>
+    <w:p>
+      <w:pPr>
+        <w:pStyle w:val="ListParagraph"/>
+        <w:numPr>
+          <w:ilvl w:val="1"/>
+          <w:numId w:val="9"/>
+        </w:numPr>
+        <w:spacing w:after="0"/>
+        <w:rPr>
+          <w:rFonts w:cstheme="minorHAnsi"/>
+          <w:color w:val="000000" w:themeColor="text1"/>
+          <w:sz w:val="24"/>
+          <w:szCs w:val="24"/>
+        </w:rPr>
+      </w:pPr>
+      <w:r>
+        <w:rPr>
+          <w:rFonts w:cstheme="minorHAnsi"/>
+          <w:color w:val="000000" w:themeColor="text1"/>
+          <w:sz w:val="24"/>
+          <w:szCs w:val="24"/>
+        </w:rPr>
+        <w:t>Edit Plan</w:t>
+      </w:r>
+    </w:p>
+    <w:p>
+      <w:pPr>
+        <w:pStyle w:val="ListParagraph"/>
+        <w:numPr>
+          <w:ilvl w:val="3"/>
+          <w:numId w:val="9"/>
+        </w:numPr>
+        <w:spacing w:after="0"/>
+        <w:rPr>
+          <w:rFonts w:cstheme="minorHAnsi"/>
+          <w:color w:val="000000" w:themeColor="text1"/>
+          <w:sz w:val="24"/>
+          <w:szCs w:val="24"/>
+        </w:rPr>
+      </w:pPr>
+      <w:r>
+        <w:rPr>
+          <w:rFonts w:cstheme="minorHAnsi"/>
+          <w:color w:val="000000" w:themeColor="text1"/>
+          <w:sz w:val="24"/>
+          <w:szCs w:val="24"/>
+        </w:rPr>
+        <w:t>Custom activity list</w:t>
+      </w:r>
+    </w:p>
+    <w:p>
+      <w:pPr>
+        <w:pStyle w:val="ListParagraph"/>
+        <w:numPr>
+          <w:ilvl w:val="3"/>
+          <w:numId w:val="9"/>
+        </w:numPr>
+        <w:spacing w:after="0"/>
+        <w:rPr>
+          <w:rFonts w:cstheme="minorHAnsi"/>
+          <w:color w:val="000000" w:themeColor="text1"/>
+          <w:sz w:val="24"/>
+          <w:szCs w:val="24"/>
+        </w:rPr>
+      </w:pPr>
+      <w:r>
+        <w:rPr>
+          <w:rFonts w:cstheme="minorHAnsi"/>
+          <w:color w:val="000000" w:themeColor="text1"/>
+          <w:sz w:val="24"/>
+          <w:szCs w:val="24"/>
+        </w:rPr>
+        <w:t>Local activity list</w:t>
+      </w:r>
+    </w:p>
+    <w:p>
+      <w:pPr>
+        <w:pStyle w:val="ListParagraph"/>
+        <w:numPr>
+          <w:ilvl w:val="3"/>
+          <w:numId w:val="9"/>
+        </w:numPr>
+        <w:spacing w:after="0"/>
+        <w:rPr>
+          <w:rFonts w:cstheme="minorHAnsi"/>
+          <w:color w:val="000000" w:themeColor="text1"/>
+          <w:sz w:val="24"/>
+          <w:szCs w:val="24"/>
+        </w:rPr>
+      </w:pPr>
+      <w:r>
+        <w:rPr>
+          <w:rFonts w:cstheme="minorHAnsi"/>
+          <w:color w:val="000000" w:themeColor="text1"/>
+          <w:sz w:val="24"/>
+          <w:szCs w:val="24"/>
+        </w:rPr>
+        <w:t>Current plan view (dynamic)</w:t>
+      </w:r>
+    </w:p>
+    <w:p>
+      <w:pPr>
+        <w:pStyle w:val="ListParagraph"/>
+        <w:numPr>
+          <w:ilvl w:val="3"/>
+          <w:numId w:val="9"/>
+        </w:numPr>
+        <w:spacing w:after="0"/>
+        <w:rPr>
+          <w:rFonts w:cstheme="minorHAnsi"/>
+          <w:color w:val="000000" w:themeColor="text1"/>
+          <w:sz w:val="24"/>
+          <w:szCs w:val="24"/>
+        </w:rPr>
+      </w:pPr>
+      <w:r>
+        <w:rPr>
+          <w:rFonts w:cstheme="minorHAnsi"/>
+          <w:color w:val="000000" w:themeColor="text1"/>
+          <w:sz w:val="24"/>
+          <w:szCs w:val="24"/>
+        </w:rPr>
+        <w:t>Plan date</w:t>
+      </w:r>
+    </w:p>
+    <w:p>
+      <w:pPr>
+        <w:pStyle w:val="ListParagraph"/>
+        <w:numPr>
+          <w:ilvl w:val="3"/>
+          <w:numId w:val="9"/>
+        </w:numPr>
+        <w:spacing w:after="0"/>
+        <w:rPr>
+          <w:rFonts w:cstheme="minorHAnsi"/>
+          <w:color w:val="000000" w:themeColor="text1"/>
+          <w:sz w:val="24"/>
+          <w:szCs w:val="24"/>
+        </w:rPr>
+      </w:pPr>
+      <w:r>
+        <w:rPr>
+          <w:rFonts w:cstheme="minorHAnsi"/>
+          <w:color w:val="000000" w:themeColor="text1"/>
+          <w:sz w:val="24"/>
+          <w:szCs w:val="24"/>
+        </w:rPr>
+        <w:t>Plan duration</w:t>
+      </w:r>
+    </w:p>
+    <w:p>
+      <w:pPr>
+        <w:pStyle w:val="ListParagraph"/>
+        <w:numPr>
+          <w:ilvl w:val="3"/>
+          <w:numId w:val="9"/>
+        </w:numPr>
+        <w:spacing w:after="0"/>
+        <w:rPr>
+          <w:rFonts w:cstheme="minorHAnsi"/>
+          <w:color w:val="000000" w:themeColor="text1"/>
+          <w:sz w:val="24"/>
+          <w:szCs w:val="24"/>
+        </w:rPr>
+      </w:pPr>
+      <w:r>
+        <w:rPr>
+          <w:rFonts w:cstheme="minorHAnsi"/>
+          <w:color w:val="000000" w:themeColor="text1"/>
+          <w:sz w:val="24"/>
+          <w:szCs w:val="24"/>
+        </w:rPr>
+        <w:t>Plan location</w:t>
+      </w:r>
+    </w:p>
+    <w:p>
+      <w:pPr>
+        <w:pStyle w:val="ListParagraph"/>
+        <w:numPr>
+          <w:ilvl w:val="3"/>
+          <w:numId w:val="9"/>
+        </w:numPr>
+        <w:spacing w:after="0"/>
+        <w:rPr>
+          <w:rFonts w:cstheme="minorHAnsi"/>
+          <w:color w:val="000000" w:themeColor="text1"/>
+          <w:sz w:val="24"/>
+          <w:szCs w:val="24"/>
+        </w:rPr>
+      </w:pPr>
+      <w:r>
+        <w:rPr>
+          <w:rFonts w:cstheme="minorHAnsi"/>
+          <w:color w:val="000000" w:themeColor="text1"/>
+          <w:sz w:val="24"/>
+          <w:szCs w:val="24"/>
+        </w:rPr>
+        <w:t>Privacy setting</w:t>
+      </w:r>
+    </w:p>
+    <w:p>
+      <w:pPr>
+        <w:pStyle w:val="ListParagraph"/>
+        <w:numPr>
+          <w:ilvl w:val="3"/>
+          <w:numId w:val="9"/>
+        </w:numPr>
+        <w:spacing w:after="0"/>
+        <w:rPr>
+          <w:rFonts w:cstheme="minorHAnsi"/>
+          <w:color w:val="000000" w:themeColor="text1"/>
+          <w:sz w:val="24"/>
+          <w:szCs w:val="24"/>
+        </w:rPr>
+      </w:pPr>
+      <w:r>
+        <w:rPr>
+          <w:rFonts w:cstheme="minorHAnsi"/>
+          <w:color w:val="000000" w:themeColor="text1"/>
+          <w:sz w:val="24"/>
+          <w:szCs w:val="24"/>
+        </w:rPr>
+        <w:t>Joinable checkbox</w:t>
+      </w:r>
+    </w:p>
+    <w:p>
+      <w:pPr>
+        <w:pStyle w:val="ListParagraph"/>
+        <w:numPr>
+          <w:ilvl w:val="1"/>
+          <w:numId w:val="9"/>
+        </w:numPr>
+        <w:spacing w:after="0"/>
+        <w:rPr>
+          <w:rFonts w:cstheme="minorHAnsi"/>
+          <w:color w:val="000000" w:themeColor="text1"/>
+          <w:sz w:val="24"/>
+          <w:szCs w:val="24"/>
+        </w:rPr>
+      </w:pPr>
+      <w:r>
+        <w:rPr>
+          <w:rFonts w:cstheme="minorHAnsi"/>
+          <w:color w:val="000000" w:themeColor="text1"/>
+          <w:sz w:val="24"/>
+          <w:szCs w:val="24"/>
+        </w:rPr>
+        <w:t>Delete Plan</w:t>
+      </w:r>
+    </w:p>
+    <w:p>
+      <w:pPr>
+        <w:pStyle w:val="ListParagraph"/>
+        <w:numPr>
+          <w:ilvl w:val="2"/>
+          <w:numId w:val="9"/>
+        </w:numPr>
+        <w:spacing w:after="0"/>
+        <w:rPr>
+          <w:rFonts w:cstheme="minorHAnsi"/>
+          <w:color w:val="000000" w:themeColor="text1"/>
+          <w:sz w:val="24"/>
+          <w:szCs w:val="24"/>
+        </w:rPr>
+      </w:pPr>
+      <w:r>
+        <w:rPr>
+          <w:rFonts w:cstheme="minorHAnsi"/>
+          <w:color w:val="000000" w:themeColor="text1"/>
+          <w:sz w:val="24"/>
+          <w:szCs w:val="24"/>
+        </w:rPr>
+        <w:t>Confirmation</w:t>
+      </w:r>
+    </w:p>
+    <w:p>
+      <w:pPr>
+        <w:pStyle w:val="ListParagraph"/>
+        <w:numPr>
+          <w:ilvl w:val="1"/>
+          <w:numId w:val="9"/>
+        </w:numPr>
+        <w:spacing w:after="0"/>
+        <w:rPr>
+          <w:rFonts w:cstheme="minorHAnsi"/>
+          <w:color w:val="000000" w:themeColor="text1"/>
+          <w:sz w:val="24"/>
+          <w:szCs w:val="24"/>
+        </w:rPr>
+      </w:pPr>
+      <w:r>
+        <w:rPr>
+          <w:rFonts w:cstheme="minorHAnsi"/>
+          <w:color w:val="000000" w:themeColor="text1"/>
+          <w:sz w:val="24"/>
+          <w:szCs w:val="24"/>
+        </w:rPr>
+        <w:t>Duplicate Plan</w:t>
+      </w:r>
+    </w:p>
+    <w:p>
+      <w:pPr>
+        <w:pStyle w:val="ListParagraph"/>
+        <w:numPr>
+          <w:ilvl w:val="2"/>
+          <w:numId w:val="9"/>
+        </w:numPr>
+        <w:spacing w:after="0"/>
+        <w:rPr>
+          <w:rFonts w:cstheme="minorHAnsi"/>
+          <w:color w:val="000000" w:themeColor="text1"/>
+          <w:sz w:val="24"/>
+          <w:szCs w:val="24"/>
+        </w:rPr>
+      </w:pPr>
+      <w:r>
+        <w:rPr>
+          <w:rFonts w:cstheme="minorHAnsi"/>
+          <w:color w:val="000000" w:themeColor="text1"/>
+          <w:sz w:val="24"/>
+          <w:szCs w:val="24"/>
+        </w:rPr>
+        <w:t>Choose new date</w:t>
       </w:r>
     </w:p>
     <w:p>
@@ -6687,7 +7842,7 @@
           <w:szCs w:val="24"/>
         </w:rPr>
       </w:pPr>
-      <w:bookmarkStart w:id="21" w:name="_Toc22733927"/>
+      <w:bookmarkStart w:id="22" w:name="_Toc22733930"/>
       <w:r>
         <w:rPr>
           <w:rFonts w:cstheme="minorHAnsi"/>
@@ -6697,9 +7852,9 @@
           <w:sz w:val="24"/>
           <w:szCs w:val="24"/>
         </w:rPr>
-        <w:t>Activity Bank</w:t>
-      </w:r>
-      <w:bookmarkEnd w:id="21"/>
+        <w:t>Plan Visualization</w:t>
+      </w:r>
+      <w:bookmarkEnd w:id="22"/>
     </w:p>
     <w:p>
       <w:pPr>
@@ -6723,8 +7878,82 @@
           <w:sz w:val="24"/>
           <w:szCs w:val="24"/>
         </w:rPr>
-        <w:t>Custom Activities</w:t>
-      </w:r>
+        <w:t xml:space="preserve">Time </w:t>
+      </w:r>
+      <w:r>
+        <w:rPr>
+          <w:rFonts w:cstheme="minorHAnsi"/>
+          <w:color w:val="000000" w:themeColor="text1"/>
+          <w:sz w:val="24"/>
+          <w:szCs w:val="24"/>
+        </w:rPr>
+        <w:t>Based</w:t>
+      </w:r>
+      <w:r>
+        <w:rPr>
+          <w:rFonts w:cstheme="minorHAnsi"/>
+          <w:color w:val="000000" w:themeColor="text1"/>
+          <w:sz w:val="24"/>
+          <w:szCs w:val="24"/>
+        </w:rPr>
+        <w:t xml:space="preserve"> Presentation</w:t>
+      </w:r>
+    </w:p>
+    <w:p>
+      <w:pPr>
+        <w:pStyle w:val="ListParagraph"/>
+        <w:numPr>
+          <w:ilvl w:val="2"/>
+          <w:numId w:val="9"/>
+        </w:numPr>
+        <w:spacing w:after="0"/>
+        <w:rPr>
+          <w:rFonts w:cstheme="minorHAnsi"/>
+          <w:color w:val="000000" w:themeColor="text1"/>
+          <w:sz w:val="24"/>
+          <w:szCs w:val="24"/>
+        </w:rPr>
+      </w:pPr>
+      <w:r>
+        <w:rPr>
+          <w:rFonts w:cstheme="minorHAnsi"/>
+          <w:color w:val="000000" w:themeColor="text1"/>
+          <w:sz w:val="24"/>
+          <w:szCs w:val="24"/>
+        </w:rPr>
+        <w:t>Integrate API</w:t>
+      </w:r>
+    </w:p>
+    <w:p>
+      <w:pPr>
+        <w:pStyle w:val="ListParagraph"/>
+        <w:numPr>
+          <w:ilvl w:val="0"/>
+          <w:numId w:val="9"/>
+        </w:numPr>
+        <w:spacing w:after="0"/>
+        <w:rPr>
+          <w:rFonts w:cstheme="minorHAnsi"/>
+          <w:b/>
+          <w:bCs/>
+          <w:color w:val="000000" w:themeColor="text1"/>
+          <w:sz w:val="24"/>
+          <w:szCs w:val="24"/>
+        </w:rPr>
+      </w:pPr>
+      <w:bookmarkStart w:id="23" w:name="_Toc22733931"/>
+      <w:r>
+        <w:rPr>
+          <w:rFonts w:cstheme="minorHAnsi"/>
+          <w:b/>
+          <w:bCs/>
+          <w:color w:val="000000" w:themeColor="text1"/>
+          <w:sz w:val="24"/>
+          <w:szCs w:val="24"/>
+        </w:rPr>
+        <w:t>Friends</w:t>
+      </w:r>
+      <w:bookmarkEnd w:id="23"/>
     </w:p>
     <w:p>
       <w:pPr>
@@ -6748,7 +7977,57 @@
           <w:sz w:val="24"/>
           <w:szCs w:val="24"/>
         </w:rPr>
-        <w:t>Geological activities</w:t>
+        <w:t>Add Friend</w:t>
+      </w:r>
+    </w:p>
+    <w:p>
+      <w:pPr>
+        <w:pStyle w:val="ListParagraph"/>
+        <w:numPr>
+          <w:ilvl w:val="2"/>
+          <w:numId w:val="9"/>
+        </w:numPr>
+        <w:spacing w:after="0"/>
+        <w:rPr>
+          <w:rFonts w:cstheme="minorHAnsi"/>
+          <w:color w:val="000000" w:themeColor="text1"/>
+          <w:sz w:val="24"/>
+          <w:szCs w:val="24"/>
+        </w:rPr>
+      </w:pPr>
+      <w:r>
+        <w:rPr>
+          <w:rFonts w:cstheme="minorHAnsi"/>
+          <w:color w:val="000000" w:themeColor="text1"/>
+          <w:sz w:val="24"/>
+          <w:szCs w:val="24"/>
+        </w:rPr>
+        <w:t>Find by Email</w:t>
+      </w:r>
+    </w:p>
+    <w:p>
+      <w:pPr>
+        <w:pStyle w:val="ListParagraph"/>
+        <w:numPr>
+          <w:ilvl w:val="2"/>
+          <w:numId w:val="9"/>
+        </w:numPr>
+        <w:spacing w:after="0"/>
+        <w:rPr>
+          <w:rFonts w:cstheme="minorHAnsi"/>
+          <w:color w:val="000000" w:themeColor="text1"/>
+          <w:sz w:val="24"/>
+          <w:szCs w:val="24"/>
+        </w:rPr>
+      </w:pPr>
+      <w:r>
+        <w:rPr>
+          <w:rFonts w:cstheme="minorHAnsi"/>
+          <w:color w:val="000000" w:themeColor="text1"/>
+          <w:sz w:val="24"/>
+          <w:szCs w:val="24"/>
+        </w:rPr>
+        <w:t>Send request</w:t>
       </w:r>
     </w:p>
     <w:p>
@@ -6773,7 +8052,182 @@
           <w:sz w:val="24"/>
           <w:szCs w:val="24"/>
         </w:rPr>
-        <w:t>(Stretch) Tags</w:t>
+        <w:t>Remove Friend</w:t>
+      </w:r>
+    </w:p>
+    <w:p>
+      <w:pPr>
+        <w:pStyle w:val="ListParagraph"/>
+        <w:numPr>
+          <w:ilvl w:val="2"/>
+          <w:numId w:val="9"/>
+        </w:numPr>
+        <w:spacing w:after="0"/>
+        <w:rPr>
+          <w:rFonts w:cstheme="minorHAnsi"/>
+          <w:color w:val="000000" w:themeColor="text1"/>
+          <w:sz w:val="24"/>
+          <w:szCs w:val="24"/>
+        </w:rPr>
+      </w:pPr>
+      <w:r>
+        <w:rPr>
+          <w:rFonts w:cstheme="minorHAnsi"/>
+          <w:color w:val="000000" w:themeColor="text1"/>
+          <w:sz w:val="24"/>
+          <w:szCs w:val="24"/>
+        </w:rPr>
+        <w:t>Confirmation</w:t>
+      </w:r>
+    </w:p>
+    <w:p>
+      <w:pPr>
+        <w:pStyle w:val="ListParagraph"/>
+        <w:numPr>
+          <w:ilvl w:val="1"/>
+          <w:numId w:val="9"/>
+        </w:numPr>
+        <w:spacing w:after="0"/>
+        <w:rPr>
+          <w:rFonts w:cstheme="minorHAnsi"/>
+          <w:color w:val="000000" w:themeColor="text1"/>
+          <w:sz w:val="24"/>
+          <w:szCs w:val="24"/>
+        </w:rPr>
+      </w:pPr>
+      <w:r>
+        <w:rPr>
+          <w:rFonts w:cstheme="minorHAnsi"/>
+          <w:color w:val="000000" w:themeColor="text1"/>
+          <w:sz w:val="24"/>
+          <w:szCs w:val="24"/>
+        </w:rPr>
+        <w:t>Friend Group</w:t>
+      </w:r>
+    </w:p>
+    <w:p>
+      <w:pPr>
+        <w:pStyle w:val="ListParagraph"/>
+        <w:numPr>
+          <w:ilvl w:val="2"/>
+          <w:numId w:val="9"/>
+        </w:numPr>
+        <w:spacing w:after="0"/>
+        <w:rPr>
+          <w:rFonts w:cstheme="minorHAnsi"/>
+          <w:color w:val="000000" w:themeColor="text1"/>
+          <w:sz w:val="24"/>
+          <w:szCs w:val="24"/>
+        </w:rPr>
+      </w:pPr>
+      <w:r>
+        <w:rPr>
+          <w:rFonts w:cstheme="minorHAnsi"/>
+          <w:color w:val="000000" w:themeColor="text1"/>
+          <w:sz w:val="24"/>
+          <w:szCs w:val="24"/>
+        </w:rPr>
+        <w:t>Choose friends</w:t>
+      </w:r>
+    </w:p>
+    <w:p>
+      <w:pPr>
+        <w:pStyle w:val="ListParagraph"/>
+        <w:numPr>
+          <w:ilvl w:val="1"/>
+          <w:numId w:val="9"/>
+        </w:numPr>
+        <w:spacing w:after="0"/>
+        <w:rPr>
+          <w:rFonts w:cstheme="minorHAnsi"/>
+          <w:color w:val="000000" w:themeColor="text1"/>
+          <w:sz w:val="24"/>
+          <w:szCs w:val="24"/>
+        </w:rPr>
+      </w:pPr>
+      <w:r>
+        <w:rPr>
+          <w:rFonts w:cstheme="minorHAnsi"/>
+          <w:color w:val="000000" w:themeColor="text1"/>
+          <w:sz w:val="24"/>
+          <w:szCs w:val="24"/>
+        </w:rPr>
+        <w:t>Messaging</w:t>
+      </w:r>
+    </w:p>
+    <w:p>
+      <w:pPr>
+        <w:pStyle w:val="ListParagraph"/>
+        <w:numPr>
+          <w:ilvl w:val="2"/>
+          <w:numId w:val="9"/>
+        </w:numPr>
+        <w:spacing w:after="0"/>
+        <w:rPr>
+          <w:rFonts w:cstheme="minorHAnsi"/>
+          <w:color w:val="000000" w:themeColor="text1"/>
+          <w:sz w:val="24"/>
+          <w:szCs w:val="24"/>
+        </w:rPr>
+      </w:pPr>
+      <w:r>
+        <w:rPr>
+          <w:rFonts w:cstheme="minorHAnsi"/>
+          <w:color w:val="000000" w:themeColor="text1"/>
+          <w:sz w:val="24"/>
+          <w:szCs w:val="24"/>
+        </w:rPr>
+        <w:t>Friend / Group</w:t>
+      </w:r>
+    </w:p>
+    <w:p>
+      <w:pPr>
+        <w:pStyle w:val="ListParagraph"/>
+        <w:numPr>
+          <w:ilvl w:val="2"/>
+          <w:numId w:val="9"/>
+        </w:numPr>
+        <w:spacing w:after="0"/>
+        <w:rPr>
+          <w:rFonts w:cstheme="minorHAnsi"/>
+          <w:color w:val="000000" w:themeColor="text1"/>
+          <w:sz w:val="24"/>
+          <w:szCs w:val="24"/>
+        </w:rPr>
+      </w:pPr>
+      <w:r>
+        <w:rPr>
+          <w:rFonts w:cstheme="minorHAnsi"/>
+          <w:color w:val="000000" w:themeColor="text1"/>
+          <w:sz w:val="24"/>
+          <w:szCs w:val="24"/>
+        </w:rPr>
+        <w:t>Message</w:t>
+      </w:r>
+    </w:p>
+    <w:p>
+      <w:pPr>
+        <w:pStyle w:val="ListParagraph"/>
+        <w:numPr>
+          <w:ilvl w:val="2"/>
+          <w:numId w:val="9"/>
+        </w:numPr>
+        <w:spacing w:after="0"/>
+        <w:rPr>
+          <w:rFonts w:cstheme="minorHAnsi"/>
+          <w:color w:val="000000" w:themeColor="text1"/>
+          <w:sz w:val="24"/>
+          <w:szCs w:val="24"/>
+        </w:rPr>
+      </w:pPr>
+      <w:r>
+        <w:rPr>
+          <w:rFonts w:cstheme="minorHAnsi"/>
+          <w:color w:val="000000" w:themeColor="text1"/>
+          <w:sz w:val="24"/>
+          <w:szCs w:val="24"/>
+        </w:rPr>
+        <w:t>Attach Plan (optional)</w:t>
       </w:r>
     </w:p>
     <w:p>
@@ -6793,6 +8247,7 @@
           <w:szCs w:val="24"/>
         </w:rPr>
       </w:pPr>
+      <w:bookmarkStart w:id="24" w:name="_Toc22733932"/>
       <w:r>
         <w:rPr>
           <w:rFonts w:cstheme="minorHAnsi"/>
@@ -6802,8 +8257,9 @@
           <w:sz w:val="24"/>
           <w:szCs w:val="24"/>
         </w:rPr>
-        <w:t>Cloud Activities</w:t>
-      </w:r>
+        <w:t>Collaborative Planning</w:t>
+      </w:r>
+      <w:bookmarkEnd w:id="24"/>
     </w:p>
     <w:p>
       <w:pPr>
@@ -6815,19 +8271,112 @@
         <w:spacing w:after="0"/>
         <w:rPr>
           <w:rFonts w:cstheme="minorHAnsi"/>
-          <w:color w:val="000000" w:themeColor="text1"/>
-          <w:sz w:val="24"/>
-          <w:szCs w:val="24"/>
-        </w:rPr>
-      </w:pPr>
-      <w:r>
-        <w:rPr>
-          <w:rFonts w:cstheme="minorHAnsi"/>
-          <w:color w:val="000000" w:themeColor="text1"/>
-          <w:sz w:val="24"/>
-          <w:szCs w:val="24"/>
-        </w:rPr>
-        <w:t>Cloud Storage</w:t>
+          <w:b/>
+          <w:bCs/>
+          <w:color w:val="000000" w:themeColor="text1"/>
+          <w:sz w:val="24"/>
+          <w:szCs w:val="24"/>
+        </w:rPr>
+      </w:pPr>
+      <w:r>
+        <w:rPr>
+          <w:rFonts w:cstheme="minorHAnsi"/>
+          <w:color w:val="000000" w:themeColor="text1"/>
+          <w:sz w:val="24"/>
+          <w:szCs w:val="24"/>
+        </w:rPr>
+        <w:lastRenderedPageBreak/>
+        <w:t>View Friend Plan</w:t>
+      </w:r>
+      <w:r>
+        <w:rPr>
+          <w:rFonts w:cstheme="minorHAnsi"/>
+          <w:color w:val="000000" w:themeColor="text1"/>
+          <w:sz w:val="24"/>
+          <w:szCs w:val="24"/>
+        </w:rPr>
+        <w:t>s</w:t>
+      </w:r>
+    </w:p>
+    <w:p>
+      <w:pPr>
+        <w:pStyle w:val="ListParagraph"/>
+        <w:numPr>
+          <w:ilvl w:val="2"/>
+          <w:numId w:val="9"/>
+        </w:numPr>
+        <w:spacing w:after="0"/>
+        <w:rPr>
+          <w:rFonts w:cstheme="minorHAnsi"/>
+          <w:b/>
+          <w:bCs/>
+          <w:color w:val="000000" w:themeColor="text1"/>
+          <w:sz w:val="24"/>
+          <w:szCs w:val="24"/>
+        </w:rPr>
+      </w:pPr>
+      <w:r>
+        <w:rPr>
+          <w:rFonts w:cstheme="minorHAnsi"/>
+          <w:color w:val="000000" w:themeColor="text1"/>
+          <w:sz w:val="24"/>
+          <w:szCs w:val="24"/>
+        </w:rPr>
+        <w:t>Friend list</w:t>
+      </w:r>
+    </w:p>
+    <w:p>
+      <w:pPr>
+        <w:pStyle w:val="ListParagraph"/>
+        <w:numPr>
+          <w:ilvl w:val="2"/>
+          <w:numId w:val="9"/>
+        </w:numPr>
+        <w:spacing w:after="0"/>
+        <w:rPr>
+          <w:rFonts w:cstheme="minorHAnsi"/>
+          <w:b/>
+          <w:bCs/>
+          <w:color w:val="000000" w:themeColor="text1"/>
+          <w:sz w:val="24"/>
+          <w:szCs w:val="24"/>
+        </w:rPr>
+      </w:pPr>
+      <w:r>
+        <w:rPr>
+          <w:rFonts w:cstheme="minorHAnsi"/>
+          <w:color w:val="000000" w:themeColor="text1"/>
+          <w:sz w:val="24"/>
+          <w:szCs w:val="24"/>
+        </w:rPr>
+        <w:t>Request to join</w:t>
+      </w:r>
+    </w:p>
+    <w:p>
+      <w:pPr>
+        <w:pStyle w:val="ListParagraph"/>
+        <w:numPr>
+          <w:ilvl w:val="2"/>
+          <w:numId w:val="9"/>
+        </w:numPr>
+        <w:spacing w:after="0"/>
+        <w:rPr>
+          <w:rFonts w:cstheme="minorHAnsi"/>
+          <w:b/>
+          <w:bCs/>
+          <w:color w:val="000000" w:themeColor="text1"/>
+          <w:sz w:val="24"/>
+          <w:szCs w:val="24"/>
+        </w:rPr>
+      </w:pPr>
+      <w:r>
+        <w:rPr>
+          <w:rFonts w:cstheme="minorHAnsi"/>
+          <w:color w:val="000000" w:themeColor="text1"/>
+          <w:sz w:val="24"/>
+          <w:szCs w:val="24"/>
+        </w:rPr>
+        <w:t>Request to edit</w:t>
       </w:r>
     </w:p>
     <w:p>
@@ -6852,7 +8401,157 @@
           <w:sz w:val="24"/>
           <w:szCs w:val="24"/>
         </w:rPr>
-        <w:t>Cloud Communication</w:t>
+        <w:t>Group Plan</w:t>
+      </w:r>
+    </w:p>
+    <w:p>
+      <w:pPr>
+        <w:pStyle w:val="ListParagraph"/>
+        <w:numPr>
+          <w:ilvl w:val="2"/>
+          <w:numId w:val="9"/>
+        </w:numPr>
+        <w:spacing w:after="0"/>
+        <w:rPr>
+          <w:rFonts w:cstheme="minorHAnsi"/>
+          <w:color w:val="000000" w:themeColor="text1"/>
+          <w:sz w:val="24"/>
+          <w:szCs w:val="24"/>
+        </w:rPr>
+      </w:pPr>
+      <w:r>
+        <w:rPr>
+          <w:rFonts w:cstheme="minorHAnsi"/>
+          <w:color w:val="000000" w:themeColor="text1"/>
+          <w:sz w:val="24"/>
+          <w:szCs w:val="24"/>
+        </w:rPr>
+        <w:t>Choose friends</w:t>
+      </w:r>
+    </w:p>
+    <w:p>
+      <w:pPr>
+        <w:pStyle w:val="ListParagraph"/>
+        <w:numPr>
+          <w:ilvl w:val="2"/>
+          <w:numId w:val="9"/>
+        </w:numPr>
+        <w:spacing w:after="0"/>
+        <w:rPr>
+          <w:rFonts w:cstheme="minorHAnsi"/>
+          <w:color w:val="000000" w:themeColor="text1"/>
+          <w:sz w:val="24"/>
+          <w:szCs w:val="24"/>
+        </w:rPr>
+      </w:pPr>
+      <w:r>
+        <w:rPr>
+          <w:rFonts w:cstheme="minorHAnsi"/>
+          <w:color w:val="000000" w:themeColor="text1"/>
+          <w:sz w:val="24"/>
+          <w:szCs w:val="24"/>
+        </w:rPr>
+        <w:t>Choose plans</w:t>
+      </w:r>
+    </w:p>
+    <w:p>
+      <w:pPr>
+        <w:pStyle w:val="ListParagraph"/>
+        <w:numPr>
+          <w:ilvl w:val="3"/>
+          <w:numId w:val="9"/>
+        </w:numPr>
+        <w:spacing w:after="0"/>
+        <w:rPr>
+          <w:rFonts w:cstheme="minorHAnsi"/>
+          <w:color w:val="000000" w:themeColor="text1"/>
+          <w:sz w:val="24"/>
+          <w:szCs w:val="24"/>
+        </w:rPr>
+      </w:pPr>
+      <w:r>
+        <w:rPr>
+          <w:rFonts w:cstheme="minorHAnsi"/>
+          <w:color w:val="000000" w:themeColor="text1"/>
+          <w:sz w:val="24"/>
+          <w:szCs w:val="24"/>
+        </w:rPr>
+        <w:t>Custom activities</w:t>
+      </w:r>
+    </w:p>
+    <w:p>
+      <w:pPr>
+        <w:pStyle w:val="ListParagraph"/>
+        <w:numPr>
+          <w:ilvl w:val="3"/>
+          <w:numId w:val="9"/>
+        </w:numPr>
+        <w:spacing w:after="0"/>
+        <w:rPr>
+          <w:rFonts w:cstheme="minorHAnsi"/>
+          <w:color w:val="000000" w:themeColor="text1"/>
+          <w:sz w:val="24"/>
+          <w:szCs w:val="24"/>
+        </w:rPr>
+      </w:pPr>
+      <w:r>
+        <w:rPr>
+          <w:rFonts w:cstheme="minorHAnsi"/>
+          <w:color w:val="000000" w:themeColor="text1"/>
+          <w:sz w:val="24"/>
+          <w:szCs w:val="24"/>
+        </w:rPr>
+        <w:t>Localized activities</w:t>
+      </w:r>
+    </w:p>
+    <w:p>
+      <w:pPr>
+        <w:pStyle w:val="ListParagraph"/>
+        <w:numPr>
+          <w:ilvl w:val="1"/>
+          <w:numId w:val="9"/>
+        </w:numPr>
+        <w:spacing w:after="0"/>
+        <w:rPr>
+          <w:rFonts w:cstheme="minorHAnsi"/>
+          <w:color w:val="000000" w:themeColor="text1"/>
+          <w:sz w:val="24"/>
+          <w:szCs w:val="24"/>
+        </w:rPr>
+      </w:pPr>
+      <w:r>
+        <w:rPr>
+          <w:rFonts w:cstheme="minorHAnsi"/>
+          <w:color w:val="000000" w:themeColor="text1"/>
+          <w:sz w:val="24"/>
+          <w:szCs w:val="24"/>
+        </w:rPr>
+        <w:t>Share Plan</w:t>
+      </w:r>
+    </w:p>
+    <w:p>
+      <w:pPr>
+        <w:pStyle w:val="ListParagraph"/>
+        <w:numPr>
+          <w:ilvl w:val="2"/>
+          <w:numId w:val="9"/>
+        </w:numPr>
+        <w:spacing w:after="0"/>
+        <w:rPr>
+          <w:rFonts w:cstheme="minorHAnsi"/>
+          <w:color w:val="000000" w:themeColor="text1"/>
+          <w:sz w:val="24"/>
+          <w:szCs w:val="24"/>
+        </w:rPr>
+      </w:pPr>
+      <w:r>
+        <w:rPr>
+          <w:rFonts w:cstheme="minorHAnsi"/>
+          <w:color w:val="000000" w:themeColor="text1"/>
+          <w:sz w:val="24"/>
+          <w:szCs w:val="24"/>
+        </w:rPr>
+        <w:t>Choose friends (messaging)</w:t>
       </w:r>
     </w:p>
     <w:p>
@@ -6872,7 +8571,7 @@
           <w:szCs w:val="24"/>
         </w:rPr>
       </w:pPr>
-      <w:bookmarkStart w:id="22" w:name="_Toc22733929"/>
+      <w:bookmarkStart w:id="25" w:name="_Toc22733933"/>
       <w:r>
         <w:rPr>
           <w:rFonts w:cstheme="minorHAnsi"/>
@@ -6882,9 +8581,9 @@
           <w:sz w:val="24"/>
           <w:szCs w:val="24"/>
         </w:rPr>
-        <w:t>Plan Construction</w:t>
-      </w:r>
-      <w:bookmarkEnd w:id="22"/>
+        <w:t>Geo Capability</w:t>
+      </w:r>
+      <w:bookmarkEnd w:id="25"/>
     </w:p>
     <w:p>
       <w:pPr>
@@ -6908,7 +8607,57 @@
           <w:sz w:val="24"/>
           <w:szCs w:val="24"/>
         </w:rPr>
-        <w:t>New Plan</w:t>
+        <w:t>View Friend Location</w:t>
+      </w:r>
+    </w:p>
+    <w:p>
+      <w:pPr>
+        <w:pStyle w:val="ListParagraph"/>
+        <w:numPr>
+          <w:ilvl w:val="2"/>
+          <w:numId w:val="9"/>
+        </w:numPr>
+        <w:spacing w:after="0"/>
+        <w:rPr>
+          <w:rFonts w:cstheme="minorHAnsi"/>
+          <w:color w:val="000000" w:themeColor="text1"/>
+          <w:sz w:val="24"/>
+          <w:szCs w:val="24"/>
+        </w:rPr>
+      </w:pPr>
+      <w:r>
+        <w:rPr>
+          <w:rFonts w:cstheme="minorHAnsi"/>
+          <w:color w:val="000000" w:themeColor="text1"/>
+          <w:sz w:val="24"/>
+          <w:szCs w:val="24"/>
+        </w:rPr>
+        <w:t>Map view</w:t>
+      </w:r>
+    </w:p>
+    <w:p>
+      <w:pPr>
+        <w:pStyle w:val="ListParagraph"/>
+        <w:numPr>
+          <w:ilvl w:val="2"/>
+          <w:numId w:val="9"/>
+        </w:numPr>
+        <w:spacing w:after="0"/>
+        <w:rPr>
+          <w:rFonts w:cstheme="minorHAnsi"/>
+          <w:color w:val="000000" w:themeColor="text1"/>
+          <w:sz w:val="24"/>
+          <w:szCs w:val="24"/>
+        </w:rPr>
+      </w:pPr>
+      <w:r>
+        <w:rPr>
+          <w:rFonts w:cstheme="minorHAnsi"/>
+          <w:color w:val="000000" w:themeColor="text1"/>
+          <w:sz w:val="24"/>
+          <w:szCs w:val="24"/>
+        </w:rPr>
+        <w:t>View on map from friends list</w:t>
       </w:r>
     </w:p>
     <w:p>
@@ -6933,7 +8682,57 @@
           <w:sz w:val="24"/>
           <w:szCs w:val="24"/>
         </w:rPr>
-        <w:t>Edit Plan</w:t>
+        <w:t>Local Activities</w:t>
+      </w:r>
+    </w:p>
+    <w:p>
+      <w:pPr>
+        <w:pStyle w:val="ListParagraph"/>
+        <w:numPr>
+          <w:ilvl w:val="2"/>
+          <w:numId w:val="9"/>
+        </w:numPr>
+        <w:spacing w:after="0"/>
+        <w:rPr>
+          <w:rFonts w:cstheme="minorHAnsi"/>
+          <w:color w:val="000000" w:themeColor="text1"/>
+          <w:sz w:val="24"/>
+          <w:szCs w:val="24"/>
+        </w:rPr>
+      </w:pPr>
+      <w:r>
+        <w:rPr>
+          <w:rFonts w:cstheme="minorHAnsi"/>
+          <w:color w:val="000000" w:themeColor="text1"/>
+          <w:sz w:val="24"/>
+          <w:szCs w:val="24"/>
+        </w:rPr>
+        <w:t>Google Maps API</w:t>
+      </w:r>
+    </w:p>
+    <w:p>
+      <w:pPr>
+        <w:pStyle w:val="ListParagraph"/>
+        <w:numPr>
+          <w:ilvl w:val="2"/>
+          <w:numId w:val="9"/>
+        </w:numPr>
+        <w:spacing w:after="0"/>
+        <w:rPr>
+          <w:rFonts w:cstheme="minorHAnsi"/>
+          <w:color w:val="000000" w:themeColor="text1"/>
+          <w:sz w:val="24"/>
+          <w:szCs w:val="24"/>
+        </w:rPr>
+      </w:pPr>
+      <w:r>
+        <w:rPr>
+          <w:rFonts w:cstheme="minorHAnsi"/>
+          <w:color w:val="000000" w:themeColor="text1"/>
+          <w:sz w:val="24"/>
+          <w:szCs w:val="24"/>
+        </w:rPr>
+        <w:t>POI parser to activities</w:t>
       </w:r>
     </w:p>
     <w:p>
@@ -6958,8 +8757,39 @@
           <w:sz w:val="24"/>
           <w:szCs w:val="24"/>
         </w:rPr>
-        <w:t>Delete Plan</w:t>
-      </w:r>
+        <w:t>Attach Location to Activities</w:t>
+      </w:r>
+    </w:p>
+    <w:p>
+      <w:pPr>
+        <w:pStyle w:val="ListParagraph"/>
+        <w:numPr>
+          <w:ilvl w:val="0"/>
+          <w:numId w:val="9"/>
+        </w:numPr>
+        <w:spacing w:after="0"/>
+        <w:rPr>
+          <w:rFonts w:cstheme="minorHAnsi"/>
+          <w:b/>
+          <w:bCs/>
+          <w:color w:val="000000" w:themeColor="text1"/>
+          <w:sz w:val="24"/>
+          <w:szCs w:val="24"/>
+        </w:rPr>
+      </w:pPr>
+      <w:bookmarkStart w:id="26" w:name="_Toc22733934"/>
+      <w:r>
+        <w:rPr>
+          <w:rFonts w:cstheme="minorHAnsi"/>
+          <w:b/>
+          <w:bCs/>
+          <w:color w:val="000000" w:themeColor="text1"/>
+          <w:sz w:val="24"/>
+          <w:szCs w:val="24"/>
+        </w:rPr>
+        <w:t>(Stretch) Plan Generator</w:t>
+      </w:r>
+      <w:bookmarkEnd w:id="26"/>
     </w:p>
     <w:p>
       <w:pPr>
@@ -6983,8 +8813,110 @@
           <w:sz w:val="24"/>
           <w:szCs w:val="24"/>
         </w:rPr>
-        <w:t>Duplicate Plan</w:t>
-      </w:r>
+        <w:t>Generate Using Tag Structure</w:t>
+      </w:r>
+    </w:p>
+    <w:p>
+      <w:pPr>
+        <w:pStyle w:val="ListParagraph"/>
+        <w:numPr>
+          <w:ilvl w:val="2"/>
+          <w:numId w:val="9"/>
+        </w:numPr>
+        <w:spacing w:after="0"/>
+        <w:rPr>
+          <w:rFonts w:cstheme="minorHAnsi"/>
+          <w:color w:val="000000" w:themeColor="text1"/>
+          <w:sz w:val="24"/>
+          <w:szCs w:val="24"/>
+        </w:rPr>
+      </w:pPr>
+      <w:r>
+        <w:rPr>
+          <w:rFonts w:cstheme="minorHAnsi"/>
+          <w:color w:val="000000" w:themeColor="text1"/>
+          <w:sz w:val="24"/>
+          <w:szCs w:val="24"/>
+        </w:rPr>
+        <w:t>Choose tags to include in plan</w:t>
+      </w:r>
+    </w:p>
+    <w:p>
+      <w:pPr>
+        <w:pStyle w:val="ListParagraph"/>
+        <w:numPr>
+          <w:ilvl w:val="2"/>
+          <w:numId w:val="9"/>
+        </w:numPr>
+        <w:spacing w:after="0"/>
+        <w:rPr>
+          <w:rFonts w:cstheme="minorHAnsi"/>
+          <w:color w:val="000000" w:themeColor="text1"/>
+          <w:sz w:val="24"/>
+          <w:szCs w:val="24"/>
+        </w:rPr>
+      </w:pPr>
+      <w:r>
+        <w:rPr>
+          <w:rFonts w:cstheme="minorHAnsi"/>
+          <w:color w:val="000000" w:themeColor="text1"/>
+          <w:sz w:val="24"/>
+          <w:szCs w:val="24"/>
+        </w:rPr>
+        <w:t>Choose time constraints per tag</w:t>
+      </w:r>
+    </w:p>
+    <w:p>
+      <w:pPr>
+        <w:pStyle w:val="ListParagraph"/>
+        <w:numPr>
+          <w:ilvl w:val="2"/>
+          <w:numId w:val="9"/>
+        </w:numPr>
+        <w:spacing w:after="0"/>
+        <w:rPr>
+          <w:rFonts w:cstheme="minorHAnsi"/>
+          <w:color w:val="000000" w:themeColor="text1"/>
+          <w:sz w:val="24"/>
+          <w:szCs w:val="24"/>
+        </w:rPr>
+      </w:pPr>
+      <w:r>
+        <w:rPr>
+          <w:rFonts w:cstheme="minorHAnsi"/>
+          <w:color w:val="000000" w:themeColor="text1"/>
+          <w:sz w:val="24"/>
+          <w:szCs w:val="24"/>
+        </w:rPr>
+        <w:t>Generate button</w:t>
+      </w:r>
+    </w:p>
+    <w:p>
+      <w:pPr>
+        <w:pStyle w:val="ListParagraph"/>
+        <w:numPr>
+          <w:ilvl w:val="2"/>
+          <w:numId w:val="9"/>
+        </w:numPr>
+        <w:spacing w:after="0"/>
+        <w:rPr>
+          <w:rFonts w:cstheme="minorHAnsi"/>
+          <w:color w:val="000000" w:themeColor="text1"/>
+          <w:sz w:val="24"/>
+          <w:szCs w:val="24"/>
+        </w:rPr>
+      </w:pPr>
+      <w:r>
+        <w:rPr>
+          <w:rFonts w:cstheme="minorHAnsi"/>
+          <w:color w:val="000000" w:themeColor="text1"/>
+          <w:sz w:val="24"/>
+          <w:szCs w:val="24"/>
+        </w:rPr>
+        <w:t>List of possible plans</w:t>
+      </w:r>
+      <w:bookmarkStart w:id="27" w:name="_GoBack"/>
+      <w:bookmarkEnd w:id="27"/>
     </w:p>
     <w:p>
       <w:pPr>
@@ -6996,14 +8928,263 @@
         <w:spacing w:after="0"/>
         <w:rPr>
           <w:rFonts w:cstheme="minorHAnsi"/>
+          <w:color w:val="000000" w:themeColor="text1"/>
+          <w:sz w:val="24"/>
+          <w:szCs w:val="24"/>
+        </w:rPr>
+      </w:pPr>
+      <w:r>
+        <w:rPr>
+          <w:rFonts w:cstheme="minorHAnsi"/>
           <w:b/>
           <w:bCs/>
           <w:color w:val="000000" w:themeColor="text1"/>
           <w:sz w:val="24"/>
           <w:szCs w:val="24"/>
         </w:rPr>
-      </w:pPr>
-      <w:bookmarkStart w:id="23" w:name="_Toc22733930"/>
+        <w:t>Notifications + Reminders</w:t>
+      </w:r>
+    </w:p>
+    <w:p>
+      <w:pPr>
+        <w:pStyle w:val="ListParagraph"/>
+        <w:numPr>
+          <w:ilvl w:val="1"/>
+          <w:numId w:val="9"/>
+        </w:numPr>
+        <w:spacing w:after="0"/>
+        <w:rPr>
+          <w:rFonts w:cstheme="minorHAnsi"/>
+          <w:color w:val="000000" w:themeColor="text1"/>
+          <w:sz w:val="24"/>
+          <w:szCs w:val="24"/>
+        </w:rPr>
+      </w:pPr>
+      <w:r>
+        <w:rPr>
+          <w:rFonts w:cstheme="minorHAnsi"/>
+          <w:color w:val="000000" w:themeColor="text1"/>
+          <w:sz w:val="24"/>
+          <w:szCs w:val="24"/>
+        </w:rPr>
+        <w:t>The system will have a notification and reminder system</w:t>
+      </w:r>
+    </w:p>
+    <w:p>
+      <w:pPr>
+        <w:pStyle w:val="ListParagraph"/>
+        <w:numPr>
+          <w:ilvl w:val="2"/>
+          <w:numId w:val="9"/>
+        </w:numPr>
+        <w:spacing w:after="0"/>
+        <w:rPr>
+          <w:rFonts w:cstheme="minorHAnsi"/>
+          <w:color w:val="000000" w:themeColor="text1"/>
+          <w:sz w:val="24"/>
+          <w:szCs w:val="24"/>
+        </w:rPr>
+      </w:pPr>
+      <w:r>
+        <w:rPr>
+          <w:rFonts w:cstheme="minorHAnsi"/>
+          <w:color w:val="000000" w:themeColor="text1"/>
+          <w:sz w:val="24"/>
+          <w:szCs w:val="24"/>
+        </w:rPr>
+        <w:t>The system will notify the user of upcoming events through push notifications</w:t>
+      </w:r>
+    </w:p>
+    <w:p>
+      <w:pPr>
+        <w:pStyle w:val="ListParagraph"/>
+        <w:numPr>
+          <w:ilvl w:val="3"/>
+          <w:numId w:val="9"/>
+        </w:numPr>
+        <w:spacing w:after="0"/>
+        <w:rPr>
+          <w:rFonts w:cstheme="minorHAnsi"/>
+          <w:color w:val="000000" w:themeColor="text1"/>
+          <w:sz w:val="24"/>
+          <w:szCs w:val="24"/>
+        </w:rPr>
+      </w:pPr>
+      <w:r>
+        <w:rPr>
+          <w:rFonts w:cstheme="minorHAnsi"/>
+          <w:color w:val="000000" w:themeColor="text1"/>
+          <w:sz w:val="24"/>
+          <w:szCs w:val="24"/>
+        </w:rPr>
+        <w:t>The system will use the android’s native push notifications and banners</w:t>
+      </w:r>
+    </w:p>
+    <w:p>
+      <w:pPr>
+        <w:pStyle w:val="ListParagraph"/>
+        <w:numPr>
+          <w:ilvl w:val="2"/>
+          <w:numId w:val="9"/>
+        </w:numPr>
+        <w:spacing w:after="0"/>
+        <w:rPr>
+          <w:rFonts w:cstheme="minorHAnsi"/>
+          <w:color w:val="000000" w:themeColor="text1"/>
+          <w:sz w:val="24"/>
+          <w:szCs w:val="24"/>
+        </w:rPr>
+      </w:pPr>
+      <w:r>
+        <w:rPr>
+          <w:rFonts w:cstheme="minorHAnsi"/>
+          <w:color w:val="000000" w:themeColor="text1"/>
+          <w:sz w:val="24"/>
+          <w:szCs w:val="24"/>
+        </w:rPr>
+        <w:t>The users will be able to disable messaging notifications</w:t>
+      </w:r>
+    </w:p>
+    <w:p>
+      <w:pPr>
+        <w:pStyle w:val="ListParagraph"/>
+        <w:numPr>
+          <w:ilvl w:val="1"/>
+          <w:numId w:val="9"/>
+        </w:numPr>
+        <w:spacing w:after="0"/>
+        <w:rPr>
+          <w:rFonts w:cstheme="minorHAnsi"/>
+          <w:color w:val="000000" w:themeColor="text1"/>
+          <w:sz w:val="24"/>
+          <w:szCs w:val="24"/>
+        </w:rPr>
+      </w:pPr>
+      <w:r>
+        <w:rPr>
+          <w:rFonts w:cstheme="minorHAnsi"/>
+          <w:color w:val="000000" w:themeColor="text1"/>
+          <w:sz w:val="24"/>
+          <w:szCs w:val="24"/>
+        </w:rPr>
+        <w:t>There will also be in-app notifications</w:t>
+      </w:r>
+    </w:p>
+    <w:p>
+      <w:pPr>
+        <w:pStyle w:val="ListParagraph"/>
+        <w:numPr>
+          <w:ilvl w:val="2"/>
+          <w:numId w:val="9"/>
+        </w:numPr>
+        <w:spacing w:after="0"/>
+        <w:rPr>
+          <w:rFonts w:cstheme="minorHAnsi"/>
+          <w:color w:val="000000" w:themeColor="text1"/>
+          <w:sz w:val="24"/>
+          <w:szCs w:val="24"/>
+        </w:rPr>
+      </w:pPr>
+      <w:r>
+        <w:rPr>
+          <w:rFonts w:cstheme="minorHAnsi"/>
+          <w:color w:val="000000" w:themeColor="text1"/>
+          <w:sz w:val="24"/>
+          <w:szCs w:val="24"/>
+        </w:rPr>
+        <w:t>Friend requests</w:t>
+      </w:r>
+    </w:p>
+    <w:p>
+      <w:pPr>
+        <w:pStyle w:val="ListParagraph"/>
+        <w:numPr>
+          <w:ilvl w:val="2"/>
+          <w:numId w:val="9"/>
+        </w:numPr>
+        <w:spacing w:after="0"/>
+        <w:rPr>
+          <w:rFonts w:cstheme="minorHAnsi"/>
+          <w:color w:val="000000" w:themeColor="text1"/>
+          <w:sz w:val="24"/>
+          <w:szCs w:val="24"/>
+        </w:rPr>
+      </w:pPr>
+      <w:r>
+        <w:rPr>
+          <w:rFonts w:cstheme="minorHAnsi"/>
+          <w:color w:val="000000" w:themeColor="text1"/>
+          <w:sz w:val="24"/>
+          <w:szCs w:val="24"/>
+        </w:rPr>
+        <w:t>Requests to join plans</w:t>
+      </w:r>
+    </w:p>
+    <w:p>
+      <w:pPr>
+        <w:pStyle w:val="ListParagraph"/>
+        <w:numPr>
+          <w:ilvl w:val="2"/>
+          <w:numId w:val="9"/>
+        </w:numPr>
+        <w:spacing w:after="0"/>
+        <w:rPr>
+          <w:rFonts w:cstheme="minorHAnsi"/>
+          <w:color w:val="000000" w:themeColor="text1"/>
+          <w:sz w:val="24"/>
+          <w:szCs w:val="24"/>
+        </w:rPr>
+      </w:pPr>
+      <w:r>
+        <w:rPr>
+          <w:rFonts w:cstheme="minorHAnsi"/>
+          <w:color w:val="000000" w:themeColor="text1"/>
+          <w:sz w:val="24"/>
+          <w:szCs w:val="24"/>
+        </w:rPr>
+        <w:t>Requests to edit plans</w:t>
+      </w:r>
+    </w:p>
+    <w:p>
+      <w:pPr>
+        <w:pStyle w:val="ListParagraph"/>
+        <w:numPr>
+          <w:ilvl w:val="2"/>
+          <w:numId w:val="9"/>
+        </w:numPr>
+        <w:spacing w:after="0"/>
+        <w:rPr>
+          <w:rFonts w:cstheme="minorHAnsi"/>
+          <w:color w:val="000000" w:themeColor="text1"/>
+          <w:sz w:val="24"/>
+          <w:szCs w:val="24"/>
+        </w:rPr>
+      </w:pPr>
+      <w:r>
+        <w:rPr>
+          <w:rFonts w:cstheme="minorHAnsi"/>
+          <w:color w:val="000000" w:themeColor="text1"/>
+          <w:sz w:val="24"/>
+          <w:szCs w:val="24"/>
+        </w:rPr>
+        <w:t>Plan invitations</w:t>
+      </w:r>
+    </w:p>
+    <w:p>
+      <w:pPr>
+        <w:pStyle w:val="ListParagraph"/>
+        <w:numPr>
+          <w:ilvl w:val="0"/>
+          <w:numId w:val="9"/>
+        </w:numPr>
+        <w:spacing w:after="0"/>
+        <w:rPr>
+          <w:rFonts w:cstheme="minorHAnsi"/>
+          <w:color w:val="000000" w:themeColor="text1"/>
+          <w:sz w:val="24"/>
+          <w:szCs w:val="24"/>
+        </w:rPr>
+      </w:pPr>
       <w:r>
         <w:rPr>
           <w:rFonts w:cstheme="minorHAnsi"/>
@@ -7013,613 +9194,7 @@
           <w:sz w:val="24"/>
           <w:szCs w:val="24"/>
         </w:rPr>
-        <w:t>Plan Visualization</w:t>
-      </w:r>
-      <w:bookmarkEnd w:id="23"/>
-    </w:p>
-    <w:p>
-      <w:pPr>
-        <w:pStyle w:val="ListParagraph"/>
-        <w:numPr>
-          <w:ilvl w:val="1"/>
-          <w:numId w:val="9"/>
-        </w:numPr>
-        <w:spacing w:after="0"/>
-        <w:rPr>
-          <w:rFonts w:cstheme="minorHAnsi"/>
-          <w:color w:val="000000" w:themeColor="text1"/>
-          <w:sz w:val="24"/>
-          <w:szCs w:val="24"/>
-        </w:rPr>
-      </w:pPr>
-      <w:r>
-        <w:rPr>
-          <w:rFonts w:cstheme="minorHAnsi"/>
-          <w:color w:val="000000" w:themeColor="text1"/>
-          <w:sz w:val="24"/>
-          <w:szCs w:val="24"/>
-        </w:rPr>
-        <w:t>Time Centric Presentation</w:t>
-      </w:r>
-    </w:p>
-    <w:p>
-      <w:pPr>
-        <w:pStyle w:val="ListParagraph"/>
-        <w:numPr>
-          <w:ilvl w:val="0"/>
-          <w:numId w:val="9"/>
-        </w:numPr>
-        <w:spacing w:after="0"/>
-        <w:rPr>
-          <w:rFonts w:cstheme="minorHAnsi"/>
-          <w:b/>
-          <w:bCs/>
-          <w:color w:val="000000" w:themeColor="text1"/>
-          <w:sz w:val="24"/>
-          <w:szCs w:val="24"/>
-        </w:rPr>
-      </w:pPr>
-      <w:bookmarkStart w:id="24" w:name="_Toc22733931"/>
-      <w:r>
-        <w:rPr>
-          <w:rFonts w:cstheme="minorHAnsi"/>
-          <w:b/>
-          <w:bCs/>
-          <w:color w:val="000000" w:themeColor="text1"/>
-          <w:sz w:val="24"/>
-          <w:szCs w:val="24"/>
-        </w:rPr>
-        <w:t>Friends</w:t>
-      </w:r>
-      <w:bookmarkEnd w:id="24"/>
-    </w:p>
-    <w:p>
-      <w:pPr>
-        <w:pStyle w:val="ListParagraph"/>
-        <w:numPr>
-          <w:ilvl w:val="1"/>
-          <w:numId w:val="9"/>
-        </w:numPr>
-        <w:spacing w:after="0"/>
-        <w:rPr>
-          <w:rFonts w:cstheme="minorHAnsi"/>
-          <w:color w:val="000000" w:themeColor="text1"/>
-          <w:sz w:val="24"/>
-          <w:szCs w:val="24"/>
-        </w:rPr>
-      </w:pPr>
-      <w:r>
-        <w:rPr>
-          <w:rFonts w:cstheme="minorHAnsi"/>
-          <w:color w:val="000000" w:themeColor="text1"/>
-          <w:sz w:val="24"/>
-          <w:szCs w:val="24"/>
-        </w:rPr>
-        <w:t>Add Friend</w:t>
-      </w:r>
-    </w:p>
-    <w:p>
-      <w:pPr>
-        <w:pStyle w:val="ListParagraph"/>
-        <w:numPr>
-          <w:ilvl w:val="1"/>
-          <w:numId w:val="9"/>
-        </w:numPr>
-        <w:spacing w:after="0"/>
-        <w:rPr>
-          <w:rFonts w:cstheme="minorHAnsi"/>
-          <w:color w:val="000000" w:themeColor="text1"/>
-          <w:sz w:val="24"/>
-          <w:szCs w:val="24"/>
-        </w:rPr>
-      </w:pPr>
-      <w:r>
-        <w:rPr>
-          <w:rFonts w:cstheme="minorHAnsi"/>
-          <w:color w:val="000000" w:themeColor="text1"/>
-          <w:sz w:val="24"/>
-          <w:szCs w:val="24"/>
-        </w:rPr>
-        <w:t>Remove Friend</w:t>
-      </w:r>
-    </w:p>
-    <w:p>
-      <w:pPr>
-        <w:pStyle w:val="ListParagraph"/>
-        <w:numPr>
-          <w:ilvl w:val="1"/>
-          <w:numId w:val="9"/>
-        </w:numPr>
-        <w:spacing w:after="0"/>
-        <w:rPr>
-          <w:rFonts w:cstheme="minorHAnsi"/>
-          <w:color w:val="000000" w:themeColor="text1"/>
-          <w:sz w:val="24"/>
-          <w:szCs w:val="24"/>
-        </w:rPr>
-      </w:pPr>
-      <w:r>
-        <w:rPr>
-          <w:rFonts w:cstheme="minorHAnsi"/>
-          <w:color w:val="000000" w:themeColor="text1"/>
-          <w:sz w:val="24"/>
-          <w:szCs w:val="24"/>
-        </w:rPr>
-        <w:t>Friend Group</w:t>
-      </w:r>
-    </w:p>
-    <w:p>
-      <w:pPr>
-        <w:pStyle w:val="ListParagraph"/>
-        <w:numPr>
-          <w:ilvl w:val="1"/>
-          <w:numId w:val="9"/>
-        </w:numPr>
-        <w:spacing w:after="0"/>
-        <w:rPr>
-          <w:rFonts w:cstheme="minorHAnsi"/>
-          <w:color w:val="000000" w:themeColor="text1"/>
-          <w:sz w:val="24"/>
-          <w:szCs w:val="24"/>
-        </w:rPr>
-      </w:pPr>
-      <w:r>
-        <w:rPr>
-          <w:rFonts w:cstheme="minorHAnsi"/>
-          <w:color w:val="000000" w:themeColor="text1"/>
-          <w:sz w:val="24"/>
-          <w:szCs w:val="24"/>
-        </w:rPr>
-        <w:t>Messaging</w:t>
-      </w:r>
-    </w:p>
-    <w:p>
-      <w:pPr>
-        <w:pStyle w:val="ListParagraph"/>
-        <w:numPr>
-          <w:ilvl w:val="0"/>
-          <w:numId w:val="9"/>
-        </w:numPr>
-        <w:spacing w:after="0"/>
-        <w:rPr>
-          <w:rFonts w:cstheme="minorHAnsi"/>
-          <w:b/>
-          <w:bCs/>
-          <w:color w:val="000000" w:themeColor="text1"/>
-          <w:sz w:val="24"/>
-          <w:szCs w:val="24"/>
-        </w:rPr>
-      </w:pPr>
-      <w:bookmarkStart w:id="25" w:name="_Toc22733932"/>
-      <w:r>
-        <w:rPr>
-          <w:rFonts w:cstheme="minorHAnsi"/>
-          <w:b/>
-          <w:bCs/>
-          <w:color w:val="000000" w:themeColor="text1"/>
-          <w:sz w:val="24"/>
-          <w:szCs w:val="24"/>
-        </w:rPr>
-        <w:t>Collaborative Planning</w:t>
-      </w:r>
-      <w:bookmarkEnd w:id="25"/>
-    </w:p>
-    <w:p>
-      <w:pPr>
-        <w:pStyle w:val="ListParagraph"/>
-        <w:numPr>
-          <w:ilvl w:val="1"/>
-          <w:numId w:val="9"/>
-        </w:numPr>
-        <w:spacing w:after="0"/>
-        <w:rPr>
-          <w:rFonts w:cstheme="minorHAnsi"/>
-          <w:b/>
-          <w:bCs/>
-          <w:color w:val="000000" w:themeColor="text1"/>
-          <w:sz w:val="24"/>
-          <w:szCs w:val="24"/>
-        </w:rPr>
-      </w:pPr>
-      <w:r>
-        <w:rPr>
-          <w:rFonts w:cstheme="minorHAnsi"/>
-          <w:color w:val="000000" w:themeColor="text1"/>
-          <w:sz w:val="24"/>
-          <w:szCs w:val="24"/>
-        </w:rPr>
-        <w:t>View Friend Plans</w:t>
-      </w:r>
-    </w:p>
-    <w:p>
-      <w:pPr>
-        <w:pStyle w:val="ListParagraph"/>
-        <w:numPr>
-          <w:ilvl w:val="1"/>
-          <w:numId w:val="9"/>
-        </w:numPr>
-        <w:spacing w:after="0"/>
-        <w:rPr>
-          <w:rFonts w:cstheme="minorHAnsi"/>
-          <w:color w:val="000000" w:themeColor="text1"/>
-          <w:sz w:val="24"/>
-          <w:szCs w:val="24"/>
-        </w:rPr>
-      </w:pPr>
-      <w:r>
-        <w:rPr>
-          <w:rFonts w:cstheme="minorHAnsi"/>
-          <w:color w:val="000000" w:themeColor="text1"/>
-          <w:sz w:val="24"/>
-          <w:szCs w:val="24"/>
-        </w:rPr>
-        <w:t>Group Plan</w:t>
-      </w:r>
-    </w:p>
-    <w:p>
-      <w:pPr>
-        <w:pStyle w:val="ListParagraph"/>
-        <w:numPr>
-          <w:ilvl w:val="1"/>
-          <w:numId w:val="9"/>
-        </w:numPr>
-        <w:spacing w:after="0"/>
-        <w:rPr>
-          <w:rFonts w:cstheme="minorHAnsi"/>
-          <w:color w:val="000000" w:themeColor="text1"/>
-          <w:sz w:val="24"/>
-          <w:szCs w:val="24"/>
-        </w:rPr>
-      </w:pPr>
-      <w:r>
-        <w:rPr>
-          <w:rFonts w:cstheme="minorHAnsi"/>
-          <w:color w:val="000000" w:themeColor="text1"/>
-          <w:sz w:val="24"/>
-          <w:szCs w:val="24"/>
-        </w:rPr>
-        <w:t>Share Plan</w:t>
-      </w:r>
-    </w:p>
-    <w:p>
-      <w:pPr>
-        <w:pStyle w:val="ListParagraph"/>
-        <w:numPr>
-          <w:ilvl w:val="1"/>
-          <w:numId w:val="9"/>
-        </w:numPr>
-        <w:spacing w:after="0"/>
-        <w:rPr>
-          <w:rFonts w:cstheme="minorHAnsi"/>
-          <w:color w:val="000000" w:themeColor="text1"/>
-          <w:sz w:val="24"/>
-          <w:szCs w:val="24"/>
-        </w:rPr>
-      </w:pPr>
-      <w:r>
-        <w:rPr>
-          <w:rFonts w:cstheme="minorHAnsi"/>
-          <w:color w:val="000000" w:themeColor="text1"/>
-          <w:sz w:val="24"/>
-          <w:szCs w:val="24"/>
-        </w:rPr>
-        <w:t>Request to Join</w:t>
-      </w:r>
-    </w:p>
-    <w:p>
-      <w:pPr>
-        <w:pStyle w:val="ListParagraph"/>
-        <w:numPr>
-          <w:ilvl w:val="0"/>
-          <w:numId w:val="9"/>
-        </w:numPr>
-        <w:spacing w:after="0"/>
-        <w:rPr>
-          <w:rFonts w:cstheme="minorHAnsi"/>
-          <w:b/>
-          <w:bCs/>
-          <w:color w:val="000000" w:themeColor="text1"/>
-          <w:sz w:val="24"/>
-          <w:szCs w:val="24"/>
-        </w:rPr>
-      </w:pPr>
-      <w:bookmarkStart w:id="26" w:name="_Toc22733933"/>
-      <w:r>
-        <w:rPr>
-          <w:rFonts w:cstheme="minorHAnsi"/>
-          <w:b/>
-          <w:bCs/>
-          <w:color w:val="000000" w:themeColor="text1"/>
-          <w:sz w:val="24"/>
-          <w:szCs w:val="24"/>
-        </w:rPr>
-        <w:t>Geo Capability</w:t>
-      </w:r>
-      <w:bookmarkEnd w:id="26"/>
-    </w:p>
-    <w:p>
-      <w:pPr>
-        <w:pStyle w:val="ListParagraph"/>
-        <w:numPr>
-          <w:ilvl w:val="1"/>
-          <w:numId w:val="9"/>
-        </w:numPr>
-        <w:spacing w:after="0"/>
-        <w:rPr>
-          <w:rFonts w:cstheme="minorHAnsi"/>
-          <w:color w:val="000000" w:themeColor="text1"/>
-          <w:sz w:val="24"/>
-          <w:szCs w:val="24"/>
-        </w:rPr>
-      </w:pPr>
-      <w:r>
-        <w:rPr>
-          <w:rFonts w:cstheme="minorHAnsi"/>
-          <w:color w:val="000000" w:themeColor="text1"/>
-          <w:sz w:val="24"/>
-          <w:szCs w:val="24"/>
-        </w:rPr>
-        <w:t>View Friend Location</w:t>
-      </w:r>
-    </w:p>
-    <w:p>
-      <w:pPr>
-        <w:pStyle w:val="ListParagraph"/>
-        <w:numPr>
-          <w:ilvl w:val="1"/>
-          <w:numId w:val="9"/>
-        </w:numPr>
-        <w:spacing w:after="0"/>
-        <w:rPr>
-          <w:rFonts w:cstheme="minorHAnsi"/>
-          <w:color w:val="000000" w:themeColor="text1"/>
-          <w:sz w:val="24"/>
-          <w:szCs w:val="24"/>
-        </w:rPr>
-      </w:pPr>
-      <w:r>
-        <w:rPr>
-          <w:rFonts w:cstheme="minorHAnsi"/>
-          <w:color w:val="000000" w:themeColor="text1"/>
-          <w:sz w:val="24"/>
-          <w:szCs w:val="24"/>
-        </w:rPr>
-        <w:t>Local Activities</w:t>
-      </w:r>
-    </w:p>
-    <w:p>
-      <w:pPr>
-        <w:pStyle w:val="ListParagraph"/>
-        <w:numPr>
-          <w:ilvl w:val="1"/>
-          <w:numId w:val="9"/>
-        </w:numPr>
-        <w:spacing w:after="0"/>
-        <w:rPr>
-          <w:rFonts w:cstheme="minorHAnsi"/>
-          <w:color w:val="000000" w:themeColor="text1"/>
-          <w:sz w:val="24"/>
-          <w:szCs w:val="24"/>
-        </w:rPr>
-      </w:pPr>
-      <w:r>
-        <w:rPr>
-          <w:rFonts w:cstheme="minorHAnsi"/>
-          <w:color w:val="000000" w:themeColor="text1"/>
-          <w:sz w:val="24"/>
-          <w:szCs w:val="24"/>
-        </w:rPr>
-        <w:t>Attach Location to Activities</w:t>
-      </w:r>
-    </w:p>
-    <w:p>
-      <w:pPr>
-        <w:pStyle w:val="ListParagraph"/>
-        <w:numPr>
-          <w:ilvl w:val="0"/>
-          <w:numId w:val="9"/>
-        </w:numPr>
-        <w:spacing w:after="0"/>
-        <w:rPr>
-          <w:rFonts w:cstheme="minorHAnsi"/>
-          <w:b/>
-          <w:bCs/>
-          <w:color w:val="000000" w:themeColor="text1"/>
-          <w:sz w:val="24"/>
-          <w:szCs w:val="24"/>
-        </w:rPr>
-      </w:pPr>
-      <w:bookmarkStart w:id="27" w:name="_Toc22733934"/>
-      <w:r>
-        <w:rPr>
-          <w:rFonts w:cstheme="minorHAnsi"/>
-          <w:b/>
-          <w:bCs/>
-          <w:color w:val="000000" w:themeColor="text1"/>
-          <w:sz w:val="24"/>
-          <w:szCs w:val="24"/>
-        </w:rPr>
-        <w:t>(Stretch) Plan Generator</w:t>
-      </w:r>
-      <w:bookmarkEnd w:id="27"/>
-    </w:p>
-    <w:p>
-      <w:pPr>
-        <w:pStyle w:val="ListParagraph"/>
-        <w:numPr>
-          <w:ilvl w:val="1"/>
-          <w:numId w:val="9"/>
-        </w:numPr>
-        <w:spacing w:after="0"/>
-        <w:rPr>
-          <w:rFonts w:cstheme="minorHAnsi"/>
-          <w:color w:val="000000" w:themeColor="text1"/>
-          <w:sz w:val="24"/>
-          <w:szCs w:val="24"/>
-        </w:rPr>
-      </w:pPr>
-      <w:r>
-        <w:rPr>
-          <w:rFonts w:cstheme="minorHAnsi"/>
-          <w:color w:val="000000" w:themeColor="text1"/>
-          <w:sz w:val="24"/>
-          <w:szCs w:val="24"/>
-        </w:rPr>
-        <w:t>Generate Using Tag Structure</w:t>
-      </w:r>
-    </w:p>
-    <w:p>
-      <w:pPr>
-        <w:pStyle w:val="ListParagraph"/>
-        <w:numPr>
-          <w:ilvl w:val="0"/>
-          <w:numId w:val="9"/>
-        </w:numPr>
-        <w:spacing w:after="0"/>
-        <w:rPr>
-          <w:rFonts w:cstheme="minorHAnsi"/>
-          <w:color w:val="000000" w:themeColor="text1"/>
-          <w:sz w:val="24"/>
-          <w:szCs w:val="24"/>
-        </w:rPr>
-      </w:pPr>
-      <w:r>
-        <w:rPr>
-          <w:rFonts w:cstheme="minorHAnsi"/>
-          <w:b/>
-          <w:bCs/>
-          <w:color w:val="000000" w:themeColor="text1"/>
-          <w:sz w:val="24"/>
-          <w:szCs w:val="24"/>
-        </w:rPr>
         <w:lastRenderedPageBreak/>
-        <w:t>Notifications + Reminders</w:t>
-      </w:r>
-    </w:p>
-    <w:p>
-      <w:pPr>
-        <w:pStyle w:val="ListParagraph"/>
-        <w:numPr>
-          <w:ilvl w:val="1"/>
-          <w:numId w:val="9"/>
-        </w:numPr>
-        <w:spacing w:after="0"/>
-        <w:rPr>
-          <w:rFonts w:cstheme="minorHAnsi"/>
-          <w:color w:val="000000" w:themeColor="text1"/>
-          <w:sz w:val="24"/>
-          <w:szCs w:val="24"/>
-        </w:rPr>
-      </w:pPr>
-      <w:r>
-        <w:rPr>
-          <w:rFonts w:cstheme="minorHAnsi"/>
-          <w:color w:val="000000" w:themeColor="text1"/>
-          <w:sz w:val="24"/>
-          <w:szCs w:val="24"/>
-        </w:rPr>
-        <w:t>The system will have a notification and reminder system</w:t>
-      </w:r>
-    </w:p>
-    <w:p>
-      <w:pPr>
-        <w:pStyle w:val="ListParagraph"/>
-        <w:numPr>
-          <w:ilvl w:val="2"/>
-          <w:numId w:val="9"/>
-        </w:numPr>
-        <w:spacing w:after="0"/>
-        <w:rPr>
-          <w:rFonts w:cstheme="minorHAnsi"/>
-          <w:color w:val="000000" w:themeColor="text1"/>
-          <w:sz w:val="24"/>
-          <w:szCs w:val="24"/>
-        </w:rPr>
-      </w:pPr>
-      <w:r>
-        <w:rPr>
-          <w:rFonts w:cstheme="minorHAnsi"/>
-          <w:color w:val="000000" w:themeColor="text1"/>
-          <w:sz w:val="24"/>
-          <w:szCs w:val="24"/>
-        </w:rPr>
-        <w:t>The system will notify the user of upcoming events through push notifications</w:t>
-      </w:r>
-    </w:p>
-    <w:p>
-      <w:pPr>
-        <w:pStyle w:val="ListParagraph"/>
-        <w:numPr>
-          <w:ilvl w:val="3"/>
-          <w:numId w:val="9"/>
-        </w:numPr>
-        <w:spacing w:after="0"/>
-        <w:rPr>
-          <w:rFonts w:cstheme="minorHAnsi"/>
-          <w:color w:val="000000" w:themeColor="text1"/>
-          <w:sz w:val="24"/>
-          <w:szCs w:val="24"/>
-        </w:rPr>
-      </w:pPr>
-      <w:r>
-        <w:rPr>
-          <w:rFonts w:cstheme="minorHAnsi"/>
-          <w:color w:val="000000" w:themeColor="text1"/>
-          <w:sz w:val="24"/>
-          <w:szCs w:val="24"/>
-        </w:rPr>
-        <w:t>The system will use the android’s native push notifications and banners</w:t>
-      </w:r>
-    </w:p>
-    <w:p>
-      <w:pPr>
-        <w:pStyle w:val="ListParagraph"/>
-        <w:numPr>
-          <w:ilvl w:val="2"/>
-          <w:numId w:val="9"/>
-        </w:numPr>
-        <w:spacing w:after="0"/>
-        <w:rPr>
-          <w:rFonts w:cstheme="minorHAnsi"/>
-          <w:color w:val="000000" w:themeColor="text1"/>
-          <w:sz w:val="24"/>
-          <w:szCs w:val="24"/>
-        </w:rPr>
-      </w:pPr>
-      <w:r>
-        <w:rPr>
-          <w:rFonts w:cstheme="minorHAnsi"/>
-          <w:color w:val="000000" w:themeColor="text1"/>
-          <w:sz w:val="24"/>
-          <w:szCs w:val="24"/>
-        </w:rPr>
-        <w:t>The users will be able to disable messaging notifications</w:t>
-      </w:r>
-    </w:p>
-    <w:p>
-      <w:pPr>
-        <w:pStyle w:val="ListParagraph"/>
-        <w:numPr>
-          <w:ilvl w:val="0"/>
-          <w:numId w:val="9"/>
-        </w:numPr>
-        <w:spacing w:after="0"/>
-        <w:rPr>
-          <w:rFonts w:cstheme="minorHAnsi"/>
-          <w:color w:val="000000" w:themeColor="text1"/>
-          <w:sz w:val="24"/>
-          <w:szCs w:val="24"/>
-        </w:rPr>
-      </w:pPr>
-      <w:r>
-        <w:rPr>
-          <w:rFonts w:cstheme="minorHAnsi"/>
-          <w:b/>
-          <w:bCs/>
-          <w:color w:val="000000" w:themeColor="text1"/>
-          <w:sz w:val="24"/>
-          <w:szCs w:val="24"/>
-        </w:rPr>
         <w:t>Settings</w:t>
       </w:r>
     </w:p>
@@ -12484,7 +14059,7 @@
 </file>
 
 <file path=customXml/itemProps2.xml><?xml version="1.0" encoding="utf-8"?>
-<ds:datastoreItem xmlns:ds="http://schemas.openxmlformats.org/officeDocument/2006/customXml" ds:itemID="{9A90500D-B038-4429-B89E-5B26482B62C2}">
+<ds:datastoreItem xmlns:ds="http://schemas.openxmlformats.org/officeDocument/2006/customXml" ds:itemID="{E5D82770-6186-4ECE-A2DD-410FC63CCF59}">
   <ds:schemaRefs>
     <ds:schemaRef ds:uri="http://schemas.openxmlformats.org/officeDocument/2006/bibliography"/>
   </ds:schemaRefs>

</xml_diff>

<commit_message>
Updated Section II of the Functional Requirements
Added descriptions the non self explanatory points found therein.
</commit_message>
<xml_diff>
--- a/DECONSTRUCTORS_PROJECT_PROPOSAL.docx
+++ b/DECONSTRUCTORS_PROJECT_PROPOSAL.docx
@@ -417,7 +417,6 @@
         </w:rPr>
         <w:t xml:space="preserve">The </w:t>
       </w:r>
-      <w:proofErr w:type="spellStart"/>
       <w:r>
         <w:rPr>
           <w:color w:val="000000" w:themeColor="text1"/>
@@ -426,42 +425,23 @@
         </w:rPr>
         <w:t>Deconstructors</w:t>
       </w:r>
-      <w:proofErr w:type="spellEnd"/>
-    </w:p>
-    <w:p>
-      <w:pPr>
-        <w:spacing w:after="0"/>
-        <w:rPr>
-          <w:color w:val="000000" w:themeColor="text1"/>
-          <w:sz w:val="24"/>
-          <w:szCs w:val="24"/>
-        </w:rPr>
-      </w:pPr>
-      <w:r>
-        <w:rPr>
-          <w:color w:val="000000" w:themeColor="text1"/>
-          <w:sz w:val="24"/>
-          <w:szCs w:val="24"/>
-        </w:rPr>
-        <w:t xml:space="preserve">Submitted </w:t>
-      </w:r>
-      <w:proofErr w:type="gramStart"/>
-      <w:r>
-        <w:rPr>
-          <w:color w:val="000000" w:themeColor="text1"/>
-          <w:sz w:val="24"/>
-          <w:szCs w:val="24"/>
-        </w:rPr>
-        <w:t>to:</w:t>
-      </w:r>
-      <w:proofErr w:type="gramEnd"/>
-      <w:r>
-        <w:rPr>
-          <w:color w:val="000000" w:themeColor="text1"/>
-          <w:sz w:val="24"/>
-          <w:szCs w:val="24"/>
-        </w:rPr>
-        <w:t xml:space="preserve"> Todd Breedlove</w:t>
+    </w:p>
+    <w:p>
+      <w:pPr>
+        <w:spacing w:after="0"/>
+        <w:rPr>
+          <w:color w:val="000000" w:themeColor="text1"/>
+          <w:sz w:val="24"/>
+          <w:szCs w:val="24"/>
+        </w:rPr>
+      </w:pPr>
+      <w:r>
+        <w:rPr>
+          <w:color w:val="000000" w:themeColor="text1"/>
+          <w:sz w:val="24"/>
+          <w:szCs w:val="24"/>
+        </w:rPr>
+        <w:t>Submitted to: Todd Breedlove</w:t>
       </w:r>
     </w:p>
     <w:p>
@@ -1021,7 +1001,6 @@
                 <w:szCs w:val="24"/>
               </w:rPr>
             </w:pPr>
-            <w:proofErr w:type="spellStart"/>
             <w:r>
               <w:rPr>
                 <w:rFonts w:cstheme="minorHAnsi"/>
@@ -1030,7 +1009,6 @@
               </w:rPr>
               <w:t>Deconstructors</w:t>
             </w:r>
-            <w:proofErr w:type="spellEnd"/>
           </w:p>
         </w:tc>
         <w:tc>
@@ -1091,7 +1069,6 @@
                 <w:szCs w:val="24"/>
               </w:rPr>
             </w:pPr>
-            <w:proofErr w:type="spellStart"/>
             <w:r>
               <w:rPr>
                 <w:rFonts w:cstheme="minorHAnsi"/>
@@ -1100,7 +1077,6 @@
               </w:rPr>
               <w:t>Deconstructors</w:t>
             </w:r>
-            <w:proofErr w:type="spellEnd"/>
           </w:p>
           <w:p>
             <w:pPr>
@@ -1302,7 +1278,6 @@
                 <w:szCs w:val="24"/>
               </w:rPr>
             </w:pPr>
-            <w:proofErr w:type="spellStart"/>
             <w:r>
               <w:rPr>
                 <w:rFonts w:cstheme="minorHAnsi"/>
@@ -1311,7 +1286,6 @@
               </w:rPr>
               <w:t>Deconstructors</w:t>
             </w:r>
-            <w:proofErr w:type="spellEnd"/>
           </w:p>
         </w:tc>
         <w:tc>
@@ -1386,7 +1360,6 @@
                 <w:szCs w:val="24"/>
               </w:rPr>
             </w:pPr>
-            <w:proofErr w:type="spellStart"/>
             <w:r>
               <w:rPr>
                 <w:rFonts w:cstheme="minorHAnsi"/>
@@ -1395,7 +1368,6 @@
               </w:rPr>
               <w:t>Deconstructors</w:t>
             </w:r>
-            <w:proofErr w:type="spellEnd"/>
           </w:p>
           <w:p>
             <w:pPr>
@@ -5334,27 +5306,7 @@
           <w:sz w:val="24"/>
           <w:szCs w:val="24"/>
         </w:rPr>
-        <w:t xml:space="preserve">(The </w:t>
-      </w:r>
-      <w:proofErr w:type="spellStart"/>
-      <w:r>
-        <w:rPr>
-          <w:rFonts w:cstheme="minorHAnsi"/>
-          <w:color w:val="595959" w:themeColor="text1" w:themeTint="A6"/>
-          <w:sz w:val="24"/>
-          <w:szCs w:val="24"/>
-        </w:rPr>
-        <w:t>Deconstructors</w:t>
-      </w:r>
-      <w:proofErr w:type="spellEnd"/>
-      <w:r>
-        <w:rPr>
-          <w:rFonts w:cstheme="minorHAnsi"/>
-          <w:color w:val="595959" w:themeColor="text1" w:themeTint="A6"/>
-          <w:sz w:val="24"/>
-          <w:szCs w:val="24"/>
-        </w:rPr>
-        <w:t xml:space="preserve">), </w:t>
+        <w:t xml:space="preserve">(The Deconstructors), </w:t>
       </w:r>
       <w:r>
         <w:rPr>
@@ -6082,27 +6034,7 @@
           <w:sz w:val="24"/>
           <w:szCs w:val="24"/>
         </w:rPr>
-        <w:t xml:space="preserve"> (the </w:t>
-      </w:r>
-      <w:proofErr w:type="spellStart"/>
-      <w:r>
-        <w:rPr>
-          <w:rFonts w:cstheme="minorHAnsi"/>
-          <w:color w:val="595959" w:themeColor="text1" w:themeTint="A6"/>
-          <w:sz w:val="24"/>
-          <w:szCs w:val="24"/>
-        </w:rPr>
-        <w:t>Deconstructors</w:t>
-      </w:r>
-      <w:proofErr w:type="spellEnd"/>
-      <w:r>
-        <w:rPr>
-          <w:rFonts w:cstheme="minorHAnsi"/>
-          <w:color w:val="595959" w:themeColor="text1" w:themeTint="A6"/>
-          <w:sz w:val="24"/>
-          <w:szCs w:val="24"/>
-        </w:rPr>
-        <w:t>) will meet with Todd Breedlove to report on the project’s progress. Items to discuss include:</w:t>
+        <w:t xml:space="preserve"> (the Deconstructors) will meet with Todd Breedlove to report on the project’s progress. Items to discuss include:</w:t>
       </w:r>
     </w:p>
     <w:p>
@@ -7209,18 +7141,7 @@
           <w:sz w:val="24"/>
           <w:szCs w:val="24"/>
         </w:rPr>
-        <w:t>A method to enter identifying information for personalized use of the application. These methods des</w:t>
-      </w:r>
-      <w:bookmarkStart w:id="30" w:name="_GoBack"/>
-      <w:bookmarkEnd w:id="30"/>
-      <w:r>
-        <w:rPr>
-          <w:rFonts w:cstheme="minorHAnsi"/>
-          <w:color w:val="000000" w:themeColor="text1"/>
-          <w:sz w:val="24"/>
-          <w:szCs w:val="24"/>
-        </w:rPr>
-        <w:t>cribed below</w:t>
+        <w:t>A method to enter identifying information for personalized use of the application. These methods described below</w:t>
       </w:r>
       <w:r>
         <w:rPr>
@@ -7491,17 +7412,7 @@
           <w:sz w:val="24"/>
           <w:szCs w:val="24"/>
         </w:rPr>
-        <w:t xml:space="preserve">oogle login method allows one to sign </w:t>
-      </w:r>
-      <w:proofErr w:type="gramStart"/>
-      <w:r>
-        <w:rPr>
-          <w:rFonts w:cstheme="minorHAnsi"/>
-          <w:color w:val="000000" w:themeColor="text1"/>
-          <w:sz w:val="24"/>
-          <w:szCs w:val="24"/>
-        </w:rPr>
-        <w:t>in</w:t>
+        <w:t>oogle login method allows one to sign in</w:t>
       </w:r>
       <w:r>
         <w:rPr>
@@ -7519,17 +7430,7 @@
           <w:sz w:val="24"/>
           <w:szCs w:val="24"/>
         </w:rPr>
-        <w:t>to</w:t>
-      </w:r>
-      <w:proofErr w:type="gramEnd"/>
-      <w:r>
-        <w:rPr>
-          <w:rFonts w:cstheme="minorHAnsi"/>
-          <w:color w:val="000000" w:themeColor="text1"/>
-          <w:sz w:val="24"/>
-          <w:szCs w:val="24"/>
-        </w:rPr>
-        <w:t xml:space="preserve"> our application via </w:t>
+        <w:t xml:space="preserve">to our application via </w:t>
       </w:r>
       <w:r>
         <w:rPr>
@@ -8045,16 +7946,7 @@
           <w:sz w:val="24"/>
           <w:szCs w:val="24"/>
         </w:rPr>
-        <w:t>Sign up web service</w:t>
-      </w:r>
-      <w:r>
-        <w:rPr>
-          <w:rFonts w:cstheme="minorHAnsi"/>
-          <w:color w:val="000000" w:themeColor="text1"/>
-          <w:sz w:val="24"/>
-          <w:szCs w:val="24"/>
-        </w:rPr>
-        <w:t xml:space="preserve"> </w:t>
+        <w:t xml:space="preserve">Sign up web service </w:t>
       </w:r>
     </w:p>
     <w:p>
@@ -8074,7 +7966,7 @@
           <w:szCs w:val="24"/>
         </w:rPr>
       </w:pPr>
-      <w:bookmarkStart w:id="31" w:name="_Toc22733927"/>
+      <w:bookmarkStart w:id="30" w:name="_Toc22733927"/>
       <w:r>
         <w:rPr>
           <w:rFonts w:cstheme="minorHAnsi"/>
@@ -8086,7 +7978,28 @@
         </w:rPr>
         <w:t>Activity Bank</w:t>
       </w:r>
-      <w:bookmarkEnd w:id="31"/>
+      <w:bookmarkEnd w:id="30"/>
+      <w:r>
+        <w:rPr>
+          <w:rFonts w:cstheme="minorHAnsi"/>
+          <w:b/>
+          <w:bCs/>
+          <w:color w:val="000000" w:themeColor="text1"/>
+          <w:sz w:val="24"/>
+          <w:szCs w:val="24"/>
+        </w:rPr>
+        <w:br/>
+      </w:r>
+      <w:r>
+        <w:rPr>
+          <w:rFonts w:cstheme="minorHAnsi"/>
+          <w:bCs/>
+          <w:color w:val="000000" w:themeColor="text1"/>
+          <w:sz w:val="24"/>
+          <w:szCs w:val="24"/>
+        </w:rPr>
+        <w:t>The activity bank is the place containing the substance of the program; containing the ability to suggest actives based on location or allow a user to specify the activity themselves.</w:t>
+      </w:r>
     </w:p>
     <w:p>
       <w:pPr>
@@ -8112,6 +8025,24 @@
         </w:rPr>
         <w:t>Custom Activities</w:t>
       </w:r>
+      <w:r>
+        <w:rPr>
+          <w:rFonts w:cstheme="minorHAnsi"/>
+          <w:color w:val="000000" w:themeColor="text1"/>
+          <w:sz w:val="24"/>
+          <w:szCs w:val="24"/>
+        </w:rPr>
+        <w:br/>
+      </w:r>
+      <w:r>
+        <w:rPr>
+          <w:rFonts w:cstheme="minorHAnsi"/>
+          <w:color w:val="000000" w:themeColor="text1"/>
+          <w:sz w:val="24"/>
+          <w:szCs w:val="24"/>
+        </w:rPr>
+        <w:t>These activities are custom built by the user</w:t>
+      </w:r>
     </w:p>
     <w:p>
       <w:pPr>
@@ -8237,6 +8168,16 @@
         </w:rPr>
         <w:t>Social checkbox</w:t>
       </w:r>
+      <w:r>
+        <w:rPr>
+          <w:rFonts w:cstheme="minorHAnsi"/>
+          <w:color w:val="000000" w:themeColor="text1"/>
+          <w:sz w:val="24"/>
+          <w:szCs w:val="24"/>
+        </w:rPr>
+        <w:br/>
+        <w:t>This checkbox would allow other users (dependent on current settings) to see this activity, and possibly interact with you through it.</w:t>
+      </w:r>
     </w:p>
     <w:p>
       <w:pPr>
@@ -8262,6 +8203,16 @@
         </w:rPr>
         <w:t>Geological activities</w:t>
       </w:r>
+      <w:r>
+        <w:rPr>
+          <w:rFonts w:cstheme="minorHAnsi"/>
+          <w:color w:val="000000" w:themeColor="text1"/>
+          <w:sz w:val="24"/>
+          <w:szCs w:val="24"/>
+        </w:rPr>
+        <w:br/>
+        <w:t>Using googles API for nearby POIs, activities can be suggested based on your availability and location regarding these POIs.</w:t>
+      </w:r>
     </w:p>
     <w:p>
       <w:pPr>
@@ -8312,6 +8263,16 @@
         </w:rPr>
         <w:t>Map view for local POIs</w:t>
       </w:r>
+      <w:r>
+        <w:rPr>
+          <w:rFonts w:cstheme="minorHAnsi"/>
+          <w:color w:val="000000" w:themeColor="text1"/>
+          <w:sz w:val="24"/>
+          <w:szCs w:val="24"/>
+        </w:rPr>
+        <w:br/>
+        <w:t>See what’s around you, what’s closet, and what might appeal to you most.</w:t>
+      </w:r>
     </w:p>
     <w:p>
       <w:pPr>
@@ -8337,6 +8298,16 @@
         </w:rPr>
         <w:t>List view for local POIs</w:t>
       </w:r>
+      <w:r>
+        <w:rPr>
+          <w:rFonts w:cstheme="minorHAnsi"/>
+          <w:color w:val="000000" w:themeColor="text1"/>
+          <w:sz w:val="24"/>
+          <w:szCs w:val="24"/>
+        </w:rPr>
+        <w:br/>
+        <w:t>A similar view to the map, however in a more concise and data driven method.</w:t>
+      </w:r>
     </w:p>
     <w:p>
       <w:pPr>
@@ -8362,6 +8333,18 @@
         </w:rPr>
         <w:t>Parser for POI to Activity</w:t>
       </w:r>
+      <w:r>
+        <w:rPr>
+          <w:rFonts w:cstheme="minorHAnsi"/>
+          <w:color w:val="000000" w:themeColor="text1"/>
+          <w:sz w:val="24"/>
+          <w:szCs w:val="24"/>
+        </w:rPr>
+        <w:br/>
+        <w:t>Convert a POI into a schedulable activity, similar in form the a custom activity.</w:t>
+      </w:r>
+      <w:bookmarkStart w:id="31" w:name="_GoBack"/>
+      <w:bookmarkEnd w:id="31"/>
     </w:p>
     <w:p>
       <w:pPr>
@@ -8464,6 +8447,7 @@
           <w:sz w:val="24"/>
           <w:szCs w:val="24"/>
         </w:rPr>
+        <w:lastRenderedPageBreak/>
         <w:t>Cloud Activities</w:t>
       </w:r>
     </w:p>
@@ -8794,7 +8778,6 @@
           <w:sz w:val="24"/>
           <w:szCs w:val="24"/>
         </w:rPr>
-        <w:lastRenderedPageBreak/>
         <w:t>Plan duration</w:t>
       </w:r>
     </w:p>
@@ -9434,6 +9417,7 @@
           <w:sz w:val="24"/>
           <w:szCs w:val="24"/>
         </w:rPr>
+        <w:lastRenderedPageBreak/>
         <w:t>Remove Friend</w:t>
       </w:r>
     </w:p>
@@ -9730,7 +9714,6 @@
           <w:sz w:val="24"/>
           <w:szCs w:val="24"/>
         </w:rPr>
-        <w:lastRenderedPageBreak/>
         <w:t>Request to join</w:t>
       </w:r>
     </w:p>
@@ -10358,6 +10341,7 @@
           <w:sz w:val="24"/>
           <w:szCs w:val="24"/>
         </w:rPr>
+        <w:lastRenderedPageBreak/>
         <w:t>Notifications + Reminders</w:t>
       </w:r>
     </w:p>
@@ -10635,7 +10619,6 @@
           <w:sz w:val="24"/>
           <w:szCs w:val="24"/>
         </w:rPr>
-        <w:lastRenderedPageBreak/>
         <w:t>The system will have a settings tab containing app preferences</w:t>
       </w:r>
     </w:p>
@@ -11235,6 +11218,7 @@
           <w:sz w:val="24"/>
           <w:szCs w:val="24"/>
         </w:rPr>
+        <w:lastRenderedPageBreak/>
         <w:t>Database management with SQL Server</w:t>
       </w:r>
     </w:p>
@@ -13951,7 +13935,7 @@
       </w:pPr>
     </w:pPrDefault>
   </w:docDefaults>
-  <w:latentStyles w:defLockedState="0" w:defUIPriority="99" w:defSemiHidden="0" w:defUnhideWhenUsed="0" w:defQFormat="0" w:count="377">
+  <w:latentStyles w:defLockedState="0" w:defUIPriority="99" w:defSemiHidden="0" w:defUnhideWhenUsed="0" w:defQFormat="0" w:count="375">
     <w:lsdException w:name="Normal" w:uiPriority="0" w:qFormat="1"/>
     <w:lsdException w:name="heading 1" w:uiPriority="9" w:qFormat="1"/>
     <w:lsdException w:name="heading 2" w:semiHidden="1" w:uiPriority="9" w:unhideWhenUsed="1" w:qFormat="1"/>
@@ -14327,8 +14311,6 @@
     <w:lsdException w:name="Smart Hyperlink" w:semiHidden="1" w:unhideWhenUsed="1"/>
     <w:lsdException w:name="Hashtag" w:semiHidden="1" w:unhideWhenUsed="1"/>
     <w:lsdException w:name="Unresolved Mention" w:semiHidden="1" w:unhideWhenUsed="1"/>
-    <w:lsdException w:name="Smart Link" w:semiHidden="1" w:unhideWhenUsed="1"/>
-    <w:lsdException w:name="Smart Link Error" w:semiHidden="1" w:unhideWhenUsed="1"/>
   </w:latentStyles>
   <w:style w:type="paragraph" w:default="1" w:styleId="Normal">
     <w:name w:val="Normal"/>
@@ -15533,7 +15515,7 @@
 </file>
 
 <file path=customXml/itemProps2.xml><?xml version="1.0" encoding="utf-8"?>
-<ds:datastoreItem xmlns:ds="http://schemas.openxmlformats.org/officeDocument/2006/customXml" ds:itemID="{30FA152B-2B17-4058-91E4-BC85897B8C6B}">
+<ds:datastoreItem xmlns:ds="http://schemas.openxmlformats.org/officeDocument/2006/customXml" ds:itemID="{BB742B5B-6A86-46AB-B0F6-1A799BDE06EF}">
   <ds:schemaRefs>
     <ds:schemaRef ds:uri="http://schemas.openxmlformats.org/officeDocument/2006/bibliography"/>
   </ds:schemaRefs>

</xml_diff>

<commit_message>
Updated Section III of the functional requirements
Description of what our cloud capabilties can offer.
</commit_message>
<xml_diff>
--- a/DECONSTRUCTORS_PROJECT_PROPOSAL.docx
+++ b/DECONSTRUCTORS_PROJECT_PROPOSAL.docx
@@ -7359,7 +7359,18 @@
           <w:sz w:val="24"/>
           <w:szCs w:val="24"/>
         </w:rPr>
-        <w:t>Cloud data services for storage and query capability</w:t>
+        <w:t>Cloud data se</w:t>
+      </w:r>
+      <w:bookmarkStart w:id="30" w:name="_GoBack"/>
+      <w:bookmarkEnd w:id="30"/>
+      <w:r>
+        <w:rPr>
+          <w:rFonts w:cstheme="minorHAnsi"/>
+          <w:color w:val="000000" w:themeColor="text1"/>
+          <w:sz w:val="24"/>
+          <w:szCs w:val="24"/>
+        </w:rPr>
+        <w:t>rvices for storage and query capability</w:t>
       </w:r>
     </w:p>
     <w:p>
@@ -7966,7 +7977,7 @@
           <w:szCs w:val="24"/>
         </w:rPr>
       </w:pPr>
-      <w:bookmarkStart w:id="30" w:name="_Toc22733927"/>
+      <w:bookmarkStart w:id="31" w:name="_Toc22733927"/>
       <w:r>
         <w:rPr>
           <w:rFonts w:cstheme="minorHAnsi"/>
@@ -7978,7 +7989,7 @@
         </w:rPr>
         <w:t>Activity Bank</w:t>
       </w:r>
-      <w:bookmarkEnd w:id="30"/>
+      <w:bookmarkEnd w:id="31"/>
       <w:r>
         <w:rPr>
           <w:rFonts w:cstheme="minorHAnsi"/>
@@ -8341,10 +8352,28 @@
           <w:szCs w:val="24"/>
         </w:rPr>
         <w:br/>
-        <w:t>Convert a POI into a schedulable activity, similar in form the a custom activity.</w:t>
-      </w:r>
-      <w:bookmarkStart w:id="31" w:name="_GoBack"/>
-      <w:bookmarkEnd w:id="31"/>
+        <w:t xml:space="preserve">Convert a POI into a schedulable activity, similar in form </w:t>
+      </w:r>
+      <w:proofErr w:type="gramStart"/>
+      <w:r>
+        <w:rPr>
+          <w:rFonts w:cstheme="minorHAnsi"/>
+          <w:color w:val="000000" w:themeColor="text1"/>
+          <w:sz w:val="24"/>
+          <w:szCs w:val="24"/>
+        </w:rPr>
+        <w:t>the a</w:t>
+      </w:r>
+      <w:proofErr w:type="gramEnd"/>
+      <w:r>
+        <w:rPr>
+          <w:rFonts w:cstheme="minorHAnsi"/>
+          <w:color w:val="000000" w:themeColor="text1"/>
+          <w:sz w:val="24"/>
+          <w:szCs w:val="24"/>
+        </w:rPr>
+        <w:t xml:space="preserve"> custom activity.</w:t>
+      </w:r>
     </w:p>
     <w:p>
       <w:pPr>
@@ -8450,6 +8479,37 @@
         <w:lastRenderedPageBreak/>
         <w:t>Cloud Activities</w:t>
       </w:r>
+      <w:r>
+        <w:rPr>
+          <w:rFonts w:cstheme="minorHAnsi"/>
+          <w:b/>
+          <w:bCs/>
+          <w:color w:val="000000" w:themeColor="text1"/>
+          <w:sz w:val="24"/>
+          <w:szCs w:val="24"/>
+        </w:rPr>
+        <w:br/>
+      </w:r>
+      <w:r>
+        <w:rPr>
+          <w:rFonts w:cstheme="minorHAnsi"/>
+          <w:bCs/>
+          <w:color w:val="000000" w:themeColor="text1"/>
+          <w:sz w:val="24"/>
+          <w:szCs w:val="24"/>
+        </w:rPr>
+        <w:t xml:space="preserve">Our cloud services for this app will provide a responsive method for us to use regarding per user activity storage, as well as the many personal identifying records that are </w:t>
+      </w:r>
+      <w:r>
+        <w:rPr>
+          <w:rFonts w:cstheme="minorHAnsi"/>
+          <w:bCs/>
+          <w:color w:val="000000" w:themeColor="text1"/>
+          <w:sz w:val="24"/>
+          <w:szCs w:val="24"/>
+        </w:rPr>
+        <w:t>required for online connectivity.</w:t>
+      </w:r>
     </w:p>
     <w:p>
       <w:pPr>
@@ -9342,6 +9402,7 @@
           <w:sz w:val="24"/>
           <w:szCs w:val="24"/>
         </w:rPr>
+        <w:lastRenderedPageBreak/>
         <w:t>Add Friend</w:t>
       </w:r>
     </w:p>
@@ -9417,7 +9478,6 @@
           <w:sz w:val="24"/>
           <w:szCs w:val="24"/>
         </w:rPr>
-        <w:lastRenderedPageBreak/>
         <w:t>Remove Friend</w:t>
       </w:r>
     </w:p>
@@ -10264,6 +10324,7 @@
           <w:sz w:val="24"/>
           <w:szCs w:val="24"/>
         </w:rPr>
+        <w:lastRenderedPageBreak/>
         <w:t>Choose time constraints per tag</w:t>
       </w:r>
     </w:p>
@@ -10341,7 +10402,6 @@
           <w:sz w:val="24"/>
           <w:szCs w:val="24"/>
         </w:rPr>
-        <w:lastRenderedPageBreak/>
         <w:t>Notifications + Reminders</w:t>
       </w:r>
     </w:p>
@@ -11143,6 +11203,7 @@
           <w:sz w:val="24"/>
           <w:szCs w:val="24"/>
         </w:rPr>
+        <w:lastRenderedPageBreak/>
         <w:t>Platform</w:t>
       </w:r>
     </w:p>
@@ -11218,7 +11279,6 @@
           <w:sz w:val="24"/>
           <w:szCs w:val="24"/>
         </w:rPr>
-        <w:lastRenderedPageBreak/>
         <w:t>Database management with SQL Server</w:t>
       </w:r>
     </w:p>
@@ -15515,7 +15575,7 @@
 </file>
 
 <file path=customXml/itemProps2.xml><?xml version="1.0" encoding="utf-8"?>
-<ds:datastoreItem xmlns:ds="http://schemas.openxmlformats.org/officeDocument/2006/customXml" ds:itemID="{BB742B5B-6A86-46AB-B0F6-1A799BDE06EF}">
+<ds:datastoreItem xmlns:ds="http://schemas.openxmlformats.org/officeDocument/2006/customXml" ds:itemID="{50C0087A-816B-424A-AD51-433D7F7283B4}">
   <ds:schemaRefs>
     <ds:schemaRef ds:uri="http://schemas.openxmlformats.org/officeDocument/2006/bibliography"/>
   </ds:schemaRefs>

</xml_diff>

<commit_message>
Added more information to section IV of the functional req
included some explanatory paragraphs for plan construction, and how a user may interact with that feature.
</commit_message>
<xml_diff>
--- a/DECONSTRUCTORS_PROJECT_PROPOSAL.docx
+++ b/DECONSTRUCTORS_PROJECT_PROPOSAL.docx
@@ -10,7 +10,6 @@
           <w:docPartUnique/>
         </w:docPartObj>
       </w:sdtPr>
-      <w:sdtEndPr/>
       <w:sdtContent>
         <w:p>
           <w:pPr>
@@ -124,7 +123,6 @@
                                     <w:calendar w:val="gregorian"/>
                                   </w:date>
                                 </w:sdtPr>
-                                <w:sdtEndPr/>
                                 <w:sdtContent>
                                   <w:p>
                                     <w:pPr>
@@ -4489,7 +4487,7 @@
                 <w:noProof/>
                 <w:webHidden/>
               </w:rPr>
-              <w:t>9</w:t>
+              <w:t>12</w:t>
             </w:r>
             <w:r>
               <w:rPr>
@@ -4581,7 +4579,7 @@
                 <w:noProof/>
                 <w:webHidden/>
               </w:rPr>
-              <w:t>9</w:t>
+              <w:t>12</w:t>
             </w:r>
             <w:r>
               <w:rPr>
@@ -4669,7 +4667,7 @@
                 <w:noProof/>
                 <w:webHidden/>
               </w:rPr>
-              <w:t>10</w:t>
+              <w:t>13</w:t>
             </w:r>
             <w:r>
               <w:rPr>
@@ -4757,7 +4755,7 @@
                 <w:noProof/>
                 <w:webHidden/>
               </w:rPr>
-              <w:t>11</w:t>
+              <w:t>14</w:t>
             </w:r>
             <w:r>
               <w:rPr>
@@ -4845,7 +4843,7 @@
                 <w:noProof/>
                 <w:webHidden/>
               </w:rPr>
-              <w:t>12</w:t>
+              <w:t>15</w:t>
             </w:r>
             <w:r>
               <w:rPr>
@@ -7359,18 +7357,7 @@
           <w:sz w:val="24"/>
           <w:szCs w:val="24"/>
         </w:rPr>
-        <w:t>Cloud data se</w:t>
-      </w:r>
-      <w:bookmarkStart w:id="30" w:name="_GoBack"/>
-      <w:bookmarkEnd w:id="30"/>
-      <w:r>
-        <w:rPr>
-          <w:rFonts w:cstheme="minorHAnsi"/>
-          <w:color w:val="000000" w:themeColor="text1"/>
-          <w:sz w:val="24"/>
-          <w:szCs w:val="24"/>
-        </w:rPr>
-        <w:t>rvices for storage and query capability</w:t>
+        <w:t>Cloud data services for storage and query capability</w:t>
       </w:r>
     </w:p>
     <w:p>
@@ -7977,7 +7964,7 @@
           <w:szCs w:val="24"/>
         </w:rPr>
       </w:pPr>
-      <w:bookmarkStart w:id="31" w:name="_Toc22733927"/>
+      <w:bookmarkStart w:id="30" w:name="_Toc22733927"/>
       <w:r>
         <w:rPr>
           <w:rFonts w:cstheme="minorHAnsi"/>
@@ -7989,7 +7976,7 @@
         </w:rPr>
         <w:t>Activity Bank</w:t>
       </w:r>
-      <w:bookmarkEnd w:id="31"/>
+      <w:bookmarkEnd w:id="30"/>
       <w:r>
         <w:rPr>
           <w:rFonts w:cstheme="minorHAnsi"/>
@@ -8009,7 +7996,47 @@
           <w:sz w:val="24"/>
           <w:szCs w:val="24"/>
         </w:rPr>
-        <w:t>The activity bank is the place containing the substance of the program; containing the ability to suggest actives based on location or allow a user to specify the activity themselves.</w:t>
+        <w:t xml:space="preserve">The activity bank </w:t>
+      </w:r>
+      <w:r>
+        <w:rPr>
+          <w:rFonts w:cstheme="minorHAnsi"/>
+          <w:bCs/>
+          <w:color w:val="000000" w:themeColor="text1"/>
+          <w:sz w:val="24"/>
+          <w:szCs w:val="24"/>
+        </w:rPr>
+        <w:t>is our supporting feature that allows the rest of the app to work</w:t>
+      </w:r>
+      <w:r>
+        <w:rPr>
+          <w:rFonts w:cstheme="minorHAnsi"/>
+          <w:bCs/>
+          <w:color w:val="000000" w:themeColor="text1"/>
+          <w:sz w:val="24"/>
+          <w:szCs w:val="24"/>
+        </w:rPr>
+        <w:t xml:space="preserve">; containing the ability to suggest actives based on location or allow a user to specify </w:t>
+      </w:r>
+      <w:r>
+        <w:rPr>
+          <w:rFonts w:cstheme="minorHAnsi"/>
+          <w:bCs/>
+          <w:color w:val="000000" w:themeColor="text1"/>
+          <w:sz w:val="24"/>
+          <w:szCs w:val="24"/>
+        </w:rPr>
+        <w:t>an</w:t>
+      </w:r>
+      <w:r>
+        <w:rPr>
+          <w:rFonts w:cstheme="minorHAnsi"/>
+          <w:bCs/>
+          <w:color w:val="000000" w:themeColor="text1"/>
+          <w:sz w:val="24"/>
+          <w:szCs w:val="24"/>
+        </w:rPr>
+        <w:t xml:space="preserve"> activity themselves.</w:t>
       </w:r>
     </w:p>
     <w:p>
@@ -8187,7 +8214,18 @@
           <w:szCs w:val="24"/>
         </w:rPr>
         <w:br/>
-        <w:t>This checkbox would allow other users (dependent on current settings) to see this activity, and possibly interact with you through it.</w:t>
+        <w:t>This checkbox would allow other users (dependent on current settings) to see this activity, and possib</w:t>
+      </w:r>
+      <w:bookmarkStart w:id="31" w:name="_GoBack"/>
+      <w:bookmarkEnd w:id="31"/>
+      <w:r>
+        <w:rPr>
+          <w:rFonts w:cstheme="minorHAnsi"/>
+          <w:color w:val="000000" w:themeColor="text1"/>
+          <w:sz w:val="24"/>
+          <w:szCs w:val="24"/>
+        </w:rPr>
+        <w:t>ly interact with you through it.</w:t>
       </w:r>
     </w:p>
     <w:p>
@@ -8690,6 +8728,37 @@
         <w:t>Plan Construction</w:t>
       </w:r>
       <w:bookmarkEnd w:id="32"/>
+      <w:r>
+        <w:rPr>
+          <w:rFonts w:cstheme="minorHAnsi"/>
+          <w:b/>
+          <w:bCs/>
+          <w:color w:val="000000" w:themeColor="text1"/>
+          <w:sz w:val="24"/>
+          <w:szCs w:val="24"/>
+        </w:rPr>
+        <w:br/>
+      </w:r>
+      <w:r>
+        <w:rPr>
+          <w:rFonts w:cstheme="minorHAnsi"/>
+          <w:bCs/>
+          <w:color w:val="000000" w:themeColor="text1"/>
+          <w:sz w:val="24"/>
+          <w:szCs w:val="24"/>
+        </w:rPr>
+        <w:t xml:space="preserve">Plan construction is the majority substance that makes up the bulk of our program. Plan construction allows users to string together </w:t>
+      </w:r>
+      <w:r>
+        <w:rPr>
+          <w:rFonts w:cstheme="minorHAnsi"/>
+          <w:bCs/>
+          <w:color w:val="000000" w:themeColor="text1"/>
+          <w:sz w:val="24"/>
+          <w:szCs w:val="24"/>
+        </w:rPr>
+        <w:t>activities in a meaningful way. Allowing other friends and community members to engage in one another’s plans (based on user settings). Plan Construction also allows users to get an idea of a day, week, or months, layout in a matter of seconds. Here is a feature set on how we plan to make this come to life:</w:t>
+      </w:r>
     </w:p>
     <w:p>
       <w:pPr>
@@ -8715,6 +8784,16 @@
         </w:rPr>
         <w:t>New Plan</w:t>
       </w:r>
+      <w:r>
+        <w:rPr>
+          <w:rFonts w:cstheme="minorHAnsi"/>
+          <w:color w:val="000000" w:themeColor="text1"/>
+          <w:sz w:val="24"/>
+          <w:szCs w:val="24"/>
+        </w:rPr>
+        <w:br/>
+        <w:t>Creating a new plan is the first step in allowing a user to move forward in planning a day, week, or month out.</w:t>
+      </w:r>
     </w:p>
     <w:p>
       <w:pPr>
@@ -8740,6 +8819,16 @@
         </w:rPr>
         <w:t>Custom activity list</w:t>
       </w:r>
+      <w:r>
+        <w:rPr>
+          <w:rFonts w:cstheme="minorHAnsi"/>
+          <w:color w:val="000000" w:themeColor="text1"/>
+          <w:sz w:val="24"/>
+          <w:szCs w:val="24"/>
+        </w:rPr>
+        <w:br/>
+        <w:t>Pull from the custom activities list.</w:t>
+      </w:r>
     </w:p>
     <w:p>
       <w:pPr>
@@ -8765,6 +8854,16 @@
         </w:rPr>
         <w:t>Local activity list</w:t>
       </w:r>
+      <w:r>
+        <w:rPr>
+          <w:rFonts w:cstheme="minorHAnsi"/>
+          <w:color w:val="000000" w:themeColor="text1"/>
+          <w:sz w:val="24"/>
+          <w:szCs w:val="24"/>
+        </w:rPr>
+        <w:br/>
+        <w:t>A way to pull activities from what’s around you.</w:t>
+      </w:r>
     </w:p>
     <w:p>
       <w:pPr>
@@ -8790,6 +8889,16 @@
         </w:rPr>
         <w:t>Current plan view (dynamic)</w:t>
       </w:r>
+      <w:r>
+        <w:rPr>
+          <w:rFonts w:cstheme="minorHAnsi"/>
+          <w:color w:val="000000" w:themeColor="text1"/>
+          <w:sz w:val="24"/>
+          <w:szCs w:val="24"/>
+        </w:rPr>
+        <w:br/>
+        <w:t>What’s going on currently.</w:t>
+      </w:r>
     </w:p>
     <w:p>
       <w:pPr>
@@ -8890,6 +8999,16 @@
         </w:rPr>
         <w:t>Privacy setting</w:t>
       </w:r>
+      <w:r>
+        <w:rPr>
+          <w:rFonts w:cstheme="minorHAnsi"/>
+          <w:color w:val="000000" w:themeColor="text1"/>
+          <w:sz w:val="24"/>
+          <w:szCs w:val="24"/>
+        </w:rPr>
+        <w:br/>
+        <w:t>Does one want to use the more social aspects of the app, or not. This setting would allow one to hide these plans from others.</w:t>
+      </w:r>
     </w:p>
     <w:p>
       <w:pPr>
@@ -8949,6 +9068,16 @@
         </w:rPr>
         <w:t>Edit Plan</w:t>
       </w:r>
+      <w:r>
+        <w:rPr>
+          <w:rFonts w:cstheme="minorHAnsi"/>
+          <w:color w:val="000000" w:themeColor="text1"/>
+          <w:sz w:val="24"/>
+          <w:szCs w:val="24"/>
+        </w:rPr>
+        <w:br/>
+        <w:t>Editing Plans allows users to change there upcoming, or current plans; given a plan mistake or unexpected change of plans.</w:t>
+      </w:r>
     </w:p>
     <w:p>
       <w:pPr>
@@ -9022,6 +9151,7 @@
           <w:sz w:val="24"/>
           <w:szCs w:val="24"/>
         </w:rPr>
+        <w:lastRenderedPageBreak/>
         <w:t>Current plan view (dynamic)</w:t>
       </w:r>
     </w:p>
@@ -9402,7 +9532,6 @@
           <w:sz w:val="24"/>
           <w:szCs w:val="24"/>
         </w:rPr>
-        <w:lastRenderedPageBreak/>
         <w:t>Add Friend</w:t>
       </w:r>
     </w:p>
@@ -9951,6 +10080,7 @@
           <w:sz w:val="24"/>
           <w:szCs w:val="24"/>
         </w:rPr>
+        <w:lastRenderedPageBreak/>
         <w:t>Share Plan</w:t>
       </w:r>
     </w:p>
@@ -10324,7 +10454,6 @@
           <w:sz w:val="24"/>
           <w:szCs w:val="24"/>
         </w:rPr>
-        <w:lastRenderedPageBreak/>
         <w:t>Choose time constraints per tag</w:t>
       </w:r>
     </w:p>
@@ -10829,6 +10958,7 @@
           <w:sz w:val="24"/>
           <w:szCs w:val="24"/>
         </w:rPr>
+        <w:lastRenderedPageBreak/>
         <w:t>The system will have a cloud tab containing save preferences</w:t>
       </w:r>
     </w:p>
@@ -11203,7 +11333,6 @@
           <w:sz w:val="24"/>
           <w:szCs w:val="24"/>
         </w:rPr>
-        <w:lastRenderedPageBreak/>
         <w:t>Platform</w:t>
       </w:r>
     </w:p>
@@ -12423,7 +12552,6 @@
         <w:docPartUnique/>
       </w:docPartObj>
     </w:sdtPr>
-    <w:sdtEndPr/>
     <w:sdtContent>
       <w:p>
         <w:pPr>
@@ -15575,7 +15703,7 @@
 </file>
 
 <file path=customXml/itemProps2.xml><?xml version="1.0" encoding="utf-8"?>
-<ds:datastoreItem xmlns:ds="http://schemas.openxmlformats.org/officeDocument/2006/customXml" ds:itemID="{50C0087A-816B-424A-AD51-433D7F7283B4}">
+<ds:datastoreItem xmlns:ds="http://schemas.openxmlformats.org/officeDocument/2006/customXml" ds:itemID="{804B8F3C-3DFB-4308-B0C6-142EF3EE61BD}">
   <ds:schemaRefs>
     <ds:schemaRef ds:uri="http://schemas.openxmlformats.org/officeDocument/2006/bibliography"/>
   </ds:schemaRefs>

</xml_diff>

<commit_message>
Filled in more information throughout the functional requirements, up to section VII
Some snarky additions to a boring document!
</commit_message>
<xml_diff>
--- a/DECONSTRUCTORS_PROJECT_PROPOSAL.docx
+++ b/DECONSTRUCTORS_PROJECT_PROPOSAL.docx
@@ -8214,18 +8214,7 @@
           <w:szCs w:val="24"/>
         </w:rPr>
         <w:br/>
-        <w:t>This checkbox would allow other users (dependent on current settings) to see this activity, and possib</w:t>
-      </w:r>
-      <w:bookmarkStart w:id="31" w:name="_GoBack"/>
-      <w:bookmarkEnd w:id="31"/>
-      <w:r>
-        <w:rPr>
-          <w:rFonts w:cstheme="minorHAnsi"/>
-          <w:color w:val="000000" w:themeColor="text1"/>
-          <w:sz w:val="24"/>
-          <w:szCs w:val="24"/>
-        </w:rPr>
-        <w:t>ly interact with you through it.</w:t>
+        <w:t>This checkbox would allow other users (dependent on current settings) to see this activity, and possibly interact with you through it.</w:t>
       </w:r>
     </w:p>
     <w:p>
@@ -8715,7 +8704,7 @@
           <w:szCs w:val="24"/>
         </w:rPr>
       </w:pPr>
-      <w:bookmarkStart w:id="32" w:name="_Toc22733929"/>
+      <w:bookmarkStart w:id="31" w:name="_Toc22733929"/>
       <w:r>
         <w:rPr>
           <w:rFonts w:cstheme="minorHAnsi"/>
@@ -8727,7 +8716,7 @@
         </w:rPr>
         <w:t>Plan Construction</w:t>
       </w:r>
-      <w:bookmarkEnd w:id="32"/>
+      <w:bookmarkEnd w:id="31"/>
       <w:r>
         <w:rPr>
           <w:rFonts w:cstheme="minorHAnsi"/>
@@ -9304,6 +9293,16 @@
         </w:rPr>
         <w:t>Delete Plan</w:t>
       </w:r>
+      <w:r>
+        <w:rPr>
+          <w:rFonts w:cstheme="minorHAnsi"/>
+          <w:color w:val="000000" w:themeColor="text1"/>
+          <w:sz w:val="24"/>
+          <w:szCs w:val="24"/>
+        </w:rPr>
+        <w:br/>
+        <w:t>Allows the deleting of a plan, given a mistake or issue with the plan.</w:t>
+      </w:r>
     </w:p>
     <w:p>
       <w:pPr>
@@ -9329,6 +9328,63 @@
         </w:rPr>
         <w:t>Confirmation</w:t>
       </w:r>
+      <w:r>
+        <w:rPr>
+          <w:rFonts w:cstheme="minorHAnsi"/>
+          <w:color w:val="000000" w:themeColor="text1"/>
+          <w:sz w:val="24"/>
+          <w:szCs w:val="24"/>
+        </w:rPr>
+        <w:br/>
+        <w:t xml:space="preserve">Allow for confirmation to stop the deletion of </w:t>
+      </w:r>
+      <w:proofErr w:type="gramStart"/>
+      <w:r>
+        <w:rPr>
+          <w:rFonts w:cstheme="minorHAnsi"/>
+          <w:color w:val="000000" w:themeColor="text1"/>
+          <w:sz w:val="24"/>
+          <w:szCs w:val="24"/>
+        </w:rPr>
+        <w:t>a</w:t>
+      </w:r>
+      <w:proofErr w:type="gramEnd"/>
+      <w:r>
+        <w:rPr>
+          <w:rFonts w:cstheme="minorHAnsi"/>
+          <w:color w:val="000000" w:themeColor="text1"/>
+          <w:sz w:val="24"/>
+          <w:szCs w:val="24"/>
+        </w:rPr>
+        <w:t xml:space="preserve"> </w:t>
+      </w:r>
+      <w:r>
+        <w:rPr>
+          <w:rFonts w:cstheme="minorHAnsi"/>
+          <w:color w:val="000000" w:themeColor="text1"/>
+          <w:sz w:val="24"/>
+          <w:szCs w:val="24"/>
+        </w:rPr>
+        <w:t>unwanted</w:t>
+      </w:r>
+      <w:r>
+        <w:rPr>
+          <w:rFonts w:cstheme="minorHAnsi"/>
+          <w:color w:val="000000" w:themeColor="text1"/>
+          <w:sz w:val="24"/>
+          <w:szCs w:val="24"/>
+        </w:rPr>
+        <w:t xml:space="preserve"> </w:t>
+      </w:r>
+      <w:r>
+        <w:rPr>
+          <w:rFonts w:cstheme="minorHAnsi"/>
+          <w:color w:val="000000" w:themeColor="text1"/>
+          <w:sz w:val="24"/>
+          <w:szCs w:val="24"/>
+        </w:rPr>
+        <w:t>deletion.</w:t>
+      </w:r>
     </w:p>
     <w:p>
       <w:pPr>
@@ -9354,6 +9410,16 @@
         </w:rPr>
         <w:t>Duplicate Plan</w:t>
       </w:r>
+      <w:r>
+        <w:rPr>
+          <w:rFonts w:cstheme="minorHAnsi"/>
+          <w:color w:val="000000" w:themeColor="text1"/>
+          <w:sz w:val="24"/>
+          <w:szCs w:val="24"/>
+        </w:rPr>
+        <w:br/>
+        <w:t>Like this plan, and want to add it to another day, duplicate and do just that.</w:t>
+      </w:r>
     </w:p>
     <w:p>
       <w:pPr>
@@ -9379,6 +9445,16 @@
         </w:rPr>
         <w:t>Choose new date</w:t>
       </w:r>
+      <w:r>
+        <w:rPr>
+          <w:rFonts w:cstheme="minorHAnsi"/>
+          <w:color w:val="000000" w:themeColor="text1"/>
+          <w:sz w:val="24"/>
+          <w:szCs w:val="24"/>
+        </w:rPr>
+        <w:br/>
+        <w:t>Allow that assignment of a duplicated plan to another day, week, month… etc.</w:t>
+      </w:r>
     </w:p>
     <w:p>
       <w:pPr>
@@ -9397,7 +9473,7 @@
           <w:szCs w:val="24"/>
         </w:rPr>
       </w:pPr>
-      <w:bookmarkStart w:id="33" w:name="_Toc22733930"/>
+      <w:bookmarkStart w:id="32" w:name="_Toc22733930"/>
       <w:r>
         <w:rPr>
           <w:rFonts w:cstheme="minorHAnsi"/>
@@ -9409,7 +9485,28 @@
         </w:rPr>
         <w:t>Plan Visualization</w:t>
       </w:r>
-      <w:bookmarkEnd w:id="33"/>
+      <w:bookmarkEnd w:id="32"/>
+      <w:r>
+        <w:rPr>
+          <w:rFonts w:cstheme="minorHAnsi"/>
+          <w:b/>
+          <w:bCs/>
+          <w:color w:val="000000" w:themeColor="text1"/>
+          <w:sz w:val="24"/>
+          <w:szCs w:val="24"/>
+        </w:rPr>
+        <w:br/>
+      </w:r>
+      <w:r>
+        <w:rPr>
+          <w:rFonts w:cstheme="minorHAnsi"/>
+          <w:bCs/>
+          <w:color w:val="000000" w:themeColor="text1"/>
+          <w:sz w:val="24"/>
+          <w:szCs w:val="24"/>
+        </w:rPr>
+        <w:t>Visualizing a plan is the best way to get an overview of your day, week, or month.</w:t>
+      </w:r>
     </w:p>
     <w:p>
       <w:pPr>
@@ -9453,6 +9550,16 @@
         </w:rPr>
         <w:t xml:space="preserve"> Presentation</w:t>
       </w:r>
+      <w:r>
+        <w:rPr>
+          <w:rFonts w:cstheme="minorHAnsi"/>
+          <w:color w:val="000000" w:themeColor="text1"/>
+          <w:sz w:val="24"/>
+          <w:szCs w:val="24"/>
+        </w:rPr>
+        <w:br/>
+        <w:t>A timeline of your current, day, week, or month.</w:t>
+      </w:r>
     </w:p>
     <w:p>
       <w:pPr>
@@ -9496,7 +9603,7 @@
           <w:szCs w:val="24"/>
         </w:rPr>
       </w:pPr>
-      <w:bookmarkStart w:id="34" w:name="_Toc22733931"/>
+      <w:bookmarkStart w:id="33" w:name="_Toc22733931"/>
       <w:r>
         <w:rPr>
           <w:rFonts w:cstheme="minorHAnsi"/>
@@ -9508,7 +9615,28 @@
         </w:rPr>
         <w:t>Friends</w:t>
       </w:r>
-      <w:bookmarkEnd w:id="34"/>
+      <w:bookmarkEnd w:id="33"/>
+      <w:r>
+        <w:rPr>
+          <w:rFonts w:cstheme="minorHAnsi"/>
+          <w:b/>
+          <w:bCs/>
+          <w:color w:val="000000" w:themeColor="text1"/>
+          <w:sz w:val="24"/>
+          <w:szCs w:val="24"/>
+        </w:rPr>
+        <w:br/>
+      </w:r>
+      <w:r>
+        <w:rPr>
+          <w:rFonts w:cstheme="minorHAnsi"/>
+          <w:bCs/>
+          <w:color w:val="000000" w:themeColor="text1"/>
+          <w:sz w:val="24"/>
+          <w:szCs w:val="24"/>
+        </w:rPr>
+        <w:t>Friends can make plans and activities better, allow users to designate friends from Facebook, phone number, email, or Google. This allows people to interact with one another or keep up to date with each other. Through settings one may even set the level of interaction they prefer, whether that be none, a little, or a lot.</w:t>
+      </w:r>
     </w:p>
     <w:p>
       <w:pPr>
@@ -9534,6 +9662,16 @@
         </w:rPr>
         <w:t>Add Friend</w:t>
       </w:r>
+      <w:r>
+        <w:rPr>
+          <w:rFonts w:cstheme="minorHAnsi"/>
+          <w:color w:val="000000" w:themeColor="text1"/>
+          <w:sz w:val="24"/>
+          <w:szCs w:val="24"/>
+        </w:rPr>
+        <w:br/>
+        <w:t>Add a friend through our local services, be that email, or via request given a username.</w:t>
+      </w:r>
     </w:p>
     <w:p>
       <w:pPr>
@@ -9609,6 +9747,16 @@
         </w:rPr>
         <w:t>Remove Friend</w:t>
       </w:r>
+      <w:r>
+        <w:rPr>
+          <w:rFonts w:cstheme="minorHAnsi"/>
+          <w:color w:val="000000" w:themeColor="text1"/>
+          <w:sz w:val="24"/>
+          <w:szCs w:val="24"/>
+        </w:rPr>
+        <w:br/>
+        <w:t>Added a friend by mistake? Maybe you broke up? Use this feature to be free of them once and for all.</w:t>
+      </w:r>
     </w:p>
     <w:p>
       <w:pPr>
@@ -9659,6 +9807,16 @@
         </w:rPr>
         <w:t>Friend Group</w:t>
       </w:r>
+      <w:r>
+        <w:rPr>
+          <w:rFonts w:cstheme="minorHAnsi"/>
+          <w:color w:val="000000" w:themeColor="text1"/>
+          <w:sz w:val="24"/>
+          <w:szCs w:val="24"/>
+        </w:rPr>
+        <w:br/>
+        <w:t>Choose friends through mutual friends</w:t>
+      </w:r>
     </w:p>
     <w:p>
       <w:pPr>
@@ -9707,7 +9865,18 @@
           <w:sz w:val="24"/>
           <w:szCs w:val="24"/>
         </w:rPr>
+        <w:lastRenderedPageBreak/>
         <w:t>Messaging</w:t>
+      </w:r>
+      <w:r>
+        <w:rPr>
+          <w:rFonts w:cstheme="minorHAnsi"/>
+          <w:color w:val="000000" w:themeColor="text1"/>
+          <w:sz w:val="24"/>
+          <w:szCs w:val="24"/>
+        </w:rPr>
+        <w:br/>
+        <w:t>This allows friends to stay in touch, and coordinate just that much faster through our app.</w:t>
       </w:r>
     </w:p>
     <w:p>
@@ -9734,6 +9903,16 @@
         </w:rPr>
         <w:t>Friend / Group</w:t>
       </w:r>
+      <w:r>
+        <w:rPr>
+          <w:rFonts w:cstheme="minorHAnsi"/>
+          <w:color w:val="000000" w:themeColor="text1"/>
+          <w:sz w:val="24"/>
+          <w:szCs w:val="24"/>
+        </w:rPr>
+        <w:br/>
+        <w:t>Group messaging</w:t>
+      </w:r>
     </w:p>
     <w:p>
       <w:pPr>
@@ -9759,6 +9938,16 @@
         </w:rPr>
         <w:t>Message</w:t>
       </w:r>
+      <w:r>
+        <w:rPr>
+          <w:rFonts w:cstheme="minorHAnsi"/>
+          <w:color w:val="000000" w:themeColor="text1"/>
+          <w:sz w:val="24"/>
+          <w:szCs w:val="24"/>
+        </w:rPr>
+        <w:br/>
+        <w:t>private messaging</w:t>
+      </w:r>
     </w:p>
     <w:p>
       <w:pPr>
@@ -9793,6 +9982,16 @@
         </w:rPr>
         <w:t xml:space="preserve"> </w:t>
       </w:r>
+      <w:r>
+        <w:rPr>
+          <w:rFonts w:cstheme="minorHAnsi"/>
+          <w:color w:val="000000" w:themeColor="text1"/>
+          <w:sz w:val="24"/>
+          <w:szCs w:val="24"/>
+        </w:rPr>
+        <w:br/>
+        <w:t>attach a plan for friends to coordinate through.</w:t>
+      </w:r>
     </w:p>
     <w:p>
       <w:pPr>
@@ -9811,7 +10010,7 @@
           <w:szCs w:val="24"/>
         </w:rPr>
       </w:pPr>
-      <w:bookmarkStart w:id="35" w:name="_Toc22733932"/>
+      <w:bookmarkStart w:id="34" w:name="_Toc22733932"/>
       <w:r>
         <w:rPr>
           <w:rFonts w:cstheme="minorHAnsi"/>
@@ -9823,7 +10022,28 @@
         </w:rPr>
         <w:t>Collaborative Planning</w:t>
       </w:r>
-      <w:bookmarkEnd w:id="35"/>
+      <w:bookmarkEnd w:id="34"/>
+      <w:r>
+        <w:rPr>
+          <w:rFonts w:cstheme="minorHAnsi"/>
+          <w:b/>
+          <w:bCs/>
+          <w:color w:val="000000" w:themeColor="text1"/>
+          <w:sz w:val="24"/>
+          <w:szCs w:val="24"/>
+        </w:rPr>
+        <w:br/>
+      </w:r>
+      <w:r>
+        <w:rPr>
+          <w:rFonts w:cstheme="minorHAnsi"/>
+          <w:bCs/>
+          <w:color w:val="000000" w:themeColor="text1"/>
+          <w:sz w:val="24"/>
+          <w:szCs w:val="24"/>
+        </w:rPr>
+        <w:t>Cooperation has never been more fun; using these features, friends and community members around the world can interact with each other and even get together to bond through mutual interests or hobbies.</w:t>
+      </w:r>
     </w:p>
     <w:p>
       <w:pPr>
@@ -9851,6 +10071,16 @@
         </w:rPr>
         <w:t>View Friend Plans</w:t>
       </w:r>
+      <w:r>
+        <w:rPr>
+          <w:rFonts w:cstheme="minorHAnsi"/>
+          <w:color w:val="000000" w:themeColor="text1"/>
+          <w:sz w:val="24"/>
+          <w:szCs w:val="24"/>
+        </w:rPr>
+        <w:br/>
+        <w:t>Given their settings, you can view a friend plans for the day, week, or month</w:t>
+      </w:r>
     </w:p>
     <w:p>
       <w:pPr>
@@ -9878,6 +10108,16 @@
         </w:rPr>
         <w:t>Friend list</w:t>
       </w:r>
+      <w:r>
+        <w:rPr>
+          <w:rFonts w:cstheme="minorHAnsi"/>
+          <w:color w:val="000000" w:themeColor="text1"/>
+          <w:sz w:val="24"/>
+          <w:szCs w:val="24"/>
+        </w:rPr>
+        <w:br/>
+        <w:t>sort through a friends list, to find that special interest.</w:t>
+      </w:r>
     </w:p>
     <w:p>
       <w:pPr>
@@ -9905,6 +10145,16 @@
         </w:rPr>
         <w:t>Request to join</w:t>
       </w:r>
+      <w:r>
+        <w:rPr>
+          <w:rFonts w:cstheme="minorHAnsi"/>
+          <w:color w:val="000000" w:themeColor="text1"/>
+          <w:sz w:val="24"/>
+          <w:szCs w:val="24"/>
+        </w:rPr>
+        <w:br/>
+        <w:t>Request to join, no one likes someone that just drops on by – That’s called stalking!</w:t>
+      </w:r>
     </w:p>
     <w:p>
       <w:pPr>
@@ -9932,6 +10182,16 @@
         </w:rPr>
         <w:t>Request to edit</w:t>
       </w:r>
+      <w:r>
+        <w:rPr>
+          <w:rFonts w:cstheme="minorHAnsi"/>
+          <w:color w:val="000000" w:themeColor="text1"/>
+          <w:sz w:val="24"/>
+          <w:szCs w:val="24"/>
+        </w:rPr>
+        <w:br/>
+        <w:t>Maybe you’ve worked something out with a friend or community member that just works better, request to edit their plan and re-arrange times, or activities.</w:t>
+      </w:r>
     </w:p>
     <w:p>
       <w:pPr>
@@ -9957,6 +10217,16 @@
         </w:rPr>
         <w:t>Group Plan</w:t>
       </w:r>
+      <w:r>
+        <w:rPr>
+          <w:rFonts w:cstheme="minorHAnsi"/>
+          <w:color w:val="000000" w:themeColor="text1"/>
+          <w:sz w:val="24"/>
+          <w:szCs w:val="24"/>
+        </w:rPr>
+        <w:br/>
+        <w:t xml:space="preserve">Brining friends and communities together through the ease of lists and logic. </w:t>
+      </w:r>
     </w:p>
     <w:p>
       <w:pPr>
@@ -9982,6 +10252,16 @@
         </w:rPr>
         <w:t>Choose friends</w:t>
       </w:r>
+      <w:r>
+        <w:rPr>
+          <w:rFonts w:cstheme="minorHAnsi"/>
+          <w:color w:val="000000" w:themeColor="text1"/>
+          <w:sz w:val="24"/>
+          <w:szCs w:val="24"/>
+        </w:rPr>
+        <w:br/>
+        <w:t>Chooses some friends that are willing to join up</w:t>
+      </w:r>
     </w:p>
     <w:p>
       <w:pPr>
@@ -10007,6 +10287,16 @@
         </w:rPr>
         <w:t>Choose plans</w:t>
       </w:r>
+      <w:r>
+        <w:rPr>
+          <w:rFonts w:cstheme="minorHAnsi"/>
+          <w:color w:val="000000" w:themeColor="text1"/>
+          <w:sz w:val="24"/>
+          <w:szCs w:val="24"/>
+        </w:rPr>
+        <w:br/>
+        <w:t>Choose a plan, or create one from scratch</w:t>
+      </w:r>
     </w:p>
     <w:p>
       <w:pPr>
@@ -10080,8 +10370,17 @@
           <w:sz w:val="24"/>
           <w:szCs w:val="24"/>
         </w:rPr>
-        <w:lastRenderedPageBreak/>
         <w:t>Share Plan</w:t>
+      </w:r>
+      <w:r>
+        <w:rPr>
+          <w:rFonts w:cstheme="minorHAnsi"/>
+          <w:color w:val="000000" w:themeColor="text1"/>
+          <w:sz w:val="24"/>
+          <w:szCs w:val="24"/>
+        </w:rPr>
+        <w:br/>
+        <w:t>Share the plan with that group of friends.</w:t>
       </w:r>
     </w:p>
     <w:p>
@@ -10133,7 +10432,7 @@
           <w:szCs w:val="24"/>
         </w:rPr>
       </w:pPr>
-      <w:bookmarkStart w:id="36" w:name="_Hlk23074635"/>
+      <w:bookmarkStart w:id="35" w:name="_Hlk23074635"/>
       <w:r>
         <w:rPr>
           <w:rFonts w:cstheme="minorHAnsi"/>
@@ -10143,6 +10442,18 @@
         </w:rPr>
         <w:t>Request to Join</w:t>
       </w:r>
+      <w:r>
+        <w:rPr>
+          <w:rFonts w:cstheme="minorHAnsi"/>
+          <w:color w:val="000000" w:themeColor="text1"/>
+          <w:sz w:val="24"/>
+          <w:szCs w:val="24"/>
+        </w:rPr>
+        <w:br/>
+        <w:t>On the outside looking in perhaps? Ask to join!</w:t>
+      </w:r>
+      <w:bookmarkStart w:id="36" w:name="_GoBack"/>
+      <w:bookmarkEnd w:id="36"/>
     </w:p>
     <w:p>
       <w:pPr>
@@ -10162,7 +10473,7 @@
         </w:rPr>
       </w:pPr>
       <w:bookmarkStart w:id="37" w:name="_Toc22733933"/>
-      <w:bookmarkEnd w:id="36"/>
+      <w:bookmarkEnd w:id="35"/>
       <w:r>
         <w:rPr>
           <w:rFonts w:cstheme="minorHAnsi"/>
@@ -10172,6 +10483,7 @@
           <w:sz w:val="24"/>
           <w:szCs w:val="24"/>
         </w:rPr>
+        <w:lastRenderedPageBreak/>
         <w:t>Geo Capability</w:t>
       </w:r>
       <w:bookmarkEnd w:id="37"/>
@@ -10958,7 +11270,6 @@
           <w:sz w:val="24"/>
           <w:szCs w:val="24"/>
         </w:rPr>
-        <w:lastRenderedPageBreak/>
         <w:t>The system will have a cloud tab containing save preferences</w:t>
       </w:r>
     </w:p>
@@ -11038,6 +11349,7 @@
           <w:sz w:val="24"/>
           <w:szCs w:val="24"/>
         </w:rPr>
+        <w:lastRenderedPageBreak/>
         <w:t>Graphic User Interface</w:t>
       </w:r>
     </w:p>
@@ -15703,7 +16015,7 @@
 </file>
 
 <file path=customXml/itemProps2.xml><?xml version="1.0" encoding="utf-8"?>
-<ds:datastoreItem xmlns:ds="http://schemas.openxmlformats.org/officeDocument/2006/customXml" ds:itemID="{804B8F3C-3DFB-4308-B0C6-142EF3EE61BD}">
+<ds:datastoreItem xmlns:ds="http://schemas.openxmlformats.org/officeDocument/2006/customXml" ds:itemID="{E858AF71-31C7-48AD-8DAC-33FCD485D8AC}">
   <ds:schemaRefs>
     <ds:schemaRef ds:uri="http://schemas.openxmlformats.org/officeDocument/2006/bibliography"/>
   </ds:schemaRefs>

</xml_diff>

<commit_message>
Front Page Image Changed
</commit_message>
<xml_diff>
--- a/DECONSTRUCTORS_PROJECT_PROPOSAL.docx
+++ b/DECONSTRUCTORS_PROJECT_PROPOSAL.docx
@@ -10,12 +10,8 @@
           <w:docPartUnique/>
         </w:docPartObj>
       </w:sdtPr>
+      <w:sdtEndPr/>
       <w:sdtContent>
-        <w:p>
-          <w:pPr>
-            <w:spacing w:after="0"/>
-          </w:pPr>
-        </w:p>
         <w:p>
           <w:pPr>
             <w:spacing w:after="0"/>
@@ -123,6 +119,7 @@
                                     <w:calendar w:val="gregorian"/>
                                   </w:date>
                                 </w:sdtPr>
+                                <w:sdtEndPr/>
                                 <w:sdtContent>
                                   <w:p>
                                     <w:pPr>
@@ -189,6 +186,7 @@
                               <w:calendar w:val="gregorian"/>
                             </w:date>
                           </w:sdtPr>
+                          <w:sdtEndPr/>
                           <w:sdtContent>
                             <w:p>
                               <w:pPr>
@@ -227,21 +225,21 @@
         <w:spacing w:after="0"/>
         <w:jc w:val="center"/>
         <w:rPr>
-          <w:sz w:val="40"/>
-          <w:szCs w:val="40"/>
+          <w:sz w:val="24"/>
+          <w:szCs w:val="24"/>
         </w:rPr>
       </w:pPr>
       <w:r>
         <w:rPr>
           <w:noProof/>
-          <w:sz w:val="40"/>
-          <w:szCs w:val="40"/>
+          <w:sz w:val="24"/>
+          <w:szCs w:val="24"/>
         </w:rPr>
         <w:drawing>
-          <wp:inline distT="0" distB="0" distL="0" distR="0" wp14:anchorId="1B2ACC49" wp14:editId="5AD07D7E">
-            <wp:extent cx="3228975" cy="3228975"/>
-            <wp:effectExtent l="0" t="0" r="9525" b="9525"/>
-            <wp:docPr id="12" name="Picture 12"/>
+          <wp:inline distT="0" distB="0" distL="0" distR="0" wp14:anchorId="7E089EA3" wp14:editId="2309234A">
+            <wp:extent cx="5819775" cy="4401577"/>
+            <wp:effectExtent l="0" t="0" r="0" b="0"/>
+            <wp:docPr id="3" name="Picture 3"/>
             <wp:cNvGraphicFramePr>
               <a:graphicFrameLocks xmlns:a="http://schemas.openxmlformats.org/drawingml/2006/main" noChangeAspect="1"/>
             </wp:cNvGraphicFramePr>
@@ -249,12 +247,10 @@
               <a:graphicData uri="http://schemas.openxmlformats.org/drawingml/2006/picture">
                 <pic:pic xmlns:pic="http://schemas.openxmlformats.org/drawingml/2006/picture">
                   <pic:nvPicPr>
-                    <pic:cNvPr id="0" name="Picture 2"/>
-                    <pic:cNvPicPr>
-                      <a:picLocks noChangeAspect="1" noChangeArrowheads="1"/>
-                    </pic:cNvPicPr>
+                    <pic:cNvPr id="3" name="Untitled.png"/>
+                    <pic:cNvPicPr/>
                   </pic:nvPicPr>
-                  <pic:blipFill>
+                  <pic:blipFill rotWithShape="1">
                     <a:blip r:embed="rId9">
                       <a:extLst>
                         <a:ext uri="{28A0092B-C50C-407E-A947-70E740481C1C}">
@@ -262,23 +258,25 @@
                         </a:ext>
                       </a:extLst>
                     </a:blip>
-                    <a:srcRect/>
-                    <a:stretch>
-                      <a:fillRect/>
-                    </a:stretch>
+                    <a:srcRect l="3045" r="3045"/>
+                    <a:stretch/>
                   </pic:blipFill>
                   <pic:spPr bwMode="auto">
                     <a:xfrm>
                       <a:off x="0" y="0"/>
-                      <a:ext cx="3228975" cy="3228975"/>
+                      <a:ext cx="5828348" cy="4408061"/>
                     </a:xfrm>
                     <a:prstGeom prst="rect">
                       <a:avLst/>
                     </a:prstGeom>
-                    <a:noFill/>
                     <a:ln>
                       <a:noFill/>
                     </a:ln>
+                    <a:extLst>
+                      <a:ext uri="{53640926-AAD7-44D8-BBD7-CCE9431645EC}">
+                        <a14:shadowObscured xmlns:a14="http://schemas.microsoft.com/office/drawing/2010/main"/>
+                      </a:ext>
+                    </a:extLst>
                   </pic:spPr>
                 </pic:pic>
               </a:graphicData>
@@ -289,54 +287,6 @@
     </w:p>
     <w:p>
       <w:pPr>
-        <w:jc w:val="center"/>
-        <w:rPr>
-          <w:rFonts w:ascii="Franklin Gothic Heavy" w:hAnsi="Franklin Gothic Heavy" w:cs="Aharoni"/>
-          <w:color w:val="70AD47" w:themeColor="accent6"/>
-          <w:sz w:val="40"/>
-          <w:szCs w:val="40"/>
-        </w:rPr>
-      </w:pPr>
-      <w:r>
-        <w:rPr>
-          <w:rFonts w:ascii="Franklin Gothic Heavy" w:hAnsi="Franklin Gothic Heavy" w:cs="Aharoni"/>
-          <w:color w:val="70AD47" w:themeColor="accent6"/>
-          <w:sz w:val="40"/>
-          <w:szCs w:val="40"/>
-        </w:rPr>
-        <w:t>Project Proposal</w:t>
-      </w:r>
-      <w:r>
-        <w:rPr>
-          <w:rFonts w:ascii="Franklin Gothic Heavy" w:hAnsi="Franklin Gothic Heavy" w:cs="Aharoni"/>
-          <w:color w:val="70AD47" w:themeColor="accent6"/>
-          <w:sz w:val="40"/>
-          <w:szCs w:val="40"/>
-        </w:rPr>
-        <w:t xml:space="preserve"> - </w:t>
-      </w:r>
-      <w:r>
-        <w:rPr>
-          <w:rFonts w:ascii="Franklin Gothic Heavy" w:hAnsi="Franklin Gothic Heavy" w:cs="Aharoni"/>
-          <w:color w:val="70AD47" w:themeColor="accent6"/>
-          <w:sz w:val="40"/>
-          <w:szCs w:val="40"/>
-        </w:rPr>
-        <w:t>Rough Draft</w:t>
-      </w:r>
-    </w:p>
-    <w:p>
-      <w:pPr>
-        <w:spacing w:after="0"/>
-        <w:jc w:val="center"/>
-        <w:rPr>
-          <w:sz w:val="24"/>
-          <w:szCs w:val="24"/>
-        </w:rPr>
-      </w:pPr>
-    </w:p>
-    <w:p>
-      <w:pPr>
         <w:spacing w:after="0"/>
         <w:rPr>
           <w:sz w:val="24"/>
@@ -385,15 +335,6 @@
       <w:pPr>
         <w:spacing w:after="0"/>
         <w:rPr>
-          <w:sz w:val="24"/>
-          <w:szCs w:val="24"/>
-        </w:rPr>
-      </w:pPr>
-    </w:p>
-    <w:p>
-      <w:pPr>
-        <w:spacing w:after="0"/>
-        <w:rPr>
           <w:color w:val="000000" w:themeColor="text1"/>
           <w:sz w:val="24"/>
           <w:szCs w:val="24"/>
@@ -423,6 +364,8 @@
         </w:rPr>
         <w:t>Deconstructors</w:t>
       </w:r>
+      <w:bookmarkStart w:id="1" w:name="_GoBack"/>
+      <w:bookmarkEnd w:id="1"/>
     </w:p>
     <w:p>
       <w:pPr>
@@ -553,7 +496,7 @@
           <w:szCs w:val="40"/>
         </w:rPr>
       </w:pPr>
-      <w:bookmarkStart w:id="1" w:name="_Toc23072001"/>
+      <w:bookmarkStart w:id="2" w:name="_Toc23072001"/>
       <w:bookmarkEnd w:id="0"/>
       <w:r>
         <w:rPr>
@@ -565,7 +508,7 @@
         <w:lastRenderedPageBreak/>
         <w:t>LEGAL NOTICE</w:t>
       </w:r>
-      <w:bookmarkEnd w:id="1"/>
+      <w:bookmarkEnd w:id="2"/>
     </w:p>
     <w:p>
       <w:pPr>
@@ -610,7 +553,7 @@
           <w:szCs w:val="40"/>
         </w:rPr>
       </w:pPr>
-      <w:bookmarkStart w:id="2" w:name="_Toc23072002"/>
+      <w:bookmarkStart w:id="3" w:name="_Toc23072002"/>
       <w:r>
         <w:rPr>
           <w:rFonts w:ascii="Franklin Gothic Heavy" w:hAnsi="Franklin Gothic Heavy" w:cs="Aharoni"/>
@@ -638,7 +581,7 @@
         </w:rPr>
         <w:t>NOTICE</w:t>
       </w:r>
-      <w:bookmarkEnd w:id="2"/>
+      <w:bookmarkEnd w:id="3"/>
     </w:p>
     <w:p>
       <w:pPr>
@@ -681,7 +624,7 @@
           <w:szCs w:val="40"/>
         </w:rPr>
       </w:pPr>
-      <w:bookmarkStart w:id="3" w:name="_Toc23072003"/>
+      <w:bookmarkStart w:id="4" w:name="_Toc23072003"/>
       <w:r>
         <w:rPr>
           <w:rFonts w:ascii="Franklin Gothic Heavy" w:hAnsi="Franklin Gothic Heavy" w:cs="Aharoni"/>
@@ -691,7 +634,7 @@
         </w:rPr>
         <w:t>REVISION HISTORY</w:t>
       </w:r>
-      <w:bookmarkEnd w:id="3"/>
+      <w:bookmarkEnd w:id="4"/>
     </w:p>
     <w:tbl>
       <w:tblPr>
@@ -966,23 +909,13 @@
                 <w:szCs w:val="24"/>
               </w:rPr>
             </w:pPr>
-            <w:proofErr w:type="spellStart"/>
             <w:r>
               <w:rPr>
                 <w:rFonts w:cstheme="minorHAnsi"/>
                 <w:sz w:val="24"/>
                 <w:szCs w:val="24"/>
               </w:rPr>
-              <w:t>Jihyuk</w:t>
-            </w:r>
-            <w:proofErr w:type="spellEnd"/>
-            <w:r>
-              <w:rPr>
-                <w:rFonts w:cstheme="minorHAnsi"/>
-                <w:sz w:val="24"/>
-                <w:szCs w:val="24"/>
-              </w:rPr>
-              <w:t xml:space="preserve"> Chung</w:t>
+              <w:t>Jihyuk Chung</w:t>
             </w:r>
           </w:p>
         </w:tc>
@@ -1244,23 +1177,13 @@
                 <w:szCs w:val="24"/>
               </w:rPr>
             </w:pPr>
-            <w:proofErr w:type="spellStart"/>
             <w:r>
               <w:rPr>
                 <w:rFonts w:cstheme="minorHAnsi"/>
                 <w:sz w:val="24"/>
                 <w:szCs w:val="24"/>
               </w:rPr>
-              <w:t>Jihyuk</w:t>
-            </w:r>
-            <w:proofErr w:type="spellEnd"/>
-            <w:r>
-              <w:rPr>
-                <w:rFonts w:cstheme="minorHAnsi"/>
-                <w:sz w:val="24"/>
-                <w:szCs w:val="24"/>
-              </w:rPr>
-              <w:t xml:space="preserve"> Chung</w:t>
+              <w:t>Jihyuk Chung</w:t>
             </w:r>
           </w:p>
         </w:tc>
@@ -1483,7 +1406,7 @@
           <w:szCs w:val="40"/>
         </w:rPr>
       </w:pPr>
-      <w:bookmarkStart w:id="4" w:name="_Toc23072004"/>
+      <w:bookmarkStart w:id="5" w:name="_Toc23072004"/>
       <w:r>
         <w:rPr>
           <w:rFonts w:ascii="Franklin Gothic Heavy" w:hAnsi="Franklin Gothic Heavy" w:cs="Aharoni"/>
@@ -1494,7 +1417,7 @@
         <w:lastRenderedPageBreak/>
         <w:t>SIGNATORY PAGE</w:t>
       </w:r>
-      <w:bookmarkEnd w:id="4"/>
+      <w:bookmarkEnd w:id="5"/>
     </w:p>
     <w:p>
       <w:pPr>
@@ -1938,25 +1861,7 @@
           <w:sz w:val="32"/>
           <w:szCs w:val="36"/>
         </w:rPr>
-        <w:t xml:space="preserve">Author: </w:t>
-      </w:r>
-      <w:proofErr w:type="spellStart"/>
-      <w:r>
-        <w:rPr>
-          <w:rFonts w:cstheme="minorHAnsi"/>
-          <w:sz w:val="32"/>
-          <w:szCs w:val="36"/>
-        </w:rPr>
-        <w:t>Jihyuk</w:t>
-      </w:r>
-      <w:proofErr w:type="spellEnd"/>
-      <w:r>
-        <w:rPr>
-          <w:rFonts w:cstheme="minorHAnsi"/>
-          <w:sz w:val="32"/>
-          <w:szCs w:val="36"/>
-        </w:rPr>
-        <w:t xml:space="preserve"> Chung</w:t>
+        <w:t>Author: Jihyuk Chung</w:t>
       </w:r>
       <w:r>
         <w:rPr>
@@ -2131,7 +2036,7 @@
         <w:br w:type="page"/>
       </w:r>
     </w:p>
-    <w:bookmarkStart w:id="5" w:name="_Toc23072005" w:displacedByCustomXml="next"/>
+    <w:bookmarkStart w:id="6" w:name="_Toc23072005" w:displacedByCustomXml="next"/>
     <w:sdt>
       <w:sdtPr>
         <w:rPr>
@@ -2207,7 +2112,7 @@
             </w:rPr>
             <w:t>ONTENTS</w:t>
           </w:r>
-          <w:bookmarkEnd w:id="5"/>
+          <w:bookmarkEnd w:id="6"/>
         </w:p>
         <w:p>
           <w:pPr>
@@ -4892,7 +4797,7 @@
           <w:szCs w:val="40"/>
         </w:rPr>
       </w:pPr>
-      <w:bookmarkStart w:id="6" w:name="_Toc23072006"/>
+      <w:bookmarkStart w:id="7" w:name="_Toc23072006"/>
       <w:r>
         <w:rPr>
           <w:rFonts w:ascii="Franklin Gothic Heavy" w:hAnsi="Franklin Gothic Heavy" w:cs="Aharoni"/>
@@ -4903,7 +4808,7 @@
         <w:lastRenderedPageBreak/>
         <w:t>INTRODUCTION</w:t>
       </w:r>
-      <w:bookmarkEnd w:id="6"/>
+      <w:bookmarkEnd w:id="7"/>
     </w:p>
     <w:p>
       <w:pPr>
@@ -4936,7 +4841,7 @@
           <w:szCs w:val="28"/>
         </w:rPr>
       </w:pPr>
-      <w:bookmarkStart w:id="7" w:name="_Toc23072007"/>
+      <w:bookmarkStart w:id="8" w:name="_Toc23072007"/>
       <w:r>
         <w:rPr>
           <w:rFonts w:cstheme="minorHAnsi"/>
@@ -4948,7 +4853,7 @@
         </w:rPr>
         <w:t>PURPOSE</w:t>
       </w:r>
-      <w:bookmarkEnd w:id="7"/>
+      <w:bookmarkEnd w:id="8"/>
     </w:p>
     <w:p>
       <w:pPr>
@@ -4998,7 +4903,7 @@
           <w:szCs w:val="28"/>
         </w:rPr>
       </w:pPr>
-      <w:bookmarkStart w:id="8" w:name="_Toc23072008"/>
+      <w:bookmarkStart w:id="9" w:name="_Toc23072008"/>
       <w:r>
         <w:rPr>
           <w:rFonts w:cstheme="minorHAnsi"/>
@@ -5010,7 +4915,7 @@
         </w:rPr>
         <w:t>SCOPE</w:t>
       </w:r>
-      <w:bookmarkEnd w:id="8"/>
+      <w:bookmarkEnd w:id="9"/>
     </w:p>
     <w:p>
       <w:pPr>
@@ -5076,7 +4981,7 @@
           <w:szCs w:val="28"/>
         </w:rPr>
       </w:pPr>
-      <w:bookmarkStart w:id="9" w:name="_Toc23072009"/>
+      <w:bookmarkStart w:id="10" w:name="_Toc23072009"/>
       <w:r>
         <w:rPr>
           <w:rFonts w:cstheme="minorHAnsi"/>
@@ -5088,7 +4993,7 @@
         </w:rPr>
         <w:t>INTENDED AUDIENCE</w:t>
       </w:r>
-      <w:bookmarkEnd w:id="9"/>
+      <w:bookmarkEnd w:id="10"/>
     </w:p>
     <w:p>
       <w:pPr>
@@ -5158,7 +5063,7 @@
           <w:szCs w:val="40"/>
         </w:rPr>
       </w:pPr>
-      <w:bookmarkStart w:id="10" w:name="_Toc23072010"/>
+      <w:bookmarkStart w:id="11" w:name="_Toc23072010"/>
       <w:r>
         <w:rPr>
           <w:rFonts w:ascii="Franklin Gothic Heavy" w:hAnsi="Franklin Gothic Heavy" w:cs="Aharoni"/>
@@ -5169,7 +5074,7 @@
         <w:lastRenderedPageBreak/>
         <w:t>PROJECT MANAGEMENT</w:t>
       </w:r>
-      <w:bookmarkEnd w:id="10"/>
+      <w:bookmarkEnd w:id="11"/>
     </w:p>
     <w:p>
       <w:pPr>
@@ -5202,8 +5107,8 @@
           <w:szCs w:val="28"/>
         </w:rPr>
       </w:pPr>
-      <w:bookmarkStart w:id="11" w:name="_Toc22827402"/>
-      <w:bookmarkStart w:id="12" w:name="_Toc23072011"/>
+      <w:bookmarkStart w:id="12" w:name="_Toc22827402"/>
+      <w:bookmarkStart w:id="13" w:name="_Toc23072011"/>
       <w:r>
         <w:rPr>
           <w:rFonts w:cstheme="minorHAnsi"/>
@@ -5215,8 +5120,8 @@
         </w:rPr>
         <w:t>CHANGE MANAGEMENT PROCEDURES</w:t>
       </w:r>
-      <w:bookmarkEnd w:id="11"/>
       <w:bookmarkEnd w:id="12"/>
+      <w:bookmarkEnd w:id="13"/>
     </w:p>
     <w:p>
       <w:pPr>
@@ -5275,27 +5180,7 @@
           <w:sz w:val="24"/>
           <w:szCs w:val="24"/>
         </w:rPr>
-        <w:t xml:space="preserve">, </w:t>
-      </w:r>
-      <w:proofErr w:type="spellStart"/>
-      <w:r>
-        <w:rPr>
-          <w:rFonts w:cstheme="minorHAnsi"/>
-          <w:color w:val="595959" w:themeColor="text1" w:themeTint="A6"/>
-          <w:sz w:val="24"/>
-          <w:szCs w:val="24"/>
-        </w:rPr>
-        <w:t>JiHyuk</w:t>
-      </w:r>
-      <w:proofErr w:type="spellEnd"/>
-      <w:r>
-        <w:rPr>
-          <w:rFonts w:cstheme="minorHAnsi"/>
-          <w:color w:val="595959" w:themeColor="text1" w:themeTint="A6"/>
-          <w:sz w:val="24"/>
-          <w:szCs w:val="24"/>
-        </w:rPr>
-        <w:t xml:space="preserve"> Chung, Jared Glasser, Michael Remley, Codey Winslow, </w:t>
+        <w:t xml:space="preserve">, JiHyuk Chung, Jared Glasser, Michael Remley, Codey Winslow, </w:t>
       </w:r>
       <w:r>
         <w:rPr>
@@ -5655,8 +5540,8 @@
           <w:szCs w:val="28"/>
         </w:rPr>
       </w:pPr>
-      <w:bookmarkStart w:id="13" w:name="_Toc22827403"/>
-      <w:bookmarkStart w:id="14" w:name="_Toc23072012"/>
+      <w:bookmarkStart w:id="14" w:name="_Toc22827403"/>
+      <w:bookmarkStart w:id="15" w:name="_Toc23072012"/>
       <w:r>
         <w:rPr>
           <w:rFonts w:cstheme="minorHAnsi"/>
@@ -5668,8 +5553,8 @@
         </w:rPr>
         <w:t>DOCUMENTATION</w:t>
       </w:r>
-      <w:bookmarkEnd w:id="13"/>
       <w:bookmarkEnd w:id="14"/>
+      <w:bookmarkEnd w:id="15"/>
     </w:p>
     <w:p>
       <w:pPr>
@@ -5744,7 +5629,7 @@
           <w:szCs w:val="28"/>
         </w:rPr>
       </w:pPr>
-      <w:bookmarkStart w:id="15" w:name="_Toc23072013"/>
+      <w:bookmarkStart w:id="16" w:name="_Toc23072013"/>
       <w:r>
         <w:rPr>
           <w:rFonts w:cstheme="minorHAnsi"/>
@@ -5757,7 +5642,7 @@
         <w:lastRenderedPageBreak/>
         <w:t>CUSTOMER RESPONSIBILITY</w:t>
       </w:r>
-      <w:bookmarkEnd w:id="15"/>
+      <w:bookmarkEnd w:id="16"/>
     </w:p>
     <w:p>
       <w:pPr>
@@ -5809,7 +5694,7 @@
           <w:szCs w:val="28"/>
         </w:rPr>
       </w:pPr>
-      <w:bookmarkStart w:id="16" w:name="_Toc23072014"/>
+      <w:bookmarkStart w:id="17" w:name="_Toc23072014"/>
       <w:r>
         <w:rPr>
           <w:rFonts w:cstheme="minorHAnsi"/>
@@ -5821,7 +5706,7 @@
         </w:rPr>
         <w:t>SOFTWARE ACQUISITION</w:t>
       </w:r>
-      <w:bookmarkEnd w:id="16"/>
+      <w:bookmarkEnd w:id="17"/>
     </w:p>
     <w:p>
       <w:pPr>
@@ -5876,7 +5761,7 @@
           <w:szCs w:val="28"/>
         </w:rPr>
       </w:pPr>
-      <w:bookmarkStart w:id="17" w:name="_Toc23072015"/>
+      <w:bookmarkStart w:id="18" w:name="_Toc23072015"/>
       <w:r>
         <w:rPr>
           <w:rFonts w:cstheme="minorHAnsi"/>
@@ -5888,7 +5773,7 @@
         </w:rPr>
         <w:t>PROJECT RISKS</w:t>
       </w:r>
-      <w:bookmarkEnd w:id="17"/>
+      <w:bookmarkEnd w:id="18"/>
     </w:p>
     <w:p>
       <w:pPr>
@@ -5942,7 +5827,7 @@
           <w:szCs w:val="28"/>
         </w:rPr>
       </w:pPr>
-      <w:bookmarkStart w:id="18" w:name="_Toc23072016"/>
+      <w:bookmarkStart w:id="19" w:name="_Toc23072016"/>
       <w:r>
         <w:rPr>
           <w:rFonts w:cstheme="minorHAnsi"/>
@@ -5954,7 +5839,7 @@
         </w:rPr>
         <w:t>STATUS REPORTING</w:t>
       </w:r>
-      <w:bookmarkEnd w:id="18"/>
+      <w:bookmarkEnd w:id="19"/>
     </w:p>
     <w:p>
       <w:pPr>
@@ -6003,27 +5888,7 @@
           <w:sz w:val="24"/>
           <w:szCs w:val="24"/>
         </w:rPr>
-        <w:t xml:space="preserve">, </w:t>
-      </w:r>
-      <w:proofErr w:type="spellStart"/>
-      <w:r>
-        <w:rPr>
-          <w:rFonts w:cstheme="minorHAnsi"/>
-          <w:color w:val="595959" w:themeColor="text1" w:themeTint="A6"/>
-          <w:sz w:val="24"/>
-          <w:szCs w:val="24"/>
-        </w:rPr>
-        <w:t>JiHyuk</w:t>
-      </w:r>
-      <w:proofErr w:type="spellEnd"/>
-      <w:r>
-        <w:rPr>
-          <w:rFonts w:cstheme="minorHAnsi"/>
-          <w:color w:val="595959" w:themeColor="text1" w:themeTint="A6"/>
-          <w:sz w:val="24"/>
-          <w:szCs w:val="24"/>
-        </w:rPr>
-        <w:t xml:space="preserve"> Chung, Jared Glasser, Michael Remley, Codey Winslow</w:t>
+        <w:t>, JiHyuk Chung, Jared Glasser, Michael Remley, Codey Winslow</w:t>
       </w:r>
       <w:r>
         <w:rPr>
@@ -6319,7 +6184,7 @@
           <w:szCs w:val="40"/>
         </w:rPr>
       </w:pPr>
-      <w:bookmarkStart w:id="19" w:name="_Toc23072017"/>
+      <w:bookmarkStart w:id="20" w:name="_Toc23072017"/>
       <w:r>
         <w:rPr>
           <w:rFonts w:ascii="Franklin Gothic Heavy" w:hAnsi="Franklin Gothic Heavy" w:cs="Aharoni"/>
@@ -6330,7 +6195,7 @@
         <w:lastRenderedPageBreak/>
         <w:t>SYSTEM GENERAL DESCRIPTION</w:t>
       </w:r>
-      <w:bookmarkEnd w:id="19"/>
+      <w:bookmarkEnd w:id="20"/>
     </w:p>
     <w:p>
       <w:pPr>
@@ -6363,8 +6228,8 @@
           <w:szCs w:val="28"/>
         </w:rPr>
       </w:pPr>
-      <w:bookmarkStart w:id="20" w:name="_Toc23072018"/>
-      <w:bookmarkStart w:id="21" w:name="_Hlk22495660"/>
+      <w:bookmarkStart w:id="21" w:name="_Toc23072018"/>
+      <w:bookmarkStart w:id="22" w:name="_Hlk22495660"/>
       <w:r>
         <w:rPr>
           <w:rFonts w:cstheme="minorHAnsi"/>
@@ -6387,9 +6252,9 @@
         </w:rPr>
         <w:t>ROBLEM STATEMENT</w:t>
       </w:r>
-      <w:bookmarkEnd w:id="20"/>
-    </w:p>
-    <w:bookmarkEnd w:id="21"/>
+      <w:bookmarkEnd w:id="21"/>
+    </w:p>
+    <w:bookmarkEnd w:id="22"/>
     <w:p>
       <w:pPr>
         <w:pStyle w:val="ListParagraph"/>
@@ -6483,7 +6348,7 @@
         </w:rPr>
         <w:t xml:space="preserve"> </w:t>
       </w:r>
-      <w:bookmarkStart w:id="22" w:name="_Toc23072019"/>
+      <w:bookmarkStart w:id="23" w:name="_Toc23072019"/>
       <w:r>
         <w:rPr>
           <w:rFonts w:cstheme="minorHAnsi"/>
@@ -6495,7 +6360,7 @@
         </w:rPr>
         <w:t>PERSPECTIVE</w:t>
       </w:r>
-      <w:bookmarkEnd w:id="22"/>
+      <w:bookmarkEnd w:id="23"/>
     </w:p>
     <w:p>
       <w:pPr>
@@ -6629,7 +6494,7 @@
           <w:szCs w:val="28"/>
         </w:rPr>
       </w:pPr>
-      <w:bookmarkStart w:id="23" w:name="_Toc23072020"/>
+      <w:bookmarkStart w:id="24" w:name="_Toc23072020"/>
       <w:r>
         <w:rPr>
           <w:rFonts w:cstheme="minorHAnsi"/>
@@ -6641,7 +6506,7 @@
         </w:rPr>
         <w:t>MAJOR SUBSYSTEMS</w:t>
       </w:r>
-      <w:bookmarkEnd w:id="23"/>
+      <w:bookmarkEnd w:id="24"/>
     </w:p>
     <w:p>
       <w:pPr>
@@ -6709,7 +6574,7 @@
           <w:szCs w:val="28"/>
         </w:rPr>
       </w:pPr>
-      <w:bookmarkStart w:id="24" w:name="_Toc23072021"/>
+      <w:bookmarkStart w:id="25" w:name="_Toc23072021"/>
       <w:r>
         <w:rPr>
           <w:rFonts w:cstheme="minorHAnsi"/>
@@ -6721,7 +6586,7 @@
         </w:rPr>
         <w:t>HARDWARE PLATFORM DESCRIPTION</w:t>
       </w:r>
-      <w:bookmarkEnd w:id="24"/>
+      <w:bookmarkEnd w:id="25"/>
     </w:p>
     <w:p>
       <w:pPr>
@@ -6795,7 +6660,7 @@
           <w:szCs w:val="28"/>
         </w:rPr>
       </w:pPr>
-      <w:bookmarkStart w:id="25" w:name="_Toc23072022"/>
+      <w:bookmarkStart w:id="26" w:name="_Toc23072022"/>
       <w:r>
         <w:rPr>
           <w:rFonts w:cstheme="minorHAnsi"/>
@@ -6807,7 +6672,7 @@
         </w:rPr>
         <w:t>SOFTWARE PLATFORM DESCRIPTION</w:t>
       </w:r>
-      <w:bookmarkEnd w:id="25"/>
+      <w:bookmarkEnd w:id="26"/>
     </w:p>
     <w:p>
       <w:pPr>
@@ -6867,7 +6732,7 @@
           <w:szCs w:val="28"/>
         </w:rPr>
       </w:pPr>
-      <w:bookmarkStart w:id="26" w:name="_Toc23072023"/>
+      <w:bookmarkStart w:id="27" w:name="_Toc23072023"/>
       <w:r>
         <w:rPr>
           <w:rFonts w:cstheme="minorHAnsi"/>
@@ -6880,7 +6745,7 @@
         <w:lastRenderedPageBreak/>
         <w:t>THIRD PARTY LIBRARIES</w:t>
       </w:r>
-      <w:bookmarkEnd w:id="26"/>
+      <w:bookmarkEnd w:id="27"/>
     </w:p>
     <w:p>
       <w:pPr>
@@ -6992,7 +6857,7 @@
           <w:szCs w:val="40"/>
         </w:rPr>
       </w:pPr>
-      <w:bookmarkStart w:id="27" w:name="_Toc23072024"/>
+      <w:bookmarkStart w:id="28" w:name="_Toc23072024"/>
       <w:r>
         <w:rPr>
           <w:rFonts w:ascii="Franklin Gothic Heavy" w:hAnsi="Franklin Gothic Heavy" w:cs="Aharoni"/>
@@ -7012,7 +6877,7 @@
         </w:rPr>
         <w:t xml:space="preserve"> REQUIREMENTS</w:t>
       </w:r>
-      <w:bookmarkEnd w:id="27"/>
+      <w:bookmarkEnd w:id="28"/>
     </w:p>
     <w:p>
       <w:pPr>
@@ -7073,7 +6938,7 @@
         </w:rPr>
         <w:t xml:space="preserve"> </w:t>
       </w:r>
-      <w:bookmarkStart w:id="28" w:name="_Toc23072025"/>
+      <w:bookmarkStart w:id="29" w:name="_Toc23072025"/>
       <w:r>
         <w:rPr>
           <w:rFonts w:cstheme="minorHAnsi"/>
@@ -7085,7 +6950,7 @@
         </w:rPr>
         <w:t>FUNCTIONAL</w:t>
       </w:r>
-      <w:bookmarkEnd w:id="28"/>
+      <w:bookmarkEnd w:id="29"/>
     </w:p>
     <w:p>
       <w:pPr>
@@ -7104,7 +6969,7 @@
           <w:szCs w:val="24"/>
         </w:rPr>
       </w:pPr>
-      <w:bookmarkStart w:id="29" w:name="_Toc22733926"/>
+      <w:bookmarkStart w:id="30" w:name="_Toc22733926"/>
       <w:r>
         <w:rPr>
           <w:rFonts w:cstheme="minorHAnsi"/>
@@ -7116,7 +6981,7 @@
         </w:rPr>
         <w:t>Login</w:t>
       </w:r>
-      <w:bookmarkEnd w:id="29"/>
+      <w:bookmarkEnd w:id="30"/>
     </w:p>
     <w:p>
       <w:pPr>
@@ -7964,7 +7829,7 @@
           <w:szCs w:val="24"/>
         </w:rPr>
       </w:pPr>
-      <w:bookmarkStart w:id="30" w:name="_Toc22733927"/>
+      <w:bookmarkStart w:id="31" w:name="_Toc22733927"/>
       <w:r>
         <w:rPr>
           <w:rFonts w:cstheme="minorHAnsi"/>
@@ -7976,7 +7841,7 @@
         </w:rPr>
         <w:t>Activity Bank</w:t>
       </w:r>
-      <w:bookmarkEnd w:id="30"/>
+      <w:bookmarkEnd w:id="31"/>
       <w:r>
         <w:rPr>
           <w:rFonts w:cstheme="minorHAnsi"/>
@@ -8704,7 +8569,7 @@
           <w:szCs w:val="24"/>
         </w:rPr>
       </w:pPr>
-      <w:bookmarkStart w:id="31" w:name="_Toc22733929"/>
+      <w:bookmarkStart w:id="32" w:name="_Toc22733929"/>
       <w:r>
         <w:rPr>
           <w:rFonts w:cstheme="minorHAnsi"/>
@@ -8716,7 +8581,7 @@
         </w:rPr>
         <w:t>Plan Construction</w:t>
       </w:r>
-      <w:bookmarkEnd w:id="31"/>
+      <w:bookmarkEnd w:id="32"/>
       <w:r>
         <w:rPr>
           <w:rFonts w:cstheme="minorHAnsi"/>
@@ -9473,7 +9338,7 @@
           <w:szCs w:val="24"/>
         </w:rPr>
       </w:pPr>
-      <w:bookmarkStart w:id="32" w:name="_Toc22733930"/>
+      <w:bookmarkStart w:id="33" w:name="_Toc22733930"/>
       <w:r>
         <w:rPr>
           <w:rFonts w:cstheme="minorHAnsi"/>
@@ -9485,7 +9350,7 @@
         </w:rPr>
         <w:t>Plan Visualization</w:t>
       </w:r>
-      <w:bookmarkEnd w:id="32"/>
+      <w:bookmarkEnd w:id="33"/>
       <w:r>
         <w:rPr>
           <w:rFonts w:cstheme="minorHAnsi"/>
@@ -9603,7 +9468,7 @@
           <w:szCs w:val="24"/>
         </w:rPr>
       </w:pPr>
-      <w:bookmarkStart w:id="33" w:name="_Toc22733931"/>
+      <w:bookmarkStart w:id="34" w:name="_Toc22733931"/>
       <w:r>
         <w:rPr>
           <w:rFonts w:cstheme="minorHAnsi"/>
@@ -9615,7 +9480,7 @@
         </w:rPr>
         <w:t>Friends</w:t>
       </w:r>
-      <w:bookmarkEnd w:id="33"/>
+      <w:bookmarkEnd w:id="34"/>
       <w:r>
         <w:rPr>
           <w:rFonts w:cstheme="minorHAnsi"/>
@@ -10010,7 +9875,7 @@
           <w:szCs w:val="24"/>
         </w:rPr>
       </w:pPr>
-      <w:bookmarkStart w:id="34" w:name="_Toc22733932"/>
+      <w:bookmarkStart w:id="35" w:name="_Toc22733932"/>
       <w:r>
         <w:rPr>
           <w:rFonts w:cstheme="minorHAnsi"/>
@@ -10022,7 +9887,7 @@
         </w:rPr>
         <w:t>Collaborative Planning</w:t>
       </w:r>
-      <w:bookmarkEnd w:id="34"/>
+      <w:bookmarkEnd w:id="35"/>
       <w:r>
         <w:rPr>
           <w:rFonts w:cstheme="minorHAnsi"/>
@@ -10468,7 +10333,7 @@
           <w:szCs w:val="24"/>
         </w:rPr>
       </w:pPr>
-      <w:bookmarkStart w:id="35" w:name="_Hlk23074635"/>
+      <w:bookmarkStart w:id="36" w:name="_Hlk23074635"/>
       <w:r>
         <w:rPr>
           <w:rFonts w:cstheme="minorHAnsi"/>
@@ -10506,8 +10371,8 @@
           <w:szCs w:val="24"/>
         </w:rPr>
       </w:pPr>
-      <w:bookmarkStart w:id="36" w:name="_Toc22733933"/>
-      <w:bookmarkEnd w:id="35"/>
+      <w:bookmarkStart w:id="37" w:name="_Toc22733933"/>
+      <w:bookmarkEnd w:id="36"/>
       <w:r>
         <w:rPr>
           <w:rFonts w:cstheme="minorHAnsi"/>
@@ -10520,7 +10385,7 @@
         <w:lastRenderedPageBreak/>
         <w:t>Geo Capability</w:t>
       </w:r>
-      <w:bookmarkEnd w:id="36"/>
+      <w:bookmarkEnd w:id="37"/>
       <w:r>
         <w:rPr>
           <w:rFonts w:cstheme="minorHAnsi"/>
@@ -10775,7 +10640,7 @@
           <w:szCs w:val="24"/>
         </w:rPr>
       </w:pPr>
-      <w:bookmarkStart w:id="37" w:name="_Toc22733934"/>
+      <w:bookmarkStart w:id="38" w:name="_Toc22733934"/>
       <w:r>
         <w:rPr>
           <w:rFonts w:cstheme="minorHAnsi"/>
@@ -10787,7 +10652,7 @@
         </w:rPr>
         <w:t>(Stretch) Plan Generator</w:t>
       </w:r>
-      <w:bookmarkEnd w:id="37"/>
+      <w:bookmarkEnd w:id="38"/>
     </w:p>
     <w:p>
       <w:pPr>
@@ -10813,8 +10678,6 @@
         </w:rPr>
         <w:t>Generate Using Tag Structure</w:t>
       </w:r>
-      <w:bookmarkStart w:id="38" w:name="_GoBack"/>
-      <w:bookmarkEnd w:id="38"/>
     </w:p>
     <w:p>
       <w:pPr>
@@ -12961,6 +12824,7 @@
         <w:docPartUnique/>
       </w:docPartObj>
     </w:sdtPr>
+    <w:sdtEndPr/>
     <w:sdtContent>
       <w:p>
         <w:pPr>
@@ -14532,7 +14396,7 @@
       </w:pPr>
     </w:pPrDefault>
   </w:docDefaults>
-  <w:latentStyles w:defLockedState="0" w:defUIPriority="99" w:defSemiHidden="0" w:defUnhideWhenUsed="0" w:defQFormat="0" w:count="375">
+  <w:latentStyles w:defLockedState="0" w:defUIPriority="99" w:defSemiHidden="0" w:defUnhideWhenUsed="0" w:defQFormat="0" w:count="377">
     <w:lsdException w:name="Normal" w:uiPriority="0" w:qFormat="1"/>
     <w:lsdException w:name="heading 1" w:uiPriority="9" w:qFormat="1"/>
     <w:lsdException w:name="heading 2" w:semiHidden="1" w:uiPriority="9" w:unhideWhenUsed="1" w:qFormat="1"/>
@@ -14908,6 +14772,8 @@
     <w:lsdException w:name="Smart Hyperlink" w:semiHidden="1" w:unhideWhenUsed="1"/>
     <w:lsdException w:name="Hashtag" w:semiHidden="1" w:unhideWhenUsed="1"/>
     <w:lsdException w:name="Unresolved Mention" w:semiHidden="1" w:unhideWhenUsed="1"/>
+    <w:lsdException w:name="Smart Link" w:semiHidden="1" w:unhideWhenUsed="1"/>
+    <w:lsdException w:name="Smart Link Error" w:semiHidden="1" w:unhideWhenUsed="1"/>
   </w:latentStyles>
   <w:style w:type="paragraph" w:default="1" w:styleId="Normal">
     <w:name w:val="Normal"/>
@@ -16112,7 +15978,7 @@
 </file>
 
 <file path=customXml/itemProps2.xml><?xml version="1.0" encoding="utf-8"?>
-<ds:datastoreItem xmlns:ds="http://schemas.openxmlformats.org/officeDocument/2006/customXml" ds:itemID="{83A3DD4F-3E09-448F-AD2C-377AC2779A41}">
+<ds:datastoreItem xmlns:ds="http://schemas.openxmlformats.org/officeDocument/2006/customXml" ds:itemID="{B601EF0E-0131-475D-AD8A-5F68EDD93C35}">
   <ds:schemaRefs>
     <ds:schemaRef ds:uri="http://schemas.openxmlformats.org/officeDocument/2006/bibliography"/>
   </ds:schemaRefs>

</xml_diff>

<commit_message>
Moved platform to top of functional requirements
</commit_message>
<xml_diff>
--- a/DECONSTRUCTORS_PROJECT_PROPOSAL.docx
+++ b/DECONSTRUCTORS_PROJECT_PROPOSAL.docx
@@ -364,8 +364,6 @@
         </w:rPr>
         <w:t>Deconstructors</w:t>
       </w:r>
-      <w:bookmarkStart w:id="1" w:name="_GoBack"/>
-      <w:bookmarkEnd w:id="1"/>
     </w:p>
     <w:p>
       <w:pPr>
@@ -496,7 +494,7 @@
           <w:szCs w:val="40"/>
         </w:rPr>
       </w:pPr>
-      <w:bookmarkStart w:id="2" w:name="_Toc23072001"/>
+      <w:bookmarkStart w:id="1" w:name="_Toc23072001"/>
       <w:bookmarkEnd w:id="0"/>
       <w:r>
         <w:rPr>
@@ -508,7 +506,7 @@
         <w:lastRenderedPageBreak/>
         <w:t>LEGAL NOTICE</w:t>
       </w:r>
-      <w:bookmarkEnd w:id="2"/>
+      <w:bookmarkEnd w:id="1"/>
     </w:p>
     <w:p>
       <w:pPr>
@@ -553,7 +551,7 @@
           <w:szCs w:val="40"/>
         </w:rPr>
       </w:pPr>
-      <w:bookmarkStart w:id="3" w:name="_Toc23072002"/>
+      <w:bookmarkStart w:id="2" w:name="_Toc23072002"/>
       <w:r>
         <w:rPr>
           <w:rFonts w:ascii="Franklin Gothic Heavy" w:hAnsi="Franklin Gothic Heavy" w:cs="Aharoni"/>
@@ -581,7 +579,7 @@
         </w:rPr>
         <w:t>NOTICE</w:t>
       </w:r>
-      <w:bookmarkEnd w:id="3"/>
+      <w:bookmarkEnd w:id="2"/>
     </w:p>
     <w:p>
       <w:pPr>
@@ -624,7 +622,7 @@
           <w:szCs w:val="40"/>
         </w:rPr>
       </w:pPr>
-      <w:bookmarkStart w:id="4" w:name="_Toc23072003"/>
+      <w:bookmarkStart w:id="3" w:name="_Toc23072003"/>
       <w:r>
         <w:rPr>
           <w:rFonts w:ascii="Franklin Gothic Heavy" w:hAnsi="Franklin Gothic Heavy" w:cs="Aharoni"/>
@@ -634,7 +632,7 @@
         </w:rPr>
         <w:t>REVISION HISTORY</w:t>
       </w:r>
-      <w:bookmarkEnd w:id="4"/>
+      <w:bookmarkEnd w:id="3"/>
     </w:p>
     <w:tbl>
       <w:tblPr>
@@ -1406,7 +1404,7 @@
           <w:szCs w:val="40"/>
         </w:rPr>
       </w:pPr>
-      <w:bookmarkStart w:id="5" w:name="_Toc23072004"/>
+      <w:bookmarkStart w:id="4" w:name="_Toc23072004"/>
       <w:r>
         <w:rPr>
           <w:rFonts w:ascii="Franklin Gothic Heavy" w:hAnsi="Franklin Gothic Heavy" w:cs="Aharoni"/>
@@ -1417,7 +1415,7 @@
         <w:lastRenderedPageBreak/>
         <w:t>SIGNATORY PAGE</w:t>
       </w:r>
-      <w:bookmarkEnd w:id="5"/>
+      <w:bookmarkEnd w:id="4"/>
     </w:p>
     <w:p>
       <w:pPr>
@@ -2036,7 +2034,7 @@
         <w:br w:type="page"/>
       </w:r>
     </w:p>
-    <w:bookmarkStart w:id="6" w:name="_Toc23072005" w:displacedByCustomXml="next"/>
+    <w:bookmarkStart w:id="5" w:name="_Toc23072005" w:displacedByCustomXml="next"/>
     <w:sdt>
       <w:sdtPr>
         <w:rPr>
@@ -2112,7 +2110,7 @@
             </w:rPr>
             <w:t>ONTENTS</w:t>
           </w:r>
-          <w:bookmarkEnd w:id="6"/>
+          <w:bookmarkEnd w:id="5"/>
         </w:p>
         <w:p>
           <w:pPr>
@@ -4797,7 +4795,7 @@
           <w:szCs w:val="40"/>
         </w:rPr>
       </w:pPr>
-      <w:bookmarkStart w:id="7" w:name="_Toc23072006"/>
+      <w:bookmarkStart w:id="6" w:name="_Toc23072006"/>
       <w:r>
         <w:rPr>
           <w:rFonts w:ascii="Franklin Gothic Heavy" w:hAnsi="Franklin Gothic Heavy" w:cs="Aharoni"/>
@@ -4808,7 +4806,7 @@
         <w:lastRenderedPageBreak/>
         <w:t>INTRODUCTION</w:t>
       </w:r>
-      <w:bookmarkEnd w:id="7"/>
+      <w:bookmarkEnd w:id="6"/>
     </w:p>
     <w:p>
       <w:pPr>
@@ -4841,7 +4839,7 @@
           <w:szCs w:val="28"/>
         </w:rPr>
       </w:pPr>
-      <w:bookmarkStart w:id="8" w:name="_Toc23072007"/>
+      <w:bookmarkStart w:id="7" w:name="_Toc23072007"/>
       <w:r>
         <w:rPr>
           <w:rFonts w:cstheme="minorHAnsi"/>
@@ -4853,7 +4851,7 @@
         </w:rPr>
         <w:t>PURPOSE</w:t>
       </w:r>
-      <w:bookmarkEnd w:id="8"/>
+      <w:bookmarkEnd w:id="7"/>
     </w:p>
     <w:p>
       <w:pPr>
@@ -4903,7 +4901,7 @@
           <w:szCs w:val="28"/>
         </w:rPr>
       </w:pPr>
-      <w:bookmarkStart w:id="9" w:name="_Toc23072008"/>
+      <w:bookmarkStart w:id="8" w:name="_Toc23072008"/>
       <w:r>
         <w:rPr>
           <w:rFonts w:cstheme="minorHAnsi"/>
@@ -4915,7 +4913,7 @@
         </w:rPr>
         <w:t>SCOPE</w:t>
       </w:r>
-      <w:bookmarkEnd w:id="9"/>
+      <w:bookmarkEnd w:id="8"/>
     </w:p>
     <w:p>
       <w:pPr>
@@ -4981,7 +4979,7 @@
           <w:szCs w:val="28"/>
         </w:rPr>
       </w:pPr>
-      <w:bookmarkStart w:id="10" w:name="_Toc23072009"/>
+      <w:bookmarkStart w:id="9" w:name="_Toc23072009"/>
       <w:r>
         <w:rPr>
           <w:rFonts w:cstheme="minorHAnsi"/>
@@ -4993,7 +4991,7 @@
         </w:rPr>
         <w:t>INTENDED AUDIENCE</w:t>
       </w:r>
-      <w:bookmarkEnd w:id="10"/>
+      <w:bookmarkEnd w:id="9"/>
     </w:p>
     <w:p>
       <w:pPr>
@@ -5063,7 +5061,7 @@
           <w:szCs w:val="40"/>
         </w:rPr>
       </w:pPr>
-      <w:bookmarkStart w:id="11" w:name="_Toc23072010"/>
+      <w:bookmarkStart w:id="10" w:name="_Toc23072010"/>
       <w:r>
         <w:rPr>
           <w:rFonts w:ascii="Franklin Gothic Heavy" w:hAnsi="Franklin Gothic Heavy" w:cs="Aharoni"/>
@@ -5074,7 +5072,7 @@
         <w:lastRenderedPageBreak/>
         <w:t>PROJECT MANAGEMENT</w:t>
       </w:r>
-      <w:bookmarkEnd w:id="11"/>
+      <w:bookmarkEnd w:id="10"/>
     </w:p>
     <w:p>
       <w:pPr>
@@ -5107,8 +5105,8 @@
           <w:szCs w:val="28"/>
         </w:rPr>
       </w:pPr>
-      <w:bookmarkStart w:id="12" w:name="_Toc22827402"/>
-      <w:bookmarkStart w:id="13" w:name="_Toc23072011"/>
+      <w:bookmarkStart w:id="11" w:name="_Toc22827402"/>
+      <w:bookmarkStart w:id="12" w:name="_Toc23072011"/>
       <w:r>
         <w:rPr>
           <w:rFonts w:cstheme="minorHAnsi"/>
@@ -5120,8 +5118,8 @@
         </w:rPr>
         <w:t>CHANGE MANAGEMENT PROCEDURES</w:t>
       </w:r>
+      <w:bookmarkEnd w:id="11"/>
       <w:bookmarkEnd w:id="12"/>
-      <w:bookmarkEnd w:id="13"/>
     </w:p>
     <w:p>
       <w:pPr>
@@ -5180,7 +5178,27 @@
           <w:sz w:val="24"/>
           <w:szCs w:val="24"/>
         </w:rPr>
-        <w:t xml:space="preserve">, JiHyuk Chung, Jared Glasser, Michael Remley, Codey Winslow, </w:t>
+        <w:t xml:space="preserve">, </w:t>
+      </w:r>
+      <w:proofErr w:type="spellStart"/>
+      <w:r>
+        <w:rPr>
+          <w:rFonts w:cstheme="minorHAnsi"/>
+          <w:color w:val="595959" w:themeColor="text1" w:themeTint="A6"/>
+          <w:sz w:val="24"/>
+          <w:szCs w:val="24"/>
+        </w:rPr>
+        <w:t>JiHyuk</w:t>
+      </w:r>
+      <w:proofErr w:type="spellEnd"/>
+      <w:r>
+        <w:rPr>
+          <w:rFonts w:cstheme="minorHAnsi"/>
+          <w:color w:val="595959" w:themeColor="text1" w:themeTint="A6"/>
+          <w:sz w:val="24"/>
+          <w:szCs w:val="24"/>
+        </w:rPr>
+        <w:t xml:space="preserve"> Chung, Jared Glasser, Michael Remley, Codey Winslow, </w:t>
       </w:r>
       <w:r>
         <w:rPr>
@@ -5540,8 +5558,8 @@
           <w:szCs w:val="28"/>
         </w:rPr>
       </w:pPr>
-      <w:bookmarkStart w:id="14" w:name="_Toc22827403"/>
-      <w:bookmarkStart w:id="15" w:name="_Toc23072012"/>
+      <w:bookmarkStart w:id="13" w:name="_Toc22827403"/>
+      <w:bookmarkStart w:id="14" w:name="_Toc23072012"/>
       <w:r>
         <w:rPr>
           <w:rFonts w:cstheme="minorHAnsi"/>
@@ -5553,8 +5571,8 @@
         </w:rPr>
         <w:t>DOCUMENTATION</w:t>
       </w:r>
+      <w:bookmarkEnd w:id="13"/>
       <w:bookmarkEnd w:id="14"/>
-      <w:bookmarkEnd w:id="15"/>
     </w:p>
     <w:p>
       <w:pPr>
@@ -5629,7 +5647,7 @@
           <w:szCs w:val="28"/>
         </w:rPr>
       </w:pPr>
-      <w:bookmarkStart w:id="16" w:name="_Toc23072013"/>
+      <w:bookmarkStart w:id="15" w:name="_Toc23072013"/>
       <w:r>
         <w:rPr>
           <w:rFonts w:cstheme="minorHAnsi"/>
@@ -5642,7 +5660,7 @@
         <w:lastRenderedPageBreak/>
         <w:t>CUSTOMER RESPONSIBILITY</w:t>
       </w:r>
-      <w:bookmarkEnd w:id="16"/>
+      <w:bookmarkEnd w:id="15"/>
     </w:p>
     <w:p>
       <w:pPr>
@@ -5694,7 +5712,7 @@
           <w:szCs w:val="28"/>
         </w:rPr>
       </w:pPr>
-      <w:bookmarkStart w:id="17" w:name="_Toc23072014"/>
+      <w:bookmarkStart w:id="16" w:name="_Toc23072014"/>
       <w:r>
         <w:rPr>
           <w:rFonts w:cstheme="minorHAnsi"/>
@@ -5706,7 +5724,7 @@
         </w:rPr>
         <w:t>SOFTWARE ACQUISITION</w:t>
       </w:r>
-      <w:bookmarkEnd w:id="17"/>
+      <w:bookmarkEnd w:id="16"/>
     </w:p>
     <w:p>
       <w:pPr>
@@ -5761,7 +5779,7 @@
           <w:szCs w:val="28"/>
         </w:rPr>
       </w:pPr>
-      <w:bookmarkStart w:id="18" w:name="_Toc23072015"/>
+      <w:bookmarkStart w:id="17" w:name="_Toc23072015"/>
       <w:r>
         <w:rPr>
           <w:rFonts w:cstheme="minorHAnsi"/>
@@ -5773,7 +5791,7 @@
         </w:rPr>
         <w:t>PROJECT RISKS</w:t>
       </w:r>
-      <w:bookmarkEnd w:id="18"/>
+      <w:bookmarkEnd w:id="17"/>
     </w:p>
     <w:p>
       <w:pPr>
@@ -5827,7 +5845,7 @@
           <w:szCs w:val="28"/>
         </w:rPr>
       </w:pPr>
-      <w:bookmarkStart w:id="19" w:name="_Toc23072016"/>
+      <w:bookmarkStart w:id="18" w:name="_Toc23072016"/>
       <w:r>
         <w:rPr>
           <w:rFonts w:cstheme="minorHAnsi"/>
@@ -5839,7 +5857,7 @@
         </w:rPr>
         <w:t>STATUS REPORTING</w:t>
       </w:r>
-      <w:bookmarkEnd w:id="19"/>
+      <w:bookmarkEnd w:id="18"/>
     </w:p>
     <w:p>
       <w:pPr>
@@ -5888,7 +5906,27 @@
           <w:sz w:val="24"/>
           <w:szCs w:val="24"/>
         </w:rPr>
-        <w:t>, JiHyuk Chung, Jared Glasser, Michael Remley, Codey Winslow</w:t>
+        <w:t xml:space="preserve">, </w:t>
+      </w:r>
+      <w:proofErr w:type="spellStart"/>
+      <w:r>
+        <w:rPr>
+          <w:rFonts w:cstheme="minorHAnsi"/>
+          <w:color w:val="595959" w:themeColor="text1" w:themeTint="A6"/>
+          <w:sz w:val="24"/>
+          <w:szCs w:val="24"/>
+        </w:rPr>
+        <w:t>JiHyuk</w:t>
+      </w:r>
+      <w:proofErr w:type="spellEnd"/>
+      <w:r>
+        <w:rPr>
+          <w:rFonts w:cstheme="minorHAnsi"/>
+          <w:color w:val="595959" w:themeColor="text1" w:themeTint="A6"/>
+          <w:sz w:val="24"/>
+          <w:szCs w:val="24"/>
+        </w:rPr>
+        <w:t xml:space="preserve"> Chung, Jared Glasser, Michael Remley, Codey Winslow</w:t>
       </w:r>
       <w:r>
         <w:rPr>
@@ -6184,7 +6222,7 @@
           <w:szCs w:val="40"/>
         </w:rPr>
       </w:pPr>
-      <w:bookmarkStart w:id="20" w:name="_Toc23072017"/>
+      <w:bookmarkStart w:id="19" w:name="_Toc23072017"/>
       <w:r>
         <w:rPr>
           <w:rFonts w:ascii="Franklin Gothic Heavy" w:hAnsi="Franklin Gothic Heavy" w:cs="Aharoni"/>
@@ -6195,7 +6233,7 @@
         <w:lastRenderedPageBreak/>
         <w:t>SYSTEM GENERAL DESCRIPTION</w:t>
       </w:r>
-      <w:bookmarkEnd w:id="20"/>
+      <w:bookmarkEnd w:id="19"/>
     </w:p>
     <w:p>
       <w:pPr>
@@ -6228,8 +6266,8 @@
           <w:szCs w:val="28"/>
         </w:rPr>
       </w:pPr>
-      <w:bookmarkStart w:id="21" w:name="_Toc23072018"/>
-      <w:bookmarkStart w:id="22" w:name="_Hlk22495660"/>
+      <w:bookmarkStart w:id="20" w:name="_Toc23072018"/>
+      <w:bookmarkStart w:id="21" w:name="_Hlk22495660"/>
       <w:r>
         <w:rPr>
           <w:rFonts w:cstheme="minorHAnsi"/>
@@ -6252,9 +6290,9 @@
         </w:rPr>
         <w:t>ROBLEM STATEMENT</w:t>
       </w:r>
-      <w:bookmarkEnd w:id="21"/>
-    </w:p>
-    <w:bookmarkEnd w:id="22"/>
+      <w:bookmarkEnd w:id="20"/>
+    </w:p>
+    <w:bookmarkEnd w:id="21"/>
     <w:p>
       <w:pPr>
         <w:pStyle w:val="ListParagraph"/>
@@ -6348,7 +6386,7 @@
         </w:rPr>
         <w:t xml:space="preserve"> </w:t>
       </w:r>
-      <w:bookmarkStart w:id="23" w:name="_Toc23072019"/>
+      <w:bookmarkStart w:id="22" w:name="_Toc23072019"/>
       <w:r>
         <w:rPr>
           <w:rFonts w:cstheme="minorHAnsi"/>
@@ -6360,7 +6398,7 @@
         </w:rPr>
         <w:t>PERSPECTIVE</w:t>
       </w:r>
-      <w:bookmarkEnd w:id="23"/>
+      <w:bookmarkEnd w:id="22"/>
     </w:p>
     <w:p>
       <w:pPr>
@@ -6494,7 +6532,7 @@
           <w:szCs w:val="28"/>
         </w:rPr>
       </w:pPr>
-      <w:bookmarkStart w:id="24" w:name="_Toc23072020"/>
+      <w:bookmarkStart w:id="23" w:name="_Toc23072020"/>
       <w:r>
         <w:rPr>
           <w:rFonts w:cstheme="minorHAnsi"/>
@@ -6506,7 +6544,7 @@
         </w:rPr>
         <w:t>MAJOR SUBSYSTEMS</w:t>
       </w:r>
-      <w:bookmarkEnd w:id="24"/>
+      <w:bookmarkEnd w:id="23"/>
     </w:p>
     <w:p>
       <w:pPr>
@@ -6574,7 +6612,7 @@
           <w:szCs w:val="28"/>
         </w:rPr>
       </w:pPr>
-      <w:bookmarkStart w:id="25" w:name="_Toc23072021"/>
+      <w:bookmarkStart w:id="24" w:name="_Toc23072021"/>
       <w:r>
         <w:rPr>
           <w:rFonts w:cstheme="minorHAnsi"/>
@@ -6586,7 +6624,7 @@
         </w:rPr>
         <w:t>HARDWARE PLATFORM DESCRIPTION</w:t>
       </w:r>
-      <w:bookmarkEnd w:id="25"/>
+      <w:bookmarkEnd w:id="24"/>
     </w:p>
     <w:p>
       <w:pPr>
@@ -6660,7 +6698,7 @@
           <w:szCs w:val="28"/>
         </w:rPr>
       </w:pPr>
-      <w:bookmarkStart w:id="26" w:name="_Toc23072022"/>
+      <w:bookmarkStart w:id="25" w:name="_Toc23072022"/>
       <w:r>
         <w:rPr>
           <w:rFonts w:cstheme="minorHAnsi"/>
@@ -6672,7 +6710,7 @@
         </w:rPr>
         <w:t>SOFTWARE PLATFORM DESCRIPTION</w:t>
       </w:r>
-      <w:bookmarkEnd w:id="26"/>
+      <w:bookmarkEnd w:id="25"/>
     </w:p>
     <w:p>
       <w:pPr>
@@ -6732,7 +6770,7 @@
           <w:szCs w:val="28"/>
         </w:rPr>
       </w:pPr>
-      <w:bookmarkStart w:id="27" w:name="_Toc23072023"/>
+      <w:bookmarkStart w:id="26" w:name="_Toc23072023"/>
       <w:r>
         <w:rPr>
           <w:rFonts w:cstheme="minorHAnsi"/>
@@ -6745,7 +6783,7 @@
         <w:lastRenderedPageBreak/>
         <w:t>THIRD PARTY LIBRARIES</w:t>
       </w:r>
-      <w:bookmarkEnd w:id="27"/>
+      <w:bookmarkEnd w:id="26"/>
     </w:p>
     <w:p>
       <w:pPr>
@@ -6857,7 +6895,7 @@
           <w:szCs w:val="40"/>
         </w:rPr>
       </w:pPr>
-      <w:bookmarkStart w:id="28" w:name="_Toc23072024"/>
+      <w:bookmarkStart w:id="27" w:name="_Toc23072024"/>
       <w:r>
         <w:rPr>
           <w:rFonts w:ascii="Franklin Gothic Heavy" w:hAnsi="Franklin Gothic Heavy" w:cs="Aharoni"/>
@@ -6877,7 +6915,7 @@
         </w:rPr>
         <w:t xml:space="preserve"> REQUIREMENTS</w:t>
       </w:r>
-      <w:bookmarkEnd w:id="28"/>
+      <w:bookmarkEnd w:id="27"/>
     </w:p>
     <w:p>
       <w:pPr>
@@ -6938,7 +6976,7 @@
         </w:rPr>
         <w:t xml:space="preserve"> </w:t>
       </w:r>
-      <w:bookmarkStart w:id="29" w:name="_Toc23072025"/>
+      <w:bookmarkStart w:id="28" w:name="_Toc23072025"/>
       <w:r>
         <w:rPr>
           <w:rFonts w:cstheme="minorHAnsi"/>
@@ -6950,7 +6988,7 @@
         </w:rPr>
         <w:t>FUNCTIONAL</w:t>
       </w:r>
-      <w:bookmarkEnd w:id="29"/>
+      <w:bookmarkEnd w:id="28"/>
     </w:p>
     <w:p>
       <w:pPr>
@@ -6969,7 +7007,7 @@
           <w:szCs w:val="24"/>
         </w:rPr>
       </w:pPr>
-      <w:bookmarkStart w:id="30" w:name="_Toc22733926"/>
+      <w:bookmarkStart w:id="29" w:name="_Toc22733926"/>
       <w:r>
         <w:rPr>
           <w:rFonts w:cstheme="minorHAnsi"/>
@@ -6979,15 +7017,67 @@
           <w:sz w:val="24"/>
           <w:szCs w:val="24"/>
         </w:rPr>
-        <w:t>Login</w:t>
-      </w:r>
-      <w:bookmarkEnd w:id="30"/>
-    </w:p>
-    <w:p>
-      <w:pPr>
-        <w:pStyle w:val="ListParagraph"/>
-        <w:spacing w:after="0"/>
-        <w:ind w:left="432"/>
+        <w:t>Platform</w:t>
+      </w:r>
+    </w:p>
+    <w:p>
+      <w:pPr>
+        <w:pStyle w:val="ListParagraph"/>
+        <w:numPr>
+          <w:ilvl w:val="1"/>
+          <w:numId w:val="9"/>
+        </w:numPr>
+        <w:spacing w:after="0"/>
+        <w:rPr>
+          <w:rFonts w:cstheme="minorHAnsi"/>
+          <w:color w:val="000000" w:themeColor="text1"/>
+          <w:sz w:val="24"/>
+          <w:szCs w:val="24"/>
+        </w:rPr>
+      </w:pPr>
+      <w:r>
+        <w:rPr>
+          <w:rFonts w:cstheme="minorHAnsi"/>
+          <w:color w:val="000000" w:themeColor="text1"/>
+          <w:sz w:val="24"/>
+          <w:szCs w:val="24"/>
+        </w:rPr>
+        <w:t>Android Studio development</w:t>
+      </w:r>
+    </w:p>
+    <w:p>
+      <w:pPr>
+        <w:pStyle w:val="ListParagraph"/>
+        <w:numPr>
+          <w:ilvl w:val="1"/>
+          <w:numId w:val="9"/>
+        </w:numPr>
+        <w:spacing w:after="0"/>
+        <w:rPr>
+          <w:rFonts w:cstheme="minorHAnsi"/>
+          <w:color w:val="000000" w:themeColor="text1"/>
+          <w:sz w:val="24"/>
+          <w:szCs w:val="24"/>
+        </w:rPr>
+      </w:pPr>
+      <w:r>
+        <w:rPr>
+          <w:rFonts w:cstheme="minorHAnsi"/>
+          <w:color w:val="000000" w:themeColor="text1"/>
+          <w:sz w:val="24"/>
+          <w:szCs w:val="24"/>
+        </w:rPr>
+        <w:t>Application and server code written in Kotlin</w:t>
+      </w:r>
+    </w:p>
+    <w:p>
+      <w:pPr>
+        <w:pStyle w:val="ListParagraph"/>
+        <w:numPr>
+          <w:ilvl w:val="1"/>
+          <w:numId w:val="9"/>
+        </w:numPr>
+        <w:spacing w:after="0"/>
         <w:rPr>
           <w:rFonts w:cstheme="minorHAnsi"/>
           <w:b/>
@@ -7004,6 +7094,60 @@
           <w:sz w:val="24"/>
           <w:szCs w:val="24"/>
         </w:rPr>
+        <w:t>Database management with SQL Server</w:t>
+      </w:r>
+    </w:p>
+    <w:p>
+      <w:pPr>
+        <w:pStyle w:val="ListParagraph"/>
+        <w:numPr>
+          <w:ilvl w:val="0"/>
+          <w:numId w:val="9"/>
+        </w:numPr>
+        <w:spacing w:after="0"/>
+        <w:rPr>
+          <w:rFonts w:cstheme="minorHAnsi"/>
+          <w:b/>
+          <w:bCs/>
+          <w:color w:val="000000" w:themeColor="text1"/>
+          <w:sz w:val="24"/>
+          <w:szCs w:val="24"/>
+        </w:rPr>
+      </w:pPr>
+      <w:r>
+        <w:rPr>
+          <w:rFonts w:cstheme="minorHAnsi"/>
+          <w:b/>
+          <w:bCs/>
+          <w:color w:val="000000" w:themeColor="text1"/>
+          <w:sz w:val="24"/>
+          <w:szCs w:val="24"/>
+        </w:rPr>
+        <w:t>Login</w:t>
+      </w:r>
+      <w:bookmarkEnd w:id="29"/>
+    </w:p>
+    <w:p>
+      <w:pPr>
+        <w:pStyle w:val="ListParagraph"/>
+        <w:spacing w:after="0"/>
+        <w:ind w:left="432"/>
+        <w:rPr>
+          <w:rFonts w:cstheme="minorHAnsi"/>
+          <w:b/>
+          <w:bCs/>
+          <w:color w:val="000000" w:themeColor="text1"/>
+          <w:sz w:val="24"/>
+          <w:szCs w:val="24"/>
+        </w:rPr>
+      </w:pPr>
+      <w:r>
+        <w:rPr>
+          <w:rFonts w:cstheme="minorHAnsi"/>
+          <w:color w:val="000000" w:themeColor="text1"/>
+          <w:sz w:val="24"/>
+          <w:szCs w:val="24"/>
+        </w:rPr>
         <w:t>A method to enter identifying information for personalized use of the application. These methods described below</w:t>
       </w:r>
       <w:r>
@@ -7534,6 +7678,7 @@
           <w:sz w:val="24"/>
           <w:szCs w:val="24"/>
         </w:rPr>
+        <w:lastRenderedPageBreak/>
         <w:t>Offline</w:t>
       </w:r>
       <w:r>
@@ -7603,7 +7748,6 @@
           <w:sz w:val="24"/>
           <w:szCs w:val="24"/>
         </w:rPr>
-        <w:lastRenderedPageBreak/>
         <w:t>Sign-up</w:t>
       </w:r>
       <w:r>
@@ -7829,7 +7973,7 @@
           <w:szCs w:val="24"/>
         </w:rPr>
       </w:pPr>
-      <w:bookmarkStart w:id="31" w:name="_Toc22733927"/>
+      <w:bookmarkStart w:id="30" w:name="_Toc22733927"/>
       <w:r>
         <w:rPr>
           <w:rFonts w:cstheme="minorHAnsi"/>
@@ -7841,7 +7985,7 @@
         </w:rPr>
         <w:t>Activity Bank</w:t>
       </w:r>
-      <w:bookmarkEnd w:id="31"/>
+      <w:bookmarkEnd w:id="30"/>
       <w:r>
         <w:rPr>
           <w:rFonts w:cstheme="minorHAnsi"/>
@@ -8234,6 +8378,7 @@
           <w:sz w:val="24"/>
           <w:szCs w:val="24"/>
         </w:rPr>
+        <w:lastRenderedPageBreak/>
         <w:t>Parser for POI to Activity</w:t>
       </w:r>
       <w:r>
@@ -8368,7 +8513,6 @@
           <w:sz w:val="24"/>
           <w:szCs w:val="24"/>
         </w:rPr>
-        <w:lastRenderedPageBreak/>
         <w:t>Cloud Activities</w:t>
       </w:r>
       <w:r>
@@ -8569,7 +8713,7 @@
           <w:szCs w:val="24"/>
         </w:rPr>
       </w:pPr>
-      <w:bookmarkStart w:id="32" w:name="_Toc22733929"/>
+      <w:bookmarkStart w:id="31" w:name="_Toc22733929"/>
       <w:r>
         <w:rPr>
           <w:rFonts w:cstheme="minorHAnsi"/>
@@ -8581,7 +8725,7 @@
         </w:rPr>
         <w:t>Plan Construction</w:t>
       </w:r>
-      <w:bookmarkEnd w:id="32"/>
+      <w:bookmarkEnd w:id="31"/>
       <w:r>
         <w:rPr>
           <w:rFonts w:cstheme="minorHAnsi"/>
@@ -8920,6 +9064,7 @@
           <w:sz w:val="24"/>
           <w:szCs w:val="24"/>
         </w:rPr>
+        <w:lastRenderedPageBreak/>
         <w:t>Edit Plan</w:t>
       </w:r>
       <w:r>
@@ -9005,7 +9150,6 @@
           <w:sz w:val="24"/>
           <w:szCs w:val="24"/>
         </w:rPr>
-        <w:lastRenderedPageBreak/>
         <w:t>Current plan view (dynamic)</w:t>
       </w:r>
     </w:p>
@@ -9338,7 +9482,7 @@
           <w:szCs w:val="24"/>
         </w:rPr>
       </w:pPr>
-      <w:bookmarkStart w:id="33" w:name="_Toc22733930"/>
+      <w:bookmarkStart w:id="32" w:name="_Toc22733930"/>
       <w:r>
         <w:rPr>
           <w:rFonts w:cstheme="minorHAnsi"/>
@@ -9350,7 +9494,7 @@
         </w:rPr>
         <w:t>Plan Visualization</w:t>
       </w:r>
-      <w:bookmarkEnd w:id="33"/>
+      <w:bookmarkEnd w:id="32"/>
       <w:r>
         <w:rPr>
           <w:rFonts w:cstheme="minorHAnsi"/>
@@ -9468,7 +9612,7 @@
           <w:szCs w:val="24"/>
         </w:rPr>
       </w:pPr>
-      <w:bookmarkStart w:id="34" w:name="_Toc22733931"/>
+      <w:bookmarkStart w:id="33" w:name="_Toc22733931"/>
       <w:r>
         <w:rPr>
           <w:rFonts w:cstheme="minorHAnsi"/>
@@ -9480,7 +9624,7 @@
         </w:rPr>
         <w:t>Friends</w:t>
       </w:r>
-      <w:bookmarkEnd w:id="34"/>
+      <w:bookmarkEnd w:id="33"/>
       <w:r>
         <w:rPr>
           <w:rFonts w:cstheme="minorHAnsi"/>
@@ -9610,6 +9754,7 @@
           <w:sz w:val="24"/>
           <w:szCs w:val="24"/>
         </w:rPr>
+        <w:lastRenderedPageBreak/>
         <w:t>Remove Friend</w:t>
       </w:r>
       <w:r>
@@ -9730,7 +9875,6 @@
           <w:sz w:val="24"/>
           <w:szCs w:val="24"/>
         </w:rPr>
-        <w:lastRenderedPageBreak/>
         <w:t>Messaging</w:t>
       </w:r>
       <w:r>
@@ -9875,7 +10019,7 @@
           <w:szCs w:val="24"/>
         </w:rPr>
       </w:pPr>
-      <w:bookmarkStart w:id="35" w:name="_Toc22733932"/>
+      <w:bookmarkStart w:id="34" w:name="_Toc22733932"/>
       <w:r>
         <w:rPr>
           <w:rFonts w:cstheme="minorHAnsi"/>
@@ -9887,7 +10031,7 @@
         </w:rPr>
         <w:t>Collaborative Planning</w:t>
       </w:r>
-      <w:bookmarkEnd w:id="35"/>
+      <w:bookmarkEnd w:id="34"/>
       <w:r>
         <w:rPr>
           <w:rFonts w:cstheme="minorHAnsi"/>
@@ -10221,6 +10365,7 @@
           <w:sz w:val="24"/>
           <w:szCs w:val="24"/>
         </w:rPr>
+        <w:lastRenderedPageBreak/>
         <w:t>Custom activities</w:t>
       </w:r>
     </w:p>
@@ -10333,7 +10478,7 @@
           <w:szCs w:val="24"/>
         </w:rPr>
       </w:pPr>
-      <w:bookmarkStart w:id="36" w:name="_Hlk23074635"/>
+      <w:bookmarkStart w:id="35" w:name="_Hlk23074635"/>
       <w:r>
         <w:rPr>
           <w:rFonts w:cstheme="minorHAnsi"/>
@@ -10371,8 +10516,8 @@
           <w:szCs w:val="24"/>
         </w:rPr>
       </w:pPr>
-      <w:bookmarkStart w:id="37" w:name="_Toc22733933"/>
-      <w:bookmarkEnd w:id="36"/>
+      <w:bookmarkStart w:id="36" w:name="_Toc22733933"/>
+      <w:bookmarkEnd w:id="35"/>
       <w:r>
         <w:rPr>
           <w:rFonts w:cstheme="minorHAnsi"/>
@@ -10382,10 +10527,9 @@
           <w:sz w:val="24"/>
           <w:szCs w:val="24"/>
         </w:rPr>
-        <w:lastRenderedPageBreak/>
         <w:t>Geo Capability</w:t>
       </w:r>
-      <w:bookmarkEnd w:id="37"/>
+      <w:bookmarkEnd w:id="36"/>
       <w:r>
         <w:rPr>
           <w:rFonts w:cstheme="minorHAnsi"/>
@@ -10640,7 +10784,7 @@
           <w:szCs w:val="24"/>
         </w:rPr>
       </w:pPr>
-      <w:bookmarkStart w:id="38" w:name="_Toc22733934"/>
+      <w:bookmarkStart w:id="37" w:name="_Toc22733934"/>
       <w:r>
         <w:rPr>
           <w:rFonts w:cstheme="minorHAnsi"/>
@@ -10652,7 +10796,7 @@
         </w:rPr>
         <w:t>(Stretch) Plan Generator</w:t>
       </w:r>
-      <w:bookmarkEnd w:id="38"/>
+      <w:bookmarkEnd w:id="37"/>
     </w:p>
     <w:p>
       <w:pPr>
@@ -10953,6 +11097,7 @@
           <w:sz w:val="24"/>
           <w:szCs w:val="24"/>
         </w:rPr>
+        <w:lastRenderedPageBreak/>
         <w:t>Friend requests</w:t>
       </w:r>
     </w:p>
@@ -11105,7 +11250,6 @@
           <w:sz w:val="24"/>
           <w:szCs w:val="24"/>
         </w:rPr>
-        <w:lastRenderedPageBreak/>
         <w:t>The system will allow the user to edit how they are reminded about upcoming events.</w:t>
       </w:r>
     </w:p>
@@ -11577,110 +11721,6 @@
           <w:szCs w:val="24"/>
         </w:rPr>
         <w:t>stom error module</w:t>
-      </w:r>
-    </w:p>
-    <w:p>
-      <w:pPr>
-        <w:pStyle w:val="ListParagraph"/>
-        <w:numPr>
-          <w:ilvl w:val="0"/>
-          <w:numId w:val="9"/>
-        </w:numPr>
-        <w:spacing w:after="0"/>
-        <w:rPr>
-          <w:rFonts w:cstheme="minorHAnsi"/>
-          <w:b/>
-          <w:bCs/>
-          <w:color w:val="000000" w:themeColor="text1"/>
-          <w:sz w:val="24"/>
-          <w:szCs w:val="24"/>
-        </w:rPr>
-      </w:pPr>
-      <w:r>
-        <w:rPr>
-          <w:rFonts w:cstheme="minorHAnsi"/>
-          <w:b/>
-          <w:bCs/>
-          <w:color w:val="000000" w:themeColor="text1"/>
-          <w:sz w:val="24"/>
-          <w:szCs w:val="24"/>
-        </w:rPr>
-        <w:t>Platform</w:t>
-      </w:r>
-    </w:p>
-    <w:p>
-      <w:pPr>
-        <w:pStyle w:val="ListParagraph"/>
-        <w:numPr>
-          <w:ilvl w:val="1"/>
-          <w:numId w:val="9"/>
-        </w:numPr>
-        <w:spacing w:after="0"/>
-        <w:rPr>
-          <w:rFonts w:cstheme="minorHAnsi"/>
-          <w:color w:val="000000" w:themeColor="text1"/>
-          <w:sz w:val="24"/>
-          <w:szCs w:val="24"/>
-        </w:rPr>
-      </w:pPr>
-      <w:r>
-        <w:rPr>
-          <w:rFonts w:cstheme="minorHAnsi"/>
-          <w:color w:val="000000" w:themeColor="text1"/>
-          <w:sz w:val="24"/>
-          <w:szCs w:val="24"/>
-        </w:rPr>
-        <w:t>Android Studio development</w:t>
-      </w:r>
-    </w:p>
-    <w:p>
-      <w:pPr>
-        <w:pStyle w:val="ListParagraph"/>
-        <w:numPr>
-          <w:ilvl w:val="1"/>
-          <w:numId w:val="9"/>
-        </w:numPr>
-        <w:spacing w:after="0"/>
-        <w:rPr>
-          <w:rFonts w:cstheme="minorHAnsi"/>
-          <w:color w:val="000000" w:themeColor="text1"/>
-          <w:sz w:val="24"/>
-          <w:szCs w:val="24"/>
-        </w:rPr>
-      </w:pPr>
-      <w:r>
-        <w:rPr>
-          <w:rFonts w:cstheme="minorHAnsi"/>
-          <w:color w:val="000000" w:themeColor="text1"/>
-          <w:sz w:val="24"/>
-          <w:szCs w:val="24"/>
-        </w:rPr>
-        <w:t>Application and server code written in Kotlin</w:t>
-      </w:r>
-    </w:p>
-    <w:p>
-      <w:pPr>
-        <w:pStyle w:val="ListParagraph"/>
-        <w:numPr>
-          <w:ilvl w:val="1"/>
-          <w:numId w:val="9"/>
-        </w:numPr>
-        <w:spacing w:after="0"/>
-        <w:rPr>
-          <w:rFonts w:cstheme="minorHAnsi"/>
-          <w:color w:val="000000" w:themeColor="text1"/>
-          <w:sz w:val="24"/>
-          <w:szCs w:val="24"/>
-        </w:rPr>
-      </w:pPr>
-      <w:r>
-        <w:rPr>
-          <w:rFonts w:cstheme="minorHAnsi"/>
-          <w:color w:val="000000" w:themeColor="text1"/>
-          <w:sz w:val="24"/>
-          <w:szCs w:val="24"/>
-        </w:rPr>
-        <w:t>Database management with SQL Server</w:t>
       </w:r>
     </w:p>
     <w:p>
@@ -11736,7 +11776,7 @@
         <w:lastRenderedPageBreak/>
         <w:t xml:space="preserve"> </w:t>
       </w:r>
-      <w:bookmarkStart w:id="39" w:name="_Toc23072026"/>
+      <w:bookmarkStart w:id="38" w:name="_Toc23072026"/>
       <w:r>
         <w:rPr>
           <w:rFonts w:cstheme="minorHAnsi"/>
@@ -11748,7 +11788,7 @@
         </w:rPr>
         <w:t>PERFORMANCE</w:t>
       </w:r>
-      <w:bookmarkEnd w:id="39"/>
+      <w:bookmarkEnd w:id="38"/>
     </w:p>
     <w:p>
       <w:pPr>
@@ -11842,7 +11882,7 @@
         </w:rPr>
         <w:t xml:space="preserve"> </w:t>
       </w:r>
-      <w:bookmarkStart w:id="40" w:name="_Toc23072027"/>
+      <w:bookmarkStart w:id="39" w:name="_Toc23072027"/>
       <w:r>
         <w:rPr>
           <w:rFonts w:cstheme="minorHAnsi"/>
@@ -11854,7 +11894,7 @@
         </w:rPr>
         <w:t>RELIABILITY</w:t>
       </w:r>
-      <w:bookmarkEnd w:id="40"/>
+      <w:bookmarkEnd w:id="39"/>
     </w:p>
     <w:p>
       <w:pPr>
@@ -12106,8 +12146,8 @@
           <w:szCs w:val="40"/>
         </w:rPr>
       </w:pPr>
-      <w:bookmarkStart w:id="41" w:name="_Toc22504066"/>
-      <w:bookmarkStart w:id="42" w:name="_Toc23072028"/>
+      <w:bookmarkStart w:id="40" w:name="_Toc22504066"/>
+      <w:bookmarkStart w:id="41" w:name="_Toc23072028"/>
       <w:r>
         <w:rPr>
           <w:rFonts w:ascii="Franklin Gothic Heavy" w:hAnsi="Franklin Gothic Heavy" w:cs="Aharoni"/>
@@ -12118,8 +12158,8 @@
         <w:lastRenderedPageBreak/>
         <w:t>USER PROFILES</w:t>
       </w:r>
+      <w:bookmarkEnd w:id="40"/>
       <w:bookmarkEnd w:id="41"/>
-      <w:bookmarkEnd w:id="42"/>
     </w:p>
     <w:p>
       <w:pPr>
@@ -12131,7 +12171,7 @@
           <w:szCs w:val="24"/>
         </w:rPr>
       </w:pPr>
-      <w:bookmarkStart w:id="43" w:name="_Toc22504067"/>
+      <w:bookmarkStart w:id="42" w:name="_Toc22504067"/>
       <w:r>
         <w:rPr>
           <w:rFonts w:cstheme="minorHAnsi"/>
@@ -12156,31 +12196,21 @@
         </w:rPr>
         <w:t xml:space="preserve">are everyone who </w:t>
       </w:r>
-      <w:proofErr w:type="gramStart"/>
-      <w:r>
-        <w:rPr>
-          <w:rFonts w:cstheme="minorHAnsi"/>
-          <w:sz w:val="24"/>
-          <w:szCs w:val="24"/>
-        </w:rPr>
-        <w:t xml:space="preserve">is </w:t>
-      </w:r>
-      <w:r>
-        <w:rPr>
-          <w:rFonts w:cstheme="minorHAnsi"/>
-          <w:sz w:val="24"/>
-          <w:szCs w:val="24"/>
-        </w:rPr>
-        <w:t xml:space="preserve"> interested</w:t>
-      </w:r>
-      <w:proofErr w:type="gramEnd"/>
-      <w:r>
-        <w:rPr>
-          <w:rFonts w:cstheme="minorHAnsi"/>
-          <w:sz w:val="24"/>
-          <w:szCs w:val="24"/>
-        </w:rPr>
-        <w:t xml:space="preserve"> in a new application to manage and organize their localized activity</w:t>
+      <w:r>
+        <w:rPr>
+          <w:rFonts w:cstheme="minorHAnsi"/>
+          <w:sz w:val="24"/>
+          <w:szCs w:val="24"/>
+        </w:rPr>
+        <w:t>is</w:t>
+      </w:r>
+      <w:r>
+        <w:rPr>
+          <w:rFonts w:cstheme="minorHAnsi"/>
+          <w:sz w:val="24"/>
+          <w:szCs w:val="24"/>
+        </w:rPr>
+        <w:t xml:space="preserve"> interested in a new application to manage and organize their localized activity</w:t>
       </w:r>
       <w:r>
         <w:rPr>
@@ -12234,7 +12264,7 @@
           <w:szCs w:val="40"/>
         </w:rPr>
       </w:pPr>
-      <w:bookmarkStart w:id="44" w:name="_Toc23072029"/>
+      <w:bookmarkStart w:id="43" w:name="_Toc23072029"/>
       <w:r>
         <w:rPr>
           <w:rFonts w:ascii="Franklin Gothic Heavy" w:hAnsi="Franklin Gothic Heavy" w:cs="Aharoni"/>
@@ -12263,8 +12293,8 @@
         </w:rPr>
         <w:t xml:space="preserve"> OF TERMS</w:t>
       </w:r>
+      <w:bookmarkEnd w:id="42"/>
       <w:bookmarkEnd w:id="43"/>
-      <w:bookmarkEnd w:id="44"/>
     </w:p>
     <w:p>
       <w:pPr>
@@ -12446,7 +12476,7 @@
           <w:szCs w:val="40"/>
         </w:rPr>
       </w:pPr>
-      <w:bookmarkStart w:id="45" w:name="_Toc23072030"/>
+      <w:bookmarkStart w:id="44" w:name="_Toc23072030"/>
       <w:r>
         <w:rPr>
           <w:rFonts w:ascii="Franklin Gothic Heavy" w:hAnsi="Franklin Gothic Heavy" w:cs="Aharoni"/>
@@ -12457,7 +12487,7 @@
         <w:lastRenderedPageBreak/>
         <w:t>APPENDIX B – CHANGE REQUEST FORM</w:t>
       </w:r>
-      <w:bookmarkEnd w:id="45"/>
+      <w:bookmarkEnd w:id="44"/>
     </w:p>
     <w:p>
       <w:pPr>
@@ -12765,6 +12795,8 @@
           <w:szCs w:val="40"/>
         </w:rPr>
       </w:pPr>
+      <w:bookmarkStart w:id="45" w:name="_GoBack"/>
+      <w:bookmarkEnd w:id="45"/>
     </w:p>
     <w:sectPr>
       <w:pgSz w:w="12240" w:h="15840"/>
@@ -15978,7 +16010,7 @@
 </file>
 
 <file path=customXml/itemProps2.xml><?xml version="1.0" encoding="utf-8"?>
-<ds:datastoreItem xmlns:ds="http://schemas.openxmlformats.org/officeDocument/2006/customXml" ds:itemID="{B601EF0E-0131-475D-AD8A-5F68EDD93C35}">
+<ds:datastoreItem xmlns:ds="http://schemas.openxmlformats.org/officeDocument/2006/customXml" ds:itemID="{9B8D5F42-9B1A-406F-82B2-57820F1F1439}">
   <ds:schemaRefs>
     <ds:schemaRef ds:uri="http://schemas.openxmlformats.org/officeDocument/2006/bibliography"/>
   </ds:schemaRefs>

</xml_diff>

<commit_message>
1.1 - Update 2
Page 1 page number at top, Revision History, level 3 and 4 Indentation, Product Requirements 4.1 and 4.2 messasing, Capitalized Android, Removed Ampersand, Product Requirements 2.1 discoverable, 4.2 Performance minor loading time. Product Requirement 4.1.4 Fingerprint (optional)
</commit_message>
<xml_diff>
--- a/DECONSTRUCTORS_PROJECT_PROPOSAL.docx
+++ b/DECONSTRUCTORS_PROJECT_PROPOSAL.docx
@@ -186,7 +186,6 @@
                               <w:calendar w:val="gregorian"/>
                             </w:date>
                           </w:sdtPr>
-                          <w:sdtEndPr/>
                           <w:sdtContent>
                             <w:p>
                               <w:pPr>
@@ -423,25 +422,7 @@
           <w:sz w:val="24"/>
           <w:szCs w:val="24"/>
         </w:rPr>
-        <w:t xml:space="preserve">, Codey Winslow, </w:t>
-      </w:r>
-      <w:proofErr w:type="spellStart"/>
-      <w:r>
-        <w:rPr>
-          <w:color w:val="000000" w:themeColor="text1"/>
-          <w:sz w:val="24"/>
-          <w:szCs w:val="24"/>
-        </w:rPr>
-        <w:t>Jihyuk</w:t>
-      </w:r>
-      <w:proofErr w:type="spellEnd"/>
-      <w:r>
-        <w:rPr>
-          <w:color w:val="000000" w:themeColor="text1"/>
-          <w:sz w:val="24"/>
-          <w:szCs w:val="24"/>
-        </w:rPr>
-        <w:t xml:space="preserve"> Chung, and Jared Glasser</w:t>
+        <w:t>, Codey Winslow, Jihyuk Chung, and Jared Glasser</w:t>
       </w:r>
     </w:p>
     <w:p>
@@ -509,7 +490,8 @@
         <w:sectPr>
           <w:headerReference w:type="default" r:id="rId10"/>
           <w:footerReference w:type="default" r:id="rId11"/>
-          <w:footerReference w:type="first" r:id="rId12"/>
+          <w:headerReference w:type="first" r:id="rId12"/>
+          <w:footerReference w:type="first" r:id="rId13"/>
           <w:pgSz w:w="12240" w:h="15840"/>
           <w:pgMar w:top="1440" w:right="1440" w:bottom="1440" w:left="1440" w:header="720" w:footer="720" w:gutter="0"/>
           <w:pgNumType w:fmt="lowerRoman" w:start="1"/>
@@ -1403,6 +1385,297 @@
                 <w:szCs w:val="24"/>
               </w:rPr>
               <w:t>Final Draft</w:t>
+            </w:r>
+          </w:p>
+        </w:tc>
+      </w:tr>
+      <w:tr>
+        <w:tc>
+          <w:tcPr>
+            <w:tcW w:w="1885" w:type="dxa"/>
+          </w:tcPr>
+          <w:p>
+            <w:pPr>
+              <w:rPr>
+                <w:rFonts w:cstheme="minorHAnsi"/>
+                <w:sz w:val="24"/>
+                <w:szCs w:val="24"/>
+              </w:rPr>
+            </w:pPr>
+            <w:r>
+              <w:rPr>
+                <w:rFonts w:cstheme="minorHAnsi"/>
+                <w:sz w:val="24"/>
+                <w:szCs w:val="24"/>
+              </w:rPr>
+              <w:t>Michael Remley</w:t>
+            </w:r>
+          </w:p>
+          <w:p>
+            <w:pPr>
+              <w:rPr>
+                <w:rFonts w:cstheme="minorHAnsi"/>
+                <w:sz w:val="24"/>
+                <w:szCs w:val="24"/>
+              </w:rPr>
+            </w:pPr>
+            <w:r>
+              <w:rPr>
+                <w:rFonts w:cstheme="minorHAnsi"/>
+                <w:sz w:val="24"/>
+                <w:szCs w:val="24"/>
+              </w:rPr>
+              <w:t>Codey Winslow</w:t>
+            </w:r>
+          </w:p>
+          <w:p>
+            <w:pPr>
+              <w:rPr>
+                <w:rFonts w:cstheme="minorHAnsi"/>
+                <w:sz w:val="24"/>
+                <w:szCs w:val="24"/>
+              </w:rPr>
+            </w:pPr>
+            <w:r>
+              <w:rPr>
+                <w:rFonts w:cstheme="minorHAnsi"/>
+                <w:sz w:val="24"/>
+                <w:szCs w:val="24"/>
+              </w:rPr>
+              <w:t xml:space="preserve">Kacey </w:t>
+            </w:r>
+            <w:proofErr w:type="spellStart"/>
+            <w:r>
+              <w:rPr>
+                <w:rFonts w:cstheme="minorHAnsi"/>
+                <w:sz w:val="24"/>
+                <w:szCs w:val="24"/>
+              </w:rPr>
+              <w:t>Balabin</w:t>
+            </w:r>
+            <w:proofErr w:type="spellEnd"/>
+          </w:p>
+          <w:p>
+            <w:pPr>
+              <w:rPr>
+                <w:rFonts w:cstheme="minorHAnsi"/>
+                <w:sz w:val="24"/>
+                <w:szCs w:val="24"/>
+              </w:rPr>
+            </w:pPr>
+            <w:r>
+              <w:rPr>
+                <w:rFonts w:cstheme="minorHAnsi"/>
+                <w:sz w:val="24"/>
+                <w:szCs w:val="24"/>
+              </w:rPr>
+              <w:t>Jared Glasser</w:t>
+            </w:r>
+          </w:p>
+          <w:p>
+            <w:pPr>
+              <w:rPr>
+                <w:rFonts w:cstheme="minorHAnsi"/>
+                <w:sz w:val="24"/>
+                <w:szCs w:val="24"/>
+              </w:rPr>
+            </w:pPr>
+            <w:r>
+              <w:rPr>
+                <w:rFonts w:cstheme="minorHAnsi"/>
+                <w:sz w:val="24"/>
+                <w:szCs w:val="24"/>
+              </w:rPr>
+              <w:t>Jihyuk Chung</w:t>
+            </w:r>
+          </w:p>
+        </w:tc>
+        <w:tc>
+          <w:tcPr>
+            <w:tcW w:w="1746" w:type="dxa"/>
+          </w:tcPr>
+          <w:p>
+            <w:pPr>
+              <w:rPr>
+                <w:rFonts w:cstheme="minorHAnsi"/>
+                <w:sz w:val="24"/>
+                <w:szCs w:val="24"/>
+              </w:rPr>
+            </w:pPr>
+            <w:proofErr w:type="spellStart"/>
+            <w:r>
+              <w:rPr>
+                <w:rFonts w:cstheme="minorHAnsi"/>
+                <w:sz w:val="24"/>
+                <w:szCs w:val="24"/>
+              </w:rPr>
+              <w:t>Deconstructors</w:t>
+            </w:r>
+            <w:proofErr w:type="spellEnd"/>
+          </w:p>
+        </w:tc>
+        <w:tc>
+          <w:tcPr>
+            <w:tcW w:w="977" w:type="dxa"/>
+          </w:tcPr>
+          <w:p>
+            <w:pPr>
+              <w:rPr>
+                <w:rFonts w:cstheme="minorHAnsi"/>
+                <w:sz w:val="24"/>
+                <w:szCs w:val="24"/>
+              </w:rPr>
+            </w:pPr>
+            <w:r>
+              <w:rPr>
+                <w:rFonts w:cstheme="minorHAnsi"/>
+                <w:sz w:val="24"/>
+                <w:szCs w:val="24"/>
+              </w:rPr>
+              <w:t>1.1</w:t>
+            </w:r>
+          </w:p>
+        </w:tc>
+        <w:tc>
+          <w:tcPr>
+            <w:tcW w:w="1538" w:type="dxa"/>
+          </w:tcPr>
+          <w:p>
+            <w:pPr>
+              <w:rPr>
+                <w:rFonts w:cstheme="minorHAnsi"/>
+                <w:sz w:val="24"/>
+                <w:szCs w:val="24"/>
+              </w:rPr>
+            </w:pPr>
+            <w:r>
+              <w:rPr>
+                <w:rFonts w:cstheme="minorHAnsi"/>
+                <w:sz w:val="24"/>
+                <w:szCs w:val="24"/>
+              </w:rPr>
+              <w:t>Nov</w:t>
+            </w:r>
+            <w:r>
+              <w:rPr>
+                <w:rFonts w:cstheme="minorHAnsi"/>
+                <w:sz w:val="24"/>
+                <w:szCs w:val="24"/>
+              </w:rPr>
+              <w:t>/</w:t>
+            </w:r>
+            <w:r>
+              <w:rPr>
+                <w:rFonts w:cstheme="minorHAnsi"/>
+                <w:sz w:val="24"/>
+                <w:szCs w:val="24"/>
+              </w:rPr>
+              <w:t>11</w:t>
+            </w:r>
+            <w:r>
+              <w:rPr>
+                <w:rFonts w:cstheme="minorHAnsi"/>
+                <w:sz w:val="24"/>
+                <w:szCs w:val="24"/>
+              </w:rPr>
+              <w:t>/2019</w:t>
+            </w:r>
+          </w:p>
+        </w:tc>
+        <w:tc>
+          <w:tcPr>
+            <w:tcW w:w="1708" w:type="dxa"/>
+          </w:tcPr>
+          <w:p>
+            <w:pPr>
+              <w:rPr>
+                <w:rFonts w:cstheme="minorHAnsi"/>
+                <w:sz w:val="24"/>
+                <w:szCs w:val="24"/>
+              </w:rPr>
+            </w:pPr>
+            <w:proofErr w:type="spellStart"/>
+            <w:r>
+              <w:rPr>
+                <w:rFonts w:cstheme="minorHAnsi"/>
+                <w:sz w:val="24"/>
+                <w:szCs w:val="24"/>
+              </w:rPr>
+              <w:t>Deconstructors</w:t>
+            </w:r>
+            <w:proofErr w:type="spellEnd"/>
+          </w:p>
+          <w:p>
+            <w:pPr>
+              <w:rPr>
+                <w:rFonts w:cstheme="minorHAnsi"/>
+                <w:sz w:val="24"/>
+                <w:szCs w:val="24"/>
+              </w:rPr>
+            </w:pPr>
+            <w:r>
+              <w:rPr>
+                <w:rFonts w:cstheme="minorHAnsi"/>
+                <w:sz w:val="24"/>
+                <w:szCs w:val="24"/>
+              </w:rPr>
+              <w:t>_Project</w:t>
+            </w:r>
+          </w:p>
+          <w:p>
+            <w:pPr>
+              <w:rPr>
+                <w:rFonts w:cstheme="minorHAnsi"/>
+                <w:sz w:val="24"/>
+                <w:szCs w:val="24"/>
+              </w:rPr>
+            </w:pPr>
+            <w:r>
+              <w:rPr>
+                <w:rFonts w:cstheme="minorHAnsi"/>
+                <w:sz w:val="24"/>
+                <w:szCs w:val="24"/>
+              </w:rPr>
+              <w:t>_Proposal</w:t>
+            </w:r>
+          </w:p>
+          <w:p>
+            <w:pPr>
+              <w:rPr>
+                <w:rFonts w:cstheme="minorHAnsi"/>
+                <w:sz w:val="24"/>
+                <w:szCs w:val="24"/>
+              </w:rPr>
+            </w:pPr>
+            <w:r>
+              <w:rPr>
+                <w:rFonts w:cstheme="minorHAnsi"/>
+                <w:sz w:val="24"/>
+                <w:szCs w:val="24"/>
+              </w:rPr>
+              <w:t>.docx</w:t>
+            </w:r>
+          </w:p>
+        </w:tc>
+        <w:tc>
+          <w:tcPr>
+            <w:tcW w:w="1496" w:type="dxa"/>
+          </w:tcPr>
+          <w:p>
+            <w:pPr>
+              <w:rPr>
+                <w:rFonts w:cstheme="minorHAnsi"/>
+                <w:sz w:val="24"/>
+                <w:szCs w:val="24"/>
+              </w:rPr>
+            </w:pPr>
+            <w:r>
+              <w:rPr>
+                <w:rFonts w:cstheme="minorHAnsi"/>
+                <w:sz w:val="24"/>
+                <w:szCs w:val="24"/>
+              </w:rPr>
+              <w:t>Final Draft Fix</w:t>
             </w:r>
           </w:p>
         </w:tc>
@@ -4070,7 +4343,7 @@
                 <w:noProof/>
                 <w:webHidden/>
               </w:rPr>
-              <w:t>4</w:t>
+              <w:t>5</w:t>
             </w:r>
             <w:r>
               <w:rPr>
@@ -4434,7 +4707,7 @@
                 <w:noProof/>
                 <w:webHidden/>
               </w:rPr>
-              <w:t>12</w:t>
+              <w:t>13</w:t>
             </w:r>
             <w:r>
               <w:rPr>
@@ -4526,7 +4799,7 @@
                 <w:noProof/>
                 <w:webHidden/>
               </w:rPr>
-              <w:t>12</w:t>
+              <w:t>13</w:t>
             </w:r>
             <w:r>
               <w:rPr>
@@ -4614,7 +4887,7 @@
                 <w:noProof/>
                 <w:webHidden/>
               </w:rPr>
-              <w:t>13</w:t>
+              <w:t>14</w:t>
             </w:r>
             <w:r>
               <w:rPr>
@@ -4702,7 +4975,7 @@
                 <w:noProof/>
                 <w:webHidden/>
               </w:rPr>
-              <w:t>14</w:t>
+              <w:t>15</w:t>
             </w:r>
             <w:r>
               <w:rPr>
@@ -4790,7 +5063,7 @@
                 <w:noProof/>
                 <w:webHidden/>
               </w:rPr>
-              <w:t>15</w:t>
+              <w:t>16</w:t>
             </w:r>
             <w:r>
               <w:rPr>
@@ -5254,27 +5527,7 @@
           <w:sz w:val="24"/>
           <w:szCs w:val="24"/>
         </w:rPr>
-        <w:t xml:space="preserve">, </w:t>
-      </w:r>
-      <w:proofErr w:type="spellStart"/>
-      <w:r>
-        <w:rPr>
-          <w:rFonts w:cstheme="minorHAnsi"/>
-          <w:color w:val="595959" w:themeColor="text1" w:themeTint="A6"/>
-          <w:sz w:val="24"/>
-          <w:szCs w:val="24"/>
-        </w:rPr>
-        <w:t>JiHyuk</w:t>
-      </w:r>
-      <w:proofErr w:type="spellEnd"/>
-      <w:r>
-        <w:rPr>
-          <w:rFonts w:cstheme="minorHAnsi"/>
-          <w:color w:val="595959" w:themeColor="text1" w:themeTint="A6"/>
-          <w:sz w:val="24"/>
-          <w:szCs w:val="24"/>
-        </w:rPr>
-        <w:t xml:space="preserve"> Chung, Jared Glasser, Michael Remley, Codey Winslow, </w:t>
+        <w:t xml:space="preserve">, JiHyuk Chung, Jared Glasser, Michael Remley, Codey Winslow, </w:t>
       </w:r>
       <w:r>
         <w:rPr>
@@ -5965,27 +6218,7 @@
           <w:sz w:val="24"/>
           <w:szCs w:val="24"/>
         </w:rPr>
-        <w:t xml:space="preserve">, </w:t>
-      </w:r>
-      <w:proofErr w:type="spellStart"/>
-      <w:r>
-        <w:rPr>
-          <w:rFonts w:cstheme="minorHAnsi"/>
-          <w:color w:val="595959" w:themeColor="text1" w:themeTint="A6"/>
-          <w:sz w:val="24"/>
-          <w:szCs w:val="24"/>
-        </w:rPr>
-        <w:t>JiHyuk</w:t>
-      </w:r>
-      <w:proofErr w:type="spellEnd"/>
-      <w:r>
-        <w:rPr>
-          <w:rFonts w:cstheme="minorHAnsi"/>
-          <w:color w:val="595959" w:themeColor="text1" w:themeTint="A6"/>
-          <w:sz w:val="24"/>
-          <w:szCs w:val="24"/>
-        </w:rPr>
-        <w:t xml:space="preserve"> Chung, Jared Glasser, Michael Remley, Codey Winslow</w:t>
+        <w:t>, JiHyuk Chung, Jared Glasser, Michael Remley, Codey Winslow</w:t>
       </w:r>
       <w:r>
         <w:rPr>
@@ -6434,6 +6667,7 @@
           <w:szCs w:val="28"/>
         </w:rPr>
       </w:pPr>
+      <w:bookmarkStart w:id="22" w:name="_Toc23072019"/>
       <w:r>
         <w:rPr>
           <w:rFonts w:cstheme="minorHAnsi"/>
@@ -6443,10 +6677,192 @@
           <w:sz w:val="28"/>
           <w:szCs w:val="28"/>
         </w:rPr>
-        <w:t xml:space="preserve"> </w:t>
-      </w:r>
-      <w:bookmarkStart w:id="22" w:name="_Toc23072019"/>
-      <w:r>
+        <w:t>PERSPECTIVE</w:t>
+      </w:r>
+      <w:bookmarkEnd w:id="22"/>
+    </w:p>
+    <w:p>
+      <w:pPr>
+        <w:pStyle w:val="ListParagraph"/>
+        <w:numPr>
+          <w:ilvl w:val="2"/>
+          <w:numId w:val="3"/>
+        </w:numPr>
+        <w:spacing w:after="0"/>
+        <w:rPr>
+          <w:rFonts w:cstheme="minorHAnsi"/>
+          <w:color w:val="7F7F7F" w:themeColor="text1" w:themeTint="80"/>
+          <w:sz w:val="24"/>
+          <w:szCs w:val="24"/>
+        </w:rPr>
+      </w:pPr>
+      <w:r>
+        <w:rPr>
+          <w:rFonts w:cstheme="minorHAnsi"/>
+          <w:b/>
+          <w:bCs/>
+          <w:color w:val="7F7F7F" w:themeColor="text1" w:themeTint="80"/>
+          <w:sz w:val="24"/>
+          <w:szCs w:val="24"/>
+        </w:rPr>
+        <w:t>History / Background / Prior Releases</w:t>
+      </w:r>
+    </w:p>
+    <w:p>
+      <w:pPr>
+        <w:spacing w:after="0"/>
+        <w:ind w:left="792"/>
+        <w:rPr>
+          <w:rFonts w:cstheme="minorHAnsi"/>
+          <w:sz w:val="24"/>
+          <w:szCs w:val="24"/>
+        </w:rPr>
+      </w:pPr>
+      <w:r>
+        <w:rPr>
+          <w:rFonts w:cstheme="minorHAnsi"/>
+          <w:sz w:val="24"/>
+          <w:szCs w:val="24"/>
+        </w:rPr>
+        <w:t>Krono</w:t>
+      </w:r>
+      <w:r>
+        <w:rPr>
+          <w:rFonts w:cstheme="minorHAnsi"/>
+          <w:sz w:val="24"/>
+          <w:szCs w:val="24"/>
+        </w:rPr>
+        <w:t xml:space="preserve"> encompasses features that have existed in many organization software products over time, but this app will be able to bring more focus to the planning process that those could not. Other apps that attempt to serve the same purpose follow more of a spreadsheet-like design which is not the direction </w:t>
+      </w:r>
+      <w:r>
+        <w:rPr>
+          <w:rFonts w:cstheme="minorHAnsi"/>
+          <w:sz w:val="24"/>
+          <w:szCs w:val="24"/>
+        </w:rPr>
+        <w:t>Krono</w:t>
+      </w:r>
+      <w:r>
+        <w:rPr>
+          <w:rFonts w:cstheme="minorHAnsi"/>
+          <w:sz w:val="24"/>
+          <w:szCs w:val="24"/>
+        </w:rPr>
+        <w:t xml:space="preserve"> will go.</w:t>
+      </w:r>
+      <w:r>
+        <w:rPr>
+          <w:rFonts w:cstheme="minorHAnsi"/>
+          <w:sz w:val="24"/>
+          <w:szCs w:val="24"/>
+        </w:rPr>
+        <w:t xml:space="preserve"> There will also be more of an emphasis on connecting users of </w:t>
+      </w:r>
+      <w:r>
+        <w:rPr>
+          <w:rFonts w:cstheme="minorHAnsi"/>
+          <w:sz w:val="24"/>
+          <w:szCs w:val="24"/>
+        </w:rPr>
+        <w:t>Krono</w:t>
+      </w:r>
+      <w:r>
+        <w:rPr>
+          <w:rFonts w:cstheme="minorHAnsi"/>
+          <w:sz w:val="24"/>
+          <w:szCs w:val="24"/>
+        </w:rPr>
+        <w:t xml:space="preserve"> via its social interfaces.</w:t>
+      </w:r>
+    </w:p>
+    <w:p>
+      <w:pPr>
+        <w:spacing w:after="0"/>
+        <w:ind w:left="792"/>
+        <w:rPr>
+          <w:rFonts w:cstheme="minorHAnsi"/>
+          <w:sz w:val="24"/>
+          <w:szCs w:val="24"/>
+        </w:rPr>
+      </w:pPr>
+    </w:p>
+    <w:p>
+      <w:pPr>
+        <w:pStyle w:val="ListParagraph"/>
+        <w:numPr>
+          <w:ilvl w:val="2"/>
+          <w:numId w:val="3"/>
+        </w:numPr>
+        <w:spacing w:after="0"/>
+        <w:rPr>
+          <w:rFonts w:cstheme="minorHAnsi"/>
+          <w:b/>
+          <w:bCs/>
+          <w:color w:val="7F7F7F" w:themeColor="text1" w:themeTint="80"/>
+          <w:sz w:val="24"/>
+          <w:szCs w:val="24"/>
+        </w:rPr>
+      </w:pPr>
+      <w:r>
+        <w:rPr>
+          <w:rFonts w:cstheme="minorHAnsi"/>
+          <w:b/>
+          <w:bCs/>
+          <w:color w:val="7F7F7F" w:themeColor="text1" w:themeTint="80"/>
+          <w:sz w:val="24"/>
+          <w:szCs w:val="24"/>
+        </w:rPr>
+        <w:t>Relation of Development to Existing Systems</w:t>
+      </w:r>
+    </w:p>
+    <w:p>
+      <w:pPr>
+        <w:spacing w:after="0"/>
+        <w:ind w:left="360" w:firstLine="432"/>
+        <w:rPr>
+          <w:rFonts w:cstheme="minorHAnsi"/>
+          <w:sz w:val="24"/>
+          <w:szCs w:val="24"/>
+        </w:rPr>
+      </w:pPr>
+      <w:r>
+        <w:rPr>
+          <w:rFonts w:cstheme="minorHAnsi"/>
+          <w:sz w:val="24"/>
+          <w:szCs w:val="24"/>
+        </w:rPr>
+        <w:t>Krono</w:t>
+      </w:r>
+      <w:r>
+        <w:rPr>
+          <w:rFonts w:cstheme="minorHAnsi"/>
+          <w:sz w:val="24"/>
+          <w:szCs w:val="24"/>
+        </w:rPr>
+        <w:t xml:space="preserve"> will not be built upon any existing system.</w:t>
+      </w:r>
+    </w:p>
+    <w:p>
+      <w:pPr>
+        <w:spacing w:after="0"/>
+        <w:rPr>
+          <w:rFonts w:cstheme="minorHAnsi"/>
+          <w:b/>
+          <w:bCs/>
+          <w:sz w:val="24"/>
+          <w:szCs w:val="24"/>
+        </w:rPr>
+      </w:pPr>
+    </w:p>
+    <w:p>
+      <w:pPr>
+        <w:pStyle w:val="ListParagraph"/>
+        <w:numPr>
+          <w:ilvl w:val="1"/>
+          <w:numId w:val="3"/>
+        </w:numPr>
+        <w:spacing w:after="0"/>
+        <w:outlineLvl w:val="1"/>
         <w:rPr>
           <w:rFonts w:cstheme="minorHAnsi"/>
           <w:b/>
@@ -6455,192 +6871,9 @@
           <w:sz w:val="28"/>
           <w:szCs w:val="28"/>
         </w:rPr>
-        <w:t>PERSPECTIVE</w:t>
-      </w:r>
-      <w:bookmarkEnd w:id="22"/>
-    </w:p>
-    <w:p>
-      <w:pPr>
-        <w:pStyle w:val="ListParagraph"/>
-        <w:numPr>
-          <w:ilvl w:val="2"/>
-          <w:numId w:val="3"/>
-        </w:numPr>
-        <w:spacing w:after="0"/>
-        <w:rPr>
-          <w:rFonts w:cstheme="minorHAnsi"/>
-          <w:color w:val="7F7F7F" w:themeColor="text1" w:themeTint="80"/>
-          <w:sz w:val="24"/>
-          <w:szCs w:val="24"/>
-        </w:rPr>
-      </w:pPr>
-      <w:r>
-        <w:rPr>
-          <w:rFonts w:cstheme="minorHAnsi"/>
-          <w:b/>
-          <w:bCs/>
-          <w:color w:val="7F7F7F" w:themeColor="text1" w:themeTint="80"/>
-          <w:sz w:val="24"/>
-          <w:szCs w:val="24"/>
-        </w:rPr>
-        <w:t>History / Background / Prior Releases</w:t>
-      </w:r>
-    </w:p>
-    <w:p>
-      <w:pPr>
-        <w:spacing w:after="0"/>
-        <w:ind w:left="792"/>
-        <w:rPr>
-          <w:rFonts w:cstheme="minorHAnsi"/>
-          <w:sz w:val="24"/>
-          <w:szCs w:val="24"/>
-        </w:rPr>
-      </w:pPr>
-      <w:r>
-        <w:rPr>
-          <w:rFonts w:cstheme="minorHAnsi"/>
-          <w:sz w:val="24"/>
-          <w:szCs w:val="24"/>
-        </w:rPr>
-        <w:t>Krono</w:t>
-      </w:r>
-      <w:r>
-        <w:rPr>
-          <w:rFonts w:cstheme="minorHAnsi"/>
-          <w:sz w:val="24"/>
-          <w:szCs w:val="24"/>
-        </w:rPr>
-        <w:t xml:space="preserve"> encompasses features that have existed in many organization software products over time, but this app will be able to bring more focus to the planning process that those could not. Other apps that attempt to serve the same purpose follow more of a spreadsheet-like design which is not the direction </w:t>
-      </w:r>
-      <w:r>
-        <w:rPr>
-          <w:rFonts w:cstheme="minorHAnsi"/>
-          <w:sz w:val="24"/>
-          <w:szCs w:val="24"/>
-        </w:rPr>
-        <w:t>Krono</w:t>
-      </w:r>
-      <w:r>
-        <w:rPr>
-          <w:rFonts w:cstheme="minorHAnsi"/>
-          <w:sz w:val="24"/>
-          <w:szCs w:val="24"/>
-        </w:rPr>
-        <w:t xml:space="preserve"> will go.</w:t>
-      </w:r>
-      <w:r>
-        <w:rPr>
-          <w:rFonts w:cstheme="minorHAnsi"/>
-          <w:sz w:val="24"/>
-          <w:szCs w:val="24"/>
-        </w:rPr>
-        <w:t xml:space="preserve"> There will also be more of an emphasis on connecting users of </w:t>
-      </w:r>
-      <w:r>
-        <w:rPr>
-          <w:rFonts w:cstheme="minorHAnsi"/>
-          <w:sz w:val="24"/>
-          <w:szCs w:val="24"/>
-        </w:rPr>
-        <w:t>Krono</w:t>
-      </w:r>
-      <w:r>
-        <w:rPr>
-          <w:rFonts w:cstheme="minorHAnsi"/>
-          <w:sz w:val="24"/>
-          <w:szCs w:val="24"/>
-        </w:rPr>
-        <w:t xml:space="preserve"> via its social interfaces.</w:t>
-      </w:r>
-    </w:p>
-    <w:p>
-      <w:pPr>
-        <w:spacing w:after="0"/>
-        <w:ind w:left="792"/>
-        <w:rPr>
-          <w:rFonts w:cstheme="minorHAnsi"/>
-          <w:sz w:val="24"/>
-          <w:szCs w:val="24"/>
-        </w:rPr>
-      </w:pPr>
-    </w:p>
-    <w:p>
-      <w:pPr>
-        <w:pStyle w:val="ListParagraph"/>
-        <w:numPr>
-          <w:ilvl w:val="2"/>
-          <w:numId w:val="3"/>
-        </w:numPr>
-        <w:spacing w:after="0"/>
-        <w:rPr>
-          <w:rFonts w:cstheme="minorHAnsi"/>
-          <w:b/>
-          <w:bCs/>
-          <w:color w:val="7F7F7F" w:themeColor="text1" w:themeTint="80"/>
-          <w:sz w:val="24"/>
-          <w:szCs w:val="24"/>
-        </w:rPr>
-      </w:pPr>
-      <w:r>
-        <w:rPr>
-          <w:rFonts w:cstheme="minorHAnsi"/>
-          <w:b/>
-          <w:bCs/>
-          <w:color w:val="7F7F7F" w:themeColor="text1" w:themeTint="80"/>
-          <w:sz w:val="24"/>
-          <w:szCs w:val="24"/>
-        </w:rPr>
-        <w:t>Relation of Development to Existing Systems</w:t>
-      </w:r>
-    </w:p>
-    <w:p>
-      <w:pPr>
-        <w:spacing w:after="0"/>
-        <w:ind w:left="360" w:firstLine="432"/>
-        <w:rPr>
-          <w:rFonts w:cstheme="minorHAnsi"/>
-          <w:sz w:val="24"/>
-          <w:szCs w:val="24"/>
-        </w:rPr>
-      </w:pPr>
-      <w:r>
-        <w:rPr>
-          <w:rFonts w:cstheme="minorHAnsi"/>
-          <w:sz w:val="24"/>
-          <w:szCs w:val="24"/>
-        </w:rPr>
-        <w:t>Krono</w:t>
-      </w:r>
-      <w:r>
-        <w:rPr>
-          <w:rFonts w:cstheme="minorHAnsi"/>
-          <w:sz w:val="24"/>
-          <w:szCs w:val="24"/>
-        </w:rPr>
-        <w:t xml:space="preserve"> will not be built upon any existing system.</w:t>
-      </w:r>
-    </w:p>
-    <w:p>
-      <w:pPr>
-        <w:spacing w:after="0"/>
-        <w:rPr>
-          <w:rFonts w:cstheme="minorHAnsi"/>
-          <w:b/>
-          <w:bCs/>
-          <w:sz w:val="24"/>
-          <w:szCs w:val="24"/>
-        </w:rPr>
-      </w:pPr>
-    </w:p>
-    <w:p>
-      <w:pPr>
-        <w:pStyle w:val="ListParagraph"/>
-        <w:numPr>
-          <w:ilvl w:val="1"/>
-          <w:numId w:val="3"/>
-        </w:numPr>
-        <w:spacing w:after="0"/>
-        <w:outlineLvl w:val="1"/>
+      </w:pPr>
+      <w:bookmarkStart w:id="23" w:name="_Toc23072020"/>
+      <w:r>
         <w:rPr>
           <w:rFonts w:cstheme="minorHAnsi"/>
           <w:b/>
@@ -6649,9 +6882,48 @@
           <w:sz w:val="28"/>
           <w:szCs w:val="28"/>
         </w:rPr>
-      </w:pPr>
-      <w:bookmarkStart w:id="23" w:name="_Toc23072020"/>
-      <w:r>
+        <w:t>MAJOR SUBSYSTEMS</w:t>
+      </w:r>
+      <w:bookmarkEnd w:id="23"/>
+    </w:p>
+    <w:p>
+      <w:pPr>
+        <w:pStyle w:val="ListParagraph"/>
+        <w:spacing w:after="0"/>
+        <w:ind w:left="360"/>
+        <w:rPr>
+          <w:sz w:val="24"/>
+          <w:szCs w:val="24"/>
+        </w:rPr>
+      </w:pPr>
+      <w:r>
+        <w:rPr>
+          <w:sz w:val="24"/>
+          <w:szCs w:val="24"/>
+        </w:rPr>
+        <w:t>The application is comprised of two major subsystems: the user interface, and the database.</w:t>
+      </w:r>
+    </w:p>
+    <w:p>
+      <w:pPr>
+        <w:pStyle w:val="ListParagraph"/>
+        <w:spacing w:after="0"/>
+        <w:ind w:left="360"/>
+        <w:rPr>
+          <w:sz w:val="24"/>
+          <w:szCs w:val="24"/>
+        </w:rPr>
+      </w:pPr>
+      <w:r>
+        <w:rPr>
+          <w:sz w:val="24"/>
+          <w:szCs w:val="24"/>
+        </w:rPr>
+        <w:t>The user interface will consist of a login screen, a home page, several pages for plan construction and scheduling, an options menu, and a social interface. The database will hold information about activities nearby, the user’s plans, and the user’s login info.</w:t>
+      </w:r>
+    </w:p>
+    <w:p>
+      <w:pPr>
         <w:rPr>
           <w:rFonts w:cstheme="minorHAnsi"/>
           <w:b/>
@@ -6660,48 +6932,17 @@
           <w:sz w:val="28"/>
           <w:szCs w:val="28"/>
         </w:rPr>
-        <w:t>MAJOR SUBSYSTEMS</w:t>
-      </w:r>
-      <w:bookmarkEnd w:id="23"/>
-    </w:p>
-    <w:p>
-      <w:pPr>
-        <w:pStyle w:val="ListParagraph"/>
-        <w:spacing w:after="0"/>
-        <w:ind w:left="360"/>
-        <w:rPr>
-          <w:sz w:val="24"/>
-          <w:szCs w:val="24"/>
-        </w:rPr>
-      </w:pPr>
-      <w:r>
-        <w:rPr>
-          <w:sz w:val="24"/>
-          <w:szCs w:val="24"/>
-        </w:rPr>
-        <w:t>The application is comprised of two major subsystems: the user interface, and the database.</w:t>
-      </w:r>
-    </w:p>
-    <w:p>
-      <w:pPr>
-        <w:pStyle w:val="ListParagraph"/>
-        <w:spacing w:after="0"/>
-        <w:ind w:left="360"/>
-        <w:rPr>
-          <w:sz w:val="24"/>
-          <w:szCs w:val="24"/>
-        </w:rPr>
-      </w:pPr>
-      <w:r>
-        <w:rPr>
-          <w:sz w:val="24"/>
-          <w:szCs w:val="24"/>
-        </w:rPr>
-        <w:t>The user interface will consist of a login screen, a home page, several pages for plan construction and scheduling, an options menu, and a social interface. The database will hold information about activities nearby, the user’s plans, and the user’s login info.</w:t>
-      </w:r>
-    </w:p>
-    <w:p>
-      <w:pPr>
+      </w:pPr>
+    </w:p>
+    <w:p>
+      <w:pPr>
+        <w:pStyle w:val="ListParagraph"/>
+        <w:numPr>
+          <w:ilvl w:val="1"/>
+          <w:numId w:val="3"/>
+        </w:numPr>
+        <w:spacing w:after="0"/>
+        <w:outlineLvl w:val="1"/>
         <w:rPr>
           <w:rFonts w:cstheme="minorHAnsi"/>
           <w:b/>
@@ -6711,16 +6952,8 @@
           <w:szCs w:val="28"/>
         </w:rPr>
       </w:pPr>
-    </w:p>
-    <w:p>
-      <w:pPr>
-        <w:pStyle w:val="ListParagraph"/>
-        <w:numPr>
-          <w:ilvl w:val="1"/>
-          <w:numId w:val="3"/>
-        </w:numPr>
-        <w:spacing w:after="0"/>
-        <w:outlineLvl w:val="1"/>
+      <w:bookmarkStart w:id="24" w:name="_Toc23072021"/>
+      <w:r>
         <w:rPr>
           <w:rFonts w:cstheme="minorHAnsi"/>
           <w:b/>
@@ -6729,9 +6962,83 @@
           <w:sz w:val="28"/>
           <w:szCs w:val="28"/>
         </w:rPr>
-      </w:pPr>
-      <w:bookmarkStart w:id="24" w:name="_Toc23072021"/>
-      <w:r>
+        <w:t>HARDWARE PLATFORM DESCRIPTION</w:t>
+      </w:r>
+      <w:bookmarkEnd w:id="24"/>
+    </w:p>
+    <w:p>
+      <w:pPr>
+        <w:pStyle w:val="ListParagraph"/>
+        <w:numPr>
+          <w:ilvl w:val="2"/>
+          <w:numId w:val="3"/>
+        </w:numPr>
+        <w:spacing w:after="0"/>
+        <w:rPr>
+          <w:color w:val="000000" w:themeColor="text1"/>
+          <w:sz w:val="24"/>
+          <w:szCs w:val="24"/>
+        </w:rPr>
+      </w:pPr>
+      <w:r>
+        <w:rPr>
+          <w:color w:val="000000" w:themeColor="text1"/>
+          <w:sz w:val="24"/>
+          <w:szCs w:val="24"/>
+        </w:rPr>
+        <w:t>Android phone</w:t>
+      </w:r>
+      <w:r>
+        <w:rPr>
+          <w:color w:val="000000" w:themeColor="text1"/>
+          <w:sz w:val="24"/>
+          <w:szCs w:val="24"/>
+        </w:rPr>
+        <w:t xml:space="preserve"> (Lollipop, </w:t>
+      </w:r>
+      <w:r>
+        <w:rPr>
+          <w:i/>
+          <w:color w:val="000000" w:themeColor="text1"/>
+          <w:sz w:val="24"/>
+          <w:szCs w:val="24"/>
+        </w:rPr>
+        <w:t>Galaxy S5 and onward</w:t>
+      </w:r>
+      <w:r>
+        <w:rPr>
+          <w:color w:val="000000" w:themeColor="text1"/>
+          <w:sz w:val="24"/>
+          <w:szCs w:val="24"/>
+        </w:rPr>
+        <w:t>)</w:t>
+      </w:r>
+    </w:p>
+    <w:p>
+      <w:pPr>
+        <w:pStyle w:val="ListParagraph"/>
+        <w:numPr>
+          <w:ilvl w:val="2"/>
+          <w:numId w:val="3"/>
+        </w:numPr>
+        <w:spacing w:after="0"/>
+        <w:rPr>
+          <w:color w:val="000000" w:themeColor="text1"/>
+          <w:sz w:val="24"/>
+          <w:szCs w:val="24"/>
+        </w:rPr>
+      </w:pPr>
+      <w:r>
+        <w:rPr>
+          <w:color w:val="000000" w:themeColor="text1"/>
+          <w:sz w:val="24"/>
+          <w:szCs w:val="24"/>
+        </w:rPr>
+        <w:t>Internet access</w:t>
+      </w:r>
+    </w:p>
+    <w:p>
+      <w:pPr>
         <w:rPr>
           <w:rFonts w:cstheme="minorHAnsi"/>
           <w:b/>
@@ -6740,73 +7047,7 @@
           <w:sz w:val="28"/>
           <w:szCs w:val="28"/>
         </w:rPr>
-        <w:t>HARDWARE PLATFORM DESCRIPTION</w:t>
-      </w:r>
-      <w:bookmarkEnd w:id="24"/>
-    </w:p>
-    <w:p>
-      <w:pPr>
-        <w:pStyle w:val="ListParagraph"/>
-        <w:numPr>
-          <w:ilvl w:val="0"/>
-          <w:numId w:val="11"/>
-        </w:numPr>
-        <w:spacing w:after="0"/>
-        <w:rPr>
-          <w:sz w:val="24"/>
-          <w:szCs w:val="24"/>
-        </w:rPr>
-      </w:pPr>
-      <w:r>
-        <w:rPr>
-          <w:sz w:val="24"/>
-          <w:szCs w:val="24"/>
-        </w:rPr>
-        <w:t>Android phone</w:t>
-      </w:r>
-      <w:r>
-        <w:rPr>
-          <w:sz w:val="24"/>
-          <w:szCs w:val="24"/>
-        </w:rPr>
-        <w:t xml:space="preserve"> (Lollipop, </w:t>
-      </w:r>
-      <w:r>
-        <w:rPr>
-          <w:i/>
-          <w:sz w:val="24"/>
-          <w:szCs w:val="24"/>
-        </w:rPr>
-        <w:t>Galaxy S5 and onward</w:t>
-      </w:r>
-      <w:r>
-        <w:rPr>
-          <w:sz w:val="24"/>
-          <w:szCs w:val="24"/>
-        </w:rPr>
-        <w:t>)</w:t>
-      </w:r>
-    </w:p>
-    <w:p>
-      <w:pPr>
-        <w:pStyle w:val="ListParagraph"/>
-        <w:numPr>
-          <w:ilvl w:val="0"/>
-          <w:numId w:val="11"/>
-        </w:numPr>
-        <w:spacing w:after="0"/>
-        <w:rPr>
-          <w:sz w:val="24"/>
-          <w:szCs w:val="24"/>
-        </w:rPr>
-      </w:pPr>
-      <w:r>
-        <w:rPr>
-          <w:sz w:val="24"/>
-          <w:szCs w:val="24"/>
-        </w:rPr>
-        <w:t>Internet access</w:t>
-      </w:r>
+      </w:pPr>
     </w:p>
     <w:p>
       <w:pPr>
@@ -6819,16 +7060,8 @@
           <w:szCs w:val="28"/>
         </w:rPr>
       </w:pPr>
-    </w:p>
-    <w:p>
-      <w:pPr>
-        <w:pStyle w:val="ListParagraph"/>
-        <w:numPr>
-          <w:ilvl w:val="1"/>
-          <w:numId w:val="3"/>
-        </w:numPr>
-        <w:spacing w:after="0"/>
-        <w:outlineLvl w:val="1"/>
+      <w:bookmarkStart w:id="25" w:name="_Toc23072022"/>
+      <w:r>
         <w:rPr>
           <w:rFonts w:cstheme="minorHAnsi"/>
           <w:b/>
@@ -6837,9 +7070,18 @@
           <w:sz w:val="28"/>
           <w:szCs w:val="28"/>
         </w:rPr>
-      </w:pPr>
-      <w:bookmarkStart w:id="25" w:name="_Toc23072022"/>
-      <w:r>
+        <w:br w:type="page"/>
+      </w:r>
+    </w:p>
+    <w:p>
+      <w:pPr>
+        <w:pStyle w:val="ListParagraph"/>
+        <w:numPr>
+          <w:ilvl w:val="1"/>
+          <w:numId w:val="3"/>
+        </w:numPr>
+        <w:spacing w:after="0"/>
+        <w:outlineLvl w:val="1"/>
         <w:rPr>
           <w:rFonts w:cstheme="minorHAnsi"/>
           <w:b/>
@@ -6848,36 +7090,8 @@
           <w:sz w:val="28"/>
           <w:szCs w:val="28"/>
         </w:rPr>
-        <w:t>SOFTWARE PLATFORM DESCRIPTION</w:t>
-      </w:r>
-      <w:bookmarkEnd w:id="25"/>
-    </w:p>
-    <w:p>
-      <w:pPr>
-        <w:spacing w:after="0"/>
-        <w:ind w:left="360"/>
-        <w:rPr>
-          <w:sz w:val="24"/>
-          <w:szCs w:val="24"/>
-        </w:rPr>
-      </w:pPr>
-      <w:r>
-        <w:rPr>
-          <w:sz w:val="24"/>
-          <w:szCs w:val="24"/>
-        </w:rPr>
-        <w:t>Krono</w:t>
-      </w:r>
-      <w:r>
-        <w:rPr>
-          <w:sz w:val="24"/>
-          <w:szCs w:val="24"/>
-        </w:rPr>
-        <w:t xml:space="preserve"> will be a smartphone application downloadable from the Google Play Store.</w:t>
-      </w:r>
-    </w:p>
-    <w:p>
-      <w:pPr>
+      </w:pPr>
+      <w:r>
         <w:rPr>
           <w:rFonts w:cstheme="minorHAnsi"/>
           <w:b/>
@@ -6886,8 +7100,37 @@
           <w:sz w:val="28"/>
           <w:szCs w:val="28"/>
         </w:rPr>
-      </w:pPr>
-      <w:r>
+        <w:lastRenderedPageBreak/>
+        <w:t>SOFTWARE PLATFORM DESCRIPTION</w:t>
+      </w:r>
+      <w:bookmarkEnd w:id="25"/>
+    </w:p>
+    <w:p>
+      <w:pPr>
+        <w:spacing w:after="0"/>
+        <w:ind w:left="360"/>
+        <w:rPr>
+          <w:sz w:val="24"/>
+          <w:szCs w:val="24"/>
+        </w:rPr>
+      </w:pPr>
+      <w:r>
+        <w:rPr>
+          <w:sz w:val="24"/>
+          <w:szCs w:val="24"/>
+        </w:rPr>
+        <w:t>Krono</w:t>
+      </w:r>
+      <w:r>
+        <w:rPr>
+          <w:sz w:val="24"/>
+          <w:szCs w:val="24"/>
+        </w:rPr>
+        <w:t xml:space="preserve"> will be a smartphone application downloadable from the Google Play Store.</w:t>
+      </w:r>
+    </w:p>
+    <w:p>
+      <w:pPr>
         <w:rPr>
           <w:rFonts w:cstheme="minorHAnsi"/>
           <w:b/>
@@ -6896,8 +7139,7 @@
           <w:sz w:val="28"/>
           <w:szCs w:val="28"/>
         </w:rPr>
-        <w:br w:type="page"/>
-      </w:r>
+      </w:pPr>
     </w:p>
     <w:p>
       <w:pPr>
@@ -6927,7 +7169,6 @@
           <w:sz w:val="28"/>
           <w:szCs w:val="28"/>
         </w:rPr>
-        <w:lastRenderedPageBreak/>
         <w:t>THIRD PARTY LIBRARIES</w:t>
       </w:r>
       <w:bookmarkEnd w:id="26"/>
@@ -6967,11 +7208,12 @@
       <w:pPr>
         <w:pStyle w:val="ListParagraph"/>
         <w:numPr>
-          <w:ilvl w:val="0"/>
-          <w:numId w:val="12"/>
-        </w:numPr>
-        <w:spacing w:after="0"/>
-        <w:rPr>
+          <w:ilvl w:val="2"/>
+          <w:numId w:val="3"/>
+        </w:numPr>
+        <w:spacing w:after="0"/>
+        <w:rPr>
+          <w:color w:val="000000" w:themeColor="text1"/>
           <w:sz w:val="24"/>
           <w:szCs w:val="24"/>
         </w:rPr>
@@ -6988,11 +7230,12 @@
       <w:pPr>
         <w:pStyle w:val="ListParagraph"/>
         <w:numPr>
-          <w:ilvl w:val="0"/>
-          <w:numId w:val="12"/>
-        </w:numPr>
-        <w:spacing w:after="0"/>
-        <w:rPr>
+          <w:ilvl w:val="2"/>
+          <w:numId w:val="3"/>
+        </w:numPr>
+        <w:spacing w:after="0"/>
+        <w:rPr>
+          <w:color w:val="000000" w:themeColor="text1"/>
           <w:sz w:val="24"/>
           <w:szCs w:val="24"/>
         </w:rPr>
@@ -7009,11 +7252,12 @@
       <w:pPr>
         <w:pStyle w:val="ListParagraph"/>
         <w:numPr>
-          <w:ilvl w:val="0"/>
-          <w:numId w:val="12"/>
-        </w:numPr>
-        <w:spacing w:after="0"/>
-        <w:rPr>
+          <w:ilvl w:val="2"/>
+          <w:numId w:val="3"/>
+        </w:numPr>
+        <w:spacing w:after="0"/>
+        <w:rPr>
+          <w:color w:val="000000" w:themeColor="text1"/>
           <w:sz w:val="24"/>
           <w:szCs w:val="24"/>
         </w:rPr>
@@ -7030,11 +7274,12 @@
       <w:pPr>
         <w:pStyle w:val="ListParagraph"/>
         <w:numPr>
-          <w:ilvl w:val="0"/>
-          <w:numId w:val="12"/>
-        </w:numPr>
-        <w:spacing w:after="0"/>
-        <w:rPr>
+          <w:ilvl w:val="2"/>
+          <w:numId w:val="3"/>
+        </w:numPr>
+        <w:spacing w:after="0"/>
+        <w:rPr>
+          <w:color w:val="000000" w:themeColor="text1"/>
           <w:sz w:val="24"/>
           <w:szCs w:val="24"/>
         </w:rPr>
@@ -7121,7 +7366,6 @@
     <w:p>
       <w:pPr>
         <w:spacing w:after="0"/>
-        <w:ind w:left="432"/>
         <w:rPr>
           <w:rFonts w:cstheme="minorHAnsi"/>
           <w:sz w:val="24"/>
@@ -7330,9 +7574,7 @@
     </w:p>
     <w:p>
       <w:pPr>
-        <w:pStyle w:val="ListParagraph"/>
-        <w:spacing w:after="0"/>
-        <w:ind w:left="432"/>
+        <w:spacing w:after="0"/>
         <w:rPr>
           <w:rFonts w:cstheme="minorHAnsi"/>
           <w:b/>
@@ -7880,6 +8122,203 @@
           <w:szCs w:val="24"/>
         </w:rPr>
         <w:lastRenderedPageBreak/>
+        <w:t>Fingerprint</w:t>
+      </w:r>
+      <w:r>
+        <w:rPr>
+          <w:rFonts w:cstheme="minorHAnsi"/>
+          <w:color w:val="000000" w:themeColor="text1"/>
+          <w:sz w:val="24"/>
+          <w:szCs w:val="24"/>
+        </w:rPr>
+        <w:t xml:space="preserve"> (optional)</w:t>
+      </w:r>
+    </w:p>
+    <w:p>
+      <w:pPr>
+        <w:pStyle w:val="ListParagraph"/>
+        <w:spacing w:after="0"/>
+        <w:rPr>
+          <w:rFonts w:cstheme="minorHAnsi"/>
+          <w:color w:val="000000" w:themeColor="text1"/>
+          <w:sz w:val="24"/>
+          <w:szCs w:val="24"/>
+        </w:rPr>
+      </w:pPr>
+      <w:r>
+        <w:rPr>
+          <w:rFonts w:cstheme="minorHAnsi"/>
+          <w:color w:val="000000" w:themeColor="text1"/>
+          <w:sz w:val="24"/>
+          <w:szCs w:val="24"/>
+        </w:rPr>
+        <w:t xml:space="preserve">Using the </w:t>
+      </w:r>
+      <w:r>
+        <w:rPr>
+          <w:rFonts w:cstheme="minorHAnsi"/>
+          <w:color w:val="000000" w:themeColor="text1"/>
+          <w:sz w:val="24"/>
+          <w:szCs w:val="24"/>
+        </w:rPr>
+        <w:t>Fingerprint</w:t>
+      </w:r>
+      <w:r>
+        <w:rPr>
+          <w:rFonts w:cstheme="minorHAnsi"/>
+          <w:color w:val="000000" w:themeColor="text1"/>
+          <w:sz w:val="24"/>
+          <w:szCs w:val="24"/>
+        </w:rPr>
+        <w:t xml:space="preserve"> login method allows one to sign into our application via</w:t>
+      </w:r>
+      <w:r>
+        <w:rPr>
+          <w:rFonts w:cstheme="minorHAnsi"/>
+          <w:color w:val="000000" w:themeColor="text1"/>
+          <w:sz w:val="24"/>
+          <w:szCs w:val="24"/>
+        </w:rPr>
+        <w:t xml:space="preserve"> </w:t>
+      </w:r>
+      <w:r>
+        <w:rPr>
+          <w:rFonts w:cstheme="minorHAnsi"/>
+          <w:color w:val="000000" w:themeColor="text1"/>
+          <w:sz w:val="24"/>
+          <w:szCs w:val="24"/>
+        </w:rPr>
+        <w:t>f</w:t>
+      </w:r>
+      <w:r>
+        <w:rPr>
+          <w:rFonts w:cstheme="minorHAnsi"/>
+          <w:color w:val="000000" w:themeColor="text1"/>
+          <w:sz w:val="24"/>
+          <w:szCs w:val="24"/>
+        </w:rPr>
+        <w:t>ingerprint</w:t>
+      </w:r>
+      <w:r>
+        <w:rPr>
+          <w:rFonts w:cstheme="minorHAnsi"/>
+          <w:color w:val="000000" w:themeColor="text1"/>
+          <w:sz w:val="24"/>
+          <w:szCs w:val="24"/>
+        </w:rPr>
+        <w:t xml:space="preserve"> </w:t>
+      </w:r>
+      <w:r>
+        <w:rPr>
+          <w:rFonts w:cstheme="minorHAnsi"/>
+          <w:color w:val="000000" w:themeColor="text1"/>
+          <w:sz w:val="24"/>
+          <w:szCs w:val="24"/>
+        </w:rPr>
+        <w:t>authentication</w:t>
+      </w:r>
+      <w:r>
+        <w:rPr>
+          <w:rFonts w:cstheme="minorHAnsi"/>
+          <w:color w:val="000000" w:themeColor="text1"/>
+          <w:sz w:val="24"/>
+          <w:szCs w:val="24"/>
+        </w:rPr>
+        <w:t>.</w:t>
+      </w:r>
+    </w:p>
+    <w:p>
+      <w:pPr>
+        <w:pStyle w:val="ListParagraph"/>
+        <w:numPr>
+          <w:ilvl w:val="2"/>
+          <w:numId w:val="9"/>
+        </w:numPr>
+        <w:spacing w:after="0"/>
+        <w:rPr>
+          <w:rFonts w:cstheme="minorHAnsi"/>
+          <w:color w:val="000000" w:themeColor="text1"/>
+          <w:sz w:val="24"/>
+          <w:szCs w:val="24"/>
+        </w:rPr>
+      </w:pPr>
+      <w:r>
+        <w:rPr>
+          <w:rFonts w:cstheme="minorHAnsi"/>
+          <w:color w:val="000000" w:themeColor="text1"/>
+          <w:sz w:val="24"/>
+          <w:szCs w:val="24"/>
+        </w:rPr>
+        <w:t>F</w:t>
+      </w:r>
+      <w:r>
+        <w:rPr>
+          <w:rFonts w:cstheme="minorHAnsi"/>
+          <w:color w:val="000000" w:themeColor="text1"/>
+          <w:sz w:val="24"/>
+          <w:szCs w:val="24"/>
+        </w:rPr>
+        <w:t>ingerprint</w:t>
+      </w:r>
+      <w:r>
+        <w:rPr>
+          <w:rFonts w:cstheme="minorHAnsi"/>
+          <w:color w:val="000000" w:themeColor="text1"/>
+          <w:sz w:val="24"/>
+          <w:szCs w:val="24"/>
+        </w:rPr>
+        <w:t xml:space="preserve"> </w:t>
+      </w:r>
+      <w:r>
+        <w:rPr>
+          <w:rFonts w:cstheme="minorHAnsi"/>
+          <w:color w:val="000000" w:themeColor="text1"/>
+          <w:sz w:val="24"/>
+          <w:szCs w:val="24"/>
+        </w:rPr>
+        <w:t xml:space="preserve">embedded </w:t>
+      </w:r>
+      <w:r>
+        <w:rPr>
+          <w:rFonts w:cstheme="minorHAnsi"/>
+          <w:color w:val="000000" w:themeColor="text1"/>
+          <w:sz w:val="24"/>
+          <w:szCs w:val="24"/>
+        </w:rPr>
+        <w:t>login</w:t>
+      </w:r>
+      <w:r>
+        <w:rPr>
+          <w:rFonts w:cstheme="minorHAnsi"/>
+          <w:color w:val="000000" w:themeColor="text1"/>
+          <w:sz w:val="24"/>
+          <w:szCs w:val="24"/>
+        </w:rPr>
+        <w:t xml:space="preserve"> button</w:t>
+      </w:r>
+    </w:p>
+    <w:p>
+      <w:pPr>
+        <w:pStyle w:val="ListParagraph"/>
+        <w:numPr>
+          <w:ilvl w:val="1"/>
+          <w:numId w:val="9"/>
+        </w:numPr>
+        <w:spacing w:after="0"/>
+        <w:rPr>
+          <w:rFonts w:cstheme="minorHAnsi"/>
+          <w:color w:val="000000" w:themeColor="text1"/>
+          <w:sz w:val="24"/>
+          <w:szCs w:val="24"/>
+        </w:rPr>
+      </w:pPr>
+      <w:r>
+        <w:rPr>
+          <w:rFonts w:cstheme="minorHAnsi"/>
+          <w:color w:val="000000" w:themeColor="text1"/>
+          <w:sz w:val="24"/>
+          <w:szCs w:val="24"/>
+        </w:rPr>
         <w:t>Offline</w:t>
       </w:r>
       <w:r>
@@ -7891,6 +8330,8 @@
         </w:rPr>
         <w:t xml:space="preserve"> option</w:t>
       </w:r>
+      <w:bookmarkStart w:id="30" w:name="_GoBack"/>
+      <w:bookmarkEnd w:id="30"/>
       <w:r>
         <w:rPr>
           <w:rFonts w:cstheme="minorHAnsi"/>
@@ -8174,7 +8615,7 @@
           <w:szCs w:val="24"/>
         </w:rPr>
       </w:pPr>
-      <w:bookmarkStart w:id="30" w:name="_Toc22733927"/>
+      <w:bookmarkStart w:id="31" w:name="_Toc22733927"/>
       <w:r>
         <w:rPr>
           <w:rFonts w:cstheme="minorHAnsi"/>
@@ -8186,8 +8627,11 @@
         </w:rPr>
         <w:t>Activity Bank</w:t>
       </w:r>
-      <w:bookmarkEnd w:id="30"/>
-      <w:r>
+      <w:bookmarkEnd w:id="31"/>
+    </w:p>
+    <w:p>
+      <w:pPr>
+        <w:spacing w:after="0"/>
         <w:rPr>
           <w:rFonts w:cstheme="minorHAnsi"/>
           <w:b/>
@@ -8196,8 +8640,7 @@
           <w:sz w:val="24"/>
           <w:szCs w:val="24"/>
         </w:rPr>
-        <w:br/>
-      </w:r>
+      </w:pPr>
       <w:r>
         <w:rPr>
           <w:rFonts w:cstheme="minorHAnsi"/>
@@ -8616,6 +9059,7 @@
           <w:sz w:val="24"/>
           <w:szCs w:val="24"/>
         </w:rPr>
+        <w:lastRenderedPageBreak/>
         <w:t>List view for local POIs</w:t>
       </w:r>
       <w:r>
@@ -8651,7 +9095,6 @@
           <w:sz w:val="24"/>
           <w:szCs w:val="24"/>
         </w:rPr>
-        <w:lastRenderedPageBreak/>
         <w:t>Parser for POI to Activity</w:t>
       </w:r>
       <w:r>
@@ -8788,7 +9231,10 @@
         </w:rPr>
         <w:t>Cloud Activities</w:t>
       </w:r>
-      <w:r>
+    </w:p>
+    <w:p>
+      <w:pPr>
+        <w:spacing w:after="0"/>
         <w:rPr>
           <w:rFonts w:cstheme="minorHAnsi"/>
           <w:b/>
@@ -8797,8 +9243,7 @@
           <w:sz w:val="24"/>
           <w:szCs w:val="24"/>
         </w:rPr>
-        <w:br/>
-      </w:r>
+      </w:pPr>
       <w:r>
         <w:rPr>
           <w:rFonts w:cstheme="minorHAnsi"/>
@@ -8910,7 +9355,7 @@
           <w:szCs w:val="24"/>
         </w:rPr>
       </w:pPr>
-      <w:bookmarkStart w:id="31" w:name="_Toc22733929"/>
+      <w:bookmarkStart w:id="32" w:name="_Toc22733929"/>
       <w:r>
         <w:rPr>
           <w:rFonts w:cstheme="minorHAnsi"/>
@@ -8949,8 +9394,11 @@
         </w:rPr>
         <w:t>Plan Construction</w:t>
       </w:r>
-      <w:bookmarkEnd w:id="31"/>
-      <w:r>
+      <w:bookmarkEnd w:id="32"/>
+    </w:p>
+    <w:p>
+      <w:pPr>
+        <w:spacing w:after="0"/>
         <w:rPr>
           <w:rFonts w:cstheme="minorHAnsi"/>
           <w:b/>
@@ -8959,8 +9407,7 @@
           <w:sz w:val="24"/>
           <w:szCs w:val="24"/>
         </w:rPr>
-        <w:br/>
-      </w:r>
+      </w:pPr>
       <w:r>
         <w:rPr>
           <w:rFonts w:cstheme="minorHAnsi"/>
@@ -9016,14 +9463,25 @@
         </w:rPr>
         <w:t>New Plan</w:t>
       </w:r>
-      <w:r>
-        <w:rPr>
-          <w:rFonts w:cstheme="minorHAnsi"/>
-          <w:color w:val="000000" w:themeColor="text1"/>
-          <w:sz w:val="24"/>
-          <w:szCs w:val="24"/>
-        </w:rPr>
-        <w:br/>
+    </w:p>
+    <w:p>
+      <w:pPr>
+        <w:pStyle w:val="ListParagraph"/>
+        <w:spacing w:after="0"/>
+        <w:rPr>
+          <w:rFonts w:cstheme="minorHAnsi"/>
+          <w:color w:val="000000" w:themeColor="text1"/>
+          <w:sz w:val="24"/>
+          <w:szCs w:val="24"/>
+        </w:rPr>
+      </w:pPr>
+      <w:r>
+        <w:rPr>
+          <w:rFonts w:cstheme="minorHAnsi"/>
+          <w:color w:val="000000" w:themeColor="text1"/>
+          <w:sz w:val="24"/>
+          <w:szCs w:val="24"/>
+        </w:rPr>
         <w:t>Creating a new plan is the first step in allowing a user to move forward in planning a day, week, or month out.</w:t>
       </w:r>
     </w:p>
@@ -9262,6 +9720,7 @@
           <w:sz w:val="24"/>
           <w:szCs w:val="24"/>
         </w:rPr>
+        <w:lastRenderedPageBreak/>
         <w:t>Custom activity list</w:t>
       </w:r>
     </w:p>
@@ -9312,7 +9771,6 @@
           <w:sz w:val="24"/>
           <w:szCs w:val="24"/>
         </w:rPr>
-        <w:lastRenderedPageBreak/>
         <w:t>Current plan view (dynamic)</w:t>
       </w:r>
     </w:p>
@@ -9536,7 +9994,7 @@
           <w:szCs w:val="24"/>
         </w:rPr>
       </w:pPr>
-      <w:bookmarkStart w:id="32" w:name="_Toc22733930"/>
+      <w:bookmarkStart w:id="33" w:name="_Toc22733930"/>
       <w:r>
         <w:rPr>
           <w:rFonts w:cstheme="minorHAnsi"/>
@@ -9548,8 +10006,11 @@
         </w:rPr>
         <w:t>Plan Visualization</w:t>
       </w:r>
-      <w:bookmarkEnd w:id="32"/>
-      <w:r>
+      <w:bookmarkEnd w:id="33"/>
+    </w:p>
+    <w:p>
+      <w:pPr>
+        <w:spacing w:after="0"/>
         <w:rPr>
           <w:rFonts w:cstheme="minorHAnsi"/>
           <w:b/>
@@ -9558,8 +10019,7 @@
           <w:sz w:val="24"/>
           <w:szCs w:val="24"/>
         </w:rPr>
-        <w:br/>
-      </w:r>
+      </w:pPr>
       <w:r>
         <w:rPr>
           <w:rFonts w:cstheme="minorHAnsi"/>
@@ -9650,7 +10110,7 @@
           <w:szCs w:val="24"/>
         </w:rPr>
       </w:pPr>
-      <w:bookmarkStart w:id="33" w:name="_Toc22733931"/>
+      <w:bookmarkStart w:id="34" w:name="_Toc22733931"/>
       <w:r>
         <w:rPr>
           <w:rFonts w:cstheme="minorHAnsi"/>
@@ -9662,8 +10122,11 @@
         </w:rPr>
         <w:t>Friends</w:t>
       </w:r>
-      <w:bookmarkEnd w:id="33"/>
-      <w:r>
+      <w:bookmarkEnd w:id="34"/>
+    </w:p>
+    <w:p>
+      <w:pPr>
+        <w:spacing w:after="0"/>
         <w:rPr>
           <w:rFonts w:cstheme="minorHAnsi"/>
           <w:b/>
@@ -9672,8 +10135,7 @@
           <w:sz w:val="24"/>
           <w:szCs w:val="24"/>
         </w:rPr>
-        <w:br/>
-      </w:r>
+      </w:pPr>
       <w:r>
         <w:rPr>
           <w:rFonts w:cstheme="minorHAnsi"/>
@@ -9912,6 +10374,7 @@
           <w:sz w:val="24"/>
           <w:szCs w:val="24"/>
         </w:rPr>
+        <w:lastRenderedPageBreak/>
         <w:t>Messaging</w:t>
       </w:r>
       <w:r>
@@ -9947,18 +10410,7 @@
           <w:sz w:val="24"/>
           <w:szCs w:val="24"/>
         </w:rPr>
-        <w:lastRenderedPageBreak/>
-        <w:t>Friend / Group</w:t>
-      </w:r>
-      <w:r>
-        <w:rPr>
-          <w:rFonts w:cstheme="minorHAnsi"/>
-          <w:color w:val="000000" w:themeColor="text1"/>
-          <w:sz w:val="24"/>
-          <w:szCs w:val="24"/>
-        </w:rPr>
-        <w:br/>
-        <w:t>Group messaging</w:t>
+        <w:t>Friend</w:t>
       </w:r>
     </w:p>
     <w:p>
@@ -9983,28 +10435,8 @@
           <w:sz w:val="24"/>
           <w:szCs w:val="24"/>
         </w:rPr>
-        <w:t>Message</w:t>
-      </w:r>
-      <w:r>
-        <w:rPr>
-          <w:rFonts w:cstheme="minorHAnsi"/>
-          <w:color w:val="000000" w:themeColor="text1"/>
-          <w:sz w:val="24"/>
-          <w:szCs w:val="24"/>
-        </w:rPr>
-        <w:br/>
-      </w:r>
-      <w:bookmarkStart w:id="34" w:name="_GoBack"/>
-      <w:r>
-        <w:rPr>
-          <w:rFonts w:cstheme="minorHAnsi"/>
-          <w:color w:val="000000" w:themeColor="text1"/>
-          <w:sz w:val="24"/>
-          <w:szCs w:val="24"/>
-        </w:rPr>
-        <w:t>private messaging</w:t>
-      </w:r>
-      <w:bookmarkEnd w:id="34"/>
+        <w:t>Group</w:t>
+      </w:r>
     </w:p>
     <w:p>
       <w:pPr>
@@ -10080,7 +10512,10 @@
         <w:t>Collaborative Planning</w:t>
       </w:r>
       <w:bookmarkEnd w:id="35"/>
-      <w:r>
+    </w:p>
+    <w:p>
+      <w:pPr>
+        <w:spacing w:after="0"/>
         <w:rPr>
           <w:rFonts w:cstheme="minorHAnsi"/>
           <w:b/>
@@ -10089,8 +10524,7 @@
           <w:sz w:val="24"/>
           <w:szCs w:val="24"/>
         </w:rPr>
-        <w:br/>
-      </w:r>
+      </w:pPr>
       <w:r>
         <w:rPr>
           <w:rFonts w:cstheme="minorHAnsi"/>
@@ -10594,7 +11028,10 @@
         <w:t>Geo Capability</w:t>
       </w:r>
       <w:bookmarkEnd w:id="37"/>
-      <w:r>
+    </w:p>
+    <w:p>
+      <w:pPr>
+        <w:spacing w:after="0"/>
         <w:rPr>
           <w:rFonts w:cstheme="minorHAnsi"/>
           <w:b/>
@@ -10603,8 +11040,7 @@
           <w:sz w:val="24"/>
           <w:szCs w:val="24"/>
         </w:rPr>
-        <w:br/>
-      </w:r>
+      </w:pPr>
       <w:r>
         <w:rPr>
           <w:rFonts w:cstheme="minorHAnsi"/>
@@ -10613,18 +11049,8 @@
           <w:sz w:val="24"/>
           <w:szCs w:val="24"/>
         </w:rPr>
-        <w:t xml:space="preserve">People love ease dropping, and this is a better version of that! Depending on your personal </w:t>
-      </w:r>
-      <w:r>
-        <w:rPr>
-          <w:rFonts w:cstheme="minorHAnsi"/>
-          <w:bCs/>
-          <w:color w:val="000000" w:themeColor="text1"/>
-          <w:sz w:val="24"/>
-          <w:szCs w:val="24"/>
-        </w:rPr>
         <w:lastRenderedPageBreak/>
-        <w:t>settings (one may opt out of this program) You can view friends’ locations, and see local activities and plans made by those in your community.</w:t>
+        <w:t>People love ease dropping, and this is a better version of that! Depending on your personal settings (one may opt out of this program) You can view friends’ locations, and see local activities and plans made by those in your community.</w:t>
       </w:r>
     </w:p>
     <w:p>
@@ -11097,7 +11523,25 @@
           <w:sz w:val="24"/>
           <w:szCs w:val="24"/>
         </w:rPr>
-        <w:t>The system will use the android’s native push notifications and banners</w:t>
+        <w:t xml:space="preserve">The system will use the </w:t>
+      </w:r>
+      <w:r>
+        <w:rPr>
+          <w:rFonts w:cstheme="minorHAnsi"/>
+          <w:color w:val="000000" w:themeColor="text1"/>
+          <w:sz w:val="24"/>
+          <w:szCs w:val="24"/>
+        </w:rPr>
+        <w:t>A</w:t>
+      </w:r>
+      <w:r>
+        <w:rPr>
+          <w:rFonts w:cstheme="minorHAnsi"/>
+          <w:color w:val="000000" w:themeColor="text1"/>
+          <w:sz w:val="24"/>
+          <w:szCs w:val="24"/>
+        </w:rPr>
+        <w:t>ndroid’s native push notifications and banners</w:t>
       </w:r>
     </w:p>
     <w:p>
@@ -11349,6 +11793,7 @@
           <w:sz w:val="24"/>
           <w:szCs w:val="24"/>
         </w:rPr>
+        <w:lastRenderedPageBreak/>
         <w:t xml:space="preserve">The system will have a privacy tab containing privacy preferences </w:t>
       </w:r>
     </w:p>
@@ -11374,8 +11819,34 @@
           <w:sz w:val="24"/>
           <w:szCs w:val="24"/>
         </w:rPr>
-        <w:lastRenderedPageBreak/>
-        <w:t>The system will give the user choice to always be online &amp; discoverable</w:t>
+        <w:t xml:space="preserve">The system will give the user choice to always be online </w:t>
+      </w:r>
+      <w:r>
+        <w:rPr>
+          <w:rFonts w:cstheme="minorHAnsi"/>
+          <w:color w:val="000000" w:themeColor="text1"/>
+          <w:sz w:val="24"/>
+          <w:szCs w:val="24"/>
+        </w:rPr>
+        <w:t>and</w:t>
+      </w:r>
+      <w:r>
+        <w:rPr>
+          <w:rFonts w:cstheme="minorHAnsi"/>
+          <w:color w:val="000000" w:themeColor="text1"/>
+          <w:sz w:val="24"/>
+          <w:szCs w:val="24"/>
+        </w:rPr>
+        <w:t xml:space="preserve"> discoverable</w:t>
+      </w:r>
+      <w:r>
+        <w:rPr>
+          <w:rFonts w:cstheme="minorHAnsi"/>
+          <w:color w:val="000000" w:themeColor="text1"/>
+          <w:sz w:val="24"/>
+          <w:szCs w:val="24"/>
+        </w:rPr>
+        <w:t xml:space="preserve"> by others</w:t>
       </w:r>
     </w:p>
     <w:p>
@@ -11535,7 +12006,6 @@
     <w:p>
       <w:pPr>
         <w:spacing w:after="0"/>
-        <w:ind w:left="360"/>
         <w:rPr>
           <w:rFonts w:cstheme="minorHAnsi"/>
           <w:color w:val="000000" w:themeColor="text1"/>
@@ -11682,7 +12152,25 @@
           <w:sz w:val="24"/>
           <w:szCs w:val="24"/>
         </w:rPr>
-        <w:t>Create Installer for android devices</w:t>
+        <w:t xml:space="preserve">Create Installer for </w:t>
+      </w:r>
+      <w:r>
+        <w:rPr>
+          <w:rFonts w:cstheme="minorHAnsi"/>
+          <w:color w:val="000000" w:themeColor="text1"/>
+          <w:sz w:val="24"/>
+          <w:szCs w:val="24"/>
+        </w:rPr>
+        <w:t>A</w:t>
+      </w:r>
+      <w:r>
+        <w:rPr>
+          <w:rFonts w:cstheme="minorHAnsi"/>
+          <w:color w:val="000000" w:themeColor="text1"/>
+          <w:sz w:val="24"/>
+          <w:szCs w:val="24"/>
+        </w:rPr>
+        <w:t>ndroid devices</w:t>
       </w:r>
     </w:p>
     <w:p>
@@ -11897,23 +12385,23 @@
           <w:sz w:val="24"/>
           <w:szCs w:val="24"/>
         </w:rPr>
-        <w:t xml:space="preserve"> will operate some minor loading time primarily due to database access for the user</w:t>
-      </w:r>
-      <w:r>
-        <w:rPr>
-          <w:rFonts w:cstheme="minorHAnsi"/>
-          <w:sz w:val="24"/>
-          <w:szCs w:val="24"/>
-        </w:rPr>
-        <w:t>, network communication,</w:t>
-      </w:r>
-      <w:r>
-        <w:rPr>
-          <w:rFonts w:cstheme="minorHAnsi"/>
-          <w:sz w:val="24"/>
-          <w:szCs w:val="24"/>
-        </w:rPr>
-        <w:t xml:space="preserve"> and location information. Anytime the application needs to load data, it will display a loading symbol so that the user understands what is happening.</w:t>
+        <w:t xml:space="preserve"> will </w:t>
+      </w:r>
+      <w:r>
+        <w:rPr>
+          <w:rFonts w:cstheme="minorHAnsi"/>
+          <w:sz w:val="24"/>
+          <w:szCs w:val="24"/>
+        </w:rPr>
+        <w:t>The UI will move fluidly</w:t>
+      </w:r>
+      <w:r>
+        <w:rPr>
+          <w:rFonts w:cstheme="minorHAnsi"/>
+          <w:sz w:val="24"/>
+          <w:szCs w:val="24"/>
+        </w:rPr>
+        <w:t>. Anytime the application needs to load data, it will display a loading symbol so that the user understands what is happening.</w:t>
       </w:r>
     </w:p>
     <w:p>
@@ -13069,12 +13557,94 @@
 </w:hdr>
 </file>
 
+<file path=word/header2.xml><?xml version="1.0" encoding="utf-8"?>
+<w:hdr xmlns:wpc="http://schemas.microsoft.com/office/word/2010/wordprocessingCanvas" xmlns:cx="http://schemas.microsoft.com/office/drawing/2014/chartex" xmlns:cx1="http://schemas.microsoft.com/office/drawing/2015/9/8/chartex" xmlns:cx2="http://schemas.microsoft.com/office/drawing/2015/10/21/chartex" xmlns:cx3="http://schemas.microsoft.com/office/drawing/2016/5/9/chartex" xmlns:cx4="http://schemas.microsoft.com/office/drawing/2016/5/10/chartex" xmlns:cx5="http://schemas.microsoft.com/office/drawing/2016/5/11/chartex" xmlns:cx6="http://schemas.microsoft.com/office/drawing/2016/5/12/chartex" xmlns:cx7="http://schemas.microsoft.com/office/drawing/2016/5/13/chartex" xmlns:cx8="http://schemas.microsoft.com/office/drawing/2016/5/14/chartex" xmlns:mc="http://schemas.openxmlformats.org/markup-compatibility/2006" xmlns:aink="http://schemas.microsoft.com/office/drawing/2016/ink" xmlns:am3d="http://schemas.microsoft.com/office/drawing/2017/model3d" xmlns:o="urn:schemas-microsoft-com:office:office" xmlns:r="http://schemas.openxmlformats.org/officeDocument/2006/relationships" xmlns:m="http://schemas.openxmlformats.org/officeDocument/2006/math" xmlns:v="urn:schemas-microsoft-com:vml" xmlns:wp14="http://schemas.microsoft.com/office/word/2010/wordprocessingDrawing" xmlns:wp="http://schemas.openxmlformats.org/drawingml/2006/wordprocessingDrawing" xmlns:w10="urn:schemas-microsoft-com:office:word" xmlns:w="http://schemas.openxmlformats.org/wordprocessingml/2006/main" xmlns:w14="http://schemas.microsoft.com/office/word/2010/wordml" xmlns:w15="http://schemas.microsoft.com/office/word/2012/wordml" xmlns:w16cid="http://schemas.microsoft.com/office/word/2016/wordml/cid" xmlns:w16se="http://schemas.microsoft.com/office/word/2015/wordml/symex" xmlns:wpg="http://schemas.microsoft.com/office/word/2010/wordprocessingGroup" xmlns:wpi="http://schemas.microsoft.com/office/word/2010/wordprocessingInk" xmlns:wne="http://schemas.microsoft.com/office/word/2006/wordml" xmlns:wps="http://schemas.microsoft.com/office/word/2010/wordprocessingShape" mc:Ignorable="w14 w15 w16se w16cid wp14">
+  <w:sdt>
+    <w:sdtPr>
+      <w:rPr>
+        <w:color w:val="7F7F7F" w:themeColor="background1" w:themeShade="7F"/>
+        <w:spacing w:val="60"/>
+      </w:rPr>
+      <w:id w:val="1245302899"/>
+      <w:docPartObj>
+        <w:docPartGallery w:val="Page Numbers (Top of Page)"/>
+        <w:docPartUnique/>
+      </w:docPartObj>
+    </w:sdtPr>
+    <w:sdtEndPr>
+      <w:rPr>
+        <w:b/>
+        <w:bCs/>
+        <w:noProof/>
+        <w:color w:val="auto"/>
+        <w:spacing w:val="0"/>
+      </w:rPr>
+    </w:sdtEndPr>
+    <w:sdtContent>
+      <w:p>
+        <w:pPr>
+          <w:pStyle w:val="Header"/>
+          <w:pBdr>
+            <w:bottom w:val="single" w:sz="4" w:space="1" w:color="D9D9D9" w:themeColor="background1" w:themeShade="D9"/>
+          </w:pBdr>
+          <w:jc w:val="right"/>
+          <w:rPr>
+            <w:b/>
+            <w:bCs/>
+          </w:rPr>
+        </w:pPr>
+        <w:r>
+          <w:rPr>
+            <w:color w:val="7F7F7F" w:themeColor="background1" w:themeShade="7F"/>
+            <w:spacing w:val="60"/>
+          </w:rPr>
+          <w:t>Page</w:t>
+        </w:r>
+        <w:r>
+          <w:t xml:space="preserve"> | </w:t>
+        </w:r>
+        <w:r>
+          <w:fldChar w:fldCharType="begin"/>
+        </w:r>
+        <w:r>
+          <w:instrText xml:space="preserve"> PAGE   \* MERGEFORMAT </w:instrText>
+        </w:r>
+        <w:r>
+          <w:fldChar w:fldCharType="separate"/>
+        </w:r>
+        <w:r>
+          <w:rPr>
+            <w:b/>
+            <w:bCs/>
+            <w:noProof/>
+          </w:rPr>
+          <w:t>2</w:t>
+        </w:r>
+        <w:r>
+          <w:rPr>
+            <w:b/>
+            <w:bCs/>
+            <w:noProof/>
+          </w:rPr>
+          <w:fldChar w:fldCharType="end"/>
+        </w:r>
+      </w:p>
+    </w:sdtContent>
+  </w:sdt>
+  <w:p>
+    <w:pPr>
+      <w:pStyle w:val="Header"/>
+    </w:pPr>
+  </w:p>
+</w:hdr>
+</file>
+
 <file path=word/numbering.xml><?xml version="1.0" encoding="utf-8"?>
 <w:numbering xmlns:wpc="http://schemas.microsoft.com/office/word/2010/wordprocessingCanvas" xmlns:cx="http://schemas.microsoft.com/office/drawing/2014/chartex" xmlns:cx1="http://schemas.microsoft.com/office/drawing/2015/9/8/chartex" xmlns:cx2="http://schemas.microsoft.com/office/drawing/2015/10/21/chartex" xmlns:cx3="http://schemas.microsoft.com/office/drawing/2016/5/9/chartex" xmlns:cx4="http://schemas.microsoft.com/office/drawing/2016/5/10/chartex" xmlns:cx5="http://schemas.microsoft.com/office/drawing/2016/5/11/chartex" xmlns:cx6="http://schemas.microsoft.com/office/drawing/2016/5/12/chartex" xmlns:cx7="http://schemas.microsoft.com/office/drawing/2016/5/13/chartex" xmlns:cx8="http://schemas.microsoft.com/office/drawing/2016/5/14/chartex" xmlns:mc="http://schemas.openxmlformats.org/markup-compatibility/2006" xmlns:aink="http://schemas.microsoft.com/office/drawing/2016/ink" xmlns:am3d="http://schemas.microsoft.com/office/drawing/2017/model3d" xmlns:o="urn:schemas-microsoft-com:office:office" xmlns:r="http://schemas.openxmlformats.org/officeDocument/2006/relationships" xmlns:m="http://schemas.openxmlformats.org/officeDocument/2006/math" xmlns:v="urn:schemas-microsoft-com:vml" xmlns:wp14="http://schemas.microsoft.com/office/word/2010/wordprocessingDrawing" xmlns:wp="http://schemas.openxmlformats.org/drawingml/2006/wordprocessingDrawing" xmlns:w10="urn:schemas-microsoft-com:office:word" xmlns:w="http://schemas.openxmlformats.org/wordprocessingml/2006/main" xmlns:w14="http://schemas.microsoft.com/office/word/2010/wordml" xmlns:w15="http://schemas.microsoft.com/office/word/2012/wordml" xmlns:w16cid="http://schemas.microsoft.com/office/word/2016/wordml/cid" xmlns:w16se="http://schemas.microsoft.com/office/word/2015/wordml/symex" xmlns:wpg="http://schemas.microsoft.com/office/word/2010/wordprocessingGroup" xmlns:wpi="http://schemas.microsoft.com/office/word/2010/wordprocessingInk" xmlns:wne="http://schemas.microsoft.com/office/word/2006/wordml" xmlns:wps="http://schemas.microsoft.com/office/word/2010/wordprocessingShape" mc:Ignorable="w14 w15 w16se w16cid wp14">
   <w:abstractNum w:abstractNumId="0" w15:restartNumberingAfterBreak="0">
     <w:nsid w:val="0A982471"/>
     <w:multiLevelType w:val="multilevel"/>
-    <w:tmpl w:val="269210CA"/>
+    <w:tmpl w:val="80E42E50"/>
     <w:lvl w:ilvl="0">
       <w:start w:val="1"/>
       <w:numFmt w:val="upperRoman"/>
@@ -13111,7 +13681,7 @@
       <w:lvlText w:val="%2.%3"/>
       <w:lvlJc w:val="left"/>
       <w:pPr>
-        <w:ind w:left="1080" w:hanging="360"/>
+        <w:ind w:left="1152" w:hanging="432"/>
       </w:pPr>
       <w:rPr>
         <w:rFonts w:hint="default"/>
@@ -13126,7 +13696,7 @@
       <w:lvlText w:val="%2.%3.%4 "/>
       <w:lvlJc w:val="left"/>
       <w:pPr>
-        <w:ind w:left="2160" w:hanging="1080"/>
+        <w:ind w:left="1800" w:hanging="648"/>
       </w:pPr>
       <w:rPr>
         <w:rFonts w:hint="default"/>
@@ -13198,6 +13768,92 @@
     </w:lvl>
   </w:abstractNum>
   <w:abstractNum w:abstractNumId="1" w15:restartNumberingAfterBreak="0">
+    <w:nsid w:val="1F9016C7"/>
+    <w:multiLevelType w:val="multilevel"/>
+    <w:tmpl w:val="0409001F"/>
+    <w:lvl w:ilvl="0">
+      <w:start w:val="1"/>
+      <w:numFmt w:val="decimal"/>
+      <w:lvlText w:val="%1."/>
+      <w:lvlJc w:val="left"/>
+      <w:pPr>
+        <w:ind w:left="792" w:hanging="360"/>
+      </w:pPr>
+    </w:lvl>
+    <w:lvl w:ilvl="1">
+      <w:start w:val="1"/>
+      <w:numFmt w:val="decimal"/>
+      <w:lvlText w:val="%1.%2."/>
+      <w:lvlJc w:val="left"/>
+      <w:pPr>
+        <w:ind w:left="1224" w:hanging="432"/>
+      </w:pPr>
+    </w:lvl>
+    <w:lvl w:ilvl="2">
+      <w:start w:val="1"/>
+      <w:numFmt w:val="decimal"/>
+      <w:lvlText w:val="%1.%2.%3."/>
+      <w:lvlJc w:val="left"/>
+      <w:pPr>
+        <w:ind w:left="1656" w:hanging="504"/>
+      </w:pPr>
+    </w:lvl>
+    <w:lvl w:ilvl="3">
+      <w:start w:val="1"/>
+      <w:numFmt w:val="decimal"/>
+      <w:lvlText w:val="%1.%2.%3.%4."/>
+      <w:lvlJc w:val="left"/>
+      <w:pPr>
+        <w:ind w:left="2160" w:hanging="648"/>
+      </w:pPr>
+    </w:lvl>
+    <w:lvl w:ilvl="4">
+      <w:start w:val="1"/>
+      <w:numFmt w:val="decimal"/>
+      <w:lvlText w:val="%1.%2.%3.%4.%5."/>
+      <w:lvlJc w:val="left"/>
+      <w:pPr>
+        <w:ind w:left="2664" w:hanging="792"/>
+      </w:pPr>
+    </w:lvl>
+    <w:lvl w:ilvl="5">
+      <w:start w:val="1"/>
+      <w:numFmt w:val="decimal"/>
+      <w:lvlText w:val="%1.%2.%3.%4.%5.%6."/>
+      <w:lvlJc w:val="left"/>
+      <w:pPr>
+        <w:ind w:left="3168" w:hanging="936"/>
+      </w:pPr>
+    </w:lvl>
+    <w:lvl w:ilvl="6">
+      <w:start w:val="1"/>
+      <w:numFmt w:val="decimal"/>
+      <w:lvlText w:val="%1.%2.%3.%4.%5.%6.%7."/>
+      <w:lvlJc w:val="left"/>
+      <w:pPr>
+        <w:ind w:left="3672" w:hanging="1080"/>
+      </w:pPr>
+    </w:lvl>
+    <w:lvl w:ilvl="7">
+      <w:start w:val="1"/>
+      <w:numFmt w:val="decimal"/>
+      <w:lvlText w:val="%1.%2.%3.%4.%5.%6.%7.%8."/>
+      <w:lvlJc w:val="left"/>
+      <w:pPr>
+        <w:ind w:left="4176" w:hanging="1224"/>
+      </w:pPr>
+    </w:lvl>
+    <w:lvl w:ilvl="8">
+      <w:start w:val="1"/>
+      <w:numFmt w:val="decimal"/>
+      <w:lvlText w:val="%1.%2.%3.%4.%5.%6.%7.%8.%9."/>
+      <w:lvlJc w:val="left"/>
+      <w:pPr>
+        <w:ind w:left="4752" w:hanging="1440"/>
+      </w:pPr>
+    </w:lvl>
+  </w:abstractNum>
+  <w:abstractNum w:abstractNumId="2" w15:restartNumberingAfterBreak="0">
     <w:nsid w:val="25C52F9E"/>
     <w:multiLevelType w:val="multilevel"/>
     <w:tmpl w:val="37DC7288"/>
@@ -13311,10 +13967,10 @@
       </w:rPr>
     </w:lvl>
   </w:abstractNum>
-  <w:abstractNum w:abstractNumId="2" w15:restartNumberingAfterBreak="0">
+  <w:abstractNum w:abstractNumId="3" w15:restartNumberingAfterBreak="0">
     <w:nsid w:val="3A82458E"/>
     <w:multiLevelType w:val="multilevel"/>
-    <w:tmpl w:val="C16CD07E"/>
+    <w:tmpl w:val="BD1EAAA4"/>
     <w:lvl w:ilvl="0">
       <w:start w:val="8"/>
       <w:numFmt w:val="decimal"/>
@@ -13357,6 +14013,7 @@
         <w:rFonts w:hint="default"/>
         <w:b/>
         <w:bCs/>
+        <w:color w:val="7F7F7F" w:themeColor="text1" w:themeTint="80"/>
       </w:rPr>
     </w:lvl>
     <w:lvl w:ilvl="3">
@@ -13438,7 +14095,7 @@
       </w:rPr>
     </w:lvl>
   </w:abstractNum>
-  <w:abstractNum w:abstractNumId="3" w15:restartNumberingAfterBreak="0">
+  <w:abstractNum w:abstractNumId="4" w15:restartNumberingAfterBreak="0">
     <w:nsid w:val="56652A9C"/>
     <w:multiLevelType w:val="multilevel"/>
     <w:tmpl w:val="717E7D4E"/>
@@ -13563,7 +14220,7 @@
       </w:rPr>
     </w:lvl>
   </w:abstractNum>
-  <w:abstractNum w:abstractNumId="4" w15:restartNumberingAfterBreak="0">
+  <w:abstractNum w:abstractNumId="5" w15:restartNumberingAfterBreak="0">
     <w:nsid w:val="5A1B7B82"/>
     <w:multiLevelType w:val="multilevel"/>
     <w:tmpl w:val="4F0CE3C2"/>
@@ -13688,7 +14345,7 @@
       </w:rPr>
     </w:lvl>
   </w:abstractNum>
-  <w:abstractNum w:abstractNumId="5" w15:restartNumberingAfterBreak="0">
+  <w:abstractNum w:abstractNumId="6" w15:restartNumberingAfterBreak="0">
     <w:nsid w:val="60E211A9"/>
     <w:multiLevelType w:val="multilevel"/>
     <w:tmpl w:val="4CE208CE"/>
@@ -13813,7 +14470,7 @@
       </w:rPr>
     </w:lvl>
   </w:abstractNum>
-  <w:abstractNum w:abstractNumId="6" w15:restartNumberingAfterBreak="0">
+  <w:abstractNum w:abstractNumId="7" w15:restartNumberingAfterBreak="0">
     <w:nsid w:val="62970863"/>
     <w:multiLevelType w:val="hybridMultilevel"/>
     <w:tmpl w:val="E986491E"/>
@@ -13926,120 +14583,133 @@
       </w:rPr>
     </w:lvl>
   </w:abstractNum>
-  <w:abstractNum w:abstractNumId="7" w15:restartNumberingAfterBreak="0">
+  <w:abstractNum w:abstractNumId="8" w15:restartNumberingAfterBreak="0">
     <w:nsid w:val="649B5EC9"/>
-    <w:multiLevelType w:val="hybridMultilevel"/>
-    <w:tmpl w:val="FA6C9FF4"/>
-    <w:lvl w:ilvl="0" w:tplc="04090001">
+    <w:multiLevelType w:val="multilevel"/>
+    <w:tmpl w:val="740E9A1E"/>
+    <w:lvl w:ilvl="0">
       <w:start w:val="1"/>
-      <w:numFmt w:val="bullet"/>
-      <w:lvlText w:val=""/>
+      <w:numFmt w:val="decimal"/>
+      <w:lvlText w:val="%1."/>
       <w:lvlJc w:val="left"/>
       <w:pPr>
-        <w:ind w:left="1140" w:hanging="360"/>
+        <w:ind w:left="1152" w:hanging="432"/>
       </w:pPr>
       <w:rPr>
-        <w:rFonts w:ascii="Symbol" w:hAnsi="Symbol" w:hint="default"/>
+        <w:rFonts w:hint="default"/>
+        <w:b/>
+        <w:bCs/>
+        <w:color w:val="000000" w:themeColor="text1"/>
       </w:rPr>
     </w:lvl>
-    <w:lvl w:ilvl="1" w:tplc="04090003" w:tentative="1">
+    <w:lvl w:ilvl="1">
       <w:start w:val="1"/>
-      <w:numFmt w:val="bullet"/>
-      <w:lvlText w:val="o"/>
+      <w:numFmt w:val="decimal"/>
+      <w:lvlText w:val="%2"/>
       <w:lvlJc w:val="left"/>
       <w:pPr>
-        <w:ind w:left="1860" w:hanging="360"/>
+        <w:ind w:left="1440" w:hanging="360"/>
       </w:pPr>
       <w:rPr>
-        <w:rFonts w:ascii="Courier New" w:hAnsi="Courier New" w:cs="Courier New" w:hint="default"/>
+        <w:rFonts w:hint="default"/>
+        <w:b/>
+        <w:bCs/>
+        <w:color w:val="000000" w:themeColor="text1"/>
       </w:rPr>
     </w:lvl>
-    <w:lvl w:ilvl="2" w:tplc="04090005" w:tentative="1">
+    <w:lvl w:ilvl="2">
       <w:start w:val="1"/>
-      <w:numFmt w:val="bullet"/>
-      <w:lvlText w:val=""/>
+      <w:numFmt w:val="decimal"/>
+      <w:lvlText w:val="%2.%3"/>
       <w:lvlJc w:val="left"/>
       <w:pPr>
-        <w:ind w:left="2580" w:hanging="360"/>
+        <w:ind w:left="1872" w:hanging="432"/>
       </w:pPr>
       <w:rPr>
-        <w:rFonts w:ascii="Wingdings" w:hAnsi="Wingdings" w:hint="default"/>
+        <w:rFonts w:hint="default"/>
+        <w:b/>
+        <w:bCs/>
+        <w:color w:val="000000" w:themeColor="text1"/>
       </w:rPr>
     </w:lvl>
-    <w:lvl w:ilvl="3" w:tplc="04090001" w:tentative="1">
+    <w:lvl w:ilvl="3">
       <w:start w:val="1"/>
-      <w:numFmt w:val="bullet"/>
-      <w:lvlText w:val=""/>
+      <w:numFmt w:val="decimal"/>
+      <w:lvlText w:val="%2.%3.%4 "/>
       <w:lvlJc w:val="left"/>
       <w:pPr>
-        <w:ind w:left="3300" w:hanging="360"/>
+        <w:ind w:left="2520" w:hanging="648"/>
       </w:pPr>
       <w:rPr>
-        <w:rFonts w:ascii="Symbol" w:hAnsi="Symbol" w:hint="default"/>
+        <w:rFonts w:hint="default"/>
+        <w:b/>
+        <w:bCs/>
       </w:rPr>
     </w:lvl>
-    <w:lvl w:ilvl="4" w:tplc="04090003" w:tentative="1">
+    <w:lvl w:ilvl="4">
       <w:start w:val="1"/>
-      <w:numFmt w:val="bullet"/>
-      <w:lvlText w:val="o"/>
+      <w:numFmt w:val="lowerLetter"/>
+      <w:lvlText w:val="%5)"/>
       <w:lvlJc w:val="left"/>
       <w:pPr>
-        <w:ind w:left="4020" w:hanging="360"/>
+        <w:ind w:left="2520" w:hanging="360"/>
       </w:pPr>
       <w:rPr>
-        <w:rFonts w:ascii="Courier New" w:hAnsi="Courier New" w:cs="Courier New" w:hint="default"/>
+        <w:rFonts w:hint="default"/>
+        <w:b/>
+        <w:i w:val="0"/>
       </w:rPr>
     </w:lvl>
-    <w:lvl w:ilvl="5" w:tplc="04090005" w:tentative="1">
+    <w:lvl w:ilvl="5">
       <w:start w:val="1"/>
-      <w:numFmt w:val="bullet"/>
-      <w:lvlText w:val=""/>
+      <w:numFmt w:val="lowerRoman"/>
+      <w:lvlText w:val="(%6)"/>
       <w:lvlJc w:val="left"/>
       <w:pPr>
-        <w:ind w:left="4740" w:hanging="360"/>
+        <w:ind w:left="2880" w:hanging="360"/>
       </w:pPr>
       <w:rPr>
-        <w:rFonts w:ascii="Wingdings" w:hAnsi="Wingdings" w:hint="default"/>
+        <w:rFonts w:hint="default"/>
       </w:rPr>
     </w:lvl>
-    <w:lvl w:ilvl="6" w:tplc="04090001" w:tentative="1">
+    <w:lvl w:ilvl="6">
       <w:start w:val="1"/>
-      <w:numFmt w:val="bullet"/>
-      <w:lvlText w:val=""/>
+      <w:numFmt w:val="decimal"/>
+      <w:lvlText w:val="%7."/>
       <w:lvlJc w:val="left"/>
       <w:pPr>
-        <w:ind w:left="5460" w:hanging="360"/>
+        <w:ind w:left="3240" w:hanging="360"/>
       </w:pPr>
       <w:rPr>
-        <w:rFonts w:ascii="Symbol" w:hAnsi="Symbol" w:hint="default"/>
+        <w:rFonts w:hint="default"/>
       </w:rPr>
     </w:lvl>
-    <w:lvl w:ilvl="7" w:tplc="04090003" w:tentative="1">
+    <w:lvl w:ilvl="7">
       <w:start w:val="1"/>
-      <w:numFmt w:val="bullet"/>
-      <w:lvlText w:val="o"/>
+      <w:numFmt w:val="lowerLetter"/>
+      <w:lvlText w:val="%8."/>
       <w:lvlJc w:val="left"/>
       <w:pPr>
-        <w:ind w:left="6180" w:hanging="360"/>
+        <w:ind w:left="3600" w:hanging="360"/>
       </w:pPr>
       <w:rPr>
-        <w:rFonts w:ascii="Courier New" w:hAnsi="Courier New" w:cs="Courier New" w:hint="default"/>
+        <w:rFonts w:hint="default"/>
       </w:rPr>
     </w:lvl>
-    <w:lvl w:ilvl="8" w:tplc="04090005" w:tentative="1">
+    <w:lvl w:ilvl="8">
       <w:start w:val="1"/>
-      <w:numFmt w:val="bullet"/>
-      <w:lvlText w:val=""/>
+      <w:numFmt w:val="lowerRoman"/>
+      <w:lvlText w:val="%9."/>
       <w:lvlJc w:val="left"/>
       <w:pPr>
-        <w:ind w:left="6900" w:hanging="360"/>
+        <w:ind w:left="3960" w:hanging="360"/>
       </w:pPr>
       <w:rPr>
-        <w:rFonts w:ascii="Wingdings" w:hAnsi="Wingdings" w:hint="default"/>
+        <w:rFonts w:hint="default"/>
       </w:rPr>
     </w:lvl>
   </w:abstractNum>
-  <w:abstractNum w:abstractNumId="8" w15:restartNumberingAfterBreak="0">
+  <w:abstractNum w:abstractNumId="9" w15:restartNumberingAfterBreak="0">
     <w:nsid w:val="686A66CF"/>
     <w:multiLevelType w:val="multilevel"/>
     <w:tmpl w:val="B97420E8"/>
@@ -14164,120 +14834,133 @@
       </w:rPr>
     </w:lvl>
   </w:abstractNum>
-  <w:abstractNum w:abstractNumId="9" w15:restartNumberingAfterBreak="0">
+  <w:abstractNum w:abstractNumId="10" w15:restartNumberingAfterBreak="0">
     <w:nsid w:val="6E3958AF"/>
-    <w:multiLevelType w:val="hybridMultilevel"/>
-    <w:tmpl w:val="191814C8"/>
-    <w:lvl w:ilvl="0" w:tplc="04090001">
+    <w:multiLevelType w:val="multilevel"/>
+    <w:tmpl w:val="740E9A1E"/>
+    <w:lvl w:ilvl="0">
       <w:start w:val="1"/>
-      <w:numFmt w:val="bullet"/>
-      <w:lvlText w:val=""/>
+      <w:numFmt w:val="decimal"/>
+      <w:lvlText w:val="%1."/>
       <w:lvlJc w:val="left"/>
       <w:pPr>
-        <w:ind w:left="1080" w:hanging="360"/>
+        <w:ind w:left="1152" w:hanging="432"/>
       </w:pPr>
       <w:rPr>
-        <w:rFonts w:ascii="Symbol" w:hAnsi="Symbol" w:hint="default"/>
+        <w:rFonts w:hint="default"/>
+        <w:b/>
+        <w:bCs/>
+        <w:color w:val="000000" w:themeColor="text1"/>
       </w:rPr>
     </w:lvl>
-    <w:lvl w:ilvl="1" w:tplc="04090003" w:tentative="1">
+    <w:lvl w:ilvl="1">
       <w:start w:val="1"/>
-      <w:numFmt w:val="bullet"/>
-      <w:lvlText w:val="o"/>
+      <w:numFmt w:val="decimal"/>
+      <w:lvlText w:val="%2"/>
       <w:lvlJc w:val="left"/>
       <w:pPr>
-        <w:ind w:left="1800" w:hanging="360"/>
+        <w:ind w:left="1440" w:hanging="360"/>
       </w:pPr>
       <w:rPr>
-        <w:rFonts w:ascii="Courier New" w:hAnsi="Courier New" w:cs="Courier New" w:hint="default"/>
+        <w:rFonts w:hint="default"/>
+        <w:b/>
+        <w:bCs/>
+        <w:color w:val="000000" w:themeColor="text1"/>
       </w:rPr>
     </w:lvl>
-    <w:lvl w:ilvl="2" w:tplc="04090005">
+    <w:lvl w:ilvl="2">
       <w:start w:val="1"/>
-      <w:numFmt w:val="bullet"/>
-      <w:lvlText w:val=""/>
+      <w:numFmt w:val="decimal"/>
+      <w:lvlText w:val="%2.%3"/>
       <w:lvlJc w:val="left"/>
       <w:pPr>
-        <w:ind w:left="2520" w:hanging="360"/>
+        <w:ind w:left="1872" w:hanging="432"/>
       </w:pPr>
       <w:rPr>
-        <w:rFonts w:ascii="Wingdings" w:hAnsi="Wingdings" w:hint="default"/>
+        <w:rFonts w:hint="default"/>
+        <w:b/>
+        <w:bCs/>
+        <w:color w:val="000000" w:themeColor="text1"/>
       </w:rPr>
     </w:lvl>
-    <w:lvl w:ilvl="3" w:tplc="04090001" w:tentative="1">
+    <w:lvl w:ilvl="3">
       <w:start w:val="1"/>
-      <w:numFmt w:val="bullet"/>
-      <w:lvlText w:val=""/>
+      <w:numFmt w:val="decimal"/>
+      <w:lvlText w:val="%2.%3.%4 "/>
       <w:lvlJc w:val="left"/>
       <w:pPr>
-        <w:ind w:left="3240" w:hanging="360"/>
+        <w:ind w:left="2520" w:hanging="648"/>
       </w:pPr>
       <w:rPr>
-        <w:rFonts w:ascii="Symbol" w:hAnsi="Symbol" w:hint="default"/>
+        <w:rFonts w:hint="default"/>
+        <w:b/>
+        <w:bCs/>
       </w:rPr>
     </w:lvl>
-    <w:lvl w:ilvl="4" w:tplc="04090003" w:tentative="1">
+    <w:lvl w:ilvl="4">
       <w:start w:val="1"/>
-      <w:numFmt w:val="bullet"/>
-      <w:lvlText w:val="o"/>
+      <w:numFmt w:val="lowerLetter"/>
+      <w:lvlText w:val="%5)"/>
       <w:lvlJc w:val="left"/>
       <w:pPr>
-        <w:ind w:left="3960" w:hanging="360"/>
+        <w:ind w:left="2520" w:hanging="360"/>
       </w:pPr>
       <w:rPr>
-        <w:rFonts w:ascii="Courier New" w:hAnsi="Courier New" w:cs="Courier New" w:hint="default"/>
+        <w:rFonts w:hint="default"/>
+        <w:b/>
+        <w:i w:val="0"/>
       </w:rPr>
     </w:lvl>
-    <w:lvl w:ilvl="5" w:tplc="04090005" w:tentative="1">
+    <w:lvl w:ilvl="5">
       <w:start w:val="1"/>
-      <w:numFmt w:val="bullet"/>
-      <w:lvlText w:val=""/>
+      <w:numFmt w:val="lowerRoman"/>
+      <w:lvlText w:val="(%6)"/>
       <w:lvlJc w:val="left"/>
       <w:pPr>
-        <w:ind w:left="4680" w:hanging="360"/>
+        <w:ind w:left="2880" w:hanging="360"/>
       </w:pPr>
       <w:rPr>
-        <w:rFonts w:ascii="Wingdings" w:hAnsi="Wingdings" w:hint="default"/>
+        <w:rFonts w:hint="default"/>
       </w:rPr>
     </w:lvl>
-    <w:lvl w:ilvl="6" w:tplc="04090001" w:tentative="1">
+    <w:lvl w:ilvl="6">
       <w:start w:val="1"/>
-      <w:numFmt w:val="bullet"/>
-      <w:lvlText w:val=""/>
+      <w:numFmt w:val="decimal"/>
+      <w:lvlText w:val="%7."/>
       <w:lvlJc w:val="left"/>
       <w:pPr>
-        <w:ind w:left="5400" w:hanging="360"/>
+        <w:ind w:left="3240" w:hanging="360"/>
       </w:pPr>
       <w:rPr>
-        <w:rFonts w:ascii="Symbol" w:hAnsi="Symbol" w:hint="default"/>
+        <w:rFonts w:hint="default"/>
       </w:rPr>
     </w:lvl>
-    <w:lvl w:ilvl="7" w:tplc="04090003" w:tentative="1">
+    <w:lvl w:ilvl="7">
       <w:start w:val="1"/>
-      <w:numFmt w:val="bullet"/>
-      <w:lvlText w:val="o"/>
+      <w:numFmt w:val="lowerLetter"/>
+      <w:lvlText w:val="%8."/>
       <w:lvlJc w:val="left"/>
       <w:pPr>
-        <w:ind w:left="6120" w:hanging="360"/>
+        <w:ind w:left="3600" w:hanging="360"/>
       </w:pPr>
       <w:rPr>
-        <w:rFonts w:ascii="Courier New" w:hAnsi="Courier New" w:cs="Courier New" w:hint="default"/>
+        <w:rFonts w:hint="default"/>
       </w:rPr>
     </w:lvl>
-    <w:lvl w:ilvl="8" w:tplc="04090005" w:tentative="1">
+    <w:lvl w:ilvl="8">
       <w:start w:val="1"/>
-      <w:numFmt w:val="bullet"/>
-      <w:lvlText w:val=""/>
+      <w:numFmt w:val="lowerRoman"/>
+      <w:lvlText w:val="%9."/>
       <w:lvlJc w:val="left"/>
       <w:pPr>
-        <w:ind w:left="6840" w:hanging="360"/>
+        <w:ind w:left="3960" w:hanging="360"/>
       </w:pPr>
       <w:rPr>
-        <w:rFonts w:ascii="Wingdings" w:hAnsi="Wingdings" w:hint="default"/>
+        <w:rFonts w:hint="default"/>
       </w:rPr>
     </w:lvl>
   </w:abstractNum>
-  <w:abstractNum w:abstractNumId="10" w15:restartNumberingAfterBreak="0">
+  <w:abstractNum w:abstractNumId="11" w15:restartNumberingAfterBreak="0">
     <w:nsid w:val="7835546D"/>
     <w:multiLevelType w:val="multilevel"/>
     <w:tmpl w:val="AB64BA30"/>
@@ -14371,7 +15054,7 @@
       </w:pPr>
     </w:lvl>
   </w:abstractNum>
-  <w:abstractNum w:abstractNumId="11" w15:restartNumberingAfterBreak="0">
+  <w:abstractNum w:abstractNumId="12" w15:restartNumberingAfterBreak="0">
     <w:nsid w:val="7D190E30"/>
     <w:multiLevelType w:val="hybridMultilevel"/>
     <w:tmpl w:val="224C093A"/>
@@ -14461,40 +15144,43 @@
     </w:lvl>
   </w:abstractNum>
   <w:num w:numId="1">
-    <w:abstractNumId w:val="8"/>
+    <w:abstractNumId w:val="9"/>
   </w:num>
   <w:num w:numId="2">
-    <w:abstractNumId w:val="1"/>
+    <w:abstractNumId w:val="2"/>
   </w:num>
   <w:num w:numId="3">
-    <w:abstractNumId w:val="2"/>
+    <w:abstractNumId w:val="3"/>
   </w:num>
   <w:num w:numId="4">
-    <w:abstractNumId w:val="5"/>
+    <w:abstractNumId w:val="6"/>
   </w:num>
   <w:num w:numId="5">
+    <w:abstractNumId w:val="12"/>
+  </w:num>
+  <w:num w:numId="6">
+    <w:abstractNumId w:val="4"/>
+  </w:num>
+  <w:num w:numId="7">
     <w:abstractNumId w:val="11"/>
   </w:num>
-  <w:num w:numId="6">
-    <w:abstractNumId w:val="3"/>
-  </w:num>
-  <w:num w:numId="7">
-    <w:abstractNumId w:val="10"/>
-  </w:num>
   <w:num w:numId="8">
-    <w:abstractNumId w:val="4"/>
+    <w:abstractNumId w:val="5"/>
   </w:num>
   <w:num w:numId="9">
     <w:abstractNumId w:val="0"/>
   </w:num>
   <w:num w:numId="10">
-    <w:abstractNumId w:val="6"/>
+    <w:abstractNumId w:val="7"/>
   </w:num>
   <w:num w:numId="11">
-    <w:abstractNumId w:val="7"/>
+    <w:abstractNumId w:val="8"/>
   </w:num>
   <w:num w:numId="12">
-    <w:abstractNumId w:val="9"/>
+    <w:abstractNumId w:val="10"/>
+  </w:num>
+  <w:num w:numId="13">
+    <w:abstractNumId w:val="1"/>
   </w:num>
   <w:numIdMacAtCleanup w:val="12"/>
 </w:numbering>
@@ -14517,7 +15203,7 @@
       </w:pPr>
     </w:pPrDefault>
   </w:docDefaults>
-  <w:latentStyles w:defLockedState="0" w:defUIPriority="99" w:defSemiHidden="0" w:defUnhideWhenUsed="0" w:defQFormat="0" w:count="375">
+  <w:latentStyles w:defLockedState="0" w:defUIPriority="99" w:defSemiHidden="0" w:defUnhideWhenUsed="0" w:defQFormat="0" w:count="376">
     <w:lsdException w:name="Normal" w:uiPriority="0" w:qFormat="1"/>
     <w:lsdException w:name="heading 1" w:uiPriority="9" w:qFormat="1"/>
     <w:lsdException w:name="heading 2" w:semiHidden="1" w:uiPriority="9" w:unhideWhenUsed="1" w:qFormat="1"/>
@@ -14893,6 +15579,7 @@
     <w:lsdException w:name="Smart Hyperlink" w:semiHidden="1" w:unhideWhenUsed="1"/>
     <w:lsdException w:name="Hashtag" w:semiHidden="1" w:unhideWhenUsed="1"/>
     <w:lsdException w:name="Unresolved Mention" w:semiHidden="1" w:unhideWhenUsed="1"/>
+    <w:lsdException w:name="Smart Link" w:semiHidden="1" w:unhideWhenUsed="1"/>
   </w:latentStyles>
   <w:style w:type="paragraph" w:default="1" w:styleId="Normal">
     <w:name w:val="Normal"/>
@@ -16097,7 +16784,7 @@
 </file>
 
 <file path=customXml/itemProps2.xml><?xml version="1.0" encoding="utf-8"?>
-<ds:datastoreItem xmlns:ds="http://schemas.openxmlformats.org/officeDocument/2006/customXml" ds:itemID="{5507C28A-316E-4E91-B7F2-6246BD47205D}">
+<ds:datastoreItem xmlns:ds="http://schemas.openxmlformats.org/officeDocument/2006/customXml" ds:itemID="{CE12A5BF-91A0-4659-B952-039B2FF52594}">
   <ds:schemaRefs>
     <ds:schemaRef ds:uri="http://schemas.openxmlformats.org/officeDocument/2006/bibliography"/>
   </ds:schemaRefs>

</xml_diff>

<commit_message>
Minor copy and paste fix
</commit_message>
<xml_diff>
--- a/DECONSTRUCTORS_PROJECT_PROPOSAL.docx
+++ b/DECONSTRUCTORS_PROJECT_PROPOSAL.docx
@@ -404,25 +404,7 @@
           <w:sz w:val="24"/>
           <w:szCs w:val="24"/>
         </w:rPr>
-        <w:t xml:space="preserve">Michael Remley, Kacey </w:t>
-      </w:r>
-      <w:proofErr w:type="spellStart"/>
-      <w:r>
-        <w:rPr>
-          <w:color w:val="000000" w:themeColor="text1"/>
-          <w:sz w:val="24"/>
-          <w:szCs w:val="24"/>
-        </w:rPr>
-        <w:t>Balabin</w:t>
-      </w:r>
-      <w:proofErr w:type="spellEnd"/>
-      <w:r>
-        <w:rPr>
-          <w:color w:val="000000" w:themeColor="text1"/>
-          <w:sz w:val="24"/>
-          <w:szCs w:val="24"/>
-        </w:rPr>
-        <w:t>, Codey Winslow, Jihyuk Chung, and Jared Glasser</w:t>
+        <w:t>Michael Remley, Kacey Balabin, Codey Winslow, Jihyuk Chung, and Jared Glasser</w:t>
       </w:r>
     </w:p>
     <w:p>
@@ -895,18 +877,8 @@
                 <w:sz w:val="24"/>
                 <w:szCs w:val="24"/>
               </w:rPr>
-              <w:t xml:space="preserve">Kacey </w:t>
-            </w:r>
-            <w:proofErr w:type="spellStart"/>
-            <w:r>
-              <w:rPr>
-                <w:rFonts w:cstheme="minorHAnsi"/>
-                <w:sz w:val="24"/>
-                <w:szCs w:val="24"/>
-              </w:rPr>
-              <w:t>Balabin</w:t>
-            </w:r>
-            <w:proofErr w:type="spellEnd"/>
+              <w:t>Kacey Balabin</w:t>
+            </w:r>
           </w:p>
           <w:p>
             <w:pPr>
@@ -1163,18 +1135,8 @@
                 <w:sz w:val="24"/>
                 <w:szCs w:val="24"/>
               </w:rPr>
-              <w:t xml:space="preserve">Kacey </w:t>
-            </w:r>
-            <w:proofErr w:type="spellStart"/>
-            <w:r>
-              <w:rPr>
-                <w:rFonts w:cstheme="minorHAnsi"/>
-                <w:sz w:val="24"/>
-                <w:szCs w:val="24"/>
-              </w:rPr>
-              <w:t>Balabin</w:t>
-            </w:r>
-            <w:proofErr w:type="spellEnd"/>
+              <w:t>Kacey Balabin</w:t>
+            </w:r>
           </w:p>
           <w:p>
             <w:pPr>
@@ -1442,18 +1404,8 @@
                 <w:sz w:val="24"/>
                 <w:szCs w:val="24"/>
               </w:rPr>
-              <w:t xml:space="preserve">Kacey </w:t>
-            </w:r>
-            <w:proofErr w:type="spellStart"/>
-            <w:r>
-              <w:rPr>
-                <w:rFonts w:cstheme="minorHAnsi"/>
-                <w:sz w:val="24"/>
-                <w:szCs w:val="24"/>
-              </w:rPr>
-              <w:t>Balabin</w:t>
-            </w:r>
-            <w:proofErr w:type="spellEnd"/>
+              <w:t>Kacey Balabin</w:t>
+            </w:r>
           </w:p>
           <w:p>
             <w:pPr>
@@ -1502,7 +1454,6 @@
                 <w:szCs w:val="24"/>
               </w:rPr>
             </w:pPr>
-            <w:proofErr w:type="spellStart"/>
             <w:r>
               <w:rPr>
                 <w:rFonts w:cstheme="minorHAnsi"/>
@@ -1511,7 +1462,6 @@
               </w:rPr>
               <w:t>Deconstructors</w:t>
             </w:r>
-            <w:proofErr w:type="spellEnd"/>
           </w:p>
         </w:tc>
         <w:tc>
@@ -1594,7 +1544,6 @@
                 <w:szCs w:val="24"/>
               </w:rPr>
             </w:pPr>
-            <w:proofErr w:type="spellStart"/>
             <w:r>
               <w:rPr>
                 <w:rFonts w:cstheme="minorHAnsi"/>
@@ -1603,7 +1552,6 @@
               </w:rPr>
               <w:t>Deconstructors</w:t>
             </w:r>
-            <w:proofErr w:type="spellEnd"/>
           </w:p>
           <w:p>
             <w:pPr>
@@ -2008,18 +1956,8 @@
           <w:sz w:val="32"/>
           <w:szCs w:val="36"/>
         </w:rPr>
-        <w:t xml:space="preserve"> </w:t>
-      </w:r>
-      <w:proofErr w:type="spellStart"/>
-      <w:r>
-        <w:rPr>
-          <w:rFonts w:cstheme="minorHAnsi"/>
-          <w:sz w:val="32"/>
-          <w:szCs w:val="36"/>
-        </w:rPr>
-        <w:t>Balabin</w:t>
-      </w:r>
-      <w:proofErr w:type="spellEnd"/>
+        <w:t xml:space="preserve"> Balabin</w:t>
+      </w:r>
       <w:r>
         <w:rPr>
           <w:rFonts w:cstheme="minorHAnsi"/>
@@ -5507,27 +5445,7 @@
           <w:sz w:val="24"/>
           <w:szCs w:val="24"/>
         </w:rPr>
-        <w:t xml:space="preserve"> become necessary, the Change Administration Team, (CAT), will convene and discuss the requested change. The CAT team will consist of Kacey </w:t>
-      </w:r>
-      <w:proofErr w:type="spellStart"/>
-      <w:r>
-        <w:rPr>
-          <w:rFonts w:cstheme="minorHAnsi"/>
-          <w:color w:val="595959" w:themeColor="text1" w:themeTint="A6"/>
-          <w:sz w:val="24"/>
-          <w:szCs w:val="24"/>
-        </w:rPr>
-        <w:t>Balabin</w:t>
-      </w:r>
-      <w:proofErr w:type="spellEnd"/>
-      <w:r>
-        <w:rPr>
-          <w:rFonts w:cstheme="minorHAnsi"/>
-          <w:color w:val="595959" w:themeColor="text1" w:themeTint="A6"/>
-          <w:sz w:val="24"/>
-          <w:szCs w:val="24"/>
-        </w:rPr>
-        <w:t xml:space="preserve">, JiHyuk Chung, Jared Glasser, Michael Remley, Codey Winslow, </w:t>
+        <w:t xml:space="preserve"> become necessary, the Change Administration Team, (CAT), will convene and discuss the requested change. The CAT team will consist of Kacey Balabin, JiHyuk Chung, Jared Glasser, Michael Remley, Codey Winslow, </w:t>
       </w:r>
       <w:r>
         <w:rPr>
@@ -5831,7 +5749,6 @@
         </w:rPr>
         <w:t xml:space="preserve"> – All changes, whether accepted or denied, must be archived in the Revision History section of this document (see page </w:t>
       </w:r>
-      <w:proofErr w:type="spellStart"/>
       <w:r>
         <w:rPr>
           <w:rFonts w:cstheme="minorHAnsi"/>
@@ -5843,7 +5760,6 @@
         </w:rPr>
         <w:t>i</w:t>
       </w:r>
-      <w:proofErr w:type="spellEnd"/>
       <w:r>
         <w:rPr>
           <w:rFonts w:cstheme="minorHAnsi"/>
@@ -6198,27 +6114,7 @@
           <w:sz w:val="24"/>
           <w:szCs w:val="24"/>
         </w:rPr>
-        <w:t xml:space="preserve">Kacey </w:t>
-      </w:r>
-      <w:proofErr w:type="spellStart"/>
-      <w:r>
-        <w:rPr>
-          <w:rFonts w:cstheme="minorHAnsi"/>
-          <w:color w:val="595959" w:themeColor="text1" w:themeTint="A6"/>
-          <w:sz w:val="24"/>
-          <w:szCs w:val="24"/>
-        </w:rPr>
-        <w:t>Balabin</w:t>
-      </w:r>
-      <w:proofErr w:type="spellEnd"/>
-      <w:r>
-        <w:rPr>
-          <w:rFonts w:cstheme="minorHAnsi"/>
-          <w:color w:val="595959" w:themeColor="text1" w:themeTint="A6"/>
-          <w:sz w:val="24"/>
-          <w:szCs w:val="24"/>
-        </w:rPr>
-        <w:t>, JiHyuk Chung, Jared Glasser, Michael Remley, Codey Winslow</w:t>
+        <w:t>Kacey Balabin, JiHyuk Chung, Jared Glasser, Michael Remley, Codey Winslow</w:t>
       </w:r>
       <w:r>
         <w:rPr>
@@ -8188,16 +8084,7 @@
           <w:sz w:val="24"/>
           <w:szCs w:val="24"/>
         </w:rPr>
-        <w:t>f</w:t>
-      </w:r>
-      <w:r>
-        <w:rPr>
-          <w:rFonts w:cstheme="minorHAnsi"/>
-          <w:color w:val="000000" w:themeColor="text1"/>
-          <w:sz w:val="24"/>
-          <w:szCs w:val="24"/>
-        </w:rPr>
-        <w:t>ingerprint</w:t>
+        <w:t>fingerprint</w:t>
       </w:r>
       <w:r>
         <w:rPr>
@@ -8249,16 +8136,7 @@
           <w:sz w:val="24"/>
           <w:szCs w:val="24"/>
         </w:rPr>
-        <w:t>F</w:t>
-      </w:r>
-      <w:r>
-        <w:rPr>
-          <w:rFonts w:cstheme="minorHAnsi"/>
-          <w:color w:val="000000" w:themeColor="text1"/>
-          <w:sz w:val="24"/>
-          <w:szCs w:val="24"/>
-        </w:rPr>
-        <w:t>ingerprint</w:t>
+        <w:t>Fingerprint</w:t>
       </w:r>
       <w:r>
         <w:rPr>
@@ -8330,8 +8208,6 @@
         </w:rPr>
         <w:t xml:space="preserve"> option</w:t>
       </w:r>
-      <w:bookmarkStart w:id="30" w:name="_GoBack"/>
-      <w:bookmarkEnd w:id="30"/>
       <w:r>
         <w:rPr>
           <w:rFonts w:cstheme="minorHAnsi"/>
@@ -8615,7 +8491,7 @@
           <w:szCs w:val="24"/>
         </w:rPr>
       </w:pPr>
-      <w:bookmarkStart w:id="31" w:name="_Toc22733927"/>
+      <w:bookmarkStart w:id="30" w:name="_Toc22733927"/>
       <w:r>
         <w:rPr>
           <w:rFonts w:cstheme="minorHAnsi"/>
@@ -8627,7 +8503,7 @@
         </w:rPr>
         <w:t>Activity Bank</w:t>
       </w:r>
-      <w:bookmarkEnd w:id="31"/>
+      <w:bookmarkEnd w:id="30"/>
     </w:p>
     <w:p>
       <w:pPr>
@@ -9105,27 +8981,7 @@
           <w:szCs w:val="24"/>
         </w:rPr>
         <w:br/>
-        <w:t xml:space="preserve">Convert a POI into a schedulable activity, similar in form </w:t>
-      </w:r>
-      <w:proofErr w:type="gramStart"/>
-      <w:r>
-        <w:rPr>
-          <w:rFonts w:cstheme="minorHAnsi"/>
-          <w:color w:val="000000" w:themeColor="text1"/>
-          <w:sz w:val="24"/>
-          <w:szCs w:val="24"/>
-        </w:rPr>
-        <w:t>the a</w:t>
-      </w:r>
-      <w:proofErr w:type="gramEnd"/>
-      <w:r>
-        <w:rPr>
-          <w:rFonts w:cstheme="minorHAnsi"/>
-          <w:color w:val="000000" w:themeColor="text1"/>
-          <w:sz w:val="24"/>
-          <w:szCs w:val="24"/>
-        </w:rPr>
-        <w:t xml:space="preserve"> custom activity.</w:t>
+        <w:t>Convert a POI into a schedulable activity, similar in form the a custom activity.</w:t>
       </w:r>
     </w:p>
     <w:p>
@@ -9355,7 +9211,7 @@
           <w:szCs w:val="24"/>
         </w:rPr>
       </w:pPr>
-      <w:bookmarkStart w:id="32" w:name="_Toc22733929"/>
+      <w:bookmarkStart w:id="31" w:name="_Toc22733929"/>
       <w:r>
         <w:rPr>
           <w:rFonts w:cstheme="minorHAnsi"/>
@@ -9394,7 +9250,7 @@
         </w:rPr>
         <w:t>Plan Construction</w:t>
       </w:r>
-      <w:bookmarkEnd w:id="32"/>
+      <w:bookmarkEnd w:id="31"/>
     </w:p>
     <w:p>
       <w:pPr>
@@ -9994,7 +9850,7 @@
           <w:szCs w:val="24"/>
         </w:rPr>
       </w:pPr>
-      <w:bookmarkStart w:id="33" w:name="_Toc22733930"/>
+      <w:bookmarkStart w:id="32" w:name="_Toc22733930"/>
       <w:r>
         <w:rPr>
           <w:rFonts w:cstheme="minorHAnsi"/>
@@ -10006,7 +9862,7 @@
         </w:rPr>
         <w:t>Plan Visualization</w:t>
       </w:r>
-      <w:bookmarkEnd w:id="33"/>
+      <w:bookmarkEnd w:id="32"/>
     </w:p>
     <w:p>
       <w:pPr>
@@ -10110,7 +9966,7 @@
           <w:szCs w:val="24"/>
         </w:rPr>
       </w:pPr>
-      <w:bookmarkStart w:id="34" w:name="_Toc22733931"/>
+      <w:bookmarkStart w:id="33" w:name="_Toc22733931"/>
       <w:r>
         <w:rPr>
           <w:rFonts w:cstheme="minorHAnsi"/>
@@ -10122,7 +9978,7 @@
         </w:rPr>
         <w:t>Friends</w:t>
       </w:r>
-      <w:bookmarkEnd w:id="34"/>
+      <w:bookmarkEnd w:id="33"/>
     </w:p>
     <w:p>
       <w:pPr>
@@ -10499,7 +10355,7 @@
           <w:szCs w:val="24"/>
         </w:rPr>
       </w:pPr>
-      <w:bookmarkStart w:id="35" w:name="_Toc22733932"/>
+      <w:bookmarkStart w:id="34" w:name="_Toc22733932"/>
       <w:r>
         <w:rPr>
           <w:rFonts w:cstheme="minorHAnsi"/>
@@ -10511,7 +10367,7 @@
         </w:rPr>
         <w:t>Collaborative Planning</w:t>
       </w:r>
-      <w:bookmarkEnd w:id="35"/>
+      <w:bookmarkEnd w:id="34"/>
     </w:p>
     <w:p>
       <w:pPr>
@@ -10976,7 +10832,7 @@
           <w:szCs w:val="24"/>
         </w:rPr>
       </w:pPr>
-      <w:bookmarkStart w:id="36" w:name="_Hlk23074635"/>
+      <w:bookmarkStart w:id="35" w:name="_Hlk23074635"/>
       <w:r>
         <w:rPr>
           <w:rFonts w:cstheme="minorHAnsi"/>
@@ -11014,8 +10870,8 @@
           <w:szCs w:val="24"/>
         </w:rPr>
       </w:pPr>
-      <w:bookmarkStart w:id="37" w:name="_Toc22733933"/>
-      <w:bookmarkEnd w:id="36"/>
+      <w:bookmarkStart w:id="36" w:name="_Toc22733933"/>
+      <w:bookmarkEnd w:id="35"/>
       <w:r>
         <w:rPr>
           <w:rFonts w:cstheme="minorHAnsi"/>
@@ -11027,7 +10883,7 @@
         </w:rPr>
         <w:t>Geo Capability</w:t>
       </w:r>
-      <w:bookmarkEnd w:id="37"/>
+      <w:bookmarkEnd w:id="36"/>
     </w:p>
     <w:p>
       <w:pPr>
@@ -11285,7 +11141,7 @@
           <w:szCs w:val="24"/>
         </w:rPr>
       </w:pPr>
-      <w:bookmarkStart w:id="38" w:name="_Toc22733934"/>
+      <w:bookmarkStart w:id="37" w:name="_Toc22733934"/>
       <w:r>
         <w:rPr>
           <w:rFonts w:cstheme="minorHAnsi"/>
@@ -11297,7 +11153,7 @@
         </w:rPr>
         <w:t>(Stretch) Plan Generator</w:t>
       </w:r>
-      <w:bookmarkEnd w:id="38"/>
+      <w:bookmarkEnd w:id="37"/>
     </w:p>
     <w:p>
       <w:pPr>
@@ -12339,7 +12195,7 @@
         <w:lastRenderedPageBreak/>
         <w:t xml:space="preserve"> </w:t>
       </w:r>
-      <w:bookmarkStart w:id="39" w:name="_Toc23072026"/>
+      <w:bookmarkStart w:id="38" w:name="_Toc23072026"/>
       <w:r>
         <w:rPr>
           <w:rFonts w:cstheme="minorHAnsi"/>
@@ -12351,49 +12207,51 @@
         </w:rPr>
         <w:t>PERFORMANCE</w:t>
       </w:r>
+      <w:bookmarkEnd w:id="38"/>
+    </w:p>
+    <w:p>
+      <w:pPr>
+        <w:spacing w:after="0"/>
+        <w:ind w:left="360"/>
+        <w:rPr>
+          <w:rFonts w:cstheme="minorHAnsi"/>
+          <w:sz w:val="24"/>
+          <w:szCs w:val="24"/>
+        </w:rPr>
+      </w:pPr>
+      <w:r>
+        <w:rPr>
+          <w:rFonts w:cstheme="minorHAnsi"/>
+          <w:sz w:val="24"/>
+          <w:szCs w:val="24"/>
+        </w:rPr>
+        <w:t xml:space="preserve">The </w:t>
+      </w:r>
+      <w:r>
+        <w:rPr>
+          <w:rFonts w:cstheme="minorHAnsi"/>
+          <w:sz w:val="24"/>
+          <w:szCs w:val="24"/>
+        </w:rPr>
+        <w:t>application</w:t>
+      </w:r>
+      <w:r>
+        <w:rPr>
+          <w:rFonts w:cstheme="minorHAnsi"/>
+          <w:sz w:val="24"/>
+          <w:szCs w:val="24"/>
+        </w:rPr>
+        <w:t xml:space="preserve"> will </w:t>
+      </w:r>
+      <w:bookmarkStart w:id="39" w:name="_GoBack"/>
       <w:bookmarkEnd w:id="39"/>
-    </w:p>
-    <w:p>
-      <w:pPr>
-        <w:spacing w:after="0"/>
-        <w:ind w:left="360"/>
-        <w:rPr>
-          <w:rFonts w:cstheme="minorHAnsi"/>
-          <w:sz w:val="24"/>
-          <w:szCs w:val="24"/>
-        </w:rPr>
-      </w:pPr>
-      <w:r>
-        <w:rPr>
-          <w:rFonts w:cstheme="minorHAnsi"/>
-          <w:sz w:val="24"/>
-          <w:szCs w:val="24"/>
-        </w:rPr>
-        <w:t xml:space="preserve">The </w:t>
-      </w:r>
-      <w:r>
-        <w:rPr>
-          <w:rFonts w:cstheme="minorHAnsi"/>
-          <w:sz w:val="24"/>
-          <w:szCs w:val="24"/>
-        </w:rPr>
-        <w:t>application</w:t>
-      </w:r>
-      <w:r>
-        <w:rPr>
-          <w:rFonts w:cstheme="minorHAnsi"/>
-          <w:sz w:val="24"/>
-          <w:szCs w:val="24"/>
-        </w:rPr>
-        <w:t xml:space="preserve"> will </w:t>
-      </w:r>
-      <w:r>
-        <w:rPr>
-          <w:rFonts w:cstheme="minorHAnsi"/>
-          <w:sz w:val="24"/>
-          <w:szCs w:val="24"/>
-        </w:rPr>
-        <w:t>The UI will move fluidly</w:t>
+      <w:r>
+        <w:rPr>
+          <w:rFonts w:cstheme="minorHAnsi"/>
+          <w:sz w:val="24"/>
+          <w:szCs w:val="24"/>
+        </w:rPr>
+        <w:t>move fluidly</w:t>
       </w:r>
       <w:r>
         <w:rPr>
@@ -16784,7 +16642,7 @@
 </file>
 
 <file path=customXml/itemProps2.xml><?xml version="1.0" encoding="utf-8"?>
-<ds:datastoreItem xmlns:ds="http://schemas.openxmlformats.org/officeDocument/2006/customXml" ds:itemID="{CE12A5BF-91A0-4659-B952-039B2FF52594}">
+<ds:datastoreItem xmlns:ds="http://schemas.openxmlformats.org/officeDocument/2006/customXml" ds:itemID="{07A0B4E8-B36B-4100-80BE-E45134638B7A}">
   <ds:schemaRefs>
     <ds:schemaRef ds:uri="http://schemas.openxmlformats.org/officeDocument/2006/bibliography"/>
   </ds:schemaRefs>

</xml_diff>